<commit_message>
Generate DOCX populating Cover Page
</commit_message>
<xml_diff>
--- a/public/CAFTOP_Template.docx
+++ b/public/CAFTOP_Template.docx
@@ -100,7 +100,6 @@
               <w:jc w:val="center"/>
               <w:rPr>
                 <w:rFonts w:ascii="Times New Roman" w:eastAsiaTheme="majorEastAsia" w:hAnsi="Times New Roman"/>
-                <w:b/>
                 <w:sz w:val="56"/>
                 <w:szCs w:val="56"/>
               </w:rPr>
@@ -111,12 +110,19 @@
                 <w:sz w:val="28"/>
                 <w:szCs w:val="28"/>
               </w:rPr>
-              <w:t>Program Group:</w:t>
+              <w:t xml:space="preserve">Program </w:t>
             </w:r>
             <w:r>
               <w:rPr>
                 <w:rFonts w:ascii="Times New Roman" w:eastAsiaTheme="majorEastAsia" w:hAnsi="Times New Roman"/>
-                <w:b/>
+                <w:sz w:val="28"/>
+                <w:szCs w:val="28"/>
+              </w:rPr>
+              <w:t>Group:</w:t>
+            </w:r>
+            <w:r>
+              <w:rPr>
+                <w:rFonts w:ascii="Times New Roman" w:eastAsiaTheme="majorEastAsia" w:hAnsi="Times New Roman"/>
                 <w:sz w:val="44"/>
                 <w:szCs w:val="44"/>
               </w:rPr>
@@ -125,7 +131,6 @@
             <w:r>
               <w:rPr>
                 <w:rFonts w:ascii="Times New Roman" w:eastAsiaTheme="majorEastAsia" w:hAnsi="Times New Roman"/>
-                <w:b/>
                 <w:sz w:val="32"/>
                 <w:szCs w:val="32"/>
               </w:rPr>
@@ -135,7 +140,14 @@
             <w:r>
               <w:rPr>
                 <w:rFonts w:ascii="Times New Roman" w:eastAsiaTheme="majorEastAsia" w:hAnsi="Times New Roman"/>
-                <w:b/>
+                <w:sz w:val="32"/>
+                <w:szCs w:val="32"/>
+              </w:rPr>
+              <w:t>Info.</w:t>
+            </w:r>
+            <w:r>
+              <w:rPr>
+                <w:rFonts w:ascii="Times New Roman" w:eastAsiaTheme="majorEastAsia" w:hAnsi="Times New Roman"/>
                 <w:sz w:val="32"/>
                 <w:szCs w:val="32"/>
               </w:rPr>
@@ -145,7 +157,6 @@
             <w:r>
               <w:rPr>
                 <w:rFonts w:ascii="Times New Roman" w:eastAsiaTheme="majorEastAsia" w:hAnsi="Times New Roman"/>
-                <w:b/>
                 <w:sz w:val="32"/>
                 <w:szCs w:val="32"/>
               </w:rPr>
@@ -158,7 +169,6 @@
               <w:jc w:val="center"/>
               <w:rPr>
                 <w:rFonts w:ascii="Times New Roman" w:eastAsiaTheme="majorEastAsia" w:hAnsi="Times New Roman"/>
-                <w:b/>
                 <w:sz w:val="32"/>
                 <w:szCs w:val="32"/>
               </w:rPr>
@@ -190,7 +200,6 @@
             <w:r>
               <w:rPr>
                 <w:rFonts w:ascii="Times New Roman" w:eastAsiaTheme="majorEastAsia" w:hAnsi="Times New Roman"/>
-                <w:b/>
                 <w:sz w:val="32"/>
                 <w:szCs w:val="32"/>
               </w:rPr>
@@ -199,7 +208,6 @@
             <w:r>
               <w:rPr>
                 <w:rFonts w:ascii="Times New Roman" w:eastAsiaTheme="majorEastAsia" w:hAnsi="Times New Roman"/>
-                <w:b/>
                 <w:sz w:val="32"/>
                 <w:szCs w:val="32"/>
               </w:rPr>
@@ -209,7 +217,6 @@
             <w:r>
               <w:rPr>
                 <w:rFonts w:ascii="Times New Roman" w:eastAsiaTheme="majorEastAsia" w:hAnsi="Times New Roman"/>
-                <w:b/>
                 <w:sz w:val="32"/>
                 <w:szCs w:val="32"/>
               </w:rPr>
@@ -219,7 +226,6 @@
             <w:r>
               <w:rPr>
                 <w:rFonts w:ascii="Times New Roman" w:eastAsiaTheme="majorEastAsia" w:hAnsi="Times New Roman"/>
-                <w:b/>
                 <w:sz w:val="32"/>
                 <w:szCs w:val="32"/>
               </w:rPr>
@@ -232,7 +238,6 @@
               <w:jc w:val="center"/>
               <w:rPr>
                 <w:rFonts w:ascii="Times New Roman" w:eastAsiaTheme="majorEastAsia" w:hAnsi="Times New Roman"/>
-                <w:b/>
                 <w:sz w:val="32"/>
                 <w:szCs w:val="32"/>
               </w:rPr>
@@ -248,7 +253,6 @@
             <w:r>
               <w:rPr>
                 <w:rFonts w:ascii="Times New Roman" w:eastAsiaTheme="majorEastAsia" w:hAnsi="Times New Roman"/>
-                <w:b/>
                 <w:sz w:val="32"/>
                 <w:szCs w:val="32"/>
               </w:rPr>
@@ -257,7 +261,6 @@
             <w:r>
               <w:rPr>
                 <w:rFonts w:ascii="Times New Roman" w:eastAsiaTheme="majorEastAsia" w:hAnsi="Times New Roman"/>
-                <w:b/>
                 <w:sz w:val="32"/>
                 <w:szCs w:val="32"/>
               </w:rPr>
@@ -267,7 +270,14 @@
             <w:r>
               <w:rPr>
                 <w:rFonts w:ascii="Times New Roman" w:eastAsiaTheme="majorEastAsia" w:hAnsi="Times New Roman"/>
-                <w:b/>
+                <w:sz w:val="32"/>
+                <w:szCs w:val="32"/>
+              </w:rPr>
+              <w:t>Info.</w:t>
+            </w:r>
+            <w:r>
+              <w:rPr>
+                <w:rFonts w:ascii="Times New Roman" w:eastAsiaTheme="majorEastAsia" w:hAnsi="Times New Roman"/>
                 <w:sz w:val="32"/>
                 <w:szCs w:val="32"/>
               </w:rPr>
@@ -277,7 +287,6 @@
             <w:r>
               <w:rPr>
                 <w:rFonts w:ascii="Times New Roman" w:eastAsiaTheme="majorEastAsia" w:hAnsi="Times New Roman"/>
-                <w:b/>
                 <w:sz w:val="32"/>
                 <w:szCs w:val="32"/>
               </w:rPr>
@@ -286,7 +295,6 @@
             <w:r>
               <w:rPr>
                 <w:rFonts w:ascii="Times New Roman" w:eastAsiaTheme="majorEastAsia" w:hAnsi="Times New Roman"/>
-                <w:b/>
                 <w:sz w:val="32"/>
                 <w:szCs w:val="32"/>
               </w:rPr>
@@ -354,7 +362,7 @@
                 <w:sz w:val="32"/>
                 <w:szCs w:val="32"/>
               </w:rPr>
-              <w:t>{Created}</w:t>
+              <w:t>2 January 2024</w:t>
             </w:r>
           </w:p>
         </w:tc>
@@ -369,17 +377,6 @@
             <w:tcW w:w="5000" w:type="pct"/>
             <w:vAlign w:val="center"/>
           </w:tcPr>
-          <w:p>
-            <w:pPr>
-              <w:pStyle w:val="NoSpacing"/>
-              <w:jc w:val="center"/>
-              <w:rPr>
-                <w:rFonts w:ascii="Times New Roman" w:eastAsiaTheme="majorEastAsia" w:hAnsi="Times New Roman"/>
-                <w:sz w:val="56"/>
-                <w:szCs w:val="56"/>
-              </w:rPr>
-            </w:pPr>
-          </w:p>
           <w:p>
             <w:pPr>
               <w:pStyle w:val="NoSpacing"/>
@@ -437,23 +434,25 @@
                 <w:sz w:val="28"/>
                 <w:szCs w:val="28"/>
               </w:rPr>
-              <w:t>AFLCMC</w:t>
+              <w:t>{</w:t>
             </w:r>
+            <w:proofErr w:type="spellStart"/>
             <w:r>
               <w:rPr>
                 <w:rFonts w:ascii="Times New Roman" w:eastAsiaTheme="majorEastAsia" w:hAnsi="Times New Roman"/>
                 <w:sz w:val="28"/>
                 <w:szCs w:val="28"/>
               </w:rPr>
-              <w:t>/XX</w:t>
+              <w:t>Info.PreparingOffice</w:t>
             </w:r>
+            <w:proofErr w:type="spellEnd"/>
             <w:r>
               <w:rPr>
                 <w:rFonts w:ascii="Times New Roman" w:eastAsiaTheme="majorEastAsia" w:hAnsi="Times New Roman"/>
                 <w:sz w:val="28"/>
                 <w:szCs w:val="28"/>
               </w:rPr>
-              <w:t>ZET</w:t>
+              <w:t>}</w:t>
             </w:r>
           </w:p>
           <w:p>
@@ -472,7 +471,25 @@
                 <w:sz w:val="28"/>
                 <w:szCs w:val="28"/>
               </w:rPr>
-              <w:t>XXX AFB, XX</w:t>
+              <w:t>{</w:t>
+            </w:r>
+            <w:proofErr w:type="spellStart"/>
+            <w:r>
+              <w:rPr>
+                <w:rFonts w:ascii="Times New Roman" w:eastAsiaTheme="majorEastAsia" w:hAnsi="Times New Roman"/>
+                <w:sz w:val="28"/>
+                <w:szCs w:val="28"/>
+              </w:rPr>
+              <w:t>Info.PreparingBase</w:t>
+            </w:r>
+            <w:proofErr w:type="spellEnd"/>
+            <w:r>
+              <w:rPr>
+                <w:rFonts w:ascii="Times New Roman" w:eastAsiaTheme="majorEastAsia" w:hAnsi="Times New Roman"/>
+                <w:sz w:val="28"/>
+                <w:szCs w:val="28"/>
+              </w:rPr>
+              <w:t>}</w:t>
             </w:r>
           </w:p>
           <w:p>
@@ -533,6 +550,28 @@
           <w:p>
             <w:pPr>
               <w:pStyle w:val="NoSpacing"/>
+              <w:keepLines/>
+              <w:jc w:val="center"/>
+              <w:rPr>
+                <w:rFonts w:ascii="Times New Roman" w:eastAsiaTheme="majorEastAsia" w:hAnsi="Times New Roman"/>
+                <w:sz w:val="28"/>
+                <w:szCs w:val="28"/>
+              </w:rPr>
+            </w:pPr>
+            <w:r>
+              <w:rPr>
+                <w:rFonts w:ascii="Times New Roman" w:eastAsiaTheme="majorEastAsia" w:hAnsi="Times New Roman"/>
+                <w:sz w:val="28"/>
+                <w:szCs w:val="28"/>
+              </w:rPr>
+              <w:t>{#Info.ProgramManagers}</w:t>
+            </w:r>
+          </w:p>
+          <w:p>
+            <w:pPr>
+              <w:pStyle w:val="NoSpacing"/>
+              <w:keepNext/>
+              <w:keepLines/>
               <w:jc w:val="center"/>
               <w:rPr>
                 <w:rFonts w:ascii="Times New Roman" w:eastAsiaTheme="majorEastAsia" w:hAnsi="Times New Roman"/>
@@ -548,10 +587,20 @@
               </w:rPr>
               <w:t>Program Manager:</w:t>
             </w:r>
+            <w:r>
+              <w:rPr>
+                <w:rFonts w:ascii="Times New Roman" w:eastAsiaTheme="majorEastAsia" w:hAnsi="Times New Roman"/>
+                <w:sz w:val="28"/>
+                <w:szCs w:val="28"/>
+              </w:rPr>
+              <w:t xml:space="preserve"> {FirstName} {LastName}</w:t>
+            </w:r>
           </w:p>
           <w:p>
             <w:pPr>
               <w:pStyle w:val="NoSpacing"/>
+              <w:keepNext/>
+              <w:keepLines/>
               <w:jc w:val="center"/>
               <w:rPr>
                 <w:rFonts w:ascii="Times New Roman" w:eastAsiaTheme="majorEastAsia" w:hAnsi="Times New Roman"/>
@@ -567,10 +616,20 @@
               </w:rPr>
               <w:t>DSN:</w:t>
             </w:r>
+            <w:r>
+              <w:rPr>
+                <w:rFonts w:ascii="Times New Roman" w:eastAsiaTheme="majorEastAsia" w:hAnsi="Times New Roman"/>
+                <w:sz w:val="28"/>
+                <w:szCs w:val="28"/>
+              </w:rPr>
+              <w:t xml:space="preserve"> {DSN}</w:t>
+            </w:r>
           </w:p>
           <w:p>
             <w:pPr>
               <w:pStyle w:val="NoSpacing"/>
+              <w:keepNext/>
+              <w:keepLines/>
               <w:jc w:val="center"/>
               <w:rPr>
                 <w:rFonts w:ascii="Times New Roman" w:eastAsiaTheme="majorEastAsia" w:hAnsi="Times New Roman"/>
@@ -585,6 +644,72 @@
                 <w:szCs w:val="28"/>
               </w:rPr>
               <w:t>Email:</w:t>
+            </w:r>
+            <w:r>
+              <w:rPr>
+                <w:rFonts w:ascii="Times New Roman" w:eastAsiaTheme="majorEastAsia" w:hAnsi="Times New Roman"/>
+                <w:sz w:val="28"/>
+                <w:szCs w:val="28"/>
+              </w:rPr>
+              <w:t xml:space="preserve"> {Email}</w:t>
+            </w:r>
+          </w:p>
+          <w:p>
+            <w:pPr>
+              <w:pStyle w:val="NoSpacing"/>
+              <w:keepLines/>
+              <w:jc w:val="center"/>
+              <w:rPr>
+                <w:rFonts w:ascii="Times New Roman" w:eastAsiaTheme="majorEastAsia" w:hAnsi="Times New Roman"/>
+                <w:sz w:val="28"/>
+                <w:szCs w:val="28"/>
+              </w:rPr>
+            </w:pPr>
+          </w:p>
+          <w:p>
+            <w:pPr>
+              <w:pStyle w:val="NoSpacing"/>
+              <w:keepLines/>
+              <w:jc w:val="center"/>
+              <w:rPr>
+                <w:rFonts w:ascii="Times New Roman" w:eastAsiaTheme="majorEastAsia" w:hAnsi="Times New Roman"/>
+                <w:sz w:val="28"/>
+                <w:szCs w:val="28"/>
+              </w:rPr>
+            </w:pPr>
+            <w:r>
+              <w:rPr>
+                <w:rFonts w:ascii="Times New Roman" w:eastAsiaTheme="majorEastAsia" w:hAnsi="Times New Roman"/>
+                <w:sz w:val="28"/>
+                <w:szCs w:val="28"/>
+              </w:rPr>
+              <w:t>{/</w:t>
+            </w:r>
+            <w:proofErr w:type="spellStart"/>
+            <w:r>
+              <w:rPr>
+                <w:rFonts w:ascii="Times New Roman" w:eastAsiaTheme="majorEastAsia" w:hAnsi="Times New Roman"/>
+                <w:sz w:val="28"/>
+                <w:szCs w:val="28"/>
+              </w:rPr>
+              <w:t>Info.</w:t>
+            </w:r>
+            <w:r>
+              <w:rPr>
+                <w:rFonts w:ascii="Times New Roman" w:eastAsiaTheme="majorEastAsia" w:hAnsi="Times New Roman"/>
+                <w:sz w:val="28"/>
+                <w:szCs w:val="28"/>
+              </w:rPr>
+              <w:t>ProgramManagers</w:t>
+            </w:r>
+            <w:proofErr w:type="spellEnd"/>
+            <w:r>
+              <w:rPr>
+                <w:rFonts w:ascii="Times New Roman" w:eastAsiaTheme="majorEastAsia" w:hAnsi="Times New Roman"/>
+                <w:sz w:val="28"/>
+                <w:szCs w:val="28"/>
+              </w:rPr>
+              <w:t>}</w:t>
             </w:r>
           </w:p>
           <w:p>
@@ -601,6 +726,8 @@
           <w:p>
             <w:pPr>
               <w:pStyle w:val="NoSpacing"/>
+              <w:keepNext/>
+              <w:keepLines/>
               <w:jc w:val="center"/>
               <w:rPr>
                 <w:rFonts w:ascii="Times New Roman" w:eastAsiaTheme="majorEastAsia" w:hAnsi="Times New Roman"/>
@@ -616,10 +743,58 @@
               </w:rPr>
               <w:t>TO Manager:</w:t>
             </w:r>
+            <w:r>
+              <w:rPr>
+                <w:rFonts w:ascii="Times New Roman" w:eastAsiaTheme="majorEastAsia" w:hAnsi="Times New Roman"/>
+                <w:sz w:val="28"/>
+                <w:szCs w:val="28"/>
+              </w:rPr>
+              <w:t xml:space="preserve"> {</w:t>
+            </w:r>
+            <w:proofErr w:type="spellStart"/>
+            <w:proofErr w:type="gramStart"/>
+            <w:r>
+              <w:rPr>
+                <w:rFonts w:ascii="Times New Roman" w:eastAsiaTheme="majorEastAsia" w:hAnsi="Times New Roman"/>
+                <w:sz w:val="28"/>
+                <w:szCs w:val="28"/>
+              </w:rPr>
+              <w:t>Info.TechOrderManager.FirstName</w:t>
+            </w:r>
+            <w:proofErr w:type="spellEnd"/>
+            <w:proofErr w:type="gramEnd"/>
+            <w:r>
+              <w:rPr>
+                <w:rFonts w:ascii="Times New Roman" w:eastAsiaTheme="majorEastAsia" w:hAnsi="Times New Roman"/>
+                <w:sz w:val="28"/>
+                <w:szCs w:val="28"/>
+              </w:rPr>
+              <w:t>} {</w:t>
+            </w:r>
+            <w:proofErr w:type="spellStart"/>
+            <w:r>
+              <w:rPr>
+                <w:rFonts w:ascii="Times New Roman" w:eastAsiaTheme="majorEastAsia" w:hAnsi="Times New Roman"/>
+                <w:sz w:val="28"/>
+                <w:szCs w:val="28"/>
+              </w:rPr>
+              <w:t>Info.TechOrderManager.LastName</w:t>
+            </w:r>
+            <w:proofErr w:type="spellEnd"/>
+            <w:r>
+              <w:rPr>
+                <w:rFonts w:ascii="Times New Roman" w:eastAsiaTheme="majorEastAsia" w:hAnsi="Times New Roman"/>
+                <w:sz w:val="28"/>
+                <w:szCs w:val="28"/>
+              </w:rPr>
+              <w:t>}</w:t>
+            </w:r>
           </w:p>
           <w:p>
             <w:pPr>
               <w:pStyle w:val="NoSpacing"/>
+              <w:keepNext/>
+              <w:keepLines/>
               <w:jc w:val="center"/>
               <w:rPr>
                 <w:rFonts w:ascii="Times New Roman" w:eastAsiaTheme="majorEastAsia" w:hAnsi="Times New Roman"/>
@@ -635,10 +810,37 @@
               </w:rPr>
               <w:t>DSN:</w:t>
             </w:r>
+            <w:r>
+              <w:rPr>
+                <w:rFonts w:ascii="Times New Roman" w:eastAsiaTheme="majorEastAsia" w:hAnsi="Times New Roman"/>
+                <w:sz w:val="28"/>
+                <w:szCs w:val="28"/>
+              </w:rPr>
+              <w:t xml:space="preserve"> {</w:t>
+            </w:r>
+            <w:proofErr w:type="spellStart"/>
+            <w:r>
+              <w:rPr>
+                <w:rFonts w:ascii="Times New Roman" w:eastAsiaTheme="majorEastAsia" w:hAnsi="Times New Roman"/>
+                <w:sz w:val="28"/>
+                <w:szCs w:val="28"/>
+              </w:rPr>
+              <w:t>Info.TechOrderManager.DSN</w:t>
+            </w:r>
+            <w:proofErr w:type="spellEnd"/>
+            <w:r>
+              <w:rPr>
+                <w:rFonts w:ascii="Times New Roman" w:eastAsiaTheme="majorEastAsia" w:hAnsi="Times New Roman"/>
+                <w:sz w:val="28"/>
+                <w:szCs w:val="28"/>
+              </w:rPr>
+              <w:t>}</w:t>
+            </w:r>
           </w:p>
           <w:p>
             <w:pPr>
               <w:pStyle w:val="NoSpacing"/>
+              <w:keepLines/>
               <w:jc w:val="center"/>
               <w:rPr>
                 <w:rFonts w:ascii="Times New Roman" w:eastAsiaTheme="majorEastAsia" w:hAnsi="Times New Roman"/>
@@ -654,39 +856,34 @@
               </w:rPr>
               <w:t>Email:</w:t>
             </w:r>
-          </w:p>
-          <w:p>
-            <w:pPr>
-              <w:pStyle w:val="NoSpacing"/>
-              <w:jc w:val="center"/>
+            <w:r>
               <w:rPr>
                 <w:rFonts w:ascii="Times New Roman" w:eastAsiaTheme="majorEastAsia" w:hAnsi="Times New Roman"/>
                 <w:sz w:val="28"/>
                 <w:szCs w:val="28"/>
               </w:rPr>
-            </w:pPr>
-          </w:p>
-          <w:p>
-            <w:pPr>
-              <w:pStyle w:val="NoSpacing"/>
-              <w:jc w:val="center"/>
+              <w:t xml:space="preserve"> {</w:t>
+            </w:r>
+            <w:proofErr w:type="spellStart"/>
+            <w:proofErr w:type="gramStart"/>
+            <w:r>
               <w:rPr>
                 <w:rFonts w:ascii="Times New Roman" w:eastAsiaTheme="majorEastAsia" w:hAnsi="Times New Roman"/>
                 <w:sz w:val="28"/>
                 <w:szCs w:val="28"/>
               </w:rPr>
-            </w:pPr>
-          </w:p>
-          <w:p>
-            <w:pPr>
-              <w:pStyle w:val="NoSpacing"/>
-              <w:jc w:val="center"/>
+              <w:t>Info.TechOrderManager.Email</w:t>
+            </w:r>
+            <w:proofErr w:type="spellEnd"/>
+            <w:proofErr w:type="gramEnd"/>
+            <w:r>
               <w:rPr>
                 <w:rFonts w:ascii="Times New Roman" w:eastAsiaTheme="majorEastAsia" w:hAnsi="Times New Roman"/>
                 <w:sz w:val="28"/>
                 <w:szCs w:val="28"/>
               </w:rPr>
-            </w:pPr>
+              <w:t>}</w:t>
+            </w:r>
           </w:p>
           <w:p>
             <w:pPr>
@@ -713,6 +910,18 @@
           <w:szCs w:val="20"/>
         </w:rPr>
       </w:pPr>
+    </w:p>
+    <w:p>
+      <w:pPr>
+        <w:jc w:val="center"/>
+        <w:rPr>
+          <w:rFonts w:ascii="Times New Roman" w:hAnsi="Times New Roman"/>
+          <w:b/>
+          <w:color w:val="000000"/>
+          <w:sz w:val="20"/>
+          <w:szCs w:val="20"/>
+        </w:rPr>
+      </w:pPr>
       <w:r>
         <w:rPr>
           <w:rFonts w:ascii="Times New Roman" w:hAnsi="Times New Roman"/>
@@ -3992,6 +4201,7 @@
         </w:rPr>
         <w:t xml:space="preserve"> </w:t>
       </w:r>
+      <w:proofErr w:type="gramStart"/>
       <w:r>
         <w:rPr>
           <w:rFonts w:ascii="Times New Roman" w:hAnsi="Times New Roman" w:cs="Times New Roman"/>
@@ -4014,7 +4224,16 @@
           <w:sz w:val="24"/>
           <w:szCs w:val="24"/>
         </w:rPr>
-        <w:t xml:space="preserve">TOs are in </w:t>
+        <w:t>TOs</w:t>
+      </w:r>
+      <w:proofErr w:type="gramEnd"/>
+      <w:r>
+        <w:rPr>
+          <w:rFonts w:ascii="Times New Roman" w:hAnsi="Times New Roman" w:cs="Times New Roman"/>
+          <w:sz w:val="24"/>
+          <w:szCs w:val="24"/>
+        </w:rPr>
+        <w:t xml:space="preserve"> are in </w:t>
       </w:r>
       <w:r>
         <w:rPr>
@@ -4432,7 +4651,25 @@
           <w:sz w:val="24"/>
           <w:szCs w:val="24"/>
         </w:rPr>
-        <w:t xml:space="preserve"> (TDSSe)</w:t>
+        <w:t xml:space="preserve"> (</w:t>
+      </w:r>
+      <w:proofErr w:type="spellStart"/>
+      <w:r>
+        <w:rPr>
+          <w:rFonts w:ascii="Times New Roman" w:hAnsi="Times New Roman" w:cs="Times New Roman"/>
+          <w:sz w:val="24"/>
+          <w:szCs w:val="24"/>
+        </w:rPr>
+        <w:t>TDSSe</w:t>
+      </w:r>
+      <w:proofErr w:type="spellEnd"/>
+      <w:r>
+        <w:rPr>
+          <w:rFonts w:ascii="Times New Roman" w:hAnsi="Times New Roman" w:cs="Times New Roman"/>
+          <w:sz w:val="24"/>
+          <w:szCs w:val="24"/>
+        </w:rPr>
+        <w:t>)</w:t>
       </w:r>
       <w:r>
         <w:rPr>
@@ -5389,7 +5626,25 @@
           <w:sz w:val="24"/>
           <w:szCs w:val="24"/>
         </w:rPr>
-        <w:t xml:space="preserve"> TOs authored by Hebco; </w:t>
+        <w:t xml:space="preserve"> TOs authored by </w:t>
+      </w:r>
+      <w:proofErr w:type="spellStart"/>
+      <w:r>
+        <w:rPr>
+          <w:rFonts w:ascii="Times New Roman" w:hAnsi="Times New Roman" w:cs="Times New Roman"/>
+          <w:sz w:val="24"/>
+          <w:szCs w:val="24"/>
+        </w:rPr>
+        <w:t>Hebco</w:t>
+      </w:r>
+      <w:proofErr w:type="spellEnd"/>
+      <w:r>
+        <w:rPr>
+          <w:rFonts w:ascii="Times New Roman" w:hAnsi="Times New Roman" w:cs="Times New Roman"/>
+          <w:sz w:val="24"/>
+          <w:szCs w:val="24"/>
+        </w:rPr>
+        <w:t xml:space="preserve">; </w:t>
       </w:r>
       <w:r>
         <w:rPr>
@@ -7024,8 +7279,18 @@
           <w:sz w:val="24"/>
           <w:szCs w:val="24"/>
         </w:rPr>
-        <w:t>cost associated with updates to TO</w:t>
-      </w:r>
+        <w:t xml:space="preserve">cost associated with updates to </w:t>
+      </w:r>
+      <w:proofErr w:type="spellStart"/>
+      <w:r>
+        <w:rPr>
+          <w:rFonts w:ascii="Times New Roman" w:hAnsi="Times New Roman" w:cs="Times New Roman"/>
+          <w:sz w:val="24"/>
+          <w:szCs w:val="24"/>
+        </w:rPr>
+        <w:t>TO</w:t>
+      </w:r>
+      <w:proofErr w:type="spellEnd"/>
       <w:r>
         <w:rPr>
           <w:rFonts w:ascii="Times New Roman" w:hAnsi="Times New Roman" w:cs="Times New Roman"/>
@@ -7226,7 +7491,25 @@
           <w:sz w:val="24"/>
           <w:szCs w:val="24"/>
         </w:rPr>
-        <w:t>Labor Non-Mod revisions cannot be create</w:t>
+        <w:t xml:space="preserve">Labor </w:t>
+      </w:r>
+      <w:proofErr w:type="gramStart"/>
+      <w:r>
+        <w:rPr>
+          <w:rFonts w:ascii="Times New Roman" w:hAnsi="Times New Roman" w:cs="Times New Roman"/>
+          <w:sz w:val="24"/>
+          <w:szCs w:val="24"/>
+        </w:rPr>
+        <w:t>Non-Mod</w:t>
+      </w:r>
+      <w:proofErr w:type="gramEnd"/>
+      <w:r>
+        <w:rPr>
+          <w:rFonts w:ascii="Times New Roman" w:hAnsi="Times New Roman" w:cs="Times New Roman"/>
+          <w:sz w:val="24"/>
+          <w:szCs w:val="24"/>
+        </w:rPr>
+        <w:t xml:space="preserve"> revisions cannot be create</w:t>
       </w:r>
       <w:r>
         <w:rPr>
@@ -7985,7 +8268,25 @@
           <w:sz w:val="24"/>
           <w:szCs w:val="24"/>
         </w:rPr>
-        <w:t xml:space="preserve"> If the program is not supported under the TDSSe Core Robins task 2.4.1 and 2.4.2 should be removed.</w:t>
+        <w:t xml:space="preserve"> If the program is not supported under the </w:t>
+      </w:r>
+      <w:proofErr w:type="spellStart"/>
+      <w:r>
+        <w:rPr>
+          <w:rFonts w:ascii="Times New Roman" w:hAnsi="Times New Roman" w:cs="Times New Roman"/>
+          <w:sz w:val="24"/>
+          <w:szCs w:val="24"/>
+        </w:rPr>
+        <w:t>TDSSe</w:t>
+      </w:r>
+      <w:proofErr w:type="spellEnd"/>
+      <w:r>
+        <w:rPr>
+          <w:rFonts w:ascii="Times New Roman" w:hAnsi="Times New Roman" w:cs="Times New Roman"/>
+          <w:sz w:val="24"/>
+          <w:szCs w:val="24"/>
+        </w:rPr>
+        <w:t xml:space="preserve"> Core Robins task 2.4.1 and 2.4.2 should be removed.</w:t>
       </w:r>
     </w:p>
     <w:p>
@@ -8094,7 +8395,55 @@
           <w:sz w:val="24"/>
           <w:szCs w:val="24"/>
         </w:rPr>
-        <w:t xml:space="preserve"> and Indentures (API/D200F) databases. Contract labor to sustain systems utilized by the AF to manage sustainment, such as Contenta, Framemaker and graphic TO source data. Effort enables the sustainment of TO </w:t>
+        <w:t xml:space="preserve"> and Indentures (API/D200F) databases. Contract labor to sustain systems utilized by the AF to manage sustainment, such as </w:t>
+      </w:r>
+      <w:proofErr w:type="spellStart"/>
+      <w:r>
+        <w:rPr>
+          <w:rStyle w:val="Strong"/>
+          <w:rFonts w:ascii="Times New Roman" w:hAnsi="Times New Roman" w:cs="Times New Roman"/>
+          <w:b w:val="0"/>
+          <w:bCs w:val="0"/>
+          <w:sz w:val="24"/>
+          <w:szCs w:val="24"/>
+        </w:rPr>
+        <w:t>Contenta</w:t>
+      </w:r>
+      <w:proofErr w:type="spellEnd"/>
+      <w:r>
+        <w:rPr>
+          <w:rStyle w:val="Strong"/>
+          <w:rFonts w:ascii="Times New Roman" w:hAnsi="Times New Roman" w:cs="Times New Roman"/>
+          <w:b w:val="0"/>
+          <w:bCs w:val="0"/>
+          <w:sz w:val="24"/>
+          <w:szCs w:val="24"/>
+        </w:rPr>
+        <w:t xml:space="preserve">, </w:t>
+      </w:r>
+      <w:proofErr w:type="spellStart"/>
+      <w:r>
+        <w:rPr>
+          <w:rStyle w:val="Strong"/>
+          <w:rFonts w:ascii="Times New Roman" w:hAnsi="Times New Roman" w:cs="Times New Roman"/>
+          <w:b w:val="0"/>
+          <w:bCs w:val="0"/>
+          <w:sz w:val="24"/>
+          <w:szCs w:val="24"/>
+        </w:rPr>
+        <w:t>Framemaker</w:t>
+      </w:r>
+      <w:proofErr w:type="spellEnd"/>
+      <w:r>
+        <w:rPr>
+          <w:rStyle w:val="Strong"/>
+          <w:rFonts w:ascii="Times New Roman" w:hAnsi="Times New Roman" w:cs="Times New Roman"/>
+          <w:b w:val="0"/>
+          <w:bCs w:val="0"/>
+          <w:sz w:val="24"/>
+          <w:szCs w:val="24"/>
+        </w:rPr>
+        <w:t xml:space="preserve"> and graphic TO source data. Effort enables the sustainment of TO </w:t>
       </w:r>
       <w:r>
         <w:rPr>

</xml_diff>

<commit_message>
Add Description to Word Document
</commit_message>
<xml_diff>
--- a/public/CAFTOP_Template.docx
+++ b/public/CAFTOP_Template.docx
@@ -136,7 +136,6 @@
               </w:rPr>
               <w:t>{</w:t>
             </w:r>
-            <w:proofErr w:type="spellStart"/>
             <w:r>
               <w:rPr>
                 <w:rFonts w:ascii="Times New Roman" w:eastAsiaTheme="majorEastAsia" w:hAnsi="Times New Roman"/>
@@ -151,16 +150,7 @@
                 <w:sz w:val="32"/>
                 <w:szCs w:val="32"/>
               </w:rPr>
-              <w:t>ProgramGroup</w:t>
-            </w:r>
-            <w:proofErr w:type="spellEnd"/>
-            <w:r>
-              <w:rPr>
-                <w:rFonts w:ascii="Times New Roman" w:eastAsiaTheme="majorEastAsia" w:hAnsi="Times New Roman"/>
-                <w:sz w:val="32"/>
-                <w:szCs w:val="32"/>
-              </w:rPr>
-              <w:t>}</w:t>
+              <w:t>ProgramGroup}</w:t>
             </w:r>
           </w:p>
           <w:p>
@@ -211,25 +201,7 @@
                 <w:sz w:val="32"/>
                 <w:szCs w:val="32"/>
               </w:rPr>
-              <w:t>{</w:t>
-            </w:r>
-            <w:proofErr w:type="spellStart"/>
-            <w:r>
-              <w:rPr>
-                <w:rFonts w:ascii="Times New Roman" w:eastAsiaTheme="majorEastAsia" w:hAnsi="Times New Roman"/>
-                <w:sz w:val="32"/>
-                <w:szCs w:val="32"/>
-              </w:rPr>
-              <w:t>Info.ProgramName</w:t>
-            </w:r>
-            <w:proofErr w:type="spellEnd"/>
-            <w:r>
-              <w:rPr>
-                <w:rFonts w:ascii="Times New Roman" w:eastAsiaTheme="majorEastAsia" w:hAnsi="Times New Roman"/>
-                <w:sz w:val="32"/>
-                <w:szCs w:val="32"/>
-              </w:rPr>
-              <w:t>}</w:t>
+              <w:t>{Info.ProgramName}</w:t>
             </w:r>
           </w:p>
           <w:p>
@@ -266,7 +238,6 @@
               </w:rPr>
               <w:t>{</w:t>
             </w:r>
-            <w:proofErr w:type="spellStart"/>
             <w:r>
               <w:rPr>
                 <w:rFonts w:ascii="Times New Roman" w:eastAsiaTheme="majorEastAsia" w:hAnsi="Times New Roman"/>
@@ -281,16 +252,7 @@
                 <w:sz w:val="32"/>
                 <w:szCs w:val="32"/>
               </w:rPr>
-              <w:t>ProgramElementCode</w:t>
-            </w:r>
-            <w:proofErr w:type="spellEnd"/>
-            <w:r>
-              <w:rPr>
-                <w:rFonts w:ascii="Times New Roman" w:eastAsiaTheme="majorEastAsia" w:hAnsi="Times New Roman"/>
-                <w:sz w:val="32"/>
-                <w:szCs w:val="32"/>
-              </w:rPr>
-              <w:t>}</w:t>
+              <w:t>ProgramElementCode}</w:t>
             </w:r>
             <w:r>
               <w:rPr>
@@ -434,25 +396,7 @@
                 <w:sz w:val="28"/>
                 <w:szCs w:val="28"/>
               </w:rPr>
-              <w:t>{</w:t>
-            </w:r>
-            <w:proofErr w:type="spellStart"/>
-            <w:r>
-              <w:rPr>
-                <w:rFonts w:ascii="Times New Roman" w:eastAsiaTheme="majorEastAsia" w:hAnsi="Times New Roman"/>
-                <w:sz w:val="28"/>
-                <w:szCs w:val="28"/>
-              </w:rPr>
-              <w:t>Info.PreparingOffice</w:t>
-            </w:r>
-            <w:proofErr w:type="spellEnd"/>
-            <w:r>
-              <w:rPr>
-                <w:rFonts w:ascii="Times New Roman" w:eastAsiaTheme="majorEastAsia" w:hAnsi="Times New Roman"/>
-                <w:sz w:val="28"/>
-                <w:szCs w:val="28"/>
-              </w:rPr>
-              <w:t>}</w:t>
+              <w:t>{Info.PreparingOffice}</w:t>
             </w:r>
           </w:p>
           <w:p>
@@ -471,25 +415,7 @@
                 <w:sz w:val="28"/>
                 <w:szCs w:val="28"/>
               </w:rPr>
-              <w:t>{</w:t>
-            </w:r>
-            <w:proofErr w:type="spellStart"/>
-            <w:r>
-              <w:rPr>
-                <w:rFonts w:ascii="Times New Roman" w:eastAsiaTheme="majorEastAsia" w:hAnsi="Times New Roman"/>
-                <w:sz w:val="28"/>
-                <w:szCs w:val="28"/>
-              </w:rPr>
-              <w:t>Info.PreparingBase</w:t>
-            </w:r>
-            <w:proofErr w:type="spellEnd"/>
-            <w:r>
-              <w:rPr>
-                <w:rFonts w:ascii="Times New Roman" w:eastAsiaTheme="majorEastAsia" w:hAnsi="Times New Roman"/>
-                <w:sz w:val="28"/>
-                <w:szCs w:val="28"/>
-              </w:rPr>
-              <w:t>}</w:t>
+              <w:t>{Info.PreparingBase}</w:t>
             </w:r>
           </w:p>
           <w:p>
@@ -674,7 +600,6 @@
               </w:rPr>
               <w:t>{/</w:t>
             </w:r>
-            <w:proofErr w:type="spellStart"/>
             <w:r>
               <w:rPr>
                 <w:rFonts w:ascii="Times New Roman" w:eastAsiaTheme="majorEastAsia" w:hAnsi="Times New Roman"/>
@@ -689,16 +614,7 @@
                 <w:sz w:val="28"/>
                 <w:szCs w:val="28"/>
               </w:rPr>
-              <w:t>ProgramManagers</w:t>
-            </w:r>
-            <w:proofErr w:type="spellEnd"/>
-            <w:r>
-              <w:rPr>
-                <w:rFonts w:ascii="Times New Roman" w:eastAsiaTheme="majorEastAsia" w:hAnsi="Times New Roman"/>
-                <w:sz w:val="28"/>
-                <w:szCs w:val="28"/>
-              </w:rPr>
-              <w:t>}</w:t>
+              <w:t>ProgramManagers}</w:t>
             </w:r>
           </w:p>
           <w:p>
@@ -738,45 +654,7 @@
                 <w:sz w:val="28"/>
                 <w:szCs w:val="28"/>
               </w:rPr>
-              <w:t xml:space="preserve"> {</w:t>
-            </w:r>
-            <w:proofErr w:type="spellStart"/>
-            <w:proofErr w:type="gramStart"/>
-            <w:r>
-              <w:rPr>
-                <w:rFonts w:ascii="Times New Roman" w:eastAsiaTheme="majorEastAsia" w:hAnsi="Times New Roman"/>
-                <w:sz w:val="28"/>
-                <w:szCs w:val="28"/>
-              </w:rPr>
-              <w:t>Info.TechOrderManager.FirstName</w:t>
-            </w:r>
-            <w:proofErr w:type="spellEnd"/>
-            <w:proofErr w:type="gramEnd"/>
-            <w:r>
-              <w:rPr>
-                <w:rFonts w:ascii="Times New Roman" w:eastAsiaTheme="majorEastAsia" w:hAnsi="Times New Roman"/>
-                <w:sz w:val="28"/>
-                <w:szCs w:val="28"/>
-              </w:rPr>
-              <w:t>} {</w:t>
-            </w:r>
-            <w:proofErr w:type="spellStart"/>
-            <w:r>
-              <w:rPr>
-                <w:rFonts w:ascii="Times New Roman" w:eastAsiaTheme="majorEastAsia" w:hAnsi="Times New Roman"/>
-                <w:sz w:val="28"/>
-                <w:szCs w:val="28"/>
-              </w:rPr>
-              <w:t>Info.TechOrderManager.LastName</w:t>
-            </w:r>
-            <w:proofErr w:type="spellEnd"/>
-            <w:r>
-              <w:rPr>
-                <w:rFonts w:ascii="Times New Roman" w:eastAsiaTheme="majorEastAsia" w:hAnsi="Times New Roman"/>
-                <w:sz w:val="28"/>
-                <w:szCs w:val="28"/>
-              </w:rPr>
-              <w:t>}</w:t>
+              <w:t xml:space="preserve"> {Info.TechOrderManager.FirstName} {Info.TechOrderManager.LastName}</w:t>
             </w:r>
           </w:p>
           <w:p>
@@ -805,25 +683,7 @@
                 <w:sz w:val="28"/>
                 <w:szCs w:val="28"/>
               </w:rPr>
-              <w:t xml:space="preserve"> {</w:t>
-            </w:r>
-            <w:proofErr w:type="spellStart"/>
-            <w:r>
-              <w:rPr>
-                <w:rFonts w:ascii="Times New Roman" w:eastAsiaTheme="majorEastAsia" w:hAnsi="Times New Roman"/>
-                <w:sz w:val="28"/>
-                <w:szCs w:val="28"/>
-              </w:rPr>
-              <w:t>Info.TechOrderManager.DSN</w:t>
-            </w:r>
-            <w:proofErr w:type="spellEnd"/>
-            <w:r>
-              <w:rPr>
-                <w:rFonts w:ascii="Times New Roman" w:eastAsiaTheme="majorEastAsia" w:hAnsi="Times New Roman"/>
-                <w:sz w:val="28"/>
-                <w:szCs w:val="28"/>
-              </w:rPr>
-              <w:t>}</w:t>
+              <w:t xml:space="preserve"> {Info.TechOrderManager.DSN}</w:t>
             </w:r>
           </w:p>
           <w:p>
@@ -851,27 +711,7 @@
                 <w:sz w:val="28"/>
                 <w:szCs w:val="28"/>
               </w:rPr>
-              <w:t xml:space="preserve"> {</w:t>
-            </w:r>
-            <w:proofErr w:type="spellStart"/>
-            <w:proofErr w:type="gramStart"/>
-            <w:r>
-              <w:rPr>
-                <w:rFonts w:ascii="Times New Roman" w:eastAsiaTheme="majorEastAsia" w:hAnsi="Times New Roman"/>
-                <w:sz w:val="28"/>
-                <w:szCs w:val="28"/>
-              </w:rPr>
-              <w:t>Info.TechOrderManager.Email</w:t>
-            </w:r>
-            <w:proofErr w:type="spellEnd"/>
-            <w:proofErr w:type="gramEnd"/>
-            <w:r>
-              <w:rPr>
-                <w:rFonts w:ascii="Times New Roman" w:eastAsiaTheme="majorEastAsia" w:hAnsi="Times New Roman"/>
-                <w:sz w:val="28"/>
-                <w:szCs w:val="28"/>
-              </w:rPr>
-              <w:t>}</w:t>
+              <w:t xml:space="preserve"> {Info.TechOrderManager.Email}</w:t>
             </w:r>
           </w:p>
         </w:tc>
@@ -1395,13 +1235,8 @@
         <w:t xml:space="preserve"> in development of the CAFTOP Narrative</w:t>
       </w:r>
       <w:r>
-        <w:t xml:space="preserve">. This template was created to standardize the narrative across all AF programs since their work should be </w:t>
-      </w:r>
-      <w:proofErr w:type="gramStart"/>
-      <w:r>
-        <w:t>fairly standard</w:t>
-      </w:r>
-      <w:proofErr w:type="gramEnd"/>
+        <w:t>. This template was created to standardize the narrative across all AF programs since their work should be fairly standard</w:t>
+      </w:r>
       <w:r>
         <w:t xml:space="preserve">. </w:t>
       </w:r>
@@ -1524,15 +1359,7 @@
         <w:t xml:space="preserve"> </w:t>
       </w:r>
       <w:r>
-        <w:t>Section 3.0 Program Distribution uses the term “</w:t>
-      </w:r>
-      <w:proofErr w:type="gramStart"/>
-      <w:r>
-        <w:t>Non-Mod</w:t>
-      </w:r>
-      <w:proofErr w:type="gramEnd"/>
-      <w:r>
-        <w:t>” which mea</w:t>
+        <w:t>Section 3.0 Program Distribution uses the term “Non-Mod” which mea</w:t>
       </w:r>
       <w:r>
         <w:t>ns</w:t>
@@ -1546,16 +1373,11 @@
       <w:r>
         <w:t xml:space="preserve"> “</w:t>
       </w:r>
-      <w:proofErr w:type="gramStart"/>
       <w:r>
         <w:t>N</w:t>
       </w:r>
       <w:r>
-        <w:t>on-Mod</w:t>
-      </w:r>
-      <w:proofErr w:type="gramEnd"/>
-      <w:r>
-        <w:t>” will be used</w:t>
+        <w:t>on-Mod” will be used</w:t>
       </w:r>
       <w:r>
         <w:t xml:space="preserve"> through</w:t>
@@ -1736,38 +1558,24 @@
         <w:rPr>
           <w:rStyle w:val="Heading1Char"/>
         </w:rPr>
-        <w:t>{</w:t>
-      </w:r>
-      <w:proofErr w:type="spellStart"/>
+        <w:t>{Info.ProgramName}</w:t>
+      </w:r>
       <w:r>
         <w:rPr>
           <w:rStyle w:val="Heading1Char"/>
         </w:rPr>
-        <w:t>Info.ProgramName</w:t>
-      </w:r>
-      <w:proofErr w:type="spellEnd"/>
+        <w:t xml:space="preserve"> </w:t>
+      </w:r>
       <w:r>
         <w:rPr>
           <w:rStyle w:val="Heading1Char"/>
         </w:rPr>
-        <w:t>}</w:t>
+        <w:t>De</w:t>
       </w:r>
       <w:r>
         <w:rPr>
           <w:rStyle w:val="Heading1Char"/>
         </w:rPr>
-        <w:t xml:space="preserve"> </w:t>
-      </w:r>
-      <w:r>
-        <w:rPr>
-          <w:rStyle w:val="Heading1Char"/>
-        </w:rPr>
-        <w:t>De</w:t>
-      </w:r>
-      <w:r>
-        <w:rPr>
-          <w:rStyle w:val="Heading1Char"/>
-        </w:rPr>
         <w:t>scription and General Information</w:t>
       </w:r>
       <w:bookmarkEnd w:id="0"/>
@@ -1785,46 +1593,7 @@
         <w:t xml:space="preserve"> </w:t>
       </w:r>
       <w:r>
-        <w:t xml:space="preserve">Description of the program and other general information about the program would go into </w:t>
-      </w:r>
-      <w:r>
-        <w:t>this</w:t>
-      </w:r>
-      <w:r>
-        <w:t xml:space="preserve"> </w:t>
-      </w:r>
-      <w:r>
-        <w:t>paragraph.</w:t>
-      </w:r>
-      <w:r>
-        <w:t xml:space="preserve"> </w:t>
-      </w:r>
-      <w:r>
-        <w:t>The following are only examples.</w:t>
-      </w:r>
-      <w:r>
-        <w:t xml:space="preserve"> </w:t>
-      </w:r>
-      <w:r>
-        <w:t xml:space="preserve">Detailed narrative </w:t>
-      </w:r>
-      <w:r>
-        <w:t>requirement for 1.0 are</w:t>
-      </w:r>
-      <w:r>
-        <w:t xml:space="preserve"> listed in the CAFTOP Handbook</w:t>
-      </w:r>
-      <w:r>
-        <w:t>, Appendix A</w:t>
-      </w:r>
-      <w:r>
-        <w:t>,</w:t>
-      </w:r>
-      <w:r>
-        <w:t xml:space="preserve"> </w:t>
-      </w:r>
-      <w:r>
-        <w:t>CAFTOP Narrative Format and Guidance.</w:t>
+        <w:t>{Description.Description}</w:t>
       </w:r>
     </w:p>
     <w:p/>
@@ -1874,7 +1643,6 @@
       <w:r>
         <w:t xml:space="preserve"> </w:t>
       </w:r>
-      <w:proofErr w:type="gramStart"/>
       <w:r>
         <w:t>All</w:t>
       </w:r>
@@ -1882,11 +1650,7 @@
         <w:t xml:space="preserve">  </w:t>
       </w:r>
       <w:r>
-        <w:t>TOs</w:t>
-      </w:r>
-      <w:proofErr w:type="gramEnd"/>
-      <w:r>
-        <w:t xml:space="preserve"> are in </w:t>
+        <w:t xml:space="preserve">TOs are in </w:t>
       </w:r>
       <w:r>
         <w:rPr>
@@ -2015,15 +1779,7 @@
         <w:t xml:space="preserve">The </w:t>
       </w:r>
       <w:r>
-        <w:t>{</w:t>
-      </w:r>
-      <w:proofErr w:type="spellStart"/>
-      <w:r>
-        <w:t>Info.ProgramName</w:t>
-      </w:r>
-      <w:proofErr w:type="spellEnd"/>
-      <w:r>
-        <w:t>}</w:t>
+        <w:t>{Info.ProgramName}</w:t>
       </w:r>
       <w:r>
         <w:t xml:space="preserve"> </w:t>
@@ -2080,15 +1836,7 @@
         <w:t>Services Enterprise</w:t>
       </w:r>
       <w:r>
-        <w:t xml:space="preserve"> (</w:t>
-      </w:r>
-      <w:proofErr w:type="spellStart"/>
-      <w:r>
-        <w:t>TDSSe</w:t>
-      </w:r>
-      <w:proofErr w:type="spellEnd"/>
-      <w:r>
-        <w:t>)</w:t>
+        <w:t xml:space="preserve"> (TDSSe)</w:t>
       </w:r>
       <w:r>
         <w:t>, Contract #.</w:t>
@@ -2271,15 +2019,7 @@
         <w:t xml:space="preserve"> </w:t>
       </w:r>
       <w:r>
-        <w:t>{</w:t>
-      </w:r>
-      <w:proofErr w:type="spellStart"/>
-      <w:r>
-        <w:t>Info.ProgramName</w:t>
-      </w:r>
-      <w:proofErr w:type="spellEnd"/>
-      <w:r>
-        <w:t>}</w:t>
+        <w:t>{Info.ProgramName}</w:t>
       </w:r>
       <w:r>
         <w:t xml:space="preserve">, consisting of </w:t>
@@ -2486,30 +2226,10 @@
         <w:t xml:space="preserve">XX </w:t>
       </w:r>
       <w:r>
-        <w:t>{</w:t>
-      </w:r>
-      <w:proofErr w:type="spellStart"/>
-      <w:r>
-        <w:t>Info.ProgramName</w:t>
-      </w:r>
-      <w:proofErr w:type="spellEnd"/>
-      <w:r>
-        <w:t>}</w:t>
-      </w:r>
-      <w:r>
-        <w:t xml:space="preserve"> TOs </w:t>
-      </w:r>
-      <w:r>
-        <w:lastRenderedPageBreak/>
-        <w:t xml:space="preserve">authored by </w:t>
-      </w:r>
-      <w:proofErr w:type="spellStart"/>
-      <w:r>
-        <w:t>Hebco</w:t>
-      </w:r>
-      <w:proofErr w:type="spellEnd"/>
-      <w:r>
-        <w:t xml:space="preserve">; </w:t>
+        <w:t>{Info.ProgramName}</w:t>
+      </w:r>
+      <w:r>
+        <w:t xml:space="preserve"> TOs authored by Hebco; </w:t>
       </w:r>
       <w:r>
         <w:t xml:space="preserve">program is potentially interested in migrating </w:t>
@@ -2573,30 +2293,14 @@
         <w:rPr>
           <w:rStyle w:val="Heading2Char"/>
         </w:rPr>
-        <w:t xml:space="preserve">1.4. S1000D Conversion </w:t>
-      </w:r>
-      <w:proofErr w:type="gramStart"/>
-      <w:r>
-        <w:rPr>
-          <w:rStyle w:val="Heading2Char"/>
-        </w:rPr>
-        <w:t>Plan</w:t>
+        <w:t>1.4. S1000D Conversion Plan</w:t>
       </w:r>
       <w:bookmarkEnd w:id="4"/>
       <w:r>
         <w:t>:</w:t>
       </w:r>
       <w:r>
-        <w:t>{</w:t>
-      </w:r>
-      <w:proofErr w:type="spellStart"/>
-      <w:proofErr w:type="gramEnd"/>
-      <w:r>
-        <w:t>Info.ProgramName</w:t>
-      </w:r>
-      <w:proofErr w:type="spellEnd"/>
-      <w:r>
-        <w:t>}</w:t>
+        <w:t>{Info.ProgramName}</w:t>
       </w:r>
       <w:r>
         <w:t xml:space="preserve"> is currently in the process of converting Tech Data to S1000D utilizing Technical Data Support Services Enterprise (TDSSe2) contract, data will be sustained in TOAP.</w:t>
@@ -2707,15 +2411,7 @@
         <w:t xml:space="preserve">When </w:t>
       </w:r>
       <w:r>
-        <w:t>{</w:t>
-      </w:r>
-      <w:proofErr w:type="spellStart"/>
-      <w:r>
-        <w:t>Info.ProgramName</w:t>
-      </w:r>
-      <w:proofErr w:type="spellEnd"/>
-      <w:r>
-        <w:t>}</w:t>
+        <w:t>{Info.ProgramName}</w:t>
       </w:r>
       <w:r>
         <w:t xml:space="preserve"> </w:t>
@@ -2799,15 +2495,7 @@
         <w:t xml:space="preserve">The </w:t>
       </w:r>
       <w:r>
-        <w:t>{</w:t>
-      </w:r>
-      <w:proofErr w:type="spellStart"/>
-      <w:r>
-        <w:t>Info.ProgramName</w:t>
-      </w:r>
-      <w:proofErr w:type="spellEnd"/>
-      <w:r>
-        <w:t>}</w:t>
+        <w:t>{Info.ProgramName}</w:t>
       </w:r>
       <w:r>
         <w:t xml:space="preserve"> program</w:t>
@@ -2934,15 +2622,7 @@
         <w:t xml:space="preserve">The </w:t>
       </w:r>
       <w:r>
-        <w:t>{</w:t>
-      </w:r>
-      <w:proofErr w:type="spellStart"/>
-      <w:r>
-        <w:t>Info.ProgramName</w:t>
-      </w:r>
-      <w:proofErr w:type="spellEnd"/>
-      <w:r>
-        <w:t>}</w:t>
+        <w:t>{Info.ProgramName}</w:t>
       </w:r>
       <w:r>
         <w:t xml:space="preserve"> Technical Orders (TOs) support Organizational, Intermediate and Depot level repair. Significant improvement in our capability and tools to work our a</w:t>
@@ -2969,21 +2649,7 @@
         <w:rPr>
           <w:b/>
         </w:rPr>
-        <w:t>{</w:t>
-      </w:r>
-      <w:proofErr w:type="spellStart"/>
-      <w:r>
-        <w:rPr>
-          <w:b/>
-        </w:rPr>
-        <w:t>Info.ProgramName</w:t>
-      </w:r>
-      <w:proofErr w:type="spellEnd"/>
-      <w:r>
-        <w:rPr>
-          <w:b/>
-        </w:rPr>
-        <w:t>}</w:t>
+        <w:t>{Info.ProgramName}</w:t>
       </w:r>
       <w:r>
         <w:rPr>
@@ -3025,15 +2691,7 @@
         <w:t xml:space="preserve">for </w:t>
       </w:r>
       <w:r>
-        <w:t>{</w:t>
-      </w:r>
-      <w:proofErr w:type="spellStart"/>
-      <w:r>
-        <w:t>Info.ProgramName</w:t>
-      </w:r>
-      <w:proofErr w:type="spellEnd"/>
-      <w:r>
-        <w:t>}</w:t>
+        <w:t>{Info.ProgramName}</w:t>
       </w:r>
       <w:r>
         <w:t xml:space="preserve"> </w:t>
@@ -3068,21 +2726,7 @@
         <w:rPr>
           <w:b/>
         </w:rPr>
-        <w:t>{</w:t>
-      </w:r>
-      <w:proofErr w:type="spellStart"/>
-      <w:r>
-        <w:rPr>
-          <w:b/>
-        </w:rPr>
-        <w:t>Info.ProgramName</w:t>
-      </w:r>
-      <w:proofErr w:type="spellEnd"/>
-      <w:r>
-        <w:rPr>
-          <w:b/>
-        </w:rPr>
-        <w:t>}</w:t>
+        <w:t>{Info.ProgramName}</w:t>
       </w:r>
       <w:r>
         <w:rPr>
@@ -3186,21 +2830,7 @@
         <w:rPr>
           <w:b/>
         </w:rPr>
-        <w:t>{</w:t>
-      </w:r>
-      <w:proofErr w:type="spellStart"/>
-      <w:r>
-        <w:rPr>
-          <w:b/>
-        </w:rPr>
-        <w:t>Info.ProgramName</w:t>
-      </w:r>
-      <w:proofErr w:type="spellEnd"/>
-      <w:r>
-        <w:rPr>
-          <w:b/>
-        </w:rPr>
-        <w:t>}</w:t>
+        <w:t>{Info.ProgramName}</w:t>
       </w:r>
       <w:r>
         <w:rPr>
@@ -3227,13 +2857,8 @@
         <w:t xml:space="preserve">requirements are labor </w:t>
       </w:r>
       <w:r>
-        <w:t xml:space="preserve">cost associated with updates to </w:t>
-      </w:r>
-      <w:proofErr w:type="spellStart"/>
-      <w:r>
-        <w:t>TO</w:t>
-      </w:r>
-      <w:proofErr w:type="spellEnd"/>
+        <w:t>cost associated with updates to TO</w:t>
+      </w:r>
       <w:r>
         <w:t xml:space="preserve"> revisions supporting the field and depot users by providing </w:t>
       </w:r>
@@ -3253,11 +2878,7 @@
         <w:t xml:space="preserve"> </w:t>
       </w:r>
       <w:r>
-        <w:t xml:space="preserve">Requirements derived from the labor </w:t>
-      </w:r>
-      <w:r>
-        <w:lastRenderedPageBreak/>
-        <w:t xml:space="preserve">cost per page and historical revision cycle calculation within the TOIS, which is attached to the </w:t>
+        <w:t xml:space="preserve">Requirements derived from the labor cost per page and historical revision cycle calculation within the TOIS, which is attached to the </w:t>
       </w:r>
       <w:r>
         <w:t xml:space="preserve">LRDP </w:t>
@@ -3289,15 +2910,7 @@
         <w:t xml:space="preserve">of </w:t>
       </w:r>
       <w:r>
-        <w:t>{</w:t>
-      </w:r>
-      <w:proofErr w:type="spellStart"/>
-      <w:r>
-        <w:t>Info.ProgramName</w:t>
-      </w:r>
-      <w:proofErr w:type="spellEnd"/>
-      <w:r>
-        <w:t>}</w:t>
+        <w:t>{Info.ProgramName}</w:t>
       </w:r>
       <w:r>
         <w:t xml:space="preserve"> Labor</w:t>
@@ -3320,13 +2933,9 @@
       <w:r>
         <w:t xml:space="preserve">Labor </w:t>
       </w:r>
-      <w:proofErr w:type="gramStart"/>
-      <w:r>
-        <w:t>Non-Mod</w:t>
-      </w:r>
-      <w:proofErr w:type="gramEnd"/>
-      <w:r>
-        <w:t xml:space="preserve"> revisions cannot be create</w:t>
+      <w:r>
+        <w:lastRenderedPageBreak/>
+        <w:t>Non-Mod revisions cannot be create</w:t>
       </w:r>
       <w:r>
         <w:t>d</w:t>
@@ -3371,21 +2980,7 @@
         <w:rPr>
           <w:b/>
         </w:rPr>
-        <w:t>{</w:t>
-      </w:r>
-      <w:proofErr w:type="spellStart"/>
-      <w:r>
-        <w:rPr>
-          <w:b/>
-        </w:rPr>
-        <w:t>Info.ProgramName</w:t>
-      </w:r>
-      <w:proofErr w:type="spellEnd"/>
-      <w:r>
-        <w:rPr>
-          <w:b/>
-        </w:rPr>
-        <w:t>}</w:t>
+        <w:t>{Info.ProgramName}</w:t>
       </w:r>
       <w:r>
         <w:rPr>
@@ -3400,26 +2995,10 @@
         <w:t>,</w:t>
       </w:r>
       <w:r>
-        <w:t xml:space="preserve"> and maintaining </w:t>
-      </w:r>
-      <w:proofErr w:type="gramStart"/>
-      <w:r>
-        <w:t>current status</w:t>
-      </w:r>
-      <w:proofErr w:type="gramEnd"/>
-      <w:r>
-        <w:t xml:space="preserve"> of data within an electronic database for electronic display of </w:t>
-      </w:r>
-      <w:r>
-        <w:t>{</w:t>
-      </w:r>
-      <w:proofErr w:type="spellStart"/>
-      <w:r>
-        <w:t>Info.ProgramName</w:t>
-      </w:r>
-      <w:proofErr w:type="spellEnd"/>
-      <w:r>
-        <w:t>}</w:t>
+        <w:t xml:space="preserve"> and maintaining current status of data within an electronic database for electronic display of </w:t>
+      </w:r>
+      <w:r>
+        <w:t>{Info.ProgramName}</w:t>
       </w:r>
       <w:r>
         <w:t xml:space="preserve"> Technical Data. The mission of S1000D IETM is to provide data in a current format to operate in the electronic environment allowing security configuration updates from any location, at any time.</w:t>
@@ -3455,15 +3034,7 @@
         <w:t>D</w:t>
       </w:r>
       <w:r>
-        <w:t xml:space="preserve"> 3048B) </w:t>
-      </w:r>
-      <w:proofErr w:type="gramStart"/>
-      <w:r>
-        <w:t>are located in</w:t>
-      </w:r>
-      <w:proofErr w:type="gramEnd"/>
-      <w:r>
-        <w:t xml:space="preserve"> the Technical Manual Contract Requirements (TMCR) document.</w:t>
+        <w:t xml:space="preserve"> 3048B) are located in the Technical Manual Contract Requirements (TMCR) document.</w:t>
       </w:r>
       <w:r>
         <w:t xml:space="preserve"> </w:t>
@@ -3528,21 +3099,7 @@
         <w:rPr>
           <w:b/>
         </w:rPr>
-        <w:t>{</w:t>
-      </w:r>
-      <w:proofErr w:type="spellStart"/>
-      <w:r>
-        <w:rPr>
-          <w:b/>
-        </w:rPr>
-        <w:t>Info.ProgramName</w:t>
-      </w:r>
-      <w:proofErr w:type="spellEnd"/>
-      <w:r>
-        <w:rPr>
-          <w:b/>
-        </w:rPr>
-        <w:t>}</w:t>
+        <w:t>{Info.ProgramName}</w:t>
       </w:r>
       <w:r>
         <w:rPr>
@@ -3608,21 +3165,7 @@
         <w:rPr>
           <w:b/>
         </w:rPr>
-        <w:t>{</w:t>
-      </w:r>
-      <w:proofErr w:type="spellStart"/>
-      <w:r>
-        <w:rPr>
-          <w:b/>
-        </w:rPr>
-        <w:t>Info.ProgramName</w:t>
-      </w:r>
-      <w:proofErr w:type="spellEnd"/>
-      <w:r>
-        <w:rPr>
-          <w:b/>
-        </w:rPr>
-        <w:t>}</w:t>
+        <w:t>{Info.ProgramName}</w:t>
       </w:r>
       <w:r>
         <w:rPr>
@@ -3670,15 +3213,7 @@
         <w:t xml:space="preserve"> are required 2.4 should be removed.</w:t>
       </w:r>
       <w:r>
-        <w:t xml:space="preserve"> If the program is not supported under the </w:t>
-      </w:r>
-      <w:proofErr w:type="spellStart"/>
-      <w:r>
-        <w:t>TDSSe</w:t>
-      </w:r>
-      <w:proofErr w:type="spellEnd"/>
-      <w:r>
-        <w:t xml:space="preserve"> Core Robins task 2.4.1 and 2.4.2 should be removed.</w:t>
+        <w:t xml:space="preserve"> If the program is not supported under the TDSSe Core Robins task 2.4.1 and 2.4.2 should be removed.</w:t>
       </w:r>
     </w:p>
     <w:p>
@@ -3697,21 +3232,7 @@
         <w:rPr>
           <w:rStyle w:val="Strong"/>
         </w:rPr>
-        <w:t>{</w:t>
-      </w:r>
-      <w:proofErr w:type="spellStart"/>
-      <w:r>
-        <w:rPr>
-          <w:rStyle w:val="Strong"/>
-        </w:rPr>
-        <w:t>Info.ProgramName</w:t>
-      </w:r>
-      <w:proofErr w:type="spellEnd"/>
-      <w:r>
-        <w:rPr>
-          <w:rStyle w:val="Strong"/>
-        </w:rPr>
-        <w:t>}</w:t>
+        <w:t>{Info.ProgramName}</w:t>
       </w:r>
       <w:r>
         <w:rPr>
@@ -3741,52 +3262,16 @@
           <w:b w:val="0"/>
           <w:bCs w:val="0"/>
         </w:rPr>
-        <w:t xml:space="preserve"> and Indentures (API/D200F) databases. Contract labor to sustain systems utilized by the AF to manage sustainment, such as </w:t>
-      </w:r>
-      <w:proofErr w:type="spellStart"/>
+        <w:t xml:space="preserve"> and Indentures (API/D200F) databases. Contract labor to sustain systems utilized by the AF to manage sustainment, such as Contenta, Framemaker and graphic TO source data. Effort enables the sustainment of TO publishing systems and style libraries. Sustains conversion tool utilized to convert Standard Generalized Markup Language (SGML) to Hypertext Markup Language (HTML) to allow publishing of Type I Interactive Electronic Technical Manuals (IETM) data. Provides labor to sustain user interface tools and access to electronic TO and engineering source data, and enterprise-level search linked U.S. Air Force (USAF) data sources. Effort also provides the labor to evaluate military specifications governing </w:t>
+      </w:r>
       <w:r>
         <w:rPr>
           <w:rStyle w:val="Strong"/>
           <w:b w:val="0"/>
           <w:bCs w:val="0"/>
         </w:rPr>
-        <w:t>Contenta</w:t>
-      </w:r>
-      <w:proofErr w:type="spellEnd"/>
-      <w:r>
-        <w:rPr>
-          <w:rStyle w:val="Strong"/>
-          <w:b w:val="0"/>
-          <w:bCs w:val="0"/>
-        </w:rPr>
-        <w:t xml:space="preserve">, </w:t>
-      </w:r>
-      <w:proofErr w:type="spellStart"/>
-      <w:r>
-        <w:rPr>
-          <w:rStyle w:val="Strong"/>
-          <w:b w:val="0"/>
-          <w:bCs w:val="0"/>
-        </w:rPr>
-        <w:t>Framemaker</w:t>
-      </w:r>
-      <w:proofErr w:type="spellEnd"/>
-      <w:r>
-        <w:rPr>
-          <w:rStyle w:val="Strong"/>
-          <w:b w:val="0"/>
-          <w:bCs w:val="0"/>
-        </w:rPr>
-        <w:t xml:space="preserve"> and graphic TO source data. Effort enables the sustainment of TO publishing systems and style libraries. Sustains conversion tool utilized to convert Standard Generalized Markup Language (SGML) to Hypertext Markup Language (HTML) to allow publishing of Type I Interactive Electronic Technical Manuals </w:t>
-      </w:r>
-      <w:r>
-        <w:rPr>
-          <w:rStyle w:val="Strong"/>
-          <w:b w:val="0"/>
-          <w:bCs w:val="0"/>
-        </w:rPr>
         <w:lastRenderedPageBreak/>
-        <w:t>(IETM) data. Provides labor to sustain user interface tools and access to electronic TO and engineering source data, and enterprise-level search linked U.S. Air Force (USAF) data sources. Effort also provides the labor to evaluate military specifications governing structure, style, and format of TO data and to assess impacts of military specification changes on TO source data.</w:t>
+        <w:t>structure, style, and format of TO data and to assess impacts of military specification changes on TO source data.</w:t>
       </w:r>
     </w:p>
     <w:p>
@@ -3801,15 +3286,7 @@
         <w:t xml:space="preserve">  Without the support of Product Data Services (PDS) TO Sustainment Contract </w:t>
       </w:r>
       <w:r>
-        <w:t>{</w:t>
-      </w:r>
-      <w:proofErr w:type="spellStart"/>
-      <w:r>
-        <w:t>Info.ProgramName</w:t>
-      </w:r>
-      <w:proofErr w:type="spellEnd"/>
-      <w:r>
-        <w:t>}</w:t>
+        <w:t>{Info.ProgramName}</w:t>
       </w:r>
       <w:r>
         <w:t xml:space="preserve"> technical data, the Operational Safety, Suitability, and Effectiveness (OSS&amp;E) of the mission is drastically put at risk. A reduced level of support would create an unacceptable risk to life, health, property, mission capability and the environment. This support maintains the accuracy and consistency of TOs available to users. Without technically accurate data, full mission capability cannot be realized at field level.</w:t>
@@ -3833,23 +3310,7 @@
           <w:b/>
           <w:bCs/>
         </w:rPr>
-        <w:t>{</w:t>
-      </w:r>
-      <w:proofErr w:type="spellStart"/>
-      <w:r>
-        <w:rPr>
-          <w:b/>
-          <w:bCs/>
-        </w:rPr>
-        <w:t>Info.ProgramName</w:t>
-      </w:r>
-      <w:proofErr w:type="spellEnd"/>
-      <w:r>
-        <w:rPr>
-          <w:b/>
-          <w:bCs/>
-        </w:rPr>
-        <w:t>}</w:t>
+        <w:t>{Info.ProgramName}</w:t>
       </w:r>
       <w:r>
         <w:rPr>
@@ -3955,21 +3416,7 @@
         <w:rPr>
           <w:b/>
         </w:rPr>
-        <w:t>{</w:t>
-      </w:r>
-      <w:proofErr w:type="spellStart"/>
-      <w:r>
-        <w:rPr>
-          <w:b/>
-        </w:rPr>
-        <w:t>Info.ProgramName</w:t>
-      </w:r>
-      <w:proofErr w:type="spellEnd"/>
-      <w:r>
-        <w:rPr>
-          <w:b/>
-        </w:rPr>
-        <w:t>}</w:t>
+        <w:t>{Info.ProgramName}</w:t>
       </w:r>
       <w:r>
         <w:rPr>
@@ -4005,41 +3452,41 @@
         <w:t>)</w:t>
       </w:r>
       <w:r>
-        <w:t xml:space="preserve"> into the hands of the users; field/flight line, </w:t>
+        <w:t xml:space="preserve"> into the hands of the users; field/flight line, intermediate and depot maintainers, Equipment Specialists, </w:t>
+      </w:r>
+      <w:r>
+        <w:t>E</w:t>
+      </w:r>
+      <w:r>
+        <w:t>ngineers</w:t>
+      </w:r>
+      <w:r>
+        <w:t>,</w:t>
+      </w:r>
+      <w:r>
+        <w:t xml:space="preserve"> </w:t>
+      </w:r>
+      <w:r>
+        <w:t>and quality offices. These activities include printing, packaging, postage, prep for digital uploading, and the actual uploading to a database for delivery to and access by the users.</w:t>
+      </w:r>
+      <w:r>
+        <w:t xml:space="preserve"> </w:t>
+      </w:r>
+      <w:r>
+        <w:t xml:space="preserve">The </w:t>
+      </w:r>
+      <w:r>
+        <w:t>primary</w:t>
+      </w:r>
+      <w:r>
+        <w:t xml:space="preserve"> </w:t>
+      </w:r>
+      <w:r>
+        <w:t xml:space="preserve">database used for </w:t>
       </w:r>
       <w:r>
         <w:lastRenderedPageBreak/>
-        <w:t xml:space="preserve">intermediate and depot maintainers, Equipment Specialists, </w:t>
-      </w:r>
-      <w:r>
-        <w:t>E</w:t>
-      </w:r>
-      <w:r>
-        <w:t>ngineers</w:t>
-      </w:r>
-      <w:r>
-        <w:t>,</w:t>
-      </w:r>
-      <w:r>
-        <w:t xml:space="preserve"> </w:t>
-      </w:r>
-      <w:r>
-        <w:t>and quality offices. These activities include printing, packaging, postage, prep for digital uploading, and the actual uploading to a database for delivery to and access by the users.</w:t>
-      </w:r>
-      <w:r>
-        <w:t xml:space="preserve"> </w:t>
-      </w:r>
-      <w:r>
-        <w:t xml:space="preserve">The </w:t>
-      </w:r>
-      <w:r>
-        <w:t>primary</w:t>
-      </w:r>
-      <w:r>
-        <w:t xml:space="preserve"> </w:t>
-      </w:r>
-      <w:r>
-        <w:t>database used for storing and distribution of AF TOs is Enhanced Technical Information Management System (ETIMS).</w:t>
+        <w:t>storing and distribution of AF TOs is Enhanced Technical Information Management System (ETIMS).</w:t>
       </w:r>
       <w:r>
         <w:t xml:space="preserve"> </w:t>
@@ -4128,21 +3575,7 @@
         <w:rPr>
           <w:b/>
         </w:rPr>
-        <w:t>{</w:t>
-      </w:r>
-      <w:proofErr w:type="spellStart"/>
-      <w:r>
-        <w:rPr>
-          <w:b/>
-        </w:rPr>
-        <w:t>Info.ProgramName</w:t>
-      </w:r>
-      <w:proofErr w:type="spellEnd"/>
-      <w:r>
-        <w:rPr>
-          <w:b/>
-        </w:rPr>
-        <w:t>}</w:t>
+        <w:t>{Info.ProgramName}</w:t>
       </w:r>
       <w:r>
         <w:rPr>
@@ -4278,21 +3711,7 @@
         <w:rPr>
           <w:b/>
         </w:rPr>
-        <w:t>{</w:t>
-      </w:r>
-      <w:proofErr w:type="spellStart"/>
-      <w:r>
-        <w:rPr>
-          <w:b/>
-        </w:rPr>
-        <w:t>Info.ProgramName</w:t>
-      </w:r>
-      <w:proofErr w:type="spellEnd"/>
-      <w:r>
-        <w:rPr>
-          <w:b/>
-        </w:rPr>
-        <w:t>}</w:t>
+        <w:t>{Info.ProgramName}</w:t>
       </w:r>
       <w:r>
         <w:t xml:space="preserve"> </w:t>
@@ -4375,21 +3794,7 @@
         <w:rPr>
           <w:b/>
         </w:rPr>
-        <w:t>{</w:t>
-      </w:r>
-      <w:proofErr w:type="spellStart"/>
-      <w:r>
-        <w:rPr>
-          <w:b/>
-        </w:rPr>
-        <w:t>Info.ProgramName</w:t>
-      </w:r>
-      <w:proofErr w:type="spellEnd"/>
-      <w:r>
-        <w:rPr>
-          <w:b/>
-        </w:rPr>
-        <w:t>}</w:t>
+        <w:t>{Info.ProgramName}</w:t>
       </w:r>
       <w:r>
         <w:rPr>
@@ -4625,21 +4030,7 @@
         <w:rPr>
           <w:b/>
         </w:rPr>
-        <w:t>{</w:t>
-      </w:r>
-      <w:proofErr w:type="spellStart"/>
-      <w:r>
-        <w:rPr>
-          <w:b/>
-        </w:rPr>
-        <w:t>Info.ProgramName</w:t>
-      </w:r>
-      <w:proofErr w:type="spellEnd"/>
-      <w:r>
-        <w:rPr>
-          <w:b/>
-        </w:rPr>
-        <w:t>}</w:t>
+        <w:t>{Info.ProgramName}</w:t>
       </w:r>
       <w:r>
         <w:rPr>
@@ -4704,21 +4095,7 @@
         <w:rPr>
           <w:b/>
         </w:rPr>
-        <w:t>{</w:t>
-      </w:r>
-      <w:proofErr w:type="spellStart"/>
-      <w:r>
-        <w:rPr>
-          <w:b/>
-        </w:rPr>
-        <w:t>Info.ProgramName</w:t>
-      </w:r>
-      <w:proofErr w:type="spellEnd"/>
-      <w:r>
-        <w:rPr>
-          <w:b/>
-        </w:rPr>
-        <w:t>}</w:t>
+        <w:t>{Info.ProgramName}</w:t>
       </w:r>
       <w:r>
         <w:rPr>
@@ -4856,11 +4233,7 @@
         <w:t xml:space="preserve"> throughout the Future Years Defense Plan (FYDP)</w:t>
       </w:r>
       <w:r>
-        <w:t xml:space="preserve">. This task </w:t>
-      </w:r>
-      <w:r>
-        <w:lastRenderedPageBreak/>
-        <w:t xml:space="preserve">combines all </w:t>
+        <w:t xml:space="preserve">. This task combines all </w:t>
       </w:r>
       <w:r>
         <w:t>requirements for</w:t>
@@ -4964,21 +4337,7 @@
         <w:rPr>
           <w:b/>
         </w:rPr>
-        <w:t>{</w:t>
-      </w:r>
-      <w:proofErr w:type="spellStart"/>
-      <w:r>
-        <w:rPr>
-          <w:b/>
-        </w:rPr>
-        <w:t>Info.ProgramName</w:t>
-      </w:r>
-      <w:proofErr w:type="spellEnd"/>
-      <w:r>
-        <w:rPr>
-          <w:b/>
-        </w:rPr>
-        <w:t>}</w:t>
+        <w:t>{Info.ProgramName}</w:t>
       </w:r>
       <w:r>
         <w:rPr>
@@ -4993,7 +4352,11 @@
         <w:t>TOs</w:t>
       </w:r>
       <w:r>
-        <w:t xml:space="preserve">, which could result in safety and operational capabilities of various aircraft because the field and depot generated </w:t>
+        <w:t xml:space="preserve">, </w:t>
+      </w:r>
+      <w:r>
+        <w:lastRenderedPageBreak/>
+        <w:t xml:space="preserve">which could result in safety and operational capabilities of various aircraft because the field and depot generated </w:t>
       </w:r>
       <w:r>
         <w:t>recommended change (RCs</w:t>
@@ -5043,21 +4406,7 @@
         <w:rPr>
           <w:b/>
         </w:rPr>
-        <w:t>{</w:t>
-      </w:r>
-      <w:proofErr w:type="spellStart"/>
-      <w:r>
-        <w:rPr>
-          <w:b/>
-        </w:rPr>
-        <w:t>Info.ProgramName</w:t>
-      </w:r>
-      <w:proofErr w:type="spellEnd"/>
-      <w:r>
-        <w:rPr>
-          <w:b/>
-        </w:rPr>
-        <w:t>}</w:t>
+        <w:t>{Info.ProgramName}</w:t>
       </w:r>
       <w:r>
         <w:rPr>
@@ -7857,6 +7206,7 @@
   <w:style w:type="character" w:default="1" w:styleId="DefaultParagraphFont">
     <w:name w:val="Default Paragraph Font"/>
     <w:uiPriority w:val="1"/>
+    <w:semiHidden/>
     <w:unhideWhenUsed/>
   </w:style>
   <w:style w:type="table" w:default="1" w:styleId="TableNormal">
@@ -8481,6 +7831,25 @@
 </file>
 
 <file path=customXml/item1.xml><?xml version="1.0" encoding="utf-8"?>
+<?mso-contentType ?>
+<FormTemplates xmlns="http://schemas.microsoft.com/sharepoint/v3/contenttype/forms">
+  <Display>DocumentLibraryForm</Display>
+  <Edit>DocumentLibraryForm</Edit>
+  <New>DocumentLibraryForm</New>
+</FormTemplates>
+</file>
+
+<file path=customXml/item2.xml><?xml version="1.0" encoding="utf-8"?>
+<b:Sources xmlns:b="http://schemas.openxmlformats.org/officeDocument/2006/bibliography" xmlns="http://schemas.openxmlformats.org/officeDocument/2006/bibliography" SelectedStyle="\APA.XSL" StyleName="APA"/>
+</file>
+
+<file path=customXml/item3.xml><?xml version="1.0" encoding="utf-8"?>
+<p:properties xmlns:p="http://schemas.microsoft.com/office/2006/metadata/properties" xmlns:xsi="http://www.w3.org/2001/XMLSchema-instance">
+  <documentManagement/>
+</p:properties>
+</file>
+
+<file path=customXml/item4.xml><?xml version="1.0" encoding="utf-8"?>
 <ct:contentTypeSchema xmlns:ct="http://schemas.microsoft.com/office/2006/metadata/contentType" xmlns:ma="http://schemas.microsoft.com/office/2006/metadata/properties/metaAttributes" ct:_="" ma:_="" ma:contentTypeName="Document" ma:contentTypeID="0x010100A253B644FCFAD7409EBAFCD290AA2418" ma:contentTypeVersion="8" ma:contentTypeDescription="Create a new document." ma:contentTypeScope="" ma:versionID="5be701be97b5a7d030840f97951bd63f">
   <xsd:schema xmlns:xsd="http://www.w3.org/2001/XMLSchema" xmlns:xs="http://www.w3.org/2001/XMLSchema" xmlns:p="http://schemas.microsoft.com/office/2006/metadata/properties" xmlns:ns2="92ee4270-9d09-435c-8163-9480e84d542c" targetNamespace="http://schemas.microsoft.com/office/2006/metadata/properties" ma:root="true" ma:fieldsID="e754431ea33e719513553115a5b5b6cf" ns2:_="">
     <xsd:import namespace="92ee4270-9d09-435c-8163-9480e84d542c"/>
@@ -8648,26 +8017,31 @@
 </ct:contentTypeSchema>
 </file>
 
-<file path=customXml/item2.xml><?xml version="1.0" encoding="utf-8"?>
-<p:properties xmlns:p="http://schemas.microsoft.com/office/2006/metadata/properties" xmlns:xsi="http://www.w3.org/2001/XMLSchema-instance">
-  <documentManagement/>
-</p:properties>
+<file path=customXml/itemProps1.xml><?xml version="1.0" encoding="utf-8"?>
+<ds:datastoreItem xmlns:ds="http://schemas.openxmlformats.org/officeDocument/2006/customXml" ds:itemID="{ABE91D9D-E230-4D73-BAA6-EE83D801CFC1}">
+  <ds:schemaRefs>
+    <ds:schemaRef ds:uri="http://schemas.microsoft.com/sharepoint/v3/contenttype/forms"/>
+  </ds:schemaRefs>
+</ds:datastoreItem>
 </file>
 
-<file path=customXml/item3.xml><?xml version="1.0" encoding="utf-8"?>
-<b:Sources xmlns:b="http://schemas.openxmlformats.org/officeDocument/2006/bibliography" xmlns="http://schemas.openxmlformats.org/officeDocument/2006/bibliography" SelectedStyle="\APA.XSL" StyleName="APA"/>
+<file path=customXml/itemProps2.xml><?xml version="1.0" encoding="utf-8"?>
+<ds:datastoreItem xmlns:ds="http://schemas.openxmlformats.org/officeDocument/2006/customXml" ds:itemID="{A976FBD8-E2B1-46C0-ACBB-B920108BE5B2}">
+  <ds:schemaRefs>
+    <ds:schemaRef ds:uri="http://schemas.openxmlformats.org/officeDocument/2006/bibliography"/>
+  </ds:schemaRefs>
+</ds:datastoreItem>
 </file>
 
-<file path=customXml/item4.xml><?xml version="1.0" encoding="utf-8"?>
-<?mso-contentType ?>
-<FormTemplates xmlns="http://schemas.microsoft.com/sharepoint/v3/contenttype/forms">
-  <Display>DocumentLibraryForm</Display>
-  <Edit>DocumentLibraryForm</Edit>
-  <New>DocumentLibraryForm</New>
-</FormTemplates>
+<file path=customXml/itemProps3.xml><?xml version="1.0" encoding="utf-8"?>
+<ds:datastoreItem xmlns:ds="http://schemas.openxmlformats.org/officeDocument/2006/customXml" ds:itemID="{F19E182A-E278-49AC-A58D-A3181FBB2975}">
+  <ds:schemaRefs>
+    <ds:schemaRef ds:uri="http://schemas.microsoft.com/office/2006/metadata/properties"/>
+  </ds:schemaRefs>
+</ds:datastoreItem>
 </file>
 
-<file path=customXml/itemProps1.xml><?xml version="1.0" encoding="utf-8"?>
+<file path=customXml/itemProps4.xml><?xml version="1.0" encoding="utf-8"?>
 <ds:datastoreItem xmlns:ds="http://schemas.openxmlformats.org/officeDocument/2006/customXml" ds:itemID="{604E41F5-B545-4AA3-AFA7-16798CC9766F}">
   <ds:schemaRefs>
     <ds:schemaRef ds:uri="http://schemas.microsoft.com/office/2006/metadata/contentType"/>
@@ -8685,30 +8059,6 @@
 </ds:datastoreItem>
 </file>
 
-<file path=customXml/itemProps2.xml><?xml version="1.0" encoding="utf-8"?>
-<ds:datastoreItem xmlns:ds="http://schemas.openxmlformats.org/officeDocument/2006/customXml" ds:itemID="{F19E182A-E278-49AC-A58D-A3181FBB2975}">
-  <ds:schemaRefs>
-    <ds:schemaRef ds:uri="http://schemas.microsoft.com/office/2006/metadata/properties"/>
-  </ds:schemaRefs>
-</ds:datastoreItem>
-</file>
-
-<file path=customXml/itemProps3.xml><?xml version="1.0" encoding="utf-8"?>
-<ds:datastoreItem xmlns:ds="http://schemas.openxmlformats.org/officeDocument/2006/customXml" ds:itemID="{A976FBD8-E2B1-46C0-ACBB-B920108BE5B2}">
-  <ds:schemaRefs>
-    <ds:schemaRef ds:uri="http://schemas.openxmlformats.org/officeDocument/2006/bibliography"/>
-  </ds:schemaRefs>
-</ds:datastoreItem>
-</file>
-
-<file path=customXml/itemProps4.xml><?xml version="1.0" encoding="utf-8"?>
-<ds:datastoreItem xmlns:ds="http://schemas.openxmlformats.org/officeDocument/2006/customXml" ds:itemID="{ABE91D9D-E230-4D73-BAA6-EE83D801CFC1}">
-  <ds:schemaRefs>
-    <ds:schemaRef ds:uri="http://schemas.microsoft.com/sharepoint/v3/contenttype/forms"/>
-  </ds:schemaRefs>
-</ds:datastoreItem>
-</file>
-
 <file path=docMetadata/LabelInfo.xml><?xml version="1.0" encoding="utf-8"?>
 <clbl:labelList xmlns:clbl="http://schemas.microsoft.com/office/2020/mipLabelMetadata">
   <clbl:label id="{8331b18d-2d87-48ef-a35f-ac8818ebf9b4}" enabled="0" method="" siteId="{8331b18d-2d87-48ef-a35f-ac8818ebf9b4}" removed="1"/>

</xml_diff>

<commit_message>
Add Introduction to Word Document
</commit_message>
<xml_diff>
--- a/public/CAFTOP_Template.docx
+++ b/public/CAFTOP_Template.docx
@@ -1617,142 +1617,7 @@
         <w:t xml:space="preserve"> </w:t>
       </w:r>
       <w:r>
-        <w:t>The overall health of</w:t>
-      </w:r>
-      <w:r>
-        <w:t xml:space="preserve"> (</w:t>
-      </w:r>
-      <w:r>
-        <w:rPr>
-          <w:b/>
-        </w:rPr>
-        <w:t>Program Name</w:t>
-      </w:r>
-      <w:r>
-        <w:t>)</w:t>
-      </w:r>
-      <w:r>
-        <w:t xml:space="preserve"> Technical Orders (TO</w:t>
-      </w:r>
-      <w:r>
-        <w:t>s</w:t>
-      </w:r>
-      <w:r>
-        <w:t>) is good.</w:t>
-      </w:r>
-      <w:r>
-        <w:t xml:space="preserve"> </w:t>
-      </w:r>
-      <w:r>
-        <w:t>All</w:t>
-      </w:r>
-      <w:r>
-        <w:t xml:space="preserve">  </w:t>
-      </w:r>
-      <w:r>
-        <w:t xml:space="preserve">TOs are in </w:t>
-      </w:r>
-      <w:r>
-        <w:rPr>
-          <w:spacing w:val="-1"/>
-        </w:rPr>
-        <w:t>d</w:t>
-      </w:r>
-      <w:r>
-        <w:rPr>
-          <w:spacing w:val="1"/>
-        </w:rPr>
-        <w:t>i</w:t>
-      </w:r>
-      <w:r>
-        <w:t>gital for</w:t>
-      </w:r>
-      <w:r>
-        <w:rPr>
-          <w:spacing w:val="-2"/>
-        </w:rPr>
-        <w:t>m</w:t>
-      </w:r>
-      <w:r>
-        <w:t xml:space="preserve">at </w:t>
-      </w:r>
-      <w:r>
-        <w:t xml:space="preserve">Portable Document Format </w:t>
-      </w:r>
-      <w:r>
-        <w:t>(PDF) and available</w:t>
-      </w:r>
-      <w:r>
-        <w:rPr>
-          <w:spacing w:val="-1"/>
-        </w:rPr>
-        <w:t xml:space="preserve"> </w:t>
-      </w:r>
-      <w:r>
-        <w:t>in</w:t>
-      </w:r>
-      <w:r>
-        <w:rPr>
-          <w:spacing w:val="-1"/>
-        </w:rPr>
-        <w:t xml:space="preserve"> </w:t>
-      </w:r>
-      <w:r>
-        <w:t>the</w:t>
-      </w:r>
-      <w:r>
-        <w:rPr>
-          <w:spacing w:val="-1"/>
-        </w:rPr>
-        <w:t xml:space="preserve"> </w:t>
-      </w:r>
-      <w:r>
-        <w:t>Enhanced</w:t>
-      </w:r>
-      <w:r>
-        <w:rPr>
-          <w:spacing w:val="-1"/>
-        </w:rPr>
-        <w:t xml:space="preserve"> </w:t>
-      </w:r>
-      <w:r>
-        <w:t>Technical</w:t>
-      </w:r>
-      <w:r>
-        <w:rPr>
-          <w:spacing w:val="-1"/>
-        </w:rPr>
-        <w:t xml:space="preserve"> </w:t>
-      </w:r>
-      <w:r>
-        <w:t>Infor</w:t>
-      </w:r>
-      <w:r>
-        <w:rPr>
-          <w:spacing w:val="-2"/>
-        </w:rPr>
-        <w:t>m</w:t>
-      </w:r>
-      <w:r>
-        <w:t>ation Manage</w:t>
-      </w:r>
-      <w:r>
-        <w:rPr>
-          <w:spacing w:val="-2"/>
-        </w:rPr>
-        <w:t>m</w:t>
-      </w:r>
-      <w:r>
-        <w:t>ent System</w:t>
-      </w:r>
-      <w:r>
-        <w:rPr>
-          <w:spacing w:val="-2"/>
-        </w:rPr>
-        <w:t xml:space="preserve"> </w:t>
-      </w:r>
-      <w:r>
-        <w:t>(ETIMS).</w:t>
+        <w:t>{Description.Introduction}</w:t>
       </w:r>
     </w:p>
     <w:p/>
@@ -2293,6 +2158,7 @@
         <w:rPr>
           <w:rStyle w:val="Heading2Char"/>
         </w:rPr>
+        <w:lastRenderedPageBreak/>
         <w:t>1.4. S1000D Conversion Plan</w:t>
       </w:r>
       <w:bookmarkEnd w:id="4"/>
@@ -2931,23 +2797,23 @@
         <w:t xml:space="preserve"> </w:t>
       </w:r>
       <w:r>
-        <w:t xml:space="preserve">Labor </w:t>
+        <w:t>Labor Non-Mod revisions cannot be create</w:t>
+      </w:r>
+      <w:r>
+        <w:t>d</w:t>
+      </w:r>
+      <w:r>
+        <w:t xml:space="preserve"> based on excessive changes or update TOs to the current standard.</w:t>
+      </w:r>
+      <w:r>
+        <w:t xml:space="preserve"> </w:t>
+      </w:r>
+      <w:r>
+        <w:t xml:space="preserve">If the </w:t>
       </w:r>
       <w:r>
         <w:lastRenderedPageBreak/>
-        <w:t>Non-Mod revisions cannot be create</w:t>
-      </w:r>
-      <w:r>
-        <w:t>d</w:t>
-      </w:r>
-      <w:r>
-        <w:t xml:space="preserve"> based on excessive changes or update TOs to the current standard.</w:t>
-      </w:r>
-      <w:r>
-        <w:t xml:space="preserve"> </w:t>
-      </w:r>
-      <w:r>
-        <w:t>If the TOs are not updated it could result in safety and operational capabilities of various aircraft or equipment</w:t>
+        <w:t>TOs are not updated it could result in safety and operational capabilities of various aircraft or equipment</w:t>
       </w:r>
       <w:r>
         <w:t>,</w:t>
@@ -3262,16 +3128,7 @@
           <w:b w:val="0"/>
           <w:bCs w:val="0"/>
         </w:rPr>
-        <w:t xml:space="preserve"> and Indentures (API/D200F) databases. Contract labor to sustain systems utilized by the AF to manage sustainment, such as Contenta, Framemaker and graphic TO source data. Effort enables the sustainment of TO publishing systems and style libraries. Sustains conversion tool utilized to convert Standard Generalized Markup Language (SGML) to Hypertext Markup Language (HTML) to allow publishing of Type I Interactive Electronic Technical Manuals (IETM) data. Provides labor to sustain user interface tools and access to electronic TO and engineering source data, and enterprise-level search linked U.S. Air Force (USAF) data sources. Effort also provides the labor to evaluate military specifications governing </w:t>
-      </w:r>
-      <w:r>
-        <w:rPr>
-          <w:rStyle w:val="Strong"/>
-          <w:b w:val="0"/>
-          <w:bCs w:val="0"/>
-        </w:rPr>
-        <w:lastRenderedPageBreak/>
-        <w:t>structure, style, and format of TO data and to assess impacts of military specification changes on TO source data.</w:t>
+        <w:t xml:space="preserve"> and Indentures (API/D200F) databases. Contract labor to sustain systems utilized by the AF to manage sustainment, such as Contenta, Framemaker and graphic TO source data. Effort enables the sustainment of TO publishing systems and style libraries. Sustains conversion tool utilized to convert Standard Generalized Markup Language (SGML) to Hypertext Markup Language (HTML) to allow publishing of Type I Interactive Electronic Technical Manuals (IETM) data. Provides labor to sustain user interface tools and access to electronic TO and engineering source data, and enterprise-level search linked U.S. Air Force (USAF) data sources. Effort also provides the labor to evaluate military specifications governing structure, style, and format of TO data and to assess impacts of military specification changes on TO source data.</w:t>
       </w:r>
     </w:p>
     <w:p>
@@ -3280,6 +3137,7 @@
           <w:b/>
           <w:bCs/>
         </w:rPr>
+        <w:lastRenderedPageBreak/>
         <w:t>Impact Statement:</w:t>
       </w:r>
       <w:r>
@@ -3482,38 +3340,38 @@
         <w:t xml:space="preserve"> </w:t>
       </w:r>
       <w:r>
-        <w:t xml:space="preserve">database used for </w:t>
+        <w:t>database used for storing and distribution of AF TOs is Enhanced Technical Information Management System (ETIMS).</w:t>
+      </w:r>
+      <w:r>
+        <w:t xml:space="preserve"> </w:t>
+      </w:r>
+      <w:r>
+        <w:t xml:space="preserve">The AF </w:t>
+      </w:r>
+      <w:r>
+        <w:t>transitioned</w:t>
+      </w:r>
+      <w:r>
+        <w:t xml:space="preserve"> </w:t>
+      </w:r>
+      <w:r>
+        <w:t xml:space="preserve">print and distribution </w:t>
+      </w:r>
+      <w:r>
+        <w:t xml:space="preserve">of </w:t>
+      </w:r>
+      <w:r>
+        <w:t xml:space="preserve">TOs </w:t>
+      </w:r>
+      <w:r>
+        <w:t xml:space="preserve">to </w:t>
+      </w:r>
+      <w:r>
+        <w:t xml:space="preserve">Defense Logistics Agency </w:t>
       </w:r>
       <w:r>
         <w:lastRenderedPageBreak/>
-        <w:t>storing and distribution of AF TOs is Enhanced Technical Information Management System (ETIMS).</w:t>
-      </w:r>
-      <w:r>
-        <w:t xml:space="preserve"> </w:t>
-      </w:r>
-      <w:r>
-        <w:t xml:space="preserve">The AF </w:t>
-      </w:r>
-      <w:r>
-        <w:t>transitioned</w:t>
-      </w:r>
-      <w:r>
-        <w:t xml:space="preserve"> </w:t>
-      </w:r>
-      <w:r>
-        <w:t xml:space="preserve">print and distribution </w:t>
-      </w:r>
-      <w:r>
-        <w:t xml:space="preserve">of </w:t>
-      </w:r>
-      <w:r>
-        <w:t xml:space="preserve">TOs </w:t>
-      </w:r>
-      <w:r>
-        <w:t xml:space="preserve">to </w:t>
-      </w:r>
-      <w:r>
-        <w:t>Defense Logistics Agency (DLA) Document Services</w:t>
+        <w:t>(DLA) Document Services</w:t>
       </w:r>
       <w:r>
         <w:t xml:space="preserve">, </w:t>
@@ -4352,23 +4210,23 @@
         <w:t>TOs</w:t>
       </w:r>
       <w:r>
-        <w:t xml:space="preserve">, </w:t>
+        <w:t xml:space="preserve">, which could result in safety and operational capabilities of various aircraft because the field and depot generated </w:t>
+      </w:r>
+      <w:r>
+        <w:t>recommended change (RCs</w:t>
+      </w:r>
+      <w:r>
+        <w:t xml:space="preserve">) </w:t>
+      </w:r>
+      <w:r>
+        <w:t>cannot</w:t>
+      </w:r>
+      <w:r>
+        <w:t xml:space="preserve"> be processed into TO change </w:t>
       </w:r>
       <w:r>
         <w:lastRenderedPageBreak/>
-        <w:t xml:space="preserve">which could result in safety and operational capabilities of various aircraft because the field and depot generated </w:t>
-      </w:r>
-      <w:r>
-        <w:t>recommended change (RCs</w:t>
-      </w:r>
-      <w:r>
-        <w:t xml:space="preserve">) </w:t>
-      </w:r>
-      <w:r>
-        <w:t>cannot</w:t>
-      </w:r>
-      <w:r>
-        <w:t xml:space="preserve"> be processed into TO change packages.</w:t>
+        <w:t>packages.</w:t>
       </w:r>
       <w:r>
         <w:t xml:space="preserve"> W</w:t>
@@ -7831,25 +7689,6 @@
 </file>
 
 <file path=customXml/item1.xml><?xml version="1.0" encoding="utf-8"?>
-<?mso-contentType ?>
-<FormTemplates xmlns="http://schemas.microsoft.com/sharepoint/v3/contenttype/forms">
-  <Display>DocumentLibraryForm</Display>
-  <Edit>DocumentLibraryForm</Edit>
-  <New>DocumentLibraryForm</New>
-</FormTemplates>
-</file>
-
-<file path=customXml/item2.xml><?xml version="1.0" encoding="utf-8"?>
-<b:Sources xmlns:b="http://schemas.openxmlformats.org/officeDocument/2006/bibliography" xmlns="http://schemas.openxmlformats.org/officeDocument/2006/bibliography" SelectedStyle="\APA.XSL" StyleName="APA"/>
-</file>
-
-<file path=customXml/item3.xml><?xml version="1.0" encoding="utf-8"?>
-<p:properties xmlns:p="http://schemas.microsoft.com/office/2006/metadata/properties" xmlns:xsi="http://www.w3.org/2001/XMLSchema-instance">
-  <documentManagement/>
-</p:properties>
-</file>
-
-<file path=customXml/item4.xml><?xml version="1.0" encoding="utf-8"?>
 <ct:contentTypeSchema xmlns:ct="http://schemas.microsoft.com/office/2006/metadata/contentType" xmlns:ma="http://schemas.microsoft.com/office/2006/metadata/properties/metaAttributes" ct:_="" ma:_="" ma:contentTypeName="Document" ma:contentTypeID="0x010100A253B644FCFAD7409EBAFCD290AA2418" ma:contentTypeVersion="8" ma:contentTypeDescription="Create a new document." ma:contentTypeScope="" ma:versionID="5be701be97b5a7d030840f97951bd63f">
   <xsd:schema xmlns:xsd="http://www.w3.org/2001/XMLSchema" xmlns:xs="http://www.w3.org/2001/XMLSchema" xmlns:p="http://schemas.microsoft.com/office/2006/metadata/properties" xmlns:ns2="92ee4270-9d09-435c-8163-9480e84d542c" targetNamespace="http://schemas.microsoft.com/office/2006/metadata/properties" ma:root="true" ma:fieldsID="e754431ea33e719513553115a5b5b6cf" ns2:_="">
     <xsd:import namespace="92ee4270-9d09-435c-8163-9480e84d542c"/>
@@ -8017,31 +7856,26 @@
 </ct:contentTypeSchema>
 </file>
 
-<file path=customXml/itemProps1.xml><?xml version="1.0" encoding="utf-8"?>
-<ds:datastoreItem xmlns:ds="http://schemas.openxmlformats.org/officeDocument/2006/customXml" ds:itemID="{ABE91D9D-E230-4D73-BAA6-EE83D801CFC1}">
-  <ds:schemaRefs>
-    <ds:schemaRef ds:uri="http://schemas.microsoft.com/sharepoint/v3/contenttype/forms"/>
-  </ds:schemaRefs>
-</ds:datastoreItem>
+<file path=customXml/item2.xml><?xml version="1.0" encoding="utf-8"?>
+<p:properties xmlns:p="http://schemas.microsoft.com/office/2006/metadata/properties" xmlns:xsi="http://www.w3.org/2001/XMLSchema-instance">
+  <documentManagement/>
+</p:properties>
 </file>
 
-<file path=customXml/itemProps2.xml><?xml version="1.0" encoding="utf-8"?>
-<ds:datastoreItem xmlns:ds="http://schemas.openxmlformats.org/officeDocument/2006/customXml" ds:itemID="{A976FBD8-E2B1-46C0-ACBB-B920108BE5B2}">
-  <ds:schemaRefs>
-    <ds:schemaRef ds:uri="http://schemas.openxmlformats.org/officeDocument/2006/bibliography"/>
-  </ds:schemaRefs>
-</ds:datastoreItem>
+<file path=customXml/item3.xml><?xml version="1.0" encoding="utf-8"?>
+<b:Sources xmlns:b="http://schemas.openxmlformats.org/officeDocument/2006/bibliography" xmlns="http://schemas.openxmlformats.org/officeDocument/2006/bibliography" SelectedStyle="\APA.XSL" StyleName="APA"/>
 </file>
 
-<file path=customXml/itemProps3.xml><?xml version="1.0" encoding="utf-8"?>
-<ds:datastoreItem xmlns:ds="http://schemas.openxmlformats.org/officeDocument/2006/customXml" ds:itemID="{F19E182A-E278-49AC-A58D-A3181FBB2975}">
-  <ds:schemaRefs>
-    <ds:schemaRef ds:uri="http://schemas.microsoft.com/office/2006/metadata/properties"/>
-  </ds:schemaRefs>
-</ds:datastoreItem>
+<file path=customXml/item4.xml><?xml version="1.0" encoding="utf-8"?>
+<?mso-contentType ?>
+<FormTemplates xmlns="http://schemas.microsoft.com/sharepoint/v3/contenttype/forms">
+  <Display>DocumentLibraryForm</Display>
+  <Edit>DocumentLibraryForm</Edit>
+  <New>DocumentLibraryForm</New>
+</FormTemplates>
 </file>
 
-<file path=customXml/itemProps4.xml><?xml version="1.0" encoding="utf-8"?>
+<file path=customXml/itemProps1.xml><?xml version="1.0" encoding="utf-8"?>
 <ds:datastoreItem xmlns:ds="http://schemas.openxmlformats.org/officeDocument/2006/customXml" ds:itemID="{604E41F5-B545-4AA3-AFA7-16798CC9766F}">
   <ds:schemaRefs>
     <ds:schemaRef ds:uri="http://schemas.microsoft.com/office/2006/metadata/contentType"/>
@@ -8059,6 +7893,30 @@
 </ds:datastoreItem>
 </file>
 
+<file path=customXml/itemProps2.xml><?xml version="1.0" encoding="utf-8"?>
+<ds:datastoreItem xmlns:ds="http://schemas.openxmlformats.org/officeDocument/2006/customXml" ds:itemID="{F19E182A-E278-49AC-A58D-A3181FBB2975}">
+  <ds:schemaRefs>
+    <ds:schemaRef ds:uri="http://schemas.microsoft.com/office/2006/metadata/properties"/>
+  </ds:schemaRefs>
+</ds:datastoreItem>
+</file>
+
+<file path=customXml/itemProps3.xml><?xml version="1.0" encoding="utf-8"?>
+<ds:datastoreItem xmlns:ds="http://schemas.openxmlformats.org/officeDocument/2006/customXml" ds:itemID="{A976FBD8-E2B1-46C0-ACBB-B920108BE5B2}">
+  <ds:schemaRefs>
+    <ds:schemaRef ds:uri="http://schemas.openxmlformats.org/officeDocument/2006/bibliography"/>
+  </ds:schemaRefs>
+</ds:datastoreItem>
+</file>
+
+<file path=customXml/itemProps4.xml><?xml version="1.0" encoding="utf-8"?>
+<ds:datastoreItem xmlns:ds="http://schemas.openxmlformats.org/officeDocument/2006/customXml" ds:itemID="{ABE91D9D-E230-4D73-BAA6-EE83D801CFC1}">
+  <ds:schemaRefs>
+    <ds:schemaRef ds:uri="http://schemas.microsoft.com/sharepoint/v3/contenttype/forms"/>
+  </ds:schemaRefs>
+</ds:datastoreItem>
+</file>
+
 <file path=docMetadata/LabelInfo.xml><?xml version="1.0" encoding="utf-8"?>
 <clbl:labelList xmlns:clbl="http://schemas.microsoft.com/office/2020/mipLabelMetadata">
   <clbl:label id="{8331b18d-2d87-48ef-a35f-ac8818ebf9b4}" enabled="0" method="" siteId="{8331b18d-2d87-48ef-a35f-ac8818ebf9b4}" removed="1"/>

</xml_diff>

<commit_message>
Generate section 1.3 TOAP Migration Plan
</commit_message>
<xml_diff>
--- a/public/CAFTOP_Template.docx
+++ b/public/CAFTOP_Template.docx
@@ -136,6 +136,7 @@
               </w:rPr>
               <w:t>{</w:t>
             </w:r>
+            <w:proofErr w:type="spellStart"/>
             <w:r>
               <w:rPr>
                 <w:rFonts w:ascii="Times New Roman" w:eastAsiaTheme="majorEastAsia" w:hAnsi="Times New Roman"/>
@@ -150,7 +151,16 @@
                 <w:sz w:val="32"/>
                 <w:szCs w:val="32"/>
               </w:rPr>
-              <w:t>ProgramGroup}</w:t>
+              <w:t>ProgramGroup</w:t>
+            </w:r>
+            <w:proofErr w:type="spellEnd"/>
+            <w:r>
+              <w:rPr>
+                <w:rFonts w:ascii="Times New Roman" w:eastAsiaTheme="majorEastAsia" w:hAnsi="Times New Roman"/>
+                <w:sz w:val="32"/>
+                <w:szCs w:val="32"/>
+              </w:rPr>
+              <w:t>}</w:t>
             </w:r>
           </w:p>
           <w:p>
@@ -201,7 +211,25 @@
                 <w:sz w:val="32"/>
                 <w:szCs w:val="32"/>
               </w:rPr>
-              <w:t>{Info.ProgramName}</w:t>
+              <w:t>{</w:t>
+            </w:r>
+            <w:proofErr w:type="spellStart"/>
+            <w:r>
+              <w:rPr>
+                <w:rFonts w:ascii="Times New Roman" w:eastAsiaTheme="majorEastAsia" w:hAnsi="Times New Roman"/>
+                <w:sz w:val="32"/>
+                <w:szCs w:val="32"/>
+              </w:rPr>
+              <w:t>Info.ProgramName</w:t>
+            </w:r>
+            <w:proofErr w:type="spellEnd"/>
+            <w:r>
+              <w:rPr>
+                <w:rFonts w:ascii="Times New Roman" w:eastAsiaTheme="majorEastAsia" w:hAnsi="Times New Roman"/>
+                <w:sz w:val="32"/>
+                <w:szCs w:val="32"/>
+              </w:rPr>
+              <w:t>}</w:t>
             </w:r>
           </w:p>
           <w:p>
@@ -238,6 +266,7 @@
               </w:rPr>
               <w:t>{</w:t>
             </w:r>
+            <w:proofErr w:type="spellStart"/>
             <w:r>
               <w:rPr>
                 <w:rFonts w:ascii="Times New Roman" w:eastAsiaTheme="majorEastAsia" w:hAnsi="Times New Roman"/>
@@ -252,7 +281,16 @@
                 <w:sz w:val="32"/>
                 <w:szCs w:val="32"/>
               </w:rPr>
-              <w:t>ProgramElementCode}</w:t>
+              <w:t>ProgramElementCode</w:t>
+            </w:r>
+            <w:proofErr w:type="spellEnd"/>
+            <w:r>
+              <w:rPr>
+                <w:rFonts w:ascii="Times New Roman" w:eastAsiaTheme="majorEastAsia" w:hAnsi="Times New Roman"/>
+                <w:sz w:val="32"/>
+                <w:szCs w:val="32"/>
+              </w:rPr>
+              <w:t>}</w:t>
             </w:r>
             <w:r>
               <w:rPr>
@@ -396,7 +434,25 @@
                 <w:sz w:val="28"/>
                 <w:szCs w:val="28"/>
               </w:rPr>
-              <w:t>{Info.PreparingOffice}</w:t>
+              <w:t>{</w:t>
+            </w:r>
+            <w:proofErr w:type="spellStart"/>
+            <w:r>
+              <w:rPr>
+                <w:rFonts w:ascii="Times New Roman" w:eastAsiaTheme="majorEastAsia" w:hAnsi="Times New Roman"/>
+                <w:sz w:val="28"/>
+                <w:szCs w:val="28"/>
+              </w:rPr>
+              <w:t>Info.PreparingOffice</w:t>
+            </w:r>
+            <w:proofErr w:type="spellEnd"/>
+            <w:r>
+              <w:rPr>
+                <w:rFonts w:ascii="Times New Roman" w:eastAsiaTheme="majorEastAsia" w:hAnsi="Times New Roman"/>
+                <w:sz w:val="28"/>
+                <w:szCs w:val="28"/>
+              </w:rPr>
+              <w:t>}</w:t>
             </w:r>
           </w:p>
           <w:p>
@@ -415,7 +471,25 @@
                 <w:sz w:val="28"/>
                 <w:szCs w:val="28"/>
               </w:rPr>
-              <w:t>{Info.PreparingBase}</w:t>
+              <w:t>{</w:t>
+            </w:r>
+            <w:proofErr w:type="spellStart"/>
+            <w:r>
+              <w:rPr>
+                <w:rFonts w:ascii="Times New Roman" w:eastAsiaTheme="majorEastAsia" w:hAnsi="Times New Roman"/>
+                <w:sz w:val="28"/>
+                <w:szCs w:val="28"/>
+              </w:rPr>
+              <w:t>Info.PreparingBase</w:t>
+            </w:r>
+            <w:proofErr w:type="spellEnd"/>
+            <w:r>
+              <w:rPr>
+                <w:rFonts w:ascii="Times New Roman" w:eastAsiaTheme="majorEastAsia" w:hAnsi="Times New Roman"/>
+                <w:sz w:val="28"/>
+                <w:szCs w:val="28"/>
+              </w:rPr>
+              <w:t>}</w:t>
             </w:r>
           </w:p>
           <w:p>
@@ -600,6 +674,7 @@
               </w:rPr>
               <w:t>{/</w:t>
             </w:r>
+            <w:proofErr w:type="spellStart"/>
             <w:r>
               <w:rPr>
                 <w:rFonts w:ascii="Times New Roman" w:eastAsiaTheme="majorEastAsia" w:hAnsi="Times New Roman"/>
@@ -614,7 +689,16 @@
                 <w:sz w:val="28"/>
                 <w:szCs w:val="28"/>
               </w:rPr>
-              <w:t>ProgramManagers}</w:t>
+              <w:t>ProgramManagers</w:t>
+            </w:r>
+            <w:proofErr w:type="spellEnd"/>
+            <w:r>
+              <w:rPr>
+                <w:rFonts w:ascii="Times New Roman" w:eastAsiaTheme="majorEastAsia" w:hAnsi="Times New Roman"/>
+                <w:sz w:val="28"/>
+                <w:szCs w:val="28"/>
+              </w:rPr>
+              <w:t>}</w:t>
             </w:r>
           </w:p>
           <w:p>
@@ -654,7 +738,45 @@
                 <w:sz w:val="28"/>
                 <w:szCs w:val="28"/>
               </w:rPr>
-              <w:t xml:space="preserve"> {Info.TechOrderManager.FirstName} {Info.TechOrderManager.LastName}</w:t>
+              <w:t xml:space="preserve"> {</w:t>
+            </w:r>
+            <w:proofErr w:type="spellStart"/>
+            <w:proofErr w:type="gramStart"/>
+            <w:r>
+              <w:rPr>
+                <w:rFonts w:ascii="Times New Roman" w:eastAsiaTheme="majorEastAsia" w:hAnsi="Times New Roman"/>
+                <w:sz w:val="28"/>
+                <w:szCs w:val="28"/>
+              </w:rPr>
+              <w:t>Info.TechOrderManager.FirstName</w:t>
+            </w:r>
+            <w:proofErr w:type="spellEnd"/>
+            <w:proofErr w:type="gramEnd"/>
+            <w:r>
+              <w:rPr>
+                <w:rFonts w:ascii="Times New Roman" w:eastAsiaTheme="majorEastAsia" w:hAnsi="Times New Roman"/>
+                <w:sz w:val="28"/>
+                <w:szCs w:val="28"/>
+              </w:rPr>
+              <w:t>} {</w:t>
+            </w:r>
+            <w:proofErr w:type="spellStart"/>
+            <w:r>
+              <w:rPr>
+                <w:rFonts w:ascii="Times New Roman" w:eastAsiaTheme="majorEastAsia" w:hAnsi="Times New Roman"/>
+                <w:sz w:val="28"/>
+                <w:szCs w:val="28"/>
+              </w:rPr>
+              <w:t>Info.TechOrderManager.LastName</w:t>
+            </w:r>
+            <w:proofErr w:type="spellEnd"/>
+            <w:r>
+              <w:rPr>
+                <w:rFonts w:ascii="Times New Roman" w:eastAsiaTheme="majorEastAsia" w:hAnsi="Times New Roman"/>
+                <w:sz w:val="28"/>
+                <w:szCs w:val="28"/>
+              </w:rPr>
+              <w:t>}</w:t>
             </w:r>
           </w:p>
           <w:p>
@@ -683,7 +805,25 @@
                 <w:sz w:val="28"/>
                 <w:szCs w:val="28"/>
               </w:rPr>
-              <w:t xml:space="preserve"> {Info.TechOrderManager.DSN}</w:t>
+              <w:t xml:space="preserve"> {</w:t>
+            </w:r>
+            <w:proofErr w:type="spellStart"/>
+            <w:r>
+              <w:rPr>
+                <w:rFonts w:ascii="Times New Roman" w:eastAsiaTheme="majorEastAsia" w:hAnsi="Times New Roman"/>
+                <w:sz w:val="28"/>
+                <w:szCs w:val="28"/>
+              </w:rPr>
+              <w:t>Info.TechOrderManager.DSN</w:t>
+            </w:r>
+            <w:proofErr w:type="spellEnd"/>
+            <w:r>
+              <w:rPr>
+                <w:rFonts w:ascii="Times New Roman" w:eastAsiaTheme="majorEastAsia" w:hAnsi="Times New Roman"/>
+                <w:sz w:val="28"/>
+                <w:szCs w:val="28"/>
+              </w:rPr>
+              <w:t>}</w:t>
             </w:r>
           </w:p>
           <w:p>
@@ -711,7 +851,27 @@
                 <w:sz w:val="28"/>
                 <w:szCs w:val="28"/>
               </w:rPr>
-              <w:t xml:space="preserve"> {Info.TechOrderManager.Email}</w:t>
+              <w:t xml:space="preserve"> {</w:t>
+            </w:r>
+            <w:proofErr w:type="spellStart"/>
+            <w:proofErr w:type="gramStart"/>
+            <w:r>
+              <w:rPr>
+                <w:rFonts w:ascii="Times New Roman" w:eastAsiaTheme="majorEastAsia" w:hAnsi="Times New Roman"/>
+                <w:sz w:val="28"/>
+                <w:szCs w:val="28"/>
+              </w:rPr>
+              <w:t>Info.TechOrderManager.Email</w:t>
+            </w:r>
+            <w:proofErr w:type="spellEnd"/>
+            <w:proofErr w:type="gramEnd"/>
+            <w:r>
+              <w:rPr>
+                <w:rFonts w:ascii="Times New Roman" w:eastAsiaTheme="majorEastAsia" w:hAnsi="Times New Roman"/>
+                <w:sz w:val="28"/>
+                <w:szCs w:val="28"/>
+              </w:rPr>
+              <w:t>}</w:t>
             </w:r>
           </w:p>
         </w:tc>
@@ -1235,8 +1395,13 @@
         <w:t xml:space="preserve"> in development of the CAFTOP Narrative</w:t>
       </w:r>
       <w:r>
-        <w:t>. This template was created to standardize the narrative across all AF programs since their work should be fairly standard</w:t>
-      </w:r>
+        <w:t xml:space="preserve">. This template was created to standardize the narrative across all AF programs since their work should be </w:t>
+      </w:r>
+      <w:proofErr w:type="gramStart"/>
+      <w:r>
+        <w:t>fairly standard</w:t>
+      </w:r>
+      <w:proofErr w:type="gramEnd"/>
       <w:r>
         <w:t xml:space="preserve">. </w:t>
       </w:r>
@@ -1359,7 +1524,15 @@
         <w:t xml:space="preserve"> </w:t>
       </w:r>
       <w:r>
-        <w:t>Section 3.0 Program Distribution uses the term “Non-Mod” which mea</w:t>
+        <w:t>Section 3.0 Program Distribution uses the term “</w:t>
+      </w:r>
+      <w:proofErr w:type="gramStart"/>
+      <w:r>
+        <w:t>Non-Mod</w:t>
+      </w:r>
+      <w:proofErr w:type="gramEnd"/>
+      <w:r>
+        <w:t>” which mea</w:t>
       </w:r>
       <w:r>
         <w:t>ns</w:t>
@@ -1373,11 +1546,16 @@
       <w:r>
         <w:t xml:space="preserve"> “</w:t>
       </w:r>
+      <w:proofErr w:type="gramStart"/>
       <w:r>
         <w:t>N</w:t>
       </w:r>
       <w:r>
-        <w:t>on-Mod” will be used</w:t>
+        <w:t>on-Mod</w:t>
+      </w:r>
+      <w:proofErr w:type="gramEnd"/>
+      <w:r>
+        <w:t>” will be used</w:t>
       </w:r>
       <w:r>
         <w:t xml:space="preserve"> through</w:t>
@@ -1558,18 +1736,32 @@
         <w:rPr>
           <w:rStyle w:val="Heading1Char"/>
         </w:rPr>
-        <w:t>{Info.ProgramName}</w:t>
-      </w:r>
+        <w:t>{</w:t>
+      </w:r>
+      <w:proofErr w:type="spellStart"/>
       <w:r>
         <w:rPr>
           <w:rStyle w:val="Heading1Char"/>
         </w:rPr>
-        <w:t xml:space="preserve"> </w:t>
-      </w:r>
+        <w:t>Info.ProgramName</w:t>
+      </w:r>
+      <w:proofErr w:type="spellEnd"/>
       <w:r>
         <w:rPr>
           <w:rStyle w:val="Heading1Char"/>
         </w:rPr>
+        <w:t>}</w:t>
+      </w:r>
+      <w:r>
+        <w:rPr>
+          <w:rStyle w:val="Heading1Char"/>
+        </w:rPr>
+        <w:t xml:space="preserve"> </w:t>
+      </w:r>
+      <w:r>
+        <w:rPr>
+          <w:rStyle w:val="Heading1Char"/>
+        </w:rPr>
         <w:t>De</w:t>
       </w:r>
       <w:r>
@@ -1593,7 +1785,15 @@
         <w:t xml:space="preserve"> </w:t>
       </w:r>
       <w:r>
-        <w:t>{Description.Description}</w:t>
+        <w:t>{</w:t>
+      </w:r>
+      <w:proofErr w:type="spellStart"/>
+      <w:r>
+        <w:t>Description.Description</w:t>
+      </w:r>
+      <w:proofErr w:type="spellEnd"/>
+      <w:r>
+        <w:t>}</w:t>
       </w:r>
     </w:p>
     <w:p/>
@@ -1617,7 +1817,15 @@
         <w:t xml:space="preserve"> </w:t>
       </w:r>
       <w:r>
-        <w:t>{Description.Introduction}</w:t>
+        <w:t>{</w:t>
+      </w:r>
+      <w:proofErr w:type="spellStart"/>
+      <w:r>
+        <w:t>Description.Introduction</w:t>
+      </w:r>
+      <w:proofErr w:type="spellEnd"/>
+      <w:r>
+        <w:t>}</w:t>
       </w:r>
     </w:p>
     <w:p/>
@@ -1644,7 +1852,15 @@
         <w:t xml:space="preserve">The </w:t>
       </w:r>
       <w:r>
-        <w:t>{Info.ProgramName}</w:t>
+        <w:t>{</w:t>
+      </w:r>
+      <w:proofErr w:type="spellStart"/>
+      <w:r>
+        <w:t>Info.ProgramName</w:t>
+      </w:r>
+      <w:proofErr w:type="spellEnd"/>
+      <w:r>
+        <w:t>}</w:t>
       </w:r>
       <w:r>
         <w:t xml:space="preserve"> </w:t>
@@ -1701,7 +1917,15 @@
         <w:t>Services Enterprise</w:t>
       </w:r>
       <w:r>
-        <w:t xml:space="preserve"> (TDSSe)</w:t>
+        <w:t xml:space="preserve"> (</w:t>
+      </w:r>
+      <w:proofErr w:type="spellStart"/>
+      <w:r>
+        <w:t>TDSSe</w:t>
+      </w:r>
+      <w:proofErr w:type="spellEnd"/>
+      <w:r>
+        <w:t>)</w:t>
       </w:r>
       <w:r>
         <w:t>, Contract #.</w:t>
@@ -1883,272 +2107,312 @@
       <w:r>
         <w:t xml:space="preserve"> </w:t>
       </w:r>
-      <w:r>
-        <w:t>{Info.ProgramName}</w:t>
-      </w:r>
-      <w:r>
-        <w:t xml:space="preserve">, consisting of </w:t>
-      </w:r>
-      <w:r>
-        <w:t xml:space="preserve">XX </w:t>
-      </w:r>
-      <w:r>
-        <w:t>TOs</w:t>
-      </w:r>
+    </w:p>
+    <w:p>
+      <w:r>
+        <w:t>{#TechnicalOrders.</w:t>
+      </w:r>
+      <w:r>
+        <w:t>AuthoredInTOAPType</w:t>
+      </w:r>
+      <w:r>
+        <w:t xml:space="preserve"> === “fully</w:t>
+      </w:r>
+      <w:proofErr w:type="gramStart"/>
+      <w:r>
+        <w:t>”</w:t>
+      </w:r>
+      <w:r>
+        <w:t>}</w:t>
+      </w:r>
+      <w:r>
+        <w:t>All</w:t>
+      </w:r>
+      <w:proofErr w:type="gramEnd"/>
+      <w:r>
+        <w:t xml:space="preserve"> </w:t>
+      </w:r>
+      <w:r>
+        <w:t>{</w:t>
+      </w:r>
+      <w:proofErr w:type="spellStart"/>
+      <w:r>
+        <w:t>Info.ProgramName</w:t>
+      </w:r>
+      <w:proofErr w:type="spellEnd"/>
+      <w:r>
+        <w:t xml:space="preserve">} </w:t>
+      </w:r>
+      <w:r>
+        <w:t xml:space="preserve">TOs are authored and sustained in TOAP. All future TOs to include modification or newly developed TOs will be developed in TOAP. TOs moving from acquisition to sustainment will be authored and sustained in </w:t>
+      </w:r>
+      <w:proofErr w:type="gramStart"/>
+      <w:r>
+        <w:t>TOAP.</w:t>
+      </w:r>
+      <w:r>
+        <w:t>{</w:t>
+      </w:r>
+      <w:proofErr w:type="gramEnd"/>
+      <w:r>
+        <w:t>/</w:t>
+      </w:r>
+      <w:r>
+        <w:t>}</w:t>
+      </w:r>
+      <w:r>
+        <w:t>{</w:t>
+      </w:r>
+      <w:r>
+        <w:t>#</w:t>
+      </w:r>
+      <w:r>
+        <w:t>TechnicalOrders.</w:t>
+      </w:r>
+      <w:r>
+        <w:t>AuthoredInTOAPType</w:t>
+      </w:r>
+      <w:r>
+        <w:t xml:space="preserve"> === “partially”}{</w:t>
+      </w:r>
+      <w:proofErr w:type="spellStart"/>
+      <w:r>
+        <w:t>Info.ProgramName</w:t>
+      </w:r>
+      <w:proofErr w:type="spellEnd"/>
+      <w:r>
+        <w:t xml:space="preserve">} </w:t>
+      </w:r>
+      <w:r>
+        <w:t>consisting of</w:t>
+      </w:r>
+      <w:r>
+        <w:t xml:space="preserve"> {</w:t>
+      </w:r>
+      <w:proofErr w:type="spellStart"/>
+      <w:r>
+        <w:t>TechnicalOrders.</w:t>
+      </w:r>
+      <w:r>
+        <w:t>TotalCount</w:t>
+      </w:r>
+      <w:proofErr w:type="spellEnd"/>
+      <w:r>
+        <w:t xml:space="preserve">} </w:t>
+      </w:r>
+      <w:r>
+        <w:t>TOs. Of the</w:t>
+      </w:r>
+      <w:r>
+        <w:t xml:space="preserve"> </w:t>
+      </w:r>
+      <w:r>
+        <w:t>{</w:t>
+      </w:r>
+      <w:proofErr w:type="spellStart"/>
+      <w:r>
+        <w:t>TechnicalOrders.TotalCount</w:t>
+      </w:r>
+      <w:proofErr w:type="spellEnd"/>
+      <w:r>
+        <w:t>}</w:t>
+      </w:r>
+      <w:r>
+        <w:t xml:space="preserve"> </w:t>
+      </w:r>
+      <w:r>
+        <w:t xml:space="preserve">TOs, </w:t>
+      </w:r>
+      <w:r>
+        <w:t>{</w:t>
+      </w:r>
+      <w:proofErr w:type="spellStart"/>
+      <w:r>
+        <w:t>TechnicalOrders.</w:t>
+      </w:r>
+      <w:r>
+        <w:t>NumAuthoredInTOAP</w:t>
+      </w:r>
+      <w:proofErr w:type="spellEnd"/>
+      <w:r>
+        <w:t>}</w:t>
+      </w:r>
+      <w:r>
+        <w:t xml:space="preserve"> migrated into TOAP staging area and were authored to the latest Technical Manuals Specification and Standards (TMSS) Digital Support Suite (DSS) and published as revisions.</w:t>
+      </w:r>
+      <w:r>
+        <w:t>{#TechnicalOrders.</w:t>
+      </w:r>
+      <w:r>
+        <w:t>NumNotAuthoredInTOAP</w:t>
+      </w:r>
+      <w:r>
+        <w:t xml:space="preserve"> &gt; 0</w:t>
+      </w:r>
+      <w:r>
+        <w:t xml:space="preserve"> </w:t>
+      </w:r>
+      <w:r>
+        <w:t>}</w:t>
+      </w:r>
+      <w:r>
+        <w:t xml:space="preserve"> Additional </w:t>
+      </w:r>
+      <w:r>
+        <w:t>{</w:t>
+      </w:r>
+      <w:proofErr w:type="spellStart"/>
+      <w:r>
+        <w:t>TechnicalOrders.</w:t>
+      </w:r>
+      <w:r>
+        <w:t>NumNotAuthoredInTOAP</w:t>
+      </w:r>
+      <w:proofErr w:type="spellEnd"/>
+      <w:r>
+        <w:t xml:space="preserve">} </w:t>
+      </w:r>
+      <w:r>
+        <w:t>TOs will be authored through attrition and remain within the TOAP staging area.</w:t>
+      </w:r>
+      <w:r>
+        <w:t>{/}</w:t>
+      </w:r>
+      <w:r>
+        <w:t>{#TechnicalOrders.</w:t>
+      </w:r>
+      <w:r>
+        <w:t>NumUnpublished</w:t>
+      </w:r>
+      <w:r>
+        <w:t xml:space="preserve"> &gt; 0}</w:t>
+      </w:r>
+      <w:r>
+        <w:rPr>
+          <w:rFonts w:ascii="Segoe UI" w:hAnsi="Segoe UI" w:cs="Segoe UI"/>
+          <w:color w:val="172B4D"/>
+          <w:sz w:val="21"/>
+          <w:szCs w:val="21"/>
+          <w:shd w:val="clear" w:color="auto" w:fill="FFFFFF"/>
+        </w:rPr>
+        <w:t xml:space="preserve"> </w:t>
+      </w:r>
+      <w:r>
+        <w:t>Currently there are </w:t>
+      </w:r>
+      <w:r>
+        <w:t>{</w:t>
+      </w:r>
+      <w:proofErr w:type="spellStart"/>
+      <w:r>
+        <w:t>TechnicalOrders</w:t>
+      </w:r>
+      <w:proofErr w:type="spellEnd"/>
       <w:r>
         <w:t>.</w:t>
       </w:r>
       <w:r>
         <w:t xml:space="preserve"> </w:t>
       </w:r>
-      <w:r>
-        <w:t xml:space="preserve">Of the </w:t>
-      </w:r>
-      <w:r>
-        <w:t xml:space="preserve">XX </w:t>
-      </w:r>
-      <w:r>
-        <w:t>TOs</w:t>
-      </w:r>
-      <w:r>
-        <w:t>,</w:t>
-      </w:r>
-      <w:r>
-        <w:t xml:space="preserve"> </w:t>
-      </w:r>
-      <w:r>
-        <w:t xml:space="preserve">XX </w:t>
-      </w:r>
-      <w:r>
-        <w:t>migrated into</w:t>
-      </w:r>
-      <w:r>
-        <w:t xml:space="preserve"> </w:t>
-      </w:r>
-      <w:r>
-        <w:t>TOAP</w:t>
-      </w:r>
-      <w:r>
-        <w:t xml:space="preserve"> staging area.</w:t>
-      </w:r>
-      <w:r>
-        <w:t xml:space="preserve"> </w:t>
-      </w:r>
-      <w:r>
-        <w:t xml:space="preserve">Of these </w:t>
-      </w:r>
-      <w:r>
-        <w:t xml:space="preserve">XX </w:t>
-      </w:r>
-      <w:r>
-        <w:t xml:space="preserve">TOs that migrated into </w:t>
-      </w:r>
-      <w:r>
-        <w:t>TOAP</w:t>
-      </w:r>
-      <w:r>
-        <w:t xml:space="preserve">, </w:t>
-      </w:r>
-      <w:r>
-        <w:t xml:space="preserve">XX </w:t>
-      </w:r>
-      <w:r>
-        <w:t xml:space="preserve">TOs </w:t>
-      </w:r>
-      <w:r>
-        <w:t xml:space="preserve">were authored to the latest </w:t>
-      </w:r>
-      <w:r>
-        <w:t>Tech</w:t>
-      </w:r>
-      <w:r>
-        <w:t xml:space="preserve">nical Manuals Specification and </w:t>
-      </w:r>
-      <w:r>
-        <w:t>Standards (</w:t>
-      </w:r>
-      <w:r>
-        <w:t>TMSS</w:t>
-      </w:r>
-      <w:r>
-        <w:t>)</w:t>
-      </w:r>
-      <w:r>
-        <w:t xml:space="preserve"> </w:t>
-      </w:r>
-      <w:r>
-        <w:t>Digital Support Suite (</w:t>
-      </w:r>
-      <w:r>
-        <w:t>DSS</w:t>
-      </w:r>
-      <w:r>
-        <w:t>)</w:t>
-      </w:r>
-      <w:r>
-        <w:t xml:space="preserve"> and published as revisions</w:t>
-      </w:r>
-      <w:r>
-        <w:t>.</w:t>
-      </w:r>
-      <w:r>
-        <w:t xml:space="preserve">  </w:t>
-      </w:r>
-      <w:r>
-        <w:t>A</w:t>
-      </w:r>
-      <w:r>
-        <w:t xml:space="preserve">dditional TOs will be authored through attrition and remain within the </w:t>
-      </w:r>
-      <w:r>
-        <w:t>TOAP</w:t>
-      </w:r>
-      <w:r>
-        <w:t xml:space="preserve"> data staging area</w:t>
-      </w:r>
-      <w:r>
-        <w:t>.</w:t>
-      </w:r>
-      <w:r>
-        <w:t xml:space="preserve"> </w:t>
-      </w:r>
-      <w:r>
-        <w:t>In reviewing historical change packages</w:t>
-      </w:r>
-      <w:r>
-        <w:t>, we</w:t>
-      </w:r>
-      <w:r>
-        <w:t xml:space="preserve"> anticipate </w:t>
-      </w:r>
-      <w:r>
-        <w:t xml:space="preserve">XX </w:t>
-      </w:r>
-      <w:r>
-        <w:t xml:space="preserve">TOs will be updated </w:t>
-      </w:r>
-      <w:r>
-        <w:t>and authored</w:t>
-      </w:r>
-      <w:r>
-        <w:t xml:space="preserve"> in the current TMSS DSS in </w:t>
-      </w:r>
-      <w:r>
-        <w:t>FY24</w:t>
-      </w:r>
-      <w:r>
-        <w:t xml:space="preserve">, </w:t>
-      </w:r>
-      <w:r>
-        <w:t xml:space="preserve">XX </w:t>
-      </w:r>
-      <w:r>
-        <w:t>w</w:t>
-      </w:r>
-      <w:r>
-        <w:t>ill</w:t>
-      </w:r>
-      <w:r>
-        <w:t xml:space="preserve"> be updated and authored in </w:t>
-      </w:r>
-      <w:r>
-        <w:t>FY25</w:t>
-      </w:r>
-      <w:r>
-        <w:t>. Requirement</w:t>
-      </w:r>
-      <w:r>
-        <w:t>s</w:t>
-      </w:r>
-      <w:r>
-        <w:t xml:space="preserve"> within </w:t>
-      </w:r>
-      <w:r>
-        <w:t xml:space="preserve">FY26 </w:t>
-      </w:r>
-      <w:r>
-        <w:t>T</w:t>
-      </w:r>
-      <w:r>
-        <w:t>echnical Order Information Sheet (</w:t>
-      </w:r>
-      <w:r>
-        <w:t>TOIS</w:t>
-      </w:r>
-      <w:r>
-        <w:t>)</w:t>
-      </w:r>
-      <w:r>
-        <w:t xml:space="preserve"> will be sufficient in executing anticipated schedule.</w:t>
-      </w:r>
-      <w:r>
-        <w:t xml:space="preserve"> </w:t>
-      </w:r>
-      <w:r>
-        <w:t xml:space="preserve">There are </w:t>
-      </w:r>
-      <w:r>
-        <w:t xml:space="preserve">XX </w:t>
-      </w:r>
-      <w:r>
-        <w:t>{Info.ProgramName}</w:t>
-      </w:r>
-      <w:r>
-        <w:t xml:space="preserve"> TOs authored by Hebco; </w:t>
-      </w:r>
-      <w:r>
-        <w:t xml:space="preserve">program is potentially interested in migrating </w:t>
-      </w:r>
-      <w:r>
-        <w:t xml:space="preserve">XX </w:t>
-      </w:r>
-      <w:r>
-        <w:t>of the</w:t>
-      </w:r>
-      <w:r>
-        <w:t xml:space="preserve"> </w:t>
-      </w:r>
-      <w:r>
-        <w:t xml:space="preserve">TOs </w:t>
-      </w:r>
-      <w:r>
-        <w:t>into TOAP</w:t>
-      </w:r>
-      <w:r>
-        <w:t xml:space="preserve">, </w:t>
-      </w:r>
-      <w:r>
-        <w:t xml:space="preserve">all </w:t>
-      </w:r>
-      <w:r>
-        <w:t xml:space="preserve">XX </w:t>
-      </w:r>
-      <w:r>
-        <w:t>requir</w:t>
-      </w:r>
-      <w:r>
-        <w:t>e a</w:t>
-      </w:r>
-      <w:r>
-        <w:t xml:space="preserve"> full revision</w:t>
-      </w:r>
-      <w:r>
-        <w:t>.</w:t>
-      </w:r>
-      <w:r>
-        <w:t xml:space="preserve"> </w:t>
-      </w:r>
-      <w:r>
-        <w:t xml:space="preserve">The additional </w:t>
-      </w:r>
-      <w:r>
-        <w:t xml:space="preserve">XX </w:t>
-      </w:r>
-      <w:r>
-        <w:t>TOs will not be migrated due to contractual constraints.</w:t>
-      </w:r>
-      <w:r>
-        <w:t xml:space="preserve"> </w:t>
+      <w:proofErr w:type="spellStart"/>
+      <w:r>
+        <w:t>NumUnpublished</w:t>
+      </w:r>
+      <w:proofErr w:type="spellEnd"/>
+      <w:r>
+        <w:t>}</w:t>
+      </w:r>
+      <w:r>
+        <w:t xml:space="preserve"> unpublished TOs that will be authored in </w:t>
+      </w:r>
+      <w:proofErr w:type="gramStart"/>
+      <w:r>
+        <w:t>TOAP.</w:t>
+      </w:r>
+      <w:r>
+        <w:t>{</w:t>
+      </w:r>
+      <w:proofErr w:type="gramEnd"/>
+      <w:r>
+        <w:t>/}</w:t>
+      </w:r>
+      <w:r>
+        <w:t>{#TechnicalOrders.</w:t>
+      </w:r>
+      <w:r>
+        <w:t>NumWillNotBeAuthoredInTOAP</w:t>
+      </w:r>
+      <w:r>
+        <w:t xml:space="preserve"> &gt; 0}</w:t>
+      </w:r>
+      <w:r>
+        <w:rPr>
+          <w:rFonts w:ascii="Segoe UI" w:hAnsi="Segoe UI" w:cs="Segoe UI"/>
+          <w:color w:val="172B4D"/>
+          <w:sz w:val="21"/>
+          <w:szCs w:val="21"/>
+          <w:shd w:val="clear" w:color="auto" w:fill="FFFFFF"/>
+        </w:rPr>
+        <w:t xml:space="preserve"> </w:t>
+      </w:r>
+      <w:r>
+        <w:t xml:space="preserve">The </w:t>
+      </w:r>
+      <w:r>
+        <w:lastRenderedPageBreak/>
+        <w:t>remaining </w:t>
+      </w:r>
+      <w:r>
+        <w:t>{</w:t>
+      </w:r>
+      <w:proofErr w:type="spellStart"/>
+      <w:r>
+        <w:t>TechnicalOrders.</w:t>
+      </w:r>
+      <w:r>
+        <w:t>NumWillNotBeAuthoredInTOAP</w:t>
+      </w:r>
+      <w:proofErr w:type="spellEnd"/>
+      <w:r>
+        <w:t>}</w:t>
+      </w:r>
+      <w:r>
+        <w:t> TOs will not be authored in TOAP.</w:t>
+      </w:r>
+      <w:r>
+        <w:t xml:space="preserve"> </w:t>
+      </w:r>
+      <w:r>
+        <w:t>{</w:t>
+      </w:r>
+      <w:proofErr w:type="gramStart"/>
+      <w:r>
+        <w:t>TechnicalOrders.Explanation}</w:t>
+      </w:r>
+      <w:r>
+        <w:t>{</w:t>
+      </w:r>
+      <w:proofErr w:type="gramEnd"/>
+      <w:r>
+        <w:t>/}{/}</w:t>
+      </w:r>
+      <w:r>
+        <w:t>{#TechnicalOrders.</w:t>
+      </w:r>
+      <w:r>
+        <w:t>AuthoredInTOAPType</w:t>
+      </w:r>
+      <w:r>
+        <w:t xml:space="preserve"> === “no”}{TechnicalOrders.PlanToConvert}{/}</w:t>
+      </w:r>
+      <w:r>
+        <w:t>{#TechnicalOrders.ApprovedWaiver === “yes”}</w:t>
+      </w:r>
+      <w:r>
+        <w:t xml:space="preserve"> </w:t>
+      </w:r>
+      <w:r>
+        <w:t xml:space="preserve"> Date waiver approved: {TechnicalOrders.ApprovedWaiverDate}{/}{#TechnicalOrders.ApprovedWaiver === “no”} The program has no waiver.{/}</w:t>
       </w:r>
     </w:p>
     <w:p/>
@@ -2158,15 +2422,30 @@
         <w:rPr>
           <w:rStyle w:val="Heading2Char"/>
         </w:rPr>
-        <w:lastRenderedPageBreak/>
-        <w:t>1.4. S1000D Conversion Plan</w:t>
+        <w:t xml:space="preserve">1.4. S1000D Conversion </w:t>
+      </w:r>
+      <w:proofErr w:type="gramStart"/>
+      <w:r>
+        <w:rPr>
+          <w:rStyle w:val="Heading2Char"/>
+        </w:rPr>
+        <w:t>Plan</w:t>
       </w:r>
       <w:bookmarkEnd w:id="4"/>
       <w:r>
         <w:t>:</w:t>
       </w:r>
       <w:r>
-        <w:t>{Info.ProgramName}</w:t>
+        <w:t>{</w:t>
+      </w:r>
+      <w:proofErr w:type="spellStart"/>
+      <w:proofErr w:type="gramEnd"/>
+      <w:r>
+        <w:t>Info.ProgramName</w:t>
+      </w:r>
+      <w:proofErr w:type="spellEnd"/>
+      <w:r>
+        <w:t>}</w:t>
       </w:r>
       <w:r>
         <w:t xml:space="preserve"> is currently in the process of converting Tech Data to S1000D utilizing Technical Data Support Services Enterprise (TDSSe2) contract, data will be sustained in TOAP.</w:t>
@@ -2277,7 +2556,15 @@
         <w:t xml:space="preserve">When </w:t>
       </w:r>
       <w:r>
-        <w:t>{Info.ProgramName}</w:t>
+        <w:t>{</w:t>
+      </w:r>
+      <w:proofErr w:type="spellStart"/>
+      <w:r>
+        <w:t>Info.ProgramName</w:t>
+      </w:r>
+      <w:proofErr w:type="spellEnd"/>
+      <w:r>
+        <w:t>}</w:t>
       </w:r>
       <w:r>
         <w:t xml:space="preserve"> </w:t>
@@ -2361,7 +2648,15 @@
         <w:t xml:space="preserve">The </w:t>
       </w:r>
       <w:r>
-        <w:t>{Info.ProgramName}</w:t>
+        <w:t>{</w:t>
+      </w:r>
+      <w:proofErr w:type="spellStart"/>
+      <w:r>
+        <w:t>Info.ProgramName</w:t>
+      </w:r>
+      <w:proofErr w:type="spellEnd"/>
+      <w:r>
+        <w:t>}</w:t>
       </w:r>
       <w:r>
         <w:t xml:space="preserve"> program</w:t>
@@ -2488,7 +2783,15 @@
         <w:t xml:space="preserve">The </w:t>
       </w:r>
       <w:r>
-        <w:t>{Info.ProgramName}</w:t>
+        <w:t>{</w:t>
+      </w:r>
+      <w:proofErr w:type="spellStart"/>
+      <w:r>
+        <w:t>Info.ProgramName</w:t>
+      </w:r>
+      <w:proofErr w:type="spellEnd"/>
+      <w:r>
+        <w:t>}</w:t>
       </w:r>
       <w:r>
         <w:t xml:space="preserve"> Technical Orders (TOs) support Organizational, Intermediate and Depot level repair. Significant improvement in our capability and tools to work our a</w:t>
@@ -2515,7 +2818,21 @@
         <w:rPr>
           <w:b/>
         </w:rPr>
-        <w:t>{Info.ProgramName}</w:t>
+        <w:t>{</w:t>
+      </w:r>
+      <w:proofErr w:type="spellStart"/>
+      <w:r>
+        <w:rPr>
+          <w:b/>
+        </w:rPr>
+        <w:t>Info.ProgramName</w:t>
+      </w:r>
+      <w:proofErr w:type="spellEnd"/>
+      <w:r>
+        <w:rPr>
+          <w:b/>
+        </w:rPr>
+        <w:t>}</w:t>
       </w:r>
       <w:r>
         <w:rPr>
@@ -2557,7 +2874,15 @@
         <w:t xml:space="preserve">for </w:t>
       </w:r>
       <w:r>
-        <w:t>{Info.ProgramName}</w:t>
+        <w:t>{</w:t>
+      </w:r>
+      <w:proofErr w:type="spellStart"/>
+      <w:r>
+        <w:t>Info.ProgramName</w:t>
+      </w:r>
+      <w:proofErr w:type="spellEnd"/>
+      <w:r>
+        <w:t>}</w:t>
       </w:r>
       <w:r>
         <w:t xml:space="preserve"> </w:t>
@@ -2592,7 +2917,21 @@
         <w:rPr>
           <w:b/>
         </w:rPr>
-        <w:t>{Info.ProgramName}</w:t>
+        <w:t>{</w:t>
+      </w:r>
+      <w:proofErr w:type="spellStart"/>
+      <w:r>
+        <w:rPr>
+          <w:b/>
+        </w:rPr>
+        <w:t>Info.ProgramName</w:t>
+      </w:r>
+      <w:proofErr w:type="spellEnd"/>
+      <w:r>
+        <w:rPr>
+          <w:b/>
+        </w:rPr>
+        <w:t>}</w:t>
       </w:r>
       <w:r>
         <w:rPr>
@@ -2696,7 +3035,21 @@
         <w:rPr>
           <w:b/>
         </w:rPr>
-        <w:t>{Info.ProgramName}</w:t>
+        <w:t>{</w:t>
+      </w:r>
+      <w:proofErr w:type="spellStart"/>
+      <w:r>
+        <w:rPr>
+          <w:b/>
+        </w:rPr>
+        <w:t>Info.ProgramName</w:t>
+      </w:r>
+      <w:proofErr w:type="spellEnd"/>
+      <w:r>
+        <w:rPr>
+          <w:b/>
+        </w:rPr>
+        <w:t>}</w:t>
       </w:r>
       <w:r>
         <w:rPr>
@@ -2723,8 +3076,13 @@
         <w:t xml:space="preserve">requirements are labor </w:t>
       </w:r>
       <w:r>
-        <w:t>cost associated with updates to TO</w:t>
-      </w:r>
+        <w:t xml:space="preserve">cost associated with updates to </w:t>
+      </w:r>
+      <w:proofErr w:type="spellStart"/>
+      <w:r>
+        <w:t>TO</w:t>
+      </w:r>
+      <w:proofErr w:type="spellEnd"/>
       <w:r>
         <w:t xml:space="preserve"> revisions supporting the field and depot users by providing </w:t>
       </w:r>
@@ -2738,6 +3096,7 @@
         <w:t xml:space="preserve"> </w:t>
       </w:r>
       <w:r>
+        <w:lastRenderedPageBreak/>
         <w:t>Revisions are accomplished when 70 percent or more of the basic manual is impacted by RCs, or if the TO needs to be brought up to the current Technical Manual Specifications and Standards (TMSS).</w:t>
       </w:r>
       <w:r>
@@ -2776,7 +3135,15 @@
         <w:t xml:space="preserve">of </w:t>
       </w:r>
       <w:r>
-        <w:t>{Info.ProgramName}</w:t>
+        <w:t>{</w:t>
+      </w:r>
+      <w:proofErr w:type="spellStart"/>
+      <w:r>
+        <w:t>Info.ProgramName</w:t>
+      </w:r>
+      <w:proofErr w:type="spellEnd"/>
+      <w:r>
+        <w:t>}</w:t>
       </w:r>
       <w:r>
         <w:t xml:space="preserve"> Labor</w:t>
@@ -2797,7 +3164,15 @@
         <w:t xml:space="preserve"> </w:t>
       </w:r>
       <w:r>
-        <w:t>Labor Non-Mod revisions cannot be create</w:t>
+        <w:t xml:space="preserve">Labor </w:t>
+      </w:r>
+      <w:proofErr w:type="gramStart"/>
+      <w:r>
+        <w:t>Non-Mod</w:t>
+      </w:r>
+      <w:proofErr w:type="gramEnd"/>
+      <w:r>
+        <w:t xml:space="preserve"> revisions cannot be create</w:t>
       </w:r>
       <w:r>
         <w:t>d</w:t>
@@ -2809,11 +3184,7 @@
         <w:t xml:space="preserve"> </w:t>
       </w:r>
       <w:r>
-        <w:t xml:space="preserve">If the </w:t>
-      </w:r>
-      <w:r>
-        <w:lastRenderedPageBreak/>
-        <w:t>TOs are not updated it could result in safety and operational capabilities of various aircraft or equipment</w:t>
+        <w:t>If the TOs are not updated it could result in safety and operational capabilities of various aircraft or equipment</w:t>
       </w:r>
       <w:r>
         <w:t>,</w:t>
@@ -2846,7 +3217,21 @@
         <w:rPr>
           <w:b/>
         </w:rPr>
-        <w:t>{Info.ProgramName}</w:t>
+        <w:t>{</w:t>
+      </w:r>
+      <w:proofErr w:type="spellStart"/>
+      <w:r>
+        <w:rPr>
+          <w:b/>
+        </w:rPr>
+        <w:t>Info.ProgramName</w:t>
+      </w:r>
+      <w:proofErr w:type="spellEnd"/>
+      <w:r>
+        <w:rPr>
+          <w:b/>
+        </w:rPr>
+        <w:t>}</w:t>
       </w:r>
       <w:r>
         <w:rPr>
@@ -2861,10 +3246,26 @@
         <w:t>,</w:t>
       </w:r>
       <w:r>
-        <w:t xml:space="preserve"> and maintaining current status of data within an electronic database for electronic display of </w:t>
-      </w:r>
-      <w:r>
-        <w:t>{Info.ProgramName}</w:t>
+        <w:t xml:space="preserve"> and maintaining </w:t>
+      </w:r>
+      <w:proofErr w:type="gramStart"/>
+      <w:r>
+        <w:t>current status</w:t>
+      </w:r>
+      <w:proofErr w:type="gramEnd"/>
+      <w:r>
+        <w:t xml:space="preserve"> of data within an electronic database for electronic display of </w:t>
+      </w:r>
+      <w:r>
+        <w:t>{</w:t>
+      </w:r>
+      <w:proofErr w:type="spellStart"/>
+      <w:r>
+        <w:t>Info.ProgramName</w:t>
+      </w:r>
+      <w:proofErr w:type="spellEnd"/>
+      <w:r>
+        <w:t>}</w:t>
       </w:r>
       <w:r>
         <w:t xml:space="preserve"> Technical Data. The mission of S1000D IETM is to provide data in a current format to operate in the electronic environment allowing security configuration updates from any location, at any time.</w:t>
@@ -2900,7 +3301,15 @@
         <w:t>D</w:t>
       </w:r>
       <w:r>
-        <w:t xml:space="preserve"> 3048B) are located in the Technical Manual Contract Requirements (TMCR) document.</w:t>
+        <w:t xml:space="preserve"> 3048B) </w:t>
+      </w:r>
+      <w:proofErr w:type="gramStart"/>
+      <w:r>
+        <w:t>are located in</w:t>
+      </w:r>
+      <w:proofErr w:type="gramEnd"/>
+      <w:r>
+        <w:t xml:space="preserve"> the Technical Manual Contract Requirements (TMCR) document.</w:t>
       </w:r>
       <w:r>
         <w:t xml:space="preserve"> </w:t>
@@ -2965,7 +3374,21 @@
         <w:rPr>
           <w:b/>
         </w:rPr>
-        <w:t>{Info.ProgramName}</w:t>
+        <w:t>{</w:t>
+      </w:r>
+      <w:proofErr w:type="spellStart"/>
+      <w:r>
+        <w:rPr>
+          <w:b/>
+        </w:rPr>
+        <w:t>Info.ProgramName</w:t>
+      </w:r>
+      <w:proofErr w:type="spellEnd"/>
+      <w:r>
+        <w:rPr>
+          <w:b/>
+        </w:rPr>
+        <w:t>}</w:t>
       </w:r>
       <w:r>
         <w:rPr>
@@ -3031,7 +3454,21 @@
         <w:rPr>
           <w:b/>
         </w:rPr>
-        <w:t>{Info.ProgramName}</w:t>
+        <w:t>{</w:t>
+      </w:r>
+      <w:proofErr w:type="spellStart"/>
+      <w:r>
+        <w:rPr>
+          <w:b/>
+        </w:rPr>
+        <w:t>Info.ProgramName</w:t>
+      </w:r>
+      <w:proofErr w:type="spellEnd"/>
+      <w:r>
+        <w:rPr>
+          <w:b/>
+        </w:rPr>
+        <w:t>}</w:t>
       </w:r>
       <w:r>
         <w:rPr>
@@ -3079,7 +3516,15 @@
         <w:t xml:space="preserve"> are required 2.4 should be removed.</w:t>
       </w:r>
       <w:r>
-        <w:t xml:space="preserve"> If the program is not supported under the TDSSe Core Robins task 2.4.1 and 2.4.2 should be removed.</w:t>
+        <w:t xml:space="preserve"> If the program is not supported under the </w:t>
+      </w:r>
+      <w:proofErr w:type="spellStart"/>
+      <w:r>
+        <w:t>TDSSe</w:t>
+      </w:r>
+      <w:proofErr w:type="spellEnd"/>
+      <w:r>
+        <w:t xml:space="preserve"> Core Robins task 2.4.1 and 2.4.2 should be removed.</w:t>
       </w:r>
     </w:p>
     <w:p>
@@ -3098,7 +3543,21 @@
         <w:rPr>
           <w:rStyle w:val="Strong"/>
         </w:rPr>
-        <w:t>{Info.ProgramName}</w:t>
+        <w:t>{</w:t>
+      </w:r>
+      <w:proofErr w:type="spellStart"/>
+      <w:r>
+        <w:rPr>
+          <w:rStyle w:val="Strong"/>
+        </w:rPr>
+        <w:t>Info.ProgramName</w:t>
+      </w:r>
+      <w:proofErr w:type="spellEnd"/>
+      <w:r>
+        <w:rPr>
+          <w:rStyle w:val="Strong"/>
+        </w:rPr>
+        <w:t>}</w:t>
       </w:r>
       <w:r>
         <w:rPr>
@@ -3128,7 +3587,52 @@
           <w:b w:val="0"/>
           <w:bCs w:val="0"/>
         </w:rPr>
-        <w:t xml:space="preserve"> and Indentures (API/D200F) databases. Contract labor to sustain systems utilized by the AF to manage sustainment, such as Contenta, Framemaker and graphic TO source data. Effort enables the sustainment of TO publishing systems and style libraries. Sustains conversion tool utilized to convert Standard Generalized Markup Language (SGML) to Hypertext Markup Language (HTML) to allow publishing of Type I Interactive Electronic Technical Manuals (IETM) data. Provides labor to sustain user interface tools and access to electronic TO and engineering source data, and enterprise-level search linked U.S. Air Force (USAF) data sources. Effort also provides the labor to evaluate military specifications governing structure, style, and format of TO data and to assess impacts of military specification changes on TO source data.</w:t>
+        <w:t xml:space="preserve"> and Indentures (API/D200F) databases. Contract labor to sustain systems utilized by the AF to manage sustainment, such as </w:t>
+      </w:r>
+      <w:proofErr w:type="spellStart"/>
+      <w:r>
+        <w:rPr>
+          <w:rStyle w:val="Strong"/>
+          <w:b w:val="0"/>
+          <w:bCs w:val="0"/>
+        </w:rPr>
+        <w:t>Contenta</w:t>
+      </w:r>
+      <w:proofErr w:type="spellEnd"/>
+      <w:r>
+        <w:rPr>
+          <w:rStyle w:val="Strong"/>
+          <w:b w:val="0"/>
+          <w:bCs w:val="0"/>
+        </w:rPr>
+        <w:t xml:space="preserve">, </w:t>
+      </w:r>
+      <w:proofErr w:type="spellStart"/>
+      <w:r>
+        <w:rPr>
+          <w:rStyle w:val="Strong"/>
+          <w:b w:val="0"/>
+          <w:bCs w:val="0"/>
+        </w:rPr>
+        <w:t>Framemaker</w:t>
+      </w:r>
+      <w:proofErr w:type="spellEnd"/>
+      <w:r>
+        <w:rPr>
+          <w:rStyle w:val="Strong"/>
+          <w:b w:val="0"/>
+          <w:bCs w:val="0"/>
+        </w:rPr>
+        <w:t xml:space="preserve"> and graphic TO source data. Effort enables the sustainment of TO </w:t>
+      </w:r>
+      <w:r>
+        <w:rPr>
+          <w:rStyle w:val="Strong"/>
+          <w:b w:val="0"/>
+          <w:bCs w:val="0"/>
+        </w:rPr>
+        <w:lastRenderedPageBreak/>
+        <w:t>publishing systems and style libraries. Sustains conversion tool utilized to convert Standard Generalized Markup Language (SGML) to Hypertext Markup Language (HTML) to allow publishing of Type I Interactive Electronic Technical Manuals (IETM) data. Provides labor to sustain user interface tools and access to electronic TO and engineering source data, and enterprise-level search linked U.S. Air Force (USAF) data sources. Effort also provides the labor to evaluate military specifications governing structure, style, and format of TO data and to assess impacts of military specification changes on TO source data.</w:t>
       </w:r>
     </w:p>
     <w:p>
@@ -3137,14 +3641,21 @@
           <w:b/>
           <w:bCs/>
         </w:rPr>
-        <w:lastRenderedPageBreak/>
         <w:t>Impact Statement:</w:t>
       </w:r>
       <w:r>
         <w:t xml:space="preserve">  Without the support of Product Data Services (PDS) TO Sustainment Contract </w:t>
       </w:r>
       <w:r>
-        <w:t>{Info.ProgramName}</w:t>
+        <w:t>{</w:t>
+      </w:r>
+      <w:proofErr w:type="spellStart"/>
+      <w:r>
+        <w:t>Info.ProgramName</w:t>
+      </w:r>
+      <w:proofErr w:type="spellEnd"/>
+      <w:r>
+        <w:t>}</w:t>
       </w:r>
       <w:r>
         <w:t xml:space="preserve"> technical data, the Operational Safety, Suitability, and Effectiveness (OSS&amp;E) of the mission is drastically put at risk. A reduced level of support would create an unacceptable risk to life, health, property, mission capability and the environment. This support maintains the accuracy and consistency of TOs available to users. Without technically accurate data, full mission capability cannot be realized at field level.</w:t>
@@ -3168,7 +3679,23 @@
           <w:b/>
           <w:bCs/>
         </w:rPr>
-        <w:t>{Info.ProgramName}</w:t>
+        <w:t>{</w:t>
+      </w:r>
+      <w:proofErr w:type="spellStart"/>
+      <w:r>
+        <w:rPr>
+          <w:b/>
+          <w:bCs/>
+        </w:rPr>
+        <w:t>Info.ProgramName</w:t>
+      </w:r>
+      <w:proofErr w:type="spellEnd"/>
+      <w:r>
+        <w:rPr>
+          <w:b/>
+          <w:bCs/>
+        </w:rPr>
+        <w:t>}</w:t>
       </w:r>
       <w:r>
         <w:rPr>
@@ -3274,7 +3801,21 @@
         <w:rPr>
           <w:b/>
         </w:rPr>
-        <w:t>{Info.ProgramName}</w:t>
+        <w:t>{</w:t>
+      </w:r>
+      <w:proofErr w:type="spellStart"/>
+      <w:r>
+        <w:rPr>
+          <w:b/>
+        </w:rPr>
+        <w:t>Info.ProgramName</w:t>
+      </w:r>
+      <w:proofErr w:type="spellEnd"/>
+      <w:r>
+        <w:rPr>
+          <w:b/>
+        </w:rPr>
+        <w:t>}</w:t>
       </w:r>
       <w:r>
         <w:rPr>
@@ -3367,11 +3908,7 @@
         <w:t xml:space="preserve">to </w:t>
       </w:r>
       <w:r>
-        <w:t xml:space="preserve">Defense Logistics Agency </w:t>
-      </w:r>
-      <w:r>
-        <w:lastRenderedPageBreak/>
-        <w:t>(DLA) Document Services</w:t>
+        <w:t>Defense Logistics Agency (DLA) Document Services</w:t>
       </w:r>
       <w:r>
         <w:t xml:space="preserve">, </w:t>
@@ -3433,7 +3970,21 @@
         <w:rPr>
           <w:b/>
         </w:rPr>
-        <w:t>{Info.ProgramName}</w:t>
+        <w:t>{</w:t>
+      </w:r>
+      <w:proofErr w:type="spellStart"/>
+      <w:r>
+        <w:rPr>
+          <w:b/>
+        </w:rPr>
+        <w:t>Info.ProgramName</w:t>
+      </w:r>
+      <w:proofErr w:type="spellEnd"/>
+      <w:r>
+        <w:rPr>
+          <w:b/>
+        </w:rPr>
+        <w:t>}</w:t>
       </w:r>
       <w:r>
         <w:rPr>
@@ -3569,7 +4120,21 @@
         <w:rPr>
           <w:b/>
         </w:rPr>
-        <w:t>{Info.ProgramName}</w:t>
+        <w:t>{</w:t>
+      </w:r>
+      <w:proofErr w:type="spellStart"/>
+      <w:r>
+        <w:rPr>
+          <w:b/>
+        </w:rPr>
+        <w:t>Info.ProgramName</w:t>
+      </w:r>
+      <w:proofErr w:type="spellEnd"/>
+      <w:r>
+        <w:rPr>
+          <w:b/>
+        </w:rPr>
+        <w:t>}</w:t>
       </w:r>
       <w:r>
         <w:t xml:space="preserve"> </w:t>
@@ -3652,7 +4217,21 @@
         <w:rPr>
           <w:b/>
         </w:rPr>
-        <w:t>{Info.ProgramName}</w:t>
+        <w:t>{</w:t>
+      </w:r>
+      <w:proofErr w:type="spellStart"/>
+      <w:r>
+        <w:rPr>
+          <w:b/>
+        </w:rPr>
+        <w:t>Info.ProgramName</w:t>
+      </w:r>
+      <w:proofErr w:type="spellEnd"/>
+      <w:r>
+        <w:rPr>
+          <w:b/>
+        </w:rPr>
+        <w:t>}</w:t>
       </w:r>
       <w:r>
         <w:rPr>
@@ -3888,7 +4467,21 @@
         <w:rPr>
           <w:b/>
         </w:rPr>
-        <w:t>{Info.ProgramName}</w:t>
+        <w:t>{</w:t>
+      </w:r>
+      <w:proofErr w:type="spellStart"/>
+      <w:r>
+        <w:rPr>
+          <w:b/>
+        </w:rPr>
+        <w:t>Info.ProgramName</w:t>
+      </w:r>
+      <w:proofErr w:type="spellEnd"/>
+      <w:r>
+        <w:rPr>
+          <w:b/>
+        </w:rPr>
+        <w:t>}</w:t>
       </w:r>
       <w:r>
         <w:rPr>
@@ -3953,7 +4546,21 @@
         <w:rPr>
           <w:b/>
         </w:rPr>
-        <w:t>{Info.ProgramName}</w:t>
+        <w:t>{</w:t>
+      </w:r>
+      <w:proofErr w:type="spellStart"/>
+      <w:r>
+        <w:rPr>
+          <w:b/>
+        </w:rPr>
+        <w:t>Info.ProgramName</w:t>
+      </w:r>
+      <w:proofErr w:type="spellEnd"/>
+      <w:r>
+        <w:rPr>
+          <w:b/>
+        </w:rPr>
+        <w:t>}</w:t>
       </w:r>
       <w:r>
         <w:rPr>
@@ -4073,7 +4680,11 @@
         <w:t>s</w:t>
       </w:r>
       <w:r>
-        <w:t xml:space="preserve"> are loaded </w:t>
+        <w:t xml:space="preserve"> are </w:t>
+      </w:r>
+      <w:r>
+        <w:lastRenderedPageBreak/>
+        <w:t xml:space="preserve">loaded </w:t>
       </w:r>
       <w:r>
         <w:t xml:space="preserve">into </w:t>
@@ -4195,7 +4806,21 @@
         <w:rPr>
           <w:b/>
         </w:rPr>
-        <w:t>{Info.ProgramName}</w:t>
+        <w:t>{</w:t>
+      </w:r>
+      <w:proofErr w:type="spellStart"/>
+      <w:r>
+        <w:rPr>
+          <w:b/>
+        </w:rPr>
+        <w:t>Info.ProgramName</w:t>
+      </w:r>
+      <w:proofErr w:type="spellEnd"/>
+      <w:r>
+        <w:rPr>
+          <w:b/>
+        </w:rPr>
+        <w:t>}</w:t>
       </w:r>
       <w:r>
         <w:rPr>
@@ -4222,11 +4847,7 @@
         <w:t>cannot</w:t>
       </w:r>
       <w:r>
-        <w:t xml:space="preserve"> be processed into TO change </w:t>
-      </w:r>
-      <w:r>
-        <w:lastRenderedPageBreak/>
-        <w:t>packages.</w:t>
+        <w:t xml:space="preserve"> be processed into TO change packages.</w:t>
       </w:r>
       <w:r>
         <w:t xml:space="preserve"> W</w:t>
@@ -4264,7 +4885,21 @@
         <w:rPr>
           <w:b/>
         </w:rPr>
-        <w:t>{Info.ProgramName}</w:t>
+        <w:t>{</w:t>
+      </w:r>
+      <w:proofErr w:type="spellStart"/>
+      <w:r>
+        <w:rPr>
+          <w:b/>
+        </w:rPr>
+        <w:t>Info.ProgramName</w:t>
+      </w:r>
+      <w:proofErr w:type="spellEnd"/>
+      <w:r>
+        <w:rPr>
+          <w:b/>
+        </w:rPr>
+        <w:t>}</w:t>
       </w:r>
       <w:r>
         <w:rPr>

</xml_diff>

<commit_message>
Generate section 1.2 Sustainment Costs
</commit_message>
<xml_diff>
--- a/public/CAFTOP_Template.docx
+++ b/public/CAFTOP_Template.docx
@@ -741,7 +741,6 @@
               <w:t xml:space="preserve"> {</w:t>
             </w:r>
             <w:proofErr w:type="spellStart"/>
-            <w:proofErr w:type="gramStart"/>
             <w:r>
               <w:rPr>
                 <w:rFonts w:ascii="Times New Roman" w:eastAsiaTheme="majorEastAsia" w:hAnsi="Times New Roman"/>
@@ -751,7 +750,6 @@
               <w:t>Info.TechOrderManager.FirstName</w:t>
             </w:r>
             <w:proofErr w:type="spellEnd"/>
-            <w:proofErr w:type="gramEnd"/>
             <w:r>
               <w:rPr>
                 <w:rFonts w:ascii="Times New Roman" w:eastAsiaTheme="majorEastAsia" w:hAnsi="Times New Roman"/>
@@ -854,7 +852,6 @@
               <w:t xml:space="preserve"> {</w:t>
             </w:r>
             <w:proofErr w:type="spellStart"/>
-            <w:proofErr w:type="gramStart"/>
             <w:r>
               <w:rPr>
                 <w:rFonts w:ascii="Times New Roman" w:eastAsiaTheme="majorEastAsia" w:hAnsi="Times New Roman"/>
@@ -864,7 +861,6 @@
               <w:t>Info.TechOrderManager.Email</w:t>
             </w:r>
             <w:proofErr w:type="spellEnd"/>
-            <w:proofErr w:type="gramEnd"/>
             <w:r>
               <w:rPr>
                 <w:rFonts w:ascii="Times New Roman" w:eastAsiaTheme="majorEastAsia" w:hAnsi="Times New Roman"/>
@@ -1395,13 +1391,8 @@
         <w:t xml:space="preserve"> in development of the CAFTOP Narrative</w:t>
       </w:r>
       <w:r>
-        <w:t xml:space="preserve">. This template was created to standardize the narrative across all AF programs since their work should be </w:t>
-      </w:r>
-      <w:proofErr w:type="gramStart"/>
-      <w:r>
-        <w:t>fairly standard</w:t>
-      </w:r>
-      <w:proofErr w:type="gramEnd"/>
+        <w:t>. This template was created to standardize the narrative across all AF programs since their work should be fairly standard</w:t>
+      </w:r>
       <w:r>
         <w:t xml:space="preserve">. </w:t>
       </w:r>
@@ -1524,15 +1515,7 @@
         <w:t xml:space="preserve"> </w:t>
       </w:r>
       <w:r>
-        <w:t>Section 3.0 Program Distribution uses the term “</w:t>
-      </w:r>
-      <w:proofErr w:type="gramStart"/>
-      <w:r>
-        <w:t>Non-Mod</w:t>
-      </w:r>
-      <w:proofErr w:type="gramEnd"/>
-      <w:r>
-        <w:t>” which mea</w:t>
+        <w:t>Section 3.0 Program Distribution uses the term “Non-Mod” which mea</w:t>
       </w:r>
       <w:r>
         <w:t>ns</w:t>
@@ -1546,16 +1529,11 @@
       <w:r>
         <w:t xml:space="preserve"> “</w:t>
       </w:r>
-      <w:proofErr w:type="gramStart"/>
       <w:r>
         <w:t>N</w:t>
       </w:r>
       <w:r>
-        <w:t>on-Mod</w:t>
-      </w:r>
-      <w:proofErr w:type="gramEnd"/>
-      <w:r>
-        <w:t>” will be used</w:t>
+        <w:t>on-Mod” will be used</w:t>
       </w:r>
       <w:r>
         <w:t xml:space="preserve"> through</w:t>
@@ -1849,194 +1827,142 @@
         <w:t xml:space="preserve"> </w:t>
       </w:r>
       <w:r>
-        <w:t xml:space="preserve">The </w:t>
+        <w:t>The {</w:t>
+      </w:r>
+      <w:proofErr w:type="spellStart"/>
+      <w:r>
+        <w:t>Info.ProgramName</w:t>
+      </w:r>
+      <w:proofErr w:type="spellEnd"/>
+      <w:r>
+        <w:t xml:space="preserve">} TO sustainment support is provided by </w:t>
+      </w:r>
+      <w:r>
+        <w:t>{#Description.LaborType===”organic”}{Description.OrganicSupport.Office}{/}{#Description.LaborType === “contractor”}{Description.ContractorSupport.ContractorName}{/}.</w:t>
+      </w:r>
+      <w:r>
+        <w:t>{#Description.LaborType === “contractor”}</w:t>
+      </w:r>
+      <w:r>
+        <w:t xml:space="preserve"> </w:t>
+      </w:r>
+      <w:r>
+        <w:t xml:space="preserve">Estimated Labor Cost is </w:t>
+      </w:r>
+      <w:r>
+        <w:t>$</w:t>
       </w:r>
       <w:r>
         <w:t>{</w:t>
       </w:r>
       <w:proofErr w:type="spellStart"/>
       <w:r>
-        <w:t>Info.ProgramName</w:t>
+        <w:t>Description.</w:t>
+      </w:r>
+      <w:r>
+        <w:t>ContractorSupport.</w:t>
+      </w:r>
+      <w:r>
+        <w:t>LaborCost</w:t>
       </w:r>
       <w:proofErr w:type="spellEnd"/>
       <w:r>
         <w:t>}</w:t>
       </w:r>
       <w:r>
-        <w:t xml:space="preserve"> </w:t>
-      </w:r>
-      <w:r>
-        <w:t>TO</w:t>
-      </w:r>
-      <w:r>
-        <w:t xml:space="preserve"> sus</w:t>
-      </w:r>
-      <w:r>
-        <w:rPr>
-          <w:spacing w:val="-1"/>
-        </w:rPr>
-        <w:t>t</w:t>
-      </w:r>
-      <w:r>
-        <w:t>ain</w:t>
-      </w:r>
-      <w:r>
-        <w:rPr>
-          <w:spacing w:val="-2"/>
-        </w:rPr>
-        <w:t>m</w:t>
-      </w:r>
-      <w:r>
-        <w:rPr>
-          <w:spacing w:val="1"/>
-        </w:rPr>
-        <w:t>e</w:t>
-      </w:r>
-      <w:r>
-        <w:t xml:space="preserve">nt </w:t>
-      </w:r>
-      <w:r>
-        <w:t xml:space="preserve">support </w:t>
-      </w:r>
-      <w:r>
-        <w:t>is provided by AFLCMC/</w:t>
-      </w:r>
-      <w:r>
-        <w:t>HBZE</w:t>
+        <w:t>, Contract #</w:t>
+      </w:r>
+      <w:r>
+        <w:t>{Description.</w:t>
+      </w:r>
+      <w:r>
+        <w:t>ContractorSupport.</w:t>
+      </w:r>
+      <w:r>
+        <w:t>ContractNumber}</w:t>
+      </w:r>
+      <w:r>
+        <w:t xml:space="preserve"> for the TO labor/sustainment. This contract will expire on </w:t>
+      </w:r>
+      <w:r>
+        <w:t>{Description.</w:t>
+      </w:r>
+      <w:r>
+        <w:t>ContractorSupport.</w:t>
+      </w:r>
+      <w:r>
+        <w:t>ContractExpiration}</w:t>
       </w:r>
       <w:r>
         <w:t>.</w:t>
       </w:r>
       <w:r>
-        <w:t xml:space="preserve"> </w:t>
-      </w:r>
-      <w:r>
-        <w:t xml:space="preserve">Estimates Labor Cost is (Estimate Cost) for the Technical Data Support </w:t>
-      </w:r>
-      <w:r>
-        <w:t>Services Enterprise</w:t>
-      </w:r>
-      <w:r>
-        <w:t xml:space="preserve"> (</w:t>
+        <w:t>{/}{#Distribution.</w:t>
+      </w:r>
+      <w:r>
+        <w:t>hasDistCost</w:t>
+      </w:r>
+      <w:r>
+        <w:t xml:space="preserve"> === “no”</w:t>
+      </w:r>
+      <w:r>
+        <w:t>}</w:t>
+      </w:r>
+      <w:r>
+        <w:t xml:space="preserve"> </w:t>
+      </w:r>
+      <w:r>
+        <w:t>There are no requirements for distribution all TOs are in digital format and available in ETIMS.</w:t>
+      </w:r>
+      <w:r>
+        <w:t>{/}</w:t>
+      </w:r>
+      <w:r>
+        <w:t>{#Distribution.</w:t>
+      </w:r>
+      <w:r>
+        <w:t>hasDistCost</w:t>
+      </w:r>
+      <w:r>
+        <w:t xml:space="preserve"> === “</w:t>
+      </w:r>
+      <w:r>
+        <w:t>yes</w:t>
+      </w:r>
+      <w:r>
+        <w:t>”}</w:t>
+      </w:r>
+      <w:r>
+        <w:t xml:space="preserve"> </w:t>
+      </w:r>
+      <w:r>
+        <w:t xml:space="preserve">The total distribution cost is </w:t>
+      </w:r>
+      <w:r>
+        <w:t>$</w:t>
+      </w:r>
+      <w:r>
+        <w:t>{</w:t>
       </w:r>
       <w:proofErr w:type="spellStart"/>
       <w:r>
-        <w:t>TDSSe</w:t>
+        <w:t>Distribution</w:t>
+      </w:r>
+      <w:r>
+        <w:t>.Dist</w:t>
+      </w:r>
+      <w:r>
+        <w:t>Cost</w:t>
       </w:r>
       <w:proofErr w:type="spellEnd"/>
       <w:r>
-        <w:t>)</w:t>
-      </w:r>
-      <w:r>
-        <w:t>, Contract #.</w:t>
-      </w:r>
-      <w:r>
-        <w:t xml:space="preserve"> </w:t>
-      </w:r>
-      <w:r>
-        <w:t>This contract will expire on DD MMM YYY.</w:t>
-      </w:r>
-      <w:r>
-        <w:t xml:space="preserve"> </w:t>
-      </w:r>
-      <w:r>
-        <w:t xml:space="preserve">There </w:t>
-      </w:r>
-      <w:r>
-        <w:t xml:space="preserve">are </w:t>
-      </w:r>
-      <w:r>
-        <w:t>no requirement</w:t>
-      </w:r>
-      <w:r>
-        <w:t>s</w:t>
-      </w:r>
-      <w:r>
-        <w:t xml:space="preserve"> for </w:t>
-      </w:r>
-      <w:r>
-        <w:t>distribution all TOs are in digital format and available in ETIMS</w:t>
+        <w:t>}</w:t>
       </w:r>
       <w:r>
         <w:t>.</w:t>
       </w:r>
       <w:r>
-        <w:t xml:space="preserve"> </w:t>
-      </w:r>
-      <w:r>
-        <w:t>The tot</w:t>
-      </w:r>
-      <w:r>
-        <w:rPr>
-          <w:spacing w:val="-2"/>
-        </w:rPr>
-        <w:t>a</w:t>
-      </w:r>
-      <w:r>
-        <w:t>l</w:t>
-      </w:r>
-      <w:r>
-        <w:rPr>
-          <w:spacing w:val="1"/>
-        </w:rPr>
-        <w:t xml:space="preserve"> </w:t>
-      </w:r>
-      <w:r>
-        <w:rPr>
-          <w:spacing w:val="1"/>
-        </w:rPr>
-        <w:t xml:space="preserve">distribution </w:t>
-      </w:r>
-      <w:r>
-        <w:t>c</w:t>
-      </w:r>
-      <w:r>
-        <w:rPr>
-          <w:spacing w:val="-1"/>
-        </w:rPr>
-        <w:t>o</w:t>
-      </w:r>
-      <w:r>
-        <w:t>st</w:t>
-      </w:r>
-      <w:r>
-        <w:rPr>
-          <w:spacing w:val="1"/>
-        </w:rPr>
-        <w:t xml:space="preserve"> </w:t>
-      </w:r>
-      <w:r>
-        <w:t>is</w:t>
-      </w:r>
-      <w:r>
-        <w:rPr>
-          <w:spacing w:val="1"/>
-        </w:rPr>
-        <w:t xml:space="preserve"> </w:t>
-      </w:r>
-      <w:r>
-        <w:rPr>
-          <w:spacing w:val="-2"/>
-        </w:rPr>
-        <w:t>m</w:t>
-      </w:r>
-      <w:r>
-        <w:rPr>
-          <w:spacing w:val="1"/>
-        </w:rPr>
-        <w:t>i</w:t>
-      </w:r>
-      <w:r>
-        <w:t>ni</w:t>
-      </w:r>
-      <w:r>
-        <w:rPr>
-          <w:spacing w:val="-2"/>
-        </w:rPr>
-        <w:t>m</w:t>
-      </w:r>
-      <w:r>
-        <w:t>al.</w:t>
+        <w:t>{/}</w:t>
       </w:r>
     </w:p>
     <w:p/>
@@ -2116,21 +2042,13 @@
         <w:t>AuthoredInTOAPType</w:t>
       </w:r>
       <w:r>
-        <w:t xml:space="preserve"> === “fully</w:t>
-      </w:r>
-      <w:proofErr w:type="gramStart"/>
-      <w:r>
-        <w:t>”</w:t>
+        <w:t xml:space="preserve"> === “fully”</w:t>
       </w:r>
       <w:r>
         <w:t>}</w:t>
       </w:r>
       <w:r>
-        <w:t>All</w:t>
-      </w:r>
-      <w:proofErr w:type="gramEnd"/>
-      <w:r>
-        <w:t xml:space="preserve"> </w:t>
+        <w:t xml:space="preserve">All </w:t>
       </w:r>
       <w:r>
         <w:t>{</w:t>
@@ -2144,101 +2062,88 @@
         <w:t xml:space="preserve">} </w:t>
       </w:r>
       <w:r>
-        <w:t xml:space="preserve">TOs are authored and sustained in TOAP. All future TOs to include modification or newly developed TOs will be developed in TOAP. TOs moving from acquisition to sustainment will be authored and sustained in </w:t>
-      </w:r>
-      <w:proofErr w:type="gramStart"/>
-      <w:r>
-        <w:t>TOAP.</w:t>
+        <w:t>TOs are authored and sustained in TOAP. All future TOs to include modification or newly developed TOs will be developed in TOAP. TOs moving from acquisition to sustainment will be authored and sustained in TOAP.</w:t>
+      </w:r>
+      <w:r>
+        <w:t>{/</w:t>
+      </w:r>
+      <w:r>
+        <w:t>}</w:t>
       </w:r>
       <w:r>
         <w:t>{</w:t>
       </w:r>
-      <w:proofErr w:type="gramEnd"/>
-      <w:r>
-        <w:t>/</w:t>
-      </w:r>
+      <w:r>
+        <w:t>#</w:t>
+      </w:r>
+      <w:r>
+        <w:t>TechnicalOrders.</w:t>
+      </w:r>
+      <w:r>
+        <w:t>AuthoredInTOAPType</w:t>
+      </w:r>
+      <w:r>
+        <w:t xml:space="preserve"> === “partially”}{</w:t>
+      </w:r>
+      <w:proofErr w:type="spellStart"/>
+      <w:r>
+        <w:t>Info.ProgramName</w:t>
+      </w:r>
+      <w:proofErr w:type="spellEnd"/>
+      <w:r>
+        <w:t xml:space="preserve">} </w:t>
+      </w:r>
+      <w:r>
+        <w:t>consisting of</w:t>
+      </w:r>
+      <w:r>
+        <w:t xml:space="preserve"> {</w:t>
+      </w:r>
+      <w:proofErr w:type="spellStart"/>
+      <w:r>
+        <w:t>TechnicalOrders.TotalCount</w:t>
+      </w:r>
+      <w:proofErr w:type="spellEnd"/>
+      <w:r>
+        <w:t xml:space="preserve">} </w:t>
+      </w:r>
+      <w:r>
+        <w:t>TOs. Of the</w:t>
+      </w:r>
+      <w:r>
+        <w:t xml:space="preserve"> {</w:t>
+      </w:r>
+      <w:proofErr w:type="spellStart"/>
+      <w:r>
+        <w:t>TechnicalOrders.TotalCount</w:t>
+      </w:r>
+      <w:proofErr w:type="spellEnd"/>
+      <w:r>
+        <w:t xml:space="preserve">} </w:t>
+      </w:r>
+      <w:r>
+        <w:t xml:space="preserve">TOs, </w:t>
+      </w:r>
+      <w:r>
+        <w:t>{</w:t>
+      </w:r>
+      <w:proofErr w:type="spellStart"/>
+      <w:r>
+        <w:t>TechnicalOrders.</w:t>
+      </w:r>
+      <w:r>
+        <w:t>NumAuthoredInTOAP</w:t>
+      </w:r>
+      <w:proofErr w:type="spellEnd"/>
       <w:r>
         <w:t>}</w:t>
       </w:r>
       <w:r>
-        <w:t>{</w:t>
-      </w:r>
-      <w:r>
-        <w:t>#</w:t>
-      </w:r>
-      <w:r>
-        <w:t>TechnicalOrders.</w:t>
-      </w:r>
-      <w:r>
-        <w:t>AuthoredInTOAPType</w:t>
-      </w:r>
-      <w:r>
-        <w:t xml:space="preserve"> === “partially”}{</w:t>
-      </w:r>
-      <w:proofErr w:type="spellStart"/>
-      <w:r>
-        <w:t>Info.ProgramName</w:t>
-      </w:r>
-      <w:proofErr w:type="spellEnd"/>
-      <w:r>
-        <w:t xml:space="preserve">} </w:t>
-      </w:r>
-      <w:r>
-        <w:t>consisting of</w:t>
-      </w:r>
-      <w:r>
-        <w:t xml:space="preserve"> {</w:t>
-      </w:r>
-      <w:proofErr w:type="spellStart"/>
-      <w:r>
-        <w:t>TechnicalOrders.</w:t>
-      </w:r>
-      <w:r>
-        <w:t>TotalCount</w:t>
-      </w:r>
-      <w:proofErr w:type="spellEnd"/>
-      <w:r>
-        <w:t xml:space="preserve">} </w:t>
-      </w:r>
-      <w:r>
-        <w:t>TOs. Of the</w:t>
-      </w:r>
-      <w:r>
-        <w:t xml:space="preserve"> </w:t>
-      </w:r>
-      <w:r>
-        <w:t>{</w:t>
-      </w:r>
-      <w:proofErr w:type="spellStart"/>
-      <w:r>
-        <w:t>TechnicalOrders.TotalCount</w:t>
-      </w:r>
-      <w:proofErr w:type="spellEnd"/>
-      <w:r>
-        <w:t>}</w:t>
-      </w:r>
-      <w:r>
-        <w:t xml:space="preserve"> </w:t>
-      </w:r>
-      <w:r>
-        <w:t xml:space="preserve">TOs, </w:t>
-      </w:r>
-      <w:r>
-        <w:t>{</w:t>
-      </w:r>
-      <w:proofErr w:type="spellStart"/>
-      <w:r>
-        <w:t>TechnicalOrders.</w:t>
-      </w:r>
-      <w:r>
-        <w:t>NumAuthoredInTOAP</w:t>
-      </w:r>
-      <w:proofErr w:type="spellEnd"/>
-      <w:r>
-        <w:t>}</w:t>
-      </w:r>
-      <w:r>
-        <w:t xml:space="preserve"> migrated into TOAP staging area and were authored to the latest Technical Manuals Specification and Standards (TMSS) Digital Support Suite (DSS) and published as revisions.</w:t>
+        <w:t xml:space="preserve"> migrated into TOAP staging area and were authored to the latest Technical Manuals Specification and </w:t>
+      </w:r>
+      <w:r>
+        <w:lastRenderedPageBreak/>
+        <w:t>Standards (TMSS) Digital Support Suite (DSS) and published as revisions.</w:t>
       </w:r>
       <w:r>
         <w:t>{#TechnicalOrders.</w:t>
@@ -2323,18 +2228,10 @@
         <w:t>}</w:t>
       </w:r>
       <w:r>
-        <w:t xml:space="preserve"> unpublished TOs that will be authored in </w:t>
-      </w:r>
-      <w:proofErr w:type="gramStart"/>
-      <w:r>
-        <w:t>TOAP.</w:t>
-      </w:r>
-      <w:r>
-        <w:t>{</w:t>
-      </w:r>
-      <w:proofErr w:type="gramEnd"/>
-      <w:r>
-        <w:t>/}</w:t>
+        <w:t> unpublished TOs that will be authored in TOAP.</w:t>
+      </w:r>
+      <w:r>
+        <w:t>{/}</w:t>
       </w:r>
       <w:r>
         <w:t>{#TechnicalOrders.</w:t>
@@ -2356,11 +2253,7 @@
         <w:t xml:space="preserve"> </w:t>
       </w:r>
       <w:r>
-        <w:t xml:space="preserve">The </w:t>
-      </w:r>
-      <w:r>
-        <w:lastRenderedPageBreak/>
-        <w:t>remaining </w:t>
+        <w:t>The remaining </w:t>
       </w:r>
       <w:r>
         <w:t>{</w:t>
@@ -2383,18 +2276,10 @@
         <w:t xml:space="preserve"> </w:t>
       </w:r>
       <w:r>
-        <w:t>{</w:t>
-      </w:r>
-      <w:proofErr w:type="gramStart"/>
-      <w:r>
-        <w:t>TechnicalOrders.Explanation}</w:t>
-      </w:r>
-      <w:r>
-        <w:t>{</w:t>
-      </w:r>
-      <w:proofErr w:type="gramEnd"/>
-      <w:r>
-        <w:t>/}{/}</w:t>
+        <w:t>{TechnicalOrders.Explanation}</w:t>
+      </w:r>
+      <w:r>
+        <w:t>{/}{/}</w:t>
       </w:r>
       <w:r>
         <w:t>{#TechnicalOrders.</w:t>
@@ -2422,14 +2307,7 @@
         <w:rPr>
           <w:rStyle w:val="Heading2Char"/>
         </w:rPr>
-        <w:t xml:space="preserve">1.4. S1000D Conversion </w:t>
-      </w:r>
-      <w:proofErr w:type="gramStart"/>
-      <w:r>
-        <w:rPr>
-          <w:rStyle w:val="Heading2Char"/>
-        </w:rPr>
-        <w:t>Plan</w:t>
+        <w:t>1.4. S1000D Conversion Plan</w:t>
       </w:r>
       <w:bookmarkEnd w:id="4"/>
       <w:r>
@@ -2439,7 +2317,6 @@
         <w:t>{</w:t>
       </w:r>
       <w:proofErr w:type="spellStart"/>
-      <w:proofErr w:type="gramEnd"/>
       <w:r>
         <w:t>Info.ProgramName</w:t>
       </w:r>
@@ -2997,7 +2874,11 @@
         <w:t>-</w:t>
       </w:r>
       <w:r>
-        <w:t xml:space="preserve">year average of change pages. Data is captured in Enhanced Technical Information Management System (ETIMS). ETIMS data is populated in the Technical Order information Sheet (TOIS) which populates Labor requirement and is attached to the </w:t>
+        <w:t xml:space="preserve">year average of change pages. Data is captured in Enhanced Technical Information Management System (ETIMS). ETIMS data is populated in the Technical Order information Sheet (TOIS) which populates Labor </w:t>
+      </w:r>
+      <w:r>
+        <w:lastRenderedPageBreak/>
+        <w:t xml:space="preserve">requirement and is attached to the </w:t>
       </w:r>
       <w:r>
         <w:t>Logistics Requirement</w:t>
@@ -3096,7 +2977,6 @@
         <w:t xml:space="preserve"> </w:t>
       </w:r>
       <w:r>
-        <w:lastRenderedPageBreak/>
         <w:t>Revisions are accomplished when 70 percent or more of the basic manual is impacted by RCs, or if the TO needs to be brought up to the current Technical Manual Specifications and Standards (TMSS).</w:t>
       </w:r>
       <w:r>
@@ -3164,15 +3044,7 @@
         <w:t xml:space="preserve"> </w:t>
       </w:r>
       <w:r>
-        <w:t xml:space="preserve">Labor </w:t>
-      </w:r>
-      <w:proofErr w:type="gramStart"/>
-      <w:r>
-        <w:t>Non-Mod</w:t>
-      </w:r>
-      <w:proofErr w:type="gramEnd"/>
-      <w:r>
-        <w:t xml:space="preserve"> revisions cannot be create</w:t>
+        <w:t>Labor Non-Mod revisions cannot be create</w:t>
       </w:r>
       <w:r>
         <w:t>d</w:t>
@@ -3246,15 +3118,7 @@
         <w:t>,</w:t>
       </w:r>
       <w:r>
-        <w:t xml:space="preserve"> and maintaining </w:t>
-      </w:r>
-      <w:proofErr w:type="gramStart"/>
-      <w:r>
-        <w:t>current status</w:t>
-      </w:r>
-      <w:proofErr w:type="gramEnd"/>
-      <w:r>
-        <w:t xml:space="preserve"> of data within an electronic database for electronic display of </w:t>
+        <w:t xml:space="preserve"> and maintaining current status of data within an electronic database for electronic display of </w:t>
       </w:r>
       <w:r>
         <w:t>{</w:t>
@@ -3301,15 +3165,7 @@
         <w:t>D</w:t>
       </w:r>
       <w:r>
-        <w:t xml:space="preserve"> 3048B) </w:t>
-      </w:r>
-      <w:proofErr w:type="gramStart"/>
-      <w:r>
-        <w:t>are located in</w:t>
-      </w:r>
-      <w:proofErr w:type="gramEnd"/>
-      <w:r>
-        <w:t xml:space="preserve"> the Technical Manual Contract Requirements (TMCR) document.</w:t>
+        <w:t xml:space="preserve"> 3048B) are located in the Technical Manual Contract Requirements (TMCR) document.</w:t>
       </w:r>
       <w:r>
         <w:t xml:space="preserve"> </w:t>
@@ -3571,7 +3427,7 @@
           <w:b w:val="0"/>
           <w:bCs w:val="0"/>
         </w:rPr>
-        <w:t xml:space="preserve">task provides labor associated with the sustainment of Technical Orders (TO) to ensure the most current version of TO documents are available and accurately archived. This includes conversion of engineering drawings into text searchable .PDF files, sustainment of parts configuration data extracted from Illustrated Parts Breakdown (IPB) TOs to include conversion, validation, and identification of errors to ensure data extracted from new IPB TOs is captured, sustained, and updated for the Applications, </w:t>
+        <w:t xml:space="preserve">task provides labor associated with the sustainment of Technical Orders (TO) to ensure the most current version of TO documents are available and accurately archived. This includes conversion of engineering drawings into text searchable .PDF </w:t>
       </w:r>
       <w:r>
         <w:rPr>
@@ -3579,7 +3435,8 @@
           <w:b w:val="0"/>
           <w:bCs w:val="0"/>
         </w:rPr>
-        <w:t>Programs,</w:t>
+        <w:lastRenderedPageBreak/>
+        <w:t xml:space="preserve">files, sustainment of parts configuration data extracted from Illustrated Parts Breakdown (IPB) TOs to include conversion, validation, and identification of errors to ensure data extracted from new IPB TOs is captured, sustained, and updated for the Applications, </w:t>
       </w:r>
       <w:r>
         <w:rPr>
@@ -3587,52 +3444,51 @@
           <w:b w:val="0"/>
           <w:bCs w:val="0"/>
         </w:rPr>
-        <w:t xml:space="preserve"> and Indentures (API/D200F) databases. Contract labor to sustain systems utilized by the AF to manage sustainment, such as </w:t>
-      </w:r>
-      <w:proofErr w:type="spellStart"/>
+        <w:t>Programs,</w:t>
+      </w:r>
       <w:r>
         <w:rPr>
           <w:rStyle w:val="Strong"/>
           <w:b w:val="0"/>
           <w:bCs w:val="0"/>
         </w:rPr>
-        <w:t>Contenta</w:t>
-      </w:r>
-      <w:proofErr w:type="spellEnd"/>
+        <w:t xml:space="preserve"> and Indentures (API/D200F) databases. Contract labor to sustain systems utilized by the AF to manage sustainment, such as </w:t>
+      </w:r>
+      <w:proofErr w:type="spellStart"/>
       <w:r>
         <w:rPr>
           <w:rStyle w:val="Strong"/>
           <w:b w:val="0"/>
           <w:bCs w:val="0"/>
         </w:rPr>
-        <w:t xml:space="preserve">, </w:t>
-      </w:r>
-      <w:proofErr w:type="spellStart"/>
+        <w:t>Contenta</w:t>
+      </w:r>
+      <w:proofErr w:type="spellEnd"/>
       <w:r>
         <w:rPr>
           <w:rStyle w:val="Strong"/>
           <w:b w:val="0"/>
           <w:bCs w:val="0"/>
         </w:rPr>
-        <w:t>Framemaker</w:t>
-      </w:r>
-      <w:proofErr w:type="spellEnd"/>
+        <w:t xml:space="preserve">, </w:t>
+      </w:r>
+      <w:proofErr w:type="spellStart"/>
       <w:r>
         <w:rPr>
           <w:rStyle w:val="Strong"/>
           <w:b w:val="0"/>
           <w:bCs w:val="0"/>
         </w:rPr>
-        <w:t xml:space="preserve"> and graphic TO source data. Effort enables the sustainment of TO </w:t>
-      </w:r>
+        <w:t>Framemaker</w:t>
+      </w:r>
+      <w:proofErr w:type="spellEnd"/>
       <w:r>
         <w:rPr>
           <w:rStyle w:val="Strong"/>
           <w:b w:val="0"/>
           <w:bCs w:val="0"/>
         </w:rPr>
-        <w:lastRenderedPageBreak/>
-        <w:t>publishing systems and style libraries. Sustains conversion tool utilized to convert Standard Generalized Markup Language (SGML) to Hypertext Markup Language (HTML) to allow publishing of Type I Interactive Electronic Technical Manuals (IETM) data. Provides labor to sustain user interface tools and access to electronic TO and engineering source data, and enterprise-level search linked U.S. Air Force (USAF) data sources. Effort also provides the labor to evaluate military specifications governing structure, style, and format of TO data and to assess impacts of military specification changes on TO source data.</w:t>
+        <w:t xml:space="preserve"> and graphic TO source data. Effort enables the sustainment of TO publishing systems and style libraries. Sustains conversion tool utilized to convert Standard Generalized Markup Language (SGML) to Hypertext Markup Language (HTML) to allow publishing of Type I Interactive Electronic Technical Manuals (IETM) data. Provides labor to sustain user interface tools and access to electronic TO and engineering source data, and enterprise-level search linked U.S. Air Force (USAF) data sources. Effort also provides the labor to evaluate military specifications governing structure, style, and format of TO data and to assess impacts of military specification changes on TO source data.</w:t>
       </w:r>
     </w:p>
     <w:p>
@@ -3784,7 +3640,16 @@
           <w:b w:val="0"/>
           <w:bCs w:val="0"/>
         </w:rPr>
-        <w:t>Without full support, the technical data and the OSS&amp;E of the mission is drastically put at risk. A reduced level of support would create an unacceptable risk to life, health, property, mission capability and the environment. This support maintains the accuracy and consistency of TOs available to users. Without technically accurate data, full mission capability cannot be realized at field level.</w:t>
+        <w:t xml:space="preserve">Without full support, the </w:t>
+      </w:r>
+      <w:r>
+        <w:rPr>
+          <w:rStyle w:val="Strong"/>
+          <w:b w:val="0"/>
+          <w:bCs w:val="0"/>
+        </w:rPr>
+        <w:lastRenderedPageBreak/>
+        <w:t>technical data and the OSS&amp;E of the mission is drastically put at risk. A reduced level of support would create an unacceptable risk to life, health, property, mission capability and the environment. This support maintains the accuracy and consistency of TOs available to users. Without technically accurate data, full mission capability cannot be realized at field level.</w:t>
       </w:r>
     </w:p>
     <w:p/>
@@ -4505,7 +4370,11 @@
         <w:t xml:space="preserve">recommended change (RCs) </w:t>
       </w:r>
       <w:r>
-        <w:t xml:space="preserve">cannot be processed into TO change packages. Without current TOs it could jeopardize the safety of personnel, </w:t>
+        <w:t xml:space="preserve">cannot be processed into </w:t>
+      </w:r>
+      <w:r>
+        <w:lastRenderedPageBreak/>
+        <w:t xml:space="preserve">TO change packages. Without current TOs it could jeopardize the safety of personnel, </w:t>
       </w:r>
       <w:r>
         <w:t xml:space="preserve">cause </w:t>
@@ -4680,11 +4549,7 @@
         <w:t>s</w:t>
       </w:r>
       <w:r>
-        <w:t xml:space="preserve"> are </w:t>
-      </w:r>
-      <w:r>
-        <w:lastRenderedPageBreak/>
-        <w:t xml:space="preserve">loaded </w:t>
+        <w:t xml:space="preserve"> are loaded </w:t>
       </w:r>
       <w:r>
         <w:t xml:space="preserve">into </w:t>
@@ -7699,7 +7564,6 @@
   <w:style w:type="character" w:default="1" w:styleId="DefaultParagraphFont">
     <w:name w:val="Default Paragraph Font"/>
     <w:uiPriority w:val="1"/>
-    <w:semiHidden/>
     <w:unhideWhenUsed/>
   </w:style>
   <w:style w:type="table" w:default="1" w:styleId="TableNormal">
@@ -8037,6 +7901,18 @@
       <w:szCs w:val="24"/>
     </w:rPr>
   </w:style>
+  <w:style w:type="character" w:styleId="UnresolvedMention">
+    <w:name w:val="Unresolved Mention"/>
+    <w:basedOn w:val="DefaultParagraphFont"/>
+    <w:uiPriority w:val="99"/>
+    <w:semiHidden/>
+    <w:unhideWhenUsed/>
+    <w:rsid w:val="009A4A8F"/>
+    <w:rPr>
+      <w:color w:val="605E5C"/>
+      <w:shd w:val="clear" w:color="auto" w:fill="E1DFDD"/>
+    </w:rPr>
+  </w:style>
 </w:styles>
 </file>
 
@@ -8324,6 +8200,16 @@
 </file>
 
 <file path=customXml/item1.xml><?xml version="1.0" encoding="utf-8"?>
+<b:Sources xmlns:b="http://schemas.openxmlformats.org/officeDocument/2006/bibliography" xmlns="http://schemas.openxmlformats.org/officeDocument/2006/bibliography" SelectedStyle="\APA.XSL" StyleName="APA"/>
+</file>
+
+<file path=customXml/item2.xml><?xml version="1.0" encoding="utf-8"?>
+<p:properties xmlns:p="http://schemas.microsoft.com/office/2006/metadata/properties" xmlns:xsi="http://www.w3.org/2001/XMLSchema-instance">
+  <documentManagement/>
+</p:properties>
+</file>
+
+<file path=customXml/item3.xml><?xml version="1.0" encoding="utf-8"?>
 <ct:contentTypeSchema xmlns:ct="http://schemas.microsoft.com/office/2006/metadata/contentType" xmlns:ma="http://schemas.microsoft.com/office/2006/metadata/properties/metaAttributes" ct:_="" ma:_="" ma:contentTypeName="Document" ma:contentTypeID="0x010100A253B644FCFAD7409EBAFCD290AA2418" ma:contentTypeVersion="8" ma:contentTypeDescription="Create a new document." ma:contentTypeScope="" ma:versionID="5be701be97b5a7d030840f97951bd63f">
   <xsd:schema xmlns:xsd="http://www.w3.org/2001/XMLSchema" xmlns:xs="http://www.w3.org/2001/XMLSchema" xmlns:p="http://schemas.microsoft.com/office/2006/metadata/properties" xmlns:ns2="92ee4270-9d09-435c-8163-9480e84d542c" targetNamespace="http://schemas.microsoft.com/office/2006/metadata/properties" ma:root="true" ma:fieldsID="e754431ea33e719513553115a5b5b6cf" ns2:_="">
     <xsd:import namespace="92ee4270-9d09-435c-8163-9480e84d542c"/>
@@ -8491,16 +8377,6 @@
 </ct:contentTypeSchema>
 </file>
 
-<file path=customXml/item2.xml><?xml version="1.0" encoding="utf-8"?>
-<p:properties xmlns:p="http://schemas.microsoft.com/office/2006/metadata/properties" xmlns:xsi="http://www.w3.org/2001/XMLSchema-instance">
-  <documentManagement/>
-</p:properties>
-</file>
-
-<file path=customXml/item3.xml><?xml version="1.0" encoding="utf-8"?>
-<b:Sources xmlns:b="http://schemas.openxmlformats.org/officeDocument/2006/bibliography" xmlns="http://schemas.openxmlformats.org/officeDocument/2006/bibliography" SelectedStyle="\APA.XSL" StyleName="APA"/>
-</file>
-
 <file path=customXml/item4.xml><?xml version="1.0" encoding="utf-8"?>
 <?mso-contentType ?>
 <FormTemplates xmlns="http://schemas.microsoft.com/sharepoint/v3/contenttype/forms">
@@ -8511,6 +8387,22 @@
 </file>
 
 <file path=customXml/itemProps1.xml><?xml version="1.0" encoding="utf-8"?>
+<ds:datastoreItem xmlns:ds="http://schemas.openxmlformats.org/officeDocument/2006/customXml" ds:itemID="{A976FBD8-E2B1-46C0-ACBB-B920108BE5B2}">
+  <ds:schemaRefs>
+    <ds:schemaRef ds:uri="http://schemas.openxmlformats.org/officeDocument/2006/bibliography"/>
+  </ds:schemaRefs>
+</ds:datastoreItem>
+</file>
+
+<file path=customXml/itemProps2.xml><?xml version="1.0" encoding="utf-8"?>
+<ds:datastoreItem xmlns:ds="http://schemas.openxmlformats.org/officeDocument/2006/customXml" ds:itemID="{F19E182A-E278-49AC-A58D-A3181FBB2975}">
+  <ds:schemaRefs>
+    <ds:schemaRef ds:uri="http://schemas.microsoft.com/office/2006/metadata/properties"/>
+  </ds:schemaRefs>
+</ds:datastoreItem>
+</file>
+
+<file path=customXml/itemProps3.xml><?xml version="1.0" encoding="utf-8"?>
 <ds:datastoreItem xmlns:ds="http://schemas.openxmlformats.org/officeDocument/2006/customXml" ds:itemID="{604E41F5-B545-4AA3-AFA7-16798CC9766F}">
   <ds:schemaRefs>
     <ds:schemaRef ds:uri="http://schemas.microsoft.com/office/2006/metadata/contentType"/>
@@ -8528,22 +8420,6 @@
 </ds:datastoreItem>
 </file>
 
-<file path=customXml/itemProps2.xml><?xml version="1.0" encoding="utf-8"?>
-<ds:datastoreItem xmlns:ds="http://schemas.openxmlformats.org/officeDocument/2006/customXml" ds:itemID="{F19E182A-E278-49AC-A58D-A3181FBB2975}">
-  <ds:schemaRefs>
-    <ds:schemaRef ds:uri="http://schemas.microsoft.com/office/2006/metadata/properties"/>
-  </ds:schemaRefs>
-</ds:datastoreItem>
-</file>
-
-<file path=customXml/itemProps3.xml><?xml version="1.0" encoding="utf-8"?>
-<ds:datastoreItem xmlns:ds="http://schemas.openxmlformats.org/officeDocument/2006/customXml" ds:itemID="{A976FBD8-E2B1-46C0-ACBB-B920108BE5B2}">
-  <ds:schemaRefs>
-    <ds:schemaRef ds:uri="http://schemas.openxmlformats.org/officeDocument/2006/bibliography"/>
-  </ds:schemaRefs>
-</ds:datastoreItem>
-</file>
-
 <file path=customXml/itemProps4.xml><?xml version="1.0" encoding="utf-8"?>
 <ds:datastoreItem xmlns:ds="http://schemas.openxmlformats.org/officeDocument/2006/customXml" ds:itemID="{ABE91D9D-E230-4D73-BAA6-EE83D801CFC1}">
   <ds:schemaRefs>

</xml_diff>

<commit_message>
Generate section 1.5 Acquisition of New TOs
</commit_message>
<xml_diff>
--- a/public/CAFTOP_Template.docx
+++ b/public/CAFTOP_Template.docx
@@ -136,7 +136,6 @@
               </w:rPr>
               <w:t>{</w:t>
             </w:r>
-            <w:proofErr w:type="spellStart"/>
             <w:r>
               <w:rPr>
                 <w:rFonts w:ascii="Times New Roman" w:eastAsiaTheme="majorEastAsia" w:hAnsi="Times New Roman"/>
@@ -151,16 +150,7 @@
                 <w:sz w:val="32"/>
                 <w:szCs w:val="32"/>
               </w:rPr>
-              <w:t>ProgramGroup</w:t>
-            </w:r>
-            <w:proofErr w:type="spellEnd"/>
-            <w:r>
-              <w:rPr>
-                <w:rFonts w:ascii="Times New Roman" w:eastAsiaTheme="majorEastAsia" w:hAnsi="Times New Roman"/>
-                <w:sz w:val="32"/>
-                <w:szCs w:val="32"/>
-              </w:rPr>
-              <w:t>}</w:t>
+              <w:t>ProgramGroup}</w:t>
             </w:r>
           </w:p>
           <w:p>
@@ -211,25 +201,7 @@
                 <w:sz w:val="32"/>
                 <w:szCs w:val="32"/>
               </w:rPr>
-              <w:t>{</w:t>
-            </w:r>
-            <w:proofErr w:type="spellStart"/>
-            <w:r>
-              <w:rPr>
-                <w:rFonts w:ascii="Times New Roman" w:eastAsiaTheme="majorEastAsia" w:hAnsi="Times New Roman"/>
-                <w:sz w:val="32"/>
-                <w:szCs w:val="32"/>
-              </w:rPr>
-              <w:t>Info.ProgramName</w:t>
-            </w:r>
-            <w:proofErr w:type="spellEnd"/>
-            <w:r>
-              <w:rPr>
-                <w:rFonts w:ascii="Times New Roman" w:eastAsiaTheme="majorEastAsia" w:hAnsi="Times New Roman"/>
-                <w:sz w:val="32"/>
-                <w:szCs w:val="32"/>
-              </w:rPr>
-              <w:t>}</w:t>
+              <w:t>{Info.ProgramName}</w:t>
             </w:r>
           </w:p>
           <w:p>
@@ -266,7 +238,6 @@
               </w:rPr>
               <w:t>{</w:t>
             </w:r>
-            <w:proofErr w:type="spellStart"/>
             <w:r>
               <w:rPr>
                 <w:rFonts w:ascii="Times New Roman" w:eastAsiaTheme="majorEastAsia" w:hAnsi="Times New Roman"/>
@@ -281,16 +252,7 @@
                 <w:sz w:val="32"/>
                 <w:szCs w:val="32"/>
               </w:rPr>
-              <w:t>ProgramElementCode</w:t>
-            </w:r>
-            <w:proofErr w:type="spellEnd"/>
-            <w:r>
-              <w:rPr>
-                <w:rFonts w:ascii="Times New Roman" w:eastAsiaTheme="majorEastAsia" w:hAnsi="Times New Roman"/>
-                <w:sz w:val="32"/>
-                <w:szCs w:val="32"/>
-              </w:rPr>
-              <w:t>}</w:t>
+              <w:t>ProgramElementCode}</w:t>
             </w:r>
             <w:r>
               <w:rPr>
@@ -434,25 +396,7 @@
                 <w:sz w:val="28"/>
                 <w:szCs w:val="28"/>
               </w:rPr>
-              <w:t>{</w:t>
-            </w:r>
-            <w:proofErr w:type="spellStart"/>
-            <w:r>
-              <w:rPr>
-                <w:rFonts w:ascii="Times New Roman" w:eastAsiaTheme="majorEastAsia" w:hAnsi="Times New Roman"/>
-                <w:sz w:val="28"/>
-                <w:szCs w:val="28"/>
-              </w:rPr>
-              <w:t>Info.PreparingOffice</w:t>
-            </w:r>
-            <w:proofErr w:type="spellEnd"/>
-            <w:r>
-              <w:rPr>
-                <w:rFonts w:ascii="Times New Roman" w:eastAsiaTheme="majorEastAsia" w:hAnsi="Times New Roman"/>
-                <w:sz w:val="28"/>
-                <w:szCs w:val="28"/>
-              </w:rPr>
-              <w:t>}</w:t>
+              <w:t>{Info.PreparingOffice}</w:t>
             </w:r>
           </w:p>
           <w:p>
@@ -471,25 +415,7 @@
                 <w:sz w:val="28"/>
                 <w:szCs w:val="28"/>
               </w:rPr>
-              <w:t>{</w:t>
-            </w:r>
-            <w:proofErr w:type="spellStart"/>
-            <w:r>
-              <w:rPr>
-                <w:rFonts w:ascii="Times New Roman" w:eastAsiaTheme="majorEastAsia" w:hAnsi="Times New Roman"/>
-                <w:sz w:val="28"/>
-                <w:szCs w:val="28"/>
-              </w:rPr>
-              <w:t>Info.PreparingBase</w:t>
-            </w:r>
-            <w:proofErr w:type="spellEnd"/>
-            <w:r>
-              <w:rPr>
-                <w:rFonts w:ascii="Times New Roman" w:eastAsiaTheme="majorEastAsia" w:hAnsi="Times New Roman"/>
-                <w:sz w:val="28"/>
-                <w:szCs w:val="28"/>
-              </w:rPr>
-              <w:t>}</w:t>
+              <w:t>{Info.PreparingBase}</w:t>
             </w:r>
           </w:p>
           <w:p>
@@ -674,7 +600,6 @@
               </w:rPr>
               <w:t>{/</w:t>
             </w:r>
-            <w:proofErr w:type="spellStart"/>
             <w:r>
               <w:rPr>
                 <w:rFonts w:ascii="Times New Roman" w:eastAsiaTheme="majorEastAsia" w:hAnsi="Times New Roman"/>
@@ -689,16 +614,7 @@
                 <w:sz w:val="28"/>
                 <w:szCs w:val="28"/>
               </w:rPr>
-              <w:t>ProgramManagers</w:t>
-            </w:r>
-            <w:proofErr w:type="spellEnd"/>
-            <w:r>
-              <w:rPr>
-                <w:rFonts w:ascii="Times New Roman" w:eastAsiaTheme="majorEastAsia" w:hAnsi="Times New Roman"/>
-                <w:sz w:val="28"/>
-                <w:szCs w:val="28"/>
-              </w:rPr>
-              <w:t>}</w:t>
+              <w:t>ProgramManagers}</w:t>
             </w:r>
           </w:p>
           <w:p>
@@ -738,43 +654,7 @@
                 <w:sz w:val="28"/>
                 <w:szCs w:val="28"/>
               </w:rPr>
-              <w:t xml:space="preserve"> {</w:t>
-            </w:r>
-            <w:proofErr w:type="spellStart"/>
-            <w:r>
-              <w:rPr>
-                <w:rFonts w:ascii="Times New Roman" w:eastAsiaTheme="majorEastAsia" w:hAnsi="Times New Roman"/>
-                <w:sz w:val="28"/>
-                <w:szCs w:val="28"/>
-              </w:rPr>
-              <w:t>Info.TechOrderManager.FirstName</w:t>
-            </w:r>
-            <w:proofErr w:type="spellEnd"/>
-            <w:r>
-              <w:rPr>
-                <w:rFonts w:ascii="Times New Roman" w:eastAsiaTheme="majorEastAsia" w:hAnsi="Times New Roman"/>
-                <w:sz w:val="28"/>
-                <w:szCs w:val="28"/>
-              </w:rPr>
-              <w:t>} {</w:t>
-            </w:r>
-            <w:proofErr w:type="spellStart"/>
-            <w:r>
-              <w:rPr>
-                <w:rFonts w:ascii="Times New Roman" w:eastAsiaTheme="majorEastAsia" w:hAnsi="Times New Roman"/>
-                <w:sz w:val="28"/>
-                <w:szCs w:val="28"/>
-              </w:rPr>
-              <w:t>Info.TechOrderManager.LastName</w:t>
-            </w:r>
-            <w:proofErr w:type="spellEnd"/>
-            <w:r>
-              <w:rPr>
-                <w:rFonts w:ascii="Times New Roman" w:eastAsiaTheme="majorEastAsia" w:hAnsi="Times New Roman"/>
-                <w:sz w:val="28"/>
-                <w:szCs w:val="28"/>
-              </w:rPr>
-              <w:t>}</w:t>
+              <w:t xml:space="preserve"> {Info.TechOrderManager.FirstName} {Info.TechOrderManager.LastName}</w:t>
             </w:r>
           </w:p>
           <w:p>
@@ -803,25 +683,7 @@
                 <w:sz w:val="28"/>
                 <w:szCs w:val="28"/>
               </w:rPr>
-              <w:t xml:space="preserve"> {</w:t>
-            </w:r>
-            <w:proofErr w:type="spellStart"/>
-            <w:r>
-              <w:rPr>
-                <w:rFonts w:ascii="Times New Roman" w:eastAsiaTheme="majorEastAsia" w:hAnsi="Times New Roman"/>
-                <w:sz w:val="28"/>
-                <w:szCs w:val="28"/>
-              </w:rPr>
-              <w:t>Info.TechOrderManager.DSN</w:t>
-            </w:r>
-            <w:proofErr w:type="spellEnd"/>
-            <w:r>
-              <w:rPr>
-                <w:rFonts w:ascii="Times New Roman" w:eastAsiaTheme="majorEastAsia" w:hAnsi="Times New Roman"/>
-                <w:sz w:val="28"/>
-                <w:szCs w:val="28"/>
-              </w:rPr>
-              <w:t>}</w:t>
+              <w:t xml:space="preserve"> {Info.TechOrderManager.DSN}</w:t>
             </w:r>
           </w:p>
           <w:p>
@@ -849,25 +711,7 @@
                 <w:sz w:val="28"/>
                 <w:szCs w:val="28"/>
               </w:rPr>
-              <w:t xml:space="preserve"> {</w:t>
-            </w:r>
-            <w:proofErr w:type="spellStart"/>
-            <w:r>
-              <w:rPr>
-                <w:rFonts w:ascii="Times New Roman" w:eastAsiaTheme="majorEastAsia" w:hAnsi="Times New Roman"/>
-                <w:sz w:val="28"/>
-                <w:szCs w:val="28"/>
-              </w:rPr>
-              <w:t>Info.TechOrderManager.Email</w:t>
-            </w:r>
-            <w:proofErr w:type="spellEnd"/>
-            <w:r>
-              <w:rPr>
-                <w:rFonts w:ascii="Times New Roman" w:eastAsiaTheme="majorEastAsia" w:hAnsi="Times New Roman"/>
-                <w:sz w:val="28"/>
-                <w:szCs w:val="28"/>
-              </w:rPr>
-              <w:t>}</w:t>
+              <w:t xml:space="preserve"> {Info.TechOrderManager.Email}</w:t>
             </w:r>
           </w:p>
         </w:tc>
@@ -1714,38 +1558,24 @@
         <w:rPr>
           <w:rStyle w:val="Heading1Char"/>
         </w:rPr>
-        <w:t>{</w:t>
-      </w:r>
-      <w:proofErr w:type="spellStart"/>
+        <w:t>{Info.ProgramName}</w:t>
+      </w:r>
       <w:r>
         <w:rPr>
           <w:rStyle w:val="Heading1Char"/>
         </w:rPr>
-        <w:t>Info.ProgramName</w:t>
-      </w:r>
-      <w:proofErr w:type="spellEnd"/>
+        <w:t xml:space="preserve"> </w:t>
+      </w:r>
       <w:r>
         <w:rPr>
           <w:rStyle w:val="Heading1Char"/>
         </w:rPr>
-        <w:t>}</w:t>
+        <w:t>De</w:t>
       </w:r>
       <w:r>
         <w:rPr>
           <w:rStyle w:val="Heading1Char"/>
         </w:rPr>
-        <w:t xml:space="preserve"> </w:t>
-      </w:r>
-      <w:r>
-        <w:rPr>
-          <w:rStyle w:val="Heading1Char"/>
-        </w:rPr>
-        <w:t>De</w:t>
-      </w:r>
-      <w:r>
-        <w:rPr>
-          <w:rStyle w:val="Heading1Char"/>
-        </w:rPr>
         <w:t>scription and General Information</w:t>
       </w:r>
       <w:bookmarkEnd w:id="0"/>
@@ -1763,15 +1593,7 @@
         <w:t xml:space="preserve"> </w:t>
       </w:r>
       <w:r>
-        <w:t>{</w:t>
-      </w:r>
-      <w:proofErr w:type="spellStart"/>
-      <w:r>
-        <w:t>Description.Description</w:t>
-      </w:r>
-      <w:proofErr w:type="spellEnd"/>
-      <w:r>
-        <w:t>}</w:t>
+        <w:t>{Description.Description}</w:t>
       </w:r>
     </w:p>
     <w:p/>
@@ -1795,15 +1617,7 @@
         <w:t xml:space="preserve"> </w:t>
       </w:r>
       <w:r>
-        <w:t>{</w:t>
-      </w:r>
-      <w:proofErr w:type="spellStart"/>
-      <w:r>
-        <w:t>Description.Introduction</w:t>
-      </w:r>
-      <w:proofErr w:type="spellEnd"/>
-      <w:r>
-        <w:t>}</w:t>
+        <w:t>{Description.Introduction}</w:t>
       </w:r>
     </w:p>
     <w:p/>
@@ -1827,15 +1641,7 @@
         <w:t xml:space="preserve"> </w:t>
       </w:r>
       <w:r>
-        <w:t>The {</w:t>
-      </w:r>
-      <w:proofErr w:type="spellStart"/>
-      <w:r>
-        <w:t>Info.ProgramName</w:t>
-      </w:r>
-      <w:proofErr w:type="spellEnd"/>
-      <w:r>
-        <w:t xml:space="preserve">} TO sustainment support is provided by </w:t>
+        <w:t xml:space="preserve">The {Info.ProgramName} TO sustainment support is provided by </w:t>
       </w:r>
       <w:r>
         <w:t>{#Description.LaborType===”organic”}{Description.OrganicSupport.Office}{/}{#Description.LaborType === “contractor”}{Description.ContractorSupport.ContractorName}{/}.</w:t>
@@ -1853,98 +1659,59 @@
         <w:t>$</w:t>
       </w:r>
       <w:r>
+        <w:t>{Description.</w:t>
+      </w:r>
+      <w:r>
+        <w:t>ContractorSupport.</w:t>
+      </w:r>
+      <w:r>
+        <w:t>LaborCost}, Contract #{Description.</w:t>
+      </w:r>
+      <w:r>
+        <w:t>ContractorSupport.</w:t>
+      </w:r>
+      <w:r>
+        <w:t>ContractNumber} for the TO labor/sustainment. This contract will expire on {Description.</w:t>
+      </w:r>
+      <w:r>
+        <w:t>ContractorSupport.</w:t>
+      </w:r>
+      <w:r>
+        <w:t>ContractExpiration}.{/}{#Distribution.</w:t>
+      </w:r>
+      <w:r>
+        <w:t>hasDistCost</w:t>
+      </w:r>
+      <w:r>
+        <w:t xml:space="preserve"> === “no”</w:t>
+      </w:r>
+      <w:r>
+        <w:t>}</w:t>
+      </w:r>
+      <w:r>
+        <w:t xml:space="preserve"> </w:t>
+      </w:r>
+      <w:r>
+        <w:t>There are no requirements for distribution all TOs are in digital format and available in ETIMS.</w:t>
+      </w:r>
+      <w:r>
+        <w:t>{/}{#Distribution.</w:t>
+      </w:r>
+      <w:r>
+        <w:t>hasDistCost</w:t>
+      </w:r>
+      <w:r>
+        <w:t xml:space="preserve"> === “yes”} </w:t>
+      </w:r>
+      <w:r>
+        <w:t xml:space="preserve">The total distribution cost is </w:t>
+      </w:r>
+      <w:r>
+        <w:t>$</w:t>
+      </w:r>
+      <w:r>
         <w:t>{</w:t>
       </w:r>
-      <w:proofErr w:type="spellStart"/>
-      <w:r>
-        <w:t>Description.</w:t>
-      </w:r>
-      <w:r>
-        <w:t>ContractorSupport.</w:t>
-      </w:r>
-      <w:r>
-        <w:t>LaborCost</w:t>
-      </w:r>
-      <w:proofErr w:type="spellEnd"/>
-      <w:r>
-        <w:t>}</w:t>
-      </w:r>
-      <w:r>
-        <w:t>, Contract #</w:t>
-      </w:r>
-      <w:r>
-        <w:t>{Description.</w:t>
-      </w:r>
-      <w:r>
-        <w:t>ContractorSupport.</w:t>
-      </w:r>
-      <w:r>
-        <w:t>ContractNumber}</w:t>
-      </w:r>
-      <w:r>
-        <w:t xml:space="preserve"> for the TO labor/sustainment. This contract will expire on </w:t>
-      </w:r>
-      <w:r>
-        <w:t>{Description.</w:t>
-      </w:r>
-      <w:r>
-        <w:t>ContractorSupport.</w:t>
-      </w:r>
-      <w:r>
-        <w:t>ContractExpiration}</w:t>
-      </w:r>
-      <w:r>
-        <w:t>.</w:t>
-      </w:r>
-      <w:r>
-        <w:t>{/}{#Distribution.</w:t>
-      </w:r>
-      <w:r>
-        <w:t>hasDistCost</w:t>
-      </w:r>
-      <w:r>
-        <w:t xml:space="preserve"> === “no”</w:t>
-      </w:r>
-      <w:r>
-        <w:t>}</w:t>
-      </w:r>
-      <w:r>
-        <w:t xml:space="preserve"> </w:t>
-      </w:r>
-      <w:r>
-        <w:t>There are no requirements for distribution all TOs are in digital format and available in ETIMS.</w:t>
-      </w:r>
-      <w:r>
-        <w:t>{/}</w:t>
-      </w:r>
-      <w:r>
-        <w:t>{#Distribution.</w:t>
-      </w:r>
-      <w:r>
-        <w:t>hasDistCost</w:t>
-      </w:r>
-      <w:r>
-        <w:t xml:space="preserve"> === “</w:t>
-      </w:r>
-      <w:r>
-        <w:t>yes</w:t>
-      </w:r>
-      <w:r>
-        <w:t>”}</w:t>
-      </w:r>
-      <w:r>
-        <w:t xml:space="preserve"> </w:t>
-      </w:r>
-      <w:r>
-        <w:t xml:space="preserve">The total distribution cost is </w:t>
-      </w:r>
-      <w:r>
-        <w:t>$</w:t>
-      </w:r>
-      <w:r>
-        <w:t>{</w:t>
-      </w:r>
-      <w:proofErr w:type="spellStart"/>
       <w:r>
         <w:t>Distribution</w:t>
       </w:r>
@@ -1954,7 +1721,6 @@
       <w:r>
         <w:t>Cost</w:t>
       </w:r>
-      <w:proofErr w:type="spellEnd"/>
       <w:r>
         <w:t>}</w:t>
       </w:r>
@@ -2051,28 +1817,20 @@
         <w:t xml:space="preserve">All </w:t>
       </w:r>
       <w:r>
+        <w:t xml:space="preserve">{Info.ProgramName} </w:t>
+      </w:r>
+      <w:r>
+        <w:t>TOs are authored and sustained in TOAP. All future TOs to include modification or newly developed TOs will be developed in TOAP. TOs moving from acquisition to sustainment will be authored and sustained in TOAP.</w:t>
+      </w:r>
+      <w:r>
+        <w:t>{/</w:t>
+      </w:r>
+      <w:r>
+        <w:t>}</w:t>
+      </w:r>
+      <w:r>
         <w:t>{</w:t>
       </w:r>
-      <w:proofErr w:type="spellStart"/>
-      <w:r>
-        <w:t>Info.ProgramName</w:t>
-      </w:r>
-      <w:proofErr w:type="spellEnd"/>
-      <w:r>
-        <w:t xml:space="preserve">} </w:t>
-      </w:r>
-      <w:r>
-        <w:t>TOs are authored and sustained in TOAP. All future TOs to include modification or newly developed TOs will be developed in TOAP. TOs moving from acquisition to sustainment will be authored and sustained in TOAP.</w:t>
-      </w:r>
-      <w:r>
-        <w:t>{/</w:t>
-      </w:r>
-      <w:r>
-        <w:t>}</w:t>
-      </w:r>
-      <w:r>
-        <w:t>{</w:t>
-      </w:r>
       <w:r>
         <w:t>#</w:t>
       </w:r>
@@ -2083,58 +1841,29 @@
         <w:t>AuthoredInTOAPType</w:t>
       </w:r>
       <w:r>
-        <w:t xml:space="preserve"> === “partially”}{</w:t>
-      </w:r>
-      <w:proofErr w:type="spellStart"/>
-      <w:r>
-        <w:t>Info.ProgramName</w:t>
-      </w:r>
-      <w:proofErr w:type="spellEnd"/>
-      <w:r>
-        <w:t xml:space="preserve">} </w:t>
+        <w:t xml:space="preserve"> === “partially”}{Info.ProgramName} </w:t>
       </w:r>
       <w:r>
         <w:t>consisting of</w:t>
       </w:r>
       <w:r>
-        <w:t xml:space="preserve"> {</w:t>
-      </w:r>
-      <w:proofErr w:type="spellStart"/>
-      <w:r>
-        <w:t>TechnicalOrders.TotalCount</w:t>
-      </w:r>
-      <w:proofErr w:type="spellEnd"/>
-      <w:r>
-        <w:t xml:space="preserve">} </w:t>
+        <w:t xml:space="preserve"> {TechnicalOrders.TotalCount} </w:t>
       </w:r>
       <w:r>
         <w:t>TOs. Of the</w:t>
       </w:r>
       <w:r>
-        <w:t xml:space="preserve"> {</w:t>
-      </w:r>
-      <w:proofErr w:type="spellStart"/>
-      <w:r>
-        <w:t>TechnicalOrders.TotalCount</w:t>
-      </w:r>
-      <w:proofErr w:type="spellEnd"/>
-      <w:r>
-        <w:t xml:space="preserve">} </w:t>
+        <w:t xml:space="preserve"> {TechnicalOrders.TotalCount} </w:t>
       </w:r>
       <w:r>
         <w:t xml:space="preserve">TOs, </w:t>
       </w:r>
       <w:r>
-        <w:t>{</w:t>
-      </w:r>
-      <w:proofErr w:type="spellStart"/>
-      <w:r>
-        <w:t>TechnicalOrders.</w:t>
+        <w:t>{TechnicalOrders.</w:t>
       </w:r>
       <w:r>
         <w:t>NumAuthoredInTOAP</w:t>
       </w:r>
-      <w:proofErr w:type="spellEnd"/>
       <w:r>
         <w:t>}</w:t>
       </w:r>
@@ -2164,16 +1893,11 @@
         <w:t xml:space="preserve"> Additional </w:t>
       </w:r>
       <w:r>
-        <w:t>{</w:t>
-      </w:r>
-      <w:proofErr w:type="spellStart"/>
-      <w:r>
-        <w:t>TechnicalOrders.</w:t>
+        <w:t>{TechnicalOrders.</w:t>
       </w:r>
       <w:r>
         <w:t>NumNotAuthoredInTOAP</w:t>
       </w:r>
-      <w:proofErr w:type="spellEnd"/>
       <w:r>
         <w:t xml:space="preserve">} </w:t>
       </w:r>
@@ -2206,24 +1930,11 @@
         <w:t>Currently there are </w:t>
       </w:r>
       <w:r>
-        <w:t>{</w:t>
-      </w:r>
-      <w:proofErr w:type="spellStart"/>
-      <w:r>
-        <w:t>TechnicalOrders</w:t>
-      </w:r>
-      <w:proofErr w:type="spellEnd"/>
-      <w:r>
-        <w:t>.</w:t>
-      </w:r>
-      <w:r>
-        <w:t xml:space="preserve"> </w:t>
-      </w:r>
-      <w:proofErr w:type="spellStart"/>
-      <w:r>
-        <w:t>NumUnpublished</w:t>
-      </w:r>
-      <w:proofErr w:type="spellEnd"/>
+        <w:t>{TechnicalOrders.</w:t>
+      </w:r>
+      <w:r>
+        <w:t xml:space="preserve"> NumUnpublished</w:t>
+      </w:r>
       <w:r>
         <w:t>}</w:t>
       </w:r>
@@ -2256,16 +1967,11 @@
         <w:t>The remaining </w:t>
       </w:r>
       <w:r>
-        <w:t>{</w:t>
-      </w:r>
-      <w:proofErr w:type="spellStart"/>
-      <w:r>
-        <w:t>TechnicalOrders.</w:t>
+        <w:t>{TechnicalOrders.</w:t>
       </w:r>
       <w:r>
         <w:t>NumWillNotBeAuthoredInTOAP</w:t>
       </w:r>
-      <w:proofErr w:type="spellEnd"/>
       <w:r>
         <w:t>}</w:t>
       </w:r>
@@ -2314,15 +2020,7 @@
         <w:t>:</w:t>
       </w:r>
       <w:r>
-        <w:t>{</w:t>
-      </w:r>
-      <w:proofErr w:type="spellStart"/>
-      <w:r>
-        <w:t>Info.ProgramName</w:t>
-      </w:r>
-      <w:proofErr w:type="spellEnd"/>
-      <w:r>
-        <w:t>}</w:t>
+        <w:t>{Info.ProgramName}</w:t>
       </w:r>
       <w:r>
         <w:t xml:space="preserve"> is currently in the process of converting Tech Data to S1000D utilizing Technical Data Support Services Enterprise (TDSSe2) contract, data will be sustained in TOAP.</w:t>
@@ -2383,13 +2081,67 @@
         <w:t xml:space="preserve"> </w:t>
       </w:r>
       <w:r>
+        <w:t>{#</w:t>
+      </w:r>
+      <w:r>
+        <w:t>TechnicalOrders.</w:t>
+      </w:r>
+      <w:r>
+        <w:t>NumInAcquisition</w:t>
+      </w:r>
+      <w:r>
+        <w:t xml:space="preserve"> === 0</w:t>
+      </w:r>
+      <w:r>
+        <w:t>}</w:t>
+      </w:r>
+      <w:r>
+        <w:t>There are no TOs currently in Acquisition.</w:t>
+      </w:r>
+      <w:r>
+        <w:t>{/}</w:t>
+      </w:r>
+      <w:r>
+        <w:t>{</w:t>
+      </w:r>
+      <w:r>
+        <w:t>#TechnicalOrders.</w:t>
+      </w:r>
+      <w:r>
+        <w:t>NumInAcquisition</w:t>
+      </w:r>
+      <w:r>
+        <w:t xml:space="preserve"> </w:t>
+      </w:r>
+      <w:r>
+        <w:t>&gt;</w:t>
+      </w:r>
+      <w:r>
+        <w:t xml:space="preserve"> 0</w:t>
+      </w:r>
+      <w:r>
+        <w:t>}</w:t>
+      </w:r>
+      <w:r>
         <w:t xml:space="preserve">There are currently </w:t>
       </w:r>
       <w:r>
-        <w:t xml:space="preserve">XX </w:t>
-      </w:r>
-      <w:r>
-        <w:t>TOs in the acquisition process. Effort will be made to ensure that all future TOs acquired will be delivered in digital format.</w:t>
+        <w:t>{</w:t>
+      </w:r>
+      <w:r>
+        <w:t>TechnicalOrders.</w:t>
+      </w:r>
+      <w:r>
+        <w:t>NumInAcquisition</w:t>
+      </w:r>
+      <w:r>
+        <w:t>}</w:t>
+      </w:r>
+      <w:r>
+        <w:t xml:space="preserve"> TOs in the acquisition process. Effort will be made to ensure that all future TOs acquired will be delivered in digital format.</w:t>
+      </w:r>
+      <w:r>
+        <w:t>{/}</w:t>
       </w:r>
     </w:p>
     <w:p/>
@@ -2433,15 +2185,7 @@
         <w:t xml:space="preserve">When </w:t>
       </w:r>
       <w:r>
-        <w:t>{</w:t>
-      </w:r>
-      <w:proofErr w:type="spellStart"/>
-      <w:r>
-        <w:t>Info.ProgramName</w:t>
-      </w:r>
-      <w:proofErr w:type="spellEnd"/>
-      <w:r>
-        <w:t>}</w:t>
+        <w:t>{Info.ProgramName}</w:t>
       </w:r>
       <w:r>
         <w:t xml:space="preserve"> </w:t>
@@ -2525,15 +2269,7 @@
         <w:t xml:space="preserve">The </w:t>
       </w:r>
       <w:r>
-        <w:t>{</w:t>
-      </w:r>
-      <w:proofErr w:type="spellStart"/>
-      <w:r>
-        <w:t>Info.ProgramName</w:t>
-      </w:r>
-      <w:proofErr w:type="spellEnd"/>
-      <w:r>
-        <w:t>}</w:t>
+        <w:t>{Info.ProgramName}</w:t>
       </w:r>
       <w:r>
         <w:t xml:space="preserve"> program</w:t>
@@ -2660,15 +2396,7 @@
         <w:t xml:space="preserve">The </w:t>
       </w:r>
       <w:r>
-        <w:t>{</w:t>
-      </w:r>
-      <w:proofErr w:type="spellStart"/>
-      <w:r>
-        <w:t>Info.ProgramName</w:t>
-      </w:r>
-      <w:proofErr w:type="spellEnd"/>
-      <w:r>
-        <w:t>}</w:t>
+        <w:t>{Info.ProgramName}</w:t>
       </w:r>
       <w:r>
         <w:t xml:space="preserve"> Technical Orders (TOs) support Organizational, Intermediate and Depot level repair. Significant improvement in our capability and tools to work our a</w:t>
@@ -2695,21 +2423,7 @@
         <w:rPr>
           <w:b/>
         </w:rPr>
-        <w:t>{</w:t>
-      </w:r>
-      <w:proofErr w:type="spellStart"/>
-      <w:r>
-        <w:rPr>
-          <w:b/>
-        </w:rPr>
-        <w:t>Info.ProgramName</w:t>
-      </w:r>
-      <w:proofErr w:type="spellEnd"/>
-      <w:r>
-        <w:rPr>
-          <w:b/>
-        </w:rPr>
-        <w:t>}</w:t>
+        <w:t>{Info.ProgramName}</w:t>
       </w:r>
       <w:r>
         <w:rPr>
@@ -2751,15 +2465,7 @@
         <w:t xml:space="preserve">for </w:t>
       </w:r>
       <w:r>
-        <w:t>{</w:t>
-      </w:r>
-      <w:proofErr w:type="spellStart"/>
-      <w:r>
-        <w:t>Info.ProgramName</w:t>
-      </w:r>
-      <w:proofErr w:type="spellEnd"/>
-      <w:r>
-        <w:t>}</w:t>
+        <w:t>{Info.ProgramName}</w:t>
       </w:r>
       <w:r>
         <w:t xml:space="preserve"> </w:t>
@@ -2794,21 +2500,7 @@
         <w:rPr>
           <w:b/>
         </w:rPr>
-        <w:t>{</w:t>
-      </w:r>
-      <w:proofErr w:type="spellStart"/>
-      <w:r>
-        <w:rPr>
-          <w:b/>
-        </w:rPr>
-        <w:t>Info.ProgramName</w:t>
-      </w:r>
-      <w:proofErr w:type="spellEnd"/>
-      <w:r>
-        <w:rPr>
-          <w:b/>
-        </w:rPr>
-        <w:t>}</w:t>
+        <w:t>{Info.ProgramName}</w:t>
       </w:r>
       <w:r>
         <w:rPr>
@@ -2874,11 +2566,11 @@
         <w:t>-</w:t>
       </w:r>
       <w:r>
-        <w:t xml:space="preserve">year average of change pages. Data is captured in Enhanced Technical Information Management System (ETIMS). ETIMS data is populated in the Technical Order information Sheet (TOIS) which populates Labor </w:t>
+        <w:t xml:space="preserve">year average of change pages. Data is captured </w:t>
       </w:r>
       <w:r>
         <w:lastRenderedPageBreak/>
-        <w:t xml:space="preserve">requirement and is attached to the </w:t>
+        <w:t xml:space="preserve">in Enhanced Technical Information Management System (ETIMS). ETIMS data is populated in the Technical Order information Sheet (TOIS) which populates Labor requirement and is attached to the </w:t>
       </w:r>
       <w:r>
         <w:t>Logistics Requirement</w:t>
@@ -2916,21 +2608,7 @@
         <w:rPr>
           <w:b/>
         </w:rPr>
-        <w:t>{</w:t>
-      </w:r>
-      <w:proofErr w:type="spellStart"/>
-      <w:r>
-        <w:rPr>
-          <w:b/>
-        </w:rPr>
-        <w:t>Info.ProgramName</w:t>
-      </w:r>
-      <w:proofErr w:type="spellEnd"/>
-      <w:r>
-        <w:rPr>
-          <w:b/>
-        </w:rPr>
-        <w:t>}</w:t>
+        <w:t>{Info.ProgramName}</w:t>
       </w:r>
       <w:r>
         <w:rPr>
@@ -2957,13 +2635,8 @@
         <w:t xml:space="preserve">requirements are labor </w:t>
       </w:r>
       <w:r>
-        <w:t xml:space="preserve">cost associated with updates to </w:t>
-      </w:r>
-      <w:proofErr w:type="spellStart"/>
-      <w:r>
-        <w:t>TO</w:t>
-      </w:r>
-      <w:proofErr w:type="spellEnd"/>
+        <w:t>cost associated with updates to TO</w:t>
+      </w:r>
       <w:r>
         <w:t xml:space="preserve"> revisions supporting the field and depot users by providing </w:t>
       </w:r>
@@ -3015,15 +2688,7 @@
         <w:t xml:space="preserve">of </w:t>
       </w:r>
       <w:r>
-        <w:t>{</w:t>
-      </w:r>
-      <w:proofErr w:type="spellStart"/>
-      <w:r>
-        <w:t>Info.ProgramName</w:t>
-      </w:r>
-      <w:proofErr w:type="spellEnd"/>
-      <w:r>
-        <w:t>}</w:t>
+        <w:t>{Info.ProgramName}</w:t>
       </w:r>
       <w:r>
         <w:t xml:space="preserve"> Labor</w:t>
@@ -3089,21 +2754,7 @@
         <w:rPr>
           <w:b/>
         </w:rPr>
-        <w:t>{</w:t>
-      </w:r>
-      <w:proofErr w:type="spellStart"/>
-      <w:r>
-        <w:rPr>
-          <w:b/>
-        </w:rPr>
-        <w:t>Info.ProgramName</w:t>
-      </w:r>
-      <w:proofErr w:type="spellEnd"/>
-      <w:r>
-        <w:rPr>
-          <w:b/>
-        </w:rPr>
-        <w:t>}</w:t>
+        <w:t>{Info.ProgramName}</w:t>
       </w:r>
       <w:r>
         <w:rPr>
@@ -3121,15 +2772,7 @@
         <w:t xml:space="preserve"> and maintaining current status of data within an electronic database for electronic display of </w:t>
       </w:r>
       <w:r>
-        <w:t>{</w:t>
-      </w:r>
-      <w:proofErr w:type="spellStart"/>
-      <w:r>
-        <w:t>Info.ProgramName</w:t>
-      </w:r>
-      <w:proofErr w:type="spellEnd"/>
-      <w:r>
-        <w:t>}</w:t>
+        <w:t>{Info.ProgramName}</w:t>
       </w:r>
       <w:r>
         <w:t xml:space="preserve"> Technical Data. The mission of S1000D IETM is to provide data in a current format to operate in the electronic environment allowing security configuration updates from any location, at any time.</w:t>
@@ -3230,21 +2873,7 @@
         <w:rPr>
           <w:b/>
         </w:rPr>
-        <w:t>{</w:t>
-      </w:r>
-      <w:proofErr w:type="spellStart"/>
-      <w:r>
-        <w:rPr>
-          <w:b/>
-        </w:rPr>
-        <w:t>Info.ProgramName</w:t>
-      </w:r>
-      <w:proofErr w:type="spellEnd"/>
-      <w:r>
-        <w:rPr>
-          <w:b/>
-        </w:rPr>
-        <w:t>}</w:t>
+        <w:t>{Info.ProgramName}</w:t>
       </w:r>
       <w:r>
         <w:rPr>
@@ -3310,21 +2939,7 @@
         <w:rPr>
           <w:b/>
         </w:rPr>
-        <w:t>{</w:t>
-      </w:r>
-      <w:proofErr w:type="spellStart"/>
-      <w:r>
-        <w:rPr>
-          <w:b/>
-        </w:rPr>
-        <w:t>Info.ProgramName</w:t>
-      </w:r>
-      <w:proofErr w:type="spellEnd"/>
-      <w:r>
-        <w:rPr>
-          <w:b/>
-        </w:rPr>
-        <w:t>}</w:t>
+        <w:t>{Info.ProgramName}</w:t>
       </w:r>
       <w:r>
         <w:rPr>
@@ -3372,15 +2987,7 @@
         <w:t xml:space="preserve"> are required 2.4 should be removed.</w:t>
       </w:r>
       <w:r>
-        <w:t xml:space="preserve"> If the program is not supported under the </w:t>
-      </w:r>
-      <w:proofErr w:type="spellStart"/>
-      <w:r>
-        <w:t>TDSSe</w:t>
-      </w:r>
-      <w:proofErr w:type="spellEnd"/>
-      <w:r>
-        <w:t xml:space="preserve"> Core Robins task 2.4.1 and 2.4.2 should be removed.</w:t>
+        <w:t xml:space="preserve"> If the program is not supported under the TDSSe Core Robins task 2.4.1 and 2.4.2 should be removed.</w:t>
       </w:r>
     </w:p>
     <w:p>
@@ -3399,21 +3006,7 @@
         <w:rPr>
           <w:rStyle w:val="Strong"/>
         </w:rPr>
-        <w:t>{</w:t>
-      </w:r>
-      <w:proofErr w:type="spellStart"/>
-      <w:r>
-        <w:rPr>
-          <w:rStyle w:val="Strong"/>
-        </w:rPr>
-        <w:t>Info.ProgramName</w:t>
-      </w:r>
-      <w:proofErr w:type="spellEnd"/>
-      <w:r>
-        <w:rPr>
-          <w:rStyle w:val="Strong"/>
-        </w:rPr>
-        <w:t>}</w:t>
+        <w:t>{Info.ProgramName}</w:t>
       </w:r>
       <w:r>
         <w:rPr>
@@ -3427,7 +3020,7 @@
           <w:b w:val="0"/>
           <w:bCs w:val="0"/>
         </w:rPr>
-        <w:t xml:space="preserve">task provides labor associated with the sustainment of Technical Orders (TO) to ensure the most current version of TO documents are available and accurately archived. This includes conversion of engineering drawings into text searchable .PDF </w:t>
+        <w:t xml:space="preserve">task provides labor associated with the sustainment of Technical Orders (TO) </w:t>
       </w:r>
       <w:r>
         <w:rPr>
@@ -3436,7 +3029,7 @@
           <w:bCs w:val="0"/>
         </w:rPr>
         <w:lastRenderedPageBreak/>
-        <w:t xml:space="preserve">files, sustainment of parts configuration data extracted from Illustrated Parts Breakdown (IPB) TOs to include conversion, validation, and identification of errors to ensure data extracted from new IPB TOs is captured, sustained, and updated for the Applications, </w:t>
+        <w:t xml:space="preserve">to ensure the most current version of TO documents are available and accurately archived. This includes conversion of engineering drawings into text searchable .PDF files, sustainment of parts configuration data extracted from Illustrated Parts Breakdown (IPB) TOs to include conversion, validation, and identification of errors to ensure data extracted from new IPB TOs is captured, sustained, and updated for the Applications, </w:t>
       </w:r>
       <w:r>
         <w:rPr>
@@ -3452,155 +3045,128 @@
           <w:b w:val="0"/>
           <w:bCs w:val="0"/>
         </w:rPr>
-        <w:t xml:space="preserve"> and Indentures (API/D200F) databases. Contract labor to sustain systems utilized by the AF to manage sustainment, such as </w:t>
-      </w:r>
-      <w:proofErr w:type="spellStart"/>
-      <w:r>
+        <w:t xml:space="preserve"> and Indentures (API/D200F) databases. Contract labor to sustain systems utilized by the AF to manage sustainment, such as Contenta, Framemaker and graphic TO source data. Effort enables the sustainment of TO publishing systems and style libraries. Sustains conversion tool utilized to convert Standard Generalized Markup Language (SGML) to Hypertext Markup Language (HTML) to allow publishing of Type I Interactive Electronic Technical Manuals (IETM) data. Provides labor to sustain user interface tools and access to electronic TO and engineering source data, and enterprise-level search linked U.S. Air Force (USAF) data sources. Effort also provides the labor to evaluate military specifications governing structure, style, and format of TO data and to assess impacts of military specification changes on TO source data.</w:t>
+      </w:r>
+    </w:p>
+    <w:p>
+      <w:r>
+        <w:rPr>
+          <w:b/>
+          <w:bCs/>
+        </w:rPr>
+        <w:t>Impact Statement:</w:t>
+      </w:r>
+      <w:r>
+        <w:t xml:space="preserve">  Without the support of Product Data Services (PDS) TO Sustainment Contract </w:t>
+      </w:r>
+      <w:r>
+        <w:t>{Info.ProgramName}</w:t>
+      </w:r>
+      <w:r>
+        <w:t xml:space="preserve"> technical data, the Operational Safety, Suitability, and Effectiveness (OSS&amp;E) of the mission is drastically put at risk. A reduced level of support would create an unacceptable risk to life, health, property, mission capability and the environment. This support maintains the accuracy and consistency of TOs available to users. Without technically accurate data, full mission capability cannot be realized at field level.</w:t>
+      </w:r>
+      <w:r>
+        <w:t xml:space="preserve"> </w:t>
+      </w:r>
+      <w:r>
+        <w:t>This task follows guidance provided by AFI 63-101/20-101 which requires that current, valid, verified TOs and technical data must be provided that clearly identifies procedures and requirements necessary to preserve OSS&amp;E baselines and to diagnose, repair, calibrate, operate, and test systems or end items.</w:t>
+      </w:r>
+    </w:p>
+    <w:p>
+      <w:pPr>
+        <w:pStyle w:val="ListParagraph"/>
+      </w:pPr>
+      <w:r>
+        <w:t xml:space="preserve">2.4.2 </w:t>
+      </w:r>
+      <w:r>
+        <w:rPr>
+          <w:b/>
+          <w:bCs/>
+        </w:rPr>
+        <w:t>{Info.ProgramName}</w:t>
+      </w:r>
+      <w:r>
+        <w:rPr>
+          <w:b/>
+          <w:bCs/>
+        </w:rPr>
+        <w:t xml:space="preserve"> Technical Data Support Services (TDSS) CORE Contract</w:t>
+      </w:r>
+      <w:r>
+        <w:t xml:space="preserve"> provides labor associated with the sustainment and multimedia distribution of TOs. Multimedia distribution formats consist of paper, velum, PDF, CD/</w:t>
+      </w:r>
+      <w:r>
+        <w:t>DVDs,</w:t>
+      </w:r>
+      <w:r>
+        <w:t xml:space="preserve"> and Print- and View-On-Demand (POD/VOD) Gateway TOs. Sustainment support includes, but is not limited to, the updating, processing, quality assurance (QA) reviews, tracking and coordination of electronic and paper TOs.</w:t>
+      </w:r>
+      <w:r>
+        <w:t xml:space="preserve"> </w:t>
+      </w:r>
+      <w:r>
+        <w:t>Efforts consists of the following:  processing Recommended Changes (RC), dispensation of emergency/urgent supplements, Rapid Action Change (RAC)s, indexing, updating Data Service Online (DSO), and maintaining Enhanced Technical Information Management System (ETIMS) in accordance with (IAW) AFI 63-101/20-101, TO 00-5-1 and TO 00-5-3.</w:t>
+      </w:r>
+      <w:r>
+        <w:t xml:space="preserve"> </w:t>
+      </w:r>
+      <w:r>
+        <w:t>This task also provides Data Review Sustainment support including, but not limited to, processing revisions, TCTO, interfiling TO changes, POD/VOD acceptability reviews, tracking, uploading and coordination of electronic TOs.</w:t>
+      </w:r>
+      <w:r>
+        <w:t xml:space="preserve"> </w:t>
+      </w:r>
+      <w:r>
+        <w:t>Efforts consists of the following: page-by-page performing QA review, list of effective pages check, placement of merge and/or copyright statements. Each update is hyperlinked to its respective changed, added, or amended pages within the basic manual. This task ensures appropriated configuration measures are maintained for legacy TO OSS&amp;E baselines.</w:t>
+      </w:r>
+    </w:p>
+    <w:p>
+      <w:pPr>
         <w:rPr>
           <w:rStyle w:val="Strong"/>
           <w:b w:val="0"/>
           <w:bCs w:val="0"/>
         </w:rPr>
-        <w:t>Contenta</w:t>
-      </w:r>
-      <w:proofErr w:type="spellEnd"/>
+      </w:pPr>
+      <w:r>
+        <w:rPr>
+          <w:rStyle w:val="Strong"/>
+        </w:rPr>
+        <w:t>Impact Statement:</w:t>
+      </w:r>
       <w:r>
         <w:rPr>
           <w:rStyle w:val="Strong"/>
           <w:b w:val="0"/>
           <w:bCs w:val="0"/>
         </w:rPr>
-        <w:t xml:space="preserve">, </w:t>
-      </w:r>
-      <w:proofErr w:type="spellStart"/>
+        <w:t xml:space="preserve"> This task follows guidance provided by AFI 63-101/20-101 which requires that current, valid, verified TOs and technical data must be provided that clearly </w:t>
+      </w:r>
       <w:r>
         <w:rPr>
           <w:rStyle w:val="Strong"/>
           <w:b w:val="0"/>
           <w:bCs w:val="0"/>
         </w:rPr>
-        <w:t>Framemaker</w:t>
-      </w:r>
-      <w:proofErr w:type="spellEnd"/>
+        <w:lastRenderedPageBreak/>
+        <w:t xml:space="preserve">identifies procedures and requirements necessary to preserve OSS&amp;E baselines and to diagnose, repair, calibrate, </w:t>
+      </w:r>
       <w:r>
         <w:rPr>
           <w:rStyle w:val="Strong"/>
           <w:b w:val="0"/>
           <w:bCs w:val="0"/>
         </w:rPr>
-        <w:t xml:space="preserve"> and graphic TO source data. Effort enables the sustainment of TO publishing systems and style libraries. Sustains conversion tool utilized to convert Standard Generalized Markup Language (SGML) to Hypertext Markup Language (HTML) to allow publishing of Type I Interactive Electronic Technical Manuals (IETM) data. Provides labor to sustain user interface tools and access to electronic TO and engineering source data, and enterprise-level search linked U.S. Air Force (USAF) data sources. Effort also provides the labor to evaluate military specifications governing structure, style, and format of TO data and to assess impacts of military specification changes on TO source data.</w:t>
-      </w:r>
-    </w:p>
-    <w:p>
-      <w:r>
-        <w:rPr>
-          <w:b/>
-          <w:bCs/>
-        </w:rPr>
-        <w:t>Impact Statement:</w:t>
-      </w:r>
-      <w:r>
-        <w:t xml:space="preserve">  Without the support of Product Data Services (PDS) TO Sustainment Contract </w:t>
-      </w:r>
-      <w:r>
-        <w:t>{</w:t>
-      </w:r>
-      <w:proofErr w:type="spellStart"/>
-      <w:r>
-        <w:t>Info.ProgramName</w:t>
-      </w:r>
-      <w:proofErr w:type="spellEnd"/>
-      <w:r>
-        <w:t>}</w:t>
-      </w:r>
-      <w:r>
-        <w:t xml:space="preserve"> technical data, the Operational Safety, Suitability, and Effectiveness (OSS&amp;E) of the mission is drastically put at risk. A reduced level of support would create an unacceptable risk to life, health, property, mission capability and the environment. This support maintains the accuracy and consistency of TOs available to users. Without technically accurate data, full mission capability cannot be realized at field level.</w:t>
-      </w:r>
-      <w:r>
-        <w:t xml:space="preserve"> </w:t>
-      </w:r>
-      <w:r>
-        <w:t>This task follows guidance provided by AFI 63-101/20-101 which requires that current, valid, verified TOs and technical data must be provided that clearly identifies procedures and requirements necessary to preserve OSS&amp;E baselines and to diagnose, repair, calibrate, operate, and test systems or end items.</w:t>
-      </w:r>
-    </w:p>
-    <w:p>
-      <w:pPr>
-        <w:pStyle w:val="ListParagraph"/>
-      </w:pPr>
-      <w:r>
-        <w:t xml:space="preserve">2.4.2 </w:t>
-      </w:r>
-      <w:r>
-        <w:rPr>
-          <w:b/>
-          <w:bCs/>
-        </w:rPr>
-        <w:t>{</w:t>
-      </w:r>
-      <w:proofErr w:type="spellStart"/>
-      <w:r>
-        <w:rPr>
-          <w:b/>
-          <w:bCs/>
-        </w:rPr>
-        <w:t>Info.ProgramName</w:t>
-      </w:r>
-      <w:proofErr w:type="spellEnd"/>
-      <w:r>
-        <w:rPr>
-          <w:b/>
-          <w:bCs/>
-        </w:rPr>
-        <w:t>}</w:t>
-      </w:r>
-      <w:r>
-        <w:rPr>
-          <w:b/>
-          <w:bCs/>
-        </w:rPr>
-        <w:t xml:space="preserve"> Technical Data Support Services (TDSS) CORE Contract</w:t>
-      </w:r>
-      <w:r>
-        <w:t xml:space="preserve"> provides labor associated with the sustainment and multimedia distribution of TOs. Multimedia distribution formats consist of paper, velum, PDF, CD/</w:t>
-      </w:r>
-      <w:r>
-        <w:t>DVDs,</w:t>
-      </w:r>
-      <w:r>
-        <w:t xml:space="preserve"> and Print- and View-On-Demand (POD/VOD) Gateway TOs. Sustainment support includes, but is not limited to, the updating, processing, quality assurance (QA) reviews, tracking and coordination of electronic and paper TOs.</w:t>
-      </w:r>
-      <w:r>
-        <w:t xml:space="preserve"> </w:t>
-      </w:r>
-      <w:r>
-        <w:t>Efforts consists of the following:  processing Recommended Changes (RC), dispensation of emergency/urgent supplements, Rapid Action Change (RAC)s, indexing, updating Data Service Online (DSO), and maintaining Enhanced Technical Information Management System (ETIMS) in accordance with (IAW) AFI 63-101/20-101, TO 00-5-1 and TO 00-5-3.</w:t>
-      </w:r>
-      <w:r>
-        <w:t xml:space="preserve"> </w:t>
-      </w:r>
-      <w:r>
-        <w:t>This task also provides Data Review Sustainment support including, but not limited to, processing revisions, TCTO, interfiling TO changes, POD/VOD acceptability reviews, tracking, uploading and coordination of electronic TOs.</w:t>
-      </w:r>
-      <w:r>
-        <w:t xml:space="preserve"> </w:t>
-      </w:r>
-      <w:r>
-        <w:t>Efforts consists of the following: page-by-page performing QA review, list of effective pages check, placement of merge and/or copyright statements. Each update is hyperlinked to its respective changed, added, or amended pages within the basic manual. This task ensures appropriated configuration measures are maintained for legacy TO OSS&amp;E baselines.</w:t>
-      </w:r>
-    </w:p>
-    <w:p>
-      <w:pPr>
+        <w:t>operate,</w:t>
+      </w:r>
+      <w:r>
         <w:rPr>
           <w:rStyle w:val="Strong"/>
           <w:b w:val="0"/>
           <w:bCs w:val="0"/>
         </w:rPr>
-      </w:pPr>
-      <w:r>
-        <w:rPr>
-          <w:rStyle w:val="Strong"/>
-        </w:rPr>
-        <w:t>Impact Statement:</w:t>
+        <w:t xml:space="preserve"> and test systems or end items.</w:t>
       </w:r>
       <w:r>
         <w:rPr>
@@ -3608,7 +3174,7 @@
           <w:b w:val="0"/>
           <w:bCs w:val="0"/>
         </w:rPr>
-        <w:t xml:space="preserve"> This task follows guidance provided by AFI 63-101/20-101 which requires that current, valid, verified TOs and technical data must be provided that clearly identifies procedures and requirements necessary to preserve OSS&amp;E baselines and to diagnose, repair, calibrate, </w:t>
+        <w:t xml:space="preserve"> </w:t>
       </w:r>
       <w:r>
         <w:rPr>
@@ -3616,40 +3182,7 @@
           <w:b w:val="0"/>
           <w:bCs w:val="0"/>
         </w:rPr>
-        <w:t>operate,</w:t>
-      </w:r>
-      <w:r>
-        <w:rPr>
-          <w:rStyle w:val="Strong"/>
-          <w:b w:val="0"/>
-          <w:bCs w:val="0"/>
-        </w:rPr>
-        <w:t xml:space="preserve"> and test systems or end items.</w:t>
-      </w:r>
-      <w:r>
-        <w:rPr>
-          <w:rStyle w:val="Strong"/>
-          <w:b w:val="0"/>
-          <w:bCs w:val="0"/>
-        </w:rPr>
-        <w:t xml:space="preserve"> </w:t>
-      </w:r>
-      <w:r>
-        <w:rPr>
-          <w:rStyle w:val="Strong"/>
-          <w:b w:val="0"/>
-          <w:bCs w:val="0"/>
-        </w:rPr>
-        <w:t xml:space="preserve">Without full support, the </w:t>
-      </w:r>
-      <w:r>
-        <w:rPr>
-          <w:rStyle w:val="Strong"/>
-          <w:b w:val="0"/>
-          <w:bCs w:val="0"/>
-        </w:rPr>
-        <w:lastRenderedPageBreak/>
-        <w:t>technical data and the OSS&amp;E of the mission is drastically put at risk. A reduced level of support would create an unacceptable risk to life, health, property, mission capability and the environment. This support maintains the accuracy and consistency of TOs available to users. Without technically accurate data, full mission capability cannot be realized at field level.</w:t>
+        <w:t>Without full support, the technical data and the OSS&amp;E of the mission is drastically put at risk. A reduced level of support would create an unacceptable risk to life, health, property, mission capability and the environment. This support maintains the accuracy and consistency of TOs available to users. Without technically accurate data, full mission capability cannot be realized at field level.</w:t>
       </w:r>
     </w:p>
     <w:p/>
@@ -3666,21 +3199,7 @@
         <w:rPr>
           <w:b/>
         </w:rPr>
-        <w:t>{</w:t>
-      </w:r>
-      <w:proofErr w:type="spellStart"/>
-      <w:r>
-        <w:rPr>
-          <w:b/>
-        </w:rPr>
-        <w:t>Info.ProgramName</w:t>
-      </w:r>
-      <w:proofErr w:type="spellEnd"/>
-      <w:r>
-        <w:rPr>
-          <w:b/>
-        </w:rPr>
-        <w:t>}</w:t>
+        <w:t>{Info.ProgramName}</w:t>
       </w:r>
       <w:r>
         <w:rPr>
@@ -3835,21 +3354,7 @@
         <w:rPr>
           <w:b/>
         </w:rPr>
-        <w:t>{</w:t>
-      </w:r>
-      <w:proofErr w:type="spellStart"/>
-      <w:r>
-        <w:rPr>
-          <w:b/>
-        </w:rPr>
-        <w:t>Info.ProgramName</w:t>
-      </w:r>
-      <w:proofErr w:type="spellEnd"/>
-      <w:r>
-        <w:rPr>
-          <w:b/>
-        </w:rPr>
-        <w:t>}</w:t>
+        <w:t>{Info.ProgramName}</w:t>
       </w:r>
       <w:r>
         <w:rPr>
@@ -3985,21 +3490,7 @@
         <w:rPr>
           <w:b/>
         </w:rPr>
-        <w:t>{</w:t>
-      </w:r>
-      <w:proofErr w:type="spellStart"/>
-      <w:r>
-        <w:rPr>
-          <w:b/>
-        </w:rPr>
-        <w:t>Info.ProgramName</w:t>
-      </w:r>
-      <w:proofErr w:type="spellEnd"/>
-      <w:r>
-        <w:rPr>
-          <w:b/>
-        </w:rPr>
-        <w:t>}</w:t>
+        <w:t>{Info.ProgramName}</w:t>
       </w:r>
       <w:r>
         <w:t xml:space="preserve"> </w:t>
@@ -4082,21 +3573,7 @@
         <w:rPr>
           <w:b/>
         </w:rPr>
-        <w:t>{</w:t>
-      </w:r>
-      <w:proofErr w:type="spellStart"/>
-      <w:r>
-        <w:rPr>
-          <w:b/>
-        </w:rPr>
-        <w:t>Info.ProgramName</w:t>
-      </w:r>
-      <w:proofErr w:type="spellEnd"/>
-      <w:r>
-        <w:rPr>
-          <w:b/>
-        </w:rPr>
-        <w:t>}</w:t>
+        <w:t>{Info.ProgramName}</w:t>
       </w:r>
       <w:r>
         <w:rPr>
@@ -4332,21 +3809,7 @@
         <w:rPr>
           <w:b/>
         </w:rPr>
-        <w:t>{</w:t>
-      </w:r>
-      <w:proofErr w:type="spellStart"/>
-      <w:r>
-        <w:rPr>
-          <w:b/>
-        </w:rPr>
-        <w:t>Info.ProgramName</w:t>
-      </w:r>
-      <w:proofErr w:type="spellEnd"/>
-      <w:r>
-        <w:rPr>
-          <w:b/>
-        </w:rPr>
-        <w:t>}</w:t>
+        <w:t>{Info.ProgramName}</w:t>
       </w:r>
       <w:r>
         <w:rPr>
@@ -4358,7 +3821,11 @@
         <w:t xml:space="preserve">cannot support the </w:t>
       </w:r>
       <w:r>
-        <w:t xml:space="preserve">users in the field with updated </w:t>
+        <w:t xml:space="preserve">users in the field with </w:t>
+      </w:r>
+      <w:r>
+        <w:lastRenderedPageBreak/>
+        <w:t xml:space="preserve">updated </w:t>
       </w:r>
       <w:r>
         <w:t>TOs</w:t>
@@ -4370,11 +3837,7 @@
         <w:t xml:space="preserve">recommended change (RCs) </w:t>
       </w:r>
       <w:r>
-        <w:t xml:space="preserve">cannot be processed into </w:t>
-      </w:r>
-      <w:r>
-        <w:lastRenderedPageBreak/>
-        <w:t xml:space="preserve">TO change packages. Without current TOs it could jeopardize the safety of personnel, </w:t>
+        <w:t xml:space="preserve">cannot be processed into TO change packages. Without current TOs it could jeopardize the safety of personnel, </w:t>
       </w:r>
       <w:r>
         <w:t xml:space="preserve">cause </w:t>
@@ -4415,21 +3878,7 @@
         <w:rPr>
           <w:b/>
         </w:rPr>
-        <w:t>{</w:t>
-      </w:r>
-      <w:proofErr w:type="spellStart"/>
-      <w:r>
-        <w:rPr>
-          <w:b/>
-        </w:rPr>
-        <w:t>Info.ProgramName</w:t>
-      </w:r>
-      <w:proofErr w:type="spellEnd"/>
-      <w:r>
-        <w:rPr>
-          <w:b/>
-        </w:rPr>
-        <w:t>}</w:t>
+        <w:t>{Info.ProgramName}</w:t>
       </w:r>
       <w:r>
         <w:rPr>
@@ -4671,21 +4120,7 @@
         <w:rPr>
           <w:b/>
         </w:rPr>
-        <w:t>{</w:t>
-      </w:r>
-      <w:proofErr w:type="spellStart"/>
-      <w:r>
-        <w:rPr>
-          <w:b/>
-        </w:rPr>
-        <w:t>Info.ProgramName</w:t>
-      </w:r>
-      <w:proofErr w:type="spellEnd"/>
-      <w:r>
-        <w:rPr>
-          <w:b/>
-        </w:rPr>
-        <w:t>}</w:t>
+        <w:t>{Info.ProgramName}</w:t>
       </w:r>
       <w:r>
         <w:rPr>
@@ -4750,21 +4185,7 @@
         <w:rPr>
           <w:b/>
         </w:rPr>
-        <w:t>{</w:t>
-      </w:r>
-      <w:proofErr w:type="spellStart"/>
-      <w:r>
-        <w:rPr>
-          <w:b/>
-        </w:rPr>
-        <w:t>Info.ProgramName</w:t>
-      </w:r>
-      <w:proofErr w:type="spellEnd"/>
-      <w:r>
-        <w:rPr>
-          <w:b/>
-        </w:rPr>
-        <w:t>}</w:t>
+        <w:t>{Info.ProgramName}</w:t>
       </w:r>
       <w:r>
         <w:rPr>
@@ -8200,16 +7621,15 @@
 </file>
 
 <file path=customXml/item1.xml><?xml version="1.0" encoding="utf-8"?>
-<b:Sources xmlns:b="http://schemas.openxmlformats.org/officeDocument/2006/bibliography" xmlns="http://schemas.openxmlformats.org/officeDocument/2006/bibliography" SelectedStyle="\APA.XSL" StyleName="APA"/>
+<?mso-contentType ?>
+<FormTemplates xmlns="http://schemas.microsoft.com/sharepoint/v3/contenttype/forms">
+  <Display>DocumentLibraryForm</Display>
+  <Edit>DocumentLibraryForm</Edit>
+  <New>DocumentLibraryForm</New>
+</FormTemplates>
 </file>
 
 <file path=customXml/item2.xml><?xml version="1.0" encoding="utf-8"?>
-<p:properties xmlns:p="http://schemas.microsoft.com/office/2006/metadata/properties" xmlns:xsi="http://www.w3.org/2001/XMLSchema-instance">
-  <documentManagement/>
-</p:properties>
-</file>
-
-<file path=customXml/item3.xml><?xml version="1.0" encoding="utf-8"?>
 <ct:contentTypeSchema xmlns:ct="http://schemas.microsoft.com/office/2006/metadata/contentType" xmlns:ma="http://schemas.microsoft.com/office/2006/metadata/properties/metaAttributes" ct:_="" ma:_="" ma:contentTypeName="Document" ma:contentTypeID="0x010100A253B644FCFAD7409EBAFCD290AA2418" ma:contentTypeVersion="8" ma:contentTypeDescription="Create a new document." ma:contentTypeScope="" ma:versionID="5be701be97b5a7d030840f97951bd63f">
   <xsd:schema xmlns:xsd="http://www.w3.org/2001/XMLSchema" xmlns:xs="http://www.w3.org/2001/XMLSchema" xmlns:p="http://schemas.microsoft.com/office/2006/metadata/properties" xmlns:ns2="92ee4270-9d09-435c-8163-9480e84d542c" targetNamespace="http://schemas.microsoft.com/office/2006/metadata/properties" ma:root="true" ma:fieldsID="e754431ea33e719513553115a5b5b6cf" ns2:_="">
     <xsd:import namespace="92ee4270-9d09-435c-8163-9480e84d542c"/>
@@ -8377,32 +7797,25 @@
 </ct:contentTypeSchema>
 </file>
 
+<file path=customXml/item3.xml><?xml version="1.0" encoding="utf-8"?>
+<p:properties xmlns:p="http://schemas.microsoft.com/office/2006/metadata/properties" xmlns:xsi="http://www.w3.org/2001/XMLSchema-instance">
+  <documentManagement/>
+</p:properties>
+</file>
+
 <file path=customXml/item4.xml><?xml version="1.0" encoding="utf-8"?>
-<?mso-contentType ?>
-<FormTemplates xmlns="http://schemas.microsoft.com/sharepoint/v3/contenttype/forms">
-  <Display>DocumentLibraryForm</Display>
-  <Edit>DocumentLibraryForm</Edit>
-  <New>DocumentLibraryForm</New>
-</FormTemplates>
+<b:Sources xmlns:b="http://schemas.openxmlformats.org/officeDocument/2006/bibliography" xmlns="http://schemas.openxmlformats.org/officeDocument/2006/bibliography" SelectedStyle="\APA.XSL" StyleName="APA"/>
 </file>
 
 <file path=customXml/itemProps1.xml><?xml version="1.0" encoding="utf-8"?>
-<ds:datastoreItem xmlns:ds="http://schemas.openxmlformats.org/officeDocument/2006/customXml" ds:itemID="{A976FBD8-E2B1-46C0-ACBB-B920108BE5B2}">
+<ds:datastoreItem xmlns:ds="http://schemas.openxmlformats.org/officeDocument/2006/customXml" ds:itemID="{ABE91D9D-E230-4D73-BAA6-EE83D801CFC1}">
   <ds:schemaRefs>
-    <ds:schemaRef ds:uri="http://schemas.openxmlformats.org/officeDocument/2006/bibliography"/>
+    <ds:schemaRef ds:uri="http://schemas.microsoft.com/sharepoint/v3/contenttype/forms"/>
   </ds:schemaRefs>
 </ds:datastoreItem>
 </file>
 
 <file path=customXml/itemProps2.xml><?xml version="1.0" encoding="utf-8"?>
-<ds:datastoreItem xmlns:ds="http://schemas.openxmlformats.org/officeDocument/2006/customXml" ds:itemID="{F19E182A-E278-49AC-A58D-A3181FBB2975}">
-  <ds:schemaRefs>
-    <ds:schemaRef ds:uri="http://schemas.microsoft.com/office/2006/metadata/properties"/>
-  </ds:schemaRefs>
-</ds:datastoreItem>
-</file>
-
-<file path=customXml/itemProps3.xml><?xml version="1.0" encoding="utf-8"?>
 <ds:datastoreItem xmlns:ds="http://schemas.openxmlformats.org/officeDocument/2006/customXml" ds:itemID="{604E41F5-B545-4AA3-AFA7-16798CC9766F}">
   <ds:schemaRefs>
     <ds:schemaRef ds:uri="http://schemas.microsoft.com/office/2006/metadata/contentType"/>
@@ -8420,10 +7833,18 @@
 </ds:datastoreItem>
 </file>
 
+<file path=customXml/itemProps3.xml><?xml version="1.0" encoding="utf-8"?>
+<ds:datastoreItem xmlns:ds="http://schemas.openxmlformats.org/officeDocument/2006/customXml" ds:itemID="{F19E182A-E278-49AC-A58D-A3181FBB2975}">
+  <ds:schemaRefs>
+    <ds:schemaRef ds:uri="http://schemas.microsoft.com/office/2006/metadata/properties"/>
+  </ds:schemaRefs>
+</ds:datastoreItem>
+</file>
+
 <file path=customXml/itemProps4.xml><?xml version="1.0" encoding="utf-8"?>
-<ds:datastoreItem xmlns:ds="http://schemas.openxmlformats.org/officeDocument/2006/customXml" ds:itemID="{ABE91D9D-E230-4D73-BAA6-EE83D801CFC1}">
+<ds:datastoreItem xmlns:ds="http://schemas.openxmlformats.org/officeDocument/2006/customXml" ds:itemID="{A976FBD8-E2B1-46C0-ACBB-B920108BE5B2}">
   <ds:schemaRefs>
-    <ds:schemaRef ds:uri="http://schemas.microsoft.com/sharepoint/v3/contenttype/forms"/>
+    <ds:schemaRef ds:uri="http://schemas.openxmlformats.org/officeDocument/2006/bibliography"/>
   </ds:schemaRefs>
 </ds:datastoreItem>
 </file>

</xml_diff>

<commit_message>
Generate section 1.6 Configuration Plan
</commit_message>
<xml_diff>
--- a/public/CAFTOP_Template.docx
+++ b/public/CAFTOP_Template.docx
@@ -136,6 +136,7 @@
               </w:rPr>
               <w:t>{</w:t>
             </w:r>
+            <w:proofErr w:type="spellStart"/>
             <w:r>
               <w:rPr>
                 <w:rFonts w:ascii="Times New Roman" w:eastAsiaTheme="majorEastAsia" w:hAnsi="Times New Roman"/>
@@ -150,7 +151,16 @@
                 <w:sz w:val="32"/>
                 <w:szCs w:val="32"/>
               </w:rPr>
-              <w:t>ProgramGroup}</w:t>
+              <w:t>ProgramGroup</w:t>
+            </w:r>
+            <w:proofErr w:type="spellEnd"/>
+            <w:r>
+              <w:rPr>
+                <w:rFonts w:ascii="Times New Roman" w:eastAsiaTheme="majorEastAsia" w:hAnsi="Times New Roman"/>
+                <w:sz w:val="32"/>
+                <w:szCs w:val="32"/>
+              </w:rPr>
+              <w:t>}</w:t>
             </w:r>
           </w:p>
           <w:p>
@@ -201,7 +211,25 @@
                 <w:sz w:val="32"/>
                 <w:szCs w:val="32"/>
               </w:rPr>
-              <w:t>{Info.ProgramName}</w:t>
+              <w:t>{</w:t>
+            </w:r>
+            <w:proofErr w:type="spellStart"/>
+            <w:r>
+              <w:rPr>
+                <w:rFonts w:ascii="Times New Roman" w:eastAsiaTheme="majorEastAsia" w:hAnsi="Times New Roman"/>
+                <w:sz w:val="32"/>
+                <w:szCs w:val="32"/>
+              </w:rPr>
+              <w:t>Info.ProgramName</w:t>
+            </w:r>
+            <w:proofErr w:type="spellEnd"/>
+            <w:r>
+              <w:rPr>
+                <w:rFonts w:ascii="Times New Roman" w:eastAsiaTheme="majorEastAsia" w:hAnsi="Times New Roman"/>
+                <w:sz w:val="32"/>
+                <w:szCs w:val="32"/>
+              </w:rPr>
+              <w:t>}</w:t>
             </w:r>
           </w:p>
           <w:p>
@@ -238,6 +266,7 @@
               </w:rPr>
               <w:t>{</w:t>
             </w:r>
+            <w:proofErr w:type="spellStart"/>
             <w:r>
               <w:rPr>
                 <w:rFonts w:ascii="Times New Roman" w:eastAsiaTheme="majorEastAsia" w:hAnsi="Times New Roman"/>
@@ -252,7 +281,16 @@
                 <w:sz w:val="32"/>
                 <w:szCs w:val="32"/>
               </w:rPr>
-              <w:t>ProgramElementCode}</w:t>
+              <w:t>ProgramElementCode</w:t>
+            </w:r>
+            <w:proofErr w:type="spellEnd"/>
+            <w:r>
+              <w:rPr>
+                <w:rFonts w:ascii="Times New Roman" w:eastAsiaTheme="majorEastAsia" w:hAnsi="Times New Roman"/>
+                <w:sz w:val="32"/>
+                <w:szCs w:val="32"/>
+              </w:rPr>
+              <w:t>}</w:t>
             </w:r>
             <w:r>
               <w:rPr>
@@ -396,7 +434,25 @@
                 <w:sz w:val="28"/>
                 <w:szCs w:val="28"/>
               </w:rPr>
-              <w:t>{Info.PreparingOffice}</w:t>
+              <w:t>{</w:t>
+            </w:r>
+            <w:proofErr w:type="spellStart"/>
+            <w:r>
+              <w:rPr>
+                <w:rFonts w:ascii="Times New Roman" w:eastAsiaTheme="majorEastAsia" w:hAnsi="Times New Roman"/>
+                <w:sz w:val="28"/>
+                <w:szCs w:val="28"/>
+              </w:rPr>
+              <w:t>Info.PreparingOffice</w:t>
+            </w:r>
+            <w:proofErr w:type="spellEnd"/>
+            <w:r>
+              <w:rPr>
+                <w:rFonts w:ascii="Times New Roman" w:eastAsiaTheme="majorEastAsia" w:hAnsi="Times New Roman"/>
+                <w:sz w:val="28"/>
+                <w:szCs w:val="28"/>
+              </w:rPr>
+              <w:t>}</w:t>
             </w:r>
           </w:p>
           <w:p>
@@ -415,7 +471,25 @@
                 <w:sz w:val="28"/>
                 <w:szCs w:val="28"/>
               </w:rPr>
-              <w:t>{Info.PreparingBase}</w:t>
+              <w:t>{</w:t>
+            </w:r>
+            <w:proofErr w:type="spellStart"/>
+            <w:r>
+              <w:rPr>
+                <w:rFonts w:ascii="Times New Roman" w:eastAsiaTheme="majorEastAsia" w:hAnsi="Times New Roman"/>
+                <w:sz w:val="28"/>
+                <w:szCs w:val="28"/>
+              </w:rPr>
+              <w:t>Info.PreparingBase</w:t>
+            </w:r>
+            <w:proofErr w:type="spellEnd"/>
+            <w:r>
+              <w:rPr>
+                <w:rFonts w:ascii="Times New Roman" w:eastAsiaTheme="majorEastAsia" w:hAnsi="Times New Roman"/>
+                <w:sz w:val="28"/>
+                <w:szCs w:val="28"/>
+              </w:rPr>
+              <w:t>}</w:t>
             </w:r>
           </w:p>
           <w:p>
@@ -600,6 +674,7 @@
               </w:rPr>
               <w:t>{/</w:t>
             </w:r>
+            <w:proofErr w:type="spellStart"/>
             <w:r>
               <w:rPr>
                 <w:rFonts w:ascii="Times New Roman" w:eastAsiaTheme="majorEastAsia" w:hAnsi="Times New Roman"/>
@@ -614,7 +689,16 @@
                 <w:sz w:val="28"/>
                 <w:szCs w:val="28"/>
               </w:rPr>
-              <w:t>ProgramManagers}</w:t>
+              <w:t>ProgramManagers</w:t>
+            </w:r>
+            <w:proofErr w:type="spellEnd"/>
+            <w:r>
+              <w:rPr>
+                <w:rFonts w:ascii="Times New Roman" w:eastAsiaTheme="majorEastAsia" w:hAnsi="Times New Roman"/>
+                <w:sz w:val="28"/>
+                <w:szCs w:val="28"/>
+              </w:rPr>
+              <w:t>}</w:t>
             </w:r>
           </w:p>
           <w:p>
@@ -654,7 +738,45 @@
                 <w:sz w:val="28"/>
                 <w:szCs w:val="28"/>
               </w:rPr>
-              <w:t xml:space="preserve"> {Info.TechOrderManager.FirstName} {Info.TechOrderManager.LastName}</w:t>
+              <w:t xml:space="preserve"> {</w:t>
+            </w:r>
+            <w:proofErr w:type="spellStart"/>
+            <w:proofErr w:type="gramStart"/>
+            <w:r>
+              <w:rPr>
+                <w:rFonts w:ascii="Times New Roman" w:eastAsiaTheme="majorEastAsia" w:hAnsi="Times New Roman"/>
+                <w:sz w:val="28"/>
+                <w:szCs w:val="28"/>
+              </w:rPr>
+              <w:t>Info.TechOrderManager.FirstName</w:t>
+            </w:r>
+            <w:proofErr w:type="spellEnd"/>
+            <w:proofErr w:type="gramEnd"/>
+            <w:r>
+              <w:rPr>
+                <w:rFonts w:ascii="Times New Roman" w:eastAsiaTheme="majorEastAsia" w:hAnsi="Times New Roman"/>
+                <w:sz w:val="28"/>
+                <w:szCs w:val="28"/>
+              </w:rPr>
+              <w:t>} {</w:t>
+            </w:r>
+            <w:proofErr w:type="spellStart"/>
+            <w:r>
+              <w:rPr>
+                <w:rFonts w:ascii="Times New Roman" w:eastAsiaTheme="majorEastAsia" w:hAnsi="Times New Roman"/>
+                <w:sz w:val="28"/>
+                <w:szCs w:val="28"/>
+              </w:rPr>
+              <w:t>Info.TechOrderManager.LastName</w:t>
+            </w:r>
+            <w:proofErr w:type="spellEnd"/>
+            <w:r>
+              <w:rPr>
+                <w:rFonts w:ascii="Times New Roman" w:eastAsiaTheme="majorEastAsia" w:hAnsi="Times New Roman"/>
+                <w:sz w:val="28"/>
+                <w:szCs w:val="28"/>
+              </w:rPr>
+              <w:t>}</w:t>
             </w:r>
           </w:p>
           <w:p>
@@ -683,7 +805,25 @@
                 <w:sz w:val="28"/>
                 <w:szCs w:val="28"/>
               </w:rPr>
-              <w:t xml:space="preserve"> {Info.TechOrderManager.DSN}</w:t>
+              <w:t xml:space="preserve"> {</w:t>
+            </w:r>
+            <w:proofErr w:type="spellStart"/>
+            <w:r>
+              <w:rPr>
+                <w:rFonts w:ascii="Times New Roman" w:eastAsiaTheme="majorEastAsia" w:hAnsi="Times New Roman"/>
+                <w:sz w:val="28"/>
+                <w:szCs w:val="28"/>
+              </w:rPr>
+              <w:t>Info.TechOrderManager.DSN</w:t>
+            </w:r>
+            <w:proofErr w:type="spellEnd"/>
+            <w:r>
+              <w:rPr>
+                <w:rFonts w:ascii="Times New Roman" w:eastAsiaTheme="majorEastAsia" w:hAnsi="Times New Roman"/>
+                <w:sz w:val="28"/>
+                <w:szCs w:val="28"/>
+              </w:rPr>
+              <w:t>}</w:t>
             </w:r>
           </w:p>
           <w:p>
@@ -711,7 +851,27 @@
                 <w:sz w:val="28"/>
                 <w:szCs w:val="28"/>
               </w:rPr>
-              <w:t xml:space="preserve"> {Info.TechOrderManager.Email}</w:t>
+              <w:t xml:space="preserve"> {</w:t>
+            </w:r>
+            <w:proofErr w:type="spellStart"/>
+            <w:proofErr w:type="gramStart"/>
+            <w:r>
+              <w:rPr>
+                <w:rFonts w:ascii="Times New Roman" w:eastAsiaTheme="majorEastAsia" w:hAnsi="Times New Roman"/>
+                <w:sz w:val="28"/>
+                <w:szCs w:val="28"/>
+              </w:rPr>
+              <w:t>Info.TechOrderManager.Email</w:t>
+            </w:r>
+            <w:proofErr w:type="spellEnd"/>
+            <w:proofErr w:type="gramEnd"/>
+            <w:r>
+              <w:rPr>
+                <w:rFonts w:ascii="Times New Roman" w:eastAsiaTheme="majorEastAsia" w:hAnsi="Times New Roman"/>
+                <w:sz w:val="28"/>
+                <w:szCs w:val="28"/>
+              </w:rPr>
+              <w:t>}</w:t>
             </w:r>
           </w:p>
         </w:tc>
@@ -774,7 +934,7 @@
         </w:rPr>
         <w:fldChar w:fldCharType="separate"/>
       </w:r>
-      <w:hyperlink w:anchor="_Toc173834131" w:history="1">
+      <w:hyperlink w:anchor="_Toc175644189" w:history="1">
         <w:r>
           <w:rPr>
             <w:rStyle w:val="Hyperlink"/>
@@ -801,7 +961,7 @@
             <w:noProof/>
             <w:webHidden/>
           </w:rPr>
-          <w:instrText xml:space="preserve"> PAGEREF _Toc173834131 \h </w:instrText>
+          <w:instrText xml:space="preserve"> PAGEREF _Toc175644189 \h </w:instrText>
         </w:r>
         <w:r>
           <w:rPr>
@@ -845,7 +1005,7 @@
           <w14:ligatures w14:val="standardContextual"/>
         </w:rPr>
       </w:pPr>
-      <w:hyperlink w:anchor="_Toc173834132" w:history="1">
+      <w:hyperlink w:anchor="_Toc175644190" w:history="1">
         <w:r>
           <w:rPr>
             <w:rStyle w:val="Hyperlink"/>
@@ -872,7 +1032,7 @@
             <w:noProof/>
             <w:webHidden/>
           </w:rPr>
-          <w:instrText xml:space="preserve"> PAGEREF _Toc173834132 \h </w:instrText>
+          <w:instrText xml:space="preserve"> PAGEREF _Toc175644190 \h </w:instrText>
         </w:r>
         <w:r>
           <w:rPr>
@@ -916,7 +1076,7 @@
           <w14:ligatures w14:val="standardContextual"/>
         </w:rPr>
       </w:pPr>
-      <w:hyperlink w:anchor="_Toc173834133" w:history="1">
+      <w:hyperlink w:anchor="_Toc175644191" w:history="1">
         <w:r>
           <w:rPr>
             <w:rStyle w:val="Hyperlink"/>
@@ -943,7 +1103,7 @@
             <w:noProof/>
             <w:webHidden/>
           </w:rPr>
-          <w:instrText xml:space="preserve"> PAGEREF _Toc173834133 \h </w:instrText>
+          <w:instrText xml:space="preserve"> PAGEREF _Toc175644191 \h </w:instrText>
         </w:r>
         <w:r>
           <w:rPr>
@@ -987,7 +1147,7 @@
           <w14:ligatures w14:val="standardContextual"/>
         </w:rPr>
       </w:pPr>
-      <w:hyperlink w:anchor="_Toc173834134" w:history="1">
+      <w:hyperlink w:anchor="_Toc175644192" w:history="1">
         <w:r>
           <w:rPr>
             <w:rStyle w:val="Hyperlink"/>
@@ -1014,7 +1174,7 @@
             <w:noProof/>
             <w:webHidden/>
           </w:rPr>
-          <w:instrText xml:space="preserve"> PAGEREF _Toc173834134 \h </w:instrText>
+          <w:instrText xml:space="preserve"> PAGEREF _Toc175644192 \h </w:instrText>
         </w:r>
         <w:r>
           <w:rPr>
@@ -1058,7 +1218,7 @@
           <w14:ligatures w14:val="standardContextual"/>
         </w:rPr>
       </w:pPr>
-      <w:hyperlink w:anchor="_Toc173834135" w:history="1">
+      <w:hyperlink w:anchor="_Toc175644193" w:history="1">
         <w:r>
           <w:rPr>
             <w:rStyle w:val="Hyperlink"/>
@@ -1085,7 +1245,7 @@
             <w:noProof/>
             <w:webHidden/>
           </w:rPr>
-          <w:instrText xml:space="preserve"> PAGEREF _Toc173834135 \h </w:instrText>
+          <w:instrText xml:space="preserve"> PAGEREF _Toc175644193 \h </w:instrText>
         </w:r>
         <w:r>
           <w:rPr>
@@ -1129,7 +1289,7 @@
           <w14:ligatures w14:val="standardContextual"/>
         </w:rPr>
       </w:pPr>
-      <w:hyperlink w:anchor="_Toc173834136" w:history="1">
+      <w:hyperlink w:anchor="_Toc175644194" w:history="1">
         <w:r>
           <w:rPr>
             <w:rStyle w:val="Hyperlink"/>
@@ -1156,7 +1316,7 @@
             <w:noProof/>
             <w:webHidden/>
           </w:rPr>
-          <w:instrText xml:space="preserve"> PAGEREF _Toc173834136 \h </w:instrText>
+          <w:instrText xml:space="preserve"> PAGEREF _Toc175644194 \h </w:instrText>
         </w:r>
         <w:r>
           <w:rPr>
@@ -1188,17 +1348,88 @@
       </w:hyperlink>
     </w:p>
     <w:p>
-      <w:r>
-        <w:fldChar w:fldCharType="end"/>
-      </w:r>
+      <w:pPr>
+        <w:pStyle w:val="TOC2"/>
+        <w:tabs>
+          <w:tab w:val="right" w:leader="dot" w:pos="9350"/>
+        </w:tabs>
+        <w:rPr>
+          <w:rFonts w:asciiTheme="minorHAnsi" w:hAnsiTheme="minorHAnsi" w:cstheme="minorBidi"/>
+          <w:noProof/>
+          <w:kern w:val="2"/>
+          <w14:ligatures w14:val="standardContextual"/>
+        </w:rPr>
+      </w:pPr>
+      <w:hyperlink w:anchor="_Toc175644195" w:history="1">
+        <w:r>
+          <w:rPr>
+            <w:rStyle w:val="Hyperlink"/>
+            <w:noProof/>
+          </w:rPr>
+          <w:t>1.6. Configuration Plan</w:t>
+        </w:r>
+        <w:r>
+          <w:rPr>
+            <w:noProof/>
+            <w:webHidden/>
+          </w:rPr>
+          <w:tab/>
+        </w:r>
+        <w:r>
+          <w:rPr>
+            <w:noProof/>
+            <w:webHidden/>
+          </w:rPr>
+          <w:fldChar w:fldCharType="begin"/>
+        </w:r>
+        <w:r>
+          <w:rPr>
+            <w:noProof/>
+            <w:webHidden/>
+          </w:rPr>
+          <w:instrText xml:space="preserve"> PAGEREF _Toc175644195 \h </w:instrText>
+        </w:r>
+        <w:r>
+          <w:rPr>
+            <w:noProof/>
+            <w:webHidden/>
+          </w:rPr>
+        </w:r>
+        <w:r>
+          <w:rPr>
+            <w:noProof/>
+            <w:webHidden/>
+          </w:rPr>
+          <w:fldChar w:fldCharType="separate"/>
+        </w:r>
+        <w:r>
+          <w:rPr>
+            <w:noProof/>
+            <w:webHidden/>
+          </w:rPr>
+          <w:t>4</w:t>
+        </w:r>
+        <w:r>
+          <w:rPr>
+            <w:noProof/>
+            <w:webHidden/>
+          </w:rPr>
+          <w:fldChar w:fldCharType="end"/>
+        </w:r>
+      </w:hyperlink>
     </w:p>
     <w:p>
       <w:r>
-        <w:br w:type="page"/>
+        <w:fldChar w:fldCharType="end"/>
       </w:r>
     </w:p>
     <w:p>
       <w:r>
+        <w:br w:type="page"/>
+      </w:r>
+    </w:p>
+    <w:p>
+      <w:r>
         <w:lastRenderedPageBreak/>
         <w:t xml:space="preserve">Purpose: </w:t>
       </w:r>
@@ -1235,8 +1466,13 @@
         <w:t xml:space="preserve"> in development of the CAFTOP Narrative</w:t>
       </w:r>
       <w:r>
-        <w:t>. This template was created to standardize the narrative across all AF programs since their work should be fairly standard</w:t>
-      </w:r>
+        <w:t xml:space="preserve">. This template was created to standardize the narrative across all AF programs since their work should be </w:t>
+      </w:r>
+      <w:proofErr w:type="gramStart"/>
+      <w:r>
+        <w:t>fairly standard</w:t>
+      </w:r>
+      <w:proofErr w:type="gramEnd"/>
       <w:r>
         <w:t xml:space="preserve">. </w:t>
       </w:r>
@@ -1359,7 +1595,15 @@
         <w:t xml:space="preserve"> </w:t>
       </w:r>
       <w:r>
-        <w:t>Section 3.0 Program Distribution uses the term “Non-Mod” which mea</w:t>
+        <w:t>Section 3.0 Program Distribution uses the term “</w:t>
+      </w:r>
+      <w:proofErr w:type="gramStart"/>
+      <w:r>
+        <w:t>Non-Mod</w:t>
+      </w:r>
+      <w:proofErr w:type="gramEnd"/>
+      <w:r>
+        <w:t>” which mea</w:t>
       </w:r>
       <w:r>
         <w:t>ns</w:t>
@@ -1373,11 +1617,16 @@
       <w:r>
         <w:t xml:space="preserve"> “</w:t>
       </w:r>
+      <w:proofErr w:type="gramStart"/>
       <w:r>
         <w:t>N</w:t>
       </w:r>
       <w:r>
-        <w:t>on-Mod” will be used</w:t>
+        <w:t>on-Mod</w:t>
+      </w:r>
+      <w:proofErr w:type="gramEnd"/>
+      <w:r>
+        <w:t>” will be used</w:t>
       </w:r>
       <w:r>
         <w:t xml:space="preserve"> through</w:t>
@@ -1541,7 +1790,7 @@
     </w:p>
     <w:p/>
     <w:p>
-      <w:bookmarkStart w:id="0" w:name="_Toc173834131"/>
+      <w:bookmarkStart w:id="0" w:name="_Toc175644189"/>
       <w:r>
         <w:rPr>
           <w:rStyle w:val="Heading1Char"/>
@@ -1558,18 +1807,32 @@
         <w:rPr>
           <w:rStyle w:val="Heading1Char"/>
         </w:rPr>
-        <w:t>{Info.ProgramName}</w:t>
-      </w:r>
+        <w:t>{</w:t>
+      </w:r>
+      <w:proofErr w:type="spellStart"/>
       <w:r>
         <w:rPr>
           <w:rStyle w:val="Heading1Char"/>
         </w:rPr>
-        <w:t xml:space="preserve"> </w:t>
-      </w:r>
+        <w:t>Info.ProgramName</w:t>
+      </w:r>
+      <w:proofErr w:type="spellEnd"/>
       <w:r>
         <w:rPr>
           <w:rStyle w:val="Heading1Char"/>
         </w:rPr>
+        <w:t>}</w:t>
+      </w:r>
+      <w:r>
+        <w:rPr>
+          <w:rStyle w:val="Heading1Char"/>
+        </w:rPr>
+        <w:t xml:space="preserve"> </w:t>
+      </w:r>
+      <w:r>
+        <w:rPr>
+          <w:rStyle w:val="Heading1Char"/>
+        </w:rPr>
         <w:t>De</w:t>
       </w:r>
       <w:r>
@@ -1593,12 +1856,20 @@
         <w:t xml:space="preserve"> </w:t>
       </w:r>
       <w:r>
-        <w:t>{Description.Description}</w:t>
+        <w:t>{</w:t>
+      </w:r>
+      <w:proofErr w:type="spellStart"/>
+      <w:r>
+        <w:t>Description.Description</w:t>
+      </w:r>
+      <w:proofErr w:type="spellEnd"/>
+      <w:r>
+        <w:t>}</w:t>
       </w:r>
     </w:p>
     <w:p/>
     <w:p>
-      <w:bookmarkStart w:id="1" w:name="_Toc173834132"/>
+      <w:bookmarkStart w:id="1" w:name="_Toc175644190"/>
       <w:r>
         <w:rPr>
           <w:rStyle w:val="Heading2Char"/>
@@ -1617,12 +1888,20 @@
         <w:t xml:space="preserve"> </w:t>
       </w:r>
       <w:r>
-        <w:t>{Description.Introduction}</w:t>
+        <w:t>{</w:t>
+      </w:r>
+      <w:proofErr w:type="spellStart"/>
+      <w:r>
+        <w:t>Description.Introduction</w:t>
+      </w:r>
+      <w:proofErr w:type="spellEnd"/>
+      <w:r>
+        <w:t>}</w:t>
       </w:r>
     </w:p>
     <w:p/>
     <w:p>
-      <w:bookmarkStart w:id="2" w:name="_Toc173834133"/>
+      <w:bookmarkStart w:id="2" w:name="_Toc175644191"/>
       <w:r>
         <w:rPr>
           <w:rStyle w:val="Heading2Char"/>
@@ -1641,7 +1920,15 @@
         <w:t xml:space="preserve"> </w:t>
       </w:r>
       <w:r>
-        <w:t xml:space="preserve">The {Info.ProgramName} TO sustainment support is provided by </w:t>
+        <w:t>The {</w:t>
+      </w:r>
+      <w:proofErr w:type="spellStart"/>
+      <w:r>
+        <w:t>Info.ProgramName</w:t>
+      </w:r>
+      <w:proofErr w:type="spellEnd"/>
+      <w:r>
+        <w:t xml:space="preserve">} TO sustainment support is provided by </w:t>
       </w:r>
       <w:r>
         <w:t>{#Description.LaborType===”organic”}{Description.OrganicSupport.Office}{/}{#Description.LaborType === “contractor”}{Description.ContractorSupport.ContractorName}{/}.</w:t>
@@ -1659,25 +1946,41 @@
         <w:t>$</w:t>
       </w:r>
       <w:r>
-        <w:t>{Description.</w:t>
+        <w:t>{</w:t>
+      </w:r>
+      <w:proofErr w:type="spellStart"/>
+      <w:r>
+        <w:t>Description.</w:t>
       </w:r>
       <w:r>
         <w:t>ContractorSupport.</w:t>
       </w:r>
       <w:r>
-        <w:t>LaborCost}, Contract #{Description.</w:t>
+        <w:t>LaborCost</w:t>
+      </w:r>
+      <w:proofErr w:type="spellEnd"/>
+      <w:r>
+        <w:t>}, Contract #{Description.</w:t>
       </w:r>
       <w:r>
         <w:t>ContractorSupport.</w:t>
       </w:r>
       <w:r>
-        <w:t>ContractNumber} for the TO labor/sustainment. This contract will expire on {Description.</w:t>
+        <w:t>ContractNumber} for the TO labor/sustainment. This contract will expire on {</w:t>
+      </w:r>
+      <w:proofErr w:type="gramStart"/>
+      <w:r>
+        <w:t>Description.</w:t>
       </w:r>
       <w:r>
         <w:t>ContractorSupport.</w:t>
       </w:r>
       <w:r>
-        <w:t>ContractExpiration}.{/}{#Distribution.</w:t>
+        <w:t>ContractExpiration</w:t>
+      </w:r>
+      <w:proofErr w:type="gramEnd"/>
+      <w:r>
+        <w:t>}.{/}{#Distribution.</w:t>
       </w:r>
       <w:r>
         <w:t>hasDistCost</w:t>
@@ -1712,6 +2015,7 @@
       <w:r>
         <w:t>{</w:t>
       </w:r>
+      <w:proofErr w:type="spellStart"/>
       <w:r>
         <w:t>Distribution</w:t>
       </w:r>
@@ -1721,6 +2025,7 @@
       <w:r>
         <w:t>Cost</w:t>
       </w:r>
+      <w:proofErr w:type="spellEnd"/>
       <w:r>
         <w:t>}</w:t>
       </w:r>
@@ -1733,7 +2038,7 @@
     </w:p>
     <w:p/>
     <w:p>
-      <w:bookmarkStart w:id="3" w:name="_Toc173834134"/>
+      <w:bookmarkStart w:id="3" w:name="_Toc175644192"/>
       <w:r>
         <w:rPr>
           <w:rStyle w:val="Heading2Char"/>
@@ -1808,22 +2113,46 @@
         <w:t>AuthoredInTOAPType</w:t>
       </w:r>
       <w:r>
-        <w:t xml:space="preserve"> === “fully”</w:t>
+        <w:t xml:space="preserve"> === “fully</w:t>
+      </w:r>
+      <w:proofErr w:type="gramStart"/>
+      <w:r>
+        <w:t>”</w:t>
       </w:r>
       <w:r>
         <w:t>}</w:t>
       </w:r>
       <w:r>
-        <w:t xml:space="preserve">All </w:t>
-      </w:r>
-      <w:r>
-        <w:t xml:space="preserve">{Info.ProgramName} </w:t>
-      </w:r>
-      <w:r>
-        <w:t>TOs are authored and sustained in TOAP. All future TOs to include modification or newly developed TOs will be developed in TOAP. TOs moving from acquisition to sustainment will be authored and sustained in TOAP.</w:t>
-      </w:r>
-      <w:r>
-        <w:t>{/</w:t>
+        <w:t>All</w:t>
+      </w:r>
+      <w:proofErr w:type="gramEnd"/>
+      <w:r>
+        <w:t xml:space="preserve"> </w:t>
+      </w:r>
+      <w:r>
+        <w:t>{</w:t>
+      </w:r>
+      <w:proofErr w:type="spellStart"/>
+      <w:r>
+        <w:t>Info.ProgramName</w:t>
+      </w:r>
+      <w:proofErr w:type="spellEnd"/>
+      <w:r>
+        <w:t xml:space="preserve">} </w:t>
+      </w:r>
+      <w:r>
+        <w:t xml:space="preserve">TOs are authored and sustained in TOAP. All future TOs to include modification or newly developed TOs will be developed in TOAP. TOs moving from acquisition to sustainment will be authored and sustained in </w:t>
+      </w:r>
+      <w:proofErr w:type="gramStart"/>
+      <w:r>
+        <w:t>TOAP.</w:t>
+      </w:r>
+      <w:r>
+        <w:t>{</w:t>
+      </w:r>
+      <w:proofErr w:type="gramEnd"/>
+      <w:r>
+        <w:t>/</w:t>
       </w:r>
       <w:r>
         <w:t>}</w:t>
@@ -1841,29 +2170,58 @@
         <w:t>AuthoredInTOAPType</w:t>
       </w:r>
       <w:r>
-        <w:t xml:space="preserve"> === “partially”}{Info.ProgramName} </w:t>
+        <w:t xml:space="preserve"> === “partially”}{</w:t>
+      </w:r>
+      <w:proofErr w:type="spellStart"/>
+      <w:r>
+        <w:t>Info.ProgramName</w:t>
+      </w:r>
+      <w:proofErr w:type="spellEnd"/>
+      <w:r>
+        <w:t xml:space="preserve">} </w:t>
       </w:r>
       <w:r>
         <w:t>consisting of</w:t>
       </w:r>
       <w:r>
-        <w:t xml:space="preserve"> {TechnicalOrders.TotalCount} </w:t>
+        <w:t xml:space="preserve"> {</w:t>
+      </w:r>
+      <w:proofErr w:type="spellStart"/>
+      <w:r>
+        <w:t>TechnicalOrders.TotalCount</w:t>
+      </w:r>
+      <w:proofErr w:type="spellEnd"/>
+      <w:r>
+        <w:t xml:space="preserve">} </w:t>
       </w:r>
       <w:r>
         <w:t>TOs. Of the</w:t>
       </w:r>
       <w:r>
-        <w:t xml:space="preserve"> {TechnicalOrders.TotalCount} </w:t>
+        <w:t xml:space="preserve"> {</w:t>
+      </w:r>
+      <w:proofErr w:type="spellStart"/>
+      <w:r>
+        <w:t>TechnicalOrders.TotalCount</w:t>
+      </w:r>
+      <w:proofErr w:type="spellEnd"/>
+      <w:r>
+        <w:t xml:space="preserve">} </w:t>
       </w:r>
       <w:r>
         <w:t xml:space="preserve">TOs, </w:t>
       </w:r>
       <w:r>
-        <w:t>{TechnicalOrders.</w:t>
+        <w:t>{</w:t>
+      </w:r>
+      <w:proofErr w:type="spellStart"/>
+      <w:r>
+        <w:t>TechnicalOrders.</w:t>
       </w:r>
       <w:r>
         <w:t>NumAuthoredInTOAP</w:t>
       </w:r>
+      <w:proofErr w:type="spellEnd"/>
       <w:r>
         <w:t>}</w:t>
       </w:r>
@@ -1893,11 +2251,16 @@
         <w:t xml:space="preserve"> Additional </w:t>
       </w:r>
       <w:r>
-        <w:t>{TechnicalOrders.</w:t>
+        <w:t>{</w:t>
+      </w:r>
+      <w:proofErr w:type="spellStart"/>
+      <w:r>
+        <w:t>TechnicalOrders.</w:t>
       </w:r>
       <w:r>
         <w:t>NumNotAuthoredInTOAP</w:t>
       </w:r>
+      <w:proofErr w:type="spellEnd"/>
       <w:r>
         <w:t xml:space="preserve">} </w:t>
       </w:r>
@@ -1930,19 +2293,40 @@
         <w:t>Currently there are </w:t>
       </w:r>
       <w:r>
-        <w:t>{TechnicalOrders.</w:t>
-      </w:r>
-      <w:r>
-        <w:t xml:space="preserve"> NumUnpublished</w:t>
-      </w:r>
+        <w:t>{</w:t>
+      </w:r>
+      <w:proofErr w:type="spellStart"/>
+      <w:r>
+        <w:t>TechnicalOrders</w:t>
+      </w:r>
+      <w:proofErr w:type="spellEnd"/>
+      <w:r>
+        <w:t>.</w:t>
+      </w:r>
+      <w:r>
+        <w:t xml:space="preserve"> </w:t>
+      </w:r>
+      <w:proofErr w:type="spellStart"/>
+      <w:r>
+        <w:t>NumUnpublished</w:t>
+      </w:r>
+      <w:proofErr w:type="spellEnd"/>
       <w:r>
         <w:t>}</w:t>
       </w:r>
       <w:r>
-        <w:t> unpublished TOs that will be authored in TOAP.</w:t>
-      </w:r>
-      <w:r>
-        <w:t>{/}</w:t>
+        <w:t xml:space="preserve"> unpublished TOs that will be authored in </w:t>
+      </w:r>
+      <w:proofErr w:type="gramStart"/>
+      <w:r>
+        <w:t>TOAP.</w:t>
+      </w:r>
+      <w:r>
+        <w:t>{</w:t>
+      </w:r>
+      <w:proofErr w:type="gramEnd"/>
+      <w:r>
+        <w:t>/}</w:t>
       </w:r>
       <w:r>
         <w:t>{#TechnicalOrders.</w:t>
@@ -1967,11 +2351,16 @@
         <w:t>The remaining </w:t>
       </w:r>
       <w:r>
-        <w:t>{TechnicalOrders.</w:t>
+        <w:t>{</w:t>
+      </w:r>
+      <w:proofErr w:type="spellStart"/>
+      <w:r>
+        <w:t>TechnicalOrders.</w:t>
       </w:r>
       <w:r>
         <w:t>NumWillNotBeAuthoredInTOAP</w:t>
       </w:r>
+      <w:proofErr w:type="spellEnd"/>
       <w:r>
         <w:t>}</w:t>
       </w:r>
@@ -1982,10 +2371,18 @@
         <w:t xml:space="preserve"> </w:t>
       </w:r>
       <w:r>
-        <w:t>{TechnicalOrders.Explanation}</w:t>
-      </w:r>
-      <w:r>
-        <w:t>{/}{/}</w:t>
+        <w:t>{</w:t>
+      </w:r>
+      <w:proofErr w:type="gramStart"/>
+      <w:r>
+        <w:t>TechnicalOrders.Explanation}</w:t>
+      </w:r>
+      <w:r>
+        <w:t>{</w:t>
+      </w:r>
+      <w:proofErr w:type="gramEnd"/>
+      <w:r>
+        <w:t>/}{/}</w:t>
       </w:r>
       <w:r>
         <w:t>{#TechnicalOrders.</w:t>
@@ -2008,19 +2405,35 @@
     </w:p>
     <w:p/>
     <w:p>
-      <w:bookmarkStart w:id="4" w:name="_Toc173834135"/>
+      <w:bookmarkStart w:id="4" w:name="_Toc175644193"/>
       <w:r>
         <w:rPr>
           <w:rStyle w:val="Heading2Char"/>
         </w:rPr>
-        <w:t>1.4. S1000D Conversion Plan</w:t>
+        <w:t xml:space="preserve">1.4. S1000D Conversion </w:t>
+      </w:r>
+      <w:proofErr w:type="gramStart"/>
+      <w:r>
+        <w:rPr>
+          <w:rStyle w:val="Heading2Char"/>
+        </w:rPr>
+        <w:t>Plan</w:t>
       </w:r>
       <w:bookmarkEnd w:id="4"/>
       <w:r>
         <w:t>:</w:t>
       </w:r>
       <w:r>
-        <w:t>{Info.ProgramName}</w:t>
+        <w:t>{</w:t>
+      </w:r>
+      <w:proofErr w:type="spellStart"/>
+      <w:proofErr w:type="gramEnd"/>
+      <w:r>
+        <w:t>Info.ProgramName</w:t>
+      </w:r>
+      <w:proofErr w:type="spellEnd"/>
+      <w:r>
+        <w:t>}</w:t>
       </w:r>
       <w:r>
         <w:t xml:space="preserve"> is currently in the process of converting Tech Data to S1000D utilizing Technical Data Support Services Enterprise (TDSSe2) contract, data will be sustained in TOAP.</w:t>
@@ -2028,7 +2441,7 @@
     </w:p>
     <w:p/>
     <w:p>
-      <w:bookmarkStart w:id="5" w:name="_Toc173834136"/>
+      <w:bookmarkStart w:id="5" w:name="_Toc175644194"/>
       <w:r>
         <w:rPr>
           <w:rStyle w:val="Heading2Char"/>
@@ -2090,156 +2503,115 @@
         <w:t>NumInAcquisition</w:t>
       </w:r>
       <w:r>
-        <w:t xml:space="preserve"> === 0</w:t>
+        <w:t xml:space="preserve"> === </w:t>
+      </w:r>
+      <w:proofErr w:type="gramStart"/>
+      <w:r>
+        <w:t>0</w:t>
       </w:r>
       <w:r>
         <w:t>}</w:t>
       </w:r>
       <w:r>
-        <w:t>There are no TOs currently in Acquisition.</w:t>
+        <w:t>There</w:t>
+      </w:r>
+      <w:proofErr w:type="gramEnd"/>
+      <w:r>
+        <w:t xml:space="preserve"> are no TOs currently in Acquisition.</w:t>
       </w:r>
       <w:r>
         <w:t>{/}</w:t>
       </w:r>
       <w:r>
+        <w:t>{#TechnicalOrders.</w:t>
+      </w:r>
+      <w:r>
+        <w:t>NumInAcquisition</w:t>
+      </w:r>
+      <w:r>
+        <w:t xml:space="preserve"> &gt; 0}</w:t>
+      </w:r>
+      <w:r>
+        <w:t xml:space="preserve">There are currently </w:t>
+      </w:r>
+      <w:r>
         <w:t>{</w:t>
       </w:r>
-      <w:r>
-        <w:t>#TechnicalOrders.</w:t>
+      <w:proofErr w:type="spellStart"/>
+      <w:r>
+        <w:t>TechnicalOrders.</w:t>
       </w:r>
       <w:r>
         <w:t>NumInAcquisition</w:t>
       </w:r>
-      <w:r>
-        <w:t xml:space="preserve"> </w:t>
-      </w:r>
-      <w:r>
-        <w:t>&gt;</w:t>
-      </w:r>
-      <w:r>
-        <w:t xml:space="preserve"> 0</w:t>
-      </w:r>
+      <w:proofErr w:type="spellEnd"/>
       <w:r>
         <w:t>}</w:t>
       </w:r>
       <w:r>
-        <w:t xml:space="preserve">There are currently </w:t>
+        <w:t xml:space="preserve"> TOs in the acquisition process. Effort will be made to ensure that all future TOs acquired will be delivered in digital </w:t>
+      </w:r>
+      <w:proofErr w:type="gramStart"/>
+      <w:r>
+        <w:t>format.</w:t>
       </w:r>
       <w:r>
         <w:t>{</w:t>
       </w:r>
-      <w:r>
-        <w:t>TechnicalOrders.</w:t>
-      </w:r>
-      <w:r>
-        <w:t>NumInAcquisition</w:t>
-      </w:r>
-      <w:r>
-        <w:t>}</w:t>
-      </w:r>
-      <w:r>
-        <w:t xml:space="preserve"> TOs in the acquisition process. Effort will be made to ensure that all future TOs acquired will be delivered in digital format.</w:t>
-      </w:r>
-      <w:r>
-        <w:t>{/}</w:t>
+      <w:proofErr w:type="gramEnd"/>
+      <w:r>
+        <w:t>/}</w:t>
       </w:r>
     </w:p>
     <w:p/>
     <w:p>
+      <w:bookmarkStart w:id="6" w:name="_Toc175644195"/>
+      <w:r>
+        <w:rPr>
+          <w:rStyle w:val="Heading2Char"/>
+        </w:rPr>
+        <w:t>1.</w:t>
+      </w:r>
+      <w:r>
+        <w:rPr>
+          <w:rStyle w:val="Heading2Char"/>
+        </w:rPr>
+        <w:t>6</w:t>
+      </w:r>
+      <w:r>
+        <w:rPr>
+          <w:rStyle w:val="Heading2Char"/>
+        </w:rPr>
+        <w:t>. Configuration Plan</w:t>
+      </w:r>
+      <w:bookmarkEnd w:id="6"/>
       <w:r>
         <w:rPr>
           <w:b/>
           <w:bCs/>
         </w:rPr>
-        <w:t>1.</w:t>
+        <w:t>:</w:t>
       </w:r>
       <w:r>
         <w:rPr>
           <w:b/>
           <w:bCs/>
         </w:rPr>
-        <w:t>6</w:t>
-      </w:r>
-      <w:r>
-        <w:rPr>
-          <w:b/>
-          <w:bCs/>
-        </w:rPr>
-        <w:t>. Configuration Plan</w:t>
-      </w:r>
-      <w:r>
-        <w:rPr>
-          <w:b/>
-          <w:bCs/>
-        </w:rPr>
-        <w:t>:</w:t>
-      </w:r>
-      <w:r>
-        <w:rPr>
-          <w:b/>
-          <w:bCs/>
-        </w:rPr>
-        <w:t xml:space="preserve"> </w:t>
-      </w:r>
-      <w:r>
-        <w:t xml:space="preserve">When </w:t>
-      </w:r>
-      <w:r>
-        <w:t>{Info.ProgramName}</w:t>
-      </w:r>
-      <w:r>
-        <w:t xml:space="preserve"> </w:t>
-      </w:r>
-      <w:r>
-        <w:t>TOs are distributed in more than on</w:t>
-      </w:r>
-      <w:r>
-        <w:t>e</w:t>
-      </w:r>
-      <w:r>
-        <w:t xml:space="preserve"> medium</w:t>
-      </w:r>
-      <w:r>
-        <w:t xml:space="preserve"> type</w:t>
-      </w:r>
-      <w:r>
-        <w:t xml:space="preserve"> (e.g., paper and WA-1), all media formats reflect the same content c</w:t>
-      </w:r>
-      <w:r>
-        <w:t>onfiguration</w:t>
-      </w:r>
-      <w:r>
-        <w:t>.</w:t>
-      </w:r>
-      <w:r>
-        <w:t xml:space="preserve"> </w:t>
-      </w:r>
-      <w:r>
-        <w:t>The digital online version is uploaded in</w:t>
-      </w:r>
-      <w:r>
-        <w:t>to</w:t>
-      </w:r>
-      <w:r>
-        <w:t xml:space="preserve"> ETIMS</w:t>
-      </w:r>
-      <w:r>
-        <w:t xml:space="preserve"> </w:t>
-      </w:r>
-      <w:r>
-        <w:t xml:space="preserve">and deployed when </w:t>
-      </w:r>
-      <w:r>
-        <w:t>paper</w:t>
-      </w:r>
-      <w:r>
-        <w:t xml:space="preserve"> media types are submitted to </w:t>
-      </w:r>
-      <w:r>
-        <w:t>Data Services Online (DSO)</w:t>
-      </w:r>
-      <w:r>
-        <w:t xml:space="preserve"> for distribution. </w:t>
+        <w:t xml:space="preserve"> </w:t>
+      </w:r>
+      <w:r>
+        <w:t>{</w:t>
+      </w:r>
+      <w:proofErr w:type="spellStart"/>
+      <w:r>
+        <w:t>Description.ConfigurationPlan</w:t>
+      </w:r>
+      <w:proofErr w:type="spellEnd"/>
+      <w:r>
+        <w:t>}</w:t>
+      </w:r>
+      <w:r>
+        <w:t xml:space="preserve"> </w:t>
       </w:r>
     </w:p>
     <w:p/>
@@ -2269,7 +2641,15 @@
         <w:t xml:space="preserve">The </w:t>
       </w:r>
       <w:r>
-        <w:t>{Info.ProgramName}</w:t>
+        <w:t>{</w:t>
+      </w:r>
+      <w:proofErr w:type="spellStart"/>
+      <w:r>
+        <w:t>Info.ProgramName</w:t>
+      </w:r>
+      <w:proofErr w:type="spellEnd"/>
+      <w:r>
+        <w:t>}</w:t>
       </w:r>
       <w:r>
         <w:t xml:space="preserve"> program</w:t>
@@ -2396,7 +2776,15 @@
         <w:t xml:space="preserve">The </w:t>
       </w:r>
       <w:r>
-        <w:t>{Info.ProgramName}</w:t>
+        <w:t>{</w:t>
+      </w:r>
+      <w:proofErr w:type="spellStart"/>
+      <w:r>
+        <w:t>Info.ProgramName</w:t>
+      </w:r>
+      <w:proofErr w:type="spellEnd"/>
+      <w:r>
+        <w:t>}</w:t>
       </w:r>
       <w:r>
         <w:t xml:space="preserve"> Technical Orders (TOs) support Organizational, Intermediate and Depot level repair. Significant improvement in our capability and tools to work our a</w:t>
@@ -2423,7 +2811,21 @@
         <w:rPr>
           <w:b/>
         </w:rPr>
-        <w:t>{Info.ProgramName}</w:t>
+        <w:t>{</w:t>
+      </w:r>
+      <w:proofErr w:type="spellStart"/>
+      <w:r>
+        <w:rPr>
+          <w:b/>
+        </w:rPr>
+        <w:t>Info.ProgramName</w:t>
+      </w:r>
+      <w:proofErr w:type="spellEnd"/>
+      <w:r>
+        <w:rPr>
+          <w:b/>
+        </w:rPr>
+        <w:t>}</w:t>
       </w:r>
       <w:r>
         <w:rPr>
@@ -2465,7 +2867,15 @@
         <w:t xml:space="preserve">for </w:t>
       </w:r>
       <w:r>
-        <w:t>{Info.ProgramName}</w:t>
+        <w:t>{</w:t>
+      </w:r>
+      <w:proofErr w:type="spellStart"/>
+      <w:r>
+        <w:t>Info.ProgramName</w:t>
+      </w:r>
+      <w:proofErr w:type="spellEnd"/>
+      <w:r>
+        <w:t>}</w:t>
       </w:r>
       <w:r>
         <w:t xml:space="preserve"> </w:t>
@@ -2500,7 +2910,21 @@
         <w:rPr>
           <w:b/>
         </w:rPr>
-        <w:t>{Info.ProgramName}</w:t>
+        <w:t>{</w:t>
+      </w:r>
+      <w:proofErr w:type="spellStart"/>
+      <w:r>
+        <w:rPr>
+          <w:b/>
+        </w:rPr>
+        <w:t>Info.ProgramName</w:t>
+      </w:r>
+      <w:proofErr w:type="spellEnd"/>
+      <w:r>
+        <w:rPr>
+          <w:b/>
+        </w:rPr>
+        <w:t>}</w:t>
       </w:r>
       <w:r>
         <w:rPr>
@@ -2566,11 +2990,11 @@
         <w:t>-</w:t>
       </w:r>
       <w:r>
-        <w:t xml:space="preserve">year average of change pages. Data is captured </w:t>
+        <w:t xml:space="preserve">year average of change pages. Data is captured in Enhanced Technical Information Management System (ETIMS). ETIMS data is populated in the Technical Order information Sheet (TOIS) which populates Labor </w:t>
       </w:r>
       <w:r>
         <w:lastRenderedPageBreak/>
-        <w:t xml:space="preserve">in Enhanced Technical Information Management System (ETIMS). ETIMS data is populated in the Technical Order information Sheet (TOIS) which populates Labor requirement and is attached to the </w:t>
+        <w:t xml:space="preserve">requirement and is attached to the </w:t>
       </w:r>
       <w:r>
         <w:t>Logistics Requirement</w:t>
@@ -2608,7 +3032,21 @@
         <w:rPr>
           <w:b/>
         </w:rPr>
-        <w:t>{Info.ProgramName}</w:t>
+        <w:t>{</w:t>
+      </w:r>
+      <w:proofErr w:type="spellStart"/>
+      <w:r>
+        <w:rPr>
+          <w:b/>
+        </w:rPr>
+        <w:t>Info.ProgramName</w:t>
+      </w:r>
+      <w:proofErr w:type="spellEnd"/>
+      <w:r>
+        <w:rPr>
+          <w:b/>
+        </w:rPr>
+        <w:t>}</w:t>
       </w:r>
       <w:r>
         <w:rPr>
@@ -2635,8 +3073,13 @@
         <w:t xml:space="preserve">requirements are labor </w:t>
       </w:r>
       <w:r>
-        <w:t>cost associated with updates to TO</w:t>
-      </w:r>
+        <w:t xml:space="preserve">cost associated with updates to </w:t>
+      </w:r>
+      <w:proofErr w:type="spellStart"/>
+      <w:r>
+        <w:t>TO</w:t>
+      </w:r>
+      <w:proofErr w:type="spellEnd"/>
       <w:r>
         <w:t xml:space="preserve"> revisions supporting the field and depot users by providing </w:t>
       </w:r>
@@ -2688,7 +3131,15 @@
         <w:t xml:space="preserve">of </w:t>
       </w:r>
       <w:r>
-        <w:t>{Info.ProgramName}</w:t>
+        <w:t>{</w:t>
+      </w:r>
+      <w:proofErr w:type="spellStart"/>
+      <w:r>
+        <w:t>Info.ProgramName</w:t>
+      </w:r>
+      <w:proofErr w:type="spellEnd"/>
+      <w:r>
+        <w:t>}</w:t>
       </w:r>
       <w:r>
         <w:t xml:space="preserve"> Labor</w:t>
@@ -2709,7 +3160,15 @@
         <w:t xml:space="preserve"> </w:t>
       </w:r>
       <w:r>
-        <w:t>Labor Non-Mod revisions cannot be create</w:t>
+        <w:t xml:space="preserve">Labor </w:t>
+      </w:r>
+      <w:proofErr w:type="gramStart"/>
+      <w:r>
+        <w:t>Non-Mod</w:t>
+      </w:r>
+      <w:proofErr w:type="gramEnd"/>
+      <w:r>
+        <w:t xml:space="preserve"> revisions cannot be create</w:t>
       </w:r>
       <w:r>
         <w:t>d</w:t>
@@ -2754,7 +3213,21 @@
         <w:rPr>
           <w:b/>
         </w:rPr>
-        <w:t>{Info.ProgramName}</w:t>
+        <w:t>{</w:t>
+      </w:r>
+      <w:proofErr w:type="spellStart"/>
+      <w:r>
+        <w:rPr>
+          <w:b/>
+        </w:rPr>
+        <w:t>Info.ProgramName</w:t>
+      </w:r>
+      <w:proofErr w:type="spellEnd"/>
+      <w:r>
+        <w:rPr>
+          <w:b/>
+        </w:rPr>
+        <w:t>}</w:t>
       </w:r>
       <w:r>
         <w:rPr>
@@ -2769,10 +3242,26 @@
         <w:t>,</w:t>
       </w:r>
       <w:r>
-        <w:t xml:space="preserve"> and maintaining current status of data within an electronic database for electronic display of </w:t>
-      </w:r>
-      <w:r>
-        <w:t>{Info.ProgramName}</w:t>
+        <w:t xml:space="preserve"> and maintaining </w:t>
+      </w:r>
+      <w:proofErr w:type="gramStart"/>
+      <w:r>
+        <w:t>current status</w:t>
+      </w:r>
+      <w:proofErr w:type="gramEnd"/>
+      <w:r>
+        <w:t xml:space="preserve"> of data within an electronic database for electronic display of </w:t>
+      </w:r>
+      <w:r>
+        <w:t>{</w:t>
+      </w:r>
+      <w:proofErr w:type="spellStart"/>
+      <w:r>
+        <w:t>Info.ProgramName</w:t>
+      </w:r>
+      <w:proofErr w:type="spellEnd"/>
+      <w:r>
+        <w:t>}</w:t>
       </w:r>
       <w:r>
         <w:t xml:space="preserve"> Technical Data. The mission of S1000D IETM is to provide data in a current format to operate in the electronic environment allowing security configuration updates from any location, at any time.</w:t>
@@ -2808,7 +3297,15 @@
         <w:t>D</w:t>
       </w:r>
       <w:r>
-        <w:t xml:space="preserve"> 3048B) are located in the Technical Manual Contract Requirements (TMCR) document.</w:t>
+        <w:t xml:space="preserve"> 3048B) </w:t>
+      </w:r>
+      <w:proofErr w:type="gramStart"/>
+      <w:r>
+        <w:t>are located in</w:t>
+      </w:r>
+      <w:proofErr w:type="gramEnd"/>
+      <w:r>
+        <w:t xml:space="preserve"> the Technical Manual Contract Requirements (TMCR) document.</w:t>
       </w:r>
       <w:r>
         <w:t xml:space="preserve"> </w:t>
@@ -2873,7 +3370,21 @@
         <w:rPr>
           <w:b/>
         </w:rPr>
-        <w:t>{Info.ProgramName}</w:t>
+        <w:t>{</w:t>
+      </w:r>
+      <w:proofErr w:type="spellStart"/>
+      <w:r>
+        <w:rPr>
+          <w:b/>
+        </w:rPr>
+        <w:t>Info.ProgramName</w:t>
+      </w:r>
+      <w:proofErr w:type="spellEnd"/>
+      <w:r>
+        <w:rPr>
+          <w:b/>
+        </w:rPr>
+        <w:t>}</w:t>
       </w:r>
       <w:r>
         <w:rPr>
@@ -2939,7 +3450,21 @@
         <w:rPr>
           <w:b/>
         </w:rPr>
-        <w:t>{Info.ProgramName}</w:t>
+        <w:t>{</w:t>
+      </w:r>
+      <w:proofErr w:type="spellStart"/>
+      <w:r>
+        <w:rPr>
+          <w:b/>
+        </w:rPr>
+        <w:t>Info.ProgramName</w:t>
+      </w:r>
+      <w:proofErr w:type="spellEnd"/>
+      <w:r>
+        <w:rPr>
+          <w:b/>
+        </w:rPr>
+        <w:t>}</w:t>
       </w:r>
       <w:r>
         <w:rPr>
@@ -2987,7 +3512,15 @@
         <w:t xml:space="preserve"> are required 2.4 should be removed.</w:t>
       </w:r>
       <w:r>
-        <w:t xml:space="preserve"> If the program is not supported under the TDSSe Core Robins task 2.4.1 and 2.4.2 should be removed.</w:t>
+        <w:t xml:space="preserve"> If the program is not supported under the </w:t>
+      </w:r>
+      <w:proofErr w:type="spellStart"/>
+      <w:r>
+        <w:t>TDSSe</w:t>
+      </w:r>
+      <w:proofErr w:type="spellEnd"/>
+      <w:r>
+        <w:t xml:space="preserve"> Core Robins task 2.4.1 and 2.4.2 should be removed.</w:t>
       </w:r>
     </w:p>
     <w:p>
@@ -3006,7 +3539,21 @@
         <w:rPr>
           <w:rStyle w:val="Strong"/>
         </w:rPr>
-        <w:t>{Info.ProgramName}</w:t>
+        <w:t>{</w:t>
+      </w:r>
+      <w:proofErr w:type="spellStart"/>
+      <w:r>
+        <w:rPr>
+          <w:rStyle w:val="Strong"/>
+        </w:rPr>
+        <w:t>Info.ProgramName</w:t>
+      </w:r>
+      <w:proofErr w:type="spellEnd"/>
+      <w:r>
+        <w:rPr>
+          <w:rStyle w:val="Strong"/>
+        </w:rPr>
+        <w:t>}</w:t>
       </w:r>
       <w:r>
         <w:rPr>
@@ -3020,7 +3567,7 @@
           <w:b w:val="0"/>
           <w:bCs w:val="0"/>
         </w:rPr>
-        <w:t xml:space="preserve">task provides labor associated with the sustainment of Technical Orders (TO) </w:t>
+        <w:t xml:space="preserve">task provides labor associated with the sustainment of Technical Orders (TO) to ensure the most current version of TO documents are available and accurately archived. This includes conversion of engineering drawings into text searchable .PDF </w:t>
       </w:r>
       <w:r>
         <w:rPr>
@@ -3029,7 +3576,7 @@
           <w:bCs w:val="0"/>
         </w:rPr>
         <w:lastRenderedPageBreak/>
-        <w:t xml:space="preserve">to ensure the most current version of TO documents are available and accurately archived. This includes conversion of engineering drawings into text searchable .PDF files, sustainment of parts configuration data extracted from Illustrated Parts Breakdown (IPB) TOs to include conversion, validation, and identification of errors to ensure data extracted from new IPB TOs is captured, sustained, and updated for the Applications, </w:t>
+        <w:t xml:space="preserve">files, sustainment of parts configuration data extracted from Illustrated Parts Breakdown (IPB) TOs to include conversion, validation, and identification of errors to ensure data extracted from new IPB TOs is captured, sustained, and updated for the Applications, </w:t>
       </w:r>
       <w:r>
         <w:rPr>
@@ -3045,128 +3592,155 @@
           <w:b w:val="0"/>
           <w:bCs w:val="0"/>
         </w:rPr>
-        <w:t xml:space="preserve"> and Indentures (API/D200F) databases. Contract labor to sustain systems utilized by the AF to manage sustainment, such as Contenta, Framemaker and graphic TO source data. Effort enables the sustainment of TO publishing systems and style libraries. Sustains conversion tool utilized to convert Standard Generalized Markup Language (SGML) to Hypertext Markup Language (HTML) to allow publishing of Type I Interactive Electronic Technical Manuals (IETM) data. Provides labor to sustain user interface tools and access to electronic TO and engineering source data, and enterprise-level search linked U.S. Air Force (USAF) data sources. Effort also provides the labor to evaluate military specifications governing structure, style, and format of TO data and to assess impacts of military specification changes on TO source data.</w:t>
-      </w:r>
-    </w:p>
-    <w:p>
-      <w:r>
-        <w:rPr>
-          <w:b/>
-          <w:bCs/>
-        </w:rPr>
-        <w:t>Impact Statement:</w:t>
-      </w:r>
-      <w:r>
-        <w:t xml:space="preserve">  Without the support of Product Data Services (PDS) TO Sustainment Contract </w:t>
-      </w:r>
-      <w:r>
-        <w:t>{Info.ProgramName}</w:t>
-      </w:r>
-      <w:r>
-        <w:t xml:space="preserve"> technical data, the Operational Safety, Suitability, and Effectiveness (OSS&amp;E) of the mission is drastically put at risk. A reduced level of support would create an unacceptable risk to life, health, property, mission capability and the environment. This support maintains the accuracy and consistency of TOs available to users. Without technically accurate data, full mission capability cannot be realized at field level.</w:t>
-      </w:r>
-      <w:r>
-        <w:t xml:space="preserve"> </w:t>
-      </w:r>
-      <w:r>
-        <w:t>This task follows guidance provided by AFI 63-101/20-101 which requires that current, valid, verified TOs and technical data must be provided that clearly identifies procedures and requirements necessary to preserve OSS&amp;E baselines and to diagnose, repair, calibrate, operate, and test systems or end items.</w:t>
-      </w:r>
-    </w:p>
-    <w:p>
-      <w:pPr>
-        <w:pStyle w:val="ListParagraph"/>
-      </w:pPr>
-      <w:r>
-        <w:t xml:space="preserve">2.4.2 </w:t>
-      </w:r>
-      <w:r>
-        <w:rPr>
-          <w:b/>
-          <w:bCs/>
-        </w:rPr>
-        <w:t>{Info.ProgramName}</w:t>
-      </w:r>
-      <w:r>
-        <w:rPr>
-          <w:b/>
-          <w:bCs/>
-        </w:rPr>
-        <w:t xml:space="preserve"> Technical Data Support Services (TDSS) CORE Contract</w:t>
-      </w:r>
-      <w:r>
-        <w:t xml:space="preserve"> provides labor associated with the sustainment and multimedia distribution of TOs. Multimedia distribution formats consist of paper, velum, PDF, CD/</w:t>
-      </w:r>
-      <w:r>
-        <w:t>DVDs,</w:t>
-      </w:r>
-      <w:r>
-        <w:t xml:space="preserve"> and Print- and View-On-Demand (POD/VOD) Gateway TOs. Sustainment support includes, but is not limited to, the updating, processing, quality assurance (QA) reviews, tracking and coordination of electronic and paper TOs.</w:t>
-      </w:r>
-      <w:r>
-        <w:t xml:space="preserve"> </w:t>
-      </w:r>
-      <w:r>
-        <w:t>Efforts consists of the following:  processing Recommended Changes (RC), dispensation of emergency/urgent supplements, Rapid Action Change (RAC)s, indexing, updating Data Service Online (DSO), and maintaining Enhanced Technical Information Management System (ETIMS) in accordance with (IAW) AFI 63-101/20-101, TO 00-5-1 and TO 00-5-3.</w:t>
-      </w:r>
-      <w:r>
-        <w:t xml:space="preserve"> </w:t>
-      </w:r>
-      <w:r>
-        <w:t>This task also provides Data Review Sustainment support including, but not limited to, processing revisions, TCTO, interfiling TO changes, POD/VOD acceptability reviews, tracking, uploading and coordination of electronic TOs.</w:t>
-      </w:r>
-      <w:r>
-        <w:t xml:space="preserve"> </w:t>
-      </w:r>
-      <w:r>
-        <w:t>Efforts consists of the following: page-by-page performing QA review, list of effective pages check, placement of merge and/or copyright statements. Each update is hyperlinked to its respective changed, added, or amended pages within the basic manual. This task ensures appropriated configuration measures are maintained for legacy TO OSS&amp;E baselines.</w:t>
-      </w:r>
-    </w:p>
-    <w:p>
-      <w:pPr>
+        <w:t xml:space="preserve"> and Indentures (API/D200F) databases. Contract labor to sustain systems utilized by the AF to manage sustainment, such as </w:t>
+      </w:r>
+      <w:proofErr w:type="spellStart"/>
+      <w:r>
         <w:rPr>
           <w:rStyle w:val="Strong"/>
           <w:b w:val="0"/>
           <w:bCs w:val="0"/>
         </w:rPr>
-      </w:pPr>
-      <w:r>
-        <w:rPr>
-          <w:rStyle w:val="Strong"/>
-        </w:rPr>
-        <w:t>Impact Statement:</w:t>
-      </w:r>
+        <w:t>Contenta</w:t>
+      </w:r>
+      <w:proofErr w:type="spellEnd"/>
       <w:r>
         <w:rPr>
           <w:rStyle w:val="Strong"/>
           <w:b w:val="0"/>
           <w:bCs w:val="0"/>
         </w:rPr>
-        <w:t xml:space="preserve"> This task follows guidance provided by AFI 63-101/20-101 which requires that current, valid, verified TOs and technical data must be provided that clearly </w:t>
-      </w:r>
+        <w:t xml:space="preserve">, </w:t>
+      </w:r>
+      <w:proofErr w:type="spellStart"/>
       <w:r>
         <w:rPr>
           <w:rStyle w:val="Strong"/>
           <w:b w:val="0"/>
           <w:bCs w:val="0"/>
         </w:rPr>
-        <w:lastRenderedPageBreak/>
-        <w:t xml:space="preserve">identifies procedures and requirements necessary to preserve OSS&amp;E baselines and to diagnose, repair, calibrate, </w:t>
-      </w:r>
+        <w:t>Framemaker</w:t>
+      </w:r>
+      <w:proofErr w:type="spellEnd"/>
       <w:r>
         <w:rPr>
           <w:rStyle w:val="Strong"/>
           <w:b w:val="0"/>
           <w:bCs w:val="0"/>
         </w:rPr>
-        <w:t>operate,</w:t>
-      </w:r>
-      <w:r>
+        <w:t xml:space="preserve"> and graphic TO source data. Effort enables the sustainment of TO publishing systems and style libraries. Sustains conversion tool utilized to convert Standard Generalized Markup Language (SGML) to Hypertext Markup Language (HTML) to allow publishing of Type I Interactive Electronic Technical Manuals (IETM) data. Provides labor to sustain user interface tools and access to electronic TO and engineering source data, and enterprise-level search linked U.S. Air Force (USAF) data sources. Effort also provides the labor to evaluate military specifications governing structure, style, and format of TO data and to assess impacts of military specification changes on TO source data.</w:t>
+      </w:r>
+    </w:p>
+    <w:p>
+      <w:r>
+        <w:rPr>
+          <w:b/>
+          <w:bCs/>
+        </w:rPr>
+        <w:t>Impact Statement:</w:t>
+      </w:r>
+      <w:r>
+        <w:t xml:space="preserve">  Without the support of Product Data Services (PDS) TO Sustainment Contract </w:t>
+      </w:r>
+      <w:r>
+        <w:t>{</w:t>
+      </w:r>
+      <w:proofErr w:type="spellStart"/>
+      <w:r>
+        <w:t>Info.ProgramName</w:t>
+      </w:r>
+      <w:proofErr w:type="spellEnd"/>
+      <w:r>
+        <w:t>}</w:t>
+      </w:r>
+      <w:r>
+        <w:t xml:space="preserve"> technical data, the Operational Safety, Suitability, and Effectiveness (OSS&amp;E) of the mission is drastically put at risk. A reduced level of support would create an unacceptable risk to life, health, property, mission capability and the environment. This support maintains the accuracy and consistency of TOs available to users. Without technically accurate data, full mission capability cannot be realized at field level.</w:t>
+      </w:r>
+      <w:r>
+        <w:t xml:space="preserve"> </w:t>
+      </w:r>
+      <w:r>
+        <w:t>This task follows guidance provided by AFI 63-101/20-101 which requires that current, valid, verified TOs and technical data must be provided that clearly identifies procedures and requirements necessary to preserve OSS&amp;E baselines and to diagnose, repair, calibrate, operate, and test systems or end items.</w:t>
+      </w:r>
+    </w:p>
+    <w:p>
+      <w:pPr>
+        <w:pStyle w:val="ListParagraph"/>
+      </w:pPr>
+      <w:r>
+        <w:t xml:space="preserve">2.4.2 </w:t>
+      </w:r>
+      <w:r>
+        <w:rPr>
+          <w:b/>
+          <w:bCs/>
+        </w:rPr>
+        <w:t>{</w:t>
+      </w:r>
+      <w:proofErr w:type="spellStart"/>
+      <w:r>
+        <w:rPr>
+          <w:b/>
+          <w:bCs/>
+        </w:rPr>
+        <w:t>Info.ProgramName</w:t>
+      </w:r>
+      <w:proofErr w:type="spellEnd"/>
+      <w:r>
+        <w:rPr>
+          <w:b/>
+          <w:bCs/>
+        </w:rPr>
+        <w:t>}</w:t>
+      </w:r>
+      <w:r>
+        <w:rPr>
+          <w:b/>
+          <w:bCs/>
+        </w:rPr>
+        <w:t xml:space="preserve"> Technical Data Support Services (TDSS) CORE Contract</w:t>
+      </w:r>
+      <w:r>
+        <w:t xml:space="preserve"> provides labor associated with the sustainment and multimedia distribution of TOs. Multimedia distribution formats consist of paper, velum, PDF, CD/</w:t>
+      </w:r>
+      <w:r>
+        <w:t>DVDs,</w:t>
+      </w:r>
+      <w:r>
+        <w:t xml:space="preserve"> and Print- and View-On-Demand (POD/VOD) Gateway TOs. Sustainment support includes, but is not limited to, the updating, processing, quality assurance (QA) reviews, tracking and coordination of electronic and paper TOs.</w:t>
+      </w:r>
+      <w:r>
+        <w:t xml:space="preserve"> </w:t>
+      </w:r>
+      <w:r>
+        <w:t>Efforts consists of the following:  processing Recommended Changes (RC), dispensation of emergency/urgent supplements, Rapid Action Change (RAC)s, indexing, updating Data Service Online (DSO), and maintaining Enhanced Technical Information Management System (ETIMS) in accordance with (IAW) AFI 63-101/20-101, TO 00-5-1 and TO 00-5-3.</w:t>
+      </w:r>
+      <w:r>
+        <w:t xml:space="preserve"> </w:t>
+      </w:r>
+      <w:r>
+        <w:t>This task also provides Data Review Sustainment support including, but not limited to, processing revisions, TCTO, interfiling TO changes, POD/VOD acceptability reviews, tracking, uploading and coordination of electronic TOs.</w:t>
+      </w:r>
+      <w:r>
+        <w:t xml:space="preserve"> </w:t>
+      </w:r>
+      <w:r>
+        <w:t>Efforts consists of the following: page-by-page performing QA review, list of effective pages check, placement of merge and/or copyright statements. Each update is hyperlinked to its respective changed, added, or amended pages within the basic manual. This task ensures appropriated configuration measures are maintained for legacy TO OSS&amp;E baselines.</w:t>
+      </w:r>
+    </w:p>
+    <w:p>
+      <w:pPr>
         <w:rPr>
           <w:rStyle w:val="Strong"/>
           <w:b w:val="0"/>
           <w:bCs w:val="0"/>
         </w:rPr>
-        <w:t xml:space="preserve"> and test systems or end items.</w:t>
+      </w:pPr>
+      <w:r>
+        <w:rPr>
+          <w:rStyle w:val="Strong"/>
+        </w:rPr>
+        <w:t>Impact Statement:</w:t>
       </w:r>
       <w:r>
         <w:rPr>
@@ -3174,7 +3748,7 @@
           <w:b w:val="0"/>
           <w:bCs w:val="0"/>
         </w:rPr>
-        <w:t xml:space="preserve"> </w:t>
+        <w:t xml:space="preserve"> This task follows guidance provided by AFI 63-101/20-101 which requires that current, valid, verified TOs and technical data must be provided that clearly identifies procedures and requirements necessary to preserve OSS&amp;E baselines and to diagnose, repair, calibrate, </w:t>
       </w:r>
       <w:r>
         <w:rPr>
@@ -3182,7 +3756,40 @@
           <w:b w:val="0"/>
           <w:bCs w:val="0"/>
         </w:rPr>
-        <w:t>Without full support, the technical data and the OSS&amp;E of the mission is drastically put at risk. A reduced level of support would create an unacceptable risk to life, health, property, mission capability and the environment. This support maintains the accuracy and consistency of TOs available to users. Without technically accurate data, full mission capability cannot be realized at field level.</w:t>
+        <w:t>operate,</w:t>
+      </w:r>
+      <w:r>
+        <w:rPr>
+          <w:rStyle w:val="Strong"/>
+          <w:b w:val="0"/>
+          <w:bCs w:val="0"/>
+        </w:rPr>
+        <w:t xml:space="preserve"> and test systems or end items.</w:t>
+      </w:r>
+      <w:r>
+        <w:rPr>
+          <w:rStyle w:val="Strong"/>
+          <w:b w:val="0"/>
+          <w:bCs w:val="0"/>
+        </w:rPr>
+        <w:t xml:space="preserve"> </w:t>
+      </w:r>
+      <w:r>
+        <w:rPr>
+          <w:rStyle w:val="Strong"/>
+          <w:b w:val="0"/>
+          <w:bCs w:val="0"/>
+        </w:rPr>
+        <w:t xml:space="preserve">Without full support, the </w:t>
+      </w:r>
+      <w:r>
+        <w:rPr>
+          <w:rStyle w:val="Strong"/>
+          <w:b w:val="0"/>
+          <w:bCs w:val="0"/>
+        </w:rPr>
+        <w:lastRenderedPageBreak/>
+        <w:t>technical data and the OSS&amp;E of the mission is drastically put at risk. A reduced level of support would create an unacceptable risk to life, health, property, mission capability and the environment. This support maintains the accuracy and consistency of TOs available to users. Without technically accurate data, full mission capability cannot be realized at field level.</w:t>
       </w:r>
     </w:p>
     <w:p/>
@@ -3199,7 +3806,21 @@
         <w:rPr>
           <w:b/>
         </w:rPr>
-        <w:t>{Info.ProgramName}</w:t>
+        <w:t>{</w:t>
+      </w:r>
+      <w:proofErr w:type="spellStart"/>
+      <w:r>
+        <w:rPr>
+          <w:b/>
+        </w:rPr>
+        <w:t>Info.ProgramName</w:t>
+      </w:r>
+      <w:proofErr w:type="spellEnd"/>
+      <w:r>
+        <w:rPr>
+          <w:b/>
+        </w:rPr>
+        <w:t>}</w:t>
       </w:r>
       <w:r>
         <w:rPr>
@@ -3354,7 +3975,21 @@
         <w:rPr>
           <w:b/>
         </w:rPr>
-        <w:t>{Info.ProgramName}</w:t>
+        <w:t>{</w:t>
+      </w:r>
+      <w:proofErr w:type="spellStart"/>
+      <w:r>
+        <w:rPr>
+          <w:b/>
+        </w:rPr>
+        <w:t>Info.ProgramName</w:t>
+      </w:r>
+      <w:proofErr w:type="spellEnd"/>
+      <w:r>
+        <w:rPr>
+          <w:b/>
+        </w:rPr>
+        <w:t>}</w:t>
       </w:r>
       <w:r>
         <w:rPr>
@@ -3490,7 +4125,21 @@
         <w:rPr>
           <w:b/>
         </w:rPr>
-        <w:t>{Info.ProgramName}</w:t>
+        <w:t>{</w:t>
+      </w:r>
+      <w:proofErr w:type="spellStart"/>
+      <w:r>
+        <w:rPr>
+          <w:b/>
+        </w:rPr>
+        <w:t>Info.ProgramName</w:t>
+      </w:r>
+      <w:proofErr w:type="spellEnd"/>
+      <w:r>
+        <w:rPr>
+          <w:b/>
+        </w:rPr>
+        <w:t>}</w:t>
       </w:r>
       <w:r>
         <w:t xml:space="preserve"> </w:t>
@@ -3573,7 +4222,21 @@
         <w:rPr>
           <w:b/>
         </w:rPr>
-        <w:t>{Info.ProgramName}</w:t>
+        <w:t>{</w:t>
+      </w:r>
+      <w:proofErr w:type="spellStart"/>
+      <w:r>
+        <w:rPr>
+          <w:b/>
+        </w:rPr>
+        <w:t>Info.ProgramName</w:t>
+      </w:r>
+      <w:proofErr w:type="spellEnd"/>
+      <w:r>
+        <w:rPr>
+          <w:b/>
+        </w:rPr>
+        <w:t>}</w:t>
       </w:r>
       <w:r>
         <w:rPr>
@@ -3809,7 +4472,21 @@
         <w:rPr>
           <w:b/>
         </w:rPr>
-        <w:t>{Info.ProgramName}</w:t>
+        <w:t>{</w:t>
+      </w:r>
+      <w:proofErr w:type="spellStart"/>
+      <w:r>
+        <w:rPr>
+          <w:b/>
+        </w:rPr>
+        <w:t>Info.ProgramName</w:t>
+      </w:r>
+      <w:proofErr w:type="spellEnd"/>
+      <w:r>
+        <w:rPr>
+          <w:b/>
+        </w:rPr>
+        <w:t>}</w:t>
       </w:r>
       <w:r>
         <w:rPr>
@@ -3821,23 +4498,23 @@
         <w:t xml:space="preserve">cannot support the </w:t>
       </w:r>
       <w:r>
-        <w:t xml:space="preserve">users in the field with </w:t>
+        <w:t xml:space="preserve">users in the field with updated </w:t>
+      </w:r>
+      <w:r>
+        <w:t>TOs</w:t>
+      </w:r>
+      <w:r>
+        <w:t xml:space="preserve">, which could result in safety and operational capabilities of various aircraft because the field and depot generated </w:t>
+      </w:r>
+      <w:r>
+        <w:t xml:space="preserve">recommended change (RCs) </w:t>
+      </w:r>
+      <w:r>
+        <w:t xml:space="preserve">cannot be processed into </w:t>
       </w:r>
       <w:r>
         <w:lastRenderedPageBreak/>
-        <w:t xml:space="preserve">updated </w:t>
-      </w:r>
-      <w:r>
-        <w:t>TOs</w:t>
-      </w:r>
-      <w:r>
-        <w:t xml:space="preserve">, which could result in safety and operational capabilities of various aircraft because the field and depot generated </w:t>
-      </w:r>
-      <w:r>
-        <w:t xml:space="preserve">recommended change (RCs) </w:t>
-      </w:r>
-      <w:r>
-        <w:t xml:space="preserve">cannot be processed into TO change packages. Without current TOs it could jeopardize the safety of personnel, </w:t>
+        <w:t xml:space="preserve">TO change packages. Without current TOs it could jeopardize the safety of personnel, </w:t>
       </w:r>
       <w:r>
         <w:t xml:space="preserve">cause </w:t>
@@ -3878,7 +4555,21 @@
         <w:rPr>
           <w:b/>
         </w:rPr>
-        <w:t>{Info.ProgramName}</w:t>
+        <w:t>{</w:t>
+      </w:r>
+      <w:proofErr w:type="spellStart"/>
+      <w:r>
+        <w:rPr>
+          <w:b/>
+        </w:rPr>
+        <w:t>Info.ProgramName</w:t>
+      </w:r>
+      <w:proofErr w:type="spellEnd"/>
+      <w:r>
+        <w:rPr>
+          <w:b/>
+        </w:rPr>
+        <w:t>}</w:t>
       </w:r>
       <w:r>
         <w:rPr>
@@ -4120,7 +4811,21 @@
         <w:rPr>
           <w:b/>
         </w:rPr>
-        <w:t>{Info.ProgramName}</w:t>
+        <w:t>{</w:t>
+      </w:r>
+      <w:proofErr w:type="spellStart"/>
+      <w:r>
+        <w:rPr>
+          <w:b/>
+        </w:rPr>
+        <w:t>Info.ProgramName</w:t>
+      </w:r>
+      <w:proofErr w:type="spellEnd"/>
+      <w:r>
+        <w:rPr>
+          <w:b/>
+        </w:rPr>
+        <w:t>}</w:t>
       </w:r>
       <w:r>
         <w:rPr>
@@ -4185,7 +4890,21 @@
         <w:rPr>
           <w:b/>
         </w:rPr>
-        <w:t>{Info.ProgramName}</w:t>
+        <w:t>{</w:t>
+      </w:r>
+      <w:proofErr w:type="spellStart"/>
+      <w:r>
+        <w:rPr>
+          <w:b/>
+        </w:rPr>
+        <w:t>Info.ProgramName</w:t>
+      </w:r>
+      <w:proofErr w:type="spellEnd"/>
+      <w:r>
+        <w:rPr>
+          <w:b/>
+        </w:rPr>
+        <w:t>}</w:t>
       </w:r>
       <w:r>
         <w:rPr>
@@ -6985,6 +7704,7 @@
   <w:style w:type="character" w:default="1" w:styleId="DefaultParagraphFont">
     <w:name w:val="Default Paragraph Font"/>
     <w:uiPriority w:val="1"/>
+    <w:semiHidden/>
     <w:unhideWhenUsed/>
   </w:style>
   <w:style w:type="table" w:default="1" w:styleId="TableNormal">
@@ -7621,15 +8341,16 @@
 </file>
 
 <file path=customXml/item1.xml><?xml version="1.0" encoding="utf-8"?>
-<?mso-contentType ?>
-<FormTemplates xmlns="http://schemas.microsoft.com/sharepoint/v3/contenttype/forms">
-  <Display>DocumentLibraryForm</Display>
-  <Edit>DocumentLibraryForm</Edit>
-  <New>DocumentLibraryForm</New>
-</FormTemplates>
+<b:Sources xmlns:b="http://schemas.openxmlformats.org/officeDocument/2006/bibliography" xmlns="http://schemas.openxmlformats.org/officeDocument/2006/bibliography" SelectedStyle="\APA.XSL" StyleName="APA"/>
 </file>
 
 <file path=customXml/item2.xml><?xml version="1.0" encoding="utf-8"?>
+<p:properties xmlns:p="http://schemas.microsoft.com/office/2006/metadata/properties" xmlns:xsi="http://www.w3.org/2001/XMLSchema-instance">
+  <documentManagement/>
+</p:properties>
+</file>
+
+<file path=customXml/item3.xml><?xml version="1.0" encoding="utf-8"?>
 <ct:contentTypeSchema xmlns:ct="http://schemas.microsoft.com/office/2006/metadata/contentType" xmlns:ma="http://schemas.microsoft.com/office/2006/metadata/properties/metaAttributes" ct:_="" ma:_="" ma:contentTypeName="Document" ma:contentTypeID="0x010100A253B644FCFAD7409EBAFCD290AA2418" ma:contentTypeVersion="8" ma:contentTypeDescription="Create a new document." ma:contentTypeScope="" ma:versionID="5be701be97b5a7d030840f97951bd63f">
   <xsd:schema xmlns:xsd="http://www.w3.org/2001/XMLSchema" xmlns:xs="http://www.w3.org/2001/XMLSchema" xmlns:p="http://schemas.microsoft.com/office/2006/metadata/properties" xmlns:ns2="92ee4270-9d09-435c-8163-9480e84d542c" targetNamespace="http://schemas.microsoft.com/office/2006/metadata/properties" ma:root="true" ma:fieldsID="e754431ea33e719513553115a5b5b6cf" ns2:_="">
     <xsd:import namespace="92ee4270-9d09-435c-8163-9480e84d542c"/>
@@ -7797,25 +8518,32 @@
 </ct:contentTypeSchema>
 </file>
 
-<file path=customXml/item3.xml><?xml version="1.0" encoding="utf-8"?>
-<p:properties xmlns:p="http://schemas.microsoft.com/office/2006/metadata/properties" xmlns:xsi="http://www.w3.org/2001/XMLSchema-instance">
-  <documentManagement/>
-</p:properties>
-</file>
-
 <file path=customXml/item4.xml><?xml version="1.0" encoding="utf-8"?>
-<b:Sources xmlns:b="http://schemas.openxmlformats.org/officeDocument/2006/bibliography" xmlns="http://schemas.openxmlformats.org/officeDocument/2006/bibliography" SelectedStyle="\APA.XSL" StyleName="APA"/>
+<?mso-contentType ?>
+<FormTemplates xmlns="http://schemas.microsoft.com/sharepoint/v3/contenttype/forms">
+  <Display>DocumentLibraryForm</Display>
+  <Edit>DocumentLibraryForm</Edit>
+  <New>DocumentLibraryForm</New>
+</FormTemplates>
 </file>
 
 <file path=customXml/itemProps1.xml><?xml version="1.0" encoding="utf-8"?>
-<ds:datastoreItem xmlns:ds="http://schemas.openxmlformats.org/officeDocument/2006/customXml" ds:itemID="{ABE91D9D-E230-4D73-BAA6-EE83D801CFC1}">
+<ds:datastoreItem xmlns:ds="http://schemas.openxmlformats.org/officeDocument/2006/customXml" ds:itemID="{A976FBD8-E2B1-46C0-ACBB-B920108BE5B2}">
   <ds:schemaRefs>
-    <ds:schemaRef ds:uri="http://schemas.microsoft.com/sharepoint/v3/contenttype/forms"/>
+    <ds:schemaRef ds:uri="http://schemas.openxmlformats.org/officeDocument/2006/bibliography"/>
   </ds:schemaRefs>
 </ds:datastoreItem>
 </file>
 
 <file path=customXml/itemProps2.xml><?xml version="1.0" encoding="utf-8"?>
+<ds:datastoreItem xmlns:ds="http://schemas.openxmlformats.org/officeDocument/2006/customXml" ds:itemID="{F19E182A-E278-49AC-A58D-A3181FBB2975}">
+  <ds:schemaRefs>
+    <ds:schemaRef ds:uri="http://schemas.microsoft.com/office/2006/metadata/properties"/>
+  </ds:schemaRefs>
+</ds:datastoreItem>
+</file>
+
+<file path=customXml/itemProps3.xml><?xml version="1.0" encoding="utf-8"?>
 <ds:datastoreItem xmlns:ds="http://schemas.openxmlformats.org/officeDocument/2006/customXml" ds:itemID="{604E41F5-B545-4AA3-AFA7-16798CC9766F}">
   <ds:schemaRefs>
     <ds:schemaRef ds:uri="http://schemas.microsoft.com/office/2006/metadata/contentType"/>
@@ -7833,18 +8561,10 @@
 </ds:datastoreItem>
 </file>
 
-<file path=customXml/itemProps3.xml><?xml version="1.0" encoding="utf-8"?>
-<ds:datastoreItem xmlns:ds="http://schemas.openxmlformats.org/officeDocument/2006/customXml" ds:itemID="{F19E182A-E278-49AC-A58D-A3181FBB2975}">
+<file path=customXml/itemProps4.xml><?xml version="1.0" encoding="utf-8"?>
+<ds:datastoreItem xmlns:ds="http://schemas.openxmlformats.org/officeDocument/2006/customXml" ds:itemID="{ABE91D9D-E230-4D73-BAA6-EE83D801CFC1}">
   <ds:schemaRefs>
-    <ds:schemaRef ds:uri="http://schemas.microsoft.com/office/2006/metadata/properties"/>
-  </ds:schemaRefs>
-</ds:datastoreItem>
-</file>
-
-<file path=customXml/itemProps4.xml><?xml version="1.0" encoding="utf-8"?>
-<ds:datastoreItem xmlns:ds="http://schemas.openxmlformats.org/officeDocument/2006/customXml" ds:itemID="{A976FBD8-E2B1-46C0-ACBB-B920108BE5B2}">
-  <ds:schemaRefs>
-    <ds:schemaRef ds:uri="http://schemas.openxmlformats.org/officeDocument/2006/bibliography"/>
+    <ds:schemaRef ds:uri="http://schemas.microsoft.com/sharepoint/v3/contenttype/forms"/>
   </ds:schemaRefs>
 </ds:datastoreItem>
 </file>

</xml_diff>

<commit_message>
Move Labor Type and associated info to Labor page
</commit_message>
<xml_diff>
--- a/public/CAFTOP_Template.docx
+++ b/public/CAFTOP_Template.docx
@@ -1931,10 +1931,40 @@
         <w:t xml:space="preserve">} TO sustainment support is provided by </w:t>
       </w:r>
       <w:r>
-        <w:t>{#Description.LaborType===”organic”}{Description.OrganicSupport.Office}{/}{#Description.LaborType === “contractor”}{Description.ContractorSupport.ContractorName}{/}.</w:t>
-      </w:r>
-      <w:r>
-        <w:t>{#Description.LaborType === “contractor”}</w:t>
+        <w:t>{#</w:t>
+      </w:r>
+      <w:r>
+        <w:t>Labor</w:t>
+      </w:r>
+      <w:r>
+        <w:t>.LaborType===”organic”}{</w:t>
+      </w:r>
+      <w:r>
+        <w:t>Labor</w:t>
+      </w:r>
+      <w:r>
+        <w:t>.OrganicSupport.Office}{/}{#</w:t>
+      </w:r>
+      <w:r>
+        <w:t>Labor</w:t>
+      </w:r>
+      <w:r>
+        <w:t>.LaborType === “contractor”}{</w:t>
+      </w:r>
+      <w:r>
+        <w:t>Labor</w:t>
+      </w:r>
+      <w:r>
+        <w:t>.ContractorSupport.ContractorName}{/}.</w:t>
+      </w:r>
+      <w:r>
+        <w:t>{#</w:t>
+      </w:r>
+      <w:r>
+        <w:t>Labor</w:t>
+      </w:r>
+      <w:r>
+        <w:t>.LaborType === “contractor”}</w:t>
       </w:r>
       <w:r>
         <w:t xml:space="preserve"> </w:t>
@@ -1950,7 +1980,10 @@
       </w:r>
       <w:proofErr w:type="spellStart"/>
       <w:r>
-        <w:t>Description.</w:t>
+        <w:t>Labor</w:t>
+      </w:r>
+      <w:r>
+        <w:t>.</w:t>
       </w:r>
       <w:r>
         <w:t>ContractorSupport.</w:t>
@@ -1960,7 +1993,13 @@
       </w:r>
       <w:proofErr w:type="spellEnd"/>
       <w:r>
-        <w:t>}, Contract #{Description.</w:t>
+        <w:t>}, Contract #{</w:t>
+      </w:r>
+      <w:r>
+        <w:t>Labor</w:t>
+      </w:r>
+      <w:r>
+        <w:t>.</w:t>
       </w:r>
       <w:r>
         <w:t>ContractorSupport.</w:t>
@@ -1970,7 +2009,10 @@
       </w:r>
       <w:proofErr w:type="gramStart"/>
       <w:r>
-        <w:t>Description.</w:t>
+        <w:t>Labor</w:t>
+      </w:r>
+      <w:r>
+        <w:t>.</w:t>
       </w:r>
       <w:r>
         <w:t>ContractorSupport.</w:t>
@@ -2226,29 +2268,29 @@
         <w:t>}</w:t>
       </w:r>
       <w:r>
-        <w:t xml:space="preserve"> migrated into TOAP staging area and were authored to the latest Technical Manuals Specification and </w:t>
+        <w:t xml:space="preserve"> migrated into TOAP staging area and were authored to the latest Technical Manuals Specification and Standards (TMSS) Digital Support Suite (DSS) and published as revisions.</w:t>
+      </w:r>
+      <w:r>
+        <w:t>{#TechnicalOrders.</w:t>
+      </w:r>
+      <w:r>
+        <w:t>NumNotAuthoredInTOAP</w:t>
+      </w:r>
+      <w:r>
+        <w:t xml:space="preserve"> &gt; 0</w:t>
+      </w:r>
+      <w:r>
+        <w:t xml:space="preserve"> </w:t>
+      </w:r>
+      <w:r>
+        <w:t>}</w:t>
+      </w:r>
+      <w:r>
+        <w:t xml:space="preserve"> </w:t>
       </w:r>
       <w:r>
         <w:lastRenderedPageBreak/>
-        <w:t>Standards (TMSS) Digital Support Suite (DSS) and published as revisions.</w:t>
-      </w:r>
-      <w:r>
-        <w:t>{#TechnicalOrders.</w:t>
-      </w:r>
-      <w:r>
-        <w:t>NumNotAuthoredInTOAP</w:t>
-      </w:r>
-      <w:r>
-        <w:t xml:space="preserve"> &gt; 0</w:t>
-      </w:r>
-      <w:r>
-        <w:t xml:space="preserve"> </w:t>
-      </w:r>
-      <w:r>
-        <w:t>}</w:t>
-      </w:r>
-      <w:r>
-        <w:t xml:space="preserve"> Additional </w:t>
+        <w:t>Additional </w:t>
       </w:r>
       <w:r>
         <w:t>{</w:t>
@@ -2990,11 +3032,7 @@
         <w:t>-</w:t>
       </w:r>
       <w:r>
-        <w:t xml:space="preserve">year average of change pages. Data is captured in Enhanced Technical Information Management System (ETIMS). ETIMS data is populated in the Technical Order information Sheet (TOIS) which populates Labor </w:t>
-      </w:r>
-      <w:r>
-        <w:lastRenderedPageBreak/>
-        <w:t xml:space="preserve">requirement and is attached to the </w:t>
+        <w:t xml:space="preserve">year average of change pages. Data is captured in Enhanced Technical Information Management System (ETIMS). ETIMS data is populated in the Technical Order information Sheet (TOIS) which populates Labor requirement and is attached to the </w:t>
       </w:r>
       <w:r>
         <w:t>Logistics Requirement</w:t>
@@ -3032,6 +3070,7 @@
         <w:rPr>
           <w:b/>
         </w:rPr>
+        <w:lastRenderedPageBreak/>
         <w:t>{</w:t>
       </w:r>
       <w:proofErr w:type="spellStart"/>
@@ -3567,7 +3606,7 @@
           <w:b w:val="0"/>
           <w:bCs w:val="0"/>
         </w:rPr>
-        <w:t xml:space="preserve">task provides labor associated with the sustainment of Technical Orders (TO) to ensure the most current version of TO documents are available and accurately archived. This includes conversion of engineering drawings into text searchable .PDF </w:t>
+        <w:t xml:space="preserve">task provides labor associated with the sustainment of Technical Orders (TO) to ensure the most current version of TO documents are available and accurately archived. This includes conversion of engineering drawings into text searchable .PDF files, sustainment of parts configuration data extracted from Illustrated Parts Breakdown (IPB) TOs to include conversion, validation, and identification of errors to ensure data extracted from new IPB TOs is captured, sustained, and updated for the </w:t>
       </w:r>
       <w:r>
         <w:rPr>
@@ -3576,7 +3615,7 @@
           <w:bCs w:val="0"/>
         </w:rPr>
         <w:lastRenderedPageBreak/>
-        <w:t xml:space="preserve">files, sustainment of parts configuration data extracted from Illustrated Parts Breakdown (IPB) TOs to include conversion, validation, and identification of errors to ensure data extracted from new IPB TOs is captured, sustained, and updated for the Applications, </w:t>
+        <w:t xml:space="preserve">Applications, </w:t>
       </w:r>
       <w:r>
         <w:rPr>
@@ -3780,7 +3819,7 @@
           <w:b w:val="0"/>
           <w:bCs w:val="0"/>
         </w:rPr>
-        <w:t xml:space="preserve">Without full support, the </w:t>
+        <w:t xml:space="preserve">Without full support, the technical data and the OSS&amp;E of the mission is drastically put at risk. A reduced level of support would create an unacceptable risk to life, health, property, mission capability and the </w:t>
       </w:r>
       <w:r>
         <w:rPr>
@@ -3789,7 +3828,7 @@
           <w:bCs w:val="0"/>
         </w:rPr>
         <w:lastRenderedPageBreak/>
-        <w:t>technical data and the OSS&amp;E of the mission is drastically put at risk. A reduced level of support would create an unacceptable risk to life, health, property, mission capability and the environment. This support maintains the accuracy and consistency of TOs available to users. Without technically accurate data, full mission capability cannot be realized at field level.</w:t>
+        <w:t>environment. This support maintains the accuracy and consistency of TOs available to users. Without technically accurate data, full mission capability cannot be realized at field level.</w:t>
       </w:r>
     </w:p>
     <w:p/>
@@ -4510,16 +4549,13 @@
         <w:t xml:space="preserve">recommended change (RCs) </w:t>
       </w:r>
       <w:r>
-        <w:t xml:space="preserve">cannot be processed into </w:t>
+        <w:t xml:space="preserve">cannot be processed into TO change packages. Without current TOs it could jeopardize the safety of personnel, </w:t>
+      </w:r>
+      <w:r>
+        <w:t xml:space="preserve">cause </w:t>
       </w:r>
       <w:r>
         <w:lastRenderedPageBreak/>
-        <w:t xml:space="preserve">TO change packages. Without current TOs it could jeopardize the safety of personnel, </w:t>
-      </w:r>
-      <w:r>
-        <w:t xml:space="preserve">cause </w:t>
-      </w:r>
-      <w:r>
         <w:t>potential equipment damage,</w:t>
       </w:r>
       <w:r>
@@ -8341,16 +8377,15 @@
 </file>
 
 <file path=customXml/item1.xml><?xml version="1.0" encoding="utf-8"?>
-<b:Sources xmlns:b="http://schemas.openxmlformats.org/officeDocument/2006/bibliography" xmlns="http://schemas.openxmlformats.org/officeDocument/2006/bibliography" SelectedStyle="\APA.XSL" StyleName="APA"/>
+<?mso-contentType ?>
+<FormTemplates xmlns="http://schemas.microsoft.com/sharepoint/v3/contenttype/forms">
+  <Display>DocumentLibraryForm</Display>
+  <Edit>DocumentLibraryForm</Edit>
+  <New>DocumentLibraryForm</New>
+</FormTemplates>
 </file>
 
 <file path=customXml/item2.xml><?xml version="1.0" encoding="utf-8"?>
-<p:properties xmlns:p="http://schemas.microsoft.com/office/2006/metadata/properties" xmlns:xsi="http://www.w3.org/2001/XMLSchema-instance">
-  <documentManagement/>
-</p:properties>
-</file>
-
-<file path=customXml/item3.xml><?xml version="1.0" encoding="utf-8"?>
 <ct:contentTypeSchema xmlns:ct="http://schemas.microsoft.com/office/2006/metadata/contentType" xmlns:ma="http://schemas.microsoft.com/office/2006/metadata/properties/metaAttributes" ct:_="" ma:_="" ma:contentTypeName="Document" ma:contentTypeID="0x010100A253B644FCFAD7409EBAFCD290AA2418" ma:contentTypeVersion="8" ma:contentTypeDescription="Create a new document." ma:contentTypeScope="" ma:versionID="5be701be97b5a7d030840f97951bd63f">
   <xsd:schema xmlns:xsd="http://www.w3.org/2001/XMLSchema" xmlns:xs="http://www.w3.org/2001/XMLSchema" xmlns:p="http://schemas.microsoft.com/office/2006/metadata/properties" xmlns:ns2="92ee4270-9d09-435c-8163-9480e84d542c" targetNamespace="http://schemas.microsoft.com/office/2006/metadata/properties" ma:root="true" ma:fieldsID="e754431ea33e719513553115a5b5b6cf" ns2:_="">
     <xsd:import namespace="92ee4270-9d09-435c-8163-9480e84d542c"/>
@@ -8518,32 +8553,25 @@
 </ct:contentTypeSchema>
 </file>
 
+<file path=customXml/item3.xml><?xml version="1.0" encoding="utf-8"?>
+<p:properties xmlns:p="http://schemas.microsoft.com/office/2006/metadata/properties" xmlns:xsi="http://www.w3.org/2001/XMLSchema-instance">
+  <documentManagement/>
+</p:properties>
+</file>
+
 <file path=customXml/item4.xml><?xml version="1.0" encoding="utf-8"?>
-<?mso-contentType ?>
-<FormTemplates xmlns="http://schemas.microsoft.com/sharepoint/v3/contenttype/forms">
-  <Display>DocumentLibraryForm</Display>
-  <Edit>DocumentLibraryForm</Edit>
-  <New>DocumentLibraryForm</New>
-</FormTemplates>
+<b:Sources xmlns:b="http://schemas.openxmlformats.org/officeDocument/2006/bibliography" xmlns="http://schemas.openxmlformats.org/officeDocument/2006/bibliography" SelectedStyle="\APA.XSL" StyleName="APA"/>
 </file>
 
 <file path=customXml/itemProps1.xml><?xml version="1.0" encoding="utf-8"?>
-<ds:datastoreItem xmlns:ds="http://schemas.openxmlformats.org/officeDocument/2006/customXml" ds:itemID="{A976FBD8-E2B1-46C0-ACBB-B920108BE5B2}">
+<ds:datastoreItem xmlns:ds="http://schemas.openxmlformats.org/officeDocument/2006/customXml" ds:itemID="{ABE91D9D-E230-4D73-BAA6-EE83D801CFC1}">
   <ds:schemaRefs>
-    <ds:schemaRef ds:uri="http://schemas.openxmlformats.org/officeDocument/2006/bibliography"/>
+    <ds:schemaRef ds:uri="http://schemas.microsoft.com/sharepoint/v3/contenttype/forms"/>
   </ds:schemaRefs>
 </ds:datastoreItem>
 </file>
 
 <file path=customXml/itemProps2.xml><?xml version="1.0" encoding="utf-8"?>
-<ds:datastoreItem xmlns:ds="http://schemas.openxmlformats.org/officeDocument/2006/customXml" ds:itemID="{F19E182A-E278-49AC-A58D-A3181FBB2975}">
-  <ds:schemaRefs>
-    <ds:schemaRef ds:uri="http://schemas.microsoft.com/office/2006/metadata/properties"/>
-  </ds:schemaRefs>
-</ds:datastoreItem>
-</file>
-
-<file path=customXml/itemProps3.xml><?xml version="1.0" encoding="utf-8"?>
 <ds:datastoreItem xmlns:ds="http://schemas.openxmlformats.org/officeDocument/2006/customXml" ds:itemID="{604E41F5-B545-4AA3-AFA7-16798CC9766F}">
   <ds:schemaRefs>
     <ds:schemaRef ds:uri="http://schemas.microsoft.com/office/2006/metadata/contentType"/>
@@ -8561,10 +8589,18 @@
 </ds:datastoreItem>
 </file>
 
+<file path=customXml/itemProps3.xml><?xml version="1.0" encoding="utf-8"?>
+<ds:datastoreItem xmlns:ds="http://schemas.openxmlformats.org/officeDocument/2006/customXml" ds:itemID="{F19E182A-E278-49AC-A58D-A3181FBB2975}">
+  <ds:schemaRefs>
+    <ds:schemaRef ds:uri="http://schemas.microsoft.com/office/2006/metadata/properties"/>
+  </ds:schemaRefs>
+</ds:datastoreItem>
+</file>
+
 <file path=customXml/itemProps4.xml><?xml version="1.0" encoding="utf-8"?>
-<ds:datastoreItem xmlns:ds="http://schemas.openxmlformats.org/officeDocument/2006/customXml" ds:itemID="{ABE91D9D-E230-4D73-BAA6-EE83D801CFC1}">
+<ds:datastoreItem xmlns:ds="http://schemas.openxmlformats.org/officeDocument/2006/customXml" ds:itemID="{A976FBD8-E2B1-46C0-ACBB-B920108BE5B2}">
   <ds:schemaRefs>
-    <ds:schemaRef ds:uri="http://schemas.microsoft.com/sharepoint/v3/contenttype/forms"/>
+    <ds:schemaRef ds:uri="http://schemas.openxmlformats.org/officeDocument/2006/bibliography"/>
   </ds:schemaRefs>
 </ds:datastoreItem>
 </file>

</xml_diff>

<commit_message>
Generate section 1.8 System/Mission Description
</commit_message>
<xml_diff>
--- a/public/CAFTOP_Template.docx
+++ b/public/CAFTOP_Template.docx
@@ -934,7 +934,7 @@
         </w:rPr>
         <w:fldChar w:fldCharType="separate"/>
       </w:r>
-      <w:hyperlink w:anchor="_Toc175644189" w:history="1">
+      <w:hyperlink w:anchor="_Toc175730852" w:history="1">
         <w:r>
           <w:rPr>
             <w:rStyle w:val="Hyperlink"/>
@@ -961,7 +961,7 @@
             <w:noProof/>
             <w:webHidden/>
           </w:rPr>
-          <w:instrText xml:space="preserve"> PAGEREF _Toc175644189 \h </w:instrText>
+          <w:instrText xml:space="preserve"> PAGEREF _Toc175730852 \h </w:instrText>
         </w:r>
         <w:r>
           <w:rPr>
@@ -1005,7 +1005,7 @@
           <w14:ligatures w14:val="standardContextual"/>
         </w:rPr>
       </w:pPr>
-      <w:hyperlink w:anchor="_Toc175644190" w:history="1">
+      <w:hyperlink w:anchor="_Toc175730853" w:history="1">
         <w:r>
           <w:rPr>
             <w:rStyle w:val="Hyperlink"/>
@@ -1032,7 +1032,7 @@
             <w:noProof/>
             <w:webHidden/>
           </w:rPr>
-          <w:instrText xml:space="preserve"> PAGEREF _Toc175644190 \h </w:instrText>
+          <w:instrText xml:space="preserve"> PAGEREF _Toc175730853 \h </w:instrText>
         </w:r>
         <w:r>
           <w:rPr>
@@ -1076,7 +1076,7 @@
           <w14:ligatures w14:val="standardContextual"/>
         </w:rPr>
       </w:pPr>
-      <w:hyperlink w:anchor="_Toc175644191" w:history="1">
+      <w:hyperlink w:anchor="_Toc175730854" w:history="1">
         <w:r>
           <w:rPr>
             <w:rStyle w:val="Hyperlink"/>
@@ -1103,7 +1103,7 @@
             <w:noProof/>
             <w:webHidden/>
           </w:rPr>
-          <w:instrText xml:space="preserve"> PAGEREF _Toc175644191 \h </w:instrText>
+          <w:instrText xml:space="preserve"> PAGEREF _Toc175730854 \h </w:instrText>
         </w:r>
         <w:r>
           <w:rPr>
@@ -1147,7 +1147,7 @@
           <w14:ligatures w14:val="standardContextual"/>
         </w:rPr>
       </w:pPr>
-      <w:hyperlink w:anchor="_Toc175644192" w:history="1">
+      <w:hyperlink w:anchor="_Toc175730855" w:history="1">
         <w:r>
           <w:rPr>
             <w:rStyle w:val="Hyperlink"/>
@@ -1174,7 +1174,7 @@
             <w:noProof/>
             <w:webHidden/>
           </w:rPr>
-          <w:instrText xml:space="preserve"> PAGEREF _Toc175644192 \h </w:instrText>
+          <w:instrText xml:space="preserve"> PAGEREF _Toc175730855 \h </w:instrText>
         </w:r>
         <w:r>
           <w:rPr>
@@ -1218,7 +1218,7 @@
           <w14:ligatures w14:val="standardContextual"/>
         </w:rPr>
       </w:pPr>
-      <w:hyperlink w:anchor="_Toc175644193" w:history="1">
+      <w:hyperlink w:anchor="_Toc175730856" w:history="1">
         <w:r>
           <w:rPr>
             <w:rStyle w:val="Hyperlink"/>
@@ -1245,7 +1245,7 @@
             <w:noProof/>
             <w:webHidden/>
           </w:rPr>
-          <w:instrText xml:space="preserve"> PAGEREF _Toc175644193 \h </w:instrText>
+          <w:instrText xml:space="preserve"> PAGEREF _Toc175730856 \h </w:instrText>
         </w:r>
         <w:r>
           <w:rPr>
@@ -1289,7 +1289,7 @@
           <w14:ligatures w14:val="standardContextual"/>
         </w:rPr>
       </w:pPr>
-      <w:hyperlink w:anchor="_Toc175644194" w:history="1">
+      <w:hyperlink w:anchor="_Toc175730857" w:history="1">
         <w:r>
           <w:rPr>
             <w:rStyle w:val="Hyperlink"/>
@@ -1316,7 +1316,7 @@
             <w:noProof/>
             <w:webHidden/>
           </w:rPr>
-          <w:instrText xml:space="preserve"> PAGEREF _Toc175644194 \h </w:instrText>
+          <w:instrText xml:space="preserve"> PAGEREF _Toc175730857 \h </w:instrText>
         </w:r>
         <w:r>
           <w:rPr>
@@ -1360,7 +1360,7 @@
           <w14:ligatures w14:val="standardContextual"/>
         </w:rPr>
       </w:pPr>
-      <w:hyperlink w:anchor="_Toc175644195" w:history="1">
+      <w:hyperlink w:anchor="_Toc175730858" w:history="1">
         <w:r>
           <w:rPr>
             <w:rStyle w:val="Hyperlink"/>
@@ -1387,7 +1387,7 @@
             <w:noProof/>
             <w:webHidden/>
           </w:rPr>
-          <w:instrText xml:space="preserve"> PAGEREF _Toc175644195 \h </w:instrText>
+          <w:instrText xml:space="preserve"> PAGEREF _Toc175730858 \h </w:instrText>
         </w:r>
         <w:r>
           <w:rPr>
@@ -1419,6 +1419,77 @@
       </w:hyperlink>
     </w:p>
     <w:p>
+      <w:pPr>
+        <w:pStyle w:val="TOC2"/>
+        <w:tabs>
+          <w:tab w:val="right" w:leader="dot" w:pos="9350"/>
+        </w:tabs>
+        <w:rPr>
+          <w:rFonts w:asciiTheme="minorHAnsi" w:hAnsiTheme="minorHAnsi" w:cstheme="minorBidi"/>
+          <w:noProof/>
+          <w:kern w:val="2"/>
+          <w14:ligatures w14:val="standardContextual"/>
+        </w:rPr>
+      </w:pPr>
+      <w:hyperlink w:anchor="_Toc175730859" w:history="1">
+        <w:r>
+          <w:rPr>
+            <w:rStyle w:val="Hyperlink"/>
+            <w:noProof/>
+          </w:rPr>
+          <w:t>1.8. System/Mission Description</w:t>
+        </w:r>
+        <w:r>
+          <w:rPr>
+            <w:noProof/>
+            <w:webHidden/>
+          </w:rPr>
+          <w:tab/>
+        </w:r>
+        <w:r>
+          <w:rPr>
+            <w:noProof/>
+            <w:webHidden/>
+          </w:rPr>
+          <w:fldChar w:fldCharType="begin"/>
+        </w:r>
+        <w:r>
+          <w:rPr>
+            <w:noProof/>
+            <w:webHidden/>
+          </w:rPr>
+          <w:instrText xml:space="preserve"> PAGEREF _Toc175730859 \h </w:instrText>
+        </w:r>
+        <w:r>
+          <w:rPr>
+            <w:noProof/>
+            <w:webHidden/>
+          </w:rPr>
+        </w:r>
+        <w:r>
+          <w:rPr>
+            <w:noProof/>
+            <w:webHidden/>
+          </w:rPr>
+          <w:fldChar w:fldCharType="separate"/>
+        </w:r>
+        <w:r>
+          <w:rPr>
+            <w:noProof/>
+            <w:webHidden/>
+          </w:rPr>
+          <w:t>4</w:t>
+        </w:r>
+        <w:r>
+          <w:rPr>
+            <w:noProof/>
+            <w:webHidden/>
+          </w:rPr>
+          <w:fldChar w:fldCharType="end"/>
+        </w:r>
+      </w:hyperlink>
+    </w:p>
+    <w:p>
       <w:r>
         <w:fldChar w:fldCharType="end"/>
       </w:r>
@@ -1790,7 +1861,7 @@
     </w:p>
     <w:p/>
     <w:p>
-      <w:bookmarkStart w:id="0" w:name="_Toc175644189"/>
+      <w:bookmarkStart w:id="0" w:name="_Toc175730852"/>
       <w:r>
         <w:rPr>
           <w:rStyle w:val="Heading1Char"/>
@@ -1869,7 +1940,7 @@
     </w:p>
     <w:p/>
     <w:p>
-      <w:bookmarkStart w:id="1" w:name="_Toc175644190"/>
+      <w:bookmarkStart w:id="1" w:name="_Toc175730853"/>
       <w:r>
         <w:rPr>
           <w:rStyle w:val="Heading2Char"/>
@@ -1901,7 +1972,7 @@
     </w:p>
     <w:p/>
     <w:p>
-      <w:bookmarkStart w:id="2" w:name="_Toc175644191"/>
+      <w:bookmarkStart w:id="2" w:name="_Toc175730854"/>
       <w:r>
         <w:rPr>
           <w:rStyle w:val="Heading2Char"/>
@@ -2080,7 +2151,7 @@
     </w:p>
     <w:p/>
     <w:p>
-      <w:bookmarkStart w:id="3" w:name="_Toc175644192"/>
+      <w:bookmarkStart w:id="3" w:name="_Toc175730855"/>
       <w:r>
         <w:rPr>
           <w:rStyle w:val="Heading2Char"/>
@@ -2447,7 +2518,7 @@
     </w:p>
     <w:p/>
     <w:p>
-      <w:bookmarkStart w:id="4" w:name="_Toc175644193"/>
+      <w:bookmarkStart w:id="4" w:name="_Toc175730856"/>
       <w:r>
         <w:rPr>
           <w:rStyle w:val="Heading2Char"/>
@@ -2483,7 +2554,7 @@
     </w:p>
     <w:p/>
     <w:p>
-      <w:bookmarkStart w:id="5" w:name="_Toc175644194"/>
+      <w:bookmarkStart w:id="5" w:name="_Toc175730857"/>
       <w:r>
         <w:rPr>
           <w:rStyle w:val="Heading2Char"/>
@@ -2607,7 +2678,7 @@
     </w:p>
     <w:p/>
     <w:p>
-      <w:bookmarkStart w:id="6" w:name="_Toc175644195"/>
+      <w:bookmarkStart w:id="6" w:name="_Toc175730858"/>
       <w:r>
         <w:rPr>
           <w:rStyle w:val="Heading2Char"/>
@@ -2786,56 +2857,54 @@
     </w:p>
     <w:p/>
     <w:p>
-      <w:r>
-        <w:rPr>
-          <w:b/>
-          <w:bCs/>
+      <w:bookmarkStart w:id="7" w:name="_Toc175730859"/>
+      <w:r>
+        <w:rPr>
+          <w:rStyle w:val="Heading2Char"/>
         </w:rPr>
         <w:t>1.</w:t>
       </w:r>
       <w:r>
         <w:rPr>
-          <w:b/>
+          <w:rStyle w:val="Heading2Char"/>
         </w:rPr>
         <w:t>8</w:t>
       </w:r>
       <w:r>
         <w:rPr>
-          <w:b/>
+          <w:rStyle w:val="Heading2Char"/>
         </w:rPr>
         <w:t>. System</w:t>
       </w:r>
       <w:r>
         <w:rPr>
-          <w:b/>
-        </w:rPr>
-        <w:t>/Mission Description:</w:t>
-      </w:r>
-      <w:r>
-        <w:t xml:space="preserve"> </w:t>
-      </w:r>
-      <w:r>
-        <w:t xml:space="preserve">The </w:t>
+          <w:rStyle w:val="Heading2Char"/>
+        </w:rPr>
+        <w:t>/Mission Description</w:t>
+      </w:r>
+      <w:bookmarkEnd w:id="7"/>
+      <w:r>
+        <w:rPr>
+          <w:b/>
+        </w:rPr>
+        <w:t>:</w:t>
+      </w:r>
+      <w:r>
+        <w:t xml:space="preserve"> </w:t>
       </w:r>
       <w:r>
         <w:t>{</w:t>
       </w:r>
       <w:proofErr w:type="spellStart"/>
       <w:r>
-        <w:t>Info.ProgramName</w:t>
+        <w:t>Description.SystemMissionDescription</w:t>
       </w:r>
       <w:proofErr w:type="spellEnd"/>
       <w:r>
         <w:t>}</w:t>
       </w:r>
       <w:r>
-        <w:t xml:space="preserve"> Technical Orders (TOs) support Organizational, Intermediate and Depot level repair. Significant improvement in our capability and tools to work our a</w:t>
-      </w:r>
-      <w:r>
-        <w:t>ssigned TO workload</w:t>
-      </w:r>
-      <w:r>
-        <w:t xml:space="preserve">. </w:t>
+        <w:t xml:space="preserve"> </w:t>
       </w:r>
     </w:p>
     <w:p/>
@@ -3070,57 +3139,60 @@
         <w:rPr>
           <w:b/>
         </w:rPr>
+        <w:t>{</w:t>
+      </w:r>
+      <w:proofErr w:type="spellStart"/>
+      <w:r>
+        <w:rPr>
+          <w:b/>
+        </w:rPr>
+        <w:t>Info.ProgramName</w:t>
+      </w:r>
+      <w:proofErr w:type="spellEnd"/>
+      <w:r>
+        <w:rPr>
+          <w:b/>
+        </w:rPr>
+        <w:t>}</w:t>
+      </w:r>
+      <w:r>
+        <w:rPr>
+          <w:b/>
+        </w:rPr>
+        <w:t xml:space="preserve"> </w:t>
+      </w:r>
+      <w:r>
+        <w:rPr>
+          <w:b/>
+        </w:rPr>
+        <w:t xml:space="preserve">Labor </w:t>
+      </w:r>
+      <w:r>
+        <w:rPr>
+          <w:b/>
+        </w:rPr>
+        <w:t>Non-Mod Revision</w:t>
+      </w:r>
+      <w:r>
+        <w:t xml:space="preserve"> </w:t>
+      </w:r>
+      <w:r>
+        <w:t xml:space="preserve">requirements are labor </w:t>
+      </w:r>
+      <w:r>
+        <w:t xml:space="preserve">cost associated with updates to </w:t>
+      </w:r>
+      <w:proofErr w:type="spellStart"/>
+      <w:r>
+        <w:t>TO</w:t>
+      </w:r>
+      <w:proofErr w:type="spellEnd"/>
+      <w:r>
+        <w:t xml:space="preserve"> revisions supporting the field and depot users by </w:t>
+      </w:r>
+      <w:r>
         <w:lastRenderedPageBreak/>
-        <w:t>{</w:t>
-      </w:r>
-      <w:proofErr w:type="spellStart"/>
-      <w:r>
-        <w:rPr>
-          <w:b/>
-        </w:rPr>
-        <w:t>Info.ProgramName</w:t>
-      </w:r>
-      <w:proofErr w:type="spellEnd"/>
-      <w:r>
-        <w:rPr>
-          <w:b/>
-        </w:rPr>
-        <w:t>}</w:t>
-      </w:r>
-      <w:r>
-        <w:rPr>
-          <w:b/>
-        </w:rPr>
-        <w:t xml:space="preserve"> </w:t>
-      </w:r>
-      <w:r>
-        <w:rPr>
-          <w:b/>
-        </w:rPr>
-        <w:t xml:space="preserve">Labor </w:t>
-      </w:r>
-      <w:r>
-        <w:rPr>
-          <w:b/>
-        </w:rPr>
-        <w:t>Non-Mod Revision</w:t>
-      </w:r>
-      <w:r>
-        <w:t xml:space="preserve"> </w:t>
-      </w:r>
-      <w:r>
-        <w:t xml:space="preserve">requirements are labor </w:t>
-      </w:r>
-      <w:r>
-        <w:t xml:space="preserve">cost associated with updates to </w:t>
-      </w:r>
-      <w:proofErr w:type="spellStart"/>
-      <w:r>
-        <w:t>TO</w:t>
-      </w:r>
-      <w:proofErr w:type="spellEnd"/>
-      <w:r>
-        <w:t xml:space="preserve"> revisions supporting the field and depot users by providing </w:t>
+        <w:t xml:space="preserve">providing </w:t>
       </w:r>
       <w:r>
         <w:t>m</w:t>
@@ -3606,7 +3678,7 @@
           <w:b w:val="0"/>
           <w:bCs w:val="0"/>
         </w:rPr>
-        <w:t xml:space="preserve">task provides labor associated with the sustainment of Technical Orders (TO) to ensure the most current version of TO documents are available and accurately archived. This includes conversion of engineering drawings into text searchable .PDF files, sustainment of parts configuration data extracted from Illustrated Parts Breakdown (IPB) TOs to include conversion, validation, and identification of errors to ensure data extracted from new IPB TOs is captured, sustained, and updated for the </w:t>
+        <w:t xml:space="preserve">task provides labor associated with the sustainment of Technical Orders (TO) to ensure the most current version of TO documents are available and accurately archived. This includes conversion of engineering drawings into text searchable .PDF files, sustainment of parts configuration data extracted from Illustrated Parts Breakdown (IPB) TOs to include conversion, validation, and identification of errors to ensure data extracted from new IPB TOs is captured, sustained, and updated for the Applications, </w:t>
       </w:r>
       <w:r>
         <w:rPr>
@@ -3614,8 +3686,7 @@
           <w:b w:val="0"/>
           <w:bCs w:val="0"/>
         </w:rPr>
-        <w:lastRenderedPageBreak/>
-        <w:t xml:space="preserve">Applications, </w:t>
+        <w:t>Programs,</w:t>
       </w:r>
       <w:r>
         <w:rPr>
@@ -3623,163 +3694,164 @@
           <w:b w:val="0"/>
           <w:bCs w:val="0"/>
         </w:rPr>
-        <w:t>Programs,</w:t>
-      </w:r>
+        <w:t xml:space="preserve"> and Indentures (API/D200F) databases. Contract labor to sustain systems utilized by the AF to manage sustainment, such as </w:t>
+      </w:r>
+      <w:proofErr w:type="spellStart"/>
       <w:r>
         <w:rPr>
           <w:rStyle w:val="Strong"/>
           <w:b w:val="0"/>
           <w:bCs w:val="0"/>
         </w:rPr>
-        <w:t xml:space="preserve"> and Indentures (API/D200F) databases. Contract labor to sustain systems utilized by the AF to manage sustainment, such as </w:t>
-      </w:r>
-      <w:proofErr w:type="spellStart"/>
+        <w:t>Contenta</w:t>
+      </w:r>
+      <w:proofErr w:type="spellEnd"/>
       <w:r>
         <w:rPr>
           <w:rStyle w:val="Strong"/>
           <w:b w:val="0"/>
           <w:bCs w:val="0"/>
         </w:rPr>
-        <w:t>Contenta</w:t>
-      </w:r>
-      <w:proofErr w:type="spellEnd"/>
+        <w:t xml:space="preserve">, </w:t>
+      </w:r>
+      <w:proofErr w:type="spellStart"/>
       <w:r>
         <w:rPr>
           <w:rStyle w:val="Strong"/>
           <w:b w:val="0"/>
           <w:bCs w:val="0"/>
         </w:rPr>
-        <w:t xml:space="preserve">, </w:t>
-      </w:r>
-      <w:proofErr w:type="spellStart"/>
+        <w:lastRenderedPageBreak/>
+        <w:t>Framemaker</w:t>
+      </w:r>
+      <w:proofErr w:type="spellEnd"/>
       <w:r>
         <w:rPr>
           <w:rStyle w:val="Strong"/>
           <w:b w:val="0"/>
           <w:bCs w:val="0"/>
         </w:rPr>
-        <w:t>Framemaker</w:t>
+        <w:t xml:space="preserve"> and graphic TO source data. Effort enables the sustainment of TO publishing systems and style libraries. Sustains conversion tool utilized to convert Standard Generalized Markup Language (SGML) to Hypertext Markup Language (HTML) to allow publishing of Type I Interactive Electronic Technical Manuals (IETM) data. Provides labor to sustain user interface tools and access to electronic TO and engineering source data, and enterprise-level search linked U.S. Air Force (USAF) data sources. Effort also provides the labor to evaluate military specifications governing structure, style, and format of TO data and to assess impacts of military specification changes on TO source data.</w:t>
+      </w:r>
+    </w:p>
+    <w:p>
+      <w:r>
+        <w:rPr>
+          <w:b/>
+          <w:bCs/>
+        </w:rPr>
+        <w:t>Impact Statement:</w:t>
+      </w:r>
+      <w:r>
+        <w:t xml:space="preserve">  Without the support of Product Data Services (PDS) TO Sustainment Contract </w:t>
+      </w:r>
+      <w:r>
+        <w:t>{</w:t>
+      </w:r>
+      <w:proofErr w:type="spellStart"/>
+      <w:r>
+        <w:t>Info.ProgramName</w:t>
       </w:r>
       <w:proofErr w:type="spellEnd"/>
       <w:r>
+        <w:t>}</w:t>
+      </w:r>
+      <w:r>
+        <w:t xml:space="preserve"> technical data, the Operational Safety, Suitability, and Effectiveness (OSS&amp;E) of the mission is drastically put at risk. A reduced level of support would create an unacceptable risk to life, health, property, mission capability and the environment. This support maintains the accuracy and consistency of TOs available to users. Without technically accurate data, full mission capability cannot be realized at field level.</w:t>
+      </w:r>
+      <w:r>
+        <w:t xml:space="preserve"> </w:t>
+      </w:r>
+      <w:r>
+        <w:t>This task follows guidance provided by AFI 63-101/20-101 which requires that current, valid, verified TOs and technical data must be provided that clearly identifies procedures and requirements necessary to preserve OSS&amp;E baselines and to diagnose, repair, calibrate, operate, and test systems or end items.</w:t>
+      </w:r>
+    </w:p>
+    <w:p>
+      <w:pPr>
+        <w:pStyle w:val="ListParagraph"/>
+      </w:pPr>
+      <w:r>
+        <w:t xml:space="preserve">2.4.2 </w:t>
+      </w:r>
+      <w:r>
+        <w:rPr>
+          <w:b/>
+          <w:bCs/>
+        </w:rPr>
+        <w:t>{</w:t>
+      </w:r>
+      <w:proofErr w:type="spellStart"/>
+      <w:r>
+        <w:rPr>
+          <w:b/>
+          <w:bCs/>
+        </w:rPr>
+        <w:t>Info.ProgramName</w:t>
+      </w:r>
+      <w:proofErr w:type="spellEnd"/>
+      <w:r>
+        <w:rPr>
+          <w:b/>
+          <w:bCs/>
+        </w:rPr>
+        <w:t>}</w:t>
+      </w:r>
+      <w:r>
+        <w:rPr>
+          <w:b/>
+          <w:bCs/>
+        </w:rPr>
+        <w:t xml:space="preserve"> Technical Data Support Services (TDSS) CORE Contract</w:t>
+      </w:r>
+      <w:r>
+        <w:t xml:space="preserve"> provides labor associated with the sustainment and multimedia distribution of TOs. Multimedia distribution formats consist of paper, velum, PDF, CD/</w:t>
+      </w:r>
+      <w:r>
+        <w:t>DVDs,</w:t>
+      </w:r>
+      <w:r>
+        <w:t xml:space="preserve"> and Print- and View-On-Demand (POD/VOD) Gateway TOs. Sustainment support includes, but is not limited to, the updating, processing, quality assurance (QA) reviews, tracking and coordination of electronic and paper TOs.</w:t>
+      </w:r>
+      <w:r>
+        <w:t xml:space="preserve"> </w:t>
+      </w:r>
+      <w:r>
+        <w:t>Efforts consists of the following:  processing Recommended Changes (RC), dispensation of emergency/urgent supplements, Rapid Action Change (RAC)s, indexing, updating Data Service Online (DSO), and maintaining Enhanced Technical Information Management System (ETIMS) in accordance with (IAW) AFI 63-101/20-101, TO 00-5-1 and TO 00-5-3.</w:t>
+      </w:r>
+      <w:r>
+        <w:t xml:space="preserve"> </w:t>
+      </w:r>
+      <w:r>
+        <w:t>This task also provides Data Review Sustainment support including, but not limited to, processing revisions, TCTO, interfiling TO changes, POD/VOD acceptability reviews, tracking, uploading and coordination of electronic TOs.</w:t>
+      </w:r>
+      <w:r>
+        <w:t xml:space="preserve"> </w:t>
+      </w:r>
+      <w:r>
+        <w:t>Efforts consists of the following: page-by-page performing QA review, list of effective pages check, placement of merge and/or copyright statements. Each update is hyperlinked to its respective changed, added, or amended pages within the basic manual. This task ensures appropriated configuration measures are maintained for legacy TO OSS&amp;E baselines.</w:t>
+      </w:r>
+    </w:p>
+    <w:p>
+      <w:pPr>
         <w:rPr>
           <w:rStyle w:val="Strong"/>
           <w:b w:val="0"/>
           <w:bCs w:val="0"/>
         </w:rPr>
-        <w:t xml:space="preserve"> and graphic TO source data. Effort enables the sustainment of TO publishing systems and style libraries. Sustains conversion tool utilized to convert Standard Generalized Markup Language (SGML) to Hypertext Markup Language (HTML) to allow publishing of Type I Interactive Electronic Technical Manuals (IETM) data. Provides labor to sustain user interface tools and access to electronic TO and engineering source data, and enterprise-level search linked U.S. Air Force (USAF) data sources. Effort also provides the labor to evaluate military specifications governing structure, style, and format of TO data and to assess impacts of military specification changes on TO source data.</w:t>
-      </w:r>
-    </w:p>
-    <w:p>
-      <w:r>
-        <w:rPr>
-          <w:b/>
-          <w:bCs/>
+      </w:pPr>
+      <w:r>
+        <w:rPr>
+          <w:rStyle w:val="Strong"/>
         </w:rPr>
         <w:t>Impact Statement:</w:t>
       </w:r>
       <w:r>
-        <w:t xml:space="preserve">  Without the support of Product Data Services (PDS) TO Sustainment Contract </w:t>
-      </w:r>
-      <w:r>
-        <w:t>{</w:t>
-      </w:r>
-      <w:proofErr w:type="spellStart"/>
-      <w:r>
-        <w:t>Info.ProgramName</w:t>
-      </w:r>
-      <w:proofErr w:type="spellEnd"/>
-      <w:r>
-        <w:t>}</w:t>
-      </w:r>
-      <w:r>
-        <w:t xml:space="preserve"> technical data, the Operational Safety, Suitability, and Effectiveness (OSS&amp;E) of the mission is drastically put at risk. A reduced level of support would create an unacceptable risk to life, health, property, mission capability and the environment. This support maintains the accuracy and consistency of TOs available to users. Without technically accurate data, full mission capability cannot be realized at field level.</w:t>
-      </w:r>
-      <w:r>
-        <w:t xml:space="preserve"> </w:t>
-      </w:r>
-      <w:r>
-        <w:t>This task follows guidance provided by AFI 63-101/20-101 which requires that current, valid, verified TOs and technical data must be provided that clearly identifies procedures and requirements necessary to preserve OSS&amp;E baselines and to diagnose, repair, calibrate, operate, and test systems or end items.</w:t>
-      </w:r>
-    </w:p>
-    <w:p>
-      <w:pPr>
-        <w:pStyle w:val="ListParagraph"/>
-      </w:pPr>
-      <w:r>
-        <w:t xml:space="preserve">2.4.2 </w:t>
-      </w:r>
-      <w:r>
-        <w:rPr>
-          <w:b/>
-          <w:bCs/>
-        </w:rPr>
-        <w:t>{</w:t>
-      </w:r>
-      <w:proofErr w:type="spellStart"/>
-      <w:r>
-        <w:rPr>
-          <w:b/>
-          <w:bCs/>
-        </w:rPr>
-        <w:t>Info.ProgramName</w:t>
-      </w:r>
-      <w:proofErr w:type="spellEnd"/>
-      <w:r>
-        <w:rPr>
-          <w:b/>
-          <w:bCs/>
-        </w:rPr>
-        <w:t>}</w:t>
-      </w:r>
-      <w:r>
-        <w:rPr>
-          <w:b/>
-          <w:bCs/>
-        </w:rPr>
-        <w:t xml:space="preserve"> Technical Data Support Services (TDSS) CORE Contract</w:t>
-      </w:r>
-      <w:r>
-        <w:t xml:space="preserve"> provides labor associated with the sustainment and multimedia distribution of TOs. Multimedia distribution formats consist of paper, velum, PDF, CD/</w:t>
-      </w:r>
-      <w:r>
-        <w:t>DVDs,</w:t>
-      </w:r>
-      <w:r>
-        <w:t xml:space="preserve"> and Print- and View-On-Demand (POD/VOD) Gateway TOs. Sustainment support includes, but is not limited to, the updating, processing, quality assurance (QA) reviews, tracking and coordination of electronic and paper TOs.</w:t>
-      </w:r>
-      <w:r>
-        <w:t xml:space="preserve"> </w:t>
-      </w:r>
-      <w:r>
-        <w:t>Efforts consists of the following:  processing Recommended Changes (RC), dispensation of emergency/urgent supplements, Rapid Action Change (RAC)s, indexing, updating Data Service Online (DSO), and maintaining Enhanced Technical Information Management System (ETIMS) in accordance with (IAW) AFI 63-101/20-101, TO 00-5-1 and TO 00-5-3.</w:t>
-      </w:r>
-      <w:r>
-        <w:t xml:space="preserve"> </w:t>
-      </w:r>
-      <w:r>
-        <w:t>This task also provides Data Review Sustainment support including, but not limited to, processing revisions, TCTO, interfiling TO changes, POD/VOD acceptability reviews, tracking, uploading and coordination of electronic TOs.</w:t>
-      </w:r>
-      <w:r>
-        <w:t xml:space="preserve"> </w:t>
-      </w:r>
-      <w:r>
-        <w:t>Efforts consists of the following: page-by-page performing QA review, list of effective pages check, placement of merge and/or copyright statements. Each update is hyperlinked to its respective changed, added, or amended pages within the basic manual. This task ensures appropriated configuration measures are maintained for legacy TO OSS&amp;E baselines.</w:t>
-      </w:r>
-    </w:p>
-    <w:p>
-      <w:pPr>
         <w:rPr>
           <w:rStyle w:val="Strong"/>
           <w:b w:val="0"/>
           <w:bCs w:val="0"/>
         </w:rPr>
-      </w:pPr>
-      <w:r>
-        <w:rPr>
-          <w:rStyle w:val="Strong"/>
-        </w:rPr>
-        <w:t>Impact Statement:</w:t>
+        <w:t xml:space="preserve"> This task follows guidance provided by AFI 63-101/20-101 which requires that current, valid, verified TOs and technical data must be provided that clearly identifies procedures and requirements necessary to preserve OSS&amp;E baselines and to diagnose, repair, calibrate, </w:t>
       </w:r>
       <w:r>
         <w:rPr>
@@ -3787,7 +3859,7 @@
           <w:b w:val="0"/>
           <w:bCs w:val="0"/>
         </w:rPr>
-        <w:t xml:space="preserve"> This task follows guidance provided by AFI 63-101/20-101 which requires that current, valid, verified TOs and technical data must be provided that clearly identifies procedures and requirements necessary to preserve OSS&amp;E baselines and to diagnose, repair, calibrate, </w:t>
+        <w:t>operate,</w:t>
       </w:r>
       <w:r>
         <w:rPr>
@@ -3795,7 +3867,7 @@
           <w:b w:val="0"/>
           <w:bCs w:val="0"/>
         </w:rPr>
-        <w:t>operate,</w:t>
+        <w:t xml:space="preserve"> and test systems or end items.</w:t>
       </w:r>
       <w:r>
         <w:rPr>
@@ -3803,7 +3875,7 @@
           <w:b w:val="0"/>
           <w:bCs w:val="0"/>
         </w:rPr>
-        <w:t xml:space="preserve"> and test systems or end items.</w:t>
+        <w:t xml:space="preserve"> </w:t>
       </w:r>
       <w:r>
         <w:rPr>
@@ -3811,24 +3883,7 @@
           <w:b w:val="0"/>
           <w:bCs w:val="0"/>
         </w:rPr>
-        <w:t xml:space="preserve"> </w:t>
-      </w:r>
-      <w:r>
-        <w:rPr>
-          <w:rStyle w:val="Strong"/>
-          <w:b w:val="0"/>
-          <w:bCs w:val="0"/>
-        </w:rPr>
-        <w:t xml:space="preserve">Without full support, the technical data and the OSS&amp;E of the mission is drastically put at risk. A reduced level of support would create an unacceptable risk to life, health, property, mission capability and the </w:t>
-      </w:r>
-      <w:r>
-        <w:rPr>
-          <w:rStyle w:val="Strong"/>
-          <w:b w:val="0"/>
-          <w:bCs w:val="0"/>
-        </w:rPr>
-        <w:lastRenderedPageBreak/>
-        <w:t>environment. This support maintains the accuracy and consistency of TOs available to users. Without technically accurate data, full mission capability cannot be realized at field level.</w:t>
+        <w:t>Without full support, the technical data and the OSS&amp;E of the mission is drastically put at risk. A reduced level of support would create an unacceptable risk to life, health, property, mission capability and the environment. This support maintains the accuracy and consistency of TOs available to users. Without technically accurate data, full mission capability cannot be realized at field level.</w:t>
       </w:r>
     </w:p>
     <w:p/>
@@ -4555,7 +4610,6 @@
         <w:t xml:space="preserve">cause </w:t>
       </w:r>
       <w:r>
-        <w:lastRenderedPageBreak/>
         <w:t>potential equipment damage,</w:t>
       </w:r>
       <w:r>
@@ -4692,7 +4746,11 @@
         <w:t xml:space="preserve"> </w:t>
       </w:r>
       <w:r>
-        <w:t xml:space="preserve">The majority of the TOs are loaded in </w:t>
+        <w:t xml:space="preserve">The </w:t>
+      </w:r>
+      <w:r>
+        <w:lastRenderedPageBreak/>
+        <w:t xml:space="preserve">majority of the TOs are loaded in </w:t>
       </w:r>
       <w:r>
         <w:t>DSO</w:t>
@@ -8377,15 +8435,6 @@
 </file>
 
 <file path=customXml/item1.xml><?xml version="1.0" encoding="utf-8"?>
-<?mso-contentType ?>
-<FormTemplates xmlns="http://schemas.microsoft.com/sharepoint/v3/contenttype/forms">
-  <Display>DocumentLibraryForm</Display>
-  <Edit>DocumentLibraryForm</Edit>
-  <New>DocumentLibraryForm</New>
-</FormTemplates>
-</file>
-
-<file path=customXml/item2.xml><?xml version="1.0" encoding="utf-8"?>
 <ct:contentTypeSchema xmlns:ct="http://schemas.microsoft.com/office/2006/metadata/contentType" xmlns:ma="http://schemas.microsoft.com/office/2006/metadata/properties/metaAttributes" ct:_="" ma:_="" ma:contentTypeName="Document" ma:contentTypeID="0x010100A253B644FCFAD7409EBAFCD290AA2418" ma:contentTypeVersion="8" ma:contentTypeDescription="Create a new document." ma:contentTypeScope="" ma:versionID="5be701be97b5a7d030840f97951bd63f">
   <xsd:schema xmlns:xsd="http://www.w3.org/2001/XMLSchema" xmlns:xs="http://www.w3.org/2001/XMLSchema" xmlns:p="http://schemas.microsoft.com/office/2006/metadata/properties" xmlns:ns2="92ee4270-9d09-435c-8163-9480e84d542c" targetNamespace="http://schemas.microsoft.com/office/2006/metadata/properties" ma:root="true" ma:fieldsID="e754431ea33e719513553115a5b5b6cf" ns2:_="">
     <xsd:import namespace="92ee4270-9d09-435c-8163-9480e84d542c"/>
@@ -8553,25 +8602,26 @@
 </ct:contentTypeSchema>
 </file>
 
+<file path=customXml/item2.xml><?xml version="1.0" encoding="utf-8"?>
+<?mso-contentType ?>
+<FormTemplates xmlns="http://schemas.microsoft.com/sharepoint/v3/contenttype/forms">
+  <Display>DocumentLibraryForm</Display>
+  <Edit>DocumentLibraryForm</Edit>
+  <New>DocumentLibraryForm</New>
+</FormTemplates>
+</file>
+
 <file path=customXml/item3.xml><?xml version="1.0" encoding="utf-8"?>
+<b:Sources xmlns:b="http://schemas.openxmlformats.org/officeDocument/2006/bibliography" xmlns="http://schemas.openxmlformats.org/officeDocument/2006/bibliography" SelectedStyle="\APA.XSL" StyleName="APA"/>
+</file>
+
+<file path=customXml/item4.xml><?xml version="1.0" encoding="utf-8"?>
 <p:properties xmlns:p="http://schemas.microsoft.com/office/2006/metadata/properties" xmlns:xsi="http://www.w3.org/2001/XMLSchema-instance">
   <documentManagement/>
 </p:properties>
 </file>
 
-<file path=customXml/item4.xml><?xml version="1.0" encoding="utf-8"?>
-<b:Sources xmlns:b="http://schemas.openxmlformats.org/officeDocument/2006/bibliography" xmlns="http://schemas.openxmlformats.org/officeDocument/2006/bibliography" SelectedStyle="\APA.XSL" StyleName="APA"/>
-</file>
-
 <file path=customXml/itemProps1.xml><?xml version="1.0" encoding="utf-8"?>
-<ds:datastoreItem xmlns:ds="http://schemas.openxmlformats.org/officeDocument/2006/customXml" ds:itemID="{ABE91D9D-E230-4D73-BAA6-EE83D801CFC1}">
-  <ds:schemaRefs>
-    <ds:schemaRef ds:uri="http://schemas.microsoft.com/sharepoint/v3/contenttype/forms"/>
-  </ds:schemaRefs>
-</ds:datastoreItem>
-</file>
-
-<file path=customXml/itemProps2.xml><?xml version="1.0" encoding="utf-8"?>
 <ds:datastoreItem xmlns:ds="http://schemas.openxmlformats.org/officeDocument/2006/customXml" ds:itemID="{604E41F5-B545-4AA3-AFA7-16798CC9766F}">
   <ds:schemaRefs>
     <ds:schemaRef ds:uri="http://schemas.microsoft.com/office/2006/metadata/contentType"/>
@@ -8589,18 +8639,26 @@
 </ds:datastoreItem>
 </file>
 
+<file path=customXml/itemProps2.xml><?xml version="1.0" encoding="utf-8"?>
+<ds:datastoreItem xmlns:ds="http://schemas.openxmlformats.org/officeDocument/2006/customXml" ds:itemID="{ABE91D9D-E230-4D73-BAA6-EE83D801CFC1}">
+  <ds:schemaRefs>
+    <ds:schemaRef ds:uri="http://schemas.microsoft.com/sharepoint/v3/contenttype/forms"/>
+  </ds:schemaRefs>
+</ds:datastoreItem>
+</file>
+
 <file path=customXml/itemProps3.xml><?xml version="1.0" encoding="utf-8"?>
-<ds:datastoreItem xmlns:ds="http://schemas.openxmlformats.org/officeDocument/2006/customXml" ds:itemID="{F19E182A-E278-49AC-A58D-A3181FBB2975}">
+<ds:datastoreItem xmlns:ds="http://schemas.openxmlformats.org/officeDocument/2006/customXml" ds:itemID="{A976FBD8-E2B1-46C0-ACBB-B920108BE5B2}">
   <ds:schemaRefs>
-    <ds:schemaRef ds:uri="http://schemas.microsoft.com/office/2006/metadata/properties"/>
+    <ds:schemaRef ds:uri="http://schemas.openxmlformats.org/officeDocument/2006/bibliography"/>
   </ds:schemaRefs>
 </ds:datastoreItem>
 </file>
 
 <file path=customXml/itemProps4.xml><?xml version="1.0" encoding="utf-8"?>
-<ds:datastoreItem xmlns:ds="http://schemas.openxmlformats.org/officeDocument/2006/customXml" ds:itemID="{A976FBD8-E2B1-46C0-ACBB-B920108BE5B2}">
+<ds:datastoreItem xmlns:ds="http://schemas.openxmlformats.org/officeDocument/2006/customXml" ds:itemID="{F19E182A-E278-49AC-A58D-A3181FBB2975}">
   <ds:schemaRefs>
-    <ds:schemaRef ds:uri="http://schemas.openxmlformats.org/officeDocument/2006/bibliography"/>
+    <ds:schemaRef ds:uri="http://schemas.microsoft.com/office/2006/metadata/properties"/>
   </ds:schemaRefs>
 </ds:datastoreItem>
 </file>

</xml_diff>

<commit_message>
Generate section 1.7 Program TOs
</commit_message>
<xml_diff>
--- a/public/CAFTOP_Template.docx
+++ b/public/CAFTOP_Template.docx
@@ -741,7 +741,6 @@
               <w:t xml:space="preserve"> {</w:t>
             </w:r>
             <w:proofErr w:type="spellStart"/>
-            <w:proofErr w:type="gramStart"/>
             <w:r>
               <w:rPr>
                 <w:rFonts w:ascii="Times New Roman" w:eastAsiaTheme="majorEastAsia" w:hAnsi="Times New Roman"/>
@@ -751,7 +750,6 @@
               <w:t>Info.TechOrderManager.FirstName</w:t>
             </w:r>
             <w:proofErr w:type="spellEnd"/>
-            <w:proofErr w:type="gramEnd"/>
             <w:r>
               <w:rPr>
                 <w:rFonts w:ascii="Times New Roman" w:eastAsiaTheme="majorEastAsia" w:hAnsi="Times New Roman"/>
@@ -854,7 +852,6 @@
               <w:t xml:space="preserve"> {</w:t>
             </w:r>
             <w:proofErr w:type="spellStart"/>
-            <w:proofErr w:type="gramStart"/>
             <w:r>
               <w:rPr>
                 <w:rFonts w:ascii="Times New Roman" w:eastAsiaTheme="majorEastAsia" w:hAnsi="Times New Roman"/>
@@ -864,7 +861,6 @@
               <w:t>Info.TechOrderManager.Email</w:t>
             </w:r>
             <w:proofErr w:type="spellEnd"/>
-            <w:proofErr w:type="gramEnd"/>
             <w:r>
               <w:rPr>
                 <w:rFonts w:ascii="Times New Roman" w:eastAsiaTheme="majorEastAsia" w:hAnsi="Times New Roman"/>
@@ -934,7 +930,7 @@
         </w:rPr>
         <w:fldChar w:fldCharType="separate"/>
       </w:r>
-      <w:hyperlink w:anchor="_Toc175730852" w:history="1">
+      <w:hyperlink w:anchor="_Toc175740040" w:history="1">
         <w:r>
           <w:rPr>
             <w:rStyle w:val="Hyperlink"/>
@@ -961,7 +957,7 @@
             <w:noProof/>
             <w:webHidden/>
           </w:rPr>
-          <w:instrText xml:space="preserve"> PAGEREF _Toc175730852 \h </w:instrText>
+          <w:instrText xml:space="preserve"> PAGEREF _Toc175740040 \h </w:instrText>
         </w:r>
         <w:r>
           <w:rPr>
@@ -1005,7 +1001,7 @@
           <w14:ligatures w14:val="standardContextual"/>
         </w:rPr>
       </w:pPr>
-      <w:hyperlink w:anchor="_Toc175730853" w:history="1">
+      <w:hyperlink w:anchor="_Toc175740041" w:history="1">
         <w:r>
           <w:rPr>
             <w:rStyle w:val="Hyperlink"/>
@@ -1032,7 +1028,7 @@
             <w:noProof/>
             <w:webHidden/>
           </w:rPr>
-          <w:instrText xml:space="preserve"> PAGEREF _Toc175730853 \h </w:instrText>
+          <w:instrText xml:space="preserve"> PAGEREF _Toc175740041 \h </w:instrText>
         </w:r>
         <w:r>
           <w:rPr>
@@ -1076,7 +1072,7 @@
           <w14:ligatures w14:val="standardContextual"/>
         </w:rPr>
       </w:pPr>
-      <w:hyperlink w:anchor="_Toc175730854" w:history="1">
+      <w:hyperlink w:anchor="_Toc175740042" w:history="1">
         <w:r>
           <w:rPr>
             <w:rStyle w:val="Hyperlink"/>
@@ -1103,7 +1099,7 @@
             <w:noProof/>
             <w:webHidden/>
           </w:rPr>
-          <w:instrText xml:space="preserve"> PAGEREF _Toc175730854 \h </w:instrText>
+          <w:instrText xml:space="preserve"> PAGEREF _Toc175740042 \h </w:instrText>
         </w:r>
         <w:r>
           <w:rPr>
@@ -1147,7 +1143,7 @@
           <w14:ligatures w14:val="standardContextual"/>
         </w:rPr>
       </w:pPr>
-      <w:hyperlink w:anchor="_Toc175730855" w:history="1">
+      <w:hyperlink w:anchor="_Toc175740043" w:history="1">
         <w:r>
           <w:rPr>
             <w:rStyle w:val="Hyperlink"/>
@@ -1174,7 +1170,7 @@
             <w:noProof/>
             <w:webHidden/>
           </w:rPr>
-          <w:instrText xml:space="preserve"> PAGEREF _Toc175730855 \h </w:instrText>
+          <w:instrText xml:space="preserve"> PAGEREF _Toc175740043 \h </w:instrText>
         </w:r>
         <w:r>
           <w:rPr>
@@ -1218,7 +1214,7 @@
           <w14:ligatures w14:val="standardContextual"/>
         </w:rPr>
       </w:pPr>
-      <w:hyperlink w:anchor="_Toc175730856" w:history="1">
+      <w:hyperlink w:anchor="_Toc175740044" w:history="1">
         <w:r>
           <w:rPr>
             <w:rStyle w:val="Hyperlink"/>
@@ -1245,7 +1241,7 @@
             <w:noProof/>
             <w:webHidden/>
           </w:rPr>
-          <w:instrText xml:space="preserve"> PAGEREF _Toc175730856 \h </w:instrText>
+          <w:instrText xml:space="preserve"> PAGEREF _Toc175740044 \h </w:instrText>
         </w:r>
         <w:r>
           <w:rPr>
@@ -1289,7 +1285,7 @@
           <w14:ligatures w14:val="standardContextual"/>
         </w:rPr>
       </w:pPr>
-      <w:hyperlink w:anchor="_Toc175730857" w:history="1">
+      <w:hyperlink w:anchor="_Toc175740045" w:history="1">
         <w:r>
           <w:rPr>
             <w:rStyle w:val="Hyperlink"/>
@@ -1316,7 +1312,7 @@
             <w:noProof/>
             <w:webHidden/>
           </w:rPr>
-          <w:instrText xml:space="preserve"> PAGEREF _Toc175730857 \h </w:instrText>
+          <w:instrText xml:space="preserve"> PAGEREF _Toc175740045 \h </w:instrText>
         </w:r>
         <w:r>
           <w:rPr>
@@ -1360,7 +1356,7 @@
           <w14:ligatures w14:val="standardContextual"/>
         </w:rPr>
       </w:pPr>
-      <w:hyperlink w:anchor="_Toc175730858" w:history="1">
+      <w:hyperlink w:anchor="_Toc175740046" w:history="1">
         <w:r>
           <w:rPr>
             <w:rStyle w:val="Hyperlink"/>
@@ -1387,7 +1383,7 @@
             <w:noProof/>
             <w:webHidden/>
           </w:rPr>
-          <w:instrText xml:space="preserve"> PAGEREF _Toc175730858 \h </w:instrText>
+          <w:instrText xml:space="preserve"> PAGEREF _Toc175740046 \h </w:instrText>
         </w:r>
         <w:r>
           <w:rPr>
@@ -1431,13 +1427,13 @@
           <w14:ligatures w14:val="standardContextual"/>
         </w:rPr>
       </w:pPr>
-      <w:hyperlink w:anchor="_Toc175730859" w:history="1">
+      <w:hyperlink w:anchor="_Toc175740047" w:history="1">
         <w:r>
           <w:rPr>
             <w:rStyle w:val="Hyperlink"/>
             <w:noProof/>
           </w:rPr>
-          <w:t>1.8. System/Mission Description</w:t>
+          <w:t>1.7. Program TOs</w:t>
         </w:r>
         <w:r>
           <w:rPr>
@@ -1458,7 +1454,7 @@
             <w:noProof/>
             <w:webHidden/>
           </w:rPr>
-          <w:instrText xml:space="preserve"> PAGEREF _Toc175730859 \h </w:instrText>
+          <w:instrText xml:space="preserve"> PAGEREF _Toc175740047 \h </w:instrText>
         </w:r>
         <w:r>
           <w:rPr>
@@ -1490,17 +1486,88 @@
       </w:hyperlink>
     </w:p>
     <w:p>
-      <w:r>
-        <w:fldChar w:fldCharType="end"/>
-      </w:r>
+      <w:pPr>
+        <w:pStyle w:val="TOC2"/>
+        <w:tabs>
+          <w:tab w:val="right" w:leader="dot" w:pos="9350"/>
+        </w:tabs>
+        <w:rPr>
+          <w:rFonts w:asciiTheme="minorHAnsi" w:hAnsiTheme="minorHAnsi" w:cstheme="minorBidi"/>
+          <w:noProof/>
+          <w:kern w:val="2"/>
+          <w14:ligatures w14:val="standardContextual"/>
+        </w:rPr>
+      </w:pPr>
+      <w:hyperlink w:anchor="_Toc175740048" w:history="1">
+        <w:r>
+          <w:rPr>
+            <w:rStyle w:val="Hyperlink"/>
+            <w:noProof/>
+          </w:rPr>
+          <w:t>1.8. System/Mission Description</w:t>
+        </w:r>
+        <w:r>
+          <w:rPr>
+            <w:noProof/>
+            <w:webHidden/>
+          </w:rPr>
+          <w:tab/>
+        </w:r>
+        <w:r>
+          <w:rPr>
+            <w:noProof/>
+            <w:webHidden/>
+          </w:rPr>
+          <w:fldChar w:fldCharType="begin"/>
+        </w:r>
+        <w:r>
+          <w:rPr>
+            <w:noProof/>
+            <w:webHidden/>
+          </w:rPr>
+          <w:instrText xml:space="preserve"> PAGEREF _Toc175740048 \h </w:instrText>
+        </w:r>
+        <w:r>
+          <w:rPr>
+            <w:noProof/>
+            <w:webHidden/>
+          </w:rPr>
+        </w:r>
+        <w:r>
+          <w:rPr>
+            <w:noProof/>
+            <w:webHidden/>
+          </w:rPr>
+          <w:fldChar w:fldCharType="separate"/>
+        </w:r>
+        <w:r>
+          <w:rPr>
+            <w:noProof/>
+            <w:webHidden/>
+          </w:rPr>
+          <w:t>4</w:t>
+        </w:r>
+        <w:r>
+          <w:rPr>
+            <w:noProof/>
+            <w:webHidden/>
+          </w:rPr>
+          <w:fldChar w:fldCharType="end"/>
+        </w:r>
+      </w:hyperlink>
     </w:p>
     <w:p>
       <w:r>
-        <w:br w:type="page"/>
+        <w:fldChar w:fldCharType="end"/>
       </w:r>
     </w:p>
     <w:p>
       <w:r>
+        <w:br w:type="page"/>
+      </w:r>
+    </w:p>
+    <w:p>
+      <w:r>
         <w:lastRenderedPageBreak/>
         <w:t xml:space="preserve">Purpose: </w:t>
       </w:r>
@@ -1537,13 +1604,8 @@
         <w:t xml:space="preserve"> in development of the CAFTOP Narrative</w:t>
       </w:r>
       <w:r>
-        <w:t xml:space="preserve">. This template was created to standardize the narrative across all AF programs since their work should be </w:t>
-      </w:r>
-      <w:proofErr w:type="gramStart"/>
-      <w:r>
-        <w:t>fairly standard</w:t>
-      </w:r>
-      <w:proofErr w:type="gramEnd"/>
+        <w:t>. This template was created to standardize the narrative across all AF programs since their work should be fairly standard</w:t>
+      </w:r>
       <w:r>
         <w:t xml:space="preserve">. </w:t>
       </w:r>
@@ -1666,15 +1728,7 @@
         <w:t xml:space="preserve"> </w:t>
       </w:r>
       <w:r>
-        <w:t>Section 3.0 Program Distribution uses the term “</w:t>
-      </w:r>
-      <w:proofErr w:type="gramStart"/>
-      <w:r>
-        <w:t>Non-Mod</w:t>
-      </w:r>
-      <w:proofErr w:type="gramEnd"/>
-      <w:r>
-        <w:t>” which mea</w:t>
+        <w:t>Section 3.0 Program Distribution uses the term “Non-Mod” which mea</w:t>
       </w:r>
       <w:r>
         <w:t>ns</w:t>
@@ -1688,16 +1742,11 @@
       <w:r>
         <w:t xml:space="preserve"> “</w:t>
       </w:r>
-      <w:proofErr w:type="gramStart"/>
       <w:r>
         <w:t>N</w:t>
       </w:r>
       <w:r>
-        <w:t>on-Mod</w:t>
-      </w:r>
-      <w:proofErr w:type="gramEnd"/>
-      <w:r>
-        <w:t>” will be used</w:t>
+        <w:t>on-Mod” will be used</w:t>
       </w:r>
       <w:r>
         <w:t xml:space="preserve"> through</w:t>
@@ -1861,7 +1910,7 @@
     </w:p>
     <w:p/>
     <w:p>
-      <w:bookmarkStart w:id="0" w:name="_Toc175730852"/>
+      <w:bookmarkStart w:id="0" w:name="_Toc175740040"/>
       <w:r>
         <w:rPr>
           <w:rStyle w:val="Heading1Char"/>
@@ -1940,7 +1989,7 @@
     </w:p>
     <w:p/>
     <w:p>
-      <w:bookmarkStart w:id="1" w:name="_Toc175730853"/>
+      <w:bookmarkStart w:id="1" w:name="_Toc175740041"/>
       <w:r>
         <w:rPr>
           <w:rStyle w:val="Heading2Char"/>
@@ -1972,7 +2021,7 @@
     </w:p>
     <w:p/>
     <w:p>
-      <w:bookmarkStart w:id="2" w:name="_Toc175730854"/>
+      <w:bookmarkStart w:id="2" w:name="_Toc175740042"/>
       <w:r>
         <w:rPr>
           <w:rStyle w:val="Heading2Char"/>
@@ -2078,7 +2127,6 @@
       <w:r>
         <w:t>ContractNumber} for the TO labor/sustainment. This contract will expire on {</w:t>
       </w:r>
-      <w:proofErr w:type="gramStart"/>
       <w:r>
         <w:t>Labor</w:t>
       </w:r>
@@ -2089,11 +2137,7 @@
         <w:t>ContractorSupport.</w:t>
       </w:r>
       <w:r>
-        <w:t>ContractExpiration</w:t>
-      </w:r>
-      <w:proofErr w:type="gramEnd"/>
-      <w:r>
-        <w:t>}.{/}{#Distribution.</w:t>
+        <w:t>ContractExpiration}.{/}{#Distribution.</w:t>
       </w:r>
       <w:r>
         <w:t>hasDistCost</w:t>
@@ -2151,7 +2195,7 @@
     </w:p>
     <w:p/>
     <w:p>
-      <w:bookmarkStart w:id="3" w:name="_Toc175730855"/>
+      <w:bookmarkStart w:id="3" w:name="_Toc175740043"/>
       <w:r>
         <w:rPr>
           <w:rStyle w:val="Heading2Char"/>
@@ -2226,21 +2270,13 @@
         <w:t>AuthoredInTOAPType</w:t>
       </w:r>
       <w:r>
-        <w:t xml:space="preserve"> === “fully</w:t>
-      </w:r>
-      <w:proofErr w:type="gramStart"/>
-      <w:r>
-        <w:t>”</w:t>
+        <w:t xml:space="preserve"> === “fully”</w:t>
       </w:r>
       <w:r>
         <w:t>}</w:t>
       </w:r>
       <w:r>
-        <w:t>All</w:t>
-      </w:r>
-      <w:proofErr w:type="gramEnd"/>
-      <w:r>
-        <w:t xml:space="preserve"> </w:t>
+        <w:t xml:space="preserve">All </w:t>
       </w:r>
       <w:r>
         <w:t>{</w:t>
@@ -2254,18 +2290,10 @@
         <w:t xml:space="preserve">} </w:t>
       </w:r>
       <w:r>
-        <w:t xml:space="preserve">TOs are authored and sustained in TOAP. All future TOs to include modification or newly developed TOs will be developed in TOAP. TOs moving from acquisition to sustainment will be authored and sustained in </w:t>
-      </w:r>
-      <w:proofErr w:type="gramStart"/>
-      <w:r>
-        <w:t>TOAP.</w:t>
-      </w:r>
-      <w:r>
-        <w:t>{</w:t>
-      </w:r>
-      <w:proofErr w:type="gramEnd"/>
-      <w:r>
-        <w:t>/</w:t>
+        <w:t>TOs are authored and sustained in TOAP. All future TOs to include modification or newly developed TOs will be developed in TOAP. TOs moving from acquisition to sustainment will be authored and sustained in TOAP.</w:t>
+      </w:r>
+      <w:r>
+        <w:t>{/</w:t>
       </w:r>
       <w:r>
         <w:t>}</w:t>
@@ -2428,18 +2456,10 @@
         <w:t>}</w:t>
       </w:r>
       <w:r>
-        <w:t xml:space="preserve"> unpublished TOs that will be authored in </w:t>
-      </w:r>
-      <w:proofErr w:type="gramStart"/>
-      <w:r>
-        <w:t>TOAP.</w:t>
-      </w:r>
-      <w:r>
-        <w:t>{</w:t>
-      </w:r>
-      <w:proofErr w:type="gramEnd"/>
-      <w:r>
-        <w:t>/}</w:t>
+        <w:t> unpublished TOs that will be authored in TOAP.</w:t>
+      </w:r>
+      <w:r>
+        <w:t>{/}</w:t>
       </w:r>
       <w:r>
         <w:t>{#TechnicalOrders.</w:t>
@@ -2484,18 +2504,10 @@
         <w:t xml:space="preserve"> </w:t>
       </w:r>
       <w:r>
-        <w:t>{</w:t>
-      </w:r>
-      <w:proofErr w:type="gramStart"/>
-      <w:r>
-        <w:t>TechnicalOrders.Explanation}</w:t>
-      </w:r>
-      <w:r>
-        <w:t>{</w:t>
-      </w:r>
-      <w:proofErr w:type="gramEnd"/>
-      <w:r>
-        <w:t>/}{/}</w:t>
+        <w:t>{TechnicalOrders.Explanation}</w:t>
+      </w:r>
+      <w:r>
+        <w:t>{/}{/}</w:t>
       </w:r>
       <w:r>
         <w:t>{#TechnicalOrders.</w:t>
@@ -2518,19 +2530,12 @@
     </w:p>
     <w:p/>
     <w:p>
-      <w:bookmarkStart w:id="4" w:name="_Toc175730856"/>
+      <w:bookmarkStart w:id="4" w:name="_Toc175740044"/>
       <w:r>
         <w:rPr>
           <w:rStyle w:val="Heading2Char"/>
         </w:rPr>
-        <w:t xml:space="preserve">1.4. S1000D Conversion </w:t>
-      </w:r>
-      <w:proofErr w:type="gramStart"/>
-      <w:r>
-        <w:rPr>
-          <w:rStyle w:val="Heading2Char"/>
-        </w:rPr>
-        <w:t>Plan</w:t>
+        <w:t>1.4. S1000D Conversion Plan</w:t>
       </w:r>
       <w:bookmarkEnd w:id="4"/>
       <w:r>
@@ -2540,7 +2545,6 @@
         <w:t>{</w:t>
       </w:r>
       <w:proofErr w:type="spellStart"/>
-      <w:proofErr w:type="gramEnd"/>
       <w:r>
         <w:t>Info.ProgramName</w:t>
       </w:r>
@@ -2554,7 +2558,7 @@
     </w:p>
     <w:p/>
     <w:p>
-      <w:bookmarkStart w:id="5" w:name="_Toc175730857"/>
+      <w:bookmarkStart w:id="5" w:name="_Toc175740045"/>
       <w:r>
         <w:rPr>
           <w:rStyle w:val="Heading2Char"/>
@@ -2616,21 +2620,13 @@
         <w:t>NumInAcquisition</w:t>
       </w:r>
       <w:r>
-        <w:t xml:space="preserve"> === </w:t>
-      </w:r>
-      <w:proofErr w:type="gramStart"/>
-      <w:r>
-        <w:t>0</w:t>
+        <w:t xml:space="preserve"> === 0</w:t>
       </w:r>
       <w:r>
         <w:t>}</w:t>
       </w:r>
       <w:r>
-        <w:t>There</w:t>
-      </w:r>
-      <w:proofErr w:type="gramEnd"/>
-      <w:r>
-        <w:t xml:space="preserve"> are no TOs currently in Acquisition.</w:t>
+        <w:t>There are no TOs currently in Acquisition.</w:t>
       </w:r>
       <w:r>
         <w:t>{/}</w:t>
@@ -2662,23 +2658,15 @@
         <w:t>}</w:t>
       </w:r>
       <w:r>
-        <w:t xml:space="preserve"> TOs in the acquisition process. Effort will be made to ensure that all future TOs acquired will be delivered in digital </w:t>
-      </w:r>
-      <w:proofErr w:type="gramStart"/>
-      <w:r>
-        <w:t>format.</w:t>
-      </w:r>
-      <w:r>
-        <w:t>{</w:t>
-      </w:r>
-      <w:proofErr w:type="gramEnd"/>
-      <w:r>
-        <w:t>/}</w:t>
+        <w:t xml:space="preserve"> TOs in the acquisition process. Effort will be made to ensure that all future TOs acquired will be delivered in digital format.</w:t>
+      </w:r>
+      <w:r>
+        <w:t>{/}</w:t>
       </w:r>
     </w:p>
     <w:p/>
     <w:p>
-      <w:bookmarkStart w:id="6" w:name="_Toc175730858"/>
+      <w:bookmarkStart w:id="6" w:name="_Toc175740046"/>
       <w:r>
         <w:rPr>
           <w:rStyle w:val="Heading2Char"/>
@@ -2729,26 +2717,32 @@
     </w:p>
     <w:p/>
     <w:p>
+      <w:bookmarkStart w:id="7" w:name="_Toc175740047"/>
+      <w:r>
+        <w:rPr>
+          <w:rStyle w:val="Heading2Char"/>
+        </w:rPr>
+        <w:t>1.</w:t>
+      </w:r>
+      <w:r>
+        <w:rPr>
+          <w:rStyle w:val="Heading2Char"/>
+        </w:rPr>
+        <w:t>7</w:t>
+      </w:r>
+      <w:r>
+        <w:rPr>
+          <w:rStyle w:val="Heading2Char"/>
+        </w:rPr>
+        <w:t>. Program TOs</w:t>
+      </w:r>
+      <w:bookmarkEnd w:id="7"/>
       <w:r>
         <w:rPr>
           <w:b/>
           <w:bCs/>
         </w:rPr>
-        <w:t>1.</w:t>
-      </w:r>
-      <w:r>
-        <w:rPr>
-          <w:b/>
-          <w:bCs/>
-        </w:rPr>
-        <w:t>7</w:t>
-      </w:r>
-      <w:r>
-        <w:rPr>
-          <w:b/>
-          <w:bCs/>
-        </w:rPr>
-        <w:t xml:space="preserve">. Program TOs: </w:t>
+        <w:t xml:space="preserve">: </w:t>
       </w:r>
       <w:r>
         <w:t xml:space="preserve">The </w:t>
@@ -2774,7 +2768,18 @@
         <w:t xml:space="preserve">maintains </w:t>
       </w:r>
       <w:r>
-        <w:t xml:space="preserve">XX </w:t>
+        <w:t>{</w:t>
+      </w:r>
+      <w:proofErr w:type="spellStart"/>
+      <w:r>
+        <w:t>TechnicalOrders.TotalTypeCount</w:t>
+      </w:r>
+      <w:proofErr w:type="spellEnd"/>
+      <w:r>
+        <w:t>}</w:t>
+      </w:r>
+      <w:r>
+        <w:t xml:space="preserve"> </w:t>
       </w:r>
       <w:r>
         <w:rPr>
@@ -2786,13 +2791,35 @@
         <w:t xml:space="preserve">Os; </w:t>
       </w:r>
       <w:r>
-        <w:t xml:space="preserve">XX </w:t>
+        <w:t>{</w:t>
+      </w:r>
+      <w:proofErr w:type="spellStart"/>
+      <w:r>
+        <w:t>TechnicalOrders.NumPaper</w:t>
+      </w:r>
+      <w:proofErr w:type="spellEnd"/>
+      <w:r>
+        <w:t>}</w:t>
+      </w:r>
+      <w:r>
+        <w:t xml:space="preserve"> </w:t>
       </w:r>
       <w:r>
         <w:t xml:space="preserve">paper, </w:t>
       </w:r>
       <w:r>
-        <w:t xml:space="preserve">XX </w:t>
+        <w:t>{</w:t>
+      </w:r>
+      <w:proofErr w:type="spellStart"/>
+      <w:r>
+        <w:t>TechnicalOrders.NumElectronic</w:t>
+      </w:r>
+      <w:proofErr w:type="spellEnd"/>
+      <w:r>
+        <w:t>}</w:t>
+      </w:r>
+      <w:r>
+        <w:t xml:space="preserve"> </w:t>
       </w:r>
       <w:r>
         <w:t>Web Access</w:t>
@@ -2804,7 +2831,18 @@
         <w:t xml:space="preserve">, </w:t>
       </w:r>
       <w:r>
-        <w:t xml:space="preserve">XX </w:t>
+        <w:t>{</w:t>
+      </w:r>
+      <w:proofErr w:type="spellStart"/>
+      <w:r>
+        <w:t>TechnicalOrders.NumCDDVD</w:t>
+      </w:r>
+      <w:proofErr w:type="spellEnd"/>
+      <w:r>
+        <w:t>}</w:t>
+      </w:r>
+      <w:r>
+        <w:t xml:space="preserve"> </w:t>
       </w:r>
       <w:r>
         <w:t xml:space="preserve">CD/DVD. All </w:t>
@@ -2837,10 +2875,30 @@
         <w:t xml:space="preserve">there are no plans to convert to Standard Generalized Markup Language (SGML). </w:t>
       </w:r>
       <w:r>
-        <w:t xml:space="preserve">Currently there are </w:t>
-      </w:r>
-      <w:r>
-        <w:t xml:space="preserve">XX </w:t>
+        <w:t>{#T</w:t>
+      </w:r>
+      <w:r>
+        <w:t>echnicalOrders.NumUnpublished</w:t>
+      </w:r>
+      <w:r>
+        <w:t xml:space="preserve"> &gt; 0}</w:t>
+      </w:r>
+      <w:r>
+        <w:t>Currently there are</w:t>
+      </w:r>
+      <w:r>
+        <w:t xml:space="preserve"> {</w:t>
+      </w:r>
+      <w:proofErr w:type="spellStart"/>
+      <w:r>
+        <w:t>TechnicalOrders.NumUnpublished</w:t>
+      </w:r>
+      <w:proofErr w:type="spellEnd"/>
+      <w:r>
+        <w:t>}</w:t>
+      </w:r>
+      <w:r>
+        <w:t xml:space="preserve"> </w:t>
       </w:r>
       <w:r>
         <w:t xml:space="preserve">unpublished </w:t>
@@ -2850,6 +2908,9 @@
       </w:r>
       <w:r>
         <w:t>.</w:t>
+      </w:r>
+      <w:r>
+        <w:t>{/}</w:t>
       </w:r>
       <w:r>
         <w:t xml:space="preserve"> </w:t>
@@ -2857,7 +2918,7 @@
     </w:p>
     <w:p/>
     <w:p>
-      <w:bookmarkStart w:id="7" w:name="_Toc175730859"/>
+      <w:bookmarkStart w:id="8" w:name="_Toc175740048"/>
       <w:r>
         <w:rPr>
           <w:rStyle w:val="Heading2Char"/>
@@ -2882,7 +2943,7 @@
         </w:rPr>
         <w:t>/Mission Description</w:t>
       </w:r>
-      <w:bookmarkEnd w:id="7"/>
+      <w:bookmarkEnd w:id="8"/>
       <w:r>
         <w:rPr>
           <w:b/>
@@ -3188,11 +3249,7 @@
       </w:r>
       <w:proofErr w:type="spellEnd"/>
       <w:r>
-        <w:t xml:space="preserve"> revisions supporting the field and depot users by </w:t>
-      </w:r>
-      <w:r>
-        <w:lastRenderedPageBreak/>
-        <w:t xml:space="preserve">providing </w:t>
+        <w:t xml:space="preserve"> revisions supporting the field and depot users by providing </w:t>
       </w:r>
       <w:r>
         <w:t>m</w:t>
@@ -3271,15 +3328,7 @@
         <w:t xml:space="preserve"> </w:t>
       </w:r>
       <w:r>
-        <w:t xml:space="preserve">Labor </w:t>
-      </w:r>
-      <w:proofErr w:type="gramStart"/>
-      <w:r>
-        <w:t>Non-Mod</w:t>
-      </w:r>
-      <w:proofErr w:type="gramEnd"/>
-      <w:r>
-        <w:t xml:space="preserve"> revisions cannot be create</w:t>
+        <w:t>Labor Non-Mod revisions cannot be create</w:t>
       </w:r>
       <w:r>
         <w:t>d</w:t>
@@ -3353,15 +3402,7 @@
         <w:t>,</w:t>
       </w:r>
       <w:r>
-        <w:t xml:space="preserve"> and maintaining </w:t>
-      </w:r>
-      <w:proofErr w:type="gramStart"/>
-      <w:r>
-        <w:t>current status</w:t>
-      </w:r>
-      <w:proofErr w:type="gramEnd"/>
-      <w:r>
-        <w:t xml:space="preserve"> of data within an electronic database for electronic display of </w:t>
+        <w:t xml:space="preserve"> and maintaining current status of data within an electronic database for electronic display of </w:t>
       </w:r>
       <w:r>
         <w:t>{</w:t>
@@ -3408,15 +3449,7 @@
         <w:t>D</w:t>
       </w:r>
       <w:r>
-        <w:t xml:space="preserve"> 3048B) </w:t>
-      </w:r>
-      <w:proofErr w:type="gramStart"/>
-      <w:r>
-        <w:t>are located in</w:t>
-      </w:r>
-      <w:proofErr w:type="gramEnd"/>
-      <w:r>
-        <w:t xml:space="preserve"> the Technical Manual Contract Requirements (TMCR) document.</w:t>
+        <w:t xml:space="preserve"> 3048B) are located in the Technical Manual Contract Requirements (TMCR) document.</w:t>
       </w:r>
       <w:r>
         <w:t xml:space="preserve"> </w:t>
@@ -3678,7 +3711,7 @@
           <w:b w:val="0"/>
           <w:bCs w:val="0"/>
         </w:rPr>
-        <w:t xml:space="preserve">task provides labor associated with the sustainment of Technical Orders (TO) to ensure the most current version of TO documents are available and accurately archived. This includes conversion of engineering drawings into text searchable .PDF files, sustainment of parts configuration data extracted from Illustrated Parts Breakdown (IPB) TOs to include conversion, validation, and identification of errors to ensure data extracted from new IPB TOs is captured, sustained, and updated for the Applications, </w:t>
+        <w:t xml:space="preserve">task provides labor associated with the sustainment of Technical Orders (TO) to ensure the most current version of TO documents are available and accurately archived. This includes conversion of engineering drawings into text searchable .PDF files, sustainment of parts configuration data extracted from Illustrated Parts Breakdown (IPB) TOs to include conversion, validation, and identification of errors to </w:t>
       </w:r>
       <w:r>
         <w:rPr>
@@ -3686,7 +3719,8 @@
           <w:b w:val="0"/>
           <w:bCs w:val="0"/>
         </w:rPr>
-        <w:t>Programs,</w:t>
+        <w:lastRenderedPageBreak/>
+        <w:t xml:space="preserve">ensure data extracted from new IPB TOs is captured, sustained, and updated for the Applications, </w:t>
       </w:r>
       <w:r>
         <w:rPr>
@@ -3694,164 +3728,163 @@
           <w:b w:val="0"/>
           <w:bCs w:val="0"/>
         </w:rPr>
-        <w:t xml:space="preserve"> and Indentures (API/D200F) databases. Contract labor to sustain systems utilized by the AF to manage sustainment, such as </w:t>
-      </w:r>
-      <w:proofErr w:type="spellStart"/>
+        <w:t>Programs,</w:t>
+      </w:r>
       <w:r>
         <w:rPr>
           <w:rStyle w:val="Strong"/>
           <w:b w:val="0"/>
           <w:bCs w:val="0"/>
         </w:rPr>
-        <w:t>Contenta</w:t>
-      </w:r>
-      <w:proofErr w:type="spellEnd"/>
+        <w:t xml:space="preserve"> and Indentures (API/D200F) databases. Contract labor to sustain systems utilized by the AF to manage sustainment, such as </w:t>
+      </w:r>
+      <w:proofErr w:type="spellStart"/>
       <w:r>
         <w:rPr>
           <w:rStyle w:val="Strong"/>
           <w:b w:val="0"/>
           <w:bCs w:val="0"/>
         </w:rPr>
-        <w:t xml:space="preserve">, </w:t>
-      </w:r>
-      <w:proofErr w:type="spellStart"/>
+        <w:t>Contenta</w:t>
+      </w:r>
+      <w:proofErr w:type="spellEnd"/>
       <w:r>
         <w:rPr>
           <w:rStyle w:val="Strong"/>
           <w:b w:val="0"/>
           <w:bCs w:val="0"/>
         </w:rPr>
-        <w:lastRenderedPageBreak/>
-        <w:t>Framemaker</w:t>
-      </w:r>
-      <w:proofErr w:type="spellEnd"/>
+        <w:t xml:space="preserve">, </w:t>
+      </w:r>
+      <w:proofErr w:type="spellStart"/>
       <w:r>
         <w:rPr>
           <w:rStyle w:val="Strong"/>
           <w:b w:val="0"/>
           <w:bCs w:val="0"/>
         </w:rPr>
-        <w:t xml:space="preserve"> and graphic TO source data. Effort enables the sustainment of TO publishing systems and style libraries. Sustains conversion tool utilized to convert Standard Generalized Markup Language (SGML) to Hypertext Markup Language (HTML) to allow publishing of Type I Interactive Electronic Technical Manuals (IETM) data. Provides labor to sustain user interface tools and access to electronic TO and engineering source data, and enterprise-level search linked U.S. Air Force (USAF) data sources. Effort also provides the labor to evaluate military specifications governing structure, style, and format of TO data and to assess impacts of military specification changes on TO source data.</w:t>
-      </w:r>
-    </w:p>
-    <w:p>
-      <w:r>
-        <w:rPr>
-          <w:b/>
-          <w:bCs/>
-        </w:rPr>
-        <w:t>Impact Statement:</w:t>
-      </w:r>
-      <w:r>
-        <w:t xml:space="preserve">  Without the support of Product Data Services (PDS) TO Sustainment Contract </w:t>
-      </w:r>
-      <w:r>
-        <w:t>{</w:t>
-      </w:r>
-      <w:proofErr w:type="spellStart"/>
-      <w:r>
-        <w:t>Info.ProgramName</w:t>
+        <w:t>Framemaker</w:t>
       </w:r>
       <w:proofErr w:type="spellEnd"/>
       <w:r>
-        <w:t>}</w:t>
-      </w:r>
-      <w:r>
-        <w:t xml:space="preserve"> technical data, the Operational Safety, Suitability, and Effectiveness (OSS&amp;E) of the mission is drastically put at risk. A reduced level of support would create an unacceptable risk to life, health, property, mission capability and the environment. This support maintains the accuracy and consistency of TOs available to users. Without technically accurate data, full mission capability cannot be realized at field level.</w:t>
-      </w:r>
-      <w:r>
-        <w:t xml:space="preserve"> </w:t>
-      </w:r>
-      <w:r>
-        <w:t>This task follows guidance provided by AFI 63-101/20-101 which requires that current, valid, verified TOs and technical data must be provided that clearly identifies procedures and requirements necessary to preserve OSS&amp;E baselines and to diagnose, repair, calibrate, operate, and test systems or end items.</w:t>
-      </w:r>
-    </w:p>
-    <w:p>
-      <w:pPr>
-        <w:pStyle w:val="ListParagraph"/>
-      </w:pPr>
-      <w:r>
-        <w:t xml:space="preserve">2.4.2 </w:t>
-      </w:r>
-      <w:r>
-        <w:rPr>
-          <w:b/>
-          <w:bCs/>
-        </w:rPr>
-        <w:t>{</w:t>
-      </w:r>
-      <w:proofErr w:type="spellStart"/>
-      <w:r>
-        <w:rPr>
-          <w:b/>
-          <w:bCs/>
-        </w:rPr>
-        <w:t>Info.ProgramName</w:t>
-      </w:r>
-      <w:proofErr w:type="spellEnd"/>
-      <w:r>
-        <w:rPr>
-          <w:b/>
-          <w:bCs/>
-        </w:rPr>
-        <w:t>}</w:t>
-      </w:r>
-      <w:r>
-        <w:rPr>
-          <w:b/>
-          <w:bCs/>
-        </w:rPr>
-        <w:t xml:space="preserve"> Technical Data Support Services (TDSS) CORE Contract</w:t>
-      </w:r>
-      <w:r>
-        <w:t xml:space="preserve"> provides labor associated with the sustainment and multimedia distribution of TOs. Multimedia distribution formats consist of paper, velum, PDF, CD/</w:t>
-      </w:r>
-      <w:r>
-        <w:t>DVDs,</w:t>
-      </w:r>
-      <w:r>
-        <w:t xml:space="preserve"> and Print- and View-On-Demand (POD/VOD) Gateway TOs. Sustainment support includes, but is not limited to, the updating, processing, quality assurance (QA) reviews, tracking and coordination of electronic and paper TOs.</w:t>
-      </w:r>
-      <w:r>
-        <w:t xml:space="preserve"> </w:t>
-      </w:r>
-      <w:r>
-        <w:t>Efforts consists of the following:  processing Recommended Changes (RC), dispensation of emergency/urgent supplements, Rapid Action Change (RAC)s, indexing, updating Data Service Online (DSO), and maintaining Enhanced Technical Information Management System (ETIMS) in accordance with (IAW) AFI 63-101/20-101, TO 00-5-1 and TO 00-5-3.</w:t>
-      </w:r>
-      <w:r>
-        <w:t xml:space="preserve"> </w:t>
-      </w:r>
-      <w:r>
-        <w:t>This task also provides Data Review Sustainment support including, but not limited to, processing revisions, TCTO, interfiling TO changes, POD/VOD acceptability reviews, tracking, uploading and coordination of electronic TOs.</w:t>
-      </w:r>
-      <w:r>
-        <w:t xml:space="preserve"> </w:t>
-      </w:r>
-      <w:r>
-        <w:t>Efforts consists of the following: page-by-page performing QA review, list of effective pages check, placement of merge and/or copyright statements. Each update is hyperlinked to its respective changed, added, or amended pages within the basic manual. This task ensures appropriated configuration measures are maintained for legacy TO OSS&amp;E baselines.</w:t>
-      </w:r>
-    </w:p>
-    <w:p>
-      <w:pPr>
         <w:rPr>
           <w:rStyle w:val="Strong"/>
           <w:b w:val="0"/>
           <w:bCs w:val="0"/>
         </w:rPr>
-      </w:pPr>
-      <w:r>
-        <w:rPr>
-          <w:rStyle w:val="Strong"/>
+        <w:t xml:space="preserve"> and graphic TO source data. Effort enables the sustainment of TO publishing systems and style libraries. Sustains conversion tool utilized to convert Standard Generalized Markup Language (SGML) to Hypertext Markup Language (HTML) to allow publishing of Type I Interactive Electronic Technical Manuals (IETM) data. Provides labor to sustain user interface tools and access to electronic TO and engineering source data, and enterprise-level search linked U.S. Air Force (USAF) data sources. Effort also provides the labor to evaluate military specifications governing structure, style, and format of TO data and to assess impacts of military specification changes on TO source data.</w:t>
+      </w:r>
+    </w:p>
+    <w:p>
+      <w:r>
+        <w:rPr>
+          <w:b/>
+          <w:bCs/>
         </w:rPr>
         <w:t>Impact Statement:</w:t>
       </w:r>
       <w:r>
+        <w:t xml:space="preserve">  Without the support of Product Data Services (PDS) TO Sustainment Contract </w:t>
+      </w:r>
+      <w:r>
+        <w:t>{</w:t>
+      </w:r>
+      <w:proofErr w:type="spellStart"/>
+      <w:r>
+        <w:t>Info.ProgramName</w:t>
+      </w:r>
+      <w:proofErr w:type="spellEnd"/>
+      <w:r>
+        <w:t>}</w:t>
+      </w:r>
+      <w:r>
+        <w:t xml:space="preserve"> technical data, the Operational Safety, Suitability, and Effectiveness (OSS&amp;E) of the mission is drastically put at risk. A reduced level of support would create an unacceptable risk to life, health, property, mission capability and the environment. This support maintains the accuracy and consistency of TOs available to users. Without technically accurate data, full mission capability cannot be realized at field level.</w:t>
+      </w:r>
+      <w:r>
+        <w:t xml:space="preserve"> </w:t>
+      </w:r>
+      <w:r>
+        <w:t>This task follows guidance provided by AFI 63-101/20-101 which requires that current, valid, verified TOs and technical data must be provided that clearly identifies procedures and requirements necessary to preserve OSS&amp;E baselines and to diagnose, repair, calibrate, operate, and test systems or end items.</w:t>
+      </w:r>
+    </w:p>
+    <w:p>
+      <w:pPr>
+        <w:pStyle w:val="ListParagraph"/>
+      </w:pPr>
+      <w:r>
+        <w:t xml:space="preserve">2.4.2 </w:t>
+      </w:r>
+      <w:r>
+        <w:rPr>
+          <w:b/>
+          <w:bCs/>
+        </w:rPr>
+        <w:t>{</w:t>
+      </w:r>
+      <w:proofErr w:type="spellStart"/>
+      <w:r>
+        <w:rPr>
+          <w:b/>
+          <w:bCs/>
+        </w:rPr>
+        <w:t>Info.ProgramName</w:t>
+      </w:r>
+      <w:proofErr w:type="spellEnd"/>
+      <w:r>
+        <w:rPr>
+          <w:b/>
+          <w:bCs/>
+        </w:rPr>
+        <w:t>}</w:t>
+      </w:r>
+      <w:r>
+        <w:rPr>
+          <w:b/>
+          <w:bCs/>
+        </w:rPr>
+        <w:t xml:space="preserve"> Technical Data Support Services (TDSS) CORE Contract</w:t>
+      </w:r>
+      <w:r>
+        <w:t xml:space="preserve"> provides labor associated with the sustainment and multimedia distribution of TOs. Multimedia distribution formats consist of paper, velum, PDF, CD/</w:t>
+      </w:r>
+      <w:r>
+        <w:t>DVDs,</w:t>
+      </w:r>
+      <w:r>
+        <w:t xml:space="preserve"> and Print- and View-On-Demand (POD/VOD) Gateway TOs. Sustainment support includes, but is not limited to, the updating, processing, quality assurance (QA) reviews, tracking and coordination of electronic and paper TOs.</w:t>
+      </w:r>
+      <w:r>
+        <w:t xml:space="preserve"> </w:t>
+      </w:r>
+      <w:r>
+        <w:t>Efforts consists of the following:  processing Recommended Changes (RC), dispensation of emergency/urgent supplements, Rapid Action Change (RAC)s, indexing, updating Data Service Online (DSO), and maintaining Enhanced Technical Information Management System (ETIMS) in accordance with (IAW) AFI 63-101/20-101, TO 00-5-1 and TO 00-5-3.</w:t>
+      </w:r>
+      <w:r>
+        <w:t xml:space="preserve"> </w:t>
+      </w:r>
+      <w:r>
+        <w:t>This task also provides Data Review Sustainment support including, but not limited to, processing revisions, TCTO, interfiling TO changes, POD/VOD acceptability reviews, tracking, uploading and coordination of electronic TOs.</w:t>
+      </w:r>
+      <w:r>
+        <w:t xml:space="preserve"> </w:t>
+      </w:r>
+      <w:r>
+        <w:t>Efforts consists of the following: page-by-page performing QA review, list of effective pages check, placement of merge and/or copyright statements. Each update is hyperlinked to its respective changed, added, or amended pages within the basic manual. This task ensures appropriated configuration measures are maintained for legacy TO OSS&amp;E baselines.</w:t>
+      </w:r>
+    </w:p>
+    <w:p>
+      <w:pPr>
         <w:rPr>
           <w:rStyle w:val="Strong"/>
           <w:b w:val="0"/>
           <w:bCs w:val="0"/>
         </w:rPr>
-        <w:t xml:space="preserve"> This task follows guidance provided by AFI 63-101/20-101 which requires that current, valid, verified TOs and technical data must be provided that clearly identifies procedures and requirements necessary to preserve OSS&amp;E baselines and to diagnose, repair, calibrate, </w:t>
+      </w:pPr>
+      <w:r>
+        <w:rPr>
+          <w:rStyle w:val="Strong"/>
+        </w:rPr>
+        <w:t>Impact Statement:</w:t>
       </w:r>
       <w:r>
         <w:rPr>
@@ -3859,7 +3892,7 @@
           <w:b w:val="0"/>
           <w:bCs w:val="0"/>
         </w:rPr>
-        <w:t>operate,</w:t>
+        <w:t xml:space="preserve"> This task follows guidance provided by AFI 63-101/20-101 which requires that current, valid, verified TOs and technical data must be provided that clearly identifies procedures and requirements necessary to preserve OSS&amp;E baselines and to diagnose, repair, calibrate, </w:t>
       </w:r>
       <w:r>
         <w:rPr>
@@ -3867,7 +3900,7 @@
           <w:b w:val="0"/>
           <w:bCs w:val="0"/>
         </w:rPr>
-        <w:t xml:space="preserve"> and test systems or end items.</w:t>
+        <w:t>operate,</w:t>
       </w:r>
       <w:r>
         <w:rPr>
@@ -3875,7 +3908,7 @@
           <w:b w:val="0"/>
           <w:bCs w:val="0"/>
         </w:rPr>
-        <w:t xml:space="preserve"> </w:t>
+        <w:t xml:space="preserve"> and test systems or end items.</w:t>
       </w:r>
       <w:r>
         <w:rPr>
@@ -3883,7 +3916,24 @@
           <w:b w:val="0"/>
           <w:bCs w:val="0"/>
         </w:rPr>
-        <w:t>Without full support, the technical data and the OSS&amp;E of the mission is drastically put at risk. A reduced level of support would create an unacceptable risk to life, health, property, mission capability and the environment. This support maintains the accuracy and consistency of TOs available to users. Without technically accurate data, full mission capability cannot be realized at field level.</w:t>
+        <w:t xml:space="preserve"> </w:t>
+      </w:r>
+      <w:r>
+        <w:rPr>
+          <w:rStyle w:val="Strong"/>
+          <w:b w:val="0"/>
+          <w:bCs w:val="0"/>
+        </w:rPr>
+        <w:t xml:space="preserve">Without full support, the technical data and the OSS&amp;E of the mission is drastically put at risk. A reduced level of support would create an unacceptable risk to life, health, property, mission capability and the </w:t>
+      </w:r>
+      <w:r>
+        <w:rPr>
+          <w:rStyle w:val="Strong"/>
+          <w:b w:val="0"/>
+          <w:bCs w:val="0"/>
+        </w:rPr>
+        <w:lastRenderedPageBreak/>
+        <w:t>environment. This support maintains the accuracy and consistency of TOs available to users. Without technically accurate data, full mission capability cannot be realized at field level.</w:t>
       </w:r>
     </w:p>
     <w:p/>
@@ -4610,6 +4660,7 @@
         <w:t xml:space="preserve">cause </w:t>
       </w:r>
       <w:r>
+        <w:lastRenderedPageBreak/>
         <w:t>potential equipment damage,</w:t>
       </w:r>
       <w:r>
@@ -4746,11 +4797,7 @@
         <w:t xml:space="preserve"> </w:t>
       </w:r>
       <w:r>
-        <w:t xml:space="preserve">The </w:t>
-      </w:r>
-      <w:r>
-        <w:lastRenderedPageBreak/>
-        <w:t xml:space="preserve">majority of the TOs are loaded in </w:t>
+        <w:t xml:space="preserve">The majority of the TOs are loaded in </w:t>
       </w:r>
       <w:r>
         <w:t>DSO</w:t>
@@ -8435,6 +8482,15 @@
 </file>
 
 <file path=customXml/item1.xml><?xml version="1.0" encoding="utf-8"?>
+<?mso-contentType ?>
+<FormTemplates xmlns="http://schemas.microsoft.com/sharepoint/v3/contenttype/forms">
+  <Display>DocumentLibraryForm</Display>
+  <Edit>DocumentLibraryForm</Edit>
+  <New>DocumentLibraryForm</New>
+</FormTemplates>
+</file>
+
+<file path=customXml/item2.xml><?xml version="1.0" encoding="utf-8"?>
 <ct:contentTypeSchema xmlns:ct="http://schemas.microsoft.com/office/2006/metadata/contentType" xmlns:ma="http://schemas.microsoft.com/office/2006/metadata/properties/metaAttributes" ct:_="" ma:_="" ma:contentTypeName="Document" ma:contentTypeID="0x010100A253B644FCFAD7409EBAFCD290AA2418" ma:contentTypeVersion="8" ma:contentTypeDescription="Create a new document." ma:contentTypeScope="" ma:versionID="5be701be97b5a7d030840f97951bd63f">
   <xsd:schema xmlns:xsd="http://www.w3.org/2001/XMLSchema" xmlns:xs="http://www.w3.org/2001/XMLSchema" xmlns:p="http://schemas.microsoft.com/office/2006/metadata/properties" xmlns:ns2="92ee4270-9d09-435c-8163-9480e84d542c" targetNamespace="http://schemas.microsoft.com/office/2006/metadata/properties" ma:root="true" ma:fieldsID="e754431ea33e719513553115a5b5b6cf" ns2:_="">
     <xsd:import namespace="92ee4270-9d09-435c-8163-9480e84d542c"/>
@@ -8602,26 +8658,25 @@
 </ct:contentTypeSchema>
 </file>
 
-<file path=customXml/item2.xml><?xml version="1.0" encoding="utf-8"?>
-<?mso-contentType ?>
-<FormTemplates xmlns="http://schemas.microsoft.com/sharepoint/v3/contenttype/forms">
-  <Display>DocumentLibraryForm</Display>
-  <Edit>DocumentLibraryForm</Edit>
-  <New>DocumentLibraryForm</New>
-</FormTemplates>
-</file>
-
 <file path=customXml/item3.xml><?xml version="1.0" encoding="utf-8"?>
-<b:Sources xmlns:b="http://schemas.openxmlformats.org/officeDocument/2006/bibliography" xmlns="http://schemas.openxmlformats.org/officeDocument/2006/bibliography" SelectedStyle="\APA.XSL" StyleName="APA"/>
-</file>
-
-<file path=customXml/item4.xml><?xml version="1.0" encoding="utf-8"?>
 <p:properties xmlns:p="http://schemas.microsoft.com/office/2006/metadata/properties" xmlns:xsi="http://www.w3.org/2001/XMLSchema-instance">
   <documentManagement/>
 </p:properties>
 </file>
 
+<file path=customXml/item4.xml><?xml version="1.0" encoding="utf-8"?>
+<b:Sources xmlns:b="http://schemas.openxmlformats.org/officeDocument/2006/bibliography" xmlns="http://schemas.openxmlformats.org/officeDocument/2006/bibliography" SelectedStyle="\APA.XSL" StyleName="APA"/>
+</file>
+
 <file path=customXml/itemProps1.xml><?xml version="1.0" encoding="utf-8"?>
+<ds:datastoreItem xmlns:ds="http://schemas.openxmlformats.org/officeDocument/2006/customXml" ds:itemID="{ABE91D9D-E230-4D73-BAA6-EE83D801CFC1}">
+  <ds:schemaRefs>
+    <ds:schemaRef ds:uri="http://schemas.microsoft.com/sharepoint/v3/contenttype/forms"/>
+  </ds:schemaRefs>
+</ds:datastoreItem>
+</file>
+
+<file path=customXml/itemProps2.xml><?xml version="1.0" encoding="utf-8"?>
 <ds:datastoreItem xmlns:ds="http://schemas.openxmlformats.org/officeDocument/2006/customXml" ds:itemID="{604E41F5-B545-4AA3-AFA7-16798CC9766F}">
   <ds:schemaRefs>
     <ds:schemaRef ds:uri="http://schemas.microsoft.com/office/2006/metadata/contentType"/>
@@ -8639,26 +8694,18 @@
 </ds:datastoreItem>
 </file>
 
-<file path=customXml/itemProps2.xml><?xml version="1.0" encoding="utf-8"?>
-<ds:datastoreItem xmlns:ds="http://schemas.openxmlformats.org/officeDocument/2006/customXml" ds:itemID="{ABE91D9D-E230-4D73-BAA6-EE83D801CFC1}">
+<file path=customXml/itemProps3.xml><?xml version="1.0" encoding="utf-8"?>
+<ds:datastoreItem xmlns:ds="http://schemas.openxmlformats.org/officeDocument/2006/customXml" ds:itemID="{F19E182A-E278-49AC-A58D-A3181FBB2975}">
   <ds:schemaRefs>
-    <ds:schemaRef ds:uri="http://schemas.microsoft.com/sharepoint/v3/contenttype/forms"/>
-  </ds:schemaRefs>
-</ds:datastoreItem>
-</file>
-
-<file path=customXml/itemProps3.xml><?xml version="1.0" encoding="utf-8"?>
-<ds:datastoreItem xmlns:ds="http://schemas.openxmlformats.org/officeDocument/2006/customXml" ds:itemID="{A976FBD8-E2B1-46C0-ACBB-B920108BE5B2}">
-  <ds:schemaRefs>
-    <ds:schemaRef ds:uri="http://schemas.openxmlformats.org/officeDocument/2006/bibliography"/>
+    <ds:schemaRef ds:uri="http://schemas.microsoft.com/office/2006/metadata/properties"/>
   </ds:schemaRefs>
 </ds:datastoreItem>
 </file>
 
 <file path=customXml/itemProps4.xml><?xml version="1.0" encoding="utf-8"?>
-<ds:datastoreItem xmlns:ds="http://schemas.openxmlformats.org/officeDocument/2006/customXml" ds:itemID="{F19E182A-E278-49AC-A58D-A3181FBB2975}">
+<ds:datastoreItem xmlns:ds="http://schemas.openxmlformats.org/officeDocument/2006/customXml" ds:itemID="{A976FBD8-E2B1-46C0-ACBB-B920108BE5B2}">
   <ds:schemaRefs>
-    <ds:schemaRef ds:uri="http://schemas.microsoft.com/office/2006/metadata/properties"/>
+    <ds:schemaRef ds:uri="http://schemas.openxmlformats.org/officeDocument/2006/bibliography"/>
   </ds:schemaRefs>
 </ds:datastoreItem>
 </file>

</xml_diff>

<commit_message>
Reduce gap between PM and TO Manager on cover page of document
</commit_message>
<xml_diff>
--- a/public/CAFTOP_Template.docx
+++ b/public/CAFTOP_Template.docx
@@ -704,17 +704,6 @@
           <w:p>
             <w:pPr>
               <w:pStyle w:val="NoSpacing"/>
-              <w:jc w:val="center"/>
-              <w:rPr>
-                <w:rFonts w:ascii="Times New Roman" w:eastAsiaTheme="majorEastAsia" w:hAnsi="Times New Roman"/>
-                <w:sz w:val="28"/>
-                <w:szCs w:val="28"/>
-              </w:rPr>
-            </w:pPr>
-          </w:p>
-          <w:p>
-            <w:pPr>
-              <w:pStyle w:val="NoSpacing"/>
               <w:keepNext/>
               <w:keepLines/>
               <w:jc w:val="center"/>
@@ -2875,13 +2864,7 @@
         <w:t xml:space="preserve">there are no plans to convert to Standard Generalized Markup Language (SGML). </w:t>
       </w:r>
       <w:r>
-        <w:t>{#T</w:t>
-      </w:r>
-      <w:r>
-        <w:t>echnicalOrders.NumUnpublished</w:t>
-      </w:r>
-      <w:r>
-        <w:t xml:space="preserve"> &gt; 0}</w:t>
+        <w:t>{#TechnicalOrders.NumUnpublished &gt; 0}</w:t>
       </w:r>
       <w:r>
         <w:t>Currently there are</w:t>
@@ -5263,7 +5246,7 @@
             <v:path o:extrusionok="f" gradientshapeok="t" o:connecttype="rect"/>
             <o:lock v:ext="edit" aspectratio="t"/>
           </v:shapetype>
-          <v:shape id="_x0000_i1025" type="#_x0000_t75" alt="Microsoft Office Signature Line..." style="width:192pt;height:96pt">
+          <v:shape id="_x0000_i1025" type="#_x0000_t75" alt="Microsoft Office Signature Line..." style="width:191.85pt;height:96.15pt">
             <v:imagedata r:id="rId11" o:title=""/>
             <o:lock v:ext="edit" ungrouping="t" rotation="t" cropping="t" verticies="t" text="t" grouping="t"/>
             <o:signatureline v:ext="edit" id="{407CF571-5D3C-4332-A2FC-CEA378405571}" provid="{00000000-0000-0000-0000-000000000000}" o:suggestedsigner2="Program Manager" o:suggestedsigneremail="{ProgramName}" issignatureline="t"/>
@@ -5272,7 +5255,7 @@
       </w:r>
       <w:r>
         <w:pict w14:anchorId="01C76672">
-          <v:shape id="_x0000_i1026" type="#_x0000_t75" alt="Microsoft Office Signature Line..." style="width:192pt;height:96pt">
+          <v:shape id="_x0000_i1026" type="#_x0000_t75" alt="Microsoft Office Signature Line..." style="width:191.85pt;height:96.15pt">
             <v:imagedata r:id="rId12" o:title=""/>
             <o:lock v:ext="edit" ungrouping="t" rotation="t" cropping="t" verticies="t" text="t" grouping="t"/>
             <o:signatureline v:ext="edit" id="{BF7006F4-B514-49FA-B4A2-40333C33B462}" provid="{00000000-0000-0000-0000-000000000000}" o:suggestedsigner2="{ProgramName}" o:suggestedsigneremail="{ProgramName}" issignatureline="t"/>
@@ -8482,12 +8465,9 @@
 </file>
 
 <file path=customXml/item1.xml><?xml version="1.0" encoding="utf-8"?>
-<?mso-contentType ?>
-<FormTemplates xmlns="http://schemas.microsoft.com/sharepoint/v3/contenttype/forms">
-  <Display>DocumentLibraryForm</Display>
-  <Edit>DocumentLibraryForm</Edit>
-  <New>DocumentLibraryForm</New>
-</FormTemplates>
+<p:properties xmlns:p="http://schemas.microsoft.com/office/2006/metadata/properties" xmlns:xsi="http://www.w3.org/2001/XMLSchema-instance">
+  <documentManagement/>
+</p:properties>
 </file>
 
 <file path=customXml/item2.xml><?xml version="1.0" encoding="utf-8"?>
@@ -8659,9 +8639,12 @@
 </file>
 
 <file path=customXml/item3.xml><?xml version="1.0" encoding="utf-8"?>
-<p:properties xmlns:p="http://schemas.microsoft.com/office/2006/metadata/properties" xmlns:xsi="http://www.w3.org/2001/XMLSchema-instance">
-  <documentManagement/>
-</p:properties>
+<?mso-contentType ?>
+<FormTemplates xmlns="http://schemas.microsoft.com/sharepoint/v3/contenttype/forms">
+  <Display>DocumentLibraryForm</Display>
+  <Edit>DocumentLibraryForm</Edit>
+  <New>DocumentLibraryForm</New>
+</FormTemplates>
 </file>
 
 <file path=customXml/item4.xml><?xml version="1.0" encoding="utf-8"?>
@@ -8669,9 +8652,9 @@
 </file>
 
 <file path=customXml/itemProps1.xml><?xml version="1.0" encoding="utf-8"?>
-<ds:datastoreItem xmlns:ds="http://schemas.openxmlformats.org/officeDocument/2006/customXml" ds:itemID="{ABE91D9D-E230-4D73-BAA6-EE83D801CFC1}">
+<ds:datastoreItem xmlns:ds="http://schemas.openxmlformats.org/officeDocument/2006/customXml" ds:itemID="{F19E182A-E278-49AC-A58D-A3181FBB2975}">
   <ds:schemaRefs>
-    <ds:schemaRef ds:uri="http://schemas.microsoft.com/sharepoint/v3/contenttype/forms"/>
+    <ds:schemaRef ds:uri="http://schemas.microsoft.com/office/2006/metadata/properties"/>
   </ds:schemaRefs>
 </ds:datastoreItem>
 </file>
@@ -8695,9 +8678,9 @@
 </file>
 
 <file path=customXml/itemProps3.xml><?xml version="1.0" encoding="utf-8"?>
-<ds:datastoreItem xmlns:ds="http://schemas.openxmlformats.org/officeDocument/2006/customXml" ds:itemID="{F19E182A-E278-49AC-A58D-A3181FBB2975}">
+<ds:datastoreItem xmlns:ds="http://schemas.openxmlformats.org/officeDocument/2006/customXml" ds:itemID="{ABE91D9D-E230-4D73-BAA6-EE83D801CFC1}">
   <ds:schemaRefs>
-    <ds:schemaRef ds:uri="http://schemas.microsoft.com/office/2006/metadata/properties"/>
+    <ds:schemaRef ds:uri="http://schemas.microsoft.com/sharepoint/v3/contenttype/forms"/>
   </ds:schemaRefs>
 </ds:datastoreItem>
 </file>

</xml_diff>

<commit_message>
Horizontally center page numbers in documnet
</commit_message>
<xml_diff>
--- a/public/CAFTOP_Template.docx
+++ b/public/CAFTOP_Template.docx
@@ -730,6 +730,7 @@
               <w:t xml:space="preserve"> {</w:t>
             </w:r>
             <w:proofErr w:type="spellStart"/>
+            <w:proofErr w:type="gramStart"/>
             <w:r>
               <w:rPr>
                 <w:rFonts w:ascii="Times New Roman" w:eastAsiaTheme="majorEastAsia" w:hAnsi="Times New Roman"/>
@@ -739,6 +740,7 @@
               <w:t>Info.TechOrderManager.FirstName</w:t>
             </w:r>
             <w:proofErr w:type="spellEnd"/>
+            <w:proofErr w:type="gramEnd"/>
             <w:r>
               <w:rPr>
                 <w:rFonts w:ascii="Times New Roman" w:eastAsiaTheme="majorEastAsia" w:hAnsi="Times New Roman"/>
@@ -841,6 +843,7 @@
               <w:t xml:space="preserve"> {</w:t>
             </w:r>
             <w:proofErr w:type="spellStart"/>
+            <w:proofErr w:type="gramStart"/>
             <w:r>
               <w:rPr>
                 <w:rFonts w:ascii="Times New Roman" w:eastAsiaTheme="majorEastAsia" w:hAnsi="Times New Roman"/>
@@ -850,6 +853,7 @@
               <w:t>Info.TechOrderManager.Email</w:t>
             </w:r>
             <w:proofErr w:type="spellEnd"/>
+            <w:proofErr w:type="gramEnd"/>
             <w:r>
               <w:rPr>
                 <w:rFonts w:ascii="Times New Roman" w:eastAsiaTheme="majorEastAsia" w:hAnsi="Times New Roman"/>
@@ -1593,8 +1597,13 @@
         <w:t xml:space="preserve"> in development of the CAFTOP Narrative</w:t>
       </w:r>
       <w:r>
-        <w:t>. This template was created to standardize the narrative across all AF programs since their work should be fairly standard</w:t>
-      </w:r>
+        <w:t xml:space="preserve">. This template was created to standardize the narrative across all AF programs since their work should be </w:t>
+      </w:r>
+      <w:proofErr w:type="gramStart"/>
+      <w:r>
+        <w:t>fairly standard</w:t>
+      </w:r>
+      <w:proofErr w:type="gramEnd"/>
       <w:r>
         <w:t xml:space="preserve">. </w:t>
       </w:r>
@@ -1717,7 +1726,15 @@
         <w:t xml:space="preserve"> </w:t>
       </w:r>
       <w:r>
-        <w:t>Section 3.0 Program Distribution uses the term “Non-Mod” which mea</w:t>
+        <w:t>Section 3.0 Program Distribution uses the term “</w:t>
+      </w:r>
+      <w:proofErr w:type="gramStart"/>
+      <w:r>
+        <w:t>Non-Mod</w:t>
+      </w:r>
+      <w:proofErr w:type="gramEnd"/>
+      <w:r>
+        <w:t>” which mea</w:t>
       </w:r>
       <w:r>
         <w:t>ns</w:t>
@@ -1731,11 +1748,16 @@
       <w:r>
         <w:t xml:space="preserve"> “</w:t>
       </w:r>
+      <w:proofErr w:type="gramStart"/>
       <w:r>
         <w:t>N</w:t>
       </w:r>
       <w:r>
-        <w:t>on-Mod” will be used</w:t>
+        <w:t>on-Mod</w:t>
+      </w:r>
+      <w:proofErr w:type="gramEnd"/>
+      <w:r>
+        <w:t>” will be used</w:t>
       </w:r>
       <w:r>
         <w:t xml:space="preserve"> through</w:t>
@@ -2116,6 +2138,7 @@
       <w:r>
         <w:t>ContractNumber} for the TO labor/sustainment. This contract will expire on {</w:t>
       </w:r>
+      <w:proofErr w:type="gramStart"/>
       <w:r>
         <w:t>Labor</w:t>
       </w:r>
@@ -2126,7 +2149,11 @@
         <w:t>ContractorSupport.</w:t>
       </w:r>
       <w:r>
-        <w:t>ContractExpiration}.{/}{#Distribution.</w:t>
+        <w:t>ContractExpiration</w:t>
+      </w:r>
+      <w:proofErr w:type="gramEnd"/>
+      <w:r>
+        <w:t>}.{/}{#Distribution.</w:t>
       </w:r>
       <w:r>
         <w:t>hasDistCost</w:t>
@@ -2259,13 +2286,21 @@
         <w:t>AuthoredInTOAPType</w:t>
       </w:r>
       <w:r>
-        <w:t xml:space="preserve"> === “fully”</w:t>
+        <w:t xml:space="preserve"> === “fully</w:t>
+      </w:r>
+      <w:proofErr w:type="gramStart"/>
+      <w:r>
+        <w:t>”</w:t>
       </w:r>
       <w:r>
         <w:t>}</w:t>
       </w:r>
       <w:r>
-        <w:t xml:space="preserve">All </w:t>
+        <w:t>All</w:t>
+      </w:r>
+      <w:proofErr w:type="gramEnd"/>
+      <w:r>
+        <w:t xml:space="preserve"> </w:t>
       </w:r>
       <w:r>
         <w:t>{</w:t>
@@ -2279,10 +2314,18 @@
         <w:t xml:space="preserve">} </w:t>
       </w:r>
       <w:r>
-        <w:t>TOs are authored and sustained in TOAP. All future TOs to include modification or newly developed TOs will be developed in TOAP. TOs moving from acquisition to sustainment will be authored and sustained in TOAP.</w:t>
-      </w:r>
-      <w:r>
-        <w:t>{/</w:t>
+        <w:t xml:space="preserve">TOs are authored and sustained in TOAP. All future TOs to include modification or newly developed TOs will be developed in TOAP. TOs moving from acquisition to sustainment will be authored and sustained in </w:t>
+      </w:r>
+      <w:proofErr w:type="gramStart"/>
+      <w:r>
+        <w:t>TOAP.</w:t>
+      </w:r>
+      <w:r>
+        <w:t>{</w:t>
+      </w:r>
+      <w:proofErr w:type="gramEnd"/>
+      <w:r>
+        <w:t>/</w:t>
       </w:r>
       <w:r>
         <w:t>}</w:t>
@@ -2445,10 +2488,18 @@
         <w:t>}</w:t>
       </w:r>
       <w:r>
-        <w:t> unpublished TOs that will be authored in TOAP.</w:t>
-      </w:r>
-      <w:r>
-        <w:t>{/}</w:t>
+        <w:t xml:space="preserve"> unpublished TOs that will be authored in </w:t>
+      </w:r>
+      <w:proofErr w:type="gramStart"/>
+      <w:r>
+        <w:t>TOAP.</w:t>
+      </w:r>
+      <w:r>
+        <w:t>{</w:t>
+      </w:r>
+      <w:proofErr w:type="gramEnd"/>
+      <w:r>
+        <w:t>/}</w:t>
       </w:r>
       <w:r>
         <w:t>{#TechnicalOrders.</w:t>
@@ -2493,10 +2544,18 @@
         <w:t xml:space="preserve"> </w:t>
       </w:r>
       <w:r>
-        <w:t>{TechnicalOrders.Explanation}</w:t>
-      </w:r>
-      <w:r>
-        <w:t>{/}{/}</w:t>
+        <w:t>{</w:t>
+      </w:r>
+      <w:proofErr w:type="gramStart"/>
+      <w:r>
+        <w:t>TechnicalOrders.Explanation}</w:t>
+      </w:r>
+      <w:r>
+        <w:t>{</w:t>
+      </w:r>
+      <w:proofErr w:type="gramEnd"/>
+      <w:r>
+        <w:t>/}{/}</w:t>
       </w:r>
       <w:r>
         <w:t>{#TechnicalOrders.</w:t>
@@ -2524,7 +2583,14 @@
         <w:rPr>
           <w:rStyle w:val="Heading2Char"/>
         </w:rPr>
-        <w:t>1.4. S1000D Conversion Plan</w:t>
+        <w:t xml:space="preserve">1.4. S1000D Conversion </w:t>
+      </w:r>
+      <w:proofErr w:type="gramStart"/>
+      <w:r>
+        <w:rPr>
+          <w:rStyle w:val="Heading2Char"/>
+        </w:rPr>
+        <w:t>Plan</w:t>
       </w:r>
       <w:bookmarkEnd w:id="4"/>
       <w:r>
@@ -2534,6 +2600,7 @@
         <w:t>{</w:t>
       </w:r>
       <w:proofErr w:type="spellStart"/>
+      <w:proofErr w:type="gramEnd"/>
       <w:r>
         <w:t>Info.ProgramName</w:t>
       </w:r>
@@ -2609,13 +2676,21 @@
         <w:t>NumInAcquisition</w:t>
       </w:r>
       <w:r>
-        <w:t xml:space="preserve"> === 0</w:t>
+        <w:t xml:space="preserve"> === </w:t>
+      </w:r>
+      <w:proofErr w:type="gramStart"/>
+      <w:r>
+        <w:t>0</w:t>
       </w:r>
       <w:r>
         <w:t>}</w:t>
       </w:r>
       <w:r>
-        <w:t>There are no TOs currently in Acquisition.</w:t>
+        <w:t>There</w:t>
+      </w:r>
+      <w:proofErr w:type="gramEnd"/>
+      <w:r>
+        <w:t xml:space="preserve"> are no TOs currently in Acquisition.</w:t>
       </w:r>
       <w:r>
         <w:t>{/}</w:t>
@@ -2647,10 +2722,18 @@
         <w:t>}</w:t>
       </w:r>
       <w:r>
-        <w:t xml:space="preserve"> TOs in the acquisition process. Effort will be made to ensure that all future TOs acquired will be delivered in digital format.</w:t>
-      </w:r>
-      <w:r>
-        <w:t>{/}</w:t>
+        <w:t xml:space="preserve"> TOs in the acquisition process. Effort will be made to ensure that all future TOs acquired will be delivered in digital </w:t>
+      </w:r>
+      <w:proofErr w:type="gramStart"/>
+      <w:r>
+        <w:t>format.</w:t>
+      </w:r>
+      <w:r>
+        <w:t>{</w:t>
+      </w:r>
+      <w:proofErr w:type="gramEnd"/>
+      <w:r>
+        <w:t>/}</w:t>
       </w:r>
     </w:p>
     <w:p/>
@@ -2864,10 +2947,18 @@
         <w:t xml:space="preserve">there are no plans to convert to Standard Generalized Markup Language (SGML). </w:t>
       </w:r>
       <w:r>
-        <w:t>{#TechnicalOrders.NumUnpublished &gt; 0}</w:t>
-      </w:r>
-      <w:r>
-        <w:t>Currently there are</w:t>
+        <w:t xml:space="preserve">{#TechnicalOrders.NumUnpublished &gt; </w:t>
+      </w:r>
+      <w:proofErr w:type="gramStart"/>
+      <w:r>
+        <w:t>0}</w:t>
+      </w:r>
+      <w:r>
+        <w:t>Currently</w:t>
+      </w:r>
+      <w:proofErr w:type="gramEnd"/>
+      <w:r>
+        <w:t xml:space="preserve"> there are</w:t>
       </w:r>
       <w:r>
         <w:t xml:space="preserve"> {</w:t>
@@ -3311,7 +3402,15 @@
         <w:t xml:space="preserve"> </w:t>
       </w:r>
       <w:r>
-        <w:t>Labor Non-Mod revisions cannot be create</w:t>
+        <w:t xml:space="preserve">Labor </w:t>
+      </w:r>
+      <w:proofErr w:type="gramStart"/>
+      <w:r>
+        <w:t>Non-Mod</w:t>
+      </w:r>
+      <w:proofErr w:type="gramEnd"/>
+      <w:r>
+        <w:t xml:space="preserve"> revisions cannot be create</w:t>
       </w:r>
       <w:r>
         <w:t>d</w:t>
@@ -3385,7 +3484,15 @@
         <w:t>,</w:t>
       </w:r>
       <w:r>
-        <w:t xml:space="preserve"> and maintaining current status of data within an electronic database for electronic display of </w:t>
+        <w:t xml:space="preserve"> and maintaining </w:t>
+      </w:r>
+      <w:proofErr w:type="gramStart"/>
+      <w:r>
+        <w:t>current status</w:t>
+      </w:r>
+      <w:proofErr w:type="gramEnd"/>
+      <w:r>
+        <w:t xml:space="preserve"> of data within an electronic database for electronic display of </w:t>
       </w:r>
       <w:r>
         <w:t>{</w:t>
@@ -3432,7 +3539,15 @@
         <w:t>D</w:t>
       </w:r>
       <w:r>
-        <w:t xml:space="preserve"> 3048B) are located in the Technical Manual Contract Requirements (TMCR) document.</w:t>
+        <w:t xml:space="preserve"> 3048B) </w:t>
+      </w:r>
+      <w:proofErr w:type="gramStart"/>
+      <w:r>
+        <w:t>are located in</w:t>
+      </w:r>
+      <w:proofErr w:type="gramEnd"/>
+      <w:r>
+        <w:t xml:space="preserve"> the Technical Manual Contract Requirements (TMCR) document.</w:t>
       </w:r>
       <w:r>
         <w:t xml:space="preserve"> </w:t>
@@ -5370,6 +5485,7 @@
       <w:p>
         <w:pPr>
           <w:pStyle w:val="Footer"/>
+          <w:jc w:val="center"/>
         </w:pPr>
         <w:r>
           <w:fldChar w:fldCharType="begin"/>

</xml_diff>

<commit_message>
Add Section 2.0 Labor to document
</commit_message>
<xml_diff>
--- a/public/CAFTOP_Template.docx
+++ b/public/CAFTOP_Template.docx
@@ -923,7 +923,7 @@
         </w:rPr>
         <w:fldChar w:fldCharType="separate"/>
       </w:r>
-      <w:hyperlink w:anchor="_Toc175740040" w:history="1">
+      <w:hyperlink w:anchor="_Toc176433754" w:history="1">
         <w:r>
           <w:rPr>
             <w:rStyle w:val="Hyperlink"/>
@@ -950,7 +950,7 @@
             <w:noProof/>
             <w:webHidden/>
           </w:rPr>
-          <w:instrText xml:space="preserve"> PAGEREF _Toc175740040 \h </w:instrText>
+          <w:instrText xml:space="preserve"> PAGEREF _Toc176433754 \h </w:instrText>
         </w:r>
         <w:r>
           <w:rPr>
@@ -994,7 +994,7 @@
           <w14:ligatures w14:val="standardContextual"/>
         </w:rPr>
       </w:pPr>
-      <w:hyperlink w:anchor="_Toc175740041" w:history="1">
+      <w:hyperlink w:anchor="_Toc176433755" w:history="1">
         <w:r>
           <w:rPr>
             <w:rStyle w:val="Hyperlink"/>
@@ -1021,7 +1021,7 @@
             <w:noProof/>
             <w:webHidden/>
           </w:rPr>
-          <w:instrText xml:space="preserve"> PAGEREF _Toc175740041 \h </w:instrText>
+          <w:instrText xml:space="preserve"> PAGEREF _Toc176433755 \h </w:instrText>
         </w:r>
         <w:r>
           <w:rPr>
@@ -1065,7 +1065,7 @@
           <w14:ligatures w14:val="standardContextual"/>
         </w:rPr>
       </w:pPr>
-      <w:hyperlink w:anchor="_Toc175740042" w:history="1">
+      <w:hyperlink w:anchor="_Toc176433756" w:history="1">
         <w:r>
           <w:rPr>
             <w:rStyle w:val="Hyperlink"/>
@@ -1092,7 +1092,7 @@
             <w:noProof/>
             <w:webHidden/>
           </w:rPr>
-          <w:instrText xml:space="preserve"> PAGEREF _Toc175740042 \h </w:instrText>
+          <w:instrText xml:space="preserve"> PAGEREF _Toc176433756 \h </w:instrText>
         </w:r>
         <w:r>
           <w:rPr>
@@ -1136,7 +1136,7 @@
           <w14:ligatures w14:val="standardContextual"/>
         </w:rPr>
       </w:pPr>
-      <w:hyperlink w:anchor="_Toc175740043" w:history="1">
+      <w:hyperlink w:anchor="_Toc176433757" w:history="1">
         <w:r>
           <w:rPr>
             <w:rStyle w:val="Hyperlink"/>
@@ -1163,7 +1163,7 @@
             <w:noProof/>
             <w:webHidden/>
           </w:rPr>
-          <w:instrText xml:space="preserve"> PAGEREF _Toc175740043 \h </w:instrText>
+          <w:instrText xml:space="preserve"> PAGEREF _Toc176433757 \h </w:instrText>
         </w:r>
         <w:r>
           <w:rPr>
@@ -1207,7 +1207,7 @@
           <w14:ligatures w14:val="standardContextual"/>
         </w:rPr>
       </w:pPr>
-      <w:hyperlink w:anchor="_Toc175740044" w:history="1">
+      <w:hyperlink w:anchor="_Toc176433758" w:history="1">
         <w:r>
           <w:rPr>
             <w:rStyle w:val="Hyperlink"/>
@@ -1234,7 +1234,7 @@
             <w:noProof/>
             <w:webHidden/>
           </w:rPr>
-          <w:instrText xml:space="preserve"> PAGEREF _Toc175740044 \h </w:instrText>
+          <w:instrText xml:space="preserve"> PAGEREF _Toc176433758 \h </w:instrText>
         </w:r>
         <w:r>
           <w:rPr>
@@ -1278,7 +1278,7 @@
           <w14:ligatures w14:val="standardContextual"/>
         </w:rPr>
       </w:pPr>
-      <w:hyperlink w:anchor="_Toc175740045" w:history="1">
+      <w:hyperlink w:anchor="_Toc176433759" w:history="1">
         <w:r>
           <w:rPr>
             <w:rStyle w:val="Hyperlink"/>
@@ -1305,7 +1305,7 @@
             <w:noProof/>
             <w:webHidden/>
           </w:rPr>
-          <w:instrText xml:space="preserve"> PAGEREF _Toc175740045 \h </w:instrText>
+          <w:instrText xml:space="preserve"> PAGEREF _Toc176433759 \h </w:instrText>
         </w:r>
         <w:r>
           <w:rPr>
@@ -1349,7 +1349,7 @@
           <w14:ligatures w14:val="standardContextual"/>
         </w:rPr>
       </w:pPr>
-      <w:hyperlink w:anchor="_Toc175740046" w:history="1">
+      <w:hyperlink w:anchor="_Toc176433760" w:history="1">
         <w:r>
           <w:rPr>
             <w:rStyle w:val="Hyperlink"/>
@@ -1376,7 +1376,7 @@
             <w:noProof/>
             <w:webHidden/>
           </w:rPr>
-          <w:instrText xml:space="preserve"> PAGEREF _Toc175740046 \h </w:instrText>
+          <w:instrText xml:space="preserve"> PAGEREF _Toc176433760 \h </w:instrText>
         </w:r>
         <w:r>
           <w:rPr>
@@ -1420,7 +1420,7 @@
           <w14:ligatures w14:val="standardContextual"/>
         </w:rPr>
       </w:pPr>
-      <w:hyperlink w:anchor="_Toc175740047" w:history="1">
+      <w:hyperlink w:anchor="_Toc176433761" w:history="1">
         <w:r>
           <w:rPr>
             <w:rStyle w:val="Hyperlink"/>
@@ -1447,7 +1447,7 @@
             <w:noProof/>
             <w:webHidden/>
           </w:rPr>
-          <w:instrText xml:space="preserve"> PAGEREF _Toc175740047 \h </w:instrText>
+          <w:instrText xml:space="preserve"> PAGEREF _Toc176433761 \h </w:instrText>
         </w:r>
         <w:r>
           <w:rPr>
@@ -1491,7 +1491,7 @@
           <w14:ligatures w14:val="standardContextual"/>
         </w:rPr>
       </w:pPr>
-      <w:hyperlink w:anchor="_Toc175740048" w:history="1">
+      <w:hyperlink w:anchor="_Toc176433762" w:history="1">
         <w:r>
           <w:rPr>
             <w:rStyle w:val="Hyperlink"/>
@@ -1518,7 +1518,7 @@
             <w:noProof/>
             <w:webHidden/>
           </w:rPr>
-          <w:instrText xml:space="preserve"> PAGEREF _Toc175740048 \h </w:instrText>
+          <w:instrText xml:space="preserve"> PAGEREF _Toc176433762 \h </w:instrText>
         </w:r>
         <w:r>
           <w:rPr>
@@ -1550,6 +1550,78 @@
       </w:hyperlink>
     </w:p>
     <w:p>
+      <w:pPr>
+        <w:pStyle w:val="TOC1"/>
+        <w:tabs>
+          <w:tab w:val="right" w:leader="dot" w:pos="9350"/>
+        </w:tabs>
+        <w:rPr>
+          <w:rFonts w:asciiTheme="minorHAnsi" w:hAnsiTheme="minorHAnsi" w:cstheme="minorBidi"/>
+          <w:b w:val="0"/>
+          <w:noProof/>
+          <w:kern w:val="2"/>
+          <w14:ligatures w14:val="standardContextual"/>
+        </w:rPr>
+      </w:pPr>
+      <w:hyperlink w:anchor="_Toc176433763" w:history="1">
+        <w:r>
+          <w:rPr>
+            <w:rStyle w:val="Hyperlink"/>
+            <w:noProof/>
+          </w:rPr>
+          <w:t>2.0 {Info.ProgramName} Labor</w:t>
+        </w:r>
+        <w:r>
+          <w:rPr>
+            <w:noProof/>
+            <w:webHidden/>
+          </w:rPr>
+          <w:tab/>
+        </w:r>
+        <w:r>
+          <w:rPr>
+            <w:noProof/>
+            <w:webHidden/>
+          </w:rPr>
+          <w:fldChar w:fldCharType="begin"/>
+        </w:r>
+        <w:r>
+          <w:rPr>
+            <w:noProof/>
+            <w:webHidden/>
+          </w:rPr>
+          <w:instrText xml:space="preserve"> PAGEREF _Toc176433763 \h </w:instrText>
+        </w:r>
+        <w:r>
+          <w:rPr>
+            <w:noProof/>
+            <w:webHidden/>
+          </w:rPr>
+        </w:r>
+        <w:r>
+          <w:rPr>
+            <w:noProof/>
+            <w:webHidden/>
+          </w:rPr>
+          <w:fldChar w:fldCharType="separate"/>
+        </w:r>
+        <w:r>
+          <w:rPr>
+            <w:noProof/>
+            <w:webHidden/>
+          </w:rPr>
+          <w:t>4</w:t>
+        </w:r>
+        <w:r>
+          <w:rPr>
+            <w:noProof/>
+            <w:webHidden/>
+          </w:rPr>
+          <w:fldChar w:fldCharType="end"/>
+        </w:r>
+      </w:hyperlink>
+    </w:p>
+    <w:p>
       <w:r>
         <w:fldChar w:fldCharType="end"/>
       </w:r>
@@ -1921,7 +1993,7 @@
     </w:p>
     <w:p/>
     <w:p>
-      <w:bookmarkStart w:id="0" w:name="_Toc175740040"/>
+      <w:bookmarkStart w:id="0" w:name="_Toc176433754"/>
       <w:r>
         <w:rPr>
           <w:rStyle w:val="Heading1Char"/>
@@ -2000,7 +2072,7 @@
     </w:p>
     <w:p/>
     <w:p>
-      <w:bookmarkStart w:id="1" w:name="_Toc175740041"/>
+      <w:bookmarkStart w:id="1" w:name="_Toc176433755"/>
       <w:r>
         <w:rPr>
           <w:rStyle w:val="Heading2Char"/>
@@ -2032,7 +2104,7 @@
     </w:p>
     <w:p/>
     <w:p>
-      <w:bookmarkStart w:id="2" w:name="_Toc175740042"/>
+      <w:bookmarkStart w:id="2" w:name="_Toc176433756"/>
       <w:r>
         <w:rPr>
           <w:rStyle w:val="Heading2Char"/>
@@ -2211,7 +2283,7 @@
     </w:p>
     <w:p/>
     <w:p>
-      <w:bookmarkStart w:id="3" w:name="_Toc175740043"/>
+      <w:bookmarkStart w:id="3" w:name="_Toc176433757"/>
       <w:r>
         <w:rPr>
           <w:rStyle w:val="Heading2Char"/>
@@ -2578,7 +2650,7 @@
     </w:p>
     <w:p/>
     <w:p>
-      <w:bookmarkStart w:id="4" w:name="_Toc175740044"/>
+      <w:bookmarkStart w:id="4" w:name="_Toc176433758"/>
       <w:r>
         <w:rPr>
           <w:rStyle w:val="Heading2Char"/>
@@ -2614,7 +2686,7 @@
     </w:p>
     <w:p/>
     <w:p>
-      <w:bookmarkStart w:id="5" w:name="_Toc175740045"/>
+      <w:bookmarkStart w:id="5" w:name="_Toc176433759"/>
       <w:r>
         <w:rPr>
           <w:rStyle w:val="Heading2Char"/>
@@ -2738,7 +2810,7 @@
     </w:p>
     <w:p/>
     <w:p>
-      <w:bookmarkStart w:id="6" w:name="_Toc175740046"/>
+      <w:bookmarkStart w:id="6" w:name="_Toc176433760"/>
       <w:r>
         <w:rPr>
           <w:rStyle w:val="Heading2Char"/>
@@ -2789,7 +2861,7 @@
     </w:p>
     <w:p/>
     <w:p>
-      <w:bookmarkStart w:id="7" w:name="_Toc175740047"/>
+      <w:bookmarkStart w:id="7" w:name="_Toc176433761"/>
       <w:r>
         <w:rPr>
           <w:rStyle w:val="Heading2Char"/>
@@ -2992,7 +3064,7 @@
     </w:p>
     <w:p/>
     <w:p>
-      <w:bookmarkStart w:id="8" w:name="_Toc175740048"/>
+      <w:bookmarkStart w:id="8" w:name="_Toc176433762"/>
       <w:r>
         <w:rPr>
           <w:rStyle w:val="Heading2Char"/>
@@ -3046,51 +3118,48 @@
     <w:p>
       <w:pPr>
         <w:pStyle w:val="ListParagraph"/>
-      </w:pPr>
-      <w:r>
-        <w:rPr>
-          <w:b/>
+        <w:ind w:left="0"/>
+      </w:pPr>
+      <w:bookmarkStart w:id="9" w:name="_Toc176433763"/>
+      <w:r>
+        <w:rPr>
+          <w:rStyle w:val="Heading1Char"/>
         </w:rPr>
         <w:t xml:space="preserve">2.0 </w:t>
       </w:r>
       <w:r>
         <w:rPr>
-          <w:b/>
+          <w:rStyle w:val="Heading1Char"/>
         </w:rPr>
         <w:t>{</w:t>
       </w:r>
       <w:proofErr w:type="spellStart"/>
       <w:r>
         <w:rPr>
-          <w:b/>
+          <w:rStyle w:val="Heading1Char"/>
         </w:rPr>
         <w:t>Info.ProgramName</w:t>
       </w:r>
       <w:proofErr w:type="spellEnd"/>
       <w:r>
         <w:rPr>
-          <w:b/>
+          <w:rStyle w:val="Heading1Char"/>
         </w:rPr>
         <w:t>}</w:t>
       </w:r>
       <w:r>
         <w:rPr>
-          <w:b/>
-        </w:rPr>
-        <w:t xml:space="preserve"> </w:t>
-      </w:r>
-      <w:r>
-        <w:rPr>
-          <w:b/>
+          <w:rStyle w:val="Heading1Char"/>
+        </w:rPr>
+        <w:t xml:space="preserve"> </w:t>
+      </w:r>
+      <w:r>
+        <w:rPr>
+          <w:rStyle w:val="Heading1Char"/>
         </w:rPr>
         <w:t>Labor</w:t>
       </w:r>
-      <w:r>
-        <w:rPr>
-          <w:b/>
-        </w:rPr>
-        <w:t xml:space="preserve"> (Organic and Contract Manpower Structure)</w:t>
-      </w:r>
+      <w:bookmarkEnd w:id="9"/>
       <w:r>
         <w:rPr>
           <w:b/>
@@ -3104,16 +3173,7 @@
         <w:t xml:space="preserve"> </w:t>
       </w:r>
       <w:r>
-        <w:t xml:space="preserve">All </w:t>
-      </w:r>
-      <w:r>
-        <w:t xml:space="preserve">labor requirements </w:t>
-      </w:r>
-      <w:r>
-        <w:t xml:space="preserve">for </w:t>
-      </w:r>
-      <w:r>
-        <w:t>{</w:t>
+        <w:t>All labor requirements for {</w:t>
       </w:r>
       <w:proofErr w:type="spellStart"/>
       <w:r>
@@ -3127,16 +3187,7 @@
         <w:t xml:space="preserve"> </w:t>
       </w:r>
       <w:r>
-        <w:t>are included within task for the following efforts. Labor is associated wit</w:t>
-      </w:r>
-      <w:r>
-        <w:t>h maintaining the currency of Technical Orders</w:t>
-      </w:r>
-      <w:r>
-        <w:t xml:space="preserve"> (TOs)</w:t>
-      </w:r>
-      <w:r>
-        <w:t>.</w:t>
+        <w:t>are included within task for the following efforts. Labor is associated with maintaining the currency of Technical Orders (TOs).</w:t>
       </w:r>
     </w:p>
     <w:p>
@@ -5361,7 +5412,7 @@
             <v:path o:extrusionok="f" gradientshapeok="t" o:connecttype="rect"/>
             <o:lock v:ext="edit" aspectratio="t"/>
           </v:shapetype>
-          <v:shape id="_x0000_i1025" type="#_x0000_t75" alt="Microsoft Office Signature Line..." style="width:191.85pt;height:96.15pt">
+          <v:shape id="_x0000_i1025" type="#_x0000_t75" alt="Microsoft Office Signature Line..." style="width:192pt;height:96pt">
             <v:imagedata r:id="rId11" o:title=""/>
             <o:lock v:ext="edit" ungrouping="t" rotation="t" cropping="t" verticies="t" text="t" grouping="t"/>
             <o:signatureline v:ext="edit" id="{407CF571-5D3C-4332-A2FC-CEA378405571}" provid="{00000000-0000-0000-0000-000000000000}" o:suggestedsigner2="Program Manager" o:suggestedsigneremail="{ProgramName}" issignatureline="t"/>
@@ -5370,7 +5421,7 @@
       </w:r>
       <w:r>
         <w:pict w14:anchorId="01C76672">
-          <v:shape id="_x0000_i1026" type="#_x0000_t75" alt="Microsoft Office Signature Line..." style="width:191.85pt;height:96.15pt">
+          <v:shape id="_x0000_i1026" type="#_x0000_t75" alt="Microsoft Office Signature Line..." style="width:192pt;height:96pt">
             <v:imagedata r:id="rId12" o:title=""/>
             <o:lock v:ext="edit" ungrouping="t" rotation="t" cropping="t" verticies="t" text="t" grouping="t"/>
             <o:signatureline v:ext="edit" id="{BF7006F4-B514-49FA-B4A2-40333C33B462}" provid="{00000000-0000-0000-0000-000000000000}" o:suggestedsigner2="{ProgramName}" o:suggestedsigneremail="{ProgramName}" issignatureline="t"/>
@@ -7944,7 +7995,6 @@
   <w:style w:type="character" w:default="1" w:styleId="DefaultParagraphFont">
     <w:name w:val="Default Paragraph Font"/>
     <w:uiPriority w:val="1"/>
-    <w:semiHidden/>
     <w:unhideWhenUsed/>
   </w:style>
   <w:style w:type="table" w:default="1" w:styleId="TableNormal">
@@ -8581,12 +8631,19 @@
 </file>
 
 <file path=customXml/item1.xml><?xml version="1.0" encoding="utf-8"?>
-<p:properties xmlns:p="http://schemas.microsoft.com/office/2006/metadata/properties" xmlns:xsi="http://www.w3.org/2001/XMLSchema-instance">
-  <documentManagement/>
-</p:properties>
+<b:Sources xmlns:b="http://schemas.openxmlformats.org/officeDocument/2006/bibliography" xmlns="http://schemas.openxmlformats.org/officeDocument/2006/bibliography" SelectedStyle="\APA.XSL" StyleName="APA"/>
 </file>
 
 <file path=customXml/item2.xml><?xml version="1.0" encoding="utf-8"?>
+<?mso-contentType ?>
+<FormTemplates xmlns="http://schemas.microsoft.com/sharepoint/v3/contenttype/forms">
+  <Display>DocumentLibraryForm</Display>
+  <Edit>DocumentLibraryForm</Edit>
+  <New>DocumentLibraryForm</New>
+</FormTemplates>
+</file>
+
+<file path=customXml/item3.xml><?xml version="1.0" encoding="utf-8"?>
 <ct:contentTypeSchema xmlns:ct="http://schemas.microsoft.com/office/2006/metadata/contentType" xmlns:ma="http://schemas.microsoft.com/office/2006/metadata/properties/metaAttributes" ct:_="" ma:_="" ma:contentTypeName="Document" ma:contentTypeID="0x010100A253B644FCFAD7409EBAFCD290AA2418" ma:contentTypeVersion="8" ma:contentTypeDescription="Create a new document." ma:contentTypeScope="" ma:versionID="5be701be97b5a7d030840f97951bd63f">
   <xsd:schema xmlns:xsd="http://www.w3.org/2001/XMLSchema" xmlns:xs="http://www.w3.org/2001/XMLSchema" xmlns:p="http://schemas.microsoft.com/office/2006/metadata/properties" xmlns:ns2="92ee4270-9d09-435c-8163-9480e84d542c" targetNamespace="http://schemas.microsoft.com/office/2006/metadata/properties" ma:root="true" ma:fieldsID="e754431ea33e719513553115a5b5b6cf" ns2:_="">
     <xsd:import namespace="92ee4270-9d09-435c-8163-9480e84d542c"/>
@@ -8754,28 +8811,29 @@
 </ct:contentTypeSchema>
 </file>
 
-<file path=customXml/item3.xml><?xml version="1.0" encoding="utf-8"?>
-<?mso-contentType ?>
-<FormTemplates xmlns="http://schemas.microsoft.com/sharepoint/v3/contenttype/forms">
-  <Display>DocumentLibraryForm</Display>
-  <Edit>DocumentLibraryForm</Edit>
-  <New>DocumentLibraryForm</New>
-</FormTemplates>
-</file>
-
 <file path=customXml/item4.xml><?xml version="1.0" encoding="utf-8"?>
-<b:Sources xmlns:b="http://schemas.openxmlformats.org/officeDocument/2006/bibliography" xmlns="http://schemas.openxmlformats.org/officeDocument/2006/bibliography" SelectedStyle="\APA.XSL" StyleName="APA"/>
+<p:properties xmlns:p="http://schemas.microsoft.com/office/2006/metadata/properties" xmlns:xsi="http://www.w3.org/2001/XMLSchema-instance">
+  <documentManagement/>
+</p:properties>
 </file>
 
 <file path=customXml/itemProps1.xml><?xml version="1.0" encoding="utf-8"?>
-<ds:datastoreItem xmlns:ds="http://schemas.openxmlformats.org/officeDocument/2006/customXml" ds:itemID="{F19E182A-E278-49AC-A58D-A3181FBB2975}">
+<ds:datastoreItem xmlns:ds="http://schemas.openxmlformats.org/officeDocument/2006/customXml" ds:itemID="{A976FBD8-E2B1-46C0-ACBB-B920108BE5B2}">
   <ds:schemaRefs>
-    <ds:schemaRef ds:uri="http://schemas.microsoft.com/office/2006/metadata/properties"/>
+    <ds:schemaRef ds:uri="http://schemas.openxmlformats.org/officeDocument/2006/bibliography"/>
   </ds:schemaRefs>
 </ds:datastoreItem>
 </file>
 
 <file path=customXml/itemProps2.xml><?xml version="1.0" encoding="utf-8"?>
+<ds:datastoreItem xmlns:ds="http://schemas.openxmlformats.org/officeDocument/2006/customXml" ds:itemID="{ABE91D9D-E230-4D73-BAA6-EE83D801CFC1}">
+  <ds:schemaRefs>
+    <ds:schemaRef ds:uri="http://schemas.microsoft.com/sharepoint/v3/contenttype/forms"/>
+  </ds:schemaRefs>
+</ds:datastoreItem>
+</file>
+
+<file path=customXml/itemProps3.xml><?xml version="1.0" encoding="utf-8"?>
 <ds:datastoreItem xmlns:ds="http://schemas.openxmlformats.org/officeDocument/2006/customXml" ds:itemID="{604E41F5-B545-4AA3-AFA7-16798CC9766F}">
   <ds:schemaRefs>
     <ds:schemaRef ds:uri="http://schemas.microsoft.com/office/2006/metadata/contentType"/>
@@ -8793,18 +8851,10 @@
 </ds:datastoreItem>
 </file>
 
-<file path=customXml/itemProps3.xml><?xml version="1.0" encoding="utf-8"?>
-<ds:datastoreItem xmlns:ds="http://schemas.openxmlformats.org/officeDocument/2006/customXml" ds:itemID="{ABE91D9D-E230-4D73-BAA6-EE83D801CFC1}">
+<file path=customXml/itemProps4.xml><?xml version="1.0" encoding="utf-8"?>
+<ds:datastoreItem xmlns:ds="http://schemas.openxmlformats.org/officeDocument/2006/customXml" ds:itemID="{F19E182A-E278-49AC-A58D-A3181FBB2975}">
   <ds:schemaRefs>
-    <ds:schemaRef ds:uri="http://schemas.microsoft.com/sharepoint/v3/contenttype/forms"/>
-  </ds:schemaRefs>
-</ds:datastoreItem>
-</file>
-
-<file path=customXml/itemProps4.xml><?xml version="1.0" encoding="utf-8"?>
-<ds:datastoreItem xmlns:ds="http://schemas.openxmlformats.org/officeDocument/2006/customXml" ds:itemID="{A976FBD8-E2B1-46C0-ACBB-B920108BE5B2}">
-  <ds:schemaRefs>
-    <ds:schemaRef ds:uri="http://schemas.openxmlformats.org/officeDocument/2006/bibliography"/>
+    <ds:schemaRef ds:uri="http://schemas.microsoft.com/office/2006/metadata/properties"/>
   </ds:schemaRefs>
 </ds:datastoreItem>
 </file>

</xml_diff>

<commit_message>
Add sections 2.1 and 2.2 if contractor to document
</commit_message>
<xml_diff>
--- a/public/CAFTOP_Template.docx
+++ b/public/CAFTOP_Template.docx
@@ -882,15 +882,15 @@
     </w:p>
     <w:p>
       <w:pPr>
+        <w:tabs>
+          <w:tab w:val="left" w:pos="450"/>
+        </w:tabs>
         <w:jc w:val="center"/>
       </w:pPr>
     </w:p>
     <w:p>
       <w:pPr>
         <w:pStyle w:val="TOC1"/>
-        <w:tabs>
-          <w:tab w:val="right" w:leader="dot" w:pos="9350"/>
-        </w:tabs>
         <w:rPr>
           <w:rFonts w:asciiTheme="minorHAnsi" w:hAnsiTheme="minorHAnsi" w:cstheme="minorBidi"/>
           <w:b w:val="0"/>
@@ -923,7 +923,7 @@
         </w:rPr>
         <w:fldChar w:fldCharType="separate"/>
       </w:r>
-      <w:hyperlink w:anchor="_Toc176433754" w:history="1">
+      <w:hyperlink w:anchor="_Toc176435472" w:history="1">
         <w:r>
           <w:rPr>
             <w:rStyle w:val="Hyperlink"/>
@@ -950,7 +950,7 @@
             <w:noProof/>
             <w:webHidden/>
           </w:rPr>
-          <w:instrText xml:space="preserve"> PAGEREF _Toc176433754 \h </w:instrText>
+          <w:instrText xml:space="preserve"> PAGEREF _Toc176435472 \h </w:instrText>
         </w:r>
         <w:r>
           <w:rPr>
@@ -984,9 +984,6 @@
     <w:p>
       <w:pPr>
         <w:pStyle w:val="TOC2"/>
-        <w:tabs>
-          <w:tab w:val="right" w:leader="dot" w:pos="9350"/>
-        </w:tabs>
         <w:rPr>
           <w:rFonts w:asciiTheme="minorHAnsi" w:hAnsiTheme="minorHAnsi" w:cstheme="minorBidi"/>
           <w:noProof/>
@@ -994,7 +991,7 @@
           <w14:ligatures w14:val="standardContextual"/>
         </w:rPr>
       </w:pPr>
-      <w:hyperlink w:anchor="_Toc176433755" w:history="1">
+      <w:hyperlink w:anchor="_Toc176435473" w:history="1">
         <w:r>
           <w:rPr>
             <w:rStyle w:val="Hyperlink"/>
@@ -1021,7 +1018,7 @@
             <w:noProof/>
             <w:webHidden/>
           </w:rPr>
-          <w:instrText xml:space="preserve"> PAGEREF _Toc176433755 \h </w:instrText>
+          <w:instrText xml:space="preserve"> PAGEREF _Toc176435473 \h </w:instrText>
         </w:r>
         <w:r>
           <w:rPr>
@@ -1055,9 +1052,6 @@
     <w:p>
       <w:pPr>
         <w:pStyle w:val="TOC2"/>
-        <w:tabs>
-          <w:tab w:val="right" w:leader="dot" w:pos="9350"/>
-        </w:tabs>
         <w:rPr>
           <w:rFonts w:asciiTheme="minorHAnsi" w:hAnsiTheme="minorHAnsi" w:cstheme="minorBidi"/>
           <w:noProof/>
@@ -1065,7 +1059,7 @@
           <w14:ligatures w14:val="standardContextual"/>
         </w:rPr>
       </w:pPr>
-      <w:hyperlink w:anchor="_Toc176433756" w:history="1">
+      <w:hyperlink w:anchor="_Toc176435474" w:history="1">
         <w:r>
           <w:rPr>
             <w:rStyle w:val="Hyperlink"/>
@@ -1092,7 +1086,7 @@
             <w:noProof/>
             <w:webHidden/>
           </w:rPr>
-          <w:instrText xml:space="preserve"> PAGEREF _Toc176433756 \h </w:instrText>
+          <w:instrText xml:space="preserve"> PAGEREF _Toc176435474 \h </w:instrText>
         </w:r>
         <w:r>
           <w:rPr>
@@ -1126,9 +1120,6 @@
     <w:p>
       <w:pPr>
         <w:pStyle w:val="TOC2"/>
-        <w:tabs>
-          <w:tab w:val="right" w:leader="dot" w:pos="9350"/>
-        </w:tabs>
         <w:rPr>
           <w:rFonts w:asciiTheme="minorHAnsi" w:hAnsiTheme="minorHAnsi" w:cstheme="minorBidi"/>
           <w:noProof/>
@@ -1136,7 +1127,7 @@
           <w14:ligatures w14:val="standardContextual"/>
         </w:rPr>
       </w:pPr>
-      <w:hyperlink w:anchor="_Toc176433757" w:history="1">
+      <w:hyperlink w:anchor="_Toc176435475" w:history="1">
         <w:r>
           <w:rPr>
             <w:rStyle w:val="Hyperlink"/>
@@ -1163,7 +1154,7 @@
             <w:noProof/>
             <w:webHidden/>
           </w:rPr>
-          <w:instrText xml:space="preserve"> PAGEREF _Toc176433757 \h </w:instrText>
+          <w:instrText xml:space="preserve"> PAGEREF _Toc176435475 \h </w:instrText>
         </w:r>
         <w:r>
           <w:rPr>
@@ -1197,9 +1188,6 @@
     <w:p>
       <w:pPr>
         <w:pStyle w:val="TOC2"/>
-        <w:tabs>
-          <w:tab w:val="right" w:leader="dot" w:pos="9350"/>
-        </w:tabs>
         <w:rPr>
           <w:rFonts w:asciiTheme="minorHAnsi" w:hAnsiTheme="minorHAnsi" w:cstheme="minorBidi"/>
           <w:noProof/>
@@ -1207,7 +1195,7 @@
           <w14:ligatures w14:val="standardContextual"/>
         </w:rPr>
       </w:pPr>
-      <w:hyperlink w:anchor="_Toc176433758" w:history="1">
+      <w:hyperlink w:anchor="_Toc176435476" w:history="1">
         <w:r>
           <w:rPr>
             <w:rStyle w:val="Hyperlink"/>
@@ -1234,7 +1222,7 @@
             <w:noProof/>
             <w:webHidden/>
           </w:rPr>
-          <w:instrText xml:space="preserve"> PAGEREF _Toc176433758 \h </w:instrText>
+          <w:instrText xml:space="preserve"> PAGEREF _Toc176435476 \h </w:instrText>
         </w:r>
         <w:r>
           <w:rPr>
@@ -1268,9 +1256,6 @@
     <w:p>
       <w:pPr>
         <w:pStyle w:val="TOC2"/>
-        <w:tabs>
-          <w:tab w:val="right" w:leader="dot" w:pos="9350"/>
-        </w:tabs>
         <w:rPr>
           <w:rFonts w:asciiTheme="minorHAnsi" w:hAnsiTheme="minorHAnsi" w:cstheme="minorBidi"/>
           <w:noProof/>
@@ -1278,7 +1263,7 @@
           <w14:ligatures w14:val="standardContextual"/>
         </w:rPr>
       </w:pPr>
-      <w:hyperlink w:anchor="_Toc176433759" w:history="1">
+      <w:hyperlink w:anchor="_Toc176435477" w:history="1">
         <w:r>
           <w:rPr>
             <w:rStyle w:val="Hyperlink"/>
@@ -1305,7 +1290,7 @@
             <w:noProof/>
             <w:webHidden/>
           </w:rPr>
-          <w:instrText xml:space="preserve"> PAGEREF _Toc176433759 \h </w:instrText>
+          <w:instrText xml:space="preserve"> PAGEREF _Toc176435477 \h </w:instrText>
         </w:r>
         <w:r>
           <w:rPr>
@@ -1339,9 +1324,6 @@
     <w:p>
       <w:pPr>
         <w:pStyle w:val="TOC2"/>
-        <w:tabs>
-          <w:tab w:val="right" w:leader="dot" w:pos="9350"/>
-        </w:tabs>
         <w:rPr>
           <w:rFonts w:asciiTheme="minorHAnsi" w:hAnsiTheme="minorHAnsi" w:cstheme="minorBidi"/>
           <w:noProof/>
@@ -1349,7 +1331,7 @@
           <w14:ligatures w14:val="standardContextual"/>
         </w:rPr>
       </w:pPr>
-      <w:hyperlink w:anchor="_Toc176433760" w:history="1">
+      <w:hyperlink w:anchor="_Toc176435478" w:history="1">
         <w:r>
           <w:rPr>
             <w:rStyle w:val="Hyperlink"/>
@@ -1376,7 +1358,7 @@
             <w:noProof/>
             <w:webHidden/>
           </w:rPr>
-          <w:instrText xml:space="preserve"> PAGEREF _Toc176433760 \h </w:instrText>
+          <w:instrText xml:space="preserve"> PAGEREF _Toc176435478 \h </w:instrText>
         </w:r>
         <w:r>
           <w:rPr>
@@ -1410,9 +1392,6 @@
     <w:p>
       <w:pPr>
         <w:pStyle w:val="TOC2"/>
-        <w:tabs>
-          <w:tab w:val="right" w:leader="dot" w:pos="9350"/>
-        </w:tabs>
         <w:rPr>
           <w:rFonts w:asciiTheme="minorHAnsi" w:hAnsiTheme="minorHAnsi" w:cstheme="minorBidi"/>
           <w:noProof/>
@@ -1420,7 +1399,7 @@
           <w14:ligatures w14:val="standardContextual"/>
         </w:rPr>
       </w:pPr>
-      <w:hyperlink w:anchor="_Toc176433761" w:history="1">
+      <w:hyperlink w:anchor="_Toc176435479" w:history="1">
         <w:r>
           <w:rPr>
             <w:rStyle w:val="Hyperlink"/>
@@ -1447,7 +1426,7 @@
             <w:noProof/>
             <w:webHidden/>
           </w:rPr>
-          <w:instrText xml:space="preserve"> PAGEREF _Toc176433761 \h </w:instrText>
+          <w:instrText xml:space="preserve"> PAGEREF _Toc176435479 \h </w:instrText>
         </w:r>
         <w:r>
           <w:rPr>
@@ -1481,9 +1460,6 @@
     <w:p>
       <w:pPr>
         <w:pStyle w:val="TOC2"/>
-        <w:tabs>
-          <w:tab w:val="right" w:leader="dot" w:pos="9350"/>
-        </w:tabs>
         <w:rPr>
           <w:rFonts w:asciiTheme="minorHAnsi" w:hAnsiTheme="minorHAnsi" w:cstheme="minorBidi"/>
           <w:noProof/>
@@ -1491,7 +1467,7 @@
           <w14:ligatures w14:val="standardContextual"/>
         </w:rPr>
       </w:pPr>
-      <w:hyperlink w:anchor="_Toc176433762" w:history="1">
+      <w:hyperlink w:anchor="_Toc176435480" w:history="1">
         <w:r>
           <w:rPr>
             <w:rStyle w:val="Hyperlink"/>
@@ -1518,7 +1494,7 @@
             <w:noProof/>
             <w:webHidden/>
           </w:rPr>
-          <w:instrText xml:space="preserve"> PAGEREF _Toc176433762 \h </w:instrText>
+          <w:instrText xml:space="preserve"> PAGEREF _Toc176435480 \h </w:instrText>
         </w:r>
         <w:r>
           <w:rPr>
@@ -1552,9 +1528,6 @@
     <w:p>
       <w:pPr>
         <w:pStyle w:val="TOC1"/>
-        <w:tabs>
-          <w:tab w:val="right" w:leader="dot" w:pos="9350"/>
-        </w:tabs>
         <w:rPr>
           <w:rFonts w:asciiTheme="minorHAnsi" w:hAnsiTheme="minorHAnsi" w:cstheme="minorBidi"/>
           <w:b w:val="0"/>
@@ -1563,13 +1536,30 @@
           <w14:ligatures w14:val="standardContextual"/>
         </w:rPr>
       </w:pPr>
-      <w:hyperlink w:anchor="_Toc176433763" w:history="1">
+      <w:hyperlink w:anchor="_Toc176435481" w:history="1">
         <w:r>
           <w:rPr>
             <w:rStyle w:val="Hyperlink"/>
             <w:noProof/>
           </w:rPr>
-          <w:t>2.0 {Info.ProgramName} Labor</w:t>
+          <w:t>2.0</w:t>
+        </w:r>
+        <w:r>
+          <w:rPr>
+            <w:rFonts w:asciiTheme="minorHAnsi" w:hAnsiTheme="minorHAnsi" w:cstheme="minorBidi"/>
+            <w:b w:val="0"/>
+            <w:noProof/>
+            <w:kern w:val="2"/>
+            <w14:ligatures w14:val="standardContextual"/>
+          </w:rPr>
+          <w:tab/>
+        </w:r>
+        <w:r>
+          <w:rPr>
+            <w:rStyle w:val="Hyperlink"/>
+            <w:noProof/>
+          </w:rPr>
+          <w:t>{Info.ProgramName} Labor</w:t>
         </w:r>
         <w:r>
           <w:rPr>
@@ -1590,7 +1580,7 @@
             <w:noProof/>
             <w:webHidden/>
           </w:rPr>
-          <w:instrText xml:space="preserve"> PAGEREF _Toc176433763 \h </w:instrText>
+          <w:instrText xml:space="preserve"> PAGEREF _Toc176435481 \h </w:instrText>
         </w:r>
         <w:r>
           <w:rPr>
@@ -1622,6 +1612,179 @@
       </w:hyperlink>
     </w:p>
     <w:p>
+      <w:pPr>
+        <w:pStyle w:val="TOC2"/>
+        <w:rPr>
+          <w:rFonts w:asciiTheme="minorHAnsi" w:hAnsiTheme="minorHAnsi" w:cstheme="minorBidi"/>
+          <w:noProof/>
+          <w:kern w:val="2"/>
+          <w14:ligatures w14:val="standardContextual"/>
+        </w:rPr>
+      </w:pPr>
+      <w:hyperlink w:anchor="_Toc176435482" w:history="1">
+        <w:r>
+          <w:rPr>
+            <w:rStyle w:val="Hyperlink"/>
+            <w:noProof/>
+          </w:rPr>
+          <w:t>2.1</w:t>
+        </w:r>
+        <w:r>
+          <w:rPr>
+            <w:rFonts w:asciiTheme="minorHAnsi" w:hAnsiTheme="minorHAnsi" w:cstheme="minorBidi"/>
+            <w:noProof/>
+            <w:kern w:val="2"/>
+            <w14:ligatures w14:val="standardContextual"/>
+          </w:rPr>
+          <w:tab/>
+        </w:r>
+        <w:r>
+          <w:rPr>
+            <w:rStyle w:val="Hyperlink"/>
+            <w:noProof/>
+          </w:rPr>
+          <w:t>{Info.ProgramName} Labor Sustainment</w:t>
+        </w:r>
+        <w:r>
+          <w:rPr>
+            <w:noProof/>
+            <w:webHidden/>
+          </w:rPr>
+          <w:tab/>
+        </w:r>
+        <w:r>
+          <w:rPr>
+            <w:noProof/>
+            <w:webHidden/>
+          </w:rPr>
+          <w:fldChar w:fldCharType="begin"/>
+        </w:r>
+        <w:r>
+          <w:rPr>
+            <w:noProof/>
+            <w:webHidden/>
+          </w:rPr>
+          <w:instrText xml:space="preserve"> PAGEREF _Toc176435482 \h </w:instrText>
+        </w:r>
+        <w:r>
+          <w:rPr>
+            <w:noProof/>
+            <w:webHidden/>
+          </w:rPr>
+        </w:r>
+        <w:r>
+          <w:rPr>
+            <w:noProof/>
+            <w:webHidden/>
+          </w:rPr>
+          <w:fldChar w:fldCharType="separate"/>
+        </w:r>
+        <w:r>
+          <w:rPr>
+            <w:noProof/>
+            <w:webHidden/>
+          </w:rPr>
+          <w:t>4</w:t>
+        </w:r>
+        <w:r>
+          <w:rPr>
+            <w:noProof/>
+            <w:webHidden/>
+          </w:rPr>
+          <w:fldChar w:fldCharType="end"/>
+        </w:r>
+      </w:hyperlink>
+    </w:p>
+    <w:p>
+      <w:pPr>
+        <w:pStyle w:val="TOC2"/>
+        <w:rPr>
+          <w:rFonts w:asciiTheme="minorHAnsi" w:hAnsiTheme="minorHAnsi" w:cstheme="minorBidi"/>
+          <w:noProof/>
+          <w:kern w:val="2"/>
+          <w14:ligatures w14:val="standardContextual"/>
+        </w:rPr>
+      </w:pPr>
+      <w:hyperlink w:anchor="_Toc176435483" w:history="1">
+        <w:r>
+          <w:rPr>
+            <w:rStyle w:val="Hyperlink"/>
+            <w:noProof/>
+          </w:rPr>
+          <w:t>2.2</w:t>
+        </w:r>
+        <w:r>
+          <w:rPr>
+            <w:rFonts w:asciiTheme="minorHAnsi" w:hAnsiTheme="minorHAnsi" w:cstheme="minorBidi"/>
+            <w:noProof/>
+            <w:kern w:val="2"/>
+            <w14:ligatures w14:val="standardContextual"/>
+          </w:rPr>
+          <w:tab/>
+        </w:r>
+        <w:r>
+          <w:rPr>
+            <w:rStyle w:val="Hyperlink"/>
+            <w:noProof/>
+          </w:rPr>
+          <w:t>{Info.ProgramName} Labor Non-Mod Revision</w:t>
+        </w:r>
+        <w:r>
+          <w:rPr>
+            <w:noProof/>
+            <w:webHidden/>
+          </w:rPr>
+          <w:tab/>
+        </w:r>
+        <w:r>
+          <w:rPr>
+            <w:noProof/>
+            <w:webHidden/>
+          </w:rPr>
+          <w:fldChar w:fldCharType="begin"/>
+        </w:r>
+        <w:r>
+          <w:rPr>
+            <w:noProof/>
+            <w:webHidden/>
+          </w:rPr>
+          <w:instrText xml:space="preserve"> PAGEREF _Toc176435483 \h </w:instrText>
+        </w:r>
+        <w:r>
+          <w:rPr>
+            <w:noProof/>
+            <w:webHidden/>
+          </w:rPr>
+        </w:r>
+        <w:r>
+          <w:rPr>
+            <w:noProof/>
+            <w:webHidden/>
+          </w:rPr>
+          <w:fldChar w:fldCharType="separate"/>
+        </w:r>
+        <w:r>
+          <w:rPr>
+            <w:noProof/>
+            <w:webHidden/>
+          </w:rPr>
+          <w:t>5</w:t>
+        </w:r>
+        <w:r>
+          <w:rPr>
+            <w:noProof/>
+            <w:webHidden/>
+          </w:rPr>
+          <w:fldChar w:fldCharType="end"/>
+        </w:r>
+      </w:hyperlink>
+    </w:p>
+    <w:p>
+      <w:pPr>
+        <w:tabs>
+          <w:tab w:val="left" w:pos="450"/>
+        </w:tabs>
+      </w:pPr>
       <w:r>
         <w:fldChar w:fldCharType="end"/>
       </w:r>
@@ -1993,7 +2156,7 @@
     </w:p>
     <w:p/>
     <w:p>
-      <w:bookmarkStart w:id="0" w:name="_Toc176433754"/>
+      <w:bookmarkStart w:id="0" w:name="_Toc176435472"/>
       <w:r>
         <w:rPr>
           <w:rStyle w:val="Heading1Char"/>
@@ -2072,7 +2235,7 @@
     </w:p>
     <w:p/>
     <w:p>
-      <w:bookmarkStart w:id="1" w:name="_Toc176433755"/>
+      <w:bookmarkStart w:id="1" w:name="_Toc176435473"/>
       <w:r>
         <w:rPr>
           <w:rStyle w:val="Heading2Char"/>
@@ -2104,7 +2267,7 @@
     </w:p>
     <w:p/>
     <w:p>
-      <w:bookmarkStart w:id="2" w:name="_Toc176433756"/>
+      <w:bookmarkStart w:id="2" w:name="_Toc176435474"/>
       <w:r>
         <w:rPr>
           <w:rStyle w:val="Heading2Char"/>
@@ -2283,7 +2446,7 @@
     </w:p>
     <w:p/>
     <w:p>
-      <w:bookmarkStart w:id="3" w:name="_Toc176433757"/>
+      <w:bookmarkStart w:id="3" w:name="_Toc176435475"/>
       <w:r>
         <w:rPr>
           <w:rStyle w:val="Heading2Char"/>
@@ -2650,7 +2813,7 @@
     </w:p>
     <w:p/>
     <w:p>
-      <w:bookmarkStart w:id="4" w:name="_Toc176433758"/>
+      <w:bookmarkStart w:id="4" w:name="_Toc176435476"/>
       <w:r>
         <w:rPr>
           <w:rStyle w:val="Heading2Char"/>
@@ -2686,7 +2849,7 @@
     </w:p>
     <w:p/>
     <w:p>
-      <w:bookmarkStart w:id="5" w:name="_Toc176433759"/>
+      <w:bookmarkStart w:id="5" w:name="_Toc176435477"/>
       <w:r>
         <w:rPr>
           <w:rStyle w:val="Heading2Char"/>
@@ -2810,7 +2973,7 @@
     </w:p>
     <w:p/>
     <w:p>
-      <w:bookmarkStart w:id="6" w:name="_Toc176433760"/>
+      <w:bookmarkStart w:id="6" w:name="_Toc176435478"/>
       <w:r>
         <w:rPr>
           <w:rStyle w:val="Heading2Char"/>
@@ -2861,7 +3024,7 @@
     </w:p>
     <w:p/>
     <w:p>
-      <w:bookmarkStart w:id="7" w:name="_Toc176433761"/>
+      <w:bookmarkStart w:id="7" w:name="_Toc176435479"/>
       <w:r>
         <w:rPr>
           <w:rStyle w:val="Heading2Char"/>
@@ -3064,7 +3227,7 @@
     </w:p>
     <w:p/>
     <w:p>
-      <w:bookmarkStart w:id="8" w:name="_Toc176433762"/>
+      <w:bookmarkStart w:id="8" w:name="_Toc176435480"/>
       <w:r>
         <w:rPr>
           <w:rStyle w:val="Heading2Char"/>
@@ -3118,15 +3281,16 @@
     <w:p>
       <w:pPr>
         <w:pStyle w:val="ListParagraph"/>
-        <w:ind w:left="0"/>
-      </w:pPr>
-      <w:bookmarkStart w:id="9" w:name="_Toc176433763"/>
-      <w:r>
-        <w:rPr>
-          <w:rStyle w:val="Heading1Char"/>
-        </w:rPr>
-        <w:t xml:space="preserve">2.0 </w:t>
-      </w:r>
+        <w:numPr>
+          <w:ilvl w:val="1"/>
+          <w:numId w:val="19"/>
+        </w:numPr>
+        <w:tabs>
+          <w:tab w:val="left" w:pos="360"/>
+        </w:tabs>
+        <w:ind w:left="0" w:firstLine="0"/>
+      </w:pPr>
+      <w:bookmarkStart w:id="9" w:name="_Toc176435481"/>
       <w:r>
         <w:rPr>
           <w:rStyle w:val="Heading1Char"/>
@@ -3193,8 +3357,338 @@
     <w:p>
       <w:pPr>
         <w:pStyle w:val="ListParagraph"/>
+        <w:ind w:left="360"/>
       </w:pPr>
     </w:p>
+    <w:p>
+      <w:r>
+        <w:t>{#Labor.LaborType === “contractor”}</w:t>
+      </w:r>
+    </w:p>
+    <w:p>
+      <w:pPr>
+        <w:pStyle w:val="ListParagraph"/>
+        <w:numPr>
+          <w:ilvl w:val="1"/>
+          <w:numId w:val="19"/>
+        </w:numPr>
+        <w:tabs>
+          <w:tab w:val="left" w:pos="360"/>
+        </w:tabs>
+        <w:ind w:left="0" w:firstLine="0"/>
+      </w:pPr>
+      <w:bookmarkStart w:id="10" w:name="_Toc176435482"/>
+      <w:r>
+        <w:rPr>
+          <w:rStyle w:val="Heading2Char"/>
+        </w:rPr>
+        <w:t>{</w:t>
+      </w:r>
+      <w:proofErr w:type="spellStart"/>
+      <w:r>
+        <w:rPr>
+          <w:rStyle w:val="Heading2Char"/>
+        </w:rPr>
+        <w:t>In</w:t>
+      </w:r>
+      <w:r>
+        <w:rPr>
+          <w:rStyle w:val="Heading2Char"/>
+        </w:rPr>
+        <w:t>fo.ProgramName</w:t>
+      </w:r>
+      <w:proofErr w:type="spellEnd"/>
+      <w:r>
+        <w:rPr>
+          <w:rStyle w:val="Heading2Char"/>
+        </w:rPr>
+        <w:t>}</w:t>
+      </w:r>
+      <w:r>
+        <w:rPr>
+          <w:rStyle w:val="Heading2Char"/>
+        </w:rPr>
+        <w:t xml:space="preserve"> </w:t>
+      </w:r>
+      <w:r>
+        <w:rPr>
+          <w:rStyle w:val="Heading2Char"/>
+        </w:rPr>
+        <w:t xml:space="preserve">Labor </w:t>
+      </w:r>
+      <w:r>
+        <w:rPr>
+          <w:rStyle w:val="Heading2Char"/>
+        </w:rPr>
+        <w:t>Sustainment</w:t>
+      </w:r>
+      <w:bookmarkEnd w:id="10"/>
+      <w:r>
+        <w:t xml:space="preserve"> </w:t>
+      </w:r>
+      <w:r>
+        <w:t xml:space="preserve">is </w:t>
+      </w:r>
+      <w:r>
+        <w:t xml:space="preserve">the direct labor cost </w:t>
+      </w:r>
+      <w:r>
+        <w:t>associated with maintaining the currency and configuration control of Technical Order</w:t>
+      </w:r>
+      <w:r>
+        <w:t xml:space="preserve"> (TO)</w:t>
+      </w:r>
+      <w:r>
+        <w:t xml:space="preserve"> data</w:t>
+      </w:r>
+      <w:r>
+        <w:t>.</w:t>
+      </w:r>
+      <w:r>
+        <w:t xml:space="preserve"> </w:t>
+      </w:r>
+      <w:r>
+        <w:t xml:space="preserve">The TOs must be </w:t>
+      </w:r>
+      <w:r>
+        <w:t xml:space="preserve">accurate and </w:t>
+      </w:r>
+      <w:r>
+        <w:t>current in the field at all times to support the warfighter.</w:t>
+      </w:r>
+      <w:r>
+        <w:t xml:space="preserve"> </w:t>
+      </w:r>
+      <w:r>
+        <w:t>Sustainment identifies requirements related to labor for the creation of TO updates resulting from recommended change</w:t>
+      </w:r>
+      <w:r>
+        <w:t>s</w:t>
+      </w:r>
+      <w:r>
+        <w:t xml:space="preserve"> (RCs). Requirement derived from the labor cost per page and the four</w:t>
+      </w:r>
+      <w:r>
+        <w:t>-</w:t>
+      </w:r>
+      <w:r>
+        <w:t xml:space="preserve">year average of change pages. Data is captured in Enhanced Technical Information Management System (ETIMS). ETIMS data is populated in the Technical Order information Sheet (TOIS) which populates Labor requirement and is attached to the </w:t>
+      </w:r>
+      <w:r>
+        <w:t>Logistics Requirement</w:t>
+      </w:r>
+      <w:r>
+        <w:t>s</w:t>
+      </w:r>
+      <w:r>
+        <w:t xml:space="preserve"> Determination Process </w:t>
+      </w:r>
+      <w:r>
+        <w:t>(</w:t>
+      </w:r>
+      <w:r>
+        <w:t>LRDP</w:t>
+      </w:r>
+      <w:r>
+        <w:t>) brochure.</w:t>
+      </w:r>
+    </w:p>
+    <w:p>
+      <w:pPr>
+        <w:pStyle w:val="ListParagraph"/>
+        <w:ind w:left="0"/>
+      </w:pPr>
+    </w:p>
+    <w:p>
+      <w:pPr>
+        <w:pStyle w:val="ListParagraph"/>
+        <w:numPr>
+          <w:ilvl w:val="1"/>
+          <w:numId w:val="19"/>
+        </w:numPr>
+        <w:tabs>
+          <w:tab w:val="left" w:pos="360"/>
+        </w:tabs>
+        <w:ind w:left="0" w:firstLine="0"/>
+      </w:pPr>
+      <w:bookmarkStart w:id="11" w:name="_Toc176435483"/>
+      <w:r>
+        <w:rPr>
+          <w:rStyle w:val="Heading2Char"/>
+        </w:rPr>
+        <w:t>{</w:t>
+      </w:r>
+      <w:proofErr w:type="spellStart"/>
+      <w:r>
+        <w:rPr>
+          <w:rStyle w:val="Heading2Char"/>
+        </w:rPr>
+        <w:t>Info.ProgramName</w:t>
+      </w:r>
+      <w:proofErr w:type="spellEnd"/>
+      <w:r>
+        <w:rPr>
+          <w:rStyle w:val="Heading2Char"/>
+        </w:rPr>
+        <w:t>}</w:t>
+      </w:r>
+      <w:r>
+        <w:rPr>
+          <w:rStyle w:val="Heading2Char"/>
+        </w:rPr>
+        <w:t xml:space="preserve"> </w:t>
+      </w:r>
+      <w:r>
+        <w:rPr>
+          <w:rStyle w:val="Heading2Char"/>
+        </w:rPr>
+        <w:t xml:space="preserve">Labor </w:t>
+      </w:r>
+      <w:r>
+        <w:rPr>
+          <w:rStyle w:val="Heading2Char"/>
+        </w:rPr>
+        <w:t>Non-Mod Revision</w:t>
+      </w:r>
+      <w:bookmarkEnd w:id="11"/>
+      <w:r>
+        <w:t xml:space="preserve"> </w:t>
+      </w:r>
+      <w:r>
+        <w:t xml:space="preserve">requirements are labor </w:t>
+      </w:r>
+      <w:r>
+        <w:t xml:space="preserve">cost associated with updates to </w:t>
+      </w:r>
+      <w:proofErr w:type="spellStart"/>
+      <w:r>
+        <w:t>TO</w:t>
+      </w:r>
+      <w:proofErr w:type="spellEnd"/>
+      <w:r>
+        <w:t xml:space="preserve"> revisions supporting the field and depot users by providing </w:t>
+      </w:r>
+      <w:r>
+        <w:t>m</w:t>
+      </w:r>
+      <w:r>
+        <w:t>aintenance and depot procedures in a standardized TO format.</w:t>
+      </w:r>
+      <w:r>
+        <w:t xml:space="preserve"> </w:t>
+      </w:r>
+      <w:r>
+        <w:t>Revisions are accomplished when 70 percent or more of the basic manual is impacted by RCs, or if the TO needs to be brought up to the current Technical Manual Specifications and Standards (TMSS).</w:t>
+      </w:r>
+      <w:r>
+        <w:t xml:space="preserve"> </w:t>
+      </w:r>
+      <w:r>
+        <w:t xml:space="preserve">Requirements derived from the labor cost per page and historical revision cycle calculation within the TOIS, which is attached to the </w:t>
+      </w:r>
+      <w:r>
+        <w:t xml:space="preserve">LRDP </w:t>
+      </w:r>
+      <w:r>
+        <w:t>brochure.</w:t>
+      </w:r>
+    </w:p>
+    <w:p>
+      <w:r>
+        <w:rPr>
+          <w:b/>
+        </w:rPr>
+        <w:t>Impact Statement:</w:t>
+      </w:r>
+      <w:r>
+        <w:rPr>
+          <w:b/>
+        </w:rPr>
+        <w:t xml:space="preserve"> </w:t>
+      </w:r>
+      <w:r>
+        <w:t xml:space="preserve">Without the support </w:t>
+      </w:r>
+      <w:r>
+        <w:t xml:space="preserve">of </w:t>
+      </w:r>
+      <w:r>
+        <w:t>{</w:t>
+      </w:r>
+      <w:proofErr w:type="spellStart"/>
+      <w:r>
+        <w:t>Info.ProgramName</w:t>
+      </w:r>
+      <w:proofErr w:type="spellEnd"/>
+      <w:r>
+        <w:t>}</w:t>
+      </w:r>
+      <w:r>
+        <w:t xml:space="preserve"> Labor</w:t>
+      </w:r>
+      <w:r>
+        <w:t xml:space="preserve"> Sustainment</w:t>
+      </w:r>
+      <w:r>
+        <w:t xml:space="preserve"> the field and depot generated recommended change</w:t>
+      </w:r>
+      <w:r>
+        <w:t>s</w:t>
+      </w:r>
+      <w:r>
+        <w:t xml:space="preserve"> (RCs) cannot be processed into Technical Order (TO) change packages.</w:t>
+      </w:r>
+      <w:r>
+        <w:t xml:space="preserve"> </w:t>
+      </w:r>
+      <w:r>
+        <w:t xml:space="preserve">Labor </w:t>
+      </w:r>
+      <w:proofErr w:type="gramStart"/>
+      <w:r>
+        <w:t>Non-Mod</w:t>
+      </w:r>
+      <w:proofErr w:type="gramEnd"/>
+      <w:r>
+        <w:t xml:space="preserve"> revisions cannot be create</w:t>
+      </w:r>
+      <w:r>
+        <w:t>d</w:t>
+      </w:r>
+      <w:r>
+        <w:t xml:space="preserve"> based on excessive changes or update TOs to the current standard.</w:t>
+      </w:r>
+      <w:r>
+        <w:t xml:space="preserve"> </w:t>
+      </w:r>
+      <w:r>
+        <w:t>If the TOs are not updated it could result in safety and operational capabilities of various aircraft or equipment</w:t>
+      </w:r>
+      <w:r>
+        <w:t>,</w:t>
+      </w:r>
+      <w:r>
+        <w:t xml:space="preserve"> jeopardize the safety of personnel, </w:t>
+      </w:r>
+      <w:r>
+        <w:t xml:space="preserve">and </w:t>
+      </w:r>
+      <w:r>
+        <w:t>potential</w:t>
+      </w:r>
+      <w:r>
+        <w:t>ly cause</w:t>
+      </w:r>
+      <w:r>
+        <w:t xml:space="preserve"> equipment damage or work stoppage.</w:t>
+      </w:r>
+    </w:p>
+    <w:p>
+      <w:r>
+        <w:t>{/}</w:t>
+      </w:r>
+    </w:p>
+    <w:p/>
     <w:p>
       <w:pPr>
         <w:pStyle w:val="ListParagraph"/>
@@ -3227,91 +3721,210 @@
         <w:rPr>
           <w:b/>
         </w:rPr>
-        <w:t xml:space="preserve"> </w:t>
-      </w:r>
-      <w:r>
-        <w:rPr>
-          <w:b/>
-        </w:rPr>
-        <w:t xml:space="preserve">Labor </w:t>
-      </w:r>
-      <w:r>
-        <w:rPr>
-          <w:b/>
-        </w:rPr>
-        <w:t>Sustainment</w:t>
-      </w:r>
-      <w:r>
-        <w:t xml:space="preserve"> is </w:t>
-      </w:r>
-      <w:r>
-        <w:t xml:space="preserve">the direct labor cost </w:t>
-      </w:r>
-      <w:r>
-        <w:t>associated with maintaining the currency and configuration control of Technical Order</w:t>
-      </w:r>
-      <w:r>
-        <w:t xml:space="preserve"> (TO)</w:t>
-      </w:r>
-      <w:r>
-        <w:t xml:space="preserve"> data</w:t>
+        <w:t xml:space="preserve"> S1000D Interactive Electronic Technical Manual (IETM) </w:t>
+      </w:r>
+      <w:r>
+        <w:t>development entails all aspects of creating, populating, updating</w:t>
+      </w:r>
+      <w:r>
+        <w:t>,</w:t>
+      </w:r>
+      <w:r>
+        <w:t xml:space="preserve"> and maintaining </w:t>
+      </w:r>
+      <w:proofErr w:type="gramStart"/>
+      <w:r>
+        <w:t>current status</w:t>
+      </w:r>
+      <w:proofErr w:type="gramEnd"/>
+      <w:r>
+        <w:t xml:space="preserve"> of data within an electronic database for electronic display of </w:t>
+      </w:r>
+      <w:r>
+        <w:t>{</w:t>
+      </w:r>
+      <w:proofErr w:type="spellStart"/>
+      <w:r>
+        <w:t>Info.ProgramName</w:t>
+      </w:r>
+      <w:proofErr w:type="spellEnd"/>
+      <w:r>
+        <w:t>}</w:t>
+      </w:r>
+      <w:r>
+        <w:t xml:space="preserve"> Technical Data. The mission of S1000D IETM is to provide data in a current format to operate in the electronic environment allowing security configuration updates from any location, at any time.</w:t>
+      </w:r>
+      <w:r>
+        <w:t xml:space="preserve"> </w:t>
+      </w:r>
+      <w:r>
+        <w:t>Financial</w:t>
+      </w:r>
+      <w:r>
+        <w:t xml:space="preserve"> estimat</w:t>
+      </w:r>
+      <w:r>
+        <w:t>ions</w:t>
+      </w:r>
+      <w:r>
+        <w:t xml:space="preserve"> include both conversion and sustainment in the out-years.</w:t>
+      </w:r>
+      <w:r>
+        <w:t xml:space="preserve"> </w:t>
+      </w:r>
+      <w:r>
+        <w:t xml:space="preserve">The authoritative USAF </w:t>
+      </w:r>
+      <w:r>
+        <w:t>Business</w:t>
+      </w:r>
+      <w:r>
+        <w:t xml:space="preserve"> Rules (MIL-ST</w:t>
+      </w:r>
+      <w:r>
+        <w:t>D</w:t>
+      </w:r>
+      <w:r>
+        <w:t xml:space="preserve"> 3048B) </w:t>
+      </w:r>
+      <w:proofErr w:type="gramStart"/>
+      <w:r>
+        <w:t>are located in</w:t>
+      </w:r>
+      <w:proofErr w:type="gramEnd"/>
+      <w:r>
+        <w:t xml:space="preserve"> the Technical Manual Contract Requirements (TMCR) document.</w:t>
+      </w:r>
+      <w:r>
+        <w:t xml:space="preserve"> </w:t>
+      </w:r>
+      <w:r>
+        <w:t>Guidance includes</w:t>
+      </w:r>
+      <w:r>
+        <w:t xml:space="preserve"> AFI</w:t>
+      </w:r>
+      <w:r>
+        <w:t xml:space="preserve">63-101/20-101, </w:t>
+      </w:r>
+      <w:r>
+        <w:t>Integrated</w:t>
+      </w:r>
+      <w:r>
+        <w:t xml:space="preserve"> </w:t>
+      </w:r>
+      <w:r>
+        <w:t xml:space="preserve">Life Cycle </w:t>
+      </w:r>
+      <w:r>
+        <w:t>Management, TO 00-5-1, Air Force Technical Order System, TO 00-5-3, Air Force Technical Order Life Cycle Management</w:t>
       </w:r>
       <w:r>
         <w:t>.</w:t>
-      </w:r>
-      <w:r>
-        <w:t xml:space="preserve"> </w:t>
-      </w:r>
-      <w:r>
-        <w:t xml:space="preserve">The TOs must be </w:t>
-      </w:r>
-      <w:r>
-        <w:t xml:space="preserve">accurate and </w:t>
-      </w:r>
-      <w:r>
-        <w:t>current in the field at all times to support the warfighter.</w:t>
-      </w:r>
-      <w:r>
-        <w:t xml:space="preserve"> </w:t>
-      </w:r>
-      <w:r>
-        <w:t>Sustainment identifies requirements related to labor for the creation of TO updates resulting from recommended change</w:t>
-      </w:r>
-      <w:r>
-        <w:t>s</w:t>
-      </w:r>
-      <w:r>
-        <w:t xml:space="preserve"> (RCs). Requirement derived from the labor cost per page and the four</w:t>
-      </w:r>
-      <w:r>
-        <w:t>-</w:t>
-      </w:r>
-      <w:r>
-        <w:t xml:space="preserve">year average of change pages. Data is captured in Enhanced Technical Information Management System (ETIMS). ETIMS data is populated in the Technical Order information Sheet (TOIS) which populates Labor requirement and is attached to the </w:t>
-      </w:r>
-      <w:r>
-        <w:t>Logistics Requirement</w:t>
-      </w:r>
-      <w:r>
-        <w:t>s</w:t>
-      </w:r>
-      <w:r>
-        <w:t xml:space="preserve"> Determination Process </w:t>
-      </w:r>
-      <w:r>
-        <w:t>(</w:t>
-      </w:r>
-      <w:r>
-        <w:t>LRDP</w:t>
-      </w:r>
-      <w:r>
-        <w:t>) brochure.</w:t>
       </w:r>
     </w:p>
     <w:p>
-      <w:pPr>
-        <w:pStyle w:val="ListParagraph"/>
-      </w:pPr>
+      <w:r>
+        <w:rPr>
+          <w:b/>
+        </w:rPr>
+        <w:t>Impact statement:</w:t>
+      </w:r>
+      <w:r>
+        <w:rPr>
+          <w:b/>
+        </w:rPr>
+        <w:t xml:space="preserve"> </w:t>
+      </w:r>
+      <w:r>
+        <w:t>Underfu</w:t>
+      </w:r>
+      <w:r>
+        <w:t>n</w:t>
+      </w:r>
+      <w:r>
+        <w:t>ding</w:t>
+      </w:r>
+      <w:r>
+        <w:t xml:space="preserve"> or complete lack of funding for</w:t>
+      </w:r>
+      <w:r>
+        <w:rPr>
+          <w:b/>
+        </w:rPr>
+        <w:t xml:space="preserve"> </w:t>
+      </w:r>
+      <w:r>
+        <w:rPr>
+          <w:b/>
+        </w:rPr>
+        <w:t>{</w:t>
+      </w:r>
+      <w:proofErr w:type="spellStart"/>
+      <w:r>
+        <w:rPr>
+          <w:b/>
+        </w:rPr>
+        <w:t>Info.ProgramName</w:t>
+      </w:r>
+      <w:proofErr w:type="spellEnd"/>
+      <w:r>
+        <w:rPr>
+          <w:b/>
+        </w:rPr>
+        <w:t>}</w:t>
+      </w:r>
+      <w:r>
+        <w:rPr>
+          <w:b/>
+        </w:rPr>
+        <w:t xml:space="preserve"> </w:t>
+      </w:r>
+      <w:r>
+        <w:t>S1000D IETM Development means a corresponding delay in completion of data conversion into S1000D industry standards, and a slip to the right of the projected timeline for completion and field use of the S1000D product funded by the requirement.</w:t>
+      </w:r>
+      <w:r>
+        <w:t xml:space="preserve"> </w:t>
+      </w:r>
+      <w:r>
+        <w:t>Once the conversion is underway all sustainment changes to TOs will be put on hold to maintain configuration management and control until the conversion is complete. Therefore</w:t>
+      </w:r>
+      <w:r>
+        <w:t>,</w:t>
+      </w:r>
+      <w:r>
+        <w:t xml:space="preserve"> under funding could not only negatively impact conversion but also impact the ability to support sustainment changes including but not limited to safety change.</w:t>
+      </w:r>
+      <w:r>
+        <w:t xml:space="preserve"> </w:t>
+      </w:r>
+      <w:r>
+        <w:t xml:space="preserve">If the TOs are not updated it could result in safety and operational capabilities of various aircraft or equipment, </w:t>
+      </w:r>
+      <w:r>
+        <w:t>jeopardize the safety of personnel</w:t>
+      </w:r>
+      <w:r>
+        <w:t>,</w:t>
+      </w:r>
+      <w:r>
+        <w:t xml:space="preserve"> </w:t>
+      </w:r>
+      <w:r>
+        <w:t>and</w:t>
+      </w:r>
+      <w:r>
+        <w:t xml:space="preserve"> potentially cause equipment damage or work </w:t>
+      </w:r>
+      <w:r>
+        <w:t>stoppage</w:t>
+      </w:r>
+      <w:r>
+        <w:t>.</w:t>
+      </w:r>
+      <w:r>
+        <w:t xml:space="preserve"> </w:t>
+      </w:r>
     </w:p>
     <w:p>
       <w:pPr>
@@ -3351,424 +3964,6 @@
         <w:rPr>
           <w:b/>
         </w:rPr>
-        <w:t xml:space="preserve">Labor </w:t>
-      </w:r>
-      <w:r>
-        <w:rPr>
-          <w:b/>
-        </w:rPr>
-        <w:t>Non-Mod Revision</w:t>
-      </w:r>
-      <w:r>
-        <w:t xml:space="preserve"> </w:t>
-      </w:r>
-      <w:r>
-        <w:t xml:space="preserve">requirements are labor </w:t>
-      </w:r>
-      <w:r>
-        <w:t xml:space="preserve">cost associated with updates to </w:t>
-      </w:r>
-      <w:proofErr w:type="spellStart"/>
-      <w:r>
-        <w:t>TO</w:t>
-      </w:r>
-      <w:proofErr w:type="spellEnd"/>
-      <w:r>
-        <w:t xml:space="preserve"> revisions supporting the field and depot users by providing </w:t>
-      </w:r>
-      <w:r>
-        <w:t>m</w:t>
-      </w:r>
-      <w:r>
-        <w:t>aintenance and depot procedures in a standardized TO format.</w:t>
-      </w:r>
-      <w:r>
-        <w:t xml:space="preserve"> </w:t>
-      </w:r>
-      <w:r>
-        <w:t>Revisions are accomplished when 70 percent or more of the basic manual is impacted by RCs, or if the TO needs to be brought up to the current Technical Manual Specifications and Standards (TMSS).</w:t>
-      </w:r>
-      <w:r>
-        <w:t xml:space="preserve"> </w:t>
-      </w:r>
-      <w:r>
-        <w:t xml:space="preserve">Requirements derived from the labor cost per page and historical revision cycle calculation within the TOIS, which is attached to the </w:t>
-      </w:r>
-      <w:r>
-        <w:t xml:space="preserve">LRDP </w:t>
-      </w:r>
-      <w:r>
-        <w:t>brochure.</w:t>
-      </w:r>
-    </w:p>
-    <w:p>
-      <w:pPr>
-        <w:pStyle w:val="CommentText"/>
-      </w:pPr>
-      <w:r>
-        <w:rPr>
-          <w:b/>
-        </w:rPr>
-        <w:t>Impact Statement:</w:t>
-      </w:r>
-      <w:r>
-        <w:rPr>
-          <w:b/>
-        </w:rPr>
-        <w:t xml:space="preserve"> </w:t>
-      </w:r>
-      <w:r>
-        <w:t xml:space="preserve">Without the support </w:t>
-      </w:r>
-      <w:r>
-        <w:t xml:space="preserve">of </w:t>
-      </w:r>
-      <w:r>
-        <w:t>{</w:t>
-      </w:r>
-      <w:proofErr w:type="spellStart"/>
-      <w:r>
-        <w:t>Info.ProgramName</w:t>
-      </w:r>
-      <w:proofErr w:type="spellEnd"/>
-      <w:r>
-        <w:t>}</w:t>
-      </w:r>
-      <w:r>
-        <w:t xml:space="preserve"> Labor</w:t>
-      </w:r>
-      <w:r>
-        <w:t xml:space="preserve"> Sustainment</w:t>
-      </w:r>
-      <w:r>
-        <w:t xml:space="preserve"> the field and depot generated recommended change</w:t>
-      </w:r>
-      <w:r>
-        <w:t>s</w:t>
-      </w:r>
-      <w:r>
-        <w:t xml:space="preserve"> (RCs) cannot be processed into Technical Order (TO) change packages.</w:t>
-      </w:r>
-      <w:r>
-        <w:t xml:space="preserve"> </w:t>
-      </w:r>
-      <w:r>
-        <w:t xml:space="preserve">Labor </w:t>
-      </w:r>
-      <w:proofErr w:type="gramStart"/>
-      <w:r>
-        <w:t>Non-Mod</w:t>
-      </w:r>
-      <w:proofErr w:type="gramEnd"/>
-      <w:r>
-        <w:t xml:space="preserve"> revisions cannot be create</w:t>
-      </w:r>
-      <w:r>
-        <w:t>d</w:t>
-      </w:r>
-      <w:r>
-        <w:t xml:space="preserve"> based on excessive changes or update TOs to the current standard.</w:t>
-      </w:r>
-      <w:r>
-        <w:t xml:space="preserve"> </w:t>
-      </w:r>
-      <w:r>
-        <w:t>If the TOs are not updated it could result in safety and operational capabilities of various aircraft or equipment</w:t>
-      </w:r>
-      <w:r>
-        <w:t>,</w:t>
-      </w:r>
-      <w:r>
-        <w:t xml:space="preserve"> jeopardize the safety of personnel, </w:t>
-      </w:r>
-      <w:r>
-        <w:t xml:space="preserve">and </w:t>
-      </w:r>
-      <w:r>
-        <w:t>potential</w:t>
-      </w:r>
-      <w:r>
-        <w:t>ly cause</w:t>
-      </w:r>
-      <w:r>
-        <w:t xml:space="preserve"> equipment damage or work stoppage.</w:t>
-      </w:r>
-    </w:p>
-    <w:p>
-      <w:pPr>
-        <w:pStyle w:val="ListParagraph"/>
-        <w:numPr>
-          <w:ilvl w:val="1"/>
-          <w:numId w:val="13"/>
-        </w:numPr>
-      </w:pPr>
-      <w:r>
-        <w:rPr>
-          <w:b/>
-        </w:rPr>
-        <w:t>{</w:t>
-      </w:r>
-      <w:proofErr w:type="spellStart"/>
-      <w:r>
-        <w:rPr>
-          <w:b/>
-        </w:rPr>
-        <w:t>Info.ProgramName</w:t>
-      </w:r>
-      <w:proofErr w:type="spellEnd"/>
-      <w:r>
-        <w:rPr>
-          <w:b/>
-        </w:rPr>
-        <w:t>}</w:t>
-      </w:r>
-      <w:r>
-        <w:rPr>
-          <w:b/>
-        </w:rPr>
-        <w:t xml:space="preserve"> S1000D Interactive Electronic Technical Manual (IETM) </w:t>
-      </w:r>
-      <w:r>
-        <w:t>development entails all aspects of creating, populating, updating</w:t>
-      </w:r>
-      <w:r>
-        <w:t>,</w:t>
-      </w:r>
-      <w:r>
-        <w:t xml:space="preserve"> and maintaining </w:t>
-      </w:r>
-      <w:proofErr w:type="gramStart"/>
-      <w:r>
-        <w:t>current status</w:t>
-      </w:r>
-      <w:proofErr w:type="gramEnd"/>
-      <w:r>
-        <w:t xml:space="preserve"> of data within an electronic database for electronic display of </w:t>
-      </w:r>
-      <w:r>
-        <w:t>{</w:t>
-      </w:r>
-      <w:proofErr w:type="spellStart"/>
-      <w:r>
-        <w:t>Info.ProgramName</w:t>
-      </w:r>
-      <w:proofErr w:type="spellEnd"/>
-      <w:r>
-        <w:t>}</w:t>
-      </w:r>
-      <w:r>
-        <w:t xml:space="preserve"> Technical Data. The mission of S1000D IETM is to provide data in a current format to operate in the electronic environment allowing security configuration updates from any location, at any time.</w:t>
-      </w:r>
-      <w:r>
-        <w:t xml:space="preserve"> </w:t>
-      </w:r>
-      <w:r>
-        <w:t>Financial</w:t>
-      </w:r>
-      <w:r>
-        <w:t xml:space="preserve"> estimat</w:t>
-      </w:r>
-      <w:r>
-        <w:t>ions</w:t>
-      </w:r>
-      <w:r>
-        <w:t xml:space="preserve"> include both conversion and sustainment in the out-years.</w:t>
-      </w:r>
-      <w:r>
-        <w:t xml:space="preserve"> </w:t>
-      </w:r>
-      <w:r>
-        <w:t xml:space="preserve">The authoritative USAF </w:t>
-      </w:r>
-      <w:r>
-        <w:t>Business</w:t>
-      </w:r>
-      <w:r>
-        <w:t xml:space="preserve"> Rules (MIL-ST</w:t>
-      </w:r>
-      <w:r>
-        <w:t>D</w:t>
-      </w:r>
-      <w:r>
-        <w:t xml:space="preserve"> 3048B) </w:t>
-      </w:r>
-      <w:proofErr w:type="gramStart"/>
-      <w:r>
-        <w:t>are located in</w:t>
-      </w:r>
-      <w:proofErr w:type="gramEnd"/>
-      <w:r>
-        <w:t xml:space="preserve"> the Technical Manual Contract Requirements (TMCR) document.</w:t>
-      </w:r>
-      <w:r>
-        <w:t xml:space="preserve"> </w:t>
-      </w:r>
-      <w:r>
-        <w:t>Guidance includes</w:t>
-      </w:r>
-      <w:r>
-        <w:t xml:space="preserve"> AFI</w:t>
-      </w:r>
-      <w:r>
-        <w:t xml:space="preserve">63-101/20-101, </w:t>
-      </w:r>
-      <w:r>
-        <w:t>Integrated</w:t>
-      </w:r>
-      <w:r>
-        <w:t xml:space="preserve"> </w:t>
-      </w:r>
-      <w:r>
-        <w:t xml:space="preserve">Life Cycle </w:t>
-      </w:r>
-      <w:r>
-        <w:t>Management, TO 00-5-1, Air Force Technical Order System, TO 00-5-3, Air Force Technical Order Life Cycle Management</w:t>
-      </w:r>
-      <w:r>
-        <w:t>.</w:t>
-      </w:r>
-    </w:p>
-    <w:p>
-      <w:r>
-        <w:rPr>
-          <w:b/>
-        </w:rPr>
-        <w:t>Impact statement:</w:t>
-      </w:r>
-      <w:r>
-        <w:rPr>
-          <w:b/>
-        </w:rPr>
-        <w:t xml:space="preserve"> </w:t>
-      </w:r>
-      <w:r>
-        <w:t>Underfu</w:t>
-      </w:r>
-      <w:r>
-        <w:t>n</w:t>
-      </w:r>
-      <w:r>
-        <w:t>ding</w:t>
-      </w:r>
-      <w:r>
-        <w:t xml:space="preserve"> or complete lack of funding for</w:t>
-      </w:r>
-      <w:r>
-        <w:rPr>
-          <w:b/>
-        </w:rPr>
-        <w:t xml:space="preserve"> </w:t>
-      </w:r>
-      <w:r>
-        <w:rPr>
-          <w:b/>
-        </w:rPr>
-        <w:t>{</w:t>
-      </w:r>
-      <w:proofErr w:type="spellStart"/>
-      <w:r>
-        <w:rPr>
-          <w:b/>
-        </w:rPr>
-        <w:t>Info.ProgramName</w:t>
-      </w:r>
-      <w:proofErr w:type="spellEnd"/>
-      <w:r>
-        <w:rPr>
-          <w:b/>
-        </w:rPr>
-        <w:t>}</w:t>
-      </w:r>
-      <w:r>
-        <w:rPr>
-          <w:b/>
-        </w:rPr>
-        <w:t xml:space="preserve"> </w:t>
-      </w:r>
-      <w:r>
-        <w:t>S1000D IETM Development means a corresponding delay in completion of data conversion into S1000D industry standards, and a slip to the right of the projected timeline for completion and field use of the S1000D product funded by the requirement.</w:t>
-      </w:r>
-      <w:r>
-        <w:t xml:space="preserve"> </w:t>
-      </w:r>
-      <w:r>
-        <w:t>Once the conversion is underway all sustainment changes to TOs will be put on hold to maintain configuration management and control until the conversion is complete. Therefore</w:t>
-      </w:r>
-      <w:r>
-        <w:t>,</w:t>
-      </w:r>
-      <w:r>
-        <w:t xml:space="preserve"> under funding could not only negatively impact conversion but also impact the ability to support sustainment changes including but not limited to safety change.</w:t>
-      </w:r>
-      <w:r>
-        <w:t xml:space="preserve"> </w:t>
-      </w:r>
-      <w:r>
-        <w:t xml:space="preserve">If the TOs are not updated it could result in safety and operational capabilities of various aircraft or equipment, </w:t>
-      </w:r>
-      <w:r>
-        <w:t>jeopardize the safety of personnel</w:t>
-      </w:r>
-      <w:r>
-        <w:t>,</w:t>
-      </w:r>
-      <w:r>
-        <w:t xml:space="preserve"> </w:t>
-      </w:r>
-      <w:r>
-        <w:t>and</w:t>
-      </w:r>
-      <w:r>
-        <w:t xml:space="preserve"> potentially cause equipment damage or work </w:t>
-      </w:r>
-      <w:r>
-        <w:t>stoppage</w:t>
-      </w:r>
-      <w:r>
-        <w:t>.</w:t>
-      </w:r>
-      <w:r>
-        <w:t xml:space="preserve"> </w:t>
-      </w:r>
-    </w:p>
-    <w:p>
-      <w:pPr>
-        <w:pStyle w:val="ListParagraph"/>
-        <w:numPr>
-          <w:ilvl w:val="1"/>
-          <w:numId w:val="13"/>
-        </w:numPr>
-      </w:pPr>
-      <w:r>
-        <w:rPr>
-          <w:b/>
-        </w:rPr>
-        <w:t>{</w:t>
-      </w:r>
-      <w:proofErr w:type="spellStart"/>
-      <w:r>
-        <w:rPr>
-          <w:b/>
-        </w:rPr>
-        <w:t>Info.ProgramName</w:t>
-      </w:r>
-      <w:proofErr w:type="spellEnd"/>
-      <w:r>
-        <w:rPr>
-          <w:b/>
-        </w:rPr>
-        <w:t>}</w:t>
-      </w:r>
-      <w:r>
-        <w:rPr>
-          <w:b/>
-        </w:rPr>
-        <w:t xml:space="preserve"> </w:t>
-      </w:r>
-      <w:r>
-        <w:rPr>
-          <w:b/>
-        </w:rPr>
         <w:t>A</w:t>
       </w:r>
       <w:r>
@@ -3860,7 +4055,7 @@
           <w:b w:val="0"/>
           <w:bCs w:val="0"/>
         </w:rPr>
-        <w:t xml:space="preserve">task provides labor associated with the sustainment of Technical Orders (TO) to ensure the most current version of TO documents are available and accurately archived. This includes conversion of engineering drawings into text searchable .PDF files, sustainment of parts configuration data extracted from Illustrated Parts Breakdown (IPB) TOs to include conversion, validation, and identification of errors to </w:t>
+        <w:t xml:space="preserve">task provides labor associated with the sustainment of Technical Orders (TO) to ensure the most current version of TO documents are available and accurately </w:t>
       </w:r>
       <w:r>
         <w:rPr>
@@ -3869,7 +4064,7 @@
           <w:bCs w:val="0"/>
         </w:rPr>
         <w:lastRenderedPageBreak/>
-        <w:t xml:space="preserve">ensure data extracted from new IPB TOs is captured, sustained, and updated for the Applications, </w:t>
+        <w:t xml:space="preserve">archived. This includes conversion of engineering drawings into text searchable .PDF files, sustainment of parts configuration data extracted from Illustrated Parts Breakdown (IPB) TOs to include conversion, validation, and identification of errors to ensure data extracted from new IPB TOs is captured, sustained, and updated for the Applications, </w:t>
       </w:r>
       <w:r>
         <w:rPr>
@@ -4041,7 +4236,7 @@
           <w:b w:val="0"/>
           <w:bCs w:val="0"/>
         </w:rPr>
-        <w:t xml:space="preserve"> This task follows guidance provided by AFI 63-101/20-101 which requires that current, valid, verified TOs and technical data must be provided that clearly identifies procedures and requirements necessary to preserve OSS&amp;E baselines and to diagnose, repair, calibrate, </w:t>
+        <w:t xml:space="preserve"> This task follows guidance provided by AFI 63-101/20-101 which requires that current, valid, verified TOs and technical data must be provided that clearly identifies procedures and requirements necessary to preserve OSS&amp;E baselines and to </w:t>
       </w:r>
       <w:r>
         <w:rPr>
@@ -4049,7 +4244,8 @@
           <w:b w:val="0"/>
           <w:bCs w:val="0"/>
         </w:rPr>
-        <w:t>operate,</w:t>
+        <w:lastRenderedPageBreak/>
+        <w:t xml:space="preserve">diagnose, repair, calibrate, </w:t>
       </w:r>
       <w:r>
         <w:rPr>
@@ -4057,7 +4253,7 @@
           <w:b w:val="0"/>
           <w:bCs w:val="0"/>
         </w:rPr>
-        <w:t xml:space="preserve"> and test systems or end items.</w:t>
+        <w:t>operate,</w:t>
       </w:r>
       <w:r>
         <w:rPr>
@@ -4065,7 +4261,7 @@
           <w:b w:val="0"/>
           <w:bCs w:val="0"/>
         </w:rPr>
-        <w:t xml:space="preserve"> </w:t>
+        <w:t xml:space="preserve"> and test systems or end items.</w:t>
       </w:r>
       <w:r>
         <w:rPr>
@@ -4073,7 +4269,7 @@
           <w:b w:val="0"/>
           <w:bCs w:val="0"/>
         </w:rPr>
-        <w:t xml:space="preserve">Without full support, the technical data and the OSS&amp;E of the mission is drastically put at risk. A reduced level of support would create an unacceptable risk to life, health, property, mission capability and the </w:t>
+        <w:t xml:space="preserve"> </w:t>
       </w:r>
       <w:r>
         <w:rPr>
@@ -4081,8 +4277,7 @@
           <w:b w:val="0"/>
           <w:bCs w:val="0"/>
         </w:rPr>
-        <w:lastRenderedPageBreak/>
-        <w:t>environment. This support maintains the accuracy and consistency of TOs available to users. Without technically accurate data, full mission capability cannot be realized at field level.</w:t>
+        <w:t>Without full support, the technical data and the OSS&amp;E of the mission is drastically put at risk. A reduced level of support would create an unacceptable risk to life, health, property, mission capability and the environment. This support maintains the accuracy and consistency of TOs available to users. Without technically accurate data, full mission capability cannot be realized at field level.</w:t>
       </w:r>
     </w:p>
     <w:p/>
@@ -4797,7 +4992,11 @@
         <w:t>TOs</w:t>
       </w:r>
       <w:r>
-        <w:t xml:space="preserve">, which could result in safety and operational capabilities of various aircraft because the field and depot generated </w:t>
+        <w:t xml:space="preserve">, which could result in safety and operational capabilities of various aircraft </w:t>
+      </w:r>
+      <w:r>
+        <w:lastRenderedPageBreak/>
+        <w:t xml:space="preserve">because the field and depot generated </w:t>
       </w:r>
       <w:r>
         <w:t xml:space="preserve">recommended change (RCs) </w:t>
@@ -4809,7 +5008,6 @@
         <w:t xml:space="preserve">cause </w:t>
       </w:r>
       <w:r>
-        <w:lastRenderedPageBreak/>
         <w:t>potential equipment damage,</w:t>
       </w:r>
       <w:r>
@@ -5908,6 +6106,371 @@
     </w:lvl>
   </w:abstractNum>
   <w:abstractNum w:abstractNumId="3" w15:restartNumberingAfterBreak="0">
+    <w:nsid w:val="1D4755D7"/>
+    <w:multiLevelType w:val="multilevel"/>
+    <w:tmpl w:val="BB68F99A"/>
+    <w:lvl w:ilvl="0">
+      <w:start w:val="2"/>
+      <w:numFmt w:val="decimal"/>
+      <w:lvlText w:val="%1"/>
+      <w:lvlJc w:val="left"/>
+      <w:pPr>
+        <w:ind w:left="360" w:hanging="360"/>
+      </w:pPr>
+      <w:rPr>
+        <w:rFonts w:hint="default"/>
+        <w:b/>
+      </w:rPr>
+    </w:lvl>
+    <w:lvl w:ilvl="1">
+      <w:numFmt w:val="decimal"/>
+      <w:lvlText w:val="%1.%2"/>
+      <w:lvlJc w:val="left"/>
+      <w:pPr>
+        <w:ind w:left="360" w:hanging="360"/>
+      </w:pPr>
+      <w:rPr>
+        <w:rFonts w:hint="default"/>
+        <w:b/>
+      </w:rPr>
+    </w:lvl>
+    <w:lvl w:ilvl="2">
+      <w:start w:val="1"/>
+      <w:numFmt w:val="decimal"/>
+      <w:lvlText w:val="%1.%2.%3"/>
+      <w:lvlJc w:val="left"/>
+      <w:pPr>
+        <w:ind w:left="720" w:hanging="720"/>
+      </w:pPr>
+      <w:rPr>
+        <w:rFonts w:hint="default"/>
+        <w:b/>
+      </w:rPr>
+    </w:lvl>
+    <w:lvl w:ilvl="3">
+      <w:start w:val="1"/>
+      <w:numFmt w:val="decimal"/>
+      <w:lvlText w:val="%1.%2.%3.%4"/>
+      <w:lvlJc w:val="left"/>
+      <w:pPr>
+        <w:ind w:left="720" w:hanging="720"/>
+      </w:pPr>
+      <w:rPr>
+        <w:rFonts w:hint="default"/>
+        <w:b/>
+      </w:rPr>
+    </w:lvl>
+    <w:lvl w:ilvl="4">
+      <w:start w:val="1"/>
+      <w:numFmt w:val="decimal"/>
+      <w:lvlText w:val="%1.%2.%3.%4.%5"/>
+      <w:lvlJc w:val="left"/>
+      <w:pPr>
+        <w:ind w:left="1080" w:hanging="1080"/>
+      </w:pPr>
+      <w:rPr>
+        <w:rFonts w:hint="default"/>
+        <w:b/>
+      </w:rPr>
+    </w:lvl>
+    <w:lvl w:ilvl="5">
+      <w:start w:val="1"/>
+      <w:numFmt w:val="decimal"/>
+      <w:lvlText w:val="%1.%2.%3.%4.%5.%6"/>
+      <w:lvlJc w:val="left"/>
+      <w:pPr>
+        <w:ind w:left="1080" w:hanging="1080"/>
+      </w:pPr>
+      <w:rPr>
+        <w:rFonts w:hint="default"/>
+        <w:b/>
+      </w:rPr>
+    </w:lvl>
+    <w:lvl w:ilvl="6">
+      <w:start w:val="1"/>
+      <w:numFmt w:val="decimal"/>
+      <w:lvlText w:val="%1.%2.%3.%4.%5.%6.%7"/>
+      <w:lvlJc w:val="left"/>
+      <w:pPr>
+        <w:ind w:left="1440" w:hanging="1440"/>
+      </w:pPr>
+      <w:rPr>
+        <w:rFonts w:hint="default"/>
+        <w:b/>
+      </w:rPr>
+    </w:lvl>
+    <w:lvl w:ilvl="7">
+      <w:start w:val="1"/>
+      <w:numFmt w:val="decimal"/>
+      <w:lvlText w:val="%1.%2.%3.%4.%5.%6.%7.%8"/>
+      <w:lvlJc w:val="left"/>
+      <w:pPr>
+        <w:ind w:left="1440" w:hanging="1440"/>
+      </w:pPr>
+      <w:rPr>
+        <w:rFonts w:hint="default"/>
+        <w:b/>
+      </w:rPr>
+    </w:lvl>
+    <w:lvl w:ilvl="8">
+      <w:start w:val="1"/>
+      <w:numFmt w:val="decimal"/>
+      <w:lvlText w:val="%1.%2.%3.%4.%5.%6.%7.%8.%9"/>
+      <w:lvlJc w:val="left"/>
+      <w:pPr>
+        <w:ind w:left="1800" w:hanging="1800"/>
+      </w:pPr>
+      <w:rPr>
+        <w:rFonts w:hint="default"/>
+        <w:b/>
+      </w:rPr>
+    </w:lvl>
+  </w:abstractNum>
+  <w:abstractNum w:abstractNumId="4" w15:restartNumberingAfterBreak="0">
+    <w:nsid w:val="261A6CDB"/>
+    <w:multiLevelType w:val="multilevel"/>
+    <w:tmpl w:val="E27C31BC"/>
+    <w:lvl w:ilvl="0">
+      <w:start w:val="2"/>
+      <w:numFmt w:val="decimal"/>
+      <w:lvlText w:val="%1"/>
+      <w:lvlJc w:val="left"/>
+      <w:pPr>
+        <w:ind w:left="360" w:hanging="360"/>
+      </w:pPr>
+      <w:rPr>
+        <w:rFonts w:hint="default"/>
+        <w:b/>
+      </w:rPr>
+    </w:lvl>
+    <w:lvl w:ilvl="1">
+      <w:start w:val="2"/>
+      <w:numFmt w:val="decimal"/>
+      <w:lvlText w:val="%1.%2"/>
+      <w:lvlJc w:val="left"/>
+      <w:pPr>
+        <w:ind w:left="360" w:hanging="360"/>
+      </w:pPr>
+      <w:rPr>
+        <w:rFonts w:hint="default"/>
+        <w:b/>
+      </w:rPr>
+    </w:lvl>
+    <w:lvl w:ilvl="2">
+      <w:start w:val="1"/>
+      <w:numFmt w:val="decimal"/>
+      <w:lvlText w:val="%1.%2.%3"/>
+      <w:lvlJc w:val="left"/>
+      <w:pPr>
+        <w:ind w:left="720" w:hanging="720"/>
+      </w:pPr>
+      <w:rPr>
+        <w:rFonts w:hint="default"/>
+        <w:b/>
+      </w:rPr>
+    </w:lvl>
+    <w:lvl w:ilvl="3">
+      <w:start w:val="1"/>
+      <w:numFmt w:val="decimal"/>
+      <w:lvlText w:val="%1.%2.%3.%4"/>
+      <w:lvlJc w:val="left"/>
+      <w:pPr>
+        <w:ind w:left="720" w:hanging="720"/>
+      </w:pPr>
+      <w:rPr>
+        <w:rFonts w:hint="default"/>
+        <w:b/>
+      </w:rPr>
+    </w:lvl>
+    <w:lvl w:ilvl="4">
+      <w:start w:val="1"/>
+      <w:numFmt w:val="decimal"/>
+      <w:lvlText w:val="%1.%2.%3.%4.%5"/>
+      <w:lvlJc w:val="left"/>
+      <w:pPr>
+        <w:ind w:left="1080" w:hanging="1080"/>
+      </w:pPr>
+      <w:rPr>
+        <w:rFonts w:hint="default"/>
+        <w:b/>
+      </w:rPr>
+    </w:lvl>
+    <w:lvl w:ilvl="5">
+      <w:start w:val="1"/>
+      <w:numFmt w:val="decimal"/>
+      <w:lvlText w:val="%1.%2.%3.%4.%5.%6"/>
+      <w:lvlJc w:val="left"/>
+      <w:pPr>
+        <w:ind w:left="1080" w:hanging="1080"/>
+      </w:pPr>
+      <w:rPr>
+        <w:rFonts w:hint="default"/>
+        <w:b/>
+      </w:rPr>
+    </w:lvl>
+    <w:lvl w:ilvl="6">
+      <w:start w:val="1"/>
+      <w:numFmt w:val="decimal"/>
+      <w:lvlText w:val="%1.%2.%3.%4.%5.%6.%7"/>
+      <w:lvlJc w:val="left"/>
+      <w:pPr>
+        <w:ind w:left="1440" w:hanging="1440"/>
+      </w:pPr>
+      <w:rPr>
+        <w:rFonts w:hint="default"/>
+        <w:b/>
+      </w:rPr>
+    </w:lvl>
+    <w:lvl w:ilvl="7">
+      <w:start w:val="1"/>
+      <w:numFmt w:val="decimal"/>
+      <w:lvlText w:val="%1.%2.%3.%4.%5.%6.%7.%8"/>
+      <w:lvlJc w:val="left"/>
+      <w:pPr>
+        <w:ind w:left="1440" w:hanging="1440"/>
+      </w:pPr>
+      <w:rPr>
+        <w:rFonts w:hint="default"/>
+        <w:b/>
+      </w:rPr>
+    </w:lvl>
+    <w:lvl w:ilvl="8">
+      <w:start w:val="1"/>
+      <w:numFmt w:val="decimal"/>
+      <w:lvlText w:val="%1.%2.%3.%4.%5.%6.%7.%8.%9"/>
+      <w:lvlJc w:val="left"/>
+      <w:pPr>
+        <w:ind w:left="1800" w:hanging="1800"/>
+      </w:pPr>
+      <w:rPr>
+        <w:rFonts w:hint="default"/>
+        <w:b/>
+      </w:rPr>
+    </w:lvl>
+  </w:abstractNum>
+  <w:abstractNum w:abstractNumId="5" w15:restartNumberingAfterBreak="0">
+    <w:nsid w:val="26D443FB"/>
+    <w:multiLevelType w:val="multilevel"/>
+    <w:tmpl w:val="6CB4B61E"/>
+    <w:lvl w:ilvl="0">
+      <w:start w:val="2"/>
+      <w:numFmt w:val="decimal"/>
+      <w:lvlText w:val="%1"/>
+      <w:lvlJc w:val="left"/>
+      <w:pPr>
+        <w:ind w:left="360" w:hanging="360"/>
+      </w:pPr>
+      <w:rPr>
+        <w:rFonts w:hint="default"/>
+        <w:b/>
+      </w:rPr>
+    </w:lvl>
+    <w:lvl w:ilvl="1">
+      <w:start w:val="1"/>
+      <w:numFmt w:val="decimal"/>
+      <w:lvlText w:val="%1.%2"/>
+      <w:lvlJc w:val="left"/>
+      <w:pPr>
+        <w:ind w:left="360" w:hanging="360"/>
+      </w:pPr>
+      <w:rPr>
+        <w:rFonts w:hint="default"/>
+        <w:b/>
+      </w:rPr>
+    </w:lvl>
+    <w:lvl w:ilvl="2">
+      <w:start w:val="1"/>
+      <w:numFmt w:val="decimal"/>
+      <w:lvlText w:val="%1.%2.%3"/>
+      <w:lvlJc w:val="left"/>
+      <w:pPr>
+        <w:ind w:left="720" w:hanging="720"/>
+      </w:pPr>
+      <w:rPr>
+        <w:rFonts w:hint="default"/>
+        <w:b/>
+      </w:rPr>
+    </w:lvl>
+    <w:lvl w:ilvl="3">
+      <w:start w:val="1"/>
+      <w:numFmt w:val="decimal"/>
+      <w:lvlText w:val="%1.%2.%3.%4"/>
+      <w:lvlJc w:val="left"/>
+      <w:pPr>
+        <w:ind w:left="720" w:hanging="720"/>
+      </w:pPr>
+      <w:rPr>
+        <w:rFonts w:hint="default"/>
+        <w:b/>
+      </w:rPr>
+    </w:lvl>
+    <w:lvl w:ilvl="4">
+      <w:start w:val="1"/>
+      <w:numFmt w:val="decimal"/>
+      <w:lvlText w:val="%1.%2.%3.%4.%5"/>
+      <w:lvlJc w:val="left"/>
+      <w:pPr>
+        <w:ind w:left="1080" w:hanging="1080"/>
+      </w:pPr>
+      <w:rPr>
+        <w:rFonts w:hint="default"/>
+        <w:b/>
+      </w:rPr>
+    </w:lvl>
+    <w:lvl w:ilvl="5">
+      <w:start w:val="1"/>
+      <w:numFmt w:val="decimal"/>
+      <w:lvlText w:val="%1.%2.%3.%4.%5.%6"/>
+      <w:lvlJc w:val="left"/>
+      <w:pPr>
+        <w:ind w:left="1080" w:hanging="1080"/>
+      </w:pPr>
+      <w:rPr>
+        <w:rFonts w:hint="default"/>
+        <w:b/>
+      </w:rPr>
+    </w:lvl>
+    <w:lvl w:ilvl="6">
+      <w:start w:val="1"/>
+      <w:numFmt w:val="decimal"/>
+      <w:lvlText w:val="%1.%2.%3.%4.%5.%6.%7"/>
+      <w:lvlJc w:val="left"/>
+      <w:pPr>
+        <w:ind w:left="1440" w:hanging="1440"/>
+      </w:pPr>
+      <w:rPr>
+        <w:rFonts w:hint="default"/>
+        <w:b/>
+      </w:rPr>
+    </w:lvl>
+    <w:lvl w:ilvl="7">
+      <w:start w:val="1"/>
+      <w:numFmt w:val="decimal"/>
+      <w:lvlText w:val="%1.%2.%3.%4.%5.%6.%7.%8"/>
+      <w:lvlJc w:val="left"/>
+      <w:pPr>
+        <w:ind w:left="1440" w:hanging="1440"/>
+      </w:pPr>
+      <w:rPr>
+        <w:rFonts w:hint="default"/>
+        <w:b/>
+      </w:rPr>
+    </w:lvl>
+    <w:lvl w:ilvl="8">
+      <w:start w:val="1"/>
+      <w:numFmt w:val="decimal"/>
+      <w:lvlText w:val="%1.%2.%3.%4.%5.%6.%7.%8.%9"/>
+      <w:lvlJc w:val="left"/>
+      <w:pPr>
+        <w:ind w:left="1800" w:hanging="1800"/>
+      </w:pPr>
+      <w:rPr>
+        <w:rFonts w:hint="default"/>
+        <w:b/>
+      </w:rPr>
+    </w:lvl>
+  </w:abstractNum>
+  <w:abstractNum w:abstractNumId="6" w15:restartNumberingAfterBreak="0">
     <w:nsid w:val="2B186C05"/>
     <w:multiLevelType w:val="hybridMultilevel"/>
     <w:tmpl w:val="3E3002D0"/>
@@ -5996,7 +6559,7 @@
       </w:pPr>
     </w:lvl>
   </w:abstractNum>
-  <w:abstractNum w:abstractNumId="4" w15:restartNumberingAfterBreak="0">
+  <w:abstractNum w:abstractNumId="7" w15:restartNumberingAfterBreak="0">
     <w:nsid w:val="2D1F29DB"/>
     <w:multiLevelType w:val="hybridMultilevel"/>
     <w:tmpl w:val="F7E6C7FC"/>
@@ -6082,7 +6645,7 @@
       </w:pPr>
     </w:lvl>
   </w:abstractNum>
-  <w:abstractNum w:abstractNumId="5" w15:restartNumberingAfterBreak="0">
+  <w:abstractNum w:abstractNumId="8" w15:restartNumberingAfterBreak="0">
     <w:nsid w:val="340D1392"/>
     <w:multiLevelType w:val="hybridMultilevel"/>
     <w:tmpl w:val="09C89C76"/>
@@ -6195,7 +6758,7 @@
       </w:rPr>
     </w:lvl>
   </w:abstractNum>
-  <w:abstractNum w:abstractNumId="6" w15:restartNumberingAfterBreak="0">
+  <w:abstractNum w:abstractNumId="9" w15:restartNumberingAfterBreak="0">
     <w:nsid w:val="397D2BB9"/>
     <w:multiLevelType w:val="hybridMultilevel"/>
     <w:tmpl w:val="02749E1C"/>
@@ -6281,7 +6844,7 @@
       </w:pPr>
     </w:lvl>
   </w:abstractNum>
-  <w:abstractNum w:abstractNumId="7" w15:restartNumberingAfterBreak="0">
+  <w:abstractNum w:abstractNumId="10" w15:restartNumberingAfterBreak="0">
     <w:nsid w:val="43A13001"/>
     <w:multiLevelType w:val="multilevel"/>
     <w:tmpl w:val="B0240350"/>
@@ -6403,7 +6966,7 @@
       </w:rPr>
     </w:lvl>
   </w:abstractNum>
-  <w:abstractNum w:abstractNumId="8" w15:restartNumberingAfterBreak="0">
+  <w:abstractNum w:abstractNumId="11" w15:restartNumberingAfterBreak="0">
     <w:nsid w:val="4E321848"/>
     <w:multiLevelType w:val="multilevel"/>
     <w:tmpl w:val="903E1712"/>
@@ -6516,7 +7079,7 @@
       </w:rPr>
     </w:lvl>
   </w:abstractNum>
-  <w:abstractNum w:abstractNumId="9" w15:restartNumberingAfterBreak="0">
+  <w:abstractNum w:abstractNumId="12" w15:restartNumberingAfterBreak="0">
     <w:nsid w:val="5B6A3153"/>
     <w:multiLevelType w:val="hybridMultilevel"/>
     <w:tmpl w:val="8AFA2670"/>
@@ -6629,7 +7192,7 @@
       </w:rPr>
     </w:lvl>
   </w:abstractNum>
-  <w:abstractNum w:abstractNumId="10" w15:restartNumberingAfterBreak="0">
+  <w:abstractNum w:abstractNumId="13" w15:restartNumberingAfterBreak="0">
     <w:nsid w:val="5EAE1239"/>
     <w:multiLevelType w:val="multilevel"/>
     <w:tmpl w:val="5356625C"/>
@@ -6742,7 +7305,7 @@
       </w:rPr>
     </w:lvl>
   </w:abstractNum>
-  <w:abstractNum w:abstractNumId="11" w15:restartNumberingAfterBreak="0">
+  <w:abstractNum w:abstractNumId="14" w15:restartNumberingAfterBreak="0">
     <w:nsid w:val="626D2A5C"/>
     <w:multiLevelType w:val="multilevel"/>
     <w:tmpl w:val="9A60DD42"/>
@@ -6834,7 +7397,7 @@
       </w:pPr>
     </w:lvl>
   </w:abstractNum>
-  <w:abstractNum w:abstractNumId="12" w15:restartNumberingAfterBreak="0">
+  <w:abstractNum w:abstractNumId="15" w15:restartNumberingAfterBreak="0">
     <w:nsid w:val="6EA031F5"/>
     <w:multiLevelType w:val="multilevel"/>
     <w:tmpl w:val="9B520C18"/>
@@ -6956,7 +7519,7 @@
       </w:rPr>
     </w:lvl>
   </w:abstractNum>
-  <w:abstractNum w:abstractNumId="13" w15:restartNumberingAfterBreak="0">
+  <w:abstractNum w:abstractNumId="16" w15:restartNumberingAfterBreak="0">
     <w:nsid w:val="6EFD2C60"/>
     <w:multiLevelType w:val="hybridMultilevel"/>
     <w:tmpl w:val="2CF061EA"/>
@@ -7069,7 +7632,7 @@
       </w:rPr>
     </w:lvl>
   </w:abstractNum>
-  <w:abstractNum w:abstractNumId="14" w15:restartNumberingAfterBreak="0">
+  <w:abstractNum w:abstractNumId="17" w15:restartNumberingAfterBreak="0">
     <w:nsid w:val="758C58B8"/>
     <w:multiLevelType w:val="hybridMultilevel"/>
     <w:tmpl w:val="92A0814E"/>
@@ -7182,7 +7745,7 @@
       </w:rPr>
     </w:lvl>
   </w:abstractNum>
-  <w:abstractNum w:abstractNumId="15" w15:restartNumberingAfterBreak="0">
+  <w:abstractNum w:abstractNumId="18" w15:restartNumberingAfterBreak="0">
     <w:nsid w:val="7EE26A6B"/>
     <w:multiLevelType w:val="hybridMultilevel"/>
     <w:tmpl w:val="C166167A"/>
@@ -7295,10 +7858,10 @@
       </w:rPr>
     </w:lvl>
   </w:abstractNum>
-  <w:abstractNum w:abstractNumId="16" w15:restartNumberingAfterBreak="0">
+  <w:abstractNum w:abstractNumId="19" w15:restartNumberingAfterBreak="0">
     <w:nsid w:val="7F2D2FD8"/>
     <w:multiLevelType w:val="multilevel"/>
-    <w:tmpl w:val="5356625C"/>
+    <w:tmpl w:val="6ABE78AC"/>
     <w:lvl w:ilvl="0">
       <w:start w:val="2"/>
       <w:numFmt w:val="decimal"/>
@@ -7321,6 +7884,8 @@
       </w:pPr>
       <w:rPr>
         <w:rFonts w:hint="default"/>
+        <w:b/>
+        <w:bCs/>
       </w:rPr>
     </w:lvl>
     <w:lvl w:ilvl="2">
@@ -7408,7 +7973,7 @@
       </w:rPr>
     </w:lvl>
   </w:abstractNum>
-  <w:abstractNum w:abstractNumId="17" w15:restartNumberingAfterBreak="0">
+  <w:abstractNum w:abstractNumId="20" w15:restartNumberingAfterBreak="0">
     <w:nsid w:val="7FFA71AC"/>
     <w:multiLevelType w:val="hybridMultilevel"/>
     <w:tmpl w:val="31108444"/>
@@ -7495,28 +8060,28 @@
     </w:lvl>
   </w:abstractNum>
   <w:num w:numId="1" w16cid:durableId="537856865">
-    <w:abstractNumId w:val="15"/>
+    <w:abstractNumId w:val="18"/>
   </w:num>
   <w:num w:numId="2" w16cid:durableId="2132286579">
-    <w:abstractNumId w:val="9"/>
+    <w:abstractNumId w:val="12"/>
   </w:num>
   <w:num w:numId="3" w16cid:durableId="991175242">
-    <w:abstractNumId w:val="13"/>
+    <w:abstractNumId w:val="16"/>
   </w:num>
   <w:num w:numId="4" w16cid:durableId="1827012824">
-    <w:abstractNumId w:val="5"/>
+    <w:abstractNumId w:val="8"/>
   </w:num>
   <w:num w:numId="5" w16cid:durableId="1885170031">
-    <w:abstractNumId w:val="6"/>
+    <w:abstractNumId w:val="9"/>
   </w:num>
   <w:num w:numId="6" w16cid:durableId="118689161">
     <w:abstractNumId w:val="1"/>
   </w:num>
   <w:num w:numId="7" w16cid:durableId="1280794866">
-    <w:abstractNumId w:val="14"/>
+    <w:abstractNumId w:val="17"/>
   </w:num>
   <w:num w:numId="8" w16cid:durableId="610820190">
-    <w:abstractNumId w:val="4"/>
+    <w:abstractNumId w:val="7"/>
   </w:num>
   <w:num w:numId="9" w16cid:durableId="1073743493">
     <w:abstractNumId w:val="0"/>
@@ -7525,28 +8090,37 @@
     <w:abstractNumId w:val="2"/>
   </w:num>
   <w:num w:numId="11" w16cid:durableId="391540557">
+    <w:abstractNumId w:val="14"/>
+  </w:num>
+  <w:num w:numId="12" w16cid:durableId="709838910">
     <w:abstractNumId w:val="11"/>
   </w:num>
-  <w:num w:numId="12" w16cid:durableId="709838910">
-    <w:abstractNumId w:val="8"/>
-  </w:num>
   <w:num w:numId="13" w16cid:durableId="1305045038">
-    <w:abstractNumId w:val="16"/>
+    <w:abstractNumId w:val="19"/>
   </w:num>
   <w:num w:numId="14" w16cid:durableId="68501446">
-    <w:abstractNumId w:val="17"/>
+    <w:abstractNumId w:val="20"/>
   </w:num>
   <w:num w:numId="15" w16cid:durableId="1520312902">
+    <w:abstractNumId w:val="6"/>
+  </w:num>
+  <w:num w:numId="16" w16cid:durableId="825124030">
+    <w:abstractNumId w:val="10"/>
+  </w:num>
+  <w:num w:numId="17" w16cid:durableId="1322006721">
+    <w:abstractNumId w:val="15"/>
+  </w:num>
+  <w:num w:numId="18" w16cid:durableId="1284191481">
+    <w:abstractNumId w:val="13"/>
+  </w:num>
+  <w:num w:numId="19" w16cid:durableId="574776763">
     <w:abstractNumId w:val="3"/>
   </w:num>
-  <w:num w:numId="16" w16cid:durableId="825124030">
-    <w:abstractNumId w:val="7"/>
+  <w:num w:numId="20" w16cid:durableId="2053072186">
+    <w:abstractNumId w:val="4"/>
   </w:num>
-  <w:num w:numId="17" w16cid:durableId="1322006721">
-    <w:abstractNumId w:val="12"/>
-  </w:num>
-  <w:num w:numId="18" w16cid:durableId="1284191481">
-    <w:abstractNumId w:val="10"/>
+  <w:num w:numId="21" w16cid:durableId="1997025410">
+    <w:abstractNumId w:val="5"/>
   </w:num>
 </w:numbering>
 </file>
@@ -8266,8 +8840,12 @@
     <w:autoRedefine/>
     <w:uiPriority w:val="39"/>
     <w:unhideWhenUsed/>
-    <w:rsid w:val="00C117C8"/>
+    <w:rsid w:val="00596C09"/>
     <w:pPr>
+      <w:tabs>
+        <w:tab w:val="left" w:pos="630"/>
+        <w:tab w:val="right" w:leader="dot" w:pos="9350"/>
+      </w:tabs>
       <w:spacing w:after="100" w:line="259" w:lineRule="auto"/>
       <w:ind w:left="220"/>
     </w:pPr>
@@ -8282,8 +8860,12 @@
     <w:autoRedefine/>
     <w:uiPriority w:val="39"/>
     <w:unhideWhenUsed/>
-    <w:rsid w:val="00C117C8"/>
+    <w:rsid w:val="00596C09"/>
     <w:pPr>
+      <w:tabs>
+        <w:tab w:val="left" w:pos="360"/>
+        <w:tab w:val="right" w:leader="dot" w:pos="9350"/>
+      </w:tabs>
       <w:spacing w:after="100" w:line="259" w:lineRule="auto"/>
     </w:pPr>
     <w:rPr>
@@ -8631,19 +9213,12 @@
 </file>
 
 <file path=customXml/item1.xml><?xml version="1.0" encoding="utf-8"?>
-<b:Sources xmlns:b="http://schemas.openxmlformats.org/officeDocument/2006/bibliography" xmlns="http://schemas.openxmlformats.org/officeDocument/2006/bibliography" SelectedStyle="\APA.XSL" StyleName="APA"/>
+<p:properties xmlns:p="http://schemas.microsoft.com/office/2006/metadata/properties" xmlns:xsi="http://www.w3.org/2001/XMLSchema-instance">
+  <documentManagement/>
+</p:properties>
 </file>
 
 <file path=customXml/item2.xml><?xml version="1.0" encoding="utf-8"?>
-<?mso-contentType ?>
-<FormTemplates xmlns="http://schemas.microsoft.com/sharepoint/v3/contenttype/forms">
-  <Display>DocumentLibraryForm</Display>
-  <Edit>DocumentLibraryForm</Edit>
-  <New>DocumentLibraryForm</New>
-</FormTemplates>
-</file>
-
-<file path=customXml/item3.xml><?xml version="1.0" encoding="utf-8"?>
 <ct:contentTypeSchema xmlns:ct="http://schemas.microsoft.com/office/2006/metadata/contentType" xmlns:ma="http://schemas.microsoft.com/office/2006/metadata/properties/metaAttributes" ct:_="" ma:_="" ma:contentTypeName="Document" ma:contentTypeID="0x010100A253B644FCFAD7409EBAFCD290AA2418" ma:contentTypeVersion="8" ma:contentTypeDescription="Create a new document." ma:contentTypeScope="" ma:versionID="5be701be97b5a7d030840f97951bd63f">
   <xsd:schema xmlns:xsd="http://www.w3.org/2001/XMLSchema" xmlns:xs="http://www.w3.org/2001/XMLSchema" xmlns:p="http://schemas.microsoft.com/office/2006/metadata/properties" xmlns:ns2="92ee4270-9d09-435c-8163-9480e84d542c" targetNamespace="http://schemas.microsoft.com/office/2006/metadata/properties" ma:root="true" ma:fieldsID="e754431ea33e719513553115a5b5b6cf" ns2:_="">
     <xsd:import namespace="92ee4270-9d09-435c-8163-9480e84d542c"/>
@@ -8811,29 +9386,28 @@
 </ct:contentTypeSchema>
 </file>
 
+<file path=customXml/item3.xml><?xml version="1.0" encoding="utf-8"?>
+<?mso-contentType ?>
+<FormTemplates xmlns="http://schemas.microsoft.com/sharepoint/v3/contenttype/forms">
+  <Display>DocumentLibraryForm</Display>
+  <Edit>DocumentLibraryForm</Edit>
+  <New>DocumentLibraryForm</New>
+</FormTemplates>
+</file>
+
 <file path=customXml/item4.xml><?xml version="1.0" encoding="utf-8"?>
-<p:properties xmlns:p="http://schemas.microsoft.com/office/2006/metadata/properties" xmlns:xsi="http://www.w3.org/2001/XMLSchema-instance">
-  <documentManagement/>
-</p:properties>
+<b:Sources xmlns:b="http://schemas.openxmlformats.org/officeDocument/2006/bibliography" xmlns="http://schemas.openxmlformats.org/officeDocument/2006/bibliography" SelectedStyle="\APA.XSL" StyleName="APA"/>
 </file>
 
 <file path=customXml/itemProps1.xml><?xml version="1.0" encoding="utf-8"?>
-<ds:datastoreItem xmlns:ds="http://schemas.openxmlformats.org/officeDocument/2006/customXml" ds:itemID="{A976FBD8-E2B1-46C0-ACBB-B920108BE5B2}">
+<ds:datastoreItem xmlns:ds="http://schemas.openxmlformats.org/officeDocument/2006/customXml" ds:itemID="{F19E182A-E278-49AC-A58D-A3181FBB2975}">
   <ds:schemaRefs>
-    <ds:schemaRef ds:uri="http://schemas.openxmlformats.org/officeDocument/2006/bibliography"/>
+    <ds:schemaRef ds:uri="http://schemas.microsoft.com/office/2006/metadata/properties"/>
   </ds:schemaRefs>
 </ds:datastoreItem>
 </file>
 
 <file path=customXml/itemProps2.xml><?xml version="1.0" encoding="utf-8"?>
-<ds:datastoreItem xmlns:ds="http://schemas.openxmlformats.org/officeDocument/2006/customXml" ds:itemID="{ABE91D9D-E230-4D73-BAA6-EE83D801CFC1}">
-  <ds:schemaRefs>
-    <ds:schemaRef ds:uri="http://schemas.microsoft.com/sharepoint/v3/contenttype/forms"/>
-  </ds:schemaRefs>
-</ds:datastoreItem>
-</file>
-
-<file path=customXml/itemProps3.xml><?xml version="1.0" encoding="utf-8"?>
 <ds:datastoreItem xmlns:ds="http://schemas.openxmlformats.org/officeDocument/2006/customXml" ds:itemID="{604E41F5-B545-4AA3-AFA7-16798CC9766F}">
   <ds:schemaRefs>
     <ds:schemaRef ds:uri="http://schemas.microsoft.com/office/2006/metadata/contentType"/>
@@ -8851,10 +9425,18 @@
 </ds:datastoreItem>
 </file>
 
+<file path=customXml/itemProps3.xml><?xml version="1.0" encoding="utf-8"?>
+<ds:datastoreItem xmlns:ds="http://schemas.openxmlformats.org/officeDocument/2006/customXml" ds:itemID="{ABE91D9D-E230-4D73-BAA6-EE83D801CFC1}">
+  <ds:schemaRefs>
+    <ds:schemaRef ds:uri="http://schemas.microsoft.com/sharepoint/v3/contenttype/forms"/>
+  </ds:schemaRefs>
+</ds:datastoreItem>
+</file>
+
 <file path=customXml/itemProps4.xml><?xml version="1.0" encoding="utf-8"?>
-<ds:datastoreItem xmlns:ds="http://schemas.openxmlformats.org/officeDocument/2006/customXml" ds:itemID="{F19E182A-E278-49AC-A58D-A3181FBB2975}">
+<ds:datastoreItem xmlns:ds="http://schemas.openxmlformats.org/officeDocument/2006/customXml" ds:itemID="{A976FBD8-E2B1-46C0-ACBB-B920108BE5B2}">
   <ds:schemaRefs>
-    <ds:schemaRef ds:uri="http://schemas.microsoft.com/office/2006/metadata/properties"/>
+    <ds:schemaRef ds:uri="http://schemas.openxmlformats.org/officeDocument/2006/bibliography"/>
   </ds:schemaRefs>
 </ds:datastoreItem>
 </file>

</xml_diff>

<commit_message>
Add section 3.0 Distribution to document
</commit_message>
<xml_diff>
--- a/public/CAFTOP_Template.docx
+++ b/public/CAFTOP_Template.docx
@@ -923,7 +923,7 @@
         </w:rPr>
         <w:fldChar w:fldCharType="separate"/>
       </w:r>
-      <w:hyperlink w:anchor="_Toc176435472" w:history="1">
+      <w:hyperlink w:anchor="_Toc176436912" w:history="1">
         <w:r>
           <w:rPr>
             <w:rStyle w:val="Hyperlink"/>
@@ -950,7 +950,7 @@
             <w:noProof/>
             <w:webHidden/>
           </w:rPr>
-          <w:instrText xml:space="preserve"> PAGEREF _Toc176435472 \h </w:instrText>
+          <w:instrText xml:space="preserve"> PAGEREF _Toc176436912 \h </w:instrText>
         </w:r>
         <w:r>
           <w:rPr>
@@ -991,7 +991,7 @@
           <w14:ligatures w14:val="standardContextual"/>
         </w:rPr>
       </w:pPr>
-      <w:hyperlink w:anchor="_Toc176435473" w:history="1">
+      <w:hyperlink w:anchor="_Toc176436913" w:history="1">
         <w:r>
           <w:rPr>
             <w:rStyle w:val="Hyperlink"/>
@@ -1018,7 +1018,7 @@
             <w:noProof/>
             <w:webHidden/>
           </w:rPr>
-          <w:instrText xml:space="preserve"> PAGEREF _Toc176435473 \h </w:instrText>
+          <w:instrText xml:space="preserve"> PAGEREF _Toc176436913 \h </w:instrText>
         </w:r>
         <w:r>
           <w:rPr>
@@ -1059,7 +1059,7 @@
           <w14:ligatures w14:val="standardContextual"/>
         </w:rPr>
       </w:pPr>
-      <w:hyperlink w:anchor="_Toc176435474" w:history="1">
+      <w:hyperlink w:anchor="_Toc176436914" w:history="1">
         <w:r>
           <w:rPr>
             <w:rStyle w:val="Hyperlink"/>
@@ -1086,7 +1086,7 @@
             <w:noProof/>
             <w:webHidden/>
           </w:rPr>
-          <w:instrText xml:space="preserve"> PAGEREF _Toc176435474 \h </w:instrText>
+          <w:instrText xml:space="preserve"> PAGEREF _Toc176436914 \h </w:instrText>
         </w:r>
         <w:r>
           <w:rPr>
@@ -1127,7 +1127,7 @@
           <w14:ligatures w14:val="standardContextual"/>
         </w:rPr>
       </w:pPr>
-      <w:hyperlink w:anchor="_Toc176435475" w:history="1">
+      <w:hyperlink w:anchor="_Toc176436915" w:history="1">
         <w:r>
           <w:rPr>
             <w:rStyle w:val="Hyperlink"/>
@@ -1154,7 +1154,7 @@
             <w:noProof/>
             <w:webHidden/>
           </w:rPr>
-          <w:instrText xml:space="preserve"> PAGEREF _Toc176435475 \h </w:instrText>
+          <w:instrText xml:space="preserve"> PAGEREF _Toc176436915 \h </w:instrText>
         </w:r>
         <w:r>
           <w:rPr>
@@ -1195,7 +1195,7 @@
           <w14:ligatures w14:val="standardContextual"/>
         </w:rPr>
       </w:pPr>
-      <w:hyperlink w:anchor="_Toc176435476" w:history="1">
+      <w:hyperlink w:anchor="_Toc176436916" w:history="1">
         <w:r>
           <w:rPr>
             <w:rStyle w:val="Hyperlink"/>
@@ -1222,7 +1222,7 @@
             <w:noProof/>
             <w:webHidden/>
           </w:rPr>
-          <w:instrText xml:space="preserve"> PAGEREF _Toc176435476 \h </w:instrText>
+          <w:instrText xml:space="preserve"> PAGEREF _Toc176436916 \h </w:instrText>
         </w:r>
         <w:r>
           <w:rPr>
@@ -1263,7 +1263,7 @@
           <w14:ligatures w14:val="standardContextual"/>
         </w:rPr>
       </w:pPr>
-      <w:hyperlink w:anchor="_Toc176435477" w:history="1">
+      <w:hyperlink w:anchor="_Toc176436917" w:history="1">
         <w:r>
           <w:rPr>
             <w:rStyle w:val="Hyperlink"/>
@@ -1290,7 +1290,7 @@
             <w:noProof/>
             <w:webHidden/>
           </w:rPr>
-          <w:instrText xml:space="preserve"> PAGEREF _Toc176435477 \h </w:instrText>
+          <w:instrText xml:space="preserve"> PAGEREF _Toc176436917 \h </w:instrText>
         </w:r>
         <w:r>
           <w:rPr>
@@ -1331,7 +1331,7 @@
           <w14:ligatures w14:val="standardContextual"/>
         </w:rPr>
       </w:pPr>
-      <w:hyperlink w:anchor="_Toc176435478" w:history="1">
+      <w:hyperlink w:anchor="_Toc176436918" w:history="1">
         <w:r>
           <w:rPr>
             <w:rStyle w:val="Hyperlink"/>
@@ -1358,7 +1358,7 @@
             <w:noProof/>
             <w:webHidden/>
           </w:rPr>
-          <w:instrText xml:space="preserve"> PAGEREF _Toc176435478 \h </w:instrText>
+          <w:instrText xml:space="preserve"> PAGEREF _Toc176436918 \h </w:instrText>
         </w:r>
         <w:r>
           <w:rPr>
@@ -1399,7 +1399,7 @@
           <w14:ligatures w14:val="standardContextual"/>
         </w:rPr>
       </w:pPr>
-      <w:hyperlink w:anchor="_Toc176435479" w:history="1">
+      <w:hyperlink w:anchor="_Toc176436919" w:history="1">
         <w:r>
           <w:rPr>
             <w:rStyle w:val="Hyperlink"/>
@@ -1426,7 +1426,7 @@
             <w:noProof/>
             <w:webHidden/>
           </w:rPr>
-          <w:instrText xml:space="preserve"> PAGEREF _Toc176435479 \h </w:instrText>
+          <w:instrText xml:space="preserve"> PAGEREF _Toc176436919 \h </w:instrText>
         </w:r>
         <w:r>
           <w:rPr>
@@ -1467,7 +1467,7 @@
           <w14:ligatures w14:val="standardContextual"/>
         </w:rPr>
       </w:pPr>
-      <w:hyperlink w:anchor="_Toc176435480" w:history="1">
+      <w:hyperlink w:anchor="_Toc176436920" w:history="1">
         <w:r>
           <w:rPr>
             <w:rStyle w:val="Hyperlink"/>
@@ -1494,7 +1494,7 @@
             <w:noProof/>
             <w:webHidden/>
           </w:rPr>
-          <w:instrText xml:space="preserve"> PAGEREF _Toc176435480 \h </w:instrText>
+          <w:instrText xml:space="preserve"> PAGEREF _Toc176436920 \h </w:instrText>
         </w:r>
         <w:r>
           <w:rPr>
@@ -1536,7 +1536,7 @@
           <w14:ligatures w14:val="standardContextual"/>
         </w:rPr>
       </w:pPr>
-      <w:hyperlink w:anchor="_Toc176435481" w:history="1">
+      <w:hyperlink w:anchor="_Toc176436921" w:history="1">
         <w:r>
           <w:rPr>
             <w:rStyle w:val="Hyperlink"/>
@@ -1580,7 +1580,7 @@
             <w:noProof/>
             <w:webHidden/>
           </w:rPr>
-          <w:instrText xml:space="preserve"> PAGEREF _Toc176435481 \h </w:instrText>
+          <w:instrText xml:space="preserve"> PAGEREF _Toc176436921 \h </w:instrText>
         </w:r>
         <w:r>
           <w:rPr>
@@ -1621,7 +1621,7 @@
           <w14:ligatures w14:val="standardContextual"/>
         </w:rPr>
       </w:pPr>
-      <w:hyperlink w:anchor="_Toc176435482" w:history="1">
+      <w:hyperlink w:anchor="_Toc176436922" w:history="1">
         <w:r>
           <w:rPr>
             <w:rStyle w:val="Hyperlink"/>
@@ -1664,7 +1664,7 @@
             <w:noProof/>
             <w:webHidden/>
           </w:rPr>
-          <w:instrText xml:space="preserve"> PAGEREF _Toc176435482 \h </w:instrText>
+          <w:instrText xml:space="preserve"> PAGEREF _Toc176436922 \h </w:instrText>
         </w:r>
         <w:r>
           <w:rPr>
@@ -1705,7 +1705,7 @@
           <w14:ligatures w14:val="standardContextual"/>
         </w:rPr>
       </w:pPr>
-      <w:hyperlink w:anchor="_Toc176435483" w:history="1">
+      <w:hyperlink w:anchor="_Toc176436923" w:history="1">
         <w:r>
           <w:rPr>
             <w:rStyle w:val="Hyperlink"/>
@@ -1748,7 +1748,7 @@
             <w:noProof/>
             <w:webHidden/>
           </w:rPr>
-          <w:instrText xml:space="preserve"> PAGEREF _Toc176435483 \h </w:instrText>
+          <w:instrText xml:space="preserve"> PAGEREF _Toc176436923 \h </w:instrText>
         </w:r>
         <w:r>
           <w:rPr>
@@ -1781,6 +1781,92 @@
     </w:p>
     <w:p>
       <w:pPr>
+        <w:pStyle w:val="TOC1"/>
+        <w:rPr>
+          <w:rFonts w:asciiTheme="minorHAnsi" w:hAnsiTheme="minorHAnsi" w:cstheme="minorBidi"/>
+          <w:b w:val="0"/>
+          <w:noProof/>
+          <w:kern w:val="2"/>
+          <w14:ligatures w14:val="standardContextual"/>
+        </w:rPr>
+      </w:pPr>
+      <w:hyperlink w:anchor="_Toc176436924" w:history="1">
+        <w:r>
+          <w:rPr>
+            <w:rStyle w:val="Hyperlink"/>
+            <w:noProof/>
+          </w:rPr>
+          <w:t>3.0</w:t>
+        </w:r>
+        <w:r>
+          <w:rPr>
+            <w:rFonts w:asciiTheme="minorHAnsi" w:hAnsiTheme="minorHAnsi" w:cstheme="minorBidi"/>
+            <w:b w:val="0"/>
+            <w:noProof/>
+            <w:kern w:val="2"/>
+            <w14:ligatures w14:val="standardContextual"/>
+          </w:rPr>
+          <w:tab/>
+        </w:r>
+        <w:r>
+          <w:rPr>
+            <w:rStyle w:val="Hyperlink"/>
+            <w:noProof/>
+          </w:rPr>
+          <w:t>{Info.ProgramName} Distribution</w:t>
+        </w:r>
+        <w:r>
+          <w:rPr>
+            <w:noProof/>
+            <w:webHidden/>
+          </w:rPr>
+          <w:tab/>
+        </w:r>
+        <w:r>
+          <w:rPr>
+            <w:noProof/>
+            <w:webHidden/>
+          </w:rPr>
+          <w:fldChar w:fldCharType="begin"/>
+        </w:r>
+        <w:r>
+          <w:rPr>
+            <w:noProof/>
+            <w:webHidden/>
+          </w:rPr>
+          <w:instrText xml:space="preserve"> PAGEREF _Toc176436924 \h </w:instrText>
+        </w:r>
+        <w:r>
+          <w:rPr>
+            <w:noProof/>
+            <w:webHidden/>
+          </w:rPr>
+        </w:r>
+        <w:r>
+          <w:rPr>
+            <w:noProof/>
+            <w:webHidden/>
+          </w:rPr>
+          <w:fldChar w:fldCharType="separate"/>
+        </w:r>
+        <w:r>
+          <w:rPr>
+            <w:noProof/>
+            <w:webHidden/>
+          </w:rPr>
+          <w:t>7</w:t>
+        </w:r>
+        <w:r>
+          <w:rPr>
+            <w:noProof/>
+            <w:webHidden/>
+          </w:rPr>
+          <w:fldChar w:fldCharType="end"/>
+        </w:r>
+      </w:hyperlink>
+    </w:p>
+    <w:p>
+      <w:pPr>
         <w:tabs>
           <w:tab w:val="left" w:pos="450"/>
         </w:tabs>
@@ -2156,7 +2242,7 @@
     </w:p>
     <w:p/>
     <w:p>
-      <w:bookmarkStart w:id="0" w:name="_Toc176435472"/>
+      <w:bookmarkStart w:id="0" w:name="_Toc176436912"/>
       <w:r>
         <w:rPr>
           <w:rStyle w:val="Heading1Char"/>
@@ -2235,7 +2321,7 @@
     </w:p>
     <w:p/>
     <w:p>
-      <w:bookmarkStart w:id="1" w:name="_Toc176435473"/>
+      <w:bookmarkStart w:id="1" w:name="_Toc176436913"/>
       <w:r>
         <w:rPr>
           <w:rStyle w:val="Heading2Char"/>
@@ -2267,7 +2353,7 @@
     </w:p>
     <w:p/>
     <w:p>
-      <w:bookmarkStart w:id="2" w:name="_Toc176435474"/>
+      <w:bookmarkStart w:id="2" w:name="_Toc176436914"/>
       <w:r>
         <w:rPr>
           <w:rStyle w:val="Heading2Char"/>
@@ -2446,7 +2532,7 @@
     </w:p>
     <w:p/>
     <w:p>
-      <w:bookmarkStart w:id="3" w:name="_Toc176435475"/>
+      <w:bookmarkStart w:id="3" w:name="_Toc176436915"/>
       <w:r>
         <w:rPr>
           <w:rStyle w:val="Heading2Char"/>
@@ -2813,7 +2899,7 @@
     </w:p>
     <w:p/>
     <w:p>
-      <w:bookmarkStart w:id="4" w:name="_Toc176435476"/>
+      <w:bookmarkStart w:id="4" w:name="_Toc176436916"/>
       <w:r>
         <w:rPr>
           <w:rStyle w:val="Heading2Char"/>
@@ -2849,7 +2935,7 @@
     </w:p>
     <w:p/>
     <w:p>
-      <w:bookmarkStart w:id="5" w:name="_Toc176435477"/>
+      <w:bookmarkStart w:id="5" w:name="_Toc176436917"/>
       <w:r>
         <w:rPr>
           <w:rStyle w:val="Heading2Char"/>
@@ -2973,7 +3059,7 @@
     </w:p>
     <w:p/>
     <w:p>
-      <w:bookmarkStart w:id="6" w:name="_Toc176435478"/>
+      <w:bookmarkStart w:id="6" w:name="_Toc176436918"/>
       <w:r>
         <w:rPr>
           <w:rStyle w:val="Heading2Char"/>
@@ -3024,7 +3110,7 @@
     </w:p>
     <w:p/>
     <w:p>
-      <w:bookmarkStart w:id="7" w:name="_Toc176435479"/>
+      <w:bookmarkStart w:id="7" w:name="_Toc176436919"/>
       <w:r>
         <w:rPr>
           <w:rStyle w:val="Heading2Char"/>
@@ -3227,7 +3313,7 @@
     </w:p>
     <w:p/>
     <w:p>
-      <w:bookmarkStart w:id="8" w:name="_Toc176435480"/>
+      <w:bookmarkStart w:id="8" w:name="_Toc176436920"/>
       <w:r>
         <w:rPr>
           <w:rStyle w:val="Heading2Char"/>
@@ -3290,7 +3376,7 @@
         </w:tabs>
         <w:ind w:left="0" w:firstLine="0"/>
       </w:pPr>
-      <w:bookmarkStart w:id="9" w:name="_Toc176435481"/>
+      <w:bookmarkStart w:id="9" w:name="_Toc176436921"/>
       <w:r>
         <w:rPr>
           <w:rStyle w:val="Heading1Char"/>
@@ -3377,7 +3463,7 @@
         </w:tabs>
         <w:ind w:left="0" w:firstLine="0"/>
       </w:pPr>
-      <w:bookmarkStart w:id="10" w:name="_Toc176435482"/>
+      <w:bookmarkStart w:id="10" w:name="_Toc176436922"/>
       <w:r>
         <w:rPr>
           <w:rStyle w:val="Heading2Char"/>
@@ -3511,7 +3597,7 @@
         </w:tabs>
         <w:ind w:left="0" w:firstLine="0"/>
       </w:pPr>
-      <w:bookmarkStart w:id="11" w:name="_Toc176435483"/>
+      <w:bookmarkStart w:id="11" w:name="_Toc176436923"/>
       <w:r>
         <w:rPr>
           <w:rStyle w:val="Heading2Char"/>
@@ -4284,43 +4370,56 @@
     <w:p/>
     <w:p/>
     <w:p>
-      <w:r>
-        <w:rPr>
-          <w:b/>
-        </w:rPr>
-        <w:t xml:space="preserve">3.0 </w:t>
-      </w:r>
-      <w:r>
-        <w:rPr>
-          <w:b/>
+      <w:pPr>
+        <w:pStyle w:val="ListParagraph"/>
+        <w:numPr>
+          <w:ilvl w:val="0"/>
+          <w:numId w:val="23"/>
+        </w:numPr>
+        <w:tabs>
+          <w:tab w:val="left" w:pos="360"/>
+        </w:tabs>
+        <w:ind w:left="0" w:firstLine="0"/>
+      </w:pPr>
+      <w:bookmarkStart w:id="12" w:name="_Toc176436924"/>
+      <w:r>
+        <w:rPr>
+          <w:rStyle w:val="Heading1Char"/>
         </w:rPr>
         <w:t>{</w:t>
       </w:r>
       <w:proofErr w:type="spellStart"/>
       <w:r>
         <w:rPr>
-          <w:b/>
+          <w:rStyle w:val="Heading1Char"/>
         </w:rPr>
         <w:t>Info.ProgramName</w:t>
       </w:r>
       <w:proofErr w:type="spellEnd"/>
       <w:r>
         <w:rPr>
-          <w:b/>
+          <w:rStyle w:val="Heading1Char"/>
         </w:rPr>
         <w:t>}</w:t>
       </w:r>
       <w:r>
         <w:rPr>
-          <w:b/>
-        </w:rPr>
-        <w:t xml:space="preserve"> </w:t>
-      </w:r>
-      <w:r>
-        <w:rPr>
-          <w:b/>
-        </w:rPr>
-        <w:t>Distribution:</w:t>
+          <w:rStyle w:val="Heading1Char"/>
+        </w:rPr>
+        <w:t xml:space="preserve"> </w:t>
+      </w:r>
+      <w:r>
+        <w:rPr>
+          <w:rStyle w:val="Heading1Char"/>
+        </w:rPr>
+        <w:t>Distribution</w:t>
+      </w:r>
+      <w:bookmarkEnd w:id="12"/>
+      <w:r>
+        <w:rPr>
+          <w:b/>
+        </w:rPr>
+        <w:t>:</w:t>
       </w:r>
       <w:r>
         <w:rPr>
@@ -4347,10 +4446,7 @@
         <w:t xml:space="preserve"> into the hands of the users; field/flight line, intermediate and depot maintainers, Equipment Specialists, </w:t>
       </w:r>
       <w:r>
-        <w:t>E</w:t>
-      </w:r>
-      <w:r>
-        <w:t>ngineers</w:t>
+        <w:t>Engineers</w:t>
       </w:r>
       <w:r>
         <w:t>,</w:t>
@@ -4368,10 +4464,7 @@
         <w:t xml:space="preserve">The </w:t>
       </w:r>
       <w:r>
-        <w:t>primary</w:t>
-      </w:r>
-      <w:r>
-        <w:t xml:space="preserve"> </w:t>
+        <w:t xml:space="preserve">primary </w:t>
       </w:r>
       <w:r>
         <w:t>database used for storing and distribution of AF TOs is Enhanced Technical Information Management System (ETIMS).</w:t>
@@ -4380,7 +4473,26 @@
         <w:t xml:space="preserve"> </w:t>
       </w:r>
       <w:r>
-        <w:t xml:space="preserve">The AF </w:t>
+        <w:t xml:space="preserve">{#TechnicalOrders.NumPaper &gt; 0 || </w:t>
+      </w:r>
+      <w:proofErr w:type="spellStart"/>
+      <w:r>
+        <w:t>TechnicalOrders.NumCDDVD</w:t>
+      </w:r>
+      <w:proofErr w:type="spellEnd"/>
+      <w:r>
+        <w:t xml:space="preserve"> &gt; </w:t>
+      </w:r>
+      <w:proofErr w:type="gramStart"/>
+      <w:r>
+        <w:t>0}</w:t>
+      </w:r>
+      <w:r>
+        <w:t>The</w:t>
+      </w:r>
+      <w:proofErr w:type="gramEnd"/>
+      <w:r>
+        <w:t xml:space="preserve"> AF </w:t>
       </w:r>
       <w:r>
         <w:t>transitioned</w:t>
@@ -4443,171 +4555,94 @@
         <w:t xml:space="preserve">requirements </w:t>
       </w:r>
       <w:r>
-        <w:t>under the following task.</w:t>
+        <w:t xml:space="preserve">under the following </w:t>
+      </w:r>
+      <w:proofErr w:type="gramStart"/>
+      <w:r>
+        <w:t>task.</w:t>
+      </w:r>
+      <w:r>
+        <w:t>{</w:t>
+      </w:r>
+      <w:proofErr w:type="gramEnd"/>
+      <w:r>
+        <w:t>/}{</w:t>
+      </w:r>
+      <w:r>
+        <w:t xml:space="preserve">#TechnicalOrders.NumPaper </w:t>
+      </w:r>
+      <w:r>
+        <w:t>===</w:t>
+      </w:r>
+      <w:r>
+        <w:t xml:space="preserve"> 0 </w:t>
+      </w:r>
+      <w:r>
+        <w:t>&amp;&amp;</w:t>
+      </w:r>
+      <w:r>
+        <w:t xml:space="preserve"> </w:t>
+      </w:r>
+      <w:proofErr w:type="spellStart"/>
+      <w:r>
+        <w:t>TechnicalOrders.NumCDDVD</w:t>
+      </w:r>
+      <w:proofErr w:type="spellEnd"/>
+      <w:r>
+        <w:t xml:space="preserve"> </w:t>
+      </w:r>
+      <w:r>
+        <w:t>===</w:t>
+      </w:r>
+      <w:r>
+        <w:t xml:space="preserve"> 0</w:t>
+      </w:r>
+      <w:r>
+        <w:t>}</w:t>
+      </w:r>
+      <w:r>
+        <w:t xml:space="preserve">There are no distribution requirements for </w:t>
+      </w:r>
+      <w:r>
+        <w:t>{</w:t>
+      </w:r>
+      <w:proofErr w:type="spellStart"/>
+      <w:r>
+        <w:t>Info.</w:t>
+      </w:r>
+      <w:r>
+        <w:t>ProgramName</w:t>
+      </w:r>
+      <w:proofErr w:type="spellEnd"/>
+      <w:r>
+        <w:t>}</w:t>
+      </w:r>
+      <w:r>
+        <w:t xml:space="preserve"> all TOs are distributed electronically in ETIMS.</w:t>
+      </w:r>
+      <w:r>
+        <w:t>{/}</w:t>
       </w:r>
     </w:p>
     <w:p>
       <w:pPr>
-        <w:pStyle w:val="CommentText"/>
-      </w:pPr>
-      <w:r>
-        <w:t>3.1</w:t>
-      </w:r>
-      <w:r>
-        <w:rPr>
-          <w:b/>
-        </w:rPr>
-        <w:t xml:space="preserve"> </w:t>
-      </w:r>
-      <w:r>
-        <w:rPr>
-          <w:b/>
-        </w:rPr>
-        <w:t>{</w:t>
-      </w:r>
-      <w:proofErr w:type="spellStart"/>
-      <w:r>
-        <w:rPr>
-          <w:b/>
-        </w:rPr>
-        <w:t>Info.ProgramName</w:t>
-      </w:r>
-      <w:proofErr w:type="spellEnd"/>
-      <w:r>
-        <w:rPr>
-          <w:b/>
-        </w:rPr>
-        <w:t>}</w:t>
-      </w:r>
-      <w:r>
-        <w:rPr>
-          <w:b/>
-        </w:rPr>
-        <w:t xml:space="preserve"> </w:t>
-      </w:r>
-      <w:r>
-        <w:rPr>
-          <w:b/>
-        </w:rPr>
-        <w:t>Duplication</w:t>
-      </w:r>
-      <w:r>
-        <w:rPr>
-          <w:b/>
-        </w:rPr>
-        <w:t xml:space="preserve"> Sustainment Changes, Non-Mod Revisions and One-Time Requisitions (OTRs), Paper/CD/DVD</w:t>
-      </w:r>
-      <w:r>
-        <w:rPr>
-          <w:b/>
-        </w:rPr>
-        <w:t>:</w:t>
-      </w:r>
-      <w:r>
-        <w:rPr>
-          <w:b/>
-        </w:rPr>
-        <w:t xml:space="preserve"> </w:t>
-      </w:r>
-      <w:r>
-        <w:t>T</w:t>
-      </w:r>
-      <w:r>
-        <w:t>echnical Order (T</w:t>
-      </w:r>
-      <w:r>
-        <w:t>O</w:t>
-      </w:r>
-      <w:r>
-        <w:t>)</w:t>
-      </w:r>
-      <w:r>
-        <w:t xml:space="preserve"> sustainment refers to all activities required to maintain the currency, and availability of </w:t>
-      </w:r>
-      <w:r>
-        <w:t>TOs.</w:t>
-      </w:r>
-      <w:r>
-        <w:t xml:space="preserve"> </w:t>
-      </w:r>
-      <w:r>
-        <w:t>This task identifies</w:t>
-      </w:r>
-      <w:r>
-        <w:rPr>
-          <w:b/>
-        </w:rPr>
-        <w:t xml:space="preserve"> </w:t>
-      </w:r>
-      <w:r>
-        <w:t>duplication requirements associated with physical distribution resulting from approved recommended changes (RCs). Non-</w:t>
-      </w:r>
-      <w:r>
-        <w:t xml:space="preserve">Mod </w:t>
-      </w:r>
-      <w:r>
-        <w:t>revisions requirements are duplication requirements associated with updates for TO revisions.</w:t>
-      </w:r>
-      <w:r>
-        <w:t xml:space="preserve"> </w:t>
-      </w:r>
-      <w:r>
-        <w:t>Revisions are accomplished when 70 percent or more of the basic manual is impacted by RCs, or if the TO needs to be brought up to the current Technical Manual Specifications and Standards (TMSS). OTR duplication requirements are requisitions to support the Technical Order Distribution Offices (TODO) in setting up new libraries, replacements</w:t>
-      </w:r>
-      <w:r>
-        <w:t>,</w:t>
-      </w:r>
-      <w:r>
-        <w:t xml:space="preserve"> and training TOs. Duplication is based off the number of TODOs on subscription in </w:t>
-      </w:r>
-      <w:r>
-        <w:t xml:space="preserve">Enhanced Technical Information Management System </w:t>
-      </w:r>
-      <w:r>
-        <w:t>(</w:t>
-      </w:r>
-      <w:r>
-        <w:t>ETIMS</w:t>
-      </w:r>
-      <w:r>
-        <w:t>)</w:t>
-      </w:r>
-      <w:r>
-        <w:t xml:space="preserve">, duplication cost per page and number of pages within the </w:t>
-      </w:r>
-      <w:r>
-        <w:t xml:space="preserve">Technical Order </w:t>
-      </w:r>
-      <w:r>
-        <w:t>Information</w:t>
-      </w:r>
-      <w:r>
-        <w:t xml:space="preserve"> Sheet (</w:t>
-      </w:r>
-      <w:r>
-        <w:t>TOIS</w:t>
-      </w:r>
-      <w:r>
-        <w:t>)</w:t>
-      </w:r>
-      <w:r>
-        <w:t>.</w:t>
-      </w:r>
+        <w:tabs>
+          <w:tab w:val="left" w:pos="360"/>
+        </w:tabs>
+      </w:pPr>
     </w:p>
     <w:p>
       <w:pPr>
-        <w:rPr>
-          <w:b/>
-        </w:rPr>
-      </w:pPr>
-      <w:r>
-        <w:rPr>
-          <w:b/>
-        </w:rPr>
-        <w:t>Impact Statement:</w:t>
-      </w:r>
-      <w:r>
-        <w:t xml:space="preserve"> Without the support of </w:t>
+        <w:pStyle w:val="CommentText"/>
+      </w:pPr>
+      <w:r>
+        <w:t>3.1</w:t>
+      </w:r>
+      <w:r>
+        <w:rPr>
+          <w:b/>
+        </w:rPr>
+        <w:t xml:space="preserve"> </w:t>
       </w:r>
       <w:r>
         <w:rPr>
@@ -4630,81 +4665,134 @@
         <w:t>}</w:t>
       </w:r>
       <w:r>
-        <w:t xml:space="preserve"> </w:t>
-      </w:r>
-      <w:r>
-        <w:t>duplication for Sustainment Changes, Non-</w:t>
-      </w:r>
-      <w:r>
-        <w:t>M</w:t>
-      </w:r>
-      <w:r>
-        <w:t xml:space="preserve">od </w:t>
-      </w:r>
-      <w:r>
-        <w:t xml:space="preserve">Revisions and </w:t>
+        <w:rPr>
+          <w:b/>
+        </w:rPr>
+        <w:t xml:space="preserve"> </w:t>
+      </w:r>
+      <w:r>
+        <w:rPr>
+          <w:b/>
+        </w:rPr>
+        <w:t>Duplication</w:t>
+      </w:r>
+      <w:r>
+        <w:rPr>
+          <w:b/>
+        </w:rPr>
+        <w:t xml:space="preserve"> Sustainment Changes, Non-Mod Revisions and One-Time Requisitions (OTRs), Paper/CD/DVD</w:t>
+      </w:r>
+      <w:r>
+        <w:rPr>
+          <w:b/>
+        </w:rPr>
+        <w:t>:</w:t>
+      </w:r>
+      <w:r>
+        <w:rPr>
+          <w:b/>
+        </w:rPr>
+        <w:t xml:space="preserve"> </w:t>
+      </w:r>
+      <w:r>
+        <w:t>T</w:t>
+      </w:r>
+      <w:r>
+        <w:t>echnical Order (T</w:t>
       </w:r>
       <w:r>
         <w:t>O</w:t>
       </w:r>
       <w:r>
-        <w:t>ne-</w:t>
-      </w:r>
-      <w:r>
-        <w:t>T</w:t>
-      </w:r>
-      <w:r>
-        <w:t>ime</w:t>
-      </w:r>
-      <w:r>
-        <w:t xml:space="preserve"> Requisitions</w:t>
+        <w:t>)</w:t>
+      </w:r>
+      <w:r>
+        <w:t xml:space="preserve"> sustainment refers to all activities required to maintain the currency, and availability of </w:t>
+      </w:r>
+      <w:r>
+        <w:t>TOs.</w:t>
+      </w:r>
+      <w:r>
+        <w:t xml:space="preserve"> </w:t>
+      </w:r>
+      <w:r>
+        <w:t>This task identifies</w:t>
+      </w:r>
+      <w:r>
+        <w:rPr>
+          <w:b/>
+        </w:rPr>
+        <w:t xml:space="preserve"> </w:t>
+      </w:r>
+      <w:r>
+        <w:t>duplication requirements associated with physical distribution resulting from approved recommended changes (RCs). Non-</w:t>
+      </w:r>
+      <w:r>
+        <w:t xml:space="preserve">Mod </w:t>
+      </w:r>
+      <w:r>
+        <w:t>revisions requirements are duplication requirements associated with updates for TO revisions.</w:t>
+      </w:r>
+      <w:r>
+        <w:t xml:space="preserve"> </w:t>
+      </w:r>
+      <w:r>
+        <w:t>Revisions are accomplished when 70 percent or more of the basic manual is impacted by RCs, or if the TO needs to be brought up to the current Technical Manual Specifications and Standards (TMSS). OTR duplication requirements are requisitions to support the Technical Order Distribution Offices (TODO) in setting up new libraries, replacements</w:t>
       </w:r>
       <w:r>
         <w:t>,</w:t>
       </w:r>
       <w:r>
-        <w:t xml:space="preserve"> the program cannot support the users in the field with updated Tech</w:t>
-      </w:r>
-      <w:r>
-        <w:t>nical</w:t>
-      </w:r>
-      <w:r>
-        <w:t xml:space="preserve"> Orders</w:t>
-      </w:r>
-      <w:r>
-        <w:t xml:space="preserve"> (TOs)</w:t>
-      </w:r>
-      <w:r>
-        <w:t xml:space="preserve">, which could result in safety and operational capabilities of various aircraft because the field and depot generated </w:t>
-      </w:r>
-      <w:r>
-        <w:t>recommended change</w:t>
-      </w:r>
-      <w:r>
-        <w:t>s</w:t>
-      </w:r>
-      <w:r>
-        <w:t xml:space="preserve"> (RCs) </w:t>
-      </w:r>
-      <w:r>
-        <w:t>cannot be processed into TO change packages. Without current TOs it could jeopardize the safety of personnel, potential equipment damage, training</w:t>
-      </w:r>
-      <w:r>
-        <w:t>,</w:t>
-      </w:r>
-      <w:r>
-        <w:t xml:space="preserve"> or work stoppage.   </w:t>
+        <w:t xml:space="preserve"> and training TOs. Duplication is based off the number of TODOs on subscription in </w:t>
+      </w:r>
+      <w:r>
+        <w:t xml:space="preserve">Enhanced Technical Information Management System </w:t>
+      </w:r>
+      <w:r>
+        <w:t>(</w:t>
+      </w:r>
+      <w:r>
+        <w:t>ETIMS</w:t>
+      </w:r>
+      <w:r>
+        <w:t>)</w:t>
+      </w:r>
+      <w:r>
+        <w:t xml:space="preserve">, duplication cost per page and number of pages within the </w:t>
+      </w:r>
+      <w:r>
+        <w:t xml:space="preserve">Technical Order </w:t>
+      </w:r>
+      <w:r>
+        <w:t>Information</w:t>
+      </w:r>
+      <w:r>
+        <w:t xml:space="preserve"> Sheet (</w:t>
+      </w:r>
+      <w:r>
+        <w:t>TOIS</w:t>
+      </w:r>
+      <w:r>
+        <w:t>)</w:t>
+      </w:r>
+      <w:r>
+        <w:t>.</w:t>
       </w:r>
     </w:p>
     <w:p>
-      <w:r>
-        <w:t>3.2</w:t>
-      </w:r>
-      <w:r>
-        <w:rPr>
-          <w:b/>
-        </w:rPr>
-        <w:t xml:space="preserve"> </w:t>
+      <w:pPr>
+        <w:rPr>
+          <w:b/>
+        </w:rPr>
+      </w:pPr>
+      <w:r>
+        <w:rPr>
+          <w:b/>
+        </w:rPr>
+        <w:t>Impact Statement:</w:t>
+      </w:r>
+      <w:r>
+        <w:t xml:space="preserve"> Without the support of </w:t>
       </w:r>
       <w:r>
         <w:rPr>
@@ -4727,191 +4815,292 @@
         <w:t>}</w:t>
       </w:r>
       <w:r>
-        <w:rPr>
-          <w:b/>
-        </w:rPr>
-        <w:t xml:space="preserve"> </w:t>
-      </w:r>
-      <w:r>
-        <w:rPr>
-          <w:b/>
-        </w:rPr>
-        <w:t>Data Services Online (DSO)</w:t>
-      </w:r>
-      <w:r>
-        <w:rPr>
-          <w:b/>
-        </w:rPr>
-        <w:t xml:space="preserve"> Upload</w:t>
-      </w:r>
-      <w:r>
-        <w:rPr>
-          <w:b/>
-        </w:rPr>
-        <w:t xml:space="preserve">, </w:t>
-      </w:r>
-      <w:r>
-        <w:rPr>
-          <w:b/>
-        </w:rPr>
-        <w:t>Packaging and Postage</w:t>
-      </w:r>
-      <w:r>
-        <w:rPr>
-          <w:b/>
-        </w:rPr>
-        <w:t>:</w:t>
-      </w:r>
-      <w:r>
-        <w:rPr>
-          <w:b/>
-        </w:rPr>
-        <w:t xml:space="preserve"> </w:t>
-      </w:r>
-      <w:r>
-        <w:t>These requirements are associated with upload cost when loading ready-to-print file</w:t>
+        <w:t xml:space="preserve"> </w:t>
+      </w:r>
+      <w:r>
+        <w:t>duplication for Sustainment Changes, Non-</w:t>
+      </w:r>
+      <w:r>
+        <w:t>M</w:t>
+      </w:r>
+      <w:r>
+        <w:t xml:space="preserve">od </w:t>
+      </w:r>
+      <w:r>
+        <w:t xml:space="preserve">Revisions and </w:t>
+      </w:r>
+      <w:r>
+        <w:t>O</w:t>
+      </w:r>
+      <w:r>
+        <w:t>ne-</w:t>
+      </w:r>
+      <w:r>
+        <w:t>T</w:t>
+      </w:r>
+      <w:r>
+        <w:t>ime</w:t>
+      </w:r>
+      <w:r>
+        <w:t xml:space="preserve"> Requisitions</w:t>
+      </w:r>
+      <w:r>
+        <w:t>,</w:t>
+      </w:r>
+      <w:r>
+        <w:t xml:space="preserve"> the program cannot support the users in the field with updated Tech</w:t>
+      </w:r>
+      <w:r>
+        <w:t>nical</w:t>
+      </w:r>
+      <w:r>
+        <w:t xml:space="preserve"> Orders</w:t>
+      </w:r>
+      <w:r>
+        <w:t xml:space="preserve"> (TOs)</w:t>
+      </w:r>
+      <w:r>
+        <w:t xml:space="preserve">, which could result in safety and operational capabilities of various aircraft because the field and depot generated </w:t>
+      </w:r>
+      <w:r>
+        <w:t>recommended change</w:t>
       </w:r>
       <w:r>
         <w:t>s</w:t>
       </w:r>
       <w:r>
-        <w:t xml:space="preserve"> of a TO into </w:t>
-      </w:r>
-      <w:r>
-        <w:t>DSO</w:t>
-      </w:r>
-      <w:r>
-        <w:t xml:space="preserve">. Additional </w:t>
-      </w:r>
-      <w:r>
-        <w:t xml:space="preserve">DSO </w:t>
-      </w:r>
-      <w:r>
-        <w:t xml:space="preserve">requirements included in distribution are </w:t>
-      </w:r>
-      <w:r>
-        <w:t>p</w:t>
-      </w:r>
-      <w:r>
-        <w:t xml:space="preserve">ackaging and </w:t>
-      </w:r>
-      <w:r>
-        <w:t>p</w:t>
-      </w:r>
-      <w:r>
-        <w:t xml:space="preserve">ostage for packaging and shipping TOs. </w:t>
-      </w:r>
-      <w:r>
-        <w:t xml:space="preserve">Upload and shipping requirements are based off the number of </w:t>
-      </w:r>
-      <w:r>
-        <w:t>Technical Order Distribution Office (</w:t>
-      </w:r>
-      <w:r>
-        <w:t>TODOs</w:t>
-      </w:r>
-      <w:r>
-        <w:t>)</w:t>
-      </w:r>
-      <w:r>
-        <w:t xml:space="preserve"> on subscription in </w:t>
-      </w:r>
-      <w:r>
-        <w:t xml:space="preserve">Enhanced Technical Information Management System </w:t>
-      </w:r>
-      <w:r>
-        <w:t>(</w:t>
-      </w:r>
-      <w:r>
-        <w:t>ETIMS</w:t>
-      </w:r>
-      <w:r>
-        <w:t>)</w:t>
-      </w:r>
-      <w:r>
-        <w:t xml:space="preserve"> </w:t>
-      </w:r>
-      <w:r>
-        <w:t xml:space="preserve">and upload and shipping average cost </w:t>
-      </w:r>
-      <w:r>
-        <w:t xml:space="preserve">are </w:t>
-      </w:r>
-      <w:r>
-        <w:t xml:space="preserve">built into the </w:t>
-      </w:r>
-      <w:r>
-        <w:t>Technical Order information Sheet (</w:t>
-      </w:r>
-      <w:r>
-        <w:t>TOIS</w:t>
-      </w:r>
-      <w:r>
-        <w:t>)</w:t>
-      </w:r>
-      <w:r>
-        <w:t>.</w:t>
-      </w:r>
-      <w:r>
-        <w:t xml:space="preserve"> </w:t>
-      </w:r>
-      <w:r>
-        <w:t xml:space="preserve">This task includes requirements identified on the </w:t>
-      </w:r>
-      <w:r>
-        <w:t>TOIS</w:t>
-      </w:r>
-      <w:r>
-        <w:t xml:space="preserve"> for </w:t>
-      </w:r>
-      <w:r>
-        <w:t>DSO</w:t>
-      </w:r>
-      <w:r>
-        <w:t xml:space="preserve"> </w:t>
-      </w:r>
-      <w:r>
-        <w:t xml:space="preserve">Initial Complete Set Upload, </w:t>
-      </w:r>
-      <w:r>
-        <w:t>DSO</w:t>
-      </w:r>
-      <w:r>
-        <w:t xml:space="preserve"> </w:t>
-      </w:r>
-      <w:r>
-        <w:t xml:space="preserve">Sustainment Changes, </w:t>
-      </w:r>
-      <w:r>
-        <w:t>DSO</w:t>
-      </w:r>
-      <w:r>
-        <w:t xml:space="preserve"> </w:t>
-      </w:r>
-      <w:r>
-        <w:t>Non-</w:t>
-      </w:r>
-      <w:r>
-        <w:t>M</w:t>
-      </w:r>
-      <w:r>
-        <w:t xml:space="preserve">od </w:t>
-      </w:r>
-      <w:r>
-        <w:t xml:space="preserve">Revisions, and </w:t>
-      </w:r>
-      <w:r>
-        <w:t>DSO</w:t>
-      </w:r>
-      <w:r>
-        <w:t xml:space="preserve"> </w:t>
-      </w:r>
-      <w:r>
-        <w:t>one-time requisitions.</w:t>
+        <w:t xml:space="preserve"> (RCs) </w:t>
+      </w:r>
+      <w:r>
+        <w:t>cannot be processed into TO change packages. Without current TOs it could jeopardize the safety of personnel, potential equipment damage, training</w:t>
+      </w:r>
+      <w:r>
+        <w:t>,</w:t>
+      </w:r>
+      <w:r>
+        <w:t xml:space="preserve"> or work stoppage.   </w:t>
       </w:r>
     </w:p>
     <w:p>
       <w:r>
+        <w:t>3.2</w:t>
+      </w:r>
+      <w:r>
+        <w:rPr>
+          <w:b/>
+        </w:rPr>
+        <w:t xml:space="preserve"> </w:t>
+      </w:r>
+      <w:r>
+        <w:rPr>
+          <w:b/>
+        </w:rPr>
+        <w:t>{</w:t>
+      </w:r>
+      <w:proofErr w:type="spellStart"/>
+      <w:r>
+        <w:rPr>
+          <w:b/>
+        </w:rPr>
+        <w:t>Info.ProgramName</w:t>
+      </w:r>
+      <w:proofErr w:type="spellEnd"/>
+      <w:r>
+        <w:rPr>
+          <w:b/>
+        </w:rPr>
+        <w:t>}</w:t>
+      </w:r>
+      <w:r>
+        <w:rPr>
+          <w:b/>
+        </w:rPr>
+        <w:t xml:space="preserve"> </w:t>
+      </w:r>
+      <w:r>
+        <w:rPr>
+          <w:b/>
+        </w:rPr>
+        <w:t>Data Services Online (DSO)</w:t>
+      </w:r>
+      <w:r>
+        <w:rPr>
+          <w:b/>
+        </w:rPr>
+        <w:t xml:space="preserve"> Upload</w:t>
+      </w:r>
+      <w:r>
+        <w:rPr>
+          <w:b/>
+        </w:rPr>
+        <w:t xml:space="preserve">, </w:t>
+      </w:r>
+      <w:r>
+        <w:rPr>
+          <w:b/>
+        </w:rPr>
+        <w:t>Packaging and Postage</w:t>
+      </w:r>
+      <w:r>
+        <w:rPr>
+          <w:b/>
+        </w:rPr>
+        <w:t>:</w:t>
+      </w:r>
+      <w:r>
+        <w:rPr>
+          <w:b/>
+        </w:rPr>
+        <w:t xml:space="preserve"> </w:t>
+      </w:r>
+      <w:r>
+        <w:t>These requirements are associated with upload cost when loading ready-to-print file</w:t>
+      </w:r>
+      <w:r>
+        <w:t>s</w:t>
+      </w:r>
+      <w:r>
+        <w:t xml:space="preserve"> of a TO into </w:t>
+      </w:r>
+      <w:r>
+        <w:t>DSO</w:t>
+      </w:r>
+      <w:r>
+        <w:t xml:space="preserve">. Additional </w:t>
+      </w:r>
+      <w:r>
+        <w:t xml:space="preserve">DSO </w:t>
+      </w:r>
+      <w:r>
+        <w:t xml:space="preserve">requirements included in distribution are </w:t>
+      </w:r>
+      <w:r>
+        <w:t>p</w:t>
+      </w:r>
+      <w:r>
+        <w:t xml:space="preserve">ackaging and </w:t>
+      </w:r>
+      <w:r>
+        <w:t>p</w:t>
+      </w:r>
+      <w:r>
+        <w:t xml:space="preserve">ostage for packaging and shipping TOs. </w:t>
+      </w:r>
+      <w:r>
+        <w:t xml:space="preserve">Upload and shipping requirements are based off the number of </w:t>
+      </w:r>
+      <w:r>
+        <w:t>Technical Order Distribution Office (</w:t>
+      </w:r>
+      <w:r>
+        <w:t>TODOs</w:t>
+      </w:r>
+      <w:r>
+        <w:t>)</w:t>
+      </w:r>
+      <w:r>
+        <w:t xml:space="preserve"> on subscription in </w:t>
+      </w:r>
+      <w:r>
+        <w:t xml:space="preserve">Enhanced Technical Information Management System </w:t>
+      </w:r>
+      <w:r>
+        <w:t>(</w:t>
+      </w:r>
+      <w:r>
+        <w:t>ETIMS</w:t>
+      </w:r>
+      <w:r>
+        <w:t>)</w:t>
+      </w:r>
+      <w:r>
+        <w:t xml:space="preserve"> </w:t>
+      </w:r>
+      <w:r>
+        <w:t xml:space="preserve">and upload and shipping average cost </w:t>
+      </w:r>
+      <w:r>
+        <w:t xml:space="preserve">are </w:t>
+      </w:r>
+      <w:r>
+        <w:t xml:space="preserve">built into the </w:t>
+      </w:r>
+      <w:r>
+        <w:t>Technical Order information Sheet (</w:t>
+      </w:r>
+      <w:r>
+        <w:t>TOIS</w:t>
+      </w:r>
+      <w:r>
+        <w:t>)</w:t>
+      </w:r>
+      <w:r>
+        <w:t>.</w:t>
+      </w:r>
+      <w:r>
+        <w:t xml:space="preserve"> </w:t>
+      </w:r>
+      <w:r>
+        <w:t xml:space="preserve">This task includes requirements identified on </w:t>
+      </w:r>
+      <w:r>
+        <w:lastRenderedPageBreak/>
+        <w:t xml:space="preserve">the </w:t>
+      </w:r>
+      <w:r>
+        <w:t>TOIS</w:t>
+      </w:r>
+      <w:r>
+        <w:t xml:space="preserve"> for </w:t>
+      </w:r>
+      <w:r>
+        <w:t>DSO</w:t>
+      </w:r>
+      <w:r>
+        <w:t xml:space="preserve"> </w:t>
+      </w:r>
+      <w:r>
+        <w:t xml:space="preserve">Initial Complete Set Upload, </w:t>
+      </w:r>
+      <w:r>
+        <w:t>DSO</w:t>
+      </w:r>
+      <w:r>
+        <w:t xml:space="preserve"> </w:t>
+      </w:r>
+      <w:r>
+        <w:t xml:space="preserve">Sustainment Changes, </w:t>
+      </w:r>
+      <w:r>
+        <w:t>DSO</w:t>
+      </w:r>
+      <w:r>
+        <w:t xml:space="preserve"> </w:t>
+      </w:r>
+      <w:r>
+        <w:t>Non-</w:t>
+      </w:r>
+      <w:r>
+        <w:t>M</w:t>
+      </w:r>
+      <w:r>
+        <w:t xml:space="preserve">od </w:t>
+      </w:r>
+      <w:r>
+        <w:t xml:space="preserve">Revisions, and </w:t>
+      </w:r>
+      <w:r>
+        <w:t>DSO</w:t>
+      </w:r>
+      <w:r>
+        <w:t xml:space="preserve"> </w:t>
+      </w:r>
+      <w:r>
+        <w:t>one-time requisitions.</w:t>
+      </w:r>
+    </w:p>
+    <w:p>
+      <w:r>
         <w:rPr>
           <w:b/>
         </w:rPr>
@@ -4992,11 +5181,7 @@
         <w:t>TOs</w:t>
       </w:r>
       <w:r>
-        <w:t xml:space="preserve">, which could result in safety and operational capabilities of various aircraft </w:t>
-      </w:r>
-      <w:r>
-        <w:lastRenderedPageBreak/>
-        <w:t xml:space="preserve">because the field and depot generated </w:t>
+        <w:t xml:space="preserve">, which could result in safety and operational capabilities of various aircraft because the field and depot generated </w:t>
       </w:r>
       <w:r>
         <w:t xml:space="preserve">recommended change (RCs) </w:t>
@@ -7080,6 +7265,92 @@
     </w:lvl>
   </w:abstractNum>
   <w:abstractNum w:abstractNumId="12" w15:restartNumberingAfterBreak="0">
+    <w:nsid w:val="51AB5AF4"/>
+    <w:multiLevelType w:val="hybridMultilevel"/>
+    <w:tmpl w:val="494C6DA6"/>
+    <w:lvl w:ilvl="0" w:tplc="0409000F">
+      <w:start w:val="1"/>
+      <w:numFmt w:val="decimal"/>
+      <w:lvlText w:val="%1."/>
+      <w:lvlJc w:val="left"/>
+      <w:pPr>
+        <w:ind w:left="720" w:hanging="360"/>
+      </w:pPr>
+    </w:lvl>
+    <w:lvl w:ilvl="1" w:tplc="04090019" w:tentative="1">
+      <w:start w:val="1"/>
+      <w:numFmt w:val="lowerLetter"/>
+      <w:lvlText w:val="%2."/>
+      <w:lvlJc w:val="left"/>
+      <w:pPr>
+        <w:ind w:left="1440" w:hanging="360"/>
+      </w:pPr>
+    </w:lvl>
+    <w:lvl w:ilvl="2" w:tplc="0409001B" w:tentative="1">
+      <w:start w:val="1"/>
+      <w:numFmt w:val="lowerRoman"/>
+      <w:lvlText w:val="%3."/>
+      <w:lvlJc w:val="right"/>
+      <w:pPr>
+        <w:ind w:left="2160" w:hanging="180"/>
+      </w:pPr>
+    </w:lvl>
+    <w:lvl w:ilvl="3" w:tplc="0409000F" w:tentative="1">
+      <w:start w:val="1"/>
+      <w:numFmt w:val="decimal"/>
+      <w:lvlText w:val="%4."/>
+      <w:lvlJc w:val="left"/>
+      <w:pPr>
+        <w:ind w:left="2880" w:hanging="360"/>
+      </w:pPr>
+    </w:lvl>
+    <w:lvl w:ilvl="4" w:tplc="04090019" w:tentative="1">
+      <w:start w:val="1"/>
+      <w:numFmt w:val="lowerLetter"/>
+      <w:lvlText w:val="%5."/>
+      <w:lvlJc w:val="left"/>
+      <w:pPr>
+        <w:ind w:left="3600" w:hanging="360"/>
+      </w:pPr>
+    </w:lvl>
+    <w:lvl w:ilvl="5" w:tplc="0409001B" w:tentative="1">
+      <w:start w:val="1"/>
+      <w:numFmt w:val="lowerRoman"/>
+      <w:lvlText w:val="%6."/>
+      <w:lvlJc w:val="right"/>
+      <w:pPr>
+        <w:ind w:left="4320" w:hanging="180"/>
+      </w:pPr>
+    </w:lvl>
+    <w:lvl w:ilvl="6" w:tplc="0409000F" w:tentative="1">
+      <w:start w:val="1"/>
+      <w:numFmt w:val="decimal"/>
+      <w:lvlText w:val="%7."/>
+      <w:lvlJc w:val="left"/>
+      <w:pPr>
+        <w:ind w:left="5040" w:hanging="360"/>
+      </w:pPr>
+    </w:lvl>
+    <w:lvl w:ilvl="7" w:tplc="04090019" w:tentative="1">
+      <w:start w:val="1"/>
+      <w:numFmt w:val="lowerLetter"/>
+      <w:lvlText w:val="%8."/>
+      <w:lvlJc w:val="left"/>
+      <w:pPr>
+        <w:ind w:left="5760" w:hanging="360"/>
+      </w:pPr>
+    </w:lvl>
+    <w:lvl w:ilvl="8" w:tplc="0409001B" w:tentative="1">
+      <w:start w:val="1"/>
+      <w:numFmt w:val="lowerRoman"/>
+      <w:lvlText w:val="%9."/>
+      <w:lvlJc w:val="right"/>
+      <w:pPr>
+        <w:ind w:left="6480" w:hanging="180"/>
+      </w:pPr>
+    </w:lvl>
+  </w:abstractNum>
+  <w:abstractNum w:abstractNumId="13" w15:restartNumberingAfterBreak="0">
     <w:nsid w:val="5B6A3153"/>
     <w:multiLevelType w:val="hybridMultilevel"/>
     <w:tmpl w:val="8AFA2670"/>
@@ -7192,7 +7463,7 @@
       </w:rPr>
     </w:lvl>
   </w:abstractNum>
-  <w:abstractNum w:abstractNumId="13" w15:restartNumberingAfterBreak="0">
+  <w:abstractNum w:abstractNumId="14" w15:restartNumberingAfterBreak="0">
     <w:nsid w:val="5EAE1239"/>
     <w:multiLevelType w:val="multilevel"/>
     <w:tmpl w:val="5356625C"/>
@@ -7305,7 +7576,129 @@
       </w:rPr>
     </w:lvl>
   </w:abstractNum>
-  <w:abstractNum w:abstractNumId="14" w15:restartNumberingAfterBreak="0">
+  <w:abstractNum w:abstractNumId="15" w15:restartNumberingAfterBreak="0">
+    <w:nsid w:val="604456AB"/>
+    <w:multiLevelType w:val="multilevel"/>
+    <w:tmpl w:val="5DD8A360"/>
+    <w:lvl w:ilvl="0">
+      <w:start w:val="3"/>
+      <w:numFmt w:val="decimal"/>
+      <w:lvlText w:val="%1.0"/>
+      <w:lvlJc w:val="left"/>
+      <w:pPr>
+        <w:ind w:left="360" w:hanging="360"/>
+      </w:pPr>
+      <w:rPr>
+        <w:rFonts w:hint="default"/>
+        <w:b/>
+      </w:rPr>
+    </w:lvl>
+    <w:lvl w:ilvl="1">
+      <w:start w:val="1"/>
+      <w:numFmt w:val="decimal"/>
+      <w:lvlText w:val="%1.%2"/>
+      <w:lvlJc w:val="left"/>
+      <w:pPr>
+        <w:ind w:left="1080" w:hanging="360"/>
+      </w:pPr>
+      <w:rPr>
+        <w:rFonts w:hint="default"/>
+        <w:b/>
+      </w:rPr>
+    </w:lvl>
+    <w:lvl w:ilvl="2">
+      <w:start w:val="1"/>
+      <w:numFmt w:val="decimal"/>
+      <w:lvlText w:val="%1.%2.%3"/>
+      <w:lvlJc w:val="left"/>
+      <w:pPr>
+        <w:ind w:left="2160" w:hanging="720"/>
+      </w:pPr>
+      <w:rPr>
+        <w:rFonts w:hint="default"/>
+        <w:b/>
+      </w:rPr>
+    </w:lvl>
+    <w:lvl w:ilvl="3">
+      <w:start w:val="1"/>
+      <w:numFmt w:val="decimal"/>
+      <w:lvlText w:val="%1.%2.%3.%4"/>
+      <w:lvlJc w:val="left"/>
+      <w:pPr>
+        <w:ind w:left="2880" w:hanging="720"/>
+      </w:pPr>
+      <w:rPr>
+        <w:rFonts w:hint="default"/>
+        <w:b/>
+      </w:rPr>
+    </w:lvl>
+    <w:lvl w:ilvl="4">
+      <w:start w:val="1"/>
+      <w:numFmt w:val="decimal"/>
+      <w:lvlText w:val="%1.%2.%3.%4.%5"/>
+      <w:lvlJc w:val="left"/>
+      <w:pPr>
+        <w:ind w:left="3960" w:hanging="1080"/>
+      </w:pPr>
+      <w:rPr>
+        <w:rFonts w:hint="default"/>
+        <w:b/>
+      </w:rPr>
+    </w:lvl>
+    <w:lvl w:ilvl="5">
+      <w:start w:val="1"/>
+      <w:numFmt w:val="decimal"/>
+      <w:lvlText w:val="%1.%2.%3.%4.%5.%6"/>
+      <w:lvlJc w:val="left"/>
+      <w:pPr>
+        <w:ind w:left="4680" w:hanging="1080"/>
+      </w:pPr>
+      <w:rPr>
+        <w:rFonts w:hint="default"/>
+        <w:b/>
+      </w:rPr>
+    </w:lvl>
+    <w:lvl w:ilvl="6">
+      <w:start w:val="1"/>
+      <w:numFmt w:val="decimal"/>
+      <w:lvlText w:val="%1.%2.%3.%4.%5.%6.%7"/>
+      <w:lvlJc w:val="left"/>
+      <w:pPr>
+        <w:ind w:left="5760" w:hanging="1440"/>
+      </w:pPr>
+      <w:rPr>
+        <w:rFonts w:hint="default"/>
+        <w:b/>
+      </w:rPr>
+    </w:lvl>
+    <w:lvl w:ilvl="7">
+      <w:start w:val="1"/>
+      <w:numFmt w:val="decimal"/>
+      <w:lvlText w:val="%1.%2.%3.%4.%5.%6.%7.%8"/>
+      <w:lvlJc w:val="left"/>
+      <w:pPr>
+        <w:ind w:left="6480" w:hanging="1440"/>
+      </w:pPr>
+      <w:rPr>
+        <w:rFonts w:hint="default"/>
+        <w:b/>
+      </w:rPr>
+    </w:lvl>
+    <w:lvl w:ilvl="8">
+      <w:start w:val="1"/>
+      <w:numFmt w:val="decimal"/>
+      <w:lvlText w:val="%1.%2.%3.%4.%5.%6.%7.%8.%9"/>
+      <w:lvlJc w:val="left"/>
+      <w:pPr>
+        <w:ind w:left="7560" w:hanging="1800"/>
+      </w:pPr>
+      <w:rPr>
+        <w:rFonts w:hint="default"/>
+        <w:b/>
+      </w:rPr>
+    </w:lvl>
+  </w:abstractNum>
+  <w:abstractNum w:abstractNumId="16" w15:restartNumberingAfterBreak="0">
     <w:nsid w:val="626D2A5C"/>
     <w:multiLevelType w:val="multilevel"/>
     <w:tmpl w:val="9A60DD42"/>
@@ -7397,7 +7790,7 @@
       </w:pPr>
     </w:lvl>
   </w:abstractNum>
-  <w:abstractNum w:abstractNumId="15" w15:restartNumberingAfterBreak="0">
+  <w:abstractNum w:abstractNumId="17" w15:restartNumberingAfterBreak="0">
     <w:nsid w:val="6EA031F5"/>
     <w:multiLevelType w:val="multilevel"/>
     <w:tmpl w:val="9B520C18"/>
@@ -7519,7 +7912,7 @@
       </w:rPr>
     </w:lvl>
   </w:abstractNum>
-  <w:abstractNum w:abstractNumId="16" w15:restartNumberingAfterBreak="0">
+  <w:abstractNum w:abstractNumId="18" w15:restartNumberingAfterBreak="0">
     <w:nsid w:val="6EFD2C60"/>
     <w:multiLevelType w:val="hybridMultilevel"/>
     <w:tmpl w:val="2CF061EA"/>
@@ -7632,7 +8025,7 @@
       </w:rPr>
     </w:lvl>
   </w:abstractNum>
-  <w:abstractNum w:abstractNumId="17" w15:restartNumberingAfterBreak="0">
+  <w:abstractNum w:abstractNumId="19" w15:restartNumberingAfterBreak="0">
     <w:nsid w:val="758C58B8"/>
     <w:multiLevelType w:val="hybridMultilevel"/>
     <w:tmpl w:val="92A0814E"/>
@@ -7745,7 +8138,7 @@
       </w:rPr>
     </w:lvl>
   </w:abstractNum>
-  <w:abstractNum w:abstractNumId="18" w15:restartNumberingAfterBreak="0">
+  <w:abstractNum w:abstractNumId="20" w15:restartNumberingAfterBreak="0">
     <w:nsid w:val="7EE26A6B"/>
     <w:multiLevelType w:val="hybridMultilevel"/>
     <w:tmpl w:val="C166167A"/>
@@ -7858,7 +8251,7 @@
       </w:rPr>
     </w:lvl>
   </w:abstractNum>
-  <w:abstractNum w:abstractNumId="19" w15:restartNumberingAfterBreak="0">
+  <w:abstractNum w:abstractNumId="21" w15:restartNumberingAfterBreak="0">
     <w:nsid w:val="7F2D2FD8"/>
     <w:multiLevelType w:val="multilevel"/>
     <w:tmpl w:val="6ABE78AC"/>
@@ -7973,7 +8366,7 @@
       </w:rPr>
     </w:lvl>
   </w:abstractNum>
-  <w:abstractNum w:abstractNumId="20" w15:restartNumberingAfterBreak="0">
+  <w:abstractNum w:abstractNumId="22" w15:restartNumberingAfterBreak="0">
     <w:nsid w:val="7FFA71AC"/>
     <w:multiLevelType w:val="hybridMultilevel"/>
     <w:tmpl w:val="31108444"/>
@@ -8060,13 +8453,13 @@
     </w:lvl>
   </w:abstractNum>
   <w:num w:numId="1" w16cid:durableId="537856865">
-    <w:abstractNumId w:val="18"/>
+    <w:abstractNumId w:val="20"/>
   </w:num>
   <w:num w:numId="2" w16cid:durableId="2132286579">
-    <w:abstractNumId w:val="12"/>
+    <w:abstractNumId w:val="13"/>
   </w:num>
   <w:num w:numId="3" w16cid:durableId="991175242">
-    <w:abstractNumId w:val="16"/>
+    <w:abstractNumId w:val="18"/>
   </w:num>
   <w:num w:numId="4" w16cid:durableId="1827012824">
     <w:abstractNumId w:val="8"/>
@@ -8078,7 +8471,7 @@
     <w:abstractNumId w:val="1"/>
   </w:num>
   <w:num w:numId="7" w16cid:durableId="1280794866">
-    <w:abstractNumId w:val="17"/>
+    <w:abstractNumId w:val="19"/>
   </w:num>
   <w:num w:numId="8" w16cid:durableId="610820190">
     <w:abstractNumId w:val="7"/>
@@ -8090,16 +8483,16 @@
     <w:abstractNumId w:val="2"/>
   </w:num>
   <w:num w:numId="11" w16cid:durableId="391540557">
-    <w:abstractNumId w:val="14"/>
+    <w:abstractNumId w:val="16"/>
   </w:num>
   <w:num w:numId="12" w16cid:durableId="709838910">
     <w:abstractNumId w:val="11"/>
   </w:num>
   <w:num w:numId="13" w16cid:durableId="1305045038">
-    <w:abstractNumId w:val="19"/>
+    <w:abstractNumId w:val="21"/>
   </w:num>
   <w:num w:numId="14" w16cid:durableId="68501446">
-    <w:abstractNumId w:val="20"/>
+    <w:abstractNumId w:val="22"/>
   </w:num>
   <w:num w:numId="15" w16cid:durableId="1520312902">
     <w:abstractNumId w:val="6"/>
@@ -8108,10 +8501,10 @@
     <w:abstractNumId w:val="10"/>
   </w:num>
   <w:num w:numId="17" w16cid:durableId="1322006721">
-    <w:abstractNumId w:val="15"/>
+    <w:abstractNumId w:val="17"/>
   </w:num>
   <w:num w:numId="18" w16cid:durableId="1284191481">
-    <w:abstractNumId w:val="13"/>
+    <w:abstractNumId w:val="14"/>
   </w:num>
   <w:num w:numId="19" w16cid:durableId="574776763">
     <w:abstractNumId w:val="3"/>
@@ -8121,6 +8514,12 @@
   </w:num>
   <w:num w:numId="21" w16cid:durableId="1997025410">
     <w:abstractNumId w:val="5"/>
+  </w:num>
+  <w:num w:numId="22" w16cid:durableId="635069772">
+    <w:abstractNumId w:val="12"/>
+  </w:num>
+  <w:num w:numId="23" w16cid:durableId="544410648">
+    <w:abstractNumId w:val="15"/>
   </w:num>
 </w:numbering>
 </file>
@@ -9213,12 +9612,19 @@
 </file>
 
 <file path=customXml/item1.xml><?xml version="1.0" encoding="utf-8"?>
-<p:properties xmlns:p="http://schemas.microsoft.com/office/2006/metadata/properties" xmlns:xsi="http://www.w3.org/2001/XMLSchema-instance">
-  <documentManagement/>
-</p:properties>
+<b:Sources xmlns:b="http://schemas.openxmlformats.org/officeDocument/2006/bibliography" xmlns="http://schemas.openxmlformats.org/officeDocument/2006/bibliography" SelectedStyle="\APA.XSL" StyleName="APA"/>
 </file>
 
 <file path=customXml/item2.xml><?xml version="1.0" encoding="utf-8"?>
+<?mso-contentType ?>
+<FormTemplates xmlns="http://schemas.microsoft.com/sharepoint/v3/contenttype/forms">
+  <Display>DocumentLibraryForm</Display>
+  <Edit>DocumentLibraryForm</Edit>
+  <New>DocumentLibraryForm</New>
+</FormTemplates>
+</file>
+
+<file path=customXml/item3.xml><?xml version="1.0" encoding="utf-8"?>
 <ct:contentTypeSchema xmlns:ct="http://schemas.microsoft.com/office/2006/metadata/contentType" xmlns:ma="http://schemas.microsoft.com/office/2006/metadata/properties/metaAttributes" ct:_="" ma:_="" ma:contentTypeName="Document" ma:contentTypeID="0x010100A253B644FCFAD7409EBAFCD290AA2418" ma:contentTypeVersion="8" ma:contentTypeDescription="Create a new document." ma:contentTypeScope="" ma:versionID="5be701be97b5a7d030840f97951bd63f">
   <xsd:schema xmlns:xsd="http://www.w3.org/2001/XMLSchema" xmlns:xs="http://www.w3.org/2001/XMLSchema" xmlns:p="http://schemas.microsoft.com/office/2006/metadata/properties" xmlns:ns2="92ee4270-9d09-435c-8163-9480e84d542c" targetNamespace="http://schemas.microsoft.com/office/2006/metadata/properties" ma:root="true" ma:fieldsID="e754431ea33e719513553115a5b5b6cf" ns2:_="">
     <xsd:import namespace="92ee4270-9d09-435c-8163-9480e84d542c"/>
@@ -9386,28 +9792,29 @@
 </ct:contentTypeSchema>
 </file>
 
-<file path=customXml/item3.xml><?xml version="1.0" encoding="utf-8"?>
-<?mso-contentType ?>
-<FormTemplates xmlns="http://schemas.microsoft.com/sharepoint/v3/contenttype/forms">
-  <Display>DocumentLibraryForm</Display>
-  <Edit>DocumentLibraryForm</Edit>
-  <New>DocumentLibraryForm</New>
-</FormTemplates>
-</file>
-
 <file path=customXml/item4.xml><?xml version="1.0" encoding="utf-8"?>
-<b:Sources xmlns:b="http://schemas.openxmlformats.org/officeDocument/2006/bibliography" xmlns="http://schemas.openxmlformats.org/officeDocument/2006/bibliography" SelectedStyle="\APA.XSL" StyleName="APA"/>
+<p:properties xmlns:p="http://schemas.microsoft.com/office/2006/metadata/properties" xmlns:xsi="http://www.w3.org/2001/XMLSchema-instance">
+  <documentManagement/>
+</p:properties>
 </file>
 
 <file path=customXml/itemProps1.xml><?xml version="1.0" encoding="utf-8"?>
-<ds:datastoreItem xmlns:ds="http://schemas.openxmlformats.org/officeDocument/2006/customXml" ds:itemID="{F19E182A-E278-49AC-A58D-A3181FBB2975}">
+<ds:datastoreItem xmlns:ds="http://schemas.openxmlformats.org/officeDocument/2006/customXml" ds:itemID="{A976FBD8-E2B1-46C0-ACBB-B920108BE5B2}">
   <ds:schemaRefs>
-    <ds:schemaRef ds:uri="http://schemas.microsoft.com/office/2006/metadata/properties"/>
+    <ds:schemaRef ds:uri="http://schemas.openxmlformats.org/officeDocument/2006/bibliography"/>
   </ds:schemaRefs>
 </ds:datastoreItem>
 </file>
 
 <file path=customXml/itemProps2.xml><?xml version="1.0" encoding="utf-8"?>
+<ds:datastoreItem xmlns:ds="http://schemas.openxmlformats.org/officeDocument/2006/customXml" ds:itemID="{ABE91D9D-E230-4D73-BAA6-EE83D801CFC1}">
+  <ds:schemaRefs>
+    <ds:schemaRef ds:uri="http://schemas.microsoft.com/sharepoint/v3/contenttype/forms"/>
+  </ds:schemaRefs>
+</ds:datastoreItem>
+</file>
+
+<file path=customXml/itemProps3.xml><?xml version="1.0" encoding="utf-8"?>
 <ds:datastoreItem xmlns:ds="http://schemas.openxmlformats.org/officeDocument/2006/customXml" ds:itemID="{604E41F5-B545-4AA3-AFA7-16798CC9766F}">
   <ds:schemaRefs>
     <ds:schemaRef ds:uri="http://schemas.microsoft.com/office/2006/metadata/contentType"/>
@@ -9425,18 +9832,10 @@
 </ds:datastoreItem>
 </file>
 
-<file path=customXml/itemProps3.xml><?xml version="1.0" encoding="utf-8"?>
-<ds:datastoreItem xmlns:ds="http://schemas.openxmlformats.org/officeDocument/2006/customXml" ds:itemID="{ABE91D9D-E230-4D73-BAA6-EE83D801CFC1}">
+<file path=customXml/itemProps4.xml><?xml version="1.0" encoding="utf-8"?>
+<ds:datastoreItem xmlns:ds="http://schemas.openxmlformats.org/officeDocument/2006/customXml" ds:itemID="{F19E182A-E278-49AC-A58D-A3181FBB2975}">
   <ds:schemaRefs>
-    <ds:schemaRef ds:uri="http://schemas.microsoft.com/sharepoint/v3/contenttype/forms"/>
-  </ds:schemaRefs>
-</ds:datastoreItem>
-</file>
-
-<file path=customXml/itemProps4.xml><?xml version="1.0" encoding="utf-8"?>
-<ds:datastoreItem xmlns:ds="http://schemas.openxmlformats.org/officeDocument/2006/customXml" ds:itemID="{A976FBD8-E2B1-46C0-ACBB-B920108BE5B2}">
-  <ds:schemaRefs>
-    <ds:schemaRef ds:uri="http://schemas.openxmlformats.org/officeDocument/2006/bibliography"/>
+    <ds:schemaRef ds:uri="http://schemas.microsoft.com/office/2006/metadata/properties"/>
   </ds:schemaRefs>
 </ds:datastoreItem>
 </file>

</xml_diff>

<commit_message>
Add section 1.4 MIL-STD-3048 Conversion Plan to document
</commit_message>
<xml_diff>
--- a/public/CAFTOP_Template.docx
+++ b/public/CAFTOP_Template.docx
@@ -136,7 +136,6 @@
               </w:rPr>
               <w:t>{</w:t>
             </w:r>
-            <w:proofErr w:type="spellStart"/>
             <w:r>
               <w:rPr>
                 <w:rFonts w:ascii="Times New Roman" w:eastAsiaTheme="majorEastAsia" w:hAnsi="Times New Roman"/>
@@ -151,16 +150,7 @@
                 <w:sz w:val="32"/>
                 <w:szCs w:val="32"/>
               </w:rPr>
-              <w:t>ProgramGroup</w:t>
-            </w:r>
-            <w:proofErr w:type="spellEnd"/>
-            <w:r>
-              <w:rPr>
-                <w:rFonts w:ascii="Times New Roman" w:eastAsiaTheme="majorEastAsia" w:hAnsi="Times New Roman"/>
-                <w:sz w:val="32"/>
-                <w:szCs w:val="32"/>
-              </w:rPr>
-              <w:t>}</w:t>
+              <w:t>ProgramGroup}</w:t>
             </w:r>
           </w:p>
           <w:p>
@@ -211,25 +201,7 @@
                 <w:sz w:val="32"/>
                 <w:szCs w:val="32"/>
               </w:rPr>
-              <w:t>{</w:t>
-            </w:r>
-            <w:proofErr w:type="spellStart"/>
-            <w:r>
-              <w:rPr>
-                <w:rFonts w:ascii="Times New Roman" w:eastAsiaTheme="majorEastAsia" w:hAnsi="Times New Roman"/>
-                <w:sz w:val="32"/>
-                <w:szCs w:val="32"/>
-              </w:rPr>
-              <w:t>Info.ProgramName</w:t>
-            </w:r>
-            <w:proofErr w:type="spellEnd"/>
-            <w:r>
-              <w:rPr>
-                <w:rFonts w:ascii="Times New Roman" w:eastAsiaTheme="majorEastAsia" w:hAnsi="Times New Roman"/>
-                <w:sz w:val="32"/>
-                <w:szCs w:val="32"/>
-              </w:rPr>
-              <w:t>}</w:t>
+              <w:t>{Info.ProgramName}</w:t>
             </w:r>
           </w:p>
           <w:p>
@@ -266,7 +238,6 @@
               </w:rPr>
               <w:t>{</w:t>
             </w:r>
-            <w:proofErr w:type="spellStart"/>
             <w:r>
               <w:rPr>
                 <w:rFonts w:ascii="Times New Roman" w:eastAsiaTheme="majorEastAsia" w:hAnsi="Times New Roman"/>
@@ -281,16 +252,7 @@
                 <w:sz w:val="32"/>
                 <w:szCs w:val="32"/>
               </w:rPr>
-              <w:t>ProgramElementCode</w:t>
-            </w:r>
-            <w:proofErr w:type="spellEnd"/>
-            <w:r>
-              <w:rPr>
-                <w:rFonts w:ascii="Times New Roman" w:eastAsiaTheme="majorEastAsia" w:hAnsi="Times New Roman"/>
-                <w:sz w:val="32"/>
-                <w:szCs w:val="32"/>
-              </w:rPr>
-              <w:t>}</w:t>
+              <w:t>ProgramElementCode}</w:t>
             </w:r>
             <w:r>
               <w:rPr>
@@ -434,25 +396,7 @@
                 <w:sz w:val="28"/>
                 <w:szCs w:val="28"/>
               </w:rPr>
-              <w:t>{</w:t>
-            </w:r>
-            <w:proofErr w:type="spellStart"/>
-            <w:r>
-              <w:rPr>
-                <w:rFonts w:ascii="Times New Roman" w:eastAsiaTheme="majorEastAsia" w:hAnsi="Times New Roman"/>
-                <w:sz w:val="28"/>
-                <w:szCs w:val="28"/>
-              </w:rPr>
-              <w:t>Info.PreparingOffice</w:t>
-            </w:r>
-            <w:proofErr w:type="spellEnd"/>
-            <w:r>
-              <w:rPr>
-                <w:rFonts w:ascii="Times New Roman" w:eastAsiaTheme="majorEastAsia" w:hAnsi="Times New Roman"/>
-                <w:sz w:val="28"/>
-                <w:szCs w:val="28"/>
-              </w:rPr>
-              <w:t>}</w:t>
+              <w:t>{Info.PreparingOffice}</w:t>
             </w:r>
           </w:p>
           <w:p>
@@ -471,25 +415,7 @@
                 <w:sz w:val="28"/>
                 <w:szCs w:val="28"/>
               </w:rPr>
-              <w:t>{</w:t>
-            </w:r>
-            <w:proofErr w:type="spellStart"/>
-            <w:r>
-              <w:rPr>
-                <w:rFonts w:ascii="Times New Roman" w:eastAsiaTheme="majorEastAsia" w:hAnsi="Times New Roman"/>
-                <w:sz w:val="28"/>
-                <w:szCs w:val="28"/>
-              </w:rPr>
-              <w:t>Info.PreparingBase</w:t>
-            </w:r>
-            <w:proofErr w:type="spellEnd"/>
-            <w:r>
-              <w:rPr>
-                <w:rFonts w:ascii="Times New Roman" w:eastAsiaTheme="majorEastAsia" w:hAnsi="Times New Roman"/>
-                <w:sz w:val="28"/>
-                <w:szCs w:val="28"/>
-              </w:rPr>
-              <w:t>}</w:t>
+              <w:t>{Info.PreparingBase}</w:t>
             </w:r>
           </w:p>
           <w:p>
@@ -674,7 +600,6 @@
               </w:rPr>
               <w:t>{/</w:t>
             </w:r>
-            <w:proofErr w:type="spellStart"/>
             <w:r>
               <w:rPr>
                 <w:rFonts w:ascii="Times New Roman" w:eastAsiaTheme="majorEastAsia" w:hAnsi="Times New Roman"/>
@@ -689,16 +614,7 @@
                 <w:sz w:val="28"/>
                 <w:szCs w:val="28"/>
               </w:rPr>
-              <w:t>ProgramManagers</w:t>
-            </w:r>
-            <w:proofErr w:type="spellEnd"/>
-            <w:r>
-              <w:rPr>
-                <w:rFonts w:ascii="Times New Roman" w:eastAsiaTheme="majorEastAsia" w:hAnsi="Times New Roman"/>
-                <w:sz w:val="28"/>
-                <w:szCs w:val="28"/>
-              </w:rPr>
-              <w:t>}</w:t>
+              <w:t>ProgramManagers}</w:t>
             </w:r>
           </w:p>
           <w:p>
@@ -729,7 +645,6 @@
               </w:rPr>
               <w:t xml:space="preserve"> {</w:t>
             </w:r>
-            <w:proofErr w:type="spellStart"/>
             <w:proofErr w:type="gramStart"/>
             <w:r>
               <w:rPr>
@@ -739,7 +654,6 @@
               </w:rPr>
               <w:t>Info.TechOrderManager.FirstName</w:t>
             </w:r>
-            <w:proofErr w:type="spellEnd"/>
             <w:proofErr w:type="gramEnd"/>
             <w:r>
               <w:rPr>
@@ -747,25 +661,7 @@
                 <w:sz w:val="28"/>
                 <w:szCs w:val="28"/>
               </w:rPr>
-              <w:t>} {</w:t>
-            </w:r>
-            <w:proofErr w:type="spellStart"/>
-            <w:r>
-              <w:rPr>
-                <w:rFonts w:ascii="Times New Roman" w:eastAsiaTheme="majorEastAsia" w:hAnsi="Times New Roman"/>
-                <w:sz w:val="28"/>
-                <w:szCs w:val="28"/>
-              </w:rPr>
-              <w:t>Info.TechOrderManager.LastName</w:t>
-            </w:r>
-            <w:proofErr w:type="spellEnd"/>
-            <w:r>
-              <w:rPr>
-                <w:rFonts w:ascii="Times New Roman" w:eastAsiaTheme="majorEastAsia" w:hAnsi="Times New Roman"/>
-                <w:sz w:val="28"/>
-                <w:szCs w:val="28"/>
-              </w:rPr>
-              <w:t>}</w:t>
+              <w:t>} {Info.TechOrderManager.LastName}</w:t>
             </w:r>
           </w:p>
           <w:p>
@@ -794,25 +690,7 @@
                 <w:sz w:val="28"/>
                 <w:szCs w:val="28"/>
               </w:rPr>
-              <w:t xml:space="preserve"> {</w:t>
-            </w:r>
-            <w:proofErr w:type="spellStart"/>
-            <w:r>
-              <w:rPr>
-                <w:rFonts w:ascii="Times New Roman" w:eastAsiaTheme="majorEastAsia" w:hAnsi="Times New Roman"/>
-                <w:sz w:val="28"/>
-                <w:szCs w:val="28"/>
-              </w:rPr>
-              <w:t>Info.TechOrderManager.DSN</w:t>
-            </w:r>
-            <w:proofErr w:type="spellEnd"/>
-            <w:r>
-              <w:rPr>
-                <w:rFonts w:ascii="Times New Roman" w:eastAsiaTheme="majorEastAsia" w:hAnsi="Times New Roman"/>
-                <w:sz w:val="28"/>
-                <w:szCs w:val="28"/>
-              </w:rPr>
-              <w:t>}</w:t>
+              <w:t xml:space="preserve"> {Info.TechOrderManager.DSN}</w:t>
             </w:r>
           </w:p>
           <w:p>
@@ -842,7 +720,6 @@
               </w:rPr>
               <w:t xml:space="preserve"> {</w:t>
             </w:r>
-            <w:proofErr w:type="spellStart"/>
             <w:proofErr w:type="gramStart"/>
             <w:r>
               <w:rPr>
@@ -852,7 +729,6 @@
               </w:rPr>
               <w:t>Info.TechOrderManager.Email</w:t>
             </w:r>
-            <w:proofErr w:type="spellEnd"/>
             <w:proofErr w:type="gramEnd"/>
             <w:r>
               <w:rPr>
@@ -923,7 +799,7 @@
         </w:rPr>
         <w:fldChar w:fldCharType="separate"/>
       </w:r>
-      <w:hyperlink w:anchor="_Toc176436912" w:history="1">
+      <w:hyperlink w:anchor="_Toc176789523" w:history="1">
         <w:r>
           <w:rPr>
             <w:rStyle w:val="Hyperlink"/>
@@ -950,7 +826,7 @@
             <w:noProof/>
             <w:webHidden/>
           </w:rPr>
-          <w:instrText xml:space="preserve"> PAGEREF _Toc176436912 \h </w:instrText>
+          <w:instrText xml:space="preserve"> PAGEREF _Toc176789523 \h </w:instrText>
         </w:r>
         <w:r>
           <w:rPr>
@@ -991,7 +867,7 @@
           <w14:ligatures w14:val="standardContextual"/>
         </w:rPr>
       </w:pPr>
-      <w:hyperlink w:anchor="_Toc176436913" w:history="1">
+      <w:hyperlink w:anchor="_Toc176789524" w:history="1">
         <w:r>
           <w:rPr>
             <w:rStyle w:val="Hyperlink"/>
@@ -1018,7 +894,7 @@
             <w:noProof/>
             <w:webHidden/>
           </w:rPr>
-          <w:instrText xml:space="preserve"> PAGEREF _Toc176436913 \h </w:instrText>
+          <w:instrText xml:space="preserve"> PAGEREF _Toc176789524 \h </w:instrText>
         </w:r>
         <w:r>
           <w:rPr>
@@ -1059,7 +935,7 @@
           <w14:ligatures w14:val="standardContextual"/>
         </w:rPr>
       </w:pPr>
-      <w:hyperlink w:anchor="_Toc176436914" w:history="1">
+      <w:hyperlink w:anchor="_Toc176789525" w:history="1">
         <w:r>
           <w:rPr>
             <w:rStyle w:val="Hyperlink"/>
@@ -1086,7 +962,7 @@
             <w:noProof/>
             <w:webHidden/>
           </w:rPr>
-          <w:instrText xml:space="preserve"> PAGEREF _Toc176436914 \h </w:instrText>
+          <w:instrText xml:space="preserve"> PAGEREF _Toc176789525 \h </w:instrText>
         </w:r>
         <w:r>
           <w:rPr>
@@ -1127,7 +1003,7 @@
           <w14:ligatures w14:val="standardContextual"/>
         </w:rPr>
       </w:pPr>
-      <w:hyperlink w:anchor="_Toc176436915" w:history="1">
+      <w:hyperlink w:anchor="_Toc176789526" w:history="1">
         <w:r>
           <w:rPr>
             <w:rStyle w:val="Hyperlink"/>
@@ -1154,7 +1030,7 @@
             <w:noProof/>
             <w:webHidden/>
           </w:rPr>
-          <w:instrText xml:space="preserve"> PAGEREF _Toc176436915 \h </w:instrText>
+          <w:instrText xml:space="preserve"> PAGEREF _Toc176789526 \h </w:instrText>
         </w:r>
         <w:r>
           <w:rPr>
@@ -1195,13 +1071,13 @@
           <w14:ligatures w14:val="standardContextual"/>
         </w:rPr>
       </w:pPr>
-      <w:hyperlink w:anchor="_Toc176436916" w:history="1">
+      <w:hyperlink w:anchor="_Toc176789527" w:history="1">
         <w:r>
           <w:rPr>
             <w:rStyle w:val="Hyperlink"/>
             <w:noProof/>
           </w:rPr>
-          <w:t>1.4. S1000D Conversion Plan</w:t>
+          <w:t>1.4. MIL-STD-3048 (S1000D) Conversion Plan</w:t>
         </w:r>
         <w:r>
           <w:rPr>
@@ -1222,7 +1098,7 @@
             <w:noProof/>
             <w:webHidden/>
           </w:rPr>
-          <w:instrText xml:space="preserve"> PAGEREF _Toc176436916 \h </w:instrText>
+          <w:instrText xml:space="preserve"> PAGEREF _Toc176789527 \h </w:instrText>
         </w:r>
         <w:r>
           <w:rPr>
@@ -1263,7 +1139,7 @@
           <w14:ligatures w14:val="standardContextual"/>
         </w:rPr>
       </w:pPr>
-      <w:hyperlink w:anchor="_Toc176436917" w:history="1">
+      <w:hyperlink w:anchor="_Toc176789528" w:history="1">
         <w:r>
           <w:rPr>
             <w:rStyle w:val="Hyperlink"/>
@@ -1290,7 +1166,7 @@
             <w:noProof/>
             <w:webHidden/>
           </w:rPr>
-          <w:instrText xml:space="preserve"> PAGEREF _Toc176436917 \h </w:instrText>
+          <w:instrText xml:space="preserve"> PAGEREF _Toc176789528 \h </w:instrText>
         </w:r>
         <w:r>
           <w:rPr>
@@ -1331,7 +1207,7 @@
           <w14:ligatures w14:val="standardContextual"/>
         </w:rPr>
       </w:pPr>
-      <w:hyperlink w:anchor="_Toc176436918" w:history="1">
+      <w:hyperlink w:anchor="_Toc176789529" w:history="1">
         <w:r>
           <w:rPr>
             <w:rStyle w:val="Hyperlink"/>
@@ -1358,7 +1234,7 @@
             <w:noProof/>
             <w:webHidden/>
           </w:rPr>
-          <w:instrText xml:space="preserve"> PAGEREF _Toc176436918 \h </w:instrText>
+          <w:instrText xml:space="preserve"> PAGEREF _Toc176789529 \h </w:instrText>
         </w:r>
         <w:r>
           <w:rPr>
@@ -1399,7 +1275,7 @@
           <w14:ligatures w14:val="standardContextual"/>
         </w:rPr>
       </w:pPr>
-      <w:hyperlink w:anchor="_Toc176436919" w:history="1">
+      <w:hyperlink w:anchor="_Toc176789530" w:history="1">
         <w:r>
           <w:rPr>
             <w:rStyle w:val="Hyperlink"/>
@@ -1426,7 +1302,7 @@
             <w:noProof/>
             <w:webHidden/>
           </w:rPr>
-          <w:instrText xml:space="preserve"> PAGEREF _Toc176436919 \h </w:instrText>
+          <w:instrText xml:space="preserve"> PAGEREF _Toc176789530 \h </w:instrText>
         </w:r>
         <w:r>
           <w:rPr>
@@ -1467,7 +1343,7 @@
           <w14:ligatures w14:val="standardContextual"/>
         </w:rPr>
       </w:pPr>
-      <w:hyperlink w:anchor="_Toc176436920" w:history="1">
+      <w:hyperlink w:anchor="_Toc176789531" w:history="1">
         <w:r>
           <w:rPr>
             <w:rStyle w:val="Hyperlink"/>
@@ -1494,7 +1370,7 @@
             <w:noProof/>
             <w:webHidden/>
           </w:rPr>
-          <w:instrText xml:space="preserve"> PAGEREF _Toc176436920 \h </w:instrText>
+          <w:instrText xml:space="preserve"> PAGEREF _Toc176789531 \h </w:instrText>
         </w:r>
         <w:r>
           <w:rPr>
@@ -1536,7 +1412,7 @@
           <w14:ligatures w14:val="standardContextual"/>
         </w:rPr>
       </w:pPr>
-      <w:hyperlink w:anchor="_Toc176436921" w:history="1">
+      <w:hyperlink w:anchor="_Toc176789532" w:history="1">
         <w:r>
           <w:rPr>
             <w:rStyle w:val="Hyperlink"/>
@@ -1580,7 +1456,7 @@
             <w:noProof/>
             <w:webHidden/>
           </w:rPr>
-          <w:instrText xml:space="preserve"> PAGEREF _Toc176436921 \h </w:instrText>
+          <w:instrText xml:space="preserve"> PAGEREF _Toc176789532 \h </w:instrText>
         </w:r>
         <w:r>
           <w:rPr>
@@ -1621,7 +1497,7 @@
           <w14:ligatures w14:val="standardContextual"/>
         </w:rPr>
       </w:pPr>
-      <w:hyperlink w:anchor="_Toc176436922" w:history="1">
+      <w:hyperlink w:anchor="_Toc176789533" w:history="1">
         <w:r>
           <w:rPr>
             <w:rStyle w:val="Hyperlink"/>
@@ -1664,7 +1540,7 @@
             <w:noProof/>
             <w:webHidden/>
           </w:rPr>
-          <w:instrText xml:space="preserve"> PAGEREF _Toc176436922 \h </w:instrText>
+          <w:instrText xml:space="preserve"> PAGEREF _Toc176789533 \h </w:instrText>
         </w:r>
         <w:r>
           <w:rPr>
@@ -1705,7 +1581,7 @@
           <w14:ligatures w14:val="standardContextual"/>
         </w:rPr>
       </w:pPr>
-      <w:hyperlink w:anchor="_Toc176436923" w:history="1">
+      <w:hyperlink w:anchor="_Toc176789534" w:history="1">
         <w:r>
           <w:rPr>
             <w:rStyle w:val="Hyperlink"/>
@@ -1748,7 +1624,7 @@
             <w:noProof/>
             <w:webHidden/>
           </w:rPr>
-          <w:instrText xml:space="preserve"> PAGEREF _Toc176436923 \h </w:instrText>
+          <w:instrText xml:space="preserve"> PAGEREF _Toc176789534 \h </w:instrText>
         </w:r>
         <w:r>
           <w:rPr>
@@ -1790,7 +1666,7 @@
           <w14:ligatures w14:val="standardContextual"/>
         </w:rPr>
       </w:pPr>
-      <w:hyperlink w:anchor="_Toc176436924" w:history="1">
+      <w:hyperlink w:anchor="_Toc176789535" w:history="1">
         <w:r>
           <w:rPr>
             <w:rStyle w:val="Hyperlink"/>
@@ -1834,7 +1710,7 @@
             <w:noProof/>
             <w:webHidden/>
           </w:rPr>
-          <w:instrText xml:space="preserve"> PAGEREF _Toc176436924 \h </w:instrText>
+          <w:instrText xml:space="preserve"> PAGEREF _Toc176789535 \h </w:instrText>
         </w:r>
         <w:r>
           <w:rPr>
@@ -2242,7 +2118,7 @@
     </w:p>
     <w:p/>
     <w:p>
-      <w:bookmarkStart w:id="0" w:name="_Toc176436912"/>
+      <w:bookmarkStart w:id="0" w:name="_Toc176789523"/>
       <w:r>
         <w:rPr>
           <w:rStyle w:val="Heading1Char"/>
@@ -2259,38 +2135,24 @@
         <w:rPr>
           <w:rStyle w:val="Heading1Char"/>
         </w:rPr>
-        <w:t>{</w:t>
-      </w:r>
-      <w:proofErr w:type="spellStart"/>
+        <w:t>{Info.ProgramName}</w:t>
+      </w:r>
       <w:r>
         <w:rPr>
           <w:rStyle w:val="Heading1Char"/>
         </w:rPr>
-        <w:t>Info.ProgramName</w:t>
-      </w:r>
-      <w:proofErr w:type="spellEnd"/>
+        <w:t xml:space="preserve"> </w:t>
+      </w:r>
       <w:r>
         <w:rPr>
           <w:rStyle w:val="Heading1Char"/>
         </w:rPr>
-        <w:t>}</w:t>
+        <w:t>De</w:t>
       </w:r>
       <w:r>
         <w:rPr>
           <w:rStyle w:val="Heading1Char"/>
         </w:rPr>
-        <w:t xml:space="preserve"> </w:t>
-      </w:r>
-      <w:r>
-        <w:rPr>
-          <w:rStyle w:val="Heading1Char"/>
-        </w:rPr>
-        <w:t>De</w:t>
-      </w:r>
-      <w:r>
-        <w:rPr>
-          <w:rStyle w:val="Heading1Char"/>
-        </w:rPr>
         <w:t>scription and General Information</w:t>
       </w:r>
       <w:bookmarkEnd w:id="0"/>
@@ -2308,20 +2170,12 @@
         <w:t xml:space="preserve"> </w:t>
       </w:r>
       <w:r>
-        <w:t>{</w:t>
-      </w:r>
-      <w:proofErr w:type="spellStart"/>
-      <w:r>
-        <w:t>Description.Description</w:t>
-      </w:r>
-      <w:proofErr w:type="spellEnd"/>
-      <w:r>
-        <w:t>}</w:t>
+        <w:t>{Description.Description}</w:t>
       </w:r>
     </w:p>
     <w:p/>
     <w:p>
-      <w:bookmarkStart w:id="1" w:name="_Toc176436913"/>
+      <w:bookmarkStart w:id="1" w:name="_Toc176789524"/>
       <w:r>
         <w:rPr>
           <w:rStyle w:val="Heading2Char"/>
@@ -2340,20 +2194,12 @@
         <w:t xml:space="preserve"> </w:t>
       </w:r>
       <w:r>
-        <w:t>{</w:t>
-      </w:r>
-      <w:proofErr w:type="spellStart"/>
-      <w:r>
-        <w:t>Description.Introduction</w:t>
-      </w:r>
-      <w:proofErr w:type="spellEnd"/>
-      <w:r>
-        <w:t>}</w:t>
+        <w:t>{Description.Introduction}</w:t>
       </w:r>
     </w:p>
     <w:p/>
     <w:p>
-      <w:bookmarkStart w:id="2" w:name="_Toc176436914"/>
+      <w:bookmarkStart w:id="2" w:name="_Toc176789525"/>
       <w:r>
         <w:rPr>
           <w:rStyle w:val="Heading2Char"/>
@@ -2372,15 +2218,7 @@
         <w:t xml:space="preserve"> </w:t>
       </w:r>
       <w:r>
-        <w:t>The {</w:t>
-      </w:r>
-      <w:proofErr w:type="spellStart"/>
-      <w:r>
-        <w:t>Info.ProgramName</w:t>
-      </w:r>
-      <w:proofErr w:type="spellEnd"/>
-      <w:r>
-        <w:t xml:space="preserve">} TO sustainment support is provided by </w:t>
+        <w:t xml:space="preserve">The {Info.ProgramName} TO sustainment support is provided by </w:t>
       </w:r>
       <w:r>
         <w:t>{#</w:t>
@@ -2430,7 +2268,6 @@
       <w:r>
         <w:t>{</w:t>
       </w:r>
-      <w:proofErr w:type="spellStart"/>
       <w:r>
         <w:t>Labor</w:t>
       </w:r>
@@ -2441,11 +2278,7 @@
         <w:t>ContractorSupport.</w:t>
       </w:r>
       <w:r>
-        <w:t>LaborCost</w:t>
-      </w:r>
-      <w:proofErr w:type="spellEnd"/>
-      <w:r>
-        <w:t>}, Contract #{</w:t>
+        <w:t>LaborCost}, Contract #{</w:t>
       </w:r>
       <w:r>
         <w:t>Labor</w:t>
@@ -2509,7 +2342,6 @@
       <w:r>
         <w:t>{</w:t>
       </w:r>
-      <w:proofErr w:type="spellStart"/>
       <w:r>
         <w:t>Distribution</w:t>
       </w:r>
@@ -2519,7 +2351,6 @@
       <w:r>
         <w:t>Cost</w:t>
       </w:r>
-      <w:proofErr w:type="spellEnd"/>
       <w:r>
         <w:t>}</w:t>
       </w:r>
@@ -2532,7 +2363,7 @@
     </w:p>
     <w:p/>
     <w:p>
-      <w:bookmarkStart w:id="3" w:name="_Toc176436915"/>
+      <w:bookmarkStart w:id="3" w:name="_Toc176789526"/>
       <w:r>
         <w:rPr>
           <w:rStyle w:val="Heading2Char"/>
@@ -2624,36 +2455,28 @@
         <w:t xml:space="preserve"> </w:t>
       </w:r>
       <w:r>
+        <w:t xml:space="preserve">{Info.ProgramName} </w:t>
+      </w:r>
+      <w:r>
+        <w:t xml:space="preserve">TOs are authored and sustained in TOAP. All future TOs to include modification or newly developed TOs will be developed in TOAP. TOs moving from acquisition to sustainment will be authored and sustained in </w:t>
+      </w:r>
+      <w:proofErr w:type="gramStart"/>
+      <w:r>
+        <w:t>TOAP.</w:t>
+      </w:r>
+      <w:r>
         <w:t>{</w:t>
       </w:r>
-      <w:proofErr w:type="spellStart"/>
-      <w:r>
-        <w:t>Info.ProgramName</w:t>
-      </w:r>
-      <w:proofErr w:type="spellEnd"/>
-      <w:r>
-        <w:t xml:space="preserve">} </w:t>
-      </w:r>
-      <w:r>
-        <w:t xml:space="preserve">TOs are authored and sustained in TOAP. All future TOs to include modification or newly developed TOs will be developed in TOAP. TOs moving from acquisition to sustainment will be authored and sustained in </w:t>
-      </w:r>
-      <w:proofErr w:type="gramStart"/>
-      <w:r>
-        <w:t>TOAP.</w:t>
+      <w:proofErr w:type="gramEnd"/>
+      <w:r>
+        <w:t>/</w:t>
+      </w:r>
+      <w:r>
+        <w:t>}</w:t>
       </w:r>
       <w:r>
         <w:t>{</w:t>
       </w:r>
-      <w:proofErr w:type="gramEnd"/>
-      <w:r>
-        <w:t>/</w:t>
-      </w:r>
-      <w:r>
-        <w:t>}</w:t>
-      </w:r>
-      <w:r>
-        <w:t>{</w:t>
-      </w:r>
       <w:r>
         <w:t>#</w:t>
       </w:r>
@@ -2664,58 +2487,29 @@
         <w:t>AuthoredInTOAPType</w:t>
       </w:r>
       <w:r>
-        <w:t xml:space="preserve"> === “partially”}{</w:t>
-      </w:r>
-      <w:proofErr w:type="spellStart"/>
-      <w:r>
-        <w:t>Info.ProgramName</w:t>
-      </w:r>
-      <w:proofErr w:type="spellEnd"/>
-      <w:r>
-        <w:t xml:space="preserve">} </w:t>
+        <w:t xml:space="preserve"> === “partially”}{Info.ProgramName} </w:t>
       </w:r>
       <w:r>
         <w:t>consisting of</w:t>
       </w:r>
       <w:r>
-        <w:t xml:space="preserve"> {</w:t>
-      </w:r>
-      <w:proofErr w:type="spellStart"/>
-      <w:r>
-        <w:t>TechnicalOrders.TotalCount</w:t>
-      </w:r>
-      <w:proofErr w:type="spellEnd"/>
-      <w:r>
-        <w:t xml:space="preserve">} </w:t>
+        <w:t xml:space="preserve"> {TechnicalOrders.TotalCount} </w:t>
       </w:r>
       <w:r>
         <w:t>TOs. Of the</w:t>
       </w:r>
       <w:r>
-        <w:t xml:space="preserve"> {</w:t>
-      </w:r>
-      <w:proofErr w:type="spellStart"/>
-      <w:r>
-        <w:t>TechnicalOrders.TotalCount</w:t>
-      </w:r>
-      <w:proofErr w:type="spellEnd"/>
-      <w:r>
-        <w:t xml:space="preserve">} </w:t>
+        <w:t xml:space="preserve"> {TechnicalOrders.TotalCount} </w:t>
       </w:r>
       <w:r>
         <w:t xml:space="preserve">TOs, </w:t>
       </w:r>
       <w:r>
-        <w:t>{</w:t>
-      </w:r>
-      <w:proofErr w:type="spellStart"/>
-      <w:r>
-        <w:t>TechnicalOrders.</w:t>
+        <w:t>{TechnicalOrders.</w:t>
       </w:r>
       <w:r>
         <w:t>NumAuthoredInTOAP</w:t>
       </w:r>
-      <w:proofErr w:type="spellEnd"/>
       <w:r>
         <w:t>}</w:t>
       </w:r>
@@ -2745,16 +2539,11 @@
         <w:t>Additional </w:t>
       </w:r>
       <w:r>
-        <w:t>{</w:t>
-      </w:r>
-      <w:proofErr w:type="spellStart"/>
-      <w:r>
-        <w:t>TechnicalOrders.</w:t>
+        <w:t>{TechnicalOrders.</w:t>
       </w:r>
       <w:r>
         <w:t>NumNotAuthoredInTOAP</w:t>
       </w:r>
-      <w:proofErr w:type="spellEnd"/>
       <w:r>
         <w:t xml:space="preserve">} </w:t>
       </w:r>
@@ -2787,24 +2576,11 @@
         <w:t>Currently there are </w:t>
       </w:r>
       <w:r>
-        <w:t>{</w:t>
-      </w:r>
-      <w:proofErr w:type="spellStart"/>
-      <w:r>
-        <w:t>TechnicalOrders</w:t>
-      </w:r>
-      <w:proofErr w:type="spellEnd"/>
-      <w:r>
-        <w:t>.</w:t>
-      </w:r>
-      <w:r>
-        <w:t xml:space="preserve"> </w:t>
-      </w:r>
-      <w:proofErr w:type="spellStart"/>
-      <w:r>
-        <w:t>NumUnpublished</w:t>
-      </w:r>
-      <w:proofErr w:type="spellEnd"/>
+        <w:t>{TechnicalOrders.</w:t>
+      </w:r>
+      <w:r>
+        <w:t xml:space="preserve"> NumUnpublished</w:t>
+      </w:r>
       <w:r>
         <w:t>}</w:t>
       </w:r>
@@ -2845,16 +2621,11 @@
         <w:t>The remaining </w:t>
       </w:r>
       <w:r>
-        <w:t>{</w:t>
-      </w:r>
-      <w:proofErr w:type="spellStart"/>
-      <w:r>
-        <w:t>TechnicalOrders.</w:t>
+        <w:t>{TechnicalOrders.</w:t>
       </w:r>
       <w:r>
         <w:t>NumWillNotBeAuthoredInTOAP</w:t>
       </w:r>
-      <w:proofErr w:type="spellEnd"/>
       <w:r>
         <w:t>}</w:t>
       </w:r>
@@ -2899,43 +2670,142 @@
     </w:p>
     <w:p/>
     <w:p>
-      <w:bookmarkStart w:id="4" w:name="_Toc176436916"/>
+      <w:bookmarkStart w:id="4" w:name="_Toc176789527"/>
       <w:r>
         <w:rPr>
           <w:rStyle w:val="Heading2Char"/>
         </w:rPr>
-        <w:t xml:space="preserve">1.4. S1000D Conversion </w:t>
-      </w:r>
-      <w:proofErr w:type="gramStart"/>
+        <w:t>1.4.</w:t>
+      </w:r>
       <w:r>
         <w:rPr>
           <w:rStyle w:val="Heading2Char"/>
         </w:rPr>
-        <w:t>Plan</w:t>
+        <w:t xml:space="preserve"> </w:t>
+      </w:r>
+      <w:r>
+        <w:rPr>
+          <w:rStyle w:val="Heading2Char"/>
+        </w:rPr>
+        <w:t>MIL-STD-3048 (S1000D) Conversion Plan</w:t>
       </w:r>
       <w:bookmarkEnd w:id="4"/>
       <w:r>
+        <w:rPr>
+          <w:b/>
+          <w:bCs/>
+        </w:rPr>
         <w:t>:</w:t>
       </w:r>
       <w:r>
+        <w:t xml:space="preserve"> </w:t>
+      </w:r>
+      <w:r>
+        <w:t>{#Labor.MILSTD3048Status === “</w:t>
+      </w:r>
+      <w:r>
+        <w:t>current</w:t>
+      </w:r>
+      <w:r>
+        <w:t>”}</w:t>
+      </w:r>
+      <w:r>
+        <w:t>{Info.</w:t>
+      </w:r>
+      <w:r>
+        <w:t>ProgramName</w:t>
+      </w:r>
+      <w:r>
+        <w:t xml:space="preserve">} </w:t>
+      </w:r>
+      <w:r>
+        <w:t>is currently authoring TOs to MIL-STD-3048 (S1000D) utilizing</w:t>
+      </w:r>
+      <w:r>
+        <w:t xml:space="preserve"> {#Labor.MILSTD</w:t>
+      </w:r>
+      <w:r>
+        <w:t>3048</w:t>
+      </w:r>
+      <w:r>
+        <w:t>Location !== “outside”}</w:t>
+      </w:r>
+      <w:r>
+        <w:t>{Labor.MILSTD3048Contractor}</w:t>
+      </w:r>
+      <w:r>
+        <w:t>{/}</w:t>
+      </w:r>
+      <w:r>
         <w:t>{</w:t>
       </w:r>
-      <w:proofErr w:type="spellStart"/>
-      <w:proofErr w:type="gramEnd"/>
-      <w:r>
-        <w:t>Info.ProgramName</w:t>
-      </w:r>
-      <w:proofErr w:type="spellEnd"/>
-      <w:r>
-        <w:t>}</w:t>
-      </w:r>
-      <w:r>
-        <w:t xml:space="preserve"> is currently in the process of converting Tech Data to S1000D utilizing Technical Data Support Services Enterprise (TDSSe2) contract, data will be sustained in TOAP.</w:t>
+      <w:r>
+        <w:t>#</w:t>
+      </w:r>
+      <w:r>
+        <w:t>Labor.</w:t>
+      </w:r>
+      <w:r>
+        <w:t>MILSTD3048Location === “outside”}{Labor.MILSTD3048Source</w:t>
+      </w:r>
+      <w:r>
+        <w:t>Data</w:t>
+      </w:r>
+      <w:r>
+        <w:t>}{/}</w:t>
+      </w:r>
+      <w:r>
+        <w:t>.</w:t>
+      </w:r>
+      <w:r>
+        <w:t>{/}</w:t>
+      </w:r>
+      <w:r>
+        <w:t>{#Labor.MILSTD3048Status === “</w:t>
+      </w:r>
+      <w:r>
+        <w:t>plan</w:t>
+      </w:r>
+      <w:r>
+        <w:t>”}</w:t>
+      </w:r>
+      <w:r>
+        <w:t>{Info.ProgramName}</w:t>
+      </w:r>
+      <w:r>
+        <w:t xml:space="preserve"> </w:t>
+      </w:r>
+      <w:r>
+        <w:t>is currently in the process of converting Tech Data to MIL-STD-3048 (S1000D) utilizing</w:t>
+      </w:r>
+      <w:r>
+        <w:t xml:space="preserve"> {Labor.MILSTD3048Contractor} </w:t>
+      </w:r>
+      <w:r>
+        <w:t>contract, data will be sustained in TOAP</w:t>
+      </w:r>
+      <w:r>
+        <w:t>{/}</w:t>
+      </w:r>
+      <w:r>
+        <w:t xml:space="preserve">{#Labor.MILSTD3048Status === “noplan”} </w:t>
+      </w:r>
+      <w:r>
+        <w:t>There are no plans to convert</w:t>
+      </w:r>
+      <w:r>
+        <w:t xml:space="preserve"> {Info.ProgramName} </w:t>
+      </w:r>
+      <w:r>
+        <w:t>TOs to MIL-STD-3048 (S1000D).</w:t>
+      </w:r>
+      <w:r>
+        <w:t>{/}</w:t>
       </w:r>
     </w:p>
     <w:p/>
     <w:p>
-      <w:bookmarkStart w:id="5" w:name="_Toc176436917"/>
+      <w:bookmarkStart w:id="5" w:name="_Toc176789528"/>
       <w:r>
         <w:rPr>
           <w:rStyle w:val="Heading2Char"/>
@@ -3029,16 +2899,11 @@
         <w:t xml:space="preserve">There are currently </w:t>
       </w:r>
       <w:r>
-        <w:t>{</w:t>
-      </w:r>
-      <w:proofErr w:type="spellStart"/>
-      <w:r>
-        <w:t>TechnicalOrders.</w:t>
+        <w:t>{TechnicalOrders.</w:t>
       </w:r>
       <w:r>
         <w:t>NumInAcquisition</w:t>
       </w:r>
-      <w:proofErr w:type="spellEnd"/>
       <w:r>
         <w:t>}</w:t>
       </w:r>
@@ -3059,7 +2924,7 @@
     </w:p>
     <w:p/>
     <w:p>
-      <w:bookmarkStart w:id="6" w:name="_Toc176436918"/>
+      <w:bookmarkStart w:id="6" w:name="_Toc176789529"/>
       <w:r>
         <w:rPr>
           <w:rStyle w:val="Heading2Char"/>
@@ -3094,15 +2959,7 @@
         <w:t xml:space="preserve"> </w:t>
       </w:r>
       <w:r>
-        <w:t>{</w:t>
-      </w:r>
-      <w:proofErr w:type="spellStart"/>
-      <w:r>
-        <w:t>Description.ConfigurationPlan</w:t>
-      </w:r>
-      <w:proofErr w:type="spellEnd"/>
-      <w:r>
-        <w:t>}</w:t>
+        <w:t>{Description.ConfigurationPlan}</w:t>
       </w:r>
       <w:r>
         <w:t xml:space="preserve"> </w:t>
@@ -3110,7 +2967,7 @@
     </w:p>
     <w:p/>
     <w:p>
-      <w:bookmarkStart w:id="7" w:name="_Toc176436919"/>
+      <w:bookmarkStart w:id="7" w:name="_Toc176789530"/>
       <w:r>
         <w:rPr>
           <w:rStyle w:val="Heading2Char"/>
@@ -3141,15 +2998,7 @@
         <w:t xml:space="preserve">The </w:t>
       </w:r>
       <w:r>
-        <w:t>{</w:t>
-      </w:r>
-      <w:proofErr w:type="spellStart"/>
-      <w:r>
-        <w:t>Info.ProgramName</w:t>
-      </w:r>
-      <w:proofErr w:type="spellEnd"/>
-      <w:r>
-        <w:t>}</w:t>
+        <w:t>{Info.ProgramName}</w:t>
       </w:r>
       <w:r>
         <w:t xml:space="preserve"> program</w:t>
@@ -3161,15 +3010,7 @@
         <w:t xml:space="preserve">maintains </w:t>
       </w:r>
       <w:r>
-        <w:t>{</w:t>
-      </w:r>
-      <w:proofErr w:type="spellStart"/>
-      <w:r>
-        <w:t>TechnicalOrders.TotalTypeCount</w:t>
-      </w:r>
-      <w:proofErr w:type="spellEnd"/>
-      <w:r>
-        <w:t>}</w:t>
+        <w:t>{TechnicalOrders.TotalTypeCount}</w:t>
       </w:r>
       <w:r>
         <w:t xml:space="preserve"> </w:t>
@@ -3184,15 +3025,7 @@
         <w:t xml:space="preserve">Os; </w:t>
       </w:r>
       <w:r>
-        <w:t>{</w:t>
-      </w:r>
-      <w:proofErr w:type="spellStart"/>
-      <w:r>
-        <w:t>TechnicalOrders.NumPaper</w:t>
-      </w:r>
-      <w:proofErr w:type="spellEnd"/>
-      <w:r>
-        <w:t>}</w:t>
+        <w:t>{TechnicalOrders.NumPaper}</w:t>
       </w:r>
       <w:r>
         <w:t xml:space="preserve"> </w:t>
@@ -3201,15 +3034,7 @@
         <w:t xml:space="preserve">paper, </w:t>
       </w:r>
       <w:r>
-        <w:t>{</w:t>
-      </w:r>
-      <w:proofErr w:type="spellStart"/>
-      <w:r>
-        <w:t>TechnicalOrders.NumElectronic</w:t>
-      </w:r>
-      <w:proofErr w:type="spellEnd"/>
-      <w:r>
-        <w:t>}</w:t>
+        <w:t>{TechnicalOrders.NumElectronic}</w:t>
       </w:r>
       <w:r>
         <w:t xml:space="preserve"> </w:t>
@@ -3224,15 +3049,7 @@
         <w:t xml:space="preserve">, </w:t>
       </w:r>
       <w:r>
-        <w:t>{</w:t>
-      </w:r>
-      <w:proofErr w:type="spellStart"/>
-      <w:r>
-        <w:t>TechnicalOrders.NumCDDVD</w:t>
-      </w:r>
-      <w:proofErr w:type="spellEnd"/>
-      <w:r>
-        <w:t>}</w:t>
+        <w:t>{TechnicalOrders.NumCDDVD}</w:t>
       </w:r>
       <w:r>
         <w:t xml:space="preserve"> </w:t>
@@ -3282,15 +3099,7 @@
         <w:t xml:space="preserve"> there are</w:t>
       </w:r>
       <w:r>
-        <w:t xml:space="preserve"> {</w:t>
-      </w:r>
-      <w:proofErr w:type="spellStart"/>
-      <w:r>
-        <w:t>TechnicalOrders.NumUnpublished</w:t>
-      </w:r>
-      <w:proofErr w:type="spellEnd"/>
-      <w:r>
-        <w:t>}</w:t>
+        <w:t xml:space="preserve"> {TechnicalOrders.NumUnpublished}</w:t>
       </w:r>
       <w:r>
         <w:t xml:space="preserve"> </w:t>
@@ -3313,7 +3122,7 @@
     </w:p>
     <w:p/>
     <w:p>
-      <w:bookmarkStart w:id="8" w:name="_Toc176436920"/>
+      <w:bookmarkStart w:id="8" w:name="_Toc176789531"/>
       <w:r>
         <w:rPr>
           <w:rStyle w:val="Heading2Char"/>
@@ -3349,15 +3158,7 @@
         <w:t xml:space="preserve"> </w:t>
       </w:r>
       <w:r>
-        <w:t>{</w:t>
-      </w:r>
-      <w:proofErr w:type="spellStart"/>
-      <w:r>
-        <w:t>Description.SystemMissionDescription</w:t>
-      </w:r>
-      <w:proofErr w:type="spellEnd"/>
-      <w:r>
-        <w:t>}</w:t>
+        <w:t>{Description.SystemMissionDescription}</w:t>
       </w:r>
       <w:r>
         <w:t xml:space="preserve"> </w:t>
@@ -3376,37 +3177,29 @@
         </w:tabs>
         <w:ind w:left="0" w:firstLine="0"/>
       </w:pPr>
-      <w:bookmarkStart w:id="9" w:name="_Toc176436921"/>
+      <w:bookmarkStart w:id="9" w:name="_Toc176789532"/>
       <w:r>
         <w:rPr>
           <w:rStyle w:val="Heading1Char"/>
         </w:rPr>
         <w:t>{</w:t>
       </w:r>
-      <w:proofErr w:type="spellStart"/>
       <w:r>
         <w:rPr>
           <w:rStyle w:val="Heading1Char"/>
         </w:rPr>
-        <w:t>Info.ProgramName</w:t>
-      </w:r>
-      <w:proofErr w:type="spellEnd"/>
+        <w:t>Info.ProgramName}</w:t>
+      </w:r>
       <w:r>
         <w:rPr>
           <w:rStyle w:val="Heading1Char"/>
         </w:rPr>
-        <w:t>}</w:t>
+        <w:t xml:space="preserve"> </w:t>
       </w:r>
       <w:r>
         <w:rPr>
           <w:rStyle w:val="Heading1Char"/>
         </w:rPr>
-        <w:t xml:space="preserve"> </w:t>
-      </w:r>
-      <w:r>
-        <w:rPr>
-          <w:rStyle w:val="Heading1Char"/>
-        </w:rPr>
         <w:t>Labor</w:t>
       </w:r>
       <w:bookmarkEnd w:id="9"/>
@@ -3423,15 +3216,7 @@
         <w:t xml:space="preserve"> </w:t>
       </w:r>
       <w:r>
-        <w:t>All labor requirements for {</w:t>
-      </w:r>
-      <w:proofErr w:type="spellStart"/>
-      <w:r>
-        <w:t>Info.ProgramName</w:t>
-      </w:r>
-      <w:proofErr w:type="spellEnd"/>
-      <w:r>
-        <w:t>}</w:t>
+        <w:t>All labor requirements for {Info.ProgramName}</w:t>
       </w:r>
       <w:r>
         <w:t xml:space="preserve"> </w:t>
@@ -3463,49 +3248,35 @@
         </w:tabs>
         <w:ind w:left="0" w:firstLine="0"/>
       </w:pPr>
-      <w:bookmarkStart w:id="10" w:name="_Toc176436922"/>
+      <w:bookmarkStart w:id="10" w:name="_Toc176789533"/>
       <w:r>
         <w:rPr>
           <w:rStyle w:val="Heading2Char"/>
         </w:rPr>
-        <w:t>{</w:t>
-      </w:r>
-      <w:proofErr w:type="spellStart"/>
+        <w:t>{In</w:t>
+      </w:r>
       <w:r>
         <w:rPr>
           <w:rStyle w:val="Heading2Char"/>
         </w:rPr>
-        <w:t>In</w:t>
+        <w:t>fo.ProgramName}</w:t>
       </w:r>
       <w:r>
         <w:rPr>
           <w:rStyle w:val="Heading2Char"/>
         </w:rPr>
-        <w:t>fo.ProgramName</w:t>
-      </w:r>
-      <w:proofErr w:type="spellEnd"/>
+        <w:t xml:space="preserve"> </w:t>
+      </w:r>
       <w:r>
         <w:rPr>
           <w:rStyle w:val="Heading2Char"/>
         </w:rPr>
-        <w:t>}</w:t>
+        <w:t xml:space="preserve">Labor </w:t>
       </w:r>
       <w:r>
         <w:rPr>
           <w:rStyle w:val="Heading2Char"/>
         </w:rPr>
-        <w:t xml:space="preserve"> </w:t>
-      </w:r>
-      <w:r>
-        <w:rPr>
-          <w:rStyle w:val="Heading2Char"/>
-        </w:rPr>
-        <w:t xml:space="preserve">Labor </w:t>
-      </w:r>
-      <w:r>
-        <w:rPr>
-          <w:rStyle w:val="Heading2Char"/>
-        </w:rPr>
         <w:t>Sustainment</w:t>
       </w:r>
       <w:bookmarkEnd w:id="10"/>
@@ -3546,7 +3317,11 @@
         <w:t xml:space="preserve"> </w:t>
       </w:r>
       <w:r>
-        <w:t>Sustainment identifies requirements related to labor for the creation of TO updates resulting from recommended change</w:t>
+        <w:t xml:space="preserve">Sustainment </w:t>
+      </w:r>
+      <w:r>
+        <w:lastRenderedPageBreak/>
+        <w:t>identifies requirements related to labor for the creation of TO updates resulting from recommended change</w:t>
       </w:r>
       <w:r>
         <w:t>s</w:t>
@@ -3597,43 +3372,35 @@
         </w:tabs>
         <w:ind w:left="0" w:firstLine="0"/>
       </w:pPr>
-      <w:bookmarkStart w:id="11" w:name="_Toc176436923"/>
+      <w:bookmarkStart w:id="11" w:name="_Toc176789534"/>
       <w:r>
         <w:rPr>
           <w:rStyle w:val="Heading2Char"/>
         </w:rPr>
         <w:t>{</w:t>
       </w:r>
-      <w:proofErr w:type="spellStart"/>
       <w:r>
         <w:rPr>
           <w:rStyle w:val="Heading2Char"/>
         </w:rPr>
-        <w:t>Info.ProgramName</w:t>
-      </w:r>
-      <w:proofErr w:type="spellEnd"/>
+        <w:t>Info.ProgramName}</w:t>
+      </w:r>
       <w:r>
         <w:rPr>
           <w:rStyle w:val="Heading2Char"/>
         </w:rPr>
-        <w:t>}</w:t>
+        <w:t xml:space="preserve"> </w:t>
       </w:r>
       <w:r>
         <w:rPr>
           <w:rStyle w:val="Heading2Char"/>
         </w:rPr>
-        <w:t xml:space="preserve"> </w:t>
+        <w:t xml:space="preserve">Labor </w:t>
       </w:r>
       <w:r>
         <w:rPr>
           <w:rStyle w:val="Heading2Char"/>
         </w:rPr>
-        <w:t xml:space="preserve">Labor </w:t>
-      </w:r>
-      <w:r>
-        <w:rPr>
-          <w:rStyle w:val="Heading2Char"/>
-        </w:rPr>
         <w:t>Non-Mod Revision</w:t>
       </w:r>
       <w:bookmarkEnd w:id="11"/>
@@ -3644,13 +3411,8 @@
         <w:t xml:space="preserve">requirements are labor </w:t>
       </w:r>
       <w:r>
-        <w:t xml:space="preserve">cost associated with updates to </w:t>
-      </w:r>
-      <w:proofErr w:type="spellStart"/>
-      <w:r>
-        <w:t>TO</w:t>
-      </w:r>
-      <w:proofErr w:type="spellEnd"/>
+        <w:t>cost associated with updates to TO</w:t>
+      </w:r>
       <w:r>
         <w:t xml:space="preserve"> revisions supporting the field and depot users by providing </w:t>
       </w:r>
@@ -3699,15 +3461,7 @@
         <w:t xml:space="preserve">of </w:t>
       </w:r>
       <w:r>
-        <w:t>{</w:t>
-      </w:r>
-      <w:proofErr w:type="spellStart"/>
-      <w:r>
-        <w:t>Info.ProgramName</w:t>
-      </w:r>
-      <w:proofErr w:type="spellEnd"/>
-      <w:r>
-        <w:t>}</w:t>
+        <w:t>{Info.ProgramName}</w:t>
       </w:r>
       <w:r>
         <w:t xml:space="preserve"> Labor</w:t>
@@ -3787,21 +3541,7 @@
         <w:rPr>
           <w:b/>
         </w:rPr>
-        <w:t>{</w:t>
-      </w:r>
-      <w:proofErr w:type="spellStart"/>
-      <w:r>
-        <w:rPr>
-          <w:b/>
-        </w:rPr>
-        <w:t>Info.ProgramName</w:t>
-      </w:r>
-      <w:proofErr w:type="spellEnd"/>
-      <w:r>
-        <w:rPr>
-          <w:b/>
-        </w:rPr>
-        <w:t>}</w:t>
+        <w:t>{Info.ProgramName}</w:t>
       </w:r>
       <w:r>
         <w:rPr>
@@ -3827,15 +3567,7 @@
         <w:t xml:space="preserve"> of data within an electronic database for electronic display of </w:t>
       </w:r>
       <w:r>
-        <w:t>{</w:t>
-      </w:r>
-      <w:proofErr w:type="spellStart"/>
-      <w:r>
-        <w:t>Info.ProgramName</w:t>
-      </w:r>
-      <w:proofErr w:type="spellEnd"/>
-      <w:r>
-        <w:t>}</w:t>
+        <w:t>{Info.ProgramName}</w:t>
       </w:r>
       <w:r>
         <w:t xml:space="preserve"> Technical Data. The mission of S1000D IETM is to provide data in a current format to operate in the electronic environment allowing security configuration updates from any location, at any time.</w:t>
@@ -3944,21 +3676,7 @@
         <w:rPr>
           <w:b/>
         </w:rPr>
-        <w:t>{</w:t>
-      </w:r>
-      <w:proofErr w:type="spellStart"/>
-      <w:r>
-        <w:rPr>
-          <w:b/>
-        </w:rPr>
-        <w:t>Info.ProgramName</w:t>
-      </w:r>
-      <w:proofErr w:type="spellEnd"/>
-      <w:r>
-        <w:rPr>
-          <w:b/>
-        </w:rPr>
-        <w:t>}</w:t>
+        <w:t>{Info.ProgramName}</w:t>
       </w:r>
       <w:r>
         <w:rPr>
@@ -4024,21 +3742,7 @@
         <w:rPr>
           <w:b/>
         </w:rPr>
-        <w:t>{</w:t>
-      </w:r>
-      <w:proofErr w:type="spellStart"/>
-      <w:r>
-        <w:rPr>
-          <w:b/>
-        </w:rPr>
-        <w:t>Info.ProgramName</w:t>
-      </w:r>
-      <w:proofErr w:type="spellEnd"/>
-      <w:r>
-        <w:rPr>
-          <w:b/>
-        </w:rPr>
-        <w:t>}</w:t>
+        <w:t>{Info.ProgramName}</w:t>
       </w:r>
       <w:r>
         <w:rPr>
@@ -4083,18 +3787,14 @@
         <w:t>details</w:t>
       </w:r>
       <w:r>
-        <w:t xml:space="preserve"> are required 2.4 should be removed.</w:t>
-      </w:r>
-      <w:r>
-        <w:t xml:space="preserve"> If the program is not supported under the </w:t>
-      </w:r>
-      <w:proofErr w:type="spellStart"/>
-      <w:r>
-        <w:t>TDSSe</w:t>
-      </w:r>
-      <w:proofErr w:type="spellEnd"/>
-      <w:r>
-        <w:t xml:space="preserve"> Core Robins task 2.4.1 and 2.4.2 should be removed.</w:t>
+        <w:t xml:space="preserve"> are </w:t>
+      </w:r>
+      <w:r>
+        <w:lastRenderedPageBreak/>
+        <w:t>required 2.4 should be removed.</w:t>
+      </w:r>
+      <w:r>
+        <w:t xml:space="preserve"> If the program is not supported under the TDSSe Core Robins task 2.4.1 and 2.4.2 should be removed.</w:t>
       </w:r>
     </w:p>
     <w:p>
@@ -4113,21 +3813,7 @@
         <w:rPr>
           <w:rStyle w:val="Strong"/>
         </w:rPr>
-        <w:t>{</w:t>
-      </w:r>
-      <w:proofErr w:type="spellStart"/>
-      <w:r>
-        <w:rPr>
-          <w:rStyle w:val="Strong"/>
-        </w:rPr>
-        <w:t>Info.ProgramName</w:t>
-      </w:r>
-      <w:proofErr w:type="spellEnd"/>
-      <w:r>
-        <w:rPr>
-          <w:rStyle w:val="Strong"/>
-        </w:rPr>
-        <w:t>}</w:t>
+        <w:t>{Info.ProgramName}</w:t>
       </w:r>
       <w:r>
         <w:rPr>
@@ -4141,7 +3827,7 @@
           <w:b w:val="0"/>
           <w:bCs w:val="0"/>
         </w:rPr>
-        <w:t xml:space="preserve">task provides labor associated with the sustainment of Technical Orders (TO) to ensure the most current version of TO documents are available and accurately </w:t>
+        <w:t xml:space="preserve">task provides labor associated with the sustainment of Technical Orders (TO) to ensure the most current version of TO documents are available and accurately archived. This includes conversion of engineering drawings into text searchable .PDF files, sustainment of parts configuration data extracted from Illustrated Parts Breakdown (IPB) TOs to include conversion, validation, and identification of errors to ensure data extracted from new IPB TOs is captured, sustained, and updated for the Applications, </w:t>
       </w:r>
       <w:r>
         <w:rPr>
@@ -4149,8 +3835,7 @@
           <w:b w:val="0"/>
           <w:bCs w:val="0"/>
         </w:rPr>
-        <w:lastRenderedPageBreak/>
-        <w:t xml:space="preserve">archived. This includes conversion of engineering drawings into text searchable .PDF files, sustainment of parts configuration data extracted from Illustrated Parts Breakdown (IPB) TOs to include conversion, validation, and identification of errors to ensure data extracted from new IPB TOs is captured, sustained, and updated for the Applications, </w:t>
+        <w:t>Programs,</w:t>
       </w:r>
       <w:r>
         <w:rPr>
@@ -4158,180 +3843,107 @@
           <w:b w:val="0"/>
           <w:bCs w:val="0"/>
         </w:rPr>
-        <w:t>Programs,</w:t>
-      </w:r>
-      <w:r>
+        <w:t xml:space="preserve"> and Indentures (API/D200F) databases. Contract labor to sustain systems utilized by the AF to manage sustainment, such as Contenta, Framemaker and graphic TO source data. Effort enables the sustainment of TO publishing systems and style libraries. Sustains conversion tool utilized to convert Standard Generalized Markup Language (SGML) to Hypertext Markup Language (HTML) to allow publishing of Type I Interactive Electronic Technical Manuals (IETM) data. Provides labor to sustain user interface tools and access to electronic TO and engineering source data, and enterprise-level search linked U.S. Air Force (USAF) data sources. Effort also provides the labor to evaluate military specifications governing structure, style, and format of TO data and to assess impacts of military specification changes on TO source data.</w:t>
+      </w:r>
+    </w:p>
+    <w:p>
+      <w:r>
+        <w:rPr>
+          <w:b/>
+          <w:bCs/>
+        </w:rPr>
+        <w:t>Impact Statement:</w:t>
+      </w:r>
+      <w:r>
+        <w:t xml:space="preserve">  Without the support of Product Data Services (PDS) TO Sustainment Contract </w:t>
+      </w:r>
+      <w:r>
+        <w:t>{Info.ProgramName}</w:t>
+      </w:r>
+      <w:r>
+        <w:t xml:space="preserve"> technical data, the Operational Safety, Suitability, and Effectiveness (OSS&amp;E) of the mission is drastically put at risk. A reduced level of support would create an unacceptable risk to life, health, property, mission capability and the environment. This support maintains the accuracy and consistency of TOs available to users. Without technically accurate data, full mission capability cannot be realized at field level.</w:t>
+      </w:r>
+      <w:r>
+        <w:t xml:space="preserve"> </w:t>
+      </w:r>
+      <w:r>
+        <w:t>This task follows guidance provided by AFI 63-101/20-101 which requires that current, valid, verified TOs and technical data must be provided that clearly identifies procedures and requirements necessary to preserve OSS&amp;E baselines and to diagnose, repair, calibrate, operate, and test systems or end items.</w:t>
+      </w:r>
+    </w:p>
+    <w:p>
+      <w:pPr>
+        <w:pStyle w:val="ListParagraph"/>
+      </w:pPr>
+      <w:r>
+        <w:t xml:space="preserve">2.4.2 </w:t>
+      </w:r>
+      <w:r>
+        <w:rPr>
+          <w:b/>
+          <w:bCs/>
+        </w:rPr>
+        <w:t>{Info.ProgramName}</w:t>
+      </w:r>
+      <w:r>
+        <w:rPr>
+          <w:b/>
+          <w:bCs/>
+        </w:rPr>
+        <w:t xml:space="preserve"> Technical Data Support Services (TDSS) CORE Contract</w:t>
+      </w:r>
+      <w:r>
+        <w:t xml:space="preserve"> provides labor associated with the sustainment and multimedia distribution of TOs. Multimedia distribution formats consist of paper, velum, PDF, CD/</w:t>
+      </w:r>
+      <w:r>
+        <w:t>DVDs,</w:t>
+      </w:r>
+      <w:r>
+        <w:t xml:space="preserve"> and Print- and View-On-Demand (POD/VOD) Gateway TOs. Sustainment support includes, but is not limited to, the updating, processing, quality assurance (QA) reviews, tracking and coordination of electronic and paper TOs.</w:t>
+      </w:r>
+      <w:r>
+        <w:t xml:space="preserve"> </w:t>
+      </w:r>
+      <w:r>
+        <w:t>Efforts consists of the following:  processing Recommended Changes (RC), dispensation of emergency/urgent supplements, Rapid Action Change (RAC)s, indexing, updating Data Service Online (DSO), and maintaining Enhanced Technical Information Management System (ETIMS) in accordance with (IAW) AFI 63-101/20-101, TO 00-5-1 and TO 00-5-3.</w:t>
+      </w:r>
+      <w:r>
+        <w:t xml:space="preserve"> </w:t>
+      </w:r>
+      <w:r>
+        <w:t>This task also provides Data Review Sustainment support including, but not limited to, processing revisions, TCTO, interfiling TO changes, POD/VOD acceptability reviews, tracking, uploading and coordination of electronic TOs.</w:t>
+      </w:r>
+      <w:r>
+        <w:t xml:space="preserve"> </w:t>
+      </w:r>
+      <w:r>
+        <w:t xml:space="preserve">Efforts consists of the following: page-by-page performing QA review, list of effective pages check, placement of merge and/or copyright statements. Each update is hyperlinked to its </w:t>
+      </w:r>
+      <w:r>
+        <w:lastRenderedPageBreak/>
+        <w:t>respective changed, added, or amended pages within the basic manual. This task ensures appropriated configuration measures are maintained for legacy TO OSS&amp;E baselines.</w:t>
+      </w:r>
+    </w:p>
+    <w:p>
+      <w:pPr>
         <w:rPr>
           <w:rStyle w:val="Strong"/>
           <w:b w:val="0"/>
           <w:bCs w:val="0"/>
         </w:rPr>
-        <w:t xml:space="preserve"> and Indentures (API/D200F) databases. Contract labor to sustain systems utilized by the AF to manage sustainment, such as </w:t>
-      </w:r>
-      <w:proofErr w:type="spellStart"/>
+      </w:pPr>
+      <w:r>
+        <w:rPr>
+          <w:rStyle w:val="Strong"/>
+        </w:rPr>
+        <w:t>Impact Statement:</w:t>
+      </w:r>
       <w:r>
         <w:rPr>
           <w:rStyle w:val="Strong"/>
           <w:b w:val="0"/>
           <w:bCs w:val="0"/>
         </w:rPr>
-        <w:t>Contenta</w:t>
-      </w:r>
-      <w:proofErr w:type="spellEnd"/>
-      <w:r>
-        <w:rPr>
-          <w:rStyle w:val="Strong"/>
-          <w:b w:val="0"/>
-          <w:bCs w:val="0"/>
-        </w:rPr>
-        <w:t xml:space="preserve">, </w:t>
-      </w:r>
-      <w:proofErr w:type="spellStart"/>
-      <w:r>
-        <w:rPr>
-          <w:rStyle w:val="Strong"/>
-          <w:b w:val="0"/>
-          <w:bCs w:val="0"/>
-        </w:rPr>
-        <w:t>Framemaker</w:t>
-      </w:r>
-      <w:proofErr w:type="spellEnd"/>
-      <w:r>
-        <w:rPr>
-          <w:rStyle w:val="Strong"/>
-          <w:b w:val="0"/>
-          <w:bCs w:val="0"/>
-        </w:rPr>
-        <w:t xml:space="preserve"> and graphic TO source data. Effort enables the sustainment of TO publishing systems and style libraries. Sustains conversion tool utilized to convert Standard Generalized Markup Language (SGML) to Hypertext Markup Language (HTML) to allow publishing of Type I Interactive Electronic Technical Manuals (IETM) data. Provides labor to sustain user interface tools and access to electronic TO and engineering source data, and enterprise-level search linked U.S. Air Force (USAF) data sources. Effort also provides the labor to evaluate military specifications governing structure, style, and format of TO data and to assess impacts of military specification changes on TO source data.</w:t>
-      </w:r>
-    </w:p>
-    <w:p>
-      <w:r>
-        <w:rPr>
-          <w:b/>
-          <w:bCs/>
-        </w:rPr>
-        <w:t>Impact Statement:</w:t>
-      </w:r>
-      <w:r>
-        <w:t xml:space="preserve">  Without the support of Product Data Services (PDS) TO Sustainment Contract </w:t>
-      </w:r>
-      <w:r>
-        <w:t>{</w:t>
-      </w:r>
-      <w:proofErr w:type="spellStart"/>
-      <w:r>
-        <w:t>Info.ProgramName</w:t>
-      </w:r>
-      <w:proofErr w:type="spellEnd"/>
-      <w:r>
-        <w:t>}</w:t>
-      </w:r>
-      <w:r>
-        <w:t xml:space="preserve"> technical data, the Operational Safety, Suitability, and Effectiveness (OSS&amp;E) of the mission is drastically put at risk. A reduced level of support would create an unacceptable risk to life, health, property, mission capability and the environment. This support maintains the accuracy and consistency of TOs available to users. Without technically accurate data, full mission capability cannot be realized at field level.</w:t>
-      </w:r>
-      <w:r>
-        <w:t xml:space="preserve"> </w:t>
-      </w:r>
-      <w:r>
-        <w:t>This task follows guidance provided by AFI 63-101/20-101 which requires that current, valid, verified TOs and technical data must be provided that clearly identifies procedures and requirements necessary to preserve OSS&amp;E baselines and to diagnose, repair, calibrate, operate, and test systems or end items.</w:t>
-      </w:r>
-    </w:p>
-    <w:p>
-      <w:pPr>
-        <w:pStyle w:val="ListParagraph"/>
-      </w:pPr>
-      <w:r>
-        <w:t xml:space="preserve">2.4.2 </w:t>
-      </w:r>
-      <w:r>
-        <w:rPr>
-          <w:b/>
-          <w:bCs/>
-        </w:rPr>
-        <w:t>{</w:t>
-      </w:r>
-      <w:proofErr w:type="spellStart"/>
-      <w:r>
-        <w:rPr>
-          <w:b/>
-          <w:bCs/>
-        </w:rPr>
-        <w:t>Info.ProgramName</w:t>
-      </w:r>
-      <w:proofErr w:type="spellEnd"/>
-      <w:r>
-        <w:rPr>
-          <w:b/>
-          <w:bCs/>
-        </w:rPr>
-        <w:t>}</w:t>
-      </w:r>
-      <w:r>
-        <w:rPr>
-          <w:b/>
-          <w:bCs/>
-        </w:rPr>
-        <w:t xml:space="preserve"> Technical Data Support Services (TDSS) CORE Contract</w:t>
-      </w:r>
-      <w:r>
-        <w:t xml:space="preserve"> provides labor associated with the sustainment and multimedia distribution of TOs. Multimedia distribution formats consist of paper, velum, PDF, CD/</w:t>
-      </w:r>
-      <w:r>
-        <w:t>DVDs,</w:t>
-      </w:r>
-      <w:r>
-        <w:t xml:space="preserve"> and Print- and View-On-Demand (POD/VOD) Gateway TOs. Sustainment support includes, but is not limited to, the updating, processing, quality assurance (QA) reviews, tracking and coordination of electronic and paper TOs.</w:t>
-      </w:r>
-      <w:r>
-        <w:t xml:space="preserve"> </w:t>
-      </w:r>
-      <w:r>
-        <w:t>Efforts consists of the following:  processing Recommended Changes (RC), dispensation of emergency/urgent supplements, Rapid Action Change (RAC)s, indexing, updating Data Service Online (DSO), and maintaining Enhanced Technical Information Management System (ETIMS) in accordance with (IAW) AFI 63-101/20-101, TO 00-5-1 and TO 00-5-3.</w:t>
-      </w:r>
-      <w:r>
-        <w:t xml:space="preserve"> </w:t>
-      </w:r>
-      <w:r>
-        <w:t>This task also provides Data Review Sustainment support including, but not limited to, processing revisions, TCTO, interfiling TO changes, POD/VOD acceptability reviews, tracking, uploading and coordination of electronic TOs.</w:t>
-      </w:r>
-      <w:r>
-        <w:t xml:space="preserve"> </w:t>
-      </w:r>
-      <w:r>
-        <w:t>Efforts consists of the following: page-by-page performing QA review, list of effective pages check, placement of merge and/or copyright statements. Each update is hyperlinked to its respective changed, added, or amended pages within the basic manual. This task ensures appropriated configuration measures are maintained for legacy TO OSS&amp;E baselines.</w:t>
-      </w:r>
-    </w:p>
-    <w:p>
-      <w:pPr>
-        <w:rPr>
-          <w:rStyle w:val="Strong"/>
-          <w:b w:val="0"/>
-          <w:bCs w:val="0"/>
-        </w:rPr>
-      </w:pPr>
-      <w:r>
-        <w:rPr>
-          <w:rStyle w:val="Strong"/>
-        </w:rPr>
-        <w:t>Impact Statement:</w:t>
-      </w:r>
-      <w:r>
-        <w:rPr>
-          <w:rStyle w:val="Strong"/>
-          <w:b w:val="0"/>
-          <w:bCs w:val="0"/>
-        </w:rPr>
-        <w:t xml:space="preserve"> This task follows guidance provided by AFI 63-101/20-101 which requires that current, valid, verified TOs and technical data must be provided that clearly identifies procedures and requirements necessary to preserve OSS&amp;E baselines and to </w:t>
-      </w:r>
-      <w:r>
-        <w:rPr>
-          <w:rStyle w:val="Strong"/>
-          <w:b w:val="0"/>
-          <w:bCs w:val="0"/>
-        </w:rPr>
-        <w:lastRenderedPageBreak/>
-        <w:t xml:space="preserve">diagnose, repair, calibrate, </w:t>
+        <w:t xml:space="preserve"> This task follows guidance provided by AFI 63-101/20-101 which requires that current, valid, verified TOs and technical data must be provided that clearly identifies procedures and requirements necessary to preserve OSS&amp;E baselines and to diagnose, repair, calibrate, </w:t>
       </w:r>
       <w:r>
         <w:rPr>
@@ -4381,247 +3993,188 @@
         </w:tabs>
         <w:ind w:left="0" w:firstLine="0"/>
       </w:pPr>
-      <w:bookmarkStart w:id="12" w:name="_Toc176436924"/>
+      <w:bookmarkStart w:id="12" w:name="_Toc176789535"/>
       <w:r>
         <w:rPr>
           <w:rStyle w:val="Heading1Char"/>
         </w:rPr>
         <w:t>{</w:t>
       </w:r>
-      <w:proofErr w:type="spellStart"/>
       <w:r>
         <w:rPr>
           <w:rStyle w:val="Heading1Char"/>
         </w:rPr>
-        <w:t>Info.ProgramName</w:t>
-      </w:r>
-      <w:proofErr w:type="spellEnd"/>
+        <w:t>Info.ProgramName}</w:t>
+      </w:r>
       <w:r>
         <w:rPr>
           <w:rStyle w:val="Heading1Char"/>
         </w:rPr>
+        <w:t xml:space="preserve"> </w:t>
+      </w:r>
+      <w:r>
+        <w:rPr>
+          <w:rStyle w:val="Heading1Char"/>
+        </w:rPr>
+        <w:t>Distribution</w:t>
+      </w:r>
+      <w:bookmarkEnd w:id="12"/>
+      <w:r>
+        <w:rPr>
+          <w:b/>
+        </w:rPr>
+        <w:t>:</w:t>
+      </w:r>
+      <w:r>
+        <w:rPr>
+          <w:b/>
+        </w:rPr>
+        <w:t xml:space="preserve"> </w:t>
+      </w:r>
+      <w:r>
+        <w:t xml:space="preserve">Distribution covers the costs associated with several activities to get </w:t>
+      </w:r>
+      <w:r>
+        <w:t>Technical</w:t>
+      </w:r>
+      <w:r>
+        <w:t xml:space="preserve"> Orders (</w:t>
+      </w:r>
+      <w:r>
+        <w:t>TOs</w:t>
+      </w:r>
+      <w:r>
+        <w:t>)</w:t>
+      </w:r>
+      <w:r>
+        <w:t xml:space="preserve"> into the hands of the users; field/flight line, intermediate and depot maintainers, Equipment Specialists, </w:t>
+      </w:r>
+      <w:r>
+        <w:t>Engineers</w:t>
+      </w:r>
+      <w:r>
+        <w:t>,</w:t>
+      </w:r>
+      <w:r>
+        <w:t xml:space="preserve"> </w:t>
+      </w:r>
+      <w:r>
+        <w:t>and quality offices. These activities include printing, packaging, postage, prep for digital uploading, and the actual uploading to a database for delivery to and access by the users.</w:t>
+      </w:r>
+      <w:r>
+        <w:t xml:space="preserve"> </w:t>
+      </w:r>
+      <w:r>
+        <w:t xml:space="preserve">The </w:t>
+      </w:r>
+      <w:r>
+        <w:t xml:space="preserve">primary </w:t>
+      </w:r>
+      <w:r>
+        <w:t>database used for storing and distribution of AF TOs is Enhanced Technical Information Management System (ETIMS).</w:t>
+      </w:r>
+      <w:r>
+        <w:t xml:space="preserve"> </w:t>
+      </w:r>
+      <w:r>
+        <w:t xml:space="preserve">{#TechnicalOrders.NumPaper &gt; 0 || TechnicalOrders.NumCDDVD &gt; </w:t>
+      </w:r>
+      <w:proofErr w:type="gramStart"/>
+      <w:r>
+        <w:t>0}</w:t>
+      </w:r>
+      <w:r>
+        <w:t>The</w:t>
+      </w:r>
+      <w:proofErr w:type="gramEnd"/>
+      <w:r>
+        <w:t xml:space="preserve"> AF </w:t>
+      </w:r>
+      <w:r>
+        <w:t>transitioned</w:t>
+      </w:r>
+      <w:r>
+        <w:t xml:space="preserve"> </w:t>
+      </w:r>
+      <w:r>
+        <w:t xml:space="preserve">print and distribution </w:t>
+      </w:r>
+      <w:r>
+        <w:t xml:space="preserve">of </w:t>
+      </w:r>
+      <w:r>
+        <w:t xml:space="preserve">TOs </w:t>
+      </w:r>
+      <w:r>
+        <w:t xml:space="preserve">to </w:t>
+      </w:r>
+      <w:r>
+        <w:t>Defense Logistics Agency (DLA) Document Services</w:t>
+      </w:r>
+      <w:r>
+        <w:t xml:space="preserve">, </w:t>
+      </w:r>
+      <w:r>
+        <w:t>Data Services Online (DSO)</w:t>
+      </w:r>
+      <w:r>
+        <w:t>.</w:t>
+      </w:r>
+      <w:r>
+        <w:t xml:space="preserve"> </w:t>
+      </w:r>
+      <w:r>
+        <w:t xml:space="preserve">The distribution section is made up of several specific areas all associated with preparing and delivering TOs to libraries and the field users. </w:t>
+      </w:r>
+      <w:r>
+        <w:t>Logistics Requirement</w:t>
+      </w:r>
+      <w:r>
+        <w:t>s</w:t>
+      </w:r>
+      <w:r>
+        <w:t xml:space="preserve"> Determination Process</w:t>
+      </w:r>
+      <w:r>
+        <w:t xml:space="preserve"> (</w:t>
+      </w:r>
+      <w:r>
+        <w:t>LRDP</w:t>
+      </w:r>
+      <w:r>
+        <w:t xml:space="preserve">) will reflect </w:t>
+      </w:r>
+      <w:r>
+        <w:t xml:space="preserve">distribution </w:t>
+      </w:r>
+      <w:r>
+        <w:t xml:space="preserve">requirements </w:t>
+      </w:r>
+      <w:r>
+        <w:t xml:space="preserve">under the following </w:t>
+      </w:r>
+      <w:proofErr w:type="gramStart"/>
+      <w:r>
+        <w:t>task.</w:t>
+      </w:r>
+      <w:r>
+        <w:t>{</w:t>
+      </w:r>
+      <w:proofErr w:type="gramEnd"/>
+      <w:r>
+        <w:t xml:space="preserve">/}{#TechnicalOrders.NumPaper === 0 &amp;&amp; TechnicalOrders.NumCDDVD === 0}There are no distribution requirements for </w:t>
+      </w:r>
+      <w:r>
+        <w:t>{Info.</w:t>
+      </w:r>
+      <w:r>
+        <w:t>ProgramName</w:t>
+      </w:r>
+      <w:r>
         <w:t>}</w:t>
       </w:r>
       <w:r>
-        <w:rPr>
-          <w:rStyle w:val="Heading1Char"/>
-        </w:rPr>
-        <w:t xml:space="preserve"> </w:t>
-      </w:r>
-      <w:r>
-        <w:rPr>
-          <w:rStyle w:val="Heading1Char"/>
-        </w:rPr>
-        <w:t>Distribution</w:t>
-      </w:r>
-      <w:bookmarkEnd w:id="12"/>
-      <w:r>
-        <w:rPr>
-          <w:b/>
-        </w:rPr>
-        <w:t>:</w:t>
-      </w:r>
-      <w:r>
-        <w:rPr>
-          <w:b/>
-        </w:rPr>
-        <w:t xml:space="preserve"> </w:t>
-      </w:r>
-      <w:r>
-        <w:t xml:space="preserve">Distribution covers the costs associated with several activities to get </w:t>
-      </w:r>
-      <w:r>
-        <w:t>Technical</w:t>
-      </w:r>
-      <w:r>
-        <w:t xml:space="preserve"> Orders (</w:t>
-      </w:r>
-      <w:r>
-        <w:t>TOs</w:t>
-      </w:r>
-      <w:r>
-        <w:t>)</w:t>
-      </w:r>
-      <w:r>
-        <w:t xml:space="preserve"> into the hands of the users; field/flight line, intermediate and depot maintainers, Equipment Specialists, </w:t>
-      </w:r>
-      <w:r>
-        <w:t>Engineers</w:t>
-      </w:r>
-      <w:r>
-        <w:t>,</w:t>
-      </w:r>
-      <w:r>
-        <w:t xml:space="preserve"> </w:t>
-      </w:r>
-      <w:r>
-        <w:t>and quality offices. These activities include printing, packaging, postage, prep for digital uploading, and the actual uploading to a database for delivery to and access by the users.</w:t>
-      </w:r>
-      <w:r>
-        <w:t xml:space="preserve"> </w:t>
-      </w:r>
-      <w:r>
-        <w:t xml:space="preserve">The </w:t>
-      </w:r>
-      <w:r>
-        <w:t xml:space="preserve">primary </w:t>
-      </w:r>
-      <w:r>
-        <w:t>database used for storing and distribution of AF TOs is Enhanced Technical Information Management System (ETIMS).</w:t>
-      </w:r>
-      <w:r>
-        <w:t xml:space="preserve"> </w:t>
-      </w:r>
-      <w:r>
-        <w:t xml:space="preserve">{#TechnicalOrders.NumPaper &gt; 0 || </w:t>
-      </w:r>
-      <w:proofErr w:type="spellStart"/>
-      <w:r>
-        <w:t>TechnicalOrders.NumCDDVD</w:t>
-      </w:r>
-      <w:proofErr w:type="spellEnd"/>
-      <w:r>
-        <w:t xml:space="preserve"> &gt; </w:t>
-      </w:r>
-      <w:proofErr w:type="gramStart"/>
-      <w:r>
-        <w:t>0}</w:t>
-      </w:r>
-      <w:r>
-        <w:t>The</w:t>
-      </w:r>
-      <w:proofErr w:type="gramEnd"/>
-      <w:r>
-        <w:t xml:space="preserve"> AF </w:t>
-      </w:r>
-      <w:r>
-        <w:t>transitioned</w:t>
-      </w:r>
-      <w:r>
-        <w:t xml:space="preserve"> </w:t>
-      </w:r>
-      <w:r>
-        <w:t xml:space="preserve">print and distribution </w:t>
-      </w:r>
-      <w:r>
-        <w:t xml:space="preserve">of </w:t>
-      </w:r>
-      <w:r>
-        <w:t xml:space="preserve">TOs </w:t>
-      </w:r>
-      <w:r>
-        <w:t xml:space="preserve">to </w:t>
-      </w:r>
-      <w:r>
-        <w:t>Defense Logistics Agency (DLA) Document Services</w:t>
-      </w:r>
-      <w:r>
-        <w:t xml:space="preserve">, </w:t>
-      </w:r>
-      <w:r>
-        <w:t>Data Services Online (DSO)</w:t>
-      </w:r>
-      <w:r>
-        <w:t>.</w:t>
-      </w:r>
-      <w:r>
-        <w:t xml:space="preserve"> </w:t>
-      </w:r>
-      <w:r>
-        <w:t xml:space="preserve">The distribution section is made up of several specific areas all associated with preparing and delivering TOs to libraries and the field users. </w:t>
-      </w:r>
-      <w:r>
-        <w:t>Logistics Requirement</w:t>
-      </w:r>
-      <w:r>
-        <w:t>s</w:t>
-      </w:r>
-      <w:r>
-        <w:t xml:space="preserve"> Determination Process</w:t>
-      </w:r>
-      <w:r>
-        <w:t xml:space="preserve"> (</w:t>
-      </w:r>
-      <w:r>
-        <w:t>LRDP</w:t>
-      </w:r>
-      <w:r>
-        <w:t xml:space="preserve">) will reflect </w:t>
-      </w:r>
-      <w:r>
-        <w:t xml:space="preserve">distribution </w:t>
-      </w:r>
-      <w:r>
-        <w:t xml:space="preserve">requirements </w:t>
-      </w:r>
-      <w:r>
-        <w:t xml:space="preserve">under the following </w:t>
-      </w:r>
-      <w:proofErr w:type="gramStart"/>
-      <w:r>
-        <w:t>task.</w:t>
-      </w:r>
-      <w:r>
-        <w:t>{</w:t>
-      </w:r>
-      <w:proofErr w:type="gramEnd"/>
-      <w:r>
-        <w:t>/}{</w:t>
-      </w:r>
-      <w:r>
-        <w:t xml:space="preserve">#TechnicalOrders.NumPaper </w:t>
-      </w:r>
-      <w:r>
-        <w:t>===</w:t>
-      </w:r>
-      <w:r>
-        <w:t xml:space="preserve"> 0 </w:t>
-      </w:r>
-      <w:r>
-        <w:t>&amp;&amp;</w:t>
-      </w:r>
-      <w:r>
-        <w:t xml:space="preserve"> </w:t>
-      </w:r>
-      <w:proofErr w:type="spellStart"/>
-      <w:r>
-        <w:t>TechnicalOrders.NumCDDVD</w:t>
-      </w:r>
-      <w:proofErr w:type="spellEnd"/>
-      <w:r>
-        <w:t xml:space="preserve"> </w:t>
-      </w:r>
-      <w:r>
-        <w:t>===</w:t>
-      </w:r>
-      <w:r>
-        <w:t xml:space="preserve"> 0</w:t>
-      </w:r>
-      <w:r>
-        <w:t>}</w:t>
-      </w:r>
-      <w:r>
-        <w:t xml:space="preserve">There are no distribution requirements for </w:t>
-      </w:r>
-      <w:r>
-        <w:t>{</w:t>
-      </w:r>
-      <w:proofErr w:type="spellStart"/>
-      <w:r>
-        <w:t>Info.</w:t>
-      </w:r>
-      <w:r>
-        <w:t>ProgramName</w:t>
-      </w:r>
-      <w:proofErr w:type="spellEnd"/>
-      <w:r>
-        <w:t>}</w:t>
-      </w:r>
-      <w:r>
-        <w:t xml:space="preserve"> all TOs are distributed electronically in ETIMS.</w:t>
-      </w:r>
-      <w:r>
-        <w:t>{/}</w:t>
+        <w:t xml:space="preserve"> all TOs are distributed electronically in ETIMS.{/}</w:t>
       </w:r>
     </w:p>
     <w:p>
@@ -4648,21 +4201,7 @@
         <w:rPr>
           <w:b/>
         </w:rPr>
-        <w:t>{</w:t>
-      </w:r>
-      <w:proofErr w:type="spellStart"/>
-      <w:r>
-        <w:rPr>
-          <w:b/>
-        </w:rPr>
-        <w:t>Info.ProgramName</w:t>
-      </w:r>
-      <w:proofErr w:type="spellEnd"/>
-      <w:r>
-        <w:rPr>
-          <w:b/>
-        </w:rPr>
-        <w:t>}</w:t>
+        <w:t>{Info.ProgramName}</w:t>
       </w:r>
       <w:r>
         <w:rPr>
@@ -4798,21 +4337,7 @@
         <w:rPr>
           <w:b/>
         </w:rPr>
-        <w:t>{</w:t>
-      </w:r>
-      <w:proofErr w:type="spellStart"/>
-      <w:r>
-        <w:rPr>
-          <w:b/>
-        </w:rPr>
-        <w:t>Info.ProgramName</w:t>
-      </w:r>
-      <w:proofErr w:type="spellEnd"/>
-      <w:r>
-        <w:rPr>
-          <w:b/>
-        </w:rPr>
-        <w:t>}</w:t>
+        <w:t>{Info.ProgramName}</w:t>
       </w:r>
       <w:r>
         <w:t xml:space="preserve"> </w:t>
@@ -4895,21 +4420,7 @@
         <w:rPr>
           <w:b/>
         </w:rPr>
-        <w:t>{</w:t>
-      </w:r>
-      <w:proofErr w:type="spellStart"/>
-      <w:r>
-        <w:rPr>
-          <w:b/>
-        </w:rPr>
-        <w:t>Info.ProgramName</w:t>
-      </w:r>
-      <w:proofErr w:type="spellEnd"/>
-      <w:r>
-        <w:rPr>
-          <w:b/>
-        </w:rPr>
-        <w:t>}</w:t>
+        <w:t>{Info.ProgramName}</w:t>
       </w:r>
       <w:r>
         <w:rPr>
@@ -4960,7 +4471,11 @@
         <w:t>s</w:t>
       </w:r>
       <w:r>
-        <w:t xml:space="preserve"> of a TO into </w:t>
+        <w:t xml:space="preserve"> of a TO </w:t>
+      </w:r>
+      <w:r>
+        <w:lastRenderedPageBreak/>
+        <w:t xml:space="preserve">into </w:t>
       </w:r>
       <w:r>
         <w:t>DSO</w:t>
@@ -5041,11 +4556,7 @@
         <w:t xml:space="preserve"> </w:t>
       </w:r>
       <w:r>
-        <w:t xml:space="preserve">This task includes requirements identified on </w:t>
-      </w:r>
-      <w:r>
-        <w:lastRenderedPageBreak/>
-        <w:t xml:space="preserve">the </w:t>
+        <w:t xml:space="preserve">This task includes requirements identified on the </w:t>
       </w:r>
       <w:r>
         <w:t>TOIS</w:t>
@@ -5149,21 +4660,7 @@
         <w:rPr>
           <w:b/>
         </w:rPr>
-        <w:t>{</w:t>
-      </w:r>
-      <w:proofErr w:type="spellStart"/>
-      <w:r>
-        <w:rPr>
-          <w:b/>
-        </w:rPr>
-        <w:t>Info.ProgramName</w:t>
-      </w:r>
-      <w:proofErr w:type="spellEnd"/>
-      <w:r>
-        <w:rPr>
-          <w:b/>
-        </w:rPr>
-        <w:t>}</w:t>
+        <w:t>{Info.ProgramName}</w:t>
       </w:r>
       <w:r>
         <w:rPr>
@@ -5228,21 +4725,7 @@
         <w:rPr>
           <w:b/>
         </w:rPr>
-        <w:t>{</w:t>
-      </w:r>
-      <w:proofErr w:type="spellStart"/>
-      <w:r>
-        <w:rPr>
-          <w:b/>
-        </w:rPr>
-        <w:t>Info.ProgramName</w:t>
-      </w:r>
-      <w:proofErr w:type="spellEnd"/>
-      <w:r>
-        <w:rPr>
-          <w:b/>
-        </w:rPr>
-        <w:t>}</w:t>
+        <w:t>{Info.ProgramName}</w:t>
       </w:r>
       <w:r>
         <w:rPr>
@@ -5484,21 +4967,7 @@
         <w:rPr>
           <w:b/>
         </w:rPr>
-        <w:t>{</w:t>
-      </w:r>
-      <w:proofErr w:type="spellStart"/>
-      <w:r>
-        <w:rPr>
-          <w:b/>
-        </w:rPr>
-        <w:t>Info.ProgramName</w:t>
-      </w:r>
-      <w:proofErr w:type="spellEnd"/>
-      <w:r>
-        <w:rPr>
-          <w:b/>
-        </w:rPr>
-        <w:t>}</w:t>
+        <w:t>{Info.ProgramName}</w:t>
       </w:r>
       <w:r>
         <w:rPr>
@@ -5563,21 +5032,7 @@
         <w:rPr>
           <w:b/>
         </w:rPr>
-        <w:t>{</w:t>
-      </w:r>
-      <w:proofErr w:type="spellStart"/>
-      <w:r>
-        <w:rPr>
-          <w:b/>
-        </w:rPr>
-        <w:t>Info.ProgramName</w:t>
-      </w:r>
-      <w:proofErr w:type="spellEnd"/>
-      <w:r>
-        <w:rPr>
-          <w:b/>
-        </w:rPr>
-        <w:t>}</w:t>
+        <w:t>{Info.ProgramName}</w:t>
       </w:r>
       <w:r>
         <w:rPr>
@@ -5848,6 +5303,7 @@
     </w:p>
     <w:p>
       <w:r>
+        <w:lastRenderedPageBreak/>
         <w:tab/>
       </w:r>
       <w:r>
@@ -9612,19 +9068,12 @@
 </file>
 
 <file path=customXml/item1.xml><?xml version="1.0" encoding="utf-8"?>
-<b:Sources xmlns:b="http://schemas.openxmlformats.org/officeDocument/2006/bibliography" xmlns="http://schemas.openxmlformats.org/officeDocument/2006/bibliography" SelectedStyle="\APA.XSL" StyleName="APA"/>
+<p:properties xmlns:p="http://schemas.microsoft.com/office/2006/metadata/properties" xmlns:xsi="http://www.w3.org/2001/XMLSchema-instance">
+  <documentManagement/>
+</p:properties>
 </file>
 
 <file path=customXml/item2.xml><?xml version="1.0" encoding="utf-8"?>
-<?mso-contentType ?>
-<FormTemplates xmlns="http://schemas.microsoft.com/sharepoint/v3/contenttype/forms">
-  <Display>DocumentLibraryForm</Display>
-  <Edit>DocumentLibraryForm</Edit>
-  <New>DocumentLibraryForm</New>
-</FormTemplates>
-</file>
-
-<file path=customXml/item3.xml><?xml version="1.0" encoding="utf-8"?>
 <ct:contentTypeSchema xmlns:ct="http://schemas.microsoft.com/office/2006/metadata/contentType" xmlns:ma="http://schemas.microsoft.com/office/2006/metadata/properties/metaAttributes" ct:_="" ma:_="" ma:contentTypeName="Document" ma:contentTypeID="0x010100A253B644FCFAD7409EBAFCD290AA2418" ma:contentTypeVersion="8" ma:contentTypeDescription="Create a new document." ma:contentTypeScope="" ma:versionID="5be701be97b5a7d030840f97951bd63f">
   <xsd:schema xmlns:xsd="http://www.w3.org/2001/XMLSchema" xmlns:xs="http://www.w3.org/2001/XMLSchema" xmlns:p="http://schemas.microsoft.com/office/2006/metadata/properties" xmlns:ns2="92ee4270-9d09-435c-8163-9480e84d542c" targetNamespace="http://schemas.microsoft.com/office/2006/metadata/properties" ma:root="true" ma:fieldsID="e754431ea33e719513553115a5b5b6cf" ns2:_="">
     <xsd:import namespace="92ee4270-9d09-435c-8163-9480e84d542c"/>
@@ -9792,29 +9241,28 @@
 </ct:contentTypeSchema>
 </file>
 
+<file path=customXml/item3.xml><?xml version="1.0" encoding="utf-8"?>
+<?mso-contentType ?>
+<FormTemplates xmlns="http://schemas.microsoft.com/sharepoint/v3/contenttype/forms">
+  <Display>DocumentLibraryForm</Display>
+  <Edit>DocumentLibraryForm</Edit>
+  <New>DocumentLibraryForm</New>
+</FormTemplates>
+</file>
+
 <file path=customXml/item4.xml><?xml version="1.0" encoding="utf-8"?>
-<p:properties xmlns:p="http://schemas.microsoft.com/office/2006/metadata/properties" xmlns:xsi="http://www.w3.org/2001/XMLSchema-instance">
-  <documentManagement/>
-</p:properties>
+<b:Sources xmlns:b="http://schemas.openxmlformats.org/officeDocument/2006/bibliography" xmlns="http://schemas.openxmlformats.org/officeDocument/2006/bibliography" SelectedStyle="\APA.XSL" StyleName="APA"/>
 </file>
 
 <file path=customXml/itemProps1.xml><?xml version="1.0" encoding="utf-8"?>
-<ds:datastoreItem xmlns:ds="http://schemas.openxmlformats.org/officeDocument/2006/customXml" ds:itemID="{A976FBD8-E2B1-46C0-ACBB-B920108BE5B2}">
+<ds:datastoreItem xmlns:ds="http://schemas.openxmlformats.org/officeDocument/2006/customXml" ds:itemID="{F19E182A-E278-49AC-A58D-A3181FBB2975}">
   <ds:schemaRefs>
-    <ds:schemaRef ds:uri="http://schemas.openxmlformats.org/officeDocument/2006/bibliography"/>
+    <ds:schemaRef ds:uri="http://schemas.microsoft.com/office/2006/metadata/properties"/>
   </ds:schemaRefs>
 </ds:datastoreItem>
 </file>
 
 <file path=customXml/itemProps2.xml><?xml version="1.0" encoding="utf-8"?>
-<ds:datastoreItem xmlns:ds="http://schemas.openxmlformats.org/officeDocument/2006/customXml" ds:itemID="{ABE91D9D-E230-4D73-BAA6-EE83D801CFC1}">
-  <ds:schemaRefs>
-    <ds:schemaRef ds:uri="http://schemas.microsoft.com/sharepoint/v3/contenttype/forms"/>
-  </ds:schemaRefs>
-</ds:datastoreItem>
-</file>
-
-<file path=customXml/itemProps3.xml><?xml version="1.0" encoding="utf-8"?>
 <ds:datastoreItem xmlns:ds="http://schemas.openxmlformats.org/officeDocument/2006/customXml" ds:itemID="{604E41F5-B545-4AA3-AFA7-16798CC9766F}">
   <ds:schemaRefs>
     <ds:schemaRef ds:uri="http://schemas.microsoft.com/office/2006/metadata/contentType"/>
@@ -9832,10 +9280,18 @@
 </ds:datastoreItem>
 </file>
 
+<file path=customXml/itemProps3.xml><?xml version="1.0" encoding="utf-8"?>
+<ds:datastoreItem xmlns:ds="http://schemas.openxmlformats.org/officeDocument/2006/customXml" ds:itemID="{ABE91D9D-E230-4D73-BAA6-EE83D801CFC1}">
+  <ds:schemaRefs>
+    <ds:schemaRef ds:uri="http://schemas.microsoft.com/sharepoint/v3/contenttype/forms"/>
+  </ds:schemaRefs>
+</ds:datastoreItem>
+</file>
+
 <file path=customXml/itemProps4.xml><?xml version="1.0" encoding="utf-8"?>
-<ds:datastoreItem xmlns:ds="http://schemas.openxmlformats.org/officeDocument/2006/customXml" ds:itemID="{F19E182A-E278-49AC-A58D-A3181FBB2975}">
+<ds:datastoreItem xmlns:ds="http://schemas.openxmlformats.org/officeDocument/2006/customXml" ds:itemID="{A976FBD8-E2B1-46C0-ACBB-B920108BE5B2}">
   <ds:schemaRefs>
-    <ds:schemaRef ds:uri="http://schemas.microsoft.com/office/2006/metadata/properties"/>
+    <ds:schemaRef ds:uri="http://schemas.openxmlformats.org/officeDocument/2006/bibliography"/>
   </ds:schemaRefs>
 </ds:datastoreItem>
 </file>

</xml_diff>

<commit_message>
Add section 2.3 MIL-STD-3048 (S1000D) IETM
</commit_message>
<xml_diff>
--- a/public/CAFTOP_Template.docx
+++ b/public/CAFTOP_Template.docx
@@ -136,6 +136,7 @@
               </w:rPr>
               <w:t>{</w:t>
             </w:r>
+            <w:proofErr w:type="spellStart"/>
             <w:r>
               <w:rPr>
                 <w:rFonts w:ascii="Times New Roman" w:eastAsiaTheme="majorEastAsia" w:hAnsi="Times New Roman"/>
@@ -150,7 +151,16 @@
                 <w:sz w:val="32"/>
                 <w:szCs w:val="32"/>
               </w:rPr>
-              <w:t>ProgramGroup}</w:t>
+              <w:t>ProgramGroup</w:t>
+            </w:r>
+            <w:proofErr w:type="spellEnd"/>
+            <w:r>
+              <w:rPr>
+                <w:rFonts w:ascii="Times New Roman" w:eastAsiaTheme="majorEastAsia" w:hAnsi="Times New Roman"/>
+                <w:sz w:val="32"/>
+                <w:szCs w:val="32"/>
+              </w:rPr>
+              <w:t>}</w:t>
             </w:r>
           </w:p>
           <w:p>
@@ -201,7 +211,25 @@
                 <w:sz w:val="32"/>
                 <w:szCs w:val="32"/>
               </w:rPr>
-              <w:t>{Info.ProgramName}</w:t>
+              <w:t>{</w:t>
+            </w:r>
+            <w:proofErr w:type="spellStart"/>
+            <w:r>
+              <w:rPr>
+                <w:rFonts w:ascii="Times New Roman" w:eastAsiaTheme="majorEastAsia" w:hAnsi="Times New Roman"/>
+                <w:sz w:val="32"/>
+                <w:szCs w:val="32"/>
+              </w:rPr>
+              <w:t>Info.ProgramName</w:t>
+            </w:r>
+            <w:proofErr w:type="spellEnd"/>
+            <w:r>
+              <w:rPr>
+                <w:rFonts w:ascii="Times New Roman" w:eastAsiaTheme="majorEastAsia" w:hAnsi="Times New Roman"/>
+                <w:sz w:val="32"/>
+                <w:szCs w:val="32"/>
+              </w:rPr>
+              <w:t>}</w:t>
             </w:r>
           </w:p>
           <w:p>
@@ -238,6 +266,7 @@
               </w:rPr>
               <w:t>{</w:t>
             </w:r>
+            <w:proofErr w:type="spellStart"/>
             <w:r>
               <w:rPr>
                 <w:rFonts w:ascii="Times New Roman" w:eastAsiaTheme="majorEastAsia" w:hAnsi="Times New Roman"/>
@@ -252,7 +281,16 @@
                 <w:sz w:val="32"/>
                 <w:szCs w:val="32"/>
               </w:rPr>
-              <w:t>ProgramElementCode}</w:t>
+              <w:t>ProgramElementCode</w:t>
+            </w:r>
+            <w:proofErr w:type="spellEnd"/>
+            <w:r>
+              <w:rPr>
+                <w:rFonts w:ascii="Times New Roman" w:eastAsiaTheme="majorEastAsia" w:hAnsi="Times New Roman"/>
+                <w:sz w:val="32"/>
+                <w:szCs w:val="32"/>
+              </w:rPr>
+              <w:t>}</w:t>
             </w:r>
             <w:r>
               <w:rPr>
@@ -396,7 +434,25 @@
                 <w:sz w:val="28"/>
                 <w:szCs w:val="28"/>
               </w:rPr>
-              <w:t>{Info.PreparingOffice}</w:t>
+              <w:t>{</w:t>
+            </w:r>
+            <w:proofErr w:type="spellStart"/>
+            <w:r>
+              <w:rPr>
+                <w:rFonts w:ascii="Times New Roman" w:eastAsiaTheme="majorEastAsia" w:hAnsi="Times New Roman"/>
+                <w:sz w:val="28"/>
+                <w:szCs w:val="28"/>
+              </w:rPr>
+              <w:t>Info.PreparingOffice</w:t>
+            </w:r>
+            <w:proofErr w:type="spellEnd"/>
+            <w:r>
+              <w:rPr>
+                <w:rFonts w:ascii="Times New Roman" w:eastAsiaTheme="majorEastAsia" w:hAnsi="Times New Roman"/>
+                <w:sz w:val="28"/>
+                <w:szCs w:val="28"/>
+              </w:rPr>
+              <w:t>}</w:t>
             </w:r>
           </w:p>
           <w:p>
@@ -415,7 +471,25 @@
                 <w:sz w:val="28"/>
                 <w:szCs w:val="28"/>
               </w:rPr>
-              <w:t>{Info.PreparingBase}</w:t>
+              <w:t>{</w:t>
+            </w:r>
+            <w:proofErr w:type="spellStart"/>
+            <w:r>
+              <w:rPr>
+                <w:rFonts w:ascii="Times New Roman" w:eastAsiaTheme="majorEastAsia" w:hAnsi="Times New Roman"/>
+                <w:sz w:val="28"/>
+                <w:szCs w:val="28"/>
+              </w:rPr>
+              <w:t>Info.PreparingBase</w:t>
+            </w:r>
+            <w:proofErr w:type="spellEnd"/>
+            <w:r>
+              <w:rPr>
+                <w:rFonts w:ascii="Times New Roman" w:eastAsiaTheme="majorEastAsia" w:hAnsi="Times New Roman"/>
+                <w:sz w:val="28"/>
+                <w:szCs w:val="28"/>
+              </w:rPr>
+              <w:t>}</w:t>
             </w:r>
           </w:p>
           <w:p>
@@ -600,6 +674,7 @@
               </w:rPr>
               <w:t>{/</w:t>
             </w:r>
+            <w:proofErr w:type="spellStart"/>
             <w:r>
               <w:rPr>
                 <w:rFonts w:ascii="Times New Roman" w:eastAsiaTheme="majorEastAsia" w:hAnsi="Times New Roman"/>
@@ -614,7 +689,16 @@
                 <w:sz w:val="28"/>
                 <w:szCs w:val="28"/>
               </w:rPr>
-              <w:t>ProgramManagers}</w:t>
+              <w:t>ProgramManagers</w:t>
+            </w:r>
+            <w:proofErr w:type="spellEnd"/>
+            <w:r>
+              <w:rPr>
+                <w:rFonts w:ascii="Times New Roman" w:eastAsiaTheme="majorEastAsia" w:hAnsi="Times New Roman"/>
+                <w:sz w:val="28"/>
+                <w:szCs w:val="28"/>
+              </w:rPr>
+              <w:t>}</w:t>
             </w:r>
           </w:p>
           <w:p>
@@ -645,6 +729,7 @@
               </w:rPr>
               <w:t xml:space="preserve"> {</w:t>
             </w:r>
+            <w:proofErr w:type="spellStart"/>
             <w:proofErr w:type="gramStart"/>
             <w:r>
               <w:rPr>
@@ -654,6 +739,7 @@
               </w:rPr>
               <w:t>Info.TechOrderManager.FirstName</w:t>
             </w:r>
+            <w:proofErr w:type="spellEnd"/>
             <w:proofErr w:type="gramEnd"/>
             <w:r>
               <w:rPr>
@@ -661,7 +747,25 @@
                 <w:sz w:val="28"/>
                 <w:szCs w:val="28"/>
               </w:rPr>
-              <w:t>} {Info.TechOrderManager.LastName}</w:t>
+              <w:t>} {</w:t>
+            </w:r>
+            <w:proofErr w:type="spellStart"/>
+            <w:r>
+              <w:rPr>
+                <w:rFonts w:ascii="Times New Roman" w:eastAsiaTheme="majorEastAsia" w:hAnsi="Times New Roman"/>
+                <w:sz w:val="28"/>
+                <w:szCs w:val="28"/>
+              </w:rPr>
+              <w:t>Info.TechOrderManager.LastName</w:t>
+            </w:r>
+            <w:proofErr w:type="spellEnd"/>
+            <w:r>
+              <w:rPr>
+                <w:rFonts w:ascii="Times New Roman" w:eastAsiaTheme="majorEastAsia" w:hAnsi="Times New Roman"/>
+                <w:sz w:val="28"/>
+                <w:szCs w:val="28"/>
+              </w:rPr>
+              <w:t>}</w:t>
             </w:r>
           </w:p>
           <w:p>
@@ -690,7 +794,25 @@
                 <w:sz w:val="28"/>
                 <w:szCs w:val="28"/>
               </w:rPr>
-              <w:t xml:space="preserve"> {Info.TechOrderManager.DSN}</w:t>
+              <w:t xml:space="preserve"> {</w:t>
+            </w:r>
+            <w:proofErr w:type="spellStart"/>
+            <w:r>
+              <w:rPr>
+                <w:rFonts w:ascii="Times New Roman" w:eastAsiaTheme="majorEastAsia" w:hAnsi="Times New Roman"/>
+                <w:sz w:val="28"/>
+                <w:szCs w:val="28"/>
+              </w:rPr>
+              <w:t>Info.TechOrderManager.DSN</w:t>
+            </w:r>
+            <w:proofErr w:type="spellEnd"/>
+            <w:r>
+              <w:rPr>
+                <w:rFonts w:ascii="Times New Roman" w:eastAsiaTheme="majorEastAsia" w:hAnsi="Times New Roman"/>
+                <w:sz w:val="28"/>
+                <w:szCs w:val="28"/>
+              </w:rPr>
+              <w:t>}</w:t>
             </w:r>
           </w:p>
           <w:p>
@@ -720,6 +842,7 @@
               </w:rPr>
               <w:t xml:space="preserve"> {</w:t>
             </w:r>
+            <w:proofErr w:type="spellStart"/>
             <w:proofErr w:type="gramStart"/>
             <w:r>
               <w:rPr>
@@ -729,6 +852,7 @@
               </w:rPr>
               <w:t>Info.TechOrderManager.Email</w:t>
             </w:r>
+            <w:proofErr w:type="spellEnd"/>
             <w:proofErr w:type="gramEnd"/>
             <w:r>
               <w:rPr>
@@ -799,7 +923,7 @@
         </w:rPr>
         <w:fldChar w:fldCharType="separate"/>
       </w:r>
-      <w:hyperlink w:anchor="_Toc176789523" w:history="1">
+      <w:hyperlink w:anchor="_Toc176844764" w:history="1">
         <w:r>
           <w:rPr>
             <w:rStyle w:val="Hyperlink"/>
@@ -826,7 +950,7 @@
             <w:noProof/>
             <w:webHidden/>
           </w:rPr>
-          <w:instrText xml:space="preserve"> PAGEREF _Toc176789523 \h </w:instrText>
+          <w:instrText xml:space="preserve"> PAGEREF _Toc176844764 \h </w:instrText>
         </w:r>
         <w:r>
           <w:rPr>
@@ -867,7 +991,7 @@
           <w14:ligatures w14:val="standardContextual"/>
         </w:rPr>
       </w:pPr>
-      <w:hyperlink w:anchor="_Toc176789524" w:history="1">
+      <w:hyperlink w:anchor="_Toc176844765" w:history="1">
         <w:r>
           <w:rPr>
             <w:rStyle w:val="Hyperlink"/>
@@ -894,7 +1018,7 @@
             <w:noProof/>
             <w:webHidden/>
           </w:rPr>
-          <w:instrText xml:space="preserve"> PAGEREF _Toc176789524 \h </w:instrText>
+          <w:instrText xml:space="preserve"> PAGEREF _Toc176844765 \h </w:instrText>
         </w:r>
         <w:r>
           <w:rPr>
@@ -935,7 +1059,7 @@
           <w14:ligatures w14:val="standardContextual"/>
         </w:rPr>
       </w:pPr>
-      <w:hyperlink w:anchor="_Toc176789525" w:history="1">
+      <w:hyperlink w:anchor="_Toc176844766" w:history="1">
         <w:r>
           <w:rPr>
             <w:rStyle w:val="Hyperlink"/>
@@ -962,7 +1086,7 @@
             <w:noProof/>
             <w:webHidden/>
           </w:rPr>
-          <w:instrText xml:space="preserve"> PAGEREF _Toc176789525 \h </w:instrText>
+          <w:instrText xml:space="preserve"> PAGEREF _Toc176844766 \h </w:instrText>
         </w:r>
         <w:r>
           <w:rPr>
@@ -1003,7 +1127,7 @@
           <w14:ligatures w14:val="standardContextual"/>
         </w:rPr>
       </w:pPr>
-      <w:hyperlink w:anchor="_Toc176789526" w:history="1">
+      <w:hyperlink w:anchor="_Toc176844767" w:history="1">
         <w:r>
           <w:rPr>
             <w:rStyle w:val="Hyperlink"/>
@@ -1030,7 +1154,7 @@
             <w:noProof/>
             <w:webHidden/>
           </w:rPr>
-          <w:instrText xml:space="preserve"> PAGEREF _Toc176789526 \h </w:instrText>
+          <w:instrText xml:space="preserve"> PAGEREF _Toc176844767 \h </w:instrText>
         </w:r>
         <w:r>
           <w:rPr>
@@ -1071,7 +1195,7 @@
           <w14:ligatures w14:val="standardContextual"/>
         </w:rPr>
       </w:pPr>
-      <w:hyperlink w:anchor="_Toc176789527" w:history="1">
+      <w:hyperlink w:anchor="_Toc176844768" w:history="1">
         <w:r>
           <w:rPr>
             <w:rStyle w:val="Hyperlink"/>
@@ -1098,7 +1222,7 @@
             <w:noProof/>
             <w:webHidden/>
           </w:rPr>
-          <w:instrText xml:space="preserve"> PAGEREF _Toc176789527 \h </w:instrText>
+          <w:instrText xml:space="preserve"> PAGEREF _Toc176844768 \h </w:instrText>
         </w:r>
         <w:r>
           <w:rPr>
@@ -1139,7 +1263,7 @@
           <w14:ligatures w14:val="standardContextual"/>
         </w:rPr>
       </w:pPr>
-      <w:hyperlink w:anchor="_Toc176789528" w:history="1">
+      <w:hyperlink w:anchor="_Toc176844769" w:history="1">
         <w:r>
           <w:rPr>
             <w:rStyle w:val="Hyperlink"/>
@@ -1166,7 +1290,7 @@
             <w:noProof/>
             <w:webHidden/>
           </w:rPr>
-          <w:instrText xml:space="preserve"> PAGEREF _Toc176789528 \h </w:instrText>
+          <w:instrText xml:space="preserve"> PAGEREF _Toc176844769 \h </w:instrText>
         </w:r>
         <w:r>
           <w:rPr>
@@ -1207,7 +1331,7 @@
           <w14:ligatures w14:val="standardContextual"/>
         </w:rPr>
       </w:pPr>
-      <w:hyperlink w:anchor="_Toc176789529" w:history="1">
+      <w:hyperlink w:anchor="_Toc176844770" w:history="1">
         <w:r>
           <w:rPr>
             <w:rStyle w:val="Hyperlink"/>
@@ -1234,7 +1358,7 @@
             <w:noProof/>
             <w:webHidden/>
           </w:rPr>
-          <w:instrText xml:space="preserve"> PAGEREF _Toc176789529 \h </w:instrText>
+          <w:instrText xml:space="preserve"> PAGEREF _Toc176844770 \h </w:instrText>
         </w:r>
         <w:r>
           <w:rPr>
@@ -1275,7 +1399,7 @@
           <w14:ligatures w14:val="standardContextual"/>
         </w:rPr>
       </w:pPr>
-      <w:hyperlink w:anchor="_Toc176789530" w:history="1">
+      <w:hyperlink w:anchor="_Toc176844771" w:history="1">
         <w:r>
           <w:rPr>
             <w:rStyle w:val="Hyperlink"/>
@@ -1302,7 +1426,7 @@
             <w:noProof/>
             <w:webHidden/>
           </w:rPr>
-          <w:instrText xml:space="preserve"> PAGEREF _Toc176789530 \h </w:instrText>
+          <w:instrText xml:space="preserve"> PAGEREF _Toc176844771 \h </w:instrText>
         </w:r>
         <w:r>
           <w:rPr>
@@ -1343,7 +1467,7 @@
           <w14:ligatures w14:val="standardContextual"/>
         </w:rPr>
       </w:pPr>
-      <w:hyperlink w:anchor="_Toc176789531" w:history="1">
+      <w:hyperlink w:anchor="_Toc176844772" w:history="1">
         <w:r>
           <w:rPr>
             <w:rStyle w:val="Hyperlink"/>
@@ -1370,7 +1494,7 @@
             <w:noProof/>
             <w:webHidden/>
           </w:rPr>
-          <w:instrText xml:space="preserve"> PAGEREF _Toc176789531 \h </w:instrText>
+          <w:instrText xml:space="preserve"> PAGEREF _Toc176844772 \h </w:instrText>
         </w:r>
         <w:r>
           <w:rPr>
@@ -1412,7 +1536,7 @@
           <w14:ligatures w14:val="standardContextual"/>
         </w:rPr>
       </w:pPr>
-      <w:hyperlink w:anchor="_Toc176789532" w:history="1">
+      <w:hyperlink w:anchor="_Toc176844773" w:history="1">
         <w:r>
           <w:rPr>
             <w:rStyle w:val="Hyperlink"/>
@@ -1456,7 +1580,7 @@
             <w:noProof/>
             <w:webHidden/>
           </w:rPr>
-          <w:instrText xml:space="preserve"> PAGEREF _Toc176789532 \h </w:instrText>
+          <w:instrText xml:space="preserve"> PAGEREF _Toc176844773 \h </w:instrText>
         </w:r>
         <w:r>
           <w:rPr>
@@ -1497,7 +1621,7 @@
           <w14:ligatures w14:val="standardContextual"/>
         </w:rPr>
       </w:pPr>
-      <w:hyperlink w:anchor="_Toc176789533" w:history="1">
+      <w:hyperlink w:anchor="_Toc176844774" w:history="1">
         <w:r>
           <w:rPr>
             <w:rStyle w:val="Hyperlink"/>
@@ -1540,7 +1664,7 @@
             <w:noProof/>
             <w:webHidden/>
           </w:rPr>
-          <w:instrText xml:space="preserve"> PAGEREF _Toc176789533 \h </w:instrText>
+          <w:instrText xml:space="preserve"> PAGEREF _Toc176844774 \h </w:instrText>
         </w:r>
         <w:r>
           <w:rPr>
@@ -1581,7 +1705,7 @@
           <w14:ligatures w14:val="standardContextual"/>
         </w:rPr>
       </w:pPr>
-      <w:hyperlink w:anchor="_Toc176789534" w:history="1">
+      <w:hyperlink w:anchor="_Toc176844775" w:history="1">
         <w:r>
           <w:rPr>
             <w:rStyle w:val="Hyperlink"/>
@@ -1624,7 +1748,91 @@
             <w:noProof/>
             <w:webHidden/>
           </w:rPr>
-          <w:instrText xml:space="preserve"> PAGEREF _Toc176789534 \h </w:instrText>
+          <w:instrText xml:space="preserve"> PAGEREF _Toc176844775 \h </w:instrText>
+        </w:r>
+        <w:r>
+          <w:rPr>
+            <w:noProof/>
+            <w:webHidden/>
+          </w:rPr>
+        </w:r>
+        <w:r>
+          <w:rPr>
+            <w:noProof/>
+            <w:webHidden/>
+          </w:rPr>
+          <w:fldChar w:fldCharType="separate"/>
+        </w:r>
+        <w:r>
+          <w:rPr>
+            <w:noProof/>
+            <w:webHidden/>
+          </w:rPr>
+          <w:t>5</w:t>
+        </w:r>
+        <w:r>
+          <w:rPr>
+            <w:noProof/>
+            <w:webHidden/>
+          </w:rPr>
+          <w:fldChar w:fldCharType="end"/>
+        </w:r>
+      </w:hyperlink>
+    </w:p>
+    <w:p>
+      <w:pPr>
+        <w:pStyle w:val="TOC2"/>
+        <w:rPr>
+          <w:rFonts w:asciiTheme="minorHAnsi" w:hAnsiTheme="minorHAnsi" w:cstheme="minorBidi"/>
+          <w:noProof/>
+          <w:kern w:val="2"/>
+          <w14:ligatures w14:val="standardContextual"/>
+        </w:rPr>
+      </w:pPr>
+      <w:hyperlink w:anchor="_Toc176844776" w:history="1">
+        <w:r>
+          <w:rPr>
+            <w:rStyle w:val="Hyperlink"/>
+            <w:noProof/>
+          </w:rPr>
+          <w:t>2.3</w:t>
+        </w:r>
+        <w:r>
+          <w:rPr>
+            <w:rFonts w:asciiTheme="minorHAnsi" w:hAnsiTheme="minorHAnsi" w:cstheme="minorBidi"/>
+            <w:noProof/>
+            <w:kern w:val="2"/>
+            <w14:ligatures w14:val="standardContextual"/>
+          </w:rPr>
+          <w:tab/>
+        </w:r>
+        <w:r>
+          <w:rPr>
+            <w:rStyle w:val="Hyperlink"/>
+            <w:noProof/>
+          </w:rPr>
+          <w:t>{Info.ProgramName} S1000D Interactive Electronic Technical Manual (IETM)</w:t>
+        </w:r>
+        <w:r>
+          <w:rPr>
+            <w:noProof/>
+            <w:webHidden/>
+          </w:rPr>
+          <w:tab/>
+        </w:r>
+        <w:r>
+          <w:rPr>
+            <w:noProof/>
+            <w:webHidden/>
+          </w:rPr>
+          <w:fldChar w:fldCharType="begin"/>
+        </w:r>
+        <w:r>
+          <w:rPr>
+            <w:noProof/>
+            <w:webHidden/>
+          </w:rPr>
+          <w:instrText xml:space="preserve"> PAGEREF _Toc176844776 \h </w:instrText>
         </w:r>
         <w:r>
           <w:rPr>
@@ -1666,7 +1874,7 @@
           <w14:ligatures w14:val="standardContextual"/>
         </w:rPr>
       </w:pPr>
-      <w:hyperlink w:anchor="_Toc176789535" w:history="1">
+      <w:hyperlink w:anchor="_Toc176844777" w:history="1">
         <w:r>
           <w:rPr>
             <w:rStyle w:val="Hyperlink"/>
@@ -1710,7 +1918,7 @@
             <w:noProof/>
             <w:webHidden/>
           </w:rPr>
-          <w:instrText xml:space="preserve"> PAGEREF _Toc176789535 \h </w:instrText>
+          <w:instrText xml:space="preserve"> PAGEREF _Toc176844777 \h </w:instrText>
         </w:r>
         <w:r>
           <w:rPr>
@@ -2118,7 +2326,7 @@
     </w:p>
     <w:p/>
     <w:p>
-      <w:bookmarkStart w:id="0" w:name="_Toc176789523"/>
+      <w:bookmarkStart w:id="0" w:name="_Toc176844764"/>
       <w:r>
         <w:rPr>
           <w:rStyle w:val="Heading1Char"/>
@@ -2135,18 +2343,32 @@
         <w:rPr>
           <w:rStyle w:val="Heading1Char"/>
         </w:rPr>
-        <w:t>{Info.ProgramName}</w:t>
-      </w:r>
+        <w:t>{</w:t>
+      </w:r>
+      <w:proofErr w:type="spellStart"/>
       <w:r>
         <w:rPr>
           <w:rStyle w:val="Heading1Char"/>
         </w:rPr>
-        <w:t xml:space="preserve"> </w:t>
-      </w:r>
+        <w:t>Info.ProgramName</w:t>
+      </w:r>
+      <w:proofErr w:type="spellEnd"/>
       <w:r>
         <w:rPr>
           <w:rStyle w:val="Heading1Char"/>
         </w:rPr>
+        <w:t>}</w:t>
+      </w:r>
+      <w:r>
+        <w:rPr>
+          <w:rStyle w:val="Heading1Char"/>
+        </w:rPr>
+        <w:t xml:space="preserve"> </w:t>
+      </w:r>
+      <w:r>
+        <w:rPr>
+          <w:rStyle w:val="Heading1Char"/>
+        </w:rPr>
         <w:t>De</w:t>
       </w:r>
       <w:r>
@@ -2170,12 +2392,20 @@
         <w:t xml:space="preserve"> </w:t>
       </w:r>
       <w:r>
-        <w:t>{Description.Description}</w:t>
+        <w:t>{</w:t>
+      </w:r>
+      <w:proofErr w:type="spellStart"/>
+      <w:r>
+        <w:t>Description.Description</w:t>
+      </w:r>
+      <w:proofErr w:type="spellEnd"/>
+      <w:r>
+        <w:t>}</w:t>
       </w:r>
     </w:p>
     <w:p/>
     <w:p>
-      <w:bookmarkStart w:id="1" w:name="_Toc176789524"/>
+      <w:bookmarkStart w:id="1" w:name="_Toc176844765"/>
       <w:r>
         <w:rPr>
           <w:rStyle w:val="Heading2Char"/>
@@ -2194,12 +2424,20 @@
         <w:t xml:space="preserve"> </w:t>
       </w:r>
       <w:r>
-        <w:t>{Description.Introduction}</w:t>
+        <w:t>{</w:t>
+      </w:r>
+      <w:proofErr w:type="spellStart"/>
+      <w:r>
+        <w:t>Description.Introduction</w:t>
+      </w:r>
+      <w:proofErr w:type="spellEnd"/>
+      <w:r>
+        <w:t>}</w:t>
       </w:r>
     </w:p>
     <w:p/>
     <w:p>
-      <w:bookmarkStart w:id="2" w:name="_Toc176789525"/>
+      <w:bookmarkStart w:id="2" w:name="_Toc176844766"/>
       <w:r>
         <w:rPr>
           <w:rStyle w:val="Heading2Char"/>
@@ -2218,7 +2456,15 @@
         <w:t xml:space="preserve"> </w:t>
       </w:r>
       <w:r>
-        <w:t xml:space="preserve">The {Info.ProgramName} TO sustainment support is provided by </w:t>
+        <w:t>The {</w:t>
+      </w:r>
+      <w:proofErr w:type="spellStart"/>
+      <w:r>
+        <w:t>Info.ProgramName</w:t>
+      </w:r>
+      <w:proofErr w:type="spellEnd"/>
+      <w:r>
+        <w:t xml:space="preserve">} TO sustainment support is provided by </w:t>
       </w:r>
       <w:r>
         <w:t>{#</w:t>
@@ -2268,6 +2514,7 @@
       <w:r>
         <w:t>{</w:t>
       </w:r>
+      <w:proofErr w:type="spellStart"/>
       <w:r>
         <w:t>Labor</w:t>
       </w:r>
@@ -2278,7 +2525,11 @@
         <w:t>ContractorSupport.</w:t>
       </w:r>
       <w:r>
-        <w:t>LaborCost}, Contract #{</w:t>
+        <w:t>LaborCost</w:t>
+      </w:r>
+      <w:proofErr w:type="spellEnd"/>
+      <w:r>
+        <w:t>}, Contract #{</w:t>
       </w:r>
       <w:r>
         <w:t>Labor</w:t>
@@ -2342,6 +2593,7 @@
       <w:r>
         <w:t>{</w:t>
       </w:r>
+      <w:proofErr w:type="spellStart"/>
       <w:r>
         <w:t>Distribution</w:t>
       </w:r>
@@ -2351,6 +2603,7 @@
       <w:r>
         <w:t>Cost</w:t>
       </w:r>
+      <w:proofErr w:type="spellEnd"/>
       <w:r>
         <w:t>}</w:t>
       </w:r>
@@ -2363,7 +2616,7 @@
     </w:p>
     <w:p/>
     <w:p>
-      <w:bookmarkStart w:id="3" w:name="_Toc176789526"/>
+      <w:bookmarkStart w:id="3" w:name="_Toc176844767"/>
       <w:r>
         <w:rPr>
           <w:rStyle w:val="Heading2Char"/>
@@ -2455,7 +2708,15 @@
         <w:t xml:space="preserve"> </w:t>
       </w:r>
       <w:r>
-        <w:t xml:space="preserve">{Info.ProgramName} </w:t>
+        <w:t>{</w:t>
+      </w:r>
+      <w:proofErr w:type="spellStart"/>
+      <w:r>
+        <w:t>Info.ProgramName</w:t>
+      </w:r>
+      <w:proofErr w:type="spellEnd"/>
+      <w:r>
+        <w:t xml:space="preserve">} </w:t>
       </w:r>
       <w:r>
         <w:t xml:space="preserve">TOs are authored and sustained in TOAP. All future TOs to include modification or newly developed TOs will be developed in TOAP. TOs moving from acquisition to sustainment will be authored and sustained in </w:t>
@@ -2487,29 +2748,58 @@
         <w:t>AuthoredInTOAPType</w:t>
       </w:r>
       <w:r>
-        <w:t xml:space="preserve"> === “partially”}{Info.ProgramName} </w:t>
+        <w:t xml:space="preserve"> === “partially”}{</w:t>
+      </w:r>
+      <w:proofErr w:type="spellStart"/>
+      <w:r>
+        <w:t>Info.ProgramName</w:t>
+      </w:r>
+      <w:proofErr w:type="spellEnd"/>
+      <w:r>
+        <w:t xml:space="preserve">} </w:t>
       </w:r>
       <w:r>
         <w:t>consisting of</w:t>
       </w:r>
       <w:r>
-        <w:t xml:space="preserve"> {TechnicalOrders.TotalCount} </w:t>
+        <w:t xml:space="preserve"> {</w:t>
+      </w:r>
+      <w:proofErr w:type="spellStart"/>
+      <w:r>
+        <w:t>TechnicalOrders.TotalCount</w:t>
+      </w:r>
+      <w:proofErr w:type="spellEnd"/>
+      <w:r>
+        <w:t xml:space="preserve">} </w:t>
       </w:r>
       <w:r>
         <w:t>TOs. Of the</w:t>
       </w:r>
       <w:r>
-        <w:t xml:space="preserve"> {TechnicalOrders.TotalCount} </w:t>
+        <w:t xml:space="preserve"> {</w:t>
+      </w:r>
+      <w:proofErr w:type="spellStart"/>
+      <w:r>
+        <w:t>TechnicalOrders.TotalCount</w:t>
+      </w:r>
+      <w:proofErr w:type="spellEnd"/>
+      <w:r>
+        <w:t xml:space="preserve">} </w:t>
       </w:r>
       <w:r>
         <w:t xml:space="preserve">TOs, </w:t>
       </w:r>
       <w:r>
-        <w:t>{TechnicalOrders.</w:t>
+        <w:t>{</w:t>
+      </w:r>
+      <w:proofErr w:type="spellStart"/>
+      <w:r>
+        <w:t>TechnicalOrders.</w:t>
       </w:r>
       <w:r>
         <w:t>NumAuthoredInTOAP</w:t>
       </w:r>
+      <w:proofErr w:type="spellEnd"/>
       <w:r>
         <w:t>}</w:t>
       </w:r>
@@ -2539,11 +2829,16 @@
         <w:t>Additional </w:t>
       </w:r>
       <w:r>
-        <w:t>{TechnicalOrders.</w:t>
+        <w:t>{</w:t>
+      </w:r>
+      <w:proofErr w:type="spellStart"/>
+      <w:r>
+        <w:t>TechnicalOrders.</w:t>
       </w:r>
       <w:r>
         <w:t>NumNotAuthoredInTOAP</w:t>
       </w:r>
+      <w:proofErr w:type="spellEnd"/>
       <w:r>
         <w:t xml:space="preserve">} </w:t>
       </w:r>
@@ -2576,11 +2871,24 @@
         <w:t>Currently there are </w:t>
       </w:r>
       <w:r>
-        <w:t>{TechnicalOrders.</w:t>
-      </w:r>
-      <w:r>
-        <w:t xml:space="preserve"> NumUnpublished</w:t>
-      </w:r>
+        <w:t>{</w:t>
+      </w:r>
+      <w:proofErr w:type="spellStart"/>
+      <w:r>
+        <w:t>TechnicalOrders</w:t>
+      </w:r>
+      <w:proofErr w:type="spellEnd"/>
+      <w:r>
+        <w:t>.</w:t>
+      </w:r>
+      <w:r>
+        <w:t xml:space="preserve"> </w:t>
+      </w:r>
+      <w:proofErr w:type="spellStart"/>
+      <w:r>
+        <w:t>NumUnpublished</w:t>
+      </w:r>
+      <w:proofErr w:type="spellEnd"/>
       <w:r>
         <w:t>}</w:t>
       </w:r>
@@ -2621,11 +2929,16 @@
         <w:t>The remaining </w:t>
       </w:r>
       <w:r>
-        <w:t>{TechnicalOrders.</w:t>
+        <w:t>{</w:t>
+      </w:r>
+      <w:proofErr w:type="spellStart"/>
+      <w:r>
+        <w:t>TechnicalOrders.</w:t>
       </w:r>
       <w:r>
         <w:t>NumWillNotBeAuthoredInTOAP</w:t>
       </w:r>
+      <w:proofErr w:type="spellEnd"/>
       <w:r>
         <w:t>}</w:t>
       </w:r>
@@ -2670,7 +2983,7 @@
     </w:p>
     <w:p/>
     <w:p>
-      <w:bookmarkStart w:id="4" w:name="_Toc176789527"/>
+      <w:bookmarkStart w:id="4" w:name="_Toc176844768"/>
       <w:r>
         <w:rPr>
           <w:rStyle w:val="Heading2Char"/>
@@ -2710,11 +3023,16 @@
         <w:t>”}</w:t>
       </w:r>
       <w:r>
-        <w:t>{Info.</w:t>
+        <w:t>{</w:t>
+      </w:r>
+      <w:proofErr w:type="spellStart"/>
+      <w:r>
+        <w:t>Info.</w:t>
       </w:r>
       <w:r>
         <w:t>ProgramName</w:t>
       </w:r>
+      <w:proofErr w:type="spellEnd"/>
       <w:r>
         <w:t xml:space="preserve">} </w:t>
       </w:r>
@@ -2770,13 +3088,18 @@
         <w:t>”}</w:t>
       </w:r>
       <w:r>
-        <w:t>{Info.ProgramName}</w:t>
-      </w:r>
-      <w:r>
-        <w:t xml:space="preserve"> </w:t>
-      </w:r>
-      <w:r>
-        <w:t>is currently in the process of converting Tech Data to MIL-STD-3048 (S1000D) utilizing</w:t>
+        <w:t>{</w:t>
+      </w:r>
+      <w:proofErr w:type="spellStart"/>
+      <w:r>
+        <w:t>Info.ProgramName</w:t>
+      </w:r>
+      <w:proofErr w:type="spellEnd"/>
+      <w:r>
+        <w:t>}</w:t>
+      </w:r>
+      <w:r>
+        <w:t xml:space="preserve"> is currently in the process of converting Tech Data to MIL-STD-3048 (S1000D) utilizing</w:t>
       </w:r>
       <w:r>
         <w:t xml:space="preserve"> {Labor.MILSTD3048Contractor} </w:t>
@@ -2788,24 +3111,34 @@
         <w:t>{/}</w:t>
       </w:r>
       <w:r>
-        <w:t xml:space="preserve">{#Labor.MILSTD3048Status === “noplan”} </w:t>
-      </w:r>
-      <w:r>
-        <w:t>There are no plans to convert</w:t>
-      </w:r>
-      <w:r>
-        <w:t xml:space="preserve"> {Info.ProgramName} </w:t>
-      </w:r>
-      <w:r>
-        <w:t>TOs to MIL-STD-3048 (S1000D).</w:t>
-      </w:r>
-      <w:r>
-        <w:t>{/}</w:t>
+        <w:t>{#Labor.MILSTD3048Status === “</w:t>
+      </w:r>
+      <w:proofErr w:type="spellStart"/>
+      <w:r>
+        <w:t>noplan</w:t>
+      </w:r>
+      <w:proofErr w:type="spellEnd"/>
+      <w:r>
+        <w:t>”} There are no plans to convert</w:t>
+      </w:r>
+      <w:r>
+        <w:t xml:space="preserve"> {</w:t>
+      </w:r>
+      <w:proofErr w:type="spellStart"/>
+      <w:r>
+        <w:t>Info.ProgramName</w:t>
+      </w:r>
+      <w:proofErr w:type="spellEnd"/>
+      <w:r>
+        <w:t xml:space="preserve">} </w:t>
+      </w:r>
+      <w:r>
+        <w:t>TOs to MIL-STD-3048 (S1000D).{/}</w:t>
       </w:r>
     </w:p>
     <w:p/>
     <w:p>
-      <w:bookmarkStart w:id="5" w:name="_Toc176789528"/>
+      <w:bookmarkStart w:id="5" w:name="_Toc176844769"/>
       <w:r>
         <w:rPr>
           <w:rStyle w:val="Heading2Char"/>
@@ -2899,11 +3232,16 @@
         <w:t xml:space="preserve">There are currently </w:t>
       </w:r>
       <w:r>
-        <w:t>{TechnicalOrders.</w:t>
+        <w:t>{</w:t>
+      </w:r>
+      <w:proofErr w:type="spellStart"/>
+      <w:r>
+        <w:t>TechnicalOrders.</w:t>
       </w:r>
       <w:r>
         <w:t>NumInAcquisition</w:t>
       </w:r>
+      <w:proofErr w:type="spellEnd"/>
       <w:r>
         <w:t>}</w:t>
       </w:r>
@@ -2924,7 +3262,7 @@
     </w:p>
     <w:p/>
     <w:p>
-      <w:bookmarkStart w:id="6" w:name="_Toc176789529"/>
+      <w:bookmarkStart w:id="6" w:name="_Toc176844770"/>
       <w:r>
         <w:rPr>
           <w:rStyle w:val="Heading2Char"/>
@@ -2959,7 +3297,15 @@
         <w:t xml:space="preserve"> </w:t>
       </w:r>
       <w:r>
-        <w:t>{Description.ConfigurationPlan}</w:t>
+        <w:t>{</w:t>
+      </w:r>
+      <w:proofErr w:type="spellStart"/>
+      <w:r>
+        <w:t>Description.ConfigurationPlan</w:t>
+      </w:r>
+      <w:proofErr w:type="spellEnd"/>
+      <w:r>
+        <w:t>}</w:t>
       </w:r>
       <w:r>
         <w:t xml:space="preserve"> </w:t>
@@ -2967,7 +3313,7 @@
     </w:p>
     <w:p/>
     <w:p>
-      <w:bookmarkStart w:id="7" w:name="_Toc176789530"/>
+      <w:bookmarkStart w:id="7" w:name="_Toc176844771"/>
       <w:r>
         <w:rPr>
           <w:rStyle w:val="Heading2Char"/>
@@ -2998,7 +3344,15 @@
         <w:t xml:space="preserve">The </w:t>
       </w:r>
       <w:r>
-        <w:t>{Info.ProgramName}</w:t>
+        <w:t>{</w:t>
+      </w:r>
+      <w:proofErr w:type="spellStart"/>
+      <w:r>
+        <w:t>Info.ProgramName</w:t>
+      </w:r>
+      <w:proofErr w:type="spellEnd"/>
+      <w:r>
+        <w:t>}</w:t>
       </w:r>
       <w:r>
         <w:t xml:space="preserve"> program</w:t>
@@ -3010,7 +3364,15 @@
         <w:t xml:space="preserve">maintains </w:t>
       </w:r>
       <w:r>
-        <w:t>{TechnicalOrders.TotalTypeCount}</w:t>
+        <w:t>{</w:t>
+      </w:r>
+      <w:proofErr w:type="spellStart"/>
+      <w:r>
+        <w:t>TechnicalOrders.TotalTypeCount</w:t>
+      </w:r>
+      <w:proofErr w:type="spellEnd"/>
+      <w:r>
+        <w:t>}</w:t>
       </w:r>
       <w:r>
         <w:t xml:space="preserve"> </w:t>
@@ -3025,7 +3387,15 @@
         <w:t xml:space="preserve">Os; </w:t>
       </w:r>
       <w:r>
-        <w:t>{TechnicalOrders.NumPaper}</w:t>
+        <w:t>{</w:t>
+      </w:r>
+      <w:proofErr w:type="spellStart"/>
+      <w:r>
+        <w:t>TechnicalOrders.NumPaper</w:t>
+      </w:r>
+      <w:proofErr w:type="spellEnd"/>
+      <w:r>
+        <w:t>}</w:t>
       </w:r>
       <w:r>
         <w:t xml:space="preserve"> </w:t>
@@ -3034,7 +3404,15 @@
         <w:t xml:space="preserve">paper, </w:t>
       </w:r>
       <w:r>
-        <w:t>{TechnicalOrders.NumElectronic}</w:t>
+        <w:t>{</w:t>
+      </w:r>
+      <w:proofErr w:type="spellStart"/>
+      <w:r>
+        <w:t>TechnicalOrders.NumElectronic</w:t>
+      </w:r>
+      <w:proofErr w:type="spellEnd"/>
+      <w:r>
+        <w:t>}</w:t>
       </w:r>
       <w:r>
         <w:t xml:space="preserve"> </w:t>
@@ -3049,7 +3427,15 @@
         <w:t xml:space="preserve">, </w:t>
       </w:r>
       <w:r>
-        <w:t>{TechnicalOrders.NumCDDVD}</w:t>
+        <w:t>{</w:t>
+      </w:r>
+      <w:proofErr w:type="spellStart"/>
+      <w:r>
+        <w:t>TechnicalOrders.NumCDDVD</w:t>
+      </w:r>
+      <w:proofErr w:type="spellEnd"/>
+      <w:r>
+        <w:t>}</w:t>
       </w:r>
       <w:r>
         <w:t xml:space="preserve"> </w:t>
@@ -3099,7 +3485,15 @@
         <w:t xml:space="preserve"> there are</w:t>
       </w:r>
       <w:r>
-        <w:t xml:space="preserve"> {TechnicalOrders.NumUnpublished}</w:t>
+        <w:t xml:space="preserve"> {</w:t>
+      </w:r>
+      <w:proofErr w:type="spellStart"/>
+      <w:r>
+        <w:t>TechnicalOrders.NumUnpublished</w:t>
+      </w:r>
+      <w:proofErr w:type="spellEnd"/>
+      <w:r>
+        <w:t>}</w:t>
       </w:r>
       <w:r>
         <w:t xml:space="preserve"> </w:t>
@@ -3122,7 +3516,7 @@
     </w:p>
     <w:p/>
     <w:p>
-      <w:bookmarkStart w:id="8" w:name="_Toc176789531"/>
+      <w:bookmarkStart w:id="8" w:name="_Toc176844772"/>
       <w:r>
         <w:rPr>
           <w:rStyle w:val="Heading2Char"/>
@@ -3158,7 +3552,15 @@
         <w:t xml:space="preserve"> </w:t>
       </w:r>
       <w:r>
-        <w:t>{Description.SystemMissionDescription}</w:t>
+        <w:t>{</w:t>
+      </w:r>
+      <w:proofErr w:type="spellStart"/>
+      <w:r>
+        <w:t>Description.SystemMissionDescription</w:t>
+      </w:r>
+      <w:proofErr w:type="spellEnd"/>
+      <w:r>
+        <w:t>}</w:t>
       </w:r>
       <w:r>
         <w:t xml:space="preserve"> </w:t>
@@ -3177,29 +3579,37 @@
         </w:tabs>
         <w:ind w:left="0" w:firstLine="0"/>
       </w:pPr>
-      <w:bookmarkStart w:id="9" w:name="_Toc176789532"/>
+      <w:bookmarkStart w:id="9" w:name="_Toc176844773"/>
       <w:r>
         <w:rPr>
           <w:rStyle w:val="Heading1Char"/>
         </w:rPr>
         <w:t>{</w:t>
       </w:r>
+      <w:proofErr w:type="spellStart"/>
       <w:r>
         <w:rPr>
           <w:rStyle w:val="Heading1Char"/>
         </w:rPr>
-        <w:t>Info.ProgramName}</w:t>
-      </w:r>
+        <w:t>Info.ProgramName</w:t>
+      </w:r>
+      <w:proofErr w:type="spellEnd"/>
       <w:r>
         <w:rPr>
           <w:rStyle w:val="Heading1Char"/>
         </w:rPr>
-        <w:t xml:space="preserve"> </w:t>
+        <w:t>}</w:t>
       </w:r>
       <w:r>
         <w:rPr>
           <w:rStyle w:val="Heading1Char"/>
         </w:rPr>
+        <w:t xml:space="preserve"> </w:t>
+      </w:r>
+      <w:r>
+        <w:rPr>
+          <w:rStyle w:val="Heading1Char"/>
+        </w:rPr>
         <w:t>Labor</w:t>
       </w:r>
       <w:bookmarkEnd w:id="9"/>
@@ -3216,7 +3626,15 @@
         <w:t xml:space="preserve"> </w:t>
       </w:r>
       <w:r>
-        <w:t>All labor requirements for {Info.ProgramName}</w:t>
+        <w:t>All labor requirements for {</w:t>
+      </w:r>
+      <w:proofErr w:type="spellStart"/>
+      <w:r>
+        <w:t>Info.ProgramName</w:t>
+      </w:r>
+      <w:proofErr w:type="spellEnd"/>
+      <w:r>
+        <w:t>}</w:t>
       </w:r>
       <w:r>
         <w:t xml:space="preserve"> </w:t>
@@ -3228,13 +3646,23 @@
     <w:p>
       <w:pPr>
         <w:pStyle w:val="ListParagraph"/>
-        <w:ind w:left="360"/>
-      </w:pPr>
+        <w:tabs>
+          <w:tab w:val="left" w:pos="360"/>
+        </w:tabs>
+        <w:ind w:left="0"/>
+      </w:pPr>
+      <w:r>
+        <w:t>{#Labor.LaborType === “contractor”}</w:t>
+      </w:r>
     </w:p>
     <w:p>
-      <w:r>
-        <w:t>{#Labor.LaborType === “contractor”}</w:t>
-      </w:r>
+      <w:pPr>
+        <w:pStyle w:val="ListParagraph"/>
+        <w:tabs>
+          <w:tab w:val="left" w:pos="360"/>
+        </w:tabs>
+        <w:ind w:left="0"/>
+      </w:pPr>
     </w:p>
     <w:p>
       <w:pPr>
@@ -3248,18 +3676,32 @@
         </w:tabs>
         <w:ind w:left="0" w:firstLine="0"/>
       </w:pPr>
-      <w:bookmarkStart w:id="10" w:name="_Toc176789533"/>
+      <w:bookmarkStart w:id="10" w:name="_Toc176844774"/>
       <w:r>
         <w:rPr>
           <w:rStyle w:val="Heading2Char"/>
         </w:rPr>
-        <w:t>{In</w:t>
-      </w:r>
+        <w:t>{</w:t>
+      </w:r>
+      <w:proofErr w:type="spellStart"/>
       <w:r>
         <w:rPr>
           <w:rStyle w:val="Heading2Char"/>
         </w:rPr>
-        <w:t>fo.ProgramName}</w:t>
+        <w:t>In</w:t>
+      </w:r>
+      <w:r>
+        <w:rPr>
+          <w:rStyle w:val="Heading2Char"/>
+        </w:rPr>
+        <w:t>fo.ProgramName</w:t>
+      </w:r>
+      <w:proofErr w:type="spellEnd"/>
+      <w:r>
+        <w:rPr>
+          <w:rStyle w:val="Heading2Char"/>
+        </w:rPr>
+        <w:t>}</w:t>
       </w:r>
       <w:r>
         <w:rPr>
@@ -3372,29 +3814,37 @@
         </w:tabs>
         <w:ind w:left="0" w:firstLine="0"/>
       </w:pPr>
-      <w:bookmarkStart w:id="11" w:name="_Toc176789534"/>
+      <w:bookmarkStart w:id="11" w:name="_Toc176844775"/>
       <w:r>
         <w:rPr>
           <w:rStyle w:val="Heading2Char"/>
         </w:rPr>
         <w:t>{</w:t>
       </w:r>
+      <w:proofErr w:type="spellStart"/>
       <w:r>
         <w:rPr>
           <w:rStyle w:val="Heading2Char"/>
         </w:rPr>
-        <w:t>Info.ProgramName}</w:t>
-      </w:r>
+        <w:t>Info.ProgramName</w:t>
+      </w:r>
+      <w:proofErr w:type="spellEnd"/>
       <w:r>
         <w:rPr>
           <w:rStyle w:val="Heading2Char"/>
         </w:rPr>
-        <w:t xml:space="preserve"> </w:t>
+        <w:t>}</w:t>
       </w:r>
       <w:r>
         <w:rPr>
           <w:rStyle w:val="Heading2Char"/>
         </w:rPr>
+        <w:t xml:space="preserve"> </w:t>
+      </w:r>
+      <w:r>
+        <w:rPr>
+          <w:rStyle w:val="Heading2Char"/>
+        </w:rPr>
         <w:t xml:space="preserve">Labor </w:t>
       </w:r>
       <w:r>
@@ -3411,8 +3861,13 @@
         <w:t xml:space="preserve">requirements are labor </w:t>
       </w:r>
       <w:r>
-        <w:t>cost associated with updates to TO</w:t>
-      </w:r>
+        <w:t xml:space="preserve">cost associated with updates to </w:t>
+      </w:r>
+      <w:proofErr w:type="spellStart"/>
+      <w:r>
+        <w:t>TO</w:t>
+      </w:r>
+      <w:proofErr w:type="spellEnd"/>
       <w:r>
         <w:t xml:space="preserve"> revisions supporting the field and depot users by providing </w:t>
       </w:r>
@@ -3461,7 +3916,15 @@
         <w:t xml:space="preserve">of </w:t>
       </w:r>
       <w:r>
-        <w:t>{Info.ProgramName}</w:t>
+        <w:t>{</w:t>
+      </w:r>
+      <w:proofErr w:type="spellStart"/>
+      <w:r>
+        <w:t>Info.ProgramName</w:t>
+      </w:r>
+      <w:proofErr w:type="spellEnd"/>
+      <w:r>
+        <w:t>}</w:t>
       </w:r>
       <w:r>
         <w:t xml:space="preserve"> Labor</w:t>
@@ -3526,6 +3989,266 @@
     <w:p>
       <w:r>
         <w:t>{/}</w:t>
+      </w:r>
+    </w:p>
+    <w:p>
+      <w:r>
+        <w:t>{#Labor.MILSTD3048Status === “current” || Labor.MILSTD3048Status === “plan”}</w:t>
+      </w:r>
+    </w:p>
+    <w:p>
+      <w:pPr>
+        <w:pStyle w:val="ListParagraph"/>
+        <w:numPr>
+          <w:ilvl w:val="1"/>
+          <w:numId w:val="19"/>
+        </w:numPr>
+        <w:tabs>
+          <w:tab w:val="left" w:pos="90"/>
+          <w:tab w:val="left" w:pos="360"/>
+        </w:tabs>
+        <w:ind w:left="0" w:firstLine="0"/>
+      </w:pPr>
+      <w:bookmarkStart w:id="12" w:name="_Toc176844776"/>
+      <w:r>
+        <w:rPr>
+          <w:rStyle w:val="Heading2Char"/>
+        </w:rPr>
+        <w:t>{</w:t>
+      </w:r>
+      <w:proofErr w:type="spellStart"/>
+      <w:r>
+        <w:rPr>
+          <w:rStyle w:val="Heading2Char"/>
+        </w:rPr>
+        <w:t>Info.ProgramName</w:t>
+      </w:r>
+      <w:proofErr w:type="spellEnd"/>
+      <w:r>
+        <w:rPr>
+          <w:rStyle w:val="Heading2Char"/>
+        </w:rPr>
+        <w:t>}</w:t>
+      </w:r>
+      <w:r>
+        <w:rPr>
+          <w:rStyle w:val="Heading2Char"/>
+        </w:rPr>
+        <w:t xml:space="preserve"> S1000D Interactive Electronic Technical Manual (IETM)</w:t>
+      </w:r>
+      <w:bookmarkEnd w:id="12"/>
+      <w:r>
+        <w:rPr>
+          <w:rStyle w:val="Heading2Char"/>
+        </w:rPr>
+        <w:t xml:space="preserve"> </w:t>
+      </w:r>
+      <w:r>
+        <w:t>development entails all aspects of creating, populating, updating</w:t>
+      </w:r>
+      <w:r>
+        <w:t>,</w:t>
+      </w:r>
+      <w:r>
+        <w:t xml:space="preserve"> and maintaining </w:t>
+      </w:r>
+      <w:proofErr w:type="gramStart"/>
+      <w:r>
+        <w:t>current status</w:t>
+      </w:r>
+      <w:proofErr w:type="gramEnd"/>
+      <w:r>
+        <w:t xml:space="preserve"> of data within an electronic database for electronic display of </w:t>
+      </w:r>
+      <w:r>
+        <w:t>{</w:t>
+      </w:r>
+      <w:proofErr w:type="spellStart"/>
+      <w:r>
+        <w:t>Info.ProgramName</w:t>
+      </w:r>
+      <w:proofErr w:type="spellEnd"/>
+      <w:r>
+        <w:t>}</w:t>
+      </w:r>
+      <w:r>
+        <w:t xml:space="preserve"> Technical Data. The mission of S1000D IETM is to provide data in a current format to operate in the electronic environment allowing security configuration updates from any location, at any time.</w:t>
+      </w:r>
+      <w:r>
+        <w:t xml:space="preserve"> </w:t>
+      </w:r>
+      <w:r>
+        <w:t>Financial</w:t>
+      </w:r>
+      <w:r>
+        <w:t xml:space="preserve"> estimat</w:t>
+      </w:r>
+      <w:r>
+        <w:t>ions</w:t>
+      </w:r>
+      <w:r>
+        <w:t xml:space="preserve"> include both conversion and sustainment in the out-years.</w:t>
+      </w:r>
+      <w:r>
+        <w:t xml:space="preserve"> </w:t>
+      </w:r>
+      <w:r>
+        <w:t xml:space="preserve">The authoritative USAF </w:t>
+      </w:r>
+      <w:r>
+        <w:t>Business</w:t>
+      </w:r>
+      <w:r>
+        <w:t xml:space="preserve"> Rules (MIL-ST</w:t>
+      </w:r>
+      <w:r>
+        <w:t>D</w:t>
+      </w:r>
+      <w:r>
+        <w:t xml:space="preserve"> 3048B) </w:t>
+      </w:r>
+      <w:proofErr w:type="gramStart"/>
+      <w:r>
+        <w:t>are located in</w:t>
+      </w:r>
+      <w:proofErr w:type="gramEnd"/>
+      <w:r>
+        <w:t xml:space="preserve"> the Technical Manual Contract Requirements (TMCR) document.</w:t>
+      </w:r>
+      <w:r>
+        <w:t xml:space="preserve"> </w:t>
+      </w:r>
+      <w:r>
+        <w:t>Guidance includes</w:t>
+      </w:r>
+      <w:r>
+        <w:t xml:space="preserve"> AFI</w:t>
+      </w:r>
+      <w:r>
+        <w:t xml:space="preserve">63-101/20-101, </w:t>
+      </w:r>
+      <w:r>
+        <w:t>Integrated</w:t>
+      </w:r>
+      <w:r>
+        <w:t xml:space="preserve"> </w:t>
+      </w:r>
+      <w:r>
+        <w:t xml:space="preserve">Life Cycle </w:t>
+      </w:r>
+      <w:r>
+        <w:t>Management, TO 00-5-1, Air Force Technical Order System, TO 00-5-3, Air Force Technical Order Life Cycle Management</w:t>
+      </w:r>
+      <w:r>
+        <w:t>.</w:t>
+      </w:r>
+    </w:p>
+    <w:p>
+      <w:pPr>
+        <w:tabs>
+          <w:tab w:val="left" w:pos="90"/>
+          <w:tab w:val="left" w:pos="360"/>
+        </w:tabs>
+      </w:pPr>
+      <w:r>
+        <w:rPr>
+          <w:b/>
+        </w:rPr>
+        <w:t>Impact statement:</w:t>
+      </w:r>
+      <w:r>
+        <w:rPr>
+          <w:b/>
+        </w:rPr>
+        <w:t xml:space="preserve"> </w:t>
+      </w:r>
+      <w:r>
+        <w:t>Underfu</w:t>
+      </w:r>
+      <w:r>
+        <w:t>n</w:t>
+      </w:r>
+      <w:r>
+        <w:t>ding</w:t>
+      </w:r>
+      <w:r>
+        <w:t xml:space="preserve"> or complete lack of </w:t>
+      </w:r>
+      <w:r>
+        <w:t>funding for</w:t>
+      </w:r>
+      <w:r>
+        <w:t xml:space="preserve"> </w:t>
+      </w:r>
+      <w:r>
+        <w:t>{</w:t>
+      </w:r>
+      <w:proofErr w:type="spellStart"/>
+      <w:r>
+        <w:t>Info.ProgramName</w:t>
+      </w:r>
+      <w:proofErr w:type="spellEnd"/>
+      <w:r>
+        <w:t>}</w:t>
+      </w:r>
+      <w:r>
+        <w:rPr>
+          <w:b/>
+        </w:rPr>
+        <w:t xml:space="preserve"> </w:t>
+      </w:r>
+      <w:r>
+        <w:t>S1000D IETM Development means a corresponding delay in completion of data conversion into S1000D industry standards, and a slip to the right of the projected timeline for completion and field use of the S1000D product funded by the requirement.</w:t>
+      </w:r>
+      <w:r>
+        <w:t xml:space="preserve"> </w:t>
+      </w:r>
+      <w:r>
+        <w:t>Once the conversion is underway all sustainment changes to TOs will be put on hold to maintain configuration management and control until the conversion is complete. Therefore</w:t>
+      </w:r>
+      <w:r>
+        <w:t>,</w:t>
+      </w:r>
+      <w:r>
+        <w:t xml:space="preserve"> under funding could not only negatively impact conversion but also impact the ability to support sustainment changes including but not limited to safety change.</w:t>
+      </w:r>
+      <w:r>
+        <w:t xml:space="preserve"> </w:t>
+      </w:r>
+      <w:r>
+        <w:t xml:space="preserve">If the TOs are not updated it could result in safety and operational capabilities of various aircraft or equipment, </w:t>
+      </w:r>
+      <w:r>
+        <w:t>jeopardize the safety of personnel</w:t>
+      </w:r>
+      <w:r>
+        <w:t>,</w:t>
+      </w:r>
+      <w:r>
+        <w:t xml:space="preserve"> </w:t>
+      </w:r>
+      <w:r>
+        <w:t>and</w:t>
+      </w:r>
+      <w:r>
+        <w:t xml:space="preserve"> potentially cause equipment damage or work </w:t>
+      </w:r>
+      <w:proofErr w:type="gramStart"/>
+      <w:r>
+        <w:t>stoppage</w:t>
+      </w:r>
+      <w:r>
+        <w:t>.</w:t>
+      </w:r>
+      <w:r>
+        <w:t>{</w:t>
+      </w:r>
+      <w:proofErr w:type="gramEnd"/>
+      <w:r>
+        <w:t>/}</w:t>
+      </w:r>
+      <w:r>
+        <w:t xml:space="preserve"> </w:t>
       </w:r>
     </w:p>
     <w:p/>
@@ -3534,277 +4257,98 @@
         <w:pStyle w:val="ListParagraph"/>
         <w:numPr>
           <w:ilvl w:val="1"/>
-          <w:numId w:val="13"/>
+          <w:numId w:val="19"/>
         </w:numPr>
       </w:pPr>
       <w:r>
         <w:rPr>
           <w:b/>
         </w:rPr>
-        <w:t>{Info.ProgramName}</w:t>
-      </w:r>
-      <w:r>
-        <w:rPr>
-          <w:b/>
-        </w:rPr>
-        <w:t xml:space="preserve"> S1000D Interactive Electronic Technical Manual (IETM) </w:t>
-      </w:r>
-      <w:r>
-        <w:t>development entails all aspects of creating, populating, updating</w:t>
-      </w:r>
-      <w:r>
-        <w:t>,</w:t>
-      </w:r>
-      <w:r>
-        <w:t xml:space="preserve"> and maintaining </w:t>
-      </w:r>
-      <w:proofErr w:type="gramStart"/>
-      <w:r>
-        <w:t>current status</w:t>
-      </w:r>
-      <w:proofErr w:type="gramEnd"/>
-      <w:r>
-        <w:t xml:space="preserve"> of data within an electronic database for electronic display of </w:t>
-      </w:r>
-      <w:r>
-        <w:t>{Info.ProgramName}</w:t>
-      </w:r>
-      <w:r>
-        <w:t xml:space="preserve"> Technical Data. The mission of S1000D IETM is to provide data in a current format to operate in the electronic environment allowing security configuration updates from any location, at any time.</w:t>
-      </w:r>
-      <w:r>
-        <w:t xml:space="preserve"> </w:t>
-      </w:r>
-      <w:r>
-        <w:t>Financial</w:t>
-      </w:r>
-      <w:r>
-        <w:t xml:space="preserve"> estimat</w:t>
-      </w:r>
-      <w:r>
-        <w:t>ions</w:t>
-      </w:r>
-      <w:r>
-        <w:t xml:space="preserve"> include both conversion and sustainment in the out-years.</w:t>
-      </w:r>
-      <w:r>
-        <w:t xml:space="preserve"> </w:t>
-      </w:r>
-      <w:r>
-        <w:t xml:space="preserve">The authoritative USAF </w:t>
-      </w:r>
-      <w:r>
-        <w:t>Business</w:t>
-      </w:r>
-      <w:r>
-        <w:t xml:space="preserve"> Rules (MIL-ST</w:t>
-      </w:r>
-      <w:r>
-        <w:t>D</w:t>
-      </w:r>
-      <w:r>
-        <w:t xml:space="preserve"> 3048B) </w:t>
-      </w:r>
-      <w:proofErr w:type="gramStart"/>
-      <w:r>
-        <w:t>are located in</w:t>
-      </w:r>
-      <w:proofErr w:type="gramEnd"/>
-      <w:r>
-        <w:t xml:space="preserve"> the Technical Manual Contract Requirements (TMCR) document.</w:t>
-      </w:r>
-      <w:r>
-        <w:t xml:space="preserve"> </w:t>
-      </w:r>
-      <w:r>
-        <w:t>Guidance includes</w:t>
-      </w:r>
-      <w:r>
-        <w:t xml:space="preserve"> AFI</w:t>
-      </w:r>
-      <w:r>
-        <w:t xml:space="preserve">63-101/20-101, </w:t>
-      </w:r>
-      <w:r>
-        <w:t>Integrated</w:t>
-      </w:r>
-      <w:r>
-        <w:t xml:space="preserve"> </w:t>
-      </w:r>
-      <w:r>
-        <w:t xml:space="preserve">Life Cycle </w:t>
-      </w:r>
-      <w:r>
-        <w:t>Management, TO 00-5-1, Air Force Technical Order System, TO 00-5-3, Air Force Technical Order Life Cycle Management</w:t>
-      </w:r>
-      <w:r>
-        <w:t>.</w:t>
+        <w:t>{</w:t>
+      </w:r>
+      <w:proofErr w:type="spellStart"/>
+      <w:r>
+        <w:rPr>
+          <w:b/>
+        </w:rPr>
+        <w:t>Info.ProgramName</w:t>
+      </w:r>
+      <w:proofErr w:type="spellEnd"/>
+      <w:r>
+        <w:rPr>
+          <w:b/>
+        </w:rPr>
+        <w:t>}</w:t>
+      </w:r>
+      <w:r>
+        <w:rPr>
+          <w:b/>
+        </w:rPr>
+        <w:t xml:space="preserve"> </w:t>
+      </w:r>
+      <w:r>
+        <w:rPr>
+          <w:b/>
+        </w:rPr>
+        <w:t>A</w:t>
+      </w:r>
+      <w:r>
+        <w:rPr>
+          <w:b/>
+        </w:rPr>
+        <w:t>dditional</w:t>
+      </w:r>
+      <w:r>
+        <w:rPr>
+          <w:b/>
+        </w:rPr>
+        <w:t xml:space="preserve"> Labor Details:</w:t>
+      </w:r>
+      <w:r>
+        <w:rPr>
+          <w:b/>
+        </w:rPr>
+        <w:t xml:space="preserve"> </w:t>
+      </w:r>
+      <w:r>
+        <w:t>program details to address issues and activities particular to your program.</w:t>
+      </w:r>
+      <w:r>
+        <w:t xml:space="preserve"> If additional tasks are included a corresponding Impact Statement is required.</w:t>
+      </w:r>
+      <w:r>
+        <w:t xml:space="preserve"> If no additional labor </w:t>
+      </w:r>
+      <w:r>
+        <w:t>details</w:t>
+      </w:r>
+      <w:r>
+        <w:t xml:space="preserve"> are required 2.4 should be </w:t>
+      </w:r>
+      <w:r>
+        <w:lastRenderedPageBreak/>
+        <w:t>removed.</w:t>
+      </w:r>
+      <w:r>
+        <w:t xml:space="preserve"> If the program is not supported under the </w:t>
+      </w:r>
+      <w:proofErr w:type="spellStart"/>
+      <w:r>
+        <w:t>TDSSe</w:t>
+      </w:r>
+      <w:proofErr w:type="spellEnd"/>
+      <w:r>
+        <w:t xml:space="preserve"> Core Robins task 2.4.1 and 2.4.2 should be removed.</w:t>
       </w:r>
     </w:p>
     <w:p>
-      <w:r>
-        <w:rPr>
-          <w:b/>
-        </w:rPr>
-        <w:t>Impact statement:</w:t>
-      </w:r>
-      <w:r>
-        <w:rPr>
-          <w:b/>
-        </w:rPr>
-        <w:t xml:space="preserve"> </w:t>
-      </w:r>
-      <w:r>
-        <w:t>Underfu</w:t>
-      </w:r>
-      <w:r>
-        <w:t>n</w:t>
-      </w:r>
-      <w:r>
-        <w:t>ding</w:t>
-      </w:r>
-      <w:r>
-        <w:t xml:space="preserve"> or complete lack of funding for</w:t>
-      </w:r>
-      <w:r>
-        <w:rPr>
-          <w:b/>
-        </w:rPr>
-        <w:t xml:space="preserve"> </w:t>
-      </w:r>
-      <w:r>
-        <w:rPr>
-          <w:b/>
-        </w:rPr>
-        <w:t>{Info.ProgramName}</w:t>
-      </w:r>
-      <w:r>
-        <w:rPr>
-          <w:b/>
-        </w:rPr>
-        <w:t xml:space="preserve"> </w:t>
-      </w:r>
-      <w:r>
-        <w:t>S1000D IETM Development means a corresponding delay in completion of data conversion into S1000D industry standards, and a slip to the right of the projected timeline for completion and field use of the S1000D product funded by the requirement.</w:t>
-      </w:r>
-      <w:r>
-        <w:t xml:space="preserve"> </w:t>
-      </w:r>
-      <w:r>
-        <w:t>Once the conversion is underway all sustainment changes to TOs will be put on hold to maintain configuration management and control until the conversion is complete. Therefore</w:t>
-      </w:r>
-      <w:r>
-        <w:t>,</w:t>
-      </w:r>
-      <w:r>
-        <w:t xml:space="preserve"> under funding could not only negatively impact conversion but also impact the ability to support sustainment changes including but not limited to safety change.</w:t>
-      </w:r>
-      <w:r>
-        <w:t xml:space="preserve"> </w:t>
-      </w:r>
-      <w:r>
-        <w:t xml:space="preserve">If the TOs are not updated it could result in safety and operational capabilities of various aircraft or equipment, </w:t>
-      </w:r>
-      <w:r>
-        <w:t>jeopardize the safety of personnel</w:t>
-      </w:r>
-      <w:r>
-        <w:t>,</w:t>
-      </w:r>
-      <w:r>
-        <w:t xml:space="preserve"> </w:t>
-      </w:r>
-      <w:r>
-        <w:t>and</w:t>
-      </w:r>
-      <w:r>
-        <w:t xml:space="preserve"> potentially cause equipment damage or work </w:t>
-      </w:r>
-      <w:r>
-        <w:t>stoppage</w:t>
-      </w:r>
-      <w:r>
-        <w:t>.</w:t>
-      </w:r>
-      <w:r>
-        <w:t xml:space="preserve"> </w:t>
-      </w:r>
+      <w:pPr>
+        <w:pStyle w:val="ListParagraph"/>
+      </w:pPr>
     </w:p>
     <w:p>
       <w:pPr>
         <w:pStyle w:val="ListParagraph"/>
-        <w:numPr>
-          <w:ilvl w:val="1"/>
-          <w:numId w:val="13"/>
-        </w:numPr>
-      </w:pPr>
-      <w:r>
-        <w:rPr>
-          <w:b/>
-        </w:rPr>
-        <w:t>{Info.ProgramName}</w:t>
-      </w:r>
-      <w:r>
-        <w:rPr>
-          <w:b/>
-        </w:rPr>
-        <w:t xml:space="preserve"> </w:t>
-      </w:r>
-      <w:r>
-        <w:rPr>
-          <w:b/>
-        </w:rPr>
-        <w:t>A</w:t>
-      </w:r>
-      <w:r>
-        <w:rPr>
-          <w:b/>
-        </w:rPr>
-        <w:t>dditional</w:t>
-      </w:r>
-      <w:r>
-        <w:rPr>
-          <w:b/>
-        </w:rPr>
-        <w:t xml:space="preserve"> Labor Details:</w:t>
-      </w:r>
-      <w:r>
-        <w:rPr>
-          <w:b/>
-        </w:rPr>
-        <w:t xml:space="preserve"> </w:t>
-      </w:r>
-      <w:r>
-        <w:t>program details to address issues and activities particular to your program.</w:t>
-      </w:r>
-      <w:r>
-        <w:t xml:space="preserve"> If additional tasks are included a corresponding Impact Statement is required.</w:t>
-      </w:r>
-      <w:r>
-        <w:t xml:space="preserve"> If no additional labor </w:t>
-      </w:r>
-      <w:r>
-        <w:t>details</w:t>
-      </w:r>
-      <w:r>
-        <w:t xml:space="preserve"> are </w:t>
-      </w:r>
-      <w:r>
-        <w:lastRenderedPageBreak/>
-        <w:t>required 2.4 should be removed.</w:t>
-      </w:r>
-      <w:r>
-        <w:t xml:space="preserve"> If the program is not supported under the TDSSe Core Robins task 2.4.1 and 2.4.2 should be removed.</w:t>
-      </w:r>
-    </w:p>
-    <w:p>
-      <w:pPr>
-        <w:pStyle w:val="ListParagraph"/>
-      </w:pPr>
-    </w:p>
-    <w:p>
-      <w:pPr>
-        <w:pStyle w:val="ListParagraph"/>
       </w:pPr>
       <w:r>
         <w:t xml:space="preserve">2.4.1 </w:t>
@@ -3813,7 +4357,21 @@
         <w:rPr>
           <w:rStyle w:val="Strong"/>
         </w:rPr>
-        <w:t>{Info.ProgramName}</w:t>
+        <w:t>{</w:t>
+      </w:r>
+      <w:proofErr w:type="spellStart"/>
+      <w:r>
+        <w:rPr>
+          <w:rStyle w:val="Strong"/>
+        </w:rPr>
+        <w:t>Info.ProgramName</w:t>
+      </w:r>
+      <w:proofErr w:type="spellEnd"/>
+      <w:r>
+        <w:rPr>
+          <w:rStyle w:val="Strong"/>
+        </w:rPr>
+        <w:t>}</w:t>
       </w:r>
       <w:r>
         <w:rPr>
@@ -3843,7 +4401,43 @@
           <w:b w:val="0"/>
           <w:bCs w:val="0"/>
         </w:rPr>
-        <w:t xml:space="preserve"> and Indentures (API/D200F) databases. Contract labor to sustain systems utilized by the AF to manage sustainment, such as Contenta, Framemaker and graphic TO source data. Effort enables the sustainment of TO publishing systems and style libraries. Sustains conversion tool utilized to convert Standard Generalized Markup Language (SGML) to Hypertext Markup Language (HTML) to allow publishing of Type I Interactive Electronic Technical Manuals (IETM) data. Provides labor to sustain user interface tools and access to electronic TO and engineering source data, and enterprise-level search linked U.S. Air Force (USAF) data sources. Effort also provides the labor to evaluate military specifications governing structure, style, and format of TO data and to assess impacts of military specification changes on TO source data.</w:t>
+        <w:t xml:space="preserve"> and Indentures (API/D200F) databases. Contract labor to sustain systems utilized by the AF to manage sustainment, such as </w:t>
+      </w:r>
+      <w:proofErr w:type="spellStart"/>
+      <w:r>
+        <w:rPr>
+          <w:rStyle w:val="Strong"/>
+          <w:b w:val="0"/>
+          <w:bCs w:val="0"/>
+        </w:rPr>
+        <w:t>Contenta</w:t>
+      </w:r>
+      <w:proofErr w:type="spellEnd"/>
+      <w:r>
+        <w:rPr>
+          <w:rStyle w:val="Strong"/>
+          <w:b w:val="0"/>
+          <w:bCs w:val="0"/>
+        </w:rPr>
+        <w:t xml:space="preserve">, </w:t>
+      </w:r>
+      <w:proofErr w:type="spellStart"/>
+      <w:r>
+        <w:rPr>
+          <w:rStyle w:val="Strong"/>
+          <w:b w:val="0"/>
+          <w:bCs w:val="0"/>
+        </w:rPr>
+        <w:t>Framemaker</w:t>
+      </w:r>
+      <w:proofErr w:type="spellEnd"/>
+      <w:r>
+        <w:rPr>
+          <w:rStyle w:val="Strong"/>
+          <w:b w:val="0"/>
+          <w:bCs w:val="0"/>
+        </w:rPr>
+        <w:t xml:space="preserve"> and graphic TO source data. Effort enables the sustainment of TO publishing systems and style libraries. Sustains conversion tool utilized to convert Standard Generalized Markup Language (SGML) to Hypertext Markup Language (HTML) to allow publishing of Type I Interactive Electronic Technical Manuals (IETM) data. Provides labor to sustain user interface tools and access to electronic TO and engineering source data, and enterprise-level search linked U.S. Air Force (USAF) data sources. Effort also provides the labor to evaluate military specifications governing structure, style, and format of TO data and to assess impacts of military specification changes on TO source data.</w:t>
       </w:r>
     </w:p>
     <w:p>
@@ -3858,7 +4452,15 @@
         <w:t xml:space="preserve">  Without the support of Product Data Services (PDS) TO Sustainment Contract </w:t>
       </w:r>
       <w:r>
-        <w:t>{Info.ProgramName}</w:t>
+        <w:t>{</w:t>
+      </w:r>
+      <w:proofErr w:type="spellStart"/>
+      <w:r>
+        <w:t>Info.ProgramName</w:t>
+      </w:r>
+      <w:proofErr w:type="spellEnd"/>
+      <w:r>
+        <w:t>}</w:t>
       </w:r>
       <w:r>
         <w:t xml:space="preserve"> technical data, the Operational Safety, Suitability, and Effectiveness (OSS&amp;E) of the mission is drastically put at risk. A reduced level of support would create an unacceptable risk to life, health, property, mission capability and the environment. This support maintains the accuracy and consistency of TOs available to users. Without technically accurate data, full mission capability cannot be realized at field level.</w:t>
@@ -3882,7 +4484,23 @@
           <w:b/>
           <w:bCs/>
         </w:rPr>
-        <w:t>{Info.ProgramName}</w:t>
+        <w:t>{</w:t>
+      </w:r>
+      <w:proofErr w:type="spellStart"/>
+      <w:r>
+        <w:rPr>
+          <w:b/>
+          <w:bCs/>
+        </w:rPr>
+        <w:t>Info.ProgramName</w:t>
+      </w:r>
+      <w:proofErr w:type="spellEnd"/>
+      <w:r>
+        <w:rPr>
+          <w:b/>
+          <w:bCs/>
+        </w:rPr>
+        <w:t>}</w:t>
       </w:r>
       <w:r>
         <w:rPr>
@@ -3993,32 +4611,40 @@
         </w:tabs>
         <w:ind w:left="0" w:firstLine="0"/>
       </w:pPr>
-      <w:bookmarkStart w:id="12" w:name="_Toc176789535"/>
+      <w:bookmarkStart w:id="13" w:name="_Toc176844777"/>
       <w:r>
         <w:rPr>
           <w:rStyle w:val="Heading1Char"/>
         </w:rPr>
         <w:t>{</w:t>
       </w:r>
+      <w:proofErr w:type="spellStart"/>
       <w:r>
         <w:rPr>
           <w:rStyle w:val="Heading1Char"/>
         </w:rPr>
-        <w:t>Info.ProgramName}</w:t>
-      </w:r>
+        <w:t>Info.ProgramName</w:t>
+      </w:r>
+      <w:proofErr w:type="spellEnd"/>
       <w:r>
         <w:rPr>
           <w:rStyle w:val="Heading1Char"/>
         </w:rPr>
-        <w:t xml:space="preserve"> </w:t>
+        <w:t>}</w:t>
       </w:r>
       <w:r>
         <w:rPr>
           <w:rStyle w:val="Heading1Char"/>
         </w:rPr>
+        <w:t xml:space="preserve"> </w:t>
+      </w:r>
+      <w:r>
+        <w:rPr>
+          <w:rStyle w:val="Heading1Char"/>
+        </w:rPr>
         <w:t>Distribution</w:t>
       </w:r>
-      <w:bookmarkEnd w:id="12"/>
+      <w:bookmarkEnd w:id="13"/>
       <w:r>
         <w:rPr>
           <w:b/>
@@ -4077,7 +4703,15 @@
         <w:t xml:space="preserve"> </w:t>
       </w:r>
       <w:r>
-        <w:t xml:space="preserve">{#TechnicalOrders.NumPaper &gt; 0 || TechnicalOrders.NumCDDVD &gt; </w:t>
+        <w:t xml:space="preserve">{#TechnicalOrders.NumPaper &gt; 0 || </w:t>
+      </w:r>
+      <w:proofErr w:type="spellStart"/>
+      <w:r>
+        <w:t>TechnicalOrders.NumCDDVD</w:t>
+      </w:r>
+      <w:proofErr w:type="spellEnd"/>
+      <w:r>
+        <w:t xml:space="preserve"> &gt; </w:t>
       </w:r>
       <w:proofErr w:type="gramStart"/>
       <w:r>
@@ -4162,14 +4796,27 @@
       </w:r>
       <w:proofErr w:type="gramEnd"/>
       <w:r>
-        <w:t xml:space="preserve">/}{#TechnicalOrders.NumPaper === 0 &amp;&amp; TechnicalOrders.NumCDDVD === 0}There are no distribution requirements for </w:t>
-      </w:r>
-      <w:r>
-        <w:t>{Info.</w:t>
+        <w:t xml:space="preserve">/}{#TechnicalOrders.NumPaper === 0 &amp;&amp; </w:t>
+      </w:r>
+      <w:proofErr w:type="spellStart"/>
+      <w:r>
+        <w:t>TechnicalOrders.NumCDDVD</w:t>
+      </w:r>
+      <w:proofErr w:type="spellEnd"/>
+      <w:r>
+        <w:t xml:space="preserve"> === 0}There are no distribution requirements for </w:t>
+      </w:r>
+      <w:r>
+        <w:t>{</w:t>
+      </w:r>
+      <w:proofErr w:type="spellStart"/>
+      <w:r>
+        <w:t>Info.</w:t>
       </w:r>
       <w:r>
         <w:t>ProgramName</w:t>
       </w:r>
+      <w:proofErr w:type="spellEnd"/>
       <w:r>
         <w:t>}</w:t>
       </w:r>
@@ -4201,7 +4848,21 @@
         <w:rPr>
           <w:b/>
         </w:rPr>
-        <w:t>{Info.ProgramName}</w:t>
+        <w:t>{</w:t>
+      </w:r>
+      <w:proofErr w:type="spellStart"/>
+      <w:r>
+        <w:rPr>
+          <w:b/>
+        </w:rPr>
+        <w:t>Info.ProgramName</w:t>
+      </w:r>
+      <w:proofErr w:type="spellEnd"/>
+      <w:r>
+        <w:rPr>
+          <w:b/>
+        </w:rPr>
+        <w:t>}</w:t>
       </w:r>
       <w:r>
         <w:rPr>
@@ -4337,7 +4998,21 @@
         <w:rPr>
           <w:b/>
         </w:rPr>
-        <w:t>{Info.ProgramName}</w:t>
+        <w:t>{</w:t>
+      </w:r>
+      <w:proofErr w:type="spellStart"/>
+      <w:r>
+        <w:rPr>
+          <w:b/>
+        </w:rPr>
+        <w:t>Info.ProgramName</w:t>
+      </w:r>
+      <w:proofErr w:type="spellEnd"/>
+      <w:r>
+        <w:rPr>
+          <w:b/>
+        </w:rPr>
+        <w:t>}</w:t>
       </w:r>
       <w:r>
         <w:t xml:space="preserve"> </w:t>
@@ -4420,7 +5095,21 @@
         <w:rPr>
           <w:b/>
         </w:rPr>
-        <w:t>{Info.ProgramName}</w:t>
+        <w:t>{</w:t>
+      </w:r>
+      <w:proofErr w:type="spellStart"/>
+      <w:r>
+        <w:rPr>
+          <w:b/>
+        </w:rPr>
+        <w:t>Info.ProgramName</w:t>
+      </w:r>
+      <w:proofErr w:type="spellEnd"/>
+      <w:r>
+        <w:rPr>
+          <w:b/>
+        </w:rPr>
+        <w:t>}</w:t>
       </w:r>
       <w:r>
         <w:rPr>
@@ -4660,7 +5349,21 @@
         <w:rPr>
           <w:b/>
         </w:rPr>
-        <w:t>{Info.ProgramName}</w:t>
+        <w:t>{</w:t>
+      </w:r>
+      <w:proofErr w:type="spellStart"/>
+      <w:r>
+        <w:rPr>
+          <w:b/>
+        </w:rPr>
+        <w:t>Info.ProgramName</w:t>
+      </w:r>
+      <w:proofErr w:type="spellEnd"/>
+      <w:r>
+        <w:rPr>
+          <w:b/>
+        </w:rPr>
+        <w:t>}</w:t>
       </w:r>
       <w:r>
         <w:rPr>
@@ -4725,7 +5428,21 @@
         <w:rPr>
           <w:b/>
         </w:rPr>
-        <w:t>{Info.ProgramName}</w:t>
+        <w:t>{</w:t>
+      </w:r>
+      <w:proofErr w:type="spellStart"/>
+      <w:r>
+        <w:rPr>
+          <w:b/>
+        </w:rPr>
+        <w:t>Info.ProgramName</w:t>
+      </w:r>
+      <w:proofErr w:type="spellEnd"/>
+      <w:r>
+        <w:rPr>
+          <w:b/>
+        </w:rPr>
+        <w:t>}</w:t>
       </w:r>
       <w:r>
         <w:rPr>
@@ -4967,7 +5684,21 @@
         <w:rPr>
           <w:b/>
         </w:rPr>
-        <w:t>{Info.ProgramName}</w:t>
+        <w:t>{</w:t>
+      </w:r>
+      <w:proofErr w:type="spellStart"/>
+      <w:r>
+        <w:rPr>
+          <w:b/>
+        </w:rPr>
+        <w:t>Info.ProgramName</w:t>
+      </w:r>
+      <w:proofErr w:type="spellEnd"/>
+      <w:r>
+        <w:rPr>
+          <w:b/>
+        </w:rPr>
+        <w:t>}</w:t>
       </w:r>
       <w:r>
         <w:rPr>
@@ -5032,7 +5763,21 @@
         <w:rPr>
           <w:b/>
         </w:rPr>
-        <w:t>{Info.ProgramName}</w:t>
+        <w:t>{</w:t>
+      </w:r>
+      <w:proofErr w:type="spellStart"/>
+      <w:r>
+        <w:rPr>
+          <w:b/>
+        </w:rPr>
+        <w:t>Info.ProgramName</w:t>
+      </w:r>
+      <w:proofErr w:type="spellEnd"/>
+      <w:r>
+        <w:rPr>
+          <w:b/>
+        </w:rPr>
+        <w:t>}</w:t>
       </w:r>
       <w:r>
         <w:rPr>
@@ -8424,6 +9169,7 @@
   <w:style w:type="character" w:default="1" w:styleId="DefaultParagraphFont">
     <w:name w:val="Default Paragraph Font"/>
     <w:uiPriority w:val="1"/>
+    <w:semiHidden/>
     <w:unhideWhenUsed/>
   </w:style>
   <w:style w:type="table" w:default="1" w:styleId="TableNormal">

</xml_diff>

<commit_message>
Add the Additional Labor section(s) to the document
</commit_message>
<xml_diff>
--- a/public/CAFTOP_Template.docx
+++ b/public/CAFTOP_Template.docx
@@ -923,7 +923,7 @@
         </w:rPr>
         <w:fldChar w:fldCharType="separate"/>
       </w:r>
-      <w:hyperlink w:anchor="_Toc176844764" w:history="1">
+      <w:hyperlink w:anchor="_Toc176849824" w:history="1">
         <w:r>
           <w:rPr>
             <w:rStyle w:val="Hyperlink"/>
@@ -950,7 +950,7 @@
             <w:noProof/>
             <w:webHidden/>
           </w:rPr>
-          <w:instrText xml:space="preserve"> PAGEREF _Toc176844764 \h </w:instrText>
+          <w:instrText xml:space="preserve"> PAGEREF _Toc176849824 \h </w:instrText>
         </w:r>
         <w:r>
           <w:rPr>
@@ -991,7 +991,7 @@
           <w14:ligatures w14:val="standardContextual"/>
         </w:rPr>
       </w:pPr>
-      <w:hyperlink w:anchor="_Toc176844765" w:history="1">
+      <w:hyperlink w:anchor="_Toc176849825" w:history="1">
         <w:r>
           <w:rPr>
             <w:rStyle w:val="Hyperlink"/>
@@ -1018,7 +1018,7 @@
             <w:noProof/>
             <w:webHidden/>
           </w:rPr>
-          <w:instrText xml:space="preserve"> PAGEREF _Toc176844765 \h </w:instrText>
+          <w:instrText xml:space="preserve"> PAGEREF _Toc176849825 \h </w:instrText>
         </w:r>
         <w:r>
           <w:rPr>
@@ -1059,7 +1059,7 @@
           <w14:ligatures w14:val="standardContextual"/>
         </w:rPr>
       </w:pPr>
-      <w:hyperlink w:anchor="_Toc176844766" w:history="1">
+      <w:hyperlink w:anchor="_Toc176849826" w:history="1">
         <w:r>
           <w:rPr>
             <w:rStyle w:val="Hyperlink"/>
@@ -1086,7 +1086,7 @@
             <w:noProof/>
             <w:webHidden/>
           </w:rPr>
-          <w:instrText xml:space="preserve"> PAGEREF _Toc176844766 \h </w:instrText>
+          <w:instrText xml:space="preserve"> PAGEREF _Toc176849826 \h </w:instrText>
         </w:r>
         <w:r>
           <w:rPr>
@@ -1127,7 +1127,7 @@
           <w14:ligatures w14:val="standardContextual"/>
         </w:rPr>
       </w:pPr>
-      <w:hyperlink w:anchor="_Toc176844767" w:history="1">
+      <w:hyperlink w:anchor="_Toc176849827" w:history="1">
         <w:r>
           <w:rPr>
             <w:rStyle w:val="Hyperlink"/>
@@ -1154,7 +1154,7 @@
             <w:noProof/>
             <w:webHidden/>
           </w:rPr>
-          <w:instrText xml:space="preserve"> PAGEREF _Toc176844767 \h </w:instrText>
+          <w:instrText xml:space="preserve"> PAGEREF _Toc176849827 \h </w:instrText>
         </w:r>
         <w:r>
           <w:rPr>
@@ -1195,7 +1195,7 @@
           <w14:ligatures w14:val="standardContextual"/>
         </w:rPr>
       </w:pPr>
-      <w:hyperlink w:anchor="_Toc176844768" w:history="1">
+      <w:hyperlink w:anchor="_Toc176849828" w:history="1">
         <w:r>
           <w:rPr>
             <w:rStyle w:val="Hyperlink"/>
@@ -1222,7 +1222,7 @@
             <w:noProof/>
             <w:webHidden/>
           </w:rPr>
-          <w:instrText xml:space="preserve"> PAGEREF _Toc176844768 \h </w:instrText>
+          <w:instrText xml:space="preserve"> PAGEREF _Toc176849828 \h </w:instrText>
         </w:r>
         <w:r>
           <w:rPr>
@@ -1263,7 +1263,7 @@
           <w14:ligatures w14:val="standardContextual"/>
         </w:rPr>
       </w:pPr>
-      <w:hyperlink w:anchor="_Toc176844769" w:history="1">
+      <w:hyperlink w:anchor="_Toc176849829" w:history="1">
         <w:r>
           <w:rPr>
             <w:rStyle w:val="Hyperlink"/>
@@ -1290,7 +1290,7 @@
             <w:noProof/>
             <w:webHidden/>
           </w:rPr>
-          <w:instrText xml:space="preserve"> PAGEREF _Toc176844769 \h </w:instrText>
+          <w:instrText xml:space="preserve"> PAGEREF _Toc176849829 \h </w:instrText>
         </w:r>
         <w:r>
           <w:rPr>
@@ -1331,7 +1331,7 @@
           <w14:ligatures w14:val="standardContextual"/>
         </w:rPr>
       </w:pPr>
-      <w:hyperlink w:anchor="_Toc176844770" w:history="1">
+      <w:hyperlink w:anchor="_Toc176849830" w:history="1">
         <w:r>
           <w:rPr>
             <w:rStyle w:val="Hyperlink"/>
@@ -1358,7 +1358,7 @@
             <w:noProof/>
             <w:webHidden/>
           </w:rPr>
-          <w:instrText xml:space="preserve"> PAGEREF _Toc176844770 \h </w:instrText>
+          <w:instrText xml:space="preserve"> PAGEREF _Toc176849830 \h </w:instrText>
         </w:r>
         <w:r>
           <w:rPr>
@@ -1399,7 +1399,7 @@
           <w14:ligatures w14:val="standardContextual"/>
         </w:rPr>
       </w:pPr>
-      <w:hyperlink w:anchor="_Toc176844771" w:history="1">
+      <w:hyperlink w:anchor="_Toc176849831" w:history="1">
         <w:r>
           <w:rPr>
             <w:rStyle w:val="Hyperlink"/>
@@ -1426,7 +1426,7 @@
             <w:noProof/>
             <w:webHidden/>
           </w:rPr>
-          <w:instrText xml:space="preserve"> PAGEREF _Toc176844771 \h </w:instrText>
+          <w:instrText xml:space="preserve"> PAGEREF _Toc176849831 \h </w:instrText>
         </w:r>
         <w:r>
           <w:rPr>
@@ -1467,7 +1467,7 @@
           <w14:ligatures w14:val="standardContextual"/>
         </w:rPr>
       </w:pPr>
-      <w:hyperlink w:anchor="_Toc176844772" w:history="1">
+      <w:hyperlink w:anchor="_Toc176849832" w:history="1">
         <w:r>
           <w:rPr>
             <w:rStyle w:val="Hyperlink"/>
@@ -1494,7 +1494,7 @@
             <w:noProof/>
             <w:webHidden/>
           </w:rPr>
-          <w:instrText xml:space="preserve"> PAGEREF _Toc176844772 \h </w:instrText>
+          <w:instrText xml:space="preserve"> PAGEREF _Toc176849832 \h </w:instrText>
         </w:r>
         <w:r>
           <w:rPr>
@@ -1536,7 +1536,7 @@
           <w14:ligatures w14:val="standardContextual"/>
         </w:rPr>
       </w:pPr>
-      <w:hyperlink w:anchor="_Toc176844773" w:history="1">
+      <w:hyperlink w:anchor="_Toc176849833" w:history="1">
         <w:r>
           <w:rPr>
             <w:rStyle w:val="Hyperlink"/>
@@ -1580,7 +1580,7 @@
             <w:noProof/>
             <w:webHidden/>
           </w:rPr>
-          <w:instrText xml:space="preserve"> PAGEREF _Toc176844773 \h </w:instrText>
+          <w:instrText xml:space="preserve"> PAGEREF _Toc176849833 \h </w:instrText>
         </w:r>
         <w:r>
           <w:rPr>
@@ -1621,7 +1621,7 @@
           <w14:ligatures w14:val="standardContextual"/>
         </w:rPr>
       </w:pPr>
-      <w:hyperlink w:anchor="_Toc176844774" w:history="1">
+      <w:hyperlink w:anchor="_Toc176849834" w:history="1">
         <w:r>
           <w:rPr>
             <w:rStyle w:val="Hyperlink"/>
@@ -1664,7 +1664,7 @@
             <w:noProof/>
             <w:webHidden/>
           </w:rPr>
-          <w:instrText xml:space="preserve"> PAGEREF _Toc176844774 \h </w:instrText>
+          <w:instrText xml:space="preserve"> PAGEREF _Toc176849834 \h </w:instrText>
         </w:r>
         <w:r>
           <w:rPr>
@@ -1705,7 +1705,7 @@
           <w14:ligatures w14:val="standardContextual"/>
         </w:rPr>
       </w:pPr>
-      <w:hyperlink w:anchor="_Toc176844775" w:history="1">
+      <w:hyperlink w:anchor="_Toc176849835" w:history="1">
         <w:r>
           <w:rPr>
             <w:rStyle w:val="Hyperlink"/>
@@ -1748,7 +1748,7 @@
             <w:noProof/>
             <w:webHidden/>
           </w:rPr>
-          <w:instrText xml:space="preserve"> PAGEREF _Toc176844775 \h </w:instrText>
+          <w:instrText xml:space="preserve"> PAGEREF _Toc176849835 \h </w:instrText>
         </w:r>
         <w:r>
           <w:rPr>
@@ -1789,7 +1789,7 @@
           <w14:ligatures w14:val="standardContextual"/>
         </w:rPr>
       </w:pPr>
-      <w:hyperlink w:anchor="_Toc176844776" w:history="1">
+      <w:hyperlink w:anchor="_Toc176849836" w:history="1">
         <w:r>
           <w:rPr>
             <w:rStyle w:val="Hyperlink"/>
@@ -1832,7 +1832,7 @@
             <w:noProof/>
             <w:webHidden/>
           </w:rPr>
-          <w:instrText xml:space="preserve"> PAGEREF _Toc176844776 \h </w:instrText>
+          <w:instrText xml:space="preserve"> PAGEREF _Toc176849836 \h </w:instrText>
         </w:r>
         <w:r>
           <w:rPr>
@@ -1853,6 +1853,258 @@
             <w:webHidden/>
           </w:rPr>
           <w:t>5</w:t>
+        </w:r>
+        <w:r>
+          <w:rPr>
+            <w:noProof/>
+            <w:webHidden/>
+          </w:rPr>
+          <w:fldChar w:fldCharType="end"/>
+        </w:r>
+      </w:hyperlink>
+    </w:p>
+    <w:p>
+      <w:pPr>
+        <w:pStyle w:val="TOC2"/>
+        <w:rPr>
+          <w:rFonts w:asciiTheme="minorHAnsi" w:hAnsiTheme="minorHAnsi" w:cstheme="minorBidi"/>
+          <w:noProof/>
+          <w:kern w:val="2"/>
+          <w14:ligatures w14:val="standardContextual"/>
+        </w:rPr>
+      </w:pPr>
+      <w:hyperlink w:anchor="_Toc176849837" w:history="1">
+        <w:r>
+          <w:rPr>
+            <w:rStyle w:val="Hyperlink"/>
+            <w:noProof/>
+          </w:rPr>
+          <w:t>2.4</w:t>
+        </w:r>
+        <w:r>
+          <w:rPr>
+            <w:rFonts w:asciiTheme="minorHAnsi" w:hAnsiTheme="minorHAnsi" w:cstheme="minorBidi"/>
+            <w:noProof/>
+            <w:kern w:val="2"/>
+            <w14:ligatures w14:val="standardContextual"/>
+          </w:rPr>
+          <w:tab/>
+        </w:r>
+        <w:r>
+          <w:rPr>
+            <w:rStyle w:val="Hyperlink"/>
+            <w:noProof/>
+          </w:rPr>
+          <w:t>{Info.ProgramName} Product Data Services (PDS) TO Sustainment Contract</w:t>
+        </w:r>
+        <w:r>
+          <w:rPr>
+            <w:noProof/>
+            <w:webHidden/>
+          </w:rPr>
+          <w:tab/>
+        </w:r>
+        <w:r>
+          <w:rPr>
+            <w:noProof/>
+            <w:webHidden/>
+          </w:rPr>
+          <w:fldChar w:fldCharType="begin"/>
+        </w:r>
+        <w:r>
+          <w:rPr>
+            <w:noProof/>
+            <w:webHidden/>
+          </w:rPr>
+          <w:instrText xml:space="preserve"> PAGEREF _Toc176849837 \h </w:instrText>
+        </w:r>
+        <w:r>
+          <w:rPr>
+            <w:noProof/>
+            <w:webHidden/>
+          </w:rPr>
+        </w:r>
+        <w:r>
+          <w:rPr>
+            <w:noProof/>
+            <w:webHidden/>
+          </w:rPr>
+          <w:fldChar w:fldCharType="separate"/>
+        </w:r>
+        <w:r>
+          <w:rPr>
+            <w:noProof/>
+            <w:webHidden/>
+          </w:rPr>
+          <w:t>5</w:t>
+        </w:r>
+        <w:r>
+          <w:rPr>
+            <w:noProof/>
+            <w:webHidden/>
+          </w:rPr>
+          <w:fldChar w:fldCharType="end"/>
+        </w:r>
+      </w:hyperlink>
+    </w:p>
+    <w:p>
+      <w:pPr>
+        <w:pStyle w:val="TOC2"/>
+        <w:rPr>
+          <w:rFonts w:asciiTheme="minorHAnsi" w:hAnsiTheme="minorHAnsi" w:cstheme="minorBidi"/>
+          <w:noProof/>
+          <w:kern w:val="2"/>
+          <w14:ligatures w14:val="standardContextual"/>
+        </w:rPr>
+      </w:pPr>
+      <w:hyperlink w:anchor="_Toc176849838" w:history="1">
+        <w:r>
+          <w:rPr>
+            <w:rStyle w:val="Hyperlink"/>
+            <w:noProof/>
+          </w:rPr>
+          <w:t>2.5</w:t>
+        </w:r>
+        <w:r>
+          <w:rPr>
+            <w:rFonts w:asciiTheme="minorHAnsi" w:hAnsiTheme="minorHAnsi" w:cstheme="minorBidi"/>
+            <w:noProof/>
+            <w:kern w:val="2"/>
+            <w14:ligatures w14:val="standardContextual"/>
+          </w:rPr>
+          <w:tab/>
+        </w:r>
+        <w:r>
+          <w:rPr>
+            <w:rStyle w:val="Hyperlink"/>
+            <w:noProof/>
+          </w:rPr>
+          <w:t>{Info.ProgramName} Technical Data Support Services (TDSS) CORE Contract</w:t>
+        </w:r>
+        <w:r>
+          <w:rPr>
+            <w:noProof/>
+            <w:webHidden/>
+          </w:rPr>
+          <w:tab/>
+        </w:r>
+        <w:r>
+          <w:rPr>
+            <w:noProof/>
+            <w:webHidden/>
+          </w:rPr>
+          <w:fldChar w:fldCharType="begin"/>
+        </w:r>
+        <w:r>
+          <w:rPr>
+            <w:noProof/>
+            <w:webHidden/>
+          </w:rPr>
+          <w:instrText xml:space="preserve"> PAGEREF _Toc176849838 \h </w:instrText>
+        </w:r>
+        <w:r>
+          <w:rPr>
+            <w:noProof/>
+            <w:webHidden/>
+          </w:rPr>
+        </w:r>
+        <w:r>
+          <w:rPr>
+            <w:noProof/>
+            <w:webHidden/>
+          </w:rPr>
+          <w:fldChar w:fldCharType="separate"/>
+        </w:r>
+        <w:r>
+          <w:rPr>
+            <w:noProof/>
+            <w:webHidden/>
+          </w:rPr>
+          <w:t>6</w:t>
+        </w:r>
+        <w:r>
+          <w:rPr>
+            <w:noProof/>
+            <w:webHidden/>
+          </w:rPr>
+          <w:fldChar w:fldCharType="end"/>
+        </w:r>
+      </w:hyperlink>
+    </w:p>
+    <w:p>
+      <w:pPr>
+        <w:pStyle w:val="TOC2"/>
+        <w:rPr>
+          <w:rFonts w:asciiTheme="minorHAnsi" w:hAnsiTheme="minorHAnsi" w:cstheme="minorBidi"/>
+          <w:noProof/>
+          <w:kern w:val="2"/>
+          <w14:ligatures w14:val="standardContextual"/>
+        </w:rPr>
+      </w:pPr>
+      <w:hyperlink w:anchor="_Toc176849839" w:history="1">
+        <w:r>
+          <w:rPr>
+            <w:rStyle w:val="Hyperlink"/>
+            <w:noProof/>
+          </w:rPr>
+          <w:t>2.6</w:t>
+        </w:r>
+        <w:r>
+          <w:rPr>
+            <w:rFonts w:asciiTheme="minorHAnsi" w:hAnsiTheme="minorHAnsi" w:cstheme="minorBidi"/>
+            <w:noProof/>
+            <w:kern w:val="2"/>
+            <w14:ligatures w14:val="standardContextual"/>
+          </w:rPr>
+          <w:tab/>
+        </w:r>
+        <w:r>
+          <w:rPr>
+            <w:rStyle w:val="Hyperlink"/>
+            <w:noProof/>
+          </w:rPr>
+          <w:t>{Info.ProgramName} {Title}</w:t>
+        </w:r>
+        <w:r>
+          <w:rPr>
+            <w:noProof/>
+            <w:webHidden/>
+          </w:rPr>
+          <w:tab/>
+        </w:r>
+        <w:r>
+          <w:rPr>
+            <w:noProof/>
+            <w:webHidden/>
+          </w:rPr>
+          <w:fldChar w:fldCharType="begin"/>
+        </w:r>
+        <w:r>
+          <w:rPr>
+            <w:noProof/>
+            <w:webHidden/>
+          </w:rPr>
+          <w:instrText xml:space="preserve"> PAGEREF _Toc176849839 \h </w:instrText>
+        </w:r>
+        <w:r>
+          <w:rPr>
+            <w:noProof/>
+            <w:webHidden/>
+          </w:rPr>
+        </w:r>
+        <w:r>
+          <w:rPr>
+            <w:noProof/>
+            <w:webHidden/>
+          </w:rPr>
+          <w:fldChar w:fldCharType="separate"/>
+        </w:r>
+        <w:r>
+          <w:rPr>
+            <w:noProof/>
+            <w:webHidden/>
+          </w:rPr>
+          <w:t>7</w:t>
         </w:r>
         <w:r>
           <w:rPr>
@@ -1874,7 +2126,7 @@
           <w14:ligatures w14:val="standardContextual"/>
         </w:rPr>
       </w:pPr>
-      <w:hyperlink w:anchor="_Toc176844777" w:history="1">
+      <w:hyperlink w:anchor="_Toc176849840" w:history="1">
         <w:r>
           <w:rPr>
             <w:rStyle w:val="Hyperlink"/>
@@ -1918,7 +2170,7 @@
             <w:noProof/>
             <w:webHidden/>
           </w:rPr>
-          <w:instrText xml:space="preserve"> PAGEREF _Toc176844777 \h </w:instrText>
+          <w:instrText xml:space="preserve"> PAGEREF _Toc176849840 \h </w:instrText>
         </w:r>
         <w:r>
           <w:rPr>
@@ -2326,7 +2578,7 @@
     </w:p>
     <w:p/>
     <w:p>
-      <w:bookmarkStart w:id="0" w:name="_Toc176844764"/>
+      <w:bookmarkStart w:id="0" w:name="_Toc176849824"/>
       <w:r>
         <w:rPr>
           <w:rStyle w:val="Heading1Char"/>
@@ -2405,7 +2657,7 @@
     </w:p>
     <w:p/>
     <w:p>
-      <w:bookmarkStart w:id="1" w:name="_Toc176844765"/>
+      <w:bookmarkStart w:id="1" w:name="_Toc176849825"/>
       <w:r>
         <w:rPr>
           <w:rStyle w:val="Heading2Char"/>
@@ -2437,7 +2689,7 @@
     </w:p>
     <w:p/>
     <w:p>
-      <w:bookmarkStart w:id="2" w:name="_Toc176844766"/>
+      <w:bookmarkStart w:id="2" w:name="_Toc176849826"/>
       <w:r>
         <w:rPr>
           <w:rStyle w:val="Heading2Char"/>
@@ -2616,7 +2868,7 @@
     </w:p>
     <w:p/>
     <w:p>
-      <w:bookmarkStart w:id="3" w:name="_Toc176844767"/>
+      <w:bookmarkStart w:id="3" w:name="_Toc176849827"/>
       <w:r>
         <w:rPr>
           <w:rStyle w:val="Heading2Char"/>
@@ -2983,7 +3235,7 @@
     </w:p>
     <w:p/>
     <w:p>
-      <w:bookmarkStart w:id="4" w:name="_Toc176844768"/>
+      <w:bookmarkStart w:id="4" w:name="_Toc176849828"/>
       <w:r>
         <w:rPr>
           <w:rStyle w:val="Heading2Char"/>
@@ -3138,7 +3390,7 @@
     </w:p>
     <w:p/>
     <w:p>
-      <w:bookmarkStart w:id="5" w:name="_Toc176844769"/>
+      <w:bookmarkStart w:id="5" w:name="_Toc176849829"/>
       <w:r>
         <w:rPr>
           <w:rStyle w:val="Heading2Char"/>
@@ -3262,7 +3514,7 @@
     </w:p>
     <w:p/>
     <w:p>
-      <w:bookmarkStart w:id="6" w:name="_Toc176844770"/>
+      <w:bookmarkStart w:id="6" w:name="_Toc176849830"/>
       <w:r>
         <w:rPr>
           <w:rStyle w:val="Heading2Char"/>
@@ -3313,7 +3565,7 @@
     </w:p>
     <w:p/>
     <w:p>
-      <w:bookmarkStart w:id="7" w:name="_Toc176844771"/>
+      <w:bookmarkStart w:id="7" w:name="_Toc176849831"/>
       <w:r>
         <w:rPr>
           <w:rStyle w:val="Heading2Char"/>
@@ -3516,7 +3768,7 @@
     </w:p>
     <w:p/>
     <w:p>
-      <w:bookmarkStart w:id="8" w:name="_Toc176844772"/>
+      <w:bookmarkStart w:id="8" w:name="_Toc176849832"/>
       <w:r>
         <w:rPr>
           <w:rStyle w:val="Heading2Char"/>
@@ -3579,7 +3831,7 @@
         </w:tabs>
         <w:ind w:left="0" w:firstLine="0"/>
       </w:pPr>
-      <w:bookmarkStart w:id="9" w:name="_Toc176844773"/>
+      <w:bookmarkStart w:id="9" w:name="_Toc176849833"/>
       <w:r>
         <w:rPr>
           <w:rStyle w:val="Heading1Char"/>
@@ -3676,7 +3928,7 @@
         </w:tabs>
         <w:ind w:left="0" w:firstLine="0"/>
       </w:pPr>
-      <w:bookmarkStart w:id="10" w:name="_Toc176844774"/>
+      <w:bookmarkStart w:id="10" w:name="_Toc176849834"/>
       <w:r>
         <w:rPr>
           <w:rStyle w:val="Heading2Char"/>
@@ -3814,7 +4066,7 @@
         </w:tabs>
         <w:ind w:left="0" w:firstLine="0"/>
       </w:pPr>
-      <w:bookmarkStart w:id="11" w:name="_Toc176844775"/>
+      <w:bookmarkStart w:id="11" w:name="_Toc176849835"/>
       <w:r>
         <w:rPr>
           <w:rStyle w:val="Heading2Char"/>
@@ -4009,7 +4261,7 @@
         </w:tabs>
         <w:ind w:left="0" w:firstLine="0"/>
       </w:pPr>
-      <w:bookmarkStart w:id="12" w:name="_Toc176844776"/>
+      <w:bookmarkStart w:id="12" w:name="_Toc176849836"/>
       <w:r>
         <w:rPr>
           <w:rStyle w:val="Heading2Char"/>
@@ -4144,12 +4396,6 @@
       </w:r>
     </w:p>
     <w:p>
-      <w:pPr>
-        <w:tabs>
-          <w:tab w:val="left" w:pos="90"/>
-          <w:tab w:val="left" w:pos="360"/>
-        </w:tabs>
-      </w:pPr>
       <w:r>
         <w:rPr>
           <w:b/>
@@ -4251,7 +4497,27 @@
         <w:t xml:space="preserve"> </w:t>
       </w:r>
     </w:p>
-    <w:p/>
+    <w:p>
+      <w:r>
+        <w:t>{#</w:t>
+      </w:r>
+      <w:proofErr w:type="gramStart"/>
+      <w:r>
+        <w:t>Labor.ContractorSupport.TDSSe</w:t>
+      </w:r>
+      <w:proofErr w:type="gramEnd"/>
+      <w:r>
+        <w:t xml:space="preserve"> ===”yes” &amp;&amp; </w:t>
+      </w:r>
+      <w:proofErr w:type="spellStart"/>
+      <w:r>
+        <w:t>Labor.ContractorSupport.TDSSeRobins</w:t>
+      </w:r>
+      <w:proofErr w:type="spellEnd"/>
+      <w:r>
+        <w:t xml:space="preserve"> === “yes”}</w:t>
+      </w:r>
+    </w:p>
     <w:p>
       <w:pPr>
         <w:pStyle w:val="ListParagraph"/>
@@ -4259,346 +4525,241 @@
           <w:ilvl w:val="1"/>
           <w:numId w:val="19"/>
         </w:numPr>
-      </w:pPr>
-      <w:r>
-        <w:rPr>
-          <w:b/>
+        <w:tabs>
+          <w:tab w:val="left" w:pos="360"/>
+        </w:tabs>
+        <w:ind w:left="0" w:firstLine="0"/>
+      </w:pPr>
+      <w:bookmarkStart w:id="13" w:name="_Toc176849837"/>
+      <w:r>
+        <w:rPr>
+          <w:rStyle w:val="Heading2Char"/>
         </w:rPr>
         <w:t>{</w:t>
       </w:r>
       <w:proofErr w:type="spellStart"/>
       <w:r>
         <w:rPr>
-          <w:b/>
+          <w:rStyle w:val="Heading2Char"/>
         </w:rPr>
         <w:t>Info.ProgramName</w:t>
       </w:r>
       <w:proofErr w:type="spellEnd"/>
       <w:r>
         <w:rPr>
-          <w:b/>
-        </w:rPr>
-        <w:t>}</w:t>
-      </w:r>
-      <w:r>
-        <w:rPr>
-          <w:b/>
-        </w:rPr>
-        <w:t xml:space="preserve"> </w:t>
-      </w:r>
-      <w:r>
-        <w:rPr>
-          <w:b/>
-        </w:rPr>
-        <w:t>A</w:t>
-      </w:r>
-      <w:r>
-        <w:rPr>
-          <w:b/>
-        </w:rPr>
-        <w:t>dditional</w:t>
-      </w:r>
-      <w:r>
-        <w:rPr>
-          <w:b/>
-        </w:rPr>
-        <w:t xml:space="preserve"> Labor Details:</w:t>
-      </w:r>
-      <w:r>
-        <w:rPr>
-          <w:b/>
-        </w:rPr>
-        <w:t xml:space="preserve"> </w:t>
-      </w:r>
-      <w:r>
-        <w:t>program details to address issues and activities particular to your program.</w:t>
-      </w:r>
-      <w:r>
-        <w:t xml:space="preserve"> If additional tasks are included a corresponding Impact Statement is required.</w:t>
-      </w:r>
-      <w:r>
-        <w:t xml:space="preserve"> If no additional labor </w:t>
-      </w:r>
-      <w:r>
-        <w:t>details</w:t>
-      </w:r>
-      <w:r>
-        <w:t xml:space="preserve"> are required 2.4 should be </w:t>
+          <w:rStyle w:val="Heading2Char"/>
+        </w:rPr>
+        <w:t>} Product Data Services (PDS) TO Sustainment Contract</w:t>
+      </w:r>
+      <w:bookmarkEnd w:id="13"/>
+      <w:r>
+        <w:t xml:space="preserve"> task provides labor associated with the sustainment of Technical Orders (TO) to ensure the most </w:t>
       </w:r>
       <w:r>
         <w:lastRenderedPageBreak/>
-        <w:t>removed.</w:t>
-      </w:r>
-      <w:r>
-        <w:t xml:space="preserve"> If the program is not supported under the </w:t>
+        <w:t xml:space="preserve">current version of TO documents are available and accurately archived. This includes conversion of engineering drawings into text searchable .PDF files, sustainment of parts configuration data extracted from Illustrated Parts Breakdown (IPB) TOs to include conversion, validation, and identification of errors to ensure data extracted from new IPB TOs is captured, sustained, and updated for the Applications, Programs, and Indentures (API/D200F) databases. Contract labor to sustain systems utilized by the AF to manage sustainment, such as </w:t>
       </w:r>
       <w:proofErr w:type="spellStart"/>
       <w:r>
-        <w:t>TDSSe</w:t>
+        <w:t>Contenta</w:t>
       </w:r>
       <w:proofErr w:type="spellEnd"/>
       <w:r>
-        <w:t xml:space="preserve"> Core Robins task 2.4.1 and 2.4.2 should be removed.</w:t>
+        <w:t xml:space="preserve">, </w:t>
+      </w:r>
+      <w:proofErr w:type="spellStart"/>
+      <w:r>
+        <w:t>Framemaker</w:t>
+      </w:r>
+      <w:proofErr w:type="spellEnd"/>
+      <w:r>
+        <w:t xml:space="preserve"> and graphic TO source data. Effort enables the sustainment of TO publishing systems and style libraries. Sustains conversion tool utilized to convert Standard Generalized Markup Language (SGML) to Hypertext Markup Language (HTML) to allow publishing of Type I Interactive Electronic Technical Manuals (IETM) data. Provides labor to sustain user interface tools and access to electronic TO and engineering source data, and enterprise-level search linked U.S. Air Force (USAF) data sources. Effort also provides the labor to evaluate military specifications governing structure, style, and format of TO data and to assess impacts of military specification changes on TO source data. </w:t>
       </w:r>
     </w:p>
     <w:p>
+      <w:r>
+        <w:rPr>
+          <w:b/>
+          <w:bCs/>
+        </w:rPr>
+        <w:t>Impact Statement:</w:t>
+      </w:r>
+      <w:r>
+        <w:t xml:space="preserve"> Without the support of Product Data Services (PDS) TO Sustainment Contract {</w:t>
+      </w:r>
+      <w:proofErr w:type="spellStart"/>
+      <w:r>
+        <w:t>Info.ProgramName</w:t>
+      </w:r>
+      <w:proofErr w:type="spellEnd"/>
+      <w:r>
+        <w:t xml:space="preserve">} technical data, the Operational Safety, Suitability, and Effectiveness (OSS&amp;E) of the mission is drastically put at risk. A reduced level of support would create an unacceptable risk to life, health, property, mission capability and the environment. This support maintains the accuracy and consistency of TOs available to users. Without technically accurate data, full mission capability cannot be realized at field level. This task follows guidance provided by AFI 63-101/20-101 which requires that current, valid, verified TOs and technical data must be provided that clearly identifies procedures and requirements necessary to preserve OSS&amp;E baselines and to diagnose, repair, calibrate, operate, and test systems or end items. </w:t>
+      </w:r>
+    </w:p>
+    <w:p/>
+    <w:p>
       <w:pPr>
         <w:pStyle w:val="ListParagraph"/>
-      </w:pPr>
+        <w:numPr>
+          <w:ilvl w:val="1"/>
+          <w:numId w:val="19"/>
+        </w:numPr>
+        <w:tabs>
+          <w:tab w:val="left" w:pos="360"/>
+        </w:tabs>
+        <w:ind w:left="0" w:firstLine="0"/>
+      </w:pPr>
+      <w:bookmarkStart w:id="14" w:name="_Toc176849838"/>
+      <w:r>
+        <w:rPr>
+          <w:rStyle w:val="Heading2Char"/>
+        </w:rPr>
+        <w:t>{</w:t>
+      </w:r>
+      <w:proofErr w:type="spellStart"/>
+      <w:r>
+        <w:rPr>
+          <w:rStyle w:val="Heading2Char"/>
+        </w:rPr>
+        <w:t>Info.ProgramName</w:t>
+      </w:r>
+      <w:proofErr w:type="spellEnd"/>
+      <w:r>
+        <w:rPr>
+          <w:rStyle w:val="Heading2Char"/>
+        </w:rPr>
+        <w:t>} Technical Data Support Services (TDSS) CORE Contract</w:t>
+      </w:r>
+      <w:bookmarkEnd w:id="14"/>
+      <w:r>
+        <w:t xml:space="preserve"> provides labor associated with the sustainment and multimedia distribution of TOs. Multimedia distribution formats consist of paper, velum, PDF, CD/DVDs, and Print- and View-On-Demand (POD/VOD) Gateway TOs. Sustainment support includes, but is not limited to, the updating, processing, quality assurance (QA) reviews, tracking and coordination of electronic and paper TOs. Efforts consists of the following: processing Recommended Changes (RC), dispensation of emergency/urgent supplements, Rapid Action Change (RAC)s, indexing, updating Data Service Online (DSO), and maintaining Enhanced Technical Information Management System (ETIMS) in accordance with (IAW) AFI 63-101/20-101, TO 00-5-1 and TO 00-5-3. This task also provides Data Review Sustainment support including, but not limited to, processing revisions, TCTO, interfiling TO changes, POD/VOD acceptability reviews, tracking, uploading and coordination of electronic TOs. Efforts consists of the following: page-by-page performing QA review, list of effective pages check, placement of merge and/or copyright statements. Each update is hyperlinked to its respective changed, added, or amended pages within the basic manual. This task ensures appropriated configuration measures are maintained for legacy TO OSS&amp;E baselines. </w:t>
+      </w:r>
     </w:p>
     <w:p>
-      <w:pPr>
-        <w:pStyle w:val="ListParagraph"/>
-      </w:pPr>
-      <w:r>
-        <w:t xml:space="preserve">2.4.1 </w:t>
-      </w:r>
-      <w:r>
-        <w:rPr>
-          <w:rStyle w:val="Strong"/>
-        </w:rPr>
+      <w:r>
+        <w:rPr>
+          <w:b/>
+          <w:bCs/>
+        </w:rPr>
+        <w:t>Impact Statement:</w:t>
+      </w:r>
+      <w:r>
+        <w:t xml:space="preserve"> This task follows guidance provided by AFI 63-101/20-101 which requires that current, valid, verified TOs and technical data must be provided that clearly identifies procedures and requirements necessary to preserve OSS&amp;E baselines and to diagnose, repair, calibrate, operate, and test systems or end items. Without full support, the technical data and the OSS&amp;E of the mission is drastically put at risk. A reduced level of </w:t>
+      </w:r>
+      <w:r>
+        <w:lastRenderedPageBreak/>
+        <w:t xml:space="preserve">support would create an unacceptable risk to life, health, property, mission capability and the environment. This support maintains the accuracy and consistency of TOs available to users. Without technically accurate data, full mission capability cannot be realized at field </w:t>
+      </w:r>
+      <w:proofErr w:type="gramStart"/>
+      <w:r>
+        <w:t>level.</w:t>
+      </w:r>
+      <w:r>
         <w:t>{</w:t>
       </w:r>
-      <w:proofErr w:type="spellStart"/>
-      <w:r>
-        <w:rPr>
-          <w:rStyle w:val="Strong"/>
-        </w:rPr>
-        <w:t>Info.ProgramName</w:t>
-      </w:r>
-      <w:proofErr w:type="spellEnd"/>
-      <w:r>
-        <w:rPr>
-          <w:rStyle w:val="Strong"/>
-        </w:rPr>
-        <w:t>}</w:t>
-      </w:r>
-      <w:r>
-        <w:rPr>
-          <w:rStyle w:val="Strong"/>
-        </w:rPr>
-        <w:t xml:space="preserve"> Product Data Services (PDS) TO Sustainment Contract </w:t>
-      </w:r>
-      <w:r>
-        <w:rPr>
-          <w:rStyle w:val="Strong"/>
-          <w:b w:val="0"/>
-          <w:bCs w:val="0"/>
-        </w:rPr>
-        <w:t xml:space="preserve">task provides labor associated with the sustainment of Technical Orders (TO) to ensure the most current version of TO documents are available and accurately archived. This includes conversion of engineering drawings into text searchable .PDF files, sustainment of parts configuration data extracted from Illustrated Parts Breakdown (IPB) TOs to include conversion, validation, and identification of errors to ensure data extracted from new IPB TOs is captured, sustained, and updated for the Applications, </w:t>
-      </w:r>
-      <w:r>
-        <w:rPr>
-          <w:rStyle w:val="Strong"/>
-          <w:b w:val="0"/>
-          <w:bCs w:val="0"/>
-        </w:rPr>
-        <w:t>Programs,</w:t>
-      </w:r>
-      <w:r>
-        <w:rPr>
-          <w:rStyle w:val="Strong"/>
-          <w:b w:val="0"/>
-          <w:bCs w:val="0"/>
-        </w:rPr>
-        <w:t xml:space="preserve"> and Indentures (API/D200F) databases. Contract labor to sustain systems utilized by the AF to manage sustainment, such as </w:t>
-      </w:r>
-      <w:proofErr w:type="spellStart"/>
-      <w:r>
-        <w:rPr>
-          <w:rStyle w:val="Strong"/>
-          <w:b w:val="0"/>
-          <w:bCs w:val="0"/>
-        </w:rPr>
-        <w:t>Contenta</w:t>
-      </w:r>
-      <w:proofErr w:type="spellEnd"/>
-      <w:r>
-        <w:rPr>
-          <w:rStyle w:val="Strong"/>
-          <w:b w:val="0"/>
-          <w:bCs w:val="0"/>
-        </w:rPr>
-        <w:t xml:space="preserve">, </w:t>
-      </w:r>
-      <w:proofErr w:type="spellStart"/>
-      <w:r>
-        <w:rPr>
-          <w:rStyle w:val="Strong"/>
-          <w:b w:val="0"/>
-          <w:bCs w:val="0"/>
-        </w:rPr>
-        <w:t>Framemaker</w:t>
-      </w:r>
-      <w:proofErr w:type="spellEnd"/>
-      <w:r>
-        <w:rPr>
-          <w:rStyle w:val="Strong"/>
-          <w:b w:val="0"/>
-          <w:bCs w:val="0"/>
-        </w:rPr>
-        <w:t xml:space="preserve"> and graphic TO source data. Effort enables the sustainment of TO publishing systems and style libraries. Sustains conversion tool utilized to convert Standard Generalized Markup Language (SGML) to Hypertext Markup Language (HTML) to allow publishing of Type I Interactive Electronic Technical Manuals (IETM) data. Provides labor to sustain user interface tools and access to electronic TO and engineering source data, and enterprise-level search linked U.S. Air Force (USAF) data sources. Effort also provides the labor to evaluate military specifications governing structure, style, and format of TO data and to assess impacts of military specification changes on TO source data.</w:t>
+      <w:proofErr w:type="gramEnd"/>
+      <w:r>
+        <w:t>/}</w:t>
       </w:r>
     </w:p>
     <w:p>
       <w:r>
+        <w:t>{#Labor.AdditionalLabor}</w:t>
+      </w:r>
+    </w:p>
+    <w:p/>
+    <w:p>
+      <w:pPr>
+        <w:pStyle w:val="ListParagraph"/>
+        <w:numPr>
+          <w:ilvl w:val="1"/>
+          <w:numId w:val="19"/>
+        </w:numPr>
+        <w:tabs>
+          <w:tab w:val="left" w:pos="360"/>
+        </w:tabs>
+        <w:ind w:left="0" w:firstLine="0"/>
+      </w:pPr>
+      <w:bookmarkStart w:id="15" w:name="_Toc176849839"/>
+      <w:r>
+        <w:rPr>
+          <w:rStyle w:val="Heading2Char"/>
+        </w:rPr>
+        <w:t>{</w:t>
+      </w:r>
+      <w:proofErr w:type="spellStart"/>
+      <w:r>
+        <w:rPr>
+          <w:rStyle w:val="Heading2Char"/>
+        </w:rPr>
+        <w:t>Info.ProgramName</w:t>
+      </w:r>
+      <w:proofErr w:type="spellEnd"/>
+      <w:r>
+        <w:rPr>
+          <w:rStyle w:val="Heading2Char"/>
+        </w:rPr>
+        <w:t>}</w:t>
+      </w:r>
+      <w:r>
+        <w:rPr>
+          <w:rStyle w:val="Heading2Char"/>
+        </w:rPr>
+        <w:t xml:space="preserve"> {</w:t>
+      </w:r>
+      <w:r>
+        <w:rPr>
+          <w:rStyle w:val="Heading2Char"/>
+        </w:rPr>
+        <w:t>Title}</w:t>
+      </w:r>
+      <w:bookmarkEnd w:id="15"/>
+      <w:r>
+        <w:t xml:space="preserve"> </w:t>
+      </w:r>
+      <w:r>
+        <w:t>{Description}</w:t>
+      </w:r>
+    </w:p>
+    <w:p>
+      <w:pPr>
+        <w:tabs>
+          <w:tab w:val="left" w:pos="360"/>
+        </w:tabs>
+      </w:pPr>
+      <w:proofErr w:type="gramStart"/>
+      <w:r>
         <w:rPr>
           <w:b/>
           <w:bCs/>
         </w:rPr>
-        <w:t>Impact Statement:</w:t>
-      </w:r>
-      <w:r>
-        <w:t xml:space="preserve">  Without the support of Product Data Services (PDS) TO Sustainment Contract </w:t>
+        <w:t>Impact:</w:t>
       </w:r>
       <w:r>
         <w:t>{</w:t>
       </w:r>
-      <w:proofErr w:type="spellStart"/>
-      <w:r>
-        <w:t>Info.ProgramName</w:t>
-      </w:r>
-      <w:proofErr w:type="spellEnd"/>
-      <w:r>
-        <w:t>}</w:t>
-      </w:r>
-      <w:r>
-        <w:t xml:space="preserve"> technical data, the Operational Safety, Suitability, and Effectiveness (OSS&amp;E) of the mission is drastically put at risk. A reduced level of support would create an unacceptable risk to life, health, property, mission capability and the environment. This support maintains the accuracy and consistency of TOs available to users. Without technically accurate data, full mission capability cannot be realized at field level.</w:t>
-      </w:r>
-      <w:r>
-        <w:t xml:space="preserve"> </w:t>
-      </w:r>
-      <w:r>
-        <w:t>This task follows guidance provided by AFI 63-101/20-101 which requires that current, valid, verified TOs and technical data must be provided that clearly identifies procedures and requirements necessary to preserve OSS&amp;E baselines and to diagnose, repair, calibrate, operate, and test systems or end items.</w:t>
+      <w:proofErr w:type="gramEnd"/>
+      <w:r>
+        <w:t>Impact}</w:t>
       </w:r>
     </w:p>
     <w:p>
       <w:pPr>
-        <w:pStyle w:val="ListParagraph"/>
-      </w:pPr>
-      <w:r>
-        <w:t xml:space="preserve">2.4.2 </w:t>
-      </w:r>
-      <w:r>
-        <w:rPr>
-          <w:b/>
-          <w:bCs/>
-        </w:rPr>
-        <w:t>{</w:t>
-      </w:r>
-      <w:proofErr w:type="spellStart"/>
-      <w:r>
-        <w:rPr>
-          <w:b/>
-          <w:bCs/>
-        </w:rPr>
-        <w:t>Info.ProgramName</w:t>
-      </w:r>
-      <w:proofErr w:type="spellEnd"/>
-      <w:r>
-        <w:rPr>
-          <w:b/>
-          <w:bCs/>
-        </w:rPr>
-        <w:t>}</w:t>
-      </w:r>
-      <w:r>
-        <w:rPr>
-          <w:b/>
-          <w:bCs/>
-        </w:rPr>
-        <w:t xml:space="preserve"> Technical Data Support Services (TDSS) CORE Contract</w:t>
-      </w:r>
-      <w:r>
-        <w:t xml:space="preserve"> provides labor associated with the sustainment and multimedia distribution of TOs. Multimedia distribution formats consist of paper, velum, PDF, CD/</w:t>
-      </w:r>
-      <w:r>
-        <w:t>DVDs,</w:t>
-      </w:r>
-      <w:r>
-        <w:t xml:space="preserve"> and Print- and View-On-Demand (POD/VOD) Gateway TOs. Sustainment support includes, but is not limited to, the updating, processing, quality assurance (QA) reviews, tracking and coordination of electronic and paper TOs.</w:t>
-      </w:r>
-      <w:r>
-        <w:t xml:space="preserve"> </w:t>
-      </w:r>
-      <w:r>
-        <w:t>Efforts consists of the following:  processing Recommended Changes (RC), dispensation of emergency/urgent supplements, Rapid Action Change (RAC)s, indexing, updating Data Service Online (DSO), and maintaining Enhanced Technical Information Management System (ETIMS) in accordance with (IAW) AFI 63-101/20-101, TO 00-5-1 and TO 00-5-3.</w:t>
-      </w:r>
-      <w:r>
-        <w:t xml:space="preserve"> </w:t>
-      </w:r>
-      <w:r>
-        <w:t>This task also provides Data Review Sustainment support including, but not limited to, processing revisions, TCTO, interfiling TO changes, POD/VOD acceptability reviews, tracking, uploading and coordination of electronic TOs.</w:t>
-      </w:r>
-      <w:r>
-        <w:t xml:space="preserve"> </w:t>
-      </w:r>
-      <w:r>
-        <w:t xml:space="preserve">Efforts consists of the following: page-by-page performing QA review, list of effective pages check, placement of merge and/or copyright statements. Each update is hyperlinked to its </w:t>
-      </w:r>
-      <w:r>
-        <w:lastRenderedPageBreak/>
-        <w:t>respective changed, added, or amended pages within the basic manual. This task ensures appropriated configuration measures are maintained for legacy TO OSS&amp;E baselines.</w:t>
+        <w:tabs>
+          <w:tab w:val="left" w:pos="360"/>
+        </w:tabs>
+      </w:pPr>
+      <w:r>
+        <w:t>{/}</w:t>
       </w:r>
     </w:p>
     <w:p>
       <w:pPr>
-        <w:rPr>
-          <w:rStyle w:val="Strong"/>
-          <w:b w:val="0"/>
-          <w:bCs w:val="0"/>
-        </w:rPr>
-      </w:pPr>
-      <w:r>
-        <w:rPr>
-          <w:rStyle w:val="Strong"/>
-        </w:rPr>
-        <w:t>Impact Statement:</w:t>
-      </w:r>
-      <w:r>
-        <w:rPr>
-          <w:rStyle w:val="Strong"/>
-          <w:b w:val="0"/>
-          <w:bCs w:val="0"/>
-        </w:rPr>
-        <w:t xml:space="preserve"> This task follows guidance provided by AFI 63-101/20-101 which requires that current, valid, verified TOs and technical data must be provided that clearly identifies procedures and requirements necessary to preserve OSS&amp;E baselines and to diagnose, repair, calibrate, </w:t>
-      </w:r>
-      <w:r>
-        <w:rPr>
-          <w:rStyle w:val="Strong"/>
-          <w:b w:val="0"/>
-          <w:bCs w:val="0"/>
-        </w:rPr>
-        <w:t>operate,</w:t>
-      </w:r>
-      <w:r>
-        <w:rPr>
-          <w:rStyle w:val="Strong"/>
-          <w:b w:val="0"/>
-          <w:bCs w:val="0"/>
-        </w:rPr>
-        <w:t xml:space="preserve"> and test systems or end items.</w:t>
-      </w:r>
-      <w:r>
-        <w:rPr>
-          <w:rStyle w:val="Strong"/>
-          <w:b w:val="0"/>
-          <w:bCs w:val="0"/>
-        </w:rPr>
-        <w:t xml:space="preserve"> </w:t>
-      </w:r>
-      <w:r>
-        <w:rPr>
-          <w:rStyle w:val="Strong"/>
-          <w:b w:val="0"/>
-          <w:bCs w:val="0"/>
-        </w:rPr>
-        <w:t>Without full support, the technical data and the OSS&amp;E of the mission is drastically put at risk. A reduced level of support would create an unacceptable risk to life, health, property, mission capability and the environment. This support maintains the accuracy and consistency of TOs available to users. Without technically accurate data, full mission capability cannot be realized at field level.</w:t>
-      </w:r>
+        <w:tabs>
+          <w:tab w:val="left" w:pos="360"/>
+        </w:tabs>
+      </w:pPr>
     </w:p>
-    <w:p/>
-    <w:p/>
-    <w:p/>
     <w:p>
       <w:pPr>
         <w:pStyle w:val="ListParagraph"/>
@@ -4611,7 +4772,7 @@
         </w:tabs>
         <w:ind w:left="0" w:firstLine="0"/>
       </w:pPr>
-      <w:bookmarkStart w:id="13" w:name="_Toc176844777"/>
+      <w:bookmarkStart w:id="16" w:name="_Toc176849840"/>
       <w:r>
         <w:rPr>
           <w:rStyle w:val="Heading1Char"/>
@@ -4644,7 +4805,7 @@
         </w:rPr>
         <w:t>Distribution</w:t>
       </w:r>
-      <w:bookmarkEnd w:id="13"/>
+      <w:bookmarkEnd w:id="16"/>
       <w:r>
         <w:rPr>
           <w:b/>
@@ -5160,92 +5321,92 @@
         <w:t>s</w:t>
       </w:r>
       <w:r>
-        <w:t xml:space="preserve"> of a TO </w:t>
+        <w:t xml:space="preserve"> of a TO into </w:t>
+      </w:r>
+      <w:r>
+        <w:t>DSO</w:t>
+      </w:r>
+      <w:r>
+        <w:t xml:space="preserve">. Additional </w:t>
+      </w:r>
+      <w:r>
+        <w:t xml:space="preserve">DSO </w:t>
+      </w:r>
+      <w:r>
+        <w:t xml:space="preserve">requirements included in distribution are </w:t>
+      </w:r>
+      <w:r>
+        <w:t>p</w:t>
+      </w:r>
+      <w:r>
+        <w:t xml:space="preserve">ackaging and </w:t>
+      </w:r>
+      <w:r>
+        <w:t>p</w:t>
+      </w:r>
+      <w:r>
+        <w:t xml:space="preserve">ostage for packaging and shipping TOs. </w:t>
+      </w:r>
+      <w:r>
+        <w:t xml:space="preserve">Upload and shipping requirements are based off the number of </w:t>
+      </w:r>
+      <w:r>
+        <w:t>Technical Order Distribution Office (</w:t>
+      </w:r>
+      <w:r>
+        <w:t>TODOs</w:t>
+      </w:r>
+      <w:r>
+        <w:t>)</w:t>
+      </w:r>
+      <w:r>
+        <w:t xml:space="preserve"> on subscription in </w:t>
+      </w:r>
+      <w:r>
+        <w:t xml:space="preserve">Enhanced Technical Information Management System </w:t>
+      </w:r>
+      <w:r>
+        <w:t>(</w:t>
+      </w:r>
+      <w:r>
+        <w:t>ETIMS</w:t>
+      </w:r>
+      <w:r>
+        <w:t>)</w:t>
+      </w:r>
+      <w:r>
+        <w:t xml:space="preserve"> </w:t>
+      </w:r>
+      <w:r>
+        <w:t xml:space="preserve">and upload and shipping average cost </w:t>
+      </w:r>
+      <w:r>
+        <w:t xml:space="preserve">are </w:t>
+      </w:r>
+      <w:r>
+        <w:t xml:space="preserve">built into the </w:t>
+      </w:r>
+      <w:r>
+        <w:t>Technical Order information Sheet (</w:t>
+      </w:r>
+      <w:r>
+        <w:t>TOIS</w:t>
+      </w:r>
+      <w:r>
+        <w:t>)</w:t>
+      </w:r>
+      <w:r>
+        <w:t>.</w:t>
+      </w:r>
+      <w:r>
+        <w:t xml:space="preserve"> </w:t>
+      </w:r>
+      <w:r>
+        <w:t xml:space="preserve">This task includes requirements identified on </w:t>
       </w:r>
       <w:r>
         <w:lastRenderedPageBreak/>
-        <w:t xml:space="preserve">into </w:t>
-      </w:r>
-      <w:r>
-        <w:t>DSO</w:t>
-      </w:r>
-      <w:r>
-        <w:t xml:space="preserve">. Additional </w:t>
-      </w:r>
-      <w:r>
-        <w:t xml:space="preserve">DSO </w:t>
-      </w:r>
-      <w:r>
-        <w:t xml:space="preserve">requirements included in distribution are </w:t>
-      </w:r>
-      <w:r>
-        <w:t>p</w:t>
-      </w:r>
-      <w:r>
-        <w:t xml:space="preserve">ackaging and </w:t>
-      </w:r>
-      <w:r>
-        <w:t>p</w:t>
-      </w:r>
-      <w:r>
-        <w:t xml:space="preserve">ostage for packaging and shipping TOs. </w:t>
-      </w:r>
-      <w:r>
-        <w:t xml:space="preserve">Upload and shipping requirements are based off the number of </w:t>
-      </w:r>
-      <w:r>
-        <w:t>Technical Order Distribution Office (</w:t>
-      </w:r>
-      <w:r>
-        <w:t>TODOs</w:t>
-      </w:r>
-      <w:r>
-        <w:t>)</w:t>
-      </w:r>
-      <w:r>
-        <w:t xml:space="preserve"> on subscription in </w:t>
-      </w:r>
-      <w:r>
-        <w:t xml:space="preserve">Enhanced Technical Information Management System </w:t>
-      </w:r>
-      <w:r>
-        <w:t>(</w:t>
-      </w:r>
-      <w:r>
-        <w:t>ETIMS</w:t>
-      </w:r>
-      <w:r>
-        <w:t>)</w:t>
-      </w:r>
-      <w:r>
-        <w:t xml:space="preserve"> </w:t>
-      </w:r>
-      <w:r>
-        <w:t xml:space="preserve">and upload and shipping average cost </w:t>
-      </w:r>
-      <w:r>
-        <w:t xml:space="preserve">are </w:t>
-      </w:r>
-      <w:r>
-        <w:t xml:space="preserve">built into the </w:t>
-      </w:r>
-      <w:r>
-        <w:t>Technical Order information Sheet (</w:t>
-      </w:r>
-      <w:r>
-        <w:t>TOIS</w:t>
-      </w:r>
-      <w:r>
-        <w:t>)</w:t>
-      </w:r>
-      <w:r>
-        <w:t>.</w:t>
-      </w:r>
-      <w:r>
-        <w:t xml:space="preserve"> </w:t>
-      </w:r>
-      <w:r>
-        <w:t xml:space="preserve">This task includes requirements identified on the </w:t>
+        <w:t xml:space="preserve">the </w:t>
       </w:r>
       <w:r>
         <w:t>TOIS</w:t>
@@ -6048,7 +6209,6 @@
     </w:p>
     <w:p>
       <w:r>
-        <w:lastRenderedPageBreak/>
         <w:tab/>
       </w:r>
       <w:r>
@@ -6176,6 +6336,95 @@
 <file path=word/numbering.xml><?xml version="1.0" encoding="utf-8"?>
 <w:numbering xmlns:wpc="http://schemas.microsoft.com/office/word/2010/wordprocessingCanvas" xmlns:cx="http://schemas.microsoft.com/office/drawing/2014/chartex" xmlns:cx1="http://schemas.microsoft.com/office/drawing/2015/9/8/chartex" xmlns:cx2="http://schemas.microsoft.com/office/drawing/2015/10/21/chartex" xmlns:cx3="http://schemas.microsoft.com/office/drawing/2016/5/9/chartex" xmlns:cx4="http://schemas.microsoft.com/office/drawing/2016/5/10/chartex" xmlns:cx5="http://schemas.microsoft.com/office/drawing/2016/5/11/chartex" xmlns:cx6="http://schemas.microsoft.com/office/drawing/2016/5/12/chartex" xmlns:cx7="http://schemas.microsoft.com/office/drawing/2016/5/13/chartex" xmlns:cx8="http://schemas.microsoft.com/office/drawing/2016/5/14/chartex" xmlns:mc="http://schemas.openxmlformats.org/markup-compatibility/2006" xmlns:aink="http://schemas.microsoft.com/office/drawing/2016/ink" xmlns:am3d="http://schemas.microsoft.com/office/drawing/2017/model3d" xmlns:o="urn:schemas-microsoft-com:office:office" xmlns:oel="http://schemas.microsoft.com/office/2019/extlst" xmlns:r="http://schemas.openxmlformats.org/officeDocument/2006/relationships" xmlns:m="http://schemas.openxmlformats.org/officeDocument/2006/math" xmlns:v="urn:schemas-microsoft-com:vml" xmlns:wp14="http://schemas.microsoft.com/office/word/2010/wordprocessingDrawing" xmlns:wp="http://schemas.openxmlformats.org/drawingml/2006/wordprocessingDrawing" xmlns:w10="urn:schemas-microsoft-com:office:word" xmlns:w="http://schemas.openxmlformats.org/wordprocessingml/2006/main" xmlns:w14="http://schemas.microsoft.com/office/word/2010/wordml" xmlns:w15="http://schemas.microsoft.com/office/word/2012/wordml" xmlns:w16cex="http://schemas.microsoft.com/office/word/2018/wordml/cex" xmlns:w16cid="http://schemas.microsoft.com/office/word/2016/wordml/cid" xmlns:w16="http://schemas.microsoft.com/office/word/2018/wordml" xmlns:w16sdtdh="http://schemas.microsoft.com/office/word/2020/wordml/sdtdatahash" xmlns:w16se="http://schemas.microsoft.com/office/word/2015/wordml/symex" xmlns:wpg="http://schemas.microsoft.com/office/word/2010/wordprocessingGroup" xmlns:wpi="http://schemas.microsoft.com/office/word/2010/wordprocessingInk" xmlns:wne="http://schemas.microsoft.com/office/word/2006/wordml" xmlns:wps="http://schemas.microsoft.com/office/word/2010/wordprocessingShape" mc:Ignorable="w14 w15 w16se w16cid w16 w16cex w16sdtdh wp14">
   <w:abstractNum w:abstractNumId="0" w15:restartNumberingAfterBreak="0">
+    <w:nsid w:val="08500B4C"/>
+    <w:multiLevelType w:val="hybridMultilevel"/>
+    <w:tmpl w:val="AA3EB90A"/>
+    <w:lvl w:ilvl="0" w:tplc="F82EBE48">
+      <w:start w:val="3"/>
+      <w:numFmt w:val="decimal"/>
+      <w:lvlText w:val="%1."/>
+      <w:lvlJc w:val="left"/>
+      <w:pPr>
+        <w:ind w:left="360" w:hanging="360"/>
+      </w:pPr>
+      <w:rPr>
+        <w:rFonts w:hint="default"/>
+      </w:rPr>
+    </w:lvl>
+    <w:lvl w:ilvl="1" w:tplc="04090019" w:tentative="1">
+      <w:start w:val="1"/>
+      <w:numFmt w:val="lowerLetter"/>
+      <w:lvlText w:val="%2."/>
+      <w:lvlJc w:val="left"/>
+      <w:pPr>
+        <w:ind w:left="1080" w:hanging="360"/>
+      </w:pPr>
+    </w:lvl>
+    <w:lvl w:ilvl="2" w:tplc="0409001B" w:tentative="1">
+      <w:start w:val="1"/>
+      <w:numFmt w:val="lowerRoman"/>
+      <w:lvlText w:val="%3."/>
+      <w:lvlJc w:val="right"/>
+      <w:pPr>
+        <w:ind w:left="1800" w:hanging="180"/>
+      </w:pPr>
+    </w:lvl>
+    <w:lvl w:ilvl="3" w:tplc="0409000F" w:tentative="1">
+      <w:start w:val="1"/>
+      <w:numFmt w:val="decimal"/>
+      <w:lvlText w:val="%4."/>
+      <w:lvlJc w:val="left"/>
+      <w:pPr>
+        <w:ind w:left="2520" w:hanging="360"/>
+      </w:pPr>
+    </w:lvl>
+    <w:lvl w:ilvl="4" w:tplc="04090019" w:tentative="1">
+      <w:start w:val="1"/>
+      <w:numFmt w:val="lowerLetter"/>
+      <w:lvlText w:val="%5."/>
+      <w:lvlJc w:val="left"/>
+      <w:pPr>
+        <w:ind w:left="3240" w:hanging="360"/>
+      </w:pPr>
+    </w:lvl>
+    <w:lvl w:ilvl="5" w:tplc="0409001B" w:tentative="1">
+      <w:start w:val="1"/>
+      <w:numFmt w:val="lowerRoman"/>
+      <w:lvlText w:val="%6."/>
+      <w:lvlJc w:val="right"/>
+      <w:pPr>
+        <w:ind w:left="3960" w:hanging="180"/>
+      </w:pPr>
+    </w:lvl>
+    <w:lvl w:ilvl="6" w:tplc="0409000F" w:tentative="1">
+      <w:start w:val="1"/>
+      <w:numFmt w:val="decimal"/>
+      <w:lvlText w:val="%7."/>
+      <w:lvlJc w:val="left"/>
+      <w:pPr>
+        <w:ind w:left="4680" w:hanging="360"/>
+      </w:pPr>
+    </w:lvl>
+    <w:lvl w:ilvl="7" w:tplc="04090019" w:tentative="1">
+      <w:start w:val="1"/>
+      <w:numFmt w:val="lowerLetter"/>
+      <w:lvlText w:val="%8."/>
+      <w:lvlJc w:val="left"/>
+      <w:pPr>
+        <w:ind w:left="5400" w:hanging="360"/>
+      </w:pPr>
+    </w:lvl>
+    <w:lvl w:ilvl="8" w:tplc="0409001B" w:tentative="1">
+      <w:start w:val="1"/>
+      <w:numFmt w:val="lowerRoman"/>
+      <w:lvlText w:val="%9."/>
+      <w:lvlJc w:val="right"/>
+      <w:pPr>
+        <w:ind w:left="6120" w:hanging="180"/>
+      </w:pPr>
+    </w:lvl>
+  </w:abstractNum>
+  <w:abstractNum w:abstractNumId="1" w15:restartNumberingAfterBreak="0">
     <w:nsid w:val="17361BA4"/>
     <w:multiLevelType w:val="hybridMultilevel"/>
     <w:tmpl w:val="2DD49E24"/>
@@ -6288,7 +6537,7 @@
       </w:rPr>
     </w:lvl>
   </w:abstractNum>
-  <w:abstractNum w:abstractNumId="1" w15:restartNumberingAfterBreak="0">
+  <w:abstractNum w:abstractNumId="2" w15:restartNumberingAfterBreak="0">
     <w:nsid w:val="1BC21D51"/>
     <w:multiLevelType w:val="hybridMultilevel"/>
     <w:tmpl w:val="5FBE95DE"/>
@@ -6378,7 +6627,7 @@
       </w:pPr>
     </w:lvl>
   </w:abstractNum>
-  <w:abstractNum w:abstractNumId="2" w15:restartNumberingAfterBreak="0">
+  <w:abstractNum w:abstractNumId="3" w15:restartNumberingAfterBreak="0">
     <w:nsid w:val="1C936FB7"/>
     <w:multiLevelType w:val="hybridMultilevel"/>
     <w:tmpl w:val="126E521C"/>
@@ -6491,7 +6740,7 @@
       </w:rPr>
     </w:lvl>
   </w:abstractNum>
-  <w:abstractNum w:abstractNumId="3" w15:restartNumberingAfterBreak="0">
+  <w:abstractNum w:abstractNumId="4" w15:restartNumberingAfterBreak="0">
     <w:nsid w:val="1D4755D7"/>
     <w:multiLevelType w:val="multilevel"/>
     <w:tmpl w:val="BB68F99A"/>
@@ -6612,7 +6861,7 @@
       </w:rPr>
     </w:lvl>
   </w:abstractNum>
-  <w:abstractNum w:abstractNumId="4" w15:restartNumberingAfterBreak="0">
+  <w:abstractNum w:abstractNumId="5" w15:restartNumberingAfterBreak="0">
     <w:nsid w:val="261A6CDB"/>
     <w:multiLevelType w:val="multilevel"/>
     <w:tmpl w:val="E27C31BC"/>
@@ -6734,7 +6983,7 @@
       </w:rPr>
     </w:lvl>
   </w:abstractNum>
-  <w:abstractNum w:abstractNumId="5" w15:restartNumberingAfterBreak="0">
+  <w:abstractNum w:abstractNumId="6" w15:restartNumberingAfterBreak="0">
     <w:nsid w:val="26D443FB"/>
     <w:multiLevelType w:val="multilevel"/>
     <w:tmpl w:val="6CB4B61E"/>
@@ -6856,7 +7105,7 @@
       </w:rPr>
     </w:lvl>
   </w:abstractNum>
-  <w:abstractNum w:abstractNumId="6" w15:restartNumberingAfterBreak="0">
+  <w:abstractNum w:abstractNumId="7" w15:restartNumberingAfterBreak="0">
     <w:nsid w:val="2B186C05"/>
     <w:multiLevelType w:val="hybridMultilevel"/>
     <w:tmpl w:val="3E3002D0"/>
@@ -6945,7 +7194,7 @@
       </w:pPr>
     </w:lvl>
   </w:abstractNum>
-  <w:abstractNum w:abstractNumId="7" w15:restartNumberingAfterBreak="0">
+  <w:abstractNum w:abstractNumId="8" w15:restartNumberingAfterBreak="0">
     <w:nsid w:val="2D1F29DB"/>
     <w:multiLevelType w:val="hybridMultilevel"/>
     <w:tmpl w:val="F7E6C7FC"/>
@@ -7031,7 +7280,93 @@
       </w:pPr>
     </w:lvl>
   </w:abstractNum>
-  <w:abstractNum w:abstractNumId="8" w15:restartNumberingAfterBreak="0">
+  <w:abstractNum w:abstractNumId="9" w15:restartNumberingAfterBreak="0">
+    <w:nsid w:val="32E94A03"/>
+    <w:multiLevelType w:val="hybridMultilevel"/>
+    <w:tmpl w:val="4BAA485E"/>
+    <w:lvl w:ilvl="0" w:tplc="0409000F">
+      <w:start w:val="1"/>
+      <w:numFmt w:val="decimal"/>
+      <w:lvlText w:val="%1."/>
+      <w:lvlJc w:val="left"/>
+      <w:pPr>
+        <w:ind w:left="720" w:hanging="360"/>
+      </w:pPr>
+    </w:lvl>
+    <w:lvl w:ilvl="1" w:tplc="04090019" w:tentative="1">
+      <w:start w:val="1"/>
+      <w:numFmt w:val="lowerLetter"/>
+      <w:lvlText w:val="%2."/>
+      <w:lvlJc w:val="left"/>
+      <w:pPr>
+        <w:ind w:left="1440" w:hanging="360"/>
+      </w:pPr>
+    </w:lvl>
+    <w:lvl w:ilvl="2" w:tplc="0409001B" w:tentative="1">
+      <w:start w:val="1"/>
+      <w:numFmt w:val="lowerRoman"/>
+      <w:lvlText w:val="%3."/>
+      <w:lvlJc w:val="right"/>
+      <w:pPr>
+        <w:ind w:left="2160" w:hanging="180"/>
+      </w:pPr>
+    </w:lvl>
+    <w:lvl w:ilvl="3" w:tplc="0409000F" w:tentative="1">
+      <w:start w:val="1"/>
+      <w:numFmt w:val="decimal"/>
+      <w:lvlText w:val="%4."/>
+      <w:lvlJc w:val="left"/>
+      <w:pPr>
+        <w:ind w:left="2880" w:hanging="360"/>
+      </w:pPr>
+    </w:lvl>
+    <w:lvl w:ilvl="4" w:tplc="04090019" w:tentative="1">
+      <w:start w:val="1"/>
+      <w:numFmt w:val="lowerLetter"/>
+      <w:lvlText w:val="%5."/>
+      <w:lvlJc w:val="left"/>
+      <w:pPr>
+        <w:ind w:left="3600" w:hanging="360"/>
+      </w:pPr>
+    </w:lvl>
+    <w:lvl w:ilvl="5" w:tplc="0409001B" w:tentative="1">
+      <w:start w:val="1"/>
+      <w:numFmt w:val="lowerRoman"/>
+      <w:lvlText w:val="%6."/>
+      <w:lvlJc w:val="right"/>
+      <w:pPr>
+        <w:ind w:left="4320" w:hanging="180"/>
+      </w:pPr>
+    </w:lvl>
+    <w:lvl w:ilvl="6" w:tplc="0409000F" w:tentative="1">
+      <w:start w:val="1"/>
+      <w:numFmt w:val="decimal"/>
+      <w:lvlText w:val="%7."/>
+      <w:lvlJc w:val="left"/>
+      <w:pPr>
+        <w:ind w:left="5040" w:hanging="360"/>
+      </w:pPr>
+    </w:lvl>
+    <w:lvl w:ilvl="7" w:tplc="04090019" w:tentative="1">
+      <w:start w:val="1"/>
+      <w:numFmt w:val="lowerLetter"/>
+      <w:lvlText w:val="%8."/>
+      <w:lvlJc w:val="left"/>
+      <w:pPr>
+        <w:ind w:left="5760" w:hanging="360"/>
+      </w:pPr>
+    </w:lvl>
+    <w:lvl w:ilvl="8" w:tplc="0409001B" w:tentative="1">
+      <w:start w:val="1"/>
+      <w:numFmt w:val="lowerRoman"/>
+      <w:lvlText w:val="%9."/>
+      <w:lvlJc w:val="right"/>
+      <w:pPr>
+        <w:ind w:left="6480" w:hanging="180"/>
+      </w:pPr>
+    </w:lvl>
+  </w:abstractNum>
+  <w:abstractNum w:abstractNumId="10" w15:restartNumberingAfterBreak="0">
     <w:nsid w:val="340D1392"/>
     <w:multiLevelType w:val="hybridMultilevel"/>
     <w:tmpl w:val="09C89C76"/>
@@ -7144,7 +7479,7 @@
       </w:rPr>
     </w:lvl>
   </w:abstractNum>
-  <w:abstractNum w:abstractNumId="9" w15:restartNumberingAfterBreak="0">
+  <w:abstractNum w:abstractNumId="11" w15:restartNumberingAfterBreak="0">
     <w:nsid w:val="397D2BB9"/>
     <w:multiLevelType w:val="hybridMultilevel"/>
     <w:tmpl w:val="02749E1C"/>
@@ -7230,7 +7565,93 @@
       </w:pPr>
     </w:lvl>
   </w:abstractNum>
-  <w:abstractNum w:abstractNumId="10" w15:restartNumberingAfterBreak="0">
+  <w:abstractNum w:abstractNumId="12" w15:restartNumberingAfterBreak="0">
+    <w:nsid w:val="438A555D"/>
+    <w:multiLevelType w:val="hybridMultilevel"/>
+    <w:tmpl w:val="4FD89128"/>
+    <w:lvl w:ilvl="0" w:tplc="0409000F">
+      <w:start w:val="1"/>
+      <w:numFmt w:val="decimal"/>
+      <w:lvlText w:val="%1."/>
+      <w:lvlJc w:val="left"/>
+      <w:pPr>
+        <w:ind w:left="720" w:hanging="360"/>
+      </w:pPr>
+    </w:lvl>
+    <w:lvl w:ilvl="1" w:tplc="04090019" w:tentative="1">
+      <w:start w:val="1"/>
+      <w:numFmt w:val="lowerLetter"/>
+      <w:lvlText w:val="%2."/>
+      <w:lvlJc w:val="left"/>
+      <w:pPr>
+        <w:ind w:left="1440" w:hanging="360"/>
+      </w:pPr>
+    </w:lvl>
+    <w:lvl w:ilvl="2" w:tplc="0409001B" w:tentative="1">
+      <w:start w:val="1"/>
+      <w:numFmt w:val="lowerRoman"/>
+      <w:lvlText w:val="%3."/>
+      <w:lvlJc w:val="right"/>
+      <w:pPr>
+        <w:ind w:left="2160" w:hanging="180"/>
+      </w:pPr>
+    </w:lvl>
+    <w:lvl w:ilvl="3" w:tplc="0409000F" w:tentative="1">
+      <w:start w:val="1"/>
+      <w:numFmt w:val="decimal"/>
+      <w:lvlText w:val="%4."/>
+      <w:lvlJc w:val="left"/>
+      <w:pPr>
+        <w:ind w:left="2880" w:hanging="360"/>
+      </w:pPr>
+    </w:lvl>
+    <w:lvl w:ilvl="4" w:tplc="04090019" w:tentative="1">
+      <w:start w:val="1"/>
+      <w:numFmt w:val="lowerLetter"/>
+      <w:lvlText w:val="%5."/>
+      <w:lvlJc w:val="left"/>
+      <w:pPr>
+        <w:ind w:left="3600" w:hanging="360"/>
+      </w:pPr>
+    </w:lvl>
+    <w:lvl w:ilvl="5" w:tplc="0409001B" w:tentative="1">
+      <w:start w:val="1"/>
+      <w:numFmt w:val="lowerRoman"/>
+      <w:lvlText w:val="%6."/>
+      <w:lvlJc w:val="right"/>
+      <w:pPr>
+        <w:ind w:left="4320" w:hanging="180"/>
+      </w:pPr>
+    </w:lvl>
+    <w:lvl w:ilvl="6" w:tplc="0409000F" w:tentative="1">
+      <w:start w:val="1"/>
+      <w:numFmt w:val="decimal"/>
+      <w:lvlText w:val="%7."/>
+      <w:lvlJc w:val="left"/>
+      <w:pPr>
+        <w:ind w:left="5040" w:hanging="360"/>
+      </w:pPr>
+    </w:lvl>
+    <w:lvl w:ilvl="7" w:tplc="04090019" w:tentative="1">
+      <w:start w:val="1"/>
+      <w:numFmt w:val="lowerLetter"/>
+      <w:lvlText w:val="%8."/>
+      <w:lvlJc w:val="left"/>
+      <w:pPr>
+        <w:ind w:left="5760" w:hanging="360"/>
+      </w:pPr>
+    </w:lvl>
+    <w:lvl w:ilvl="8" w:tplc="0409001B" w:tentative="1">
+      <w:start w:val="1"/>
+      <w:numFmt w:val="lowerRoman"/>
+      <w:lvlText w:val="%9."/>
+      <w:lvlJc w:val="right"/>
+      <w:pPr>
+        <w:ind w:left="6480" w:hanging="180"/>
+      </w:pPr>
+    </w:lvl>
+  </w:abstractNum>
+  <w:abstractNum w:abstractNumId="13" w15:restartNumberingAfterBreak="0">
     <w:nsid w:val="43A13001"/>
     <w:multiLevelType w:val="multilevel"/>
     <w:tmpl w:val="B0240350"/>
@@ -7352,7 +7773,7 @@
       </w:rPr>
     </w:lvl>
   </w:abstractNum>
-  <w:abstractNum w:abstractNumId="11" w15:restartNumberingAfterBreak="0">
+  <w:abstractNum w:abstractNumId="14" w15:restartNumberingAfterBreak="0">
     <w:nsid w:val="4E321848"/>
     <w:multiLevelType w:val="multilevel"/>
     <w:tmpl w:val="903E1712"/>
@@ -7465,7 +7886,7 @@
       </w:rPr>
     </w:lvl>
   </w:abstractNum>
-  <w:abstractNum w:abstractNumId="12" w15:restartNumberingAfterBreak="0">
+  <w:abstractNum w:abstractNumId="15" w15:restartNumberingAfterBreak="0">
     <w:nsid w:val="51AB5AF4"/>
     <w:multiLevelType w:val="hybridMultilevel"/>
     <w:tmpl w:val="494C6DA6"/>
@@ -7551,7 +7972,7 @@
       </w:pPr>
     </w:lvl>
   </w:abstractNum>
-  <w:abstractNum w:abstractNumId="13" w15:restartNumberingAfterBreak="0">
+  <w:abstractNum w:abstractNumId="16" w15:restartNumberingAfterBreak="0">
     <w:nsid w:val="5B6A3153"/>
     <w:multiLevelType w:val="hybridMultilevel"/>
     <w:tmpl w:val="8AFA2670"/>
@@ -7664,7 +8085,7 @@
       </w:rPr>
     </w:lvl>
   </w:abstractNum>
-  <w:abstractNum w:abstractNumId="14" w15:restartNumberingAfterBreak="0">
+  <w:abstractNum w:abstractNumId="17" w15:restartNumberingAfterBreak="0">
     <w:nsid w:val="5EAE1239"/>
     <w:multiLevelType w:val="multilevel"/>
     <w:tmpl w:val="5356625C"/>
@@ -7777,7 +8198,7 @@
       </w:rPr>
     </w:lvl>
   </w:abstractNum>
-  <w:abstractNum w:abstractNumId="15" w15:restartNumberingAfterBreak="0">
+  <w:abstractNum w:abstractNumId="18" w15:restartNumberingAfterBreak="0">
     <w:nsid w:val="604456AB"/>
     <w:multiLevelType w:val="multilevel"/>
     <w:tmpl w:val="5DD8A360"/>
@@ -7899,7 +8320,7 @@
       </w:rPr>
     </w:lvl>
   </w:abstractNum>
-  <w:abstractNum w:abstractNumId="16" w15:restartNumberingAfterBreak="0">
+  <w:abstractNum w:abstractNumId="19" w15:restartNumberingAfterBreak="0">
     <w:nsid w:val="626D2A5C"/>
     <w:multiLevelType w:val="multilevel"/>
     <w:tmpl w:val="9A60DD42"/>
@@ -7991,7 +8412,93 @@
       </w:pPr>
     </w:lvl>
   </w:abstractNum>
-  <w:abstractNum w:abstractNumId="17" w15:restartNumberingAfterBreak="0">
+  <w:abstractNum w:abstractNumId="20" w15:restartNumberingAfterBreak="0">
+    <w:nsid w:val="676C787A"/>
+    <w:multiLevelType w:val="hybridMultilevel"/>
+    <w:tmpl w:val="814CBBCA"/>
+    <w:lvl w:ilvl="0" w:tplc="0409000F">
+      <w:start w:val="1"/>
+      <w:numFmt w:val="decimal"/>
+      <w:lvlText w:val="%1."/>
+      <w:lvlJc w:val="left"/>
+      <w:pPr>
+        <w:ind w:left="360" w:hanging="360"/>
+      </w:pPr>
+    </w:lvl>
+    <w:lvl w:ilvl="1" w:tplc="04090019" w:tentative="1">
+      <w:start w:val="1"/>
+      <w:numFmt w:val="lowerLetter"/>
+      <w:lvlText w:val="%2."/>
+      <w:lvlJc w:val="left"/>
+      <w:pPr>
+        <w:ind w:left="1080" w:hanging="360"/>
+      </w:pPr>
+    </w:lvl>
+    <w:lvl w:ilvl="2" w:tplc="0409001B" w:tentative="1">
+      <w:start w:val="1"/>
+      <w:numFmt w:val="lowerRoman"/>
+      <w:lvlText w:val="%3."/>
+      <w:lvlJc w:val="right"/>
+      <w:pPr>
+        <w:ind w:left="1800" w:hanging="180"/>
+      </w:pPr>
+    </w:lvl>
+    <w:lvl w:ilvl="3" w:tplc="0409000F" w:tentative="1">
+      <w:start w:val="1"/>
+      <w:numFmt w:val="decimal"/>
+      <w:lvlText w:val="%4."/>
+      <w:lvlJc w:val="left"/>
+      <w:pPr>
+        <w:ind w:left="2520" w:hanging="360"/>
+      </w:pPr>
+    </w:lvl>
+    <w:lvl w:ilvl="4" w:tplc="04090019" w:tentative="1">
+      <w:start w:val="1"/>
+      <w:numFmt w:val="lowerLetter"/>
+      <w:lvlText w:val="%5."/>
+      <w:lvlJc w:val="left"/>
+      <w:pPr>
+        <w:ind w:left="3240" w:hanging="360"/>
+      </w:pPr>
+    </w:lvl>
+    <w:lvl w:ilvl="5" w:tplc="0409001B" w:tentative="1">
+      <w:start w:val="1"/>
+      <w:numFmt w:val="lowerRoman"/>
+      <w:lvlText w:val="%6."/>
+      <w:lvlJc w:val="right"/>
+      <w:pPr>
+        <w:ind w:left="3960" w:hanging="180"/>
+      </w:pPr>
+    </w:lvl>
+    <w:lvl w:ilvl="6" w:tplc="0409000F" w:tentative="1">
+      <w:start w:val="1"/>
+      <w:numFmt w:val="decimal"/>
+      <w:lvlText w:val="%7."/>
+      <w:lvlJc w:val="left"/>
+      <w:pPr>
+        <w:ind w:left="4680" w:hanging="360"/>
+      </w:pPr>
+    </w:lvl>
+    <w:lvl w:ilvl="7" w:tplc="04090019" w:tentative="1">
+      <w:start w:val="1"/>
+      <w:numFmt w:val="lowerLetter"/>
+      <w:lvlText w:val="%8."/>
+      <w:lvlJc w:val="left"/>
+      <w:pPr>
+        <w:ind w:left="5400" w:hanging="360"/>
+      </w:pPr>
+    </w:lvl>
+    <w:lvl w:ilvl="8" w:tplc="0409001B" w:tentative="1">
+      <w:start w:val="1"/>
+      <w:numFmt w:val="lowerRoman"/>
+      <w:lvlText w:val="%9."/>
+      <w:lvlJc w:val="right"/>
+      <w:pPr>
+        <w:ind w:left="6120" w:hanging="180"/>
+      </w:pPr>
+    </w:lvl>
+  </w:abstractNum>
+  <w:abstractNum w:abstractNumId="21" w15:restartNumberingAfterBreak="0">
     <w:nsid w:val="6EA031F5"/>
     <w:multiLevelType w:val="multilevel"/>
     <w:tmpl w:val="9B520C18"/>
@@ -8113,7 +8620,7 @@
       </w:rPr>
     </w:lvl>
   </w:abstractNum>
-  <w:abstractNum w:abstractNumId="18" w15:restartNumberingAfterBreak="0">
+  <w:abstractNum w:abstractNumId="22" w15:restartNumberingAfterBreak="0">
     <w:nsid w:val="6EFD2C60"/>
     <w:multiLevelType w:val="hybridMultilevel"/>
     <w:tmpl w:val="2CF061EA"/>
@@ -8226,7 +8733,93 @@
       </w:rPr>
     </w:lvl>
   </w:abstractNum>
-  <w:abstractNum w:abstractNumId="19" w15:restartNumberingAfterBreak="0">
+  <w:abstractNum w:abstractNumId="23" w15:restartNumberingAfterBreak="0">
+    <w:nsid w:val="738A3410"/>
+    <w:multiLevelType w:val="hybridMultilevel"/>
+    <w:tmpl w:val="6D5CBD12"/>
+    <w:lvl w:ilvl="0" w:tplc="0409000F">
+      <w:start w:val="1"/>
+      <w:numFmt w:val="decimal"/>
+      <w:lvlText w:val="%1."/>
+      <w:lvlJc w:val="left"/>
+      <w:pPr>
+        <w:ind w:left="1800" w:hanging="360"/>
+      </w:pPr>
+    </w:lvl>
+    <w:lvl w:ilvl="1" w:tplc="04090019" w:tentative="1">
+      <w:start w:val="1"/>
+      <w:numFmt w:val="lowerLetter"/>
+      <w:lvlText w:val="%2."/>
+      <w:lvlJc w:val="left"/>
+      <w:pPr>
+        <w:ind w:left="2520" w:hanging="360"/>
+      </w:pPr>
+    </w:lvl>
+    <w:lvl w:ilvl="2" w:tplc="0409001B" w:tentative="1">
+      <w:start w:val="1"/>
+      <w:numFmt w:val="lowerRoman"/>
+      <w:lvlText w:val="%3."/>
+      <w:lvlJc w:val="right"/>
+      <w:pPr>
+        <w:ind w:left="3240" w:hanging="180"/>
+      </w:pPr>
+    </w:lvl>
+    <w:lvl w:ilvl="3" w:tplc="0409000F" w:tentative="1">
+      <w:start w:val="1"/>
+      <w:numFmt w:val="decimal"/>
+      <w:lvlText w:val="%4."/>
+      <w:lvlJc w:val="left"/>
+      <w:pPr>
+        <w:ind w:left="3960" w:hanging="360"/>
+      </w:pPr>
+    </w:lvl>
+    <w:lvl w:ilvl="4" w:tplc="04090019" w:tentative="1">
+      <w:start w:val="1"/>
+      <w:numFmt w:val="lowerLetter"/>
+      <w:lvlText w:val="%5."/>
+      <w:lvlJc w:val="left"/>
+      <w:pPr>
+        <w:ind w:left="4680" w:hanging="360"/>
+      </w:pPr>
+    </w:lvl>
+    <w:lvl w:ilvl="5" w:tplc="0409001B" w:tentative="1">
+      <w:start w:val="1"/>
+      <w:numFmt w:val="lowerRoman"/>
+      <w:lvlText w:val="%6."/>
+      <w:lvlJc w:val="right"/>
+      <w:pPr>
+        <w:ind w:left="5400" w:hanging="180"/>
+      </w:pPr>
+    </w:lvl>
+    <w:lvl w:ilvl="6" w:tplc="0409000F" w:tentative="1">
+      <w:start w:val="1"/>
+      <w:numFmt w:val="decimal"/>
+      <w:lvlText w:val="%7."/>
+      <w:lvlJc w:val="left"/>
+      <w:pPr>
+        <w:ind w:left="6120" w:hanging="360"/>
+      </w:pPr>
+    </w:lvl>
+    <w:lvl w:ilvl="7" w:tplc="04090019" w:tentative="1">
+      <w:start w:val="1"/>
+      <w:numFmt w:val="lowerLetter"/>
+      <w:lvlText w:val="%8."/>
+      <w:lvlJc w:val="left"/>
+      <w:pPr>
+        <w:ind w:left="6840" w:hanging="360"/>
+      </w:pPr>
+    </w:lvl>
+    <w:lvl w:ilvl="8" w:tplc="0409001B" w:tentative="1">
+      <w:start w:val="1"/>
+      <w:numFmt w:val="lowerRoman"/>
+      <w:lvlText w:val="%9."/>
+      <w:lvlJc w:val="right"/>
+      <w:pPr>
+        <w:ind w:left="7560" w:hanging="180"/>
+      </w:pPr>
+    </w:lvl>
+  </w:abstractNum>
+  <w:abstractNum w:abstractNumId="24" w15:restartNumberingAfterBreak="0">
     <w:nsid w:val="758C58B8"/>
     <w:multiLevelType w:val="hybridMultilevel"/>
     <w:tmpl w:val="92A0814E"/>
@@ -8339,7 +8932,93 @@
       </w:rPr>
     </w:lvl>
   </w:abstractNum>
-  <w:abstractNum w:abstractNumId="20" w15:restartNumberingAfterBreak="0">
+  <w:abstractNum w:abstractNumId="25" w15:restartNumberingAfterBreak="0">
+    <w:nsid w:val="7A6E2B11"/>
+    <w:multiLevelType w:val="hybridMultilevel"/>
+    <w:tmpl w:val="D8AE2664"/>
+    <w:lvl w:ilvl="0" w:tplc="0409000F">
+      <w:start w:val="1"/>
+      <w:numFmt w:val="decimal"/>
+      <w:lvlText w:val="%1."/>
+      <w:lvlJc w:val="left"/>
+      <w:pPr>
+        <w:ind w:left="360" w:hanging="360"/>
+      </w:pPr>
+    </w:lvl>
+    <w:lvl w:ilvl="1" w:tplc="04090019" w:tentative="1">
+      <w:start w:val="1"/>
+      <w:numFmt w:val="lowerLetter"/>
+      <w:lvlText w:val="%2."/>
+      <w:lvlJc w:val="left"/>
+      <w:pPr>
+        <w:ind w:left="1080" w:hanging="360"/>
+      </w:pPr>
+    </w:lvl>
+    <w:lvl w:ilvl="2" w:tplc="0409001B" w:tentative="1">
+      <w:start w:val="1"/>
+      <w:numFmt w:val="lowerRoman"/>
+      <w:lvlText w:val="%3."/>
+      <w:lvlJc w:val="right"/>
+      <w:pPr>
+        <w:ind w:left="1800" w:hanging="180"/>
+      </w:pPr>
+    </w:lvl>
+    <w:lvl w:ilvl="3" w:tplc="0409000F" w:tentative="1">
+      <w:start w:val="1"/>
+      <w:numFmt w:val="decimal"/>
+      <w:lvlText w:val="%4."/>
+      <w:lvlJc w:val="left"/>
+      <w:pPr>
+        <w:ind w:left="2520" w:hanging="360"/>
+      </w:pPr>
+    </w:lvl>
+    <w:lvl w:ilvl="4" w:tplc="04090019" w:tentative="1">
+      <w:start w:val="1"/>
+      <w:numFmt w:val="lowerLetter"/>
+      <w:lvlText w:val="%5."/>
+      <w:lvlJc w:val="left"/>
+      <w:pPr>
+        <w:ind w:left="3240" w:hanging="360"/>
+      </w:pPr>
+    </w:lvl>
+    <w:lvl w:ilvl="5" w:tplc="0409001B" w:tentative="1">
+      <w:start w:val="1"/>
+      <w:numFmt w:val="lowerRoman"/>
+      <w:lvlText w:val="%6."/>
+      <w:lvlJc w:val="right"/>
+      <w:pPr>
+        <w:ind w:left="3960" w:hanging="180"/>
+      </w:pPr>
+    </w:lvl>
+    <w:lvl w:ilvl="6" w:tplc="0409000F" w:tentative="1">
+      <w:start w:val="1"/>
+      <w:numFmt w:val="decimal"/>
+      <w:lvlText w:val="%7."/>
+      <w:lvlJc w:val="left"/>
+      <w:pPr>
+        <w:ind w:left="4680" w:hanging="360"/>
+      </w:pPr>
+    </w:lvl>
+    <w:lvl w:ilvl="7" w:tplc="04090019" w:tentative="1">
+      <w:start w:val="1"/>
+      <w:numFmt w:val="lowerLetter"/>
+      <w:lvlText w:val="%8."/>
+      <w:lvlJc w:val="left"/>
+      <w:pPr>
+        <w:ind w:left="5400" w:hanging="360"/>
+      </w:pPr>
+    </w:lvl>
+    <w:lvl w:ilvl="8" w:tplc="0409001B" w:tentative="1">
+      <w:start w:val="1"/>
+      <w:numFmt w:val="lowerRoman"/>
+      <w:lvlText w:val="%9."/>
+      <w:lvlJc w:val="right"/>
+      <w:pPr>
+        <w:ind w:left="6120" w:hanging="180"/>
+      </w:pPr>
+    </w:lvl>
+  </w:abstractNum>
+  <w:abstractNum w:abstractNumId="26" w15:restartNumberingAfterBreak="0">
     <w:nsid w:val="7EE26A6B"/>
     <w:multiLevelType w:val="hybridMultilevel"/>
     <w:tmpl w:val="C166167A"/>
@@ -8452,7 +9131,7 @@
       </w:rPr>
     </w:lvl>
   </w:abstractNum>
-  <w:abstractNum w:abstractNumId="21" w15:restartNumberingAfterBreak="0">
+  <w:abstractNum w:abstractNumId="27" w15:restartNumberingAfterBreak="0">
     <w:nsid w:val="7F2D2FD8"/>
     <w:multiLevelType w:val="multilevel"/>
     <w:tmpl w:val="6ABE78AC"/>
@@ -8567,7 +9246,7 @@
       </w:rPr>
     </w:lvl>
   </w:abstractNum>
-  <w:abstractNum w:abstractNumId="22" w15:restartNumberingAfterBreak="0">
+  <w:abstractNum w:abstractNumId="28" w15:restartNumberingAfterBreak="0">
     <w:nsid w:val="7FFA71AC"/>
     <w:multiLevelType w:val="hybridMultilevel"/>
     <w:tmpl w:val="31108444"/>
@@ -8654,73 +9333,91 @@
     </w:lvl>
   </w:abstractNum>
   <w:num w:numId="1" w16cid:durableId="537856865">
+    <w:abstractNumId w:val="26"/>
+  </w:num>
+  <w:num w:numId="2" w16cid:durableId="2132286579">
+    <w:abstractNumId w:val="16"/>
+  </w:num>
+  <w:num w:numId="3" w16cid:durableId="991175242">
+    <w:abstractNumId w:val="22"/>
+  </w:num>
+  <w:num w:numId="4" w16cid:durableId="1827012824">
+    <w:abstractNumId w:val="10"/>
+  </w:num>
+  <w:num w:numId="5" w16cid:durableId="1885170031">
+    <w:abstractNumId w:val="11"/>
+  </w:num>
+  <w:num w:numId="6" w16cid:durableId="118689161">
+    <w:abstractNumId w:val="2"/>
+  </w:num>
+  <w:num w:numId="7" w16cid:durableId="1280794866">
+    <w:abstractNumId w:val="24"/>
+  </w:num>
+  <w:num w:numId="8" w16cid:durableId="610820190">
+    <w:abstractNumId w:val="8"/>
+  </w:num>
+  <w:num w:numId="9" w16cid:durableId="1073743493">
+    <w:abstractNumId w:val="1"/>
+  </w:num>
+  <w:num w:numId="10" w16cid:durableId="335378204">
+    <w:abstractNumId w:val="3"/>
+  </w:num>
+  <w:num w:numId="11" w16cid:durableId="391540557">
+    <w:abstractNumId w:val="19"/>
+  </w:num>
+  <w:num w:numId="12" w16cid:durableId="709838910">
+    <w:abstractNumId w:val="14"/>
+  </w:num>
+  <w:num w:numId="13" w16cid:durableId="1305045038">
+    <w:abstractNumId w:val="27"/>
+  </w:num>
+  <w:num w:numId="14" w16cid:durableId="68501446">
+    <w:abstractNumId w:val="28"/>
+  </w:num>
+  <w:num w:numId="15" w16cid:durableId="1520312902">
+    <w:abstractNumId w:val="7"/>
+  </w:num>
+  <w:num w:numId="16" w16cid:durableId="825124030">
+    <w:abstractNumId w:val="13"/>
+  </w:num>
+  <w:num w:numId="17" w16cid:durableId="1322006721">
+    <w:abstractNumId w:val="21"/>
+  </w:num>
+  <w:num w:numId="18" w16cid:durableId="1284191481">
+    <w:abstractNumId w:val="17"/>
+  </w:num>
+  <w:num w:numId="19" w16cid:durableId="574776763">
+    <w:abstractNumId w:val="4"/>
+  </w:num>
+  <w:num w:numId="20" w16cid:durableId="2053072186">
+    <w:abstractNumId w:val="5"/>
+  </w:num>
+  <w:num w:numId="21" w16cid:durableId="1997025410">
+    <w:abstractNumId w:val="6"/>
+  </w:num>
+  <w:num w:numId="22" w16cid:durableId="635069772">
+    <w:abstractNumId w:val="15"/>
+  </w:num>
+  <w:num w:numId="23" w16cid:durableId="544410648">
+    <w:abstractNumId w:val="18"/>
+  </w:num>
+  <w:num w:numId="24" w16cid:durableId="212160019">
     <w:abstractNumId w:val="20"/>
   </w:num>
-  <w:num w:numId="2" w16cid:durableId="2132286579">
-    <w:abstractNumId w:val="13"/>
+  <w:num w:numId="25" w16cid:durableId="1292051577">
+    <w:abstractNumId w:val="23"/>
   </w:num>
-  <w:num w:numId="3" w16cid:durableId="991175242">
-    <w:abstractNumId w:val="18"/>
+  <w:num w:numId="26" w16cid:durableId="1964536252">
+    <w:abstractNumId w:val="0"/>
   </w:num>
-  <w:num w:numId="4" w16cid:durableId="1827012824">
-    <w:abstractNumId w:val="8"/>
+  <w:num w:numId="27" w16cid:durableId="261767398">
+    <w:abstractNumId w:val="25"/>
   </w:num>
-  <w:num w:numId="5" w16cid:durableId="1885170031">
+  <w:num w:numId="28" w16cid:durableId="873931458">
     <w:abstractNumId w:val="9"/>
   </w:num>
-  <w:num w:numId="6" w16cid:durableId="118689161">
-    <w:abstractNumId w:val="1"/>
-  </w:num>
-  <w:num w:numId="7" w16cid:durableId="1280794866">
-    <w:abstractNumId w:val="19"/>
-  </w:num>
-  <w:num w:numId="8" w16cid:durableId="610820190">
-    <w:abstractNumId w:val="7"/>
-  </w:num>
-  <w:num w:numId="9" w16cid:durableId="1073743493">
-    <w:abstractNumId w:val="0"/>
-  </w:num>
-  <w:num w:numId="10" w16cid:durableId="335378204">
-    <w:abstractNumId w:val="2"/>
-  </w:num>
-  <w:num w:numId="11" w16cid:durableId="391540557">
-    <w:abstractNumId w:val="16"/>
-  </w:num>
-  <w:num w:numId="12" w16cid:durableId="709838910">
-    <w:abstractNumId w:val="11"/>
-  </w:num>
-  <w:num w:numId="13" w16cid:durableId="1305045038">
-    <w:abstractNumId w:val="21"/>
-  </w:num>
-  <w:num w:numId="14" w16cid:durableId="68501446">
-    <w:abstractNumId w:val="22"/>
-  </w:num>
-  <w:num w:numId="15" w16cid:durableId="1520312902">
-    <w:abstractNumId w:val="6"/>
-  </w:num>
-  <w:num w:numId="16" w16cid:durableId="825124030">
-    <w:abstractNumId w:val="10"/>
-  </w:num>
-  <w:num w:numId="17" w16cid:durableId="1322006721">
-    <w:abstractNumId w:val="17"/>
-  </w:num>
-  <w:num w:numId="18" w16cid:durableId="1284191481">
-    <w:abstractNumId w:val="14"/>
-  </w:num>
-  <w:num w:numId="19" w16cid:durableId="574776763">
-    <w:abstractNumId w:val="3"/>
-  </w:num>
-  <w:num w:numId="20" w16cid:durableId="2053072186">
-    <w:abstractNumId w:val="4"/>
-  </w:num>
-  <w:num w:numId="21" w16cid:durableId="1997025410">
-    <w:abstractNumId w:val="5"/>
-  </w:num>
-  <w:num w:numId="22" w16cid:durableId="635069772">
+  <w:num w:numId="29" w16cid:durableId="520509830">
     <w:abstractNumId w:val="12"/>
-  </w:num>
-  <w:num w:numId="23" w16cid:durableId="544410648">
-    <w:abstractNumId w:val="15"/>
   </w:num>
 </w:numbering>
 </file>
@@ -9169,7 +9866,6 @@
   <w:style w:type="character" w:default="1" w:styleId="DefaultParagraphFont">
     <w:name w:val="Default Paragraph Font"/>
     <w:uiPriority w:val="1"/>
-    <w:semiHidden/>
     <w:unhideWhenUsed/>
   </w:style>
   <w:style w:type="table" w:default="1" w:styleId="TableNormal">
@@ -9814,12 +10510,25 @@
 </file>
 
 <file path=customXml/item1.xml><?xml version="1.0" encoding="utf-8"?>
+<?mso-contentType ?>
+<FormTemplates xmlns="http://schemas.microsoft.com/sharepoint/v3/contenttype/forms">
+  <Display>DocumentLibraryForm</Display>
+  <Edit>DocumentLibraryForm</Edit>
+  <New>DocumentLibraryForm</New>
+</FormTemplates>
+</file>
+
+<file path=customXml/item2.xml><?xml version="1.0" encoding="utf-8"?>
+<b:Sources xmlns:b="http://schemas.openxmlformats.org/officeDocument/2006/bibliography" xmlns="http://schemas.openxmlformats.org/officeDocument/2006/bibliography" SelectedStyle="\APA.XSL" StyleName="APA"/>
+</file>
+
+<file path=customXml/item3.xml><?xml version="1.0" encoding="utf-8"?>
 <p:properties xmlns:p="http://schemas.microsoft.com/office/2006/metadata/properties" xmlns:xsi="http://www.w3.org/2001/XMLSchema-instance">
   <documentManagement/>
 </p:properties>
 </file>
 
-<file path=customXml/item2.xml><?xml version="1.0" encoding="utf-8"?>
+<file path=customXml/item4.xml><?xml version="1.0" encoding="utf-8"?>
 <ct:contentTypeSchema xmlns:ct="http://schemas.microsoft.com/office/2006/metadata/contentType" xmlns:ma="http://schemas.microsoft.com/office/2006/metadata/properties/metaAttributes" ct:_="" ma:_="" ma:contentTypeName="Document" ma:contentTypeID="0x010100A253B644FCFAD7409EBAFCD290AA2418" ma:contentTypeVersion="8" ma:contentTypeDescription="Create a new document." ma:contentTypeScope="" ma:versionID="5be701be97b5a7d030840f97951bd63f">
   <xsd:schema xmlns:xsd="http://www.w3.org/2001/XMLSchema" xmlns:xs="http://www.w3.org/2001/XMLSchema" xmlns:p="http://schemas.microsoft.com/office/2006/metadata/properties" xmlns:ns2="92ee4270-9d09-435c-8163-9480e84d542c" targetNamespace="http://schemas.microsoft.com/office/2006/metadata/properties" ma:root="true" ma:fieldsID="e754431ea33e719513553115a5b5b6cf" ns2:_="">
     <xsd:import namespace="92ee4270-9d09-435c-8163-9480e84d542c"/>
@@ -9987,20 +10696,23 @@
 </ct:contentTypeSchema>
 </file>
 
-<file path=customXml/item3.xml><?xml version="1.0" encoding="utf-8"?>
-<?mso-contentType ?>
-<FormTemplates xmlns="http://schemas.microsoft.com/sharepoint/v3/contenttype/forms">
-  <Display>DocumentLibraryForm</Display>
-  <Edit>DocumentLibraryForm</Edit>
-  <New>DocumentLibraryForm</New>
-</FormTemplates>
+<file path=customXml/itemProps1.xml><?xml version="1.0" encoding="utf-8"?>
+<ds:datastoreItem xmlns:ds="http://schemas.openxmlformats.org/officeDocument/2006/customXml" ds:itemID="{ABE91D9D-E230-4D73-BAA6-EE83D801CFC1}">
+  <ds:schemaRefs>
+    <ds:schemaRef ds:uri="http://schemas.microsoft.com/sharepoint/v3/contenttype/forms"/>
+  </ds:schemaRefs>
+</ds:datastoreItem>
 </file>
 
-<file path=customXml/item4.xml><?xml version="1.0" encoding="utf-8"?>
-<b:Sources xmlns:b="http://schemas.openxmlformats.org/officeDocument/2006/bibliography" xmlns="http://schemas.openxmlformats.org/officeDocument/2006/bibliography" SelectedStyle="\APA.XSL" StyleName="APA"/>
+<file path=customXml/itemProps2.xml><?xml version="1.0" encoding="utf-8"?>
+<ds:datastoreItem xmlns:ds="http://schemas.openxmlformats.org/officeDocument/2006/customXml" ds:itemID="{A976FBD8-E2B1-46C0-ACBB-B920108BE5B2}">
+  <ds:schemaRefs>
+    <ds:schemaRef ds:uri="http://schemas.openxmlformats.org/officeDocument/2006/bibliography"/>
+  </ds:schemaRefs>
+</ds:datastoreItem>
 </file>
 
-<file path=customXml/itemProps1.xml><?xml version="1.0" encoding="utf-8"?>
+<file path=customXml/itemProps3.xml><?xml version="1.0" encoding="utf-8"?>
 <ds:datastoreItem xmlns:ds="http://schemas.openxmlformats.org/officeDocument/2006/customXml" ds:itemID="{F19E182A-E278-49AC-A58D-A3181FBB2975}">
   <ds:schemaRefs>
     <ds:schemaRef ds:uri="http://schemas.microsoft.com/office/2006/metadata/properties"/>
@@ -10008,7 +10720,7 @@
 </ds:datastoreItem>
 </file>
 
-<file path=customXml/itemProps2.xml><?xml version="1.0" encoding="utf-8"?>
+<file path=customXml/itemProps4.xml><?xml version="1.0" encoding="utf-8"?>
 <ds:datastoreItem xmlns:ds="http://schemas.openxmlformats.org/officeDocument/2006/customXml" ds:itemID="{604E41F5-B545-4AA3-AFA7-16798CC9766F}">
   <ds:schemaRefs>
     <ds:schemaRef ds:uri="http://schemas.microsoft.com/office/2006/metadata/contentType"/>
@@ -10026,22 +10738,6 @@
 </ds:datastoreItem>
 </file>
 
-<file path=customXml/itemProps3.xml><?xml version="1.0" encoding="utf-8"?>
-<ds:datastoreItem xmlns:ds="http://schemas.openxmlformats.org/officeDocument/2006/customXml" ds:itemID="{ABE91D9D-E230-4D73-BAA6-EE83D801CFC1}">
-  <ds:schemaRefs>
-    <ds:schemaRef ds:uri="http://schemas.microsoft.com/sharepoint/v3/contenttype/forms"/>
-  </ds:schemaRefs>
-</ds:datastoreItem>
-</file>
-
-<file path=customXml/itemProps4.xml><?xml version="1.0" encoding="utf-8"?>
-<ds:datastoreItem xmlns:ds="http://schemas.openxmlformats.org/officeDocument/2006/customXml" ds:itemID="{A976FBD8-E2B1-46C0-ACBB-B920108BE5B2}">
-  <ds:schemaRefs>
-    <ds:schemaRef ds:uri="http://schemas.openxmlformats.org/officeDocument/2006/bibliography"/>
-  </ds:schemaRefs>
-</ds:datastoreItem>
-</file>
-
 <file path=docMetadata/LabelInfo.xml><?xml version="1.0" encoding="utf-8"?>
 <clbl:labelList xmlns:clbl="http://schemas.microsoft.com/office/2020/mipLabelMetadata">
   <clbl:label id="{8331b18d-2d87-48ef-a35f-ac8818ebf9b4}" enabled="0" method="" siteId="{8331b18d-2d87-48ef-a35f-ac8818ebf9b4}" removed="1"/>

</xml_diff>

<commit_message>
Add section 6.0 LRDP to document
</commit_message>
<xml_diff>
--- a/public/CAFTOP_Template.docx
+++ b/public/CAFTOP_Template.docx
@@ -730,7 +730,6 @@
               <w:t xml:space="preserve"> {</w:t>
             </w:r>
             <w:proofErr w:type="spellStart"/>
-            <w:proofErr w:type="gramStart"/>
             <w:r>
               <w:rPr>
                 <w:rFonts w:ascii="Times New Roman" w:eastAsiaTheme="majorEastAsia" w:hAnsi="Times New Roman"/>
@@ -740,7 +739,6 @@
               <w:t>Info.TechOrderManager.FirstName</w:t>
             </w:r>
             <w:proofErr w:type="spellEnd"/>
-            <w:proofErr w:type="gramEnd"/>
             <w:r>
               <w:rPr>
                 <w:rFonts w:ascii="Times New Roman" w:eastAsiaTheme="majorEastAsia" w:hAnsi="Times New Roman"/>
@@ -843,7 +841,6 @@
               <w:t xml:space="preserve"> {</w:t>
             </w:r>
             <w:proofErr w:type="spellStart"/>
-            <w:proofErr w:type="gramStart"/>
             <w:r>
               <w:rPr>
                 <w:rFonts w:ascii="Times New Roman" w:eastAsiaTheme="majorEastAsia" w:hAnsi="Times New Roman"/>
@@ -853,7 +850,6 @@
               <w:t>Info.TechOrderManager.Email</w:t>
             </w:r>
             <w:proofErr w:type="spellEnd"/>
-            <w:proofErr w:type="gramEnd"/>
             <w:r>
               <w:rPr>
                 <w:rFonts w:ascii="Times New Roman" w:eastAsiaTheme="majorEastAsia" w:hAnsi="Times New Roman"/>
@@ -923,7 +919,7 @@
         </w:rPr>
         <w:fldChar w:fldCharType="separate"/>
       </w:r>
-      <w:hyperlink w:anchor="_Toc176849824" w:history="1">
+      <w:hyperlink w:anchor="_Toc177022371" w:history="1">
         <w:r>
           <w:rPr>
             <w:rStyle w:val="Hyperlink"/>
@@ -950,7 +946,7 @@
             <w:noProof/>
             <w:webHidden/>
           </w:rPr>
-          <w:instrText xml:space="preserve"> PAGEREF _Toc176849824 \h </w:instrText>
+          <w:instrText xml:space="preserve"> PAGEREF _Toc177022371 \h </w:instrText>
         </w:r>
         <w:r>
           <w:rPr>
@@ -991,7 +987,7 @@
           <w14:ligatures w14:val="standardContextual"/>
         </w:rPr>
       </w:pPr>
-      <w:hyperlink w:anchor="_Toc176849825" w:history="1">
+      <w:hyperlink w:anchor="_Toc177022372" w:history="1">
         <w:r>
           <w:rPr>
             <w:rStyle w:val="Hyperlink"/>
@@ -1018,7 +1014,7 @@
             <w:noProof/>
             <w:webHidden/>
           </w:rPr>
-          <w:instrText xml:space="preserve"> PAGEREF _Toc176849825 \h </w:instrText>
+          <w:instrText xml:space="preserve"> PAGEREF _Toc177022372 \h </w:instrText>
         </w:r>
         <w:r>
           <w:rPr>
@@ -1059,7 +1055,7 @@
           <w14:ligatures w14:val="standardContextual"/>
         </w:rPr>
       </w:pPr>
-      <w:hyperlink w:anchor="_Toc176849826" w:history="1">
+      <w:hyperlink w:anchor="_Toc177022373" w:history="1">
         <w:r>
           <w:rPr>
             <w:rStyle w:val="Hyperlink"/>
@@ -1086,7 +1082,7 @@
             <w:noProof/>
             <w:webHidden/>
           </w:rPr>
-          <w:instrText xml:space="preserve"> PAGEREF _Toc176849826 \h </w:instrText>
+          <w:instrText xml:space="preserve"> PAGEREF _Toc177022373 \h </w:instrText>
         </w:r>
         <w:r>
           <w:rPr>
@@ -1127,7 +1123,7 @@
           <w14:ligatures w14:val="standardContextual"/>
         </w:rPr>
       </w:pPr>
-      <w:hyperlink w:anchor="_Toc176849827" w:history="1">
+      <w:hyperlink w:anchor="_Toc177022374" w:history="1">
         <w:r>
           <w:rPr>
             <w:rStyle w:val="Hyperlink"/>
@@ -1154,7 +1150,7 @@
             <w:noProof/>
             <w:webHidden/>
           </w:rPr>
-          <w:instrText xml:space="preserve"> PAGEREF _Toc176849827 \h </w:instrText>
+          <w:instrText xml:space="preserve"> PAGEREF _Toc177022374 \h </w:instrText>
         </w:r>
         <w:r>
           <w:rPr>
@@ -1195,7 +1191,7 @@
           <w14:ligatures w14:val="standardContextual"/>
         </w:rPr>
       </w:pPr>
-      <w:hyperlink w:anchor="_Toc176849828" w:history="1">
+      <w:hyperlink w:anchor="_Toc177022375" w:history="1">
         <w:r>
           <w:rPr>
             <w:rStyle w:val="Hyperlink"/>
@@ -1222,7 +1218,7 @@
             <w:noProof/>
             <w:webHidden/>
           </w:rPr>
-          <w:instrText xml:space="preserve"> PAGEREF _Toc176849828 \h </w:instrText>
+          <w:instrText xml:space="preserve"> PAGEREF _Toc177022375 \h </w:instrText>
         </w:r>
         <w:r>
           <w:rPr>
@@ -1263,7 +1259,7 @@
           <w14:ligatures w14:val="standardContextual"/>
         </w:rPr>
       </w:pPr>
-      <w:hyperlink w:anchor="_Toc176849829" w:history="1">
+      <w:hyperlink w:anchor="_Toc177022376" w:history="1">
         <w:r>
           <w:rPr>
             <w:rStyle w:val="Hyperlink"/>
@@ -1290,7 +1286,7 @@
             <w:noProof/>
             <w:webHidden/>
           </w:rPr>
-          <w:instrText xml:space="preserve"> PAGEREF _Toc176849829 \h </w:instrText>
+          <w:instrText xml:space="preserve"> PAGEREF _Toc177022376 \h </w:instrText>
         </w:r>
         <w:r>
           <w:rPr>
@@ -1331,7 +1327,7 @@
           <w14:ligatures w14:val="standardContextual"/>
         </w:rPr>
       </w:pPr>
-      <w:hyperlink w:anchor="_Toc176849830" w:history="1">
+      <w:hyperlink w:anchor="_Toc177022377" w:history="1">
         <w:r>
           <w:rPr>
             <w:rStyle w:val="Hyperlink"/>
@@ -1358,7 +1354,7 @@
             <w:noProof/>
             <w:webHidden/>
           </w:rPr>
-          <w:instrText xml:space="preserve"> PAGEREF _Toc176849830 \h </w:instrText>
+          <w:instrText xml:space="preserve"> PAGEREF _Toc177022377 \h </w:instrText>
         </w:r>
         <w:r>
           <w:rPr>
@@ -1399,7 +1395,7 @@
           <w14:ligatures w14:val="standardContextual"/>
         </w:rPr>
       </w:pPr>
-      <w:hyperlink w:anchor="_Toc176849831" w:history="1">
+      <w:hyperlink w:anchor="_Toc177022378" w:history="1">
         <w:r>
           <w:rPr>
             <w:rStyle w:val="Hyperlink"/>
@@ -1426,7 +1422,7 @@
             <w:noProof/>
             <w:webHidden/>
           </w:rPr>
-          <w:instrText xml:space="preserve"> PAGEREF _Toc176849831 \h </w:instrText>
+          <w:instrText xml:space="preserve"> PAGEREF _Toc177022378 \h </w:instrText>
         </w:r>
         <w:r>
           <w:rPr>
@@ -1467,7 +1463,7 @@
           <w14:ligatures w14:val="standardContextual"/>
         </w:rPr>
       </w:pPr>
-      <w:hyperlink w:anchor="_Toc176849832" w:history="1">
+      <w:hyperlink w:anchor="_Toc177022379" w:history="1">
         <w:r>
           <w:rPr>
             <w:rStyle w:val="Hyperlink"/>
@@ -1494,7 +1490,7 @@
             <w:noProof/>
             <w:webHidden/>
           </w:rPr>
-          <w:instrText xml:space="preserve"> PAGEREF _Toc176849832 \h </w:instrText>
+          <w:instrText xml:space="preserve"> PAGEREF _Toc177022379 \h </w:instrText>
         </w:r>
         <w:r>
           <w:rPr>
@@ -1536,7 +1532,7 @@
           <w14:ligatures w14:val="standardContextual"/>
         </w:rPr>
       </w:pPr>
-      <w:hyperlink w:anchor="_Toc176849833" w:history="1">
+      <w:hyperlink w:anchor="_Toc177022380" w:history="1">
         <w:r>
           <w:rPr>
             <w:rStyle w:val="Hyperlink"/>
@@ -1580,7 +1576,7 @@
             <w:noProof/>
             <w:webHidden/>
           </w:rPr>
-          <w:instrText xml:space="preserve"> PAGEREF _Toc176849833 \h </w:instrText>
+          <w:instrText xml:space="preserve"> PAGEREF _Toc177022380 \h </w:instrText>
         </w:r>
         <w:r>
           <w:rPr>
@@ -1621,7 +1617,7 @@
           <w14:ligatures w14:val="standardContextual"/>
         </w:rPr>
       </w:pPr>
-      <w:hyperlink w:anchor="_Toc176849834" w:history="1">
+      <w:hyperlink w:anchor="_Toc177022381" w:history="1">
         <w:r>
           <w:rPr>
             <w:rStyle w:val="Hyperlink"/>
@@ -1664,7 +1660,7 @@
             <w:noProof/>
             <w:webHidden/>
           </w:rPr>
-          <w:instrText xml:space="preserve"> PAGEREF _Toc176849834 \h </w:instrText>
+          <w:instrText xml:space="preserve"> PAGEREF _Toc177022381 \h </w:instrText>
         </w:r>
         <w:r>
           <w:rPr>
@@ -1705,7 +1701,7 @@
           <w14:ligatures w14:val="standardContextual"/>
         </w:rPr>
       </w:pPr>
-      <w:hyperlink w:anchor="_Toc176849835" w:history="1">
+      <w:hyperlink w:anchor="_Toc177022382" w:history="1">
         <w:r>
           <w:rPr>
             <w:rStyle w:val="Hyperlink"/>
@@ -1748,7 +1744,7 @@
             <w:noProof/>
             <w:webHidden/>
           </w:rPr>
-          <w:instrText xml:space="preserve"> PAGEREF _Toc176849835 \h </w:instrText>
+          <w:instrText xml:space="preserve"> PAGEREF _Toc177022382 \h </w:instrText>
         </w:r>
         <w:r>
           <w:rPr>
@@ -1789,7 +1785,7 @@
           <w14:ligatures w14:val="standardContextual"/>
         </w:rPr>
       </w:pPr>
-      <w:hyperlink w:anchor="_Toc176849836" w:history="1">
+      <w:hyperlink w:anchor="_Toc177022383" w:history="1">
         <w:r>
           <w:rPr>
             <w:rStyle w:val="Hyperlink"/>
@@ -1832,7 +1828,7 @@
             <w:noProof/>
             <w:webHidden/>
           </w:rPr>
-          <w:instrText xml:space="preserve"> PAGEREF _Toc176849836 \h </w:instrText>
+          <w:instrText xml:space="preserve"> PAGEREF _Toc177022383 \h </w:instrText>
         </w:r>
         <w:r>
           <w:rPr>
@@ -1873,7 +1869,7 @@
           <w14:ligatures w14:val="standardContextual"/>
         </w:rPr>
       </w:pPr>
-      <w:hyperlink w:anchor="_Toc176849837" w:history="1">
+      <w:hyperlink w:anchor="_Toc177022384" w:history="1">
         <w:r>
           <w:rPr>
             <w:rStyle w:val="Hyperlink"/>
@@ -1916,7 +1912,7 @@
             <w:noProof/>
             <w:webHidden/>
           </w:rPr>
-          <w:instrText xml:space="preserve"> PAGEREF _Toc176849837 \h </w:instrText>
+          <w:instrText xml:space="preserve"> PAGEREF _Toc177022384 \h </w:instrText>
         </w:r>
         <w:r>
           <w:rPr>
@@ -1957,7 +1953,7 @@
           <w14:ligatures w14:val="standardContextual"/>
         </w:rPr>
       </w:pPr>
-      <w:hyperlink w:anchor="_Toc176849838" w:history="1">
+      <w:hyperlink w:anchor="_Toc177022385" w:history="1">
         <w:r>
           <w:rPr>
             <w:rStyle w:val="Hyperlink"/>
@@ -2000,7 +1996,7 @@
             <w:noProof/>
             <w:webHidden/>
           </w:rPr>
-          <w:instrText xml:space="preserve"> PAGEREF _Toc176849838 \h </w:instrText>
+          <w:instrText xml:space="preserve"> PAGEREF _Toc177022385 \h </w:instrText>
         </w:r>
         <w:r>
           <w:rPr>
@@ -2041,7 +2037,7 @@
           <w14:ligatures w14:val="standardContextual"/>
         </w:rPr>
       </w:pPr>
-      <w:hyperlink w:anchor="_Toc176849839" w:history="1">
+      <w:hyperlink w:anchor="_Toc177022386" w:history="1">
         <w:r>
           <w:rPr>
             <w:rStyle w:val="Hyperlink"/>
@@ -2084,7 +2080,7 @@
             <w:noProof/>
             <w:webHidden/>
           </w:rPr>
-          <w:instrText xml:space="preserve"> PAGEREF _Toc176849839 \h </w:instrText>
+          <w:instrText xml:space="preserve"> PAGEREF _Toc177022386 \h </w:instrText>
         </w:r>
         <w:r>
           <w:rPr>
@@ -2126,7 +2122,7 @@
           <w14:ligatures w14:val="standardContextual"/>
         </w:rPr>
       </w:pPr>
-      <w:hyperlink w:anchor="_Toc176849840" w:history="1">
+      <w:hyperlink w:anchor="_Toc177022387" w:history="1">
         <w:r>
           <w:rPr>
             <w:rStyle w:val="Hyperlink"/>
@@ -2170,7 +2166,7 @@
             <w:noProof/>
             <w:webHidden/>
           </w:rPr>
-          <w:instrText xml:space="preserve"> PAGEREF _Toc176849840 \h </w:instrText>
+          <w:instrText xml:space="preserve"> PAGEREF _Toc177022387 \h </w:instrText>
         </w:r>
         <w:r>
           <w:rPr>
@@ -2203,6 +2199,92 @@
     </w:p>
     <w:p>
       <w:pPr>
+        <w:pStyle w:val="TOC1"/>
+        <w:rPr>
+          <w:rFonts w:asciiTheme="minorHAnsi" w:hAnsiTheme="minorHAnsi" w:cstheme="minorBidi"/>
+          <w:b w:val="0"/>
+          <w:noProof/>
+          <w:kern w:val="2"/>
+          <w14:ligatures w14:val="standardContextual"/>
+        </w:rPr>
+      </w:pPr>
+      <w:hyperlink w:anchor="_Toc177022388" w:history="1">
+        <w:r>
+          <w:rPr>
+            <w:rStyle w:val="Hyperlink"/>
+            <w:noProof/>
+          </w:rPr>
+          <w:t>6.0</w:t>
+        </w:r>
+        <w:r>
+          <w:rPr>
+            <w:rFonts w:asciiTheme="minorHAnsi" w:hAnsiTheme="minorHAnsi" w:cstheme="minorBidi"/>
+            <w:b w:val="0"/>
+            <w:noProof/>
+            <w:kern w:val="2"/>
+            <w14:ligatures w14:val="standardContextual"/>
+          </w:rPr>
+          <w:tab/>
+        </w:r>
+        <w:r>
+          <w:rPr>
+            <w:rStyle w:val="Hyperlink"/>
+            <w:noProof/>
+          </w:rPr>
+          <w:t>LRDP Task Prioritization</w:t>
+        </w:r>
+        <w:r>
+          <w:rPr>
+            <w:noProof/>
+            <w:webHidden/>
+          </w:rPr>
+          <w:tab/>
+        </w:r>
+        <w:r>
+          <w:rPr>
+            <w:noProof/>
+            <w:webHidden/>
+          </w:rPr>
+          <w:fldChar w:fldCharType="begin"/>
+        </w:r>
+        <w:r>
+          <w:rPr>
+            <w:noProof/>
+            <w:webHidden/>
+          </w:rPr>
+          <w:instrText xml:space="preserve"> PAGEREF _Toc177022388 \h </w:instrText>
+        </w:r>
+        <w:r>
+          <w:rPr>
+            <w:noProof/>
+            <w:webHidden/>
+          </w:rPr>
+        </w:r>
+        <w:r>
+          <w:rPr>
+            <w:noProof/>
+            <w:webHidden/>
+          </w:rPr>
+          <w:fldChar w:fldCharType="separate"/>
+        </w:r>
+        <w:r>
+          <w:rPr>
+            <w:noProof/>
+            <w:webHidden/>
+          </w:rPr>
+          <w:t>8</w:t>
+        </w:r>
+        <w:r>
+          <w:rPr>
+            <w:noProof/>
+            <w:webHidden/>
+          </w:rPr>
+          <w:fldChar w:fldCharType="end"/>
+        </w:r>
+      </w:hyperlink>
+    </w:p>
+    <w:p>
+      <w:pPr>
         <w:tabs>
           <w:tab w:val="left" w:pos="450"/>
         </w:tabs>
@@ -2254,13 +2336,8 @@
         <w:t xml:space="preserve"> in development of the CAFTOP Narrative</w:t>
       </w:r>
       <w:r>
-        <w:t xml:space="preserve">. This template was created to standardize the narrative across all AF programs since their work should be </w:t>
-      </w:r>
-      <w:proofErr w:type="gramStart"/>
-      <w:r>
-        <w:t>fairly standard</w:t>
-      </w:r>
-      <w:proofErr w:type="gramEnd"/>
+        <w:t>. This template was created to standardize the narrative across all AF programs since their work should be fairly standard</w:t>
+      </w:r>
       <w:r>
         <w:t xml:space="preserve">. </w:t>
       </w:r>
@@ -2383,15 +2460,7 @@
         <w:t xml:space="preserve"> </w:t>
       </w:r>
       <w:r>
-        <w:t>Section 3.0 Program Distribution uses the term “</w:t>
-      </w:r>
-      <w:proofErr w:type="gramStart"/>
-      <w:r>
-        <w:t>Non-Mod</w:t>
-      </w:r>
-      <w:proofErr w:type="gramEnd"/>
-      <w:r>
-        <w:t>” which mea</w:t>
+        <w:t>Section 3.0 Program Distribution uses the term “Non-Mod” which mea</w:t>
       </w:r>
       <w:r>
         <w:t>ns</w:t>
@@ -2405,16 +2474,11 @@
       <w:r>
         <w:t xml:space="preserve"> “</w:t>
       </w:r>
-      <w:proofErr w:type="gramStart"/>
       <w:r>
         <w:t>N</w:t>
       </w:r>
       <w:r>
-        <w:t>on-Mod</w:t>
-      </w:r>
-      <w:proofErr w:type="gramEnd"/>
-      <w:r>
-        <w:t>” will be used</w:t>
+        <w:t>on-Mod” will be used</w:t>
       </w:r>
       <w:r>
         <w:t xml:space="preserve"> through</w:t>
@@ -2578,7 +2642,7 @@
     </w:p>
     <w:p/>
     <w:p>
-      <w:bookmarkStart w:id="0" w:name="_Toc176849824"/>
+      <w:bookmarkStart w:id="0" w:name="_Toc177022371"/>
       <w:r>
         <w:rPr>
           <w:rStyle w:val="Heading1Char"/>
@@ -2657,7 +2721,7 @@
     </w:p>
     <w:p/>
     <w:p>
-      <w:bookmarkStart w:id="1" w:name="_Toc176849825"/>
+      <w:bookmarkStart w:id="1" w:name="_Toc177022372"/>
       <w:r>
         <w:rPr>
           <w:rStyle w:val="Heading2Char"/>
@@ -2689,7 +2753,7 @@
     </w:p>
     <w:p/>
     <w:p>
-      <w:bookmarkStart w:id="2" w:name="_Toc176849826"/>
+      <w:bookmarkStart w:id="2" w:name="_Toc177022373"/>
       <w:r>
         <w:rPr>
           <w:rStyle w:val="Heading2Char"/>
@@ -2795,7 +2859,6 @@
       <w:r>
         <w:t>ContractNumber} for the TO labor/sustainment. This contract will expire on {</w:t>
       </w:r>
-      <w:proofErr w:type="gramStart"/>
       <w:r>
         <w:t>Labor</w:t>
       </w:r>
@@ -2806,11 +2869,7 @@
         <w:t>ContractorSupport.</w:t>
       </w:r>
       <w:r>
-        <w:t>ContractExpiration</w:t>
-      </w:r>
-      <w:proofErr w:type="gramEnd"/>
-      <w:r>
-        <w:t>}.{/}{#Distribution.</w:t>
+        <w:t>ContractExpiration}.{/}{#Distribution.</w:t>
       </w:r>
       <w:r>
         <w:t>hasDistCost</w:t>
@@ -2868,7 +2927,7 @@
     </w:p>
     <w:p/>
     <w:p>
-      <w:bookmarkStart w:id="3" w:name="_Toc176849827"/>
+      <w:bookmarkStart w:id="3" w:name="_Toc177022374"/>
       <w:r>
         <w:rPr>
           <w:rStyle w:val="Heading2Char"/>
@@ -2943,21 +3002,13 @@
         <w:t>AuthoredInTOAPType</w:t>
       </w:r>
       <w:r>
-        <w:t xml:space="preserve"> === “fully</w:t>
-      </w:r>
-      <w:proofErr w:type="gramStart"/>
-      <w:r>
-        <w:t>”</w:t>
+        <w:t xml:space="preserve"> === “fully”</w:t>
       </w:r>
       <w:r>
         <w:t>}</w:t>
       </w:r>
       <w:r>
-        <w:t>All</w:t>
-      </w:r>
-      <w:proofErr w:type="gramEnd"/>
-      <w:r>
-        <w:t xml:space="preserve"> </w:t>
+        <w:t xml:space="preserve">All </w:t>
       </w:r>
       <w:r>
         <w:t>{</w:t>
@@ -2971,18 +3022,10 @@
         <w:t xml:space="preserve">} </w:t>
       </w:r>
       <w:r>
-        <w:t xml:space="preserve">TOs are authored and sustained in TOAP. All future TOs to include modification or newly developed TOs will be developed in TOAP. TOs moving from acquisition to sustainment will be authored and sustained in </w:t>
-      </w:r>
-      <w:proofErr w:type="gramStart"/>
-      <w:r>
-        <w:t>TOAP.</w:t>
-      </w:r>
-      <w:r>
-        <w:t>{</w:t>
-      </w:r>
-      <w:proofErr w:type="gramEnd"/>
-      <w:r>
-        <w:t>/</w:t>
+        <w:t>TOs are authored and sustained in TOAP. All future TOs to include modification or newly developed TOs will be developed in TOAP. TOs moving from acquisition to sustainment will be authored and sustained in TOAP.</w:t>
+      </w:r>
+      <w:r>
+        <w:t>{/</w:t>
       </w:r>
       <w:r>
         <w:t>}</w:t>
@@ -3145,18 +3188,10 @@
         <w:t>}</w:t>
       </w:r>
       <w:r>
-        <w:t xml:space="preserve"> unpublished TOs that will be authored in </w:t>
-      </w:r>
-      <w:proofErr w:type="gramStart"/>
-      <w:r>
-        <w:t>TOAP.</w:t>
-      </w:r>
-      <w:r>
-        <w:t>{</w:t>
-      </w:r>
-      <w:proofErr w:type="gramEnd"/>
-      <w:r>
-        <w:t>/}</w:t>
+        <w:t> unpublished TOs that will be authored in TOAP.</w:t>
+      </w:r>
+      <w:r>
+        <w:t>{/}</w:t>
       </w:r>
       <w:r>
         <w:t>{#TechnicalOrders.</w:t>
@@ -3201,18 +3236,10 @@
         <w:t xml:space="preserve"> </w:t>
       </w:r>
       <w:r>
-        <w:t>{</w:t>
-      </w:r>
-      <w:proofErr w:type="gramStart"/>
-      <w:r>
-        <w:t>TechnicalOrders.Explanation}</w:t>
-      </w:r>
-      <w:r>
-        <w:t>{</w:t>
-      </w:r>
-      <w:proofErr w:type="gramEnd"/>
-      <w:r>
-        <w:t>/}{/}</w:t>
+        <w:t>{TechnicalOrders.Explanation}</w:t>
+      </w:r>
+      <w:r>
+        <w:t>{/}{/}</w:t>
       </w:r>
       <w:r>
         <w:t>{#TechnicalOrders.</w:t>
@@ -3235,7 +3262,7 @@
     </w:p>
     <w:p/>
     <w:p>
-      <w:bookmarkStart w:id="4" w:name="_Toc176849828"/>
+      <w:bookmarkStart w:id="4" w:name="_Toc177022375"/>
       <w:r>
         <w:rPr>
           <w:rStyle w:val="Heading2Char"/>
@@ -3390,7 +3417,7 @@
     </w:p>
     <w:p/>
     <w:p>
-      <w:bookmarkStart w:id="5" w:name="_Toc176849829"/>
+      <w:bookmarkStart w:id="5" w:name="_Toc177022376"/>
       <w:r>
         <w:rPr>
           <w:rStyle w:val="Heading2Char"/>
@@ -3452,21 +3479,13 @@
         <w:t>NumInAcquisition</w:t>
       </w:r>
       <w:r>
-        <w:t xml:space="preserve"> === </w:t>
-      </w:r>
-      <w:proofErr w:type="gramStart"/>
-      <w:r>
-        <w:t>0</w:t>
+        <w:t xml:space="preserve"> === 0</w:t>
       </w:r>
       <w:r>
         <w:t>}</w:t>
       </w:r>
       <w:r>
-        <w:t>There</w:t>
-      </w:r>
-      <w:proofErr w:type="gramEnd"/>
-      <w:r>
-        <w:t xml:space="preserve"> are no TOs currently in Acquisition.</w:t>
+        <w:t>There are no TOs currently in Acquisition.</w:t>
       </w:r>
       <w:r>
         <w:t>{/}</w:t>
@@ -3498,23 +3517,15 @@
         <w:t>}</w:t>
       </w:r>
       <w:r>
-        <w:t xml:space="preserve"> TOs in the acquisition process. Effort will be made to ensure that all future TOs acquired will be delivered in digital </w:t>
-      </w:r>
-      <w:proofErr w:type="gramStart"/>
-      <w:r>
-        <w:t>format.</w:t>
-      </w:r>
-      <w:r>
-        <w:t>{</w:t>
-      </w:r>
-      <w:proofErr w:type="gramEnd"/>
-      <w:r>
-        <w:t>/}</w:t>
+        <w:t xml:space="preserve"> TOs in the acquisition process. Effort will be made to ensure that all future TOs acquired will be delivered in digital format.</w:t>
+      </w:r>
+      <w:r>
+        <w:t>{/}</w:t>
       </w:r>
     </w:p>
     <w:p/>
     <w:p>
-      <w:bookmarkStart w:id="6" w:name="_Toc176849830"/>
+      <w:bookmarkStart w:id="6" w:name="_Toc177022377"/>
       <w:r>
         <w:rPr>
           <w:rStyle w:val="Heading2Char"/>
@@ -3565,7 +3576,7 @@
     </w:p>
     <w:p/>
     <w:p>
-      <w:bookmarkStart w:id="7" w:name="_Toc176849831"/>
+      <w:bookmarkStart w:id="7" w:name="_Toc177022378"/>
       <w:r>
         <w:rPr>
           <w:rStyle w:val="Heading2Char"/>
@@ -3723,18 +3734,10 @@
         <w:t xml:space="preserve">there are no plans to convert to Standard Generalized Markup Language (SGML). </w:t>
       </w:r>
       <w:r>
-        <w:t xml:space="preserve">{#TechnicalOrders.NumUnpublished &gt; </w:t>
-      </w:r>
-      <w:proofErr w:type="gramStart"/>
-      <w:r>
-        <w:t>0}</w:t>
-      </w:r>
-      <w:r>
-        <w:t>Currently</w:t>
-      </w:r>
-      <w:proofErr w:type="gramEnd"/>
-      <w:r>
-        <w:t xml:space="preserve"> there are</w:t>
+        <w:t>{#TechnicalOrders.NumUnpublished &gt; 0}</w:t>
+      </w:r>
+      <w:r>
+        <w:t>Currently there are</w:t>
       </w:r>
       <w:r>
         <w:t xml:space="preserve"> {</w:t>
@@ -3768,7 +3771,7 @@
     </w:p>
     <w:p/>
     <w:p>
-      <w:bookmarkStart w:id="8" w:name="_Toc176849832"/>
+      <w:bookmarkStart w:id="8" w:name="_Toc177022379"/>
       <w:r>
         <w:rPr>
           <w:rStyle w:val="Heading2Char"/>
@@ -3831,7 +3834,7 @@
         </w:tabs>
         <w:ind w:left="0" w:firstLine="0"/>
       </w:pPr>
-      <w:bookmarkStart w:id="9" w:name="_Toc176849833"/>
+      <w:bookmarkStart w:id="9" w:name="_Toc177022380"/>
       <w:r>
         <w:rPr>
           <w:rStyle w:val="Heading1Char"/>
@@ -3928,7 +3931,7 @@
         </w:tabs>
         <w:ind w:left="0" w:firstLine="0"/>
       </w:pPr>
-      <w:bookmarkStart w:id="10" w:name="_Toc176849834"/>
+      <w:bookmarkStart w:id="10" w:name="_Toc177022381"/>
       <w:r>
         <w:rPr>
           <w:rStyle w:val="Heading2Char"/>
@@ -4066,7 +4069,7 @@
         </w:tabs>
         <w:ind w:left="0" w:firstLine="0"/>
       </w:pPr>
-      <w:bookmarkStart w:id="11" w:name="_Toc176849835"/>
+      <w:bookmarkStart w:id="11" w:name="_Toc177022382"/>
       <w:r>
         <w:rPr>
           <w:rStyle w:val="Heading2Char"/>
@@ -4197,15 +4200,7 @@
         <w:t xml:space="preserve"> </w:t>
       </w:r>
       <w:r>
-        <w:t xml:space="preserve">Labor </w:t>
-      </w:r>
-      <w:proofErr w:type="gramStart"/>
-      <w:r>
-        <w:t>Non-Mod</w:t>
-      </w:r>
-      <w:proofErr w:type="gramEnd"/>
-      <w:r>
-        <w:t xml:space="preserve"> revisions cannot be create</w:t>
+        <w:t>Labor Non-Mod revisions cannot be create</w:t>
       </w:r>
       <w:r>
         <w:t>d</w:t>
@@ -4261,7 +4256,7 @@
         </w:tabs>
         <w:ind w:left="0" w:firstLine="0"/>
       </w:pPr>
-      <w:bookmarkStart w:id="12" w:name="_Toc176849836"/>
+      <w:bookmarkStart w:id="12" w:name="_Toc177022383"/>
       <w:r>
         <w:rPr>
           <w:rStyle w:val="Heading2Char"/>
@@ -4302,15 +4297,7 @@
         <w:t>,</w:t>
       </w:r>
       <w:r>
-        <w:t xml:space="preserve"> and maintaining </w:t>
-      </w:r>
-      <w:proofErr w:type="gramStart"/>
-      <w:r>
-        <w:t>current status</w:t>
-      </w:r>
-      <w:proofErr w:type="gramEnd"/>
-      <w:r>
-        <w:t xml:space="preserve"> of data within an electronic database for electronic display of </w:t>
+        <w:t xml:space="preserve"> and maintaining current status of data within an electronic database for electronic display of </w:t>
       </w:r>
       <w:r>
         <w:t>{</w:t>
@@ -4357,15 +4344,7 @@
         <w:t>D</w:t>
       </w:r>
       <w:r>
-        <w:t xml:space="preserve"> 3048B) </w:t>
-      </w:r>
-      <w:proofErr w:type="gramStart"/>
-      <w:r>
-        <w:t>are located in</w:t>
-      </w:r>
-      <w:proofErr w:type="gramEnd"/>
-      <w:r>
-        <w:t xml:space="preserve"> the Technical Manual Contract Requirements (TMCR) document.</w:t>
+        <w:t xml:space="preserve"> 3048B) are located in the Technical Manual Contract Requirements (TMCR) document.</w:t>
       </w:r>
       <w:r>
         <w:t xml:space="preserve"> </w:t>
@@ -4479,7 +4458,6 @@
       <w:r>
         <w:t xml:space="preserve"> potentially cause equipment damage or work </w:t>
       </w:r>
-      <w:proofErr w:type="gramStart"/>
       <w:r>
         <w:t>stoppage</w:t>
       </w:r>
@@ -4487,11 +4465,7 @@
         <w:t>.</w:t>
       </w:r>
       <w:r>
-        <w:t>{</w:t>
-      </w:r>
-      <w:proofErr w:type="gramEnd"/>
-      <w:r>
-        <w:t>/}</w:t>
+        <w:t>{/}</w:t>
       </w:r>
       <w:r>
         <w:t xml:space="preserve"> </w:t>
@@ -4499,15 +4473,7 @@
     </w:p>
     <w:p>
       <w:r>
-        <w:t>{#</w:t>
-      </w:r>
-      <w:proofErr w:type="gramStart"/>
-      <w:r>
-        <w:t>Labor.ContractorSupport.TDSSe</w:t>
-      </w:r>
-      <w:proofErr w:type="gramEnd"/>
-      <w:r>
-        <w:t xml:space="preserve"> ===”yes” &amp;&amp; </w:t>
+        <w:t xml:space="preserve">{#Labor.ContractorSupport.TDSSe ===”yes” &amp;&amp; </w:t>
       </w:r>
       <w:proofErr w:type="spellStart"/>
       <w:r>
@@ -4530,7 +4496,7 @@
         </w:tabs>
         <w:ind w:left="0" w:firstLine="0"/>
       </w:pPr>
-      <w:bookmarkStart w:id="13" w:name="_Toc176849837"/>
+      <w:bookmarkStart w:id="13" w:name="_Toc177022384"/>
       <w:r>
         <w:rPr>
           <w:rStyle w:val="Heading2Char"/>
@@ -4609,7 +4575,7 @@
         </w:tabs>
         <w:ind w:left="0" w:firstLine="0"/>
       </w:pPr>
-      <w:bookmarkStart w:id="14" w:name="_Toc176849838"/>
+      <w:bookmarkStart w:id="14" w:name="_Toc177022385"/>
       <w:r>
         <w:rPr>
           <w:rStyle w:val="Heading2Char"/>
@@ -4648,18 +4614,10 @@
       </w:r>
       <w:r>
         <w:lastRenderedPageBreak/>
-        <w:t xml:space="preserve">support would create an unacceptable risk to life, health, property, mission capability and the environment. This support maintains the accuracy and consistency of TOs available to users. Without technically accurate data, full mission capability cannot be realized at field </w:t>
-      </w:r>
-      <w:proofErr w:type="gramStart"/>
-      <w:r>
-        <w:t>level.</w:t>
-      </w:r>
-      <w:r>
-        <w:t>{</w:t>
-      </w:r>
-      <w:proofErr w:type="gramEnd"/>
-      <w:r>
-        <w:t>/}</w:t>
+        <w:t>support would create an unacceptable risk to life, health, property, mission capability and the environment. This support maintains the accuracy and consistency of TOs available to users. Without technically accurate data, full mission capability cannot be realized at field level.</w:t>
+      </w:r>
+      <w:r>
+        <w:t>{/}</w:t>
       </w:r>
     </w:p>
     <w:p>
@@ -4680,7 +4638,7 @@
         </w:tabs>
         <w:ind w:left="0" w:firstLine="0"/>
       </w:pPr>
-      <w:bookmarkStart w:id="15" w:name="_Toc176849839"/>
+      <w:bookmarkStart w:id="15" w:name="_Toc177022386"/>
       <w:r>
         <w:rPr>
           <w:rStyle w:val="Heading2Char"/>
@@ -4727,7 +4685,6 @@
           <w:tab w:val="left" w:pos="360"/>
         </w:tabs>
       </w:pPr>
-      <w:proofErr w:type="gramStart"/>
       <w:r>
         <w:rPr>
           <w:b/>
@@ -4736,11 +4693,7 @@
         <w:t>Impact:</w:t>
       </w:r>
       <w:r>
-        <w:t>{</w:t>
-      </w:r>
-      <w:proofErr w:type="gramEnd"/>
-      <w:r>
-        <w:t>Impact}</w:t>
+        <w:t>{Impact}</w:t>
       </w:r>
     </w:p>
     <w:p>
@@ -4772,7 +4725,7 @@
         </w:tabs>
         <w:ind w:left="0" w:firstLine="0"/>
       </w:pPr>
-      <w:bookmarkStart w:id="16" w:name="_Toc176849840"/>
+      <w:bookmarkStart w:id="16" w:name="_Toc177022387"/>
       <w:r>
         <w:rPr>
           <w:rStyle w:val="Heading1Char"/>
@@ -4872,18 +4825,10 @@
       </w:r>
       <w:proofErr w:type="spellEnd"/>
       <w:r>
-        <w:t xml:space="preserve"> &gt; </w:t>
-      </w:r>
-      <w:proofErr w:type="gramStart"/>
-      <w:r>
-        <w:t>0}</w:t>
-      </w:r>
-      <w:r>
-        <w:t>The</w:t>
-      </w:r>
-      <w:proofErr w:type="gramEnd"/>
-      <w:r>
-        <w:t xml:space="preserve"> AF </w:t>
+        <w:t xml:space="preserve"> &gt; 0}</w:t>
+      </w:r>
+      <w:r>
+        <w:t xml:space="preserve">The AF </w:t>
       </w:r>
       <w:r>
         <w:t>transitioned</w:t>
@@ -4946,18 +4891,10 @@
         <w:t xml:space="preserve">requirements </w:t>
       </w:r>
       <w:r>
-        <w:t xml:space="preserve">under the following </w:t>
-      </w:r>
-      <w:proofErr w:type="gramStart"/>
-      <w:r>
-        <w:t>task.</w:t>
-      </w:r>
-      <w:r>
-        <w:t>{</w:t>
-      </w:r>
-      <w:proofErr w:type="gramEnd"/>
-      <w:r>
-        <w:t xml:space="preserve">/}{#TechnicalOrders.NumPaper === 0 &amp;&amp; </w:t>
+        <w:t>under the following task.</w:t>
+      </w:r>
+      <w:r>
+        <w:t xml:space="preserve">{/}{#TechnicalOrders.NumPaper === 0 &amp;&amp; </w:t>
       </w:r>
       <w:proofErr w:type="spellStart"/>
       <w:r>
@@ -5914,163 +5851,65 @@
       </w:r>
     </w:p>
     <w:p>
-      <w:r>
-        <w:rPr>
-          <w:b/>
-        </w:rPr>
-        <w:t xml:space="preserve">4.0 </w:t>
-      </w:r>
-      <w:r>
-        <w:rPr>
-          <w:b/>
-        </w:rPr>
-        <w:t>{</w:t>
-      </w:r>
-      <w:proofErr w:type="spellStart"/>
-      <w:r>
-        <w:rPr>
-          <w:b/>
-        </w:rPr>
-        <w:t>Info.ProgramName</w:t>
-      </w:r>
-      <w:proofErr w:type="spellEnd"/>
-      <w:r>
-        <w:rPr>
-          <w:b/>
-        </w:rPr>
-        <w:t>}</w:t>
-      </w:r>
-      <w:r>
-        <w:rPr>
-          <w:b/>
-        </w:rPr>
-        <w:t xml:space="preserve"> </w:t>
-      </w:r>
-      <w:r>
-        <w:rPr>
-          <w:b/>
-        </w:rPr>
-        <w:t>Improvements</w:t>
-      </w:r>
-      <w:r>
-        <w:rPr>
-          <w:b/>
-        </w:rPr>
-        <w:t>:</w:t>
-      </w:r>
-      <w:r>
-        <w:rPr>
-          <w:b/>
-        </w:rPr>
-        <w:t xml:space="preserve"> </w:t>
-      </w:r>
-      <w:r>
-        <w:t>List additional improvement or state there are no improvements</w:t>
-      </w:r>
-      <w:r>
-        <w:t xml:space="preserve"> in FY26</w:t>
-      </w:r>
-      <w:r>
-        <w:t>.</w:t>
-      </w:r>
-    </w:p>
-    <w:p>
-      <w:pPr>
-        <w:rPr>
-          <w:b/>
-        </w:rPr>
-      </w:pPr>
-      <w:r>
-        <w:rPr>
-          <w:b/>
-        </w:rPr>
-        <w:t>5.0 Requirements Summary</w:t>
-      </w:r>
-      <w:r>
-        <w:rPr>
-          <w:b/>
-        </w:rPr>
-        <w:t xml:space="preserve">: Example </w:t>
-      </w:r>
-      <w:r>
-        <w:t>Refer</w:t>
-      </w:r>
-      <w:r>
-        <w:t xml:space="preserve"> to </w:t>
-      </w:r>
-      <w:r>
-        <w:t>26</w:t>
-      </w:r>
-      <w:r>
-        <w:t>_AFMC</w:t>
-      </w:r>
-      <w:r>
-        <w:t>_</w:t>
-      </w:r>
-      <w:r>
-        <w:t>AFLCMC_</w:t>
-      </w:r>
-      <w:r>
-        <w:t>27597F_</w:t>
-      </w:r>
-      <w:r>
-        <w:t>General Series</w:t>
-      </w:r>
-      <w:r>
-        <w:t xml:space="preserve"> Technical Order </w:t>
-      </w:r>
-      <w:r>
-        <w:t>Information Sheet</w:t>
-      </w:r>
-      <w:r>
-        <w:t xml:space="preserve"> (TOIS) AF </w:t>
-      </w:r>
-      <w:r>
-        <w:t xml:space="preserve">LRDP </w:t>
-      </w:r>
-      <w:r>
-        <w:t>Summary tab.</w:t>
-      </w:r>
-    </w:p>
-    <w:p>
-      <w:r>
-        <w:t xml:space="preserve">6.0 </w:t>
-      </w:r>
-      <w:r>
-        <w:t>LRDP</w:t>
-      </w:r>
-      <w:r>
-        <w:t xml:space="preserve"> </w:t>
-      </w:r>
-      <w:r>
-        <w:t>Task Prioritization</w:t>
-      </w:r>
-      <w:r>
-        <w:t>:</w:t>
-      </w:r>
-    </w:p>
-    <w:p>
       <w:pPr>
         <w:pStyle w:val="ListParagraph"/>
         <w:numPr>
           <w:ilvl w:val="0"/>
-          <w:numId w:val="15"/>
+          <w:numId w:val="23"/>
         </w:numPr>
       </w:pPr>
       <w:r>
-        <w:t xml:space="preserve">Labor – </w:t>
-      </w:r>
-      <w:r>
-        <w:t>R</w:t>
-      </w:r>
-      <w:r>
-        <w:t xml:space="preserve">CN </w:t>
-      </w:r>
-      <w:r>
-        <w:t>XXXXX</w:t>
-      </w:r>
-      <w:r>
-        <w:t xml:space="preserve"> </w:t>
+        <w:rPr>
+          <w:b/>
+        </w:rPr>
+        <w:t>{</w:t>
+      </w:r>
+      <w:proofErr w:type="spellStart"/>
+      <w:r>
+        <w:rPr>
+          <w:b/>
+        </w:rPr>
+        <w:t>Info.ProgramName</w:t>
+      </w:r>
+      <w:proofErr w:type="spellEnd"/>
+      <w:r>
+        <w:rPr>
+          <w:b/>
+        </w:rPr>
+        <w:t>}</w:t>
+      </w:r>
+      <w:r>
+        <w:rPr>
+          <w:b/>
+        </w:rPr>
+        <w:t xml:space="preserve"> </w:t>
+      </w:r>
+      <w:r>
+        <w:rPr>
+          <w:b/>
+        </w:rPr>
+        <w:t>Improvements</w:t>
+      </w:r>
+      <w:r>
+        <w:rPr>
+          <w:b/>
+        </w:rPr>
+        <w:t>:</w:t>
+      </w:r>
+      <w:r>
+        <w:rPr>
+          <w:b/>
+        </w:rPr>
+        <w:t xml:space="preserve"> </w:t>
+      </w:r>
+      <w:r>
+        <w:t>List additional improvement or state there are no improvements</w:t>
+      </w:r>
+      <w:r>
+        <w:t xml:space="preserve"> in FY26</w:t>
+      </w:r>
+      <w:r>
+        <w:t>.</w:t>
       </w:r>
     </w:p>
     <w:p>
@@ -6078,32 +5917,98 @@
         <w:pStyle w:val="ListParagraph"/>
         <w:numPr>
           <w:ilvl w:val="0"/>
-          <w:numId w:val="15"/>
+          <w:numId w:val="23"/>
         </w:numPr>
-      </w:pPr>
-      <w:r>
-        <w:t xml:space="preserve">Distribution – </w:t>
-      </w:r>
-      <w:r>
-        <w:t>R</w:t>
-      </w:r>
-      <w:r>
-        <w:t xml:space="preserve">CN </w:t>
-      </w:r>
-      <w:r>
-        <w:t>XXXXX</w:t>
-      </w:r>
+        <w:rPr>
+          <w:b/>
+        </w:rPr>
+      </w:pPr>
+      <w:r>
+        <w:rPr>
+          <w:b/>
+        </w:rPr>
+        <w:t>Requirements Summary</w:t>
+      </w:r>
+      <w:r>
+        <w:rPr>
+          <w:b/>
+        </w:rPr>
+        <w:t xml:space="preserve">: Example </w:t>
+      </w:r>
+      <w:r>
+        <w:t>Refer</w:t>
+      </w:r>
+      <w:r>
+        <w:t xml:space="preserve"> to </w:t>
+      </w:r>
+      <w:r>
+        <w:t>26</w:t>
+      </w:r>
+      <w:r>
+        <w:t>_AFMC</w:t>
+      </w:r>
+      <w:r>
+        <w:t>_</w:t>
+      </w:r>
+      <w:r>
+        <w:t>AFLCMC_</w:t>
+      </w:r>
+      <w:r>
+        <w:t>27597F_</w:t>
+      </w:r>
+      <w:r>
+        <w:t>General Series</w:t>
+      </w:r>
+      <w:r>
+        <w:t xml:space="preserve"> Technical Order </w:t>
+      </w:r>
+      <w:r>
+        <w:t>Information Sheet</w:t>
+      </w:r>
+      <w:r>
+        <w:t xml:space="preserve"> (TOIS) AF </w:t>
+      </w:r>
+      <w:r>
+        <w:t xml:space="preserve">LRDP </w:t>
+      </w:r>
+      <w:r>
+        <w:t>Summary tab.</w:t>
+      </w:r>
+    </w:p>
+    <w:p>
+      <w:pPr>
+        <w:rPr>
+          <w:b/>
+        </w:rPr>
+      </w:pPr>
     </w:p>
     <w:p>
       <w:pPr>
         <w:pStyle w:val="ListParagraph"/>
         <w:numPr>
           <w:ilvl w:val="0"/>
-          <w:numId w:val="15"/>
+          <w:numId w:val="23"/>
         </w:numPr>
       </w:pPr>
-      <w:r>
-        <w:t xml:space="preserve"> </w:t>
+      <w:bookmarkStart w:id="17" w:name="_Toc177022388"/>
+      <w:r>
+        <w:rPr>
+          <w:rStyle w:val="Heading1Char"/>
+        </w:rPr>
+        <w:t xml:space="preserve">LRDP </w:t>
+      </w:r>
+      <w:r>
+        <w:rPr>
+          <w:rStyle w:val="Heading1Char"/>
+        </w:rPr>
+        <w:t>Task Prioritization</w:t>
+      </w:r>
+      <w:bookmarkEnd w:id="17"/>
+      <w:r>
+        <w:t>:</w:t>
+      </w:r>
+      <w:r>
+        <w:t>{#LRDP.LRDP}</w:t>
       </w:r>
     </w:p>
     <w:p>
@@ -6111,10 +6016,57 @@
         <w:pStyle w:val="ListParagraph"/>
         <w:numPr>
           <w:ilvl w:val="0"/>
-          <w:numId w:val="15"/>
+          <w:numId w:val="32"/>
         </w:numPr>
       </w:pPr>
+      <w:r>
+        <w:t>{Name} -</w:t>
+      </w:r>
+      <w:r>
+        <w:t xml:space="preserve"> </w:t>
+      </w:r>
+      <w:r>
+        <w:t>R</w:t>
+      </w:r>
+      <w:r>
+        <w:t>CN</w:t>
+      </w:r>
+      <w:r>
+        <w:t xml:space="preserve"> </w:t>
+      </w:r>
+      <w:r>
+        <w:t>{</w:t>
+      </w:r>
+      <w:proofErr w:type="spellStart"/>
+      <w:r>
+        <w:t>SeqNum</w:t>
+      </w:r>
+      <w:proofErr w:type="spellEnd"/>
+      <w:r>
+        <w:t>}{/}</w:t>
+      </w:r>
     </w:p>
+    <w:p>
+      <w:pPr>
+        <w:ind w:left="360"/>
+      </w:pPr>
+      <w:r>
+        <w:t>{#LRDP.hasLRDP === “no</w:t>
+      </w:r>
+      <w:r>
+        <w:t>”</w:t>
+      </w:r>
+      <w:r>
+        <w:t>}</w:t>
+      </w:r>
+      <w:r>
+        <w:t>There are no LRDP tasks.</w:t>
+      </w:r>
+      <w:r>
+        <w:t>{/}</w:t>
+      </w:r>
+    </w:p>
+    <w:p/>
     <w:p>
       <w:r>
         <w:t xml:space="preserve">7.0 Program </w:t>
@@ -6336,6 +6288,92 @@
 <file path=word/numbering.xml><?xml version="1.0" encoding="utf-8"?>
 <w:numbering xmlns:wpc="http://schemas.microsoft.com/office/word/2010/wordprocessingCanvas" xmlns:cx="http://schemas.microsoft.com/office/drawing/2014/chartex" xmlns:cx1="http://schemas.microsoft.com/office/drawing/2015/9/8/chartex" xmlns:cx2="http://schemas.microsoft.com/office/drawing/2015/10/21/chartex" xmlns:cx3="http://schemas.microsoft.com/office/drawing/2016/5/9/chartex" xmlns:cx4="http://schemas.microsoft.com/office/drawing/2016/5/10/chartex" xmlns:cx5="http://schemas.microsoft.com/office/drawing/2016/5/11/chartex" xmlns:cx6="http://schemas.microsoft.com/office/drawing/2016/5/12/chartex" xmlns:cx7="http://schemas.microsoft.com/office/drawing/2016/5/13/chartex" xmlns:cx8="http://schemas.microsoft.com/office/drawing/2016/5/14/chartex" xmlns:mc="http://schemas.openxmlformats.org/markup-compatibility/2006" xmlns:aink="http://schemas.microsoft.com/office/drawing/2016/ink" xmlns:am3d="http://schemas.microsoft.com/office/drawing/2017/model3d" xmlns:o="urn:schemas-microsoft-com:office:office" xmlns:oel="http://schemas.microsoft.com/office/2019/extlst" xmlns:r="http://schemas.openxmlformats.org/officeDocument/2006/relationships" xmlns:m="http://schemas.openxmlformats.org/officeDocument/2006/math" xmlns:v="urn:schemas-microsoft-com:vml" xmlns:wp14="http://schemas.microsoft.com/office/word/2010/wordprocessingDrawing" xmlns:wp="http://schemas.openxmlformats.org/drawingml/2006/wordprocessingDrawing" xmlns:w10="urn:schemas-microsoft-com:office:word" xmlns:w="http://schemas.openxmlformats.org/wordprocessingml/2006/main" xmlns:w14="http://schemas.microsoft.com/office/word/2010/wordml" xmlns:w15="http://schemas.microsoft.com/office/word/2012/wordml" xmlns:w16cex="http://schemas.microsoft.com/office/word/2018/wordml/cex" xmlns:w16cid="http://schemas.microsoft.com/office/word/2016/wordml/cid" xmlns:w16="http://schemas.microsoft.com/office/word/2018/wordml" xmlns:w16sdtdh="http://schemas.microsoft.com/office/word/2020/wordml/sdtdatahash" xmlns:w16se="http://schemas.microsoft.com/office/word/2015/wordml/symex" xmlns:wpg="http://schemas.microsoft.com/office/word/2010/wordprocessingGroup" xmlns:wpi="http://schemas.microsoft.com/office/word/2010/wordprocessingInk" xmlns:wne="http://schemas.microsoft.com/office/word/2006/wordml" xmlns:wps="http://schemas.microsoft.com/office/word/2010/wordprocessingShape" mc:Ignorable="w14 w15 w16se w16cid w16 w16cex w16sdtdh wp14">
   <w:abstractNum w:abstractNumId="0" w15:restartNumberingAfterBreak="0">
+    <w:nsid w:val="02A109C2"/>
+    <w:multiLevelType w:val="hybridMultilevel"/>
+    <w:tmpl w:val="5D9A7866"/>
+    <w:lvl w:ilvl="0" w:tplc="FFFFFFFF">
+      <w:start w:val="1"/>
+      <w:numFmt w:val="decimal"/>
+      <w:lvlText w:val="%1."/>
+      <w:lvlJc w:val="left"/>
+      <w:pPr>
+        <w:ind w:left="360" w:hanging="360"/>
+      </w:pPr>
+    </w:lvl>
+    <w:lvl w:ilvl="1" w:tplc="FFFFFFFF" w:tentative="1">
+      <w:start w:val="1"/>
+      <w:numFmt w:val="lowerLetter"/>
+      <w:lvlText w:val="%2."/>
+      <w:lvlJc w:val="left"/>
+      <w:pPr>
+        <w:ind w:left="1080" w:hanging="360"/>
+      </w:pPr>
+    </w:lvl>
+    <w:lvl w:ilvl="2" w:tplc="FFFFFFFF" w:tentative="1">
+      <w:start w:val="1"/>
+      <w:numFmt w:val="lowerRoman"/>
+      <w:lvlText w:val="%3."/>
+      <w:lvlJc w:val="right"/>
+      <w:pPr>
+        <w:ind w:left="1800" w:hanging="180"/>
+      </w:pPr>
+    </w:lvl>
+    <w:lvl w:ilvl="3" w:tplc="FFFFFFFF" w:tentative="1">
+      <w:start w:val="1"/>
+      <w:numFmt w:val="decimal"/>
+      <w:lvlText w:val="%4."/>
+      <w:lvlJc w:val="left"/>
+      <w:pPr>
+        <w:ind w:left="2520" w:hanging="360"/>
+      </w:pPr>
+    </w:lvl>
+    <w:lvl w:ilvl="4" w:tplc="FFFFFFFF" w:tentative="1">
+      <w:start w:val="1"/>
+      <w:numFmt w:val="lowerLetter"/>
+      <w:lvlText w:val="%5."/>
+      <w:lvlJc w:val="left"/>
+      <w:pPr>
+        <w:ind w:left="3240" w:hanging="360"/>
+      </w:pPr>
+    </w:lvl>
+    <w:lvl w:ilvl="5" w:tplc="FFFFFFFF" w:tentative="1">
+      <w:start w:val="1"/>
+      <w:numFmt w:val="lowerRoman"/>
+      <w:lvlText w:val="%6."/>
+      <w:lvlJc w:val="right"/>
+      <w:pPr>
+        <w:ind w:left="3960" w:hanging="180"/>
+      </w:pPr>
+    </w:lvl>
+    <w:lvl w:ilvl="6" w:tplc="FFFFFFFF" w:tentative="1">
+      <w:start w:val="1"/>
+      <w:numFmt w:val="decimal"/>
+      <w:lvlText w:val="%7."/>
+      <w:lvlJc w:val="left"/>
+      <w:pPr>
+        <w:ind w:left="4680" w:hanging="360"/>
+      </w:pPr>
+    </w:lvl>
+    <w:lvl w:ilvl="7" w:tplc="FFFFFFFF" w:tentative="1">
+      <w:start w:val="1"/>
+      <w:numFmt w:val="lowerLetter"/>
+      <w:lvlText w:val="%8."/>
+      <w:lvlJc w:val="left"/>
+      <w:pPr>
+        <w:ind w:left="5400" w:hanging="360"/>
+      </w:pPr>
+    </w:lvl>
+    <w:lvl w:ilvl="8" w:tplc="FFFFFFFF" w:tentative="1">
+      <w:start w:val="1"/>
+      <w:numFmt w:val="lowerRoman"/>
+      <w:lvlText w:val="%9."/>
+      <w:lvlJc w:val="right"/>
+      <w:pPr>
+        <w:ind w:left="6120" w:hanging="180"/>
+      </w:pPr>
+    </w:lvl>
+  </w:abstractNum>
+  <w:abstractNum w:abstractNumId="1" w15:restartNumberingAfterBreak="0">
     <w:nsid w:val="08500B4C"/>
     <w:multiLevelType w:val="hybridMultilevel"/>
     <w:tmpl w:val="AA3EB90A"/>
@@ -6424,7 +6462,7 @@
       </w:pPr>
     </w:lvl>
   </w:abstractNum>
-  <w:abstractNum w:abstractNumId="1" w15:restartNumberingAfterBreak="0">
+  <w:abstractNum w:abstractNumId="2" w15:restartNumberingAfterBreak="0">
     <w:nsid w:val="17361BA4"/>
     <w:multiLevelType w:val="hybridMultilevel"/>
     <w:tmpl w:val="2DD49E24"/>
@@ -6537,7 +6575,7 @@
       </w:rPr>
     </w:lvl>
   </w:abstractNum>
-  <w:abstractNum w:abstractNumId="2" w15:restartNumberingAfterBreak="0">
+  <w:abstractNum w:abstractNumId="3" w15:restartNumberingAfterBreak="0">
     <w:nsid w:val="1BC21D51"/>
     <w:multiLevelType w:val="hybridMultilevel"/>
     <w:tmpl w:val="5FBE95DE"/>
@@ -6627,7 +6665,7 @@
       </w:pPr>
     </w:lvl>
   </w:abstractNum>
-  <w:abstractNum w:abstractNumId="3" w15:restartNumberingAfterBreak="0">
+  <w:abstractNum w:abstractNumId="4" w15:restartNumberingAfterBreak="0">
     <w:nsid w:val="1C936FB7"/>
     <w:multiLevelType w:val="hybridMultilevel"/>
     <w:tmpl w:val="126E521C"/>
@@ -6740,7 +6778,7 @@
       </w:rPr>
     </w:lvl>
   </w:abstractNum>
-  <w:abstractNum w:abstractNumId="4" w15:restartNumberingAfterBreak="0">
+  <w:abstractNum w:abstractNumId="5" w15:restartNumberingAfterBreak="0">
     <w:nsid w:val="1D4755D7"/>
     <w:multiLevelType w:val="multilevel"/>
     <w:tmpl w:val="BB68F99A"/>
@@ -6861,7 +6899,7 @@
       </w:rPr>
     </w:lvl>
   </w:abstractNum>
-  <w:abstractNum w:abstractNumId="5" w15:restartNumberingAfterBreak="0">
+  <w:abstractNum w:abstractNumId="6" w15:restartNumberingAfterBreak="0">
     <w:nsid w:val="261A6CDB"/>
     <w:multiLevelType w:val="multilevel"/>
     <w:tmpl w:val="E27C31BC"/>
@@ -6983,7 +7021,7 @@
       </w:rPr>
     </w:lvl>
   </w:abstractNum>
-  <w:abstractNum w:abstractNumId="6" w15:restartNumberingAfterBreak="0">
+  <w:abstractNum w:abstractNumId="7" w15:restartNumberingAfterBreak="0">
     <w:nsid w:val="26D443FB"/>
     <w:multiLevelType w:val="multilevel"/>
     <w:tmpl w:val="6CB4B61E"/>
@@ -7105,7 +7143,7 @@
       </w:rPr>
     </w:lvl>
   </w:abstractNum>
-  <w:abstractNum w:abstractNumId="7" w15:restartNumberingAfterBreak="0">
+  <w:abstractNum w:abstractNumId="8" w15:restartNumberingAfterBreak="0">
     <w:nsid w:val="2B186C05"/>
     <w:multiLevelType w:val="hybridMultilevel"/>
     <w:tmpl w:val="3E3002D0"/>
@@ -7194,7 +7232,7 @@
       </w:pPr>
     </w:lvl>
   </w:abstractNum>
-  <w:abstractNum w:abstractNumId="8" w15:restartNumberingAfterBreak="0">
+  <w:abstractNum w:abstractNumId="9" w15:restartNumberingAfterBreak="0">
     <w:nsid w:val="2D1F29DB"/>
     <w:multiLevelType w:val="hybridMultilevel"/>
     <w:tmpl w:val="F7E6C7FC"/>
@@ -7280,7 +7318,7 @@
       </w:pPr>
     </w:lvl>
   </w:abstractNum>
-  <w:abstractNum w:abstractNumId="9" w15:restartNumberingAfterBreak="0">
+  <w:abstractNum w:abstractNumId="10" w15:restartNumberingAfterBreak="0">
     <w:nsid w:val="32E94A03"/>
     <w:multiLevelType w:val="hybridMultilevel"/>
     <w:tmpl w:val="4BAA485E"/>
@@ -7366,7 +7404,7 @@
       </w:pPr>
     </w:lvl>
   </w:abstractNum>
-  <w:abstractNum w:abstractNumId="10" w15:restartNumberingAfterBreak="0">
+  <w:abstractNum w:abstractNumId="11" w15:restartNumberingAfterBreak="0">
     <w:nsid w:val="340D1392"/>
     <w:multiLevelType w:val="hybridMultilevel"/>
     <w:tmpl w:val="09C89C76"/>
@@ -7479,7 +7517,7 @@
       </w:rPr>
     </w:lvl>
   </w:abstractNum>
-  <w:abstractNum w:abstractNumId="11" w15:restartNumberingAfterBreak="0">
+  <w:abstractNum w:abstractNumId="12" w15:restartNumberingAfterBreak="0">
     <w:nsid w:val="397D2BB9"/>
     <w:multiLevelType w:val="hybridMultilevel"/>
     <w:tmpl w:val="02749E1C"/>
@@ -7565,7 +7603,7 @@
       </w:pPr>
     </w:lvl>
   </w:abstractNum>
-  <w:abstractNum w:abstractNumId="12" w15:restartNumberingAfterBreak="0">
+  <w:abstractNum w:abstractNumId="13" w15:restartNumberingAfterBreak="0">
     <w:nsid w:val="438A555D"/>
     <w:multiLevelType w:val="hybridMultilevel"/>
     <w:tmpl w:val="4FD89128"/>
@@ -7651,7 +7689,7 @@
       </w:pPr>
     </w:lvl>
   </w:abstractNum>
-  <w:abstractNum w:abstractNumId="13" w15:restartNumberingAfterBreak="0">
+  <w:abstractNum w:abstractNumId="14" w15:restartNumberingAfterBreak="0">
     <w:nsid w:val="43A13001"/>
     <w:multiLevelType w:val="multilevel"/>
     <w:tmpl w:val="B0240350"/>
@@ -7773,7 +7811,182 @@
       </w:rPr>
     </w:lvl>
   </w:abstractNum>
-  <w:abstractNum w:abstractNumId="14" w15:restartNumberingAfterBreak="0">
+  <w:abstractNum w:abstractNumId="15" w15:restartNumberingAfterBreak="0">
+    <w:nsid w:val="49DE1D79"/>
+    <w:multiLevelType w:val="hybridMultilevel"/>
+    <w:tmpl w:val="B4B66018"/>
+    <w:lvl w:ilvl="0" w:tplc="795E8E1E">
+      <w:start w:val="1"/>
+      <w:numFmt w:val="decimal"/>
+      <w:lvlText w:val="%1."/>
+      <w:lvlJc w:val="left"/>
+      <w:pPr>
+        <w:ind w:left="720" w:hanging="360"/>
+      </w:pPr>
+      <w:rPr>
+        <w:rFonts w:hint="default"/>
+      </w:rPr>
+    </w:lvl>
+    <w:lvl w:ilvl="1" w:tplc="04090019" w:tentative="1">
+      <w:start w:val="1"/>
+      <w:numFmt w:val="lowerLetter"/>
+      <w:lvlText w:val="%2."/>
+      <w:lvlJc w:val="left"/>
+      <w:pPr>
+        <w:ind w:left="1440" w:hanging="360"/>
+      </w:pPr>
+    </w:lvl>
+    <w:lvl w:ilvl="2" w:tplc="0409001B" w:tentative="1">
+      <w:start w:val="1"/>
+      <w:numFmt w:val="lowerRoman"/>
+      <w:lvlText w:val="%3."/>
+      <w:lvlJc w:val="right"/>
+      <w:pPr>
+        <w:ind w:left="2160" w:hanging="180"/>
+      </w:pPr>
+    </w:lvl>
+    <w:lvl w:ilvl="3" w:tplc="0409000F" w:tentative="1">
+      <w:start w:val="1"/>
+      <w:numFmt w:val="decimal"/>
+      <w:lvlText w:val="%4."/>
+      <w:lvlJc w:val="left"/>
+      <w:pPr>
+        <w:ind w:left="2880" w:hanging="360"/>
+      </w:pPr>
+    </w:lvl>
+    <w:lvl w:ilvl="4" w:tplc="04090019" w:tentative="1">
+      <w:start w:val="1"/>
+      <w:numFmt w:val="lowerLetter"/>
+      <w:lvlText w:val="%5."/>
+      <w:lvlJc w:val="left"/>
+      <w:pPr>
+        <w:ind w:left="3600" w:hanging="360"/>
+      </w:pPr>
+    </w:lvl>
+    <w:lvl w:ilvl="5" w:tplc="0409001B" w:tentative="1">
+      <w:start w:val="1"/>
+      <w:numFmt w:val="lowerRoman"/>
+      <w:lvlText w:val="%6."/>
+      <w:lvlJc w:val="right"/>
+      <w:pPr>
+        <w:ind w:left="4320" w:hanging="180"/>
+      </w:pPr>
+    </w:lvl>
+    <w:lvl w:ilvl="6" w:tplc="0409000F" w:tentative="1">
+      <w:start w:val="1"/>
+      <w:numFmt w:val="decimal"/>
+      <w:lvlText w:val="%7."/>
+      <w:lvlJc w:val="left"/>
+      <w:pPr>
+        <w:ind w:left="5040" w:hanging="360"/>
+      </w:pPr>
+    </w:lvl>
+    <w:lvl w:ilvl="7" w:tplc="04090019" w:tentative="1">
+      <w:start w:val="1"/>
+      <w:numFmt w:val="lowerLetter"/>
+      <w:lvlText w:val="%8."/>
+      <w:lvlJc w:val="left"/>
+      <w:pPr>
+        <w:ind w:left="5760" w:hanging="360"/>
+      </w:pPr>
+    </w:lvl>
+    <w:lvl w:ilvl="8" w:tplc="0409001B" w:tentative="1">
+      <w:start w:val="1"/>
+      <w:numFmt w:val="lowerRoman"/>
+      <w:lvlText w:val="%9."/>
+      <w:lvlJc w:val="right"/>
+      <w:pPr>
+        <w:ind w:left="6480" w:hanging="180"/>
+      </w:pPr>
+    </w:lvl>
+  </w:abstractNum>
+  <w:abstractNum w:abstractNumId="16" w15:restartNumberingAfterBreak="0">
+    <w:nsid w:val="4ADB6D72"/>
+    <w:multiLevelType w:val="hybridMultilevel"/>
+    <w:tmpl w:val="5D9A7866"/>
+    <w:lvl w:ilvl="0" w:tplc="0409000F">
+      <w:start w:val="1"/>
+      <w:numFmt w:val="decimal"/>
+      <w:lvlText w:val="%1."/>
+      <w:lvlJc w:val="left"/>
+      <w:pPr>
+        <w:ind w:left="360" w:hanging="360"/>
+      </w:pPr>
+    </w:lvl>
+    <w:lvl w:ilvl="1" w:tplc="04090019" w:tentative="1">
+      <w:start w:val="1"/>
+      <w:numFmt w:val="lowerLetter"/>
+      <w:lvlText w:val="%2."/>
+      <w:lvlJc w:val="left"/>
+      <w:pPr>
+        <w:ind w:left="1080" w:hanging="360"/>
+      </w:pPr>
+    </w:lvl>
+    <w:lvl w:ilvl="2" w:tplc="0409001B" w:tentative="1">
+      <w:start w:val="1"/>
+      <w:numFmt w:val="lowerRoman"/>
+      <w:lvlText w:val="%3."/>
+      <w:lvlJc w:val="right"/>
+      <w:pPr>
+        <w:ind w:left="1800" w:hanging="180"/>
+      </w:pPr>
+    </w:lvl>
+    <w:lvl w:ilvl="3" w:tplc="0409000F" w:tentative="1">
+      <w:start w:val="1"/>
+      <w:numFmt w:val="decimal"/>
+      <w:lvlText w:val="%4."/>
+      <w:lvlJc w:val="left"/>
+      <w:pPr>
+        <w:ind w:left="2520" w:hanging="360"/>
+      </w:pPr>
+    </w:lvl>
+    <w:lvl w:ilvl="4" w:tplc="04090019" w:tentative="1">
+      <w:start w:val="1"/>
+      <w:numFmt w:val="lowerLetter"/>
+      <w:lvlText w:val="%5."/>
+      <w:lvlJc w:val="left"/>
+      <w:pPr>
+        <w:ind w:left="3240" w:hanging="360"/>
+      </w:pPr>
+    </w:lvl>
+    <w:lvl w:ilvl="5" w:tplc="0409001B" w:tentative="1">
+      <w:start w:val="1"/>
+      <w:numFmt w:val="lowerRoman"/>
+      <w:lvlText w:val="%6."/>
+      <w:lvlJc w:val="right"/>
+      <w:pPr>
+        <w:ind w:left="3960" w:hanging="180"/>
+      </w:pPr>
+    </w:lvl>
+    <w:lvl w:ilvl="6" w:tplc="0409000F" w:tentative="1">
+      <w:start w:val="1"/>
+      <w:numFmt w:val="decimal"/>
+      <w:lvlText w:val="%7."/>
+      <w:lvlJc w:val="left"/>
+      <w:pPr>
+        <w:ind w:left="4680" w:hanging="360"/>
+      </w:pPr>
+    </w:lvl>
+    <w:lvl w:ilvl="7" w:tplc="04090019" w:tentative="1">
+      <w:start w:val="1"/>
+      <w:numFmt w:val="lowerLetter"/>
+      <w:lvlText w:val="%8."/>
+      <w:lvlJc w:val="left"/>
+      <w:pPr>
+        <w:ind w:left="5400" w:hanging="360"/>
+      </w:pPr>
+    </w:lvl>
+    <w:lvl w:ilvl="8" w:tplc="0409001B" w:tentative="1">
+      <w:start w:val="1"/>
+      <w:numFmt w:val="lowerRoman"/>
+      <w:lvlText w:val="%9."/>
+      <w:lvlJc w:val="right"/>
+      <w:pPr>
+        <w:ind w:left="6120" w:hanging="180"/>
+      </w:pPr>
+    </w:lvl>
+  </w:abstractNum>
+  <w:abstractNum w:abstractNumId="17" w15:restartNumberingAfterBreak="0">
     <w:nsid w:val="4E321848"/>
     <w:multiLevelType w:val="multilevel"/>
     <w:tmpl w:val="903E1712"/>
@@ -7886,7 +8099,7 @@
       </w:rPr>
     </w:lvl>
   </w:abstractNum>
-  <w:abstractNum w:abstractNumId="15" w15:restartNumberingAfterBreak="0">
+  <w:abstractNum w:abstractNumId="18" w15:restartNumberingAfterBreak="0">
     <w:nsid w:val="51AB5AF4"/>
     <w:multiLevelType w:val="hybridMultilevel"/>
     <w:tmpl w:val="494C6DA6"/>
@@ -7972,7 +8185,7 @@
       </w:pPr>
     </w:lvl>
   </w:abstractNum>
-  <w:abstractNum w:abstractNumId="16" w15:restartNumberingAfterBreak="0">
+  <w:abstractNum w:abstractNumId="19" w15:restartNumberingAfterBreak="0">
     <w:nsid w:val="5B6A3153"/>
     <w:multiLevelType w:val="hybridMultilevel"/>
     <w:tmpl w:val="8AFA2670"/>
@@ -8085,7 +8298,7 @@
       </w:rPr>
     </w:lvl>
   </w:abstractNum>
-  <w:abstractNum w:abstractNumId="17" w15:restartNumberingAfterBreak="0">
+  <w:abstractNum w:abstractNumId="20" w15:restartNumberingAfterBreak="0">
     <w:nsid w:val="5EAE1239"/>
     <w:multiLevelType w:val="multilevel"/>
     <w:tmpl w:val="5356625C"/>
@@ -8198,10 +8411,10 @@
       </w:rPr>
     </w:lvl>
   </w:abstractNum>
-  <w:abstractNum w:abstractNumId="18" w15:restartNumberingAfterBreak="0">
+  <w:abstractNum w:abstractNumId="21" w15:restartNumberingAfterBreak="0">
     <w:nsid w:val="604456AB"/>
     <w:multiLevelType w:val="multilevel"/>
-    <w:tmpl w:val="5DD8A360"/>
+    <w:tmpl w:val="99C45EF4"/>
     <w:lvl w:ilvl="0">
       <w:start w:val="3"/>
       <w:numFmt w:val="decimal"/>
@@ -8320,7 +8533,7 @@
       </w:rPr>
     </w:lvl>
   </w:abstractNum>
-  <w:abstractNum w:abstractNumId="19" w15:restartNumberingAfterBreak="0">
+  <w:abstractNum w:abstractNumId="22" w15:restartNumberingAfterBreak="0">
     <w:nsid w:val="626D2A5C"/>
     <w:multiLevelType w:val="multilevel"/>
     <w:tmpl w:val="9A60DD42"/>
@@ -8412,7 +8625,7 @@
       </w:pPr>
     </w:lvl>
   </w:abstractNum>
-  <w:abstractNum w:abstractNumId="20" w15:restartNumberingAfterBreak="0">
+  <w:abstractNum w:abstractNumId="23" w15:restartNumberingAfterBreak="0">
     <w:nsid w:val="676C787A"/>
     <w:multiLevelType w:val="hybridMultilevel"/>
     <w:tmpl w:val="814CBBCA"/>
@@ -8498,7 +8711,7 @@
       </w:pPr>
     </w:lvl>
   </w:abstractNum>
-  <w:abstractNum w:abstractNumId="21" w15:restartNumberingAfterBreak="0">
+  <w:abstractNum w:abstractNumId="24" w15:restartNumberingAfterBreak="0">
     <w:nsid w:val="6EA031F5"/>
     <w:multiLevelType w:val="multilevel"/>
     <w:tmpl w:val="9B520C18"/>
@@ -8620,7 +8833,7 @@
       </w:rPr>
     </w:lvl>
   </w:abstractNum>
-  <w:abstractNum w:abstractNumId="22" w15:restartNumberingAfterBreak="0">
+  <w:abstractNum w:abstractNumId="25" w15:restartNumberingAfterBreak="0">
     <w:nsid w:val="6EFD2C60"/>
     <w:multiLevelType w:val="hybridMultilevel"/>
     <w:tmpl w:val="2CF061EA"/>
@@ -8733,7 +8946,7 @@
       </w:rPr>
     </w:lvl>
   </w:abstractNum>
-  <w:abstractNum w:abstractNumId="23" w15:restartNumberingAfterBreak="0">
+  <w:abstractNum w:abstractNumId="26" w15:restartNumberingAfterBreak="0">
     <w:nsid w:val="738A3410"/>
     <w:multiLevelType w:val="hybridMultilevel"/>
     <w:tmpl w:val="6D5CBD12"/>
@@ -8819,7 +9032,7 @@
       </w:pPr>
     </w:lvl>
   </w:abstractNum>
-  <w:abstractNum w:abstractNumId="24" w15:restartNumberingAfterBreak="0">
+  <w:abstractNum w:abstractNumId="27" w15:restartNumberingAfterBreak="0">
     <w:nsid w:val="758C58B8"/>
     <w:multiLevelType w:val="hybridMultilevel"/>
     <w:tmpl w:val="92A0814E"/>
@@ -8932,7 +9145,7 @@
       </w:rPr>
     </w:lvl>
   </w:abstractNum>
-  <w:abstractNum w:abstractNumId="25" w15:restartNumberingAfterBreak="0">
+  <w:abstractNum w:abstractNumId="28" w15:restartNumberingAfterBreak="0">
     <w:nsid w:val="7A6E2B11"/>
     <w:multiLevelType w:val="hybridMultilevel"/>
     <w:tmpl w:val="D8AE2664"/>
@@ -9018,7 +9231,7 @@
       </w:pPr>
     </w:lvl>
   </w:abstractNum>
-  <w:abstractNum w:abstractNumId="26" w15:restartNumberingAfterBreak="0">
+  <w:abstractNum w:abstractNumId="29" w15:restartNumberingAfterBreak="0">
     <w:nsid w:val="7EE26A6B"/>
     <w:multiLevelType w:val="hybridMultilevel"/>
     <w:tmpl w:val="C166167A"/>
@@ -9131,7 +9344,7 @@
       </w:rPr>
     </w:lvl>
   </w:abstractNum>
-  <w:abstractNum w:abstractNumId="27" w15:restartNumberingAfterBreak="0">
+  <w:abstractNum w:abstractNumId="30" w15:restartNumberingAfterBreak="0">
     <w:nsid w:val="7F2D2FD8"/>
     <w:multiLevelType w:val="multilevel"/>
     <w:tmpl w:val="6ABE78AC"/>
@@ -9246,7 +9459,7 @@
       </w:rPr>
     </w:lvl>
   </w:abstractNum>
-  <w:abstractNum w:abstractNumId="28" w15:restartNumberingAfterBreak="0">
+  <w:abstractNum w:abstractNumId="31" w15:restartNumberingAfterBreak="0">
     <w:nsid w:val="7FFA71AC"/>
     <w:multiLevelType w:val="hybridMultilevel"/>
     <w:tmpl w:val="31108444"/>
@@ -9333,91 +9546,100 @@
     </w:lvl>
   </w:abstractNum>
   <w:num w:numId="1" w16cid:durableId="537856865">
+    <w:abstractNumId w:val="29"/>
+  </w:num>
+  <w:num w:numId="2" w16cid:durableId="2132286579">
+    <w:abstractNumId w:val="19"/>
+  </w:num>
+  <w:num w:numId="3" w16cid:durableId="991175242">
+    <w:abstractNumId w:val="25"/>
+  </w:num>
+  <w:num w:numId="4" w16cid:durableId="1827012824">
+    <w:abstractNumId w:val="11"/>
+  </w:num>
+  <w:num w:numId="5" w16cid:durableId="1885170031">
+    <w:abstractNumId w:val="12"/>
+  </w:num>
+  <w:num w:numId="6" w16cid:durableId="118689161">
+    <w:abstractNumId w:val="3"/>
+  </w:num>
+  <w:num w:numId="7" w16cid:durableId="1280794866">
+    <w:abstractNumId w:val="27"/>
+  </w:num>
+  <w:num w:numId="8" w16cid:durableId="610820190">
+    <w:abstractNumId w:val="9"/>
+  </w:num>
+  <w:num w:numId="9" w16cid:durableId="1073743493">
+    <w:abstractNumId w:val="2"/>
+  </w:num>
+  <w:num w:numId="10" w16cid:durableId="335378204">
+    <w:abstractNumId w:val="4"/>
+  </w:num>
+  <w:num w:numId="11" w16cid:durableId="391540557">
+    <w:abstractNumId w:val="22"/>
+  </w:num>
+  <w:num w:numId="12" w16cid:durableId="709838910">
+    <w:abstractNumId w:val="17"/>
+  </w:num>
+  <w:num w:numId="13" w16cid:durableId="1305045038">
+    <w:abstractNumId w:val="30"/>
+  </w:num>
+  <w:num w:numId="14" w16cid:durableId="68501446">
+    <w:abstractNumId w:val="31"/>
+  </w:num>
+  <w:num w:numId="15" w16cid:durableId="1520312902">
+    <w:abstractNumId w:val="8"/>
+  </w:num>
+  <w:num w:numId="16" w16cid:durableId="825124030">
+    <w:abstractNumId w:val="14"/>
+  </w:num>
+  <w:num w:numId="17" w16cid:durableId="1322006721">
+    <w:abstractNumId w:val="24"/>
+  </w:num>
+  <w:num w:numId="18" w16cid:durableId="1284191481">
+    <w:abstractNumId w:val="20"/>
+  </w:num>
+  <w:num w:numId="19" w16cid:durableId="574776763">
+    <w:abstractNumId w:val="5"/>
+  </w:num>
+  <w:num w:numId="20" w16cid:durableId="2053072186">
+    <w:abstractNumId w:val="6"/>
+  </w:num>
+  <w:num w:numId="21" w16cid:durableId="1997025410">
+    <w:abstractNumId w:val="7"/>
+  </w:num>
+  <w:num w:numId="22" w16cid:durableId="635069772">
+    <w:abstractNumId w:val="18"/>
+  </w:num>
+  <w:num w:numId="23" w16cid:durableId="544410648">
+    <w:abstractNumId w:val="21"/>
+  </w:num>
+  <w:num w:numId="24" w16cid:durableId="212160019">
+    <w:abstractNumId w:val="23"/>
+  </w:num>
+  <w:num w:numId="25" w16cid:durableId="1292051577">
     <w:abstractNumId w:val="26"/>
   </w:num>
-  <w:num w:numId="2" w16cid:durableId="2132286579">
+  <w:num w:numId="26" w16cid:durableId="1964536252">
+    <w:abstractNumId w:val="1"/>
+  </w:num>
+  <w:num w:numId="27" w16cid:durableId="261767398">
+    <w:abstractNumId w:val="28"/>
+  </w:num>
+  <w:num w:numId="28" w16cid:durableId="873931458">
+    <w:abstractNumId w:val="10"/>
+  </w:num>
+  <w:num w:numId="29" w16cid:durableId="520509830">
+    <w:abstractNumId w:val="13"/>
+  </w:num>
+  <w:num w:numId="30" w16cid:durableId="532575621">
     <w:abstractNumId w:val="16"/>
   </w:num>
-  <w:num w:numId="3" w16cid:durableId="991175242">
-    <w:abstractNumId w:val="22"/>
-  </w:num>
-  <w:num w:numId="4" w16cid:durableId="1827012824">
-    <w:abstractNumId w:val="10"/>
-  </w:num>
-  <w:num w:numId="5" w16cid:durableId="1885170031">
-    <w:abstractNumId w:val="11"/>
-  </w:num>
-  <w:num w:numId="6" w16cid:durableId="118689161">
-    <w:abstractNumId w:val="2"/>
-  </w:num>
-  <w:num w:numId="7" w16cid:durableId="1280794866">
-    <w:abstractNumId w:val="24"/>
-  </w:num>
-  <w:num w:numId="8" w16cid:durableId="610820190">
-    <w:abstractNumId w:val="8"/>
-  </w:num>
-  <w:num w:numId="9" w16cid:durableId="1073743493">
-    <w:abstractNumId w:val="1"/>
-  </w:num>
-  <w:num w:numId="10" w16cid:durableId="335378204">
-    <w:abstractNumId w:val="3"/>
-  </w:num>
-  <w:num w:numId="11" w16cid:durableId="391540557">
-    <w:abstractNumId w:val="19"/>
-  </w:num>
-  <w:num w:numId="12" w16cid:durableId="709838910">
-    <w:abstractNumId w:val="14"/>
-  </w:num>
-  <w:num w:numId="13" w16cid:durableId="1305045038">
-    <w:abstractNumId w:val="27"/>
-  </w:num>
-  <w:num w:numId="14" w16cid:durableId="68501446">
-    <w:abstractNumId w:val="28"/>
-  </w:num>
-  <w:num w:numId="15" w16cid:durableId="1520312902">
-    <w:abstractNumId w:val="7"/>
-  </w:num>
-  <w:num w:numId="16" w16cid:durableId="825124030">
-    <w:abstractNumId w:val="13"/>
-  </w:num>
-  <w:num w:numId="17" w16cid:durableId="1322006721">
-    <w:abstractNumId w:val="21"/>
-  </w:num>
-  <w:num w:numId="18" w16cid:durableId="1284191481">
-    <w:abstractNumId w:val="17"/>
-  </w:num>
-  <w:num w:numId="19" w16cid:durableId="574776763">
-    <w:abstractNumId w:val="4"/>
-  </w:num>
-  <w:num w:numId="20" w16cid:durableId="2053072186">
-    <w:abstractNumId w:val="5"/>
-  </w:num>
-  <w:num w:numId="21" w16cid:durableId="1997025410">
-    <w:abstractNumId w:val="6"/>
-  </w:num>
-  <w:num w:numId="22" w16cid:durableId="635069772">
-    <w:abstractNumId w:val="15"/>
-  </w:num>
-  <w:num w:numId="23" w16cid:durableId="544410648">
-    <w:abstractNumId w:val="18"/>
-  </w:num>
-  <w:num w:numId="24" w16cid:durableId="212160019">
-    <w:abstractNumId w:val="20"/>
-  </w:num>
-  <w:num w:numId="25" w16cid:durableId="1292051577">
-    <w:abstractNumId w:val="23"/>
-  </w:num>
-  <w:num w:numId="26" w16cid:durableId="1964536252">
+  <w:num w:numId="31" w16cid:durableId="84427165">
     <w:abstractNumId w:val="0"/>
   </w:num>
-  <w:num w:numId="27" w16cid:durableId="261767398">
-    <w:abstractNumId w:val="25"/>
-  </w:num>
-  <w:num w:numId="28" w16cid:durableId="873931458">
-    <w:abstractNumId w:val="9"/>
-  </w:num>
-  <w:num w:numId="29" w16cid:durableId="520509830">
-    <w:abstractNumId w:val="12"/>
+  <w:num w:numId="32" w16cid:durableId="968318266">
+    <w:abstractNumId w:val="15"/>
   </w:num>
 </w:numbering>
 </file>
@@ -10510,25 +10732,6 @@
 </file>
 
 <file path=customXml/item1.xml><?xml version="1.0" encoding="utf-8"?>
-<?mso-contentType ?>
-<FormTemplates xmlns="http://schemas.microsoft.com/sharepoint/v3/contenttype/forms">
-  <Display>DocumentLibraryForm</Display>
-  <Edit>DocumentLibraryForm</Edit>
-  <New>DocumentLibraryForm</New>
-</FormTemplates>
-</file>
-
-<file path=customXml/item2.xml><?xml version="1.0" encoding="utf-8"?>
-<b:Sources xmlns:b="http://schemas.openxmlformats.org/officeDocument/2006/bibliography" xmlns="http://schemas.openxmlformats.org/officeDocument/2006/bibliography" SelectedStyle="\APA.XSL" StyleName="APA"/>
-</file>
-
-<file path=customXml/item3.xml><?xml version="1.0" encoding="utf-8"?>
-<p:properties xmlns:p="http://schemas.microsoft.com/office/2006/metadata/properties" xmlns:xsi="http://www.w3.org/2001/XMLSchema-instance">
-  <documentManagement/>
-</p:properties>
-</file>
-
-<file path=customXml/item4.xml><?xml version="1.0" encoding="utf-8"?>
 <ct:contentTypeSchema xmlns:ct="http://schemas.microsoft.com/office/2006/metadata/contentType" xmlns:ma="http://schemas.microsoft.com/office/2006/metadata/properties/metaAttributes" ct:_="" ma:_="" ma:contentTypeName="Document" ma:contentTypeID="0x010100A253B644FCFAD7409EBAFCD290AA2418" ma:contentTypeVersion="8" ma:contentTypeDescription="Create a new document." ma:contentTypeScope="" ma:versionID="5be701be97b5a7d030840f97951bd63f">
   <xsd:schema xmlns:xsd="http://www.w3.org/2001/XMLSchema" xmlns:xs="http://www.w3.org/2001/XMLSchema" xmlns:p="http://schemas.microsoft.com/office/2006/metadata/properties" xmlns:ns2="92ee4270-9d09-435c-8163-9480e84d542c" targetNamespace="http://schemas.microsoft.com/office/2006/metadata/properties" ma:root="true" ma:fieldsID="e754431ea33e719513553115a5b5b6cf" ns2:_="">
     <xsd:import namespace="92ee4270-9d09-435c-8163-9480e84d542c"/>
@@ -10696,31 +10899,26 @@
 </ct:contentTypeSchema>
 </file>
 
-<file path=customXml/itemProps1.xml><?xml version="1.0" encoding="utf-8"?>
-<ds:datastoreItem xmlns:ds="http://schemas.openxmlformats.org/officeDocument/2006/customXml" ds:itemID="{ABE91D9D-E230-4D73-BAA6-EE83D801CFC1}">
-  <ds:schemaRefs>
-    <ds:schemaRef ds:uri="http://schemas.microsoft.com/sharepoint/v3/contenttype/forms"/>
-  </ds:schemaRefs>
-</ds:datastoreItem>
+<file path=customXml/item2.xml><?xml version="1.0" encoding="utf-8"?>
+<p:properties xmlns:p="http://schemas.microsoft.com/office/2006/metadata/properties" xmlns:xsi="http://www.w3.org/2001/XMLSchema-instance">
+  <documentManagement/>
+</p:properties>
 </file>
 
-<file path=customXml/itemProps2.xml><?xml version="1.0" encoding="utf-8"?>
-<ds:datastoreItem xmlns:ds="http://schemas.openxmlformats.org/officeDocument/2006/customXml" ds:itemID="{A976FBD8-E2B1-46C0-ACBB-B920108BE5B2}">
-  <ds:schemaRefs>
-    <ds:schemaRef ds:uri="http://schemas.openxmlformats.org/officeDocument/2006/bibliography"/>
-  </ds:schemaRefs>
-</ds:datastoreItem>
+<file path=customXml/item3.xml><?xml version="1.0" encoding="utf-8"?>
+<b:Sources xmlns:b="http://schemas.openxmlformats.org/officeDocument/2006/bibliography" xmlns="http://schemas.openxmlformats.org/officeDocument/2006/bibliography" SelectedStyle="\APA.XSL" StyleName="APA"/>
 </file>
 
-<file path=customXml/itemProps3.xml><?xml version="1.0" encoding="utf-8"?>
-<ds:datastoreItem xmlns:ds="http://schemas.openxmlformats.org/officeDocument/2006/customXml" ds:itemID="{F19E182A-E278-49AC-A58D-A3181FBB2975}">
-  <ds:schemaRefs>
-    <ds:schemaRef ds:uri="http://schemas.microsoft.com/office/2006/metadata/properties"/>
-  </ds:schemaRefs>
-</ds:datastoreItem>
+<file path=customXml/item4.xml><?xml version="1.0" encoding="utf-8"?>
+<?mso-contentType ?>
+<FormTemplates xmlns="http://schemas.microsoft.com/sharepoint/v3/contenttype/forms">
+  <Display>DocumentLibraryForm</Display>
+  <Edit>DocumentLibraryForm</Edit>
+  <New>DocumentLibraryForm</New>
+</FormTemplates>
 </file>
 
-<file path=customXml/itemProps4.xml><?xml version="1.0" encoding="utf-8"?>
+<file path=customXml/itemProps1.xml><?xml version="1.0" encoding="utf-8"?>
 <ds:datastoreItem xmlns:ds="http://schemas.openxmlformats.org/officeDocument/2006/customXml" ds:itemID="{604E41F5-B545-4AA3-AFA7-16798CC9766F}">
   <ds:schemaRefs>
     <ds:schemaRef ds:uri="http://schemas.microsoft.com/office/2006/metadata/contentType"/>
@@ -10738,6 +10936,30 @@
 </ds:datastoreItem>
 </file>
 
+<file path=customXml/itemProps2.xml><?xml version="1.0" encoding="utf-8"?>
+<ds:datastoreItem xmlns:ds="http://schemas.openxmlformats.org/officeDocument/2006/customXml" ds:itemID="{F19E182A-E278-49AC-A58D-A3181FBB2975}">
+  <ds:schemaRefs>
+    <ds:schemaRef ds:uri="http://schemas.microsoft.com/office/2006/metadata/properties"/>
+  </ds:schemaRefs>
+</ds:datastoreItem>
+</file>
+
+<file path=customXml/itemProps3.xml><?xml version="1.0" encoding="utf-8"?>
+<ds:datastoreItem xmlns:ds="http://schemas.openxmlformats.org/officeDocument/2006/customXml" ds:itemID="{A976FBD8-E2B1-46C0-ACBB-B920108BE5B2}">
+  <ds:schemaRefs>
+    <ds:schemaRef ds:uri="http://schemas.openxmlformats.org/officeDocument/2006/bibliography"/>
+  </ds:schemaRefs>
+</ds:datastoreItem>
+</file>
+
+<file path=customXml/itemProps4.xml><?xml version="1.0" encoding="utf-8"?>
+<ds:datastoreItem xmlns:ds="http://schemas.openxmlformats.org/officeDocument/2006/customXml" ds:itemID="{ABE91D9D-E230-4D73-BAA6-EE83D801CFC1}">
+  <ds:schemaRefs>
+    <ds:schemaRef ds:uri="http://schemas.microsoft.com/sharepoint/v3/contenttype/forms"/>
+  </ds:schemaRefs>
+</ds:datastoreItem>
+</file>
+
 <file path=docMetadata/LabelInfo.xml><?xml version="1.0" encoding="utf-8"?>
 <clbl:labelList xmlns:clbl="http://schemas.microsoft.com/office/2020/mipLabelMetadata">
   <clbl:label id="{8331b18d-2d87-48ef-a35f-ac8818ebf9b4}" enabled="0" method="" siteId="{8331b18d-2d87-48ef-a35f-ac8818ebf9b4}" removed="1"/>

</xml_diff>

<commit_message>
Add Section 3.2 DSO
</commit_message>
<xml_diff>
--- a/public/CAFTOP_Template.docx
+++ b/public/CAFTOP_Template.docx
@@ -730,6 +730,7 @@
               <w:t xml:space="preserve"> {</w:t>
             </w:r>
             <w:proofErr w:type="spellStart"/>
+            <w:proofErr w:type="gramStart"/>
             <w:r>
               <w:rPr>
                 <w:rFonts w:ascii="Times New Roman" w:eastAsiaTheme="majorEastAsia" w:hAnsi="Times New Roman"/>
@@ -739,6 +740,7 @@
               <w:t>Info.TechOrderManager.FirstName</w:t>
             </w:r>
             <w:proofErr w:type="spellEnd"/>
+            <w:proofErr w:type="gramEnd"/>
             <w:r>
               <w:rPr>
                 <w:rFonts w:ascii="Times New Roman" w:eastAsiaTheme="majorEastAsia" w:hAnsi="Times New Roman"/>
@@ -841,6 +843,7 @@
               <w:t xml:space="preserve"> {</w:t>
             </w:r>
             <w:proofErr w:type="spellStart"/>
+            <w:proofErr w:type="gramStart"/>
             <w:r>
               <w:rPr>
                 <w:rFonts w:ascii="Times New Roman" w:eastAsiaTheme="majorEastAsia" w:hAnsi="Times New Roman"/>
@@ -850,6 +853,7 @@
               <w:t>Info.TechOrderManager.Email</w:t>
             </w:r>
             <w:proofErr w:type="spellEnd"/>
+            <w:proofErr w:type="gramEnd"/>
             <w:r>
               <w:rPr>
                 <w:rFonts w:ascii="Times New Roman" w:eastAsiaTheme="majorEastAsia" w:hAnsi="Times New Roman"/>
@@ -919,7 +923,7 @@
         </w:rPr>
         <w:fldChar w:fldCharType="separate"/>
       </w:r>
-      <w:hyperlink w:anchor="_Toc177022371" w:history="1">
+      <w:hyperlink w:anchor="_Toc177034200" w:history="1">
         <w:r>
           <w:rPr>
             <w:rStyle w:val="Hyperlink"/>
@@ -946,7 +950,7 @@
             <w:noProof/>
             <w:webHidden/>
           </w:rPr>
-          <w:instrText xml:space="preserve"> PAGEREF _Toc177022371 \h </w:instrText>
+          <w:instrText xml:space="preserve"> PAGEREF _Toc177034200 \h </w:instrText>
         </w:r>
         <w:r>
           <w:rPr>
@@ -987,7 +991,7 @@
           <w14:ligatures w14:val="standardContextual"/>
         </w:rPr>
       </w:pPr>
-      <w:hyperlink w:anchor="_Toc177022372" w:history="1">
+      <w:hyperlink w:anchor="_Toc177034201" w:history="1">
         <w:r>
           <w:rPr>
             <w:rStyle w:val="Hyperlink"/>
@@ -1014,7 +1018,7 @@
             <w:noProof/>
             <w:webHidden/>
           </w:rPr>
-          <w:instrText xml:space="preserve"> PAGEREF _Toc177022372 \h </w:instrText>
+          <w:instrText xml:space="preserve"> PAGEREF _Toc177034201 \h </w:instrText>
         </w:r>
         <w:r>
           <w:rPr>
@@ -1055,7 +1059,7 @@
           <w14:ligatures w14:val="standardContextual"/>
         </w:rPr>
       </w:pPr>
-      <w:hyperlink w:anchor="_Toc177022373" w:history="1">
+      <w:hyperlink w:anchor="_Toc177034202" w:history="1">
         <w:r>
           <w:rPr>
             <w:rStyle w:val="Hyperlink"/>
@@ -1082,7 +1086,7 @@
             <w:noProof/>
             <w:webHidden/>
           </w:rPr>
-          <w:instrText xml:space="preserve"> PAGEREF _Toc177022373 \h </w:instrText>
+          <w:instrText xml:space="preserve"> PAGEREF _Toc177034202 \h </w:instrText>
         </w:r>
         <w:r>
           <w:rPr>
@@ -1123,7 +1127,7 @@
           <w14:ligatures w14:val="standardContextual"/>
         </w:rPr>
       </w:pPr>
-      <w:hyperlink w:anchor="_Toc177022374" w:history="1">
+      <w:hyperlink w:anchor="_Toc177034203" w:history="1">
         <w:r>
           <w:rPr>
             <w:rStyle w:val="Hyperlink"/>
@@ -1150,7 +1154,7 @@
             <w:noProof/>
             <w:webHidden/>
           </w:rPr>
-          <w:instrText xml:space="preserve"> PAGEREF _Toc177022374 \h </w:instrText>
+          <w:instrText xml:space="preserve"> PAGEREF _Toc177034203 \h </w:instrText>
         </w:r>
         <w:r>
           <w:rPr>
@@ -1191,7 +1195,7 @@
           <w14:ligatures w14:val="standardContextual"/>
         </w:rPr>
       </w:pPr>
-      <w:hyperlink w:anchor="_Toc177022375" w:history="1">
+      <w:hyperlink w:anchor="_Toc177034204" w:history="1">
         <w:r>
           <w:rPr>
             <w:rStyle w:val="Hyperlink"/>
@@ -1218,7 +1222,7 @@
             <w:noProof/>
             <w:webHidden/>
           </w:rPr>
-          <w:instrText xml:space="preserve"> PAGEREF _Toc177022375 \h </w:instrText>
+          <w:instrText xml:space="preserve"> PAGEREF _Toc177034204 \h </w:instrText>
         </w:r>
         <w:r>
           <w:rPr>
@@ -1259,7 +1263,7 @@
           <w14:ligatures w14:val="standardContextual"/>
         </w:rPr>
       </w:pPr>
-      <w:hyperlink w:anchor="_Toc177022376" w:history="1">
+      <w:hyperlink w:anchor="_Toc177034205" w:history="1">
         <w:r>
           <w:rPr>
             <w:rStyle w:val="Hyperlink"/>
@@ -1286,7 +1290,7 @@
             <w:noProof/>
             <w:webHidden/>
           </w:rPr>
-          <w:instrText xml:space="preserve"> PAGEREF _Toc177022376 \h </w:instrText>
+          <w:instrText xml:space="preserve"> PAGEREF _Toc177034205 \h </w:instrText>
         </w:r>
         <w:r>
           <w:rPr>
@@ -1327,7 +1331,7 @@
           <w14:ligatures w14:val="standardContextual"/>
         </w:rPr>
       </w:pPr>
-      <w:hyperlink w:anchor="_Toc177022377" w:history="1">
+      <w:hyperlink w:anchor="_Toc177034206" w:history="1">
         <w:r>
           <w:rPr>
             <w:rStyle w:val="Hyperlink"/>
@@ -1354,7 +1358,7 @@
             <w:noProof/>
             <w:webHidden/>
           </w:rPr>
-          <w:instrText xml:space="preserve"> PAGEREF _Toc177022377 \h </w:instrText>
+          <w:instrText xml:space="preserve"> PAGEREF _Toc177034206 \h </w:instrText>
         </w:r>
         <w:r>
           <w:rPr>
@@ -1395,7 +1399,7 @@
           <w14:ligatures w14:val="standardContextual"/>
         </w:rPr>
       </w:pPr>
-      <w:hyperlink w:anchor="_Toc177022378" w:history="1">
+      <w:hyperlink w:anchor="_Toc177034207" w:history="1">
         <w:r>
           <w:rPr>
             <w:rStyle w:val="Hyperlink"/>
@@ -1422,7 +1426,7 @@
             <w:noProof/>
             <w:webHidden/>
           </w:rPr>
-          <w:instrText xml:space="preserve"> PAGEREF _Toc177022378 \h </w:instrText>
+          <w:instrText xml:space="preserve"> PAGEREF _Toc177034207 \h </w:instrText>
         </w:r>
         <w:r>
           <w:rPr>
@@ -1463,7 +1467,7 @@
           <w14:ligatures w14:val="standardContextual"/>
         </w:rPr>
       </w:pPr>
-      <w:hyperlink w:anchor="_Toc177022379" w:history="1">
+      <w:hyperlink w:anchor="_Toc177034208" w:history="1">
         <w:r>
           <w:rPr>
             <w:rStyle w:val="Hyperlink"/>
@@ -1490,7 +1494,7 @@
             <w:noProof/>
             <w:webHidden/>
           </w:rPr>
-          <w:instrText xml:space="preserve"> PAGEREF _Toc177022379 \h </w:instrText>
+          <w:instrText xml:space="preserve"> PAGEREF _Toc177034208 \h </w:instrText>
         </w:r>
         <w:r>
           <w:rPr>
@@ -1532,7 +1536,7 @@
           <w14:ligatures w14:val="standardContextual"/>
         </w:rPr>
       </w:pPr>
-      <w:hyperlink w:anchor="_Toc177022380" w:history="1">
+      <w:hyperlink w:anchor="_Toc177034209" w:history="1">
         <w:r>
           <w:rPr>
             <w:rStyle w:val="Hyperlink"/>
@@ -1576,7 +1580,7 @@
             <w:noProof/>
             <w:webHidden/>
           </w:rPr>
-          <w:instrText xml:space="preserve"> PAGEREF _Toc177022380 \h </w:instrText>
+          <w:instrText xml:space="preserve"> PAGEREF _Toc177034209 \h </w:instrText>
         </w:r>
         <w:r>
           <w:rPr>
@@ -1617,7 +1621,7 @@
           <w14:ligatures w14:val="standardContextual"/>
         </w:rPr>
       </w:pPr>
-      <w:hyperlink w:anchor="_Toc177022381" w:history="1">
+      <w:hyperlink w:anchor="_Toc177034210" w:history="1">
         <w:r>
           <w:rPr>
             <w:rStyle w:val="Hyperlink"/>
@@ -1660,7 +1664,7 @@
             <w:noProof/>
             <w:webHidden/>
           </w:rPr>
-          <w:instrText xml:space="preserve"> PAGEREF _Toc177022381 \h </w:instrText>
+          <w:instrText xml:space="preserve"> PAGEREF _Toc177034210 \h </w:instrText>
         </w:r>
         <w:r>
           <w:rPr>
@@ -1701,7 +1705,7 @@
           <w14:ligatures w14:val="standardContextual"/>
         </w:rPr>
       </w:pPr>
-      <w:hyperlink w:anchor="_Toc177022382" w:history="1">
+      <w:hyperlink w:anchor="_Toc177034211" w:history="1">
         <w:r>
           <w:rPr>
             <w:rStyle w:val="Hyperlink"/>
@@ -1744,7 +1748,7 @@
             <w:noProof/>
             <w:webHidden/>
           </w:rPr>
-          <w:instrText xml:space="preserve"> PAGEREF _Toc177022382 \h </w:instrText>
+          <w:instrText xml:space="preserve"> PAGEREF _Toc177034211 \h </w:instrText>
         </w:r>
         <w:r>
           <w:rPr>
@@ -1785,7 +1789,7 @@
           <w14:ligatures w14:val="standardContextual"/>
         </w:rPr>
       </w:pPr>
-      <w:hyperlink w:anchor="_Toc177022383" w:history="1">
+      <w:hyperlink w:anchor="_Toc177034212" w:history="1">
         <w:r>
           <w:rPr>
             <w:rStyle w:val="Hyperlink"/>
@@ -1828,7 +1832,7 @@
             <w:noProof/>
             <w:webHidden/>
           </w:rPr>
-          <w:instrText xml:space="preserve"> PAGEREF _Toc177022383 \h </w:instrText>
+          <w:instrText xml:space="preserve"> PAGEREF _Toc177034212 \h </w:instrText>
         </w:r>
         <w:r>
           <w:rPr>
@@ -1869,7 +1873,7 @@
           <w14:ligatures w14:val="standardContextual"/>
         </w:rPr>
       </w:pPr>
-      <w:hyperlink w:anchor="_Toc177022384" w:history="1">
+      <w:hyperlink w:anchor="_Toc177034213" w:history="1">
         <w:r>
           <w:rPr>
             <w:rStyle w:val="Hyperlink"/>
@@ -1912,7 +1916,7 @@
             <w:noProof/>
             <w:webHidden/>
           </w:rPr>
-          <w:instrText xml:space="preserve"> PAGEREF _Toc177022384 \h </w:instrText>
+          <w:instrText xml:space="preserve"> PAGEREF _Toc177034213 \h </w:instrText>
         </w:r>
         <w:r>
           <w:rPr>
@@ -1953,7 +1957,7 @@
           <w14:ligatures w14:val="standardContextual"/>
         </w:rPr>
       </w:pPr>
-      <w:hyperlink w:anchor="_Toc177022385" w:history="1">
+      <w:hyperlink w:anchor="_Toc177034214" w:history="1">
         <w:r>
           <w:rPr>
             <w:rStyle w:val="Hyperlink"/>
@@ -1996,7 +2000,7 @@
             <w:noProof/>
             <w:webHidden/>
           </w:rPr>
-          <w:instrText xml:space="preserve"> PAGEREF _Toc177022385 \h </w:instrText>
+          <w:instrText xml:space="preserve"> PAGEREF _Toc177034214 \h </w:instrText>
         </w:r>
         <w:r>
           <w:rPr>
@@ -2037,7 +2041,7 @@
           <w14:ligatures w14:val="standardContextual"/>
         </w:rPr>
       </w:pPr>
-      <w:hyperlink w:anchor="_Toc177022386" w:history="1">
+      <w:hyperlink w:anchor="_Toc177034215" w:history="1">
         <w:r>
           <w:rPr>
             <w:rStyle w:val="Hyperlink"/>
@@ -2080,7 +2084,7 @@
             <w:noProof/>
             <w:webHidden/>
           </w:rPr>
-          <w:instrText xml:space="preserve"> PAGEREF _Toc177022386 \h </w:instrText>
+          <w:instrText xml:space="preserve"> PAGEREF _Toc177034215 \h </w:instrText>
         </w:r>
         <w:r>
           <w:rPr>
@@ -2122,7 +2126,7 @@
           <w14:ligatures w14:val="standardContextual"/>
         </w:rPr>
       </w:pPr>
-      <w:hyperlink w:anchor="_Toc177022387" w:history="1">
+      <w:hyperlink w:anchor="_Toc177034216" w:history="1">
         <w:r>
           <w:rPr>
             <w:rStyle w:val="Hyperlink"/>
@@ -2166,7 +2170,91 @@
             <w:noProof/>
             <w:webHidden/>
           </w:rPr>
-          <w:instrText xml:space="preserve"> PAGEREF _Toc177022387 \h </w:instrText>
+          <w:instrText xml:space="preserve"> PAGEREF _Toc177034216 \h </w:instrText>
+        </w:r>
+        <w:r>
+          <w:rPr>
+            <w:noProof/>
+            <w:webHidden/>
+          </w:rPr>
+        </w:r>
+        <w:r>
+          <w:rPr>
+            <w:noProof/>
+            <w:webHidden/>
+          </w:rPr>
+          <w:fldChar w:fldCharType="separate"/>
+        </w:r>
+        <w:r>
+          <w:rPr>
+            <w:noProof/>
+            <w:webHidden/>
+          </w:rPr>
+          <w:t>7</w:t>
+        </w:r>
+        <w:r>
+          <w:rPr>
+            <w:noProof/>
+            <w:webHidden/>
+          </w:rPr>
+          <w:fldChar w:fldCharType="end"/>
+        </w:r>
+      </w:hyperlink>
+    </w:p>
+    <w:p>
+      <w:pPr>
+        <w:pStyle w:val="TOC2"/>
+        <w:rPr>
+          <w:rFonts w:asciiTheme="minorHAnsi" w:hAnsiTheme="minorHAnsi" w:cstheme="minorBidi"/>
+          <w:noProof/>
+          <w:kern w:val="2"/>
+          <w14:ligatures w14:val="standardContextual"/>
+        </w:rPr>
+      </w:pPr>
+      <w:hyperlink w:anchor="_Toc177034217" w:history="1">
+        <w:r>
+          <w:rPr>
+            <w:rStyle w:val="Hyperlink"/>
+            <w:noProof/>
+          </w:rPr>
+          <w:t>3.2</w:t>
+        </w:r>
+        <w:r>
+          <w:rPr>
+            <w:rFonts w:asciiTheme="minorHAnsi" w:hAnsiTheme="minorHAnsi" w:cstheme="minorBidi"/>
+            <w:noProof/>
+            <w:kern w:val="2"/>
+            <w14:ligatures w14:val="standardContextual"/>
+          </w:rPr>
+          <w:tab/>
+        </w:r>
+        <w:r>
+          <w:rPr>
+            <w:rStyle w:val="Hyperlink"/>
+            <w:noProof/>
+          </w:rPr>
+          <w:t>{Info.ProgramName} Data Services Online (DSO) Upload, Packaging and Postage</w:t>
+        </w:r>
+        <w:r>
+          <w:rPr>
+            <w:noProof/>
+            <w:webHidden/>
+          </w:rPr>
+          <w:tab/>
+        </w:r>
+        <w:r>
+          <w:rPr>
+            <w:noProof/>
+            <w:webHidden/>
+          </w:rPr>
+          <w:fldChar w:fldCharType="begin"/>
+        </w:r>
+        <w:r>
+          <w:rPr>
+            <w:noProof/>
+            <w:webHidden/>
+          </w:rPr>
+          <w:instrText xml:space="preserve"> PAGEREF _Toc177034217 \h </w:instrText>
         </w:r>
         <w:r>
           <w:rPr>
@@ -2208,7 +2296,7 @@
           <w14:ligatures w14:val="standardContextual"/>
         </w:rPr>
       </w:pPr>
-      <w:hyperlink w:anchor="_Toc177022388" w:history="1">
+      <w:hyperlink w:anchor="_Toc177034218" w:history="1">
         <w:r>
           <w:rPr>
             <w:rStyle w:val="Hyperlink"/>
@@ -2252,7 +2340,7 @@
             <w:noProof/>
             <w:webHidden/>
           </w:rPr>
-          <w:instrText xml:space="preserve"> PAGEREF _Toc177022388 \h </w:instrText>
+          <w:instrText xml:space="preserve"> PAGEREF _Toc177034218 \h </w:instrText>
         </w:r>
         <w:r>
           <w:rPr>
@@ -2336,8 +2424,13 @@
         <w:t xml:space="preserve"> in development of the CAFTOP Narrative</w:t>
       </w:r>
       <w:r>
-        <w:t>. This template was created to standardize the narrative across all AF programs since their work should be fairly standard</w:t>
-      </w:r>
+        <w:t xml:space="preserve">. This template was created to standardize the narrative across all AF programs since their work should be </w:t>
+      </w:r>
+      <w:proofErr w:type="gramStart"/>
+      <w:r>
+        <w:t>fairly standard</w:t>
+      </w:r>
+      <w:proofErr w:type="gramEnd"/>
       <w:r>
         <w:t xml:space="preserve">. </w:t>
       </w:r>
@@ -2460,7 +2553,15 @@
         <w:t xml:space="preserve"> </w:t>
       </w:r>
       <w:r>
-        <w:t>Section 3.0 Program Distribution uses the term “Non-Mod” which mea</w:t>
+        <w:t>Section 3.0 Program Distribution uses the term “</w:t>
+      </w:r>
+      <w:proofErr w:type="gramStart"/>
+      <w:r>
+        <w:t>Non-Mod</w:t>
+      </w:r>
+      <w:proofErr w:type="gramEnd"/>
+      <w:r>
+        <w:t>” which mea</w:t>
       </w:r>
       <w:r>
         <w:t>ns</w:t>
@@ -2474,11 +2575,16 @@
       <w:r>
         <w:t xml:space="preserve"> “</w:t>
       </w:r>
+      <w:proofErr w:type="gramStart"/>
       <w:r>
         <w:t>N</w:t>
       </w:r>
       <w:r>
-        <w:t>on-Mod” will be used</w:t>
+        <w:t>on-Mod</w:t>
+      </w:r>
+      <w:proofErr w:type="gramEnd"/>
+      <w:r>
+        <w:t>” will be used</w:t>
       </w:r>
       <w:r>
         <w:t xml:space="preserve"> through</w:t>
@@ -2642,7 +2748,7 @@
     </w:p>
     <w:p/>
     <w:p>
-      <w:bookmarkStart w:id="0" w:name="_Toc177022371"/>
+      <w:bookmarkStart w:id="0" w:name="_Toc177034200"/>
       <w:r>
         <w:rPr>
           <w:rStyle w:val="Heading1Char"/>
@@ -2721,7 +2827,7 @@
     </w:p>
     <w:p/>
     <w:p>
-      <w:bookmarkStart w:id="1" w:name="_Toc177022372"/>
+      <w:bookmarkStart w:id="1" w:name="_Toc177034201"/>
       <w:r>
         <w:rPr>
           <w:rStyle w:val="Heading2Char"/>
@@ -2753,7 +2859,7 @@
     </w:p>
     <w:p/>
     <w:p>
-      <w:bookmarkStart w:id="2" w:name="_Toc177022373"/>
+      <w:bookmarkStart w:id="2" w:name="_Toc177034202"/>
       <w:r>
         <w:rPr>
           <w:rStyle w:val="Heading2Char"/>
@@ -2859,6 +2965,7 @@
       <w:r>
         <w:t>ContractNumber} for the TO labor/sustainment. This contract will expire on {</w:t>
       </w:r>
+      <w:proofErr w:type="gramStart"/>
       <w:r>
         <w:t>Labor</w:t>
       </w:r>
@@ -2869,7 +2976,11 @@
         <w:t>ContractorSupport.</w:t>
       </w:r>
       <w:r>
-        <w:t>ContractExpiration}.{/}{#Distribution.</w:t>
+        <w:t>ContractExpiration</w:t>
+      </w:r>
+      <w:proofErr w:type="gramEnd"/>
+      <w:r>
+        <w:t>}.{/}{#Distribution.</w:t>
       </w:r>
       <w:r>
         <w:t>hasDistCost</w:t>
@@ -2927,7 +3038,7 @@
     </w:p>
     <w:p/>
     <w:p>
-      <w:bookmarkStart w:id="3" w:name="_Toc177022374"/>
+      <w:bookmarkStart w:id="3" w:name="_Toc177034203"/>
       <w:r>
         <w:rPr>
           <w:rStyle w:val="Heading2Char"/>
@@ -3002,13 +3113,21 @@
         <w:t>AuthoredInTOAPType</w:t>
       </w:r>
       <w:r>
-        <w:t xml:space="preserve"> === “fully”</w:t>
+        <w:t xml:space="preserve"> === “fully</w:t>
+      </w:r>
+      <w:proofErr w:type="gramStart"/>
+      <w:r>
+        <w:t>”</w:t>
       </w:r>
       <w:r>
         <w:t>}</w:t>
       </w:r>
       <w:r>
-        <w:t xml:space="preserve">All </w:t>
+        <w:t>All</w:t>
+      </w:r>
+      <w:proofErr w:type="gramEnd"/>
+      <w:r>
+        <w:t xml:space="preserve"> </w:t>
       </w:r>
       <w:r>
         <w:t>{</w:t>
@@ -3022,10 +3141,18 @@
         <w:t xml:space="preserve">} </w:t>
       </w:r>
       <w:r>
-        <w:t>TOs are authored and sustained in TOAP. All future TOs to include modification or newly developed TOs will be developed in TOAP. TOs moving from acquisition to sustainment will be authored and sustained in TOAP.</w:t>
-      </w:r>
-      <w:r>
-        <w:t>{/</w:t>
+        <w:t xml:space="preserve">TOs are authored and sustained in TOAP. All future TOs to include modification or newly developed TOs will be developed in TOAP. TOs moving from acquisition to sustainment will be authored and sustained in </w:t>
+      </w:r>
+      <w:proofErr w:type="gramStart"/>
+      <w:r>
+        <w:t>TOAP.</w:t>
+      </w:r>
+      <w:r>
+        <w:t>{</w:t>
+      </w:r>
+      <w:proofErr w:type="gramEnd"/>
+      <w:r>
+        <w:t>/</w:t>
       </w:r>
       <w:r>
         <w:t>}</w:t>
@@ -3188,10 +3315,18 @@
         <w:t>}</w:t>
       </w:r>
       <w:r>
-        <w:t> unpublished TOs that will be authored in TOAP.</w:t>
-      </w:r>
-      <w:r>
-        <w:t>{/}</w:t>
+        <w:t xml:space="preserve"> unpublished TOs that will be authored in </w:t>
+      </w:r>
+      <w:proofErr w:type="gramStart"/>
+      <w:r>
+        <w:t>TOAP.</w:t>
+      </w:r>
+      <w:r>
+        <w:t>{</w:t>
+      </w:r>
+      <w:proofErr w:type="gramEnd"/>
+      <w:r>
+        <w:t>/}</w:t>
       </w:r>
       <w:r>
         <w:t>{#TechnicalOrders.</w:t>
@@ -3236,10 +3371,18 @@
         <w:t xml:space="preserve"> </w:t>
       </w:r>
       <w:r>
-        <w:t>{TechnicalOrders.Explanation}</w:t>
-      </w:r>
-      <w:r>
-        <w:t>{/}{/}</w:t>
+        <w:t>{</w:t>
+      </w:r>
+      <w:proofErr w:type="gramStart"/>
+      <w:r>
+        <w:t>TechnicalOrders.Explanation}</w:t>
+      </w:r>
+      <w:r>
+        <w:t>{</w:t>
+      </w:r>
+      <w:proofErr w:type="gramEnd"/>
+      <w:r>
+        <w:t>/}{/}</w:t>
       </w:r>
       <w:r>
         <w:t>{#TechnicalOrders.</w:t>
@@ -3262,7 +3405,7 @@
     </w:p>
     <w:p/>
     <w:p>
-      <w:bookmarkStart w:id="4" w:name="_Toc177022375"/>
+      <w:bookmarkStart w:id="4" w:name="_Toc177034204"/>
       <w:r>
         <w:rPr>
           <w:rStyle w:val="Heading2Char"/>
@@ -3417,7 +3560,7 @@
     </w:p>
     <w:p/>
     <w:p>
-      <w:bookmarkStart w:id="5" w:name="_Toc177022376"/>
+      <w:bookmarkStart w:id="5" w:name="_Toc177034205"/>
       <w:r>
         <w:rPr>
           <w:rStyle w:val="Heading2Char"/>
@@ -3479,13 +3622,21 @@
         <w:t>NumInAcquisition</w:t>
       </w:r>
       <w:r>
-        <w:t xml:space="preserve"> === 0</w:t>
+        <w:t xml:space="preserve"> === </w:t>
+      </w:r>
+      <w:proofErr w:type="gramStart"/>
+      <w:r>
+        <w:t>0</w:t>
       </w:r>
       <w:r>
         <w:t>}</w:t>
       </w:r>
       <w:r>
-        <w:t>There are no TOs currently in Acquisition.</w:t>
+        <w:t>There</w:t>
+      </w:r>
+      <w:proofErr w:type="gramEnd"/>
+      <w:r>
+        <w:t xml:space="preserve"> are no TOs currently in Acquisition.</w:t>
       </w:r>
       <w:r>
         <w:t>{/}</w:t>
@@ -3517,15 +3668,23 @@
         <w:t>}</w:t>
       </w:r>
       <w:r>
-        <w:t xml:space="preserve"> TOs in the acquisition process. Effort will be made to ensure that all future TOs acquired will be delivered in digital format.</w:t>
-      </w:r>
-      <w:r>
-        <w:t>{/}</w:t>
+        <w:t xml:space="preserve"> TOs in the acquisition process. Effort will be made to ensure that all future TOs acquired will be delivered in digital </w:t>
+      </w:r>
+      <w:proofErr w:type="gramStart"/>
+      <w:r>
+        <w:t>format.</w:t>
+      </w:r>
+      <w:r>
+        <w:t>{</w:t>
+      </w:r>
+      <w:proofErr w:type="gramEnd"/>
+      <w:r>
+        <w:t>/}</w:t>
       </w:r>
     </w:p>
     <w:p/>
     <w:p>
-      <w:bookmarkStart w:id="6" w:name="_Toc177022377"/>
+      <w:bookmarkStart w:id="6" w:name="_Toc177034206"/>
       <w:r>
         <w:rPr>
           <w:rStyle w:val="Heading2Char"/>
@@ -3576,7 +3735,7 @@
     </w:p>
     <w:p/>
     <w:p>
-      <w:bookmarkStart w:id="7" w:name="_Toc177022378"/>
+      <w:bookmarkStart w:id="7" w:name="_Toc177034207"/>
       <w:r>
         <w:rPr>
           <w:rStyle w:val="Heading2Char"/>
@@ -3734,10 +3893,18 @@
         <w:t xml:space="preserve">there are no plans to convert to Standard Generalized Markup Language (SGML). </w:t>
       </w:r>
       <w:r>
-        <w:t>{#TechnicalOrders.NumUnpublished &gt; 0}</w:t>
-      </w:r>
-      <w:r>
-        <w:t>Currently there are</w:t>
+        <w:t xml:space="preserve">{#TechnicalOrders.NumUnpublished &gt; </w:t>
+      </w:r>
+      <w:proofErr w:type="gramStart"/>
+      <w:r>
+        <w:t>0}</w:t>
+      </w:r>
+      <w:r>
+        <w:t>Currently</w:t>
+      </w:r>
+      <w:proofErr w:type="gramEnd"/>
+      <w:r>
+        <w:t xml:space="preserve"> there are</w:t>
       </w:r>
       <w:r>
         <w:t xml:space="preserve"> {</w:t>
@@ -3771,7 +3938,7 @@
     </w:p>
     <w:p/>
     <w:p>
-      <w:bookmarkStart w:id="8" w:name="_Toc177022379"/>
+      <w:bookmarkStart w:id="8" w:name="_Toc177034208"/>
       <w:r>
         <w:rPr>
           <w:rStyle w:val="Heading2Char"/>
@@ -3834,7 +4001,7 @@
         </w:tabs>
         <w:ind w:left="0" w:firstLine="0"/>
       </w:pPr>
-      <w:bookmarkStart w:id="9" w:name="_Toc177022380"/>
+      <w:bookmarkStart w:id="9" w:name="_Toc177034209"/>
       <w:r>
         <w:rPr>
           <w:rStyle w:val="Heading1Char"/>
@@ -3931,7 +4098,7 @@
         </w:tabs>
         <w:ind w:left="0" w:firstLine="0"/>
       </w:pPr>
-      <w:bookmarkStart w:id="10" w:name="_Toc177022381"/>
+      <w:bookmarkStart w:id="10" w:name="_Toc177034210"/>
       <w:r>
         <w:rPr>
           <w:rStyle w:val="Heading2Char"/>
@@ -4069,7 +4236,7 @@
         </w:tabs>
         <w:ind w:left="0" w:firstLine="0"/>
       </w:pPr>
-      <w:bookmarkStart w:id="11" w:name="_Toc177022382"/>
+      <w:bookmarkStart w:id="11" w:name="_Toc177034211"/>
       <w:r>
         <w:rPr>
           <w:rStyle w:val="Heading2Char"/>
@@ -4200,7 +4367,15 @@
         <w:t xml:space="preserve"> </w:t>
       </w:r>
       <w:r>
-        <w:t>Labor Non-Mod revisions cannot be create</w:t>
+        <w:t xml:space="preserve">Labor </w:t>
+      </w:r>
+      <w:proofErr w:type="gramStart"/>
+      <w:r>
+        <w:t>Non-Mod</w:t>
+      </w:r>
+      <w:proofErr w:type="gramEnd"/>
+      <w:r>
+        <w:t xml:space="preserve"> revisions cannot be create</w:t>
       </w:r>
       <w:r>
         <w:t>d</w:t>
@@ -4256,7 +4431,7 @@
         </w:tabs>
         <w:ind w:left="0" w:firstLine="0"/>
       </w:pPr>
-      <w:bookmarkStart w:id="12" w:name="_Toc177022383"/>
+      <w:bookmarkStart w:id="12" w:name="_Toc177034212"/>
       <w:r>
         <w:rPr>
           <w:rStyle w:val="Heading2Char"/>
@@ -4297,7 +4472,15 @@
         <w:t>,</w:t>
       </w:r>
       <w:r>
-        <w:t xml:space="preserve"> and maintaining current status of data within an electronic database for electronic display of </w:t>
+        <w:t xml:space="preserve"> and maintaining </w:t>
+      </w:r>
+      <w:proofErr w:type="gramStart"/>
+      <w:r>
+        <w:t>current status</w:t>
+      </w:r>
+      <w:proofErr w:type="gramEnd"/>
+      <w:r>
+        <w:t xml:space="preserve"> of data within an electronic database for electronic display of </w:t>
       </w:r>
       <w:r>
         <w:t>{</w:t>
@@ -4344,7 +4527,15 @@
         <w:t>D</w:t>
       </w:r>
       <w:r>
-        <w:t xml:space="preserve"> 3048B) are located in the Technical Manual Contract Requirements (TMCR) document.</w:t>
+        <w:t xml:space="preserve"> 3048B) </w:t>
+      </w:r>
+      <w:proofErr w:type="gramStart"/>
+      <w:r>
+        <w:t>are located in</w:t>
+      </w:r>
+      <w:proofErr w:type="gramEnd"/>
+      <w:r>
+        <w:t xml:space="preserve"> the Technical Manual Contract Requirements (TMCR) document.</w:t>
       </w:r>
       <w:r>
         <w:t xml:space="preserve"> </w:t>
@@ -4458,6 +4649,7 @@
       <w:r>
         <w:t xml:space="preserve"> potentially cause equipment damage or work </w:t>
       </w:r>
+      <w:proofErr w:type="gramStart"/>
       <w:r>
         <w:t>stoppage</w:t>
       </w:r>
@@ -4465,7 +4657,11 @@
         <w:t>.</w:t>
       </w:r>
       <w:r>
-        <w:t>{/}</w:t>
+        <w:t>{</w:t>
+      </w:r>
+      <w:proofErr w:type="gramEnd"/>
+      <w:r>
+        <w:t>/}</w:t>
       </w:r>
       <w:r>
         <w:t xml:space="preserve"> </w:t>
@@ -4473,7 +4669,15 @@
     </w:p>
     <w:p>
       <w:r>
-        <w:t xml:space="preserve">{#Labor.ContractorSupport.TDSSe ===”yes” &amp;&amp; </w:t>
+        <w:t>{#</w:t>
+      </w:r>
+      <w:proofErr w:type="gramStart"/>
+      <w:r>
+        <w:t>Labor.ContractorSupport.TDSSe</w:t>
+      </w:r>
+      <w:proofErr w:type="gramEnd"/>
+      <w:r>
+        <w:t xml:space="preserve"> ===”yes” &amp;&amp; </w:t>
       </w:r>
       <w:proofErr w:type="spellStart"/>
       <w:r>
@@ -4496,7 +4700,7 @@
         </w:tabs>
         <w:ind w:left="0" w:firstLine="0"/>
       </w:pPr>
-      <w:bookmarkStart w:id="13" w:name="_Toc177022384"/>
+      <w:bookmarkStart w:id="13" w:name="_Toc177034213"/>
       <w:r>
         <w:rPr>
           <w:rStyle w:val="Heading2Char"/>
@@ -4575,7 +4779,7 @@
         </w:tabs>
         <w:ind w:left="0" w:firstLine="0"/>
       </w:pPr>
-      <w:bookmarkStart w:id="14" w:name="_Toc177022385"/>
+      <w:bookmarkStart w:id="14" w:name="_Toc177034214"/>
       <w:r>
         <w:rPr>
           <w:rStyle w:val="Heading2Char"/>
@@ -4614,10 +4818,18 @@
       </w:r>
       <w:r>
         <w:lastRenderedPageBreak/>
-        <w:t>support would create an unacceptable risk to life, health, property, mission capability and the environment. This support maintains the accuracy and consistency of TOs available to users. Without technically accurate data, full mission capability cannot be realized at field level.</w:t>
-      </w:r>
-      <w:r>
-        <w:t>{/}</w:t>
+        <w:t xml:space="preserve">support would create an unacceptable risk to life, health, property, mission capability and the environment. This support maintains the accuracy and consistency of TOs available to users. Without technically accurate data, full mission capability cannot be realized at field </w:t>
+      </w:r>
+      <w:proofErr w:type="gramStart"/>
+      <w:r>
+        <w:t>level.</w:t>
+      </w:r>
+      <w:r>
+        <w:t>{</w:t>
+      </w:r>
+      <w:proofErr w:type="gramEnd"/>
+      <w:r>
+        <w:t>/}</w:t>
       </w:r>
     </w:p>
     <w:p>
@@ -4638,7 +4850,7 @@
         </w:tabs>
         <w:ind w:left="0" w:firstLine="0"/>
       </w:pPr>
-      <w:bookmarkStart w:id="15" w:name="_Toc177022386"/>
+      <w:bookmarkStart w:id="15" w:name="_Toc177034215"/>
       <w:r>
         <w:rPr>
           <w:rStyle w:val="Heading2Char"/>
@@ -4685,6 +4897,7 @@
           <w:tab w:val="left" w:pos="360"/>
         </w:tabs>
       </w:pPr>
+      <w:proofErr w:type="gramStart"/>
       <w:r>
         <w:rPr>
           <w:b/>
@@ -4693,7 +4906,11 @@
         <w:t>Impact:</w:t>
       </w:r>
       <w:r>
-        <w:t>{Impact}</w:t>
+        <w:t>{</w:t>
+      </w:r>
+      <w:proofErr w:type="gramEnd"/>
+      <w:r>
+        <w:t>Impact}</w:t>
       </w:r>
     </w:p>
     <w:p>
@@ -4725,7 +4942,7 @@
         </w:tabs>
         <w:ind w:left="0" w:firstLine="0"/>
       </w:pPr>
-      <w:bookmarkStart w:id="16" w:name="_Toc177022387"/>
+      <w:bookmarkStart w:id="16" w:name="_Toc177034216"/>
       <w:r>
         <w:rPr>
           <w:rStyle w:val="Heading1Char"/>
@@ -4825,10 +5042,18 @@
       </w:r>
       <w:proofErr w:type="spellEnd"/>
       <w:r>
-        <w:t xml:space="preserve"> &gt; 0}</w:t>
-      </w:r>
-      <w:r>
-        <w:t xml:space="preserve">The AF </w:t>
+        <w:t xml:space="preserve"> &gt; </w:t>
+      </w:r>
+      <w:proofErr w:type="gramStart"/>
+      <w:r>
+        <w:t>0}</w:t>
+      </w:r>
+      <w:r>
+        <w:t>The</w:t>
+      </w:r>
+      <w:proofErr w:type="gramEnd"/>
+      <w:r>
+        <w:t xml:space="preserve"> AF </w:t>
       </w:r>
       <w:r>
         <w:t>transitioned</w:t>
@@ -4891,10 +5116,18 @@
         <w:t xml:space="preserve">requirements </w:t>
       </w:r>
       <w:r>
-        <w:t>under the following task.</w:t>
-      </w:r>
-      <w:r>
-        <w:t xml:space="preserve">{/}{#TechnicalOrders.NumPaper === 0 &amp;&amp; </w:t>
+        <w:t xml:space="preserve">under the following </w:t>
+      </w:r>
+      <w:proofErr w:type="gramStart"/>
+      <w:r>
+        <w:t>task.</w:t>
+      </w:r>
+      <w:r>
+        <w:t>{</w:t>
+      </w:r>
+      <w:proofErr w:type="gramEnd"/>
+      <w:r>
+        <w:t xml:space="preserve">/}{#TechnicalOrders.NumPaper === 0 &amp;&amp; </w:t>
       </w:r>
       <w:proofErr w:type="spellStart"/>
       <w:r>
@@ -4932,35 +5165,58 @@
     <w:p>
       <w:pPr>
         <w:pStyle w:val="CommentText"/>
-      </w:pPr>
-      <w:r>
-        <w:t>3.1</w:t>
-      </w:r>
+        <w:numPr>
+          <w:ilvl w:val="1"/>
+          <w:numId w:val="23"/>
+        </w:numPr>
+        <w:tabs>
+          <w:tab w:val="left" w:pos="270"/>
+        </w:tabs>
+        <w:ind w:left="0" w:firstLine="0"/>
+      </w:pPr>
       <w:r>
         <w:rPr>
           <w:b/>
         </w:rPr>
+        <w:t>{</w:t>
+      </w:r>
+      <w:proofErr w:type="spellStart"/>
+      <w:r>
+        <w:rPr>
+          <w:b/>
+        </w:rPr>
+        <w:t>Info.ProgramName</w:t>
+      </w:r>
+      <w:proofErr w:type="spellEnd"/>
+      <w:r>
+        <w:rPr>
+          <w:b/>
+        </w:rPr>
+        <w:t>}</w:t>
+      </w:r>
+      <w:r>
+        <w:rPr>
+          <w:b/>
+        </w:rPr>
         <w:t xml:space="preserve"> </w:t>
       </w:r>
       <w:r>
         <w:rPr>
           <w:b/>
         </w:rPr>
-        <w:t>{</w:t>
-      </w:r>
-      <w:proofErr w:type="spellStart"/>
+        <w:t>Duplication</w:t>
+      </w:r>
       <w:r>
         <w:rPr>
           <w:b/>
         </w:rPr>
-        <w:t>Info.ProgramName</w:t>
-      </w:r>
-      <w:proofErr w:type="spellEnd"/>
+        <w:t xml:space="preserve"> Sustainment Changes, Non-Mod Revisions and One-Time Requisitions (OTRs), Paper/CD/DVD</w:t>
+      </w:r>
       <w:r>
         <w:rPr>
           <w:b/>
         </w:rPr>
-        <w:t>}</w:t>
+        <w:t>:</w:t>
       </w:r>
       <w:r>
         <w:rPr>
@@ -4969,72 +5225,39 @@
         <w:t xml:space="preserve"> </w:t>
       </w:r>
       <w:r>
-        <w:rPr>
-          <w:b/>
-        </w:rPr>
-        <w:t>Duplication</w:t>
-      </w:r>
-      <w:r>
-        <w:rPr>
-          <w:b/>
-        </w:rPr>
-        <w:t xml:space="preserve"> Sustainment Changes, Non-Mod Revisions and One-Time Requisitions (OTRs), Paper/CD/DVD</w:t>
-      </w:r>
-      <w:r>
-        <w:rPr>
-          <w:b/>
-        </w:rPr>
-        <w:t>:</w:t>
-      </w:r>
-      <w:r>
-        <w:rPr>
-          <w:b/>
-        </w:rPr>
+        <w:t>T</w:t>
+      </w:r>
+      <w:r>
+        <w:t>echnical Order (T</w:t>
+      </w:r>
+      <w:r>
+        <w:t>O</w:t>
+      </w:r>
+      <w:r>
+        <w:t>)</w:t>
+      </w:r>
+      <w:r>
+        <w:t xml:space="preserve"> sustainment refers to all activities required to maintain the currency, and availability of </w:t>
+      </w:r>
+      <w:r>
+        <w:t>TOs.</w:t>
+      </w:r>
+      <w:r>
         <w:t xml:space="preserve"> </w:t>
       </w:r>
       <w:r>
-        <w:t>T</w:t>
-      </w:r>
-      <w:r>
-        <w:t>echnical Order (T</w:t>
-      </w:r>
-      <w:r>
-        <w:t>O</w:t>
-      </w:r>
-      <w:r>
-        <w:t>)</w:t>
-      </w:r>
-      <w:r>
-        <w:t xml:space="preserve"> sustainment refers to all activities required to maintain the currency, and availability of </w:t>
-      </w:r>
-      <w:r>
-        <w:t>TOs.</w:t>
+        <w:t>This task identifies duplication requirements associated with physical distribution resulting from approved recommended changes (RCs). Non-</w:t>
+      </w:r>
+      <w:r>
+        <w:t xml:space="preserve">Mod </w:t>
+      </w:r>
+      <w:r>
+        <w:t>revisions requirements are duplication requirements associated with updates for TO revisions.</w:t>
       </w:r>
       <w:r>
         <w:t xml:space="preserve"> </w:t>
       </w:r>
       <w:r>
-        <w:t>This task identifies</w:t>
-      </w:r>
-      <w:r>
-        <w:rPr>
-          <w:b/>
-        </w:rPr>
-        <w:t xml:space="preserve"> </w:t>
-      </w:r>
-      <w:r>
-        <w:t>duplication requirements associated with physical distribution resulting from approved recommended changes (RCs). Non-</w:t>
-      </w:r>
-      <w:r>
-        <w:t xml:space="preserve">Mod </w:t>
-      </w:r>
-      <w:r>
-        <w:t>revisions requirements are duplication requirements associated with updates for TO revisions.</w:t>
-      </w:r>
-      <w:r>
-        <w:t xml:space="preserve"> </w:t>
-      </w:r>
-      <w:r>
         <w:t>Revisions are accomplished when 70 percent or more of the basic manual is impacted by RCs, or if the TO needs to be brought up to the current Technical Manual Specifications and Standards (TMSS). OTR duplication requirements are requisitions to support the Technical Order Distribution Offices (TODO) in setting up new libraries, replacements</w:t>
       </w:r>
       <w:r>
@@ -5044,10 +5267,7 @@
         <w:t xml:space="preserve"> and training TOs. Duplication is based off the number of TODOs on subscription in </w:t>
       </w:r>
       <w:r>
-        <w:t xml:space="preserve">Enhanced Technical Information Management System </w:t>
-      </w:r>
-      <w:r>
-        <w:t>(</w:t>
+        <w:t>Enhanced Technical Information Management System (</w:t>
       </w:r>
       <w:r>
         <w:t>ETIMS</w:t>
@@ -5078,11 +5298,6 @@
       </w:r>
     </w:p>
     <w:p>
-      <w:pPr>
-        <w:rPr>
-          <w:b/>
-        </w:rPr>
-      </w:pPr>
       <w:r>
         <w:rPr>
           <w:b/>
@@ -5180,225 +5395,222 @@
       </w:r>
     </w:p>
     <w:p>
-      <w:r>
-        <w:t>3.2</w:t>
-      </w:r>
-      <w:r>
+      <w:pPr>
         <w:rPr>
           <w:b/>
         </w:rPr>
-        <w:t xml:space="preserve"> </w:t>
-      </w:r>
-      <w:r>
-        <w:rPr>
-          <w:b/>
-        </w:rPr>
-        <w:t>{</w:t>
-      </w:r>
-      <w:proofErr w:type="spellStart"/>
-      <w:r>
-        <w:rPr>
-          <w:b/>
-        </w:rPr>
-        <w:t>Info.ProgramName</w:t>
-      </w:r>
-      <w:proofErr w:type="spellEnd"/>
-      <w:r>
-        <w:rPr>
-          <w:b/>
-        </w:rPr>
-        <w:t>}</w:t>
-      </w:r>
-      <w:r>
-        <w:rPr>
-          <w:b/>
-        </w:rPr>
-        <w:t xml:space="preserve"> </w:t>
-      </w:r>
-      <w:r>
-        <w:rPr>
-          <w:b/>
-        </w:rPr>
-        <w:t>Data Services Online (DSO)</w:t>
-      </w:r>
-      <w:r>
-        <w:rPr>
-          <w:b/>
-        </w:rPr>
-        <w:t xml:space="preserve"> Upload</w:t>
-      </w:r>
-      <w:r>
-        <w:rPr>
-          <w:b/>
-        </w:rPr>
-        <w:t xml:space="preserve">, </w:t>
-      </w:r>
-      <w:r>
-        <w:rPr>
-          <w:b/>
-        </w:rPr>
-        <w:t>Packaging and Postage</w:t>
-      </w:r>
-      <w:r>
-        <w:rPr>
-          <w:b/>
-        </w:rPr>
-        <w:t>:</w:t>
-      </w:r>
-      <w:r>
-        <w:rPr>
-          <w:b/>
-        </w:rPr>
-        <w:t xml:space="preserve"> </w:t>
-      </w:r>
-      <w:r>
-        <w:t>These requirements are associated with upload cost when loading ready-to-print file</w:t>
-      </w:r>
-      <w:r>
-        <w:t>s</w:t>
-      </w:r>
-      <w:r>
-        <w:t xml:space="preserve"> of a TO into </w:t>
-      </w:r>
-      <w:r>
-        <w:t>DSO</w:t>
-      </w:r>
-      <w:r>
-        <w:t xml:space="preserve">. Additional </w:t>
-      </w:r>
-      <w:r>
-        <w:t xml:space="preserve">DSO </w:t>
-      </w:r>
-      <w:r>
-        <w:t xml:space="preserve">requirements included in distribution are </w:t>
-      </w:r>
-      <w:r>
-        <w:t>p</w:t>
-      </w:r>
-      <w:r>
-        <w:t xml:space="preserve">ackaging and </w:t>
-      </w:r>
-      <w:r>
-        <w:t>p</w:t>
-      </w:r>
-      <w:r>
-        <w:t xml:space="preserve">ostage for packaging and shipping TOs. </w:t>
-      </w:r>
-      <w:r>
-        <w:t xml:space="preserve">Upload and shipping requirements are based off the number of </w:t>
-      </w:r>
-      <w:r>
-        <w:t>Technical Order Distribution Office (</w:t>
-      </w:r>
-      <w:r>
-        <w:t>TODOs</w:t>
-      </w:r>
-      <w:r>
-        <w:t>)</w:t>
-      </w:r>
-      <w:r>
-        <w:t xml:space="preserve"> on subscription in </w:t>
-      </w:r>
-      <w:r>
-        <w:t xml:space="preserve">Enhanced Technical Information Management System </w:t>
-      </w:r>
-      <w:r>
-        <w:t>(</w:t>
-      </w:r>
-      <w:r>
-        <w:t>ETIMS</w:t>
-      </w:r>
-      <w:r>
-        <w:t>)</w:t>
-      </w:r>
-      <w:r>
-        <w:t xml:space="preserve"> </w:t>
-      </w:r>
-      <w:r>
-        <w:t xml:space="preserve">and upload and shipping average cost </w:t>
-      </w:r>
-      <w:r>
-        <w:t xml:space="preserve">are </w:t>
-      </w:r>
-      <w:r>
-        <w:t xml:space="preserve">built into the </w:t>
-      </w:r>
-      <w:r>
-        <w:t>Technical Order information Sheet (</w:t>
-      </w:r>
-      <w:r>
-        <w:t>TOIS</w:t>
-      </w:r>
-      <w:r>
-        <w:t>)</w:t>
-      </w:r>
-      <w:r>
-        <w:t>.</w:t>
-      </w:r>
-      <w:r>
-        <w:t xml:space="preserve"> </w:t>
-      </w:r>
-      <w:r>
-        <w:t xml:space="preserve">This task includes requirements identified on </w:t>
-      </w:r>
-      <w:r>
-        <w:lastRenderedPageBreak/>
-        <w:t xml:space="preserve">the </w:t>
-      </w:r>
-      <w:r>
-        <w:t>TOIS</w:t>
-      </w:r>
-      <w:r>
-        <w:t xml:space="preserve"> for </w:t>
-      </w:r>
-      <w:r>
-        <w:t>DSO</w:t>
-      </w:r>
-      <w:r>
-        <w:t xml:space="preserve"> </w:t>
-      </w:r>
-      <w:r>
-        <w:t xml:space="preserve">Initial Complete Set Upload, </w:t>
-      </w:r>
-      <w:r>
-        <w:t>DSO</w:t>
-      </w:r>
-      <w:r>
-        <w:t xml:space="preserve"> </w:t>
-      </w:r>
-      <w:r>
-        <w:t xml:space="preserve">Sustainment Changes, </w:t>
-      </w:r>
-      <w:r>
-        <w:t>DSO</w:t>
-      </w:r>
-      <w:r>
-        <w:t xml:space="preserve"> </w:t>
-      </w:r>
-      <w:r>
-        <w:t>Non-</w:t>
-      </w:r>
-      <w:r>
-        <w:t>M</w:t>
-      </w:r>
-      <w:r>
-        <w:t xml:space="preserve">od </w:t>
-      </w:r>
-      <w:r>
-        <w:t xml:space="preserve">Revisions, and </w:t>
-      </w:r>
-      <w:r>
-        <w:t>DSO</w:t>
-      </w:r>
-      <w:r>
-        <w:t xml:space="preserve"> </w:t>
-      </w:r>
-      <w:r>
-        <w:t>one-time requisitions.</w:t>
-      </w:r>
+      </w:pPr>
     </w:p>
     <w:p>
       <w:r>
+        <w:t>{#Distribution.hasDSO =</w:t>
+      </w:r>
+      <w:proofErr w:type="gramStart"/>
+      <w:r>
+        <w:t>=”yes</w:t>
+      </w:r>
+      <w:proofErr w:type="gramEnd"/>
+      <w:r>
+        <w:t>”}</w:t>
+      </w:r>
+    </w:p>
+    <w:p>
+      <w:pPr>
+        <w:pStyle w:val="ListParagraph"/>
+        <w:numPr>
+          <w:ilvl w:val="1"/>
+          <w:numId w:val="23"/>
+        </w:numPr>
+        <w:tabs>
+          <w:tab w:val="left" w:pos="360"/>
+        </w:tabs>
+        <w:ind w:left="0" w:firstLine="0"/>
+      </w:pPr>
+      <w:bookmarkStart w:id="17" w:name="_Toc177034217"/>
+      <w:r>
+        <w:rPr>
+          <w:rStyle w:val="Heading2Char"/>
+        </w:rPr>
+        <w:t>{</w:t>
+      </w:r>
+      <w:proofErr w:type="spellStart"/>
+      <w:r>
+        <w:rPr>
+          <w:rStyle w:val="Heading2Char"/>
+        </w:rPr>
+        <w:t>Info.ProgramName</w:t>
+      </w:r>
+      <w:proofErr w:type="spellEnd"/>
+      <w:r>
+        <w:rPr>
+          <w:rStyle w:val="Heading2Char"/>
+        </w:rPr>
+        <w:t>}</w:t>
+      </w:r>
+      <w:r>
+        <w:rPr>
+          <w:rStyle w:val="Heading2Char"/>
+        </w:rPr>
+        <w:t xml:space="preserve"> </w:t>
+      </w:r>
+      <w:r>
+        <w:rPr>
+          <w:rStyle w:val="Heading2Char"/>
+        </w:rPr>
+        <w:t>Data Services Online (DSO)</w:t>
+      </w:r>
+      <w:r>
+        <w:rPr>
+          <w:rStyle w:val="Heading2Char"/>
+        </w:rPr>
+        <w:t xml:space="preserve"> Upload</w:t>
+      </w:r>
+      <w:r>
+        <w:rPr>
+          <w:rStyle w:val="Heading2Char"/>
+        </w:rPr>
+        <w:t xml:space="preserve">, </w:t>
+      </w:r>
+      <w:r>
+        <w:rPr>
+          <w:rStyle w:val="Heading2Char"/>
+        </w:rPr>
+        <w:t>Packaging and Postage</w:t>
+      </w:r>
+      <w:bookmarkEnd w:id="17"/>
+      <w:r>
+        <w:t>:</w:t>
+      </w:r>
+      <w:r>
+        <w:t xml:space="preserve"> </w:t>
+      </w:r>
+      <w:r>
+        <w:t>These requirements are associated with upload cost when loading ready-to-print file</w:t>
+      </w:r>
+      <w:r>
+        <w:t>s</w:t>
+      </w:r>
+      <w:r>
+        <w:t xml:space="preserve"> of a TO into </w:t>
+      </w:r>
+      <w:r>
+        <w:t>DSO</w:t>
+      </w:r>
+      <w:r>
+        <w:t xml:space="preserve">. Additional </w:t>
+      </w:r>
+      <w:r>
+        <w:t xml:space="preserve">DSO </w:t>
+      </w:r>
+      <w:r>
+        <w:t xml:space="preserve">requirements included in distribution are </w:t>
+      </w:r>
+      <w:r>
+        <w:t>p</w:t>
+      </w:r>
+      <w:r>
+        <w:t xml:space="preserve">ackaging and </w:t>
+      </w:r>
+      <w:r>
+        <w:t>p</w:t>
+      </w:r>
+      <w:r>
+        <w:t xml:space="preserve">ostage for packaging and shipping TOs. Upload and shipping requirements are based off the number of </w:t>
+      </w:r>
+      <w:r>
+        <w:t>Technical Order Distribution Office (</w:t>
+      </w:r>
+      <w:r>
+        <w:t>TODOs</w:t>
+      </w:r>
+      <w:r>
+        <w:t>)</w:t>
+      </w:r>
+      <w:r>
+        <w:t xml:space="preserve"> on subscription in </w:t>
+      </w:r>
+      <w:r>
+        <w:t xml:space="preserve">Enhanced Technical </w:t>
+      </w:r>
+      <w:r>
+        <w:lastRenderedPageBreak/>
+        <w:t>Information Management System (</w:t>
+      </w:r>
+      <w:r>
+        <w:t>ETIMS</w:t>
+      </w:r>
+      <w:r>
+        <w:t>)</w:t>
+      </w:r>
+      <w:r>
+        <w:t xml:space="preserve"> </w:t>
+      </w:r>
+      <w:r>
+        <w:t xml:space="preserve">and upload and shipping average cost </w:t>
+      </w:r>
+      <w:r>
+        <w:t xml:space="preserve">are </w:t>
+      </w:r>
+      <w:r>
+        <w:t xml:space="preserve">built into the </w:t>
+      </w:r>
+      <w:r>
+        <w:t>Technical Order information Sheet (</w:t>
+      </w:r>
+      <w:r>
+        <w:t>TOIS</w:t>
+      </w:r>
+      <w:r>
+        <w:t>)</w:t>
+      </w:r>
+      <w:r>
+        <w:t>.</w:t>
+      </w:r>
+      <w:r>
+        <w:t xml:space="preserve"> </w:t>
+      </w:r>
+      <w:r>
+        <w:t xml:space="preserve">This task includes requirements identified on the </w:t>
+      </w:r>
+      <w:r>
+        <w:t>TOIS</w:t>
+      </w:r>
+      <w:r>
+        <w:t xml:space="preserve"> for </w:t>
+      </w:r>
+      <w:r>
+        <w:t xml:space="preserve">DSO </w:t>
+      </w:r>
+      <w:r>
+        <w:t xml:space="preserve">Initial Complete Set Upload, </w:t>
+      </w:r>
+      <w:r>
+        <w:t xml:space="preserve">DSO </w:t>
+      </w:r>
+      <w:r>
+        <w:t xml:space="preserve">Sustainment Changes, </w:t>
+      </w:r>
+      <w:r>
+        <w:t xml:space="preserve">DSO </w:t>
+      </w:r>
+      <w:r>
+        <w:t>Non-</w:t>
+      </w:r>
+      <w:r>
+        <w:t xml:space="preserve">Mod </w:t>
+      </w:r>
+      <w:r>
+        <w:t xml:space="preserve">Revisions, and </w:t>
+      </w:r>
+      <w:r>
+        <w:t xml:space="preserve">DSO </w:t>
+      </w:r>
+      <w:r>
+        <w:t>one-time requisitions.</w:t>
+      </w:r>
+    </w:p>
+    <w:p>
+      <w:r>
         <w:rPr>
           <w:b/>
         </w:rPr>
@@ -5445,28 +5657,28 @@
       </w:r>
       <w:r>
         <w:rPr>
+          <w:bCs/>
+        </w:rPr>
+        <w:t>{</w:t>
+      </w:r>
+      <w:proofErr w:type="spellStart"/>
+      <w:r>
+        <w:rPr>
+          <w:bCs/>
+        </w:rPr>
+        <w:t>Info.ProgramName</w:t>
+      </w:r>
+      <w:proofErr w:type="spellEnd"/>
+      <w:r>
+        <w:rPr>
+          <w:bCs/>
+        </w:rPr>
+        <w:t>}</w:t>
+      </w:r>
+      <w:r>
+        <w:rPr>
           <w:b/>
         </w:rPr>
-        <w:t>{</w:t>
-      </w:r>
-      <w:proofErr w:type="spellStart"/>
-      <w:r>
-        <w:rPr>
-          <w:b/>
-        </w:rPr>
-        <w:t>Info.ProgramName</w:t>
-      </w:r>
-      <w:proofErr w:type="spellEnd"/>
-      <w:r>
-        <w:rPr>
-          <w:b/>
-        </w:rPr>
-        <w:t>}</w:t>
-      </w:r>
-      <w:r>
-        <w:rPr>
-          <w:b/>
-        </w:rPr>
         <w:t xml:space="preserve"> </w:t>
       </w:r>
       <w:r>
@@ -5509,7 +5721,13 @@
         <w:t xml:space="preserve">lead to a complete </w:t>
       </w:r>
       <w:r>
-        <w:t xml:space="preserve">work stoppage.   </w:t>
+        <w:t>work stoppage.</w:t>
+      </w:r>
+    </w:p>
+    <w:p/>
+    <w:p>
+      <w:r>
+        <w:t>{/}</w:t>
       </w:r>
     </w:p>
     <w:p>
@@ -5990,7 +6208,7 @@
           <w:numId w:val="23"/>
         </w:numPr>
       </w:pPr>
-      <w:bookmarkStart w:id="17" w:name="_Toc177022388"/>
+      <w:bookmarkStart w:id="18" w:name="_Toc177034218"/>
       <w:r>
         <w:rPr>
           <w:rStyle w:val="Heading1Char"/>
@@ -6001,14 +6219,25 @@
         <w:rPr>
           <w:rStyle w:val="Heading1Char"/>
         </w:rPr>
-        <w:t>Task Prioritization</w:t>
-      </w:r>
-      <w:bookmarkEnd w:id="17"/>
+        <w:t xml:space="preserve">Task </w:t>
+      </w:r>
+      <w:proofErr w:type="gramStart"/>
+      <w:r>
+        <w:rPr>
+          <w:rStyle w:val="Heading1Char"/>
+        </w:rPr>
+        <w:t>Prioritization</w:t>
+      </w:r>
+      <w:bookmarkEnd w:id="18"/>
       <w:r>
         <w:t>:</w:t>
       </w:r>
       <w:r>
-        <w:t>{#LRDP.LRDP}</w:t>
+        <w:t>{</w:t>
+      </w:r>
+      <w:proofErr w:type="gramEnd"/>
+      <w:r>
+        <w:t>#LRDP.LRDP}</w:t>
       </w:r>
     </w:p>
     <w:p>
@@ -6042,8 +6271,13 @@
         <w:t>SeqNum</w:t>
       </w:r>
       <w:proofErr w:type="spellEnd"/>
-      <w:r>
-        <w:t>}{/}</w:t>
+      <w:proofErr w:type="gramStart"/>
+      <w:r>
+        <w:t>}{</w:t>
+      </w:r>
+      <w:proofErr w:type="gramEnd"/>
+      <w:r>
+        <w:t>/}</w:t>
       </w:r>
     </w:p>
     <w:p>
@@ -6053,6 +6287,7 @@
       <w:r>
         <w:t>{#LRDP.hasLRDP === “no</w:t>
       </w:r>
+      <w:proofErr w:type="gramStart"/>
       <w:r>
         <w:t>”</w:t>
       </w:r>
@@ -6060,7 +6295,11 @@
         <w:t>}</w:t>
       </w:r>
       <w:r>
-        <w:t>There are no LRDP tasks.</w:t>
+        <w:t>There</w:t>
+      </w:r>
+      <w:proofErr w:type="gramEnd"/>
+      <w:r>
+        <w:t xml:space="preserve"> are no LRDP tasks.</w:t>
       </w:r>
       <w:r>
         <w:t>{/}</w:t>
@@ -6178,6 +6417,7 @@
     </w:p>
     <w:p>
       <w:r>
+        <w:lastRenderedPageBreak/>
         <w:t>All signature blocks need to be added before signing.</w:t>
       </w:r>
     </w:p>
@@ -6463,6 +6703,92 @@
     </w:lvl>
   </w:abstractNum>
   <w:abstractNum w:abstractNumId="2" w15:restartNumberingAfterBreak="0">
+    <w:nsid w:val="0871068B"/>
+    <w:multiLevelType w:val="hybridMultilevel"/>
+    <w:tmpl w:val="49046AE4"/>
+    <w:lvl w:ilvl="0" w:tplc="0409000F">
+      <w:start w:val="1"/>
+      <w:numFmt w:val="decimal"/>
+      <w:lvlText w:val="%1."/>
+      <w:lvlJc w:val="left"/>
+      <w:pPr>
+        <w:ind w:left="720" w:hanging="360"/>
+      </w:pPr>
+    </w:lvl>
+    <w:lvl w:ilvl="1" w:tplc="04090019" w:tentative="1">
+      <w:start w:val="1"/>
+      <w:numFmt w:val="lowerLetter"/>
+      <w:lvlText w:val="%2."/>
+      <w:lvlJc w:val="left"/>
+      <w:pPr>
+        <w:ind w:left="1440" w:hanging="360"/>
+      </w:pPr>
+    </w:lvl>
+    <w:lvl w:ilvl="2" w:tplc="0409001B" w:tentative="1">
+      <w:start w:val="1"/>
+      <w:numFmt w:val="lowerRoman"/>
+      <w:lvlText w:val="%3."/>
+      <w:lvlJc w:val="right"/>
+      <w:pPr>
+        <w:ind w:left="2160" w:hanging="180"/>
+      </w:pPr>
+    </w:lvl>
+    <w:lvl w:ilvl="3" w:tplc="0409000F" w:tentative="1">
+      <w:start w:val="1"/>
+      <w:numFmt w:val="decimal"/>
+      <w:lvlText w:val="%4."/>
+      <w:lvlJc w:val="left"/>
+      <w:pPr>
+        <w:ind w:left="2880" w:hanging="360"/>
+      </w:pPr>
+    </w:lvl>
+    <w:lvl w:ilvl="4" w:tplc="04090019" w:tentative="1">
+      <w:start w:val="1"/>
+      <w:numFmt w:val="lowerLetter"/>
+      <w:lvlText w:val="%5."/>
+      <w:lvlJc w:val="left"/>
+      <w:pPr>
+        <w:ind w:left="3600" w:hanging="360"/>
+      </w:pPr>
+    </w:lvl>
+    <w:lvl w:ilvl="5" w:tplc="0409001B" w:tentative="1">
+      <w:start w:val="1"/>
+      <w:numFmt w:val="lowerRoman"/>
+      <w:lvlText w:val="%6."/>
+      <w:lvlJc w:val="right"/>
+      <w:pPr>
+        <w:ind w:left="4320" w:hanging="180"/>
+      </w:pPr>
+    </w:lvl>
+    <w:lvl w:ilvl="6" w:tplc="0409000F" w:tentative="1">
+      <w:start w:val="1"/>
+      <w:numFmt w:val="decimal"/>
+      <w:lvlText w:val="%7."/>
+      <w:lvlJc w:val="left"/>
+      <w:pPr>
+        <w:ind w:left="5040" w:hanging="360"/>
+      </w:pPr>
+    </w:lvl>
+    <w:lvl w:ilvl="7" w:tplc="04090019" w:tentative="1">
+      <w:start w:val="1"/>
+      <w:numFmt w:val="lowerLetter"/>
+      <w:lvlText w:val="%8."/>
+      <w:lvlJc w:val="left"/>
+      <w:pPr>
+        <w:ind w:left="5760" w:hanging="360"/>
+      </w:pPr>
+    </w:lvl>
+    <w:lvl w:ilvl="8" w:tplc="0409001B" w:tentative="1">
+      <w:start w:val="1"/>
+      <w:numFmt w:val="lowerRoman"/>
+      <w:lvlText w:val="%9."/>
+      <w:lvlJc w:val="right"/>
+      <w:pPr>
+        <w:ind w:left="6480" w:hanging="180"/>
+      </w:pPr>
+    </w:lvl>
+  </w:abstractNum>
+  <w:abstractNum w:abstractNumId="3" w15:restartNumberingAfterBreak="0">
     <w:nsid w:val="17361BA4"/>
     <w:multiLevelType w:val="hybridMultilevel"/>
     <w:tmpl w:val="2DD49E24"/>
@@ -6575,7 +6901,7 @@
       </w:rPr>
     </w:lvl>
   </w:abstractNum>
-  <w:abstractNum w:abstractNumId="3" w15:restartNumberingAfterBreak="0">
+  <w:abstractNum w:abstractNumId="4" w15:restartNumberingAfterBreak="0">
     <w:nsid w:val="1BC21D51"/>
     <w:multiLevelType w:val="hybridMultilevel"/>
     <w:tmpl w:val="5FBE95DE"/>
@@ -6665,7 +6991,7 @@
       </w:pPr>
     </w:lvl>
   </w:abstractNum>
-  <w:abstractNum w:abstractNumId="4" w15:restartNumberingAfterBreak="0">
+  <w:abstractNum w:abstractNumId="5" w15:restartNumberingAfterBreak="0">
     <w:nsid w:val="1C936FB7"/>
     <w:multiLevelType w:val="hybridMultilevel"/>
     <w:tmpl w:val="126E521C"/>
@@ -6778,7 +7104,7 @@
       </w:rPr>
     </w:lvl>
   </w:abstractNum>
-  <w:abstractNum w:abstractNumId="5" w15:restartNumberingAfterBreak="0">
+  <w:abstractNum w:abstractNumId="6" w15:restartNumberingAfterBreak="0">
     <w:nsid w:val="1D4755D7"/>
     <w:multiLevelType w:val="multilevel"/>
     <w:tmpl w:val="BB68F99A"/>
@@ -6899,7 +7225,7 @@
       </w:rPr>
     </w:lvl>
   </w:abstractNum>
-  <w:abstractNum w:abstractNumId="6" w15:restartNumberingAfterBreak="0">
+  <w:abstractNum w:abstractNumId="7" w15:restartNumberingAfterBreak="0">
     <w:nsid w:val="261A6CDB"/>
     <w:multiLevelType w:val="multilevel"/>
     <w:tmpl w:val="E27C31BC"/>
@@ -7021,7 +7347,7 @@
       </w:rPr>
     </w:lvl>
   </w:abstractNum>
-  <w:abstractNum w:abstractNumId="7" w15:restartNumberingAfterBreak="0">
+  <w:abstractNum w:abstractNumId="8" w15:restartNumberingAfterBreak="0">
     <w:nsid w:val="26D443FB"/>
     <w:multiLevelType w:val="multilevel"/>
     <w:tmpl w:val="6CB4B61E"/>
@@ -7143,7 +7469,7 @@
       </w:rPr>
     </w:lvl>
   </w:abstractNum>
-  <w:abstractNum w:abstractNumId="8" w15:restartNumberingAfterBreak="0">
+  <w:abstractNum w:abstractNumId="9" w15:restartNumberingAfterBreak="0">
     <w:nsid w:val="2B186C05"/>
     <w:multiLevelType w:val="hybridMultilevel"/>
     <w:tmpl w:val="3E3002D0"/>
@@ -7232,7 +7558,7 @@
       </w:pPr>
     </w:lvl>
   </w:abstractNum>
-  <w:abstractNum w:abstractNumId="9" w15:restartNumberingAfterBreak="0">
+  <w:abstractNum w:abstractNumId="10" w15:restartNumberingAfterBreak="0">
     <w:nsid w:val="2D1F29DB"/>
     <w:multiLevelType w:val="hybridMultilevel"/>
     <w:tmpl w:val="F7E6C7FC"/>
@@ -7318,7 +7644,7 @@
       </w:pPr>
     </w:lvl>
   </w:abstractNum>
-  <w:abstractNum w:abstractNumId="10" w15:restartNumberingAfterBreak="0">
+  <w:abstractNum w:abstractNumId="11" w15:restartNumberingAfterBreak="0">
     <w:nsid w:val="32E94A03"/>
     <w:multiLevelType w:val="hybridMultilevel"/>
     <w:tmpl w:val="4BAA485E"/>
@@ -7404,7 +7730,7 @@
       </w:pPr>
     </w:lvl>
   </w:abstractNum>
-  <w:abstractNum w:abstractNumId="11" w15:restartNumberingAfterBreak="0">
+  <w:abstractNum w:abstractNumId="12" w15:restartNumberingAfterBreak="0">
     <w:nsid w:val="340D1392"/>
     <w:multiLevelType w:val="hybridMultilevel"/>
     <w:tmpl w:val="09C89C76"/>
@@ -7517,7 +7843,7 @@
       </w:rPr>
     </w:lvl>
   </w:abstractNum>
-  <w:abstractNum w:abstractNumId="12" w15:restartNumberingAfterBreak="0">
+  <w:abstractNum w:abstractNumId="13" w15:restartNumberingAfterBreak="0">
     <w:nsid w:val="397D2BB9"/>
     <w:multiLevelType w:val="hybridMultilevel"/>
     <w:tmpl w:val="02749E1C"/>
@@ -7603,7 +7929,7 @@
       </w:pPr>
     </w:lvl>
   </w:abstractNum>
-  <w:abstractNum w:abstractNumId="13" w15:restartNumberingAfterBreak="0">
+  <w:abstractNum w:abstractNumId="14" w15:restartNumberingAfterBreak="0">
     <w:nsid w:val="438A555D"/>
     <w:multiLevelType w:val="hybridMultilevel"/>
     <w:tmpl w:val="4FD89128"/>
@@ -7689,7 +8015,7 @@
       </w:pPr>
     </w:lvl>
   </w:abstractNum>
-  <w:abstractNum w:abstractNumId="14" w15:restartNumberingAfterBreak="0">
+  <w:abstractNum w:abstractNumId="15" w15:restartNumberingAfterBreak="0">
     <w:nsid w:val="43A13001"/>
     <w:multiLevelType w:val="multilevel"/>
     <w:tmpl w:val="B0240350"/>
@@ -7811,7 +8137,7 @@
       </w:rPr>
     </w:lvl>
   </w:abstractNum>
-  <w:abstractNum w:abstractNumId="15" w15:restartNumberingAfterBreak="0">
+  <w:abstractNum w:abstractNumId="16" w15:restartNumberingAfterBreak="0">
     <w:nsid w:val="49DE1D79"/>
     <w:multiLevelType w:val="hybridMultilevel"/>
     <w:tmpl w:val="B4B66018"/>
@@ -7900,7 +8226,7 @@
       </w:pPr>
     </w:lvl>
   </w:abstractNum>
-  <w:abstractNum w:abstractNumId="16" w15:restartNumberingAfterBreak="0">
+  <w:abstractNum w:abstractNumId="17" w15:restartNumberingAfterBreak="0">
     <w:nsid w:val="4ADB6D72"/>
     <w:multiLevelType w:val="hybridMultilevel"/>
     <w:tmpl w:val="5D9A7866"/>
@@ -7986,7 +8312,7 @@
       </w:pPr>
     </w:lvl>
   </w:abstractNum>
-  <w:abstractNum w:abstractNumId="17" w15:restartNumberingAfterBreak="0">
+  <w:abstractNum w:abstractNumId="18" w15:restartNumberingAfterBreak="0">
     <w:nsid w:val="4E321848"/>
     <w:multiLevelType w:val="multilevel"/>
     <w:tmpl w:val="903E1712"/>
@@ -8099,7 +8425,7 @@
       </w:rPr>
     </w:lvl>
   </w:abstractNum>
-  <w:abstractNum w:abstractNumId="18" w15:restartNumberingAfterBreak="0">
+  <w:abstractNum w:abstractNumId="19" w15:restartNumberingAfterBreak="0">
     <w:nsid w:val="51AB5AF4"/>
     <w:multiLevelType w:val="hybridMultilevel"/>
     <w:tmpl w:val="494C6DA6"/>
@@ -8185,7 +8511,7 @@
       </w:pPr>
     </w:lvl>
   </w:abstractNum>
-  <w:abstractNum w:abstractNumId="19" w15:restartNumberingAfterBreak="0">
+  <w:abstractNum w:abstractNumId="20" w15:restartNumberingAfterBreak="0">
     <w:nsid w:val="5B6A3153"/>
     <w:multiLevelType w:val="hybridMultilevel"/>
     <w:tmpl w:val="8AFA2670"/>
@@ -8298,7 +8624,7 @@
       </w:rPr>
     </w:lvl>
   </w:abstractNum>
-  <w:abstractNum w:abstractNumId="20" w15:restartNumberingAfterBreak="0">
+  <w:abstractNum w:abstractNumId="21" w15:restartNumberingAfterBreak="0">
     <w:nsid w:val="5EAE1239"/>
     <w:multiLevelType w:val="multilevel"/>
     <w:tmpl w:val="5356625C"/>
@@ -8411,7 +8737,7 @@
       </w:rPr>
     </w:lvl>
   </w:abstractNum>
-  <w:abstractNum w:abstractNumId="21" w15:restartNumberingAfterBreak="0">
+  <w:abstractNum w:abstractNumId="22" w15:restartNumberingAfterBreak="0">
     <w:nsid w:val="604456AB"/>
     <w:multiLevelType w:val="multilevel"/>
     <w:tmpl w:val="99C45EF4"/>
@@ -8533,7 +8859,7 @@
       </w:rPr>
     </w:lvl>
   </w:abstractNum>
-  <w:abstractNum w:abstractNumId="22" w15:restartNumberingAfterBreak="0">
+  <w:abstractNum w:abstractNumId="23" w15:restartNumberingAfterBreak="0">
     <w:nsid w:val="626D2A5C"/>
     <w:multiLevelType w:val="multilevel"/>
     <w:tmpl w:val="9A60DD42"/>
@@ -8625,7 +8951,7 @@
       </w:pPr>
     </w:lvl>
   </w:abstractNum>
-  <w:abstractNum w:abstractNumId="23" w15:restartNumberingAfterBreak="0">
+  <w:abstractNum w:abstractNumId="24" w15:restartNumberingAfterBreak="0">
     <w:nsid w:val="676C787A"/>
     <w:multiLevelType w:val="hybridMultilevel"/>
     <w:tmpl w:val="814CBBCA"/>
@@ -8711,7 +9037,7 @@
       </w:pPr>
     </w:lvl>
   </w:abstractNum>
-  <w:abstractNum w:abstractNumId="24" w15:restartNumberingAfterBreak="0">
+  <w:abstractNum w:abstractNumId="25" w15:restartNumberingAfterBreak="0">
     <w:nsid w:val="6EA031F5"/>
     <w:multiLevelType w:val="multilevel"/>
     <w:tmpl w:val="9B520C18"/>
@@ -8833,7 +9159,7 @@
       </w:rPr>
     </w:lvl>
   </w:abstractNum>
-  <w:abstractNum w:abstractNumId="25" w15:restartNumberingAfterBreak="0">
+  <w:abstractNum w:abstractNumId="26" w15:restartNumberingAfterBreak="0">
     <w:nsid w:val="6EFD2C60"/>
     <w:multiLevelType w:val="hybridMultilevel"/>
     <w:tmpl w:val="2CF061EA"/>
@@ -8946,7 +9272,7 @@
       </w:rPr>
     </w:lvl>
   </w:abstractNum>
-  <w:abstractNum w:abstractNumId="26" w15:restartNumberingAfterBreak="0">
+  <w:abstractNum w:abstractNumId="27" w15:restartNumberingAfterBreak="0">
     <w:nsid w:val="738A3410"/>
     <w:multiLevelType w:val="hybridMultilevel"/>
     <w:tmpl w:val="6D5CBD12"/>
@@ -9032,7 +9358,7 @@
       </w:pPr>
     </w:lvl>
   </w:abstractNum>
-  <w:abstractNum w:abstractNumId="27" w15:restartNumberingAfterBreak="0">
+  <w:abstractNum w:abstractNumId="28" w15:restartNumberingAfterBreak="0">
     <w:nsid w:val="758C58B8"/>
     <w:multiLevelType w:val="hybridMultilevel"/>
     <w:tmpl w:val="92A0814E"/>
@@ -9145,7 +9471,7 @@
       </w:rPr>
     </w:lvl>
   </w:abstractNum>
-  <w:abstractNum w:abstractNumId="28" w15:restartNumberingAfterBreak="0">
+  <w:abstractNum w:abstractNumId="29" w15:restartNumberingAfterBreak="0">
     <w:nsid w:val="7A6E2B11"/>
     <w:multiLevelType w:val="hybridMultilevel"/>
     <w:tmpl w:val="D8AE2664"/>
@@ -9231,7 +9557,7 @@
       </w:pPr>
     </w:lvl>
   </w:abstractNum>
-  <w:abstractNum w:abstractNumId="29" w15:restartNumberingAfterBreak="0">
+  <w:abstractNum w:abstractNumId="30" w15:restartNumberingAfterBreak="0">
     <w:nsid w:val="7EE26A6B"/>
     <w:multiLevelType w:val="hybridMultilevel"/>
     <w:tmpl w:val="C166167A"/>
@@ -9344,7 +9670,7 @@
       </w:rPr>
     </w:lvl>
   </w:abstractNum>
-  <w:abstractNum w:abstractNumId="30" w15:restartNumberingAfterBreak="0">
+  <w:abstractNum w:abstractNumId="31" w15:restartNumberingAfterBreak="0">
     <w:nsid w:val="7F2D2FD8"/>
     <w:multiLevelType w:val="multilevel"/>
     <w:tmpl w:val="6ABE78AC"/>
@@ -9459,7 +9785,7 @@
       </w:rPr>
     </w:lvl>
   </w:abstractNum>
-  <w:abstractNum w:abstractNumId="31" w15:restartNumberingAfterBreak="0">
+  <w:abstractNum w:abstractNumId="32" w15:restartNumberingAfterBreak="0">
     <w:nsid w:val="7FFA71AC"/>
     <w:multiLevelType w:val="hybridMultilevel"/>
     <w:tmpl w:val="31108444"/>
@@ -9546,100 +9872,103 @@
     </w:lvl>
   </w:abstractNum>
   <w:num w:numId="1" w16cid:durableId="537856865">
-    <w:abstractNumId w:val="29"/>
+    <w:abstractNumId w:val="30"/>
   </w:num>
   <w:num w:numId="2" w16cid:durableId="2132286579">
+    <w:abstractNumId w:val="20"/>
+  </w:num>
+  <w:num w:numId="3" w16cid:durableId="991175242">
+    <w:abstractNumId w:val="26"/>
+  </w:num>
+  <w:num w:numId="4" w16cid:durableId="1827012824">
+    <w:abstractNumId w:val="12"/>
+  </w:num>
+  <w:num w:numId="5" w16cid:durableId="1885170031">
+    <w:abstractNumId w:val="13"/>
+  </w:num>
+  <w:num w:numId="6" w16cid:durableId="118689161">
+    <w:abstractNumId w:val="4"/>
+  </w:num>
+  <w:num w:numId="7" w16cid:durableId="1280794866">
+    <w:abstractNumId w:val="28"/>
+  </w:num>
+  <w:num w:numId="8" w16cid:durableId="610820190">
+    <w:abstractNumId w:val="10"/>
+  </w:num>
+  <w:num w:numId="9" w16cid:durableId="1073743493">
+    <w:abstractNumId w:val="3"/>
+  </w:num>
+  <w:num w:numId="10" w16cid:durableId="335378204">
+    <w:abstractNumId w:val="5"/>
+  </w:num>
+  <w:num w:numId="11" w16cid:durableId="391540557">
+    <w:abstractNumId w:val="23"/>
+  </w:num>
+  <w:num w:numId="12" w16cid:durableId="709838910">
+    <w:abstractNumId w:val="18"/>
+  </w:num>
+  <w:num w:numId="13" w16cid:durableId="1305045038">
+    <w:abstractNumId w:val="31"/>
+  </w:num>
+  <w:num w:numId="14" w16cid:durableId="68501446">
+    <w:abstractNumId w:val="32"/>
+  </w:num>
+  <w:num w:numId="15" w16cid:durableId="1520312902">
+    <w:abstractNumId w:val="9"/>
+  </w:num>
+  <w:num w:numId="16" w16cid:durableId="825124030">
+    <w:abstractNumId w:val="15"/>
+  </w:num>
+  <w:num w:numId="17" w16cid:durableId="1322006721">
+    <w:abstractNumId w:val="25"/>
+  </w:num>
+  <w:num w:numId="18" w16cid:durableId="1284191481">
+    <w:abstractNumId w:val="21"/>
+  </w:num>
+  <w:num w:numId="19" w16cid:durableId="574776763">
+    <w:abstractNumId w:val="6"/>
+  </w:num>
+  <w:num w:numId="20" w16cid:durableId="2053072186">
+    <w:abstractNumId w:val="7"/>
+  </w:num>
+  <w:num w:numId="21" w16cid:durableId="1997025410">
+    <w:abstractNumId w:val="8"/>
+  </w:num>
+  <w:num w:numId="22" w16cid:durableId="635069772">
     <w:abstractNumId w:val="19"/>
   </w:num>
-  <w:num w:numId="3" w16cid:durableId="991175242">
-    <w:abstractNumId w:val="25"/>
-  </w:num>
-  <w:num w:numId="4" w16cid:durableId="1827012824">
-    <w:abstractNumId w:val="11"/>
-  </w:num>
-  <w:num w:numId="5" w16cid:durableId="1885170031">
-    <w:abstractNumId w:val="12"/>
-  </w:num>
-  <w:num w:numId="6" w16cid:durableId="118689161">
-    <w:abstractNumId w:val="3"/>
-  </w:num>
-  <w:num w:numId="7" w16cid:durableId="1280794866">
-    <w:abstractNumId w:val="27"/>
-  </w:num>
-  <w:num w:numId="8" w16cid:durableId="610820190">
-    <w:abstractNumId w:val="9"/>
-  </w:num>
-  <w:num w:numId="9" w16cid:durableId="1073743493">
-    <w:abstractNumId w:val="2"/>
-  </w:num>
-  <w:num w:numId="10" w16cid:durableId="335378204">
-    <w:abstractNumId w:val="4"/>
-  </w:num>
-  <w:num w:numId="11" w16cid:durableId="391540557">
+  <w:num w:numId="23" w16cid:durableId="544410648">
     <w:abstractNumId w:val="22"/>
   </w:num>
-  <w:num w:numId="12" w16cid:durableId="709838910">
-    <w:abstractNumId w:val="17"/>
-  </w:num>
-  <w:num w:numId="13" w16cid:durableId="1305045038">
-    <w:abstractNumId w:val="30"/>
-  </w:num>
-  <w:num w:numId="14" w16cid:durableId="68501446">
-    <w:abstractNumId w:val="31"/>
-  </w:num>
-  <w:num w:numId="15" w16cid:durableId="1520312902">
-    <w:abstractNumId w:val="8"/>
-  </w:num>
-  <w:num w:numId="16" w16cid:durableId="825124030">
-    <w:abstractNumId w:val="14"/>
-  </w:num>
-  <w:num w:numId="17" w16cid:durableId="1322006721">
+  <w:num w:numId="24" w16cid:durableId="212160019">
     <w:abstractNumId w:val="24"/>
   </w:num>
-  <w:num w:numId="18" w16cid:durableId="1284191481">
-    <w:abstractNumId w:val="20"/>
-  </w:num>
-  <w:num w:numId="19" w16cid:durableId="574776763">
-    <w:abstractNumId w:val="5"/>
-  </w:num>
-  <w:num w:numId="20" w16cid:durableId="2053072186">
-    <w:abstractNumId w:val="6"/>
-  </w:num>
-  <w:num w:numId="21" w16cid:durableId="1997025410">
-    <w:abstractNumId w:val="7"/>
-  </w:num>
-  <w:num w:numId="22" w16cid:durableId="635069772">
-    <w:abstractNumId w:val="18"/>
-  </w:num>
-  <w:num w:numId="23" w16cid:durableId="544410648">
-    <w:abstractNumId w:val="21"/>
-  </w:num>
-  <w:num w:numId="24" w16cid:durableId="212160019">
-    <w:abstractNumId w:val="23"/>
-  </w:num>
   <w:num w:numId="25" w16cid:durableId="1292051577">
-    <w:abstractNumId w:val="26"/>
+    <w:abstractNumId w:val="27"/>
   </w:num>
   <w:num w:numId="26" w16cid:durableId="1964536252">
     <w:abstractNumId w:val="1"/>
   </w:num>
   <w:num w:numId="27" w16cid:durableId="261767398">
-    <w:abstractNumId w:val="28"/>
+    <w:abstractNumId w:val="29"/>
   </w:num>
   <w:num w:numId="28" w16cid:durableId="873931458">
-    <w:abstractNumId w:val="10"/>
+    <w:abstractNumId w:val="11"/>
   </w:num>
   <w:num w:numId="29" w16cid:durableId="520509830">
-    <w:abstractNumId w:val="13"/>
+    <w:abstractNumId w:val="14"/>
   </w:num>
   <w:num w:numId="30" w16cid:durableId="532575621">
-    <w:abstractNumId w:val="16"/>
+    <w:abstractNumId w:val="17"/>
   </w:num>
   <w:num w:numId="31" w16cid:durableId="84427165">
     <w:abstractNumId w:val="0"/>
   </w:num>
   <w:num w:numId="32" w16cid:durableId="968318266">
-    <w:abstractNumId w:val="15"/>
+    <w:abstractNumId w:val="16"/>
+  </w:num>
+  <w:num w:numId="33" w16cid:durableId="1941256252">
+    <w:abstractNumId w:val="2"/>
   </w:num>
 </w:numbering>
 </file>
@@ -10732,6 +11061,25 @@
 </file>
 
 <file path=customXml/item1.xml><?xml version="1.0" encoding="utf-8"?>
+<?mso-contentType ?>
+<FormTemplates xmlns="http://schemas.microsoft.com/sharepoint/v3/contenttype/forms">
+  <Display>DocumentLibraryForm</Display>
+  <Edit>DocumentLibraryForm</Edit>
+  <New>DocumentLibraryForm</New>
+</FormTemplates>
+</file>
+
+<file path=customXml/item2.xml><?xml version="1.0" encoding="utf-8"?>
+<b:Sources xmlns:b="http://schemas.openxmlformats.org/officeDocument/2006/bibliography" xmlns="http://schemas.openxmlformats.org/officeDocument/2006/bibliography" SelectedStyle="\APA.XSL" StyleName="APA"/>
+</file>
+
+<file path=customXml/item3.xml><?xml version="1.0" encoding="utf-8"?>
+<p:properties xmlns:p="http://schemas.microsoft.com/office/2006/metadata/properties" xmlns:xsi="http://www.w3.org/2001/XMLSchema-instance">
+  <documentManagement/>
+</p:properties>
+</file>
+
+<file path=customXml/item4.xml><?xml version="1.0" encoding="utf-8"?>
 <ct:contentTypeSchema xmlns:ct="http://schemas.microsoft.com/office/2006/metadata/contentType" xmlns:ma="http://schemas.microsoft.com/office/2006/metadata/properties/metaAttributes" ct:_="" ma:_="" ma:contentTypeName="Document" ma:contentTypeID="0x010100A253B644FCFAD7409EBAFCD290AA2418" ma:contentTypeVersion="8" ma:contentTypeDescription="Create a new document." ma:contentTypeScope="" ma:versionID="5be701be97b5a7d030840f97951bd63f">
   <xsd:schema xmlns:xsd="http://www.w3.org/2001/XMLSchema" xmlns:xs="http://www.w3.org/2001/XMLSchema" xmlns:p="http://schemas.microsoft.com/office/2006/metadata/properties" xmlns:ns2="92ee4270-9d09-435c-8163-9480e84d542c" targetNamespace="http://schemas.microsoft.com/office/2006/metadata/properties" ma:root="true" ma:fieldsID="e754431ea33e719513553115a5b5b6cf" ns2:_="">
     <xsd:import namespace="92ee4270-9d09-435c-8163-9480e84d542c"/>
@@ -10899,26 +11247,31 @@
 </ct:contentTypeSchema>
 </file>
 
-<file path=customXml/item2.xml><?xml version="1.0" encoding="utf-8"?>
-<p:properties xmlns:p="http://schemas.microsoft.com/office/2006/metadata/properties" xmlns:xsi="http://www.w3.org/2001/XMLSchema-instance">
-  <documentManagement/>
-</p:properties>
+<file path=customXml/itemProps1.xml><?xml version="1.0" encoding="utf-8"?>
+<ds:datastoreItem xmlns:ds="http://schemas.openxmlformats.org/officeDocument/2006/customXml" ds:itemID="{ABE91D9D-E230-4D73-BAA6-EE83D801CFC1}">
+  <ds:schemaRefs>
+    <ds:schemaRef ds:uri="http://schemas.microsoft.com/sharepoint/v3/contenttype/forms"/>
+  </ds:schemaRefs>
+</ds:datastoreItem>
 </file>
 
-<file path=customXml/item3.xml><?xml version="1.0" encoding="utf-8"?>
-<b:Sources xmlns:b="http://schemas.openxmlformats.org/officeDocument/2006/bibliography" xmlns="http://schemas.openxmlformats.org/officeDocument/2006/bibliography" SelectedStyle="\APA.XSL" StyleName="APA"/>
+<file path=customXml/itemProps2.xml><?xml version="1.0" encoding="utf-8"?>
+<ds:datastoreItem xmlns:ds="http://schemas.openxmlformats.org/officeDocument/2006/customXml" ds:itemID="{A976FBD8-E2B1-46C0-ACBB-B920108BE5B2}">
+  <ds:schemaRefs>
+    <ds:schemaRef ds:uri="http://schemas.openxmlformats.org/officeDocument/2006/bibliography"/>
+  </ds:schemaRefs>
+</ds:datastoreItem>
 </file>
 
-<file path=customXml/item4.xml><?xml version="1.0" encoding="utf-8"?>
-<?mso-contentType ?>
-<FormTemplates xmlns="http://schemas.microsoft.com/sharepoint/v3/contenttype/forms">
-  <Display>DocumentLibraryForm</Display>
-  <Edit>DocumentLibraryForm</Edit>
-  <New>DocumentLibraryForm</New>
-</FormTemplates>
+<file path=customXml/itemProps3.xml><?xml version="1.0" encoding="utf-8"?>
+<ds:datastoreItem xmlns:ds="http://schemas.openxmlformats.org/officeDocument/2006/customXml" ds:itemID="{F19E182A-E278-49AC-A58D-A3181FBB2975}">
+  <ds:schemaRefs>
+    <ds:schemaRef ds:uri="http://schemas.microsoft.com/office/2006/metadata/properties"/>
+  </ds:schemaRefs>
+</ds:datastoreItem>
 </file>
 
-<file path=customXml/itemProps1.xml><?xml version="1.0" encoding="utf-8"?>
+<file path=customXml/itemProps4.xml><?xml version="1.0" encoding="utf-8"?>
 <ds:datastoreItem xmlns:ds="http://schemas.openxmlformats.org/officeDocument/2006/customXml" ds:itemID="{604E41F5-B545-4AA3-AFA7-16798CC9766F}">
   <ds:schemaRefs>
     <ds:schemaRef ds:uri="http://schemas.microsoft.com/office/2006/metadata/contentType"/>
@@ -10936,30 +11289,6 @@
 </ds:datastoreItem>
 </file>
 
-<file path=customXml/itemProps2.xml><?xml version="1.0" encoding="utf-8"?>
-<ds:datastoreItem xmlns:ds="http://schemas.openxmlformats.org/officeDocument/2006/customXml" ds:itemID="{F19E182A-E278-49AC-A58D-A3181FBB2975}">
-  <ds:schemaRefs>
-    <ds:schemaRef ds:uri="http://schemas.microsoft.com/office/2006/metadata/properties"/>
-  </ds:schemaRefs>
-</ds:datastoreItem>
-</file>
-
-<file path=customXml/itemProps3.xml><?xml version="1.0" encoding="utf-8"?>
-<ds:datastoreItem xmlns:ds="http://schemas.openxmlformats.org/officeDocument/2006/customXml" ds:itemID="{A976FBD8-E2B1-46C0-ACBB-B920108BE5B2}">
-  <ds:schemaRefs>
-    <ds:schemaRef ds:uri="http://schemas.openxmlformats.org/officeDocument/2006/bibliography"/>
-  </ds:schemaRefs>
-</ds:datastoreItem>
-</file>
-
-<file path=customXml/itemProps4.xml><?xml version="1.0" encoding="utf-8"?>
-<ds:datastoreItem xmlns:ds="http://schemas.openxmlformats.org/officeDocument/2006/customXml" ds:itemID="{ABE91D9D-E230-4D73-BAA6-EE83D801CFC1}">
-  <ds:schemaRefs>
-    <ds:schemaRef ds:uri="http://schemas.microsoft.com/sharepoint/v3/contenttype/forms"/>
-  </ds:schemaRefs>
-</ds:datastoreItem>
-</file>
-
 <file path=docMetadata/LabelInfo.xml><?xml version="1.0" encoding="utf-8"?>
 <clbl:labelList xmlns:clbl="http://schemas.microsoft.com/office/2020/mipLabelMetadata">
   <clbl:label id="{8331b18d-2d87-48ef-a35f-ac8818ebf9b4}" enabled="0" method="" siteId="{8331b18d-2d87-48ef-a35f-ac8818ebf9b4}" removed="1"/>

</xml_diff>

<commit_message>
Added 3.3 Outside DSO to document
</commit_message>
<xml_diff>
--- a/public/CAFTOP_Template.docx
+++ b/public/CAFTOP_Template.docx
@@ -923,7 +923,7 @@
         </w:rPr>
         <w:fldChar w:fldCharType="separate"/>
       </w:r>
-      <w:hyperlink w:anchor="_Toc177034200" w:history="1">
+      <w:hyperlink w:anchor="_Toc177035907" w:history="1">
         <w:r>
           <w:rPr>
             <w:rStyle w:val="Hyperlink"/>
@@ -950,7 +950,7 @@
             <w:noProof/>
             <w:webHidden/>
           </w:rPr>
-          <w:instrText xml:space="preserve"> PAGEREF _Toc177034200 \h </w:instrText>
+          <w:instrText xml:space="preserve"> PAGEREF _Toc177035907 \h </w:instrText>
         </w:r>
         <w:r>
           <w:rPr>
@@ -991,7 +991,7 @@
           <w14:ligatures w14:val="standardContextual"/>
         </w:rPr>
       </w:pPr>
-      <w:hyperlink w:anchor="_Toc177034201" w:history="1">
+      <w:hyperlink w:anchor="_Toc177035908" w:history="1">
         <w:r>
           <w:rPr>
             <w:rStyle w:val="Hyperlink"/>
@@ -1018,7 +1018,7 @@
             <w:noProof/>
             <w:webHidden/>
           </w:rPr>
-          <w:instrText xml:space="preserve"> PAGEREF _Toc177034201 \h </w:instrText>
+          <w:instrText xml:space="preserve"> PAGEREF _Toc177035908 \h </w:instrText>
         </w:r>
         <w:r>
           <w:rPr>
@@ -1059,7 +1059,7 @@
           <w14:ligatures w14:val="standardContextual"/>
         </w:rPr>
       </w:pPr>
-      <w:hyperlink w:anchor="_Toc177034202" w:history="1">
+      <w:hyperlink w:anchor="_Toc177035909" w:history="1">
         <w:r>
           <w:rPr>
             <w:rStyle w:val="Hyperlink"/>
@@ -1086,7 +1086,7 @@
             <w:noProof/>
             <w:webHidden/>
           </w:rPr>
-          <w:instrText xml:space="preserve"> PAGEREF _Toc177034202 \h </w:instrText>
+          <w:instrText xml:space="preserve"> PAGEREF _Toc177035909 \h </w:instrText>
         </w:r>
         <w:r>
           <w:rPr>
@@ -1127,7 +1127,7 @@
           <w14:ligatures w14:val="standardContextual"/>
         </w:rPr>
       </w:pPr>
-      <w:hyperlink w:anchor="_Toc177034203" w:history="1">
+      <w:hyperlink w:anchor="_Toc177035910" w:history="1">
         <w:r>
           <w:rPr>
             <w:rStyle w:val="Hyperlink"/>
@@ -1154,7 +1154,7 @@
             <w:noProof/>
             <w:webHidden/>
           </w:rPr>
-          <w:instrText xml:space="preserve"> PAGEREF _Toc177034203 \h </w:instrText>
+          <w:instrText xml:space="preserve"> PAGEREF _Toc177035910 \h </w:instrText>
         </w:r>
         <w:r>
           <w:rPr>
@@ -1195,7 +1195,7 @@
           <w14:ligatures w14:val="standardContextual"/>
         </w:rPr>
       </w:pPr>
-      <w:hyperlink w:anchor="_Toc177034204" w:history="1">
+      <w:hyperlink w:anchor="_Toc177035911" w:history="1">
         <w:r>
           <w:rPr>
             <w:rStyle w:val="Hyperlink"/>
@@ -1222,7 +1222,7 @@
             <w:noProof/>
             <w:webHidden/>
           </w:rPr>
-          <w:instrText xml:space="preserve"> PAGEREF _Toc177034204 \h </w:instrText>
+          <w:instrText xml:space="preserve"> PAGEREF _Toc177035911 \h </w:instrText>
         </w:r>
         <w:r>
           <w:rPr>
@@ -1263,7 +1263,7 @@
           <w14:ligatures w14:val="standardContextual"/>
         </w:rPr>
       </w:pPr>
-      <w:hyperlink w:anchor="_Toc177034205" w:history="1">
+      <w:hyperlink w:anchor="_Toc177035912" w:history="1">
         <w:r>
           <w:rPr>
             <w:rStyle w:val="Hyperlink"/>
@@ -1290,7 +1290,7 @@
             <w:noProof/>
             <w:webHidden/>
           </w:rPr>
-          <w:instrText xml:space="preserve"> PAGEREF _Toc177034205 \h </w:instrText>
+          <w:instrText xml:space="preserve"> PAGEREF _Toc177035912 \h </w:instrText>
         </w:r>
         <w:r>
           <w:rPr>
@@ -1331,7 +1331,7 @@
           <w14:ligatures w14:val="standardContextual"/>
         </w:rPr>
       </w:pPr>
-      <w:hyperlink w:anchor="_Toc177034206" w:history="1">
+      <w:hyperlink w:anchor="_Toc177035913" w:history="1">
         <w:r>
           <w:rPr>
             <w:rStyle w:val="Hyperlink"/>
@@ -1358,7 +1358,7 @@
             <w:noProof/>
             <w:webHidden/>
           </w:rPr>
-          <w:instrText xml:space="preserve"> PAGEREF _Toc177034206 \h </w:instrText>
+          <w:instrText xml:space="preserve"> PAGEREF _Toc177035913 \h </w:instrText>
         </w:r>
         <w:r>
           <w:rPr>
@@ -1399,7 +1399,7 @@
           <w14:ligatures w14:val="standardContextual"/>
         </w:rPr>
       </w:pPr>
-      <w:hyperlink w:anchor="_Toc177034207" w:history="1">
+      <w:hyperlink w:anchor="_Toc177035914" w:history="1">
         <w:r>
           <w:rPr>
             <w:rStyle w:val="Hyperlink"/>
@@ -1426,7 +1426,7 @@
             <w:noProof/>
             <w:webHidden/>
           </w:rPr>
-          <w:instrText xml:space="preserve"> PAGEREF _Toc177034207 \h </w:instrText>
+          <w:instrText xml:space="preserve"> PAGEREF _Toc177035914 \h </w:instrText>
         </w:r>
         <w:r>
           <w:rPr>
@@ -1467,7 +1467,7 @@
           <w14:ligatures w14:val="standardContextual"/>
         </w:rPr>
       </w:pPr>
-      <w:hyperlink w:anchor="_Toc177034208" w:history="1">
+      <w:hyperlink w:anchor="_Toc177035915" w:history="1">
         <w:r>
           <w:rPr>
             <w:rStyle w:val="Hyperlink"/>
@@ -1494,7 +1494,7 @@
             <w:noProof/>
             <w:webHidden/>
           </w:rPr>
-          <w:instrText xml:space="preserve"> PAGEREF _Toc177034208 \h </w:instrText>
+          <w:instrText xml:space="preserve"> PAGEREF _Toc177035915 \h </w:instrText>
         </w:r>
         <w:r>
           <w:rPr>
@@ -1536,7 +1536,7 @@
           <w14:ligatures w14:val="standardContextual"/>
         </w:rPr>
       </w:pPr>
-      <w:hyperlink w:anchor="_Toc177034209" w:history="1">
+      <w:hyperlink w:anchor="_Toc177035916" w:history="1">
         <w:r>
           <w:rPr>
             <w:rStyle w:val="Hyperlink"/>
@@ -1580,7 +1580,7 @@
             <w:noProof/>
             <w:webHidden/>
           </w:rPr>
-          <w:instrText xml:space="preserve"> PAGEREF _Toc177034209 \h </w:instrText>
+          <w:instrText xml:space="preserve"> PAGEREF _Toc177035916 \h </w:instrText>
         </w:r>
         <w:r>
           <w:rPr>
@@ -1621,7 +1621,7 @@
           <w14:ligatures w14:val="standardContextual"/>
         </w:rPr>
       </w:pPr>
-      <w:hyperlink w:anchor="_Toc177034210" w:history="1">
+      <w:hyperlink w:anchor="_Toc177035917" w:history="1">
         <w:r>
           <w:rPr>
             <w:rStyle w:val="Hyperlink"/>
@@ -1664,7 +1664,7 @@
             <w:noProof/>
             <w:webHidden/>
           </w:rPr>
-          <w:instrText xml:space="preserve"> PAGEREF _Toc177034210 \h </w:instrText>
+          <w:instrText xml:space="preserve"> PAGEREF _Toc177035917 \h </w:instrText>
         </w:r>
         <w:r>
           <w:rPr>
@@ -1705,7 +1705,7 @@
           <w14:ligatures w14:val="standardContextual"/>
         </w:rPr>
       </w:pPr>
-      <w:hyperlink w:anchor="_Toc177034211" w:history="1">
+      <w:hyperlink w:anchor="_Toc177035918" w:history="1">
         <w:r>
           <w:rPr>
             <w:rStyle w:val="Hyperlink"/>
@@ -1748,7 +1748,7 @@
             <w:noProof/>
             <w:webHidden/>
           </w:rPr>
-          <w:instrText xml:space="preserve"> PAGEREF _Toc177034211 \h </w:instrText>
+          <w:instrText xml:space="preserve"> PAGEREF _Toc177035918 \h </w:instrText>
         </w:r>
         <w:r>
           <w:rPr>
@@ -1789,7 +1789,7 @@
           <w14:ligatures w14:val="standardContextual"/>
         </w:rPr>
       </w:pPr>
-      <w:hyperlink w:anchor="_Toc177034212" w:history="1">
+      <w:hyperlink w:anchor="_Toc177035919" w:history="1">
         <w:r>
           <w:rPr>
             <w:rStyle w:val="Hyperlink"/>
@@ -1832,7 +1832,7 @@
             <w:noProof/>
             <w:webHidden/>
           </w:rPr>
-          <w:instrText xml:space="preserve"> PAGEREF _Toc177034212 \h </w:instrText>
+          <w:instrText xml:space="preserve"> PAGEREF _Toc177035919 \h </w:instrText>
         </w:r>
         <w:r>
           <w:rPr>
@@ -1873,7 +1873,7 @@
           <w14:ligatures w14:val="standardContextual"/>
         </w:rPr>
       </w:pPr>
-      <w:hyperlink w:anchor="_Toc177034213" w:history="1">
+      <w:hyperlink w:anchor="_Toc177035920" w:history="1">
         <w:r>
           <w:rPr>
             <w:rStyle w:val="Hyperlink"/>
@@ -1916,7 +1916,7 @@
             <w:noProof/>
             <w:webHidden/>
           </w:rPr>
-          <w:instrText xml:space="preserve"> PAGEREF _Toc177034213 \h </w:instrText>
+          <w:instrText xml:space="preserve"> PAGEREF _Toc177035920 \h </w:instrText>
         </w:r>
         <w:r>
           <w:rPr>
@@ -1957,7 +1957,7 @@
           <w14:ligatures w14:val="standardContextual"/>
         </w:rPr>
       </w:pPr>
-      <w:hyperlink w:anchor="_Toc177034214" w:history="1">
+      <w:hyperlink w:anchor="_Toc177035921" w:history="1">
         <w:r>
           <w:rPr>
             <w:rStyle w:val="Hyperlink"/>
@@ -2000,7 +2000,7 @@
             <w:noProof/>
             <w:webHidden/>
           </w:rPr>
-          <w:instrText xml:space="preserve"> PAGEREF _Toc177034214 \h </w:instrText>
+          <w:instrText xml:space="preserve"> PAGEREF _Toc177035921 \h </w:instrText>
         </w:r>
         <w:r>
           <w:rPr>
@@ -2041,7 +2041,7 @@
           <w14:ligatures w14:val="standardContextual"/>
         </w:rPr>
       </w:pPr>
-      <w:hyperlink w:anchor="_Toc177034215" w:history="1">
+      <w:hyperlink w:anchor="_Toc177035922" w:history="1">
         <w:r>
           <w:rPr>
             <w:rStyle w:val="Hyperlink"/>
@@ -2084,7 +2084,7 @@
             <w:noProof/>
             <w:webHidden/>
           </w:rPr>
-          <w:instrText xml:space="preserve"> PAGEREF _Toc177034215 \h </w:instrText>
+          <w:instrText xml:space="preserve"> PAGEREF _Toc177035922 \h </w:instrText>
         </w:r>
         <w:r>
           <w:rPr>
@@ -2126,7 +2126,7 @@
           <w14:ligatures w14:val="standardContextual"/>
         </w:rPr>
       </w:pPr>
-      <w:hyperlink w:anchor="_Toc177034216" w:history="1">
+      <w:hyperlink w:anchor="_Toc177035923" w:history="1">
         <w:r>
           <w:rPr>
             <w:rStyle w:val="Hyperlink"/>
@@ -2170,7 +2170,7 @@
             <w:noProof/>
             <w:webHidden/>
           </w:rPr>
-          <w:instrText xml:space="preserve"> PAGEREF _Toc177034216 \h </w:instrText>
+          <w:instrText xml:space="preserve"> PAGEREF _Toc177035923 \h </w:instrText>
         </w:r>
         <w:r>
           <w:rPr>
@@ -2211,7 +2211,7 @@
           <w14:ligatures w14:val="standardContextual"/>
         </w:rPr>
       </w:pPr>
-      <w:hyperlink w:anchor="_Toc177034217" w:history="1">
+      <w:hyperlink w:anchor="_Toc177035924" w:history="1">
         <w:r>
           <w:rPr>
             <w:rStyle w:val="Hyperlink"/>
@@ -2254,7 +2254,7 @@
             <w:noProof/>
             <w:webHidden/>
           </w:rPr>
-          <w:instrText xml:space="preserve"> PAGEREF _Toc177034217 \h </w:instrText>
+          <w:instrText xml:space="preserve"> PAGEREF _Toc177035924 \h </w:instrText>
         </w:r>
         <w:r>
           <w:rPr>
@@ -2275,6 +2275,90 @@
             <w:webHidden/>
           </w:rPr>
           <w:t>7</w:t>
+        </w:r>
+        <w:r>
+          <w:rPr>
+            <w:noProof/>
+            <w:webHidden/>
+          </w:rPr>
+          <w:fldChar w:fldCharType="end"/>
+        </w:r>
+      </w:hyperlink>
+    </w:p>
+    <w:p>
+      <w:pPr>
+        <w:pStyle w:val="TOC2"/>
+        <w:rPr>
+          <w:rFonts w:asciiTheme="minorHAnsi" w:hAnsiTheme="minorHAnsi" w:cstheme="minorBidi"/>
+          <w:noProof/>
+          <w:kern w:val="2"/>
+          <w14:ligatures w14:val="standardContextual"/>
+        </w:rPr>
+      </w:pPr>
+      <w:hyperlink w:anchor="_Toc177035925" w:history="1">
+        <w:r>
+          <w:rPr>
+            <w:rStyle w:val="Hyperlink"/>
+            <w:noProof/>
+          </w:rPr>
+          <w:t>3.3</w:t>
+        </w:r>
+        <w:r>
+          <w:rPr>
+            <w:rFonts w:asciiTheme="minorHAnsi" w:hAnsiTheme="minorHAnsi" w:cstheme="minorBidi"/>
+            <w:noProof/>
+            <w:kern w:val="2"/>
+            <w14:ligatures w14:val="standardContextual"/>
+          </w:rPr>
+          <w:tab/>
+        </w:r>
+        <w:r>
+          <w:rPr>
+            <w:rStyle w:val="Hyperlink"/>
+            <w:noProof/>
+          </w:rPr>
+          <w:t>{Info.ProgramName} Shipping and Postage Outside of Data Services Online (DSO)</w:t>
+        </w:r>
+        <w:r>
+          <w:rPr>
+            <w:noProof/>
+            <w:webHidden/>
+          </w:rPr>
+          <w:tab/>
+        </w:r>
+        <w:r>
+          <w:rPr>
+            <w:noProof/>
+            <w:webHidden/>
+          </w:rPr>
+          <w:fldChar w:fldCharType="begin"/>
+        </w:r>
+        <w:r>
+          <w:rPr>
+            <w:noProof/>
+            <w:webHidden/>
+          </w:rPr>
+          <w:instrText xml:space="preserve"> PAGEREF _Toc177035925 \h </w:instrText>
+        </w:r>
+        <w:r>
+          <w:rPr>
+            <w:noProof/>
+            <w:webHidden/>
+          </w:rPr>
+        </w:r>
+        <w:r>
+          <w:rPr>
+            <w:noProof/>
+            <w:webHidden/>
+          </w:rPr>
+          <w:fldChar w:fldCharType="separate"/>
+        </w:r>
+        <w:r>
+          <w:rPr>
+            <w:noProof/>
+            <w:webHidden/>
+          </w:rPr>
+          <w:t>8</w:t>
         </w:r>
         <w:r>
           <w:rPr>
@@ -2296,7 +2380,7 @@
           <w14:ligatures w14:val="standardContextual"/>
         </w:rPr>
       </w:pPr>
-      <w:hyperlink w:anchor="_Toc177034218" w:history="1">
+      <w:hyperlink w:anchor="_Toc177035926" w:history="1">
         <w:r>
           <w:rPr>
             <w:rStyle w:val="Hyperlink"/>
@@ -2340,7 +2424,7 @@
             <w:noProof/>
             <w:webHidden/>
           </w:rPr>
-          <w:instrText xml:space="preserve"> PAGEREF _Toc177034218 \h </w:instrText>
+          <w:instrText xml:space="preserve"> PAGEREF _Toc177035926 \h </w:instrText>
         </w:r>
         <w:r>
           <w:rPr>
@@ -2748,7 +2832,7 @@
     </w:p>
     <w:p/>
     <w:p>
-      <w:bookmarkStart w:id="0" w:name="_Toc177034200"/>
+      <w:bookmarkStart w:id="0" w:name="_Toc177035907"/>
       <w:r>
         <w:rPr>
           <w:rStyle w:val="Heading1Char"/>
@@ -2827,7 +2911,7 @@
     </w:p>
     <w:p/>
     <w:p>
-      <w:bookmarkStart w:id="1" w:name="_Toc177034201"/>
+      <w:bookmarkStart w:id="1" w:name="_Toc177035908"/>
       <w:r>
         <w:rPr>
           <w:rStyle w:val="Heading2Char"/>
@@ -2859,7 +2943,7 @@
     </w:p>
     <w:p/>
     <w:p>
-      <w:bookmarkStart w:id="2" w:name="_Toc177034202"/>
+      <w:bookmarkStart w:id="2" w:name="_Toc177035909"/>
       <w:r>
         <w:rPr>
           <w:rStyle w:val="Heading2Char"/>
@@ -3038,7 +3122,7 @@
     </w:p>
     <w:p/>
     <w:p>
-      <w:bookmarkStart w:id="3" w:name="_Toc177034203"/>
+      <w:bookmarkStart w:id="3" w:name="_Toc177035910"/>
       <w:r>
         <w:rPr>
           <w:rStyle w:val="Heading2Char"/>
@@ -3405,7 +3489,7 @@
     </w:p>
     <w:p/>
     <w:p>
-      <w:bookmarkStart w:id="4" w:name="_Toc177034204"/>
+      <w:bookmarkStart w:id="4" w:name="_Toc177035911"/>
       <w:r>
         <w:rPr>
           <w:rStyle w:val="Heading2Char"/>
@@ -3560,7 +3644,7 @@
     </w:p>
     <w:p/>
     <w:p>
-      <w:bookmarkStart w:id="5" w:name="_Toc177034205"/>
+      <w:bookmarkStart w:id="5" w:name="_Toc177035912"/>
       <w:r>
         <w:rPr>
           <w:rStyle w:val="Heading2Char"/>
@@ -3684,7 +3768,7 @@
     </w:p>
     <w:p/>
     <w:p>
-      <w:bookmarkStart w:id="6" w:name="_Toc177034206"/>
+      <w:bookmarkStart w:id="6" w:name="_Toc177035913"/>
       <w:r>
         <w:rPr>
           <w:rStyle w:val="Heading2Char"/>
@@ -3735,7 +3819,7 @@
     </w:p>
     <w:p/>
     <w:p>
-      <w:bookmarkStart w:id="7" w:name="_Toc177034207"/>
+      <w:bookmarkStart w:id="7" w:name="_Toc177035914"/>
       <w:r>
         <w:rPr>
           <w:rStyle w:val="Heading2Char"/>
@@ -3938,7 +4022,7 @@
     </w:p>
     <w:p/>
     <w:p>
-      <w:bookmarkStart w:id="8" w:name="_Toc177034208"/>
+      <w:bookmarkStart w:id="8" w:name="_Toc177035915"/>
       <w:r>
         <w:rPr>
           <w:rStyle w:val="Heading2Char"/>
@@ -4001,7 +4085,7 @@
         </w:tabs>
         <w:ind w:left="0" w:firstLine="0"/>
       </w:pPr>
-      <w:bookmarkStart w:id="9" w:name="_Toc177034209"/>
+      <w:bookmarkStart w:id="9" w:name="_Toc177035916"/>
       <w:r>
         <w:rPr>
           <w:rStyle w:val="Heading1Char"/>
@@ -4098,7 +4182,7 @@
         </w:tabs>
         <w:ind w:left="0" w:firstLine="0"/>
       </w:pPr>
-      <w:bookmarkStart w:id="10" w:name="_Toc177034210"/>
+      <w:bookmarkStart w:id="10" w:name="_Toc177035917"/>
       <w:r>
         <w:rPr>
           <w:rStyle w:val="Heading2Char"/>
@@ -4236,7 +4320,7 @@
         </w:tabs>
         <w:ind w:left="0" w:firstLine="0"/>
       </w:pPr>
-      <w:bookmarkStart w:id="11" w:name="_Toc177034211"/>
+      <w:bookmarkStart w:id="11" w:name="_Toc177035918"/>
       <w:r>
         <w:rPr>
           <w:rStyle w:val="Heading2Char"/>
@@ -4431,7 +4515,7 @@
         </w:tabs>
         <w:ind w:left="0" w:firstLine="0"/>
       </w:pPr>
-      <w:bookmarkStart w:id="12" w:name="_Toc177034212"/>
+      <w:bookmarkStart w:id="12" w:name="_Toc177035919"/>
       <w:r>
         <w:rPr>
           <w:rStyle w:val="Heading2Char"/>
@@ -4700,7 +4784,7 @@
         </w:tabs>
         <w:ind w:left="0" w:firstLine="0"/>
       </w:pPr>
-      <w:bookmarkStart w:id="13" w:name="_Toc177034213"/>
+      <w:bookmarkStart w:id="13" w:name="_Toc177035920"/>
       <w:r>
         <w:rPr>
           <w:rStyle w:val="Heading2Char"/>
@@ -4779,7 +4863,7 @@
         </w:tabs>
         <w:ind w:left="0" w:firstLine="0"/>
       </w:pPr>
-      <w:bookmarkStart w:id="14" w:name="_Toc177034214"/>
+      <w:bookmarkStart w:id="14" w:name="_Toc177035921"/>
       <w:r>
         <w:rPr>
           <w:rStyle w:val="Heading2Char"/>
@@ -4850,7 +4934,7 @@
         </w:tabs>
         <w:ind w:left="0" w:firstLine="0"/>
       </w:pPr>
-      <w:bookmarkStart w:id="15" w:name="_Toc177034215"/>
+      <w:bookmarkStart w:id="15" w:name="_Toc177035922"/>
       <w:r>
         <w:rPr>
           <w:rStyle w:val="Heading2Char"/>
@@ -4942,7 +5026,7 @@
         </w:tabs>
         <w:ind w:left="0" w:firstLine="0"/>
       </w:pPr>
-      <w:bookmarkStart w:id="16" w:name="_Toc177034216"/>
+      <w:bookmarkStart w:id="16" w:name="_Toc177035923"/>
       <w:r>
         <w:rPr>
           <w:rStyle w:val="Heading1Char"/>
@@ -5152,15 +5236,32 @@
         <w:t>}</w:t>
       </w:r>
       <w:r>
-        <w:t xml:space="preserve"> all TOs are distributed electronically in ETIMS.{/}</w:t>
+        <w:t xml:space="preserve"> all TOs are distributed electronically in ETIMS.</w:t>
       </w:r>
     </w:p>
     <w:p>
       <w:pPr>
+        <w:pStyle w:val="ListParagraph"/>
         <w:tabs>
           <w:tab w:val="left" w:pos="360"/>
         </w:tabs>
-      </w:pPr>
+        <w:ind w:left="0"/>
+        <w:rPr>
+          <w:rStyle w:val="Heading1Char"/>
+        </w:rPr>
+      </w:pPr>
+    </w:p>
+    <w:p>
+      <w:pPr>
+        <w:pStyle w:val="ListParagraph"/>
+        <w:tabs>
+          <w:tab w:val="left" w:pos="360"/>
+        </w:tabs>
+        <w:ind w:left="0"/>
+      </w:pPr>
+      <w:r>
+        <w:t>{/}</w:t>
+      </w:r>
     </w:p>
     <w:p>
       <w:pPr>
@@ -5426,7 +5527,7 @@
         </w:tabs>
         <w:ind w:left="0" w:firstLine="0"/>
       </w:pPr>
-      <w:bookmarkStart w:id="17" w:name="_Toc177034217"/>
+      <w:bookmarkStart w:id="17" w:name="_Toc177035924"/>
       <w:r>
         <w:rPr>
           <w:rStyle w:val="Heading2Char"/>
@@ -5518,6 +5619,7 @@
         <w:t xml:space="preserve">ostage for packaging and shipping TOs. Upload and shipping requirements are based off the number of </w:t>
       </w:r>
       <w:r>
+        <w:lastRenderedPageBreak/>
         <w:t>Technical Order Distribution Office (</w:t>
       </w:r>
       <w:r>
@@ -5530,11 +5632,7 @@
         <w:t xml:space="preserve"> on subscription in </w:t>
       </w:r>
       <w:r>
-        <w:t xml:space="preserve">Enhanced Technical </w:t>
-      </w:r>
-      <w:r>
-        <w:lastRenderedPageBreak/>
-        <w:t>Information Management System (</w:t>
+        <w:t>Enhanced Technical Information Management System (</w:t>
       </w:r>
       <w:r>
         <w:t>ETIMS</w:t>
@@ -5727,93 +5825,114 @@
     <w:p/>
     <w:p>
       <w:r>
-        <w:t>{/}</w:t>
+        <w:t>{</w:t>
+      </w:r>
+      <w:proofErr w:type="gramStart"/>
+      <w:r>
+        <w:t>/}</w:t>
+      </w:r>
+      <w:r>
+        <w:t>{</w:t>
+      </w:r>
+      <w:proofErr w:type="gramEnd"/>
+      <w:r>
+        <w:t>#Distribution.has</w:t>
+      </w:r>
+      <w:r>
+        <w:t>Outside</w:t>
+      </w:r>
+      <w:r>
+        <w:t>DSO ==”yes”}</w:t>
       </w:r>
     </w:p>
     <w:p>
-      <w:r>
-        <w:t>3.3</w:t>
-      </w:r>
-      <w:r>
-        <w:rPr>
-          <w:b/>
+      <w:pPr>
+        <w:pStyle w:val="ListParagraph"/>
+        <w:numPr>
+          <w:ilvl w:val="1"/>
+          <w:numId w:val="23"/>
+        </w:numPr>
+        <w:tabs>
+          <w:tab w:val="left" w:pos="360"/>
+        </w:tabs>
+        <w:ind w:left="0" w:firstLine="0"/>
+      </w:pPr>
+      <w:bookmarkStart w:id="18" w:name="_Toc177035925"/>
+      <w:r>
+        <w:rPr>
+          <w:rStyle w:val="Heading2Char"/>
+        </w:rPr>
+        <w:t>{</w:t>
+      </w:r>
+      <w:proofErr w:type="spellStart"/>
+      <w:r>
+        <w:rPr>
+          <w:rStyle w:val="Heading2Char"/>
+        </w:rPr>
+        <w:t>Info.ProgramName</w:t>
+      </w:r>
+      <w:proofErr w:type="spellEnd"/>
+      <w:r>
+        <w:rPr>
+          <w:rStyle w:val="Heading2Char"/>
+        </w:rPr>
+        <w:t>}</w:t>
+      </w:r>
+      <w:r>
+        <w:rPr>
+          <w:rStyle w:val="Heading2Char"/>
         </w:rPr>
         <w:t xml:space="preserve"> </w:t>
       </w:r>
       <w:r>
         <w:rPr>
-          <w:b/>
-        </w:rPr>
-        <w:t>{</w:t>
-      </w:r>
-      <w:proofErr w:type="spellStart"/>
-      <w:r>
-        <w:rPr>
-          <w:b/>
-        </w:rPr>
-        <w:t>Info.ProgramName</w:t>
-      </w:r>
-      <w:proofErr w:type="spellEnd"/>
-      <w:r>
-        <w:rPr>
-          <w:b/>
-        </w:rPr>
-        <w:t>}</w:t>
-      </w:r>
-      <w:r>
-        <w:rPr>
-          <w:b/>
-        </w:rPr>
-        <w:t xml:space="preserve"> </w:t>
-      </w:r>
-      <w:r>
-        <w:rPr>
-          <w:b/>
+          <w:rStyle w:val="Heading2Char"/>
         </w:rPr>
         <w:t>Shipping and</w:t>
       </w:r>
       <w:r>
         <w:rPr>
-          <w:b/>
+          <w:rStyle w:val="Heading2Char"/>
         </w:rPr>
         <w:t xml:space="preserve"> Postage </w:t>
       </w:r>
       <w:r>
         <w:rPr>
-          <w:b/>
+          <w:rStyle w:val="Heading2Char"/>
         </w:rPr>
         <w:t>O</w:t>
       </w:r>
       <w:r>
         <w:rPr>
-          <w:b/>
+          <w:rStyle w:val="Heading2Char"/>
         </w:rPr>
         <w:t xml:space="preserve">utside of </w:t>
       </w:r>
       <w:r>
         <w:rPr>
-          <w:b/>
+          <w:rStyle w:val="Heading2Char"/>
         </w:rPr>
         <w:t>Data Services Online</w:t>
       </w:r>
       <w:r>
         <w:rPr>
-          <w:b/>
+          <w:rStyle w:val="Heading2Char"/>
         </w:rPr>
         <w:t xml:space="preserve"> (</w:t>
       </w:r>
       <w:r>
         <w:rPr>
-          <w:b/>
+          <w:rStyle w:val="Heading2Char"/>
         </w:rPr>
         <w:t>DSO</w:t>
       </w:r>
       <w:r>
         <w:rPr>
-          <w:b/>
+          <w:rStyle w:val="Heading2Char"/>
         </w:rPr>
         <w:t>)</w:t>
       </w:r>
+      <w:bookmarkEnd w:id="18"/>
       <w:r>
         <w:rPr>
           <w:b/>
@@ -5998,74 +6117,117 @@
       </w:r>
       <w:r>
         <w:rPr>
+          <w:bCs/>
+        </w:rPr>
+        <w:t>{</w:t>
+      </w:r>
+      <w:proofErr w:type="spellStart"/>
+      <w:r>
+        <w:rPr>
+          <w:bCs/>
+        </w:rPr>
+        <w:t>Info.ProgramName</w:t>
+      </w:r>
+      <w:proofErr w:type="spellEnd"/>
+      <w:r>
+        <w:rPr>
+          <w:bCs/>
+        </w:rPr>
+        <w:t>}</w:t>
+      </w:r>
+      <w:r>
+        <w:rPr>
           <w:b/>
         </w:rPr>
+        <w:t xml:space="preserve"> </w:t>
+      </w:r>
+      <w:r>
+        <w:t xml:space="preserve">cannot support the users in the field with updated </w:t>
+      </w:r>
+      <w:r>
+        <w:t>TOs</w:t>
+      </w:r>
+      <w:r>
+        <w:t xml:space="preserve">, which could result in safety and operational capabilities of various aircraft because the field and depot generated </w:t>
+      </w:r>
+      <w:r>
+        <w:t>recommended change (RCs</w:t>
+      </w:r>
+      <w:r>
+        <w:t xml:space="preserve">) </w:t>
+      </w:r>
+      <w:r>
+        <w:t>cannot</w:t>
+      </w:r>
+      <w:r>
+        <w:t xml:space="preserve"> be processed into TO change packages.</w:t>
+      </w:r>
+      <w:r>
+        <w:t xml:space="preserve"> W</w:t>
+      </w:r>
+      <w:r>
+        <w:t>ithout current TOs</w:t>
+      </w:r>
+      <w:r>
+        <w:t>,</w:t>
+      </w:r>
+      <w:r>
+        <w:t xml:space="preserve"> it could jeopardize the safety of personnel, potential equipment damage</w:t>
+      </w:r>
+      <w:r>
+        <w:t>, training</w:t>
+      </w:r>
+      <w:r>
+        <w:t>,</w:t>
+      </w:r>
+      <w:r>
+        <w:t xml:space="preserve"> </w:t>
+      </w:r>
+      <w:r>
+        <w:t xml:space="preserve">or work </w:t>
+      </w:r>
+      <w:proofErr w:type="gramStart"/>
+      <w:r>
+        <w:t>stoppage.</w:t>
+      </w:r>
+      <w:r>
         <w:t>{</w:t>
       </w:r>
-      <w:proofErr w:type="spellStart"/>
-      <w:r>
-        <w:rPr>
-          <w:b/>
-        </w:rPr>
-        <w:t>Info.ProgramName</w:t>
-      </w:r>
-      <w:proofErr w:type="spellEnd"/>
-      <w:r>
-        <w:rPr>
-          <w:b/>
-        </w:rPr>
-        <w:t>}</w:t>
-      </w:r>
-      <w:r>
-        <w:rPr>
-          <w:b/>
-        </w:rPr>
+      <w:proofErr w:type="gramEnd"/>
+      <w:r>
+        <w:t>#Distribution.ApprovedWaiver===”yes”}</w:t>
+      </w:r>
+      <w:r>
         <w:t xml:space="preserve"> </w:t>
       </w:r>
       <w:r>
-        <w:t xml:space="preserve">cannot support the users in the field with updated </w:t>
-      </w:r>
-      <w:r>
-        <w:t>TOs</w:t>
-      </w:r>
-      <w:r>
-        <w:t xml:space="preserve">, which could result in safety and operational capabilities of various aircraft because the field and depot generated </w:t>
-      </w:r>
-      <w:r>
-        <w:t>recommended change (RCs</w:t>
-      </w:r>
-      <w:r>
-        <w:t xml:space="preserve">) </w:t>
-      </w:r>
-      <w:r>
-        <w:t>cannot</w:t>
-      </w:r>
-      <w:r>
-        <w:t xml:space="preserve"> be processed into TO change packages.</w:t>
-      </w:r>
-      <w:r>
-        <w:t xml:space="preserve"> W</w:t>
-      </w:r>
-      <w:r>
-        <w:t>ithout current TOs</w:t>
-      </w:r>
-      <w:r>
-        <w:t>,</w:t>
-      </w:r>
-      <w:r>
-        <w:t xml:space="preserve"> it could jeopardize the safety of personnel, potential equipment damage</w:t>
-      </w:r>
-      <w:r>
-        <w:t>, training</w:t>
-      </w:r>
-      <w:r>
-        <w:t>,</w:t>
+        <w:t xml:space="preserve">Date waiver approved: </w:t>
+      </w:r>
+      <w:r>
+        <w:t>{Distribution.ApprovedWaiverDate}{/}</w:t>
+      </w:r>
+      <w:r>
+        <w:t>{#Distribution.ApprovedWaiver===”</w:t>
+      </w:r>
+      <w:r>
+        <w:t>no</w:t>
+      </w:r>
+      <w:r>
+        <w:t>”}</w:t>
       </w:r>
       <w:r>
         <w:t xml:space="preserve"> </w:t>
       </w:r>
       <w:r>
-        <w:t>or work stoppage.</w:t>
+        <w:t>The program has no waiver.</w:t>
+      </w:r>
+      <w:r>
+        <w:t>{/}</w:t>
+      </w:r>
+    </w:p>
+    <w:p>
+      <w:r>
+        <w:t>{/}</w:t>
       </w:r>
     </w:p>
     <w:p>
@@ -6208,7 +6370,7 @@
           <w:numId w:val="23"/>
         </w:numPr>
       </w:pPr>
-      <w:bookmarkStart w:id="18" w:name="_Toc177034218"/>
+      <w:bookmarkStart w:id="19" w:name="_Toc177035926"/>
       <w:r>
         <w:rPr>
           <w:rStyle w:val="Heading1Char"/>
@@ -6228,7 +6390,7 @@
         </w:rPr>
         <w:t>Prioritization</w:t>
       </w:r>
-      <w:bookmarkEnd w:id="18"/>
+      <w:bookmarkEnd w:id="19"/>
       <w:r>
         <w:t>:</w:t>
       </w:r>
@@ -6327,6 +6489,7 @@
     </w:p>
     <w:p>
       <w:r>
+        <w:lastRenderedPageBreak/>
         <w:pict w14:anchorId="4F2EC507">
           <v:shapetype id="_x0000_t75" coordsize="21600,21600" o:spt="75" o:preferrelative="t" path="m@4@5l@4@11@9@11@9@5xe" filled="f" stroked="f">
             <v:stroke joinstyle="miter"/>
@@ -6417,7 +6580,6 @@
     </w:p>
     <w:p>
       <w:r>
-        <w:lastRenderedPageBreak/>
         <w:t>All signature blocks need to be added before signing.</w:t>
       </w:r>
     </w:p>
@@ -8138,6 +8300,92 @@
     </w:lvl>
   </w:abstractNum>
   <w:abstractNum w:abstractNumId="16" w15:restartNumberingAfterBreak="0">
+    <w:nsid w:val="46917188"/>
+    <w:multiLevelType w:val="hybridMultilevel"/>
+    <w:tmpl w:val="89F4BEAC"/>
+    <w:lvl w:ilvl="0" w:tplc="0409000F">
+      <w:start w:val="1"/>
+      <w:numFmt w:val="decimal"/>
+      <w:lvlText w:val="%1."/>
+      <w:lvlJc w:val="left"/>
+      <w:pPr>
+        <w:ind w:left="720" w:hanging="360"/>
+      </w:pPr>
+    </w:lvl>
+    <w:lvl w:ilvl="1" w:tplc="04090019" w:tentative="1">
+      <w:start w:val="1"/>
+      <w:numFmt w:val="lowerLetter"/>
+      <w:lvlText w:val="%2."/>
+      <w:lvlJc w:val="left"/>
+      <w:pPr>
+        <w:ind w:left="1440" w:hanging="360"/>
+      </w:pPr>
+    </w:lvl>
+    <w:lvl w:ilvl="2" w:tplc="0409001B" w:tentative="1">
+      <w:start w:val="1"/>
+      <w:numFmt w:val="lowerRoman"/>
+      <w:lvlText w:val="%3."/>
+      <w:lvlJc w:val="right"/>
+      <w:pPr>
+        <w:ind w:left="2160" w:hanging="180"/>
+      </w:pPr>
+    </w:lvl>
+    <w:lvl w:ilvl="3" w:tplc="0409000F" w:tentative="1">
+      <w:start w:val="1"/>
+      <w:numFmt w:val="decimal"/>
+      <w:lvlText w:val="%4."/>
+      <w:lvlJc w:val="left"/>
+      <w:pPr>
+        <w:ind w:left="2880" w:hanging="360"/>
+      </w:pPr>
+    </w:lvl>
+    <w:lvl w:ilvl="4" w:tplc="04090019" w:tentative="1">
+      <w:start w:val="1"/>
+      <w:numFmt w:val="lowerLetter"/>
+      <w:lvlText w:val="%5."/>
+      <w:lvlJc w:val="left"/>
+      <w:pPr>
+        <w:ind w:left="3600" w:hanging="360"/>
+      </w:pPr>
+    </w:lvl>
+    <w:lvl w:ilvl="5" w:tplc="0409001B" w:tentative="1">
+      <w:start w:val="1"/>
+      <w:numFmt w:val="lowerRoman"/>
+      <w:lvlText w:val="%6."/>
+      <w:lvlJc w:val="right"/>
+      <w:pPr>
+        <w:ind w:left="4320" w:hanging="180"/>
+      </w:pPr>
+    </w:lvl>
+    <w:lvl w:ilvl="6" w:tplc="0409000F" w:tentative="1">
+      <w:start w:val="1"/>
+      <w:numFmt w:val="decimal"/>
+      <w:lvlText w:val="%7."/>
+      <w:lvlJc w:val="left"/>
+      <w:pPr>
+        <w:ind w:left="5040" w:hanging="360"/>
+      </w:pPr>
+    </w:lvl>
+    <w:lvl w:ilvl="7" w:tplc="04090019" w:tentative="1">
+      <w:start w:val="1"/>
+      <w:numFmt w:val="lowerLetter"/>
+      <w:lvlText w:val="%8."/>
+      <w:lvlJc w:val="left"/>
+      <w:pPr>
+        <w:ind w:left="5760" w:hanging="360"/>
+      </w:pPr>
+    </w:lvl>
+    <w:lvl w:ilvl="8" w:tplc="0409001B" w:tentative="1">
+      <w:start w:val="1"/>
+      <w:numFmt w:val="lowerRoman"/>
+      <w:lvlText w:val="%9."/>
+      <w:lvlJc w:val="right"/>
+      <w:pPr>
+        <w:ind w:left="6480" w:hanging="180"/>
+      </w:pPr>
+    </w:lvl>
+  </w:abstractNum>
+  <w:abstractNum w:abstractNumId="17" w15:restartNumberingAfterBreak="0">
     <w:nsid w:val="49DE1D79"/>
     <w:multiLevelType w:val="hybridMultilevel"/>
     <w:tmpl w:val="B4B66018"/>
@@ -8226,7 +8474,7 @@
       </w:pPr>
     </w:lvl>
   </w:abstractNum>
-  <w:abstractNum w:abstractNumId="17" w15:restartNumberingAfterBreak="0">
+  <w:abstractNum w:abstractNumId="18" w15:restartNumberingAfterBreak="0">
     <w:nsid w:val="4ADB6D72"/>
     <w:multiLevelType w:val="hybridMultilevel"/>
     <w:tmpl w:val="5D9A7866"/>
@@ -8312,7 +8560,7 @@
       </w:pPr>
     </w:lvl>
   </w:abstractNum>
-  <w:abstractNum w:abstractNumId="18" w15:restartNumberingAfterBreak="0">
+  <w:abstractNum w:abstractNumId="19" w15:restartNumberingAfterBreak="0">
     <w:nsid w:val="4E321848"/>
     <w:multiLevelType w:val="multilevel"/>
     <w:tmpl w:val="903E1712"/>
@@ -8425,7 +8673,7 @@
       </w:rPr>
     </w:lvl>
   </w:abstractNum>
-  <w:abstractNum w:abstractNumId="19" w15:restartNumberingAfterBreak="0">
+  <w:abstractNum w:abstractNumId="20" w15:restartNumberingAfterBreak="0">
     <w:nsid w:val="51AB5AF4"/>
     <w:multiLevelType w:val="hybridMultilevel"/>
     <w:tmpl w:val="494C6DA6"/>
@@ -8511,7 +8759,7 @@
       </w:pPr>
     </w:lvl>
   </w:abstractNum>
-  <w:abstractNum w:abstractNumId="20" w15:restartNumberingAfterBreak="0">
+  <w:abstractNum w:abstractNumId="21" w15:restartNumberingAfterBreak="0">
     <w:nsid w:val="5B6A3153"/>
     <w:multiLevelType w:val="hybridMultilevel"/>
     <w:tmpl w:val="8AFA2670"/>
@@ -8624,7 +8872,7 @@
       </w:rPr>
     </w:lvl>
   </w:abstractNum>
-  <w:abstractNum w:abstractNumId="21" w15:restartNumberingAfterBreak="0">
+  <w:abstractNum w:abstractNumId="22" w15:restartNumberingAfterBreak="0">
     <w:nsid w:val="5EAE1239"/>
     <w:multiLevelType w:val="multilevel"/>
     <w:tmpl w:val="5356625C"/>
@@ -8737,7 +8985,7 @@
       </w:rPr>
     </w:lvl>
   </w:abstractNum>
-  <w:abstractNum w:abstractNumId="22" w15:restartNumberingAfterBreak="0">
+  <w:abstractNum w:abstractNumId="23" w15:restartNumberingAfterBreak="0">
     <w:nsid w:val="604456AB"/>
     <w:multiLevelType w:val="multilevel"/>
     <w:tmpl w:val="99C45EF4"/>
@@ -8859,7 +9107,7 @@
       </w:rPr>
     </w:lvl>
   </w:abstractNum>
-  <w:abstractNum w:abstractNumId="23" w15:restartNumberingAfterBreak="0">
+  <w:abstractNum w:abstractNumId="24" w15:restartNumberingAfterBreak="0">
     <w:nsid w:val="626D2A5C"/>
     <w:multiLevelType w:val="multilevel"/>
     <w:tmpl w:val="9A60DD42"/>
@@ -8951,7 +9199,7 @@
       </w:pPr>
     </w:lvl>
   </w:abstractNum>
-  <w:abstractNum w:abstractNumId="24" w15:restartNumberingAfterBreak="0">
+  <w:abstractNum w:abstractNumId="25" w15:restartNumberingAfterBreak="0">
     <w:nsid w:val="676C787A"/>
     <w:multiLevelType w:val="hybridMultilevel"/>
     <w:tmpl w:val="814CBBCA"/>
@@ -9037,7 +9285,7 @@
       </w:pPr>
     </w:lvl>
   </w:abstractNum>
-  <w:abstractNum w:abstractNumId="25" w15:restartNumberingAfterBreak="0">
+  <w:abstractNum w:abstractNumId="26" w15:restartNumberingAfterBreak="0">
     <w:nsid w:val="6EA031F5"/>
     <w:multiLevelType w:val="multilevel"/>
     <w:tmpl w:val="9B520C18"/>
@@ -9159,7 +9407,7 @@
       </w:rPr>
     </w:lvl>
   </w:abstractNum>
-  <w:abstractNum w:abstractNumId="26" w15:restartNumberingAfterBreak="0">
+  <w:abstractNum w:abstractNumId="27" w15:restartNumberingAfterBreak="0">
     <w:nsid w:val="6EFD2C60"/>
     <w:multiLevelType w:val="hybridMultilevel"/>
     <w:tmpl w:val="2CF061EA"/>
@@ -9272,7 +9520,7 @@
       </w:rPr>
     </w:lvl>
   </w:abstractNum>
-  <w:abstractNum w:abstractNumId="27" w15:restartNumberingAfterBreak="0">
+  <w:abstractNum w:abstractNumId="28" w15:restartNumberingAfterBreak="0">
     <w:nsid w:val="738A3410"/>
     <w:multiLevelType w:val="hybridMultilevel"/>
     <w:tmpl w:val="6D5CBD12"/>
@@ -9358,7 +9606,7 @@
       </w:pPr>
     </w:lvl>
   </w:abstractNum>
-  <w:abstractNum w:abstractNumId="28" w15:restartNumberingAfterBreak="0">
+  <w:abstractNum w:abstractNumId="29" w15:restartNumberingAfterBreak="0">
     <w:nsid w:val="758C58B8"/>
     <w:multiLevelType w:val="hybridMultilevel"/>
     <w:tmpl w:val="92A0814E"/>
@@ -9471,7 +9719,7 @@
       </w:rPr>
     </w:lvl>
   </w:abstractNum>
-  <w:abstractNum w:abstractNumId="29" w15:restartNumberingAfterBreak="0">
+  <w:abstractNum w:abstractNumId="30" w15:restartNumberingAfterBreak="0">
     <w:nsid w:val="7A6E2B11"/>
     <w:multiLevelType w:val="hybridMultilevel"/>
     <w:tmpl w:val="D8AE2664"/>
@@ -9557,7 +9805,7 @@
       </w:pPr>
     </w:lvl>
   </w:abstractNum>
-  <w:abstractNum w:abstractNumId="30" w15:restartNumberingAfterBreak="0">
+  <w:abstractNum w:abstractNumId="31" w15:restartNumberingAfterBreak="0">
     <w:nsid w:val="7EE26A6B"/>
     <w:multiLevelType w:val="hybridMultilevel"/>
     <w:tmpl w:val="C166167A"/>
@@ -9670,7 +9918,7 @@
       </w:rPr>
     </w:lvl>
   </w:abstractNum>
-  <w:abstractNum w:abstractNumId="31" w15:restartNumberingAfterBreak="0">
+  <w:abstractNum w:abstractNumId="32" w15:restartNumberingAfterBreak="0">
     <w:nsid w:val="7F2D2FD8"/>
     <w:multiLevelType w:val="multilevel"/>
     <w:tmpl w:val="6ABE78AC"/>
@@ -9785,7 +10033,7 @@
       </w:rPr>
     </w:lvl>
   </w:abstractNum>
-  <w:abstractNum w:abstractNumId="32" w15:restartNumberingAfterBreak="0">
+  <w:abstractNum w:abstractNumId="33" w15:restartNumberingAfterBreak="0">
     <w:nsid w:val="7FFA71AC"/>
     <w:multiLevelType w:val="hybridMultilevel"/>
     <w:tmpl w:val="31108444"/>
@@ -9872,13 +10120,13 @@
     </w:lvl>
   </w:abstractNum>
   <w:num w:numId="1" w16cid:durableId="537856865">
-    <w:abstractNumId w:val="30"/>
+    <w:abstractNumId w:val="31"/>
   </w:num>
   <w:num w:numId="2" w16cid:durableId="2132286579">
-    <w:abstractNumId w:val="20"/>
+    <w:abstractNumId w:val="21"/>
   </w:num>
   <w:num w:numId="3" w16cid:durableId="991175242">
-    <w:abstractNumId w:val="26"/>
+    <w:abstractNumId w:val="27"/>
   </w:num>
   <w:num w:numId="4" w16cid:durableId="1827012824">
     <w:abstractNumId w:val="12"/>
@@ -9890,7 +10138,7 @@
     <w:abstractNumId w:val="4"/>
   </w:num>
   <w:num w:numId="7" w16cid:durableId="1280794866">
-    <w:abstractNumId w:val="28"/>
+    <w:abstractNumId w:val="29"/>
   </w:num>
   <w:num w:numId="8" w16cid:durableId="610820190">
     <w:abstractNumId w:val="10"/>
@@ -9902,16 +10150,16 @@
     <w:abstractNumId w:val="5"/>
   </w:num>
   <w:num w:numId="11" w16cid:durableId="391540557">
-    <w:abstractNumId w:val="23"/>
+    <w:abstractNumId w:val="24"/>
   </w:num>
   <w:num w:numId="12" w16cid:durableId="709838910">
-    <w:abstractNumId w:val="18"/>
+    <w:abstractNumId w:val="19"/>
   </w:num>
   <w:num w:numId="13" w16cid:durableId="1305045038">
-    <w:abstractNumId w:val="31"/>
+    <w:abstractNumId w:val="32"/>
   </w:num>
   <w:num w:numId="14" w16cid:durableId="68501446">
-    <w:abstractNumId w:val="32"/>
+    <w:abstractNumId w:val="33"/>
   </w:num>
   <w:num w:numId="15" w16cid:durableId="1520312902">
     <w:abstractNumId w:val="9"/>
@@ -9920,10 +10168,10 @@
     <w:abstractNumId w:val="15"/>
   </w:num>
   <w:num w:numId="17" w16cid:durableId="1322006721">
-    <w:abstractNumId w:val="25"/>
+    <w:abstractNumId w:val="26"/>
   </w:num>
   <w:num w:numId="18" w16cid:durableId="1284191481">
-    <w:abstractNumId w:val="21"/>
+    <w:abstractNumId w:val="22"/>
   </w:num>
   <w:num w:numId="19" w16cid:durableId="574776763">
     <w:abstractNumId w:val="6"/>
@@ -9935,22 +10183,22 @@
     <w:abstractNumId w:val="8"/>
   </w:num>
   <w:num w:numId="22" w16cid:durableId="635069772">
-    <w:abstractNumId w:val="19"/>
+    <w:abstractNumId w:val="20"/>
   </w:num>
   <w:num w:numId="23" w16cid:durableId="544410648">
-    <w:abstractNumId w:val="22"/>
+    <w:abstractNumId w:val="23"/>
   </w:num>
   <w:num w:numId="24" w16cid:durableId="212160019">
-    <w:abstractNumId w:val="24"/>
+    <w:abstractNumId w:val="25"/>
   </w:num>
   <w:num w:numId="25" w16cid:durableId="1292051577">
-    <w:abstractNumId w:val="27"/>
+    <w:abstractNumId w:val="28"/>
   </w:num>
   <w:num w:numId="26" w16cid:durableId="1964536252">
     <w:abstractNumId w:val="1"/>
   </w:num>
   <w:num w:numId="27" w16cid:durableId="261767398">
-    <w:abstractNumId w:val="29"/>
+    <w:abstractNumId w:val="30"/>
   </w:num>
   <w:num w:numId="28" w16cid:durableId="873931458">
     <w:abstractNumId w:val="11"/>
@@ -9959,16 +10207,19 @@
     <w:abstractNumId w:val="14"/>
   </w:num>
   <w:num w:numId="30" w16cid:durableId="532575621">
-    <w:abstractNumId w:val="17"/>
+    <w:abstractNumId w:val="18"/>
   </w:num>
   <w:num w:numId="31" w16cid:durableId="84427165">
     <w:abstractNumId w:val="0"/>
   </w:num>
   <w:num w:numId="32" w16cid:durableId="968318266">
-    <w:abstractNumId w:val="16"/>
+    <w:abstractNumId w:val="17"/>
   </w:num>
   <w:num w:numId="33" w16cid:durableId="1941256252">
     <w:abstractNumId w:val="2"/>
+  </w:num>
+  <w:num w:numId="34" w16cid:durableId="949893361">
+    <w:abstractNumId w:val="16"/>
   </w:num>
 </w:numbering>
 </file>
@@ -10371,7 +10622,7 @@
   <w:style w:type="paragraph" w:default="1" w:styleId="Normal">
     <w:name w:val="Normal"/>
     <w:qFormat/>
-    <w:rsid w:val="00ED7E50"/>
+    <w:rsid w:val="00077EE9"/>
     <w:pPr>
       <w:autoSpaceDE w:val="0"/>
       <w:autoSpaceDN w:val="0"/>
@@ -11061,25 +11312,6 @@
 </file>
 
 <file path=customXml/item1.xml><?xml version="1.0" encoding="utf-8"?>
-<?mso-contentType ?>
-<FormTemplates xmlns="http://schemas.microsoft.com/sharepoint/v3/contenttype/forms">
-  <Display>DocumentLibraryForm</Display>
-  <Edit>DocumentLibraryForm</Edit>
-  <New>DocumentLibraryForm</New>
-</FormTemplates>
-</file>
-
-<file path=customXml/item2.xml><?xml version="1.0" encoding="utf-8"?>
-<b:Sources xmlns:b="http://schemas.openxmlformats.org/officeDocument/2006/bibliography" xmlns="http://schemas.openxmlformats.org/officeDocument/2006/bibliography" SelectedStyle="\APA.XSL" StyleName="APA"/>
-</file>
-
-<file path=customXml/item3.xml><?xml version="1.0" encoding="utf-8"?>
-<p:properties xmlns:p="http://schemas.microsoft.com/office/2006/metadata/properties" xmlns:xsi="http://www.w3.org/2001/XMLSchema-instance">
-  <documentManagement/>
-</p:properties>
-</file>
-
-<file path=customXml/item4.xml><?xml version="1.0" encoding="utf-8"?>
 <ct:contentTypeSchema xmlns:ct="http://schemas.microsoft.com/office/2006/metadata/contentType" xmlns:ma="http://schemas.microsoft.com/office/2006/metadata/properties/metaAttributes" ct:_="" ma:_="" ma:contentTypeName="Document" ma:contentTypeID="0x010100A253B644FCFAD7409EBAFCD290AA2418" ma:contentTypeVersion="8" ma:contentTypeDescription="Create a new document." ma:contentTypeScope="" ma:versionID="5be701be97b5a7d030840f97951bd63f">
   <xsd:schema xmlns:xsd="http://www.w3.org/2001/XMLSchema" xmlns:xs="http://www.w3.org/2001/XMLSchema" xmlns:p="http://schemas.microsoft.com/office/2006/metadata/properties" xmlns:ns2="92ee4270-9d09-435c-8163-9480e84d542c" targetNamespace="http://schemas.microsoft.com/office/2006/metadata/properties" ma:root="true" ma:fieldsID="e754431ea33e719513553115a5b5b6cf" ns2:_="">
     <xsd:import namespace="92ee4270-9d09-435c-8163-9480e84d542c"/>
@@ -11247,31 +11479,26 @@
 </ct:contentTypeSchema>
 </file>
 
-<file path=customXml/itemProps1.xml><?xml version="1.0" encoding="utf-8"?>
-<ds:datastoreItem xmlns:ds="http://schemas.openxmlformats.org/officeDocument/2006/customXml" ds:itemID="{ABE91D9D-E230-4D73-BAA6-EE83D801CFC1}">
-  <ds:schemaRefs>
-    <ds:schemaRef ds:uri="http://schemas.microsoft.com/sharepoint/v3/contenttype/forms"/>
-  </ds:schemaRefs>
-</ds:datastoreItem>
+<file path=customXml/item2.xml><?xml version="1.0" encoding="utf-8"?>
+<p:properties xmlns:p="http://schemas.microsoft.com/office/2006/metadata/properties" xmlns:xsi="http://www.w3.org/2001/XMLSchema-instance">
+  <documentManagement/>
+</p:properties>
 </file>
 
-<file path=customXml/itemProps2.xml><?xml version="1.0" encoding="utf-8"?>
-<ds:datastoreItem xmlns:ds="http://schemas.openxmlformats.org/officeDocument/2006/customXml" ds:itemID="{A976FBD8-E2B1-46C0-ACBB-B920108BE5B2}">
-  <ds:schemaRefs>
-    <ds:schemaRef ds:uri="http://schemas.openxmlformats.org/officeDocument/2006/bibliography"/>
-  </ds:schemaRefs>
-</ds:datastoreItem>
+<file path=customXml/item3.xml><?xml version="1.0" encoding="utf-8"?>
+<b:Sources xmlns:b="http://schemas.openxmlformats.org/officeDocument/2006/bibliography" xmlns="http://schemas.openxmlformats.org/officeDocument/2006/bibliography" SelectedStyle="\APA.XSL" StyleName="APA"/>
 </file>
 
-<file path=customXml/itemProps3.xml><?xml version="1.0" encoding="utf-8"?>
-<ds:datastoreItem xmlns:ds="http://schemas.openxmlformats.org/officeDocument/2006/customXml" ds:itemID="{F19E182A-E278-49AC-A58D-A3181FBB2975}">
-  <ds:schemaRefs>
-    <ds:schemaRef ds:uri="http://schemas.microsoft.com/office/2006/metadata/properties"/>
-  </ds:schemaRefs>
-</ds:datastoreItem>
+<file path=customXml/item4.xml><?xml version="1.0" encoding="utf-8"?>
+<?mso-contentType ?>
+<FormTemplates xmlns="http://schemas.microsoft.com/sharepoint/v3/contenttype/forms">
+  <Display>DocumentLibraryForm</Display>
+  <Edit>DocumentLibraryForm</Edit>
+  <New>DocumentLibraryForm</New>
+</FormTemplates>
 </file>
 
-<file path=customXml/itemProps4.xml><?xml version="1.0" encoding="utf-8"?>
+<file path=customXml/itemProps1.xml><?xml version="1.0" encoding="utf-8"?>
 <ds:datastoreItem xmlns:ds="http://schemas.openxmlformats.org/officeDocument/2006/customXml" ds:itemID="{604E41F5-B545-4AA3-AFA7-16798CC9766F}">
   <ds:schemaRefs>
     <ds:schemaRef ds:uri="http://schemas.microsoft.com/office/2006/metadata/contentType"/>
@@ -11289,6 +11516,30 @@
 </ds:datastoreItem>
 </file>
 
+<file path=customXml/itemProps2.xml><?xml version="1.0" encoding="utf-8"?>
+<ds:datastoreItem xmlns:ds="http://schemas.openxmlformats.org/officeDocument/2006/customXml" ds:itemID="{F19E182A-E278-49AC-A58D-A3181FBB2975}">
+  <ds:schemaRefs>
+    <ds:schemaRef ds:uri="http://schemas.microsoft.com/office/2006/metadata/properties"/>
+  </ds:schemaRefs>
+</ds:datastoreItem>
+</file>
+
+<file path=customXml/itemProps3.xml><?xml version="1.0" encoding="utf-8"?>
+<ds:datastoreItem xmlns:ds="http://schemas.openxmlformats.org/officeDocument/2006/customXml" ds:itemID="{A976FBD8-E2B1-46C0-ACBB-B920108BE5B2}">
+  <ds:schemaRefs>
+    <ds:schemaRef ds:uri="http://schemas.openxmlformats.org/officeDocument/2006/bibliography"/>
+  </ds:schemaRefs>
+</ds:datastoreItem>
+</file>
+
+<file path=customXml/itemProps4.xml><?xml version="1.0" encoding="utf-8"?>
+<ds:datastoreItem xmlns:ds="http://schemas.openxmlformats.org/officeDocument/2006/customXml" ds:itemID="{ABE91D9D-E230-4D73-BAA6-EE83D801CFC1}">
+  <ds:schemaRefs>
+    <ds:schemaRef ds:uri="http://schemas.microsoft.com/sharepoint/v3/contenttype/forms"/>
+  </ds:schemaRefs>
+</ds:datastoreItem>
+</file>
+
 <file path=docMetadata/LabelInfo.xml><?xml version="1.0" encoding="utf-8"?>
 <clbl:labelList xmlns:clbl="http://schemas.microsoft.com/office/2020/mipLabelMetadata">
   <clbl:label id="{8331b18d-2d87-48ef-a35f-ac8818ebf9b4}" enabled="0" method="" siteId="{8331b18d-2d87-48ef-a35f-ac8818ebf9b4}" removed="1"/>

</xml_diff>

<commit_message>
Add Section 3.1 Duplication
</commit_message>
<xml_diff>
--- a/public/CAFTOP_Template.docx
+++ b/public/CAFTOP_Template.docx
@@ -923,7 +923,7 @@
         </w:rPr>
         <w:fldChar w:fldCharType="separate"/>
       </w:r>
-      <w:hyperlink w:anchor="_Toc177035907" w:history="1">
+      <w:hyperlink w:anchor="_Toc177038921" w:history="1">
         <w:r>
           <w:rPr>
             <w:rStyle w:val="Hyperlink"/>
@@ -950,7 +950,7 @@
             <w:noProof/>
             <w:webHidden/>
           </w:rPr>
-          <w:instrText xml:space="preserve"> PAGEREF _Toc177035907 \h </w:instrText>
+          <w:instrText xml:space="preserve"> PAGEREF _Toc177038921 \h </w:instrText>
         </w:r>
         <w:r>
           <w:rPr>
@@ -991,7 +991,7 @@
           <w14:ligatures w14:val="standardContextual"/>
         </w:rPr>
       </w:pPr>
-      <w:hyperlink w:anchor="_Toc177035908" w:history="1">
+      <w:hyperlink w:anchor="_Toc177038922" w:history="1">
         <w:r>
           <w:rPr>
             <w:rStyle w:val="Hyperlink"/>
@@ -1018,7 +1018,7 @@
             <w:noProof/>
             <w:webHidden/>
           </w:rPr>
-          <w:instrText xml:space="preserve"> PAGEREF _Toc177035908 \h </w:instrText>
+          <w:instrText xml:space="preserve"> PAGEREF _Toc177038922 \h </w:instrText>
         </w:r>
         <w:r>
           <w:rPr>
@@ -1059,7 +1059,7 @@
           <w14:ligatures w14:val="standardContextual"/>
         </w:rPr>
       </w:pPr>
-      <w:hyperlink w:anchor="_Toc177035909" w:history="1">
+      <w:hyperlink w:anchor="_Toc177038923" w:history="1">
         <w:r>
           <w:rPr>
             <w:rStyle w:val="Hyperlink"/>
@@ -1086,7 +1086,7 @@
             <w:noProof/>
             <w:webHidden/>
           </w:rPr>
-          <w:instrText xml:space="preserve"> PAGEREF _Toc177035909 \h </w:instrText>
+          <w:instrText xml:space="preserve"> PAGEREF _Toc177038923 \h </w:instrText>
         </w:r>
         <w:r>
           <w:rPr>
@@ -1127,7 +1127,7 @@
           <w14:ligatures w14:val="standardContextual"/>
         </w:rPr>
       </w:pPr>
-      <w:hyperlink w:anchor="_Toc177035910" w:history="1">
+      <w:hyperlink w:anchor="_Toc177038924" w:history="1">
         <w:r>
           <w:rPr>
             <w:rStyle w:val="Hyperlink"/>
@@ -1154,7 +1154,7 @@
             <w:noProof/>
             <w:webHidden/>
           </w:rPr>
-          <w:instrText xml:space="preserve"> PAGEREF _Toc177035910 \h </w:instrText>
+          <w:instrText xml:space="preserve"> PAGEREF _Toc177038924 \h </w:instrText>
         </w:r>
         <w:r>
           <w:rPr>
@@ -1195,7 +1195,7 @@
           <w14:ligatures w14:val="standardContextual"/>
         </w:rPr>
       </w:pPr>
-      <w:hyperlink w:anchor="_Toc177035911" w:history="1">
+      <w:hyperlink w:anchor="_Toc177038925" w:history="1">
         <w:r>
           <w:rPr>
             <w:rStyle w:val="Hyperlink"/>
@@ -1222,7 +1222,7 @@
             <w:noProof/>
             <w:webHidden/>
           </w:rPr>
-          <w:instrText xml:space="preserve"> PAGEREF _Toc177035911 \h </w:instrText>
+          <w:instrText xml:space="preserve"> PAGEREF _Toc177038925 \h </w:instrText>
         </w:r>
         <w:r>
           <w:rPr>
@@ -1263,7 +1263,7 @@
           <w14:ligatures w14:val="standardContextual"/>
         </w:rPr>
       </w:pPr>
-      <w:hyperlink w:anchor="_Toc177035912" w:history="1">
+      <w:hyperlink w:anchor="_Toc177038926" w:history="1">
         <w:r>
           <w:rPr>
             <w:rStyle w:val="Hyperlink"/>
@@ -1290,7 +1290,7 @@
             <w:noProof/>
             <w:webHidden/>
           </w:rPr>
-          <w:instrText xml:space="preserve"> PAGEREF _Toc177035912 \h </w:instrText>
+          <w:instrText xml:space="preserve"> PAGEREF _Toc177038926 \h </w:instrText>
         </w:r>
         <w:r>
           <w:rPr>
@@ -1331,7 +1331,7 @@
           <w14:ligatures w14:val="standardContextual"/>
         </w:rPr>
       </w:pPr>
-      <w:hyperlink w:anchor="_Toc177035913" w:history="1">
+      <w:hyperlink w:anchor="_Toc177038927" w:history="1">
         <w:r>
           <w:rPr>
             <w:rStyle w:val="Hyperlink"/>
@@ -1358,7 +1358,7 @@
             <w:noProof/>
             <w:webHidden/>
           </w:rPr>
-          <w:instrText xml:space="preserve"> PAGEREF _Toc177035913 \h </w:instrText>
+          <w:instrText xml:space="preserve"> PAGEREF _Toc177038927 \h </w:instrText>
         </w:r>
         <w:r>
           <w:rPr>
@@ -1399,7 +1399,7 @@
           <w14:ligatures w14:val="standardContextual"/>
         </w:rPr>
       </w:pPr>
-      <w:hyperlink w:anchor="_Toc177035914" w:history="1">
+      <w:hyperlink w:anchor="_Toc177038928" w:history="1">
         <w:r>
           <w:rPr>
             <w:rStyle w:val="Hyperlink"/>
@@ -1426,7 +1426,7 @@
             <w:noProof/>
             <w:webHidden/>
           </w:rPr>
-          <w:instrText xml:space="preserve"> PAGEREF _Toc177035914 \h </w:instrText>
+          <w:instrText xml:space="preserve"> PAGEREF _Toc177038928 \h </w:instrText>
         </w:r>
         <w:r>
           <w:rPr>
@@ -1467,7 +1467,7 @@
           <w14:ligatures w14:val="standardContextual"/>
         </w:rPr>
       </w:pPr>
-      <w:hyperlink w:anchor="_Toc177035915" w:history="1">
+      <w:hyperlink w:anchor="_Toc177038929" w:history="1">
         <w:r>
           <w:rPr>
             <w:rStyle w:val="Hyperlink"/>
@@ -1494,7 +1494,7 @@
             <w:noProof/>
             <w:webHidden/>
           </w:rPr>
-          <w:instrText xml:space="preserve"> PAGEREF _Toc177035915 \h </w:instrText>
+          <w:instrText xml:space="preserve"> PAGEREF _Toc177038929 \h </w:instrText>
         </w:r>
         <w:r>
           <w:rPr>
@@ -1536,7 +1536,7 @@
           <w14:ligatures w14:val="standardContextual"/>
         </w:rPr>
       </w:pPr>
-      <w:hyperlink w:anchor="_Toc177035916" w:history="1">
+      <w:hyperlink w:anchor="_Toc177038930" w:history="1">
         <w:r>
           <w:rPr>
             <w:rStyle w:val="Hyperlink"/>
@@ -1580,7 +1580,7 @@
             <w:noProof/>
             <w:webHidden/>
           </w:rPr>
-          <w:instrText xml:space="preserve"> PAGEREF _Toc177035916 \h </w:instrText>
+          <w:instrText xml:space="preserve"> PAGEREF _Toc177038930 \h </w:instrText>
         </w:r>
         <w:r>
           <w:rPr>
@@ -1621,7 +1621,7 @@
           <w14:ligatures w14:val="standardContextual"/>
         </w:rPr>
       </w:pPr>
-      <w:hyperlink w:anchor="_Toc177035917" w:history="1">
+      <w:hyperlink w:anchor="_Toc177038931" w:history="1">
         <w:r>
           <w:rPr>
             <w:rStyle w:val="Hyperlink"/>
@@ -1664,7 +1664,7 @@
             <w:noProof/>
             <w:webHidden/>
           </w:rPr>
-          <w:instrText xml:space="preserve"> PAGEREF _Toc177035917 \h </w:instrText>
+          <w:instrText xml:space="preserve"> PAGEREF _Toc177038931 \h </w:instrText>
         </w:r>
         <w:r>
           <w:rPr>
@@ -1705,7 +1705,7 @@
           <w14:ligatures w14:val="standardContextual"/>
         </w:rPr>
       </w:pPr>
-      <w:hyperlink w:anchor="_Toc177035918" w:history="1">
+      <w:hyperlink w:anchor="_Toc177038932" w:history="1">
         <w:r>
           <w:rPr>
             <w:rStyle w:val="Hyperlink"/>
@@ -1748,7 +1748,7 @@
             <w:noProof/>
             <w:webHidden/>
           </w:rPr>
-          <w:instrText xml:space="preserve"> PAGEREF _Toc177035918 \h </w:instrText>
+          <w:instrText xml:space="preserve"> PAGEREF _Toc177038932 \h </w:instrText>
         </w:r>
         <w:r>
           <w:rPr>
@@ -1789,7 +1789,7 @@
           <w14:ligatures w14:val="standardContextual"/>
         </w:rPr>
       </w:pPr>
-      <w:hyperlink w:anchor="_Toc177035919" w:history="1">
+      <w:hyperlink w:anchor="_Toc177038933" w:history="1">
         <w:r>
           <w:rPr>
             <w:rStyle w:val="Hyperlink"/>
@@ -1832,7 +1832,7 @@
             <w:noProof/>
             <w:webHidden/>
           </w:rPr>
-          <w:instrText xml:space="preserve"> PAGEREF _Toc177035919 \h </w:instrText>
+          <w:instrText xml:space="preserve"> PAGEREF _Toc177038933 \h </w:instrText>
         </w:r>
         <w:r>
           <w:rPr>
@@ -1873,7 +1873,7 @@
           <w14:ligatures w14:val="standardContextual"/>
         </w:rPr>
       </w:pPr>
-      <w:hyperlink w:anchor="_Toc177035920" w:history="1">
+      <w:hyperlink w:anchor="_Toc177038934" w:history="1">
         <w:r>
           <w:rPr>
             <w:rStyle w:val="Hyperlink"/>
@@ -1916,7 +1916,7 @@
             <w:noProof/>
             <w:webHidden/>
           </w:rPr>
-          <w:instrText xml:space="preserve"> PAGEREF _Toc177035920 \h </w:instrText>
+          <w:instrText xml:space="preserve"> PAGEREF _Toc177038934 \h </w:instrText>
         </w:r>
         <w:r>
           <w:rPr>
@@ -1957,7 +1957,7 @@
           <w14:ligatures w14:val="standardContextual"/>
         </w:rPr>
       </w:pPr>
-      <w:hyperlink w:anchor="_Toc177035921" w:history="1">
+      <w:hyperlink w:anchor="_Toc177038935" w:history="1">
         <w:r>
           <w:rPr>
             <w:rStyle w:val="Hyperlink"/>
@@ -2000,7 +2000,7 @@
             <w:noProof/>
             <w:webHidden/>
           </w:rPr>
-          <w:instrText xml:space="preserve"> PAGEREF _Toc177035921 \h </w:instrText>
+          <w:instrText xml:space="preserve"> PAGEREF _Toc177038935 \h </w:instrText>
         </w:r>
         <w:r>
           <w:rPr>
@@ -2041,7 +2041,7 @@
           <w14:ligatures w14:val="standardContextual"/>
         </w:rPr>
       </w:pPr>
-      <w:hyperlink w:anchor="_Toc177035922" w:history="1">
+      <w:hyperlink w:anchor="_Toc177038936" w:history="1">
         <w:r>
           <w:rPr>
             <w:rStyle w:val="Hyperlink"/>
@@ -2084,7 +2084,7 @@
             <w:noProof/>
             <w:webHidden/>
           </w:rPr>
-          <w:instrText xml:space="preserve"> PAGEREF _Toc177035922 \h </w:instrText>
+          <w:instrText xml:space="preserve"> PAGEREF _Toc177038936 \h </w:instrText>
         </w:r>
         <w:r>
           <w:rPr>
@@ -2126,7 +2126,7 @@
           <w14:ligatures w14:val="standardContextual"/>
         </w:rPr>
       </w:pPr>
-      <w:hyperlink w:anchor="_Toc177035923" w:history="1">
+      <w:hyperlink w:anchor="_Toc177038937" w:history="1">
         <w:r>
           <w:rPr>
             <w:rStyle w:val="Hyperlink"/>
@@ -2170,7 +2170,7 @@
             <w:noProof/>
             <w:webHidden/>
           </w:rPr>
-          <w:instrText xml:space="preserve"> PAGEREF _Toc177035923 \h </w:instrText>
+          <w:instrText xml:space="preserve"> PAGEREF _Toc177038937 \h </w:instrText>
         </w:r>
         <w:r>
           <w:rPr>
@@ -2211,13 +2211,13 @@
           <w14:ligatures w14:val="standardContextual"/>
         </w:rPr>
       </w:pPr>
-      <w:hyperlink w:anchor="_Toc177035924" w:history="1">
+      <w:hyperlink w:anchor="_Toc177038938" w:history="1">
         <w:r>
           <w:rPr>
             <w:rStyle w:val="Hyperlink"/>
             <w:noProof/>
           </w:rPr>
-          <w:t>3.2</w:t>
+          <w:t>3.1</w:t>
         </w:r>
         <w:r>
           <w:rPr>
@@ -2233,7 +2233,7 @@
             <w:rStyle w:val="Hyperlink"/>
             <w:noProof/>
           </w:rPr>
-          <w:t>{Info.ProgramName} Data Services Online (DSO) Upload, Packaging and Postage</w:t>
+          <w:t>{Info.ProgramName} Duplication Sustainment Changes, Non-Mod Revisions and One-Time Requisitions (OTRs), {#TechnicalOrders}{#NumPaper&gt;0}Paper{/}{#NumPaper&gt;0 &amp;&amp; NumCDDVD&gt;0}/{/}{#NumCDDVD&gt;0}CD/DVD{/}{/}</w:t>
         </w:r>
         <w:r>
           <w:rPr>
@@ -2254,7 +2254,7 @@
             <w:noProof/>
             <w:webHidden/>
           </w:rPr>
-          <w:instrText xml:space="preserve"> PAGEREF _Toc177035924 \h </w:instrText>
+          <w:instrText xml:space="preserve"> PAGEREF _Toc177038938 \h </w:instrText>
         </w:r>
         <w:r>
           <w:rPr>
@@ -2295,13 +2295,13 @@
           <w14:ligatures w14:val="standardContextual"/>
         </w:rPr>
       </w:pPr>
-      <w:hyperlink w:anchor="_Toc177035925" w:history="1">
+      <w:hyperlink w:anchor="_Toc177038939" w:history="1">
         <w:r>
           <w:rPr>
             <w:rStyle w:val="Hyperlink"/>
             <w:noProof/>
           </w:rPr>
-          <w:t>3.3</w:t>
+          <w:t>3.2</w:t>
         </w:r>
         <w:r>
           <w:rPr>
@@ -2317,6 +2317,90 @@
             <w:rStyle w:val="Hyperlink"/>
             <w:noProof/>
           </w:rPr>
+          <w:t>{Info.ProgramName} Data Services Online (DSO) Upload, Packaging and Postage</w:t>
+        </w:r>
+        <w:r>
+          <w:rPr>
+            <w:noProof/>
+            <w:webHidden/>
+          </w:rPr>
+          <w:tab/>
+        </w:r>
+        <w:r>
+          <w:rPr>
+            <w:noProof/>
+            <w:webHidden/>
+          </w:rPr>
+          <w:fldChar w:fldCharType="begin"/>
+        </w:r>
+        <w:r>
+          <w:rPr>
+            <w:noProof/>
+            <w:webHidden/>
+          </w:rPr>
+          <w:instrText xml:space="preserve"> PAGEREF _Toc177038939 \h </w:instrText>
+        </w:r>
+        <w:r>
+          <w:rPr>
+            <w:noProof/>
+            <w:webHidden/>
+          </w:rPr>
+        </w:r>
+        <w:r>
+          <w:rPr>
+            <w:noProof/>
+            <w:webHidden/>
+          </w:rPr>
+          <w:fldChar w:fldCharType="separate"/>
+        </w:r>
+        <w:r>
+          <w:rPr>
+            <w:noProof/>
+            <w:webHidden/>
+          </w:rPr>
+          <w:t>8</w:t>
+        </w:r>
+        <w:r>
+          <w:rPr>
+            <w:noProof/>
+            <w:webHidden/>
+          </w:rPr>
+          <w:fldChar w:fldCharType="end"/>
+        </w:r>
+      </w:hyperlink>
+    </w:p>
+    <w:p>
+      <w:pPr>
+        <w:pStyle w:val="TOC2"/>
+        <w:rPr>
+          <w:rFonts w:asciiTheme="minorHAnsi" w:hAnsiTheme="minorHAnsi" w:cstheme="minorBidi"/>
+          <w:noProof/>
+          <w:kern w:val="2"/>
+          <w14:ligatures w14:val="standardContextual"/>
+        </w:rPr>
+      </w:pPr>
+      <w:hyperlink w:anchor="_Toc177038940" w:history="1">
+        <w:r>
+          <w:rPr>
+            <w:rStyle w:val="Hyperlink"/>
+            <w:noProof/>
+          </w:rPr>
+          <w:t>3.3</w:t>
+        </w:r>
+        <w:r>
+          <w:rPr>
+            <w:rFonts w:asciiTheme="minorHAnsi" w:hAnsiTheme="minorHAnsi" w:cstheme="minorBidi"/>
+            <w:noProof/>
+            <w:kern w:val="2"/>
+            <w14:ligatures w14:val="standardContextual"/>
+          </w:rPr>
+          <w:tab/>
+        </w:r>
+        <w:r>
+          <w:rPr>
+            <w:rStyle w:val="Hyperlink"/>
+            <w:noProof/>
+          </w:rPr>
           <w:t>{Info.ProgramName} Shipping and Postage Outside of Data Services Online (DSO)</w:t>
         </w:r>
         <w:r>
@@ -2338,7 +2422,7 @@
             <w:noProof/>
             <w:webHidden/>
           </w:rPr>
-          <w:instrText xml:space="preserve"> PAGEREF _Toc177035925 \h </w:instrText>
+          <w:instrText xml:space="preserve"> PAGEREF _Toc177038940 \h </w:instrText>
         </w:r>
         <w:r>
           <w:rPr>
@@ -2380,7 +2464,7 @@
           <w14:ligatures w14:val="standardContextual"/>
         </w:rPr>
       </w:pPr>
-      <w:hyperlink w:anchor="_Toc177035926" w:history="1">
+      <w:hyperlink w:anchor="_Toc177038941" w:history="1">
         <w:r>
           <w:rPr>
             <w:rStyle w:val="Hyperlink"/>
@@ -2424,7 +2508,7 @@
             <w:noProof/>
             <w:webHidden/>
           </w:rPr>
-          <w:instrText xml:space="preserve"> PAGEREF _Toc177035926 \h </w:instrText>
+          <w:instrText xml:space="preserve"> PAGEREF _Toc177038941 \h </w:instrText>
         </w:r>
         <w:r>
           <w:rPr>
@@ -2832,7 +2916,7 @@
     </w:p>
     <w:p/>
     <w:p>
-      <w:bookmarkStart w:id="0" w:name="_Toc177035907"/>
+      <w:bookmarkStart w:id="0" w:name="_Toc177038921"/>
       <w:r>
         <w:rPr>
           <w:rStyle w:val="Heading1Char"/>
@@ -2911,7 +2995,7 @@
     </w:p>
     <w:p/>
     <w:p>
-      <w:bookmarkStart w:id="1" w:name="_Toc177035908"/>
+      <w:bookmarkStart w:id="1" w:name="_Toc177038922"/>
       <w:r>
         <w:rPr>
           <w:rStyle w:val="Heading2Char"/>
@@ -2943,7 +3027,7 @@
     </w:p>
     <w:p/>
     <w:p>
-      <w:bookmarkStart w:id="2" w:name="_Toc177035909"/>
+      <w:bookmarkStart w:id="2" w:name="_Toc177038923"/>
       <w:r>
         <w:rPr>
           <w:rStyle w:val="Heading2Char"/>
@@ -3122,7 +3206,7 @@
     </w:p>
     <w:p/>
     <w:p>
-      <w:bookmarkStart w:id="3" w:name="_Toc177035910"/>
+      <w:bookmarkStart w:id="3" w:name="_Toc177038924"/>
       <w:r>
         <w:rPr>
           <w:rStyle w:val="Heading2Char"/>
@@ -3489,7 +3573,7 @@
     </w:p>
     <w:p/>
     <w:p>
-      <w:bookmarkStart w:id="4" w:name="_Toc177035911"/>
+      <w:bookmarkStart w:id="4" w:name="_Toc177038925"/>
       <w:r>
         <w:rPr>
           <w:rStyle w:val="Heading2Char"/>
@@ -3644,7 +3728,7 @@
     </w:p>
     <w:p/>
     <w:p>
-      <w:bookmarkStart w:id="5" w:name="_Toc177035912"/>
+      <w:bookmarkStart w:id="5" w:name="_Toc177038926"/>
       <w:r>
         <w:rPr>
           <w:rStyle w:val="Heading2Char"/>
@@ -3768,7 +3852,7 @@
     </w:p>
     <w:p/>
     <w:p>
-      <w:bookmarkStart w:id="6" w:name="_Toc177035913"/>
+      <w:bookmarkStart w:id="6" w:name="_Toc177038927"/>
       <w:r>
         <w:rPr>
           <w:rStyle w:val="Heading2Char"/>
@@ -3819,7 +3903,7 @@
     </w:p>
     <w:p/>
     <w:p>
-      <w:bookmarkStart w:id="7" w:name="_Toc177035914"/>
+      <w:bookmarkStart w:id="7" w:name="_Toc177038928"/>
       <w:r>
         <w:rPr>
           <w:rStyle w:val="Heading2Char"/>
@@ -4022,7 +4106,7 @@
     </w:p>
     <w:p/>
     <w:p>
-      <w:bookmarkStart w:id="8" w:name="_Toc177035915"/>
+      <w:bookmarkStart w:id="8" w:name="_Toc177038929"/>
       <w:r>
         <w:rPr>
           <w:rStyle w:val="Heading2Char"/>
@@ -4085,7 +4169,7 @@
         </w:tabs>
         <w:ind w:left="0" w:firstLine="0"/>
       </w:pPr>
-      <w:bookmarkStart w:id="9" w:name="_Toc177035916"/>
+      <w:bookmarkStart w:id="9" w:name="_Toc177038930"/>
       <w:r>
         <w:rPr>
           <w:rStyle w:val="Heading1Char"/>
@@ -4182,7 +4266,7 @@
         </w:tabs>
         <w:ind w:left="0" w:firstLine="0"/>
       </w:pPr>
-      <w:bookmarkStart w:id="10" w:name="_Toc177035917"/>
+      <w:bookmarkStart w:id="10" w:name="_Toc177038931"/>
       <w:r>
         <w:rPr>
           <w:rStyle w:val="Heading2Char"/>
@@ -4320,7 +4404,7 @@
         </w:tabs>
         <w:ind w:left="0" w:firstLine="0"/>
       </w:pPr>
-      <w:bookmarkStart w:id="11" w:name="_Toc177035918"/>
+      <w:bookmarkStart w:id="11" w:name="_Toc177038932"/>
       <w:r>
         <w:rPr>
           <w:rStyle w:val="Heading2Char"/>
@@ -4515,7 +4599,7 @@
         </w:tabs>
         <w:ind w:left="0" w:firstLine="0"/>
       </w:pPr>
-      <w:bookmarkStart w:id="12" w:name="_Toc177035919"/>
+      <w:bookmarkStart w:id="12" w:name="_Toc177038933"/>
       <w:r>
         <w:rPr>
           <w:rStyle w:val="Heading2Char"/>
@@ -4784,7 +4868,7 @@
         </w:tabs>
         <w:ind w:left="0" w:firstLine="0"/>
       </w:pPr>
-      <w:bookmarkStart w:id="13" w:name="_Toc177035920"/>
+      <w:bookmarkStart w:id="13" w:name="_Toc177038934"/>
       <w:r>
         <w:rPr>
           <w:rStyle w:val="Heading2Char"/>
@@ -4863,7 +4947,7 @@
         </w:tabs>
         <w:ind w:left="0" w:firstLine="0"/>
       </w:pPr>
-      <w:bookmarkStart w:id="14" w:name="_Toc177035921"/>
+      <w:bookmarkStart w:id="14" w:name="_Toc177038935"/>
       <w:r>
         <w:rPr>
           <w:rStyle w:val="Heading2Char"/>
@@ -4934,7 +5018,7 @@
         </w:tabs>
         <w:ind w:left="0" w:firstLine="0"/>
       </w:pPr>
-      <w:bookmarkStart w:id="15" w:name="_Toc177035922"/>
+      <w:bookmarkStart w:id="15" w:name="_Toc177038936"/>
       <w:r>
         <w:rPr>
           <w:rStyle w:val="Heading2Char"/>
@@ -5026,7 +5110,7 @@
         </w:tabs>
         <w:ind w:left="0" w:firstLine="0"/>
       </w:pPr>
-      <w:bookmarkStart w:id="16" w:name="_Toc177035923"/>
+      <w:bookmarkStart w:id="16" w:name="_Toc177038937"/>
       <w:r>
         <w:rPr>
           <w:rStyle w:val="Heading1Char"/>
@@ -5265,246 +5349,14 @@
     </w:p>
     <w:p>
       <w:pPr>
-        <w:pStyle w:val="CommentText"/>
-        <w:numPr>
-          <w:ilvl w:val="1"/>
-          <w:numId w:val="23"/>
-        </w:numPr>
+        <w:pStyle w:val="ListParagraph"/>
         <w:tabs>
-          <w:tab w:val="left" w:pos="270"/>
+          <w:tab w:val="left" w:pos="360"/>
         </w:tabs>
-        <w:ind w:left="0" w:firstLine="0"/>
-      </w:pPr>
-      <w:r>
-        <w:rPr>
-          <w:b/>
-        </w:rPr>
-        <w:t>{</w:t>
-      </w:r>
-      <w:proofErr w:type="spellStart"/>
-      <w:r>
-        <w:rPr>
-          <w:b/>
-        </w:rPr>
-        <w:t>Info.ProgramName</w:t>
-      </w:r>
-      <w:proofErr w:type="spellEnd"/>
-      <w:r>
-        <w:rPr>
-          <w:b/>
-        </w:rPr>
-        <w:t>}</w:t>
-      </w:r>
-      <w:r>
-        <w:rPr>
-          <w:b/>
-        </w:rPr>
-        <w:t xml:space="preserve"> </w:t>
-      </w:r>
-      <w:r>
-        <w:rPr>
-          <w:b/>
-        </w:rPr>
-        <w:t>Duplication</w:t>
-      </w:r>
-      <w:r>
-        <w:rPr>
-          <w:b/>
-        </w:rPr>
-        <w:t xml:space="preserve"> Sustainment Changes, Non-Mod Revisions and One-Time Requisitions (OTRs), Paper/CD/DVD</w:t>
-      </w:r>
-      <w:r>
-        <w:rPr>
-          <w:b/>
-        </w:rPr>
-        <w:t>:</w:t>
-      </w:r>
-      <w:r>
-        <w:rPr>
-          <w:b/>
-        </w:rPr>
-        <w:t xml:space="preserve"> </w:t>
-      </w:r>
-      <w:r>
-        <w:t>T</w:t>
-      </w:r>
-      <w:r>
-        <w:t>echnical Order (T</w:t>
-      </w:r>
-      <w:r>
-        <w:t>O</w:t>
-      </w:r>
-      <w:r>
-        <w:t>)</w:t>
-      </w:r>
-      <w:r>
-        <w:t xml:space="preserve"> sustainment refers to all activities required to maintain the currency, and availability of </w:t>
-      </w:r>
-      <w:r>
-        <w:t>TOs.</w:t>
-      </w:r>
-      <w:r>
-        <w:t xml:space="preserve"> </w:t>
-      </w:r>
-      <w:r>
-        <w:t>This task identifies duplication requirements associated with physical distribution resulting from approved recommended changes (RCs). Non-</w:t>
-      </w:r>
-      <w:r>
-        <w:t xml:space="preserve">Mod </w:t>
-      </w:r>
-      <w:r>
-        <w:t>revisions requirements are duplication requirements associated with updates for TO revisions.</w:t>
-      </w:r>
-      <w:r>
-        <w:t xml:space="preserve"> </w:t>
-      </w:r>
-      <w:r>
-        <w:t>Revisions are accomplished when 70 percent or more of the basic manual is impacted by RCs, or if the TO needs to be brought up to the current Technical Manual Specifications and Standards (TMSS). OTR duplication requirements are requisitions to support the Technical Order Distribution Offices (TODO) in setting up new libraries, replacements</w:t>
-      </w:r>
-      <w:r>
-        <w:t>,</w:t>
-      </w:r>
-      <w:r>
-        <w:t xml:space="preserve"> and training TOs. Duplication is based off the number of TODOs on subscription in </w:t>
-      </w:r>
-      <w:r>
-        <w:t>Enhanced Technical Information Management System (</w:t>
-      </w:r>
-      <w:r>
-        <w:t>ETIMS</w:t>
-      </w:r>
-      <w:r>
-        <w:t>)</w:t>
-      </w:r>
-      <w:r>
-        <w:t xml:space="preserve">, duplication cost per page and number of pages within the </w:t>
-      </w:r>
-      <w:r>
-        <w:t xml:space="preserve">Technical Order </w:t>
-      </w:r>
-      <w:r>
-        <w:t>Information</w:t>
-      </w:r>
-      <w:r>
-        <w:t xml:space="preserve"> Sheet (</w:t>
-      </w:r>
-      <w:r>
-        <w:t>TOIS</w:t>
-      </w:r>
-      <w:r>
-        <w:t>)</w:t>
-      </w:r>
-      <w:r>
-        <w:t>.</w:t>
-      </w:r>
-    </w:p>
-    <w:p>
-      <w:r>
-        <w:rPr>
-          <w:b/>
-        </w:rPr>
-        <w:t>Impact Statement:</w:t>
-      </w:r>
-      <w:r>
-        <w:t xml:space="preserve"> Without the support of </w:t>
-      </w:r>
-      <w:r>
-        <w:rPr>
-          <w:b/>
-        </w:rPr>
-        <w:t>{</w:t>
-      </w:r>
-      <w:proofErr w:type="spellStart"/>
-      <w:r>
-        <w:rPr>
-          <w:b/>
-        </w:rPr>
-        <w:t>Info.ProgramName</w:t>
-      </w:r>
-      <w:proofErr w:type="spellEnd"/>
-      <w:r>
-        <w:rPr>
-          <w:b/>
-        </w:rPr>
-        <w:t>}</w:t>
-      </w:r>
-      <w:r>
-        <w:t xml:space="preserve"> </w:t>
-      </w:r>
-      <w:r>
-        <w:t>duplication for Sustainment Changes, Non-</w:t>
-      </w:r>
-      <w:r>
-        <w:t>M</w:t>
-      </w:r>
-      <w:r>
-        <w:t xml:space="preserve">od </w:t>
-      </w:r>
-      <w:r>
-        <w:t xml:space="preserve">Revisions and </w:t>
-      </w:r>
-      <w:r>
-        <w:t>O</w:t>
-      </w:r>
-      <w:r>
-        <w:t>ne-</w:t>
-      </w:r>
-      <w:r>
-        <w:t>T</w:t>
-      </w:r>
-      <w:r>
-        <w:t>ime</w:t>
-      </w:r>
-      <w:r>
-        <w:t xml:space="preserve"> Requisitions</w:t>
-      </w:r>
-      <w:r>
-        <w:t>,</w:t>
-      </w:r>
-      <w:r>
-        <w:t xml:space="preserve"> the program cannot support the users in the field with updated Tech</w:t>
-      </w:r>
-      <w:r>
-        <w:t>nical</w:t>
-      </w:r>
-      <w:r>
-        <w:t xml:space="preserve"> Orders</w:t>
-      </w:r>
-      <w:r>
-        <w:t xml:space="preserve"> (TOs)</w:t>
-      </w:r>
-      <w:r>
-        <w:t xml:space="preserve">, which could result in safety and operational capabilities of various aircraft because the field and depot generated </w:t>
-      </w:r>
-      <w:r>
-        <w:t>recommended change</w:t>
-      </w:r>
-      <w:r>
-        <w:t>s</w:t>
-      </w:r>
-      <w:r>
-        <w:t xml:space="preserve"> (RCs) </w:t>
-      </w:r>
-      <w:r>
-        <w:t>cannot be processed into TO change packages. Without current TOs it could jeopardize the safety of personnel, potential equipment damage, training</w:t>
-      </w:r>
-      <w:r>
-        <w:t>,</w:t>
-      </w:r>
-      <w:r>
-        <w:t xml:space="preserve"> or work stoppage.   </w:t>
-      </w:r>
-    </w:p>
-    <w:p>
-      <w:pPr>
-        <w:rPr>
-          <w:b/>
-        </w:rPr>
-      </w:pPr>
-    </w:p>
-    <w:p>
-      <w:r>
-        <w:t>{#Distribution.hasDSO =</w:t>
+        <w:ind w:left="0"/>
+      </w:pPr>
+      <w:r>
+        <w:t>{#Distribution.hasDSO==</w:t>
       </w:r>
       <w:proofErr w:type="gramStart"/>
       <w:r>
@@ -5527,11 +5379,17 @@
         </w:tabs>
         <w:ind w:left="0" w:firstLine="0"/>
       </w:pPr>
-      <w:bookmarkStart w:id="17" w:name="_Toc177035924"/>
       <w:r>
         <w:rPr>
           <w:rStyle w:val="Heading2Char"/>
         </w:rPr>
+        <w:t xml:space="preserve"> </w:t>
+      </w:r>
+      <w:bookmarkStart w:id="17" w:name="_Toc177038938"/>
+      <w:r>
+        <w:rPr>
+          <w:rStyle w:val="Heading2Char"/>
+        </w:rPr>
         <w:t>{</w:t>
       </w:r>
       <w:proofErr w:type="spellStart"/>
@@ -5558,78 +5416,210 @@
         <w:rPr>
           <w:rStyle w:val="Heading2Char"/>
         </w:rPr>
-        <w:t>Data Services Online (DSO)</w:t>
+        <w:t>Duplication</w:t>
       </w:r>
       <w:r>
         <w:rPr>
           <w:rStyle w:val="Heading2Char"/>
         </w:rPr>
-        <w:t xml:space="preserve"> Upload</w:t>
+        <w:t xml:space="preserve"> Sustainment Changes, Non-Mod Revisions and One-Time Requisitions (OTRs), </w:t>
       </w:r>
       <w:r>
         <w:rPr>
           <w:rStyle w:val="Heading2Char"/>
         </w:rPr>
-        <w:t xml:space="preserve">, </w:t>
-      </w:r>
+        <w:t>{#</w:t>
+      </w:r>
+      <w:proofErr w:type="gramStart"/>
       <w:r>
         <w:rPr>
           <w:rStyle w:val="Heading2Char"/>
         </w:rPr>
-        <w:t>Packaging and Postage</w:t>
+        <w:t>TechnicalOrders</w:t>
+      </w:r>
+      <w:r>
+        <w:rPr>
+          <w:rStyle w:val="Heading2Char"/>
+        </w:rPr>
+        <w:t>}{</w:t>
+      </w:r>
+      <w:proofErr w:type="gramEnd"/>
+      <w:r>
+        <w:rPr>
+          <w:rStyle w:val="Heading2Char"/>
+        </w:rPr>
+        <w:t>#</w:t>
+      </w:r>
+      <w:r>
+        <w:rPr>
+          <w:rStyle w:val="Heading2Char"/>
+        </w:rPr>
+        <w:t>NumPaper&gt;0}</w:t>
+      </w:r>
+      <w:r>
+        <w:rPr>
+          <w:rStyle w:val="Heading2Char"/>
+        </w:rPr>
+        <w:t>Paper</w:t>
+      </w:r>
+      <w:r>
+        <w:rPr>
+          <w:rStyle w:val="Heading2Char"/>
+        </w:rPr>
+        <w:t>{/}</w:t>
+      </w:r>
+      <w:r>
+        <w:rPr>
+          <w:rStyle w:val="Heading2Char"/>
+        </w:rPr>
+        <w:t>{#NumPaper&gt;0 &amp;&amp;</w:t>
+      </w:r>
+      <w:r>
+        <w:rPr>
+          <w:rStyle w:val="Heading2Char"/>
+        </w:rPr>
+        <w:t xml:space="preserve"> </w:t>
+      </w:r>
+      <w:proofErr w:type="spellStart"/>
+      <w:r>
+        <w:rPr>
+          <w:rStyle w:val="Heading2Char"/>
+        </w:rPr>
+        <w:t>NumC</w:t>
+      </w:r>
+      <w:r>
+        <w:rPr>
+          <w:rStyle w:val="Heading2Char"/>
+        </w:rPr>
+        <w:t>D</w:t>
+      </w:r>
+      <w:r>
+        <w:rPr>
+          <w:rStyle w:val="Heading2Char"/>
+        </w:rPr>
+        <w:t>DVD</w:t>
+      </w:r>
+      <w:proofErr w:type="spellEnd"/>
+      <w:r>
+        <w:rPr>
+          <w:rStyle w:val="Heading2Char"/>
+        </w:rPr>
+        <w:t>&gt;0}</w:t>
+      </w:r>
+      <w:r>
+        <w:rPr>
+          <w:rStyle w:val="Heading2Char"/>
+        </w:rPr>
+        <w:t>/</w:t>
+      </w:r>
+      <w:r>
+        <w:rPr>
+          <w:rStyle w:val="Heading2Char"/>
+        </w:rPr>
+        <w:t>{/}</w:t>
+      </w:r>
+      <w:r>
+        <w:rPr>
+          <w:rStyle w:val="Heading2Char"/>
+        </w:rPr>
+        <w:t>{#NumCD</w:t>
+      </w:r>
+      <w:r>
+        <w:rPr>
+          <w:rStyle w:val="Heading2Char"/>
+        </w:rPr>
+        <w:t>D</w:t>
+      </w:r>
+      <w:r>
+        <w:rPr>
+          <w:rStyle w:val="Heading2Char"/>
+        </w:rPr>
+        <w:t>VD</w:t>
+      </w:r>
+      <w:r>
+        <w:rPr>
+          <w:rStyle w:val="Heading2Char"/>
+        </w:rPr>
+        <w:t>&gt;0</w:t>
+      </w:r>
+      <w:r>
+        <w:rPr>
+          <w:rStyle w:val="Heading2Char"/>
+        </w:rPr>
+        <w:t>}</w:t>
+      </w:r>
+      <w:r>
+        <w:rPr>
+          <w:rStyle w:val="Heading2Char"/>
+        </w:rPr>
+        <w:t>CD/DVD</w:t>
+      </w:r>
+      <w:r>
+        <w:rPr>
+          <w:rStyle w:val="Heading2Char"/>
+        </w:rPr>
+        <w:t>{/}</w:t>
+      </w:r>
+      <w:r>
+        <w:rPr>
+          <w:rStyle w:val="Heading2Char"/>
+        </w:rPr>
+        <w:t>{/}</w:t>
       </w:r>
       <w:bookmarkEnd w:id="17"/>
       <w:r>
+        <w:rPr>
+          <w:b/>
+        </w:rPr>
         <w:t>:</w:t>
       </w:r>
       <w:r>
+        <w:rPr>
+          <w:b/>
+        </w:rPr>
         <w:t xml:space="preserve"> </w:t>
       </w:r>
       <w:r>
-        <w:t>These requirements are associated with upload cost when loading ready-to-print file</w:t>
-      </w:r>
-      <w:r>
-        <w:t>s</w:t>
-      </w:r>
-      <w:r>
-        <w:t xml:space="preserve"> of a TO into </w:t>
-      </w:r>
-      <w:r>
-        <w:t>DSO</w:t>
-      </w:r>
-      <w:r>
-        <w:t xml:space="preserve">. Additional </w:t>
-      </w:r>
-      <w:r>
-        <w:t xml:space="preserve">DSO </w:t>
-      </w:r>
-      <w:r>
-        <w:t xml:space="preserve">requirements included in distribution are </w:t>
-      </w:r>
-      <w:r>
-        <w:t>p</w:t>
-      </w:r>
-      <w:r>
-        <w:t xml:space="preserve">ackaging and </w:t>
-      </w:r>
-      <w:r>
-        <w:t>p</w:t>
-      </w:r>
-      <w:r>
-        <w:t xml:space="preserve">ostage for packaging and shipping TOs. Upload and shipping requirements are based off the number of </w:t>
-      </w:r>
-      <w:r>
-        <w:lastRenderedPageBreak/>
-        <w:t>Technical Order Distribution Office (</w:t>
-      </w:r>
-      <w:r>
-        <w:t>TODOs</w:t>
+        <w:t>T</w:t>
+      </w:r>
+      <w:r>
+        <w:t>echnical Order (T</w:t>
+      </w:r>
+      <w:r>
+        <w:t>O</w:t>
       </w:r>
       <w:r>
         <w:t>)</w:t>
       </w:r>
       <w:r>
-        <w:t xml:space="preserve"> on subscription in </w:t>
+        <w:t xml:space="preserve"> sustainment refers to all activities required to maintain the currency, and availability of </w:t>
+      </w:r>
+      <w:r>
+        <w:t>TOs.</w:t>
+      </w:r>
+      <w:r>
+        <w:t xml:space="preserve"> </w:t>
+      </w:r>
+      <w:r>
+        <w:t>This task identifies duplication requirements associated with physical distribution resulting from approved recommended changes (RCs). Non-</w:t>
+      </w:r>
+      <w:r>
+        <w:t xml:space="preserve">Mod </w:t>
+      </w:r>
+      <w:r>
+        <w:t>revisions requirements are duplication requirements associated with updates for TO revisions.</w:t>
+      </w:r>
+      <w:r>
+        <w:t xml:space="preserve"> </w:t>
+      </w:r>
+      <w:r>
+        <w:t>Revisions are accomplished when 70 percent or more of the basic manual is impacted by RCs, or if the TO needs to be brought up to the current Technical Manual Specifications and Standards (TMSS). OTR duplication requirements are requisitions to support the Technical Order Distribution Offices (TODO) in setting up new libraries, replacements</w:t>
+      </w:r>
+      <w:r>
+        <w:t>,</w:t>
+      </w:r>
+      <w:r>
+        <w:t xml:space="preserve"> and training TOs. Duplication is based off the number of TODOs on subscription in </w:t>
       </w:r>
       <w:r>
         <w:t>Enhanced Technical Information Management System (</w:t>
@@ -5641,19 +5631,16 @@
         <w:t>)</w:t>
       </w:r>
       <w:r>
-        <w:t xml:space="preserve"> </w:t>
-      </w:r>
-      <w:r>
-        <w:t xml:space="preserve">and upload and shipping average cost </w:t>
-      </w:r>
-      <w:r>
-        <w:t xml:space="preserve">are </w:t>
-      </w:r>
-      <w:r>
-        <w:t xml:space="preserve">built into the </w:t>
-      </w:r>
-      <w:r>
-        <w:t>Technical Order information Sheet (</w:t>
+        <w:t xml:space="preserve">, duplication cost per page and number of pages within the </w:t>
+      </w:r>
+      <w:r>
+        <w:t xml:space="preserve">Technical Order </w:t>
+      </w:r>
+      <w:r>
+        <w:t>Information</w:t>
+      </w:r>
+      <w:r>
+        <w:t xml:space="preserve"> Sheet (</w:t>
       </w:r>
       <w:r>
         <w:t>TOIS</w:t>
@@ -5663,48 +5650,6 @@
       </w:r>
       <w:r>
         <w:t>.</w:t>
-      </w:r>
-      <w:r>
-        <w:t xml:space="preserve"> </w:t>
-      </w:r>
-      <w:r>
-        <w:t xml:space="preserve">This task includes requirements identified on the </w:t>
-      </w:r>
-      <w:r>
-        <w:t>TOIS</w:t>
-      </w:r>
-      <w:r>
-        <w:t xml:space="preserve"> for </w:t>
-      </w:r>
-      <w:r>
-        <w:t xml:space="preserve">DSO </w:t>
-      </w:r>
-      <w:r>
-        <w:t xml:space="preserve">Initial Complete Set Upload, </w:t>
-      </w:r>
-      <w:r>
-        <w:t xml:space="preserve">DSO </w:t>
-      </w:r>
-      <w:r>
-        <w:t xml:space="preserve">Sustainment Changes, </w:t>
-      </w:r>
-      <w:r>
-        <w:t xml:space="preserve">DSO </w:t>
-      </w:r>
-      <w:r>
-        <w:t>Non-</w:t>
-      </w:r>
-      <w:r>
-        <w:t xml:space="preserve">Mod </w:t>
-      </w:r>
-      <w:r>
-        <w:t xml:space="preserve">Revisions, and </w:t>
-      </w:r>
-      <w:r>
-        <w:t xml:space="preserve">DSO </w:t>
-      </w:r>
-      <w:r>
-        <w:t>one-time requisitions.</w:t>
       </w:r>
     </w:p>
     <w:p>
@@ -5715,134 +5660,110 @@
         <w:t>Impact Statement:</w:t>
       </w:r>
       <w:r>
-        <w:t xml:space="preserve"> Without the support of </w:t>
-      </w:r>
-      <w:r>
-        <w:rPr>
-          <w:b/>
-        </w:rPr>
-        <w:t>Data Services Online (DSO)</w:t>
-      </w:r>
-      <w:r>
-        <w:rPr>
-          <w:b/>
-        </w:rPr>
+        <w:t xml:space="preserve"> Without the </w:t>
+      </w:r>
+      <w:r>
+        <w:t xml:space="preserve">support of </w:t>
+      </w:r>
+      <w:r>
+        <w:t>{</w:t>
+      </w:r>
+      <w:proofErr w:type="spellStart"/>
+      <w:r>
+        <w:t>Info.ProgramName</w:t>
+      </w:r>
+      <w:proofErr w:type="spellEnd"/>
+      <w:r>
+        <w:t>}</w:t>
+      </w:r>
+      <w:r>
         <w:t xml:space="preserve"> </w:t>
       </w:r>
       <w:r>
-        <w:rPr>
-          <w:b/>
-        </w:rPr>
-        <w:t xml:space="preserve">Upload and </w:t>
-      </w:r>
-      <w:r>
-        <w:rPr>
-          <w:b/>
-        </w:rPr>
-        <w:t xml:space="preserve">DSO </w:t>
-      </w:r>
-      <w:r>
-        <w:rPr>
-          <w:b/>
-        </w:rPr>
-        <w:t>Packaging and Postage</w:t>
-      </w:r>
-      <w:r>
-        <w:rPr>
-          <w:b/>
-        </w:rPr>
-        <w:t xml:space="preserve"> </w:t>
-      </w:r>
-      <w:r>
-        <w:rPr>
-          <w:bCs/>
-        </w:rPr>
-        <w:t>{</w:t>
-      </w:r>
-      <w:proofErr w:type="spellStart"/>
-      <w:r>
-        <w:rPr>
-          <w:bCs/>
-        </w:rPr>
-        <w:t>Info.ProgramName</w:t>
-      </w:r>
-      <w:proofErr w:type="spellEnd"/>
-      <w:r>
-        <w:rPr>
-          <w:bCs/>
-        </w:rPr>
-        <w:t>}</w:t>
-      </w:r>
-      <w:r>
-        <w:rPr>
-          <w:b/>
-        </w:rPr>
-        <w:t xml:space="preserve"> </w:t>
-      </w:r>
-      <w:r>
-        <w:t xml:space="preserve">cannot support the </w:t>
-      </w:r>
-      <w:r>
-        <w:t xml:space="preserve">users in the field with updated </w:t>
-      </w:r>
-      <w:r>
-        <w:t>TOs</w:t>
+        <w:t>duplication for Sustainment Changes, Non-</w:t>
+      </w:r>
+      <w:r>
+        <w:t>M</w:t>
+      </w:r>
+      <w:r>
+        <w:t xml:space="preserve">od </w:t>
+      </w:r>
+      <w:r>
+        <w:t xml:space="preserve">Revisions and </w:t>
+      </w:r>
+      <w:r>
+        <w:t>O</w:t>
+      </w:r>
+      <w:r>
+        <w:t>ne-</w:t>
+      </w:r>
+      <w:r>
+        <w:t>T</w:t>
+      </w:r>
+      <w:r>
+        <w:t>ime</w:t>
+      </w:r>
+      <w:r>
+        <w:t xml:space="preserve"> Requisitions</w:t>
+      </w:r>
+      <w:r>
+        <w:t>,</w:t>
+      </w:r>
+      <w:r>
+        <w:t xml:space="preserve"> the program cannot support the users in the field with updated Tech</w:t>
+      </w:r>
+      <w:r>
+        <w:t>nical</w:t>
+      </w:r>
+      <w:r>
+        <w:t xml:space="preserve"> Orders</w:t>
+      </w:r>
+      <w:r>
+        <w:t xml:space="preserve"> (TOs)</w:t>
       </w:r>
       <w:r>
         <w:t xml:space="preserve">, which could result in safety and operational capabilities of various aircraft because the field and depot generated </w:t>
       </w:r>
       <w:r>
-        <w:t xml:space="preserve">recommended change (RCs) </w:t>
-      </w:r>
-      <w:r>
-        <w:t xml:space="preserve">cannot be processed into TO change packages. Without current TOs it could jeopardize the safety of personnel, </w:t>
-      </w:r>
-      <w:r>
-        <w:t xml:space="preserve">cause </w:t>
-      </w:r>
-      <w:r>
-        <w:t>potential equipment damage,</w:t>
-      </w:r>
-      <w:r>
-        <w:t xml:space="preserve"> </w:t>
-      </w:r>
-      <w:r>
-        <w:t xml:space="preserve">inadequate or </w:t>
-      </w:r>
-      <w:r>
-        <w:t>non-existent</w:t>
-      </w:r>
-      <w:r>
-        <w:t xml:space="preserve"> training or </w:t>
-      </w:r>
-      <w:r>
-        <w:t xml:space="preserve">lead to a complete </w:t>
-      </w:r>
-      <w:r>
-        <w:t>work stoppage.</w:t>
+        <w:t xml:space="preserve">recommended </w:t>
+      </w:r>
+      <w:r>
+        <w:lastRenderedPageBreak/>
+        <w:t>change</w:t>
+      </w:r>
+      <w:r>
+        <w:t>s</w:t>
+      </w:r>
+      <w:r>
+        <w:t xml:space="preserve"> (RCs) </w:t>
+      </w:r>
+      <w:r>
+        <w:t>cannot be processed into TO change packages. Without current TOs it could jeopardize the safety of personnel, potential equipment damage, training</w:t>
+      </w:r>
+      <w:r>
+        <w:t>,</w:t>
+      </w:r>
+      <w:r>
+        <w:t xml:space="preserve"> or work stoppage.</w:t>
       </w:r>
     </w:p>
     <w:p/>
     <w:p>
       <w:r>
-        <w:t>{</w:t>
+        <w:t>{/}</w:t>
+      </w:r>
+    </w:p>
+    <w:p>
+      <w:r>
+        <w:t>{#Distribution.hasDSO =</w:t>
       </w:r>
       <w:proofErr w:type="gramStart"/>
       <w:r>
-        <w:t>/}</w:t>
-      </w:r>
-      <w:r>
-        <w:t>{</w:t>
+        <w:t>=”yes</w:t>
       </w:r>
       <w:proofErr w:type="gramEnd"/>
       <w:r>
-        <w:t>#Distribution.has</w:t>
-      </w:r>
-      <w:r>
-        <w:t>Outside</w:t>
-      </w:r>
-      <w:r>
-        <w:t>DSO ==”yes”}</w:t>
+        <w:t>”}</w:t>
       </w:r>
     </w:p>
     <w:p>
@@ -5857,7 +5778,7 @@
         </w:tabs>
         <w:ind w:left="0" w:firstLine="0"/>
       </w:pPr>
-      <w:bookmarkStart w:id="18" w:name="_Toc177035925"/>
+      <w:bookmarkStart w:id="18" w:name="_Toc177038939"/>
       <w:r>
         <w:rPr>
           <w:rStyle w:val="Heading2Char"/>
@@ -5888,179 +5809,152 @@
         <w:rPr>
           <w:rStyle w:val="Heading2Char"/>
         </w:rPr>
-        <w:t>Shipping and</w:t>
+        <w:t>Data Services Online (DSO)</w:t>
       </w:r>
       <w:r>
         <w:rPr>
           <w:rStyle w:val="Heading2Char"/>
         </w:rPr>
-        <w:t xml:space="preserve"> Postage </w:t>
+        <w:t xml:space="preserve"> Upload</w:t>
       </w:r>
       <w:r>
         <w:rPr>
           <w:rStyle w:val="Heading2Char"/>
         </w:rPr>
-        <w:t>O</w:t>
+        <w:t xml:space="preserve">, </w:t>
       </w:r>
       <w:r>
         <w:rPr>
           <w:rStyle w:val="Heading2Char"/>
         </w:rPr>
-        <w:t xml:space="preserve">utside of </w:t>
-      </w:r>
-      <w:r>
-        <w:rPr>
-          <w:rStyle w:val="Heading2Char"/>
-        </w:rPr>
-        <w:t>Data Services Online</w:t>
-      </w:r>
-      <w:r>
-        <w:rPr>
-          <w:rStyle w:val="Heading2Char"/>
-        </w:rPr>
-        <w:t xml:space="preserve"> (</w:t>
-      </w:r>
-      <w:r>
-        <w:rPr>
-          <w:rStyle w:val="Heading2Char"/>
-        </w:rPr>
+        <w:t>Packaging and Postage</w:t>
+      </w:r>
+      <w:bookmarkEnd w:id="18"/>
+      <w:r>
+        <w:t>:</w:t>
+      </w:r>
+      <w:r>
+        <w:t xml:space="preserve"> </w:t>
+      </w:r>
+      <w:r>
+        <w:t>These requirements are associated with upload cost when loading ready-to-print file</w:t>
+      </w:r>
+      <w:r>
+        <w:t>s</w:t>
+      </w:r>
+      <w:r>
+        <w:t xml:space="preserve"> of a TO into </w:t>
+      </w:r>
+      <w:r>
         <w:t>DSO</w:t>
       </w:r>
       <w:r>
-        <w:rPr>
-          <w:rStyle w:val="Heading2Char"/>
-        </w:rPr>
+        <w:t xml:space="preserve">. Additional </w:t>
+      </w:r>
+      <w:r>
+        <w:t xml:space="preserve">DSO </w:t>
+      </w:r>
+      <w:r>
+        <w:t xml:space="preserve">requirements included in distribution are </w:t>
+      </w:r>
+      <w:r>
+        <w:t>p</w:t>
+      </w:r>
+      <w:r>
+        <w:t xml:space="preserve">ackaging and </w:t>
+      </w:r>
+      <w:r>
+        <w:t>p</w:t>
+      </w:r>
+      <w:r>
+        <w:t xml:space="preserve">ostage for packaging and shipping TOs. Upload and shipping requirements are based off the number of </w:t>
+      </w:r>
+      <w:r>
+        <w:t>Technical Order Distribution Office (</w:t>
+      </w:r>
+      <w:r>
+        <w:t>TODOs</w:t>
+      </w:r>
+      <w:r>
         <w:t>)</w:t>
       </w:r>
-      <w:bookmarkEnd w:id="18"/>
-      <w:r>
-        <w:rPr>
-          <w:b/>
-        </w:rPr>
+      <w:r>
+        <w:t xml:space="preserve"> on subscription in </w:t>
+      </w:r>
+      <w:r>
+        <w:t>Enhanced Technical Information Management System (</w:t>
+      </w:r>
+      <w:r>
+        <w:t>ETIMS</w:t>
+      </w:r>
+      <w:r>
+        <w:t>)</w:t>
+      </w:r>
+      <w:r>
         <w:t xml:space="preserve"> </w:t>
       </w:r>
       <w:r>
-        <w:t xml:space="preserve">identifies requirements associated with </w:t>
-      </w:r>
-      <w:r>
-        <w:t>Technical Order (</w:t>
-      </w:r>
-      <w:r>
-        <w:t>TO</w:t>
+        <w:t xml:space="preserve">and upload and shipping average cost </w:t>
+      </w:r>
+      <w:r>
+        <w:t xml:space="preserve">are </w:t>
+      </w:r>
+      <w:r>
+        <w:t xml:space="preserve">built into the </w:t>
+      </w:r>
+      <w:r>
+        <w:t>Technical Order information Sheet (</w:t>
+      </w:r>
+      <w:r>
+        <w:t>TOIS</w:t>
       </w:r>
       <w:r>
         <w:t>)</w:t>
       </w:r>
       <w:r>
-        <w:t xml:space="preserve"> distribution outside of </w:t>
-      </w:r>
-      <w:r>
-        <w:t>DSO</w:t>
-      </w:r>
-      <w:r>
         <w:t>.</w:t>
       </w:r>
       <w:r>
         <w:t xml:space="preserve"> </w:t>
       </w:r>
       <w:r>
-        <w:t xml:space="preserve">The majority of the TOs are loaded in </w:t>
-      </w:r>
-      <w:r>
-        <w:t>DSO</w:t>
-      </w:r>
-      <w:r>
-        <w:t xml:space="preserve"> </w:t>
-      </w:r>
-      <w:r>
-        <w:t>except for</w:t>
-      </w:r>
-      <w:r>
-        <w:t xml:space="preserve"> </w:t>
-      </w:r>
-      <w:r>
-        <w:t xml:space="preserve">a few </w:t>
-      </w:r>
-      <w:r>
-        <w:t>p</w:t>
-      </w:r>
-      <w:r>
-        <w:t xml:space="preserve">aper and </w:t>
-      </w:r>
-      <w:r>
-        <w:t>c</w:t>
-      </w:r>
-      <w:r>
-        <w:t>lassified TOs. As TO</w:t>
-      </w:r>
-      <w:r>
-        <w:t>s</w:t>
-      </w:r>
-      <w:r>
-        <w:t xml:space="preserve"> are loaded </w:t>
-      </w:r>
-      <w:r>
-        <w:t xml:space="preserve">into </w:t>
-      </w:r>
-      <w:r>
-        <w:t>DSO</w:t>
-      </w:r>
-      <w:r>
-        <w:t xml:space="preserve"> </w:t>
-      </w:r>
-      <w:r>
-        <w:t>this requirement will be reduced which will be reflected on the Technical Order Information Sheet (TOIS)</w:t>
-      </w:r>
-      <w:r>
-        <w:t xml:space="preserve"> throughout the Future Years Defense Plan (FYDP)</w:t>
-      </w:r>
-      <w:r>
-        <w:t xml:space="preserve">. This task combines all </w:t>
-      </w:r>
-      <w:r>
-        <w:t>requirements for</w:t>
-      </w:r>
-      <w:r>
-        <w:rPr>
-          <w:b/>
-        </w:rPr>
-        <w:t xml:space="preserve"> </w:t>
-      </w:r>
-      <w:r>
-        <w:t>Sustainment Changes, Non-</w:t>
-      </w:r>
-      <w:r>
-        <w:t>Mod</w:t>
-      </w:r>
-      <w:r>
-        <w:t xml:space="preserve"> </w:t>
+        <w:t xml:space="preserve">This task includes requirements identified on the </w:t>
+      </w:r>
+      <w:r>
+        <w:t>TOIS</w:t>
+      </w:r>
+      <w:r>
+        <w:t xml:space="preserve"> for </w:t>
+      </w:r>
+      <w:r>
+        <w:t xml:space="preserve">DSO </w:t>
+      </w:r>
+      <w:r>
+        <w:t xml:space="preserve">Initial Complete Set Upload, </w:t>
+      </w:r>
+      <w:r>
+        <w:t xml:space="preserve">DSO </w:t>
+      </w:r>
+      <w:r>
+        <w:t xml:space="preserve">Sustainment Changes, </w:t>
+      </w:r>
+      <w:r>
+        <w:t xml:space="preserve">DSO </w:t>
+      </w:r>
+      <w:r>
+        <w:t>Non-</w:t>
+      </w:r>
+      <w:r>
+        <w:t xml:space="preserve">Mod </w:t>
       </w:r>
       <w:r>
         <w:t xml:space="preserve">Revisions, and </w:t>
       </w:r>
       <w:r>
-        <w:t>one-time</w:t>
-      </w:r>
-      <w:r>
-        <w:t xml:space="preserve"> </w:t>
-      </w:r>
-      <w:r>
-        <w:t>r</w:t>
-      </w:r>
-      <w:r>
-        <w:t>equisitions</w:t>
-      </w:r>
-      <w:r>
-        <w:t xml:space="preserve"> </w:t>
-      </w:r>
-      <w:r>
-        <w:t xml:space="preserve">of TO distribution outside of </w:t>
-      </w:r>
-      <w:r>
-        <w:t>DSO</w:t>
-      </w:r>
-      <w:r>
-        <w:t>.</w:t>
+        <w:t xml:space="preserve">DSO </w:t>
+      </w:r>
+      <w:r>
+        <w:t>one-time requisitions.</w:t>
       </w:r>
     </w:p>
     <w:p>
@@ -6068,6 +5962,362 @@
         <w:rPr>
           <w:b/>
         </w:rPr>
+        <w:t>Impact Statement:</w:t>
+      </w:r>
+      <w:r>
+        <w:t xml:space="preserve"> Without the support of </w:t>
+      </w:r>
+      <w:r>
+        <w:rPr>
+          <w:b/>
+        </w:rPr>
+        <w:t>Data Services Online (DSO)</w:t>
+      </w:r>
+      <w:r>
+        <w:rPr>
+          <w:b/>
+        </w:rPr>
+        <w:t xml:space="preserve"> </w:t>
+      </w:r>
+      <w:r>
+        <w:rPr>
+          <w:b/>
+        </w:rPr>
+        <w:t xml:space="preserve">Upload and </w:t>
+      </w:r>
+      <w:r>
+        <w:rPr>
+          <w:b/>
+        </w:rPr>
+        <w:t xml:space="preserve">DSO </w:t>
+      </w:r>
+      <w:r>
+        <w:rPr>
+          <w:b/>
+        </w:rPr>
+        <w:t>Packaging and Postage</w:t>
+      </w:r>
+      <w:r>
+        <w:rPr>
+          <w:b/>
+        </w:rPr>
+        <w:t xml:space="preserve"> </w:t>
+      </w:r>
+      <w:r>
+        <w:rPr>
+          <w:bCs/>
+        </w:rPr>
+        <w:t>{</w:t>
+      </w:r>
+      <w:proofErr w:type="spellStart"/>
+      <w:r>
+        <w:rPr>
+          <w:bCs/>
+        </w:rPr>
+        <w:t>Info.ProgramName</w:t>
+      </w:r>
+      <w:proofErr w:type="spellEnd"/>
+      <w:r>
+        <w:rPr>
+          <w:bCs/>
+        </w:rPr>
+        <w:t>}</w:t>
+      </w:r>
+      <w:r>
+        <w:rPr>
+          <w:b/>
+        </w:rPr>
+        <w:t xml:space="preserve"> </w:t>
+      </w:r>
+      <w:r>
+        <w:t xml:space="preserve">cannot support the </w:t>
+      </w:r>
+      <w:r>
+        <w:t xml:space="preserve">users in the field with updated </w:t>
+      </w:r>
+      <w:r>
+        <w:t>TOs</w:t>
+      </w:r>
+      <w:r>
+        <w:t xml:space="preserve">, which could result in safety and operational capabilities of various aircraft because the field and depot generated </w:t>
+      </w:r>
+      <w:r>
+        <w:t xml:space="preserve">recommended change (RCs) </w:t>
+      </w:r>
+      <w:r>
+        <w:t xml:space="preserve">cannot be processed into TO change packages. Without current TOs it could jeopardize the safety of personnel, </w:t>
+      </w:r>
+      <w:r>
+        <w:t xml:space="preserve">cause </w:t>
+      </w:r>
+      <w:r>
+        <w:t>potential equipment damage,</w:t>
+      </w:r>
+      <w:r>
+        <w:t xml:space="preserve"> </w:t>
+      </w:r>
+      <w:r>
+        <w:t xml:space="preserve">inadequate or </w:t>
+      </w:r>
+      <w:r>
+        <w:t>non-existent</w:t>
+      </w:r>
+      <w:r>
+        <w:t xml:space="preserve"> training or </w:t>
+      </w:r>
+      <w:r>
+        <w:t xml:space="preserve">lead to a complete </w:t>
+      </w:r>
+      <w:r>
+        <w:t>work stoppage.</w:t>
+      </w:r>
+    </w:p>
+    <w:p/>
+    <w:p>
+      <w:r>
+        <w:t>{</w:t>
+      </w:r>
+      <w:proofErr w:type="gramStart"/>
+      <w:r>
+        <w:t>/}</w:t>
+      </w:r>
+      <w:r>
+        <w:t>{</w:t>
+      </w:r>
+      <w:proofErr w:type="gramEnd"/>
+      <w:r>
+        <w:t>#Distribution.has</w:t>
+      </w:r>
+      <w:r>
+        <w:t>Outside</w:t>
+      </w:r>
+      <w:r>
+        <w:t>DSO ==”yes”}</w:t>
+      </w:r>
+    </w:p>
+    <w:p>
+      <w:pPr>
+        <w:pStyle w:val="ListParagraph"/>
+        <w:numPr>
+          <w:ilvl w:val="1"/>
+          <w:numId w:val="23"/>
+        </w:numPr>
+        <w:tabs>
+          <w:tab w:val="left" w:pos="360"/>
+        </w:tabs>
+        <w:ind w:left="0" w:firstLine="0"/>
+      </w:pPr>
+      <w:bookmarkStart w:id="19" w:name="_Toc177038940"/>
+      <w:r>
+        <w:rPr>
+          <w:rStyle w:val="Heading2Char"/>
+        </w:rPr>
+        <w:t>{</w:t>
+      </w:r>
+      <w:proofErr w:type="spellStart"/>
+      <w:r>
+        <w:rPr>
+          <w:rStyle w:val="Heading2Char"/>
+        </w:rPr>
+        <w:t>Info.ProgramName</w:t>
+      </w:r>
+      <w:proofErr w:type="spellEnd"/>
+      <w:r>
+        <w:rPr>
+          <w:rStyle w:val="Heading2Char"/>
+        </w:rPr>
+        <w:t>}</w:t>
+      </w:r>
+      <w:r>
+        <w:rPr>
+          <w:rStyle w:val="Heading2Char"/>
+        </w:rPr>
+        <w:t xml:space="preserve"> </w:t>
+      </w:r>
+      <w:r>
+        <w:rPr>
+          <w:rStyle w:val="Heading2Char"/>
+        </w:rPr>
+        <w:t>Shipping and</w:t>
+      </w:r>
+      <w:r>
+        <w:rPr>
+          <w:rStyle w:val="Heading2Char"/>
+        </w:rPr>
+        <w:t xml:space="preserve"> Postage </w:t>
+      </w:r>
+      <w:r>
+        <w:rPr>
+          <w:rStyle w:val="Heading2Char"/>
+        </w:rPr>
+        <w:t>O</w:t>
+      </w:r>
+      <w:r>
+        <w:rPr>
+          <w:rStyle w:val="Heading2Char"/>
+        </w:rPr>
+        <w:t xml:space="preserve">utside of </w:t>
+      </w:r>
+      <w:r>
+        <w:rPr>
+          <w:rStyle w:val="Heading2Char"/>
+        </w:rPr>
+        <w:t>Data Services Online</w:t>
+      </w:r>
+      <w:r>
+        <w:rPr>
+          <w:rStyle w:val="Heading2Char"/>
+        </w:rPr>
+        <w:t xml:space="preserve"> (</w:t>
+      </w:r>
+      <w:r>
+        <w:rPr>
+          <w:rStyle w:val="Heading2Char"/>
+        </w:rPr>
+        <w:t>DSO</w:t>
+      </w:r>
+      <w:r>
+        <w:rPr>
+          <w:rStyle w:val="Heading2Char"/>
+        </w:rPr>
+        <w:t>)</w:t>
+      </w:r>
+      <w:bookmarkEnd w:id="19"/>
+      <w:r>
+        <w:rPr>
+          <w:b/>
+        </w:rPr>
+        <w:t xml:space="preserve"> </w:t>
+      </w:r>
+      <w:r>
+        <w:t xml:space="preserve">identifies requirements associated with </w:t>
+      </w:r>
+      <w:r>
+        <w:t>Technical Order (</w:t>
+      </w:r>
+      <w:r>
+        <w:t>TO</w:t>
+      </w:r>
+      <w:r>
+        <w:t>)</w:t>
+      </w:r>
+      <w:r>
+        <w:t xml:space="preserve"> distribution outside of </w:t>
+      </w:r>
+      <w:r>
+        <w:t>DSO</w:t>
+      </w:r>
+      <w:r>
+        <w:t>.</w:t>
+      </w:r>
+      <w:r>
+        <w:t xml:space="preserve"> </w:t>
+      </w:r>
+      <w:r>
+        <w:t xml:space="preserve">The majority of the TOs are loaded in </w:t>
+      </w:r>
+      <w:r>
+        <w:t>DSO</w:t>
+      </w:r>
+      <w:r>
+        <w:t xml:space="preserve"> </w:t>
+      </w:r>
+      <w:r>
+        <w:t>except for</w:t>
+      </w:r>
+      <w:r>
+        <w:t xml:space="preserve"> </w:t>
+      </w:r>
+      <w:r>
+        <w:t xml:space="preserve">a few </w:t>
+      </w:r>
+      <w:r>
+        <w:t>p</w:t>
+      </w:r>
+      <w:r>
+        <w:t xml:space="preserve">aper and </w:t>
+      </w:r>
+      <w:r>
+        <w:t>c</w:t>
+      </w:r>
+      <w:r>
+        <w:t>lassified TOs. As TO</w:t>
+      </w:r>
+      <w:r>
+        <w:t>s</w:t>
+      </w:r>
+      <w:r>
+        <w:t xml:space="preserve"> are loaded </w:t>
+      </w:r>
+      <w:r>
+        <w:t xml:space="preserve">into </w:t>
+      </w:r>
+      <w:r>
+        <w:t>DSO</w:t>
+      </w:r>
+      <w:r>
+        <w:t xml:space="preserve"> </w:t>
+      </w:r>
+      <w:r>
+        <w:t>this requirement will be reduced which will be reflected on the Technical Order Information Sheet (TOIS)</w:t>
+      </w:r>
+      <w:r>
+        <w:t xml:space="preserve"> throughout the Future Years Defense Plan (FYDP)</w:t>
+      </w:r>
+      <w:r>
+        <w:t xml:space="preserve">. This task combines all </w:t>
+      </w:r>
+      <w:r>
+        <w:t>requirements for</w:t>
+      </w:r>
+      <w:r>
+        <w:rPr>
+          <w:b/>
+        </w:rPr>
+        <w:t xml:space="preserve"> </w:t>
+      </w:r>
+      <w:r>
+        <w:t>Sustainment Changes, Non-</w:t>
+      </w:r>
+      <w:r>
+        <w:t>Mod</w:t>
+      </w:r>
+      <w:r>
+        <w:t xml:space="preserve"> </w:t>
+      </w:r>
+      <w:r>
+        <w:t xml:space="preserve">Revisions, and </w:t>
+      </w:r>
+      <w:r>
+        <w:t>one-time</w:t>
+      </w:r>
+      <w:r>
+        <w:t xml:space="preserve"> </w:t>
+      </w:r>
+      <w:r>
+        <w:t>r</w:t>
+      </w:r>
+      <w:r>
+        <w:t>equisitions</w:t>
+      </w:r>
+      <w:r>
+        <w:t xml:space="preserve"> </w:t>
+      </w:r>
+      <w:r>
+        <w:t xml:space="preserve">of TO distribution outside of </w:t>
+      </w:r>
+      <w:r>
+        <w:t>DSO</w:t>
+      </w:r>
+      <w:r>
+        <w:t>.</w:t>
+      </w:r>
+    </w:p>
+    <w:p>
+      <w:r>
+        <w:rPr>
+          <w:b/>
+        </w:rPr>
         <w:t>Impact Statement</w:t>
       </w:r>
       <w:r>
@@ -6198,25 +6448,10 @@
         <w:t>#Distribution.ApprovedWaiver===”yes”}</w:t>
       </w:r>
       <w:r>
-        <w:t xml:space="preserve"> </w:t>
-      </w:r>
-      <w:r>
-        <w:t xml:space="preserve">Date waiver approved: </w:t>
-      </w:r>
-      <w:r>
-        <w:t>{Distribution.ApprovedWaiverDate}{/}</w:t>
-      </w:r>
-      <w:r>
-        <w:t>{#Distribution.ApprovedWaiver===”</w:t>
-      </w:r>
-      <w:r>
-        <w:t>no</w:t>
-      </w:r>
-      <w:r>
-        <w:t>”}</w:t>
-      </w:r>
-      <w:r>
-        <w:t xml:space="preserve"> </w:t>
+        <w:t xml:space="preserve"> Date waiver approved: </w:t>
+      </w:r>
+      <w:r>
+        <w:t xml:space="preserve">{Distribution.ApprovedWaiverDate}{/}{#Distribution.ApprovedWaiver===”no”} </w:t>
       </w:r>
       <w:r>
         <w:t>The program has no waiver.</w:t>
@@ -6370,7 +6605,7 @@
           <w:numId w:val="23"/>
         </w:numPr>
       </w:pPr>
-      <w:bookmarkStart w:id="19" w:name="_Toc177035926"/>
+      <w:bookmarkStart w:id="20" w:name="_Toc177038941"/>
       <w:r>
         <w:rPr>
           <w:rStyle w:val="Heading1Char"/>
@@ -6390,7 +6625,7 @@
         </w:rPr>
         <w:t>Prioritization</w:t>
       </w:r>
-      <w:bookmarkEnd w:id="19"/>
+      <w:bookmarkEnd w:id="20"/>
       <w:r>
         <w:t>:</w:t>
       </w:r>
@@ -6411,6 +6646,7 @@
         </w:numPr>
       </w:pPr>
       <w:r>
+        <w:lastRenderedPageBreak/>
         <w:t>{Name} -</w:t>
       </w:r>
       <w:r>
@@ -6489,7 +6725,6 @@
     </w:p>
     <w:p>
       <w:r>
-        <w:lastRenderedPageBreak/>
         <w:pict w14:anchorId="4F2EC507">
           <v:shapetype id="_x0000_t75" coordsize="21600,21600" o:spt="75" o:preferrelative="t" path="m@4@5l@4@11@9@11@9@5xe" filled="f" stroked="f">
             <v:stroke joinstyle="miter"/>
@@ -6951,6 +7186,92 @@
     </w:lvl>
   </w:abstractNum>
   <w:abstractNum w:abstractNumId="3" w15:restartNumberingAfterBreak="0">
+    <w:nsid w:val="0CA55525"/>
+    <w:multiLevelType w:val="hybridMultilevel"/>
+    <w:tmpl w:val="CD0AB39E"/>
+    <w:lvl w:ilvl="0" w:tplc="0409000F">
+      <w:start w:val="1"/>
+      <w:numFmt w:val="decimal"/>
+      <w:lvlText w:val="%1."/>
+      <w:lvlJc w:val="left"/>
+      <w:pPr>
+        <w:ind w:left="720" w:hanging="360"/>
+      </w:pPr>
+    </w:lvl>
+    <w:lvl w:ilvl="1" w:tplc="04090019" w:tentative="1">
+      <w:start w:val="1"/>
+      <w:numFmt w:val="lowerLetter"/>
+      <w:lvlText w:val="%2."/>
+      <w:lvlJc w:val="left"/>
+      <w:pPr>
+        <w:ind w:left="1440" w:hanging="360"/>
+      </w:pPr>
+    </w:lvl>
+    <w:lvl w:ilvl="2" w:tplc="0409001B" w:tentative="1">
+      <w:start w:val="1"/>
+      <w:numFmt w:val="lowerRoman"/>
+      <w:lvlText w:val="%3."/>
+      <w:lvlJc w:val="right"/>
+      <w:pPr>
+        <w:ind w:left="2160" w:hanging="180"/>
+      </w:pPr>
+    </w:lvl>
+    <w:lvl w:ilvl="3" w:tplc="0409000F" w:tentative="1">
+      <w:start w:val="1"/>
+      <w:numFmt w:val="decimal"/>
+      <w:lvlText w:val="%4."/>
+      <w:lvlJc w:val="left"/>
+      <w:pPr>
+        <w:ind w:left="2880" w:hanging="360"/>
+      </w:pPr>
+    </w:lvl>
+    <w:lvl w:ilvl="4" w:tplc="04090019" w:tentative="1">
+      <w:start w:val="1"/>
+      <w:numFmt w:val="lowerLetter"/>
+      <w:lvlText w:val="%5."/>
+      <w:lvlJc w:val="left"/>
+      <w:pPr>
+        <w:ind w:left="3600" w:hanging="360"/>
+      </w:pPr>
+    </w:lvl>
+    <w:lvl w:ilvl="5" w:tplc="0409001B" w:tentative="1">
+      <w:start w:val="1"/>
+      <w:numFmt w:val="lowerRoman"/>
+      <w:lvlText w:val="%6."/>
+      <w:lvlJc w:val="right"/>
+      <w:pPr>
+        <w:ind w:left="4320" w:hanging="180"/>
+      </w:pPr>
+    </w:lvl>
+    <w:lvl w:ilvl="6" w:tplc="0409000F" w:tentative="1">
+      <w:start w:val="1"/>
+      <w:numFmt w:val="decimal"/>
+      <w:lvlText w:val="%7."/>
+      <w:lvlJc w:val="left"/>
+      <w:pPr>
+        <w:ind w:left="5040" w:hanging="360"/>
+      </w:pPr>
+    </w:lvl>
+    <w:lvl w:ilvl="7" w:tplc="04090019" w:tentative="1">
+      <w:start w:val="1"/>
+      <w:numFmt w:val="lowerLetter"/>
+      <w:lvlText w:val="%8."/>
+      <w:lvlJc w:val="left"/>
+      <w:pPr>
+        <w:ind w:left="5760" w:hanging="360"/>
+      </w:pPr>
+    </w:lvl>
+    <w:lvl w:ilvl="8" w:tplc="0409001B" w:tentative="1">
+      <w:start w:val="1"/>
+      <w:numFmt w:val="lowerRoman"/>
+      <w:lvlText w:val="%9."/>
+      <w:lvlJc w:val="right"/>
+      <w:pPr>
+        <w:ind w:left="6480" w:hanging="180"/>
+      </w:pPr>
+    </w:lvl>
+  </w:abstractNum>
+  <w:abstractNum w:abstractNumId="4" w15:restartNumberingAfterBreak="0">
     <w:nsid w:val="17361BA4"/>
     <w:multiLevelType w:val="hybridMultilevel"/>
     <w:tmpl w:val="2DD49E24"/>
@@ -7063,7 +7384,7 @@
       </w:rPr>
     </w:lvl>
   </w:abstractNum>
-  <w:abstractNum w:abstractNumId="4" w15:restartNumberingAfterBreak="0">
+  <w:abstractNum w:abstractNumId="5" w15:restartNumberingAfterBreak="0">
     <w:nsid w:val="1BC21D51"/>
     <w:multiLevelType w:val="hybridMultilevel"/>
     <w:tmpl w:val="5FBE95DE"/>
@@ -7153,7 +7474,7 @@
       </w:pPr>
     </w:lvl>
   </w:abstractNum>
-  <w:abstractNum w:abstractNumId="5" w15:restartNumberingAfterBreak="0">
+  <w:abstractNum w:abstractNumId="6" w15:restartNumberingAfterBreak="0">
     <w:nsid w:val="1C936FB7"/>
     <w:multiLevelType w:val="hybridMultilevel"/>
     <w:tmpl w:val="126E521C"/>
@@ -7266,7 +7587,7 @@
       </w:rPr>
     </w:lvl>
   </w:abstractNum>
-  <w:abstractNum w:abstractNumId="6" w15:restartNumberingAfterBreak="0">
+  <w:abstractNum w:abstractNumId="7" w15:restartNumberingAfterBreak="0">
     <w:nsid w:val="1D4755D7"/>
     <w:multiLevelType w:val="multilevel"/>
     <w:tmpl w:val="BB68F99A"/>
@@ -7387,7 +7708,93 @@
       </w:rPr>
     </w:lvl>
   </w:abstractNum>
-  <w:abstractNum w:abstractNumId="7" w15:restartNumberingAfterBreak="0">
+  <w:abstractNum w:abstractNumId="8" w15:restartNumberingAfterBreak="0">
+    <w:nsid w:val="22A959D4"/>
+    <w:multiLevelType w:val="hybridMultilevel"/>
+    <w:tmpl w:val="CD0AB39E"/>
+    <w:lvl w:ilvl="0" w:tplc="FFFFFFFF">
+      <w:start w:val="1"/>
+      <w:numFmt w:val="decimal"/>
+      <w:lvlText w:val="%1."/>
+      <w:lvlJc w:val="left"/>
+      <w:pPr>
+        <w:ind w:left="720" w:hanging="360"/>
+      </w:pPr>
+    </w:lvl>
+    <w:lvl w:ilvl="1" w:tplc="FFFFFFFF" w:tentative="1">
+      <w:start w:val="1"/>
+      <w:numFmt w:val="lowerLetter"/>
+      <w:lvlText w:val="%2."/>
+      <w:lvlJc w:val="left"/>
+      <w:pPr>
+        <w:ind w:left="1440" w:hanging="360"/>
+      </w:pPr>
+    </w:lvl>
+    <w:lvl w:ilvl="2" w:tplc="FFFFFFFF" w:tentative="1">
+      <w:start w:val="1"/>
+      <w:numFmt w:val="lowerRoman"/>
+      <w:lvlText w:val="%3."/>
+      <w:lvlJc w:val="right"/>
+      <w:pPr>
+        <w:ind w:left="2160" w:hanging="180"/>
+      </w:pPr>
+    </w:lvl>
+    <w:lvl w:ilvl="3" w:tplc="FFFFFFFF" w:tentative="1">
+      <w:start w:val="1"/>
+      <w:numFmt w:val="decimal"/>
+      <w:lvlText w:val="%4."/>
+      <w:lvlJc w:val="left"/>
+      <w:pPr>
+        <w:ind w:left="2880" w:hanging="360"/>
+      </w:pPr>
+    </w:lvl>
+    <w:lvl w:ilvl="4" w:tplc="FFFFFFFF" w:tentative="1">
+      <w:start w:val="1"/>
+      <w:numFmt w:val="lowerLetter"/>
+      <w:lvlText w:val="%5."/>
+      <w:lvlJc w:val="left"/>
+      <w:pPr>
+        <w:ind w:left="3600" w:hanging="360"/>
+      </w:pPr>
+    </w:lvl>
+    <w:lvl w:ilvl="5" w:tplc="FFFFFFFF" w:tentative="1">
+      <w:start w:val="1"/>
+      <w:numFmt w:val="lowerRoman"/>
+      <w:lvlText w:val="%6."/>
+      <w:lvlJc w:val="right"/>
+      <w:pPr>
+        <w:ind w:left="4320" w:hanging="180"/>
+      </w:pPr>
+    </w:lvl>
+    <w:lvl w:ilvl="6" w:tplc="FFFFFFFF" w:tentative="1">
+      <w:start w:val="1"/>
+      <w:numFmt w:val="decimal"/>
+      <w:lvlText w:val="%7."/>
+      <w:lvlJc w:val="left"/>
+      <w:pPr>
+        <w:ind w:left="5040" w:hanging="360"/>
+      </w:pPr>
+    </w:lvl>
+    <w:lvl w:ilvl="7" w:tplc="FFFFFFFF" w:tentative="1">
+      <w:start w:val="1"/>
+      <w:numFmt w:val="lowerLetter"/>
+      <w:lvlText w:val="%8."/>
+      <w:lvlJc w:val="left"/>
+      <w:pPr>
+        <w:ind w:left="5760" w:hanging="360"/>
+      </w:pPr>
+    </w:lvl>
+    <w:lvl w:ilvl="8" w:tplc="FFFFFFFF" w:tentative="1">
+      <w:start w:val="1"/>
+      <w:numFmt w:val="lowerRoman"/>
+      <w:lvlText w:val="%9."/>
+      <w:lvlJc w:val="right"/>
+      <w:pPr>
+        <w:ind w:left="6480" w:hanging="180"/>
+      </w:pPr>
+    </w:lvl>
+  </w:abstractNum>
+  <w:abstractNum w:abstractNumId="9" w15:restartNumberingAfterBreak="0">
     <w:nsid w:val="261A6CDB"/>
     <w:multiLevelType w:val="multilevel"/>
     <w:tmpl w:val="E27C31BC"/>
@@ -7509,7 +7916,7 @@
       </w:rPr>
     </w:lvl>
   </w:abstractNum>
-  <w:abstractNum w:abstractNumId="8" w15:restartNumberingAfterBreak="0">
+  <w:abstractNum w:abstractNumId="10" w15:restartNumberingAfterBreak="0">
     <w:nsid w:val="26D443FB"/>
     <w:multiLevelType w:val="multilevel"/>
     <w:tmpl w:val="6CB4B61E"/>
@@ -7631,7 +8038,7 @@
       </w:rPr>
     </w:lvl>
   </w:abstractNum>
-  <w:abstractNum w:abstractNumId="9" w15:restartNumberingAfterBreak="0">
+  <w:abstractNum w:abstractNumId="11" w15:restartNumberingAfterBreak="0">
     <w:nsid w:val="2B186C05"/>
     <w:multiLevelType w:val="hybridMultilevel"/>
     <w:tmpl w:val="3E3002D0"/>
@@ -7720,7 +8127,7 @@
       </w:pPr>
     </w:lvl>
   </w:abstractNum>
-  <w:abstractNum w:abstractNumId="10" w15:restartNumberingAfterBreak="0">
+  <w:abstractNum w:abstractNumId="12" w15:restartNumberingAfterBreak="0">
     <w:nsid w:val="2D1F29DB"/>
     <w:multiLevelType w:val="hybridMultilevel"/>
     <w:tmpl w:val="F7E6C7FC"/>
@@ -7806,7 +8213,7 @@
       </w:pPr>
     </w:lvl>
   </w:abstractNum>
-  <w:abstractNum w:abstractNumId="11" w15:restartNumberingAfterBreak="0">
+  <w:abstractNum w:abstractNumId="13" w15:restartNumberingAfterBreak="0">
     <w:nsid w:val="32E94A03"/>
     <w:multiLevelType w:val="hybridMultilevel"/>
     <w:tmpl w:val="4BAA485E"/>
@@ -7892,7 +8299,7 @@
       </w:pPr>
     </w:lvl>
   </w:abstractNum>
-  <w:abstractNum w:abstractNumId="12" w15:restartNumberingAfterBreak="0">
+  <w:abstractNum w:abstractNumId="14" w15:restartNumberingAfterBreak="0">
     <w:nsid w:val="340D1392"/>
     <w:multiLevelType w:val="hybridMultilevel"/>
     <w:tmpl w:val="09C89C76"/>
@@ -8005,7 +8412,7 @@
       </w:rPr>
     </w:lvl>
   </w:abstractNum>
-  <w:abstractNum w:abstractNumId="13" w15:restartNumberingAfterBreak="0">
+  <w:abstractNum w:abstractNumId="15" w15:restartNumberingAfterBreak="0">
     <w:nsid w:val="397D2BB9"/>
     <w:multiLevelType w:val="hybridMultilevel"/>
     <w:tmpl w:val="02749E1C"/>
@@ -8091,7 +8498,7 @@
       </w:pPr>
     </w:lvl>
   </w:abstractNum>
-  <w:abstractNum w:abstractNumId="14" w15:restartNumberingAfterBreak="0">
+  <w:abstractNum w:abstractNumId="16" w15:restartNumberingAfterBreak="0">
     <w:nsid w:val="438A555D"/>
     <w:multiLevelType w:val="hybridMultilevel"/>
     <w:tmpl w:val="4FD89128"/>
@@ -8177,7 +8584,7 @@
       </w:pPr>
     </w:lvl>
   </w:abstractNum>
-  <w:abstractNum w:abstractNumId="15" w15:restartNumberingAfterBreak="0">
+  <w:abstractNum w:abstractNumId="17" w15:restartNumberingAfterBreak="0">
     <w:nsid w:val="43A13001"/>
     <w:multiLevelType w:val="multilevel"/>
     <w:tmpl w:val="B0240350"/>
@@ -8299,7 +8706,7 @@
       </w:rPr>
     </w:lvl>
   </w:abstractNum>
-  <w:abstractNum w:abstractNumId="16" w15:restartNumberingAfterBreak="0">
+  <w:abstractNum w:abstractNumId="18" w15:restartNumberingAfterBreak="0">
     <w:nsid w:val="46917188"/>
     <w:multiLevelType w:val="hybridMultilevel"/>
     <w:tmpl w:val="89F4BEAC"/>
@@ -8385,7 +8792,7 @@
       </w:pPr>
     </w:lvl>
   </w:abstractNum>
-  <w:abstractNum w:abstractNumId="17" w15:restartNumberingAfterBreak="0">
+  <w:abstractNum w:abstractNumId="19" w15:restartNumberingAfterBreak="0">
     <w:nsid w:val="49DE1D79"/>
     <w:multiLevelType w:val="hybridMultilevel"/>
     <w:tmpl w:val="B4B66018"/>
@@ -8474,7 +8881,7 @@
       </w:pPr>
     </w:lvl>
   </w:abstractNum>
-  <w:abstractNum w:abstractNumId="18" w15:restartNumberingAfterBreak="0">
+  <w:abstractNum w:abstractNumId="20" w15:restartNumberingAfterBreak="0">
     <w:nsid w:val="4ADB6D72"/>
     <w:multiLevelType w:val="hybridMultilevel"/>
     <w:tmpl w:val="5D9A7866"/>
@@ -8560,7 +8967,7 @@
       </w:pPr>
     </w:lvl>
   </w:abstractNum>
-  <w:abstractNum w:abstractNumId="19" w15:restartNumberingAfterBreak="0">
+  <w:abstractNum w:abstractNumId="21" w15:restartNumberingAfterBreak="0">
     <w:nsid w:val="4E321848"/>
     <w:multiLevelType w:val="multilevel"/>
     <w:tmpl w:val="903E1712"/>
@@ -8673,7 +9080,7 @@
       </w:rPr>
     </w:lvl>
   </w:abstractNum>
-  <w:abstractNum w:abstractNumId="20" w15:restartNumberingAfterBreak="0">
+  <w:abstractNum w:abstractNumId="22" w15:restartNumberingAfterBreak="0">
     <w:nsid w:val="51AB5AF4"/>
     <w:multiLevelType w:val="hybridMultilevel"/>
     <w:tmpl w:val="494C6DA6"/>
@@ -8759,7 +9166,7 @@
       </w:pPr>
     </w:lvl>
   </w:abstractNum>
-  <w:abstractNum w:abstractNumId="21" w15:restartNumberingAfterBreak="0">
+  <w:abstractNum w:abstractNumId="23" w15:restartNumberingAfterBreak="0">
     <w:nsid w:val="5B6A3153"/>
     <w:multiLevelType w:val="hybridMultilevel"/>
     <w:tmpl w:val="8AFA2670"/>
@@ -8872,7 +9279,7 @@
       </w:rPr>
     </w:lvl>
   </w:abstractNum>
-  <w:abstractNum w:abstractNumId="22" w15:restartNumberingAfterBreak="0">
+  <w:abstractNum w:abstractNumId="24" w15:restartNumberingAfterBreak="0">
     <w:nsid w:val="5EAE1239"/>
     <w:multiLevelType w:val="multilevel"/>
     <w:tmpl w:val="5356625C"/>
@@ -8985,7 +9392,7 @@
       </w:rPr>
     </w:lvl>
   </w:abstractNum>
-  <w:abstractNum w:abstractNumId="23" w15:restartNumberingAfterBreak="0">
+  <w:abstractNum w:abstractNumId="25" w15:restartNumberingAfterBreak="0">
     <w:nsid w:val="604456AB"/>
     <w:multiLevelType w:val="multilevel"/>
     <w:tmpl w:val="99C45EF4"/>
@@ -9107,7 +9514,7 @@
       </w:rPr>
     </w:lvl>
   </w:abstractNum>
-  <w:abstractNum w:abstractNumId="24" w15:restartNumberingAfterBreak="0">
+  <w:abstractNum w:abstractNumId="26" w15:restartNumberingAfterBreak="0">
     <w:nsid w:val="626D2A5C"/>
     <w:multiLevelType w:val="multilevel"/>
     <w:tmpl w:val="9A60DD42"/>
@@ -9199,7 +9606,7 @@
       </w:pPr>
     </w:lvl>
   </w:abstractNum>
-  <w:abstractNum w:abstractNumId="25" w15:restartNumberingAfterBreak="0">
+  <w:abstractNum w:abstractNumId="27" w15:restartNumberingAfterBreak="0">
     <w:nsid w:val="676C787A"/>
     <w:multiLevelType w:val="hybridMultilevel"/>
     <w:tmpl w:val="814CBBCA"/>
@@ -9285,7 +9692,7 @@
       </w:pPr>
     </w:lvl>
   </w:abstractNum>
-  <w:abstractNum w:abstractNumId="26" w15:restartNumberingAfterBreak="0">
+  <w:abstractNum w:abstractNumId="28" w15:restartNumberingAfterBreak="0">
     <w:nsid w:val="6EA031F5"/>
     <w:multiLevelType w:val="multilevel"/>
     <w:tmpl w:val="9B520C18"/>
@@ -9407,7 +9814,7 @@
       </w:rPr>
     </w:lvl>
   </w:abstractNum>
-  <w:abstractNum w:abstractNumId="27" w15:restartNumberingAfterBreak="0">
+  <w:abstractNum w:abstractNumId="29" w15:restartNumberingAfterBreak="0">
     <w:nsid w:val="6EFD2C60"/>
     <w:multiLevelType w:val="hybridMultilevel"/>
     <w:tmpl w:val="2CF061EA"/>
@@ -9520,7 +9927,7 @@
       </w:rPr>
     </w:lvl>
   </w:abstractNum>
-  <w:abstractNum w:abstractNumId="28" w15:restartNumberingAfterBreak="0">
+  <w:abstractNum w:abstractNumId="30" w15:restartNumberingAfterBreak="0">
     <w:nsid w:val="738A3410"/>
     <w:multiLevelType w:val="hybridMultilevel"/>
     <w:tmpl w:val="6D5CBD12"/>
@@ -9606,7 +10013,7 @@
       </w:pPr>
     </w:lvl>
   </w:abstractNum>
-  <w:abstractNum w:abstractNumId="29" w15:restartNumberingAfterBreak="0">
+  <w:abstractNum w:abstractNumId="31" w15:restartNumberingAfterBreak="0">
     <w:nsid w:val="758C58B8"/>
     <w:multiLevelType w:val="hybridMultilevel"/>
     <w:tmpl w:val="92A0814E"/>
@@ -9719,7 +10126,7 @@
       </w:rPr>
     </w:lvl>
   </w:abstractNum>
-  <w:abstractNum w:abstractNumId="30" w15:restartNumberingAfterBreak="0">
+  <w:abstractNum w:abstractNumId="32" w15:restartNumberingAfterBreak="0">
     <w:nsid w:val="7A6E2B11"/>
     <w:multiLevelType w:val="hybridMultilevel"/>
     <w:tmpl w:val="D8AE2664"/>
@@ -9805,7 +10212,93 @@
       </w:pPr>
     </w:lvl>
   </w:abstractNum>
-  <w:abstractNum w:abstractNumId="31" w15:restartNumberingAfterBreak="0">
+  <w:abstractNum w:abstractNumId="33" w15:restartNumberingAfterBreak="0">
+    <w:nsid w:val="7BDB5255"/>
+    <w:multiLevelType w:val="hybridMultilevel"/>
+    <w:tmpl w:val="AAF61E66"/>
+    <w:lvl w:ilvl="0" w:tplc="0409000F">
+      <w:start w:val="1"/>
+      <w:numFmt w:val="decimal"/>
+      <w:lvlText w:val="%1."/>
+      <w:lvlJc w:val="left"/>
+      <w:pPr>
+        <w:ind w:left="720" w:hanging="360"/>
+      </w:pPr>
+    </w:lvl>
+    <w:lvl w:ilvl="1" w:tplc="04090019" w:tentative="1">
+      <w:start w:val="1"/>
+      <w:numFmt w:val="lowerLetter"/>
+      <w:lvlText w:val="%2."/>
+      <w:lvlJc w:val="left"/>
+      <w:pPr>
+        <w:ind w:left="1440" w:hanging="360"/>
+      </w:pPr>
+    </w:lvl>
+    <w:lvl w:ilvl="2" w:tplc="0409001B" w:tentative="1">
+      <w:start w:val="1"/>
+      <w:numFmt w:val="lowerRoman"/>
+      <w:lvlText w:val="%3."/>
+      <w:lvlJc w:val="right"/>
+      <w:pPr>
+        <w:ind w:left="2160" w:hanging="180"/>
+      </w:pPr>
+    </w:lvl>
+    <w:lvl w:ilvl="3" w:tplc="0409000F" w:tentative="1">
+      <w:start w:val="1"/>
+      <w:numFmt w:val="decimal"/>
+      <w:lvlText w:val="%4."/>
+      <w:lvlJc w:val="left"/>
+      <w:pPr>
+        <w:ind w:left="2880" w:hanging="360"/>
+      </w:pPr>
+    </w:lvl>
+    <w:lvl w:ilvl="4" w:tplc="04090019" w:tentative="1">
+      <w:start w:val="1"/>
+      <w:numFmt w:val="lowerLetter"/>
+      <w:lvlText w:val="%5."/>
+      <w:lvlJc w:val="left"/>
+      <w:pPr>
+        <w:ind w:left="3600" w:hanging="360"/>
+      </w:pPr>
+    </w:lvl>
+    <w:lvl w:ilvl="5" w:tplc="0409001B" w:tentative="1">
+      <w:start w:val="1"/>
+      <w:numFmt w:val="lowerRoman"/>
+      <w:lvlText w:val="%6."/>
+      <w:lvlJc w:val="right"/>
+      <w:pPr>
+        <w:ind w:left="4320" w:hanging="180"/>
+      </w:pPr>
+    </w:lvl>
+    <w:lvl w:ilvl="6" w:tplc="0409000F" w:tentative="1">
+      <w:start w:val="1"/>
+      <w:numFmt w:val="decimal"/>
+      <w:lvlText w:val="%7."/>
+      <w:lvlJc w:val="left"/>
+      <w:pPr>
+        <w:ind w:left="5040" w:hanging="360"/>
+      </w:pPr>
+    </w:lvl>
+    <w:lvl w:ilvl="7" w:tplc="04090019" w:tentative="1">
+      <w:start w:val="1"/>
+      <w:numFmt w:val="lowerLetter"/>
+      <w:lvlText w:val="%8."/>
+      <w:lvlJc w:val="left"/>
+      <w:pPr>
+        <w:ind w:left="5760" w:hanging="360"/>
+      </w:pPr>
+    </w:lvl>
+    <w:lvl w:ilvl="8" w:tplc="0409001B" w:tentative="1">
+      <w:start w:val="1"/>
+      <w:numFmt w:val="lowerRoman"/>
+      <w:lvlText w:val="%9."/>
+      <w:lvlJc w:val="right"/>
+      <w:pPr>
+        <w:ind w:left="6480" w:hanging="180"/>
+      </w:pPr>
+    </w:lvl>
+  </w:abstractNum>
+  <w:abstractNum w:abstractNumId="34" w15:restartNumberingAfterBreak="0">
     <w:nsid w:val="7EE26A6B"/>
     <w:multiLevelType w:val="hybridMultilevel"/>
     <w:tmpl w:val="C166167A"/>
@@ -9918,7 +10411,7 @@
       </w:rPr>
     </w:lvl>
   </w:abstractNum>
-  <w:abstractNum w:abstractNumId="32" w15:restartNumberingAfterBreak="0">
+  <w:abstractNum w:abstractNumId="35" w15:restartNumberingAfterBreak="0">
     <w:nsid w:val="7F2D2FD8"/>
     <w:multiLevelType w:val="multilevel"/>
     <w:tmpl w:val="6ABE78AC"/>
@@ -10033,7 +10526,7 @@
       </w:rPr>
     </w:lvl>
   </w:abstractNum>
-  <w:abstractNum w:abstractNumId="33" w15:restartNumberingAfterBreak="0">
+  <w:abstractNum w:abstractNumId="36" w15:restartNumberingAfterBreak="0">
     <w:nsid w:val="7FFA71AC"/>
     <w:multiLevelType w:val="hybridMultilevel"/>
     <w:tmpl w:val="31108444"/>
@@ -10120,106 +10613,115 @@
     </w:lvl>
   </w:abstractNum>
   <w:num w:numId="1" w16cid:durableId="537856865">
+    <w:abstractNumId w:val="34"/>
+  </w:num>
+  <w:num w:numId="2" w16cid:durableId="2132286579">
+    <w:abstractNumId w:val="23"/>
+  </w:num>
+  <w:num w:numId="3" w16cid:durableId="991175242">
+    <w:abstractNumId w:val="29"/>
+  </w:num>
+  <w:num w:numId="4" w16cid:durableId="1827012824">
+    <w:abstractNumId w:val="14"/>
+  </w:num>
+  <w:num w:numId="5" w16cid:durableId="1885170031">
+    <w:abstractNumId w:val="15"/>
+  </w:num>
+  <w:num w:numId="6" w16cid:durableId="118689161">
+    <w:abstractNumId w:val="5"/>
+  </w:num>
+  <w:num w:numId="7" w16cid:durableId="1280794866">
     <w:abstractNumId w:val="31"/>
   </w:num>
-  <w:num w:numId="2" w16cid:durableId="2132286579">
+  <w:num w:numId="8" w16cid:durableId="610820190">
+    <w:abstractNumId w:val="12"/>
+  </w:num>
+  <w:num w:numId="9" w16cid:durableId="1073743493">
+    <w:abstractNumId w:val="4"/>
+  </w:num>
+  <w:num w:numId="10" w16cid:durableId="335378204">
+    <w:abstractNumId w:val="6"/>
+  </w:num>
+  <w:num w:numId="11" w16cid:durableId="391540557">
+    <w:abstractNumId w:val="26"/>
+  </w:num>
+  <w:num w:numId="12" w16cid:durableId="709838910">
     <w:abstractNumId w:val="21"/>
   </w:num>
-  <w:num w:numId="3" w16cid:durableId="991175242">
+  <w:num w:numId="13" w16cid:durableId="1305045038">
+    <w:abstractNumId w:val="35"/>
+  </w:num>
+  <w:num w:numId="14" w16cid:durableId="68501446">
+    <w:abstractNumId w:val="36"/>
+  </w:num>
+  <w:num w:numId="15" w16cid:durableId="1520312902">
+    <w:abstractNumId w:val="11"/>
+  </w:num>
+  <w:num w:numId="16" w16cid:durableId="825124030">
+    <w:abstractNumId w:val="17"/>
+  </w:num>
+  <w:num w:numId="17" w16cid:durableId="1322006721">
+    <w:abstractNumId w:val="28"/>
+  </w:num>
+  <w:num w:numId="18" w16cid:durableId="1284191481">
+    <w:abstractNumId w:val="24"/>
+  </w:num>
+  <w:num w:numId="19" w16cid:durableId="574776763">
+    <w:abstractNumId w:val="7"/>
+  </w:num>
+  <w:num w:numId="20" w16cid:durableId="2053072186">
+    <w:abstractNumId w:val="9"/>
+  </w:num>
+  <w:num w:numId="21" w16cid:durableId="1997025410">
+    <w:abstractNumId w:val="10"/>
+  </w:num>
+  <w:num w:numId="22" w16cid:durableId="635069772">
+    <w:abstractNumId w:val="22"/>
+  </w:num>
+  <w:num w:numId="23" w16cid:durableId="544410648">
+    <w:abstractNumId w:val="25"/>
+  </w:num>
+  <w:num w:numId="24" w16cid:durableId="212160019">
     <w:abstractNumId w:val="27"/>
   </w:num>
-  <w:num w:numId="4" w16cid:durableId="1827012824">
-    <w:abstractNumId w:val="12"/>
-  </w:num>
-  <w:num w:numId="5" w16cid:durableId="1885170031">
-    <w:abstractNumId w:val="13"/>
-  </w:num>
-  <w:num w:numId="6" w16cid:durableId="118689161">
-    <w:abstractNumId w:val="4"/>
-  </w:num>
-  <w:num w:numId="7" w16cid:durableId="1280794866">
-    <w:abstractNumId w:val="29"/>
-  </w:num>
-  <w:num w:numId="8" w16cid:durableId="610820190">
-    <w:abstractNumId w:val="10"/>
-  </w:num>
-  <w:num w:numId="9" w16cid:durableId="1073743493">
-    <w:abstractNumId w:val="3"/>
-  </w:num>
-  <w:num w:numId="10" w16cid:durableId="335378204">
-    <w:abstractNumId w:val="5"/>
-  </w:num>
-  <w:num w:numId="11" w16cid:durableId="391540557">
-    <w:abstractNumId w:val="24"/>
-  </w:num>
-  <w:num w:numId="12" w16cid:durableId="709838910">
-    <w:abstractNumId w:val="19"/>
-  </w:num>
-  <w:num w:numId="13" w16cid:durableId="1305045038">
-    <w:abstractNumId w:val="32"/>
-  </w:num>
-  <w:num w:numId="14" w16cid:durableId="68501446">
-    <w:abstractNumId w:val="33"/>
-  </w:num>
-  <w:num w:numId="15" w16cid:durableId="1520312902">
-    <w:abstractNumId w:val="9"/>
-  </w:num>
-  <w:num w:numId="16" w16cid:durableId="825124030">
-    <w:abstractNumId w:val="15"/>
-  </w:num>
-  <w:num w:numId="17" w16cid:durableId="1322006721">
-    <w:abstractNumId w:val="26"/>
-  </w:num>
-  <w:num w:numId="18" w16cid:durableId="1284191481">
-    <w:abstractNumId w:val="22"/>
-  </w:num>
-  <w:num w:numId="19" w16cid:durableId="574776763">
-    <w:abstractNumId w:val="6"/>
-  </w:num>
-  <w:num w:numId="20" w16cid:durableId="2053072186">
-    <w:abstractNumId w:val="7"/>
-  </w:num>
-  <w:num w:numId="21" w16cid:durableId="1997025410">
-    <w:abstractNumId w:val="8"/>
-  </w:num>
-  <w:num w:numId="22" w16cid:durableId="635069772">
-    <w:abstractNumId w:val="20"/>
-  </w:num>
-  <w:num w:numId="23" w16cid:durableId="544410648">
-    <w:abstractNumId w:val="23"/>
-  </w:num>
-  <w:num w:numId="24" w16cid:durableId="212160019">
-    <w:abstractNumId w:val="25"/>
-  </w:num>
   <w:num w:numId="25" w16cid:durableId="1292051577">
-    <w:abstractNumId w:val="28"/>
+    <w:abstractNumId w:val="30"/>
   </w:num>
   <w:num w:numId="26" w16cid:durableId="1964536252">
     <w:abstractNumId w:val="1"/>
   </w:num>
   <w:num w:numId="27" w16cid:durableId="261767398">
-    <w:abstractNumId w:val="30"/>
+    <w:abstractNumId w:val="32"/>
   </w:num>
   <w:num w:numId="28" w16cid:durableId="873931458">
-    <w:abstractNumId w:val="11"/>
+    <w:abstractNumId w:val="13"/>
   </w:num>
   <w:num w:numId="29" w16cid:durableId="520509830">
-    <w:abstractNumId w:val="14"/>
+    <w:abstractNumId w:val="16"/>
   </w:num>
   <w:num w:numId="30" w16cid:durableId="532575621">
-    <w:abstractNumId w:val="18"/>
+    <w:abstractNumId w:val="20"/>
   </w:num>
   <w:num w:numId="31" w16cid:durableId="84427165">
     <w:abstractNumId w:val="0"/>
   </w:num>
   <w:num w:numId="32" w16cid:durableId="968318266">
-    <w:abstractNumId w:val="17"/>
+    <w:abstractNumId w:val="19"/>
   </w:num>
   <w:num w:numId="33" w16cid:durableId="1941256252">
     <w:abstractNumId w:val="2"/>
   </w:num>
   <w:num w:numId="34" w16cid:durableId="949893361">
-    <w:abstractNumId w:val="16"/>
+    <w:abstractNumId w:val="18"/>
+  </w:num>
+  <w:num w:numId="35" w16cid:durableId="97793016">
+    <w:abstractNumId w:val="33"/>
+  </w:num>
+  <w:num w:numId="36" w16cid:durableId="627783379">
+    <w:abstractNumId w:val="3"/>
+  </w:num>
+  <w:num w:numId="37" w16cid:durableId="1607425329">
+    <w:abstractNumId w:val="8"/>
   </w:num>
 </w:numbering>
 </file>
@@ -10668,6 +11170,7 @@
   <w:style w:type="character" w:default="1" w:styleId="DefaultParagraphFont">
     <w:name w:val="Default Paragraph Font"/>
     <w:uiPriority w:val="1"/>
+    <w:semiHidden/>
     <w:unhideWhenUsed/>
   </w:style>
   <w:style w:type="table" w:default="1" w:styleId="TableNormal">
@@ -11312,6 +11815,25 @@
 </file>
 
 <file path=customXml/item1.xml><?xml version="1.0" encoding="utf-8"?>
+<?mso-contentType ?>
+<FormTemplates xmlns="http://schemas.microsoft.com/sharepoint/v3/contenttype/forms">
+  <Display>DocumentLibraryForm</Display>
+  <Edit>DocumentLibraryForm</Edit>
+  <New>DocumentLibraryForm</New>
+</FormTemplates>
+</file>
+
+<file path=customXml/item2.xml><?xml version="1.0" encoding="utf-8"?>
+<b:Sources xmlns:b="http://schemas.openxmlformats.org/officeDocument/2006/bibliography" xmlns="http://schemas.openxmlformats.org/officeDocument/2006/bibliography" SelectedStyle="\APA.XSL" StyleName="APA"/>
+</file>
+
+<file path=customXml/item3.xml><?xml version="1.0" encoding="utf-8"?>
+<p:properties xmlns:p="http://schemas.microsoft.com/office/2006/metadata/properties" xmlns:xsi="http://www.w3.org/2001/XMLSchema-instance">
+  <documentManagement/>
+</p:properties>
+</file>
+
+<file path=customXml/item4.xml><?xml version="1.0" encoding="utf-8"?>
 <ct:contentTypeSchema xmlns:ct="http://schemas.microsoft.com/office/2006/metadata/contentType" xmlns:ma="http://schemas.microsoft.com/office/2006/metadata/properties/metaAttributes" ct:_="" ma:_="" ma:contentTypeName="Document" ma:contentTypeID="0x010100A253B644FCFAD7409EBAFCD290AA2418" ma:contentTypeVersion="8" ma:contentTypeDescription="Create a new document." ma:contentTypeScope="" ma:versionID="5be701be97b5a7d030840f97951bd63f">
   <xsd:schema xmlns:xsd="http://www.w3.org/2001/XMLSchema" xmlns:xs="http://www.w3.org/2001/XMLSchema" xmlns:p="http://schemas.microsoft.com/office/2006/metadata/properties" xmlns:ns2="92ee4270-9d09-435c-8163-9480e84d542c" targetNamespace="http://schemas.microsoft.com/office/2006/metadata/properties" ma:root="true" ma:fieldsID="e754431ea33e719513553115a5b5b6cf" ns2:_="">
     <xsd:import namespace="92ee4270-9d09-435c-8163-9480e84d542c"/>
@@ -11479,26 +12001,31 @@
 </ct:contentTypeSchema>
 </file>
 
-<file path=customXml/item2.xml><?xml version="1.0" encoding="utf-8"?>
-<p:properties xmlns:p="http://schemas.microsoft.com/office/2006/metadata/properties" xmlns:xsi="http://www.w3.org/2001/XMLSchema-instance">
-  <documentManagement/>
-</p:properties>
+<file path=customXml/itemProps1.xml><?xml version="1.0" encoding="utf-8"?>
+<ds:datastoreItem xmlns:ds="http://schemas.openxmlformats.org/officeDocument/2006/customXml" ds:itemID="{ABE91D9D-E230-4D73-BAA6-EE83D801CFC1}">
+  <ds:schemaRefs>
+    <ds:schemaRef ds:uri="http://schemas.microsoft.com/sharepoint/v3/contenttype/forms"/>
+  </ds:schemaRefs>
+</ds:datastoreItem>
 </file>
 
-<file path=customXml/item3.xml><?xml version="1.0" encoding="utf-8"?>
-<b:Sources xmlns:b="http://schemas.openxmlformats.org/officeDocument/2006/bibliography" xmlns="http://schemas.openxmlformats.org/officeDocument/2006/bibliography" SelectedStyle="\APA.XSL" StyleName="APA"/>
+<file path=customXml/itemProps2.xml><?xml version="1.0" encoding="utf-8"?>
+<ds:datastoreItem xmlns:ds="http://schemas.openxmlformats.org/officeDocument/2006/customXml" ds:itemID="{A976FBD8-E2B1-46C0-ACBB-B920108BE5B2}">
+  <ds:schemaRefs>
+    <ds:schemaRef ds:uri="http://schemas.openxmlformats.org/officeDocument/2006/bibliography"/>
+  </ds:schemaRefs>
+</ds:datastoreItem>
 </file>
 
-<file path=customXml/item4.xml><?xml version="1.0" encoding="utf-8"?>
-<?mso-contentType ?>
-<FormTemplates xmlns="http://schemas.microsoft.com/sharepoint/v3/contenttype/forms">
-  <Display>DocumentLibraryForm</Display>
-  <Edit>DocumentLibraryForm</Edit>
-  <New>DocumentLibraryForm</New>
-</FormTemplates>
+<file path=customXml/itemProps3.xml><?xml version="1.0" encoding="utf-8"?>
+<ds:datastoreItem xmlns:ds="http://schemas.openxmlformats.org/officeDocument/2006/customXml" ds:itemID="{F19E182A-E278-49AC-A58D-A3181FBB2975}">
+  <ds:schemaRefs>
+    <ds:schemaRef ds:uri="http://schemas.microsoft.com/office/2006/metadata/properties"/>
+  </ds:schemaRefs>
+</ds:datastoreItem>
 </file>
 
-<file path=customXml/itemProps1.xml><?xml version="1.0" encoding="utf-8"?>
+<file path=customXml/itemProps4.xml><?xml version="1.0" encoding="utf-8"?>
 <ds:datastoreItem xmlns:ds="http://schemas.openxmlformats.org/officeDocument/2006/customXml" ds:itemID="{604E41F5-B545-4AA3-AFA7-16798CC9766F}">
   <ds:schemaRefs>
     <ds:schemaRef ds:uri="http://schemas.microsoft.com/office/2006/metadata/contentType"/>
@@ -11516,30 +12043,6 @@
 </ds:datastoreItem>
 </file>
 
-<file path=customXml/itemProps2.xml><?xml version="1.0" encoding="utf-8"?>
-<ds:datastoreItem xmlns:ds="http://schemas.openxmlformats.org/officeDocument/2006/customXml" ds:itemID="{F19E182A-E278-49AC-A58D-A3181FBB2975}">
-  <ds:schemaRefs>
-    <ds:schemaRef ds:uri="http://schemas.microsoft.com/office/2006/metadata/properties"/>
-  </ds:schemaRefs>
-</ds:datastoreItem>
-</file>
-
-<file path=customXml/itemProps3.xml><?xml version="1.0" encoding="utf-8"?>
-<ds:datastoreItem xmlns:ds="http://schemas.openxmlformats.org/officeDocument/2006/customXml" ds:itemID="{A976FBD8-E2B1-46C0-ACBB-B920108BE5B2}">
-  <ds:schemaRefs>
-    <ds:schemaRef ds:uri="http://schemas.openxmlformats.org/officeDocument/2006/bibliography"/>
-  </ds:schemaRefs>
-</ds:datastoreItem>
-</file>
-
-<file path=customXml/itemProps4.xml><?xml version="1.0" encoding="utf-8"?>
-<ds:datastoreItem xmlns:ds="http://schemas.openxmlformats.org/officeDocument/2006/customXml" ds:itemID="{ABE91D9D-E230-4D73-BAA6-EE83D801CFC1}">
-  <ds:schemaRefs>
-    <ds:schemaRef ds:uri="http://schemas.microsoft.com/sharepoint/v3/contenttype/forms"/>
-  </ds:schemaRefs>
-</ds:datastoreItem>
-</file>
-
 <file path=docMetadata/LabelInfo.xml><?xml version="1.0" encoding="utf-8"?>
 <clbl:labelList xmlns:clbl="http://schemas.microsoft.com/office/2020/mipLabelMetadata">
   <clbl:label id="{8331b18d-2d87-48ef-a35f-ac8818ebf9b4}" enabled="0" method="" siteId="{8331b18d-2d87-48ef-a35f-ac8818ebf9b4}" removed="1"/>

</xml_diff>

<commit_message>
Update TechOrder Manager to allow for multiple
</commit_message>
<xml_diff>
--- a/public/CAFTOP_Template.docx
+++ b/public/CAFTOP_Template.docx
@@ -136,7 +136,6 @@
               </w:rPr>
               <w:t>{</w:t>
             </w:r>
-            <w:proofErr w:type="spellStart"/>
             <w:r>
               <w:rPr>
                 <w:rFonts w:ascii="Times New Roman" w:eastAsiaTheme="majorEastAsia" w:hAnsi="Times New Roman"/>
@@ -151,16 +150,7 @@
                 <w:sz w:val="32"/>
                 <w:szCs w:val="32"/>
               </w:rPr>
-              <w:t>ProgramGroup</w:t>
-            </w:r>
-            <w:proofErr w:type="spellEnd"/>
-            <w:r>
-              <w:rPr>
-                <w:rFonts w:ascii="Times New Roman" w:eastAsiaTheme="majorEastAsia" w:hAnsi="Times New Roman"/>
-                <w:sz w:val="32"/>
-                <w:szCs w:val="32"/>
-              </w:rPr>
-              <w:t>}</w:t>
+              <w:t>ProgramGroup}</w:t>
             </w:r>
           </w:p>
           <w:p>
@@ -211,25 +201,7 @@
                 <w:sz w:val="32"/>
                 <w:szCs w:val="32"/>
               </w:rPr>
-              <w:t>{</w:t>
-            </w:r>
-            <w:proofErr w:type="spellStart"/>
-            <w:r>
-              <w:rPr>
-                <w:rFonts w:ascii="Times New Roman" w:eastAsiaTheme="majorEastAsia" w:hAnsi="Times New Roman"/>
-                <w:sz w:val="32"/>
-                <w:szCs w:val="32"/>
-              </w:rPr>
-              <w:t>Info.ProgramName</w:t>
-            </w:r>
-            <w:proofErr w:type="spellEnd"/>
-            <w:r>
-              <w:rPr>
-                <w:rFonts w:ascii="Times New Roman" w:eastAsiaTheme="majorEastAsia" w:hAnsi="Times New Roman"/>
-                <w:sz w:val="32"/>
-                <w:szCs w:val="32"/>
-              </w:rPr>
-              <w:t>}</w:t>
+              <w:t>{Info.ProgramName}</w:t>
             </w:r>
           </w:p>
           <w:p>
@@ -266,7 +238,6 @@
               </w:rPr>
               <w:t>{</w:t>
             </w:r>
-            <w:proofErr w:type="spellStart"/>
             <w:r>
               <w:rPr>
                 <w:rFonts w:ascii="Times New Roman" w:eastAsiaTheme="majorEastAsia" w:hAnsi="Times New Roman"/>
@@ -281,16 +252,7 @@
                 <w:sz w:val="32"/>
                 <w:szCs w:val="32"/>
               </w:rPr>
-              <w:t>ProgramElementCode</w:t>
-            </w:r>
-            <w:proofErr w:type="spellEnd"/>
-            <w:r>
-              <w:rPr>
-                <w:rFonts w:ascii="Times New Roman" w:eastAsiaTheme="majorEastAsia" w:hAnsi="Times New Roman"/>
-                <w:sz w:val="32"/>
-                <w:szCs w:val="32"/>
-              </w:rPr>
-              <w:t>}</w:t>
+              <w:t>ProgramElementCode}</w:t>
             </w:r>
             <w:r>
               <w:rPr>
@@ -434,25 +396,7 @@
                 <w:sz w:val="28"/>
                 <w:szCs w:val="28"/>
               </w:rPr>
-              <w:t>{</w:t>
-            </w:r>
-            <w:proofErr w:type="spellStart"/>
-            <w:r>
-              <w:rPr>
-                <w:rFonts w:ascii="Times New Roman" w:eastAsiaTheme="majorEastAsia" w:hAnsi="Times New Roman"/>
-                <w:sz w:val="28"/>
-                <w:szCs w:val="28"/>
-              </w:rPr>
-              <w:t>Info.PreparingOffice</w:t>
-            </w:r>
-            <w:proofErr w:type="spellEnd"/>
-            <w:r>
-              <w:rPr>
-                <w:rFonts w:ascii="Times New Roman" w:eastAsiaTheme="majorEastAsia" w:hAnsi="Times New Roman"/>
-                <w:sz w:val="28"/>
-                <w:szCs w:val="28"/>
-              </w:rPr>
-              <w:t>}</w:t>
+              <w:t>{Info.PreparingOffice}</w:t>
             </w:r>
           </w:p>
           <w:p>
@@ -471,25 +415,7 @@
                 <w:sz w:val="28"/>
                 <w:szCs w:val="28"/>
               </w:rPr>
-              <w:t>{</w:t>
-            </w:r>
-            <w:proofErr w:type="spellStart"/>
-            <w:r>
-              <w:rPr>
-                <w:rFonts w:ascii="Times New Roman" w:eastAsiaTheme="majorEastAsia" w:hAnsi="Times New Roman"/>
-                <w:sz w:val="28"/>
-                <w:szCs w:val="28"/>
-              </w:rPr>
-              <w:t>Info.PreparingBase</w:t>
-            </w:r>
-            <w:proofErr w:type="spellEnd"/>
-            <w:r>
-              <w:rPr>
-                <w:rFonts w:ascii="Times New Roman" w:eastAsiaTheme="majorEastAsia" w:hAnsi="Times New Roman"/>
-                <w:sz w:val="28"/>
-                <w:szCs w:val="28"/>
-              </w:rPr>
-              <w:t>}</w:t>
+              <w:t>{Info.PreparingBase}</w:t>
             </w:r>
           </w:p>
           <w:p>
@@ -672,16 +598,7 @@
                 <w:sz w:val="28"/>
                 <w:szCs w:val="28"/>
               </w:rPr>
-              <w:t>{/</w:t>
-            </w:r>
-            <w:proofErr w:type="spellStart"/>
-            <w:r>
-              <w:rPr>
-                <w:rFonts w:ascii="Times New Roman" w:eastAsiaTheme="majorEastAsia" w:hAnsi="Times New Roman"/>
-                <w:sz w:val="28"/>
-                <w:szCs w:val="28"/>
-              </w:rPr>
-              <w:t>Info.</w:t>
+              <w:t>{/}</w:t>
             </w:r>
             <w:r>
               <w:rPr>
@@ -689,16 +606,23 @@
                 <w:sz w:val="28"/>
                 <w:szCs w:val="28"/>
               </w:rPr>
-              <w:t>ProgramManagers</w:t>
+              <w:t>{#Info.</w:t>
             </w:r>
-            <w:proofErr w:type="spellEnd"/>
             <w:r>
               <w:rPr>
                 <w:rFonts w:ascii="Times New Roman" w:eastAsiaTheme="majorEastAsia" w:hAnsi="Times New Roman"/>
                 <w:sz w:val="28"/>
                 <w:szCs w:val="28"/>
               </w:rPr>
-              <w:t>}</w:t>
+              <w:t>TechOrder</w:t>
+            </w:r>
+            <w:r>
+              <w:rPr>
+                <w:rFonts w:ascii="Times New Roman" w:eastAsiaTheme="majorEastAsia" w:hAnsi="Times New Roman"/>
+                <w:sz w:val="28"/>
+                <w:szCs w:val="28"/>
+              </w:rPr>
+              <w:t>Managers}</w:t>
             </w:r>
           </w:p>
           <w:p>
@@ -727,45 +651,7 @@
                 <w:sz w:val="28"/>
                 <w:szCs w:val="28"/>
               </w:rPr>
-              <w:t xml:space="preserve"> {</w:t>
-            </w:r>
-            <w:proofErr w:type="spellStart"/>
-            <w:proofErr w:type="gramStart"/>
-            <w:r>
-              <w:rPr>
-                <w:rFonts w:ascii="Times New Roman" w:eastAsiaTheme="majorEastAsia" w:hAnsi="Times New Roman"/>
-                <w:sz w:val="28"/>
-                <w:szCs w:val="28"/>
-              </w:rPr>
-              <w:t>Info.TechOrderManager.FirstName</w:t>
-            </w:r>
-            <w:proofErr w:type="spellEnd"/>
-            <w:proofErr w:type="gramEnd"/>
-            <w:r>
-              <w:rPr>
-                <w:rFonts w:ascii="Times New Roman" w:eastAsiaTheme="majorEastAsia" w:hAnsi="Times New Roman"/>
-                <w:sz w:val="28"/>
-                <w:szCs w:val="28"/>
-              </w:rPr>
-              <w:t>} {</w:t>
-            </w:r>
-            <w:proofErr w:type="spellStart"/>
-            <w:r>
-              <w:rPr>
-                <w:rFonts w:ascii="Times New Roman" w:eastAsiaTheme="majorEastAsia" w:hAnsi="Times New Roman"/>
-                <w:sz w:val="28"/>
-                <w:szCs w:val="28"/>
-              </w:rPr>
-              <w:t>Info.TechOrderManager.LastName</w:t>
-            </w:r>
-            <w:proofErr w:type="spellEnd"/>
-            <w:r>
-              <w:rPr>
-                <w:rFonts w:ascii="Times New Roman" w:eastAsiaTheme="majorEastAsia" w:hAnsi="Times New Roman"/>
-                <w:sz w:val="28"/>
-                <w:szCs w:val="28"/>
-              </w:rPr>
-              <w:t>}</w:t>
+              <w:t xml:space="preserve"> {FirstName} {LastName}</w:t>
             </w:r>
           </w:p>
           <w:p>
@@ -794,25 +680,7 @@
                 <w:sz w:val="28"/>
                 <w:szCs w:val="28"/>
               </w:rPr>
-              <w:t xml:space="preserve"> {</w:t>
-            </w:r>
-            <w:proofErr w:type="spellStart"/>
-            <w:r>
-              <w:rPr>
-                <w:rFonts w:ascii="Times New Roman" w:eastAsiaTheme="majorEastAsia" w:hAnsi="Times New Roman"/>
-                <w:sz w:val="28"/>
-                <w:szCs w:val="28"/>
-              </w:rPr>
-              <w:t>Info.TechOrderManager.DSN</w:t>
-            </w:r>
-            <w:proofErr w:type="spellEnd"/>
-            <w:r>
-              <w:rPr>
-                <w:rFonts w:ascii="Times New Roman" w:eastAsiaTheme="majorEastAsia" w:hAnsi="Times New Roman"/>
-                <w:sz w:val="28"/>
-                <w:szCs w:val="28"/>
-              </w:rPr>
-              <w:t>}</w:t>
+              <w:t xml:space="preserve"> {DSN}</w:t>
             </w:r>
           </w:p>
           <w:p>
@@ -840,27 +708,39 @@
                 <w:sz w:val="28"/>
                 <w:szCs w:val="28"/>
               </w:rPr>
-              <w:t xml:space="preserve"> {</w:t>
+              <w:t xml:space="preserve"> {Email}</w:t>
             </w:r>
-            <w:proofErr w:type="spellStart"/>
-            <w:proofErr w:type="gramStart"/>
+          </w:p>
+          <w:p>
+            <w:pPr>
+              <w:pStyle w:val="NoSpacing"/>
+              <w:keepLines/>
+              <w:jc w:val="center"/>
+              <w:rPr>
+                <w:rFonts w:ascii="Times New Roman" w:eastAsiaTheme="majorEastAsia" w:hAnsi="Times New Roman"/>
+                <w:sz w:val="28"/>
+                <w:szCs w:val="28"/>
+              </w:rPr>
+            </w:pPr>
+          </w:p>
+          <w:p>
+            <w:pPr>
+              <w:pStyle w:val="NoSpacing"/>
+              <w:keepLines/>
+              <w:jc w:val="center"/>
+              <w:rPr>
+                <w:rFonts w:ascii="Times New Roman" w:eastAsiaTheme="majorEastAsia" w:hAnsi="Times New Roman"/>
+                <w:sz w:val="28"/>
+                <w:szCs w:val="28"/>
+              </w:rPr>
+            </w:pPr>
             <w:r>
               <w:rPr>
                 <w:rFonts w:ascii="Times New Roman" w:eastAsiaTheme="majorEastAsia" w:hAnsi="Times New Roman"/>
                 <w:sz w:val="28"/>
                 <w:szCs w:val="28"/>
               </w:rPr>
-              <w:t>Info.TechOrderManager.Email</w:t>
-            </w:r>
-            <w:proofErr w:type="spellEnd"/>
-            <w:proofErr w:type="gramEnd"/>
-            <w:r>
-              <w:rPr>
-                <w:rFonts w:ascii="Times New Roman" w:eastAsiaTheme="majorEastAsia" w:hAnsi="Times New Roman"/>
-                <w:sz w:val="28"/>
-                <w:szCs w:val="28"/>
-              </w:rPr>
-              <w:t>}</w:t>
+              <w:t>{/}</w:t>
             </w:r>
           </w:p>
         </w:tc>
@@ -2592,13 +2472,8 @@
         <w:t xml:space="preserve"> in development of the CAFTOP Narrative</w:t>
       </w:r>
       <w:r>
-        <w:t xml:space="preserve">. This template was created to standardize the narrative across all AF programs since their work should be </w:t>
-      </w:r>
-      <w:proofErr w:type="gramStart"/>
-      <w:r>
-        <w:t>fairly standard</w:t>
-      </w:r>
-      <w:proofErr w:type="gramEnd"/>
+        <w:t>. This template was created to standardize the narrative across all AF programs since their work should be fairly standard</w:t>
+      </w:r>
       <w:r>
         <w:t xml:space="preserve">. </w:t>
       </w:r>
@@ -2721,15 +2596,7 @@
         <w:t xml:space="preserve"> </w:t>
       </w:r>
       <w:r>
-        <w:t>Section 3.0 Program Distribution uses the term “</w:t>
-      </w:r>
-      <w:proofErr w:type="gramStart"/>
-      <w:r>
-        <w:t>Non-Mod</w:t>
-      </w:r>
-      <w:proofErr w:type="gramEnd"/>
-      <w:r>
-        <w:t>” which mea</w:t>
+        <w:t>Section 3.0 Program Distribution uses the term “Non-Mod” which mea</w:t>
       </w:r>
       <w:r>
         <w:t>ns</w:t>
@@ -2743,16 +2610,11 @@
       <w:r>
         <w:t xml:space="preserve"> “</w:t>
       </w:r>
-      <w:proofErr w:type="gramStart"/>
       <w:r>
         <w:t>N</w:t>
       </w:r>
       <w:r>
-        <w:t>on-Mod</w:t>
-      </w:r>
-      <w:proofErr w:type="gramEnd"/>
-      <w:r>
-        <w:t>” will be used</w:t>
+        <w:t>on-Mod” will be used</w:t>
       </w:r>
       <w:r>
         <w:t xml:space="preserve"> through</w:t>
@@ -2933,21 +2795,7 @@
         <w:rPr>
           <w:rStyle w:val="Heading1Char"/>
         </w:rPr>
-        <w:t>{</w:t>
-      </w:r>
-      <w:proofErr w:type="spellStart"/>
-      <w:r>
-        <w:rPr>
-          <w:rStyle w:val="Heading1Char"/>
-        </w:rPr>
-        <w:t>Info.ProgramName</w:t>
-      </w:r>
-      <w:proofErr w:type="spellEnd"/>
-      <w:r>
-        <w:rPr>
-          <w:rStyle w:val="Heading1Char"/>
-        </w:rPr>
-        <w:t>}</w:t>
+        <w:t>{Info.ProgramName}</w:t>
       </w:r>
       <w:r>
         <w:rPr>
@@ -2982,15 +2830,7 @@
         <w:t xml:space="preserve"> </w:t>
       </w:r>
       <w:r>
-        <w:t>{</w:t>
-      </w:r>
-      <w:proofErr w:type="spellStart"/>
-      <w:r>
-        <w:t>Description.Description</w:t>
-      </w:r>
-      <w:proofErr w:type="spellEnd"/>
-      <w:r>
-        <w:t>}</w:t>
+        <w:t>{Description.Description}</w:t>
       </w:r>
     </w:p>
     <w:p/>
@@ -3014,15 +2854,7 @@
         <w:t xml:space="preserve"> </w:t>
       </w:r>
       <w:r>
-        <w:t>{</w:t>
-      </w:r>
-      <w:proofErr w:type="spellStart"/>
-      <w:r>
-        <w:t>Description.Introduction</w:t>
-      </w:r>
-      <w:proofErr w:type="spellEnd"/>
-      <w:r>
-        <w:t>}</w:t>
+        <w:t>{Description.Introduction}</w:t>
       </w:r>
     </w:p>
     <w:p/>
@@ -3046,15 +2878,7 @@
         <w:t xml:space="preserve"> </w:t>
       </w:r>
       <w:r>
-        <w:t>The {</w:t>
-      </w:r>
-      <w:proofErr w:type="spellStart"/>
-      <w:r>
-        <w:t>Info.ProgramName</w:t>
-      </w:r>
-      <w:proofErr w:type="spellEnd"/>
-      <w:r>
-        <w:t xml:space="preserve">} TO sustainment support is provided by </w:t>
+        <w:t xml:space="preserve">The {Info.ProgramName} TO sustainment support is provided by </w:t>
       </w:r>
       <w:r>
         <w:t>{#</w:t>
@@ -3104,7 +2928,6 @@
       <w:r>
         <w:t>{</w:t>
       </w:r>
-      <w:proofErr w:type="spellStart"/>
       <w:r>
         <w:t>Labor</w:t>
       </w:r>
@@ -3115,11 +2938,7 @@
         <w:t>ContractorSupport.</w:t>
       </w:r>
       <w:r>
-        <w:t>LaborCost</w:t>
-      </w:r>
-      <w:proofErr w:type="spellEnd"/>
-      <w:r>
-        <w:t>}, Contract #{</w:t>
+        <w:t>LaborCost}, Contract #{</w:t>
       </w:r>
       <w:r>
         <w:t>Labor</w:t>
@@ -3133,7 +2952,6 @@
       <w:r>
         <w:t>ContractNumber} for the TO labor/sustainment. This contract will expire on {</w:t>
       </w:r>
-      <w:proofErr w:type="gramStart"/>
       <w:r>
         <w:t>Labor</w:t>
       </w:r>
@@ -3144,11 +2962,7 @@
         <w:t>ContractorSupport.</w:t>
       </w:r>
       <w:r>
-        <w:t>ContractExpiration</w:t>
-      </w:r>
-      <w:proofErr w:type="gramEnd"/>
-      <w:r>
-        <w:t>}.{/}{#Distribution.</w:t>
+        <w:t>ContractExpiration}.{/}{#Distribution.</w:t>
       </w:r>
       <w:r>
         <w:t>hasDistCost</w:t>
@@ -3183,7 +2997,6 @@
       <w:r>
         <w:t>{</w:t>
       </w:r>
-      <w:proofErr w:type="spellStart"/>
       <w:r>
         <w:t>Distribution</w:t>
       </w:r>
@@ -3193,7 +3006,6 @@
       <w:r>
         <w:t>Cost</w:t>
       </w:r>
-      <w:proofErr w:type="spellEnd"/>
       <w:r>
         <w:t>}</w:t>
       </w:r>
@@ -3281,53 +3093,29 @@
         <w:t>AuthoredInTOAPType</w:t>
       </w:r>
       <w:r>
-        <w:t xml:space="preserve"> === “fully</w:t>
-      </w:r>
-      <w:proofErr w:type="gramStart"/>
-      <w:r>
-        <w:t>”</w:t>
+        <w:t xml:space="preserve"> === “fully”</w:t>
       </w:r>
       <w:r>
         <w:t>}</w:t>
       </w:r>
       <w:r>
-        <w:t>All</w:t>
-      </w:r>
-      <w:proofErr w:type="gramEnd"/>
-      <w:r>
-        <w:t xml:space="preserve"> </w:t>
+        <w:t xml:space="preserve">All </w:t>
+      </w:r>
+      <w:r>
+        <w:t xml:space="preserve">{Info.ProgramName} </w:t>
+      </w:r>
+      <w:r>
+        <w:t>TOs are authored and sustained in TOAP. All future TOs to include modification or newly developed TOs will be developed in TOAP. TOs moving from acquisition to sustainment will be authored and sustained in TOAP.</w:t>
+      </w:r>
+      <w:r>
+        <w:t>{/</w:t>
+      </w:r>
+      <w:r>
+        <w:t>}</w:t>
       </w:r>
       <w:r>
         <w:t>{</w:t>
       </w:r>
-      <w:proofErr w:type="spellStart"/>
-      <w:r>
-        <w:t>Info.ProgramName</w:t>
-      </w:r>
-      <w:proofErr w:type="spellEnd"/>
-      <w:r>
-        <w:t xml:space="preserve">} </w:t>
-      </w:r>
-      <w:r>
-        <w:t xml:space="preserve">TOs are authored and sustained in TOAP. All future TOs to include modification or newly developed TOs will be developed in TOAP. TOs moving from acquisition to sustainment will be authored and sustained in </w:t>
-      </w:r>
-      <w:proofErr w:type="gramStart"/>
-      <w:r>
-        <w:t>TOAP.</w:t>
-      </w:r>
-      <w:r>
-        <w:t>{</w:t>
-      </w:r>
-      <w:proofErr w:type="gramEnd"/>
-      <w:r>
-        <w:t>/</w:t>
-      </w:r>
-      <w:r>
-        <w:t>}</w:t>
-      </w:r>
-      <w:r>
-        <w:t>{</w:t>
-      </w:r>
       <w:r>
         <w:t>#</w:t>
       </w:r>
@@ -3338,58 +3126,29 @@
         <w:t>AuthoredInTOAPType</w:t>
       </w:r>
       <w:r>
-        <w:t xml:space="preserve"> === “partially”}{</w:t>
-      </w:r>
-      <w:proofErr w:type="spellStart"/>
-      <w:r>
-        <w:t>Info.ProgramName</w:t>
-      </w:r>
-      <w:proofErr w:type="spellEnd"/>
-      <w:r>
-        <w:t xml:space="preserve">} </w:t>
+        <w:t xml:space="preserve"> === “partially”}{Info.ProgramName} </w:t>
       </w:r>
       <w:r>
         <w:t>consisting of</w:t>
       </w:r>
       <w:r>
-        <w:t xml:space="preserve"> {</w:t>
-      </w:r>
-      <w:proofErr w:type="spellStart"/>
-      <w:r>
-        <w:t>TechnicalOrders.TotalCount</w:t>
-      </w:r>
-      <w:proofErr w:type="spellEnd"/>
-      <w:r>
-        <w:t xml:space="preserve">} </w:t>
+        <w:t xml:space="preserve"> {TechnicalOrders.TotalCount} </w:t>
       </w:r>
       <w:r>
         <w:t>TOs. Of the</w:t>
       </w:r>
       <w:r>
-        <w:t xml:space="preserve"> {</w:t>
-      </w:r>
-      <w:proofErr w:type="spellStart"/>
-      <w:r>
-        <w:t>TechnicalOrders.TotalCount</w:t>
-      </w:r>
-      <w:proofErr w:type="spellEnd"/>
-      <w:r>
-        <w:t xml:space="preserve">} </w:t>
+        <w:t xml:space="preserve"> {TechnicalOrders.TotalCount} </w:t>
       </w:r>
       <w:r>
         <w:t xml:space="preserve">TOs, </w:t>
       </w:r>
       <w:r>
-        <w:t>{</w:t>
-      </w:r>
-      <w:proofErr w:type="spellStart"/>
-      <w:r>
-        <w:t>TechnicalOrders.</w:t>
+        <w:t>{TechnicalOrders.</w:t>
       </w:r>
       <w:r>
         <w:t>NumAuthoredInTOAP</w:t>
       </w:r>
-      <w:proofErr w:type="spellEnd"/>
       <w:r>
         <w:t>}</w:t>
       </w:r>
@@ -3419,16 +3178,11 @@
         <w:t>Additional </w:t>
       </w:r>
       <w:r>
-        <w:t>{</w:t>
-      </w:r>
-      <w:proofErr w:type="spellStart"/>
-      <w:r>
-        <w:t>TechnicalOrders.</w:t>
+        <w:t>{TechnicalOrders.</w:t>
       </w:r>
       <w:r>
         <w:t>NumNotAuthoredInTOAP</w:t>
       </w:r>
-      <w:proofErr w:type="spellEnd"/>
       <w:r>
         <w:t xml:space="preserve">} </w:t>
       </w:r>
@@ -3461,40 +3215,19 @@
         <w:t>Currently there are </w:t>
       </w:r>
       <w:r>
-        <w:t>{</w:t>
-      </w:r>
-      <w:proofErr w:type="spellStart"/>
-      <w:r>
-        <w:t>TechnicalOrders</w:t>
-      </w:r>
-      <w:proofErr w:type="spellEnd"/>
-      <w:r>
-        <w:t>.</w:t>
-      </w:r>
-      <w:r>
-        <w:t xml:space="preserve"> </w:t>
-      </w:r>
-      <w:proofErr w:type="spellStart"/>
-      <w:r>
-        <w:t>NumUnpublished</w:t>
-      </w:r>
-      <w:proofErr w:type="spellEnd"/>
+        <w:t>{TechnicalOrders.</w:t>
+      </w:r>
+      <w:r>
+        <w:t xml:space="preserve"> NumUnpublished</w:t>
+      </w:r>
       <w:r>
         <w:t>}</w:t>
       </w:r>
       <w:r>
-        <w:t xml:space="preserve"> unpublished TOs that will be authored in </w:t>
-      </w:r>
-      <w:proofErr w:type="gramStart"/>
-      <w:r>
-        <w:t>TOAP.</w:t>
-      </w:r>
-      <w:r>
-        <w:t>{</w:t>
-      </w:r>
-      <w:proofErr w:type="gramEnd"/>
-      <w:r>
-        <w:t>/}</w:t>
+        <w:t> unpublished TOs that will be authored in TOAP.</w:t>
+      </w:r>
+      <w:r>
+        <w:t>{/}</w:t>
       </w:r>
       <w:r>
         <w:t>{#TechnicalOrders.</w:t>
@@ -3519,16 +3252,11 @@
         <w:t>The remaining </w:t>
       </w:r>
       <w:r>
-        <w:t>{</w:t>
-      </w:r>
-      <w:proofErr w:type="spellStart"/>
-      <w:r>
-        <w:t>TechnicalOrders.</w:t>
+        <w:t>{TechnicalOrders.</w:t>
       </w:r>
       <w:r>
         <w:t>NumWillNotBeAuthoredInTOAP</w:t>
       </w:r>
-      <w:proofErr w:type="spellEnd"/>
       <w:r>
         <w:t>}</w:t>
       </w:r>
@@ -3539,18 +3267,10 @@
         <w:t xml:space="preserve"> </w:t>
       </w:r>
       <w:r>
-        <w:t>{</w:t>
-      </w:r>
-      <w:proofErr w:type="gramStart"/>
-      <w:r>
-        <w:t>TechnicalOrders.Explanation}</w:t>
-      </w:r>
-      <w:r>
-        <w:t>{</w:t>
-      </w:r>
-      <w:proofErr w:type="gramEnd"/>
-      <w:r>
-        <w:t>/}{/}</w:t>
+        <w:t>{TechnicalOrders.Explanation}</w:t>
+      </w:r>
+      <w:r>
+        <w:t>{/}{/}</w:t>
       </w:r>
       <w:r>
         <w:t>{#TechnicalOrders.</w:t>
@@ -3613,114 +3333,85 @@
         <w:t>”}</w:t>
       </w:r>
       <w:r>
+        <w:t>{Info.</w:t>
+      </w:r>
+      <w:r>
+        <w:t>ProgramName</w:t>
+      </w:r>
+      <w:r>
+        <w:t xml:space="preserve">} </w:t>
+      </w:r>
+      <w:r>
+        <w:t>is currently authoring TOs to MIL-STD-3048 (S1000D) utilizing</w:t>
+      </w:r>
+      <w:r>
+        <w:t xml:space="preserve"> {#Labor.MILSTD</w:t>
+      </w:r>
+      <w:r>
+        <w:t>3048</w:t>
+      </w:r>
+      <w:r>
+        <w:t>Location !== “outside”}</w:t>
+      </w:r>
+      <w:r>
+        <w:t>{Labor.MILSTD3048Contractor}</w:t>
+      </w:r>
+      <w:r>
+        <w:t>{/}</w:t>
+      </w:r>
+      <w:r>
         <w:t>{</w:t>
       </w:r>
-      <w:proofErr w:type="spellStart"/>
-      <w:r>
-        <w:t>Info.</w:t>
-      </w:r>
-      <w:r>
-        <w:t>ProgramName</w:t>
-      </w:r>
-      <w:proofErr w:type="spellEnd"/>
-      <w:r>
-        <w:t xml:space="preserve">} </w:t>
-      </w:r>
-      <w:r>
-        <w:t>is currently authoring TOs to MIL-STD-3048 (S1000D) utilizing</w:t>
-      </w:r>
-      <w:r>
-        <w:t xml:space="preserve"> {#Labor.MILSTD</w:t>
-      </w:r>
-      <w:r>
-        <w:t>3048</w:t>
-      </w:r>
-      <w:r>
-        <w:t>Location !== “outside”}</w:t>
-      </w:r>
-      <w:r>
-        <w:t>{Labor.MILSTD3048Contractor}</w:t>
+      <w:r>
+        <w:t>#</w:t>
+      </w:r>
+      <w:r>
+        <w:t>Labor.</w:t>
+      </w:r>
+      <w:r>
+        <w:t>MILSTD3048Location === “outside”}{Labor.MILSTD3048Source</w:t>
+      </w:r>
+      <w:r>
+        <w:t>Data</w:t>
+      </w:r>
+      <w:r>
+        <w:t>}{/}</w:t>
+      </w:r>
+      <w:r>
+        <w:t>.</w:t>
       </w:r>
       <w:r>
         <w:t>{/}</w:t>
       </w:r>
       <w:r>
-        <w:t>{</w:t>
-      </w:r>
-      <w:r>
-        <w:t>#</w:t>
-      </w:r>
-      <w:r>
-        <w:t>Labor.</w:t>
-      </w:r>
-      <w:r>
-        <w:t>MILSTD3048Location === “outside”}{Labor.MILSTD3048Source</w:t>
-      </w:r>
-      <w:r>
-        <w:t>Data</w:t>
-      </w:r>
-      <w:r>
-        <w:t>}{/}</w:t>
-      </w:r>
-      <w:r>
-        <w:t>.</w:t>
+        <w:t>{#Labor.MILSTD3048Status === “</w:t>
+      </w:r>
+      <w:r>
+        <w:t>plan</w:t>
+      </w:r>
+      <w:r>
+        <w:t>”}</w:t>
+      </w:r>
+      <w:r>
+        <w:t>{Info.ProgramName}</w:t>
+      </w:r>
+      <w:r>
+        <w:t xml:space="preserve"> is currently in the process of converting Tech Data to MIL-STD-3048 (S1000D) utilizing</w:t>
+      </w:r>
+      <w:r>
+        <w:t xml:space="preserve"> {Labor.MILSTD3048Contractor} </w:t>
+      </w:r>
+      <w:r>
+        <w:t>contract, data will be sustained in TOAP</w:t>
       </w:r>
       <w:r>
         <w:t>{/}</w:t>
       </w:r>
       <w:r>
-        <w:t>{#Labor.MILSTD3048Status === “</w:t>
-      </w:r>
-      <w:r>
-        <w:t>plan</w:t>
-      </w:r>
-      <w:r>
-        <w:t>”}</w:t>
-      </w:r>
-      <w:r>
-        <w:t>{</w:t>
-      </w:r>
-      <w:proofErr w:type="spellStart"/>
-      <w:r>
-        <w:t>Info.ProgramName</w:t>
-      </w:r>
-      <w:proofErr w:type="spellEnd"/>
-      <w:r>
-        <w:t>}</w:t>
-      </w:r>
-      <w:r>
-        <w:t xml:space="preserve"> is currently in the process of converting Tech Data to MIL-STD-3048 (S1000D) utilizing</w:t>
-      </w:r>
-      <w:r>
-        <w:t xml:space="preserve"> {Labor.MILSTD3048Contractor} </w:t>
-      </w:r>
-      <w:r>
-        <w:t>contract, data will be sustained in TOAP</w:t>
-      </w:r>
-      <w:r>
-        <w:t>{/}</w:t>
-      </w:r>
-      <w:r>
-        <w:t>{#Labor.MILSTD3048Status === “</w:t>
-      </w:r>
-      <w:proofErr w:type="spellStart"/>
-      <w:r>
-        <w:t>noplan</w:t>
-      </w:r>
-      <w:proofErr w:type="spellEnd"/>
-      <w:r>
-        <w:t>”} There are no plans to convert</w:t>
-      </w:r>
-      <w:r>
-        <w:t xml:space="preserve"> {</w:t>
-      </w:r>
-      <w:proofErr w:type="spellStart"/>
-      <w:r>
-        <w:t>Info.ProgramName</w:t>
-      </w:r>
-      <w:proofErr w:type="spellEnd"/>
-      <w:r>
-        <w:t xml:space="preserve">} </w:t>
+        <w:t>{#Labor.MILSTD3048Status === “noplan”} There are no plans to convert</w:t>
+      </w:r>
+      <w:r>
+        <w:t xml:space="preserve"> {Info.ProgramName} </w:t>
       </w:r>
       <w:r>
         <w:t>TOs to MIL-STD-3048 (S1000D).{/}</w:t>
@@ -3790,21 +3481,13 @@
         <w:t>NumInAcquisition</w:t>
       </w:r>
       <w:r>
-        <w:t xml:space="preserve"> === </w:t>
-      </w:r>
-      <w:proofErr w:type="gramStart"/>
-      <w:r>
-        <w:t>0</w:t>
+        <w:t xml:space="preserve"> === 0</w:t>
       </w:r>
       <w:r>
         <w:t>}</w:t>
       </w:r>
       <w:r>
-        <w:t>There</w:t>
-      </w:r>
-      <w:proofErr w:type="gramEnd"/>
-      <w:r>
-        <w:t xml:space="preserve"> are no TOs currently in Acquisition.</w:t>
+        <w:t>There are no TOs currently in Acquisition.</w:t>
       </w:r>
       <w:r>
         <w:t>{/}</w:t>
@@ -3822,32 +3505,19 @@
         <w:t xml:space="preserve">There are currently </w:t>
       </w:r>
       <w:r>
-        <w:t>{</w:t>
-      </w:r>
-      <w:proofErr w:type="spellStart"/>
-      <w:r>
-        <w:t>TechnicalOrders.</w:t>
+        <w:t>{TechnicalOrders.</w:t>
       </w:r>
       <w:r>
         <w:t>NumInAcquisition</w:t>
       </w:r>
-      <w:proofErr w:type="spellEnd"/>
       <w:r>
         <w:t>}</w:t>
       </w:r>
       <w:r>
-        <w:t xml:space="preserve"> TOs in the acquisition process. Effort will be made to ensure that all future TOs acquired will be delivered in digital </w:t>
-      </w:r>
-      <w:proofErr w:type="gramStart"/>
-      <w:r>
-        <w:t>format.</w:t>
-      </w:r>
-      <w:r>
-        <w:t>{</w:t>
-      </w:r>
-      <w:proofErr w:type="gramEnd"/>
-      <w:r>
-        <w:t>/}</w:t>
+        <w:t xml:space="preserve"> TOs in the acquisition process. Effort will be made to ensure that all future TOs acquired will be delivered in digital format.</w:t>
+      </w:r>
+      <w:r>
+        <w:t>{/}</w:t>
       </w:r>
     </w:p>
     <w:p/>
@@ -3887,15 +3557,7 @@
         <w:t xml:space="preserve"> </w:t>
       </w:r>
       <w:r>
-        <w:t>{</w:t>
-      </w:r>
-      <w:proofErr w:type="spellStart"/>
-      <w:r>
-        <w:t>Description.ConfigurationPlan</w:t>
-      </w:r>
-      <w:proofErr w:type="spellEnd"/>
-      <w:r>
-        <w:t>}</w:t>
+        <w:t>{Description.ConfigurationPlan}</w:t>
       </w:r>
       <w:r>
         <w:t xml:space="preserve"> </w:t>
@@ -3934,15 +3596,7 @@
         <w:t xml:space="preserve">The </w:t>
       </w:r>
       <w:r>
-        <w:t>{</w:t>
-      </w:r>
-      <w:proofErr w:type="spellStart"/>
-      <w:r>
-        <w:t>Info.ProgramName</w:t>
-      </w:r>
-      <w:proofErr w:type="spellEnd"/>
-      <w:r>
-        <w:t>}</w:t>
+        <w:t>{Info.ProgramName}</w:t>
       </w:r>
       <w:r>
         <w:t xml:space="preserve"> program</w:t>
@@ -3954,15 +3608,7 @@
         <w:t xml:space="preserve">maintains </w:t>
       </w:r>
       <w:r>
-        <w:t>{</w:t>
-      </w:r>
-      <w:proofErr w:type="spellStart"/>
-      <w:r>
-        <w:t>TechnicalOrders.TotalTypeCount</w:t>
-      </w:r>
-      <w:proofErr w:type="spellEnd"/>
-      <w:r>
-        <w:t>}</w:t>
+        <w:t>{TechnicalOrders.TotalTypeCount}</w:t>
       </w:r>
       <w:r>
         <w:t xml:space="preserve"> </w:t>
@@ -3977,15 +3623,7 @@
         <w:t xml:space="preserve">Os; </w:t>
       </w:r>
       <w:r>
-        <w:t>{</w:t>
-      </w:r>
-      <w:proofErr w:type="spellStart"/>
-      <w:r>
-        <w:t>TechnicalOrders.NumPaper</w:t>
-      </w:r>
-      <w:proofErr w:type="spellEnd"/>
-      <w:r>
-        <w:t>}</w:t>
+        <w:t>{TechnicalOrders.NumPaper}</w:t>
       </w:r>
       <w:r>
         <w:t xml:space="preserve"> </w:t>
@@ -3994,15 +3632,7 @@
         <w:t xml:space="preserve">paper, </w:t>
       </w:r>
       <w:r>
-        <w:t>{</w:t>
-      </w:r>
-      <w:proofErr w:type="spellStart"/>
-      <w:r>
-        <w:t>TechnicalOrders.NumElectronic</w:t>
-      </w:r>
-      <w:proofErr w:type="spellEnd"/>
-      <w:r>
-        <w:t>}</w:t>
+        <w:t>{TechnicalOrders.NumElectronic}</w:t>
       </w:r>
       <w:r>
         <w:t xml:space="preserve"> </w:t>
@@ -4017,15 +3647,7 @@
         <w:t xml:space="preserve">, </w:t>
       </w:r>
       <w:r>
-        <w:t>{</w:t>
-      </w:r>
-      <w:proofErr w:type="spellStart"/>
-      <w:r>
-        <w:t>TechnicalOrders.NumCDDVD</w:t>
-      </w:r>
-      <w:proofErr w:type="spellEnd"/>
-      <w:r>
-        <w:t>}</w:t>
+        <w:t>{TechnicalOrders.NumCDDVD}</w:t>
       </w:r>
       <w:r>
         <w:t xml:space="preserve"> </w:t>
@@ -4061,29 +3683,13 @@
         <w:t xml:space="preserve">there are no plans to convert to Standard Generalized Markup Language (SGML). </w:t>
       </w:r>
       <w:r>
-        <w:t xml:space="preserve">{#TechnicalOrders.NumUnpublished &gt; </w:t>
-      </w:r>
-      <w:proofErr w:type="gramStart"/>
-      <w:r>
-        <w:t>0}</w:t>
-      </w:r>
-      <w:r>
-        <w:t>Currently</w:t>
-      </w:r>
-      <w:proofErr w:type="gramEnd"/>
-      <w:r>
-        <w:t xml:space="preserve"> there are</w:t>
-      </w:r>
-      <w:r>
-        <w:t xml:space="preserve"> {</w:t>
-      </w:r>
-      <w:proofErr w:type="spellStart"/>
-      <w:r>
-        <w:t>TechnicalOrders.NumUnpublished</w:t>
-      </w:r>
-      <w:proofErr w:type="spellEnd"/>
-      <w:r>
-        <w:t>}</w:t>
+        <w:t>{#TechnicalOrders.NumUnpublished &gt; 0}</w:t>
+      </w:r>
+      <w:r>
+        <w:t>Currently there are</w:t>
+      </w:r>
+      <w:r>
+        <w:t xml:space="preserve"> {TechnicalOrders.NumUnpublished}</w:t>
       </w:r>
       <w:r>
         <w:t xml:space="preserve"> </w:t>
@@ -4142,15 +3748,7 @@
         <w:t xml:space="preserve"> </w:t>
       </w:r>
       <w:r>
-        <w:t>{</w:t>
-      </w:r>
-      <w:proofErr w:type="spellStart"/>
-      <w:r>
-        <w:t>Description.SystemMissionDescription</w:t>
-      </w:r>
-      <w:proofErr w:type="spellEnd"/>
-      <w:r>
-        <w:t>}</w:t>
+        <w:t>{Description.SystemMissionDescription}</w:t>
       </w:r>
       <w:r>
         <w:t xml:space="preserve"> </w:t>
@@ -4176,55 +3774,39 @@
         </w:rPr>
         <w:t>{</w:t>
       </w:r>
-      <w:proofErr w:type="spellStart"/>
       <w:r>
         <w:rPr>
           <w:rStyle w:val="Heading1Char"/>
         </w:rPr>
-        <w:t>Info.ProgramName</w:t>
-      </w:r>
-      <w:proofErr w:type="spellEnd"/>
+        <w:t>Info.ProgramName}</w:t>
+      </w:r>
       <w:r>
         <w:rPr>
           <w:rStyle w:val="Heading1Char"/>
         </w:rPr>
-        <w:t>}</w:t>
+        <w:t xml:space="preserve"> </w:t>
       </w:r>
       <w:r>
         <w:rPr>
           <w:rStyle w:val="Heading1Char"/>
         </w:rPr>
+        <w:t>Labor</w:t>
+      </w:r>
+      <w:bookmarkEnd w:id="9"/>
+      <w:r>
+        <w:rPr>
+          <w:b/>
+        </w:rPr>
+        <w:t>:</w:t>
+      </w:r>
+      <w:r>
+        <w:rPr>
+          <w:b/>
+        </w:rPr>
         <w:t xml:space="preserve"> </w:t>
       </w:r>
       <w:r>
-        <w:rPr>
-          <w:rStyle w:val="Heading1Char"/>
-        </w:rPr>
-        <w:t>Labor</w:t>
-      </w:r>
-      <w:bookmarkEnd w:id="9"/>
-      <w:r>
-        <w:rPr>
-          <w:b/>
-        </w:rPr>
-        <w:t>:</w:t>
-      </w:r>
-      <w:r>
-        <w:rPr>
-          <w:b/>
-        </w:rPr>
-        <w:t xml:space="preserve"> </w:t>
-      </w:r>
-      <w:r>
-        <w:t>All labor requirements for {</w:t>
-      </w:r>
-      <w:proofErr w:type="spellStart"/>
-      <w:r>
-        <w:t>Info.ProgramName</w:t>
-      </w:r>
-      <w:proofErr w:type="spellEnd"/>
-      <w:r>
-        <w:t>}</w:t>
+        <w:t>All labor requirements for {Info.ProgramName}</w:t>
       </w:r>
       <w:r>
         <w:t xml:space="preserve"> </w:t>
@@ -4271,27 +3853,13 @@
         <w:rPr>
           <w:rStyle w:val="Heading2Char"/>
         </w:rPr>
-        <w:t>{</w:t>
-      </w:r>
-      <w:proofErr w:type="spellStart"/>
+        <w:t>{In</w:t>
+      </w:r>
       <w:r>
         <w:rPr>
           <w:rStyle w:val="Heading2Char"/>
         </w:rPr>
-        <w:t>In</w:t>
-      </w:r>
-      <w:r>
-        <w:rPr>
-          <w:rStyle w:val="Heading2Char"/>
-        </w:rPr>
-        <w:t>fo.ProgramName</w:t>
-      </w:r>
-      <w:proofErr w:type="spellEnd"/>
-      <w:r>
-        <w:rPr>
-          <w:rStyle w:val="Heading2Char"/>
-        </w:rPr>
-        <w:t>}</w:t>
+        <w:t>fo.ProgramName}</w:t>
       </w:r>
       <w:r>
         <w:rPr>
@@ -4411,53 +3979,40 @@
         </w:rPr>
         <w:t>{</w:t>
       </w:r>
-      <w:proofErr w:type="spellStart"/>
       <w:r>
         <w:rPr>
           <w:rStyle w:val="Heading2Char"/>
         </w:rPr>
-        <w:t>Info.ProgramName</w:t>
-      </w:r>
-      <w:proofErr w:type="spellEnd"/>
+        <w:t>Info.ProgramName}</w:t>
+      </w:r>
       <w:r>
         <w:rPr>
           <w:rStyle w:val="Heading2Char"/>
         </w:rPr>
-        <w:t>}</w:t>
+        <w:t xml:space="preserve"> </w:t>
       </w:r>
       <w:r>
         <w:rPr>
           <w:rStyle w:val="Heading2Char"/>
         </w:rPr>
+        <w:t xml:space="preserve">Labor </w:t>
+      </w:r>
+      <w:r>
+        <w:rPr>
+          <w:rStyle w:val="Heading2Char"/>
+        </w:rPr>
+        <w:t>Non-Mod Revision</w:t>
+      </w:r>
+      <w:bookmarkEnd w:id="11"/>
+      <w:r>
         <w:t xml:space="preserve"> </w:t>
       </w:r>
       <w:r>
-        <w:rPr>
-          <w:rStyle w:val="Heading2Char"/>
-        </w:rPr>
-        <w:t xml:space="preserve">Labor </w:t>
-      </w:r>
-      <w:r>
-        <w:rPr>
-          <w:rStyle w:val="Heading2Char"/>
-        </w:rPr>
-        <w:t>Non-Mod Revision</w:t>
-      </w:r>
-      <w:bookmarkEnd w:id="11"/>
-      <w:r>
-        <w:t xml:space="preserve"> </w:t>
-      </w:r>
-      <w:r>
         <w:t xml:space="preserve">requirements are labor </w:t>
       </w:r>
       <w:r>
-        <w:t xml:space="preserve">cost associated with updates to </w:t>
-      </w:r>
-      <w:proofErr w:type="spellStart"/>
-      <w:r>
-        <w:t>TO</w:t>
-      </w:r>
-      <w:proofErr w:type="spellEnd"/>
+        <w:t>cost associated with updates to TO</w:t>
+      </w:r>
       <w:r>
         <w:t xml:space="preserve"> revisions supporting the field and depot users by providing </w:t>
       </w:r>
@@ -4506,15 +4061,7 @@
         <w:t xml:space="preserve">of </w:t>
       </w:r>
       <w:r>
-        <w:t>{</w:t>
-      </w:r>
-      <w:proofErr w:type="spellStart"/>
-      <w:r>
-        <w:t>Info.ProgramName</w:t>
-      </w:r>
-      <w:proofErr w:type="spellEnd"/>
-      <w:r>
-        <w:t>}</w:t>
+        <w:t>{Info.ProgramName}</w:t>
       </w:r>
       <w:r>
         <w:t xml:space="preserve"> Labor</w:t>
@@ -4535,15 +4082,7 @@
         <w:t xml:space="preserve"> </w:t>
       </w:r>
       <w:r>
-        <w:t xml:space="preserve">Labor </w:t>
-      </w:r>
-      <w:proofErr w:type="gramStart"/>
-      <w:r>
-        <w:t>Non-Mod</w:t>
-      </w:r>
-      <w:proofErr w:type="gramEnd"/>
-      <w:r>
-        <w:t xml:space="preserve"> revisions cannot be create</w:t>
+        <w:t>Labor Non-Mod revisions cannot be create</w:t>
       </w:r>
       <w:r>
         <w:t>d</w:t>
@@ -4604,33 +4143,19 @@
         <w:rPr>
           <w:rStyle w:val="Heading2Char"/>
         </w:rPr>
-        <w:t>{</w:t>
-      </w:r>
-      <w:proofErr w:type="spellStart"/>
+        <w:t>{Info.ProgramName}</w:t>
+      </w:r>
       <w:r>
         <w:rPr>
           <w:rStyle w:val="Heading2Char"/>
         </w:rPr>
-        <w:t>Info.ProgramName</w:t>
-      </w:r>
-      <w:proofErr w:type="spellEnd"/>
+        <w:t xml:space="preserve"> S1000D Interactive Electronic Technical Manual (IETM)</w:t>
+      </w:r>
+      <w:bookmarkEnd w:id="12"/>
       <w:r>
         <w:rPr>
           <w:rStyle w:val="Heading2Char"/>
         </w:rPr>
-        <w:t>}</w:t>
-      </w:r>
-      <w:r>
-        <w:rPr>
-          <w:rStyle w:val="Heading2Char"/>
-        </w:rPr>
-        <w:t xml:space="preserve"> S1000D Interactive Electronic Technical Manual (IETM)</w:t>
-      </w:r>
-      <w:bookmarkEnd w:id="12"/>
-      <w:r>
-        <w:rPr>
-          <w:rStyle w:val="Heading2Char"/>
-        </w:rPr>
         <w:t xml:space="preserve"> </w:t>
       </w:r>
       <w:r>
@@ -4640,26 +4165,10 @@
         <w:t>,</w:t>
       </w:r>
       <w:r>
-        <w:t xml:space="preserve"> and maintaining </w:t>
-      </w:r>
-      <w:proofErr w:type="gramStart"/>
-      <w:r>
-        <w:t>current status</w:t>
-      </w:r>
-      <w:proofErr w:type="gramEnd"/>
-      <w:r>
-        <w:t xml:space="preserve"> of data within an electronic database for electronic display of </w:t>
-      </w:r>
-      <w:r>
-        <w:t>{</w:t>
-      </w:r>
-      <w:proofErr w:type="spellStart"/>
-      <w:r>
-        <w:t>Info.ProgramName</w:t>
-      </w:r>
-      <w:proofErr w:type="spellEnd"/>
-      <w:r>
-        <w:t>}</w:t>
+        <w:t xml:space="preserve"> and maintaining current status of data within an electronic database for electronic display of </w:t>
+      </w:r>
+      <w:r>
+        <w:t>{Info.ProgramName}</w:t>
       </w:r>
       <w:r>
         <w:t xml:space="preserve"> Technical Data. The mission of S1000D IETM is to provide data in a current format to operate in the electronic environment allowing security configuration updates from any location, at any time.</w:t>
@@ -4695,15 +4204,7 @@
         <w:t>D</w:t>
       </w:r>
       <w:r>
-        <w:t xml:space="preserve"> 3048B) </w:t>
-      </w:r>
-      <w:proofErr w:type="gramStart"/>
-      <w:r>
-        <w:t>are located in</w:t>
-      </w:r>
-      <w:proofErr w:type="gramEnd"/>
-      <w:r>
-        <w:t xml:space="preserve"> the Technical Manual Contract Requirements (TMCR) document.</w:t>
+        <w:t xml:space="preserve"> 3048B) are located in the Technical Manual Contract Requirements (TMCR) document.</w:t>
       </w:r>
       <w:r>
         <w:t xml:space="preserve"> </w:t>
@@ -4765,15 +4266,7 @@
         <w:t xml:space="preserve"> </w:t>
       </w:r>
       <w:r>
-        <w:t>{</w:t>
-      </w:r>
-      <w:proofErr w:type="spellStart"/>
-      <w:r>
-        <w:t>Info.ProgramName</w:t>
-      </w:r>
-      <w:proofErr w:type="spellEnd"/>
-      <w:r>
-        <w:t>}</w:t>
+        <w:t>{Info.ProgramName}</w:t>
       </w:r>
       <w:r>
         <w:rPr>
@@ -4817,7 +4310,6 @@
       <w:r>
         <w:t xml:space="preserve"> potentially cause equipment damage or work </w:t>
       </w:r>
-      <w:proofErr w:type="gramStart"/>
       <w:r>
         <w:t>stoppage</w:t>
       </w:r>
@@ -4825,11 +4317,7 @@
         <w:t>.</w:t>
       </w:r>
       <w:r>
-        <w:t>{</w:t>
-      </w:r>
-      <w:proofErr w:type="gramEnd"/>
-      <w:r>
-        <w:t>/}</w:t>
+        <w:t>{/}</w:t>
       </w:r>
       <w:r>
         <w:t xml:space="preserve"> </w:t>
@@ -4837,23 +4325,7 @@
     </w:p>
     <w:p>
       <w:r>
-        <w:t>{#</w:t>
-      </w:r>
-      <w:proofErr w:type="gramStart"/>
-      <w:r>
-        <w:t>Labor.ContractorSupport.TDSSe</w:t>
-      </w:r>
-      <w:proofErr w:type="gramEnd"/>
-      <w:r>
-        <w:t xml:space="preserve"> ===”yes” &amp;&amp; </w:t>
-      </w:r>
-      <w:proofErr w:type="spellStart"/>
-      <w:r>
-        <w:t>Labor.ContractorSupport.TDSSeRobins</w:t>
-      </w:r>
-      <w:proofErr w:type="spellEnd"/>
-      <w:r>
-        <w:t xml:space="preserve"> === “yes”}</w:t>
+        <w:t>{#Labor.ContractorSupport.TDSSe ===”yes” &amp;&amp; Labor.ContractorSupport.TDSSeRobins === “yes”}</w:t>
       </w:r>
     </w:p>
     <w:p>
@@ -4873,21 +4345,7 @@
         <w:rPr>
           <w:rStyle w:val="Heading2Char"/>
         </w:rPr>
-        <w:t>{</w:t>
-      </w:r>
-      <w:proofErr w:type="spellStart"/>
-      <w:r>
-        <w:rPr>
-          <w:rStyle w:val="Heading2Char"/>
-        </w:rPr>
-        <w:t>Info.ProgramName</w:t>
-      </w:r>
-      <w:proofErr w:type="spellEnd"/>
-      <w:r>
-        <w:rPr>
-          <w:rStyle w:val="Heading2Char"/>
-        </w:rPr>
-        <w:t>} Product Data Services (PDS) TO Sustainment Contract</w:t>
+        <w:t>{Info.ProgramName} Product Data Services (PDS) TO Sustainment Contract</w:t>
       </w:r>
       <w:bookmarkEnd w:id="13"/>
       <w:r>
@@ -4895,23 +4353,7 @@
       </w:r>
       <w:r>
         <w:lastRenderedPageBreak/>
-        <w:t xml:space="preserve">current version of TO documents are available and accurately archived. This includes conversion of engineering drawings into text searchable .PDF files, sustainment of parts configuration data extracted from Illustrated Parts Breakdown (IPB) TOs to include conversion, validation, and identification of errors to ensure data extracted from new IPB TOs is captured, sustained, and updated for the Applications, Programs, and Indentures (API/D200F) databases. Contract labor to sustain systems utilized by the AF to manage sustainment, such as </w:t>
-      </w:r>
-      <w:proofErr w:type="spellStart"/>
-      <w:r>
-        <w:t>Contenta</w:t>
-      </w:r>
-      <w:proofErr w:type="spellEnd"/>
-      <w:r>
-        <w:t xml:space="preserve">, </w:t>
-      </w:r>
-      <w:proofErr w:type="spellStart"/>
-      <w:r>
-        <w:t>Framemaker</w:t>
-      </w:r>
-      <w:proofErr w:type="spellEnd"/>
-      <w:r>
-        <w:t xml:space="preserve"> and graphic TO source data. Effort enables the sustainment of TO publishing systems and style libraries. Sustains conversion tool utilized to convert Standard Generalized Markup Language (SGML) to Hypertext Markup Language (HTML) to allow publishing of Type I Interactive Electronic Technical Manuals (IETM) data. Provides labor to sustain user interface tools and access to electronic TO and engineering source data, and enterprise-level search linked U.S. Air Force (USAF) data sources. Effort also provides the labor to evaluate military specifications governing structure, style, and format of TO data and to assess impacts of military specification changes on TO source data. </w:t>
+        <w:t xml:space="preserve">current version of TO documents are available and accurately archived. This includes conversion of engineering drawings into text searchable .PDF files, sustainment of parts configuration data extracted from Illustrated Parts Breakdown (IPB) TOs to include conversion, validation, and identification of errors to ensure data extracted from new IPB TOs is captured, sustained, and updated for the Applications, Programs, and Indentures (API/D200F) databases. Contract labor to sustain systems utilized by the AF to manage sustainment, such as Contenta, Framemaker and graphic TO source data. Effort enables the sustainment of TO publishing systems and style libraries. Sustains conversion tool utilized to convert Standard Generalized Markup Language (SGML) to Hypertext Markup Language (HTML) to allow publishing of Type I Interactive Electronic Technical Manuals (IETM) data. Provides labor to sustain user interface tools and access to electronic TO and engineering source data, and enterprise-level search linked U.S. Air Force (USAF) data sources. Effort also provides the labor to evaluate military specifications governing structure, style, and format of TO data and to assess impacts of military specification changes on TO source data. </w:t>
       </w:r>
     </w:p>
     <w:p>
@@ -4923,15 +4365,7 @@
         <w:t>Impact Statement:</w:t>
       </w:r>
       <w:r>
-        <w:t xml:space="preserve"> Without the support of Product Data Services (PDS) TO Sustainment Contract {</w:t>
-      </w:r>
-      <w:proofErr w:type="spellStart"/>
-      <w:r>
-        <w:t>Info.ProgramName</w:t>
-      </w:r>
-      <w:proofErr w:type="spellEnd"/>
-      <w:r>
-        <w:t xml:space="preserve">} technical data, the Operational Safety, Suitability, and Effectiveness (OSS&amp;E) of the mission is drastically put at risk. A reduced level of support would create an unacceptable risk to life, health, property, mission capability and the environment. This support maintains the accuracy and consistency of TOs available to users. Without technically accurate data, full mission capability cannot be realized at field level. This task follows guidance provided by AFI 63-101/20-101 which requires that current, valid, verified TOs and technical data must be provided that clearly identifies procedures and requirements necessary to preserve OSS&amp;E baselines and to diagnose, repair, calibrate, operate, and test systems or end items. </w:t>
+        <w:t xml:space="preserve"> Without the support of Product Data Services (PDS) TO Sustainment Contract {Info.ProgramName} technical data, the Operational Safety, Suitability, and Effectiveness (OSS&amp;E) of the mission is drastically put at risk. A reduced level of support would create an unacceptable risk to life, health, property, mission capability and the environment. This support maintains the accuracy and consistency of TOs available to users. Without technically accurate data, full mission capability cannot be realized at field level. This task follows guidance provided by AFI 63-101/20-101 which requires that current, valid, verified TOs and technical data must be provided that clearly identifies procedures and requirements necessary to preserve OSS&amp;E baselines and to diagnose, repair, calibrate, operate, and test systems or end items. </w:t>
       </w:r>
     </w:p>
     <w:p/>
@@ -4954,19 +4388,11 @@
         </w:rPr>
         <w:t>{</w:t>
       </w:r>
-      <w:proofErr w:type="spellStart"/>
       <w:r>
         <w:rPr>
           <w:rStyle w:val="Heading2Char"/>
         </w:rPr>
-        <w:t>Info.ProgramName</w:t>
-      </w:r>
-      <w:proofErr w:type="spellEnd"/>
-      <w:r>
-        <w:rPr>
-          <w:rStyle w:val="Heading2Char"/>
-        </w:rPr>
-        <w:t>} Technical Data Support Services (TDSS) CORE Contract</w:t>
+        <w:t>Info.ProgramName} Technical Data Support Services (TDSS) CORE Contract</w:t>
       </w:r>
       <w:bookmarkEnd w:id="14"/>
       <w:r>
@@ -4986,18 +4412,10 @@
       </w:r>
       <w:r>
         <w:lastRenderedPageBreak/>
-        <w:t xml:space="preserve">support would create an unacceptable risk to life, health, property, mission capability and the environment. This support maintains the accuracy and consistency of TOs available to users. Without technically accurate data, full mission capability cannot be realized at field </w:t>
-      </w:r>
-      <w:proofErr w:type="gramStart"/>
-      <w:r>
-        <w:t>level.</w:t>
-      </w:r>
-      <w:r>
-        <w:t>{</w:t>
-      </w:r>
-      <w:proofErr w:type="gramEnd"/>
-      <w:r>
-        <w:t>/}</w:t>
+        <w:t>support would create an unacceptable risk to life, health, property, mission capability and the environment. This support maintains the accuracy and consistency of TOs available to users. Without technically accurate data, full mission capability cannot be realized at field level.</w:t>
+      </w:r>
+      <w:r>
+        <w:t>{/}</w:t>
       </w:r>
     </w:p>
     <w:p>
@@ -5023,21 +4441,7 @@
         <w:rPr>
           <w:rStyle w:val="Heading2Char"/>
         </w:rPr>
-        <w:t>{</w:t>
-      </w:r>
-      <w:proofErr w:type="spellStart"/>
-      <w:r>
-        <w:rPr>
-          <w:rStyle w:val="Heading2Char"/>
-        </w:rPr>
-        <w:t>Info.ProgramName</w:t>
-      </w:r>
-      <w:proofErr w:type="spellEnd"/>
-      <w:r>
-        <w:rPr>
-          <w:rStyle w:val="Heading2Char"/>
-        </w:rPr>
-        <w:t>}</w:t>
+        <w:t>{Info.ProgramName}</w:t>
       </w:r>
       <w:r>
         <w:rPr>
@@ -5065,7 +4469,6 @@
           <w:tab w:val="left" w:pos="360"/>
         </w:tabs>
       </w:pPr>
-      <w:proofErr w:type="gramStart"/>
       <w:r>
         <w:rPr>
           <w:b/>
@@ -5074,11 +4477,7 @@
         <w:t>Impact:</w:t>
       </w:r>
       <w:r>
-        <w:t>{</w:t>
-      </w:r>
-      <w:proofErr w:type="gramEnd"/>
-      <w:r>
-        <w:t>Impact}</w:t>
+        <w:t>{Impact}</w:t>
       </w:r>
     </w:p>
     <w:p>
@@ -5117,146 +4516,122 @@
         </w:rPr>
         <w:t>{</w:t>
       </w:r>
-      <w:proofErr w:type="spellStart"/>
       <w:r>
         <w:rPr>
           <w:rStyle w:val="Heading1Char"/>
         </w:rPr>
-        <w:t>Info.ProgramName</w:t>
-      </w:r>
-      <w:proofErr w:type="spellEnd"/>
+        <w:t>Info.ProgramName}</w:t>
+      </w:r>
       <w:r>
         <w:rPr>
           <w:rStyle w:val="Heading1Char"/>
         </w:rPr>
-        <w:t>}</w:t>
+        <w:t xml:space="preserve"> </w:t>
       </w:r>
       <w:r>
         <w:rPr>
           <w:rStyle w:val="Heading1Char"/>
         </w:rPr>
+        <w:t>Distribution</w:t>
+      </w:r>
+      <w:bookmarkEnd w:id="16"/>
+      <w:r>
+        <w:rPr>
+          <w:b/>
+        </w:rPr>
+        <w:t>:</w:t>
+      </w:r>
+      <w:r>
+        <w:rPr>
+          <w:b/>
+        </w:rPr>
         <w:t xml:space="preserve"> </w:t>
       </w:r>
       <w:r>
-        <w:rPr>
-          <w:rStyle w:val="Heading1Char"/>
-        </w:rPr>
-        <w:t>Distribution</w:t>
-      </w:r>
-      <w:bookmarkEnd w:id="16"/>
-      <w:r>
-        <w:rPr>
-          <w:b/>
-        </w:rPr>
-        <w:t>:</w:t>
-      </w:r>
-      <w:r>
-        <w:rPr>
-          <w:b/>
-        </w:rPr>
+        <w:t xml:space="preserve">Distribution covers the costs associated with several activities to get </w:t>
+      </w:r>
+      <w:r>
+        <w:t>Technical</w:t>
+      </w:r>
+      <w:r>
+        <w:t xml:space="preserve"> Orders (</w:t>
+      </w:r>
+      <w:r>
+        <w:t>TOs</w:t>
+      </w:r>
+      <w:r>
+        <w:t>)</w:t>
+      </w:r>
+      <w:r>
+        <w:t xml:space="preserve"> into the hands of the users; field/flight line, intermediate and depot maintainers, Equipment Specialists, </w:t>
+      </w:r>
+      <w:r>
+        <w:t>Engineers</w:t>
+      </w:r>
+      <w:r>
+        <w:t>,</w:t>
+      </w:r>
+      <w:r>
         <w:t xml:space="preserve"> </w:t>
       </w:r>
       <w:r>
-        <w:t xml:space="preserve">Distribution covers the costs associated with several activities to get </w:t>
-      </w:r>
-      <w:r>
-        <w:t>Technical</w:t>
-      </w:r>
-      <w:r>
-        <w:t xml:space="preserve"> Orders (</w:t>
-      </w:r>
-      <w:r>
-        <w:t>TOs</w:t>
-      </w:r>
-      <w:r>
-        <w:t>)</w:t>
-      </w:r>
-      <w:r>
-        <w:t xml:space="preserve"> into the hands of the users; field/flight line, intermediate and depot maintainers, Equipment Specialists, </w:t>
-      </w:r>
-      <w:r>
-        <w:t>Engineers</w:t>
-      </w:r>
-      <w:r>
-        <w:t>,</w:t>
+        <w:t>and quality offices. These activities include printing, packaging, postage, prep for digital uploading, and the actual uploading to a database for delivery to and access by the users.</w:t>
       </w:r>
       <w:r>
         <w:t xml:space="preserve"> </w:t>
       </w:r>
       <w:r>
-        <w:t>and quality offices. These activities include printing, packaging, postage, prep for digital uploading, and the actual uploading to a database for delivery to and access by the users.</w:t>
+        <w:t xml:space="preserve">The </w:t>
+      </w:r>
+      <w:r>
+        <w:t xml:space="preserve">primary </w:t>
+      </w:r>
+      <w:r>
+        <w:t>database used for storing and distribution of AF TOs is Enhanced Technical Information Management System (ETIMS).</w:t>
       </w:r>
       <w:r>
         <w:t xml:space="preserve"> </w:t>
       </w:r>
       <w:r>
-        <w:t xml:space="preserve">The </w:t>
-      </w:r>
-      <w:r>
-        <w:t xml:space="preserve">primary </w:t>
-      </w:r>
-      <w:r>
-        <w:t>database used for storing and distribution of AF TOs is Enhanced Technical Information Management System (ETIMS).</w:t>
+        <w:t>{#TechnicalOrders.NumPaper &gt; 0 || TechnicalOrders.NumCDDVD &gt; 0}</w:t>
+      </w:r>
+      <w:r>
+        <w:t xml:space="preserve">The AF </w:t>
+      </w:r>
+      <w:r>
+        <w:t>transitioned</w:t>
       </w:r>
       <w:r>
         <w:t xml:space="preserve"> </w:t>
       </w:r>
       <w:r>
-        <w:t xml:space="preserve">{#TechnicalOrders.NumPaper &gt; 0 || </w:t>
-      </w:r>
-      <w:proofErr w:type="spellStart"/>
-      <w:r>
-        <w:t>TechnicalOrders.NumCDDVD</w:t>
-      </w:r>
-      <w:proofErr w:type="spellEnd"/>
-      <w:r>
-        <w:t xml:space="preserve"> &gt; </w:t>
-      </w:r>
-      <w:proofErr w:type="gramStart"/>
-      <w:r>
-        <w:t>0}</w:t>
-      </w:r>
-      <w:r>
-        <w:t>The</w:t>
-      </w:r>
-      <w:proofErr w:type="gramEnd"/>
-      <w:r>
-        <w:t xml:space="preserve"> AF </w:t>
-      </w:r>
-      <w:r>
-        <w:t>transitioned</w:t>
+        <w:t xml:space="preserve">print and distribution </w:t>
+      </w:r>
+      <w:r>
+        <w:t xml:space="preserve">of </w:t>
+      </w:r>
+      <w:r>
+        <w:t xml:space="preserve">TOs </w:t>
+      </w:r>
+      <w:r>
+        <w:t xml:space="preserve">to </w:t>
+      </w:r>
+      <w:r>
+        <w:t>Defense Logistics Agency (DLA) Document Services</w:t>
+      </w:r>
+      <w:r>
+        <w:t xml:space="preserve">, </w:t>
+      </w:r>
+      <w:r>
+        <w:t>Data Services Online (DSO)</w:t>
+      </w:r>
+      <w:r>
+        <w:t>.</w:t>
       </w:r>
       <w:r>
         <w:t xml:space="preserve"> </w:t>
       </w:r>
       <w:r>
-        <w:t xml:space="preserve">print and distribution </w:t>
-      </w:r>
-      <w:r>
-        <w:t xml:space="preserve">of </w:t>
-      </w:r>
-      <w:r>
-        <w:t xml:space="preserve">TOs </w:t>
-      </w:r>
-      <w:r>
-        <w:t xml:space="preserve">to </w:t>
-      </w:r>
-      <w:r>
-        <w:t>Defense Logistics Agency (DLA) Document Services</w:t>
-      </w:r>
-      <w:r>
-        <w:t xml:space="preserve">, </w:t>
-      </w:r>
-      <w:r>
-        <w:t>Data Services Online (DSO)</w:t>
-      </w:r>
-      <w:r>
-        <w:t>.</w:t>
-      </w:r>
-      <w:r>
-        <w:t xml:space="preserve"> </w:t>
-      </w:r>
-      <w:r>
         <w:t xml:space="preserve">The distribution section is made up of several specific areas all associated with preparing and delivering TOs to libraries and the field users. </w:t>
       </w:r>
       <w:r>
@@ -5284,38 +4659,17 @@
         <w:t xml:space="preserve">requirements </w:t>
       </w:r>
       <w:r>
-        <w:t xml:space="preserve">under the following </w:t>
-      </w:r>
-      <w:proofErr w:type="gramStart"/>
-      <w:r>
-        <w:t>task.</w:t>
-      </w:r>
-      <w:r>
-        <w:t>{</w:t>
-      </w:r>
-      <w:proofErr w:type="gramEnd"/>
-      <w:r>
-        <w:t xml:space="preserve">/}{#TechnicalOrders.NumPaper === 0 &amp;&amp; </w:t>
-      </w:r>
-      <w:proofErr w:type="spellStart"/>
-      <w:r>
-        <w:t>TechnicalOrders.NumCDDVD</w:t>
-      </w:r>
-      <w:proofErr w:type="spellEnd"/>
-      <w:r>
-        <w:t xml:space="preserve"> === 0}There are no distribution requirements for </w:t>
-      </w:r>
-      <w:r>
-        <w:t>{</w:t>
-      </w:r>
-      <w:proofErr w:type="spellStart"/>
-      <w:r>
-        <w:t>Info.</w:t>
+        <w:t>under the following task.</w:t>
+      </w:r>
+      <w:r>
+        <w:t xml:space="preserve">{/}{#TechnicalOrders.NumPaper === 0 &amp;&amp; TechnicalOrders.NumCDDVD === 0}There are no distribution requirements for </w:t>
+      </w:r>
+      <w:r>
+        <w:t>{Info.</w:t>
       </w:r>
       <w:r>
         <w:t>ProgramName</w:t>
       </w:r>
-      <w:proofErr w:type="spellEnd"/>
       <w:r>
         <w:t>}</w:t>
       </w:r>
@@ -5356,15 +4710,7 @@
         <w:ind w:left="0"/>
       </w:pPr>
       <w:r>
-        <w:t>{#Distribution.hasDSO==</w:t>
-      </w:r>
-      <w:proofErr w:type="gramStart"/>
-      <w:r>
-        <w:t>=”yes</w:t>
-      </w:r>
-      <w:proofErr w:type="gramEnd"/>
-      <w:r>
-        <w:t>”}</w:t>
+        <w:t>{#Distribution.hasDSO===”yes”}</w:t>
       </w:r>
     </w:p>
     <w:p>
@@ -5390,121 +4736,91 @@
         <w:rPr>
           <w:rStyle w:val="Heading2Char"/>
         </w:rPr>
-        <w:t>{</w:t>
-      </w:r>
-      <w:proofErr w:type="spellStart"/>
+        <w:t>{Info.ProgramName}</w:t>
+      </w:r>
       <w:r>
         <w:rPr>
           <w:rStyle w:val="Heading2Char"/>
         </w:rPr>
-        <w:t>Info.ProgramName</w:t>
-      </w:r>
-      <w:proofErr w:type="spellEnd"/>
+        <w:t xml:space="preserve"> </w:t>
+      </w:r>
       <w:r>
         <w:rPr>
           <w:rStyle w:val="Heading2Char"/>
         </w:rPr>
-        <w:t>}</w:t>
+        <w:t>Duplication</w:t>
       </w:r>
       <w:r>
         <w:rPr>
           <w:rStyle w:val="Heading2Char"/>
         </w:rPr>
+        <w:t xml:space="preserve"> Sustainment Changes, Non-Mod Revisions and One-Time Requisitions (OTRs), </w:t>
+      </w:r>
+      <w:r>
+        <w:rPr>
+          <w:rStyle w:val="Heading2Char"/>
+        </w:rPr>
+        <w:t>{#</w:t>
+      </w:r>
+      <w:r>
+        <w:rPr>
+          <w:rStyle w:val="Heading2Char"/>
+        </w:rPr>
+        <w:t>TechnicalOrders</w:t>
+      </w:r>
+      <w:r>
+        <w:rPr>
+          <w:rStyle w:val="Heading2Char"/>
+        </w:rPr>
+        <w:t>}{#</w:t>
+      </w:r>
+      <w:r>
+        <w:rPr>
+          <w:rStyle w:val="Heading2Char"/>
+        </w:rPr>
+        <w:t>NumPaper&gt;0}</w:t>
+      </w:r>
+      <w:r>
+        <w:rPr>
+          <w:rStyle w:val="Heading2Char"/>
+        </w:rPr>
+        <w:t>Paper</w:t>
+      </w:r>
+      <w:r>
+        <w:rPr>
+          <w:rStyle w:val="Heading2Char"/>
+        </w:rPr>
+        <w:t>{/}</w:t>
+      </w:r>
+      <w:r>
+        <w:rPr>
+          <w:rStyle w:val="Heading2Char"/>
+        </w:rPr>
+        <w:t>{#NumPaper&gt;0 &amp;&amp;</w:t>
+      </w:r>
+      <w:r>
+        <w:rPr>
+          <w:rStyle w:val="Heading2Char"/>
+        </w:rPr>
         <w:t xml:space="preserve"> </w:t>
       </w:r>
       <w:r>
         <w:rPr>
           <w:rStyle w:val="Heading2Char"/>
         </w:rPr>
-        <w:t>Duplication</w:t>
+        <w:t>NumC</w:t>
       </w:r>
       <w:r>
         <w:rPr>
           <w:rStyle w:val="Heading2Char"/>
         </w:rPr>
-        <w:t xml:space="preserve"> Sustainment Changes, Non-Mod Revisions and One-Time Requisitions (OTRs), </w:t>
+        <w:t>D</w:t>
       </w:r>
       <w:r>
         <w:rPr>
           <w:rStyle w:val="Heading2Char"/>
         </w:rPr>
-        <w:t>{#</w:t>
-      </w:r>
-      <w:proofErr w:type="gramStart"/>
-      <w:r>
-        <w:rPr>
-          <w:rStyle w:val="Heading2Char"/>
-        </w:rPr>
-        <w:t>TechnicalOrders</w:t>
-      </w:r>
-      <w:r>
-        <w:rPr>
-          <w:rStyle w:val="Heading2Char"/>
-        </w:rPr>
-        <w:t>}{</w:t>
-      </w:r>
-      <w:proofErr w:type="gramEnd"/>
-      <w:r>
-        <w:rPr>
-          <w:rStyle w:val="Heading2Char"/>
-        </w:rPr>
-        <w:t>#</w:t>
-      </w:r>
-      <w:r>
-        <w:rPr>
-          <w:rStyle w:val="Heading2Char"/>
-        </w:rPr>
-        <w:t>NumPaper&gt;0}</w:t>
-      </w:r>
-      <w:r>
-        <w:rPr>
-          <w:rStyle w:val="Heading2Char"/>
-        </w:rPr>
-        <w:t>Paper</w:t>
-      </w:r>
-      <w:r>
-        <w:rPr>
-          <w:rStyle w:val="Heading2Char"/>
-        </w:rPr>
-        <w:t>{/}</w:t>
-      </w:r>
-      <w:r>
-        <w:rPr>
-          <w:rStyle w:val="Heading2Char"/>
-        </w:rPr>
-        <w:t>{#NumPaper&gt;0 &amp;&amp;</w:t>
-      </w:r>
-      <w:r>
-        <w:rPr>
-          <w:rStyle w:val="Heading2Char"/>
-        </w:rPr>
-        <w:t xml:space="preserve"> </w:t>
-      </w:r>
-      <w:proofErr w:type="spellStart"/>
-      <w:r>
-        <w:rPr>
-          <w:rStyle w:val="Heading2Char"/>
-        </w:rPr>
-        <w:t>NumC</w:t>
-      </w:r>
-      <w:r>
-        <w:rPr>
-          <w:rStyle w:val="Heading2Char"/>
-        </w:rPr>
-        <w:t>D</w:t>
-      </w:r>
-      <w:r>
-        <w:rPr>
-          <w:rStyle w:val="Heading2Char"/>
-        </w:rPr>
-        <w:t>DVD</w:t>
-      </w:r>
-      <w:proofErr w:type="spellEnd"/>
-      <w:r>
-        <w:rPr>
-          <w:rStyle w:val="Heading2Char"/>
-        </w:rPr>
-        <w:t>&gt;0}</w:t>
+        <w:t>DVD&gt;0}</w:t>
       </w:r>
       <w:r>
         <w:rPr>
@@ -5666,15 +4982,7 @@
         <w:t xml:space="preserve">support of </w:t>
       </w:r>
       <w:r>
-        <w:t>{</w:t>
-      </w:r>
-      <w:proofErr w:type="spellStart"/>
-      <w:r>
-        <w:t>Info.ProgramName</w:t>
-      </w:r>
-      <w:proofErr w:type="spellEnd"/>
-      <w:r>
-        <w:t>}</w:t>
+        <w:t>{Info.ProgramName}</w:t>
       </w:r>
       <w:r>
         <w:t xml:space="preserve"> </w:t>
@@ -5755,15 +5063,7 @@
     </w:p>
     <w:p>
       <w:r>
-        <w:t>{#Distribution.hasDSO =</w:t>
-      </w:r>
-      <w:proofErr w:type="gramStart"/>
-      <w:r>
-        <w:t>=”yes</w:t>
-      </w:r>
-      <w:proofErr w:type="gramEnd"/>
-      <w:r>
-        <w:t>”}</w:t>
+        <w:t>{#Distribution.hasDSO ==”yes”}</w:t>
       </w:r>
     </w:p>
     <w:p>
@@ -5783,21 +5083,7 @@
         <w:rPr>
           <w:rStyle w:val="Heading2Char"/>
         </w:rPr>
-        <w:t>{</w:t>
-      </w:r>
-      <w:proofErr w:type="spellStart"/>
-      <w:r>
-        <w:rPr>
-          <w:rStyle w:val="Heading2Char"/>
-        </w:rPr>
-        <w:t>Info.ProgramName</w:t>
-      </w:r>
-      <w:proofErr w:type="spellEnd"/>
-      <w:r>
-        <w:rPr>
-          <w:rStyle w:val="Heading2Char"/>
-        </w:rPr>
-        <w:t>}</w:t>
+        <w:t>{Info.ProgramName}</w:t>
       </w:r>
       <w:r>
         <w:rPr>
@@ -6007,21 +5293,7 @@
         <w:rPr>
           <w:bCs/>
         </w:rPr>
-        <w:t>{</w:t>
-      </w:r>
-      <w:proofErr w:type="spellStart"/>
-      <w:r>
-        <w:rPr>
-          <w:bCs/>
-        </w:rPr>
-        <w:t>Info.ProgramName</w:t>
-      </w:r>
-      <w:proofErr w:type="spellEnd"/>
-      <w:r>
-        <w:rPr>
-          <w:bCs/>
-        </w:rPr>
-        <w:t>}</w:t>
+        <w:t>{Info.ProgramName}</w:t>
       </w:r>
       <w:r>
         <w:rPr>
@@ -6075,18 +5347,10 @@
     <w:p/>
     <w:p>
       <w:r>
-        <w:t>{</w:t>
-      </w:r>
-      <w:proofErr w:type="gramStart"/>
-      <w:r>
-        <w:t>/}</w:t>
-      </w:r>
-      <w:r>
-        <w:t>{</w:t>
-      </w:r>
-      <w:proofErr w:type="gramEnd"/>
-      <w:r>
-        <w:t>#Distribution.has</w:t>
+        <w:t>{/}</w:t>
+      </w:r>
+      <w:r>
+        <w:t>{#Distribution.has</w:t>
       </w:r>
       <w:r>
         <w:t>Outside</w:t>
@@ -6112,21 +5376,7 @@
         <w:rPr>
           <w:rStyle w:val="Heading2Char"/>
         </w:rPr>
-        <w:t>{</w:t>
-      </w:r>
-      <w:proofErr w:type="spellStart"/>
-      <w:r>
-        <w:rPr>
-          <w:rStyle w:val="Heading2Char"/>
-        </w:rPr>
-        <w:t>Info.ProgramName</w:t>
-      </w:r>
-      <w:proofErr w:type="spellEnd"/>
-      <w:r>
-        <w:rPr>
-          <w:rStyle w:val="Heading2Char"/>
-        </w:rPr>
-        <w:t>}</w:t>
+        <w:t>{Info.ProgramName}</w:t>
       </w:r>
       <w:r>
         <w:rPr>
@@ -6369,21 +5619,7 @@
         <w:rPr>
           <w:bCs/>
         </w:rPr>
-        <w:t>{</w:t>
-      </w:r>
-      <w:proofErr w:type="spellStart"/>
-      <w:r>
-        <w:rPr>
-          <w:bCs/>
-        </w:rPr>
-        <w:t>Info.ProgramName</w:t>
-      </w:r>
-      <w:proofErr w:type="spellEnd"/>
-      <w:r>
-        <w:rPr>
-          <w:bCs/>
-        </w:rPr>
-        <w:t>}</w:t>
+        <w:t>{Info.ProgramName}</w:t>
       </w:r>
       <w:r>
         <w:rPr>
@@ -6434,18 +5670,10 @@
         <w:t xml:space="preserve"> </w:t>
       </w:r>
       <w:r>
-        <w:t xml:space="preserve">or work </w:t>
-      </w:r>
-      <w:proofErr w:type="gramStart"/>
-      <w:r>
-        <w:t>stoppage.</w:t>
-      </w:r>
-      <w:r>
-        <w:t>{</w:t>
-      </w:r>
-      <w:proofErr w:type="gramEnd"/>
-      <w:r>
-        <w:t>#Distribution.ApprovedWaiver===”yes”}</w:t>
+        <w:t>or work stoppage.</w:t>
+      </w:r>
+      <w:r>
+        <w:t>{#Distribution.ApprovedWaiver===”yes”}</w:t>
       </w:r>
       <w:r>
         <w:t xml:space="preserve"> Date waiver approved: </w:t>
@@ -6477,21 +5705,7 @@
         <w:rPr>
           <w:b/>
         </w:rPr>
-        <w:t>{</w:t>
-      </w:r>
-      <w:proofErr w:type="spellStart"/>
-      <w:r>
-        <w:rPr>
-          <w:b/>
-        </w:rPr>
-        <w:t>Info.ProgramName</w:t>
-      </w:r>
-      <w:proofErr w:type="spellEnd"/>
-      <w:r>
-        <w:rPr>
-          <w:b/>
-        </w:rPr>
-        <w:t>}</w:t>
+        <w:t>{Info.ProgramName}</w:t>
       </w:r>
       <w:r>
         <w:rPr>
@@ -6616,25 +5830,14 @@
         <w:rPr>
           <w:rStyle w:val="Heading1Char"/>
         </w:rPr>
-        <w:t xml:space="preserve">Task </w:t>
-      </w:r>
-      <w:proofErr w:type="gramStart"/>
-      <w:r>
-        <w:rPr>
-          <w:rStyle w:val="Heading1Char"/>
-        </w:rPr>
-        <w:t>Prioritization</w:t>
+        <w:t>Task Prioritization</w:t>
       </w:r>
       <w:bookmarkEnd w:id="20"/>
       <w:r>
         <w:t>:</w:t>
       </w:r>
       <w:r>
-        <w:t>{</w:t>
-      </w:r>
-      <w:proofErr w:type="gramEnd"/>
-      <w:r>
-        <w:t>#LRDP.LRDP}</w:t>
+        <w:t>{#LRDP.LRDP}</w:t>
       </w:r>
     </w:p>
     <w:p>
@@ -6662,20 +5865,7 @@
         <w:t xml:space="preserve"> </w:t>
       </w:r>
       <w:r>
-        <w:t>{</w:t>
-      </w:r>
-      <w:proofErr w:type="spellStart"/>
-      <w:r>
-        <w:t>SeqNum</w:t>
-      </w:r>
-      <w:proofErr w:type="spellEnd"/>
-      <w:proofErr w:type="gramStart"/>
-      <w:r>
-        <w:t>}{</w:t>
-      </w:r>
-      <w:proofErr w:type="gramEnd"/>
-      <w:r>
-        <w:t>/}</w:t>
+        <w:t>{SeqNum}{/}</w:t>
       </w:r>
     </w:p>
     <w:p>
@@ -6685,7 +5875,6 @@
       <w:r>
         <w:t>{#LRDP.hasLRDP === “no</w:t>
       </w:r>
-      <w:proofErr w:type="gramStart"/>
       <w:r>
         <w:t>”</w:t>
       </w:r>
@@ -6693,11 +5882,7 @@
         <w:t>}</w:t>
       </w:r>
       <w:r>
-        <w:t>There</w:t>
-      </w:r>
-      <w:proofErr w:type="gramEnd"/>
-      <w:r>
-        <w:t xml:space="preserve"> are no LRDP tasks.</w:t>
+        <w:t>There are no LRDP tasks.</w:t>
       </w:r>
       <w:r>
         <w:t>{/}</w:t>
@@ -11815,25 +11000,6 @@
 </file>
 
 <file path=customXml/item1.xml><?xml version="1.0" encoding="utf-8"?>
-<?mso-contentType ?>
-<FormTemplates xmlns="http://schemas.microsoft.com/sharepoint/v3/contenttype/forms">
-  <Display>DocumentLibraryForm</Display>
-  <Edit>DocumentLibraryForm</Edit>
-  <New>DocumentLibraryForm</New>
-</FormTemplates>
-</file>
-
-<file path=customXml/item2.xml><?xml version="1.0" encoding="utf-8"?>
-<b:Sources xmlns:b="http://schemas.openxmlformats.org/officeDocument/2006/bibliography" xmlns="http://schemas.openxmlformats.org/officeDocument/2006/bibliography" SelectedStyle="\APA.XSL" StyleName="APA"/>
-</file>
-
-<file path=customXml/item3.xml><?xml version="1.0" encoding="utf-8"?>
-<p:properties xmlns:p="http://schemas.microsoft.com/office/2006/metadata/properties" xmlns:xsi="http://www.w3.org/2001/XMLSchema-instance">
-  <documentManagement/>
-</p:properties>
-</file>
-
-<file path=customXml/item4.xml><?xml version="1.0" encoding="utf-8"?>
 <ct:contentTypeSchema xmlns:ct="http://schemas.microsoft.com/office/2006/metadata/contentType" xmlns:ma="http://schemas.microsoft.com/office/2006/metadata/properties/metaAttributes" ct:_="" ma:_="" ma:contentTypeName="Document" ma:contentTypeID="0x010100A253B644FCFAD7409EBAFCD290AA2418" ma:contentTypeVersion="8" ma:contentTypeDescription="Create a new document." ma:contentTypeScope="" ma:versionID="5be701be97b5a7d030840f97951bd63f">
   <xsd:schema xmlns:xsd="http://www.w3.org/2001/XMLSchema" xmlns:xs="http://www.w3.org/2001/XMLSchema" xmlns:p="http://schemas.microsoft.com/office/2006/metadata/properties" xmlns:ns2="92ee4270-9d09-435c-8163-9480e84d542c" targetNamespace="http://schemas.microsoft.com/office/2006/metadata/properties" ma:root="true" ma:fieldsID="e754431ea33e719513553115a5b5b6cf" ns2:_="">
     <xsd:import namespace="92ee4270-9d09-435c-8163-9480e84d542c"/>
@@ -12001,31 +11167,26 @@
 </ct:contentTypeSchema>
 </file>
 
-<file path=customXml/itemProps1.xml><?xml version="1.0" encoding="utf-8"?>
-<ds:datastoreItem xmlns:ds="http://schemas.openxmlformats.org/officeDocument/2006/customXml" ds:itemID="{ABE91D9D-E230-4D73-BAA6-EE83D801CFC1}">
-  <ds:schemaRefs>
-    <ds:schemaRef ds:uri="http://schemas.microsoft.com/sharepoint/v3/contenttype/forms"/>
-  </ds:schemaRefs>
-</ds:datastoreItem>
+<file path=customXml/item2.xml><?xml version="1.0" encoding="utf-8"?>
+<p:properties xmlns:p="http://schemas.microsoft.com/office/2006/metadata/properties" xmlns:xsi="http://www.w3.org/2001/XMLSchema-instance">
+  <documentManagement/>
+</p:properties>
 </file>
 
-<file path=customXml/itemProps2.xml><?xml version="1.0" encoding="utf-8"?>
-<ds:datastoreItem xmlns:ds="http://schemas.openxmlformats.org/officeDocument/2006/customXml" ds:itemID="{A976FBD8-E2B1-46C0-ACBB-B920108BE5B2}">
-  <ds:schemaRefs>
-    <ds:schemaRef ds:uri="http://schemas.openxmlformats.org/officeDocument/2006/bibliography"/>
-  </ds:schemaRefs>
-</ds:datastoreItem>
+<file path=customXml/item3.xml><?xml version="1.0" encoding="utf-8"?>
+<b:Sources xmlns:b="http://schemas.openxmlformats.org/officeDocument/2006/bibliography" xmlns="http://schemas.openxmlformats.org/officeDocument/2006/bibliography" SelectedStyle="\APA.XSL" StyleName="APA"/>
 </file>
 
-<file path=customXml/itemProps3.xml><?xml version="1.0" encoding="utf-8"?>
-<ds:datastoreItem xmlns:ds="http://schemas.openxmlformats.org/officeDocument/2006/customXml" ds:itemID="{F19E182A-E278-49AC-A58D-A3181FBB2975}">
-  <ds:schemaRefs>
-    <ds:schemaRef ds:uri="http://schemas.microsoft.com/office/2006/metadata/properties"/>
-  </ds:schemaRefs>
-</ds:datastoreItem>
+<file path=customXml/item4.xml><?xml version="1.0" encoding="utf-8"?>
+<?mso-contentType ?>
+<FormTemplates xmlns="http://schemas.microsoft.com/sharepoint/v3/contenttype/forms">
+  <Display>DocumentLibraryForm</Display>
+  <Edit>DocumentLibraryForm</Edit>
+  <New>DocumentLibraryForm</New>
+</FormTemplates>
 </file>
 
-<file path=customXml/itemProps4.xml><?xml version="1.0" encoding="utf-8"?>
+<file path=customXml/itemProps1.xml><?xml version="1.0" encoding="utf-8"?>
 <ds:datastoreItem xmlns:ds="http://schemas.openxmlformats.org/officeDocument/2006/customXml" ds:itemID="{604E41F5-B545-4AA3-AFA7-16798CC9766F}">
   <ds:schemaRefs>
     <ds:schemaRef ds:uri="http://schemas.microsoft.com/office/2006/metadata/contentType"/>
@@ -12043,6 +11204,30 @@
 </ds:datastoreItem>
 </file>
 
+<file path=customXml/itemProps2.xml><?xml version="1.0" encoding="utf-8"?>
+<ds:datastoreItem xmlns:ds="http://schemas.openxmlformats.org/officeDocument/2006/customXml" ds:itemID="{F19E182A-E278-49AC-A58D-A3181FBB2975}">
+  <ds:schemaRefs>
+    <ds:schemaRef ds:uri="http://schemas.microsoft.com/office/2006/metadata/properties"/>
+  </ds:schemaRefs>
+</ds:datastoreItem>
+</file>
+
+<file path=customXml/itemProps3.xml><?xml version="1.0" encoding="utf-8"?>
+<ds:datastoreItem xmlns:ds="http://schemas.openxmlformats.org/officeDocument/2006/customXml" ds:itemID="{A976FBD8-E2B1-46C0-ACBB-B920108BE5B2}">
+  <ds:schemaRefs>
+    <ds:schemaRef ds:uri="http://schemas.openxmlformats.org/officeDocument/2006/bibliography"/>
+  </ds:schemaRefs>
+</ds:datastoreItem>
+</file>
+
+<file path=customXml/itemProps4.xml><?xml version="1.0" encoding="utf-8"?>
+<ds:datastoreItem xmlns:ds="http://schemas.openxmlformats.org/officeDocument/2006/customXml" ds:itemID="{ABE91D9D-E230-4D73-BAA6-EE83D801CFC1}">
+  <ds:schemaRefs>
+    <ds:schemaRef ds:uri="http://schemas.microsoft.com/sharepoint/v3/contenttype/forms"/>
+  </ds:schemaRefs>
+</ds:datastoreItem>
+</file>
+
 <file path=docMetadata/LabelInfo.xml><?xml version="1.0" encoding="utf-8"?>
 <clbl:labelList xmlns:clbl="http://schemas.microsoft.com/office/2020/mipLabelMetadata">
   <clbl:label id="{8331b18d-2d87-48ef-a35f-ac8818ebf9b4}" enabled="0" method="" siteId="{8331b18d-2d87-48ef-a35f-ac8818ebf9b4}" removed="1"/>

</xml_diff>

<commit_message>
Update "DSN" to "Phone" and create a shared utility for Phone functions
</commit_message>
<xml_diff>
--- a/public/CAFTOP_Template.docx
+++ b/public/CAFTOP_Template.docx
@@ -529,7 +529,7 @@
                 <w:sz w:val="28"/>
                 <w:szCs w:val="28"/>
               </w:rPr>
-              <w:t>DSN:</w:t>
+              <w:t>Phone</w:t>
             </w:r>
             <w:r>
               <w:rPr>
@@ -537,7 +537,31 @@
                 <w:sz w:val="28"/>
                 <w:szCs w:val="28"/>
               </w:rPr>
-              <w:t xml:space="preserve"> {DSN}</w:t>
+              <w:t>:</w:t>
+            </w:r>
+            <w:r>
+              <w:rPr>
+                <w:rFonts w:ascii="Times New Roman" w:eastAsiaTheme="majorEastAsia" w:hAnsi="Times New Roman"/>
+                <w:sz w:val="28"/>
+                <w:szCs w:val="28"/>
+              </w:rPr>
+              <w:t xml:space="preserve"> {</w:t>
+            </w:r>
+            <w:r>
+              <w:rPr>
+                <w:rFonts w:ascii="Times New Roman" w:eastAsiaTheme="majorEastAsia" w:hAnsi="Times New Roman"/>
+                <w:sz w:val="28"/>
+                <w:szCs w:val="28"/>
+              </w:rPr>
+              <w:t>Phone</w:t>
+            </w:r>
+            <w:r>
+              <w:rPr>
+                <w:rFonts w:ascii="Times New Roman" w:eastAsiaTheme="majorEastAsia" w:hAnsi="Times New Roman"/>
+                <w:sz w:val="28"/>
+                <w:szCs w:val="28"/>
+              </w:rPr>
+              <w:t>}</w:t>
             </w:r>
           </w:p>
           <w:p>
@@ -606,23 +630,7 @@
                 <w:sz w:val="28"/>
                 <w:szCs w:val="28"/>
               </w:rPr>
-              <w:t>{#Info.</w:t>
-            </w:r>
-            <w:r>
-              <w:rPr>
-                <w:rFonts w:ascii="Times New Roman" w:eastAsiaTheme="majorEastAsia" w:hAnsi="Times New Roman"/>
-                <w:sz w:val="28"/>
-                <w:szCs w:val="28"/>
-              </w:rPr>
-              <w:t>TechOrder</w:t>
-            </w:r>
-            <w:r>
-              <w:rPr>
-                <w:rFonts w:ascii="Times New Roman" w:eastAsiaTheme="majorEastAsia" w:hAnsi="Times New Roman"/>
-                <w:sz w:val="28"/>
-                <w:szCs w:val="28"/>
-              </w:rPr>
-              <w:t>Managers}</w:t>
+              <w:t>{#Info.TechOrderManagers}</w:t>
             </w:r>
           </w:p>
           <w:p>
@@ -672,7 +680,7 @@
                 <w:sz w:val="28"/>
                 <w:szCs w:val="28"/>
               </w:rPr>
-              <w:t>DSN:</w:t>
+              <w:t>Phone</w:t>
             </w:r>
             <w:r>
               <w:rPr>
@@ -680,7 +688,31 @@
                 <w:sz w:val="28"/>
                 <w:szCs w:val="28"/>
               </w:rPr>
-              <w:t xml:space="preserve"> {DSN}</w:t>
+              <w:t>:</w:t>
+            </w:r>
+            <w:r>
+              <w:rPr>
+                <w:rFonts w:ascii="Times New Roman" w:eastAsiaTheme="majorEastAsia" w:hAnsi="Times New Roman"/>
+                <w:sz w:val="28"/>
+                <w:szCs w:val="28"/>
+              </w:rPr>
+              <w:t xml:space="preserve"> {</w:t>
+            </w:r>
+            <w:r>
+              <w:rPr>
+                <w:rFonts w:ascii="Times New Roman" w:eastAsiaTheme="majorEastAsia" w:hAnsi="Times New Roman"/>
+                <w:sz w:val="28"/>
+                <w:szCs w:val="28"/>
+              </w:rPr>
+              <w:t>Phone</w:t>
+            </w:r>
+            <w:r>
+              <w:rPr>
+                <w:rFonts w:ascii="Times New Roman" w:eastAsiaTheme="majorEastAsia" w:hAnsi="Times New Roman"/>
+                <w:sz w:val="28"/>
+                <w:szCs w:val="28"/>
+              </w:rPr>
+              <w:t>}</w:t>
             </w:r>
           </w:p>
           <w:p>
@@ -11000,6 +11032,25 @@
 </file>
 
 <file path=customXml/item1.xml><?xml version="1.0" encoding="utf-8"?>
+<?mso-contentType ?>
+<FormTemplates xmlns="http://schemas.microsoft.com/sharepoint/v3/contenttype/forms">
+  <Display>DocumentLibraryForm</Display>
+  <Edit>DocumentLibraryForm</Edit>
+  <New>DocumentLibraryForm</New>
+</FormTemplates>
+</file>
+
+<file path=customXml/item2.xml><?xml version="1.0" encoding="utf-8"?>
+<b:Sources xmlns:b="http://schemas.openxmlformats.org/officeDocument/2006/bibliography" xmlns="http://schemas.openxmlformats.org/officeDocument/2006/bibliography" SelectedStyle="\APA.XSL" StyleName="APA"/>
+</file>
+
+<file path=customXml/item3.xml><?xml version="1.0" encoding="utf-8"?>
+<p:properties xmlns:p="http://schemas.microsoft.com/office/2006/metadata/properties" xmlns:xsi="http://www.w3.org/2001/XMLSchema-instance">
+  <documentManagement/>
+</p:properties>
+</file>
+
+<file path=customXml/item4.xml><?xml version="1.0" encoding="utf-8"?>
 <ct:contentTypeSchema xmlns:ct="http://schemas.microsoft.com/office/2006/metadata/contentType" xmlns:ma="http://schemas.microsoft.com/office/2006/metadata/properties/metaAttributes" ct:_="" ma:_="" ma:contentTypeName="Document" ma:contentTypeID="0x010100A253B644FCFAD7409EBAFCD290AA2418" ma:contentTypeVersion="8" ma:contentTypeDescription="Create a new document." ma:contentTypeScope="" ma:versionID="5be701be97b5a7d030840f97951bd63f">
   <xsd:schema xmlns:xsd="http://www.w3.org/2001/XMLSchema" xmlns:xs="http://www.w3.org/2001/XMLSchema" xmlns:p="http://schemas.microsoft.com/office/2006/metadata/properties" xmlns:ns2="92ee4270-9d09-435c-8163-9480e84d542c" targetNamespace="http://schemas.microsoft.com/office/2006/metadata/properties" ma:root="true" ma:fieldsID="e754431ea33e719513553115a5b5b6cf" ns2:_="">
     <xsd:import namespace="92ee4270-9d09-435c-8163-9480e84d542c"/>
@@ -11167,26 +11218,31 @@
 </ct:contentTypeSchema>
 </file>
 
-<file path=customXml/item2.xml><?xml version="1.0" encoding="utf-8"?>
-<p:properties xmlns:p="http://schemas.microsoft.com/office/2006/metadata/properties" xmlns:xsi="http://www.w3.org/2001/XMLSchema-instance">
-  <documentManagement/>
-</p:properties>
+<file path=customXml/itemProps1.xml><?xml version="1.0" encoding="utf-8"?>
+<ds:datastoreItem xmlns:ds="http://schemas.openxmlformats.org/officeDocument/2006/customXml" ds:itemID="{ABE91D9D-E230-4D73-BAA6-EE83D801CFC1}">
+  <ds:schemaRefs>
+    <ds:schemaRef ds:uri="http://schemas.microsoft.com/sharepoint/v3/contenttype/forms"/>
+  </ds:schemaRefs>
+</ds:datastoreItem>
 </file>
 
-<file path=customXml/item3.xml><?xml version="1.0" encoding="utf-8"?>
-<b:Sources xmlns:b="http://schemas.openxmlformats.org/officeDocument/2006/bibliography" xmlns="http://schemas.openxmlformats.org/officeDocument/2006/bibliography" SelectedStyle="\APA.XSL" StyleName="APA"/>
+<file path=customXml/itemProps2.xml><?xml version="1.0" encoding="utf-8"?>
+<ds:datastoreItem xmlns:ds="http://schemas.openxmlformats.org/officeDocument/2006/customXml" ds:itemID="{A976FBD8-E2B1-46C0-ACBB-B920108BE5B2}">
+  <ds:schemaRefs>
+    <ds:schemaRef ds:uri="http://schemas.openxmlformats.org/officeDocument/2006/bibliography"/>
+  </ds:schemaRefs>
+</ds:datastoreItem>
 </file>
 
-<file path=customXml/item4.xml><?xml version="1.0" encoding="utf-8"?>
-<?mso-contentType ?>
-<FormTemplates xmlns="http://schemas.microsoft.com/sharepoint/v3/contenttype/forms">
-  <Display>DocumentLibraryForm</Display>
-  <Edit>DocumentLibraryForm</Edit>
-  <New>DocumentLibraryForm</New>
-</FormTemplates>
+<file path=customXml/itemProps3.xml><?xml version="1.0" encoding="utf-8"?>
+<ds:datastoreItem xmlns:ds="http://schemas.openxmlformats.org/officeDocument/2006/customXml" ds:itemID="{F19E182A-E278-49AC-A58D-A3181FBB2975}">
+  <ds:schemaRefs>
+    <ds:schemaRef ds:uri="http://schemas.microsoft.com/office/2006/metadata/properties"/>
+  </ds:schemaRefs>
+</ds:datastoreItem>
 </file>
 
-<file path=customXml/itemProps1.xml><?xml version="1.0" encoding="utf-8"?>
+<file path=customXml/itemProps4.xml><?xml version="1.0" encoding="utf-8"?>
 <ds:datastoreItem xmlns:ds="http://schemas.openxmlformats.org/officeDocument/2006/customXml" ds:itemID="{604E41F5-B545-4AA3-AFA7-16798CC9766F}">
   <ds:schemaRefs>
     <ds:schemaRef ds:uri="http://schemas.microsoft.com/office/2006/metadata/contentType"/>
@@ -11204,30 +11260,6 @@
 </ds:datastoreItem>
 </file>
 
-<file path=customXml/itemProps2.xml><?xml version="1.0" encoding="utf-8"?>
-<ds:datastoreItem xmlns:ds="http://schemas.openxmlformats.org/officeDocument/2006/customXml" ds:itemID="{F19E182A-E278-49AC-A58D-A3181FBB2975}">
-  <ds:schemaRefs>
-    <ds:schemaRef ds:uri="http://schemas.microsoft.com/office/2006/metadata/properties"/>
-  </ds:schemaRefs>
-</ds:datastoreItem>
-</file>
-
-<file path=customXml/itemProps3.xml><?xml version="1.0" encoding="utf-8"?>
-<ds:datastoreItem xmlns:ds="http://schemas.openxmlformats.org/officeDocument/2006/customXml" ds:itemID="{A976FBD8-E2B1-46C0-ACBB-B920108BE5B2}">
-  <ds:schemaRefs>
-    <ds:schemaRef ds:uri="http://schemas.openxmlformats.org/officeDocument/2006/bibliography"/>
-  </ds:schemaRefs>
-</ds:datastoreItem>
-</file>
-
-<file path=customXml/itemProps4.xml><?xml version="1.0" encoding="utf-8"?>
-<ds:datastoreItem xmlns:ds="http://schemas.openxmlformats.org/officeDocument/2006/customXml" ds:itemID="{ABE91D9D-E230-4D73-BAA6-EE83D801CFC1}">
-  <ds:schemaRefs>
-    <ds:schemaRef ds:uri="http://schemas.microsoft.com/sharepoint/v3/contenttype/forms"/>
-  </ds:schemaRefs>
-</ds:datastoreItem>
-</file>
-
 <file path=docMetadata/LabelInfo.xml><?xml version="1.0" encoding="utf-8"?>
 <clbl:labelList xmlns:clbl="http://schemas.microsoft.com/office/2020/mipLabelMetadata">
   <clbl:label id="{8331b18d-2d87-48ef-a35f-ac8818ebf9b4}" enabled="0" method="" siteId="{8331b18d-2d87-48ef-a35f-ac8818ebf9b4}" removed="1"/>

</xml_diff>

<commit_message>
Rename waiver fields to prevent naming conflict
</commit_message>
<xml_diff>
--- a/public/CAFTOP_Template.docx
+++ b/public/CAFTOP_Template.docx
@@ -136,6 +136,7 @@
               </w:rPr>
               <w:t>{</w:t>
             </w:r>
+            <w:proofErr w:type="spellStart"/>
             <w:r>
               <w:rPr>
                 <w:rFonts w:ascii="Times New Roman" w:eastAsiaTheme="majorEastAsia" w:hAnsi="Times New Roman"/>
@@ -150,7 +151,16 @@
                 <w:sz w:val="32"/>
                 <w:szCs w:val="32"/>
               </w:rPr>
-              <w:t>ProgramGroup}</w:t>
+              <w:t>ProgramGroup</w:t>
+            </w:r>
+            <w:proofErr w:type="spellEnd"/>
+            <w:r>
+              <w:rPr>
+                <w:rFonts w:ascii="Times New Roman" w:eastAsiaTheme="majorEastAsia" w:hAnsi="Times New Roman"/>
+                <w:sz w:val="32"/>
+                <w:szCs w:val="32"/>
+              </w:rPr>
+              <w:t>}</w:t>
             </w:r>
           </w:p>
           <w:p>
@@ -201,7 +211,25 @@
                 <w:sz w:val="32"/>
                 <w:szCs w:val="32"/>
               </w:rPr>
-              <w:t>{Info.ProgramName}</w:t>
+              <w:t>{</w:t>
+            </w:r>
+            <w:proofErr w:type="spellStart"/>
+            <w:r>
+              <w:rPr>
+                <w:rFonts w:ascii="Times New Roman" w:eastAsiaTheme="majorEastAsia" w:hAnsi="Times New Roman"/>
+                <w:sz w:val="32"/>
+                <w:szCs w:val="32"/>
+              </w:rPr>
+              <w:t>Info.ProgramName</w:t>
+            </w:r>
+            <w:proofErr w:type="spellEnd"/>
+            <w:r>
+              <w:rPr>
+                <w:rFonts w:ascii="Times New Roman" w:eastAsiaTheme="majorEastAsia" w:hAnsi="Times New Roman"/>
+                <w:sz w:val="32"/>
+                <w:szCs w:val="32"/>
+              </w:rPr>
+              <w:t>}</w:t>
             </w:r>
           </w:p>
           <w:p>
@@ -238,6 +266,7 @@
               </w:rPr>
               <w:t>{</w:t>
             </w:r>
+            <w:proofErr w:type="spellStart"/>
             <w:r>
               <w:rPr>
                 <w:rFonts w:ascii="Times New Roman" w:eastAsiaTheme="majorEastAsia" w:hAnsi="Times New Roman"/>
@@ -252,7 +281,16 @@
                 <w:sz w:val="32"/>
                 <w:szCs w:val="32"/>
               </w:rPr>
-              <w:t>ProgramElementCode}</w:t>
+              <w:t>ProgramElementCode</w:t>
+            </w:r>
+            <w:proofErr w:type="spellEnd"/>
+            <w:r>
+              <w:rPr>
+                <w:rFonts w:ascii="Times New Roman" w:eastAsiaTheme="majorEastAsia" w:hAnsi="Times New Roman"/>
+                <w:sz w:val="32"/>
+                <w:szCs w:val="32"/>
+              </w:rPr>
+              <w:t>}</w:t>
             </w:r>
             <w:r>
               <w:rPr>
@@ -396,7 +434,25 @@
                 <w:sz w:val="28"/>
                 <w:szCs w:val="28"/>
               </w:rPr>
-              <w:t>{Info.PreparingOffice}</w:t>
+              <w:t>{</w:t>
+            </w:r>
+            <w:proofErr w:type="spellStart"/>
+            <w:r>
+              <w:rPr>
+                <w:rFonts w:ascii="Times New Roman" w:eastAsiaTheme="majorEastAsia" w:hAnsi="Times New Roman"/>
+                <w:sz w:val="28"/>
+                <w:szCs w:val="28"/>
+              </w:rPr>
+              <w:t>Info.PreparingOffice</w:t>
+            </w:r>
+            <w:proofErr w:type="spellEnd"/>
+            <w:r>
+              <w:rPr>
+                <w:rFonts w:ascii="Times New Roman" w:eastAsiaTheme="majorEastAsia" w:hAnsi="Times New Roman"/>
+                <w:sz w:val="28"/>
+                <w:szCs w:val="28"/>
+              </w:rPr>
+              <w:t>}</w:t>
             </w:r>
           </w:p>
           <w:p>
@@ -415,7 +471,25 @@
                 <w:sz w:val="28"/>
                 <w:szCs w:val="28"/>
               </w:rPr>
-              <w:t>{Info.PreparingBase}</w:t>
+              <w:t>{</w:t>
+            </w:r>
+            <w:proofErr w:type="spellStart"/>
+            <w:r>
+              <w:rPr>
+                <w:rFonts w:ascii="Times New Roman" w:eastAsiaTheme="majorEastAsia" w:hAnsi="Times New Roman"/>
+                <w:sz w:val="28"/>
+                <w:szCs w:val="28"/>
+              </w:rPr>
+              <w:t>Info.PreparingBase</w:t>
+            </w:r>
+            <w:proofErr w:type="spellEnd"/>
+            <w:r>
+              <w:rPr>
+                <w:rFonts w:ascii="Times New Roman" w:eastAsiaTheme="majorEastAsia" w:hAnsi="Times New Roman"/>
+                <w:sz w:val="28"/>
+                <w:szCs w:val="28"/>
+              </w:rPr>
+              <w:t>}</w:t>
             </w:r>
           </w:p>
           <w:p>
@@ -622,7 +696,16 @@
                 <w:sz w:val="28"/>
                 <w:szCs w:val="28"/>
               </w:rPr>
-              <w:t>{/}</w:t>
+              <w:t>{</w:t>
+            </w:r>
+            <w:proofErr w:type="gramStart"/>
+            <w:r>
+              <w:rPr>
+                <w:rFonts w:ascii="Times New Roman" w:eastAsiaTheme="majorEastAsia" w:hAnsi="Times New Roman"/>
+                <w:sz w:val="28"/>
+                <w:szCs w:val="28"/>
+              </w:rPr>
+              <w:t>/}</w:t>
             </w:r>
             <w:r>
               <w:rPr>
@@ -630,7 +713,16 @@
                 <w:sz w:val="28"/>
                 <w:szCs w:val="28"/>
               </w:rPr>
-              <w:t>{#Info.TechOrderManagers}</w:t>
+              <w:t>{</w:t>
+            </w:r>
+            <w:proofErr w:type="gramEnd"/>
+            <w:r>
+              <w:rPr>
+                <w:rFonts w:ascii="Times New Roman" w:eastAsiaTheme="majorEastAsia" w:hAnsi="Times New Roman"/>
+                <w:sz w:val="28"/>
+                <w:szCs w:val="28"/>
+              </w:rPr>
+              <w:t>#Info.TechOrderManagers}</w:t>
             </w:r>
           </w:p>
           <w:p>
@@ -2504,8 +2596,13 @@
         <w:t xml:space="preserve"> in development of the CAFTOP Narrative</w:t>
       </w:r>
       <w:r>
-        <w:t>. This template was created to standardize the narrative across all AF programs since their work should be fairly standard</w:t>
-      </w:r>
+        <w:t xml:space="preserve">. This template was created to standardize the narrative across all AF programs since their work should be </w:t>
+      </w:r>
+      <w:proofErr w:type="gramStart"/>
+      <w:r>
+        <w:t>fairly standard</w:t>
+      </w:r>
+      <w:proofErr w:type="gramEnd"/>
       <w:r>
         <w:t xml:space="preserve">. </w:t>
       </w:r>
@@ -2628,7 +2725,15 @@
         <w:t xml:space="preserve"> </w:t>
       </w:r>
       <w:r>
-        <w:t>Section 3.0 Program Distribution uses the term “Non-Mod” which mea</w:t>
+        <w:t>Section 3.0 Program Distribution uses the term “</w:t>
+      </w:r>
+      <w:proofErr w:type="gramStart"/>
+      <w:r>
+        <w:t>Non-Mod</w:t>
+      </w:r>
+      <w:proofErr w:type="gramEnd"/>
+      <w:r>
+        <w:t>” which mea</w:t>
       </w:r>
       <w:r>
         <w:t>ns</w:t>
@@ -2642,11 +2747,16 @@
       <w:r>
         <w:t xml:space="preserve"> “</w:t>
       </w:r>
+      <w:proofErr w:type="gramStart"/>
       <w:r>
         <w:t>N</w:t>
       </w:r>
       <w:r>
-        <w:t>on-Mod” will be used</w:t>
+        <w:t>on-Mod</w:t>
+      </w:r>
+      <w:proofErr w:type="gramEnd"/>
+      <w:r>
+        <w:t>” will be used</w:t>
       </w:r>
       <w:r>
         <w:t xml:space="preserve"> through</w:t>
@@ -2827,7 +2937,21 @@
         <w:rPr>
           <w:rStyle w:val="Heading1Char"/>
         </w:rPr>
-        <w:t>{Info.ProgramName}</w:t>
+        <w:t>{</w:t>
+      </w:r>
+      <w:proofErr w:type="spellStart"/>
+      <w:r>
+        <w:rPr>
+          <w:rStyle w:val="Heading1Char"/>
+        </w:rPr>
+        <w:t>Info.ProgramName</w:t>
+      </w:r>
+      <w:proofErr w:type="spellEnd"/>
+      <w:r>
+        <w:rPr>
+          <w:rStyle w:val="Heading1Char"/>
+        </w:rPr>
+        <w:t>}</w:t>
       </w:r>
       <w:r>
         <w:rPr>
@@ -2862,7 +2986,15 @@
         <w:t xml:space="preserve"> </w:t>
       </w:r>
       <w:r>
-        <w:t>{Description.Description}</w:t>
+        <w:t>{</w:t>
+      </w:r>
+      <w:proofErr w:type="spellStart"/>
+      <w:r>
+        <w:t>Description.Description</w:t>
+      </w:r>
+      <w:proofErr w:type="spellEnd"/>
+      <w:r>
+        <w:t>}</w:t>
       </w:r>
     </w:p>
     <w:p/>
@@ -2886,7 +3018,15 @@
         <w:t xml:space="preserve"> </w:t>
       </w:r>
       <w:r>
-        <w:t>{Description.Introduction}</w:t>
+        <w:t>{</w:t>
+      </w:r>
+      <w:proofErr w:type="spellStart"/>
+      <w:r>
+        <w:t>Description.Introduction</w:t>
+      </w:r>
+      <w:proofErr w:type="spellEnd"/>
+      <w:r>
+        <w:t>}</w:t>
       </w:r>
     </w:p>
     <w:p/>
@@ -2910,7 +3050,15 @@
         <w:t xml:space="preserve"> </w:t>
       </w:r>
       <w:r>
-        <w:t xml:space="preserve">The {Info.ProgramName} TO sustainment support is provided by </w:t>
+        <w:t>The {</w:t>
+      </w:r>
+      <w:proofErr w:type="spellStart"/>
+      <w:r>
+        <w:t>Info.ProgramName</w:t>
+      </w:r>
+      <w:proofErr w:type="spellEnd"/>
+      <w:r>
+        <w:t xml:space="preserve">} TO sustainment support is provided by </w:t>
       </w:r>
       <w:r>
         <w:t>{#</w:t>
@@ -2960,6 +3108,7 @@
       <w:r>
         <w:t>{</w:t>
       </w:r>
+      <w:proofErr w:type="spellStart"/>
       <w:r>
         <w:t>Labor</w:t>
       </w:r>
@@ -2970,7 +3119,11 @@
         <w:t>ContractorSupport.</w:t>
       </w:r>
       <w:r>
-        <w:t>LaborCost}, Contract #{</w:t>
+        <w:t>LaborCost</w:t>
+      </w:r>
+      <w:proofErr w:type="spellEnd"/>
+      <w:r>
+        <w:t>}, Contract #{</w:t>
       </w:r>
       <w:r>
         <w:t>Labor</w:t>
@@ -2984,6 +3137,7 @@
       <w:r>
         <w:t>ContractNumber} for the TO labor/sustainment. This contract will expire on {</w:t>
       </w:r>
+      <w:proofErr w:type="gramStart"/>
       <w:r>
         <w:t>Labor</w:t>
       </w:r>
@@ -2994,7 +3148,11 @@
         <w:t>ContractorSupport.</w:t>
       </w:r>
       <w:r>
-        <w:t>ContractExpiration}.{/}{#Distribution.</w:t>
+        <w:t>ContractExpiration</w:t>
+      </w:r>
+      <w:proofErr w:type="gramEnd"/>
+      <w:r>
+        <w:t>}.{/}{#Distribution.</w:t>
       </w:r>
       <w:r>
         <w:t>hasDistCost</w:t>
@@ -3029,6 +3187,7 @@
       <w:r>
         <w:t>{</w:t>
       </w:r>
+      <w:proofErr w:type="spellStart"/>
       <w:r>
         <w:t>Distribution</w:t>
       </w:r>
@@ -3038,6 +3197,7 @@
       <w:r>
         <w:t>Cost</w:t>
       </w:r>
+      <w:proofErr w:type="spellEnd"/>
       <w:r>
         <w:t>}</w:t>
       </w:r>
@@ -3125,22 +3285,46 @@
         <w:t>AuthoredInTOAPType</w:t>
       </w:r>
       <w:r>
-        <w:t xml:space="preserve"> === “fully”</w:t>
+        <w:t xml:space="preserve"> === “fully</w:t>
+      </w:r>
+      <w:proofErr w:type="gramStart"/>
+      <w:r>
+        <w:t>”</w:t>
       </w:r>
       <w:r>
         <w:t>}</w:t>
       </w:r>
       <w:r>
-        <w:t xml:space="preserve">All </w:t>
-      </w:r>
-      <w:r>
-        <w:t xml:space="preserve">{Info.ProgramName} </w:t>
-      </w:r>
-      <w:r>
-        <w:t>TOs are authored and sustained in TOAP. All future TOs to include modification or newly developed TOs will be developed in TOAP. TOs moving from acquisition to sustainment will be authored and sustained in TOAP.</w:t>
-      </w:r>
-      <w:r>
-        <w:t>{/</w:t>
+        <w:t>All</w:t>
+      </w:r>
+      <w:proofErr w:type="gramEnd"/>
+      <w:r>
+        <w:t xml:space="preserve"> </w:t>
+      </w:r>
+      <w:r>
+        <w:t>{</w:t>
+      </w:r>
+      <w:proofErr w:type="spellStart"/>
+      <w:r>
+        <w:t>Info.ProgramName</w:t>
+      </w:r>
+      <w:proofErr w:type="spellEnd"/>
+      <w:r>
+        <w:t xml:space="preserve">} </w:t>
+      </w:r>
+      <w:r>
+        <w:t xml:space="preserve">TOs are authored and sustained in TOAP. All future TOs to include modification or newly developed TOs will be developed in TOAP. TOs moving from acquisition to sustainment will be authored and sustained in </w:t>
+      </w:r>
+      <w:proofErr w:type="gramStart"/>
+      <w:r>
+        <w:t>TOAP.</w:t>
+      </w:r>
+      <w:r>
+        <w:t>{</w:t>
+      </w:r>
+      <w:proofErr w:type="gramEnd"/>
+      <w:r>
+        <w:t>/</w:t>
       </w:r>
       <w:r>
         <w:t>}</w:t>
@@ -3158,29 +3342,58 @@
         <w:t>AuthoredInTOAPType</w:t>
       </w:r>
       <w:r>
-        <w:t xml:space="preserve"> === “partially”}{Info.ProgramName} </w:t>
+        <w:t xml:space="preserve"> === “partially”}{</w:t>
+      </w:r>
+      <w:proofErr w:type="spellStart"/>
+      <w:r>
+        <w:t>Info.ProgramName</w:t>
+      </w:r>
+      <w:proofErr w:type="spellEnd"/>
+      <w:r>
+        <w:t xml:space="preserve">} </w:t>
       </w:r>
       <w:r>
         <w:t>consisting of</w:t>
       </w:r>
       <w:r>
-        <w:t xml:space="preserve"> {TechnicalOrders.TotalCount} </w:t>
+        <w:t xml:space="preserve"> {</w:t>
+      </w:r>
+      <w:proofErr w:type="spellStart"/>
+      <w:r>
+        <w:t>TechnicalOrders.TotalCount</w:t>
+      </w:r>
+      <w:proofErr w:type="spellEnd"/>
+      <w:r>
+        <w:t xml:space="preserve">} </w:t>
       </w:r>
       <w:r>
         <w:t>TOs. Of the</w:t>
       </w:r>
       <w:r>
-        <w:t xml:space="preserve"> {TechnicalOrders.TotalCount} </w:t>
+        <w:t xml:space="preserve"> {</w:t>
+      </w:r>
+      <w:proofErr w:type="spellStart"/>
+      <w:r>
+        <w:t>TechnicalOrders.TotalCount</w:t>
+      </w:r>
+      <w:proofErr w:type="spellEnd"/>
+      <w:r>
+        <w:t xml:space="preserve">} </w:t>
       </w:r>
       <w:r>
         <w:t xml:space="preserve">TOs, </w:t>
       </w:r>
       <w:r>
-        <w:t>{TechnicalOrders.</w:t>
+        <w:t>{</w:t>
+      </w:r>
+      <w:proofErr w:type="spellStart"/>
+      <w:r>
+        <w:t>TechnicalOrders.</w:t>
       </w:r>
       <w:r>
         <w:t>NumAuthoredInTOAP</w:t>
       </w:r>
+      <w:proofErr w:type="spellEnd"/>
       <w:r>
         <w:t>}</w:t>
       </w:r>
@@ -3210,11 +3423,16 @@
         <w:t>Additional </w:t>
       </w:r>
       <w:r>
-        <w:t>{TechnicalOrders.</w:t>
+        <w:t>{</w:t>
+      </w:r>
+      <w:proofErr w:type="spellStart"/>
+      <w:r>
+        <w:t>TechnicalOrders.</w:t>
       </w:r>
       <w:r>
         <w:t>NumNotAuthoredInTOAP</w:t>
       </w:r>
+      <w:proofErr w:type="spellEnd"/>
       <w:r>
         <w:t xml:space="preserve">} </w:t>
       </w:r>
@@ -3247,19 +3465,40 @@
         <w:t>Currently there are </w:t>
       </w:r>
       <w:r>
-        <w:t>{TechnicalOrders.</w:t>
-      </w:r>
-      <w:r>
-        <w:t xml:space="preserve"> NumUnpublished</w:t>
-      </w:r>
+        <w:t>{</w:t>
+      </w:r>
+      <w:proofErr w:type="spellStart"/>
+      <w:r>
+        <w:t>TechnicalOrders</w:t>
+      </w:r>
+      <w:proofErr w:type="spellEnd"/>
+      <w:r>
+        <w:t>.</w:t>
+      </w:r>
+      <w:r>
+        <w:t xml:space="preserve"> </w:t>
+      </w:r>
+      <w:proofErr w:type="spellStart"/>
+      <w:r>
+        <w:t>NumUnpublished</w:t>
+      </w:r>
+      <w:proofErr w:type="spellEnd"/>
       <w:r>
         <w:t>}</w:t>
       </w:r>
       <w:r>
-        <w:t> unpublished TOs that will be authored in TOAP.</w:t>
-      </w:r>
-      <w:r>
-        <w:t>{/}</w:t>
+        <w:t xml:space="preserve"> unpublished TOs that will be authored in </w:t>
+      </w:r>
+      <w:proofErr w:type="gramStart"/>
+      <w:r>
+        <w:t>TOAP.</w:t>
+      </w:r>
+      <w:r>
+        <w:t>{</w:t>
+      </w:r>
+      <w:proofErr w:type="gramEnd"/>
+      <w:r>
+        <w:t>/}</w:t>
       </w:r>
       <w:r>
         <w:t>{#TechnicalOrders.</w:t>
@@ -3284,11 +3523,16 @@
         <w:t>The remaining </w:t>
       </w:r>
       <w:r>
-        <w:t>{TechnicalOrders.</w:t>
+        <w:t>{</w:t>
+      </w:r>
+      <w:proofErr w:type="spellStart"/>
+      <w:r>
+        <w:t>TechnicalOrders.</w:t>
       </w:r>
       <w:r>
         <w:t>NumWillNotBeAuthoredInTOAP</w:t>
       </w:r>
+      <w:proofErr w:type="spellEnd"/>
       <w:r>
         <w:t>}</w:t>
       </w:r>
@@ -3299,10 +3543,18 @@
         <w:t xml:space="preserve"> </w:t>
       </w:r>
       <w:r>
-        <w:t>{TechnicalOrders.Explanation}</w:t>
-      </w:r>
-      <w:r>
-        <w:t>{/}{/}</w:t>
+        <w:t>{</w:t>
+      </w:r>
+      <w:proofErr w:type="gramStart"/>
+      <w:r>
+        <w:t>TechnicalOrders.Explanation}</w:t>
+      </w:r>
+      <w:r>
+        <w:t>{</w:t>
+      </w:r>
+      <w:proofErr w:type="gramEnd"/>
+      <w:r>
+        <w:t>/}{/}</w:t>
       </w:r>
       <w:r>
         <w:t>{#TechnicalOrders.</w:t>
@@ -3314,13 +3566,31 @@
         <w:t xml:space="preserve"> === “no”}{TechnicalOrders.PlanToConvert}{/}</w:t>
       </w:r>
       <w:r>
-        <w:t>{#TechnicalOrders.ApprovedWaiver === “yes”}</w:t>
+        <w:t>{#TechnicalOrders.</w:t>
+      </w:r>
+      <w:r>
+        <w:t>TO</w:t>
+      </w:r>
+      <w:r>
+        <w:t>ApprovedWaiver === “yes”}</w:t>
       </w:r>
       <w:r>
         <w:t xml:space="preserve"> </w:t>
       </w:r>
       <w:r>
-        <w:t xml:space="preserve"> Date waiver approved: {TechnicalOrders.ApprovedWaiverDate}{/}{#TechnicalOrders.ApprovedWaiver === “no”} The program has no waiver.{/}</w:t>
+        <w:t xml:space="preserve"> Date waiver approved: {TechnicalOrders.</w:t>
+      </w:r>
+      <w:r>
+        <w:t>TO</w:t>
+      </w:r>
+      <w:r>
+        <w:t>ApprovedWaiverDate}{/}{#TechnicalOrders.</w:t>
+      </w:r>
+      <w:r>
+        <w:t>TO</w:t>
+      </w:r>
+      <w:r>
+        <w:t>ApprovedWaiver === “no”} The program has no waiver.{/}</w:t>
       </w:r>
     </w:p>
     <w:p/>
@@ -3365,11 +3635,16 @@
         <w:t>”}</w:t>
       </w:r>
       <w:r>
-        <w:t>{Info.</w:t>
+        <w:t>{</w:t>
+      </w:r>
+      <w:proofErr w:type="spellStart"/>
+      <w:r>
+        <w:t>Info.</w:t>
       </w:r>
       <w:r>
         <w:t>ProgramName</w:t>
       </w:r>
+      <w:proofErr w:type="spellEnd"/>
       <w:r>
         <w:t xml:space="preserve">} </w:t>
       </w:r>
@@ -3425,7 +3700,15 @@
         <w:t>”}</w:t>
       </w:r>
       <w:r>
-        <w:t>{Info.ProgramName}</w:t>
+        <w:t>{</w:t>
+      </w:r>
+      <w:proofErr w:type="spellStart"/>
+      <w:r>
+        <w:t>Info.ProgramName</w:t>
+      </w:r>
+      <w:proofErr w:type="spellEnd"/>
+      <w:r>
+        <w:t>}</w:t>
       </w:r>
       <w:r>
         <w:t xml:space="preserve"> is currently in the process of converting Tech Data to MIL-STD-3048 (S1000D) utilizing</w:t>
@@ -3440,10 +3723,26 @@
         <w:t>{/}</w:t>
       </w:r>
       <w:r>
-        <w:t>{#Labor.MILSTD3048Status === “noplan”} There are no plans to convert</w:t>
-      </w:r>
-      <w:r>
-        <w:t xml:space="preserve"> {Info.ProgramName} </w:t>
+        <w:t>{#Labor.MILSTD3048Status === “</w:t>
+      </w:r>
+      <w:proofErr w:type="spellStart"/>
+      <w:r>
+        <w:t>noplan</w:t>
+      </w:r>
+      <w:proofErr w:type="spellEnd"/>
+      <w:r>
+        <w:t>”} There are no plans to convert</w:t>
+      </w:r>
+      <w:r>
+        <w:t xml:space="preserve"> {</w:t>
+      </w:r>
+      <w:proofErr w:type="spellStart"/>
+      <w:r>
+        <w:t>Info.ProgramName</w:t>
+      </w:r>
+      <w:proofErr w:type="spellEnd"/>
+      <w:r>
+        <w:t xml:space="preserve">} </w:t>
       </w:r>
       <w:r>
         <w:t>TOs to MIL-STD-3048 (S1000D).{/}</w:t>
@@ -3513,13 +3812,21 @@
         <w:t>NumInAcquisition</w:t>
       </w:r>
       <w:r>
-        <w:t xml:space="preserve"> === 0</w:t>
+        <w:t xml:space="preserve"> === </w:t>
+      </w:r>
+      <w:proofErr w:type="gramStart"/>
+      <w:r>
+        <w:t>0</w:t>
       </w:r>
       <w:r>
         <w:t>}</w:t>
       </w:r>
       <w:r>
-        <w:t>There are no TOs currently in Acquisition.</w:t>
+        <w:t>There</w:t>
+      </w:r>
+      <w:proofErr w:type="gramEnd"/>
+      <w:r>
+        <w:t xml:space="preserve"> are no TOs currently in Acquisition.</w:t>
       </w:r>
       <w:r>
         <w:t>{/}</w:t>
@@ -3537,19 +3844,32 @@
         <w:t xml:space="preserve">There are currently </w:t>
       </w:r>
       <w:r>
-        <w:t>{TechnicalOrders.</w:t>
+        <w:t>{</w:t>
+      </w:r>
+      <w:proofErr w:type="spellStart"/>
+      <w:r>
+        <w:t>TechnicalOrders.</w:t>
       </w:r>
       <w:r>
         <w:t>NumInAcquisition</w:t>
       </w:r>
+      <w:proofErr w:type="spellEnd"/>
       <w:r>
         <w:t>}</w:t>
       </w:r>
       <w:r>
-        <w:t xml:space="preserve"> TOs in the acquisition process. Effort will be made to ensure that all future TOs acquired will be delivered in digital format.</w:t>
-      </w:r>
-      <w:r>
-        <w:t>{/}</w:t>
+        <w:t xml:space="preserve"> TOs in the acquisition process. Effort will be made to ensure that all future TOs acquired will be delivered in digital </w:t>
+      </w:r>
+      <w:proofErr w:type="gramStart"/>
+      <w:r>
+        <w:t>format.</w:t>
+      </w:r>
+      <w:r>
+        <w:t>{</w:t>
+      </w:r>
+      <w:proofErr w:type="gramEnd"/>
+      <w:r>
+        <w:t>/}</w:t>
       </w:r>
     </w:p>
     <w:p/>
@@ -3589,7 +3909,15 @@
         <w:t xml:space="preserve"> </w:t>
       </w:r>
       <w:r>
-        <w:t>{Description.ConfigurationPlan}</w:t>
+        <w:t>{</w:t>
+      </w:r>
+      <w:proofErr w:type="spellStart"/>
+      <w:r>
+        <w:t>Description.ConfigurationPlan</w:t>
+      </w:r>
+      <w:proofErr w:type="spellEnd"/>
+      <w:r>
+        <w:t>}</w:t>
       </w:r>
       <w:r>
         <w:t xml:space="preserve"> </w:t>
@@ -3628,7 +3956,15 @@
         <w:t xml:space="preserve">The </w:t>
       </w:r>
       <w:r>
-        <w:t>{Info.ProgramName}</w:t>
+        <w:t>{</w:t>
+      </w:r>
+      <w:proofErr w:type="spellStart"/>
+      <w:r>
+        <w:t>Info.ProgramName</w:t>
+      </w:r>
+      <w:proofErr w:type="spellEnd"/>
+      <w:r>
+        <w:t>}</w:t>
       </w:r>
       <w:r>
         <w:t xml:space="preserve"> program</w:t>
@@ -3640,7 +3976,15 @@
         <w:t xml:space="preserve">maintains </w:t>
       </w:r>
       <w:r>
-        <w:t>{TechnicalOrders.TotalTypeCount}</w:t>
+        <w:t>{</w:t>
+      </w:r>
+      <w:proofErr w:type="spellStart"/>
+      <w:r>
+        <w:t>TechnicalOrders.TotalTypeCount</w:t>
+      </w:r>
+      <w:proofErr w:type="spellEnd"/>
+      <w:r>
+        <w:t>}</w:t>
       </w:r>
       <w:r>
         <w:t xml:space="preserve"> </w:t>
@@ -3655,7 +3999,15 @@
         <w:t xml:space="preserve">Os; </w:t>
       </w:r>
       <w:r>
-        <w:t>{TechnicalOrders.NumPaper}</w:t>
+        <w:t>{</w:t>
+      </w:r>
+      <w:proofErr w:type="spellStart"/>
+      <w:r>
+        <w:t>TechnicalOrders.NumPaper</w:t>
+      </w:r>
+      <w:proofErr w:type="spellEnd"/>
+      <w:r>
+        <w:t>}</w:t>
       </w:r>
       <w:r>
         <w:t xml:space="preserve"> </w:t>
@@ -3664,7 +4016,15 @@
         <w:t xml:space="preserve">paper, </w:t>
       </w:r>
       <w:r>
-        <w:t>{TechnicalOrders.NumElectronic}</w:t>
+        <w:t>{</w:t>
+      </w:r>
+      <w:proofErr w:type="spellStart"/>
+      <w:r>
+        <w:t>TechnicalOrders.NumElectronic</w:t>
+      </w:r>
+      <w:proofErr w:type="spellEnd"/>
+      <w:r>
+        <w:t>}</w:t>
       </w:r>
       <w:r>
         <w:t xml:space="preserve"> </w:t>
@@ -3679,7 +4039,15 @@
         <w:t xml:space="preserve">, </w:t>
       </w:r>
       <w:r>
-        <w:t>{TechnicalOrders.NumCDDVD}</w:t>
+        <w:t>{</w:t>
+      </w:r>
+      <w:proofErr w:type="spellStart"/>
+      <w:r>
+        <w:t>TechnicalOrders.NumCDDVD</w:t>
+      </w:r>
+      <w:proofErr w:type="spellEnd"/>
+      <w:r>
+        <w:t>}</w:t>
       </w:r>
       <w:r>
         <w:t xml:space="preserve"> </w:t>
@@ -3715,13 +4083,29 @@
         <w:t xml:space="preserve">there are no plans to convert to Standard Generalized Markup Language (SGML). </w:t>
       </w:r>
       <w:r>
-        <w:t>{#TechnicalOrders.NumUnpublished &gt; 0}</w:t>
-      </w:r>
-      <w:r>
-        <w:t>Currently there are</w:t>
-      </w:r>
-      <w:r>
-        <w:t xml:space="preserve"> {TechnicalOrders.NumUnpublished}</w:t>
+        <w:t xml:space="preserve">{#TechnicalOrders.NumUnpublished &gt; </w:t>
+      </w:r>
+      <w:proofErr w:type="gramStart"/>
+      <w:r>
+        <w:t>0}</w:t>
+      </w:r>
+      <w:r>
+        <w:t>Currently</w:t>
+      </w:r>
+      <w:proofErr w:type="gramEnd"/>
+      <w:r>
+        <w:t xml:space="preserve"> there are</w:t>
+      </w:r>
+      <w:r>
+        <w:t xml:space="preserve"> {</w:t>
+      </w:r>
+      <w:proofErr w:type="spellStart"/>
+      <w:r>
+        <w:t>TechnicalOrders.NumUnpublished</w:t>
+      </w:r>
+      <w:proofErr w:type="spellEnd"/>
+      <w:r>
+        <w:t>}</w:t>
       </w:r>
       <w:r>
         <w:t xml:space="preserve"> </w:t>
@@ -3780,7 +4164,15 @@
         <w:t xml:space="preserve"> </w:t>
       </w:r>
       <w:r>
-        <w:t>{Description.SystemMissionDescription}</w:t>
+        <w:t>{</w:t>
+      </w:r>
+      <w:proofErr w:type="spellStart"/>
+      <w:r>
+        <w:t>Description.SystemMissionDescription</w:t>
+      </w:r>
+      <w:proofErr w:type="spellEnd"/>
+      <w:r>
+        <w:t>}</w:t>
       </w:r>
       <w:r>
         <w:t xml:space="preserve"> </w:t>
@@ -3806,16 +4198,24 @@
         </w:rPr>
         <w:t>{</w:t>
       </w:r>
+      <w:proofErr w:type="spellStart"/>
       <w:r>
         <w:rPr>
           <w:rStyle w:val="Heading1Char"/>
         </w:rPr>
-        <w:t>Info.ProgramName}</w:t>
-      </w:r>
+        <w:t>Info.ProgramName</w:t>
+      </w:r>
+      <w:proofErr w:type="spellEnd"/>
       <w:r>
         <w:rPr>
           <w:rStyle w:val="Heading1Char"/>
         </w:rPr>
+        <w:t>}</w:t>
+      </w:r>
+      <w:r>
+        <w:rPr>
+          <w:rStyle w:val="Heading1Char"/>
+        </w:rPr>
         <w:t xml:space="preserve"> </w:t>
       </w:r>
       <w:r>
@@ -3838,7 +4238,15 @@
         <w:t xml:space="preserve"> </w:t>
       </w:r>
       <w:r>
-        <w:t>All labor requirements for {Info.ProgramName}</w:t>
+        <w:t>All labor requirements for {</w:t>
+      </w:r>
+      <w:proofErr w:type="spellStart"/>
+      <w:r>
+        <w:t>Info.ProgramName</w:t>
+      </w:r>
+      <w:proofErr w:type="spellEnd"/>
+      <w:r>
+        <w:t>}</w:t>
       </w:r>
       <w:r>
         <w:t xml:space="preserve"> </w:t>
@@ -3885,13 +4293,27 @@
         <w:rPr>
           <w:rStyle w:val="Heading2Char"/>
         </w:rPr>
-        <w:t>{In</w:t>
-      </w:r>
+        <w:t>{</w:t>
+      </w:r>
+      <w:proofErr w:type="spellStart"/>
       <w:r>
         <w:rPr>
           <w:rStyle w:val="Heading2Char"/>
         </w:rPr>
-        <w:t>fo.ProgramName}</w:t>
+        <w:t>In</w:t>
+      </w:r>
+      <w:r>
+        <w:rPr>
+          <w:rStyle w:val="Heading2Char"/>
+        </w:rPr>
+        <w:t>fo.ProgramName</w:t>
+      </w:r>
+      <w:proofErr w:type="spellEnd"/>
+      <w:r>
+        <w:rPr>
+          <w:rStyle w:val="Heading2Char"/>
+        </w:rPr>
+        <w:t>}</w:t>
       </w:r>
       <w:r>
         <w:rPr>
@@ -4011,16 +4433,24 @@
         </w:rPr>
         <w:t>{</w:t>
       </w:r>
+      <w:proofErr w:type="spellStart"/>
       <w:r>
         <w:rPr>
           <w:rStyle w:val="Heading2Char"/>
         </w:rPr>
-        <w:t>Info.ProgramName}</w:t>
-      </w:r>
+        <w:t>Info.ProgramName</w:t>
+      </w:r>
+      <w:proofErr w:type="spellEnd"/>
       <w:r>
         <w:rPr>
           <w:rStyle w:val="Heading2Char"/>
         </w:rPr>
+        <w:t>}</w:t>
+      </w:r>
+      <w:r>
+        <w:rPr>
+          <w:rStyle w:val="Heading2Char"/>
+        </w:rPr>
         <w:t xml:space="preserve"> </w:t>
       </w:r>
       <w:r>
@@ -4043,8 +4473,13 @@
         <w:t xml:space="preserve">requirements are labor </w:t>
       </w:r>
       <w:r>
-        <w:t>cost associated with updates to TO</w:t>
-      </w:r>
+        <w:t xml:space="preserve">cost associated with updates to </w:t>
+      </w:r>
+      <w:proofErr w:type="spellStart"/>
+      <w:r>
+        <w:t>TO</w:t>
+      </w:r>
+      <w:proofErr w:type="spellEnd"/>
       <w:r>
         <w:t xml:space="preserve"> revisions supporting the field and depot users by providing </w:t>
       </w:r>
@@ -4093,7 +4528,15 @@
         <w:t xml:space="preserve">of </w:t>
       </w:r>
       <w:r>
-        <w:t>{Info.ProgramName}</w:t>
+        <w:t>{</w:t>
+      </w:r>
+      <w:proofErr w:type="spellStart"/>
+      <w:r>
+        <w:t>Info.ProgramName</w:t>
+      </w:r>
+      <w:proofErr w:type="spellEnd"/>
+      <w:r>
+        <w:t>}</w:t>
       </w:r>
       <w:r>
         <w:t xml:space="preserve"> Labor</w:t>
@@ -4114,7 +4557,15 @@
         <w:t xml:space="preserve"> </w:t>
       </w:r>
       <w:r>
-        <w:t>Labor Non-Mod revisions cannot be create</w:t>
+        <w:t xml:space="preserve">Labor </w:t>
+      </w:r>
+      <w:proofErr w:type="gramStart"/>
+      <w:r>
+        <w:t>Non-Mod</w:t>
+      </w:r>
+      <w:proofErr w:type="gramEnd"/>
+      <w:r>
+        <w:t xml:space="preserve"> revisions cannot be create</w:t>
       </w:r>
       <w:r>
         <w:t>d</w:t>
@@ -4175,12 +4626,26 @@
         <w:rPr>
           <w:rStyle w:val="Heading2Char"/>
         </w:rPr>
-        <w:t>{Info.ProgramName}</w:t>
-      </w:r>
+        <w:t>{</w:t>
+      </w:r>
+      <w:proofErr w:type="spellStart"/>
       <w:r>
         <w:rPr>
           <w:rStyle w:val="Heading2Char"/>
         </w:rPr>
+        <w:t>Info.ProgramName</w:t>
+      </w:r>
+      <w:proofErr w:type="spellEnd"/>
+      <w:r>
+        <w:rPr>
+          <w:rStyle w:val="Heading2Char"/>
+        </w:rPr>
+        <w:t>}</w:t>
+      </w:r>
+      <w:r>
+        <w:rPr>
+          <w:rStyle w:val="Heading2Char"/>
+        </w:rPr>
         <w:t xml:space="preserve"> S1000D Interactive Electronic Technical Manual (IETM)</w:t>
       </w:r>
       <w:bookmarkEnd w:id="12"/>
@@ -4197,10 +4662,26 @@
         <w:t>,</w:t>
       </w:r>
       <w:r>
-        <w:t xml:space="preserve"> and maintaining current status of data within an electronic database for electronic display of </w:t>
-      </w:r>
-      <w:r>
-        <w:t>{Info.ProgramName}</w:t>
+        <w:t xml:space="preserve"> and maintaining </w:t>
+      </w:r>
+      <w:proofErr w:type="gramStart"/>
+      <w:r>
+        <w:t>current status</w:t>
+      </w:r>
+      <w:proofErr w:type="gramEnd"/>
+      <w:r>
+        <w:t xml:space="preserve"> of data within an electronic database for electronic display of </w:t>
+      </w:r>
+      <w:r>
+        <w:t>{</w:t>
+      </w:r>
+      <w:proofErr w:type="spellStart"/>
+      <w:r>
+        <w:t>Info.ProgramName</w:t>
+      </w:r>
+      <w:proofErr w:type="spellEnd"/>
+      <w:r>
+        <w:t>}</w:t>
       </w:r>
       <w:r>
         <w:t xml:space="preserve"> Technical Data. The mission of S1000D IETM is to provide data in a current format to operate in the electronic environment allowing security configuration updates from any location, at any time.</w:t>
@@ -4236,7 +4717,15 @@
         <w:t>D</w:t>
       </w:r>
       <w:r>
-        <w:t xml:space="preserve"> 3048B) are located in the Technical Manual Contract Requirements (TMCR) document.</w:t>
+        <w:t xml:space="preserve"> 3048B) </w:t>
+      </w:r>
+      <w:proofErr w:type="gramStart"/>
+      <w:r>
+        <w:t>are located in</w:t>
+      </w:r>
+      <w:proofErr w:type="gramEnd"/>
+      <w:r>
+        <w:t xml:space="preserve"> the Technical Manual Contract Requirements (TMCR) document.</w:t>
       </w:r>
       <w:r>
         <w:t xml:space="preserve"> </w:t>
@@ -4298,7 +4787,15 @@
         <w:t xml:space="preserve"> </w:t>
       </w:r>
       <w:r>
-        <w:t>{Info.ProgramName}</w:t>
+        <w:t>{</w:t>
+      </w:r>
+      <w:proofErr w:type="spellStart"/>
+      <w:r>
+        <w:t>Info.ProgramName</w:t>
+      </w:r>
+      <w:proofErr w:type="spellEnd"/>
+      <w:r>
+        <w:t>}</w:t>
       </w:r>
       <w:r>
         <w:rPr>
@@ -4342,6 +4839,7 @@
       <w:r>
         <w:t xml:space="preserve"> potentially cause equipment damage or work </w:t>
       </w:r>
+      <w:proofErr w:type="gramStart"/>
       <w:r>
         <w:t>stoppage</w:t>
       </w:r>
@@ -4349,7 +4847,11 @@
         <w:t>.</w:t>
       </w:r>
       <w:r>
-        <w:t>{/}</w:t>
+        <w:t>{</w:t>
+      </w:r>
+      <w:proofErr w:type="gramEnd"/>
+      <w:r>
+        <w:t>/}</w:t>
       </w:r>
       <w:r>
         <w:t xml:space="preserve"> </w:t>
@@ -4357,7 +4859,23 @@
     </w:p>
     <w:p>
       <w:r>
-        <w:t>{#Labor.ContractorSupport.TDSSe ===”yes” &amp;&amp; Labor.ContractorSupport.TDSSeRobins === “yes”}</w:t>
+        <w:t>{#</w:t>
+      </w:r>
+      <w:proofErr w:type="gramStart"/>
+      <w:r>
+        <w:t>Labor.ContractorSupport.TDSSe</w:t>
+      </w:r>
+      <w:proofErr w:type="gramEnd"/>
+      <w:r>
+        <w:t xml:space="preserve"> ===”yes” &amp;&amp; </w:t>
+      </w:r>
+      <w:proofErr w:type="spellStart"/>
+      <w:r>
+        <w:t>Labor.ContractorSupport.TDSSeRobins</w:t>
+      </w:r>
+      <w:proofErr w:type="spellEnd"/>
+      <w:r>
+        <w:t xml:space="preserve"> === “yes”}</w:t>
       </w:r>
     </w:p>
     <w:p>
@@ -4377,7 +4895,21 @@
         <w:rPr>
           <w:rStyle w:val="Heading2Char"/>
         </w:rPr>
-        <w:t>{Info.ProgramName} Product Data Services (PDS) TO Sustainment Contract</w:t>
+        <w:t>{</w:t>
+      </w:r>
+      <w:proofErr w:type="spellStart"/>
+      <w:r>
+        <w:rPr>
+          <w:rStyle w:val="Heading2Char"/>
+        </w:rPr>
+        <w:t>Info.ProgramName</w:t>
+      </w:r>
+      <w:proofErr w:type="spellEnd"/>
+      <w:r>
+        <w:rPr>
+          <w:rStyle w:val="Heading2Char"/>
+        </w:rPr>
+        <w:t>} Product Data Services (PDS) TO Sustainment Contract</w:t>
       </w:r>
       <w:bookmarkEnd w:id="13"/>
       <w:r>
@@ -4385,7 +4917,23 @@
       </w:r>
       <w:r>
         <w:lastRenderedPageBreak/>
-        <w:t xml:space="preserve">current version of TO documents are available and accurately archived. This includes conversion of engineering drawings into text searchable .PDF files, sustainment of parts configuration data extracted from Illustrated Parts Breakdown (IPB) TOs to include conversion, validation, and identification of errors to ensure data extracted from new IPB TOs is captured, sustained, and updated for the Applications, Programs, and Indentures (API/D200F) databases. Contract labor to sustain systems utilized by the AF to manage sustainment, such as Contenta, Framemaker and graphic TO source data. Effort enables the sustainment of TO publishing systems and style libraries. Sustains conversion tool utilized to convert Standard Generalized Markup Language (SGML) to Hypertext Markup Language (HTML) to allow publishing of Type I Interactive Electronic Technical Manuals (IETM) data. Provides labor to sustain user interface tools and access to electronic TO and engineering source data, and enterprise-level search linked U.S. Air Force (USAF) data sources. Effort also provides the labor to evaluate military specifications governing structure, style, and format of TO data and to assess impacts of military specification changes on TO source data. </w:t>
+        <w:t xml:space="preserve">current version of TO documents are available and accurately archived. This includes conversion of engineering drawings into text searchable .PDF files, sustainment of parts configuration data extracted from Illustrated Parts Breakdown (IPB) TOs to include conversion, validation, and identification of errors to ensure data extracted from new IPB TOs is captured, sustained, and updated for the Applications, Programs, and Indentures (API/D200F) databases. Contract labor to sustain systems utilized by the AF to manage sustainment, such as </w:t>
+      </w:r>
+      <w:proofErr w:type="spellStart"/>
+      <w:r>
+        <w:t>Contenta</w:t>
+      </w:r>
+      <w:proofErr w:type="spellEnd"/>
+      <w:r>
+        <w:t xml:space="preserve">, </w:t>
+      </w:r>
+      <w:proofErr w:type="spellStart"/>
+      <w:r>
+        <w:t>Framemaker</w:t>
+      </w:r>
+      <w:proofErr w:type="spellEnd"/>
+      <w:r>
+        <w:t xml:space="preserve"> and graphic TO source data. Effort enables the sustainment of TO publishing systems and style libraries. Sustains conversion tool utilized to convert Standard Generalized Markup Language (SGML) to Hypertext Markup Language (HTML) to allow publishing of Type I Interactive Electronic Technical Manuals (IETM) data. Provides labor to sustain user interface tools and access to electronic TO and engineering source data, and enterprise-level search linked U.S. Air Force (USAF) data sources. Effort also provides the labor to evaluate military specifications governing structure, style, and format of TO data and to assess impacts of military specification changes on TO source data. </w:t>
       </w:r>
     </w:p>
     <w:p>
@@ -4397,7 +4945,15 @@
         <w:t>Impact Statement:</w:t>
       </w:r>
       <w:r>
-        <w:t xml:space="preserve"> Without the support of Product Data Services (PDS) TO Sustainment Contract {Info.ProgramName} technical data, the Operational Safety, Suitability, and Effectiveness (OSS&amp;E) of the mission is drastically put at risk. A reduced level of support would create an unacceptable risk to life, health, property, mission capability and the environment. This support maintains the accuracy and consistency of TOs available to users. Without technically accurate data, full mission capability cannot be realized at field level. This task follows guidance provided by AFI 63-101/20-101 which requires that current, valid, verified TOs and technical data must be provided that clearly identifies procedures and requirements necessary to preserve OSS&amp;E baselines and to diagnose, repair, calibrate, operate, and test systems or end items. </w:t>
+        <w:t xml:space="preserve"> Without the support of Product Data Services (PDS) TO Sustainment Contract {</w:t>
+      </w:r>
+      <w:proofErr w:type="spellStart"/>
+      <w:r>
+        <w:t>Info.ProgramName</w:t>
+      </w:r>
+      <w:proofErr w:type="spellEnd"/>
+      <w:r>
+        <w:t xml:space="preserve">} technical data, the Operational Safety, Suitability, and Effectiveness (OSS&amp;E) of the mission is drastically put at risk. A reduced level of support would create an unacceptable risk to life, health, property, mission capability and the environment. This support maintains the accuracy and consistency of TOs available to users. Without technically accurate data, full mission capability cannot be realized at field level. This task follows guidance provided by AFI 63-101/20-101 which requires that current, valid, verified TOs and technical data must be provided that clearly identifies procedures and requirements necessary to preserve OSS&amp;E baselines and to diagnose, repair, calibrate, operate, and test systems or end items. </w:t>
       </w:r>
     </w:p>
     <w:p/>
@@ -4420,11 +4976,19 @@
         </w:rPr>
         <w:t>{</w:t>
       </w:r>
+      <w:proofErr w:type="spellStart"/>
       <w:r>
         <w:rPr>
           <w:rStyle w:val="Heading2Char"/>
         </w:rPr>
-        <w:t>Info.ProgramName} Technical Data Support Services (TDSS) CORE Contract</w:t>
+        <w:t>Info.ProgramName</w:t>
+      </w:r>
+      <w:proofErr w:type="spellEnd"/>
+      <w:r>
+        <w:rPr>
+          <w:rStyle w:val="Heading2Char"/>
+        </w:rPr>
+        <w:t>} Technical Data Support Services (TDSS) CORE Contract</w:t>
       </w:r>
       <w:bookmarkEnd w:id="14"/>
       <w:r>
@@ -4444,10 +5008,18 @@
       </w:r>
       <w:r>
         <w:lastRenderedPageBreak/>
-        <w:t>support would create an unacceptable risk to life, health, property, mission capability and the environment. This support maintains the accuracy and consistency of TOs available to users. Without technically accurate data, full mission capability cannot be realized at field level.</w:t>
-      </w:r>
-      <w:r>
-        <w:t>{/}</w:t>
+        <w:t xml:space="preserve">support would create an unacceptable risk to life, health, property, mission capability and the environment. This support maintains the accuracy and consistency of TOs available to users. Without technically accurate data, full mission capability cannot be realized at field </w:t>
+      </w:r>
+      <w:proofErr w:type="gramStart"/>
+      <w:r>
+        <w:t>level.</w:t>
+      </w:r>
+      <w:r>
+        <w:t>{</w:t>
+      </w:r>
+      <w:proofErr w:type="gramEnd"/>
+      <w:r>
+        <w:t>/}</w:t>
       </w:r>
     </w:p>
     <w:p>
@@ -4473,7 +5045,21 @@
         <w:rPr>
           <w:rStyle w:val="Heading2Char"/>
         </w:rPr>
-        <w:t>{Info.ProgramName}</w:t>
+        <w:t>{</w:t>
+      </w:r>
+      <w:proofErr w:type="spellStart"/>
+      <w:r>
+        <w:rPr>
+          <w:rStyle w:val="Heading2Char"/>
+        </w:rPr>
+        <w:t>Info.ProgramName</w:t>
+      </w:r>
+      <w:proofErr w:type="spellEnd"/>
+      <w:r>
+        <w:rPr>
+          <w:rStyle w:val="Heading2Char"/>
+        </w:rPr>
+        <w:t>}</w:t>
       </w:r>
       <w:r>
         <w:rPr>
@@ -4501,6 +5087,7 @@
           <w:tab w:val="left" w:pos="360"/>
         </w:tabs>
       </w:pPr>
+      <w:proofErr w:type="gramStart"/>
       <w:r>
         <w:rPr>
           <w:b/>
@@ -4509,7 +5096,11 @@
         <w:t>Impact:</w:t>
       </w:r>
       <w:r>
-        <w:t>{Impact}</w:t>
+        <w:t>{</w:t>
+      </w:r>
+      <w:proofErr w:type="gramEnd"/>
+      <w:r>
+        <w:t>Impact}</w:t>
       </w:r>
     </w:p>
     <w:p>
@@ -4548,16 +5139,24 @@
         </w:rPr>
         <w:t>{</w:t>
       </w:r>
+      <w:proofErr w:type="spellStart"/>
       <w:r>
         <w:rPr>
           <w:rStyle w:val="Heading1Char"/>
         </w:rPr>
-        <w:t>Info.ProgramName}</w:t>
-      </w:r>
+        <w:t>Info.ProgramName</w:t>
+      </w:r>
+      <w:proofErr w:type="spellEnd"/>
       <w:r>
         <w:rPr>
           <w:rStyle w:val="Heading1Char"/>
         </w:rPr>
+        <w:t>}</w:t>
+      </w:r>
+      <w:r>
+        <w:rPr>
+          <w:rStyle w:val="Heading1Char"/>
+        </w:rPr>
         <w:t xml:space="preserve"> </w:t>
       </w:r>
       <w:r>
@@ -4625,10 +5224,26 @@
         <w:t xml:space="preserve"> </w:t>
       </w:r>
       <w:r>
-        <w:t>{#TechnicalOrders.NumPaper &gt; 0 || TechnicalOrders.NumCDDVD &gt; 0}</w:t>
-      </w:r>
-      <w:r>
-        <w:t xml:space="preserve">The AF </w:t>
+        <w:t xml:space="preserve">{#TechnicalOrders.NumPaper &gt; 0 || </w:t>
+      </w:r>
+      <w:proofErr w:type="spellStart"/>
+      <w:r>
+        <w:t>TechnicalOrders.NumCDDVD</w:t>
+      </w:r>
+      <w:proofErr w:type="spellEnd"/>
+      <w:r>
+        <w:t xml:space="preserve"> &gt; </w:t>
+      </w:r>
+      <w:proofErr w:type="gramStart"/>
+      <w:r>
+        <w:t>0}</w:t>
+      </w:r>
+      <w:r>
+        <w:t>The</w:t>
+      </w:r>
+      <w:proofErr w:type="gramEnd"/>
+      <w:r>
+        <w:t xml:space="preserve"> AF </w:t>
       </w:r>
       <w:r>
         <w:t>transitioned</w:t>
@@ -4691,17 +5306,38 @@
         <w:t xml:space="preserve">requirements </w:t>
       </w:r>
       <w:r>
-        <w:t>under the following task.</w:t>
-      </w:r>
-      <w:r>
-        <w:t xml:space="preserve">{/}{#TechnicalOrders.NumPaper === 0 &amp;&amp; TechnicalOrders.NumCDDVD === 0}There are no distribution requirements for </w:t>
-      </w:r>
-      <w:r>
-        <w:t>{Info.</w:t>
+        <w:t xml:space="preserve">under the following </w:t>
+      </w:r>
+      <w:proofErr w:type="gramStart"/>
+      <w:r>
+        <w:t>task.</w:t>
+      </w:r>
+      <w:r>
+        <w:t>{</w:t>
+      </w:r>
+      <w:proofErr w:type="gramEnd"/>
+      <w:r>
+        <w:t xml:space="preserve">/}{#TechnicalOrders.NumPaper === 0 &amp;&amp; </w:t>
+      </w:r>
+      <w:proofErr w:type="spellStart"/>
+      <w:r>
+        <w:t>TechnicalOrders.NumCDDVD</w:t>
+      </w:r>
+      <w:proofErr w:type="spellEnd"/>
+      <w:r>
+        <w:t xml:space="preserve"> === 0}There are no distribution requirements for </w:t>
+      </w:r>
+      <w:r>
+        <w:t>{</w:t>
+      </w:r>
+      <w:proofErr w:type="spellStart"/>
+      <w:r>
+        <w:t>Info.</w:t>
       </w:r>
       <w:r>
         <w:t>ProgramName</w:t>
       </w:r>
+      <w:proofErr w:type="spellEnd"/>
       <w:r>
         <w:t>}</w:t>
       </w:r>
@@ -4742,7 +5378,15 @@
         <w:ind w:left="0"/>
       </w:pPr>
       <w:r>
-        <w:t>{#Distribution.hasDSO===”yes”}</w:t>
+        <w:t>{#Distribution.hasDSO==</w:t>
+      </w:r>
+      <w:proofErr w:type="gramStart"/>
+      <w:r>
+        <w:t>=”yes</w:t>
+      </w:r>
+      <w:proofErr w:type="gramEnd"/>
+      <w:r>
+        <w:t>”}</w:t>
       </w:r>
     </w:p>
     <w:p>
@@ -4768,12 +5412,26 @@
         <w:rPr>
           <w:rStyle w:val="Heading2Char"/>
         </w:rPr>
-        <w:t>{Info.ProgramName}</w:t>
-      </w:r>
+        <w:t>{</w:t>
+      </w:r>
+      <w:proofErr w:type="spellStart"/>
       <w:r>
         <w:rPr>
           <w:rStyle w:val="Heading2Char"/>
         </w:rPr>
+        <w:t>Info.ProgramName</w:t>
+      </w:r>
+      <w:proofErr w:type="spellEnd"/>
+      <w:r>
+        <w:rPr>
+          <w:rStyle w:val="Heading2Char"/>
+        </w:rPr>
+        <w:t>}</w:t>
+      </w:r>
+      <w:r>
+        <w:rPr>
+          <w:rStyle w:val="Heading2Char"/>
+        </w:rPr>
         <w:t xml:space="preserve"> </w:t>
       </w:r>
       <w:r>
@@ -4794,6 +5452,7 @@
         </w:rPr>
         <w:t>{#</w:t>
       </w:r>
+      <w:proofErr w:type="gramStart"/>
       <w:r>
         <w:rPr>
           <w:rStyle w:val="Heading2Char"/>
@@ -4804,12 +5463,19 @@
         <w:rPr>
           <w:rStyle w:val="Heading2Char"/>
         </w:rPr>
-        <w:t>}{#</w:t>
-      </w:r>
+        <w:t>}{</w:t>
+      </w:r>
+      <w:proofErr w:type="gramEnd"/>
       <w:r>
         <w:rPr>
           <w:rStyle w:val="Heading2Char"/>
         </w:rPr>
+        <w:t>#</w:t>
+      </w:r>
+      <w:r>
+        <w:rPr>
+          <w:rStyle w:val="Heading2Char"/>
+        </w:rPr>
         <w:t>NumPaper&gt;0}</w:t>
       </w:r>
       <w:r>
@@ -4836,6 +5502,7 @@
         </w:rPr>
         <w:t xml:space="preserve"> </w:t>
       </w:r>
+      <w:proofErr w:type="spellStart"/>
       <w:r>
         <w:rPr>
           <w:rStyle w:val="Heading2Char"/>
@@ -4852,7 +5519,14 @@
         <w:rPr>
           <w:rStyle w:val="Heading2Char"/>
         </w:rPr>
-        <w:t>DVD&gt;0}</w:t>
+        <w:t>DVD</w:t>
+      </w:r>
+      <w:proofErr w:type="spellEnd"/>
+      <w:r>
+        <w:rPr>
+          <w:rStyle w:val="Heading2Char"/>
+        </w:rPr>
+        <w:t>&gt;0}</w:t>
       </w:r>
       <w:r>
         <w:rPr>
@@ -5014,7 +5688,15 @@
         <w:t xml:space="preserve">support of </w:t>
       </w:r>
       <w:r>
-        <w:t>{Info.ProgramName}</w:t>
+        <w:t>{</w:t>
+      </w:r>
+      <w:proofErr w:type="spellStart"/>
+      <w:r>
+        <w:t>Info.ProgramName</w:t>
+      </w:r>
+      <w:proofErr w:type="spellEnd"/>
+      <w:r>
+        <w:t>}</w:t>
       </w:r>
       <w:r>
         <w:t xml:space="preserve"> </w:t>
@@ -5095,7 +5777,15 @@
     </w:p>
     <w:p>
       <w:r>
-        <w:t>{#Distribution.hasDSO ==”yes”}</w:t>
+        <w:t>{#Distribution.hasDSO =</w:t>
+      </w:r>
+      <w:proofErr w:type="gramStart"/>
+      <w:r>
+        <w:t>=”yes</w:t>
+      </w:r>
+      <w:proofErr w:type="gramEnd"/>
+      <w:r>
+        <w:t>”}</w:t>
       </w:r>
     </w:p>
     <w:p>
@@ -5115,7 +5805,21 @@
         <w:rPr>
           <w:rStyle w:val="Heading2Char"/>
         </w:rPr>
-        <w:t>{Info.ProgramName}</w:t>
+        <w:t>{</w:t>
+      </w:r>
+      <w:proofErr w:type="spellStart"/>
+      <w:r>
+        <w:rPr>
+          <w:rStyle w:val="Heading2Char"/>
+        </w:rPr>
+        <w:t>Info.ProgramName</w:t>
+      </w:r>
+      <w:proofErr w:type="spellEnd"/>
+      <w:r>
+        <w:rPr>
+          <w:rStyle w:val="Heading2Char"/>
+        </w:rPr>
+        <w:t>}</w:t>
       </w:r>
       <w:r>
         <w:rPr>
@@ -5325,7 +6029,21 @@
         <w:rPr>
           <w:bCs/>
         </w:rPr>
-        <w:t>{Info.ProgramName}</w:t>
+        <w:t>{</w:t>
+      </w:r>
+      <w:proofErr w:type="spellStart"/>
+      <w:r>
+        <w:rPr>
+          <w:bCs/>
+        </w:rPr>
+        <w:t>Info.ProgramName</w:t>
+      </w:r>
+      <w:proofErr w:type="spellEnd"/>
+      <w:r>
+        <w:rPr>
+          <w:bCs/>
+        </w:rPr>
+        <w:t>}</w:t>
       </w:r>
       <w:r>
         <w:rPr>
@@ -5379,10 +6097,18 @@
     <w:p/>
     <w:p>
       <w:r>
-        <w:t>{/}</w:t>
-      </w:r>
-      <w:r>
-        <w:t>{#Distribution.has</w:t>
+        <w:t>{</w:t>
+      </w:r>
+      <w:proofErr w:type="gramStart"/>
+      <w:r>
+        <w:t>/}</w:t>
+      </w:r>
+      <w:r>
+        <w:t>{</w:t>
+      </w:r>
+      <w:proofErr w:type="gramEnd"/>
+      <w:r>
+        <w:t>#Distribution.has</w:t>
       </w:r>
       <w:r>
         <w:t>Outside</w:t>
@@ -5408,7 +6134,21 @@
         <w:rPr>
           <w:rStyle w:val="Heading2Char"/>
         </w:rPr>
-        <w:t>{Info.ProgramName}</w:t>
+        <w:t>{</w:t>
+      </w:r>
+      <w:proofErr w:type="spellStart"/>
+      <w:r>
+        <w:rPr>
+          <w:rStyle w:val="Heading2Char"/>
+        </w:rPr>
+        <w:t>Info.ProgramName</w:t>
+      </w:r>
+      <w:proofErr w:type="spellEnd"/>
+      <w:r>
+        <w:rPr>
+          <w:rStyle w:val="Heading2Char"/>
+        </w:rPr>
+        <w:t>}</w:t>
       </w:r>
       <w:r>
         <w:rPr>
@@ -5651,7 +6391,21 @@
         <w:rPr>
           <w:bCs/>
         </w:rPr>
-        <w:t>{Info.ProgramName}</w:t>
+        <w:t>{</w:t>
+      </w:r>
+      <w:proofErr w:type="spellStart"/>
+      <w:r>
+        <w:rPr>
+          <w:bCs/>
+        </w:rPr>
+        <w:t>Info.ProgramName</w:t>
+      </w:r>
+      <w:proofErr w:type="spellEnd"/>
+      <w:r>
+        <w:rPr>
+          <w:bCs/>
+        </w:rPr>
+        <w:t>}</w:t>
       </w:r>
       <w:r>
         <w:rPr>
@@ -5702,16 +6456,42 @@
         <w:t xml:space="preserve"> </w:t>
       </w:r>
       <w:r>
-        <w:t>or work stoppage.</w:t>
-      </w:r>
-      <w:r>
-        <w:t>{#Distribution.ApprovedWaiver===”yes”}</w:t>
+        <w:t xml:space="preserve">or work </w:t>
+      </w:r>
+      <w:proofErr w:type="gramStart"/>
+      <w:r>
+        <w:t>stoppage.</w:t>
+      </w:r>
+      <w:r>
+        <w:t>{</w:t>
+      </w:r>
+      <w:proofErr w:type="gramEnd"/>
+      <w:r>
+        <w:t>#Distribution.</w:t>
+      </w:r>
+      <w:r>
+        <w:t>ODSO</w:t>
+      </w:r>
+      <w:r>
+        <w:t>ApprovedWaiver===”yes”}</w:t>
       </w:r>
       <w:r>
         <w:t xml:space="preserve"> Date waiver approved: </w:t>
       </w:r>
       <w:r>
-        <w:t xml:space="preserve">{Distribution.ApprovedWaiverDate}{/}{#Distribution.ApprovedWaiver===”no”} </w:t>
+        <w:t>{Distribution.</w:t>
+      </w:r>
+      <w:r>
+        <w:t>ODSO</w:t>
+      </w:r>
+      <w:r>
+        <w:t>ApprovedWaiverDate}{/}{#Distribution.</w:t>
+      </w:r>
+      <w:r>
+        <w:t>ODSO</w:t>
+      </w:r>
+      <w:r>
+        <w:t xml:space="preserve">ApprovedWaiver===”no”} </w:t>
       </w:r>
       <w:r>
         <w:t>The program has no waiver.</w:t>
@@ -5737,7 +6517,21 @@
         <w:rPr>
           <w:b/>
         </w:rPr>
-        <w:t>{Info.ProgramName}</w:t>
+        <w:t>{</w:t>
+      </w:r>
+      <w:proofErr w:type="spellStart"/>
+      <w:r>
+        <w:rPr>
+          <w:b/>
+        </w:rPr>
+        <w:t>Info.ProgramName</w:t>
+      </w:r>
+      <w:proofErr w:type="spellEnd"/>
+      <w:r>
+        <w:rPr>
+          <w:b/>
+        </w:rPr>
+        <w:t>}</w:t>
       </w:r>
       <w:r>
         <w:rPr>
@@ -5862,14 +6656,25 @@
         <w:rPr>
           <w:rStyle w:val="Heading1Char"/>
         </w:rPr>
-        <w:t>Task Prioritization</w:t>
+        <w:t xml:space="preserve">Task </w:t>
+      </w:r>
+      <w:proofErr w:type="gramStart"/>
+      <w:r>
+        <w:rPr>
+          <w:rStyle w:val="Heading1Char"/>
+        </w:rPr>
+        <w:t>Prioritization</w:t>
       </w:r>
       <w:bookmarkEnd w:id="20"/>
       <w:r>
         <w:t>:</w:t>
       </w:r>
       <w:r>
-        <w:t>{#LRDP.LRDP}</w:t>
+        <w:t>{</w:t>
+      </w:r>
+      <w:proofErr w:type="gramEnd"/>
+      <w:r>
+        <w:t>#LRDP.LRDP}</w:t>
       </w:r>
     </w:p>
     <w:p>
@@ -5897,7 +6702,20 @@
         <w:t xml:space="preserve"> </w:t>
       </w:r>
       <w:r>
-        <w:t>{SeqNum}{/}</w:t>
+        <w:t>{</w:t>
+      </w:r>
+      <w:proofErr w:type="spellStart"/>
+      <w:r>
+        <w:t>SeqNum</w:t>
+      </w:r>
+      <w:proofErr w:type="spellEnd"/>
+      <w:proofErr w:type="gramStart"/>
+      <w:r>
+        <w:t>}{</w:t>
+      </w:r>
+      <w:proofErr w:type="gramEnd"/>
+      <w:r>
+        <w:t>/}</w:t>
       </w:r>
     </w:p>
     <w:p>
@@ -5907,6 +6725,7 @@
       <w:r>
         <w:t>{#LRDP.hasLRDP === “no</w:t>
       </w:r>
+      <w:proofErr w:type="gramStart"/>
       <w:r>
         <w:t>”</w:t>
       </w:r>
@@ -5914,7 +6733,11 @@
         <w:t>}</w:t>
       </w:r>
       <w:r>
-        <w:t>There are no LRDP tasks.</w:t>
+        <w:t>There</w:t>
+      </w:r>
+      <w:proofErr w:type="gramEnd"/>
+      <w:r>
+        <w:t xml:space="preserve"> are no LRDP tasks.</w:t>
       </w:r>
       <w:r>
         <w:t>{/}</w:t>
@@ -11032,25 +11855,6 @@
 </file>
 
 <file path=customXml/item1.xml><?xml version="1.0" encoding="utf-8"?>
-<?mso-contentType ?>
-<FormTemplates xmlns="http://schemas.microsoft.com/sharepoint/v3/contenttype/forms">
-  <Display>DocumentLibraryForm</Display>
-  <Edit>DocumentLibraryForm</Edit>
-  <New>DocumentLibraryForm</New>
-</FormTemplates>
-</file>
-
-<file path=customXml/item2.xml><?xml version="1.0" encoding="utf-8"?>
-<b:Sources xmlns:b="http://schemas.openxmlformats.org/officeDocument/2006/bibliography" xmlns="http://schemas.openxmlformats.org/officeDocument/2006/bibliography" SelectedStyle="\APA.XSL" StyleName="APA"/>
-</file>
-
-<file path=customXml/item3.xml><?xml version="1.0" encoding="utf-8"?>
-<p:properties xmlns:p="http://schemas.microsoft.com/office/2006/metadata/properties" xmlns:xsi="http://www.w3.org/2001/XMLSchema-instance">
-  <documentManagement/>
-</p:properties>
-</file>
-
-<file path=customXml/item4.xml><?xml version="1.0" encoding="utf-8"?>
 <ct:contentTypeSchema xmlns:ct="http://schemas.microsoft.com/office/2006/metadata/contentType" xmlns:ma="http://schemas.microsoft.com/office/2006/metadata/properties/metaAttributes" ct:_="" ma:_="" ma:contentTypeName="Document" ma:contentTypeID="0x010100A253B644FCFAD7409EBAFCD290AA2418" ma:contentTypeVersion="8" ma:contentTypeDescription="Create a new document." ma:contentTypeScope="" ma:versionID="5be701be97b5a7d030840f97951bd63f">
   <xsd:schema xmlns:xsd="http://www.w3.org/2001/XMLSchema" xmlns:xs="http://www.w3.org/2001/XMLSchema" xmlns:p="http://schemas.microsoft.com/office/2006/metadata/properties" xmlns:ns2="92ee4270-9d09-435c-8163-9480e84d542c" targetNamespace="http://schemas.microsoft.com/office/2006/metadata/properties" ma:root="true" ma:fieldsID="e754431ea33e719513553115a5b5b6cf" ns2:_="">
     <xsd:import namespace="92ee4270-9d09-435c-8163-9480e84d542c"/>
@@ -11218,31 +12022,26 @@
 </ct:contentTypeSchema>
 </file>
 
-<file path=customXml/itemProps1.xml><?xml version="1.0" encoding="utf-8"?>
-<ds:datastoreItem xmlns:ds="http://schemas.openxmlformats.org/officeDocument/2006/customXml" ds:itemID="{ABE91D9D-E230-4D73-BAA6-EE83D801CFC1}">
-  <ds:schemaRefs>
-    <ds:schemaRef ds:uri="http://schemas.microsoft.com/sharepoint/v3/contenttype/forms"/>
-  </ds:schemaRefs>
-</ds:datastoreItem>
+<file path=customXml/item2.xml><?xml version="1.0" encoding="utf-8"?>
+<p:properties xmlns:p="http://schemas.microsoft.com/office/2006/metadata/properties" xmlns:xsi="http://www.w3.org/2001/XMLSchema-instance">
+  <documentManagement/>
+</p:properties>
 </file>
 
-<file path=customXml/itemProps2.xml><?xml version="1.0" encoding="utf-8"?>
-<ds:datastoreItem xmlns:ds="http://schemas.openxmlformats.org/officeDocument/2006/customXml" ds:itemID="{A976FBD8-E2B1-46C0-ACBB-B920108BE5B2}">
-  <ds:schemaRefs>
-    <ds:schemaRef ds:uri="http://schemas.openxmlformats.org/officeDocument/2006/bibliography"/>
-  </ds:schemaRefs>
-</ds:datastoreItem>
+<file path=customXml/item3.xml><?xml version="1.0" encoding="utf-8"?>
+<b:Sources xmlns:b="http://schemas.openxmlformats.org/officeDocument/2006/bibliography" xmlns="http://schemas.openxmlformats.org/officeDocument/2006/bibliography" SelectedStyle="\APA.XSL" StyleName="APA"/>
 </file>
 
-<file path=customXml/itemProps3.xml><?xml version="1.0" encoding="utf-8"?>
-<ds:datastoreItem xmlns:ds="http://schemas.openxmlformats.org/officeDocument/2006/customXml" ds:itemID="{F19E182A-E278-49AC-A58D-A3181FBB2975}">
-  <ds:schemaRefs>
-    <ds:schemaRef ds:uri="http://schemas.microsoft.com/office/2006/metadata/properties"/>
-  </ds:schemaRefs>
-</ds:datastoreItem>
+<file path=customXml/item4.xml><?xml version="1.0" encoding="utf-8"?>
+<?mso-contentType ?>
+<FormTemplates xmlns="http://schemas.microsoft.com/sharepoint/v3/contenttype/forms">
+  <Display>DocumentLibraryForm</Display>
+  <Edit>DocumentLibraryForm</Edit>
+  <New>DocumentLibraryForm</New>
+</FormTemplates>
 </file>
 
-<file path=customXml/itemProps4.xml><?xml version="1.0" encoding="utf-8"?>
+<file path=customXml/itemProps1.xml><?xml version="1.0" encoding="utf-8"?>
 <ds:datastoreItem xmlns:ds="http://schemas.openxmlformats.org/officeDocument/2006/customXml" ds:itemID="{604E41F5-B545-4AA3-AFA7-16798CC9766F}">
   <ds:schemaRefs>
     <ds:schemaRef ds:uri="http://schemas.microsoft.com/office/2006/metadata/contentType"/>
@@ -11260,6 +12059,30 @@
 </ds:datastoreItem>
 </file>
 
+<file path=customXml/itemProps2.xml><?xml version="1.0" encoding="utf-8"?>
+<ds:datastoreItem xmlns:ds="http://schemas.openxmlformats.org/officeDocument/2006/customXml" ds:itemID="{F19E182A-E278-49AC-A58D-A3181FBB2975}">
+  <ds:schemaRefs>
+    <ds:schemaRef ds:uri="http://schemas.microsoft.com/office/2006/metadata/properties"/>
+  </ds:schemaRefs>
+</ds:datastoreItem>
+</file>
+
+<file path=customXml/itemProps3.xml><?xml version="1.0" encoding="utf-8"?>
+<ds:datastoreItem xmlns:ds="http://schemas.openxmlformats.org/officeDocument/2006/customXml" ds:itemID="{A976FBD8-E2B1-46C0-ACBB-B920108BE5B2}">
+  <ds:schemaRefs>
+    <ds:schemaRef ds:uri="http://schemas.openxmlformats.org/officeDocument/2006/bibliography"/>
+  </ds:schemaRefs>
+</ds:datastoreItem>
+</file>
+
+<file path=customXml/itemProps4.xml><?xml version="1.0" encoding="utf-8"?>
+<ds:datastoreItem xmlns:ds="http://schemas.openxmlformats.org/officeDocument/2006/customXml" ds:itemID="{ABE91D9D-E230-4D73-BAA6-EE83D801CFC1}">
+  <ds:schemaRefs>
+    <ds:schemaRef ds:uri="http://schemas.microsoft.com/sharepoint/v3/contenttype/forms"/>
+  </ds:schemaRefs>
+</ds:datastoreItem>
+</file>
+
 <file path=docMetadata/LabelInfo.xml><?xml version="1.0" encoding="utf-8"?>
 <clbl:labelList xmlns:clbl="http://schemas.microsoft.com/office/2020/mipLabelMetadata">
   <clbl:label id="{8331b18d-2d87-48ef-a35f-ac8818ebf9b4}" enabled="0" method="" siteId="{8331b18d-2d87-48ef-a35f-ac8818ebf9b4}" removed="1"/>

</xml_diff>

<commit_message>
Add Section 5.0 Requirements Summary
</commit_message>
<xml_diff>
--- a/public/CAFTOP_Template.docx
+++ b/public/CAFTOP_Template.docx
@@ -927,7 +927,7 @@
         </w:rPr>
         <w:fldChar w:fldCharType="separate"/>
       </w:r>
-      <w:hyperlink w:anchor="_Toc177038921" w:history="1">
+      <w:hyperlink w:anchor="_Toc178227884" w:history="1">
         <w:r>
           <w:rPr>
             <w:rStyle w:val="Hyperlink"/>
@@ -954,7 +954,7 @@
             <w:noProof/>
             <w:webHidden/>
           </w:rPr>
-          <w:instrText xml:space="preserve"> PAGEREF _Toc177038921 \h </w:instrText>
+          <w:instrText xml:space="preserve"> PAGEREF _Toc178227884 \h </w:instrText>
         </w:r>
         <w:r>
           <w:rPr>
@@ -995,7 +995,7 @@
           <w14:ligatures w14:val="standardContextual"/>
         </w:rPr>
       </w:pPr>
-      <w:hyperlink w:anchor="_Toc177038922" w:history="1">
+      <w:hyperlink w:anchor="_Toc178227885" w:history="1">
         <w:r>
           <w:rPr>
             <w:rStyle w:val="Hyperlink"/>
@@ -1022,7 +1022,7 @@
             <w:noProof/>
             <w:webHidden/>
           </w:rPr>
-          <w:instrText xml:space="preserve"> PAGEREF _Toc177038922 \h </w:instrText>
+          <w:instrText xml:space="preserve"> PAGEREF _Toc178227885 \h </w:instrText>
         </w:r>
         <w:r>
           <w:rPr>
@@ -1063,7 +1063,7 @@
           <w14:ligatures w14:val="standardContextual"/>
         </w:rPr>
       </w:pPr>
-      <w:hyperlink w:anchor="_Toc177038923" w:history="1">
+      <w:hyperlink w:anchor="_Toc178227886" w:history="1">
         <w:r>
           <w:rPr>
             <w:rStyle w:val="Hyperlink"/>
@@ -1090,7 +1090,7 @@
             <w:noProof/>
             <w:webHidden/>
           </w:rPr>
-          <w:instrText xml:space="preserve"> PAGEREF _Toc177038923 \h </w:instrText>
+          <w:instrText xml:space="preserve"> PAGEREF _Toc178227886 \h </w:instrText>
         </w:r>
         <w:r>
           <w:rPr>
@@ -1131,7 +1131,7 @@
           <w14:ligatures w14:val="standardContextual"/>
         </w:rPr>
       </w:pPr>
-      <w:hyperlink w:anchor="_Toc177038924" w:history="1">
+      <w:hyperlink w:anchor="_Toc178227887" w:history="1">
         <w:r>
           <w:rPr>
             <w:rStyle w:val="Hyperlink"/>
@@ -1158,7 +1158,7 @@
             <w:noProof/>
             <w:webHidden/>
           </w:rPr>
-          <w:instrText xml:space="preserve"> PAGEREF _Toc177038924 \h </w:instrText>
+          <w:instrText xml:space="preserve"> PAGEREF _Toc178227887 \h </w:instrText>
         </w:r>
         <w:r>
           <w:rPr>
@@ -1199,7 +1199,7 @@
           <w14:ligatures w14:val="standardContextual"/>
         </w:rPr>
       </w:pPr>
-      <w:hyperlink w:anchor="_Toc177038925" w:history="1">
+      <w:hyperlink w:anchor="_Toc178227888" w:history="1">
         <w:r>
           <w:rPr>
             <w:rStyle w:val="Hyperlink"/>
@@ -1226,7 +1226,7 @@
             <w:noProof/>
             <w:webHidden/>
           </w:rPr>
-          <w:instrText xml:space="preserve"> PAGEREF _Toc177038925 \h </w:instrText>
+          <w:instrText xml:space="preserve"> PAGEREF _Toc178227888 \h </w:instrText>
         </w:r>
         <w:r>
           <w:rPr>
@@ -1267,7 +1267,7 @@
           <w14:ligatures w14:val="standardContextual"/>
         </w:rPr>
       </w:pPr>
-      <w:hyperlink w:anchor="_Toc177038926" w:history="1">
+      <w:hyperlink w:anchor="_Toc178227889" w:history="1">
         <w:r>
           <w:rPr>
             <w:rStyle w:val="Hyperlink"/>
@@ -1294,7 +1294,7 @@
             <w:noProof/>
             <w:webHidden/>
           </w:rPr>
-          <w:instrText xml:space="preserve"> PAGEREF _Toc177038926 \h </w:instrText>
+          <w:instrText xml:space="preserve"> PAGEREF _Toc178227889 \h </w:instrText>
         </w:r>
         <w:r>
           <w:rPr>
@@ -1335,7 +1335,7 @@
           <w14:ligatures w14:val="standardContextual"/>
         </w:rPr>
       </w:pPr>
-      <w:hyperlink w:anchor="_Toc177038927" w:history="1">
+      <w:hyperlink w:anchor="_Toc178227890" w:history="1">
         <w:r>
           <w:rPr>
             <w:rStyle w:val="Hyperlink"/>
@@ -1362,7 +1362,7 @@
             <w:noProof/>
             <w:webHidden/>
           </w:rPr>
-          <w:instrText xml:space="preserve"> PAGEREF _Toc177038927 \h </w:instrText>
+          <w:instrText xml:space="preserve"> PAGEREF _Toc178227890 \h </w:instrText>
         </w:r>
         <w:r>
           <w:rPr>
@@ -1403,7 +1403,7 @@
           <w14:ligatures w14:val="standardContextual"/>
         </w:rPr>
       </w:pPr>
-      <w:hyperlink w:anchor="_Toc177038928" w:history="1">
+      <w:hyperlink w:anchor="_Toc178227891" w:history="1">
         <w:r>
           <w:rPr>
             <w:rStyle w:val="Hyperlink"/>
@@ -1430,7 +1430,7 @@
             <w:noProof/>
             <w:webHidden/>
           </w:rPr>
-          <w:instrText xml:space="preserve"> PAGEREF _Toc177038928 \h </w:instrText>
+          <w:instrText xml:space="preserve"> PAGEREF _Toc178227891 \h </w:instrText>
         </w:r>
         <w:r>
           <w:rPr>
@@ -1471,7 +1471,7 @@
           <w14:ligatures w14:val="standardContextual"/>
         </w:rPr>
       </w:pPr>
-      <w:hyperlink w:anchor="_Toc177038929" w:history="1">
+      <w:hyperlink w:anchor="_Toc178227892" w:history="1">
         <w:r>
           <w:rPr>
             <w:rStyle w:val="Hyperlink"/>
@@ -1498,7 +1498,7 @@
             <w:noProof/>
             <w:webHidden/>
           </w:rPr>
-          <w:instrText xml:space="preserve"> PAGEREF _Toc177038929 \h </w:instrText>
+          <w:instrText xml:space="preserve"> PAGEREF _Toc178227892 \h </w:instrText>
         </w:r>
         <w:r>
           <w:rPr>
@@ -1540,7 +1540,7 @@
           <w14:ligatures w14:val="standardContextual"/>
         </w:rPr>
       </w:pPr>
-      <w:hyperlink w:anchor="_Toc177038930" w:history="1">
+      <w:hyperlink w:anchor="_Toc178227893" w:history="1">
         <w:r>
           <w:rPr>
             <w:rStyle w:val="Hyperlink"/>
@@ -1584,7 +1584,7 @@
             <w:noProof/>
             <w:webHidden/>
           </w:rPr>
-          <w:instrText xml:space="preserve"> PAGEREF _Toc177038930 \h </w:instrText>
+          <w:instrText xml:space="preserve"> PAGEREF _Toc178227893 \h </w:instrText>
         </w:r>
         <w:r>
           <w:rPr>
@@ -1625,7 +1625,7 @@
           <w14:ligatures w14:val="standardContextual"/>
         </w:rPr>
       </w:pPr>
-      <w:hyperlink w:anchor="_Toc177038931" w:history="1">
+      <w:hyperlink w:anchor="_Toc178227894" w:history="1">
         <w:r>
           <w:rPr>
             <w:rStyle w:val="Hyperlink"/>
@@ -1668,7 +1668,7 @@
             <w:noProof/>
             <w:webHidden/>
           </w:rPr>
-          <w:instrText xml:space="preserve"> PAGEREF _Toc177038931 \h </w:instrText>
+          <w:instrText xml:space="preserve"> PAGEREF _Toc178227894 \h </w:instrText>
         </w:r>
         <w:r>
           <w:rPr>
@@ -1709,7 +1709,7 @@
           <w14:ligatures w14:val="standardContextual"/>
         </w:rPr>
       </w:pPr>
-      <w:hyperlink w:anchor="_Toc177038932" w:history="1">
+      <w:hyperlink w:anchor="_Toc178227895" w:history="1">
         <w:r>
           <w:rPr>
             <w:rStyle w:val="Hyperlink"/>
@@ -1752,7 +1752,7 @@
             <w:noProof/>
             <w:webHidden/>
           </w:rPr>
-          <w:instrText xml:space="preserve"> PAGEREF _Toc177038932 \h </w:instrText>
+          <w:instrText xml:space="preserve"> PAGEREF _Toc178227895 \h </w:instrText>
         </w:r>
         <w:r>
           <w:rPr>
@@ -1793,7 +1793,7 @@
           <w14:ligatures w14:val="standardContextual"/>
         </w:rPr>
       </w:pPr>
-      <w:hyperlink w:anchor="_Toc177038933" w:history="1">
+      <w:hyperlink w:anchor="_Toc178227896" w:history="1">
         <w:r>
           <w:rPr>
             <w:rStyle w:val="Hyperlink"/>
@@ -1836,7 +1836,7 @@
             <w:noProof/>
             <w:webHidden/>
           </w:rPr>
-          <w:instrText xml:space="preserve"> PAGEREF _Toc177038933 \h </w:instrText>
+          <w:instrText xml:space="preserve"> PAGEREF _Toc178227896 \h </w:instrText>
         </w:r>
         <w:r>
           <w:rPr>
@@ -1877,7 +1877,7 @@
           <w14:ligatures w14:val="standardContextual"/>
         </w:rPr>
       </w:pPr>
-      <w:hyperlink w:anchor="_Toc177038934" w:history="1">
+      <w:hyperlink w:anchor="_Toc178227897" w:history="1">
         <w:r>
           <w:rPr>
             <w:rStyle w:val="Hyperlink"/>
@@ -1920,7 +1920,7 @@
             <w:noProof/>
             <w:webHidden/>
           </w:rPr>
-          <w:instrText xml:space="preserve"> PAGEREF _Toc177038934 \h </w:instrText>
+          <w:instrText xml:space="preserve"> PAGEREF _Toc178227897 \h </w:instrText>
         </w:r>
         <w:r>
           <w:rPr>
@@ -1961,7 +1961,7 @@
           <w14:ligatures w14:val="standardContextual"/>
         </w:rPr>
       </w:pPr>
-      <w:hyperlink w:anchor="_Toc177038935" w:history="1">
+      <w:hyperlink w:anchor="_Toc178227898" w:history="1">
         <w:r>
           <w:rPr>
             <w:rStyle w:val="Hyperlink"/>
@@ -2004,7 +2004,7 @@
             <w:noProof/>
             <w:webHidden/>
           </w:rPr>
-          <w:instrText xml:space="preserve"> PAGEREF _Toc177038935 \h </w:instrText>
+          <w:instrText xml:space="preserve"> PAGEREF _Toc178227898 \h </w:instrText>
         </w:r>
         <w:r>
           <w:rPr>
@@ -2045,7 +2045,7 @@
           <w14:ligatures w14:val="standardContextual"/>
         </w:rPr>
       </w:pPr>
-      <w:hyperlink w:anchor="_Toc177038936" w:history="1">
+      <w:hyperlink w:anchor="_Toc178227899" w:history="1">
         <w:r>
           <w:rPr>
             <w:rStyle w:val="Hyperlink"/>
@@ -2088,7 +2088,7 @@
             <w:noProof/>
             <w:webHidden/>
           </w:rPr>
-          <w:instrText xml:space="preserve"> PAGEREF _Toc177038936 \h </w:instrText>
+          <w:instrText xml:space="preserve"> PAGEREF _Toc178227899 \h </w:instrText>
         </w:r>
         <w:r>
           <w:rPr>
@@ -2130,7 +2130,7 @@
           <w14:ligatures w14:val="standardContextual"/>
         </w:rPr>
       </w:pPr>
-      <w:hyperlink w:anchor="_Toc177038937" w:history="1">
+      <w:hyperlink w:anchor="_Toc178227900" w:history="1">
         <w:r>
           <w:rPr>
             <w:rStyle w:val="Hyperlink"/>
@@ -2174,7 +2174,7 @@
             <w:noProof/>
             <w:webHidden/>
           </w:rPr>
-          <w:instrText xml:space="preserve"> PAGEREF _Toc177038937 \h </w:instrText>
+          <w:instrText xml:space="preserve"> PAGEREF _Toc178227900 \h </w:instrText>
         </w:r>
         <w:r>
           <w:rPr>
@@ -2215,7 +2215,7 @@
           <w14:ligatures w14:val="standardContextual"/>
         </w:rPr>
       </w:pPr>
-      <w:hyperlink w:anchor="_Toc177038938" w:history="1">
+      <w:hyperlink w:anchor="_Toc178227901" w:history="1">
         <w:r>
           <w:rPr>
             <w:rStyle w:val="Hyperlink"/>
@@ -2258,7 +2258,7 @@
             <w:noProof/>
             <w:webHidden/>
           </w:rPr>
-          <w:instrText xml:space="preserve"> PAGEREF _Toc177038938 \h </w:instrText>
+          <w:instrText xml:space="preserve"> PAGEREF _Toc178227901 \h </w:instrText>
         </w:r>
         <w:r>
           <w:rPr>
@@ -2299,7 +2299,7 @@
           <w14:ligatures w14:val="standardContextual"/>
         </w:rPr>
       </w:pPr>
-      <w:hyperlink w:anchor="_Toc177038939" w:history="1">
+      <w:hyperlink w:anchor="_Toc178227902" w:history="1">
         <w:r>
           <w:rPr>
             <w:rStyle w:val="Hyperlink"/>
@@ -2342,7 +2342,7 @@
             <w:noProof/>
             <w:webHidden/>
           </w:rPr>
-          <w:instrText xml:space="preserve"> PAGEREF _Toc177038939 \h </w:instrText>
+          <w:instrText xml:space="preserve"> PAGEREF _Toc178227902 \h </w:instrText>
         </w:r>
         <w:r>
           <w:rPr>
@@ -2383,7 +2383,7 @@
           <w14:ligatures w14:val="standardContextual"/>
         </w:rPr>
       </w:pPr>
-      <w:hyperlink w:anchor="_Toc177038940" w:history="1">
+      <w:hyperlink w:anchor="_Toc178227903" w:history="1">
         <w:r>
           <w:rPr>
             <w:rStyle w:val="Hyperlink"/>
@@ -2426,7 +2426,7 @@
             <w:noProof/>
             <w:webHidden/>
           </w:rPr>
-          <w:instrText xml:space="preserve"> PAGEREF _Toc177038940 \h </w:instrText>
+          <w:instrText xml:space="preserve"> PAGEREF _Toc178227903 \h </w:instrText>
         </w:r>
         <w:r>
           <w:rPr>
@@ -2468,13 +2468,13 @@
           <w14:ligatures w14:val="standardContextual"/>
         </w:rPr>
       </w:pPr>
-      <w:hyperlink w:anchor="_Toc177038941" w:history="1">
+      <w:hyperlink w:anchor="_Toc178227904" w:history="1">
         <w:r>
           <w:rPr>
             <w:rStyle w:val="Hyperlink"/>
             <w:noProof/>
           </w:rPr>
-          <w:t>6.0</w:t>
+          <w:t>5.0</w:t>
         </w:r>
         <w:r>
           <w:rPr>
@@ -2491,7 +2491,7 @@
             <w:rStyle w:val="Hyperlink"/>
             <w:noProof/>
           </w:rPr>
-          <w:t>LRDP Task Prioritization</w:t>
+          <w:t>Requirements Summary</w:t>
         </w:r>
         <w:r>
           <w:rPr>
@@ -2512,7 +2512,7 @@
             <w:noProof/>
             <w:webHidden/>
           </w:rPr>
-          <w:instrText xml:space="preserve"> PAGEREF _Toc177038941 \h </w:instrText>
+          <w:instrText xml:space="preserve"> PAGEREF _Toc178227904 \h </w:instrText>
         </w:r>
         <w:r>
           <w:rPr>
@@ -2545,6 +2545,92 @@
     </w:p>
     <w:p>
       <w:pPr>
+        <w:pStyle w:val="TOC1"/>
+        <w:rPr>
+          <w:rFonts w:asciiTheme="minorHAnsi" w:hAnsiTheme="minorHAnsi" w:cstheme="minorBidi"/>
+          <w:b w:val="0"/>
+          <w:noProof/>
+          <w:kern w:val="2"/>
+          <w14:ligatures w14:val="standardContextual"/>
+        </w:rPr>
+      </w:pPr>
+      <w:hyperlink w:anchor="_Toc178227905" w:history="1">
+        <w:r>
+          <w:rPr>
+            <w:rStyle w:val="Hyperlink"/>
+            <w:noProof/>
+          </w:rPr>
+          <w:t>6.0</w:t>
+        </w:r>
+        <w:r>
+          <w:rPr>
+            <w:rFonts w:asciiTheme="minorHAnsi" w:hAnsiTheme="minorHAnsi" w:cstheme="minorBidi"/>
+            <w:b w:val="0"/>
+            <w:noProof/>
+            <w:kern w:val="2"/>
+            <w14:ligatures w14:val="standardContextual"/>
+          </w:rPr>
+          <w:tab/>
+        </w:r>
+        <w:r>
+          <w:rPr>
+            <w:rStyle w:val="Hyperlink"/>
+            <w:noProof/>
+          </w:rPr>
+          <w:t>LRDP Task Prioritization</w:t>
+        </w:r>
+        <w:r>
+          <w:rPr>
+            <w:noProof/>
+            <w:webHidden/>
+          </w:rPr>
+          <w:tab/>
+        </w:r>
+        <w:r>
+          <w:rPr>
+            <w:noProof/>
+            <w:webHidden/>
+          </w:rPr>
+          <w:fldChar w:fldCharType="begin"/>
+        </w:r>
+        <w:r>
+          <w:rPr>
+            <w:noProof/>
+            <w:webHidden/>
+          </w:rPr>
+          <w:instrText xml:space="preserve"> PAGEREF _Toc178227905 \h </w:instrText>
+        </w:r>
+        <w:r>
+          <w:rPr>
+            <w:noProof/>
+            <w:webHidden/>
+          </w:rPr>
+        </w:r>
+        <w:r>
+          <w:rPr>
+            <w:noProof/>
+            <w:webHidden/>
+          </w:rPr>
+          <w:fldChar w:fldCharType="separate"/>
+        </w:r>
+        <w:r>
+          <w:rPr>
+            <w:noProof/>
+            <w:webHidden/>
+          </w:rPr>
+          <w:t>9</w:t>
+        </w:r>
+        <w:r>
+          <w:rPr>
+            <w:noProof/>
+            <w:webHidden/>
+          </w:rPr>
+          <w:fldChar w:fldCharType="end"/>
+        </w:r>
+      </w:hyperlink>
+    </w:p>
+    <w:p>
+      <w:pPr>
         <w:tabs>
           <w:tab w:val="left" w:pos="450"/>
         </w:tabs>
@@ -2920,7 +3006,7 @@
     </w:p>
     <w:p/>
     <w:p>
-      <w:bookmarkStart w:id="0" w:name="_Toc177038921"/>
+      <w:bookmarkStart w:id="0" w:name="_Toc178227884"/>
       <w:r>
         <w:rPr>
           <w:rStyle w:val="Heading1Char"/>
@@ -2999,7 +3085,7 @@
     </w:p>
     <w:p/>
     <w:p>
-      <w:bookmarkStart w:id="1" w:name="_Toc177038922"/>
+      <w:bookmarkStart w:id="1" w:name="_Toc178227885"/>
       <w:r>
         <w:rPr>
           <w:rStyle w:val="Heading2Char"/>
@@ -3031,7 +3117,7 @@
     </w:p>
     <w:p/>
     <w:p>
-      <w:bookmarkStart w:id="2" w:name="_Toc177038923"/>
+      <w:bookmarkStart w:id="2" w:name="_Toc178227886"/>
       <w:r>
         <w:rPr>
           <w:rStyle w:val="Heading2Char"/>
@@ -3210,7 +3296,7 @@
     </w:p>
     <w:p/>
     <w:p>
-      <w:bookmarkStart w:id="3" w:name="_Toc177038924"/>
+      <w:bookmarkStart w:id="3" w:name="_Toc178227887"/>
       <w:r>
         <w:rPr>
           <w:rStyle w:val="Heading2Char"/>
@@ -3595,7 +3681,7 @@
     </w:p>
     <w:p/>
     <w:p>
-      <w:bookmarkStart w:id="4" w:name="_Toc177038925"/>
+      <w:bookmarkStart w:id="4" w:name="_Toc178227888"/>
       <w:r>
         <w:rPr>
           <w:rStyle w:val="Heading2Char"/>
@@ -3750,7 +3836,7 @@
     </w:p>
     <w:p/>
     <w:p>
-      <w:bookmarkStart w:id="5" w:name="_Toc177038926"/>
+      <w:bookmarkStart w:id="5" w:name="_Toc178227889"/>
       <w:r>
         <w:rPr>
           <w:rStyle w:val="Heading2Char"/>
@@ -3874,7 +3960,7 @@
     </w:p>
     <w:p/>
     <w:p>
-      <w:bookmarkStart w:id="6" w:name="_Toc177038927"/>
+      <w:bookmarkStart w:id="6" w:name="_Toc178227890"/>
       <w:r>
         <w:rPr>
           <w:rStyle w:val="Heading2Char"/>
@@ -3925,7 +4011,7 @@
     </w:p>
     <w:p/>
     <w:p>
-      <w:bookmarkStart w:id="7" w:name="_Toc177038928"/>
+      <w:bookmarkStart w:id="7" w:name="_Toc178227891"/>
       <w:r>
         <w:rPr>
           <w:rStyle w:val="Heading2Char"/>
@@ -4128,7 +4214,7 @@
     </w:p>
     <w:p/>
     <w:p>
-      <w:bookmarkStart w:id="8" w:name="_Toc177038929"/>
+      <w:bookmarkStart w:id="8" w:name="_Toc178227892"/>
       <w:r>
         <w:rPr>
           <w:rStyle w:val="Heading2Char"/>
@@ -4191,7 +4277,7 @@
         </w:tabs>
         <w:ind w:left="0" w:firstLine="0"/>
       </w:pPr>
-      <w:bookmarkStart w:id="9" w:name="_Toc177038930"/>
+      <w:bookmarkStart w:id="9" w:name="_Toc178227893"/>
       <w:r>
         <w:rPr>
           <w:rStyle w:val="Heading1Char"/>
@@ -4288,7 +4374,7 @@
         </w:tabs>
         <w:ind w:left="0" w:firstLine="0"/>
       </w:pPr>
-      <w:bookmarkStart w:id="10" w:name="_Toc177038931"/>
+      <w:bookmarkStart w:id="10" w:name="_Toc178227894"/>
       <w:r>
         <w:rPr>
           <w:rStyle w:val="Heading2Char"/>
@@ -4426,7 +4512,7 @@
         </w:tabs>
         <w:ind w:left="0" w:firstLine="0"/>
       </w:pPr>
-      <w:bookmarkStart w:id="11" w:name="_Toc177038932"/>
+      <w:bookmarkStart w:id="11" w:name="_Toc178227895"/>
       <w:r>
         <w:rPr>
           <w:rStyle w:val="Heading2Char"/>
@@ -4621,7 +4707,7 @@
         </w:tabs>
         <w:ind w:left="0" w:firstLine="0"/>
       </w:pPr>
-      <w:bookmarkStart w:id="12" w:name="_Toc177038933"/>
+      <w:bookmarkStart w:id="12" w:name="_Toc178227896"/>
       <w:r>
         <w:rPr>
           <w:rStyle w:val="Heading2Char"/>
@@ -4890,7 +4976,7 @@
         </w:tabs>
         <w:ind w:left="0" w:firstLine="0"/>
       </w:pPr>
-      <w:bookmarkStart w:id="13" w:name="_Toc177038934"/>
+      <w:bookmarkStart w:id="13" w:name="_Toc178227897"/>
       <w:r>
         <w:rPr>
           <w:rStyle w:val="Heading2Char"/>
@@ -4969,7 +5055,7 @@
         </w:tabs>
         <w:ind w:left="0" w:firstLine="0"/>
       </w:pPr>
-      <w:bookmarkStart w:id="14" w:name="_Toc177038935"/>
+      <w:bookmarkStart w:id="14" w:name="_Toc178227898"/>
       <w:r>
         <w:rPr>
           <w:rStyle w:val="Heading2Char"/>
@@ -5040,7 +5126,7 @@
         </w:tabs>
         <w:ind w:left="0" w:firstLine="0"/>
       </w:pPr>
-      <w:bookmarkStart w:id="15" w:name="_Toc177038936"/>
+      <w:bookmarkStart w:id="15" w:name="_Toc178227899"/>
       <w:r>
         <w:rPr>
           <w:rStyle w:val="Heading2Char"/>
@@ -5132,7 +5218,7 @@
         </w:tabs>
         <w:ind w:left="0" w:firstLine="0"/>
       </w:pPr>
-      <w:bookmarkStart w:id="16" w:name="_Toc177038937"/>
+      <w:bookmarkStart w:id="16" w:name="_Toc178227900"/>
       <w:r>
         <w:rPr>
           <w:rStyle w:val="Heading1Char"/>
@@ -5407,7 +5493,7 @@
         </w:rPr>
         <w:t xml:space="preserve"> </w:t>
       </w:r>
-      <w:bookmarkStart w:id="17" w:name="_Toc177038938"/>
+      <w:bookmarkStart w:id="17" w:name="_Toc178227901"/>
       <w:r>
         <w:rPr>
           <w:rStyle w:val="Heading2Char"/>
@@ -5800,7 +5886,7 @@
         </w:tabs>
         <w:ind w:left="0" w:firstLine="0"/>
       </w:pPr>
-      <w:bookmarkStart w:id="18" w:name="_Toc177038939"/>
+      <w:bookmarkStart w:id="18" w:name="_Toc178227902"/>
       <w:r>
         <w:rPr>
           <w:rStyle w:val="Heading2Char"/>
@@ -6129,7 +6215,7 @@
         </w:tabs>
         <w:ind w:left="0" w:firstLine="0"/>
       </w:pPr>
-      <w:bookmarkStart w:id="19" w:name="_Toc177038940"/>
+      <w:bookmarkStart w:id="19" w:name="_Toc178227903"/>
       <w:r>
         <w:rPr>
           <w:rStyle w:val="Heading2Char"/>
@@ -6578,56 +6664,51 @@
           <w:b/>
         </w:rPr>
       </w:pPr>
+      <w:bookmarkStart w:id="20" w:name="_Toc178227904"/>
+      <w:r>
+        <w:rPr>
+          <w:rStyle w:val="Heading1Char"/>
+        </w:rPr>
+        <w:t>Requirements Summary</w:t>
+      </w:r>
+      <w:bookmarkEnd w:id="20"/>
       <w:r>
         <w:rPr>
           <w:b/>
         </w:rPr>
-        <w:t>Requirements Summary</w:t>
+        <w:t>:</w:t>
       </w:r>
       <w:r>
         <w:rPr>
           <w:b/>
         </w:rPr>
-        <w:t xml:space="preserve">: Example </w:t>
-      </w:r>
-      <w:r>
-        <w:t>Refer</w:t>
-      </w:r>
-      <w:r>
-        <w:t xml:space="preserve"> to </w:t>
-      </w:r>
-      <w:r>
-        <w:t>26</w:t>
-      </w:r>
-      <w:r>
-        <w:t>_AFMC</w:t>
-      </w:r>
+        <w:t xml:space="preserve"> </w:t>
+      </w:r>
+      <w:r>
+        <w:t xml:space="preserve">Refer to </w:t>
+      </w:r>
+      <w:r>
+        <w:t>27</w:t>
+      </w:r>
+      <w:proofErr w:type="gramStart"/>
       <w:r>
         <w:t>_</w:t>
       </w:r>
       <w:r>
-        <w:t>AFLCMC_</w:t>
-      </w:r>
-      <w:r>
-        <w:t>27597F_</w:t>
-      </w:r>
-      <w:r>
-        <w:t>General Series</w:t>
-      </w:r>
-      <w:r>
-        <w:t xml:space="preserve"> Technical Order </w:t>
-      </w:r>
-      <w:r>
-        <w:t>Information Sheet</w:t>
-      </w:r>
-      <w:r>
-        <w:t xml:space="preserve"> (TOIS) AF </w:t>
-      </w:r>
-      <w:r>
-        <w:t xml:space="preserve">LRDP </w:t>
-      </w:r>
-      <w:r>
-        <w:t>Summary tab.</w:t>
+        <w:t>{</w:t>
+      </w:r>
+      <w:proofErr w:type="gramEnd"/>
+      <w:r>
+        <w:t>Info.LeadCommand}_{Info.Center}_{Info.ProgramElementCode}</w:t>
+      </w:r>
+      <w:r>
+        <w:t>_</w:t>
+      </w:r>
+      <w:r>
+        <w:t>{Info.ProgramName}</w:t>
+      </w:r>
+      <w:r>
+        <w:t xml:space="preserve"> Technical Order Information Sheet (TOIS) AF LRDP Summary tab.</w:t>
       </w:r>
     </w:p>
     <w:p>
@@ -6645,11 +6726,12 @@
           <w:numId w:val="23"/>
         </w:numPr>
       </w:pPr>
-      <w:bookmarkStart w:id="20" w:name="_Toc177038941"/>
+      <w:bookmarkStart w:id="21" w:name="_Toc178227905"/>
       <w:r>
         <w:rPr>
           <w:rStyle w:val="Heading1Char"/>
         </w:rPr>
+        <w:lastRenderedPageBreak/>
         <w:t xml:space="preserve">LRDP </w:t>
       </w:r>
       <w:r>
@@ -6665,7 +6747,7 @@
         </w:rPr>
         <w:t>Prioritization</w:t>
       </w:r>
-      <w:bookmarkEnd w:id="20"/>
+      <w:bookmarkEnd w:id="21"/>
       <w:r>
         <w:t>:</w:t>
       </w:r>
@@ -6686,7 +6768,6 @@
         </w:numPr>
       </w:pPr>
       <w:r>
-        <w:lastRenderedPageBreak/>
         <w:t>{Name} -</w:t>
       </w:r>
       <w:r>
@@ -11210,7 +11291,6 @@
   <w:style w:type="character" w:default="1" w:styleId="DefaultParagraphFont">
     <w:name w:val="Default Paragraph Font"/>
     <w:uiPriority w:val="1"/>
-    <w:semiHidden/>
     <w:unhideWhenUsed/>
   </w:style>
   <w:style w:type="table" w:default="1" w:styleId="TableNormal">
@@ -11855,6 +11935,25 @@
 </file>
 
 <file path=customXml/item1.xml><?xml version="1.0" encoding="utf-8"?>
+<?mso-contentType ?>
+<FormTemplates xmlns="http://schemas.microsoft.com/sharepoint/v3/contenttype/forms">
+  <Display>DocumentLibraryForm</Display>
+  <Edit>DocumentLibraryForm</Edit>
+  <New>DocumentLibraryForm</New>
+</FormTemplates>
+</file>
+
+<file path=customXml/item2.xml><?xml version="1.0" encoding="utf-8"?>
+<b:Sources xmlns:b="http://schemas.openxmlformats.org/officeDocument/2006/bibliography" xmlns="http://schemas.openxmlformats.org/officeDocument/2006/bibliography" SelectedStyle="\APA.XSL" StyleName="APA"/>
+</file>
+
+<file path=customXml/item3.xml><?xml version="1.0" encoding="utf-8"?>
+<p:properties xmlns:p="http://schemas.microsoft.com/office/2006/metadata/properties" xmlns:xsi="http://www.w3.org/2001/XMLSchema-instance">
+  <documentManagement/>
+</p:properties>
+</file>
+
+<file path=customXml/item4.xml><?xml version="1.0" encoding="utf-8"?>
 <ct:contentTypeSchema xmlns:ct="http://schemas.microsoft.com/office/2006/metadata/contentType" xmlns:ma="http://schemas.microsoft.com/office/2006/metadata/properties/metaAttributes" ct:_="" ma:_="" ma:contentTypeName="Document" ma:contentTypeID="0x010100A253B644FCFAD7409EBAFCD290AA2418" ma:contentTypeVersion="8" ma:contentTypeDescription="Create a new document." ma:contentTypeScope="" ma:versionID="5be701be97b5a7d030840f97951bd63f">
   <xsd:schema xmlns:xsd="http://www.w3.org/2001/XMLSchema" xmlns:xs="http://www.w3.org/2001/XMLSchema" xmlns:p="http://schemas.microsoft.com/office/2006/metadata/properties" xmlns:ns2="92ee4270-9d09-435c-8163-9480e84d542c" targetNamespace="http://schemas.microsoft.com/office/2006/metadata/properties" ma:root="true" ma:fieldsID="e754431ea33e719513553115a5b5b6cf" ns2:_="">
     <xsd:import namespace="92ee4270-9d09-435c-8163-9480e84d542c"/>
@@ -12022,26 +12121,31 @@
 </ct:contentTypeSchema>
 </file>
 
-<file path=customXml/item2.xml><?xml version="1.0" encoding="utf-8"?>
-<p:properties xmlns:p="http://schemas.microsoft.com/office/2006/metadata/properties" xmlns:xsi="http://www.w3.org/2001/XMLSchema-instance">
-  <documentManagement/>
-</p:properties>
+<file path=customXml/itemProps1.xml><?xml version="1.0" encoding="utf-8"?>
+<ds:datastoreItem xmlns:ds="http://schemas.openxmlformats.org/officeDocument/2006/customXml" ds:itemID="{ABE91D9D-E230-4D73-BAA6-EE83D801CFC1}">
+  <ds:schemaRefs>
+    <ds:schemaRef ds:uri="http://schemas.microsoft.com/sharepoint/v3/contenttype/forms"/>
+  </ds:schemaRefs>
+</ds:datastoreItem>
 </file>
 
-<file path=customXml/item3.xml><?xml version="1.0" encoding="utf-8"?>
-<b:Sources xmlns:b="http://schemas.openxmlformats.org/officeDocument/2006/bibliography" xmlns="http://schemas.openxmlformats.org/officeDocument/2006/bibliography" SelectedStyle="\APA.XSL" StyleName="APA"/>
+<file path=customXml/itemProps2.xml><?xml version="1.0" encoding="utf-8"?>
+<ds:datastoreItem xmlns:ds="http://schemas.openxmlformats.org/officeDocument/2006/customXml" ds:itemID="{A976FBD8-E2B1-46C0-ACBB-B920108BE5B2}">
+  <ds:schemaRefs>
+    <ds:schemaRef ds:uri="http://schemas.openxmlformats.org/officeDocument/2006/bibliography"/>
+  </ds:schemaRefs>
+</ds:datastoreItem>
 </file>
 
-<file path=customXml/item4.xml><?xml version="1.0" encoding="utf-8"?>
-<?mso-contentType ?>
-<FormTemplates xmlns="http://schemas.microsoft.com/sharepoint/v3/contenttype/forms">
-  <Display>DocumentLibraryForm</Display>
-  <Edit>DocumentLibraryForm</Edit>
-  <New>DocumentLibraryForm</New>
-</FormTemplates>
+<file path=customXml/itemProps3.xml><?xml version="1.0" encoding="utf-8"?>
+<ds:datastoreItem xmlns:ds="http://schemas.openxmlformats.org/officeDocument/2006/customXml" ds:itemID="{F19E182A-E278-49AC-A58D-A3181FBB2975}">
+  <ds:schemaRefs>
+    <ds:schemaRef ds:uri="http://schemas.microsoft.com/office/2006/metadata/properties"/>
+  </ds:schemaRefs>
+</ds:datastoreItem>
 </file>
 
-<file path=customXml/itemProps1.xml><?xml version="1.0" encoding="utf-8"?>
+<file path=customXml/itemProps4.xml><?xml version="1.0" encoding="utf-8"?>
 <ds:datastoreItem xmlns:ds="http://schemas.openxmlformats.org/officeDocument/2006/customXml" ds:itemID="{604E41F5-B545-4AA3-AFA7-16798CC9766F}">
   <ds:schemaRefs>
     <ds:schemaRef ds:uri="http://schemas.microsoft.com/office/2006/metadata/contentType"/>
@@ -12059,30 +12163,6 @@
 </ds:datastoreItem>
 </file>
 
-<file path=customXml/itemProps2.xml><?xml version="1.0" encoding="utf-8"?>
-<ds:datastoreItem xmlns:ds="http://schemas.openxmlformats.org/officeDocument/2006/customXml" ds:itemID="{F19E182A-E278-49AC-A58D-A3181FBB2975}">
-  <ds:schemaRefs>
-    <ds:schemaRef ds:uri="http://schemas.microsoft.com/office/2006/metadata/properties"/>
-  </ds:schemaRefs>
-</ds:datastoreItem>
-</file>
-
-<file path=customXml/itemProps3.xml><?xml version="1.0" encoding="utf-8"?>
-<ds:datastoreItem xmlns:ds="http://schemas.openxmlformats.org/officeDocument/2006/customXml" ds:itemID="{A976FBD8-E2B1-46C0-ACBB-B920108BE5B2}">
-  <ds:schemaRefs>
-    <ds:schemaRef ds:uri="http://schemas.openxmlformats.org/officeDocument/2006/bibliography"/>
-  </ds:schemaRefs>
-</ds:datastoreItem>
-</file>
-
-<file path=customXml/itemProps4.xml><?xml version="1.0" encoding="utf-8"?>
-<ds:datastoreItem xmlns:ds="http://schemas.openxmlformats.org/officeDocument/2006/customXml" ds:itemID="{ABE91D9D-E230-4D73-BAA6-EE83D801CFC1}">
-  <ds:schemaRefs>
-    <ds:schemaRef ds:uri="http://schemas.microsoft.com/sharepoint/v3/contenttype/forms"/>
-  </ds:schemaRefs>
-</ds:datastoreItem>
-</file>
-
 <file path=docMetadata/LabelInfo.xml><?xml version="1.0" encoding="utf-8"?>
 <clbl:labelList xmlns:clbl="http://schemas.microsoft.com/office/2020/mipLabelMetadata">
   <clbl:label id="{8331b18d-2d87-48ef-a35f-ac8818ebf9b4}" enabled="0" method="" siteId="{8331b18d-2d87-48ef-a35f-ac8818ebf9b4}" removed="1"/>

</xml_diff>

<commit_message>
Remove purpose paragraph from document
</commit_message>
<xml_diff>
--- a/public/CAFTOP_Template.docx
+++ b/public/CAFTOP_Template.docx
@@ -927,7 +927,7 @@
         </w:rPr>
         <w:fldChar w:fldCharType="separate"/>
       </w:r>
-      <w:hyperlink w:anchor="_Toc178227884" w:history="1">
+      <w:hyperlink w:anchor="_Toc178311586" w:history="1">
         <w:r>
           <w:rPr>
             <w:rStyle w:val="Hyperlink"/>
@@ -954,7 +954,7 @@
             <w:noProof/>
             <w:webHidden/>
           </w:rPr>
-          <w:instrText xml:space="preserve"> PAGEREF _Toc178227884 \h </w:instrText>
+          <w:instrText xml:space="preserve"> PAGEREF _Toc178311586 \h </w:instrText>
         </w:r>
         <w:r>
           <w:rPr>
@@ -995,7 +995,7 @@
           <w14:ligatures w14:val="standardContextual"/>
         </w:rPr>
       </w:pPr>
-      <w:hyperlink w:anchor="_Toc178227885" w:history="1">
+      <w:hyperlink w:anchor="_Toc178311587" w:history="1">
         <w:r>
           <w:rPr>
             <w:rStyle w:val="Hyperlink"/>
@@ -1022,7 +1022,7 @@
             <w:noProof/>
             <w:webHidden/>
           </w:rPr>
-          <w:instrText xml:space="preserve"> PAGEREF _Toc178227885 \h </w:instrText>
+          <w:instrText xml:space="preserve"> PAGEREF _Toc178311587 \h </w:instrText>
         </w:r>
         <w:r>
           <w:rPr>
@@ -1063,7 +1063,7 @@
           <w14:ligatures w14:val="standardContextual"/>
         </w:rPr>
       </w:pPr>
-      <w:hyperlink w:anchor="_Toc178227886" w:history="1">
+      <w:hyperlink w:anchor="_Toc178311588" w:history="1">
         <w:r>
           <w:rPr>
             <w:rStyle w:val="Hyperlink"/>
@@ -1090,7 +1090,7 @@
             <w:noProof/>
             <w:webHidden/>
           </w:rPr>
-          <w:instrText xml:space="preserve"> PAGEREF _Toc178227886 \h </w:instrText>
+          <w:instrText xml:space="preserve"> PAGEREF _Toc178311588 \h </w:instrText>
         </w:r>
         <w:r>
           <w:rPr>
@@ -1131,7 +1131,7 @@
           <w14:ligatures w14:val="standardContextual"/>
         </w:rPr>
       </w:pPr>
-      <w:hyperlink w:anchor="_Toc178227887" w:history="1">
+      <w:hyperlink w:anchor="_Toc178311589" w:history="1">
         <w:r>
           <w:rPr>
             <w:rStyle w:val="Hyperlink"/>
@@ -1158,7 +1158,7 @@
             <w:noProof/>
             <w:webHidden/>
           </w:rPr>
-          <w:instrText xml:space="preserve"> PAGEREF _Toc178227887 \h </w:instrText>
+          <w:instrText xml:space="preserve"> PAGEREF _Toc178311589 \h </w:instrText>
         </w:r>
         <w:r>
           <w:rPr>
@@ -1199,7 +1199,7 @@
           <w14:ligatures w14:val="standardContextual"/>
         </w:rPr>
       </w:pPr>
-      <w:hyperlink w:anchor="_Toc178227888" w:history="1">
+      <w:hyperlink w:anchor="_Toc178311590" w:history="1">
         <w:r>
           <w:rPr>
             <w:rStyle w:val="Hyperlink"/>
@@ -1226,7 +1226,7 @@
             <w:noProof/>
             <w:webHidden/>
           </w:rPr>
-          <w:instrText xml:space="preserve"> PAGEREF _Toc178227888 \h </w:instrText>
+          <w:instrText xml:space="preserve"> PAGEREF _Toc178311590 \h </w:instrText>
         </w:r>
         <w:r>
           <w:rPr>
@@ -1246,7 +1246,7 @@
             <w:noProof/>
             <w:webHidden/>
           </w:rPr>
-          <w:t>4</w:t>
+          <w:t>3</w:t>
         </w:r>
         <w:r>
           <w:rPr>
@@ -1267,7 +1267,7 @@
           <w14:ligatures w14:val="standardContextual"/>
         </w:rPr>
       </w:pPr>
-      <w:hyperlink w:anchor="_Toc178227889" w:history="1">
+      <w:hyperlink w:anchor="_Toc178311591" w:history="1">
         <w:r>
           <w:rPr>
             <w:rStyle w:val="Hyperlink"/>
@@ -1294,7 +1294,7 @@
             <w:noProof/>
             <w:webHidden/>
           </w:rPr>
-          <w:instrText xml:space="preserve"> PAGEREF _Toc178227889 \h </w:instrText>
+          <w:instrText xml:space="preserve"> PAGEREF _Toc178311591 \h </w:instrText>
         </w:r>
         <w:r>
           <w:rPr>
@@ -1335,7 +1335,7 @@
           <w14:ligatures w14:val="standardContextual"/>
         </w:rPr>
       </w:pPr>
-      <w:hyperlink w:anchor="_Toc178227890" w:history="1">
+      <w:hyperlink w:anchor="_Toc178311592" w:history="1">
         <w:r>
           <w:rPr>
             <w:rStyle w:val="Hyperlink"/>
@@ -1362,7 +1362,7 @@
             <w:noProof/>
             <w:webHidden/>
           </w:rPr>
-          <w:instrText xml:space="preserve"> PAGEREF _Toc178227890 \h </w:instrText>
+          <w:instrText xml:space="preserve"> PAGEREF _Toc178311592 \h </w:instrText>
         </w:r>
         <w:r>
           <w:rPr>
@@ -1403,7 +1403,7 @@
           <w14:ligatures w14:val="standardContextual"/>
         </w:rPr>
       </w:pPr>
-      <w:hyperlink w:anchor="_Toc178227891" w:history="1">
+      <w:hyperlink w:anchor="_Toc178311593" w:history="1">
         <w:r>
           <w:rPr>
             <w:rStyle w:val="Hyperlink"/>
@@ -1430,7 +1430,7 @@
             <w:noProof/>
             <w:webHidden/>
           </w:rPr>
-          <w:instrText xml:space="preserve"> PAGEREF _Toc178227891 \h </w:instrText>
+          <w:instrText xml:space="preserve"> PAGEREF _Toc178311593 \h </w:instrText>
         </w:r>
         <w:r>
           <w:rPr>
@@ -1471,7 +1471,7 @@
           <w14:ligatures w14:val="standardContextual"/>
         </w:rPr>
       </w:pPr>
-      <w:hyperlink w:anchor="_Toc178227892" w:history="1">
+      <w:hyperlink w:anchor="_Toc178311594" w:history="1">
         <w:r>
           <w:rPr>
             <w:rStyle w:val="Hyperlink"/>
@@ -1498,7 +1498,7 @@
             <w:noProof/>
             <w:webHidden/>
           </w:rPr>
-          <w:instrText xml:space="preserve"> PAGEREF _Toc178227892 \h </w:instrText>
+          <w:instrText xml:space="preserve"> PAGEREF _Toc178311594 \h </w:instrText>
         </w:r>
         <w:r>
           <w:rPr>
@@ -1540,7 +1540,7 @@
           <w14:ligatures w14:val="standardContextual"/>
         </w:rPr>
       </w:pPr>
-      <w:hyperlink w:anchor="_Toc178227893" w:history="1">
+      <w:hyperlink w:anchor="_Toc178311595" w:history="1">
         <w:r>
           <w:rPr>
             <w:rStyle w:val="Hyperlink"/>
@@ -1584,7 +1584,7 @@
             <w:noProof/>
             <w:webHidden/>
           </w:rPr>
-          <w:instrText xml:space="preserve"> PAGEREF _Toc178227893 \h </w:instrText>
+          <w:instrText xml:space="preserve"> PAGEREF _Toc178311595 \h </w:instrText>
         </w:r>
         <w:r>
           <w:rPr>
@@ -1625,7 +1625,7 @@
           <w14:ligatures w14:val="standardContextual"/>
         </w:rPr>
       </w:pPr>
-      <w:hyperlink w:anchor="_Toc178227894" w:history="1">
+      <w:hyperlink w:anchor="_Toc178311596" w:history="1">
         <w:r>
           <w:rPr>
             <w:rStyle w:val="Hyperlink"/>
@@ -1668,7 +1668,7 @@
             <w:noProof/>
             <w:webHidden/>
           </w:rPr>
-          <w:instrText xml:space="preserve"> PAGEREF _Toc178227894 \h </w:instrText>
+          <w:instrText xml:space="preserve"> PAGEREF _Toc178311596 \h </w:instrText>
         </w:r>
         <w:r>
           <w:rPr>
@@ -1709,7 +1709,7 @@
           <w14:ligatures w14:val="standardContextual"/>
         </w:rPr>
       </w:pPr>
-      <w:hyperlink w:anchor="_Toc178227895" w:history="1">
+      <w:hyperlink w:anchor="_Toc178311597" w:history="1">
         <w:r>
           <w:rPr>
             <w:rStyle w:val="Hyperlink"/>
@@ -1752,7 +1752,7 @@
             <w:noProof/>
             <w:webHidden/>
           </w:rPr>
-          <w:instrText xml:space="preserve"> PAGEREF _Toc178227895 \h </w:instrText>
+          <w:instrText xml:space="preserve"> PAGEREF _Toc178311597 \h </w:instrText>
         </w:r>
         <w:r>
           <w:rPr>
@@ -1772,7 +1772,7 @@
             <w:noProof/>
             <w:webHidden/>
           </w:rPr>
-          <w:t>5</w:t>
+          <w:t>4</w:t>
         </w:r>
         <w:r>
           <w:rPr>
@@ -1793,7 +1793,7 @@
           <w14:ligatures w14:val="standardContextual"/>
         </w:rPr>
       </w:pPr>
-      <w:hyperlink w:anchor="_Toc178227896" w:history="1">
+      <w:hyperlink w:anchor="_Toc178311598" w:history="1">
         <w:r>
           <w:rPr>
             <w:rStyle w:val="Hyperlink"/>
@@ -1836,7 +1836,7 @@
             <w:noProof/>
             <w:webHidden/>
           </w:rPr>
-          <w:instrText xml:space="preserve"> PAGEREF _Toc178227896 \h </w:instrText>
+          <w:instrText xml:space="preserve"> PAGEREF _Toc178311598 \h </w:instrText>
         </w:r>
         <w:r>
           <w:rPr>
@@ -1877,7 +1877,7 @@
           <w14:ligatures w14:val="standardContextual"/>
         </w:rPr>
       </w:pPr>
-      <w:hyperlink w:anchor="_Toc178227897" w:history="1">
+      <w:hyperlink w:anchor="_Toc178311599" w:history="1">
         <w:r>
           <w:rPr>
             <w:rStyle w:val="Hyperlink"/>
@@ -1920,7 +1920,7 @@
             <w:noProof/>
             <w:webHidden/>
           </w:rPr>
-          <w:instrText xml:space="preserve"> PAGEREF _Toc178227897 \h </w:instrText>
+          <w:instrText xml:space="preserve"> PAGEREF _Toc178311599 \h </w:instrText>
         </w:r>
         <w:r>
           <w:rPr>
@@ -1961,7 +1961,7 @@
           <w14:ligatures w14:val="standardContextual"/>
         </w:rPr>
       </w:pPr>
-      <w:hyperlink w:anchor="_Toc178227898" w:history="1">
+      <w:hyperlink w:anchor="_Toc178311600" w:history="1">
         <w:r>
           <w:rPr>
             <w:rStyle w:val="Hyperlink"/>
@@ -2004,7 +2004,7 @@
             <w:noProof/>
             <w:webHidden/>
           </w:rPr>
-          <w:instrText xml:space="preserve"> PAGEREF _Toc178227898 \h </w:instrText>
+          <w:instrText xml:space="preserve"> PAGEREF _Toc178311600 \h </w:instrText>
         </w:r>
         <w:r>
           <w:rPr>
@@ -2045,7 +2045,7 @@
           <w14:ligatures w14:val="standardContextual"/>
         </w:rPr>
       </w:pPr>
-      <w:hyperlink w:anchor="_Toc178227899" w:history="1">
+      <w:hyperlink w:anchor="_Toc178311601" w:history="1">
         <w:r>
           <w:rPr>
             <w:rStyle w:val="Hyperlink"/>
@@ -2088,7 +2088,7 @@
             <w:noProof/>
             <w:webHidden/>
           </w:rPr>
-          <w:instrText xml:space="preserve"> PAGEREF _Toc178227899 \h </w:instrText>
+          <w:instrText xml:space="preserve"> PAGEREF _Toc178311601 \h </w:instrText>
         </w:r>
         <w:r>
           <w:rPr>
@@ -2108,7 +2108,7 @@
             <w:noProof/>
             <w:webHidden/>
           </w:rPr>
-          <w:t>7</w:t>
+          <w:t>6</w:t>
         </w:r>
         <w:r>
           <w:rPr>
@@ -2130,7 +2130,7 @@
           <w14:ligatures w14:val="standardContextual"/>
         </w:rPr>
       </w:pPr>
-      <w:hyperlink w:anchor="_Toc178227900" w:history="1">
+      <w:hyperlink w:anchor="_Toc178311602" w:history="1">
         <w:r>
           <w:rPr>
             <w:rStyle w:val="Hyperlink"/>
@@ -2174,7 +2174,7 @@
             <w:noProof/>
             <w:webHidden/>
           </w:rPr>
-          <w:instrText xml:space="preserve"> PAGEREF _Toc178227900 \h </w:instrText>
+          <w:instrText xml:space="preserve"> PAGEREF _Toc178311602 \h </w:instrText>
         </w:r>
         <w:r>
           <w:rPr>
@@ -2194,7 +2194,7 @@
             <w:noProof/>
             <w:webHidden/>
           </w:rPr>
-          <w:t>7</w:t>
+          <w:t>6</w:t>
         </w:r>
         <w:r>
           <w:rPr>
@@ -2215,7 +2215,7 @@
           <w14:ligatures w14:val="standardContextual"/>
         </w:rPr>
       </w:pPr>
-      <w:hyperlink w:anchor="_Toc178227901" w:history="1">
+      <w:hyperlink w:anchor="_Toc178311603" w:history="1">
         <w:r>
           <w:rPr>
             <w:rStyle w:val="Hyperlink"/>
@@ -2258,7 +2258,7 @@
             <w:noProof/>
             <w:webHidden/>
           </w:rPr>
-          <w:instrText xml:space="preserve"> PAGEREF _Toc178227901 \h </w:instrText>
+          <w:instrText xml:space="preserve"> PAGEREF _Toc178311603 \h </w:instrText>
         </w:r>
         <w:r>
           <w:rPr>
@@ -2299,7 +2299,7 @@
           <w14:ligatures w14:val="standardContextual"/>
         </w:rPr>
       </w:pPr>
-      <w:hyperlink w:anchor="_Toc178227902" w:history="1">
+      <w:hyperlink w:anchor="_Toc178311604" w:history="1">
         <w:r>
           <w:rPr>
             <w:rStyle w:val="Hyperlink"/>
@@ -2342,7 +2342,7 @@
             <w:noProof/>
             <w:webHidden/>
           </w:rPr>
-          <w:instrText xml:space="preserve"> PAGEREF _Toc178227902 \h </w:instrText>
+          <w:instrText xml:space="preserve"> PAGEREF _Toc178311604 \h </w:instrText>
         </w:r>
         <w:r>
           <w:rPr>
@@ -2362,7 +2362,7 @@
             <w:noProof/>
             <w:webHidden/>
           </w:rPr>
-          <w:t>8</w:t>
+          <w:t>7</w:t>
         </w:r>
         <w:r>
           <w:rPr>
@@ -2383,7 +2383,7 @@
           <w14:ligatures w14:val="standardContextual"/>
         </w:rPr>
       </w:pPr>
-      <w:hyperlink w:anchor="_Toc178227903" w:history="1">
+      <w:hyperlink w:anchor="_Toc178311605" w:history="1">
         <w:r>
           <w:rPr>
             <w:rStyle w:val="Hyperlink"/>
@@ -2426,7 +2426,7 @@
             <w:noProof/>
             <w:webHidden/>
           </w:rPr>
-          <w:instrText xml:space="preserve"> PAGEREF _Toc178227903 \h </w:instrText>
+          <w:instrText xml:space="preserve"> PAGEREF _Toc178311605 \h </w:instrText>
         </w:r>
         <w:r>
           <w:rPr>
@@ -2468,7 +2468,7 @@
           <w14:ligatures w14:val="standardContextual"/>
         </w:rPr>
       </w:pPr>
-      <w:hyperlink w:anchor="_Toc178227904" w:history="1">
+      <w:hyperlink w:anchor="_Toc178311606" w:history="1">
         <w:r>
           <w:rPr>
             <w:rStyle w:val="Hyperlink"/>
@@ -2512,7 +2512,7 @@
             <w:noProof/>
             <w:webHidden/>
           </w:rPr>
-          <w:instrText xml:space="preserve"> PAGEREF _Toc178227904 \h </w:instrText>
+          <w:instrText xml:space="preserve"> PAGEREF _Toc178311606 \h </w:instrText>
         </w:r>
         <w:r>
           <w:rPr>
@@ -2554,7 +2554,7 @@
           <w14:ligatures w14:val="standardContextual"/>
         </w:rPr>
       </w:pPr>
-      <w:hyperlink w:anchor="_Toc178227905" w:history="1">
+      <w:hyperlink w:anchor="_Toc178311607" w:history="1">
         <w:r>
           <w:rPr>
             <w:rStyle w:val="Hyperlink"/>
@@ -2598,7 +2598,7 @@
             <w:noProof/>
             <w:webHidden/>
           </w:rPr>
-          <w:instrText xml:space="preserve"> PAGEREF _Toc178227905 \h </w:instrText>
+          <w:instrText xml:space="preserve"> PAGEREF _Toc178311607 \h </w:instrText>
         </w:r>
         <w:r>
           <w:rPr>
@@ -2618,7 +2618,7 @@
             <w:noProof/>
             <w:webHidden/>
           </w:rPr>
-          <w:t>9</w:t>
+          <w:t>8</w:t>
         </w:r>
         <w:r>
           <w:rPr>
@@ -2645,419 +2645,94 @@
       </w:r>
     </w:p>
     <w:p>
-      <w:r>
+      <w:bookmarkStart w:id="0" w:name="_Toc178311586"/>
+      <w:r>
+        <w:rPr>
+          <w:rStyle w:val="Heading1Char"/>
+        </w:rPr>
         <w:lastRenderedPageBreak/>
-        <w:t xml:space="preserve">Purpose: </w:t>
-      </w:r>
-    </w:p>
-    <w:p>
-      <w:r>
-        <w:t xml:space="preserve">This </w:t>
-      </w:r>
-      <w:r>
-        <w:t>Comprehensive Air Force Technical Order Plan (</w:t>
-      </w:r>
-      <w:r>
-        <w:t>CAFTOP</w:t>
-      </w:r>
-      <w:r>
-        <w:t>)</w:t>
-      </w:r>
-      <w:r>
-        <w:t xml:space="preserve"> Narrative template is </w:t>
-      </w:r>
-      <w:r>
-        <w:t xml:space="preserve">to assist </w:t>
-      </w:r>
-      <w:r>
-        <w:t>and recommend</w:t>
-      </w:r>
-      <w:r>
-        <w:t>ed</w:t>
-      </w:r>
-      <w:r>
-        <w:t xml:space="preserve"> for use by all TO managers</w:t>
-      </w:r>
-      <w:r>
-        <w:t xml:space="preserve"> in development of the CAFTOP Narrative</w:t>
-      </w:r>
-      <w:r>
-        <w:t xml:space="preserve">. This template was created to standardize the narrative across all AF programs since their work should be </w:t>
-      </w:r>
-      <w:proofErr w:type="gramStart"/>
-      <w:r>
-        <w:t>fairly standard</w:t>
-      </w:r>
-      <w:proofErr w:type="gramEnd"/>
-      <w:r>
-        <w:t xml:space="preserve">. </w:t>
-      </w:r>
-      <w:r>
-        <w:t>Each program may add material to each section in case the standard material requires expanding.</w:t>
-      </w:r>
-      <w:r>
+        <w:t>1.0</w:t>
+      </w:r>
+      <w:r>
+        <w:rPr>
+          <w:rStyle w:val="Heading1Char"/>
+        </w:rPr>
         <w:t xml:space="preserve"> </w:t>
       </w:r>
       <w:r>
-        <w:t>Some information contained within this template may not apply to a specific program</w:t>
-      </w:r>
-      <w:r>
-        <w:t>, in these instances partial paragraphs or the entire paragraph should be removed.</w:t>
-      </w:r>
-      <w:r>
+        <w:rPr>
+          <w:rStyle w:val="Heading1Char"/>
+        </w:rPr>
+        <w:t>{</w:t>
+      </w:r>
+      <w:proofErr w:type="spellStart"/>
+      <w:r>
+        <w:rPr>
+          <w:rStyle w:val="Heading1Char"/>
+        </w:rPr>
+        <w:t>Info.ProgramName</w:t>
+      </w:r>
+      <w:proofErr w:type="spellEnd"/>
+      <w:r>
+        <w:rPr>
+          <w:rStyle w:val="Heading1Char"/>
+        </w:rPr>
+        <w:t>}</w:t>
+      </w:r>
+      <w:r>
+        <w:rPr>
+          <w:rStyle w:val="Heading1Char"/>
+        </w:rPr>
         <w:t xml:space="preserve"> </w:t>
       </w:r>
       <w:r>
-        <w:t>Adjust Table of Contents accordingly.</w:t>
-      </w:r>
-    </w:p>
-    <w:p>
-      <w:pPr>
+        <w:rPr>
+          <w:rStyle w:val="Heading1Char"/>
+        </w:rPr>
+        <w:t>De</w:t>
+      </w:r>
+      <w:r>
+        <w:rPr>
+          <w:rStyle w:val="Heading1Char"/>
+        </w:rPr>
+        <w:t>scription and General Information</w:t>
+      </w:r>
+      <w:bookmarkEnd w:id="0"/>
+      <w:r>
         <w:rPr>
           <w:b/>
-        </w:rPr>
-      </w:pPr>
-      <w:r>
-        <w:t xml:space="preserve"> The first section is for each program’s use in explaining their </w:t>
-      </w:r>
-      <w:r>
-        <w:t>area-of-responsibility</w:t>
-      </w:r>
-      <w:r>
-        <w:t>.</w:t>
-      </w:r>
-      <w:r>
-        <w:t xml:space="preserve"> Refer to Appendix A</w:t>
-      </w:r>
-      <w:r>
-        <w:t xml:space="preserve"> Section 1.0</w:t>
-      </w:r>
-      <w:r>
-        <w:t xml:space="preserve"> in the CAFTOP Handbook</w:t>
-      </w:r>
-      <w:r>
-        <w:t xml:space="preserve"> for detailed instructions for each paragraph</w:t>
-      </w:r>
-      <w:r>
-        <w:t>.</w:t>
-      </w:r>
-      <w:r>
+          <w:bCs/>
+        </w:rPr>
+        <w:t>:</w:t>
+      </w:r>
+      <w:r>
+        <w:rPr>
+          <w:b/>
+        </w:rPr>
         <w:t xml:space="preserve"> </w:t>
       </w:r>
       <w:r>
-        <w:t xml:space="preserve">The </w:t>
-      </w:r>
-      <w:r>
-        <w:t>follow-on</w:t>
-      </w:r>
-      <w:r>
-        <w:t xml:space="preserve"> sections </w:t>
-      </w:r>
-      <w:r>
-        <w:t xml:space="preserve">2.0 through 4.0 </w:t>
-      </w:r>
-      <w:r>
-        <w:t xml:space="preserve">details </w:t>
-      </w:r>
-      <w:r>
-        <w:t xml:space="preserve">the areas of activity to sustain and distribute </w:t>
-      </w:r>
-      <w:r>
-        <w:t xml:space="preserve">the programs </w:t>
-      </w:r>
-      <w:r>
-        <w:t>TOs on an annual basis</w:t>
-      </w:r>
-      <w:r>
-        <w:t>.</w:t>
-      </w:r>
-      <w:r>
-        <w:t xml:space="preserve"> </w:t>
-      </w:r>
-      <w:r>
-        <w:t>General descriptions</w:t>
-      </w:r>
-      <w:r>
-        <w:t xml:space="preserve"> within the template for TOs </w:t>
-      </w:r>
-      <w:r>
-        <w:t>are</w:t>
-      </w:r>
-      <w:r>
-        <w:t xml:space="preserve"> </w:t>
-      </w:r>
-      <w:r>
-        <w:t>t</w:t>
-      </w:r>
-      <w:r>
-        <w:t>ypical for any program in the AF and explain all the activities covered</w:t>
-      </w:r>
-      <w:r>
-        <w:t xml:space="preserve"> for </w:t>
-      </w:r>
-      <w:r>
-        <w:t xml:space="preserve">labor </w:t>
-      </w:r>
-      <w:r>
-        <w:t xml:space="preserve">and </w:t>
-      </w:r>
-      <w:r>
-        <w:t>distribution</w:t>
-      </w:r>
-      <w:r>
-        <w:t>.</w:t>
-      </w:r>
-      <w:r>
-        <w:t xml:space="preserve"> </w:t>
-      </w:r>
-      <w:r>
-        <w:t>Section 3.0 Program Distribution uses the term “</w:t>
-      </w:r>
-      <w:proofErr w:type="gramStart"/>
-      <w:r>
-        <w:t>Non-Mod</w:t>
-      </w:r>
-      <w:proofErr w:type="gramEnd"/>
-      <w:r>
-        <w:t>” which mea</w:t>
-      </w:r>
-      <w:r>
-        <w:t>ns</w:t>
-      </w:r>
-      <w:r>
-        <w:t xml:space="preserve"> “Non-Modification”. The ter</w:t>
-      </w:r>
-      <w:r>
-        <w:t>m</w:t>
-      </w:r>
-      <w:r>
-        <w:t xml:space="preserve"> “</w:t>
-      </w:r>
-      <w:proofErr w:type="gramStart"/>
-      <w:r>
-        <w:t>N</w:t>
-      </w:r>
-      <w:r>
-        <w:t>on-Mod</w:t>
-      </w:r>
-      <w:proofErr w:type="gramEnd"/>
-      <w:r>
-        <w:t>” will be used</w:t>
-      </w:r>
-      <w:r>
-        <w:t xml:space="preserve"> through</w:t>
-      </w:r>
-      <w:r>
-        <w:t xml:space="preserve">-out the template to match the TOIS verbiage. </w:t>
-      </w:r>
-      <w:r>
-        <w:t xml:space="preserve">Section 4.0 are the </w:t>
-      </w:r>
-      <w:r>
-        <w:t xml:space="preserve">special </w:t>
-      </w:r>
-      <w:r>
-        <w:t>projects</w:t>
-      </w:r>
-      <w:r>
-        <w:t xml:space="preserve">, </w:t>
-      </w:r>
-      <w:r>
-        <w:t>i.</w:t>
-      </w:r>
-      <w:r>
-        <w:t>e</w:t>
-      </w:r>
-      <w:r>
-        <w:t xml:space="preserve">. </w:t>
-      </w:r>
-      <w:r>
-        <w:t>Item Unique Identification (</w:t>
-      </w:r>
-      <w:r>
-        <w:t>IUID</w:t>
-      </w:r>
-      <w:r>
-        <w:t>)</w:t>
-      </w:r>
-      <w:r>
-        <w:t xml:space="preserve">, so those </w:t>
-      </w:r>
-      <w:r>
-        <w:t>activities</w:t>
-      </w:r>
-      <w:r>
-        <w:t xml:space="preserve"> </w:t>
-      </w:r>
-      <w:r>
-        <w:t>requirements can be tracked separat</w:t>
-      </w:r>
-      <w:r>
-        <w:t xml:space="preserve">e from </w:t>
-      </w:r>
-      <w:r>
-        <w:t xml:space="preserve">sustainment </w:t>
-      </w:r>
-      <w:r>
-        <w:t>labor and distribution</w:t>
-      </w:r>
-      <w:r>
-        <w:t xml:space="preserve"> activities</w:t>
-      </w:r>
-      <w:r>
-        <w:t>.</w:t>
-      </w:r>
-      <w:r>
-        <w:t xml:space="preserve"> </w:t>
-      </w:r>
-      <w:r>
-        <w:t xml:space="preserve">General </w:t>
-      </w:r>
-      <w:r>
-        <w:t>descriptions</w:t>
-      </w:r>
-      <w:r>
-        <w:t xml:space="preserve"> are to be used throughout the narrative sections</w:t>
-      </w:r>
-      <w:r>
-        <w:t xml:space="preserve"> </w:t>
-      </w:r>
-      <w:r>
-        <w:t xml:space="preserve">2.0 through </w:t>
-      </w:r>
-      <w:r>
-        <w:t>3</w:t>
-      </w:r>
-      <w:r>
-        <w:t>.0</w:t>
-      </w:r>
-      <w:r>
-        <w:t>.</w:t>
-      </w:r>
-      <w:r>
-        <w:t xml:space="preserve"> Ensure the </w:t>
-      </w:r>
-      <w:r>
-        <w:t>program name</w:t>
-      </w:r>
-      <w:r>
-        <w:t xml:space="preserve"> is added to each paragraph</w:t>
-      </w:r>
-      <w:r>
-        <w:t>,</w:t>
-      </w:r>
-      <w:r>
-        <w:t xml:space="preserve"> it will be required within each </w:t>
-      </w:r>
-      <w:r>
-        <w:t>Logistics Requirement</w:t>
-      </w:r>
-      <w:r>
-        <w:t>s</w:t>
-      </w:r>
-      <w:r>
-        <w:t xml:space="preserve"> Determination Process</w:t>
-      </w:r>
-      <w:r>
-        <w:t xml:space="preserve"> (</w:t>
-      </w:r>
-      <w:r>
-        <w:t>LRDP</w:t>
-      </w:r>
-      <w:r>
-        <w:t>)</w:t>
-      </w:r>
-      <w:r>
-        <w:t xml:space="preserve"> tasks</w:t>
-      </w:r>
-      <w:r>
-        <w:t xml:space="preserve">. </w:t>
-      </w:r>
-      <w:r>
-        <w:rPr>
-          <w:b/>
-        </w:rPr>
-        <w:t xml:space="preserve">Purpose </w:t>
-      </w:r>
-      <w:r>
-        <w:rPr>
-          <w:b/>
-        </w:rPr>
-        <w:t>paragraphs should</w:t>
-      </w:r>
-      <w:r>
-        <w:rPr>
-          <w:b/>
-        </w:rPr>
-        <w:t xml:space="preserve"> be removed from the program</w:t>
-      </w:r>
-      <w:r>
-        <w:rPr>
-          <w:b/>
-        </w:rPr>
-        <w:t>’</w:t>
-      </w:r>
-      <w:r>
-        <w:rPr>
-          <w:b/>
-        </w:rPr>
-        <w:t>s final narrative.</w:t>
+        <w:t>{</w:t>
+      </w:r>
+      <w:proofErr w:type="spellStart"/>
+      <w:r>
+        <w:t>Description.Description</w:t>
+      </w:r>
+      <w:proofErr w:type="spellEnd"/>
+      <w:r>
+        <w:t>}</w:t>
       </w:r>
     </w:p>
     <w:p/>
     <w:p>
-      <w:bookmarkStart w:id="0" w:name="_Toc178227884"/>
-      <w:r>
-        <w:rPr>
-          <w:rStyle w:val="Heading1Char"/>
-        </w:rPr>
-        <w:t>1.0</w:t>
-      </w:r>
-      <w:r>
-        <w:rPr>
-          <w:rStyle w:val="Heading1Char"/>
-        </w:rPr>
-        <w:t xml:space="preserve"> </w:t>
-      </w:r>
-      <w:r>
-        <w:rPr>
-          <w:rStyle w:val="Heading1Char"/>
-        </w:rPr>
-        <w:t>{</w:t>
-      </w:r>
-      <w:proofErr w:type="spellStart"/>
-      <w:r>
-        <w:rPr>
-          <w:rStyle w:val="Heading1Char"/>
-        </w:rPr>
-        <w:t>Info.ProgramName</w:t>
-      </w:r>
-      <w:proofErr w:type="spellEnd"/>
-      <w:r>
-        <w:rPr>
-          <w:rStyle w:val="Heading1Char"/>
-        </w:rPr>
-        <w:t>}</w:t>
-      </w:r>
-      <w:r>
-        <w:rPr>
-          <w:rStyle w:val="Heading1Char"/>
-        </w:rPr>
-        <w:t xml:space="preserve"> </w:t>
-      </w:r>
-      <w:r>
-        <w:rPr>
-          <w:rStyle w:val="Heading1Char"/>
-        </w:rPr>
-        <w:t>De</w:t>
-      </w:r>
-      <w:r>
-        <w:rPr>
-          <w:rStyle w:val="Heading1Char"/>
-        </w:rPr>
-        <w:t>scription and General Information</w:t>
-      </w:r>
-      <w:bookmarkEnd w:id="0"/>
+      <w:bookmarkStart w:id="1" w:name="_Toc178311587"/>
+      <w:r>
+        <w:rPr>
+          <w:rStyle w:val="Heading2Char"/>
+        </w:rPr>
+        <w:t>1.1. Introduction</w:t>
+      </w:r>
+      <w:bookmarkEnd w:id="1"/>
       <w:r>
         <w:rPr>
           <w:b/>
@@ -3066,9 +2741,6 @@
         <w:t>:</w:t>
       </w:r>
       <w:r>
-        <w:rPr>
-          <w:b/>
-        </w:rPr>
         <w:t xml:space="preserve"> </w:t>
       </w:r>
       <w:r>
@@ -3076,7 +2748,7 @@
       </w:r>
       <w:proofErr w:type="spellStart"/>
       <w:r>
-        <w:t>Description.Description</w:t>
+        <w:t>Description.Introduction</w:t>
       </w:r>
       <w:proofErr w:type="spellEnd"/>
       <w:r>
@@ -3085,14 +2757,14 @@
     </w:p>
     <w:p/>
     <w:p>
-      <w:bookmarkStart w:id="1" w:name="_Toc178227885"/>
+      <w:bookmarkStart w:id="2" w:name="_Toc178311588"/>
       <w:r>
         <w:rPr>
           <w:rStyle w:val="Heading2Char"/>
         </w:rPr>
-        <w:t>1.1. Introduction</w:t>
-      </w:r>
-      <w:bookmarkEnd w:id="1"/>
+        <w:t>1.2. Sustainment Costs</w:t>
+      </w:r>
+      <w:bookmarkEnd w:id="2"/>
       <w:r>
         <w:rPr>
           <w:b/>
@@ -3104,27 +2776,222 @@
         <w:t xml:space="preserve"> </w:t>
       </w:r>
       <w:r>
+        <w:t>The {</w:t>
+      </w:r>
+      <w:proofErr w:type="spellStart"/>
+      <w:r>
+        <w:t>Info.ProgramName</w:t>
+      </w:r>
+      <w:proofErr w:type="spellEnd"/>
+      <w:r>
+        <w:t xml:space="preserve">} TO sustainment support is provided by </w:t>
+      </w:r>
+      <w:r>
+        <w:t>{#</w:t>
+      </w:r>
+      <w:r>
+        <w:t>Labor</w:t>
+      </w:r>
+      <w:r>
+        <w:t>.LaborType===”organic”}{</w:t>
+      </w:r>
+      <w:r>
+        <w:t>Labor</w:t>
+      </w:r>
+      <w:r>
+        <w:t>.OrganicSupport.Office}{/}{#</w:t>
+      </w:r>
+      <w:r>
+        <w:t>Labor</w:t>
+      </w:r>
+      <w:r>
+        <w:t>.LaborType === “contractor”}{</w:t>
+      </w:r>
+      <w:r>
+        <w:t>Labor</w:t>
+      </w:r>
+      <w:r>
+        <w:t>.ContractorSupport.ContractorName}{/}.</w:t>
+      </w:r>
+      <w:r>
+        <w:t>{#</w:t>
+      </w:r>
+      <w:r>
+        <w:t>Labor</w:t>
+      </w:r>
+      <w:r>
+        <w:t>.LaborType === “contractor”}</w:t>
+      </w:r>
+      <w:r>
+        <w:t xml:space="preserve"> </w:t>
+      </w:r>
+      <w:r>
+        <w:t xml:space="preserve">Estimated Labor Cost is </w:t>
+      </w:r>
+      <w:r>
+        <w:t>$</w:t>
+      </w:r>
+      <w:r>
         <w:t>{</w:t>
       </w:r>
       <w:proofErr w:type="spellStart"/>
       <w:r>
-        <w:t>Description.Introduction</w:t>
+        <w:t>Labor</w:t>
+      </w:r>
+      <w:r>
+        <w:t>.</w:t>
+      </w:r>
+      <w:r>
+        <w:t>ContractorSupport.</w:t>
+      </w:r>
+      <w:r>
+        <w:t>LaborCost</w:t>
       </w:r>
       <w:proofErr w:type="spellEnd"/>
       <w:r>
+        <w:t>}, Contract #{</w:t>
+      </w:r>
+      <w:r>
+        <w:t>Labor</w:t>
+      </w:r>
+      <w:r>
+        <w:t>.</w:t>
+      </w:r>
+      <w:r>
+        <w:t>ContractorSupport.</w:t>
+      </w:r>
+      <w:r>
+        <w:t>ContractNumber} for the TO labor/sustainment. This contract will expire on {</w:t>
+      </w:r>
+      <w:proofErr w:type="gramStart"/>
+      <w:r>
+        <w:t>Labor</w:t>
+      </w:r>
+      <w:r>
+        <w:t>.</w:t>
+      </w:r>
+      <w:r>
+        <w:t>ContractorSupport.</w:t>
+      </w:r>
+      <w:r>
+        <w:t>ContractExpiration</w:t>
+      </w:r>
+      <w:proofErr w:type="gramEnd"/>
+      <w:r>
+        <w:t>}.{/}{#Distribution.</w:t>
+      </w:r>
+      <w:r>
+        <w:t>hasDistCost</w:t>
+      </w:r>
+      <w:r>
+        <w:t xml:space="preserve"> === “no”</w:t>
+      </w:r>
+      <w:r>
         <w:t>}</w:t>
+      </w:r>
+      <w:r>
+        <w:t xml:space="preserve"> </w:t>
+      </w:r>
+      <w:r>
+        <w:t>There are no requirements for distribution all TOs are in digital format and available in ETIMS.</w:t>
+      </w:r>
+      <w:r>
+        <w:t>{/}{#Distribution.</w:t>
+      </w:r>
+      <w:r>
+        <w:t>hasDistCost</w:t>
+      </w:r>
+      <w:r>
+        <w:t xml:space="preserve"> === “yes”} </w:t>
+      </w:r>
+      <w:r>
+        <w:t xml:space="preserve">The total distribution cost is </w:t>
+      </w:r>
+      <w:r>
+        <w:t>$</w:t>
+      </w:r>
+      <w:r>
+        <w:t>{</w:t>
+      </w:r>
+      <w:proofErr w:type="spellStart"/>
+      <w:r>
+        <w:t>Distribution</w:t>
+      </w:r>
+      <w:r>
+        <w:t>.Dist</w:t>
+      </w:r>
+      <w:r>
+        <w:t>Cost</w:t>
+      </w:r>
+      <w:proofErr w:type="spellEnd"/>
+      <w:r>
+        <w:t>}</w:t>
+      </w:r>
+      <w:r>
+        <w:t>.</w:t>
+      </w:r>
+      <w:r>
+        <w:t>{/}</w:t>
       </w:r>
     </w:p>
     <w:p/>
     <w:p>
-      <w:bookmarkStart w:id="2" w:name="_Toc178227886"/>
+      <w:bookmarkStart w:id="3" w:name="_Toc178311589"/>
       <w:r>
         <w:rPr>
           <w:rStyle w:val="Heading2Char"/>
         </w:rPr>
-        <w:t>1.2. Sustainment Costs</w:t>
-      </w:r>
-      <w:bookmarkEnd w:id="2"/>
+        <w:t>1.3</w:t>
+      </w:r>
+      <w:r>
+        <w:rPr>
+          <w:rStyle w:val="Heading2Char"/>
+        </w:rPr>
+        <w:t xml:space="preserve">. </w:t>
+      </w:r>
+      <w:r>
+        <w:rPr>
+          <w:rStyle w:val="Heading2Char"/>
+        </w:rPr>
+        <w:t>T</w:t>
+      </w:r>
+      <w:r>
+        <w:rPr>
+          <w:rStyle w:val="Heading2Char"/>
+        </w:rPr>
+        <w:t xml:space="preserve">echnical </w:t>
+      </w:r>
+      <w:r>
+        <w:rPr>
+          <w:rStyle w:val="Heading2Char"/>
+        </w:rPr>
+        <w:t>O</w:t>
+      </w:r>
+      <w:r>
+        <w:rPr>
+          <w:rStyle w:val="Heading2Char"/>
+        </w:rPr>
+        <w:t xml:space="preserve">rder </w:t>
+      </w:r>
+      <w:r>
+        <w:rPr>
+          <w:rStyle w:val="Heading2Char"/>
+        </w:rPr>
+        <w:t xml:space="preserve">Authoring and </w:t>
+      </w:r>
+      <w:r>
+        <w:rPr>
+          <w:rStyle w:val="Heading2Char"/>
+        </w:rPr>
+        <w:t xml:space="preserve">Publishing </w:t>
+      </w:r>
+      <w:r>
+        <w:rPr>
+          <w:rStyle w:val="Heading2Char"/>
+        </w:rPr>
+        <w:t>(TOAP) Migration Plan</w:t>
+      </w:r>
+      <w:bookmarkEnd w:id="3"/>
       <w:r>
         <w:rPr>
           <w:b/>
@@ -3135,233 +3002,6 @@
       <w:r>
         <w:t xml:space="preserve"> </w:t>
       </w:r>
-      <w:r>
-        <w:t>The {</w:t>
-      </w:r>
-      <w:proofErr w:type="spellStart"/>
-      <w:r>
-        <w:t>Info.ProgramName</w:t>
-      </w:r>
-      <w:proofErr w:type="spellEnd"/>
-      <w:r>
-        <w:t xml:space="preserve">} TO sustainment support is provided by </w:t>
-      </w:r>
-      <w:r>
-        <w:t>{#</w:t>
-      </w:r>
-      <w:r>
-        <w:t>Labor</w:t>
-      </w:r>
-      <w:r>
-        <w:t>.LaborType===”organic”}{</w:t>
-      </w:r>
-      <w:r>
-        <w:t>Labor</w:t>
-      </w:r>
-      <w:r>
-        <w:t>.OrganicSupport.Office}{/}{#</w:t>
-      </w:r>
-      <w:r>
-        <w:t>Labor</w:t>
-      </w:r>
-      <w:r>
-        <w:t>.LaborType === “contractor”}{</w:t>
-      </w:r>
-      <w:r>
-        <w:t>Labor</w:t>
-      </w:r>
-      <w:r>
-        <w:t>.ContractorSupport.ContractorName}{/}.</w:t>
-      </w:r>
-      <w:r>
-        <w:t>{#</w:t>
-      </w:r>
-      <w:r>
-        <w:t>Labor</w:t>
-      </w:r>
-      <w:r>
-        <w:t>.LaborType === “contractor”}</w:t>
-      </w:r>
-      <w:r>
-        <w:t xml:space="preserve"> </w:t>
-      </w:r>
-      <w:r>
-        <w:t xml:space="preserve">Estimated Labor Cost is </w:t>
-      </w:r>
-      <w:r>
-        <w:t>$</w:t>
-      </w:r>
-      <w:r>
-        <w:t>{</w:t>
-      </w:r>
-      <w:proofErr w:type="spellStart"/>
-      <w:r>
-        <w:t>Labor</w:t>
-      </w:r>
-      <w:r>
-        <w:t>.</w:t>
-      </w:r>
-      <w:r>
-        <w:t>ContractorSupport.</w:t>
-      </w:r>
-      <w:r>
-        <w:t>LaborCost</w:t>
-      </w:r>
-      <w:proofErr w:type="spellEnd"/>
-      <w:r>
-        <w:t>}, Contract #{</w:t>
-      </w:r>
-      <w:r>
-        <w:t>Labor</w:t>
-      </w:r>
-      <w:r>
-        <w:t>.</w:t>
-      </w:r>
-      <w:r>
-        <w:t>ContractorSupport.</w:t>
-      </w:r>
-      <w:r>
-        <w:t>ContractNumber} for the TO labor/sustainment. This contract will expire on {</w:t>
-      </w:r>
-      <w:proofErr w:type="gramStart"/>
-      <w:r>
-        <w:t>Labor</w:t>
-      </w:r>
-      <w:r>
-        <w:t>.</w:t>
-      </w:r>
-      <w:r>
-        <w:t>ContractorSupport.</w:t>
-      </w:r>
-      <w:r>
-        <w:t>ContractExpiration</w:t>
-      </w:r>
-      <w:proofErr w:type="gramEnd"/>
-      <w:r>
-        <w:t>}.{/}{#Distribution.</w:t>
-      </w:r>
-      <w:r>
-        <w:t>hasDistCost</w:t>
-      </w:r>
-      <w:r>
-        <w:t xml:space="preserve"> === “no”</w:t>
-      </w:r>
-      <w:r>
-        <w:t>}</w:t>
-      </w:r>
-      <w:r>
-        <w:t xml:space="preserve"> </w:t>
-      </w:r>
-      <w:r>
-        <w:t>There are no requirements for distribution all TOs are in digital format and available in ETIMS.</w:t>
-      </w:r>
-      <w:r>
-        <w:t>{/}{#Distribution.</w:t>
-      </w:r>
-      <w:r>
-        <w:t>hasDistCost</w:t>
-      </w:r>
-      <w:r>
-        <w:t xml:space="preserve"> === “yes”} </w:t>
-      </w:r>
-      <w:r>
-        <w:t xml:space="preserve">The total distribution cost is </w:t>
-      </w:r>
-      <w:r>
-        <w:t>$</w:t>
-      </w:r>
-      <w:r>
-        <w:t>{</w:t>
-      </w:r>
-      <w:proofErr w:type="spellStart"/>
-      <w:r>
-        <w:t>Distribution</w:t>
-      </w:r>
-      <w:r>
-        <w:t>.Dist</w:t>
-      </w:r>
-      <w:r>
-        <w:t>Cost</w:t>
-      </w:r>
-      <w:proofErr w:type="spellEnd"/>
-      <w:r>
-        <w:t>}</w:t>
-      </w:r>
-      <w:r>
-        <w:t>.</w:t>
-      </w:r>
-      <w:r>
-        <w:t>{/}</w:t>
-      </w:r>
-    </w:p>
-    <w:p/>
-    <w:p>
-      <w:bookmarkStart w:id="3" w:name="_Toc178227887"/>
-      <w:r>
-        <w:rPr>
-          <w:rStyle w:val="Heading2Char"/>
-        </w:rPr>
-        <w:t>1.3</w:t>
-      </w:r>
-      <w:r>
-        <w:rPr>
-          <w:rStyle w:val="Heading2Char"/>
-        </w:rPr>
-        <w:t xml:space="preserve">. </w:t>
-      </w:r>
-      <w:r>
-        <w:rPr>
-          <w:rStyle w:val="Heading2Char"/>
-        </w:rPr>
-        <w:t>T</w:t>
-      </w:r>
-      <w:r>
-        <w:rPr>
-          <w:rStyle w:val="Heading2Char"/>
-        </w:rPr>
-        <w:t xml:space="preserve">echnical </w:t>
-      </w:r>
-      <w:r>
-        <w:rPr>
-          <w:rStyle w:val="Heading2Char"/>
-        </w:rPr>
-        <w:t>O</w:t>
-      </w:r>
-      <w:r>
-        <w:rPr>
-          <w:rStyle w:val="Heading2Char"/>
-        </w:rPr>
-        <w:t xml:space="preserve">rder </w:t>
-      </w:r>
-      <w:r>
-        <w:rPr>
-          <w:rStyle w:val="Heading2Char"/>
-        </w:rPr>
-        <w:t xml:space="preserve">Authoring and </w:t>
-      </w:r>
-      <w:r>
-        <w:rPr>
-          <w:rStyle w:val="Heading2Char"/>
-        </w:rPr>
-        <w:t xml:space="preserve">Publishing </w:t>
-      </w:r>
-      <w:r>
-        <w:rPr>
-          <w:rStyle w:val="Heading2Char"/>
-        </w:rPr>
-        <w:t>(TOAP) Migration Plan</w:t>
-      </w:r>
-      <w:bookmarkEnd w:id="3"/>
-      <w:r>
-        <w:rPr>
-          <w:b/>
-          <w:bCs/>
-        </w:rPr>
-        <w:t>:</w:t>
-      </w:r>
-      <w:r>
-        <w:t xml:space="preserve"> </w:t>
-      </w:r>
     </w:p>
     <w:p>
       <w:r>
@@ -3502,11 +3142,7 @@
         <w:t>}</w:t>
       </w:r>
       <w:r>
-        <w:t xml:space="preserve"> </w:t>
-      </w:r>
-      <w:r>
-        <w:lastRenderedPageBreak/>
-        <w:t>Additional </w:t>
+        <w:t xml:space="preserve"> Additional </w:t>
       </w:r>
       <w:r>
         <w:t>{</w:t>
@@ -3681,7 +3317,7 @@
     </w:p>
     <w:p/>
     <w:p>
-      <w:bookmarkStart w:id="4" w:name="_Toc178227888"/>
+      <w:bookmarkStart w:id="4" w:name="_Toc178311590"/>
       <w:r>
         <w:rPr>
           <w:rStyle w:val="Heading2Char"/>
@@ -3836,11 +3472,12 @@
     </w:p>
     <w:p/>
     <w:p>
-      <w:bookmarkStart w:id="5" w:name="_Toc178227889"/>
+      <w:bookmarkStart w:id="5" w:name="_Toc178311591"/>
       <w:r>
         <w:rPr>
           <w:rStyle w:val="Heading2Char"/>
         </w:rPr>
+        <w:lastRenderedPageBreak/>
         <w:t>1.5</w:t>
       </w:r>
       <w:r>
@@ -3960,7 +3597,7 @@
     </w:p>
     <w:p/>
     <w:p>
-      <w:bookmarkStart w:id="6" w:name="_Toc178227890"/>
+      <w:bookmarkStart w:id="6" w:name="_Toc178311592"/>
       <w:r>
         <w:rPr>
           <w:rStyle w:val="Heading2Char"/>
@@ -4011,7 +3648,7 @@
     </w:p>
     <w:p/>
     <w:p>
-      <w:bookmarkStart w:id="7" w:name="_Toc178227891"/>
+      <w:bookmarkStart w:id="7" w:name="_Toc178311593"/>
       <w:r>
         <w:rPr>
           <w:rStyle w:val="Heading2Char"/>
@@ -4214,7 +3851,7 @@
     </w:p>
     <w:p/>
     <w:p>
-      <w:bookmarkStart w:id="8" w:name="_Toc178227892"/>
+      <w:bookmarkStart w:id="8" w:name="_Toc178311594"/>
       <w:r>
         <w:rPr>
           <w:rStyle w:val="Heading2Char"/>
@@ -4277,7 +3914,7 @@
         </w:tabs>
         <w:ind w:left="0" w:firstLine="0"/>
       </w:pPr>
-      <w:bookmarkStart w:id="9" w:name="_Toc178227893"/>
+      <w:bookmarkStart w:id="9" w:name="_Toc178311595"/>
       <w:r>
         <w:rPr>
           <w:rStyle w:val="Heading1Char"/>
@@ -4374,7 +4011,7 @@
         </w:tabs>
         <w:ind w:left="0" w:firstLine="0"/>
       </w:pPr>
-      <w:bookmarkStart w:id="10" w:name="_Toc178227894"/>
+      <w:bookmarkStart w:id="10" w:name="_Toc178311596"/>
       <w:r>
         <w:rPr>
           <w:rStyle w:val="Heading2Char"/>
@@ -4457,11 +4094,7 @@
         <w:t xml:space="preserve"> </w:t>
       </w:r>
       <w:r>
-        <w:t xml:space="preserve">Sustainment </w:t>
-      </w:r>
-      <w:r>
-        <w:lastRenderedPageBreak/>
-        <w:t>identifies requirements related to labor for the creation of TO updates resulting from recommended change</w:t>
+        <w:t>Sustainment identifies requirements related to labor for the creation of TO updates resulting from recommended change</w:t>
       </w:r>
       <w:r>
         <w:t>s</w:t>
@@ -4512,7 +4145,7 @@
         </w:tabs>
         <w:ind w:left="0" w:firstLine="0"/>
       </w:pPr>
-      <w:bookmarkStart w:id="11" w:name="_Toc178227895"/>
+      <w:bookmarkStart w:id="11" w:name="_Toc178311597"/>
       <w:r>
         <w:rPr>
           <w:rStyle w:val="Heading2Char"/>
@@ -4691,6 +4324,7 @@
     </w:p>
     <w:p>
       <w:r>
+        <w:lastRenderedPageBreak/>
         <w:t>{#Labor.MILSTD3048Status === “current” || Labor.MILSTD3048Status === “plan”}</w:t>
       </w:r>
     </w:p>
@@ -4707,7 +4341,7 @@
         </w:tabs>
         <w:ind w:left="0" w:firstLine="0"/>
       </w:pPr>
-      <w:bookmarkStart w:id="12" w:name="_Toc178227896"/>
+      <w:bookmarkStart w:id="12" w:name="_Toc178311598"/>
       <w:r>
         <w:rPr>
           <w:rStyle w:val="Heading2Char"/>
@@ -4976,7 +4610,7 @@
         </w:tabs>
         <w:ind w:left="0" w:firstLine="0"/>
       </w:pPr>
-      <w:bookmarkStart w:id="13" w:name="_Toc178227897"/>
+      <w:bookmarkStart w:id="13" w:name="_Toc178311599"/>
       <w:r>
         <w:rPr>
           <w:rStyle w:val="Heading2Char"/>
@@ -4999,11 +4633,7 @@
       </w:r>
       <w:bookmarkEnd w:id="13"/>
       <w:r>
-        <w:t xml:space="preserve"> task provides labor associated with the sustainment of Technical Orders (TO) to ensure the most </w:t>
-      </w:r>
-      <w:r>
-        <w:lastRenderedPageBreak/>
-        <w:t xml:space="preserve">current version of TO documents are available and accurately archived. This includes conversion of engineering drawings into text searchable .PDF files, sustainment of parts configuration data extracted from Illustrated Parts Breakdown (IPB) TOs to include conversion, validation, and identification of errors to ensure data extracted from new IPB TOs is captured, sustained, and updated for the Applications, Programs, and Indentures (API/D200F) databases. Contract labor to sustain systems utilized by the AF to manage sustainment, such as </w:t>
+        <w:t xml:space="preserve"> task provides labor associated with the sustainment of Technical Orders (TO) to ensure the most current version of TO documents are available and accurately archived. This includes conversion of engineering drawings into text searchable .PDF files, sustainment of parts configuration data extracted from Illustrated Parts Breakdown (IPB) TOs to include conversion, validation, and identification of errors to ensure data extracted from new IPB TOs is captured, sustained, and updated for the Applications, Programs, and Indentures (API/D200F) databases. Contract labor to sustain systems utilized by the AF to manage sustainment, such as </w:t>
       </w:r>
       <w:proofErr w:type="spellStart"/>
       <w:r>
@@ -5039,7 +4669,11 @@
       </w:r>
       <w:proofErr w:type="spellEnd"/>
       <w:r>
-        <w:t xml:space="preserve">} technical data, the Operational Safety, Suitability, and Effectiveness (OSS&amp;E) of the mission is drastically put at risk. A reduced level of support would create an unacceptable risk to life, health, property, mission capability and the environment. This support maintains the accuracy and consistency of TOs available to users. Without technically accurate data, full mission capability cannot be realized at field level. This task follows guidance provided by AFI 63-101/20-101 which requires that current, valid, verified TOs and technical data must be provided that clearly identifies procedures and requirements necessary to preserve OSS&amp;E baselines and to diagnose, repair, calibrate, operate, and test systems or end items. </w:t>
+        <w:t xml:space="preserve">} technical data, the Operational Safety, Suitability, and Effectiveness (OSS&amp;E) of the mission is drastically put at risk. A reduced level of support would create an unacceptable risk to life, health, property, mission capability and the environment. This support maintains the accuracy and consistency of TOs available to users. Without technically accurate data, full mission capability cannot be realized at field level. This task follows guidance provided by AFI 63-101/20-101 which requires that current, valid, </w:t>
+      </w:r>
+      <w:r>
+        <w:lastRenderedPageBreak/>
+        <w:t xml:space="preserve">verified TOs and technical data must be provided that clearly identifies procedures and requirements necessary to preserve OSS&amp;E baselines and to diagnose, repair, calibrate, operate, and test systems or end items. </w:t>
       </w:r>
     </w:p>
     <w:p/>
@@ -5055,7 +4689,7 @@
         </w:tabs>
         <w:ind w:left="0" w:firstLine="0"/>
       </w:pPr>
-      <w:bookmarkStart w:id="14" w:name="_Toc178227898"/>
+      <w:bookmarkStart w:id="14" w:name="_Toc178311600"/>
       <w:r>
         <w:rPr>
           <w:rStyle w:val="Heading2Char"/>
@@ -5090,11 +4724,7 @@
         <w:t>Impact Statement:</w:t>
       </w:r>
       <w:r>
-        <w:t xml:space="preserve"> This task follows guidance provided by AFI 63-101/20-101 which requires that current, valid, verified TOs and technical data must be provided that clearly identifies procedures and requirements necessary to preserve OSS&amp;E baselines and to diagnose, repair, calibrate, operate, and test systems or end items. Without full support, the technical data and the OSS&amp;E of the mission is drastically put at risk. A reduced level of </w:t>
-      </w:r>
-      <w:r>
-        <w:lastRenderedPageBreak/>
-        <w:t xml:space="preserve">support would create an unacceptable risk to life, health, property, mission capability and the environment. This support maintains the accuracy and consistency of TOs available to users. Without technically accurate data, full mission capability cannot be realized at field </w:t>
+        <w:t xml:space="preserve"> This task follows guidance provided by AFI 63-101/20-101 which requires that current, valid, verified TOs and technical data must be provided that clearly identifies procedures and requirements necessary to preserve OSS&amp;E baselines and to diagnose, repair, calibrate, operate, and test systems or end items. Without full support, the technical data and the OSS&amp;E of the mission is drastically put at risk. A reduced level of support would create an unacceptable risk to life, health, property, mission capability and the environment. This support maintains the accuracy and consistency of TOs available to users. Without technically accurate data, full mission capability cannot be realized at field </w:t>
       </w:r>
       <w:proofErr w:type="gramStart"/>
       <w:r>
@@ -5126,7 +4756,7 @@
         </w:tabs>
         <w:ind w:left="0" w:firstLine="0"/>
       </w:pPr>
-      <w:bookmarkStart w:id="15" w:name="_Toc178227899"/>
+      <w:bookmarkStart w:id="15" w:name="_Toc178311601"/>
       <w:r>
         <w:rPr>
           <w:rStyle w:val="Heading2Char"/>
@@ -5218,7 +4848,7 @@
         </w:tabs>
         <w:ind w:left="0" w:firstLine="0"/>
       </w:pPr>
-      <w:bookmarkStart w:id="16" w:name="_Toc178227900"/>
+      <w:bookmarkStart w:id="16" w:name="_Toc178311602"/>
       <w:r>
         <w:rPr>
           <w:rStyle w:val="Heading1Char"/>
@@ -5411,7 +5041,11 @@
       </w:r>
       <w:proofErr w:type="spellEnd"/>
       <w:r>
-        <w:t xml:space="preserve"> === 0}There are no distribution requirements for </w:t>
+        <w:t xml:space="preserve"> </w:t>
+      </w:r>
+      <w:r>
+        <w:lastRenderedPageBreak/>
+        <w:t xml:space="preserve">=== 0}There are no distribution requirements for </w:t>
       </w:r>
       <w:r>
         <w:t>{</w:t>
@@ -5493,7 +5127,7 @@
         </w:rPr>
         <w:t xml:space="preserve"> </w:t>
       </w:r>
-      <w:bookmarkStart w:id="17" w:name="_Toc178227901"/>
+      <w:bookmarkStart w:id="17" w:name="_Toc178311603"/>
       <w:r>
         <w:rPr>
           <w:rStyle w:val="Heading2Char"/>
@@ -5833,11 +5467,7 @@
         <w:t xml:space="preserve">, which could result in safety and operational capabilities of various aircraft because the field and depot generated </w:t>
       </w:r>
       <w:r>
-        <w:t xml:space="preserve">recommended </w:t>
-      </w:r>
-      <w:r>
-        <w:lastRenderedPageBreak/>
-        <w:t>change</w:t>
+        <w:t>recommended change</w:t>
       </w:r>
       <w:r>
         <w:t>s</w:t>
@@ -5886,7 +5516,7 @@
         </w:tabs>
         <w:ind w:left="0" w:firstLine="0"/>
       </w:pPr>
-      <w:bookmarkStart w:id="18" w:name="_Toc178227902"/>
+      <w:bookmarkStart w:id="18" w:name="_Toc178311604"/>
       <w:r>
         <w:rPr>
           <w:rStyle w:val="Heading2Char"/>
@@ -6183,6 +5813,7 @@
     <w:p/>
     <w:p>
       <w:r>
+        <w:lastRenderedPageBreak/>
         <w:t>{</w:t>
       </w:r>
       <w:proofErr w:type="gramStart"/>
@@ -6215,7 +5846,7 @@
         </w:tabs>
         <w:ind w:left="0" w:firstLine="0"/>
       </w:pPr>
-      <w:bookmarkStart w:id="19" w:name="_Toc178227903"/>
+      <w:bookmarkStart w:id="19" w:name="_Toc178311605"/>
       <w:r>
         <w:rPr>
           <w:rStyle w:val="Heading2Char"/>
@@ -6664,7 +6295,7 @@
           <w:b/>
         </w:rPr>
       </w:pPr>
-      <w:bookmarkStart w:id="20" w:name="_Toc178227904"/>
+      <w:bookmarkStart w:id="20" w:name="_Toc178311606"/>
       <w:r>
         <w:rPr>
           <w:rStyle w:val="Heading1Char"/>
@@ -6726,12 +6357,11 @@
           <w:numId w:val="23"/>
         </w:numPr>
       </w:pPr>
-      <w:bookmarkStart w:id="21" w:name="_Toc178227905"/>
+      <w:bookmarkStart w:id="21" w:name="_Toc178311607"/>
       <w:r>
         <w:rPr>
           <w:rStyle w:val="Heading1Char"/>
         </w:rPr>
-        <w:lastRenderedPageBreak/>
         <w:t xml:space="preserve">LRDP </w:t>
       </w:r>
       <w:r>
@@ -11291,6 +10921,7 @@
   <w:style w:type="character" w:default="1" w:styleId="DefaultParagraphFont">
     <w:name w:val="Default Paragraph Font"/>
     <w:uiPriority w:val="1"/>
+    <w:semiHidden/>
     <w:unhideWhenUsed/>
   </w:style>
   <w:style w:type="table" w:default="1" w:styleId="TableNormal">
@@ -11935,25 +11566,6 @@
 </file>
 
 <file path=customXml/item1.xml><?xml version="1.0" encoding="utf-8"?>
-<?mso-contentType ?>
-<FormTemplates xmlns="http://schemas.microsoft.com/sharepoint/v3/contenttype/forms">
-  <Display>DocumentLibraryForm</Display>
-  <Edit>DocumentLibraryForm</Edit>
-  <New>DocumentLibraryForm</New>
-</FormTemplates>
-</file>
-
-<file path=customXml/item2.xml><?xml version="1.0" encoding="utf-8"?>
-<b:Sources xmlns:b="http://schemas.openxmlformats.org/officeDocument/2006/bibliography" xmlns="http://schemas.openxmlformats.org/officeDocument/2006/bibliography" SelectedStyle="\APA.XSL" StyleName="APA"/>
-</file>
-
-<file path=customXml/item3.xml><?xml version="1.0" encoding="utf-8"?>
-<p:properties xmlns:p="http://schemas.microsoft.com/office/2006/metadata/properties" xmlns:xsi="http://www.w3.org/2001/XMLSchema-instance">
-  <documentManagement/>
-</p:properties>
-</file>
-
-<file path=customXml/item4.xml><?xml version="1.0" encoding="utf-8"?>
 <ct:contentTypeSchema xmlns:ct="http://schemas.microsoft.com/office/2006/metadata/contentType" xmlns:ma="http://schemas.microsoft.com/office/2006/metadata/properties/metaAttributes" ct:_="" ma:_="" ma:contentTypeName="Document" ma:contentTypeID="0x010100A253B644FCFAD7409EBAFCD290AA2418" ma:contentTypeVersion="8" ma:contentTypeDescription="Create a new document." ma:contentTypeScope="" ma:versionID="5be701be97b5a7d030840f97951bd63f">
   <xsd:schema xmlns:xsd="http://www.w3.org/2001/XMLSchema" xmlns:xs="http://www.w3.org/2001/XMLSchema" xmlns:p="http://schemas.microsoft.com/office/2006/metadata/properties" xmlns:ns2="92ee4270-9d09-435c-8163-9480e84d542c" targetNamespace="http://schemas.microsoft.com/office/2006/metadata/properties" ma:root="true" ma:fieldsID="e754431ea33e719513553115a5b5b6cf" ns2:_="">
     <xsd:import namespace="92ee4270-9d09-435c-8163-9480e84d542c"/>
@@ -12121,31 +11733,26 @@
 </ct:contentTypeSchema>
 </file>
 
-<file path=customXml/itemProps1.xml><?xml version="1.0" encoding="utf-8"?>
-<ds:datastoreItem xmlns:ds="http://schemas.openxmlformats.org/officeDocument/2006/customXml" ds:itemID="{ABE91D9D-E230-4D73-BAA6-EE83D801CFC1}">
-  <ds:schemaRefs>
-    <ds:schemaRef ds:uri="http://schemas.microsoft.com/sharepoint/v3/contenttype/forms"/>
-  </ds:schemaRefs>
-</ds:datastoreItem>
+<file path=customXml/item2.xml><?xml version="1.0" encoding="utf-8"?>
+<p:properties xmlns:p="http://schemas.microsoft.com/office/2006/metadata/properties" xmlns:xsi="http://www.w3.org/2001/XMLSchema-instance">
+  <documentManagement/>
+</p:properties>
 </file>
 
-<file path=customXml/itemProps2.xml><?xml version="1.0" encoding="utf-8"?>
-<ds:datastoreItem xmlns:ds="http://schemas.openxmlformats.org/officeDocument/2006/customXml" ds:itemID="{A976FBD8-E2B1-46C0-ACBB-B920108BE5B2}">
-  <ds:schemaRefs>
-    <ds:schemaRef ds:uri="http://schemas.openxmlformats.org/officeDocument/2006/bibliography"/>
-  </ds:schemaRefs>
-</ds:datastoreItem>
+<file path=customXml/item3.xml><?xml version="1.0" encoding="utf-8"?>
+<b:Sources xmlns:b="http://schemas.openxmlformats.org/officeDocument/2006/bibliography" xmlns="http://schemas.openxmlformats.org/officeDocument/2006/bibliography" SelectedStyle="\APA.XSL" StyleName="APA"/>
 </file>
 
-<file path=customXml/itemProps3.xml><?xml version="1.0" encoding="utf-8"?>
-<ds:datastoreItem xmlns:ds="http://schemas.openxmlformats.org/officeDocument/2006/customXml" ds:itemID="{F19E182A-E278-49AC-A58D-A3181FBB2975}">
-  <ds:schemaRefs>
-    <ds:schemaRef ds:uri="http://schemas.microsoft.com/office/2006/metadata/properties"/>
-  </ds:schemaRefs>
-</ds:datastoreItem>
+<file path=customXml/item4.xml><?xml version="1.0" encoding="utf-8"?>
+<?mso-contentType ?>
+<FormTemplates xmlns="http://schemas.microsoft.com/sharepoint/v3/contenttype/forms">
+  <Display>DocumentLibraryForm</Display>
+  <Edit>DocumentLibraryForm</Edit>
+  <New>DocumentLibraryForm</New>
+</FormTemplates>
 </file>
 
-<file path=customXml/itemProps4.xml><?xml version="1.0" encoding="utf-8"?>
+<file path=customXml/itemProps1.xml><?xml version="1.0" encoding="utf-8"?>
 <ds:datastoreItem xmlns:ds="http://schemas.openxmlformats.org/officeDocument/2006/customXml" ds:itemID="{604E41F5-B545-4AA3-AFA7-16798CC9766F}">
   <ds:schemaRefs>
     <ds:schemaRef ds:uri="http://schemas.microsoft.com/office/2006/metadata/contentType"/>
@@ -12163,6 +11770,30 @@
 </ds:datastoreItem>
 </file>
 
+<file path=customXml/itemProps2.xml><?xml version="1.0" encoding="utf-8"?>
+<ds:datastoreItem xmlns:ds="http://schemas.openxmlformats.org/officeDocument/2006/customXml" ds:itemID="{F19E182A-E278-49AC-A58D-A3181FBB2975}">
+  <ds:schemaRefs>
+    <ds:schemaRef ds:uri="http://schemas.microsoft.com/office/2006/metadata/properties"/>
+  </ds:schemaRefs>
+</ds:datastoreItem>
+</file>
+
+<file path=customXml/itemProps3.xml><?xml version="1.0" encoding="utf-8"?>
+<ds:datastoreItem xmlns:ds="http://schemas.openxmlformats.org/officeDocument/2006/customXml" ds:itemID="{A976FBD8-E2B1-46C0-ACBB-B920108BE5B2}">
+  <ds:schemaRefs>
+    <ds:schemaRef ds:uri="http://schemas.openxmlformats.org/officeDocument/2006/bibliography"/>
+  </ds:schemaRefs>
+</ds:datastoreItem>
+</file>
+
+<file path=customXml/itemProps4.xml><?xml version="1.0" encoding="utf-8"?>
+<ds:datastoreItem xmlns:ds="http://schemas.openxmlformats.org/officeDocument/2006/customXml" ds:itemID="{ABE91D9D-E230-4D73-BAA6-EE83D801CFC1}">
+  <ds:schemaRefs>
+    <ds:schemaRef ds:uri="http://schemas.microsoft.com/sharepoint/v3/contenttype/forms"/>
+  </ds:schemaRefs>
+</ds:datastoreItem>
+</file>
+
 <file path=docMetadata/LabelInfo.xml><?xml version="1.0" encoding="utf-8"?>
 <clbl:labelList xmlns:clbl="http://schemas.microsoft.com/office/2020/mipLabelMetadata">
   <clbl:label id="{8331b18d-2d87-48ef-a35f-ac8818ebf9b4}" enabled="0" method="" siteId="{8331b18d-2d87-48ef-a35f-ac8818ebf9b4}" removed="1"/>

</xml_diff>

<commit_message>
Add section 4.0 Improvements to document
</commit_message>
<xml_diff>
--- a/public/CAFTOP_Template.docx
+++ b/public/CAFTOP_Template.docx
@@ -696,16 +696,7 @@
                 <w:sz w:val="28"/>
                 <w:szCs w:val="28"/>
               </w:rPr>
-              <w:t>{</w:t>
-            </w:r>
-            <w:proofErr w:type="gramStart"/>
-            <w:r>
-              <w:rPr>
-                <w:rFonts w:ascii="Times New Roman" w:eastAsiaTheme="majorEastAsia" w:hAnsi="Times New Roman"/>
-                <w:sz w:val="28"/>
-                <w:szCs w:val="28"/>
-              </w:rPr>
-              <w:t>/}</w:t>
+              <w:t>{/}</w:t>
             </w:r>
             <w:r>
               <w:rPr>
@@ -713,16 +704,7 @@
                 <w:sz w:val="28"/>
                 <w:szCs w:val="28"/>
               </w:rPr>
-              <w:t>{</w:t>
-            </w:r>
-            <w:proofErr w:type="gramEnd"/>
-            <w:r>
-              <w:rPr>
-                <w:rFonts w:ascii="Times New Roman" w:eastAsiaTheme="majorEastAsia" w:hAnsi="Times New Roman"/>
-                <w:sz w:val="28"/>
-                <w:szCs w:val="28"/>
-              </w:rPr>
-              <w:t>#Info.TechOrderManagers}</w:t>
+              <w:t>{#Info.TechOrderManagers}</w:t>
             </w:r>
           </w:p>
           <w:p>
@@ -927,7 +909,7 @@
         </w:rPr>
         <w:fldChar w:fldCharType="separate"/>
       </w:r>
-      <w:hyperlink w:anchor="_Toc178311586" w:history="1">
+      <w:hyperlink w:anchor="_Toc178313307" w:history="1">
         <w:r>
           <w:rPr>
             <w:rStyle w:val="Hyperlink"/>
@@ -954,7 +936,7 @@
             <w:noProof/>
             <w:webHidden/>
           </w:rPr>
-          <w:instrText xml:space="preserve"> PAGEREF _Toc178311586 \h </w:instrText>
+          <w:instrText xml:space="preserve"> PAGEREF _Toc178313307 \h </w:instrText>
         </w:r>
         <w:r>
           <w:rPr>
@@ -995,7 +977,7 @@
           <w14:ligatures w14:val="standardContextual"/>
         </w:rPr>
       </w:pPr>
-      <w:hyperlink w:anchor="_Toc178311587" w:history="1">
+      <w:hyperlink w:anchor="_Toc178313308" w:history="1">
         <w:r>
           <w:rPr>
             <w:rStyle w:val="Hyperlink"/>
@@ -1022,7 +1004,7 @@
             <w:noProof/>
             <w:webHidden/>
           </w:rPr>
-          <w:instrText xml:space="preserve"> PAGEREF _Toc178311587 \h </w:instrText>
+          <w:instrText xml:space="preserve"> PAGEREF _Toc178313308 \h </w:instrText>
         </w:r>
         <w:r>
           <w:rPr>
@@ -1063,7 +1045,7 @@
           <w14:ligatures w14:val="standardContextual"/>
         </w:rPr>
       </w:pPr>
-      <w:hyperlink w:anchor="_Toc178311588" w:history="1">
+      <w:hyperlink w:anchor="_Toc178313309" w:history="1">
         <w:r>
           <w:rPr>
             <w:rStyle w:val="Hyperlink"/>
@@ -1090,7 +1072,7 @@
             <w:noProof/>
             <w:webHidden/>
           </w:rPr>
-          <w:instrText xml:space="preserve"> PAGEREF _Toc178311588 \h </w:instrText>
+          <w:instrText xml:space="preserve"> PAGEREF _Toc178313309 \h </w:instrText>
         </w:r>
         <w:r>
           <w:rPr>
@@ -1131,7 +1113,7 @@
           <w14:ligatures w14:val="standardContextual"/>
         </w:rPr>
       </w:pPr>
-      <w:hyperlink w:anchor="_Toc178311589" w:history="1">
+      <w:hyperlink w:anchor="_Toc178313310" w:history="1">
         <w:r>
           <w:rPr>
             <w:rStyle w:val="Hyperlink"/>
@@ -1158,7 +1140,7 @@
             <w:noProof/>
             <w:webHidden/>
           </w:rPr>
-          <w:instrText xml:space="preserve"> PAGEREF _Toc178311589 \h </w:instrText>
+          <w:instrText xml:space="preserve"> PAGEREF _Toc178313310 \h </w:instrText>
         </w:r>
         <w:r>
           <w:rPr>
@@ -1199,7 +1181,7 @@
           <w14:ligatures w14:val="standardContextual"/>
         </w:rPr>
       </w:pPr>
-      <w:hyperlink w:anchor="_Toc178311590" w:history="1">
+      <w:hyperlink w:anchor="_Toc178313311" w:history="1">
         <w:r>
           <w:rPr>
             <w:rStyle w:val="Hyperlink"/>
@@ -1226,7 +1208,7 @@
             <w:noProof/>
             <w:webHidden/>
           </w:rPr>
-          <w:instrText xml:space="preserve"> PAGEREF _Toc178311590 \h </w:instrText>
+          <w:instrText xml:space="preserve"> PAGEREF _Toc178313311 \h </w:instrText>
         </w:r>
         <w:r>
           <w:rPr>
@@ -1267,7 +1249,7 @@
           <w14:ligatures w14:val="standardContextual"/>
         </w:rPr>
       </w:pPr>
-      <w:hyperlink w:anchor="_Toc178311591" w:history="1">
+      <w:hyperlink w:anchor="_Toc178313312" w:history="1">
         <w:r>
           <w:rPr>
             <w:rStyle w:val="Hyperlink"/>
@@ -1294,7 +1276,7 @@
             <w:noProof/>
             <w:webHidden/>
           </w:rPr>
-          <w:instrText xml:space="preserve"> PAGEREF _Toc178311591 \h </w:instrText>
+          <w:instrText xml:space="preserve"> PAGEREF _Toc178313312 \h </w:instrText>
         </w:r>
         <w:r>
           <w:rPr>
@@ -1335,7 +1317,7 @@
           <w14:ligatures w14:val="standardContextual"/>
         </w:rPr>
       </w:pPr>
-      <w:hyperlink w:anchor="_Toc178311592" w:history="1">
+      <w:hyperlink w:anchor="_Toc178313313" w:history="1">
         <w:r>
           <w:rPr>
             <w:rStyle w:val="Hyperlink"/>
@@ -1362,7 +1344,7 @@
             <w:noProof/>
             <w:webHidden/>
           </w:rPr>
-          <w:instrText xml:space="preserve"> PAGEREF _Toc178311592 \h </w:instrText>
+          <w:instrText xml:space="preserve"> PAGEREF _Toc178313313 \h </w:instrText>
         </w:r>
         <w:r>
           <w:rPr>
@@ -1403,7 +1385,7 @@
           <w14:ligatures w14:val="standardContextual"/>
         </w:rPr>
       </w:pPr>
-      <w:hyperlink w:anchor="_Toc178311593" w:history="1">
+      <w:hyperlink w:anchor="_Toc178313314" w:history="1">
         <w:r>
           <w:rPr>
             <w:rStyle w:val="Hyperlink"/>
@@ -1430,7 +1412,7 @@
             <w:noProof/>
             <w:webHidden/>
           </w:rPr>
-          <w:instrText xml:space="preserve"> PAGEREF _Toc178311593 \h </w:instrText>
+          <w:instrText xml:space="preserve"> PAGEREF _Toc178313314 \h </w:instrText>
         </w:r>
         <w:r>
           <w:rPr>
@@ -1471,7 +1453,7 @@
           <w14:ligatures w14:val="standardContextual"/>
         </w:rPr>
       </w:pPr>
-      <w:hyperlink w:anchor="_Toc178311594" w:history="1">
+      <w:hyperlink w:anchor="_Toc178313315" w:history="1">
         <w:r>
           <w:rPr>
             <w:rStyle w:val="Hyperlink"/>
@@ -1498,7 +1480,7 @@
             <w:noProof/>
             <w:webHidden/>
           </w:rPr>
-          <w:instrText xml:space="preserve"> PAGEREF _Toc178311594 \h </w:instrText>
+          <w:instrText xml:space="preserve"> PAGEREF _Toc178313315 \h </w:instrText>
         </w:r>
         <w:r>
           <w:rPr>
@@ -1540,7 +1522,7 @@
           <w14:ligatures w14:val="standardContextual"/>
         </w:rPr>
       </w:pPr>
-      <w:hyperlink w:anchor="_Toc178311595" w:history="1">
+      <w:hyperlink w:anchor="_Toc178313316" w:history="1">
         <w:r>
           <w:rPr>
             <w:rStyle w:val="Hyperlink"/>
@@ -1584,7 +1566,7 @@
             <w:noProof/>
             <w:webHidden/>
           </w:rPr>
-          <w:instrText xml:space="preserve"> PAGEREF _Toc178311595 \h </w:instrText>
+          <w:instrText xml:space="preserve"> PAGEREF _Toc178313316 \h </w:instrText>
         </w:r>
         <w:r>
           <w:rPr>
@@ -1625,7 +1607,7 @@
           <w14:ligatures w14:val="standardContextual"/>
         </w:rPr>
       </w:pPr>
-      <w:hyperlink w:anchor="_Toc178311596" w:history="1">
+      <w:hyperlink w:anchor="_Toc178313317" w:history="1">
         <w:r>
           <w:rPr>
             <w:rStyle w:val="Hyperlink"/>
@@ -1668,7 +1650,7 @@
             <w:noProof/>
             <w:webHidden/>
           </w:rPr>
-          <w:instrText xml:space="preserve"> PAGEREF _Toc178311596 \h </w:instrText>
+          <w:instrText xml:space="preserve"> PAGEREF _Toc178313317 \h </w:instrText>
         </w:r>
         <w:r>
           <w:rPr>
@@ -1709,7 +1691,7 @@
           <w14:ligatures w14:val="standardContextual"/>
         </w:rPr>
       </w:pPr>
-      <w:hyperlink w:anchor="_Toc178311597" w:history="1">
+      <w:hyperlink w:anchor="_Toc178313318" w:history="1">
         <w:r>
           <w:rPr>
             <w:rStyle w:val="Hyperlink"/>
@@ -1752,7 +1734,7 @@
             <w:noProof/>
             <w:webHidden/>
           </w:rPr>
-          <w:instrText xml:space="preserve"> PAGEREF _Toc178311597 \h </w:instrText>
+          <w:instrText xml:space="preserve"> PAGEREF _Toc178313318 \h </w:instrText>
         </w:r>
         <w:r>
           <w:rPr>
@@ -1793,7 +1775,7 @@
           <w14:ligatures w14:val="standardContextual"/>
         </w:rPr>
       </w:pPr>
-      <w:hyperlink w:anchor="_Toc178311598" w:history="1">
+      <w:hyperlink w:anchor="_Toc178313319" w:history="1">
         <w:r>
           <w:rPr>
             <w:rStyle w:val="Hyperlink"/>
@@ -1836,7 +1818,7 @@
             <w:noProof/>
             <w:webHidden/>
           </w:rPr>
-          <w:instrText xml:space="preserve"> PAGEREF _Toc178311598 \h </w:instrText>
+          <w:instrText xml:space="preserve"> PAGEREF _Toc178313319 \h </w:instrText>
         </w:r>
         <w:r>
           <w:rPr>
@@ -1877,7 +1859,7 @@
           <w14:ligatures w14:val="standardContextual"/>
         </w:rPr>
       </w:pPr>
-      <w:hyperlink w:anchor="_Toc178311599" w:history="1">
+      <w:hyperlink w:anchor="_Toc178313320" w:history="1">
         <w:r>
           <w:rPr>
             <w:rStyle w:val="Hyperlink"/>
@@ -1920,7 +1902,7 @@
             <w:noProof/>
             <w:webHidden/>
           </w:rPr>
-          <w:instrText xml:space="preserve"> PAGEREF _Toc178311599 \h </w:instrText>
+          <w:instrText xml:space="preserve"> PAGEREF _Toc178313320 \h </w:instrText>
         </w:r>
         <w:r>
           <w:rPr>
@@ -1961,7 +1943,7 @@
           <w14:ligatures w14:val="standardContextual"/>
         </w:rPr>
       </w:pPr>
-      <w:hyperlink w:anchor="_Toc178311600" w:history="1">
+      <w:hyperlink w:anchor="_Toc178313321" w:history="1">
         <w:r>
           <w:rPr>
             <w:rStyle w:val="Hyperlink"/>
@@ -2004,7 +1986,7 @@
             <w:noProof/>
             <w:webHidden/>
           </w:rPr>
-          <w:instrText xml:space="preserve"> PAGEREF _Toc178311600 \h </w:instrText>
+          <w:instrText xml:space="preserve"> PAGEREF _Toc178313321 \h </w:instrText>
         </w:r>
         <w:r>
           <w:rPr>
@@ -2045,7 +2027,7 @@
           <w14:ligatures w14:val="standardContextual"/>
         </w:rPr>
       </w:pPr>
-      <w:hyperlink w:anchor="_Toc178311601" w:history="1">
+      <w:hyperlink w:anchor="_Toc178313322" w:history="1">
         <w:r>
           <w:rPr>
             <w:rStyle w:val="Hyperlink"/>
@@ -2088,7 +2070,7 @@
             <w:noProof/>
             <w:webHidden/>
           </w:rPr>
-          <w:instrText xml:space="preserve"> PAGEREF _Toc178311601 \h </w:instrText>
+          <w:instrText xml:space="preserve"> PAGEREF _Toc178313322 \h </w:instrText>
         </w:r>
         <w:r>
           <w:rPr>
@@ -2130,7 +2112,7 @@
           <w14:ligatures w14:val="standardContextual"/>
         </w:rPr>
       </w:pPr>
-      <w:hyperlink w:anchor="_Toc178311602" w:history="1">
+      <w:hyperlink w:anchor="_Toc178313323" w:history="1">
         <w:r>
           <w:rPr>
             <w:rStyle w:val="Hyperlink"/>
@@ -2174,7 +2156,7 @@
             <w:noProof/>
             <w:webHidden/>
           </w:rPr>
-          <w:instrText xml:space="preserve"> PAGEREF _Toc178311602 \h </w:instrText>
+          <w:instrText xml:space="preserve"> PAGEREF _Toc178313323 \h </w:instrText>
         </w:r>
         <w:r>
           <w:rPr>
@@ -2215,7 +2197,7 @@
           <w14:ligatures w14:val="standardContextual"/>
         </w:rPr>
       </w:pPr>
-      <w:hyperlink w:anchor="_Toc178311603" w:history="1">
+      <w:hyperlink w:anchor="_Toc178313324" w:history="1">
         <w:r>
           <w:rPr>
             <w:rStyle w:val="Hyperlink"/>
@@ -2258,7 +2240,7 @@
             <w:noProof/>
             <w:webHidden/>
           </w:rPr>
-          <w:instrText xml:space="preserve"> PAGEREF _Toc178311603 \h </w:instrText>
+          <w:instrText xml:space="preserve"> PAGEREF _Toc178313324 \h </w:instrText>
         </w:r>
         <w:r>
           <w:rPr>
@@ -2299,7 +2281,7 @@
           <w14:ligatures w14:val="standardContextual"/>
         </w:rPr>
       </w:pPr>
-      <w:hyperlink w:anchor="_Toc178311604" w:history="1">
+      <w:hyperlink w:anchor="_Toc178313325" w:history="1">
         <w:r>
           <w:rPr>
             <w:rStyle w:val="Hyperlink"/>
@@ -2342,7 +2324,7 @@
             <w:noProof/>
             <w:webHidden/>
           </w:rPr>
-          <w:instrText xml:space="preserve"> PAGEREF _Toc178311604 \h </w:instrText>
+          <w:instrText xml:space="preserve"> PAGEREF _Toc178313325 \h </w:instrText>
         </w:r>
         <w:r>
           <w:rPr>
@@ -2383,7 +2365,7 @@
           <w14:ligatures w14:val="standardContextual"/>
         </w:rPr>
       </w:pPr>
-      <w:hyperlink w:anchor="_Toc178311605" w:history="1">
+      <w:hyperlink w:anchor="_Toc178313326" w:history="1">
         <w:r>
           <w:rPr>
             <w:rStyle w:val="Hyperlink"/>
@@ -2426,7 +2408,7 @@
             <w:noProof/>
             <w:webHidden/>
           </w:rPr>
-          <w:instrText xml:space="preserve"> PAGEREF _Toc178311605 \h </w:instrText>
+          <w:instrText xml:space="preserve"> PAGEREF _Toc178313326 \h </w:instrText>
         </w:r>
         <w:r>
           <w:rPr>
@@ -2468,13 +2450,13 @@
           <w14:ligatures w14:val="standardContextual"/>
         </w:rPr>
       </w:pPr>
-      <w:hyperlink w:anchor="_Toc178311606" w:history="1">
+      <w:hyperlink w:anchor="_Toc178313327" w:history="1">
         <w:r>
           <w:rPr>
             <w:rStyle w:val="Hyperlink"/>
             <w:noProof/>
           </w:rPr>
-          <w:t>5.0</w:t>
+          <w:t>4.0</w:t>
         </w:r>
         <w:r>
           <w:rPr>
@@ -2491,7 +2473,7 @@
             <w:rStyle w:val="Hyperlink"/>
             <w:noProof/>
           </w:rPr>
-          <w:t>Requirements Summary</w:t>
+          <w:t>{Info.ProgramName} Improvements</w:t>
         </w:r>
         <w:r>
           <w:rPr>
@@ -2512,7 +2494,91 @@
             <w:noProof/>
             <w:webHidden/>
           </w:rPr>
-          <w:instrText xml:space="preserve"> PAGEREF _Toc178311606 \h </w:instrText>
+          <w:instrText xml:space="preserve"> PAGEREF _Toc178313327 \h </w:instrText>
+        </w:r>
+        <w:r>
+          <w:rPr>
+            <w:noProof/>
+            <w:webHidden/>
+          </w:rPr>
+        </w:r>
+        <w:r>
+          <w:rPr>
+            <w:noProof/>
+            <w:webHidden/>
+          </w:rPr>
+          <w:fldChar w:fldCharType="separate"/>
+        </w:r>
+        <w:r>
+          <w:rPr>
+            <w:noProof/>
+            <w:webHidden/>
+          </w:rPr>
+          <w:t>8</w:t>
+        </w:r>
+        <w:r>
+          <w:rPr>
+            <w:noProof/>
+            <w:webHidden/>
+          </w:rPr>
+          <w:fldChar w:fldCharType="end"/>
+        </w:r>
+      </w:hyperlink>
+    </w:p>
+    <w:p>
+      <w:pPr>
+        <w:pStyle w:val="TOC2"/>
+        <w:rPr>
+          <w:rFonts w:asciiTheme="minorHAnsi" w:hAnsiTheme="minorHAnsi" w:cstheme="minorBidi"/>
+          <w:noProof/>
+          <w:kern w:val="2"/>
+          <w14:ligatures w14:val="standardContextual"/>
+        </w:rPr>
+      </w:pPr>
+      <w:hyperlink w:anchor="_Toc178313328" w:history="1">
+        <w:r>
+          <w:rPr>
+            <w:rStyle w:val="Hyperlink"/>
+            <w:noProof/>
+          </w:rPr>
+          <w:t>4.1</w:t>
+        </w:r>
+        <w:r>
+          <w:rPr>
+            <w:rFonts w:asciiTheme="minorHAnsi" w:hAnsiTheme="minorHAnsi" w:cstheme="minorBidi"/>
+            <w:noProof/>
+            <w:kern w:val="2"/>
+            <w14:ligatures w14:val="standardContextual"/>
+          </w:rPr>
+          <w:tab/>
+        </w:r>
+        <w:r>
+          <w:rPr>
+            <w:rStyle w:val="Hyperlink"/>
+            <w:noProof/>
+          </w:rPr>
+          <w:t>{Title}</w:t>
+        </w:r>
+        <w:r>
+          <w:rPr>
+            <w:noProof/>
+            <w:webHidden/>
+          </w:rPr>
+          <w:tab/>
+        </w:r>
+        <w:r>
+          <w:rPr>
+            <w:noProof/>
+            <w:webHidden/>
+          </w:rPr>
+          <w:fldChar w:fldCharType="begin"/>
+        </w:r>
+        <w:r>
+          <w:rPr>
+            <w:noProof/>
+            <w:webHidden/>
+          </w:rPr>
+          <w:instrText xml:space="preserve"> PAGEREF _Toc178313328 \h </w:instrText>
         </w:r>
         <w:r>
           <w:rPr>
@@ -2554,13 +2620,13 @@
           <w14:ligatures w14:val="standardContextual"/>
         </w:rPr>
       </w:pPr>
-      <w:hyperlink w:anchor="_Toc178311607" w:history="1">
+      <w:hyperlink w:anchor="_Toc178313329" w:history="1">
         <w:r>
           <w:rPr>
             <w:rStyle w:val="Hyperlink"/>
             <w:noProof/>
           </w:rPr>
-          <w:t>6.0</w:t>
+          <w:t>5.0</w:t>
         </w:r>
         <w:r>
           <w:rPr>
@@ -2577,7 +2643,7 @@
             <w:rStyle w:val="Hyperlink"/>
             <w:noProof/>
           </w:rPr>
-          <w:t>LRDP Task Prioritization</w:t>
+          <w:t>Requirements Summary</w:t>
         </w:r>
         <w:r>
           <w:rPr>
@@ -2598,7 +2664,7 @@
             <w:noProof/>
             <w:webHidden/>
           </w:rPr>
-          <w:instrText xml:space="preserve"> PAGEREF _Toc178311607 \h </w:instrText>
+          <w:instrText xml:space="preserve"> PAGEREF _Toc178313329 \h </w:instrText>
         </w:r>
         <w:r>
           <w:rPr>
@@ -2631,6 +2697,92 @@
     </w:p>
     <w:p>
       <w:pPr>
+        <w:pStyle w:val="TOC1"/>
+        <w:rPr>
+          <w:rFonts w:asciiTheme="minorHAnsi" w:hAnsiTheme="minorHAnsi" w:cstheme="minorBidi"/>
+          <w:b w:val="0"/>
+          <w:noProof/>
+          <w:kern w:val="2"/>
+          <w14:ligatures w14:val="standardContextual"/>
+        </w:rPr>
+      </w:pPr>
+      <w:hyperlink w:anchor="_Toc178313330" w:history="1">
+        <w:r>
+          <w:rPr>
+            <w:rStyle w:val="Hyperlink"/>
+            <w:noProof/>
+          </w:rPr>
+          <w:t>6.0</w:t>
+        </w:r>
+        <w:r>
+          <w:rPr>
+            <w:rFonts w:asciiTheme="minorHAnsi" w:hAnsiTheme="minorHAnsi" w:cstheme="minorBidi"/>
+            <w:b w:val="0"/>
+            <w:noProof/>
+            <w:kern w:val="2"/>
+            <w14:ligatures w14:val="standardContextual"/>
+          </w:rPr>
+          <w:tab/>
+        </w:r>
+        <w:r>
+          <w:rPr>
+            <w:rStyle w:val="Hyperlink"/>
+            <w:noProof/>
+          </w:rPr>
+          <w:t>LRDP Task Prioritization</w:t>
+        </w:r>
+        <w:r>
+          <w:rPr>
+            <w:noProof/>
+            <w:webHidden/>
+          </w:rPr>
+          <w:tab/>
+        </w:r>
+        <w:r>
+          <w:rPr>
+            <w:noProof/>
+            <w:webHidden/>
+          </w:rPr>
+          <w:fldChar w:fldCharType="begin"/>
+        </w:r>
+        <w:r>
+          <w:rPr>
+            <w:noProof/>
+            <w:webHidden/>
+          </w:rPr>
+          <w:instrText xml:space="preserve"> PAGEREF _Toc178313330 \h </w:instrText>
+        </w:r>
+        <w:r>
+          <w:rPr>
+            <w:noProof/>
+            <w:webHidden/>
+          </w:rPr>
+        </w:r>
+        <w:r>
+          <w:rPr>
+            <w:noProof/>
+            <w:webHidden/>
+          </w:rPr>
+          <w:fldChar w:fldCharType="separate"/>
+        </w:r>
+        <w:r>
+          <w:rPr>
+            <w:noProof/>
+            <w:webHidden/>
+          </w:rPr>
+          <w:t>8</w:t>
+        </w:r>
+        <w:r>
+          <w:rPr>
+            <w:noProof/>
+            <w:webHidden/>
+          </w:rPr>
+          <w:fldChar w:fldCharType="end"/>
+        </w:r>
+      </w:hyperlink>
+    </w:p>
+    <w:p>
+      <w:pPr>
         <w:tabs>
           <w:tab w:val="left" w:pos="450"/>
         </w:tabs>
@@ -2645,7 +2797,7 @@
       </w:r>
     </w:p>
     <w:p>
-      <w:bookmarkStart w:id="0" w:name="_Toc178311586"/>
+      <w:bookmarkStart w:id="0" w:name="_Toc178313307"/>
       <w:r>
         <w:rPr>
           <w:rStyle w:val="Heading1Char"/>
@@ -2725,7 +2877,7 @@
     </w:p>
     <w:p/>
     <w:p>
-      <w:bookmarkStart w:id="1" w:name="_Toc178311587"/>
+      <w:bookmarkStart w:id="1" w:name="_Toc178313308"/>
       <w:r>
         <w:rPr>
           <w:rStyle w:val="Heading2Char"/>
@@ -2757,7 +2909,7 @@
     </w:p>
     <w:p/>
     <w:p>
-      <w:bookmarkStart w:id="2" w:name="_Toc178311588"/>
+      <w:bookmarkStart w:id="2" w:name="_Toc178313309"/>
       <w:r>
         <w:rPr>
           <w:rStyle w:val="Heading2Char"/>
@@ -2863,7 +3015,6 @@
       <w:r>
         <w:t>ContractNumber} for the TO labor/sustainment. This contract will expire on {</w:t>
       </w:r>
-      <w:proofErr w:type="gramStart"/>
       <w:r>
         <w:t>Labor</w:t>
       </w:r>
@@ -2874,11 +3025,7 @@
         <w:t>ContractorSupport.</w:t>
       </w:r>
       <w:r>
-        <w:t>ContractExpiration</w:t>
-      </w:r>
-      <w:proofErr w:type="gramEnd"/>
-      <w:r>
-        <w:t>}.{/}{#Distribution.</w:t>
+        <w:t>ContractExpiration}.{/}{#Distribution.</w:t>
       </w:r>
       <w:r>
         <w:t>hasDistCost</w:t>
@@ -2936,7 +3083,7 @@
     </w:p>
     <w:p/>
     <w:p>
-      <w:bookmarkStart w:id="3" w:name="_Toc178311589"/>
+      <w:bookmarkStart w:id="3" w:name="_Toc178313310"/>
       <w:r>
         <w:rPr>
           <w:rStyle w:val="Heading2Char"/>
@@ -3011,21 +3158,13 @@
         <w:t>AuthoredInTOAPType</w:t>
       </w:r>
       <w:r>
-        <w:t xml:space="preserve"> === “fully</w:t>
-      </w:r>
-      <w:proofErr w:type="gramStart"/>
-      <w:r>
-        <w:t>”</w:t>
+        <w:t xml:space="preserve"> === “fully”</w:t>
       </w:r>
       <w:r>
         <w:t>}</w:t>
       </w:r>
       <w:r>
-        <w:t>All</w:t>
-      </w:r>
-      <w:proofErr w:type="gramEnd"/>
-      <w:r>
-        <w:t xml:space="preserve"> </w:t>
+        <w:t xml:space="preserve">All </w:t>
       </w:r>
       <w:r>
         <w:t>{</w:t>
@@ -3039,18 +3178,10 @@
         <w:t xml:space="preserve">} </w:t>
       </w:r>
       <w:r>
-        <w:t xml:space="preserve">TOs are authored and sustained in TOAP. All future TOs to include modification or newly developed TOs will be developed in TOAP. TOs moving from acquisition to sustainment will be authored and sustained in </w:t>
-      </w:r>
-      <w:proofErr w:type="gramStart"/>
-      <w:r>
-        <w:t>TOAP.</w:t>
-      </w:r>
-      <w:r>
-        <w:t>{</w:t>
-      </w:r>
-      <w:proofErr w:type="gramEnd"/>
-      <w:r>
-        <w:t>/</w:t>
+        <w:t>TOs are authored and sustained in TOAP. All future TOs to include modification or newly developed TOs will be developed in TOAP. TOs moving from acquisition to sustainment will be authored and sustained in TOAP.</w:t>
+      </w:r>
+      <w:r>
+        <w:t>{/</w:t>
       </w:r>
       <w:r>
         <w:t>}</w:t>
@@ -3209,18 +3340,10 @@
         <w:t>}</w:t>
       </w:r>
       <w:r>
-        <w:t xml:space="preserve"> unpublished TOs that will be authored in </w:t>
-      </w:r>
-      <w:proofErr w:type="gramStart"/>
-      <w:r>
-        <w:t>TOAP.</w:t>
-      </w:r>
-      <w:r>
-        <w:t>{</w:t>
-      </w:r>
-      <w:proofErr w:type="gramEnd"/>
-      <w:r>
-        <w:t>/}</w:t>
+        <w:t> unpublished TOs that will be authored in TOAP.</w:t>
+      </w:r>
+      <w:r>
+        <w:t>{/}</w:t>
       </w:r>
       <w:r>
         <w:t>{#TechnicalOrders.</w:t>
@@ -3265,18 +3388,10 @@
         <w:t xml:space="preserve"> </w:t>
       </w:r>
       <w:r>
-        <w:t>{</w:t>
-      </w:r>
-      <w:proofErr w:type="gramStart"/>
-      <w:r>
-        <w:t>TechnicalOrders.Explanation}</w:t>
-      </w:r>
-      <w:r>
-        <w:t>{</w:t>
-      </w:r>
-      <w:proofErr w:type="gramEnd"/>
-      <w:r>
-        <w:t>/}{/}</w:t>
+        <w:t>{TechnicalOrders.Explanation}</w:t>
+      </w:r>
+      <w:r>
+        <w:t>{/}{/}</w:t>
       </w:r>
       <w:r>
         <w:t>{#TechnicalOrders.</w:t>
@@ -3317,7 +3432,7 @@
     </w:p>
     <w:p/>
     <w:p>
-      <w:bookmarkStart w:id="4" w:name="_Toc178311590"/>
+      <w:bookmarkStart w:id="4" w:name="_Toc178313311"/>
       <w:r>
         <w:rPr>
           <w:rStyle w:val="Heading2Char"/>
@@ -3472,7 +3587,7 @@
     </w:p>
     <w:p/>
     <w:p>
-      <w:bookmarkStart w:id="5" w:name="_Toc178311591"/>
+      <w:bookmarkStart w:id="5" w:name="_Toc178313312"/>
       <w:r>
         <w:rPr>
           <w:rStyle w:val="Heading2Char"/>
@@ -3535,21 +3650,13 @@
         <w:t>NumInAcquisition</w:t>
       </w:r>
       <w:r>
-        <w:t xml:space="preserve"> === </w:t>
-      </w:r>
-      <w:proofErr w:type="gramStart"/>
-      <w:r>
-        <w:t>0</w:t>
+        <w:t xml:space="preserve"> === 0</w:t>
       </w:r>
       <w:r>
         <w:t>}</w:t>
       </w:r>
       <w:r>
-        <w:t>There</w:t>
-      </w:r>
-      <w:proofErr w:type="gramEnd"/>
-      <w:r>
-        <w:t xml:space="preserve"> are no TOs currently in Acquisition.</w:t>
+        <w:t>There are no TOs currently in Acquisition.</w:t>
       </w:r>
       <w:r>
         <w:t>{/}</w:t>
@@ -3581,23 +3688,15 @@
         <w:t>}</w:t>
       </w:r>
       <w:r>
-        <w:t xml:space="preserve"> TOs in the acquisition process. Effort will be made to ensure that all future TOs acquired will be delivered in digital </w:t>
-      </w:r>
-      <w:proofErr w:type="gramStart"/>
-      <w:r>
-        <w:t>format.</w:t>
-      </w:r>
-      <w:r>
-        <w:t>{</w:t>
-      </w:r>
-      <w:proofErr w:type="gramEnd"/>
-      <w:r>
-        <w:t>/}</w:t>
+        <w:t xml:space="preserve"> TOs in the acquisition process. Effort will be made to ensure that all future TOs acquired will be delivered in digital format.</w:t>
+      </w:r>
+      <w:r>
+        <w:t>{/}</w:t>
       </w:r>
     </w:p>
     <w:p/>
     <w:p>
-      <w:bookmarkStart w:id="6" w:name="_Toc178311592"/>
+      <w:bookmarkStart w:id="6" w:name="_Toc178313313"/>
       <w:r>
         <w:rPr>
           <w:rStyle w:val="Heading2Char"/>
@@ -3648,7 +3747,7 @@
     </w:p>
     <w:p/>
     <w:p>
-      <w:bookmarkStart w:id="7" w:name="_Toc178311593"/>
+      <w:bookmarkStart w:id="7" w:name="_Toc178313314"/>
       <w:r>
         <w:rPr>
           <w:rStyle w:val="Heading2Char"/>
@@ -3806,18 +3905,10 @@
         <w:t xml:space="preserve">there are no plans to convert to Standard Generalized Markup Language (SGML). </w:t>
       </w:r>
       <w:r>
-        <w:t xml:space="preserve">{#TechnicalOrders.NumUnpublished &gt; </w:t>
-      </w:r>
-      <w:proofErr w:type="gramStart"/>
-      <w:r>
-        <w:t>0}</w:t>
-      </w:r>
-      <w:r>
-        <w:t>Currently</w:t>
-      </w:r>
-      <w:proofErr w:type="gramEnd"/>
-      <w:r>
-        <w:t xml:space="preserve"> there are</w:t>
+        <w:t>{#TechnicalOrders.NumUnpublished &gt; 0}</w:t>
+      </w:r>
+      <w:r>
+        <w:t>Currently there are</w:t>
       </w:r>
       <w:r>
         <w:t xml:space="preserve"> {</w:t>
@@ -3851,7 +3942,7 @@
     </w:p>
     <w:p/>
     <w:p>
-      <w:bookmarkStart w:id="8" w:name="_Toc178311594"/>
+      <w:bookmarkStart w:id="8" w:name="_Toc178313315"/>
       <w:r>
         <w:rPr>
           <w:rStyle w:val="Heading2Char"/>
@@ -3914,7 +4005,7 @@
         </w:tabs>
         <w:ind w:left="0" w:firstLine="0"/>
       </w:pPr>
-      <w:bookmarkStart w:id="9" w:name="_Toc178311595"/>
+      <w:bookmarkStart w:id="9" w:name="_Toc178313316"/>
       <w:r>
         <w:rPr>
           <w:rStyle w:val="Heading1Char"/>
@@ -4011,7 +4102,7 @@
         </w:tabs>
         <w:ind w:left="0" w:firstLine="0"/>
       </w:pPr>
-      <w:bookmarkStart w:id="10" w:name="_Toc178311596"/>
+      <w:bookmarkStart w:id="10" w:name="_Toc178313317"/>
       <w:r>
         <w:rPr>
           <w:rStyle w:val="Heading2Char"/>
@@ -4145,7 +4236,7 @@
         </w:tabs>
         <w:ind w:left="0" w:firstLine="0"/>
       </w:pPr>
-      <w:bookmarkStart w:id="11" w:name="_Toc178311597"/>
+      <w:bookmarkStart w:id="11" w:name="_Toc178313318"/>
       <w:r>
         <w:rPr>
           <w:rStyle w:val="Heading2Char"/>
@@ -4276,15 +4367,7 @@
         <w:t xml:space="preserve"> </w:t>
       </w:r>
       <w:r>
-        <w:t xml:space="preserve">Labor </w:t>
-      </w:r>
-      <w:proofErr w:type="gramStart"/>
-      <w:r>
-        <w:t>Non-Mod</w:t>
-      </w:r>
-      <w:proofErr w:type="gramEnd"/>
-      <w:r>
-        <w:t xml:space="preserve"> revisions cannot be create</w:t>
+        <w:t>Labor Non-Mod revisions cannot be create</w:t>
       </w:r>
       <w:r>
         <w:t>d</w:t>
@@ -4341,7 +4424,7 @@
         </w:tabs>
         <w:ind w:left="0" w:firstLine="0"/>
       </w:pPr>
-      <w:bookmarkStart w:id="12" w:name="_Toc178311598"/>
+      <w:bookmarkStart w:id="12" w:name="_Toc178313319"/>
       <w:r>
         <w:rPr>
           <w:rStyle w:val="Heading2Char"/>
@@ -4382,15 +4465,7 @@
         <w:t>,</w:t>
       </w:r>
       <w:r>
-        <w:t xml:space="preserve"> and maintaining </w:t>
-      </w:r>
-      <w:proofErr w:type="gramStart"/>
-      <w:r>
-        <w:t>current status</w:t>
-      </w:r>
-      <w:proofErr w:type="gramEnd"/>
-      <w:r>
-        <w:t xml:space="preserve"> of data within an electronic database for electronic display of </w:t>
+        <w:t xml:space="preserve"> and maintaining current status of data within an electronic database for electronic display of </w:t>
       </w:r>
       <w:r>
         <w:t>{</w:t>
@@ -4437,15 +4512,7 @@
         <w:t>D</w:t>
       </w:r>
       <w:r>
-        <w:t xml:space="preserve"> 3048B) </w:t>
-      </w:r>
-      <w:proofErr w:type="gramStart"/>
-      <w:r>
-        <w:t>are located in</w:t>
-      </w:r>
-      <w:proofErr w:type="gramEnd"/>
-      <w:r>
-        <w:t xml:space="preserve"> the Technical Manual Contract Requirements (TMCR) document.</w:t>
+        <w:t xml:space="preserve"> 3048B) are located in the Technical Manual Contract Requirements (TMCR) document.</w:t>
       </w:r>
       <w:r>
         <w:t xml:space="preserve"> </w:t>
@@ -4559,7 +4626,6 @@
       <w:r>
         <w:t xml:space="preserve"> potentially cause equipment damage or work </w:t>
       </w:r>
-      <w:proofErr w:type="gramStart"/>
       <w:r>
         <w:t>stoppage</w:t>
       </w:r>
@@ -4567,11 +4633,7 @@
         <w:t>.</w:t>
       </w:r>
       <w:r>
-        <w:t>{</w:t>
-      </w:r>
-      <w:proofErr w:type="gramEnd"/>
-      <w:r>
-        <w:t>/}</w:t>
+        <w:t>{/}</w:t>
       </w:r>
       <w:r>
         <w:t xml:space="preserve"> </w:t>
@@ -4579,15 +4641,7 @@
     </w:p>
     <w:p>
       <w:r>
-        <w:t>{#</w:t>
-      </w:r>
-      <w:proofErr w:type="gramStart"/>
-      <w:r>
-        <w:t>Labor.ContractorSupport.TDSSe</w:t>
-      </w:r>
-      <w:proofErr w:type="gramEnd"/>
-      <w:r>
-        <w:t xml:space="preserve"> ===”yes” &amp;&amp; </w:t>
+        <w:t xml:space="preserve">{#Labor.ContractorSupport.TDSSe ===”yes” &amp;&amp; </w:t>
       </w:r>
       <w:proofErr w:type="spellStart"/>
       <w:r>
@@ -4610,7 +4664,7 @@
         </w:tabs>
         <w:ind w:left="0" w:firstLine="0"/>
       </w:pPr>
-      <w:bookmarkStart w:id="13" w:name="_Toc178311599"/>
+      <w:bookmarkStart w:id="13" w:name="_Toc178313320"/>
       <w:r>
         <w:rPr>
           <w:rStyle w:val="Heading2Char"/>
@@ -4689,7 +4743,7 @@
         </w:tabs>
         <w:ind w:left="0" w:firstLine="0"/>
       </w:pPr>
-      <w:bookmarkStart w:id="14" w:name="_Toc178311600"/>
+      <w:bookmarkStart w:id="14" w:name="_Toc178313321"/>
       <w:r>
         <w:rPr>
           <w:rStyle w:val="Heading2Char"/>
@@ -4724,18 +4778,10 @@
         <w:t>Impact Statement:</w:t>
       </w:r>
       <w:r>
-        <w:t xml:space="preserve"> This task follows guidance provided by AFI 63-101/20-101 which requires that current, valid, verified TOs and technical data must be provided that clearly identifies procedures and requirements necessary to preserve OSS&amp;E baselines and to diagnose, repair, calibrate, operate, and test systems or end items. Without full support, the technical data and the OSS&amp;E of the mission is drastically put at risk. A reduced level of support would create an unacceptable risk to life, health, property, mission capability and the environment. This support maintains the accuracy and consistency of TOs available to users. Without technically accurate data, full mission capability cannot be realized at field </w:t>
-      </w:r>
-      <w:proofErr w:type="gramStart"/>
-      <w:r>
-        <w:t>level.</w:t>
-      </w:r>
-      <w:r>
-        <w:t>{</w:t>
-      </w:r>
-      <w:proofErr w:type="gramEnd"/>
-      <w:r>
-        <w:t>/}</w:t>
+        <w:t xml:space="preserve"> This task follows guidance provided by AFI 63-101/20-101 which requires that current, valid, verified TOs and technical data must be provided that clearly identifies procedures and requirements necessary to preserve OSS&amp;E baselines and to diagnose, repair, calibrate, operate, and test systems or end items. Without full support, the technical data and the OSS&amp;E of the mission is drastically put at risk. A reduced level of support would create an unacceptable risk to life, health, property, mission capability and the environment. This support maintains the accuracy and consistency of TOs available to users. Without technically accurate data, full mission capability cannot be realized at field level.</w:t>
+      </w:r>
+      <w:r>
+        <w:t>{/}</w:t>
       </w:r>
     </w:p>
     <w:p>
@@ -4756,7 +4802,7 @@
         </w:tabs>
         <w:ind w:left="0" w:firstLine="0"/>
       </w:pPr>
-      <w:bookmarkStart w:id="15" w:name="_Toc178311601"/>
+      <w:bookmarkStart w:id="15" w:name="_Toc178313322"/>
       <w:r>
         <w:rPr>
           <w:rStyle w:val="Heading2Char"/>
@@ -4803,7 +4849,6 @@
           <w:tab w:val="left" w:pos="360"/>
         </w:tabs>
       </w:pPr>
-      <w:proofErr w:type="gramStart"/>
       <w:r>
         <w:rPr>
           <w:b/>
@@ -4812,11 +4857,7 @@
         <w:t>Impact:</w:t>
       </w:r>
       <w:r>
-        <w:t>{</w:t>
-      </w:r>
-      <w:proofErr w:type="gramEnd"/>
-      <w:r>
-        <w:t>Impact}</w:t>
+        <w:t>{Impact}</w:t>
       </w:r>
     </w:p>
     <w:p>
@@ -4848,7 +4889,7 @@
         </w:tabs>
         <w:ind w:left="0" w:firstLine="0"/>
       </w:pPr>
-      <w:bookmarkStart w:id="16" w:name="_Toc178311602"/>
+      <w:bookmarkStart w:id="16" w:name="_Toc178313323"/>
       <w:r>
         <w:rPr>
           <w:rStyle w:val="Heading1Char"/>
@@ -4948,18 +4989,10 @@
       </w:r>
       <w:proofErr w:type="spellEnd"/>
       <w:r>
-        <w:t xml:space="preserve"> &gt; </w:t>
-      </w:r>
-      <w:proofErr w:type="gramStart"/>
-      <w:r>
-        <w:t>0}</w:t>
-      </w:r>
-      <w:r>
-        <w:t>The</w:t>
-      </w:r>
-      <w:proofErr w:type="gramEnd"/>
-      <w:r>
-        <w:t xml:space="preserve"> AF </w:t>
+        <w:t xml:space="preserve"> &gt; 0}</w:t>
+      </w:r>
+      <w:r>
+        <w:t xml:space="preserve">The AF </w:t>
       </w:r>
       <w:r>
         <w:t>transitioned</w:t>
@@ -5022,18 +5055,10 @@
         <w:t xml:space="preserve">requirements </w:t>
       </w:r>
       <w:r>
-        <w:t xml:space="preserve">under the following </w:t>
-      </w:r>
-      <w:proofErr w:type="gramStart"/>
-      <w:r>
-        <w:t>task.</w:t>
-      </w:r>
-      <w:r>
-        <w:t>{</w:t>
-      </w:r>
-      <w:proofErr w:type="gramEnd"/>
-      <w:r>
-        <w:t xml:space="preserve">/}{#TechnicalOrders.NumPaper === 0 &amp;&amp; </w:t>
+        <w:t>under the following task.</w:t>
+      </w:r>
+      <w:r>
+        <w:t xml:space="preserve">{/}{#TechnicalOrders.NumPaper === 0 &amp;&amp; </w:t>
       </w:r>
       <w:proofErr w:type="spellStart"/>
       <w:r>
@@ -5098,15 +5123,7 @@
         <w:ind w:left="0"/>
       </w:pPr>
       <w:r>
-        <w:t>{#Distribution.hasDSO==</w:t>
-      </w:r>
-      <w:proofErr w:type="gramStart"/>
-      <w:r>
-        <w:t>=”yes</w:t>
-      </w:r>
-      <w:proofErr w:type="gramEnd"/>
-      <w:r>
-        <w:t>”}</w:t>
+        <w:t>{#Distribution.hasDSO===”yes”}</w:t>
       </w:r>
     </w:p>
     <w:p>
@@ -5127,7 +5144,7 @@
         </w:rPr>
         <w:t xml:space="preserve"> </w:t>
       </w:r>
-      <w:bookmarkStart w:id="17" w:name="_Toc178311603"/>
+      <w:bookmarkStart w:id="17" w:name="_Toc178313324"/>
       <w:r>
         <w:rPr>
           <w:rStyle w:val="Heading2Char"/>
@@ -5172,7 +5189,6 @@
         </w:rPr>
         <w:t>{#</w:t>
       </w:r>
-      <w:proofErr w:type="gramStart"/>
       <w:r>
         <w:rPr>
           <w:rStyle w:val="Heading2Char"/>
@@ -5183,14 +5199,7 @@
         <w:rPr>
           <w:rStyle w:val="Heading2Char"/>
         </w:rPr>
-        <w:t>}{</w:t>
-      </w:r>
-      <w:proofErr w:type="gramEnd"/>
-      <w:r>
-        <w:rPr>
-          <w:rStyle w:val="Heading2Char"/>
-        </w:rPr>
-        <w:t>#</w:t>
+        <w:t>}{#</w:t>
       </w:r>
       <w:r>
         <w:rPr>
@@ -5493,15 +5502,7 @@
     </w:p>
     <w:p>
       <w:r>
-        <w:t>{#Distribution.hasDSO =</w:t>
-      </w:r>
-      <w:proofErr w:type="gramStart"/>
-      <w:r>
-        <w:t>=”yes</w:t>
-      </w:r>
-      <w:proofErr w:type="gramEnd"/>
-      <w:r>
-        <w:t>”}</w:t>
+        <w:t>{#Distribution.hasDSO ==”yes”}</w:t>
       </w:r>
     </w:p>
     <w:p>
@@ -5516,7 +5517,7 @@
         </w:tabs>
         <w:ind w:left="0" w:firstLine="0"/>
       </w:pPr>
-      <w:bookmarkStart w:id="18" w:name="_Toc178311604"/>
+      <w:bookmarkStart w:id="18" w:name="_Toc178313325"/>
       <w:r>
         <w:rPr>
           <w:rStyle w:val="Heading2Char"/>
@@ -5814,18 +5815,10 @@
     <w:p>
       <w:r>
         <w:lastRenderedPageBreak/>
-        <w:t>{</w:t>
-      </w:r>
-      <w:proofErr w:type="gramStart"/>
-      <w:r>
-        <w:t>/}</w:t>
-      </w:r>
-      <w:r>
-        <w:t>{</w:t>
-      </w:r>
-      <w:proofErr w:type="gramEnd"/>
-      <w:r>
-        <w:t>#Distribution.has</w:t>
+        <w:t>{/}</w:t>
+      </w:r>
+      <w:r>
+        <w:t>{#Distribution.has</w:t>
       </w:r>
       <w:r>
         <w:t>Outside</w:t>
@@ -5846,7 +5839,7 @@
         </w:tabs>
         <w:ind w:left="0" w:firstLine="0"/>
       </w:pPr>
-      <w:bookmarkStart w:id="19" w:name="_Toc178311605"/>
+      <w:bookmarkStart w:id="19" w:name="_Toc178313326"/>
       <w:r>
         <w:rPr>
           <w:rStyle w:val="Heading2Char"/>
@@ -6173,18 +6166,10 @@
         <w:t xml:space="preserve"> </w:t>
       </w:r>
       <w:r>
-        <w:t xml:space="preserve">or work </w:t>
-      </w:r>
-      <w:proofErr w:type="gramStart"/>
-      <w:r>
-        <w:t>stoppage.</w:t>
-      </w:r>
-      <w:r>
-        <w:t>{</w:t>
-      </w:r>
-      <w:proofErr w:type="gramEnd"/>
-      <w:r>
-        <w:t>#Distribution.</w:t>
+        <w:t>or work stoppage.</w:t>
+      </w:r>
+      <w:r>
+        <w:t>{#Distribution.</w:t>
       </w:r>
       <w:r>
         <w:t>ODSO</w:t>
@@ -6229,59 +6214,165 @@
           <w:ilvl w:val="0"/>
           <w:numId w:val="23"/>
         </w:numPr>
-      </w:pPr>
+        <w:tabs>
+          <w:tab w:val="left" w:pos="360"/>
+        </w:tabs>
+        <w:ind w:left="0" w:firstLine="0"/>
+      </w:pPr>
+      <w:bookmarkStart w:id="20" w:name="_Toc178313327"/>
+      <w:r>
+        <w:rPr>
+          <w:rStyle w:val="Heading1Char"/>
+        </w:rPr>
+        <w:t>{</w:t>
+      </w:r>
+      <w:proofErr w:type="spellStart"/>
+      <w:r>
+        <w:rPr>
+          <w:rStyle w:val="Heading1Char"/>
+        </w:rPr>
+        <w:t>Info.ProgramName</w:t>
+      </w:r>
+      <w:proofErr w:type="spellEnd"/>
+      <w:r>
+        <w:rPr>
+          <w:rStyle w:val="Heading1Char"/>
+        </w:rPr>
+        <w:t>}</w:t>
+      </w:r>
+      <w:r>
+        <w:rPr>
+          <w:rStyle w:val="Heading1Char"/>
+        </w:rPr>
+        <w:t xml:space="preserve"> </w:t>
+      </w:r>
+      <w:r>
+        <w:rPr>
+          <w:rStyle w:val="Heading1Char"/>
+        </w:rPr>
+        <w:t>Improvements</w:t>
+      </w:r>
+      <w:bookmarkEnd w:id="20"/>
       <w:r>
         <w:rPr>
           <w:b/>
         </w:rPr>
+        <w:t>:</w:t>
+      </w:r>
+      <w:r>
+        <w:rPr>
+          <w:b/>
+        </w:rPr>
+        <w:t xml:space="preserve"> </w:t>
+      </w:r>
+      <w:r>
+        <w:rPr>
+          <w:b/>
+        </w:rPr>
         <w:t>{</w:t>
       </w:r>
+      <w:r>
+        <w:rPr>
+          <w:bCs/>
+        </w:rPr>
+        <w:t>#Improvements.HasImprovements === “no”}</w:t>
+      </w:r>
+      <w:r>
+        <w:t xml:space="preserve"> </w:t>
+      </w:r>
+      <w:r>
+        <w:t>There are currently no improvement requirements for {</w:t>
+      </w:r>
       <w:proofErr w:type="spellStart"/>
       <w:r>
+        <w:t>Info.ProgramName</w:t>
+      </w:r>
+      <w:proofErr w:type="spellEnd"/>
+      <w:r>
+        <w:t>}.{/}</w:t>
+      </w:r>
+    </w:p>
+    <w:p>
+      <w:pPr>
+        <w:pStyle w:val="ListParagraph"/>
+        <w:tabs>
+          <w:tab w:val="left" w:pos="360"/>
+        </w:tabs>
+        <w:ind w:left="0"/>
+      </w:pPr>
+    </w:p>
+    <w:p>
+      <w:r>
+        <w:t>{#</w:t>
+      </w:r>
+      <w:r>
+        <w:t>Improvements</w:t>
+      </w:r>
+      <w:r>
+        <w:t>.</w:t>
+      </w:r>
+      <w:r>
+        <w:t>Improvements</w:t>
+      </w:r>
+      <w:r>
+        <w:t>}</w:t>
+      </w:r>
+    </w:p>
+    <w:p>
+      <w:pPr>
+        <w:pStyle w:val="ListParagraph"/>
+        <w:numPr>
+          <w:ilvl w:val="1"/>
+          <w:numId w:val="23"/>
+        </w:numPr>
+        <w:tabs>
+          <w:tab w:val="left" w:pos="360"/>
+        </w:tabs>
+        <w:ind w:left="0" w:firstLine="0"/>
+      </w:pPr>
+      <w:bookmarkStart w:id="21" w:name="_Toc178313328"/>
+      <w:r>
+        <w:rPr>
+          <w:rStyle w:val="Heading2Char"/>
+        </w:rPr>
+        <w:t>{Title}</w:t>
+      </w:r>
+      <w:bookmarkEnd w:id="21"/>
+      <w:r>
+        <w:t>:</w:t>
+      </w:r>
+      <w:r>
+        <w:t xml:space="preserve"> </w:t>
+      </w:r>
+      <w:r>
+        <w:t>{Description}</w:t>
+      </w:r>
+    </w:p>
+    <w:p>
+      <w:pPr>
+        <w:pStyle w:val="ListParagraph"/>
+        <w:ind w:left="360"/>
+      </w:pPr>
+      <w:r>
         <w:rPr>
           <w:b/>
-        </w:rPr>
-        <w:t>Info.ProgramName</w:t>
-      </w:r>
-      <w:proofErr w:type="spellEnd"/>
-      <w:r>
-        <w:rPr>
-          <w:b/>
-        </w:rPr>
-        <w:t>}</w:t>
-      </w:r>
-      <w:r>
-        <w:rPr>
-          <w:b/>
-        </w:rPr>
-        <w:t xml:space="preserve"> </w:t>
-      </w:r>
-      <w:r>
-        <w:rPr>
-          <w:b/>
-        </w:rPr>
-        <w:t>Improvements</w:t>
-      </w:r>
-      <w:r>
-        <w:rPr>
-          <w:b/>
-        </w:rPr>
-        <w:t>:</w:t>
-      </w:r>
-      <w:r>
-        <w:rPr>
-          <w:b/>
-        </w:rPr>
-        <w:t xml:space="preserve"> </w:t>
-      </w:r>
-      <w:r>
-        <w:t>List additional improvement or state there are no improvements</w:t>
-      </w:r>
-      <w:r>
-        <w:t xml:space="preserve"> in FY26</w:t>
-      </w:r>
-      <w:r>
-        <w:t>.</w:t>
+          <w:bCs/>
+        </w:rPr>
+        <w:t>Impact:</w:t>
+      </w:r>
+      <w:r>
+        <w:t>{Impact}</w:t>
+      </w:r>
+    </w:p>
+    <w:p>
+      <w:pPr>
+        <w:pStyle w:val="ListParagraph"/>
+        <w:ind w:left="360"/>
+      </w:pPr>
+    </w:p>
+    <w:p>
+      <w:r>
+        <w:t>{/}</w:t>
       </w:r>
     </w:p>
     <w:p>
@@ -6295,14 +6386,14 @@
           <w:b/>
         </w:rPr>
       </w:pPr>
-      <w:bookmarkStart w:id="20" w:name="_Toc178311606"/>
+      <w:bookmarkStart w:id="22" w:name="_Toc178313329"/>
       <w:r>
         <w:rPr>
           <w:rStyle w:val="Heading1Char"/>
         </w:rPr>
         <w:t>Requirements Summary</w:t>
       </w:r>
-      <w:bookmarkEnd w:id="20"/>
+      <w:bookmarkEnd w:id="22"/>
       <w:r>
         <w:rPr>
           <w:b/>
@@ -6321,16 +6412,11 @@
       <w:r>
         <w:t>27</w:t>
       </w:r>
-      <w:proofErr w:type="gramStart"/>
       <w:r>
         <w:t>_</w:t>
       </w:r>
       <w:r>
-        <w:t>{</w:t>
-      </w:r>
-      <w:proofErr w:type="gramEnd"/>
-      <w:r>
-        <w:t>Info.LeadCommand}_{Info.Center}_{Info.ProgramElementCode}</w:t>
+        <w:t>{Info.LeadCommand}_{Info.Center}_{Info.ProgramElementCode}</w:t>
       </w:r>
       <w:r>
         <w:t>_</w:t>
@@ -6357,7 +6443,7 @@
           <w:numId w:val="23"/>
         </w:numPr>
       </w:pPr>
-      <w:bookmarkStart w:id="21" w:name="_Toc178311607"/>
+      <w:bookmarkStart w:id="23" w:name="_Toc178313330"/>
       <w:r>
         <w:rPr>
           <w:rStyle w:val="Heading1Char"/>
@@ -6368,25 +6454,14 @@
         <w:rPr>
           <w:rStyle w:val="Heading1Char"/>
         </w:rPr>
-        <w:t xml:space="preserve">Task </w:t>
-      </w:r>
-      <w:proofErr w:type="gramStart"/>
-      <w:r>
-        <w:rPr>
-          <w:rStyle w:val="Heading1Char"/>
-        </w:rPr>
-        <w:t>Prioritization</w:t>
-      </w:r>
-      <w:bookmarkEnd w:id="21"/>
+        <w:t>Task Prioritization</w:t>
+      </w:r>
+      <w:bookmarkEnd w:id="23"/>
       <w:r>
         <w:t>:</w:t>
       </w:r>
       <w:r>
-        <w:t>{</w:t>
-      </w:r>
-      <w:proofErr w:type="gramEnd"/>
-      <w:r>
-        <w:t>#LRDP.LRDP}</w:t>
+        <w:t>{#LRDP.LRDP}</w:t>
       </w:r>
     </w:p>
     <w:p>
@@ -6420,13 +6495,8 @@
         <w:t>SeqNum</w:t>
       </w:r>
       <w:proofErr w:type="spellEnd"/>
-      <w:proofErr w:type="gramStart"/>
-      <w:r>
-        <w:t>}{</w:t>
-      </w:r>
-      <w:proofErr w:type="gramEnd"/>
-      <w:r>
-        <w:t>/}</w:t>
+      <w:r>
+        <w:t>}{/}</w:t>
       </w:r>
     </w:p>
     <w:p>
@@ -6436,7 +6506,6 @@
       <w:r>
         <w:t>{#LRDP.hasLRDP === “no</w:t>
       </w:r>
-      <w:proofErr w:type="gramStart"/>
       <w:r>
         <w:t>”</w:t>
       </w:r>
@@ -6444,11 +6513,7 @@
         <w:t>}</w:t>
       </w:r>
       <w:r>
-        <w:t>There</w:t>
-      </w:r>
-      <w:proofErr w:type="gramEnd"/>
-      <w:r>
-        <w:t xml:space="preserve"> are no LRDP tasks.</w:t>
+        <w:t>There are no LRDP tasks.</w:t>
       </w:r>
       <w:r>
         <w:t>{/}</w:t>
@@ -7023,6 +7088,92 @@
     </w:lvl>
   </w:abstractNum>
   <w:abstractNum w:abstractNumId="4" w15:restartNumberingAfterBreak="0">
+    <w:nsid w:val="172052F6"/>
+    <w:multiLevelType w:val="hybridMultilevel"/>
+    <w:tmpl w:val="B8EE11AE"/>
+    <w:lvl w:ilvl="0" w:tplc="0409000F">
+      <w:start w:val="1"/>
+      <w:numFmt w:val="decimal"/>
+      <w:lvlText w:val="%1."/>
+      <w:lvlJc w:val="left"/>
+      <w:pPr>
+        <w:ind w:left="1080" w:hanging="360"/>
+      </w:pPr>
+    </w:lvl>
+    <w:lvl w:ilvl="1" w:tplc="04090019" w:tentative="1">
+      <w:start w:val="1"/>
+      <w:numFmt w:val="lowerLetter"/>
+      <w:lvlText w:val="%2."/>
+      <w:lvlJc w:val="left"/>
+      <w:pPr>
+        <w:ind w:left="1800" w:hanging="360"/>
+      </w:pPr>
+    </w:lvl>
+    <w:lvl w:ilvl="2" w:tplc="0409001B" w:tentative="1">
+      <w:start w:val="1"/>
+      <w:numFmt w:val="lowerRoman"/>
+      <w:lvlText w:val="%3."/>
+      <w:lvlJc w:val="right"/>
+      <w:pPr>
+        <w:ind w:left="2520" w:hanging="180"/>
+      </w:pPr>
+    </w:lvl>
+    <w:lvl w:ilvl="3" w:tplc="0409000F" w:tentative="1">
+      <w:start w:val="1"/>
+      <w:numFmt w:val="decimal"/>
+      <w:lvlText w:val="%4."/>
+      <w:lvlJc w:val="left"/>
+      <w:pPr>
+        <w:ind w:left="3240" w:hanging="360"/>
+      </w:pPr>
+    </w:lvl>
+    <w:lvl w:ilvl="4" w:tplc="04090019" w:tentative="1">
+      <w:start w:val="1"/>
+      <w:numFmt w:val="lowerLetter"/>
+      <w:lvlText w:val="%5."/>
+      <w:lvlJc w:val="left"/>
+      <w:pPr>
+        <w:ind w:left="3960" w:hanging="360"/>
+      </w:pPr>
+    </w:lvl>
+    <w:lvl w:ilvl="5" w:tplc="0409001B" w:tentative="1">
+      <w:start w:val="1"/>
+      <w:numFmt w:val="lowerRoman"/>
+      <w:lvlText w:val="%6."/>
+      <w:lvlJc w:val="right"/>
+      <w:pPr>
+        <w:ind w:left="4680" w:hanging="180"/>
+      </w:pPr>
+    </w:lvl>
+    <w:lvl w:ilvl="6" w:tplc="0409000F" w:tentative="1">
+      <w:start w:val="1"/>
+      <w:numFmt w:val="decimal"/>
+      <w:lvlText w:val="%7."/>
+      <w:lvlJc w:val="left"/>
+      <w:pPr>
+        <w:ind w:left="5400" w:hanging="360"/>
+      </w:pPr>
+    </w:lvl>
+    <w:lvl w:ilvl="7" w:tplc="04090019" w:tentative="1">
+      <w:start w:val="1"/>
+      <w:numFmt w:val="lowerLetter"/>
+      <w:lvlText w:val="%8."/>
+      <w:lvlJc w:val="left"/>
+      <w:pPr>
+        <w:ind w:left="6120" w:hanging="360"/>
+      </w:pPr>
+    </w:lvl>
+    <w:lvl w:ilvl="8" w:tplc="0409001B" w:tentative="1">
+      <w:start w:val="1"/>
+      <w:numFmt w:val="lowerRoman"/>
+      <w:lvlText w:val="%9."/>
+      <w:lvlJc w:val="right"/>
+      <w:pPr>
+        <w:ind w:left="6840" w:hanging="180"/>
+      </w:pPr>
+    </w:lvl>
+  </w:abstractNum>
+  <w:abstractNum w:abstractNumId="5" w15:restartNumberingAfterBreak="0">
     <w:nsid w:val="17361BA4"/>
     <w:multiLevelType w:val="hybridMultilevel"/>
     <w:tmpl w:val="2DD49E24"/>
@@ -7135,7 +7286,7 @@
       </w:rPr>
     </w:lvl>
   </w:abstractNum>
-  <w:abstractNum w:abstractNumId="5" w15:restartNumberingAfterBreak="0">
+  <w:abstractNum w:abstractNumId="6" w15:restartNumberingAfterBreak="0">
     <w:nsid w:val="1BC21D51"/>
     <w:multiLevelType w:val="hybridMultilevel"/>
     <w:tmpl w:val="5FBE95DE"/>
@@ -7225,7 +7376,7 @@
       </w:pPr>
     </w:lvl>
   </w:abstractNum>
-  <w:abstractNum w:abstractNumId="6" w15:restartNumberingAfterBreak="0">
+  <w:abstractNum w:abstractNumId="7" w15:restartNumberingAfterBreak="0">
     <w:nsid w:val="1C936FB7"/>
     <w:multiLevelType w:val="hybridMultilevel"/>
     <w:tmpl w:val="126E521C"/>
@@ -7338,7 +7489,7 @@
       </w:rPr>
     </w:lvl>
   </w:abstractNum>
-  <w:abstractNum w:abstractNumId="7" w15:restartNumberingAfterBreak="0">
+  <w:abstractNum w:abstractNumId="8" w15:restartNumberingAfterBreak="0">
     <w:nsid w:val="1D4755D7"/>
     <w:multiLevelType w:val="multilevel"/>
     <w:tmpl w:val="BB68F99A"/>
@@ -7459,7 +7610,7 @@
       </w:rPr>
     </w:lvl>
   </w:abstractNum>
-  <w:abstractNum w:abstractNumId="8" w15:restartNumberingAfterBreak="0">
+  <w:abstractNum w:abstractNumId="9" w15:restartNumberingAfterBreak="0">
     <w:nsid w:val="22A959D4"/>
     <w:multiLevelType w:val="hybridMultilevel"/>
     <w:tmpl w:val="CD0AB39E"/>
@@ -7545,7 +7696,7 @@
       </w:pPr>
     </w:lvl>
   </w:abstractNum>
-  <w:abstractNum w:abstractNumId="9" w15:restartNumberingAfterBreak="0">
+  <w:abstractNum w:abstractNumId="10" w15:restartNumberingAfterBreak="0">
     <w:nsid w:val="261A6CDB"/>
     <w:multiLevelType w:val="multilevel"/>
     <w:tmpl w:val="E27C31BC"/>
@@ -7667,7 +7818,7 @@
       </w:rPr>
     </w:lvl>
   </w:abstractNum>
-  <w:abstractNum w:abstractNumId="10" w15:restartNumberingAfterBreak="0">
+  <w:abstractNum w:abstractNumId="11" w15:restartNumberingAfterBreak="0">
     <w:nsid w:val="26D443FB"/>
     <w:multiLevelType w:val="multilevel"/>
     <w:tmpl w:val="6CB4B61E"/>
@@ -7789,7 +7940,7 @@
       </w:rPr>
     </w:lvl>
   </w:abstractNum>
-  <w:abstractNum w:abstractNumId="11" w15:restartNumberingAfterBreak="0">
+  <w:abstractNum w:abstractNumId="12" w15:restartNumberingAfterBreak="0">
     <w:nsid w:val="2B186C05"/>
     <w:multiLevelType w:val="hybridMultilevel"/>
     <w:tmpl w:val="3E3002D0"/>
@@ -7878,7 +8029,7 @@
       </w:pPr>
     </w:lvl>
   </w:abstractNum>
-  <w:abstractNum w:abstractNumId="12" w15:restartNumberingAfterBreak="0">
+  <w:abstractNum w:abstractNumId="13" w15:restartNumberingAfterBreak="0">
     <w:nsid w:val="2D1F29DB"/>
     <w:multiLevelType w:val="hybridMultilevel"/>
     <w:tmpl w:val="F7E6C7FC"/>
@@ -7964,7 +8115,7 @@
       </w:pPr>
     </w:lvl>
   </w:abstractNum>
-  <w:abstractNum w:abstractNumId="13" w15:restartNumberingAfterBreak="0">
+  <w:abstractNum w:abstractNumId="14" w15:restartNumberingAfterBreak="0">
     <w:nsid w:val="32E94A03"/>
     <w:multiLevelType w:val="hybridMultilevel"/>
     <w:tmpl w:val="4BAA485E"/>
@@ -8050,7 +8201,7 @@
       </w:pPr>
     </w:lvl>
   </w:abstractNum>
-  <w:abstractNum w:abstractNumId="14" w15:restartNumberingAfterBreak="0">
+  <w:abstractNum w:abstractNumId="15" w15:restartNumberingAfterBreak="0">
     <w:nsid w:val="340D1392"/>
     <w:multiLevelType w:val="hybridMultilevel"/>
     <w:tmpl w:val="09C89C76"/>
@@ -8163,7 +8314,7 @@
       </w:rPr>
     </w:lvl>
   </w:abstractNum>
-  <w:abstractNum w:abstractNumId="15" w15:restartNumberingAfterBreak="0">
+  <w:abstractNum w:abstractNumId="16" w15:restartNumberingAfterBreak="0">
     <w:nsid w:val="397D2BB9"/>
     <w:multiLevelType w:val="hybridMultilevel"/>
     <w:tmpl w:val="02749E1C"/>
@@ -8249,7 +8400,7 @@
       </w:pPr>
     </w:lvl>
   </w:abstractNum>
-  <w:abstractNum w:abstractNumId="16" w15:restartNumberingAfterBreak="0">
+  <w:abstractNum w:abstractNumId="17" w15:restartNumberingAfterBreak="0">
     <w:nsid w:val="438A555D"/>
     <w:multiLevelType w:val="hybridMultilevel"/>
     <w:tmpl w:val="4FD89128"/>
@@ -8335,7 +8486,7 @@
       </w:pPr>
     </w:lvl>
   </w:abstractNum>
-  <w:abstractNum w:abstractNumId="17" w15:restartNumberingAfterBreak="0">
+  <w:abstractNum w:abstractNumId="18" w15:restartNumberingAfterBreak="0">
     <w:nsid w:val="43A13001"/>
     <w:multiLevelType w:val="multilevel"/>
     <w:tmpl w:val="B0240350"/>
@@ -8457,7 +8608,7 @@
       </w:rPr>
     </w:lvl>
   </w:abstractNum>
-  <w:abstractNum w:abstractNumId="18" w15:restartNumberingAfterBreak="0">
+  <w:abstractNum w:abstractNumId="19" w15:restartNumberingAfterBreak="0">
     <w:nsid w:val="46917188"/>
     <w:multiLevelType w:val="hybridMultilevel"/>
     <w:tmpl w:val="89F4BEAC"/>
@@ -8543,7 +8694,7 @@
       </w:pPr>
     </w:lvl>
   </w:abstractNum>
-  <w:abstractNum w:abstractNumId="19" w15:restartNumberingAfterBreak="0">
+  <w:abstractNum w:abstractNumId="20" w15:restartNumberingAfterBreak="0">
     <w:nsid w:val="49DE1D79"/>
     <w:multiLevelType w:val="hybridMultilevel"/>
     <w:tmpl w:val="B4B66018"/>
@@ -8632,7 +8783,7 @@
       </w:pPr>
     </w:lvl>
   </w:abstractNum>
-  <w:abstractNum w:abstractNumId="20" w15:restartNumberingAfterBreak="0">
+  <w:abstractNum w:abstractNumId="21" w15:restartNumberingAfterBreak="0">
     <w:nsid w:val="4ADB6D72"/>
     <w:multiLevelType w:val="hybridMultilevel"/>
     <w:tmpl w:val="5D9A7866"/>
@@ -8718,7 +8869,7 @@
       </w:pPr>
     </w:lvl>
   </w:abstractNum>
-  <w:abstractNum w:abstractNumId="21" w15:restartNumberingAfterBreak="0">
+  <w:abstractNum w:abstractNumId="22" w15:restartNumberingAfterBreak="0">
     <w:nsid w:val="4E321848"/>
     <w:multiLevelType w:val="multilevel"/>
     <w:tmpl w:val="903E1712"/>
@@ -8831,7 +8982,7 @@
       </w:rPr>
     </w:lvl>
   </w:abstractNum>
-  <w:abstractNum w:abstractNumId="22" w15:restartNumberingAfterBreak="0">
+  <w:abstractNum w:abstractNumId="23" w15:restartNumberingAfterBreak="0">
     <w:nsid w:val="51AB5AF4"/>
     <w:multiLevelType w:val="hybridMultilevel"/>
     <w:tmpl w:val="494C6DA6"/>
@@ -8917,7 +9068,7 @@
       </w:pPr>
     </w:lvl>
   </w:abstractNum>
-  <w:abstractNum w:abstractNumId="23" w15:restartNumberingAfterBreak="0">
+  <w:abstractNum w:abstractNumId="24" w15:restartNumberingAfterBreak="0">
     <w:nsid w:val="5B6A3153"/>
     <w:multiLevelType w:val="hybridMultilevel"/>
     <w:tmpl w:val="8AFA2670"/>
@@ -9030,7 +9181,7 @@
       </w:rPr>
     </w:lvl>
   </w:abstractNum>
-  <w:abstractNum w:abstractNumId="24" w15:restartNumberingAfterBreak="0">
+  <w:abstractNum w:abstractNumId="25" w15:restartNumberingAfterBreak="0">
     <w:nsid w:val="5EAE1239"/>
     <w:multiLevelType w:val="multilevel"/>
     <w:tmpl w:val="5356625C"/>
@@ -9143,7 +9294,7 @@
       </w:rPr>
     </w:lvl>
   </w:abstractNum>
-  <w:abstractNum w:abstractNumId="25" w15:restartNumberingAfterBreak="0">
+  <w:abstractNum w:abstractNumId="26" w15:restartNumberingAfterBreak="0">
     <w:nsid w:val="604456AB"/>
     <w:multiLevelType w:val="multilevel"/>
     <w:tmpl w:val="99C45EF4"/>
@@ -9265,7 +9416,7 @@
       </w:rPr>
     </w:lvl>
   </w:abstractNum>
-  <w:abstractNum w:abstractNumId="26" w15:restartNumberingAfterBreak="0">
+  <w:abstractNum w:abstractNumId="27" w15:restartNumberingAfterBreak="0">
     <w:nsid w:val="626D2A5C"/>
     <w:multiLevelType w:val="multilevel"/>
     <w:tmpl w:val="9A60DD42"/>
@@ -9357,7 +9508,7 @@
       </w:pPr>
     </w:lvl>
   </w:abstractNum>
-  <w:abstractNum w:abstractNumId="27" w15:restartNumberingAfterBreak="0">
+  <w:abstractNum w:abstractNumId="28" w15:restartNumberingAfterBreak="0">
     <w:nsid w:val="676C787A"/>
     <w:multiLevelType w:val="hybridMultilevel"/>
     <w:tmpl w:val="814CBBCA"/>
@@ -9443,7 +9594,7 @@
       </w:pPr>
     </w:lvl>
   </w:abstractNum>
-  <w:abstractNum w:abstractNumId="28" w15:restartNumberingAfterBreak="0">
+  <w:abstractNum w:abstractNumId="29" w15:restartNumberingAfterBreak="0">
     <w:nsid w:val="6EA031F5"/>
     <w:multiLevelType w:val="multilevel"/>
     <w:tmpl w:val="9B520C18"/>
@@ -9565,7 +9716,7 @@
       </w:rPr>
     </w:lvl>
   </w:abstractNum>
-  <w:abstractNum w:abstractNumId="29" w15:restartNumberingAfterBreak="0">
+  <w:abstractNum w:abstractNumId="30" w15:restartNumberingAfterBreak="0">
     <w:nsid w:val="6EFD2C60"/>
     <w:multiLevelType w:val="hybridMultilevel"/>
     <w:tmpl w:val="2CF061EA"/>
@@ -9678,7 +9829,7 @@
       </w:rPr>
     </w:lvl>
   </w:abstractNum>
-  <w:abstractNum w:abstractNumId="30" w15:restartNumberingAfterBreak="0">
+  <w:abstractNum w:abstractNumId="31" w15:restartNumberingAfterBreak="0">
     <w:nsid w:val="738A3410"/>
     <w:multiLevelType w:val="hybridMultilevel"/>
     <w:tmpl w:val="6D5CBD12"/>
@@ -9764,7 +9915,7 @@
       </w:pPr>
     </w:lvl>
   </w:abstractNum>
-  <w:abstractNum w:abstractNumId="31" w15:restartNumberingAfterBreak="0">
+  <w:abstractNum w:abstractNumId="32" w15:restartNumberingAfterBreak="0">
     <w:nsid w:val="758C58B8"/>
     <w:multiLevelType w:val="hybridMultilevel"/>
     <w:tmpl w:val="92A0814E"/>
@@ -9877,7 +10028,7 @@
       </w:rPr>
     </w:lvl>
   </w:abstractNum>
-  <w:abstractNum w:abstractNumId="32" w15:restartNumberingAfterBreak="0">
+  <w:abstractNum w:abstractNumId="33" w15:restartNumberingAfterBreak="0">
     <w:nsid w:val="7A6E2B11"/>
     <w:multiLevelType w:val="hybridMultilevel"/>
     <w:tmpl w:val="D8AE2664"/>
@@ -9963,7 +10114,7 @@
       </w:pPr>
     </w:lvl>
   </w:abstractNum>
-  <w:abstractNum w:abstractNumId="33" w15:restartNumberingAfterBreak="0">
+  <w:abstractNum w:abstractNumId="34" w15:restartNumberingAfterBreak="0">
     <w:nsid w:val="7BDB5255"/>
     <w:multiLevelType w:val="hybridMultilevel"/>
     <w:tmpl w:val="AAF61E66"/>
@@ -10049,7 +10200,7 @@
       </w:pPr>
     </w:lvl>
   </w:abstractNum>
-  <w:abstractNum w:abstractNumId="34" w15:restartNumberingAfterBreak="0">
+  <w:abstractNum w:abstractNumId="35" w15:restartNumberingAfterBreak="0">
     <w:nsid w:val="7EE26A6B"/>
     <w:multiLevelType w:val="hybridMultilevel"/>
     <w:tmpl w:val="C166167A"/>
@@ -10162,7 +10313,7 @@
       </w:rPr>
     </w:lvl>
   </w:abstractNum>
-  <w:abstractNum w:abstractNumId="35" w15:restartNumberingAfterBreak="0">
+  <w:abstractNum w:abstractNumId="36" w15:restartNumberingAfterBreak="0">
     <w:nsid w:val="7F2D2FD8"/>
     <w:multiLevelType w:val="multilevel"/>
     <w:tmpl w:val="6ABE78AC"/>
@@ -10277,7 +10428,7 @@
       </w:rPr>
     </w:lvl>
   </w:abstractNum>
-  <w:abstractNum w:abstractNumId="36" w15:restartNumberingAfterBreak="0">
+  <w:abstractNum w:abstractNumId="37" w15:restartNumberingAfterBreak="0">
     <w:nsid w:val="7FFA71AC"/>
     <w:multiLevelType w:val="hybridMultilevel"/>
     <w:tmpl w:val="31108444"/>
@@ -10364,115 +10515,118 @@
     </w:lvl>
   </w:abstractNum>
   <w:num w:numId="1" w16cid:durableId="537856865">
-    <w:abstractNumId w:val="34"/>
+    <w:abstractNumId w:val="35"/>
   </w:num>
   <w:num w:numId="2" w16cid:durableId="2132286579">
+    <w:abstractNumId w:val="24"/>
+  </w:num>
+  <w:num w:numId="3" w16cid:durableId="991175242">
+    <w:abstractNumId w:val="30"/>
+  </w:num>
+  <w:num w:numId="4" w16cid:durableId="1827012824">
+    <w:abstractNumId w:val="15"/>
+  </w:num>
+  <w:num w:numId="5" w16cid:durableId="1885170031">
+    <w:abstractNumId w:val="16"/>
+  </w:num>
+  <w:num w:numId="6" w16cid:durableId="118689161">
+    <w:abstractNumId w:val="6"/>
+  </w:num>
+  <w:num w:numId="7" w16cid:durableId="1280794866">
+    <w:abstractNumId w:val="32"/>
+  </w:num>
+  <w:num w:numId="8" w16cid:durableId="610820190">
+    <w:abstractNumId w:val="13"/>
+  </w:num>
+  <w:num w:numId="9" w16cid:durableId="1073743493">
+    <w:abstractNumId w:val="5"/>
+  </w:num>
+  <w:num w:numId="10" w16cid:durableId="335378204">
+    <w:abstractNumId w:val="7"/>
+  </w:num>
+  <w:num w:numId="11" w16cid:durableId="391540557">
+    <w:abstractNumId w:val="27"/>
+  </w:num>
+  <w:num w:numId="12" w16cid:durableId="709838910">
+    <w:abstractNumId w:val="22"/>
+  </w:num>
+  <w:num w:numId="13" w16cid:durableId="1305045038">
+    <w:abstractNumId w:val="36"/>
+  </w:num>
+  <w:num w:numId="14" w16cid:durableId="68501446">
+    <w:abstractNumId w:val="37"/>
+  </w:num>
+  <w:num w:numId="15" w16cid:durableId="1520312902">
+    <w:abstractNumId w:val="12"/>
+  </w:num>
+  <w:num w:numId="16" w16cid:durableId="825124030">
+    <w:abstractNumId w:val="18"/>
+  </w:num>
+  <w:num w:numId="17" w16cid:durableId="1322006721">
+    <w:abstractNumId w:val="29"/>
+  </w:num>
+  <w:num w:numId="18" w16cid:durableId="1284191481">
+    <w:abstractNumId w:val="25"/>
+  </w:num>
+  <w:num w:numId="19" w16cid:durableId="574776763">
+    <w:abstractNumId w:val="8"/>
+  </w:num>
+  <w:num w:numId="20" w16cid:durableId="2053072186">
+    <w:abstractNumId w:val="10"/>
+  </w:num>
+  <w:num w:numId="21" w16cid:durableId="1997025410">
+    <w:abstractNumId w:val="11"/>
+  </w:num>
+  <w:num w:numId="22" w16cid:durableId="635069772">
     <w:abstractNumId w:val="23"/>
   </w:num>
-  <w:num w:numId="3" w16cid:durableId="991175242">
-    <w:abstractNumId w:val="29"/>
-  </w:num>
-  <w:num w:numId="4" w16cid:durableId="1827012824">
-    <w:abstractNumId w:val="14"/>
-  </w:num>
-  <w:num w:numId="5" w16cid:durableId="1885170031">
-    <w:abstractNumId w:val="15"/>
-  </w:num>
-  <w:num w:numId="6" w16cid:durableId="118689161">
-    <w:abstractNumId w:val="5"/>
-  </w:num>
-  <w:num w:numId="7" w16cid:durableId="1280794866">
-    <w:abstractNumId w:val="31"/>
-  </w:num>
-  <w:num w:numId="8" w16cid:durableId="610820190">
-    <w:abstractNumId w:val="12"/>
-  </w:num>
-  <w:num w:numId="9" w16cid:durableId="1073743493">
-    <w:abstractNumId w:val="4"/>
-  </w:num>
-  <w:num w:numId="10" w16cid:durableId="335378204">
-    <w:abstractNumId w:val="6"/>
-  </w:num>
-  <w:num w:numId="11" w16cid:durableId="391540557">
+  <w:num w:numId="23" w16cid:durableId="544410648">
     <w:abstractNumId w:val="26"/>
   </w:num>
-  <w:num w:numId="12" w16cid:durableId="709838910">
-    <w:abstractNumId w:val="21"/>
-  </w:num>
-  <w:num w:numId="13" w16cid:durableId="1305045038">
-    <w:abstractNumId w:val="35"/>
-  </w:num>
-  <w:num w:numId="14" w16cid:durableId="68501446">
-    <w:abstractNumId w:val="36"/>
-  </w:num>
-  <w:num w:numId="15" w16cid:durableId="1520312902">
-    <w:abstractNumId w:val="11"/>
-  </w:num>
-  <w:num w:numId="16" w16cid:durableId="825124030">
-    <w:abstractNumId w:val="17"/>
-  </w:num>
-  <w:num w:numId="17" w16cid:durableId="1322006721">
+  <w:num w:numId="24" w16cid:durableId="212160019">
     <w:abstractNumId w:val="28"/>
   </w:num>
-  <w:num w:numId="18" w16cid:durableId="1284191481">
-    <w:abstractNumId w:val="24"/>
-  </w:num>
-  <w:num w:numId="19" w16cid:durableId="574776763">
-    <w:abstractNumId w:val="7"/>
-  </w:num>
-  <w:num w:numId="20" w16cid:durableId="2053072186">
-    <w:abstractNumId w:val="9"/>
-  </w:num>
-  <w:num w:numId="21" w16cid:durableId="1997025410">
-    <w:abstractNumId w:val="10"/>
-  </w:num>
-  <w:num w:numId="22" w16cid:durableId="635069772">
-    <w:abstractNumId w:val="22"/>
-  </w:num>
-  <w:num w:numId="23" w16cid:durableId="544410648">
-    <w:abstractNumId w:val="25"/>
-  </w:num>
-  <w:num w:numId="24" w16cid:durableId="212160019">
-    <w:abstractNumId w:val="27"/>
-  </w:num>
   <w:num w:numId="25" w16cid:durableId="1292051577">
-    <w:abstractNumId w:val="30"/>
+    <w:abstractNumId w:val="31"/>
   </w:num>
   <w:num w:numId="26" w16cid:durableId="1964536252">
     <w:abstractNumId w:val="1"/>
   </w:num>
   <w:num w:numId="27" w16cid:durableId="261767398">
-    <w:abstractNumId w:val="32"/>
+    <w:abstractNumId w:val="33"/>
   </w:num>
   <w:num w:numId="28" w16cid:durableId="873931458">
-    <w:abstractNumId w:val="13"/>
+    <w:abstractNumId w:val="14"/>
   </w:num>
   <w:num w:numId="29" w16cid:durableId="520509830">
-    <w:abstractNumId w:val="16"/>
+    <w:abstractNumId w:val="17"/>
   </w:num>
   <w:num w:numId="30" w16cid:durableId="532575621">
-    <w:abstractNumId w:val="20"/>
+    <w:abstractNumId w:val="21"/>
   </w:num>
   <w:num w:numId="31" w16cid:durableId="84427165">
     <w:abstractNumId w:val="0"/>
   </w:num>
   <w:num w:numId="32" w16cid:durableId="968318266">
-    <w:abstractNumId w:val="19"/>
+    <w:abstractNumId w:val="20"/>
   </w:num>
   <w:num w:numId="33" w16cid:durableId="1941256252">
     <w:abstractNumId w:val="2"/>
   </w:num>
   <w:num w:numId="34" w16cid:durableId="949893361">
-    <w:abstractNumId w:val="18"/>
+    <w:abstractNumId w:val="19"/>
   </w:num>
   <w:num w:numId="35" w16cid:durableId="97793016">
-    <w:abstractNumId w:val="33"/>
+    <w:abstractNumId w:val="34"/>
   </w:num>
   <w:num w:numId="36" w16cid:durableId="627783379">
     <w:abstractNumId w:val="3"/>
   </w:num>
   <w:num w:numId="37" w16cid:durableId="1607425329">
-    <w:abstractNumId w:val="8"/>
+    <w:abstractNumId w:val="9"/>
+  </w:num>
+  <w:num w:numId="38" w16cid:durableId="1016689318">
+    <w:abstractNumId w:val="4"/>
   </w:num>
 </w:numbering>
 </file>
@@ -11566,6 +11720,25 @@
 </file>
 
 <file path=customXml/item1.xml><?xml version="1.0" encoding="utf-8"?>
+<?mso-contentType ?>
+<FormTemplates xmlns="http://schemas.microsoft.com/sharepoint/v3/contenttype/forms">
+  <Display>DocumentLibraryForm</Display>
+  <Edit>DocumentLibraryForm</Edit>
+  <New>DocumentLibraryForm</New>
+</FormTemplates>
+</file>
+
+<file path=customXml/item2.xml><?xml version="1.0" encoding="utf-8"?>
+<b:Sources xmlns:b="http://schemas.openxmlformats.org/officeDocument/2006/bibliography" xmlns="http://schemas.openxmlformats.org/officeDocument/2006/bibliography" SelectedStyle="\APA.XSL" StyleName="APA"/>
+</file>
+
+<file path=customXml/item3.xml><?xml version="1.0" encoding="utf-8"?>
+<p:properties xmlns:p="http://schemas.microsoft.com/office/2006/metadata/properties" xmlns:xsi="http://www.w3.org/2001/XMLSchema-instance">
+  <documentManagement/>
+</p:properties>
+</file>
+
+<file path=customXml/item4.xml><?xml version="1.0" encoding="utf-8"?>
 <ct:contentTypeSchema xmlns:ct="http://schemas.microsoft.com/office/2006/metadata/contentType" xmlns:ma="http://schemas.microsoft.com/office/2006/metadata/properties/metaAttributes" ct:_="" ma:_="" ma:contentTypeName="Document" ma:contentTypeID="0x010100A253B644FCFAD7409EBAFCD290AA2418" ma:contentTypeVersion="8" ma:contentTypeDescription="Create a new document." ma:contentTypeScope="" ma:versionID="5be701be97b5a7d030840f97951bd63f">
   <xsd:schema xmlns:xsd="http://www.w3.org/2001/XMLSchema" xmlns:xs="http://www.w3.org/2001/XMLSchema" xmlns:p="http://schemas.microsoft.com/office/2006/metadata/properties" xmlns:ns2="92ee4270-9d09-435c-8163-9480e84d542c" targetNamespace="http://schemas.microsoft.com/office/2006/metadata/properties" ma:root="true" ma:fieldsID="e754431ea33e719513553115a5b5b6cf" ns2:_="">
     <xsd:import namespace="92ee4270-9d09-435c-8163-9480e84d542c"/>
@@ -11733,26 +11906,31 @@
 </ct:contentTypeSchema>
 </file>
 
-<file path=customXml/item2.xml><?xml version="1.0" encoding="utf-8"?>
-<p:properties xmlns:p="http://schemas.microsoft.com/office/2006/metadata/properties" xmlns:xsi="http://www.w3.org/2001/XMLSchema-instance">
-  <documentManagement/>
-</p:properties>
+<file path=customXml/itemProps1.xml><?xml version="1.0" encoding="utf-8"?>
+<ds:datastoreItem xmlns:ds="http://schemas.openxmlformats.org/officeDocument/2006/customXml" ds:itemID="{ABE91D9D-E230-4D73-BAA6-EE83D801CFC1}">
+  <ds:schemaRefs>
+    <ds:schemaRef ds:uri="http://schemas.microsoft.com/sharepoint/v3/contenttype/forms"/>
+  </ds:schemaRefs>
+</ds:datastoreItem>
 </file>
 
-<file path=customXml/item3.xml><?xml version="1.0" encoding="utf-8"?>
-<b:Sources xmlns:b="http://schemas.openxmlformats.org/officeDocument/2006/bibliography" xmlns="http://schemas.openxmlformats.org/officeDocument/2006/bibliography" SelectedStyle="\APA.XSL" StyleName="APA"/>
+<file path=customXml/itemProps2.xml><?xml version="1.0" encoding="utf-8"?>
+<ds:datastoreItem xmlns:ds="http://schemas.openxmlformats.org/officeDocument/2006/customXml" ds:itemID="{A976FBD8-E2B1-46C0-ACBB-B920108BE5B2}">
+  <ds:schemaRefs>
+    <ds:schemaRef ds:uri="http://schemas.openxmlformats.org/officeDocument/2006/bibliography"/>
+  </ds:schemaRefs>
+</ds:datastoreItem>
 </file>
 
-<file path=customXml/item4.xml><?xml version="1.0" encoding="utf-8"?>
-<?mso-contentType ?>
-<FormTemplates xmlns="http://schemas.microsoft.com/sharepoint/v3/contenttype/forms">
-  <Display>DocumentLibraryForm</Display>
-  <Edit>DocumentLibraryForm</Edit>
-  <New>DocumentLibraryForm</New>
-</FormTemplates>
+<file path=customXml/itemProps3.xml><?xml version="1.0" encoding="utf-8"?>
+<ds:datastoreItem xmlns:ds="http://schemas.openxmlformats.org/officeDocument/2006/customXml" ds:itemID="{F19E182A-E278-49AC-A58D-A3181FBB2975}">
+  <ds:schemaRefs>
+    <ds:schemaRef ds:uri="http://schemas.microsoft.com/office/2006/metadata/properties"/>
+  </ds:schemaRefs>
+</ds:datastoreItem>
 </file>
 
-<file path=customXml/itemProps1.xml><?xml version="1.0" encoding="utf-8"?>
+<file path=customXml/itemProps4.xml><?xml version="1.0" encoding="utf-8"?>
 <ds:datastoreItem xmlns:ds="http://schemas.openxmlformats.org/officeDocument/2006/customXml" ds:itemID="{604E41F5-B545-4AA3-AFA7-16798CC9766F}">
   <ds:schemaRefs>
     <ds:schemaRef ds:uri="http://schemas.microsoft.com/office/2006/metadata/contentType"/>
@@ -11770,30 +11948,6 @@
 </ds:datastoreItem>
 </file>
 
-<file path=customXml/itemProps2.xml><?xml version="1.0" encoding="utf-8"?>
-<ds:datastoreItem xmlns:ds="http://schemas.openxmlformats.org/officeDocument/2006/customXml" ds:itemID="{F19E182A-E278-49AC-A58D-A3181FBB2975}">
-  <ds:schemaRefs>
-    <ds:schemaRef ds:uri="http://schemas.microsoft.com/office/2006/metadata/properties"/>
-  </ds:schemaRefs>
-</ds:datastoreItem>
-</file>
-
-<file path=customXml/itemProps3.xml><?xml version="1.0" encoding="utf-8"?>
-<ds:datastoreItem xmlns:ds="http://schemas.openxmlformats.org/officeDocument/2006/customXml" ds:itemID="{A976FBD8-E2B1-46C0-ACBB-B920108BE5B2}">
-  <ds:schemaRefs>
-    <ds:schemaRef ds:uri="http://schemas.openxmlformats.org/officeDocument/2006/bibliography"/>
-  </ds:schemaRefs>
-</ds:datastoreItem>
-</file>
-
-<file path=customXml/itemProps4.xml><?xml version="1.0" encoding="utf-8"?>
-<ds:datastoreItem xmlns:ds="http://schemas.openxmlformats.org/officeDocument/2006/customXml" ds:itemID="{ABE91D9D-E230-4D73-BAA6-EE83D801CFC1}">
-  <ds:schemaRefs>
-    <ds:schemaRef ds:uri="http://schemas.microsoft.com/sharepoint/v3/contenttype/forms"/>
-  </ds:schemaRefs>
-</ds:datastoreItem>
-</file>
-
 <file path=docMetadata/LabelInfo.xml><?xml version="1.0" encoding="utf-8"?>
 <clbl:labelList xmlns:clbl="http://schemas.microsoft.com/office/2020/mipLabelMetadata">
   <clbl:label id="{8331b18d-2d87-48ef-a35f-ac8818ebf9b4}" enabled="0" method="" siteId="{8331b18d-2d87-48ef-a35f-ac8818ebf9b4}" removed="1"/>

</xml_diff>

<commit_message>
Add section 7.0 Program Manager Approvals, and remove Program Approvals left navigation
</commit_message>
<xml_diff>
--- a/public/CAFTOP_Template.docx
+++ b/public/CAFTOP_Template.docx
@@ -696,7 +696,16 @@
                 <w:sz w:val="28"/>
                 <w:szCs w:val="28"/>
               </w:rPr>
-              <w:t>{/}</w:t>
+              <w:t>{</w:t>
+            </w:r>
+            <w:proofErr w:type="gramStart"/>
+            <w:r>
+              <w:rPr>
+                <w:rFonts w:ascii="Times New Roman" w:eastAsiaTheme="majorEastAsia" w:hAnsi="Times New Roman"/>
+                <w:sz w:val="28"/>
+                <w:szCs w:val="28"/>
+              </w:rPr>
+              <w:t>/}</w:t>
             </w:r>
             <w:r>
               <w:rPr>
@@ -704,7 +713,16 @@
                 <w:sz w:val="28"/>
                 <w:szCs w:val="28"/>
               </w:rPr>
-              <w:t>{#Info.TechOrderManagers}</w:t>
+              <w:t>{</w:t>
+            </w:r>
+            <w:proofErr w:type="gramEnd"/>
+            <w:r>
+              <w:rPr>
+                <w:rFonts w:ascii="Times New Roman" w:eastAsiaTheme="majorEastAsia" w:hAnsi="Times New Roman"/>
+                <w:sz w:val="28"/>
+                <w:szCs w:val="28"/>
+              </w:rPr>
+              <w:t>#Info.TechOrderManagers}</w:t>
             </w:r>
           </w:p>
           <w:p>
@@ -909,7 +927,7 @@
         </w:rPr>
         <w:fldChar w:fldCharType="separate"/>
       </w:r>
-      <w:hyperlink w:anchor="_Toc178313307" w:history="1">
+      <w:hyperlink w:anchor="_Toc178317186" w:history="1">
         <w:r>
           <w:rPr>
             <w:rStyle w:val="Hyperlink"/>
@@ -936,7 +954,7 @@
             <w:noProof/>
             <w:webHidden/>
           </w:rPr>
-          <w:instrText xml:space="preserve"> PAGEREF _Toc178313307 \h </w:instrText>
+          <w:instrText xml:space="preserve"> PAGEREF _Toc178317186 \h </w:instrText>
         </w:r>
         <w:r>
           <w:rPr>
@@ -977,7 +995,7 @@
           <w14:ligatures w14:val="standardContextual"/>
         </w:rPr>
       </w:pPr>
-      <w:hyperlink w:anchor="_Toc178313308" w:history="1">
+      <w:hyperlink w:anchor="_Toc178317187" w:history="1">
         <w:r>
           <w:rPr>
             <w:rStyle w:val="Hyperlink"/>
@@ -1004,7 +1022,7 @@
             <w:noProof/>
             <w:webHidden/>
           </w:rPr>
-          <w:instrText xml:space="preserve"> PAGEREF _Toc178313308 \h </w:instrText>
+          <w:instrText xml:space="preserve"> PAGEREF _Toc178317187 \h </w:instrText>
         </w:r>
         <w:r>
           <w:rPr>
@@ -1045,7 +1063,7 @@
           <w14:ligatures w14:val="standardContextual"/>
         </w:rPr>
       </w:pPr>
-      <w:hyperlink w:anchor="_Toc178313309" w:history="1">
+      <w:hyperlink w:anchor="_Toc178317188" w:history="1">
         <w:r>
           <w:rPr>
             <w:rStyle w:val="Hyperlink"/>
@@ -1072,7 +1090,7 @@
             <w:noProof/>
             <w:webHidden/>
           </w:rPr>
-          <w:instrText xml:space="preserve"> PAGEREF _Toc178313309 \h </w:instrText>
+          <w:instrText xml:space="preserve"> PAGEREF _Toc178317188 \h </w:instrText>
         </w:r>
         <w:r>
           <w:rPr>
@@ -1113,7 +1131,7 @@
           <w14:ligatures w14:val="standardContextual"/>
         </w:rPr>
       </w:pPr>
-      <w:hyperlink w:anchor="_Toc178313310" w:history="1">
+      <w:hyperlink w:anchor="_Toc178317189" w:history="1">
         <w:r>
           <w:rPr>
             <w:rStyle w:val="Hyperlink"/>
@@ -1140,7 +1158,7 @@
             <w:noProof/>
             <w:webHidden/>
           </w:rPr>
-          <w:instrText xml:space="preserve"> PAGEREF _Toc178313310 \h </w:instrText>
+          <w:instrText xml:space="preserve"> PAGEREF _Toc178317189 \h </w:instrText>
         </w:r>
         <w:r>
           <w:rPr>
@@ -1181,7 +1199,7 @@
           <w14:ligatures w14:val="standardContextual"/>
         </w:rPr>
       </w:pPr>
-      <w:hyperlink w:anchor="_Toc178313311" w:history="1">
+      <w:hyperlink w:anchor="_Toc178317190" w:history="1">
         <w:r>
           <w:rPr>
             <w:rStyle w:val="Hyperlink"/>
@@ -1208,7 +1226,7 @@
             <w:noProof/>
             <w:webHidden/>
           </w:rPr>
-          <w:instrText xml:space="preserve"> PAGEREF _Toc178313311 \h </w:instrText>
+          <w:instrText xml:space="preserve"> PAGEREF _Toc178317190 \h </w:instrText>
         </w:r>
         <w:r>
           <w:rPr>
@@ -1249,7 +1267,7 @@
           <w14:ligatures w14:val="standardContextual"/>
         </w:rPr>
       </w:pPr>
-      <w:hyperlink w:anchor="_Toc178313312" w:history="1">
+      <w:hyperlink w:anchor="_Toc178317191" w:history="1">
         <w:r>
           <w:rPr>
             <w:rStyle w:val="Hyperlink"/>
@@ -1276,7 +1294,7 @@
             <w:noProof/>
             <w:webHidden/>
           </w:rPr>
-          <w:instrText xml:space="preserve"> PAGEREF _Toc178313312 \h </w:instrText>
+          <w:instrText xml:space="preserve"> PAGEREF _Toc178317191 \h </w:instrText>
         </w:r>
         <w:r>
           <w:rPr>
@@ -1317,7 +1335,7 @@
           <w14:ligatures w14:val="standardContextual"/>
         </w:rPr>
       </w:pPr>
-      <w:hyperlink w:anchor="_Toc178313313" w:history="1">
+      <w:hyperlink w:anchor="_Toc178317192" w:history="1">
         <w:r>
           <w:rPr>
             <w:rStyle w:val="Hyperlink"/>
@@ -1344,7 +1362,7 @@
             <w:noProof/>
             <w:webHidden/>
           </w:rPr>
-          <w:instrText xml:space="preserve"> PAGEREF _Toc178313313 \h </w:instrText>
+          <w:instrText xml:space="preserve"> PAGEREF _Toc178317192 \h </w:instrText>
         </w:r>
         <w:r>
           <w:rPr>
@@ -1385,7 +1403,7 @@
           <w14:ligatures w14:val="standardContextual"/>
         </w:rPr>
       </w:pPr>
-      <w:hyperlink w:anchor="_Toc178313314" w:history="1">
+      <w:hyperlink w:anchor="_Toc178317193" w:history="1">
         <w:r>
           <w:rPr>
             <w:rStyle w:val="Hyperlink"/>
@@ -1412,7 +1430,7 @@
             <w:noProof/>
             <w:webHidden/>
           </w:rPr>
-          <w:instrText xml:space="preserve"> PAGEREF _Toc178313314 \h </w:instrText>
+          <w:instrText xml:space="preserve"> PAGEREF _Toc178317193 \h </w:instrText>
         </w:r>
         <w:r>
           <w:rPr>
@@ -1453,7 +1471,7 @@
           <w14:ligatures w14:val="standardContextual"/>
         </w:rPr>
       </w:pPr>
-      <w:hyperlink w:anchor="_Toc178313315" w:history="1">
+      <w:hyperlink w:anchor="_Toc178317194" w:history="1">
         <w:r>
           <w:rPr>
             <w:rStyle w:val="Hyperlink"/>
@@ -1480,7 +1498,7 @@
             <w:noProof/>
             <w:webHidden/>
           </w:rPr>
-          <w:instrText xml:space="preserve"> PAGEREF _Toc178313315 \h </w:instrText>
+          <w:instrText xml:space="preserve"> PAGEREF _Toc178317194 \h </w:instrText>
         </w:r>
         <w:r>
           <w:rPr>
@@ -1522,7 +1540,7 @@
           <w14:ligatures w14:val="standardContextual"/>
         </w:rPr>
       </w:pPr>
-      <w:hyperlink w:anchor="_Toc178313316" w:history="1">
+      <w:hyperlink w:anchor="_Toc178317195" w:history="1">
         <w:r>
           <w:rPr>
             <w:rStyle w:val="Hyperlink"/>
@@ -1566,7 +1584,7 @@
             <w:noProof/>
             <w:webHidden/>
           </w:rPr>
-          <w:instrText xml:space="preserve"> PAGEREF _Toc178313316 \h </w:instrText>
+          <w:instrText xml:space="preserve"> PAGEREF _Toc178317195 \h </w:instrText>
         </w:r>
         <w:r>
           <w:rPr>
@@ -1607,7 +1625,7 @@
           <w14:ligatures w14:val="standardContextual"/>
         </w:rPr>
       </w:pPr>
-      <w:hyperlink w:anchor="_Toc178313317" w:history="1">
+      <w:hyperlink w:anchor="_Toc178317196" w:history="1">
         <w:r>
           <w:rPr>
             <w:rStyle w:val="Hyperlink"/>
@@ -1650,7 +1668,7 @@
             <w:noProof/>
             <w:webHidden/>
           </w:rPr>
-          <w:instrText xml:space="preserve"> PAGEREF _Toc178313317 \h </w:instrText>
+          <w:instrText xml:space="preserve"> PAGEREF _Toc178317196 \h </w:instrText>
         </w:r>
         <w:r>
           <w:rPr>
@@ -1691,7 +1709,7 @@
           <w14:ligatures w14:val="standardContextual"/>
         </w:rPr>
       </w:pPr>
-      <w:hyperlink w:anchor="_Toc178313318" w:history="1">
+      <w:hyperlink w:anchor="_Toc178317197" w:history="1">
         <w:r>
           <w:rPr>
             <w:rStyle w:val="Hyperlink"/>
@@ -1734,7 +1752,7 @@
             <w:noProof/>
             <w:webHidden/>
           </w:rPr>
-          <w:instrText xml:space="preserve"> PAGEREF _Toc178313318 \h </w:instrText>
+          <w:instrText xml:space="preserve"> PAGEREF _Toc178317197 \h </w:instrText>
         </w:r>
         <w:r>
           <w:rPr>
@@ -1775,7 +1793,7 @@
           <w14:ligatures w14:val="standardContextual"/>
         </w:rPr>
       </w:pPr>
-      <w:hyperlink w:anchor="_Toc178313319" w:history="1">
+      <w:hyperlink w:anchor="_Toc178317198" w:history="1">
         <w:r>
           <w:rPr>
             <w:rStyle w:val="Hyperlink"/>
@@ -1818,7 +1836,7 @@
             <w:noProof/>
             <w:webHidden/>
           </w:rPr>
-          <w:instrText xml:space="preserve"> PAGEREF _Toc178313319 \h </w:instrText>
+          <w:instrText xml:space="preserve"> PAGEREF _Toc178317198 \h </w:instrText>
         </w:r>
         <w:r>
           <w:rPr>
@@ -1859,7 +1877,7 @@
           <w14:ligatures w14:val="standardContextual"/>
         </w:rPr>
       </w:pPr>
-      <w:hyperlink w:anchor="_Toc178313320" w:history="1">
+      <w:hyperlink w:anchor="_Toc178317199" w:history="1">
         <w:r>
           <w:rPr>
             <w:rStyle w:val="Hyperlink"/>
@@ -1902,7 +1920,7 @@
             <w:noProof/>
             <w:webHidden/>
           </w:rPr>
-          <w:instrText xml:space="preserve"> PAGEREF _Toc178313320 \h </w:instrText>
+          <w:instrText xml:space="preserve"> PAGEREF _Toc178317199 \h </w:instrText>
         </w:r>
         <w:r>
           <w:rPr>
@@ -1943,7 +1961,7 @@
           <w14:ligatures w14:val="standardContextual"/>
         </w:rPr>
       </w:pPr>
-      <w:hyperlink w:anchor="_Toc178313321" w:history="1">
+      <w:hyperlink w:anchor="_Toc178317200" w:history="1">
         <w:r>
           <w:rPr>
             <w:rStyle w:val="Hyperlink"/>
@@ -1986,7 +2004,7 @@
             <w:noProof/>
             <w:webHidden/>
           </w:rPr>
-          <w:instrText xml:space="preserve"> PAGEREF _Toc178313321 \h </w:instrText>
+          <w:instrText xml:space="preserve"> PAGEREF _Toc178317200 \h </w:instrText>
         </w:r>
         <w:r>
           <w:rPr>
@@ -2027,7 +2045,7 @@
           <w14:ligatures w14:val="standardContextual"/>
         </w:rPr>
       </w:pPr>
-      <w:hyperlink w:anchor="_Toc178313322" w:history="1">
+      <w:hyperlink w:anchor="_Toc178317201" w:history="1">
         <w:r>
           <w:rPr>
             <w:rStyle w:val="Hyperlink"/>
@@ -2070,7 +2088,7 @@
             <w:noProof/>
             <w:webHidden/>
           </w:rPr>
-          <w:instrText xml:space="preserve"> PAGEREF _Toc178313322 \h </w:instrText>
+          <w:instrText xml:space="preserve"> PAGEREF _Toc178317201 \h </w:instrText>
         </w:r>
         <w:r>
           <w:rPr>
@@ -2112,7 +2130,7 @@
           <w14:ligatures w14:val="standardContextual"/>
         </w:rPr>
       </w:pPr>
-      <w:hyperlink w:anchor="_Toc178313323" w:history="1">
+      <w:hyperlink w:anchor="_Toc178317202" w:history="1">
         <w:r>
           <w:rPr>
             <w:rStyle w:val="Hyperlink"/>
@@ -2156,7 +2174,7 @@
             <w:noProof/>
             <w:webHidden/>
           </w:rPr>
-          <w:instrText xml:space="preserve"> PAGEREF _Toc178313323 \h </w:instrText>
+          <w:instrText xml:space="preserve"> PAGEREF _Toc178317202 \h </w:instrText>
         </w:r>
         <w:r>
           <w:rPr>
@@ -2197,7 +2215,7 @@
           <w14:ligatures w14:val="standardContextual"/>
         </w:rPr>
       </w:pPr>
-      <w:hyperlink w:anchor="_Toc178313324" w:history="1">
+      <w:hyperlink w:anchor="_Toc178317203" w:history="1">
         <w:r>
           <w:rPr>
             <w:rStyle w:val="Hyperlink"/>
@@ -2240,7 +2258,7 @@
             <w:noProof/>
             <w:webHidden/>
           </w:rPr>
-          <w:instrText xml:space="preserve"> PAGEREF _Toc178313324 \h </w:instrText>
+          <w:instrText xml:space="preserve"> PAGEREF _Toc178317203 \h </w:instrText>
         </w:r>
         <w:r>
           <w:rPr>
@@ -2281,7 +2299,7 @@
           <w14:ligatures w14:val="standardContextual"/>
         </w:rPr>
       </w:pPr>
-      <w:hyperlink w:anchor="_Toc178313325" w:history="1">
+      <w:hyperlink w:anchor="_Toc178317204" w:history="1">
         <w:r>
           <w:rPr>
             <w:rStyle w:val="Hyperlink"/>
@@ -2324,7 +2342,7 @@
             <w:noProof/>
             <w:webHidden/>
           </w:rPr>
-          <w:instrText xml:space="preserve"> PAGEREF _Toc178313325 \h </w:instrText>
+          <w:instrText xml:space="preserve"> PAGEREF _Toc178317204 \h </w:instrText>
         </w:r>
         <w:r>
           <w:rPr>
@@ -2365,7 +2383,7 @@
           <w14:ligatures w14:val="standardContextual"/>
         </w:rPr>
       </w:pPr>
-      <w:hyperlink w:anchor="_Toc178313326" w:history="1">
+      <w:hyperlink w:anchor="_Toc178317205" w:history="1">
         <w:r>
           <w:rPr>
             <w:rStyle w:val="Hyperlink"/>
@@ -2408,7 +2426,7 @@
             <w:noProof/>
             <w:webHidden/>
           </w:rPr>
-          <w:instrText xml:space="preserve"> PAGEREF _Toc178313326 \h </w:instrText>
+          <w:instrText xml:space="preserve"> PAGEREF _Toc178317205 \h </w:instrText>
         </w:r>
         <w:r>
           <w:rPr>
@@ -2450,7 +2468,7 @@
           <w14:ligatures w14:val="standardContextual"/>
         </w:rPr>
       </w:pPr>
-      <w:hyperlink w:anchor="_Toc178313327" w:history="1">
+      <w:hyperlink w:anchor="_Toc178317206" w:history="1">
         <w:r>
           <w:rPr>
             <w:rStyle w:val="Hyperlink"/>
@@ -2494,7 +2512,7 @@
             <w:noProof/>
             <w:webHidden/>
           </w:rPr>
-          <w:instrText xml:space="preserve"> PAGEREF _Toc178313327 \h </w:instrText>
+          <w:instrText xml:space="preserve"> PAGEREF _Toc178317206 \h </w:instrText>
         </w:r>
         <w:r>
           <w:rPr>
@@ -2535,7 +2553,7 @@
           <w14:ligatures w14:val="standardContextual"/>
         </w:rPr>
       </w:pPr>
-      <w:hyperlink w:anchor="_Toc178313328" w:history="1">
+      <w:hyperlink w:anchor="_Toc178317207" w:history="1">
         <w:r>
           <w:rPr>
             <w:rStyle w:val="Hyperlink"/>
@@ -2578,7 +2596,7 @@
             <w:noProof/>
             <w:webHidden/>
           </w:rPr>
-          <w:instrText xml:space="preserve"> PAGEREF _Toc178313328 \h </w:instrText>
+          <w:instrText xml:space="preserve"> PAGEREF _Toc178317207 \h </w:instrText>
         </w:r>
         <w:r>
           <w:rPr>
@@ -2620,7 +2638,7 @@
           <w14:ligatures w14:val="standardContextual"/>
         </w:rPr>
       </w:pPr>
-      <w:hyperlink w:anchor="_Toc178313329" w:history="1">
+      <w:hyperlink w:anchor="_Toc178317208" w:history="1">
         <w:r>
           <w:rPr>
             <w:rStyle w:val="Hyperlink"/>
@@ -2664,7 +2682,7 @@
             <w:noProof/>
             <w:webHidden/>
           </w:rPr>
-          <w:instrText xml:space="preserve"> PAGEREF _Toc178313329 \h </w:instrText>
+          <w:instrText xml:space="preserve"> PAGEREF _Toc178317208 \h </w:instrText>
         </w:r>
         <w:r>
           <w:rPr>
@@ -2706,7 +2724,7 @@
           <w14:ligatures w14:val="standardContextual"/>
         </w:rPr>
       </w:pPr>
-      <w:hyperlink w:anchor="_Toc178313330" w:history="1">
+      <w:hyperlink w:anchor="_Toc178317209" w:history="1">
         <w:r>
           <w:rPr>
             <w:rStyle w:val="Hyperlink"/>
@@ -2750,7 +2768,7 @@
             <w:noProof/>
             <w:webHidden/>
           </w:rPr>
-          <w:instrText xml:space="preserve"> PAGEREF _Toc178313330 \h </w:instrText>
+          <w:instrText xml:space="preserve"> PAGEREF _Toc178317209 \h </w:instrText>
         </w:r>
         <w:r>
           <w:rPr>
@@ -2783,6 +2801,75 @@
     </w:p>
     <w:p>
       <w:pPr>
+        <w:pStyle w:val="TOC1"/>
+        <w:rPr>
+          <w:rFonts w:asciiTheme="minorHAnsi" w:hAnsiTheme="minorHAnsi" w:cstheme="minorBidi"/>
+          <w:b w:val="0"/>
+          <w:noProof/>
+          <w:kern w:val="2"/>
+          <w14:ligatures w14:val="standardContextual"/>
+        </w:rPr>
+      </w:pPr>
+      <w:hyperlink w:anchor="_Toc178317210" w:history="1">
+        <w:r>
+          <w:rPr>
+            <w:rStyle w:val="Hyperlink"/>
+            <w:noProof/>
+          </w:rPr>
+          <w:t>7.0 Program Manager Approval</w:t>
+        </w:r>
+        <w:r>
+          <w:rPr>
+            <w:noProof/>
+            <w:webHidden/>
+          </w:rPr>
+          <w:tab/>
+        </w:r>
+        <w:r>
+          <w:rPr>
+            <w:noProof/>
+            <w:webHidden/>
+          </w:rPr>
+          <w:fldChar w:fldCharType="begin"/>
+        </w:r>
+        <w:r>
+          <w:rPr>
+            <w:noProof/>
+            <w:webHidden/>
+          </w:rPr>
+          <w:instrText xml:space="preserve"> PAGEREF _Toc178317210 \h </w:instrText>
+        </w:r>
+        <w:r>
+          <w:rPr>
+            <w:noProof/>
+            <w:webHidden/>
+          </w:rPr>
+        </w:r>
+        <w:r>
+          <w:rPr>
+            <w:noProof/>
+            <w:webHidden/>
+          </w:rPr>
+          <w:fldChar w:fldCharType="separate"/>
+        </w:r>
+        <w:r>
+          <w:rPr>
+            <w:noProof/>
+            <w:webHidden/>
+          </w:rPr>
+          <w:t>8</w:t>
+        </w:r>
+        <w:r>
+          <w:rPr>
+            <w:noProof/>
+            <w:webHidden/>
+          </w:rPr>
+          <w:fldChar w:fldCharType="end"/>
+        </w:r>
+      </w:hyperlink>
+    </w:p>
+    <w:p>
+      <w:pPr>
         <w:tabs>
           <w:tab w:val="left" w:pos="450"/>
         </w:tabs>
@@ -2797,7 +2884,7 @@
       </w:r>
     </w:p>
     <w:p>
-      <w:bookmarkStart w:id="0" w:name="_Toc178313307"/>
+      <w:bookmarkStart w:id="0" w:name="_Toc178317186"/>
       <w:r>
         <w:rPr>
           <w:rStyle w:val="Heading1Char"/>
@@ -2877,7 +2964,7 @@
     </w:p>
     <w:p/>
     <w:p>
-      <w:bookmarkStart w:id="1" w:name="_Toc178313308"/>
+      <w:bookmarkStart w:id="1" w:name="_Toc178317187"/>
       <w:r>
         <w:rPr>
           <w:rStyle w:val="Heading2Char"/>
@@ -2909,7 +2996,7 @@
     </w:p>
     <w:p/>
     <w:p>
-      <w:bookmarkStart w:id="2" w:name="_Toc178313309"/>
+      <w:bookmarkStart w:id="2" w:name="_Toc178317188"/>
       <w:r>
         <w:rPr>
           <w:rStyle w:val="Heading2Char"/>
@@ -3015,6 +3102,7 @@
       <w:r>
         <w:t>ContractNumber} for the TO labor/sustainment. This contract will expire on {</w:t>
       </w:r>
+      <w:proofErr w:type="gramStart"/>
       <w:r>
         <w:t>Labor</w:t>
       </w:r>
@@ -3025,7 +3113,11 @@
         <w:t>ContractorSupport.</w:t>
       </w:r>
       <w:r>
-        <w:t>ContractExpiration}.{/}{#Distribution.</w:t>
+        <w:t>ContractExpiration</w:t>
+      </w:r>
+      <w:proofErr w:type="gramEnd"/>
+      <w:r>
+        <w:t>}.{/}{#Distribution.</w:t>
       </w:r>
       <w:r>
         <w:t>hasDistCost</w:t>
@@ -3083,7 +3175,7 @@
     </w:p>
     <w:p/>
     <w:p>
-      <w:bookmarkStart w:id="3" w:name="_Toc178313310"/>
+      <w:bookmarkStart w:id="3" w:name="_Toc178317189"/>
       <w:r>
         <w:rPr>
           <w:rStyle w:val="Heading2Char"/>
@@ -3158,13 +3250,21 @@
         <w:t>AuthoredInTOAPType</w:t>
       </w:r>
       <w:r>
-        <w:t xml:space="preserve"> === “fully”</w:t>
+        <w:t xml:space="preserve"> === “fully</w:t>
+      </w:r>
+      <w:proofErr w:type="gramStart"/>
+      <w:r>
+        <w:t>”</w:t>
       </w:r>
       <w:r>
         <w:t>}</w:t>
       </w:r>
       <w:r>
-        <w:t xml:space="preserve">All </w:t>
+        <w:t>All</w:t>
+      </w:r>
+      <w:proofErr w:type="gramEnd"/>
+      <w:r>
+        <w:t xml:space="preserve"> </w:t>
       </w:r>
       <w:r>
         <w:t>{</w:t>
@@ -3178,10 +3278,18 @@
         <w:t xml:space="preserve">} </w:t>
       </w:r>
       <w:r>
-        <w:t>TOs are authored and sustained in TOAP. All future TOs to include modification or newly developed TOs will be developed in TOAP. TOs moving from acquisition to sustainment will be authored and sustained in TOAP.</w:t>
-      </w:r>
-      <w:r>
-        <w:t>{/</w:t>
+        <w:t xml:space="preserve">TOs are authored and sustained in TOAP. All future TOs to include modification or newly developed TOs will be developed in TOAP. TOs moving from acquisition to sustainment will be authored and sustained in </w:t>
+      </w:r>
+      <w:proofErr w:type="gramStart"/>
+      <w:r>
+        <w:t>TOAP.</w:t>
+      </w:r>
+      <w:r>
+        <w:t>{</w:t>
+      </w:r>
+      <w:proofErr w:type="gramEnd"/>
+      <w:r>
+        <w:t>/</w:t>
       </w:r>
       <w:r>
         <w:t>}</w:t>
@@ -3340,10 +3448,18 @@
         <w:t>}</w:t>
       </w:r>
       <w:r>
-        <w:t> unpublished TOs that will be authored in TOAP.</w:t>
-      </w:r>
-      <w:r>
-        <w:t>{/}</w:t>
+        <w:t xml:space="preserve"> unpublished TOs that will be authored in </w:t>
+      </w:r>
+      <w:proofErr w:type="gramStart"/>
+      <w:r>
+        <w:t>TOAP.</w:t>
+      </w:r>
+      <w:r>
+        <w:t>{</w:t>
+      </w:r>
+      <w:proofErr w:type="gramEnd"/>
+      <w:r>
+        <w:t>/}</w:t>
       </w:r>
       <w:r>
         <w:t>{#TechnicalOrders.</w:t>
@@ -3388,10 +3504,18 @@
         <w:t xml:space="preserve"> </w:t>
       </w:r>
       <w:r>
-        <w:t>{TechnicalOrders.Explanation}</w:t>
-      </w:r>
-      <w:r>
-        <w:t>{/}{/}</w:t>
+        <w:t>{</w:t>
+      </w:r>
+      <w:proofErr w:type="gramStart"/>
+      <w:r>
+        <w:t>TechnicalOrders.Explanation}</w:t>
+      </w:r>
+      <w:r>
+        <w:t>{</w:t>
+      </w:r>
+      <w:proofErr w:type="gramEnd"/>
+      <w:r>
+        <w:t>/}{/}</w:t>
       </w:r>
       <w:r>
         <w:t>{#TechnicalOrders.</w:t>
@@ -3432,7 +3556,7 @@
     </w:p>
     <w:p/>
     <w:p>
-      <w:bookmarkStart w:id="4" w:name="_Toc178313311"/>
+      <w:bookmarkStart w:id="4" w:name="_Toc178317190"/>
       <w:r>
         <w:rPr>
           <w:rStyle w:val="Heading2Char"/>
@@ -3587,7 +3711,7 @@
     </w:p>
     <w:p/>
     <w:p>
-      <w:bookmarkStart w:id="5" w:name="_Toc178313312"/>
+      <w:bookmarkStart w:id="5" w:name="_Toc178317191"/>
       <w:r>
         <w:rPr>
           <w:rStyle w:val="Heading2Char"/>
@@ -3650,13 +3774,21 @@
         <w:t>NumInAcquisition</w:t>
       </w:r>
       <w:r>
-        <w:t xml:space="preserve"> === 0</w:t>
+        <w:t xml:space="preserve"> === </w:t>
+      </w:r>
+      <w:proofErr w:type="gramStart"/>
+      <w:r>
+        <w:t>0</w:t>
       </w:r>
       <w:r>
         <w:t>}</w:t>
       </w:r>
       <w:r>
-        <w:t>There are no TOs currently in Acquisition.</w:t>
+        <w:t>There</w:t>
+      </w:r>
+      <w:proofErr w:type="gramEnd"/>
+      <w:r>
+        <w:t xml:space="preserve"> are no TOs currently in Acquisition.</w:t>
       </w:r>
       <w:r>
         <w:t>{/}</w:t>
@@ -3688,15 +3820,23 @@
         <w:t>}</w:t>
       </w:r>
       <w:r>
-        <w:t xml:space="preserve"> TOs in the acquisition process. Effort will be made to ensure that all future TOs acquired will be delivered in digital format.</w:t>
-      </w:r>
-      <w:r>
-        <w:t>{/}</w:t>
+        <w:t xml:space="preserve"> TOs in the acquisition process. Effort will be made to ensure that all future TOs acquired will be delivered in digital </w:t>
+      </w:r>
+      <w:proofErr w:type="gramStart"/>
+      <w:r>
+        <w:t>format.</w:t>
+      </w:r>
+      <w:r>
+        <w:t>{</w:t>
+      </w:r>
+      <w:proofErr w:type="gramEnd"/>
+      <w:r>
+        <w:t>/}</w:t>
       </w:r>
     </w:p>
     <w:p/>
     <w:p>
-      <w:bookmarkStart w:id="6" w:name="_Toc178313313"/>
+      <w:bookmarkStart w:id="6" w:name="_Toc178317192"/>
       <w:r>
         <w:rPr>
           <w:rStyle w:val="Heading2Char"/>
@@ -3747,7 +3887,7 @@
     </w:p>
     <w:p/>
     <w:p>
-      <w:bookmarkStart w:id="7" w:name="_Toc178313314"/>
+      <w:bookmarkStart w:id="7" w:name="_Toc178317193"/>
       <w:r>
         <w:rPr>
           <w:rStyle w:val="Heading2Char"/>
@@ -3905,10 +4045,18 @@
         <w:t xml:space="preserve">there are no plans to convert to Standard Generalized Markup Language (SGML). </w:t>
       </w:r>
       <w:r>
-        <w:t>{#TechnicalOrders.NumUnpublished &gt; 0}</w:t>
-      </w:r>
-      <w:r>
-        <w:t>Currently there are</w:t>
+        <w:t xml:space="preserve">{#TechnicalOrders.NumUnpublished &gt; </w:t>
+      </w:r>
+      <w:proofErr w:type="gramStart"/>
+      <w:r>
+        <w:t>0}</w:t>
+      </w:r>
+      <w:r>
+        <w:t>Currently</w:t>
+      </w:r>
+      <w:proofErr w:type="gramEnd"/>
+      <w:r>
+        <w:t xml:space="preserve"> there are</w:t>
       </w:r>
       <w:r>
         <w:t xml:space="preserve"> {</w:t>
@@ -3942,7 +4090,7 @@
     </w:p>
     <w:p/>
     <w:p>
-      <w:bookmarkStart w:id="8" w:name="_Toc178313315"/>
+      <w:bookmarkStart w:id="8" w:name="_Toc178317194"/>
       <w:r>
         <w:rPr>
           <w:rStyle w:val="Heading2Char"/>
@@ -4005,7 +4153,7 @@
         </w:tabs>
         <w:ind w:left="0" w:firstLine="0"/>
       </w:pPr>
-      <w:bookmarkStart w:id="9" w:name="_Toc178313316"/>
+      <w:bookmarkStart w:id="9" w:name="_Toc178317195"/>
       <w:r>
         <w:rPr>
           <w:rStyle w:val="Heading1Char"/>
@@ -4102,7 +4250,7 @@
         </w:tabs>
         <w:ind w:left="0" w:firstLine="0"/>
       </w:pPr>
-      <w:bookmarkStart w:id="10" w:name="_Toc178313317"/>
+      <w:bookmarkStart w:id="10" w:name="_Toc178317196"/>
       <w:r>
         <w:rPr>
           <w:rStyle w:val="Heading2Char"/>
@@ -4236,7 +4384,7 @@
         </w:tabs>
         <w:ind w:left="0" w:firstLine="0"/>
       </w:pPr>
-      <w:bookmarkStart w:id="11" w:name="_Toc178313318"/>
+      <w:bookmarkStart w:id="11" w:name="_Toc178317197"/>
       <w:r>
         <w:rPr>
           <w:rStyle w:val="Heading2Char"/>
@@ -4367,7 +4515,15 @@
         <w:t xml:space="preserve"> </w:t>
       </w:r>
       <w:r>
-        <w:t>Labor Non-Mod revisions cannot be create</w:t>
+        <w:t xml:space="preserve">Labor </w:t>
+      </w:r>
+      <w:proofErr w:type="gramStart"/>
+      <w:r>
+        <w:t>Non-Mod</w:t>
+      </w:r>
+      <w:proofErr w:type="gramEnd"/>
+      <w:r>
+        <w:t xml:space="preserve"> revisions cannot be create</w:t>
       </w:r>
       <w:r>
         <w:t>d</w:t>
@@ -4424,7 +4580,7 @@
         </w:tabs>
         <w:ind w:left="0" w:firstLine="0"/>
       </w:pPr>
-      <w:bookmarkStart w:id="12" w:name="_Toc178313319"/>
+      <w:bookmarkStart w:id="12" w:name="_Toc178317198"/>
       <w:r>
         <w:rPr>
           <w:rStyle w:val="Heading2Char"/>
@@ -4465,7 +4621,15 @@
         <w:t>,</w:t>
       </w:r>
       <w:r>
-        <w:t xml:space="preserve"> and maintaining current status of data within an electronic database for electronic display of </w:t>
+        <w:t xml:space="preserve"> and maintaining </w:t>
+      </w:r>
+      <w:proofErr w:type="gramStart"/>
+      <w:r>
+        <w:t>current status</w:t>
+      </w:r>
+      <w:proofErr w:type="gramEnd"/>
+      <w:r>
+        <w:t xml:space="preserve"> of data within an electronic database for electronic display of </w:t>
       </w:r>
       <w:r>
         <w:t>{</w:t>
@@ -4512,7 +4676,15 @@
         <w:t>D</w:t>
       </w:r>
       <w:r>
-        <w:t xml:space="preserve"> 3048B) are located in the Technical Manual Contract Requirements (TMCR) document.</w:t>
+        <w:t xml:space="preserve"> 3048B) </w:t>
+      </w:r>
+      <w:proofErr w:type="gramStart"/>
+      <w:r>
+        <w:t>are located in</w:t>
+      </w:r>
+      <w:proofErr w:type="gramEnd"/>
+      <w:r>
+        <w:t xml:space="preserve"> the Technical Manual Contract Requirements (TMCR) document.</w:t>
       </w:r>
       <w:r>
         <w:t xml:space="preserve"> </w:t>
@@ -4626,6 +4798,7 @@
       <w:r>
         <w:t xml:space="preserve"> potentially cause equipment damage or work </w:t>
       </w:r>
+      <w:proofErr w:type="gramStart"/>
       <w:r>
         <w:t>stoppage</w:t>
       </w:r>
@@ -4633,7 +4806,11 @@
         <w:t>.</w:t>
       </w:r>
       <w:r>
-        <w:t>{/}</w:t>
+        <w:t>{</w:t>
+      </w:r>
+      <w:proofErr w:type="gramEnd"/>
+      <w:r>
+        <w:t>/}</w:t>
       </w:r>
       <w:r>
         <w:t xml:space="preserve"> </w:t>
@@ -4641,7 +4818,15 @@
     </w:p>
     <w:p>
       <w:r>
-        <w:t xml:space="preserve">{#Labor.ContractorSupport.TDSSe ===”yes” &amp;&amp; </w:t>
+        <w:t>{#</w:t>
+      </w:r>
+      <w:proofErr w:type="gramStart"/>
+      <w:r>
+        <w:t>Labor.ContractorSupport.TDSSe</w:t>
+      </w:r>
+      <w:proofErr w:type="gramEnd"/>
+      <w:r>
+        <w:t xml:space="preserve"> ===”yes” &amp;&amp; </w:t>
       </w:r>
       <w:proofErr w:type="spellStart"/>
       <w:r>
@@ -4664,7 +4849,7 @@
         </w:tabs>
         <w:ind w:left="0" w:firstLine="0"/>
       </w:pPr>
-      <w:bookmarkStart w:id="13" w:name="_Toc178313320"/>
+      <w:bookmarkStart w:id="13" w:name="_Toc178317199"/>
       <w:r>
         <w:rPr>
           <w:rStyle w:val="Heading2Char"/>
@@ -4743,7 +4928,7 @@
         </w:tabs>
         <w:ind w:left="0" w:firstLine="0"/>
       </w:pPr>
-      <w:bookmarkStart w:id="14" w:name="_Toc178313321"/>
+      <w:bookmarkStart w:id="14" w:name="_Toc178317200"/>
       <w:r>
         <w:rPr>
           <w:rStyle w:val="Heading2Char"/>
@@ -4778,10 +4963,18 @@
         <w:t>Impact Statement:</w:t>
       </w:r>
       <w:r>
-        <w:t xml:space="preserve"> This task follows guidance provided by AFI 63-101/20-101 which requires that current, valid, verified TOs and technical data must be provided that clearly identifies procedures and requirements necessary to preserve OSS&amp;E baselines and to diagnose, repair, calibrate, operate, and test systems or end items. Without full support, the technical data and the OSS&amp;E of the mission is drastically put at risk. A reduced level of support would create an unacceptable risk to life, health, property, mission capability and the environment. This support maintains the accuracy and consistency of TOs available to users. Without technically accurate data, full mission capability cannot be realized at field level.</w:t>
-      </w:r>
-      <w:r>
-        <w:t>{/}</w:t>
+        <w:t xml:space="preserve"> This task follows guidance provided by AFI 63-101/20-101 which requires that current, valid, verified TOs and technical data must be provided that clearly identifies procedures and requirements necessary to preserve OSS&amp;E baselines and to diagnose, repair, calibrate, operate, and test systems or end items. Without full support, the technical data and the OSS&amp;E of the mission is drastically put at risk. A reduced level of support would create an unacceptable risk to life, health, property, mission capability and the environment. This support maintains the accuracy and consistency of TOs available to users. Without technically accurate data, full mission capability cannot be realized at field </w:t>
+      </w:r>
+      <w:proofErr w:type="gramStart"/>
+      <w:r>
+        <w:t>level.</w:t>
+      </w:r>
+      <w:r>
+        <w:t>{</w:t>
+      </w:r>
+      <w:proofErr w:type="gramEnd"/>
+      <w:r>
+        <w:t>/}</w:t>
       </w:r>
     </w:p>
     <w:p>
@@ -4802,7 +4995,7 @@
         </w:tabs>
         <w:ind w:left="0" w:firstLine="0"/>
       </w:pPr>
-      <w:bookmarkStart w:id="15" w:name="_Toc178313322"/>
+      <w:bookmarkStart w:id="15" w:name="_Toc178317201"/>
       <w:r>
         <w:rPr>
           <w:rStyle w:val="Heading2Char"/>
@@ -4849,6 +5042,7 @@
           <w:tab w:val="left" w:pos="360"/>
         </w:tabs>
       </w:pPr>
+      <w:proofErr w:type="gramStart"/>
       <w:r>
         <w:rPr>
           <w:b/>
@@ -4857,7 +5051,11 @@
         <w:t>Impact:</w:t>
       </w:r>
       <w:r>
-        <w:t>{Impact}</w:t>
+        <w:t>{</w:t>
+      </w:r>
+      <w:proofErr w:type="gramEnd"/>
+      <w:r>
+        <w:t>Impact}</w:t>
       </w:r>
     </w:p>
     <w:p>
@@ -4889,7 +5087,7 @@
         </w:tabs>
         <w:ind w:left="0" w:firstLine="0"/>
       </w:pPr>
-      <w:bookmarkStart w:id="16" w:name="_Toc178313323"/>
+      <w:bookmarkStart w:id="16" w:name="_Toc178317202"/>
       <w:r>
         <w:rPr>
           <w:rStyle w:val="Heading1Char"/>
@@ -4989,10 +5187,18 @@
       </w:r>
       <w:proofErr w:type="spellEnd"/>
       <w:r>
-        <w:t xml:space="preserve"> &gt; 0}</w:t>
-      </w:r>
-      <w:r>
-        <w:t xml:space="preserve">The AF </w:t>
+        <w:t xml:space="preserve"> &gt; </w:t>
+      </w:r>
+      <w:proofErr w:type="gramStart"/>
+      <w:r>
+        <w:t>0}</w:t>
+      </w:r>
+      <w:r>
+        <w:t>The</w:t>
+      </w:r>
+      <w:proofErr w:type="gramEnd"/>
+      <w:r>
+        <w:t xml:space="preserve"> AF </w:t>
       </w:r>
       <w:r>
         <w:t>transitioned</w:t>
@@ -5055,10 +5261,18 @@
         <w:t xml:space="preserve">requirements </w:t>
       </w:r>
       <w:r>
-        <w:t>under the following task.</w:t>
-      </w:r>
-      <w:r>
-        <w:t xml:space="preserve">{/}{#TechnicalOrders.NumPaper === 0 &amp;&amp; </w:t>
+        <w:t xml:space="preserve">under the following </w:t>
+      </w:r>
+      <w:proofErr w:type="gramStart"/>
+      <w:r>
+        <w:t>task.</w:t>
+      </w:r>
+      <w:r>
+        <w:t>{</w:t>
+      </w:r>
+      <w:proofErr w:type="gramEnd"/>
+      <w:r>
+        <w:t xml:space="preserve">/}{#TechnicalOrders.NumPaper === 0 &amp;&amp; </w:t>
       </w:r>
       <w:proofErr w:type="spellStart"/>
       <w:r>
@@ -5123,7 +5337,15 @@
         <w:ind w:left="0"/>
       </w:pPr>
       <w:r>
-        <w:t>{#Distribution.hasDSO===”yes”}</w:t>
+        <w:t>{#Distribution.hasDSO==</w:t>
+      </w:r>
+      <w:proofErr w:type="gramStart"/>
+      <w:r>
+        <w:t>=”yes</w:t>
+      </w:r>
+      <w:proofErr w:type="gramEnd"/>
+      <w:r>
+        <w:t>”}</w:t>
       </w:r>
     </w:p>
     <w:p>
@@ -5144,7 +5366,7 @@
         </w:rPr>
         <w:t xml:space="preserve"> </w:t>
       </w:r>
-      <w:bookmarkStart w:id="17" w:name="_Toc178313324"/>
+      <w:bookmarkStart w:id="17" w:name="_Toc178317203"/>
       <w:r>
         <w:rPr>
           <w:rStyle w:val="Heading2Char"/>
@@ -5189,6 +5411,7 @@
         </w:rPr>
         <w:t>{#</w:t>
       </w:r>
+      <w:proofErr w:type="gramStart"/>
       <w:r>
         <w:rPr>
           <w:rStyle w:val="Heading2Char"/>
@@ -5199,7 +5422,14 @@
         <w:rPr>
           <w:rStyle w:val="Heading2Char"/>
         </w:rPr>
-        <w:t>}{#</w:t>
+        <w:t>}{</w:t>
+      </w:r>
+      <w:proofErr w:type="gramEnd"/>
+      <w:r>
+        <w:rPr>
+          <w:rStyle w:val="Heading2Char"/>
+        </w:rPr>
+        <w:t>#</w:t>
       </w:r>
       <w:r>
         <w:rPr>
@@ -5502,7 +5732,15 @@
     </w:p>
     <w:p>
       <w:r>
-        <w:t>{#Distribution.hasDSO ==”yes”}</w:t>
+        <w:t>{#Distribution.hasDSO =</w:t>
+      </w:r>
+      <w:proofErr w:type="gramStart"/>
+      <w:r>
+        <w:t>=”yes</w:t>
+      </w:r>
+      <w:proofErr w:type="gramEnd"/>
+      <w:r>
+        <w:t>”}</w:t>
       </w:r>
     </w:p>
     <w:p>
@@ -5517,7 +5755,7 @@
         </w:tabs>
         <w:ind w:left="0" w:firstLine="0"/>
       </w:pPr>
-      <w:bookmarkStart w:id="18" w:name="_Toc178313325"/>
+      <w:bookmarkStart w:id="18" w:name="_Toc178317204"/>
       <w:r>
         <w:rPr>
           <w:rStyle w:val="Heading2Char"/>
@@ -5815,10 +6053,18 @@
     <w:p>
       <w:r>
         <w:lastRenderedPageBreak/>
-        <w:t>{/}</w:t>
-      </w:r>
-      <w:r>
-        <w:t>{#Distribution.has</w:t>
+        <w:t>{</w:t>
+      </w:r>
+      <w:proofErr w:type="gramStart"/>
+      <w:r>
+        <w:t>/}</w:t>
+      </w:r>
+      <w:r>
+        <w:t>{</w:t>
+      </w:r>
+      <w:proofErr w:type="gramEnd"/>
+      <w:r>
+        <w:t>#Distribution.has</w:t>
       </w:r>
       <w:r>
         <w:t>Outside</w:t>
@@ -5839,7 +6085,7 @@
         </w:tabs>
         <w:ind w:left="0" w:firstLine="0"/>
       </w:pPr>
-      <w:bookmarkStart w:id="19" w:name="_Toc178313326"/>
+      <w:bookmarkStart w:id="19" w:name="_Toc178317205"/>
       <w:r>
         <w:rPr>
           <w:rStyle w:val="Heading2Char"/>
@@ -6166,10 +6412,18 @@
         <w:t xml:space="preserve"> </w:t>
       </w:r>
       <w:r>
-        <w:t>or work stoppage.</w:t>
-      </w:r>
-      <w:r>
-        <w:t>{#Distribution.</w:t>
+        <w:t xml:space="preserve">or work </w:t>
+      </w:r>
+      <w:proofErr w:type="gramStart"/>
+      <w:r>
+        <w:t>stoppage.</w:t>
+      </w:r>
+      <w:r>
+        <w:t>{</w:t>
+      </w:r>
+      <w:proofErr w:type="gramEnd"/>
+      <w:r>
+        <w:t>#Distribution.</w:t>
       </w:r>
       <w:r>
         <w:t>ODSO</w:t>
@@ -6219,7 +6473,7 @@
         </w:tabs>
         <w:ind w:left="0" w:firstLine="0"/>
       </w:pPr>
-      <w:bookmarkStart w:id="20" w:name="_Toc178313327"/>
+      <w:bookmarkStart w:id="20" w:name="_Toc178317206"/>
       <w:r>
         <w:rPr>
           <w:rStyle w:val="Heading1Char"/>
@@ -6288,8 +6542,13 @@
         <w:t>Info.ProgramName</w:t>
       </w:r>
       <w:proofErr w:type="spellEnd"/>
-      <w:r>
-        <w:t>}.{/}</w:t>
+      <w:proofErr w:type="gramStart"/>
+      <w:r>
+        <w:t>}.{</w:t>
+      </w:r>
+      <w:proofErr w:type="gramEnd"/>
+      <w:r>
+        <w:t>/}</w:t>
       </w:r>
     </w:p>
     <w:p>
@@ -6330,7 +6589,7 @@
         </w:tabs>
         <w:ind w:left="0" w:firstLine="0"/>
       </w:pPr>
-      <w:bookmarkStart w:id="21" w:name="_Toc178313328"/>
+      <w:bookmarkStart w:id="21" w:name="_Toc178317207"/>
       <w:r>
         <w:rPr>
           <w:rStyle w:val="Heading2Char"/>
@@ -6353,6 +6612,7 @@
         <w:pStyle w:val="ListParagraph"/>
         <w:ind w:left="360"/>
       </w:pPr>
+      <w:proofErr w:type="gramStart"/>
       <w:r>
         <w:rPr>
           <w:b/>
@@ -6361,7 +6621,11 @@
         <w:t>Impact:</w:t>
       </w:r>
       <w:r>
-        <w:t>{Impact}</w:t>
+        <w:t>{</w:t>
+      </w:r>
+      <w:proofErr w:type="gramEnd"/>
+      <w:r>
+        <w:t>Impact}</w:t>
       </w:r>
     </w:p>
     <w:p>
@@ -6386,7 +6650,7 @@
           <w:b/>
         </w:rPr>
       </w:pPr>
-      <w:bookmarkStart w:id="22" w:name="_Toc178313329"/>
+      <w:bookmarkStart w:id="22" w:name="_Toc178317208"/>
       <w:r>
         <w:rPr>
           <w:rStyle w:val="Heading1Char"/>
@@ -6412,11 +6676,16 @@
       <w:r>
         <w:t>27</w:t>
       </w:r>
+      <w:proofErr w:type="gramStart"/>
       <w:r>
         <w:t>_</w:t>
       </w:r>
       <w:r>
-        <w:t>{Info.LeadCommand}_{Info.Center}_{Info.ProgramElementCode}</w:t>
+        <w:t>{</w:t>
+      </w:r>
+      <w:proofErr w:type="gramEnd"/>
+      <w:r>
+        <w:t>Info.LeadCommand}_{Info.Center}_{Info.ProgramElementCode}</w:t>
       </w:r>
       <w:r>
         <w:t>_</w:t>
@@ -6443,7 +6712,7 @@
           <w:numId w:val="23"/>
         </w:numPr>
       </w:pPr>
-      <w:bookmarkStart w:id="23" w:name="_Toc178313330"/>
+      <w:bookmarkStart w:id="23" w:name="_Toc178317209"/>
       <w:r>
         <w:rPr>
           <w:rStyle w:val="Heading1Char"/>
@@ -6454,14 +6723,25 @@
         <w:rPr>
           <w:rStyle w:val="Heading1Char"/>
         </w:rPr>
-        <w:t>Task Prioritization</w:t>
+        <w:t xml:space="preserve">Task </w:t>
+      </w:r>
+      <w:proofErr w:type="gramStart"/>
+      <w:r>
+        <w:rPr>
+          <w:rStyle w:val="Heading1Char"/>
+        </w:rPr>
+        <w:t>Prioritization</w:t>
       </w:r>
       <w:bookmarkEnd w:id="23"/>
       <w:r>
         <w:t>:</w:t>
       </w:r>
       <w:r>
-        <w:t>{#LRDP.LRDP}</w:t>
+        <w:t>{</w:t>
+      </w:r>
+      <w:proofErr w:type="gramEnd"/>
+      <w:r>
+        <w:t>#LRDP.LRDP}</w:t>
       </w:r>
     </w:p>
     <w:p>
@@ -6495,8 +6775,13 @@
         <w:t>SeqNum</w:t>
       </w:r>
       <w:proofErr w:type="spellEnd"/>
-      <w:r>
-        <w:t>}{/}</w:t>
+      <w:proofErr w:type="gramStart"/>
+      <w:r>
+        <w:t>}{</w:t>
+      </w:r>
+      <w:proofErr w:type="gramEnd"/>
+      <w:r>
+        <w:t>/}</w:t>
       </w:r>
     </w:p>
     <w:p>
@@ -6506,6 +6791,7 @@
       <w:r>
         <w:t>{#LRDP.hasLRDP === “no</w:t>
       </w:r>
+      <w:proofErr w:type="gramStart"/>
       <w:r>
         <w:t>”</w:t>
       </w:r>
@@ -6513,7 +6799,11 @@
         <w:t>}</w:t>
       </w:r>
       <w:r>
-        <w:t>There are no LRDP tasks.</w:t>
+        <w:t>There</w:t>
+      </w:r>
+      <w:proofErr w:type="gramEnd"/>
+      <w:r>
+        <w:t xml:space="preserve"> are no LRDP tasks.</w:t>
       </w:r>
       <w:r>
         <w:t>{/}</w:t>
@@ -6521,27 +6811,51 @@
     </w:p>
     <w:p/>
     <w:p>
-      <w:r>
+      <w:pPr>
+        <w:rPr>
+          <w:b/>
+          <w:bCs/>
+        </w:rPr>
+      </w:pPr>
+      <w:bookmarkStart w:id="24" w:name="_Toc178317210"/>
+      <w:r>
+        <w:rPr>
+          <w:rStyle w:val="Heading1Char"/>
+        </w:rPr>
         <w:t xml:space="preserve">7.0 Program </w:t>
       </w:r>
       <w:r>
+        <w:rPr>
+          <w:rStyle w:val="Heading1Char"/>
+        </w:rPr>
         <w:t xml:space="preserve">Manager </w:t>
       </w:r>
       <w:r>
-        <w:t>Approval:</w:t>
+        <w:rPr>
+          <w:rStyle w:val="Heading1Char"/>
+        </w:rPr>
+        <w:t>Approval</w:t>
+      </w:r>
+      <w:bookmarkEnd w:id="24"/>
+      <w:r>
+        <w:rPr>
+          <w:b/>
+          <w:bCs/>
+        </w:rPr>
+        <w:t>:</w:t>
       </w:r>
     </w:p>
     <w:p>
       <w:r>
-        <w:t>Add PM Signature block</w:t>
-      </w:r>
-      <w:r>
-        <w:t>.</w:t>
-      </w:r>
-    </w:p>
-    <w:p>
-      <w:r>
-        <w:pict w14:anchorId="4F2EC507">
+        <w:lastRenderedPageBreak/>
+        <w:t>{#Info.ProgramManagers.length &gt;=1}</w:t>
+      </w:r>
+      <w:r>
+        <w:rPr>
+          <w:b/>
+          <w:bCs/>
+        </w:rPr>
+        <w:pict w14:anchorId="42210DF0">
           <v:shapetype id="_x0000_t75" coordsize="21600,21600" o:spt="75" o:preferrelative="t" path="m@4@5l@4@11@9@11@9@5xe" filled="f" stroked="f">
             <v:stroke joinstyle="miter"/>
             <v:formulas>
@@ -6561,34 +6875,211 @@
             <v:path o:extrusionok="f" gradientshapeok="t" o:connecttype="rect"/>
             <o:lock v:ext="edit" aspectratio="t"/>
           </v:shapetype>
-          <v:shape id="_x0000_i1025" type="#_x0000_t75" alt="Microsoft Office Signature Line..." style="width:192pt;height:96pt">
+          <v:shape id="_x0000_i1029" type="#_x0000_t75" alt="Microsoft Office Signature Line..." style="width:192pt;height:96pt">
             <v:imagedata r:id="rId11" o:title=""/>
             <o:lock v:ext="edit" ungrouping="t" rotation="t" cropping="t" verticies="t" text="t" grouping="t"/>
-            <o:signatureline v:ext="edit" id="{407CF571-5D3C-4332-A2FC-CEA378405571}" provid="{00000000-0000-0000-0000-000000000000}" o:suggestedsigner2="Program Manager" o:suggestedsigneremail="{ProgramName}" issignatureline="t"/>
+            <o:signatureline v:ext="edit" id="{02E62789-0E58-49C7-856A-0DC8CAFE65AC}" provid="{00000000-0000-0000-0000-000000000000}" o:suggestedsigner="FirstName LastName" o:suggestedsigner2="Program Manager" o:suggestedsigneremail="Email" issignatureline="t"/>
           </v:shape>
         </w:pict>
       </w:r>
       <w:r>
-        <w:pict w14:anchorId="01C76672">
-          <v:shape id="_x0000_i1026" type="#_x0000_t75" alt="Microsoft Office Signature Line..." style="width:192pt;height:96pt">
+        <w:rPr>
+          <w:b/>
+          <w:bCs/>
+        </w:rPr>
+        <w:t xml:space="preserve">   </w:t>
+      </w:r>
+      <w:r>
+        <w:t>{/}</w:t>
+      </w:r>
+      <w:r>
+        <w:t>{#Info.ProgramManagers.length &gt;=</w:t>
+      </w:r>
+      <w:r>
+        <w:t>2</w:t>
+      </w:r>
+      <w:r>
+        <w:t>}</w:t>
+      </w:r>
+      <w:r>
+        <w:rPr>
+          <w:b/>
+          <w:bCs/>
+        </w:rPr>
+        <w:pict w14:anchorId="42250BA7">
+          <v:shape id="_x0000_i1030" type="#_x0000_t75" alt="Microsoft Office Signature Line..." style="width:192pt;height:96pt">
             <v:imagedata r:id="rId12" o:title=""/>
             <o:lock v:ext="edit" ungrouping="t" rotation="t" cropping="t" verticies="t" text="t" grouping="t"/>
-            <o:signatureline v:ext="edit" id="{BF7006F4-B514-49FA-B4A2-40333C33B462}" provid="{00000000-0000-0000-0000-000000000000}" o:suggestedsigner2="{ProgramName}" o:suggestedsigneremail="{ProgramName}" issignatureline="t"/>
+            <o:signatureline v:ext="edit" id="{2FE24A7F-4C02-4D0D-AA34-3B237805A0F9}" provid="{00000000-0000-0000-0000-000000000000}" o:suggestedsigner="FirstName LastName" o:suggestedsigner2="Program Manager" o:suggestedsigneremail="Email" issignatureline="t"/>
           </v:shape>
         </w:pict>
       </w:r>
+      <w:r>
+        <w:rPr>
+          <w:b/>
+          <w:bCs/>
+        </w:rPr>
+        <w:t xml:space="preserve">   </w:t>
+      </w:r>
+      <w:r>
+        <w:t>{/}</w:t>
+      </w:r>
+      <w:r>
+        <w:t>{#Info.ProgramManagers.length &gt;=</w:t>
+      </w:r>
+      <w:r>
+        <w:t>3</w:t>
+      </w:r>
+      <w:r>
+        <w:t>}</w:t>
+      </w:r>
+      <w:r>
+        <w:rPr>
+          <w:b/>
+          <w:bCs/>
+        </w:rPr>
+        <w:pict w14:anchorId="13D035FB">
+          <v:shape id="_x0000_i1031" type="#_x0000_t75" alt="Microsoft Office Signature Line..." style="width:192pt;height:96pt">
+            <v:imagedata r:id="rId12" o:title=""/>
+            <o:lock v:ext="edit" ungrouping="t" rotation="t" cropping="t" verticies="t" text="t" grouping="t"/>
+            <o:signatureline v:ext="edit" id="{BD27A615-C575-40DE-9949-C2672517FB96}" provid="{00000000-0000-0000-0000-000000000000}" o:suggestedsigner="FirstName LastName" o:suggestedsigner2="Program Manager" o:suggestedsigneremail="Email" issignatureline="t"/>
+          </v:shape>
+        </w:pict>
+      </w:r>
+      <w:r>
+        <w:rPr>
+          <w:b/>
+          <w:bCs/>
+        </w:rPr>
+        <w:t xml:space="preserve">   </w:t>
+      </w:r>
+      <w:r>
+        <w:t>{/}</w:t>
+      </w:r>
+      <w:r>
+        <w:t>{#Info.ProgramManagers.length &gt;=</w:t>
+      </w:r>
+      <w:r>
+        <w:t>4</w:t>
+      </w:r>
+      <w:r>
+        <w:t>}</w:t>
+      </w:r>
+      <w:r>
+        <w:rPr>
+          <w:b/>
+          <w:bCs/>
+        </w:rPr>
+        <w:pict w14:anchorId="451E6F9C">
+          <v:shape id="_x0000_i1032" type="#_x0000_t75" alt="Microsoft Office Signature Line..." style="width:192pt;height:96pt">
+            <v:imagedata r:id="rId12" o:title=""/>
+            <o:lock v:ext="edit" ungrouping="t" rotation="t" cropping="t" verticies="t" text="t" grouping="t"/>
+            <o:signatureline v:ext="edit" id="{F79E3C56-4B48-4B56-8DB7-0185E17BF1E8}" provid="{00000000-0000-0000-0000-000000000000}" o:suggestedsigner="FirstName LastName" o:suggestedsigner2="Program Manager" o:suggestedsigneremail="Email" issignatureline="t"/>
+          </v:shape>
+        </w:pict>
+      </w:r>
+      <w:r>
+        <w:t xml:space="preserve">   </w:t>
+      </w:r>
+      <w:r>
+        <w:t>{/}</w:t>
+      </w:r>
+      <w:r>
+        <w:t>{#Info.ProgramManagers.length &gt;=</w:t>
+      </w:r>
+      <w:r>
+        <w:t>5</w:t>
+      </w:r>
+      <w:r>
+        <w:t>}</w:t>
+      </w:r>
+      <w:r>
+        <w:pict w14:anchorId="659CAB45">
+          <v:shape id="_x0000_i1033" type="#_x0000_t75" alt="Microsoft Office Signature Line..." style="width:192pt;height:96pt">
+            <v:imagedata r:id="rId13" o:title=""/>
+            <o:lock v:ext="edit" ungrouping="t" rotation="t" cropping="t" verticies="t" text="t" grouping="t"/>
+            <o:signatureline v:ext="edit" id="{28339033-8C39-4735-ACC2-D8807DFF0DD9}" provid="{00000000-0000-0000-0000-000000000000}" o:suggestedsigner="FirstName LastName" o:suggestedsigner2="Program Manager" o:suggestedsigneremail="Email" issignatureline="t"/>
+          </v:shape>
+        </w:pict>
+      </w:r>
+      <w:r>
+        <w:t xml:space="preserve">   </w:t>
+      </w:r>
+      <w:r>
+        <w:t>{/}</w:t>
+      </w:r>
+      <w:r>
+        <w:t>{#Info.ProgramManagers.length &gt;=</w:t>
+      </w:r>
+      <w:r>
+        <w:t>6</w:t>
+      </w:r>
+      <w:r>
+        <w:t>}</w:t>
+      </w:r>
+      <w:r>
+        <w:pict w14:anchorId="6F72759C">
+          <v:shape id="_x0000_i1034" type="#_x0000_t75" alt="Microsoft Office Signature Line..." style="width:192pt;height:96pt">
+            <v:imagedata r:id="rId13" o:title=""/>
+            <o:lock v:ext="edit" ungrouping="t" rotation="t" cropping="t" verticies="t" text="t" grouping="t"/>
+            <o:signatureline v:ext="edit" id="{78E9923A-2250-41BC-9212-73A6B8F35EFC}" provid="{00000000-0000-0000-0000-000000000000}" o:suggestedsigner="FirstName LastName" o:suggestedsigner2="Program Manager" o:suggestedsigneremail="Email" issignatureline="t"/>
+          </v:shape>
+        </w:pict>
+      </w:r>
+      <w:r>
+        <w:t xml:space="preserve">   </w:t>
+      </w:r>
+      <w:r>
+        <w:lastRenderedPageBreak/>
+        <w:t>{/}</w:t>
+      </w:r>
+      <w:r>
+        <w:t>{#Info.ProgramManagers.length &gt;=</w:t>
+      </w:r>
+      <w:r>
+        <w:t>7</w:t>
+      </w:r>
+      <w:r>
+        <w:t>}</w:t>
+      </w:r>
+      <w:r>
+        <w:pict w14:anchorId="261B6BC8">
+          <v:shape id="_x0000_i1035" type="#_x0000_t75" alt="Microsoft Office Signature Line..." style="width:192pt;height:96pt">
+            <v:imagedata r:id="rId14" o:title=""/>
+            <o:lock v:ext="edit" ungrouping="t" rotation="t" cropping="t" verticies="t" text="t" grouping="t"/>
+            <o:signatureline v:ext="edit" id="{A6CECDB8-5BFD-4C06-9C95-4A9E30C691EB}" provid="{00000000-0000-0000-0000-000000000000}" o:suggestedsigner="FirstName LastName" o:suggestedsigner2="Program Manager" o:suggestedsigneremail="Email" issignatureline="t"/>
+          </v:shape>
+        </w:pict>
+      </w:r>
+      <w:r>
+        <w:t xml:space="preserve">   </w:t>
+      </w:r>
+      <w:r>
+        <w:t>{/}</w:t>
+      </w:r>
+      <w:r>
+        <w:t>{#Info.ProgramManagers.length &gt;=</w:t>
+      </w:r>
+      <w:r>
+        <w:t>8</w:t>
+      </w:r>
+      <w:r>
+        <w:t>}</w:t>
+      </w:r>
+      <w:r>
+        <w:pict w14:anchorId="50CDE46C">
+          <v:shape id="_x0000_i1036" type="#_x0000_t75" alt="Microsoft Office Signature Line..." style="width:192pt;height:96pt">
+            <v:imagedata r:id="rId15" o:title=""/>
+            <o:lock v:ext="edit" ungrouping="t" rotation="t" cropping="t" verticies="t" text="t" grouping="t"/>
+            <o:signatureline v:ext="edit" id="{738798CE-9880-4897-9C74-5D50139E818C}" provid="{00000000-0000-0000-0000-000000000000}" o:suggestedsigner="FirstName LastName" o:suggestedsigner2="Program Manager" o:suggestedsigneremail="Email" issignatureline="t"/>
+          </v:shape>
+        </w:pict>
+      </w:r>
+      <w:r>
+        <w:t>{/}</w:t>
+      </w:r>
     </w:p>
-    <w:p>
-      <w:r>
-        <w:t>A</w:t>
-      </w:r>
-      <w:r>
-        <w:t>ll signature blocks need to be added before signing</w:t>
-      </w:r>
-      <w:r>
-        <w:t>.</w:t>
-      </w:r>
-    </w:p>
+    <w:p/>
     <w:p>
       <w:r>
         <w:t>8</w:t>
@@ -6636,7 +7127,7 @@
     </w:p>
     <w:p/>
     <w:sectPr>
-      <w:footerReference w:type="default" r:id="rId13"/>
+      <w:footerReference w:type="default" r:id="rId16"/>
       <w:pgSz w:w="12240" w:h="15840"/>
       <w:pgMar w:top="1440" w:right="1440" w:bottom="1440" w:left="1440" w:header="720" w:footer="720" w:gutter="0"/>
       <w:cols w:space="720"/>
@@ -11720,25 +12211,6 @@
 </file>
 
 <file path=customXml/item1.xml><?xml version="1.0" encoding="utf-8"?>
-<?mso-contentType ?>
-<FormTemplates xmlns="http://schemas.microsoft.com/sharepoint/v3/contenttype/forms">
-  <Display>DocumentLibraryForm</Display>
-  <Edit>DocumentLibraryForm</Edit>
-  <New>DocumentLibraryForm</New>
-</FormTemplates>
-</file>
-
-<file path=customXml/item2.xml><?xml version="1.0" encoding="utf-8"?>
-<b:Sources xmlns:b="http://schemas.openxmlformats.org/officeDocument/2006/bibliography" xmlns="http://schemas.openxmlformats.org/officeDocument/2006/bibliography" SelectedStyle="\APA.XSL" StyleName="APA"/>
-</file>
-
-<file path=customXml/item3.xml><?xml version="1.0" encoding="utf-8"?>
-<p:properties xmlns:p="http://schemas.microsoft.com/office/2006/metadata/properties" xmlns:xsi="http://www.w3.org/2001/XMLSchema-instance">
-  <documentManagement/>
-</p:properties>
-</file>
-
-<file path=customXml/item4.xml><?xml version="1.0" encoding="utf-8"?>
 <ct:contentTypeSchema xmlns:ct="http://schemas.microsoft.com/office/2006/metadata/contentType" xmlns:ma="http://schemas.microsoft.com/office/2006/metadata/properties/metaAttributes" ct:_="" ma:_="" ma:contentTypeName="Document" ma:contentTypeID="0x010100A253B644FCFAD7409EBAFCD290AA2418" ma:contentTypeVersion="8" ma:contentTypeDescription="Create a new document." ma:contentTypeScope="" ma:versionID="5be701be97b5a7d030840f97951bd63f">
   <xsd:schema xmlns:xsd="http://www.w3.org/2001/XMLSchema" xmlns:xs="http://www.w3.org/2001/XMLSchema" xmlns:p="http://schemas.microsoft.com/office/2006/metadata/properties" xmlns:ns2="92ee4270-9d09-435c-8163-9480e84d542c" targetNamespace="http://schemas.microsoft.com/office/2006/metadata/properties" ma:root="true" ma:fieldsID="e754431ea33e719513553115a5b5b6cf" ns2:_="">
     <xsd:import namespace="92ee4270-9d09-435c-8163-9480e84d542c"/>
@@ -11906,31 +12378,26 @@
 </ct:contentTypeSchema>
 </file>
 
-<file path=customXml/itemProps1.xml><?xml version="1.0" encoding="utf-8"?>
-<ds:datastoreItem xmlns:ds="http://schemas.openxmlformats.org/officeDocument/2006/customXml" ds:itemID="{ABE91D9D-E230-4D73-BAA6-EE83D801CFC1}">
-  <ds:schemaRefs>
-    <ds:schemaRef ds:uri="http://schemas.microsoft.com/sharepoint/v3/contenttype/forms"/>
-  </ds:schemaRefs>
-</ds:datastoreItem>
+<file path=customXml/item2.xml><?xml version="1.0" encoding="utf-8"?>
+<p:properties xmlns:p="http://schemas.microsoft.com/office/2006/metadata/properties" xmlns:xsi="http://www.w3.org/2001/XMLSchema-instance">
+  <documentManagement/>
+</p:properties>
 </file>
 
-<file path=customXml/itemProps2.xml><?xml version="1.0" encoding="utf-8"?>
-<ds:datastoreItem xmlns:ds="http://schemas.openxmlformats.org/officeDocument/2006/customXml" ds:itemID="{A976FBD8-E2B1-46C0-ACBB-B920108BE5B2}">
-  <ds:schemaRefs>
-    <ds:schemaRef ds:uri="http://schemas.openxmlformats.org/officeDocument/2006/bibliography"/>
-  </ds:schemaRefs>
-</ds:datastoreItem>
+<file path=customXml/item3.xml><?xml version="1.0" encoding="utf-8"?>
+<b:Sources xmlns:b="http://schemas.openxmlformats.org/officeDocument/2006/bibliography" xmlns="http://schemas.openxmlformats.org/officeDocument/2006/bibliography" SelectedStyle="\APA.XSL" StyleName="APA"/>
 </file>
 
-<file path=customXml/itemProps3.xml><?xml version="1.0" encoding="utf-8"?>
-<ds:datastoreItem xmlns:ds="http://schemas.openxmlformats.org/officeDocument/2006/customXml" ds:itemID="{F19E182A-E278-49AC-A58D-A3181FBB2975}">
-  <ds:schemaRefs>
-    <ds:schemaRef ds:uri="http://schemas.microsoft.com/office/2006/metadata/properties"/>
-  </ds:schemaRefs>
-</ds:datastoreItem>
+<file path=customXml/item4.xml><?xml version="1.0" encoding="utf-8"?>
+<?mso-contentType ?>
+<FormTemplates xmlns="http://schemas.microsoft.com/sharepoint/v3/contenttype/forms">
+  <Display>DocumentLibraryForm</Display>
+  <Edit>DocumentLibraryForm</Edit>
+  <New>DocumentLibraryForm</New>
+</FormTemplates>
 </file>
 
-<file path=customXml/itemProps4.xml><?xml version="1.0" encoding="utf-8"?>
+<file path=customXml/itemProps1.xml><?xml version="1.0" encoding="utf-8"?>
 <ds:datastoreItem xmlns:ds="http://schemas.openxmlformats.org/officeDocument/2006/customXml" ds:itemID="{604E41F5-B545-4AA3-AFA7-16798CC9766F}">
   <ds:schemaRefs>
     <ds:schemaRef ds:uri="http://schemas.microsoft.com/office/2006/metadata/contentType"/>
@@ -11948,6 +12415,30 @@
 </ds:datastoreItem>
 </file>
 
+<file path=customXml/itemProps2.xml><?xml version="1.0" encoding="utf-8"?>
+<ds:datastoreItem xmlns:ds="http://schemas.openxmlformats.org/officeDocument/2006/customXml" ds:itemID="{F19E182A-E278-49AC-A58D-A3181FBB2975}">
+  <ds:schemaRefs>
+    <ds:schemaRef ds:uri="http://schemas.microsoft.com/office/2006/metadata/properties"/>
+  </ds:schemaRefs>
+</ds:datastoreItem>
+</file>
+
+<file path=customXml/itemProps3.xml><?xml version="1.0" encoding="utf-8"?>
+<ds:datastoreItem xmlns:ds="http://schemas.openxmlformats.org/officeDocument/2006/customXml" ds:itemID="{A976FBD8-E2B1-46C0-ACBB-B920108BE5B2}">
+  <ds:schemaRefs>
+    <ds:schemaRef ds:uri="http://schemas.openxmlformats.org/officeDocument/2006/bibliography"/>
+  </ds:schemaRefs>
+</ds:datastoreItem>
+</file>
+
+<file path=customXml/itemProps4.xml><?xml version="1.0" encoding="utf-8"?>
+<ds:datastoreItem xmlns:ds="http://schemas.openxmlformats.org/officeDocument/2006/customXml" ds:itemID="{ABE91D9D-E230-4D73-BAA6-EE83D801CFC1}">
+  <ds:schemaRefs>
+    <ds:schemaRef ds:uri="http://schemas.microsoft.com/sharepoint/v3/contenttype/forms"/>
+  </ds:schemaRefs>
+</ds:datastoreItem>
+</file>
+
 <file path=docMetadata/LabelInfo.xml><?xml version="1.0" encoding="utf-8"?>
 <clbl:labelList xmlns:clbl="http://schemas.microsoft.com/office/2020/mipLabelMetadata">
   <clbl:label id="{8331b18d-2d87-48ef-a35f-ac8818ebf9b4}" enabled="0" method="" siteId="{8331b18d-2d87-48ef-a35f-ac8818ebf9b4}" removed="1"/>

</xml_diff>

<commit_message>
Add Year  - updating Doc cover and section 5.0
</commit_message>
<xml_diff>
--- a/public/CAFTOP_Template.docx
+++ b/public/CAFTOP_Template.docx
@@ -362,7 +362,31 @@
                 <w:sz w:val="32"/>
                 <w:szCs w:val="32"/>
               </w:rPr>
-              <w:t>2 January 2024</w:t>
+              <w:t xml:space="preserve">2 January </w:t>
+            </w:r>
+            <w:r>
+              <w:rPr>
+                <w:rFonts w:ascii="Times New Roman" w:eastAsiaTheme="majorEastAsia" w:hAnsi="Times New Roman"/>
+                <w:sz w:val="32"/>
+                <w:szCs w:val="32"/>
+              </w:rPr>
+              <w:t>{</w:t>
+            </w:r>
+            <w:r>
+              <w:rPr>
+                <w:rFonts w:ascii="Times New Roman" w:eastAsiaTheme="majorEastAsia" w:hAnsi="Times New Roman"/>
+                <w:sz w:val="32"/>
+                <w:szCs w:val="32"/>
+              </w:rPr>
+              <w:t>Y</w:t>
+            </w:r>
+            <w:r>
+              <w:rPr>
+                <w:rFonts w:ascii="Times New Roman" w:eastAsiaTheme="majorEastAsia" w:hAnsi="Times New Roman"/>
+                <w:sz w:val="32"/>
+                <w:szCs w:val="32"/>
+              </w:rPr>
+              <w:t>ear}</w:t>
             </w:r>
           </w:p>
         </w:tc>
@@ -696,16 +720,7 @@
                 <w:sz w:val="28"/>
                 <w:szCs w:val="28"/>
               </w:rPr>
-              <w:t>{</w:t>
-            </w:r>
-            <w:proofErr w:type="gramStart"/>
-            <w:r>
-              <w:rPr>
-                <w:rFonts w:ascii="Times New Roman" w:eastAsiaTheme="majorEastAsia" w:hAnsi="Times New Roman"/>
-                <w:sz w:val="28"/>
-                <w:szCs w:val="28"/>
-              </w:rPr>
-              <w:t>/}</w:t>
+              <w:t>{/}</w:t>
             </w:r>
             <w:r>
               <w:rPr>
@@ -713,16 +728,7 @@
                 <w:sz w:val="28"/>
                 <w:szCs w:val="28"/>
               </w:rPr>
-              <w:t>{</w:t>
-            </w:r>
-            <w:proofErr w:type="gramEnd"/>
-            <w:r>
-              <w:rPr>
-                <w:rFonts w:ascii="Times New Roman" w:eastAsiaTheme="majorEastAsia" w:hAnsi="Times New Roman"/>
-                <w:sz w:val="28"/>
-                <w:szCs w:val="28"/>
-              </w:rPr>
-              <w:t>#Info.TechOrderManagers}</w:t>
+              <w:t>{#Info.TechOrderManagers}</w:t>
             </w:r>
           </w:p>
           <w:p>
@@ -3102,7 +3108,6 @@
       <w:r>
         <w:t>ContractNumber} for the TO labor/sustainment. This contract will expire on {</w:t>
       </w:r>
-      <w:proofErr w:type="gramStart"/>
       <w:r>
         <w:t>Labor</w:t>
       </w:r>
@@ -3113,11 +3118,7 @@
         <w:t>ContractorSupport.</w:t>
       </w:r>
       <w:r>
-        <w:t>ContractExpiration</w:t>
-      </w:r>
-      <w:proofErr w:type="gramEnd"/>
-      <w:r>
-        <w:t>}.{/}{#Distribution.</w:t>
+        <w:t>ContractExpiration}.{/}{#Distribution.</w:t>
       </w:r>
       <w:r>
         <w:t>hasDistCost</w:t>
@@ -3250,21 +3251,13 @@
         <w:t>AuthoredInTOAPType</w:t>
       </w:r>
       <w:r>
-        <w:t xml:space="preserve"> === “fully</w:t>
-      </w:r>
-      <w:proofErr w:type="gramStart"/>
-      <w:r>
-        <w:t>”</w:t>
+        <w:t xml:space="preserve"> === “fully”</w:t>
       </w:r>
       <w:r>
         <w:t>}</w:t>
       </w:r>
       <w:r>
-        <w:t>All</w:t>
-      </w:r>
-      <w:proofErr w:type="gramEnd"/>
-      <w:r>
-        <w:t xml:space="preserve"> </w:t>
+        <w:t xml:space="preserve">All </w:t>
       </w:r>
       <w:r>
         <w:t>{</w:t>
@@ -3278,18 +3271,10 @@
         <w:t xml:space="preserve">} </w:t>
       </w:r>
       <w:r>
-        <w:t xml:space="preserve">TOs are authored and sustained in TOAP. All future TOs to include modification or newly developed TOs will be developed in TOAP. TOs moving from acquisition to sustainment will be authored and sustained in </w:t>
-      </w:r>
-      <w:proofErr w:type="gramStart"/>
-      <w:r>
-        <w:t>TOAP.</w:t>
-      </w:r>
-      <w:r>
-        <w:t>{</w:t>
-      </w:r>
-      <w:proofErr w:type="gramEnd"/>
-      <w:r>
-        <w:t>/</w:t>
+        <w:t>TOs are authored and sustained in TOAP. All future TOs to include modification or newly developed TOs will be developed in TOAP. TOs moving from acquisition to sustainment will be authored and sustained in TOAP.</w:t>
+      </w:r>
+      <w:r>
+        <w:t>{/</w:t>
       </w:r>
       <w:r>
         <w:t>}</w:t>
@@ -3448,18 +3433,10 @@
         <w:t>}</w:t>
       </w:r>
       <w:r>
-        <w:t xml:space="preserve"> unpublished TOs that will be authored in </w:t>
-      </w:r>
-      <w:proofErr w:type="gramStart"/>
-      <w:r>
-        <w:t>TOAP.</w:t>
-      </w:r>
-      <w:r>
-        <w:t>{</w:t>
-      </w:r>
-      <w:proofErr w:type="gramEnd"/>
-      <w:r>
-        <w:t>/}</w:t>
+        <w:t> unpublished TOs that will be authored in TOAP.</w:t>
+      </w:r>
+      <w:r>
+        <w:t>{/}</w:t>
       </w:r>
       <w:r>
         <w:t>{#TechnicalOrders.</w:t>
@@ -3504,18 +3481,10 @@
         <w:t xml:space="preserve"> </w:t>
       </w:r>
       <w:r>
-        <w:t>{</w:t>
-      </w:r>
-      <w:proofErr w:type="gramStart"/>
-      <w:r>
-        <w:t>TechnicalOrders.Explanation}</w:t>
-      </w:r>
-      <w:r>
-        <w:t>{</w:t>
-      </w:r>
-      <w:proofErr w:type="gramEnd"/>
-      <w:r>
-        <w:t>/}{/}</w:t>
+        <w:t>{TechnicalOrders.Explanation}</w:t>
+      </w:r>
+      <w:r>
+        <w:t>{/}{/}</w:t>
       </w:r>
       <w:r>
         <w:t>{#TechnicalOrders.</w:t>
@@ -3774,21 +3743,13 @@
         <w:t>NumInAcquisition</w:t>
       </w:r>
       <w:r>
-        <w:t xml:space="preserve"> === </w:t>
-      </w:r>
-      <w:proofErr w:type="gramStart"/>
-      <w:r>
-        <w:t>0</w:t>
+        <w:t xml:space="preserve"> === 0</w:t>
       </w:r>
       <w:r>
         <w:t>}</w:t>
       </w:r>
       <w:r>
-        <w:t>There</w:t>
-      </w:r>
-      <w:proofErr w:type="gramEnd"/>
-      <w:r>
-        <w:t xml:space="preserve"> are no TOs currently in Acquisition.</w:t>
+        <w:t>There are no TOs currently in Acquisition.</w:t>
       </w:r>
       <w:r>
         <w:t>{/}</w:t>
@@ -3820,18 +3781,10 @@
         <w:t>}</w:t>
       </w:r>
       <w:r>
-        <w:t xml:space="preserve"> TOs in the acquisition process. Effort will be made to ensure that all future TOs acquired will be delivered in digital </w:t>
-      </w:r>
-      <w:proofErr w:type="gramStart"/>
-      <w:r>
-        <w:t>format.</w:t>
-      </w:r>
-      <w:r>
-        <w:t>{</w:t>
-      </w:r>
-      <w:proofErr w:type="gramEnd"/>
-      <w:r>
-        <w:t>/}</w:t>
+        <w:t xml:space="preserve"> TOs in the acquisition process. Effort will be made to ensure that all future TOs acquired will be delivered in digital format.</w:t>
+      </w:r>
+      <w:r>
+        <w:t>{/}</w:t>
       </w:r>
     </w:p>
     <w:p/>
@@ -4045,18 +3998,10 @@
         <w:t xml:space="preserve">there are no plans to convert to Standard Generalized Markup Language (SGML). </w:t>
       </w:r>
       <w:r>
-        <w:t xml:space="preserve">{#TechnicalOrders.NumUnpublished &gt; </w:t>
-      </w:r>
-      <w:proofErr w:type="gramStart"/>
-      <w:r>
-        <w:t>0}</w:t>
-      </w:r>
-      <w:r>
-        <w:t>Currently</w:t>
-      </w:r>
-      <w:proofErr w:type="gramEnd"/>
-      <w:r>
-        <w:t xml:space="preserve"> there are</w:t>
+        <w:t>{#TechnicalOrders.NumUnpublished &gt; 0}</w:t>
+      </w:r>
+      <w:r>
+        <w:t>Currently there are</w:t>
       </w:r>
       <w:r>
         <w:t xml:space="preserve"> {</w:t>
@@ -4515,15 +4460,7 @@
         <w:t xml:space="preserve"> </w:t>
       </w:r>
       <w:r>
-        <w:t xml:space="preserve">Labor </w:t>
-      </w:r>
-      <w:proofErr w:type="gramStart"/>
-      <w:r>
-        <w:t>Non-Mod</w:t>
-      </w:r>
-      <w:proofErr w:type="gramEnd"/>
-      <w:r>
-        <w:t xml:space="preserve"> revisions cannot be create</w:t>
+        <w:t>Labor Non-Mod revisions cannot be create</w:t>
       </w:r>
       <w:r>
         <w:t>d</w:t>
@@ -4621,15 +4558,7 @@
         <w:t>,</w:t>
       </w:r>
       <w:r>
-        <w:t xml:space="preserve"> and maintaining </w:t>
-      </w:r>
-      <w:proofErr w:type="gramStart"/>
-      <w:r>
-        <w:t>current status</w:t>
-      </w:r>
-      <w:proofErr w:type="gramEnd"/>
-      <w:r>
-        <w:t xml:space="preserve"> of data within an electronic database for electronic display of </w:t>
+        <w:t xml:space="preserve"> and maintaining current status of data within an electronic database for electronic display of </w:t>
       </w:r>
       <w:r>
         <w:t>{</w:t>
@@ -4676,15 +4605,7 @@
         <w:t>D</w:t>
       </w:r>
       <w:r>
-        <w:t xml:space="preserve"> 3048B) </w:t>
-      </w:r>
-      <w:proofErr w:type="gramStart"/>
-      <w:r>
-        <w:t>are located in</w:t>
-      </w:r>
-      <w:proofErr w:type="gramEnd"/>
-      <w:r>
-        <w:t xml:space="preserve"> the Technical Manual Contract Requirements (TMCR) document.</w:t>
+        <w:t xml:space="preserve"> 3048B) are located in the Technical Manual Contract Requirements (TMCR) document.</w:t>
       </w:r>
       <w:r>
         <w:t xml:space="preserve"> </w:t>
@@ -4798,7 +4719,6 @@
       <w:r>
         <w:t xml:space="preserve"> potentially cause equipment damage or work </w:t>
       </w:r>
-      <w:proofErr w:type="gramStart"/>
       <w:r>
         <w:t>stoppage</w:t>
       </w:r>
@@ -4806,11 +4726,7 @@
         <w:t>.</w:t>
       </w:r>
       <w:r>
-        <w:t>{</w:t>
-      </w:r>
-      <w:proofErr w:type="gramEnd"/>
-      <w:r>
-        <w:t>/}</w:t>
+        <w:t>{/}</w:t>
       </w:r>
       <w:r>
         <w:t xml:space="preserve"> </w:t>
@@ -4818,15 +4734,7 @@
     </w:p>
     <w:p>
       <w:r>
-        <w:t>{#</w:t>
-      </w:r>
-      <w:proofErr w:type="gramStart"/>
-      <w:r>
-        <w:t>Labor.ContractorSupport.TDSSe</w:t>
-      </w:r>
-      <w:proofErr w:type="gramEnd"/>
-      <w:r>
-        <w:t xml:space="preserve"> ===”yes” &amp;&amp; </w:t>
+        <w:t xml:space="preserve">{#Labor.ContractorSupport.TDSSe ===”yes” &amp;&amp; </w:t>
       </w:r>
       <w:proofErr w:type="spellStart"/>
       <w:r>
@@ -4963,18 +4871,10 @@
         <w:t>Impact Statement:</w:t>
       </w:r>
       <w:r>
-        <w:t xml:space="preserve"> This task follows guidance provided by AFI 63-101/20-101 which requires that current, valid, verified TOs and technical data must be provided that clearly identifies procedures and requirements necessary to preserve OSS&amp;E baselines and to diagnose, repair, calibrate, operate, and test systems or end items. Without full support, the technical data and the OSS&amp;E of the mission is drastically put at risk. A reduced level of support would create an unacceptable risk to life, health, property, mission capability and the environment. This support maintains the accuracy and consistency of TOs available to users. Without technically accurate data, full mission capability cannot be realized at field </w:t>
-      </w:r>
-      <w:proofErr w:type="gramStart"/>
-      <w:r>
-        <w:t>level.</w:t>
-      </w:r>
-      <w:r>
-        <w:t>{</w:t>
-      </w:r>
-      <w:proofErr w:type="gramEnd"/>
-      <w:r>
-        <w:t>/}</w:t>
+        <w:t xml:space="preserve"> This task follows guidance provided by AFI 63-101/20-101 which requires that current, valid, verified TOs and technical data must be provided that clearly identifies procedures and requirements necessary to preserve OSS&amp;E baselines and to diagnose, repair, calibrate, operate, and test systems or end items. Without full support, the technical data and the OSS&amp;E of the mission is drastically put at risk. A reduced level of support would create an unacceptable risk to life, health, property, mission capability and the environment. This support maintains the accuracy and consistency of TOs available to users. Without technically accurate data, full mission capability cannot be realized at field level.</w:t>
+      </w:r>
+      <w:r>
+        <w:t>{/}</w:t>
       </w:r>
     </w:p>
     <w:p>
@@ -5042,7 +4942,6 @@
           <w:tab w:val="left" w:pos="360"/>
         </w:tabs>
       </w:pPr>
-      <w:proofErr w:type="gramStart"/>
       <w:r>
         <w:rPr>
           <w:b/>
@@ -5051,11 +4950,7 @@
         <w:t>Impact:</w:t>
       </w:r>
       <w:r>
-        <w:t>{</w:t>
-      </w:r>
-      <w:proofErr w:type="gramEnd"/>
-      <w:r>
-        <w:t>Impact}</w:t>
+        <w:t>{Impact}</w:t>
       </w:r>
     </w:p>
     <w:p>
@@ -5187,18 +5082,10 @@
       </w:r>
       <w:proofErr w:type="spellEnd"/>
       <w:r>
-        <w:t xml:space="preserve"> &gt; </w:t>
-      </w:r>
-      <w:proofErr w:type="gramStart"/>
-      <w:r>
-        <w:t>0}</w:t>
-      </w:r>
-      <w:r>
-        <w:t>The</w:t>
-      </w:r>
-      <w:proofErr w:type="gramEnd"/>
-      <w:r>
-        <w:t xml:space="preserve"> AF </w:t>
+        <w:t xml:space="preserve"> &gt; 0}</w:t>
+      </w:r>
+      <w:r>
+        <w:t xml:space="preserve">The AF </w:t>
       </w:r>
       <w:r>
         <w:t>transitioned</w:t>
@@ -5261,18 +5148,10 @@
         <w:t xml:space="preserve">requirements </w:t>
       </w:r>
       <w:r>
-        <w:t xml:space="preserve">under the following </w:t>
-      </w:r>
-      <w:proofErr w:type="gramStart"/>
-      <w:r>
-        <w:t>task.</w:t>
-      </w:r>
-      <w:r>
-        <w:t>{</w:t>
-      </w:r>
-      <w:proofErr w:type="gramEnd"/>
-      <w:r>
-        <w:t xml:space="preserve">/}{#TechnicalOrders.NumPaper === 0 &amp;&amp; </w:t>
+        <w:t>under the following task.</w:t>
+      </w:r>
+      <w:r>
+        <w:t xml:space="preserve">{/}{#TechnicalOrders.NumPaper === 0 &amp;&amp; </w:t>
       </w:r>
       <w:proofErr w:type="spellStart"/>
       <w:r>
@@ -5337,15 +5216,7 @@
         <w:ind w:left="0"/>
       </w:pPr>
       <w:r>
-        <w:t>{#Distribution.hasDSO==</w:t>
-      </w:r>
-      <w:proofErr w:type="gramStart"/>
-      <w:r>
-        <w:t>=”yes</w:t>
-      </w:r>
-      <w:proofErr w:type="gramEnd"/>
-      <w:r>
-        <w:t>”}</w:t>
+        <w:t>{#Distribution.hasDSO===”yes”}</w:t>
       </w:r>
     </w:p>
     <w:p>
@@ -5411,7 +5282,6 @@
         </w:rPr>
         <w:t>{#</w:t>
       </w:r>
-      <w:proofErr w:type="gramStart"/>
       <w:r>
         <w:rPr>
           <w:rStyle w:val="Heading2Char"/>
@@ -5422,14 +5292,7 @@
         <w:rPr>
           <w:rStyle w:val="Heading2Char"/>
         </w:rPr>
-        <w:t>}{</w:t>
-      </w:r>
-      <w:proofErr w:type="gramEnd"/>
-      <w:r>
-        <w:rPr>
-          <w:rStyle w:val="Heading2Char"/>
-        </w:rPr>
-        <w:t>#</w:t>
+        <w:t>}{#</w:t>
       </w:r>
       <w:r>
         <w:rPr>
@@ -5732,15 +5595,7 @@
     </w:p>
     <w:p>
       <w:r>
-        <w:t>{#Distribution.hasDSO =</w:t>
-      </w:r>
-      <w:proofErr w:type="gramStart"/>
-      <w:r>
-        <w:t>=”yes</w:t>
-      </w:r>
-      <w:proofErr w:type="gramEnd"/>
-      <w:r>
-        <w:t>”}</w:t>
+        <w:t>{#Distribution.hasDSO ==”yes”}</w:t>
       </w:r>
     </w:p>
     <w:p>
@@ -6053,18 +5908,10 @@
     <w:p>
       <w:r>
         <w:lastRenderedPageBreak/>
-        <w:t>{</w:t>
-      </w:r>
-      <w:proofErr w:type="gramStart"/>
-      <w:r>
-        <w:t>/}</w:t>
-      </w:r>
-      <w:r>
-        <w:t>{</w:t>
-      </w:r>
-      <w:proofErr w:type="gramEnd"/>
-      <w:r>
-        <w:t>#Distribution.has</w:t>
+        <w:t>{/}</w:t>
+      </w:r>
+      <w:r>
+        <w:t>{#Distribution.has</w:t>
       </w:r>
       <w:r>
         <w:t>Outside</w:t>
@@ -6412,18 +6259,10 @@
         <w:t xml:space="preserve"> </w:t>
       </w:r>
       <w:r>
-        <w:t xml:space="preserve">or work </w:t>
-      </w:r>
-      <w:proofErr w:type="gramStart"/>
-      <w:r>
-        <w:t>stoppage.</w:t>
-      </w:r>
-      <w:r>
-        <w:t>{</w:t>
-      </w:r>
-      <w:proofErr w:type="gramEnd"/>
-      <w:r>
-        <w:t>#Distribution.</w:t>
+        <w:t>or work stoppage.</w:t>
+      </w:r>
+      <w:r>
+        <w:t>{#Distribution.</w:t>
       </w:r>
       <w:r>
         <w:t>ODSO</w:t>
@@ -6542,13 +6381,8 @@
         <w:t>Info.ProgramName</w:t>
       </w:r>
       <w:proofErr w:type="spellEnd"/>
-      <w:proofErr w:type="gramStart"/>
-      <w:r>
-        <w:t>}.{</w:t>
-      </w:r>
-      <w:proofErr w:type="gramEnd"/>
-      <w:r>
-        <w:t>/}</w:t>
+      <w:r>
+        <w:t>}.{/}</w:t>
       </w:r>
     </w:p>
     <w:p>
@@ -6612,7 +6446,6 @@
         <w:pStyle w:val="ListParagraph"/>
         <w:ind w:left="360"/>
       </w:pPr>
-      <w:proofErr w:type="gramStart"/>
       <w:r>
         <w:rPr>
           <w:b/>
@@ -6621,11 +6454,7 @@
         <w:t>Impact:</w:t>
       </w:r>
       <w:r>
-        <w:t>{</w:t>
-      </w:r>
-      <w:proofErr w:type="gramEnd"/>
-      <w:r>
-        <w:t>Impact}</w:t>
+        <w:t>{Impact}</w:t>
       </w:r>
     </w:p>
     <w:p>
@@ -6674,18 +6503,34 @@
         <w:t xml:space="preserve">Refer to </w:t>
       </w:r>
       <w:r>
-        <w:t>27</w:t>
-      </w:r>
-      <w:proofErr w:type="gramStart"/>
+        <w:t>{</w:t>
+      </w:r>
+      <w:r>
+        <w:t>Y</w:t>
+      </w:r>
+      <w:r>
+        <w:t>ear</w:t>
+      </w:r>
+      <w:r>
+        <w:t xml:space="preserve"> </w:t>
+      </w:r>
+      <w:r>
+        <w:t>|</w:t>
+      </w:r>
+      <w:r>
+        <w:t xml:space="preserve"> </w:t>
+      </w:r>
+      <w:r>
+        <w:t>twoDigit</w:t>
+      </w:r>
+      <w:r>
+        <w:t>}</w:t>
+      </w:r>
       <w:r>
         <w:t>_</w:t>
       </w:r>
       <w:r>
-        <w:t>{</w:t>
-      </w:r>
-      <w:proofErr w:type="gramEnd"/>
-      <w:r>
-        <w:t>Info.LeadCommand}_{Info.Center}_{Info.ProgramElementCode}</w:t>
+        <w:t>{Info.LeadCommand}_{Info.Center}_{Info.ProgramElementCode}</w:t>
       </w:r>
       <w:r>
         <w:t>_</w:t>
@@ -6723,25 +6568,14 @@
         <w:rPr>
           <w:rStyle w:val="Heading1Char"/>
         </w:rPr>
-        <w:t xml:space="preserve">Task </w:t>
-      </w:r>
-      <w:proofErr w:type="gramStart"/>
-      <w:r>
-        <w:rPr>
-          <w:rStyle w:val="Heading1Char"/>
-        </w:rPr>
-        <w:t>Prioritization</w:t>
+        <w:t>Task Prioritization</w:t>
       </w:r>
       <w:bookmarkEnd w:id="23"/>
       <w:r>
         <w:t>:</w:t>
       </w:r>
       <w:r>
-        <w:t>{</w:t>
-      </w:r>
-      <w:proofErr w:type="gramEnd"/>
-      <w:r>
-        <w:t>#LRDP.LRDP}</w:t>
+        <w:t>{#LRDP.LRDP}</w:t>
       </w:r>
     </w:p>
     <w:p>
@@ -6775,13 +6609,8 @@
         <w:t>SeqNum</w:t>
       </w:r>
       <w:proofErr w:type="spellEnd"/>
-      <w:proofErr w:type="gramStart"/>
-      <w:r>
-        <w:t>}{</w:t>
-      </w:r>
-      <w:proofErr w:type="gramEnd"/>
-      <w:r>
-        <w:t>/}</w:t>
+      <w:r>
+        <w:t>}{/}</w:t>
       </w:r>
     </w:p>
     <w:p>
@@ -6791,7 +6620,6 @@
       <w:r>
         <w:t>{#LRDP.hasLRDP === “no</w:t>
       </w:r>
-      <w:proofErr w:type="gramStart"/>
       <w:r>
         <w:t>”</w:t>
       </w:r>
@@ -6799,11 +6627,7 @@
         <w:t>}</w:t>
       </w:r>
       <w:r>
-        <w:t>There</w:t>
-      </w:r>
-      <w:proofErr w:type="gramEnd"/>
-      <w:r>
-        <w:t xml:space="preserve"> are no LRDP tasks.</w:t>
+        <w:t>There are no LRDP tasks.</w:t>
       </w:r>
       <w:r>
         <w:t>{/}</w:t>
@@ -6875,7 +6699,7 @@
             <v:path o:extrusionok="f" gradientshapeok="t" o:connecttype="rect"/>
             <o:lock v:ext="edit" aspectratio="t"/>
           </v:shapetype>
-          <v:shape id="_x0000_i1029" type="#_x0000_t75" alt="Microsoft Office Signature Line..." style="width:192pt;height:96pt">
+          <v:shape id="_x0000_i1025" type="#_x0000_t75" alt="Microsoft Office Signature Line..." style="width:192pt;height:96pt">
             <v:imagedata r:id="rId11" o:title=""/>
             <o:lock v:ext="edit" ungrouping="t" rotation="t" cropping="t" verticies="t" text="t" grouping="t"/>
             <o:signatureline v:ext="edit" id="{02E62789-0E58-49C7-856A-0DC8CAFE65AC}" provid="{00000000-0000-0000-0000-000000000000}" o:suggestedsigner="FirstName LastName" o:suggestedsigner2="Program Manager" o:suggestedsigneremail="Email" issignatureline="t"/>
@@ -6893,13 +6717,7 @@
         <w:t>{/}</w:t>
       </w:r>
       <w:r>
-        <w:t>{#Info.ProgramManagers.length &gt;=</w:t>
-      </w:r>
-      <w:r>
-        <w:t>2</w:t>
-      </w:r>
-      <w:r>
-        <w:t>}</w:t>
+        <w:t>{#Info.ProgramManagers.length &gt;=2}</w:t>
       </w:r>
       <w:r>
         <w:rPr>
@@ -6907,8 +6725,8 @@
           <w:bCs/>
         </w:rPr>
         <w:pict w14:anchorId="42250BA7">
-          <v:shape id="_x0000_i1030" type="#_x0000_t75" alt="Microsoft Office Signature Line..." style="width:192pt;height:96pt">
-            <v:imagedata r:id="rId12" o:title=""/>
+          <v:shape id="_x0000_i1026" type="#_x0000_t75" alt="Microsoft Office Signature Line..." style="width:192pt;height:96pt">
+            <v:imagedata r:id="rId11" o:title=""/>
             <o:lock v:ext="edit" ungrouping="t" rotation="t" cropping="t" verticies="t" text="t" grouping="t"/>
             <o:signatureline v:ext="edit" id="{2FE24A7F-4C02-4D0D-AA34-3B237805A0F9}" provid="{00000000-0000-0000-0000-000000000000}" o:suggestedsigner="FirstName LastName" o:suggestedsigner2="Program Manager" o:suggestedsigneremail="Email" issignatureline="t"/>
           </v:shape>
@@ -6925,13 +6743,7 @@
         <w:t>{/}</w:t>
       </w:r>
       <w:r>
-        <w:t>{#Info.ProgramManagers.length &gt;=</w:t>
-      </w:r>
-      <w:r>
-        <w:t>3</w:t>
-      </w:r>
-      <w:r>
-        <w:t>}</w:t>
+        <w:t>{#Info.ProgramManagers.length &gt;=3}</w:t>
       </w:r>
       <w:r>
         <w:rPr>
@@ -6939,8 +6751,8 @@
           <w:bCs/>
         </w:rPr>
         <w:pict w14:anchorId="13D035FB">
-          <v:shape id="_x0000_i1031" type="#_x0000_t75" alt="Microsoft Office Signature Line..." style="width:192pt;height:96pt">
-            <v:imagedata r:id="rId12" o:title=""/>
+          <v:shape id="_x0000_i1027" type="#_x0000_t75" alt="Microsoft Office Signature Line..." style="width:192pt;height:96pt">
+            <v:imagedata r:id="rId11" o:title=""/>
             <o:lock v:ext="edit" ungrouping="t" rotation="t" cropping="t" verticies="t" text="t" grouping="t"/>
             <o:signatureline v:ext="edit" id="{BD27A615-C575-40DE-9949-C2672517FB96}" provid="{00000000-0000-0000-0000-000000000000}" o:suggestedsigner="FirstName LastName" o:suggestedsigner2="Program Manager" o:suggestedsigneremail="Email" issignatureline="t"/>
           </v:shape>
@@ -6957,13 +6769,7 @@
         <w:t>{/}</w:t>
       </w:r>
       <w:r>
-        <w:t>{#Info.ProgramManagers.length &gt;=</w:t>
-      </w:r>
-      <w:r>
-        <w:t>4</w:t>
-      </w:r>
-      <w:r>
-        <w:t>}</w:t>
+        <w:t>{#Info.ProgramManagers.length &gt;=4}</w:t>
       </w:r>
       <w:r>
         <w:rPr>
@@ -6971,8 +6777,8 @@
           <w:bCs/>
         </w:rPr>
         <w:pict w14:anchorId="451E6F9C">
-          <v:shape id="_x0000_i1032" type="#_x0000_t75" alt="Microsoft Office Signature Line..." style="width:192pt;height:96pt">
-            <v:imagedata r:id="rId12" o:title=""/>
+          <v:shape id="_x0000_i1028" type="#_x0000_t75" alt="Microsoft Office Signature Line..." style="width:192pt;height:96pt">
+            <v:imagedata r:id="rId11" o:title=""/>
             <o:lock v:ext="edit" ungrouping="t" rotation="t" cropping="t" verticies="t" text="t" grouping="t"/>
             <o:signatureline v:ext="edit" id="{F79E3C56-4B48-4B56-8DB7-0185E17BF1E8}" provid="{00000000-0000-0000-0000-000000000000}" o:suggestedsigner="FirstName LastName" o:suggestedsigner2="Program Manager" o:suggestedsigneremail="Email" issignatureline="t"/>
           </v:shape>
@@ -6985,18 +6791,12 @@
         <w:t>{/}</w:t>
       </w:r>
       <w:r>
-        <w:t>{#Info.ProgramManagers.length &gt;=</w:t>
-      </w:r>
-      <w:r>
-        <w:t>5</w:t>
-      </w:r>
-      <w:r>
-        <w:t>}</w:t>
+        <w:t>{#Info.ProgramManagers.length &gt;=5}</w:t>
       </w:r>
       <w:r>
         <w:pict w14:anchorId="659CAB45">
-          <v:shape id="_x0000_i1033" type="#_x0000_t75" alt="Microsoft Office Signature Line..." style="width:192pt;height:96pt">
-            <v:imagedata r:id="rId13" o:title=""/>
+          <v:shape id="_x0000_i1029" type="#_x0000_t75" alt="Microsoft Office Signature Line..." style="width:192pt;height:96pt">
+            <v:imagedata r:id="rId12" o:title=""/>
             <o:lock v:ext="edit" ungrouping="t" rotation="t" cropping="t" verticies="t" text="t" grouping="t"/>
             <o:signatureline v:ext="edit" id="{28339033-8C39-4735-ACC2-D8807DFF0DD9}" provid="{00000000-0000-0000-0000-000000000000}" o:suggestedsigner="FirstName LastName" o:suggestedsigner2="Program Manager" o:suggestedsigneremail="Email" issignatureline="t"/>
           </v:shape>
@@ -7009,18 +6809,12 @@
         <w:t>{/}</w:t>
       </w:r>
       <w:r>
-        <w:t>{#Info.ProgramManagers.length &gt;=</w:t>
-      </w:r>
-      <w:r>
-        <w:t>6</w:t>
-      </w:r>
-      <w:r>
-        <w:t>}</w:t>
+        <w:t>{#Info.ProgramManagers.length &gt;=6}</w:t>
       </w:r>
       <w:r>
         <w:pict w14:anchorId="6F72759C">
-          <v:shape id="_x0000_i1034" type="#_x0000_t75" alt="Microsoft Office Signature Line..." style="width:192pt;height:96pt">
-            <v:imagedata r:id="rId13" o:title=""/>
+          <v:shape id="_x0000_i1030" type="#_x0000_t75" alt="Microsoft Office Signature Line..." style="width:192pt;height:96pt">
+            <v:imagedata r:id="rId11" o:title=""/>
             <o:lock v:ext="edit" ungrouping="t" rotation="t" cropping="t" verticies="t" text="t" grouping="t"/>
             <o:signatureline v:ext="edit" id="{78E9923A-2250-41BC-9212-73A6B8F35EFC}" provid="{00000000-0000-0000-0000-000000000000}" o:suggestedsigner="FirstName LastName" o:suggestedsigner2="Program Manager" o:suggestedsigneremail="Email" issignatureline="t"/>
           </v:shape>
@@ -7034,18 +6828,12 @@
         <w:t>{/}</w:t>
       </w:r>
       <w:r>
-        <w:t>{#Info.ProgramManagers.length &gt;=</w:t>
-      </w:r>
-      <w:r>
-        <w:t>7</w:t>
-      </w:r>
-      <w:r>
-        <w:t>}</w:t>
+        <w:t>{#Info.ProgramManagers.length &gt;=7}</w:t>
       </w:r>
       <w:r>
         <w:pict w14:anchorId="261B6BC8">
-          <v:shape id="_x0000_i1035" type="#_x0000_t75" alt="Microsoft Office Signature Line..." style="width:192pt;height:96pt">
-            <v:imagedata r:id="rId14" o:title=""/>
+          <v:shape id="_x0000_i1031" type="#_x0000_t75" alt="Microsoft Office Signature Line..." style="width:192pt;height:96pt">
+            <v:imagedata r:id="rId11" o:title=""/>
             <o:lock v:ext="edit" ungrouping="t" rotation="t" cropping="t" verticies="t" text="t" grouping="t"/>
             <o:signatureline v:ext="edit" id="{A6CECDB8-5BFD-4C06-9C95-4A9E30C691EB}" provid="{00000000-0000-0000-0000-000000000000}" o:suggestedsigner="FirstName LastName" o:suggestedsigner2="Program Manager" o:suggestedsigneremail="Email" issignatureline="t"/>
           </v:shape>
@@ -7058,18 +6846,12 @@
         <w:t>{/}</w:t>
       </w:r>
       <w:r>
-        <w:t>{#Info.ProgramManagers.length &gt;=</w:t>
-      </w:r>
-      <w:r>
-        <w:t>8</w:t>
-      </w:r>
-      <w:r>
-        <w:t>}</w:t>
+        <w:t>{#Info.ProgramManagers.length &gt;=8}</w:t>
       </w:r>
       <w:r>
         <w:pict w14:anchorId="50CDE46C">
-          <v:shape id="_x0000_i1036" type="#_x0000_t75" alt="Microsoft Office Signature Line..." style="width:192pt;height:96pt">
-            <v:imagedata r:id="rId15" o:title=""/>
+          <v:shape id="_x0000_i1032" type="#_x0000_t75" alt="Microsoft Office Signature Line..." style="width:192pt;height:96pt">
+            <v:imagedata r:id="rId12" o:title=""/>
             <o:lock v:ext="edit" ungrouping="t" rotation="t" cropping="t" verticies="t" text="t" grouping="t"/>
             <o:signatureline v:ext="edit" id="{738798CE-9880-4897-9C74-5D50139E818C}" provid="{00000000-0000-0000-0000-000000000000}" o:suggestedsigner="FirstName LastName" o:suggestedsigner2="Program Manager" o:suggestedsigneremail="Email" issignatureline="t"/>
           </v:shape>
@@ -7127,7 +6909,7 @@
     </w:p>
     <w:p/>
     <w:sectPr>
-      <w:footerReference w:type="default" r:id="rId16"/>
+      <w:footerReference w:type="default" r:id="rId13"/>
       <w:pgSz w:w="12240" w:h="15840"/>
       <w:pgMar w:top="1440" w:right="1440" w:bottom="1440" w:left="1440" w:header="720" w:footer="720" w:gutter="0"/>
       <w:cols w:space="720"/>
@@ -12211,6 +11993,12 @@
 </file>
 
 <file path=customXml/item1.xml><?xml version="1.0" encoding="utf-8"?>
+<p:properties xmlns:p="http://schemas.microsoft.com/office/2006/metadata/properties" xmlns:xsi="http://www.w3.org/2001/XMLSchema-instance">
+  <documentManagement/>
+</p:properties>
+</file>
+
+<file path=customXml/item2.xml><?xml version="1.0" encoding="utf-8"?>
 <ct:contentTypeSchema xmlns:ct="http://schemas.microsoft.com/office/2006/metadata/contentType" xmlns:ma="http://schemas.microsoft.com/office/2006/metadata/properties/metaAttributes" ct:_="" ma:_="" ma:contentTypeName="Document" ma:contentTypeID="0x010100A253B644FCFAD7409EBAFCD290AA2418" ma:contentTypeVersion="8" ma:contentTypeDescription="Create a new document." ma:contentTypeScope="" ma:versionID="5be701be97b5a7d030840f97951bd63f">
   <xsd:schema xmlns:xsd="http://www.w3.org/2001/XMLSchema" xmlns:xs="http://www.w3.org/2001/XMLSchema" xmlns:p="http://schemas.microsoft.com/office/2006/metadata/properties" xmlns:ns2="92ee4270-9d09-435c-8163-9480e84d542c" targetNamespace="http://schemas.microsoft.com/office/2006/metadata/properties" ma:root="true" ma:fieldsID="e754431ea33e719513553115a5b5b6cf" ns2:_="">
     <xsd:import namespace="92ee4270-9d09-435c-8163-9480e84d542c"/>
@@ -12378,17 +12166,7 @@
 </ct:contentTypeSchema>
 </file>
 
-<file path=customXml/item2.xml><?xml version="1.0" encoding="utf-8"?>
-<p:properties xmlns:p="http://schemas.microsoft.com/office/2006/metadata/properties" xmlns:xsi="http://www.w3.org/2001/XMLSchema-instance">
-  <documentManagement/>
-</p:properties>
-</file>
-
 <file path=customXml/item3.xml><?xml version="1.0" encoding="utf-8"?>
-<b:Sources xmlns:b="http://schemas.openxmlformats.org/officeDocument/2006/bibliography" xmlns="http://schemas.openxmlformats.org/officeDocument/2006/bibliography" SelectedStyle="\APA.XSL" StyleName="APA"/>
-</file>
-
-<file path=customXml/item4.xml><?xml version="1.0" encoding="utf-8"?>
 <?mso-contentType ?>
 <FormTemplates xmlns="http://schemas.microsoft.com/sharepoint/v3/contenttype/forms">
   <Display>DocumentLibraryForm</Display>
@@ -12397,7 +12175,19 @@
 </FormTemplates>
 </file>
 
+<file path=customXml/item4.xml><?xml version="1.0" encoding="utf-8"?>
+<b:Sources xmlns:b="http://schemas.openxmlformats.org/officeDocument/2006/bibliography" xmlns="http://schemas.openxmlformats.org/officeDocument/2006/bibliography" SelectedStyle="\APA.XSL" StyleName="APA"/>
+</file>
+
 <file path=customXml/itemProps1.xml><?xml version="1.0" encoding="utf-8"?>
+<ds:datastoreItem xmlns:ds="http://schemas.openxmlformats.org/officeDocument/2006/customXml" ds:itemID="{F19E182A-E278-49AC-A58D-A3181FBB2975}">
+  <ds:schemaRefs>
+    <ds:schemaRef ds:uri="http://schemas.microsoft.com/office/2006/metadata/properties"/>
+  </ds:schemaRefs>
+</ds:datastoreItem>
+</file>
+
+<file path=customXml/itemProps2.xml><?xml version="1.0" encoding="utf-8"?>
 <ds:datastoreItem xmlns:ds="http://schemas.openxmlformats.org/officeDocument/2006/customXml" ds:itemID="{604E41F5-B545-4AA3-AFA7-16798CC9766F}">
   <ds:schemaRefs>
     <ds:schemaRef ds:uri="http://schemas.microsoft.com/office/2006/metadata/contentType"/>
@@ -12415,26 +12205,18 @@
 </ds:datastoreItem>
 </file>
 
-<file path=customXml/itemProps2.xml><?xml version="1.0" encoding="utf-8"?>
-<ds:datastoreItem xmlns:ds="http://schemas.openxmlformats.org/officeDocument/2006/customXml" ds:itemID="{F19E182A-E278-49AC-A58D-A3181FBB2975}">
+<file path=customXml/itemProps3.xml><?xml version="1.0" encoding="utf-8"?>
+<ds:datastoreItem xmlns:ds="http://schemas.openxmlformats.org/officeDocument/2006/customXml" ds:itemID="{ABE91D9D-E230-4D73-BAA6-EE83D801CFC1}">
   <ds:schemaRefs>
-    <ds:schemaRef ds:uri="http://schemas.microsoft.com/office/2006/metadata/properties"/>
-  </ds:schemaRefs>
-</ds:datastoreItem>
-</file>
-
-<file path=customXml/itemProps3.xml><?xml version="1.0" encoding="utf-8"?>
-<ds:datastoreItem xmlns:ds="http://schemas.openxmlformats.org/officeDocument/2006/customXml" ds:itemID="{A976FBD8-E2B1-46C0-ACBB-B920108BE5B2}">
-  <ds:schemaRefs>
-    <ds:schemaRef ds:uri="http://schemas.openxmlformats.org/officeDocument/2006/bibliography"/>
+    <ds:schemaRef ds:uri="http://schemas.microsoft.com/sharepoint/v3/contenttype/forms"/>
   </ds:schemaRefs>
 </ds:datastoreItem>
 </file>
 
 <file path=customXml/itemProps4.xml><?xml version="1.0" encoding="utf-8"?>
-<ds:datastoreItem xmlns:ds="http://schemas.openxmlformats.org/officeDocument/2006/customXml" ds:itemID="{ABE91D9D-E230-4D73-BAA6-EE83D801CFC1}">
+<ds:datastoreItem xmlns:ds="http://schemas.openxmlformats.org/officeDocument/2006/customXml" ds:itemID="{A976FBD8-E2B1-46C0-ACBB-B920108BE5B2}">
   <ds:schemaRefs>
-    <ds:schemaRef ds:uri="http://schemas.microsoft.com/sharepoint/v3/contenttype/forms"/>
+    <ds:schemaRef ds:uri="http://schemas.openxmlformats.org/officeDocument/2006/bibliography"/>
   </ds:schemaRefs>
 </ds:datastoreItem>
 </file>

</xml_diff>

<commit_message>
Fix date in Document to be Creation Date on Cover Page
</commit_message>
<xml_diff>
--- a/public/CAFTOP_Template.docx
+++ b/public/CAFTOP_Template.docx
@@ -136,7 +136,6 @@
               </w:rPr>
               <w:t>{</w:t>
             </w:r>
-            <w:proofErr w:type="spellStart"/>
             <w:r>
               <w:rPr>
                 <w:rFonts w:ascii="Times New Roman" w:eastAsiaTheme="majorEastAsia" w:hAnsi="Times New Roman"/>
@@ -151,16 +150,7 @@
                 <w:sz w:val="32"/>
                 <w:szCs w:val="32"/>
               </w:rPr>
-              <w:t>ProgramGroup</w:t>
-            </w:r>
-            <w:proofErr w:type="spellEnd"/>
-            <w:r>
-              <w:rPr>
-                <w:rFonts w:ascii="Times New Roman" w:eastAsiaTheme="majorEastAsia" w:hAnsi="Times New Roman"/>
-                <w:sz w:val="32"/>
-                <w:szCs w:val="32"/>
-              </w:rPr>
-              <w:t>}</w:t>
+              <w:t>ProgramGroup}</w:t>
             </w:r>
           </w:p>
           <w:p>
@@ -211,25 +201,7 @@
                 <w:sz w:val="32"/>
                 <w:szCs w:val="32"/>
               </w:rPr>
-              <w:t>{</w:t>
-            </w:r>
-            <w:proofErr w:type="spellStart"/>
-            <w:r>
-              <w:rPr>
-                <w:rFonts w:ascii="Times New Roman" w:eastAsiaTheme="majorEastAsia" w:hAnsi="Times New Roman"/>
-                <w:sz w:val="32"/>
-                <w:szCs w:val="32"/>
-              </w:rPr>
-              <w:t>Info.ProgramName</w:t>
-            </w:r>
-            <w:proofErr w:type="spellEnd"/>
-            <w:r>
-              <w:rPr>
-                <w:rFonts w:ascii="Times New Roman" w:eastAsiaTheme="majorEastAsia" w:hAnsi="Times New Roman"/>
-                <w:sz w:val="32"/>
-                <w:szCs w:val="32"/>
-              </w:rPr>
-              <w:t>}</w:t>
+              <w:t>{Info.ProgramName}</w:t>
             </w:r>
           </w:p>
           <w:p>
@@ -266,7 +238,6 @@
               </w:rPr>
               <w:t>{</w:t>
             </w:r>
-            <w:proofErr w:type="spellStart"/>
             <w:r>
               <w:rPr>
                 <w:rFonts w:ascii="Times New Roman" w:eastAsiaTheme="majorEastAsia" w:hAnsi="Times New Roman"/>
@@ -281,16 +252,7 @@
                 <w:sz w:val="32"/>
                 <w:szCs w:val="32"/>
               </w:rPr>
-              <w:t>ProgramElementCode</w:t>
-            </w:r>
-            <w:proofErr w:type="spellEnd"/>
-            <w:r>
-              <w:rPr>
-                <w:rFonts w:ascii="Times New Roman" w:eastAsiaTheme="majorEastAsia" w:hAnsi="Times New Roman"/>
-                <w:sz w:val="32"/>
-                <w:szCs w:val="32"/>
-              </w:rPr>
-              <w:t>}</w:t>
+              <w:t>ProgramElementCode}</w:t>
             </w:r>
             <w:r>
               <w:rPr>
@@ -362,31 +324,7 @@
                 <w:sz w:val="32"/>
                 <w:szCs w:val="32"/>
               </w:rPr>
-              <w:t xml:space="preserve">2 January </w:t>
-            </w:r>
-            <w:r>
-              <w:rPr>
-                <w:rFonts w:ascii="Times New Roman" w:eastAsiaTheme="majorEastAsia" w:hAnsi="Times New Roman"/>
-                <w:sz w:val="32"/>
-                <w:szCs w:val="32"/>
-              </w:rPr>
-              <w:t>{</w:t>
-            </w:r>
-            <w:r>
-              <w:rPr>
-                <w:rFonts w:ascii="Times New Roman" w:eastAsiaTheme="majorEastAsia" w:hAnsi="Times New Roman"/>
-                <w:sz w:val="32"/>
-                <w:szCs w:val="32"/>
-              </w:rPr>
-              <w:t>Y</w:t>
-            </w:r>
-            <w:r>
-              <w:rPr>
-                <w:rFonts w:ascii="Times New Roman" w:eastAsiaTheme="majorEastAsia" w:hAnsi="Times New Roman"/>
-                <w:sz w:val="32"/>
-                <w:szCs w:val="32"/>
-              </w:rPr>
-              <w:t>ear}</w:t>
+              <w:t>{Created}</w:t>
             </w:r>
           </w:p>
         </w:tc>
@@ -458,25 +396,7 @@
                 <w:sz w:val="28"/>
                 <w:szCs w:val="28"/>
               </w:rPr>
-              <w:t>{</w:t>
-            </w:r>
-            <w:proofErr w:type="spellStart"/>
-            <w:r>
-              <w:rPr>
-                <w:rFonts w:ascii="Times New Roman" w:eastAsiaTheme="majorEastAsia" w:hAnsi="Times New Roman"/>
-                <w:sz w:val="28"/>
-                <w:szCs w:val="28"/>
-              </w:rPr>
-              <w:t>Info.PreparingOffice</w:t>
-            </w:r>
-            <w:proofErr w:type="spellEnd"/>
-            <w:r>
-              <w:rPr>
-                <w:rFonts w:ascii="Times New Roman" w:eastAsiaTheme="majorEastAsia" w:hAnsi="Times New Roman"/>
-                <w:sz w:val="28"/>
-                <w:szCs w:val="28"/>
-              </w:rPr>
-              <w:t>}</w:t>
+              <w:t>{Info.PreparingOffice}</w:t>
             </w:r>
           </w:p>
           <w:p>
@@ -495,25 +415,7 @@
                 <w:sz w:val="28"/>
                 <w:szCs w:val="28"/>
               </w:rPr>
-              <w:t>{</w:t>
-            </w:r>
-            <w:proofErr w:type="spellStart"/>
-            <w:r>
-              <w:rPr>
-                <w:rFonts w:ascii="Times New Roman" w:eastAsiaTheme="majorEastAsia" w:hAnsi="Times New Roman"/>
-                <w:sz w:val="28"/>
-                <w:szCs w:val="28"/>
-              </w:rPr>
-              <w:t>Info.PreparingBase</w:t>
-            </w:r>
-            <w:proofErr w:type="spellEnd"/>
-            <w:r>
-              <w:rPr>
-                <w:rFonts w:ascii="Times New Roman" w:eastAsiaTheme="majorEastAsia" w:hAnsi="Times New Roman"/>
-                <w:sz w:val="28"/>
-                <w:szCs w:val="28"/>
-              </w:rPr>
-              <w:t>}</w:t>
+              <w:t>{Info.PreparingBase}</w:t>
             </w:r>
           </w:p>
           <w:p>
@@ -2908,21 +2810,7 @@
         <w:rPr>
           <w:rStyle w:val="Heading1Char"/>
         </w:rPr>
-        <w:t>{</w:t>
-      </w:r>
-      <w:proofErr w:type="spellStart"/>
-      <w:r>
-        <w:rPr>
-          <w:rStyle w:val="Heading1Char"/>
-        </w:rPr>
-        <w:t>Info.ProgramName</w:t>
-      </w:r>
-      <w:proofErr w:type="spellEnd"/>
-      <w:r>
-        <w:rPr>
-          <w:rStyle w:val="Heading1Char"/>
-        </w:rPr>
-        <w:t>}</w:t>
+        <w:t>{Info.ProgramName}</w:t>
       </w:r>
       <w:r>
         <w:rPr>
@@ -2957,15 +2845,7 @@
         <w:t xml:space="preserve"> </w:t>
       </w:r>
       <w:r>
-        <w:t>{</w:t>
-      </w:r>
-      <w:proofErr w:type="spellStart"/>
-      <w:r>
-        <w:t>Description.Description</w:t>
-      </w:r>
-      <w:proofErr w:type="spellEnd"/>
-      <w:r>
-        <w:t>}</w:t>
+        <w:t>{Description.Description}</w:t>
       </w:r>
     </w:p>
     <w:p/>
@@ -2989,15 +2869,7 @@
         <w:t xml:space="preserve"> </w:t>
       </w:r>
       <w:r>
-        <w:t>{</w:t>
-      </w:r>
-      <w:proofErr w:type="spellStart"/>
-      <w:r>
-        <w:t>Description.Introduction</w:t>
-      </w:r>
-      <w:proofErr w:type="spellEnd"/>
-      <w:r>
-        <w:t>}</w:t>
+        <w:t>{Description.Introduction}</w:t>
       </w:r>
     </w:p>
     <w:p/>
@@ -3021,15 +2893,7 @@
         <w:t xml:space="preserve"> </w:t>
       </w:r>
       <w:r>
-        <w:t>The {</w:t>
-      </w:r>
-      <w:proofErr w:type="spellStart"/>
-      <w:r>
-        <w:t>Info.ProgramName</w:t>
-      </w:r>
-      <w:proofErr w:type="spellEnd"/>
-      <w:r>
-        <w:t xml:space="preserve">} TO sustainment support is provided by </w:t>
+        <w:t xml:space="preserve">The {Info.ProgramName} TO sustainment support is provided by </w:t>
       </w:r>
       <w:r>
         <w:t>{#</w:t>
@@ -3079,7 +2943,6 @@
       <w:r>
         <w:t>{</w:t>
       </w:r>
-      <w:proofErr w:type="spellStart"/>
       <w:r>
         <w:t>Labor</w:t>
       </w:r>
@@ -3090,11 +2953,7 @@
         <w:t>ContractorSupport.</w:t>
       </w:r>
       <w:r>
-        <w:t>LaborCost</w:t>
-      </w:r>
-      <w:proofErr w:type="spellEnd"/>
-      <w:r>
-        <w:t>}, Contract #{</w:t>
+        <w:t>LaborCost}, Contract #{</w:t>
       </w:r>
       <w:r>
         <w:t>Labor</w:t>
@@ -3153,7 +3012,6 @@
       <w:r>
         <w:t>{</w:t>
       </w:r>
-      <w:proofErr w:type="spellStart"/>
       <w:r>
         <w:t>Distribution</w:t>
       </w:r>
@@ -3163,7 +3021,6 @@
       <w:r>
         <w:t>Cost</w:t>
       </w:r>
-      <w:proofErr w:type="spellEnd"/>
       <w:r>
         <w:t>}</w:t>
       </w:r>
@@ -3260,125 +3117,83 @@
         <w:t xml:space="preserve">All </w:t>
       </w:r>
       <w:r>
+        <w:t xml:space="preserve">{Info.ProgramName} </w:t>
+      </w:r>
+      <w:r>
+        <w:t>TOs are authored and sustained in TOAP. All future TOs to include modification or newly developed TOs will be developed in TOAP. TOs moving from acquisition to sustainment will be authored and sustained in TOAP.</w:t>
+      </w:r>
+      <w:r>
+        <w:t>{/</w:t>
+      </w:r>
+      <w:r>
+        <w:t>}</w:t>
+      </w:r>
+      <w:r>
         <w:t>{</w:t>
       </w:r>
-      <w:proofErr w:type="spellStart"/>
-      <w:r>
-        <w:t>Info.ProgramName</w:t>
-      </w:r>
-      <w:proofErr w:type="spellEnd"/>
-      <w:r>
-        <w:t xml:space="preserve">} </w:t>
-      </w:r>
-      <w:r>
-        <w:t>TOs are authored and sustained in TOAP. All future TOs to include modification or newly developed TOs will be developed in TOAP. TOs moving from acquisition to sustainment will be authored and sustained in TOAP.</w:t>
-      </w:r>
-      <w:r>
-        <w:t>{/</w:t>
+      <w:r>
+        <w:t>#</w:t>
+      </w:r>
+      <w:r>
+        <w:t>TechnicalOrders.</w:t>
+      </w:r>
+      <w:r>
+        <w:t>AuthoredInTOAPType</w:t>
+      </w:r>
+      <w:r>
+        <w:t xml:space="preserve"> === “partially”}{Info.ProgramName} </w:t>
+      </w:r>
+      <w:r>
+        <w:t>consisting of</w:t>
+      </w:r>
+      <w:r>
+        <w:t xml:space="preserve"> {TechnicalOrders.TotalCount} </w:t>
+      </w:r>
+      <w:r>
+        <w:t>TOs. Of the</w:t>
+      </w:r>
+      <w:r>
+        <w:t xml:space="preserve"> {TechnicalOrders.TotalCount} </w:t>
+      </w:r>
+      <w:r>
+        <w:t xml:space="preserve">TOs, </w:t>
+      </w:r>
+      <w:r>
+        <w:t>{TechnicalOrders.</w:t>
+      </w:r>
+      <w:r>
+        <w:t>NumAuthoredInTOAP</w:t>
       </w:r>
       <w:r>
         <w:t>}</w:t>
       </w:r>
       <w:r>
-        <w:t>{</w:t>
-      </w:r>
-      <w:r>
-        <w:t>#</w:t>
-      </w:r>
-      <w:r>
-        <w:t>TechnicalOrders.</w:t>
-      </w:r>
-      <w:r>
-        <w:t>AuthoredInTOAPType</w:t>
-      </w:r>
-      <w:r>
-        <w:t xml:space="preserve"> === “partially”}{</w:t>
-      </w:r>
-      <w:proofErr w:type="spellStart"/>
-      <w:r>
-        <w:t>Info.ProgramName</w:t>
-      </w:r>
-      <w:proofErr w:type="spellEnd"/>
-      <w:r>
-        <w:t xml:space="preserve">} </w:t>
-      </w:r>
-      <w:r>
-        <w:t>consisting of</w:t>
-      </w:r>
-      <w:r>
-        <w:t xml:space="preserve"> {</w:t>
-      </w:r>
-      <w:proofErr w:type="spellStart"/>
-      <w:r>
-        <w:t>TechnicalOrders.TotalCount</w:t>
-      </w:r>
-      <w:proofErr w:type="spellEnd"/>
-      <w:r>
-        <w:t xml:space="preserve">} </w:t>
-      </w:r>
-      <w:r>
-        <w:t>TOs. Of the</w:t>
-      </w:r>
-      <w:r>
-        <w:t xml:space="preserve"> {</w:t>
-      </w:r>
-      <w:proofErr w:type="spellStart"/>
-      <w:r>
-        <w:t>TechnicalOrders.TotalCount</w:t>
-      </w:r>
-      <w:proofErr w:type="spellEnd"/>
-      <w:r>
-        <w:t xml:space="preserve">} </w:t>
-      </w:r>
-      <w:r>
-        <w:t xml:space="preserve">TOs, </w:t>
-      </w:r>
-      <w:r>
-        <w:t>{</w:t>
-      </w:r>
-      <w:proofErr w:type="spellStart"/>
-      <w:r>
-        <w:t>TechnicalOrders.</w:t>
-      </w:r>
-      <w:r>
-        <w:t>NumAuthoredInTOAP</w:t>
-      </w:r>
-      <w:proofErr w:type="spellEnd"/>
+        <w:t xml:space="preserve"> migrated into TOAP staging area and were authored to the latest Technical Manuals Specification and Standards (TMSS) Digital Support Suite (DSS) and published as revisions.</w:t>
+      </w:r>
+      <w:r>
+        <w:t>{#TechnicalOrders.</w:t>
+      </w:r>
+      <w:r>
+        <w:t>NumNotAuthoredInTOAP</w:t>
+      </w:r>
+      <w:r>
+        <w:t xml:space="preserve"> &gt; 0</w:t>
+      </w:r>
+      <w:r>
+        <w:t xml:space="preserve"> </w:t>
+      </w:r>
       <w:r>
         <w:t>}</w:t>
       </w:r>
       <w:r>
-        <w:t xml:space="preserve"> migrated into TOAP staging area and were authored to the latest Technical Manuals Specification and Standards (TMSS) Digital Support Suite (DSS) and published as revisions.</w:t>
-      </w:r>
-      <w:r>
-        <w:t>{#TechnicalOrders.</w:t>
+        <w:t xml:space="preserve"> Additional </w:t>
+      </w:r>
+      <w:r>
+        <w:t>{TechnicalOrders.</w:t>
       </w:r>
       <w:r>
         <w:t>NumNotAuthoredInTOAP</w:t>
       </w:r>
-      <w:r>
-        <w:t xml:space="preserve"> &gt; 0</w:t>
-      </w:r>
-      <w:r>
-        <w:t xml:space="preserve"> </w:t>
-      </w:r>
-      <w:r>
-        <w:t>}</w:t>
-      </w:r>
-      <w:r>
-        <w:t xml:space="preserve"> Additional </w:t>
-      </w:r>
-      <w:r>
-        <w:t>{</w:t>
-      </w:r>
-      <w:proofErr w:type="spellStart"/>
-      <w:r>
-        <w:t>TechnicalOrders.</w:t>
-      </w:r>
-      <w:r>
-        <w:t>NumNotAuthoredInTOAP</w:t>
-      </w:r>
-      <w:proofErr w:type="spellEnd"/>
       <w:r>
         <w:t xml:space="preserve">} </w:t>
       </w:r>
@@ -3411,24 +3226,11 @@
         <w:t>Currently there are </w:t>
       </w:r>
       <w:r>
-        <w:t>{</w:t>
-      </w:r>
-      <w:proofErr w:type="spellStart"/>
-      <w:r>
-        <w:t>TechnicalOrders</w:t>
-      </w:r>
-      <w:proofErr w:type="spellEnd"/>
-      <w:r>
-        <w:t>.</w:t>
-      </w:r>
-      <w:r>
-        <w:t xml:space="preserve"> </w:t>
-      </w:r>
-      <w:proofErr w:type="spellStart"/>
-      <w:r>
-        <w:t>NumUnpublished</w:t>
-      </w:r>
-      <w:proofErr w:type="spellEnd"/>
+        <w:t>{TechnicalOrders.</w:t>
+      </w:r>
+      <w:r>
+        <w:t xml:space="preserve"> NumUnpublished</w:t>
+      </w:r>
       <w:r>
         <w:t>}</w:t>
       </w:r>
@@ -3461,16 +3263,11 @@
         <w:t>The remaining </w:t>
       </w:r>
       <w:r>
-        <w:t>{</w:t>
-      </w:r>
-      <w:proofErr w:type="spellStart"/>
-      <w:r>
-        <w:t>TechnicalOrders.</w:t>
+        <w:t>{TechnicalOrders.</w:t>
       </w:r>
       <w:r>
         <w:t>NumWillNotBeAuthoredInTOAP</w:t>
       </w:r>
-      <w:proofErr w:type="spellEnd"/>
       <w:r>
         <w:t>}</w:t>
       </w:r>
@@ -3565,114 +3362,85 @@
         <w:t>”}</w:t>
       </w:r>
       <w:r>
+        <w:t>{Info.</w:t>
+      </w:r>
+      <w:r>
+        <w:t>ProgramName</w:t>
+      </w:r>
+      <w:r>
+        <w:t xml:space="preserve">} </w:t>
+      </w:r>
+      <w:r>
+        <w:t>is currently authoring TOs to MIL-STD-3048 (S1000D) utilizing</w:t>
+      </w:r>
+      <w:r>
+        <w:t xml:space="preserve"> {#Labor.MILSTD</w:t>
+      </w:r>
+      <w:r>
+        <w:t>3048</w:t>
+      </w:r>
+      <w:r>
+        <w:t>Location !== “outside”}</w:t>
+      </w:r>
+      <w:r>
+        <w:t>{Labor.MILSTD3048Contractor}</w:t>
+      </w:r>
+      <w:r>
+        <w:t>{/}</w:t>
+      </w:r>
+      <w:r>
         <w:t>{</w:t>
       </w:r>
-      <w:proofErr w:type="spellStart"/>
-      <w:r>
-        <w:t>Info.</w:t>
-      </w:r>
-      <w:r>
-        <w:t>ProgramName</w:t>
-      </w:r>
-      <w:proofErr w:type="spellEnd"/>
-      <w:r>
-        <w:t xml:space="preserve">} </w:t>
-      </w:r>
-      <w:r>
-        <w:t>is currently authoring TOs to MIL-STD-3048 (S1000D) utilizing</w:t>
-      </w:r>
-      <w:r>
-        <w:t xml:space="preserve"> {#Labor.MILSTD</w:t>
-      </w:r>
-      <w:r>
-        <w:t>3048</w:t>
-      </w:r>
-      <w:r>
-        <w:t>Location !== “outside”}</w:t>
-      </w:r>
-      <w:r>
-        <w:t>{Labor.MILSTD3048Contractor}</w:t>
+      <w:r>
+        <w:t>#</w:t>
+      </w:r>
+      <w:r>
+        <w:t>Labor.</w:t>
+      </w:r>
+      <w:r>
+        <w:t>MILSTD3048Location === “outside”}{Labor.MILSTD3048Source</w:t>
+      </w:r>
+      <w:r>
+        <w:t>Data</w:t>
+      </w:r>
+      <w:r>
+        <w:t>}{/}</w:t>
+      </w:r>
+      <w:r>
+        <w:t>.</w:t>
       </w:r>
       <w:r>
         <w:t>{/}</w:t>
       </w:r>
       <w:r>
-        <w:t>{</w:t>
-      </w:r>
-      <w:r>
-        <w:t>#</w:t>
-      </w:r>
-      <w:r>
-        <w:t>Labor.</w:t>
-      </w:r>
-      <w:r>
-        <w:t>MILSTD3048Location === “outside”}{Labor.MILSTD3048Source</w:t>
-      </w:r>
-      <w:r>
-        <w:t>Data</w:t>
-      </w:r>
-      <w:r>
-        <w:t>}{/}</w:t>
-      </w:r>
-      <w:r>
-        <w:t>.</w:t>
+        <w:t>{#Labor.MILSTD3048Status === “</w:t>
+      </w:r>
+      <w:r>
+        <w:t>plan</w:t>
+      </w:r>
+      <w:r>
+        <w:t>”}</w:t>
+      </w:r>
+      <w:r>
+        <w:t>{Info.ProgramName}</w:t>
+      </w:r>
+      <w:r>
+        <w:t xml:space="preserve"> is currently in the process of converting Tech Data to MIL-STD-3048 (S1000D) utilizing</w:t>
+      </w:r>
+      <w:r>
+        <w:t xml:space="preserve"> {Labor.MILSTD3048Contractor} </w:t>
+      </w:r>
+      <w:r>
+        <w:t>contract, data will be sustained in TOAP</w:t>
       </w:r>
       <w:r>
         <w:t>{/}</w:t>
       </w:r>
       <w:r>
-        <w:t>{#Labor.MILSTD3048Status === “</w:t>
-      </w:r>
-      <w:r>
-        <w:t>plan</w:t>
-      </w:r>
-      <w:r>
-        <w:t>”}</w:t>
-      </w:r>
-      <w:r>
-        <w:t>{</w:t>
-      </w:r>
-      <w:proofErr w:type="spellStart"/>
-      <w:r>
-        <w:t>Info.ProgramName</w:t>
-      </w:r>
-      <w:proofErr w:type="spellEnd"/>
-      <w:r>
-        <w:t>}</w:t>
-      </w:r>
-      <w:r>
-        <w:t xml:space="preserve"> is currently in the process of converting Tech Data to MIL-STD-3048 (S1000D) utilizing</w:t>
-      </w:r>
-      <w:r>
-        <w:t xml:space="preserve"> {Labor.MILSTD3048Contractor} </w:t>
-      </w:r>
-      <w:r>
-        <w:t>contract, data will be sustained in TOAP</w:t>
-      </w:r>
-      <w:r>
-        <w:t>{/}</w:t>
-      </w:r>
-      <w:r>
-        <w:t>{#Labor.MILSTD3048Status === “</w:t>
-      </w:r>
-      <w:proofErr w:type="spellStart"/>
-      <w:r>
-        <w:t>noplan</w:t>
-      </w:r>
-      <w:proofErr w:type="spellEnd"/>
-      <w:r>
-        <w:t>”} There are no plans to convert</w:t>
-      </w:r>
-      <w:r>
-        <w:t xml:space="preserve"> {</w:t>
-      </w:r>
-      <w:proofErr w:type="spellStart"/>
-      <w:r>
-        <w:t>Info.ProgramName</w:t>
-      </w:r>
-      <w:proofErr w:type="spellEnd"/>
-      <w:r>
-        <w:t xml:space="preserve">} </w:t>
+        <w:t>{#Labor.MILSTD3048Status === “noplan”} There are no plans to convert</w:t>
+      </w:r>
+      <w:r>
+        <w:t xml:space="preserve"> {Info.ProgramName} </w:t>
       </w:r>
       <w:r>
         <w:t>TOs to MIL-STD-3048 (S1000D).{/}</w:t>
@@ -3767,16 +3535,11 @@
         <w:t xml:space="preserve">There are currently </w:t>
       </w:r>
       <w:r>
-        <w:t>{</w:t>
-      </w:r>
-      <w:proofErr w:type="spellStart"/>
-      <w:r>
-        <w:t>TechnicalOrders.</w:t>
+        <w:t>{TechnicalOrders.</w:t>
       </w:r>
       <w:r>
         <w:t>NumInAcquisition</w:t>
       </w:r>
-      <w:proofErr w:type="spellEnd"/>
       <w:r>
         <w:t>}</w:t>
       </w:r>
@@ -3824,15 +3587,7 @@
         <w:t xml:space="preserve"> </w:t>
       </w:r>
       <w:r>
-        <w:t>{</w:t>
-      </w:r>
-      <w:proofErr w:type="spellStart"/>
-      <w:r>
-        <w:t>Description.ConfigurationPlan</w:t>
-      </w:r>
-      <w:proofErr w:type="spellEnd"/>
-      <w:r>
-        <w:t>}</w:t>
+        <w:t>{Description.ConfigurationPlan}</w:t>
       </w:r>
       <w:r>
         <w:t xml:space="preserve"> </w:t>
@@ -3871,15 +3626,7 @@
         <w:t xml:space="preserve">The </w:t>
       </w:r>
       <w:r>
-        <w:t>{</w:t>
-      </w:r>
-      <w:proofErr w:type="spellStart"/>
-      <w:r>
-        <w:t>Info.ProgramName</w:t>
-      </w:r>
-      <w:proofErr w:type="spellEnd"/>
-      <w:r>
-        <w:t>}</w:t>
+        <w:t>{Info.ProgramName}</w:t>
       </w:r>
       <w:r>
         <w:t xml:space="preserve"> program</w:t>
@@ -3891,15 +3638,7 @@
         <w:t xml:space="preserve">maintains </w:t>
       </w:r>
       <w:r>
-        <w:t>{</w:t>
-      </w:r>
-      <w:proofErr w:type="spellStart"/>
-      <w:r>
-        <w:t>TechnicalOrders.TotalTypeCount</w:t>
-      </w:r>
-      <w:proofErr w:type="spellEnd"/>
-      <w:r>
-        <w:t>}</w:t>
+        <w:t>{TechnicalOrders.TotalTypeCount}</w:t>
       </w:r>
       <w:r>
         <w:t xml:space="preserve"> </w:t>
@@ -3914,15 +3653,7 @@
         <w:t xml:space="preserve">Os; </w:t>
       </w:r>
       <w:r>
-        <w:t>{</w:t>
-      </w:r>
-      <w:proofErr w:type="spellStart"/>
-      <w:r>
-        <w:t>TechnicalOrders.NumPaper</w:t>
-      </w:r>
-      <w:proofErr w:type="spellEnd"/>
-      <w:r>
-        <w:t>}</w:t>
+        <w:t>{TechnicalOrders.NumPaper}</w:t>
       </w:r>
       <w:r>
         <w:t xml:space="preserve"> </w:t>
@@ -3931,15 +3662,7 @@
         <w:t xml:space="preserve">paper, </w:t>
       </w:r>
       <w:r>
-        <w:t>{</w:t>
-      </w:r>
-      <w:proofErr w:type="spellStart"/>
-      <w:r>
-        <w:t>TechnicalOrders.NumElectronic</w:t>
-      </w:r>
-      <w:proofErr w:type="spellEnd"/>
-      <w:r>
-        <w:t>}</w:t>
+        <w:t>{TechnicalOrders.NumElectronic}</w:t>
       </w:r>
       <w:r>
         <w:t xml:space="preserve"> </w:t>
@@ -3954,15 +3677,7 @@
         <w:t xml:space="preserve">, </w:t>
       </w:r>
       <w:r>
-        <w:t>{</w:t>
-      </w:r>
-      <w:proofErr w:type="spellStart"/>
-      <w:r>
-        <w:t>TechnicalOrders.NumCDDVD</w:t>
-      </w:r>
-      <w:proofErr w:type="spellEnd"/>
-      <w:r>
-        <w:t>}</w:t>
+        <w:t>{TechnicalOrders.NumCDDVD}</w:t>
       </w:r>
       <w:r>
         <w:t xml:space="preserve"> </w:t>
@@ -4004,15 +3719,7 @@
         <w:t>Currently there are</w:t>
       </w:r>
       <w:r>
-        <w:t xml:space="preserve"> {</w:t>
-      </w:r>
-      <w:proofErr w:type="spellStart"/>
-      <w:r>
-        <w:t>TechnicalOrders.NumUnpublished</w:t>
-      </w:r>
-      <w:proofErr w:type="spellEnd"/>
-      <w:r>
-        <w:t>}</w:t>
+        <w:t xml:space="preserve"> {TechnicalOrders.NumUnpublished}</w:t>
       </w:r>
       <w:r>
         <w:t xml:space="preserve"> </w:t>
@@ -4071,15 +3778,7 @@
         <w:t xml:space="preserve"> </w:t>
       </w:r>
       <w:r>
-        <w:t>{</w:t>
-      </w:r>
-      <w:proofErr w:type="spellStart"/>
-      <w:r>
-        <w:t>Description.SystemMissionDescription</w:t>
-      </w:r>
-      <w:proofErr w:type="spellEnd"/>
-      <w:r>
-        <w:t>}</w:t>
+        <w:t>{Description.SystemMissionDescription}</w:t>
       </w:r>
       <w:r>
         <w:t xml:space="preserve"> </w:t>
@@ -4105,55 +3804,39 @@
         </w:rPr>
         <w:t>{</w:t>
       </w:r>
-      <w:proofErr w:type="spellStart"/>
       <w:r>
         <w:rPr>
           <w:rStyle w:val="Heading1Char"/>
         </w:rPr>
-        <w:t>Info.ProgramName</w:t>
-      </w:r>
-      <w:proofErr w:type="spellEnd"/>
+        <w:t>Info.ProgramName}</w:t>
+      </w:r>
       <w:r>
         <w:rPr>
           <w:rStyle w:val="Heading1Char"/>
         </w:rPr>
-        <w:t>}</w:t>
+        <w:t xml:space="preserve"> </w:t>
       </w:r>
       <w:r>
         <w:rPr>
           <w:rStyle w:val="Heading1Char"/>
         </w:rPr>
+        <w:t>Labor</w:t>
+      </w:r>
+      <w:bookmarkEnd w:id="9"/>
+      <w:r>
+        <w:rPr>
+          <w:b/>
+        </w:rPr>
+        <w:t>:</w:t>
+      </w:r>
+      <w:r>
+        <w:rPr>
+          <w:b/>
+        </w:rPr>
         <w:t xml:space="preserve"> </w:t>
       </w:r>
       <w:r>
-        <w:rPr>
-          <w:rStyle w:val="Heading1Char"/>
-        </w:rPr>
-        <w:t>Labor</w:t>
-      </w:r>
-      <w:bookmarkEnd w:id="9"/>
-      <w:r>
-        <w:rPr>
-          <w:b/>
-        </w:rPr>
-        <w:t>:</w:t>
-      </w:r>
-      <w:r>
-        <w:rPr>
-          <w:b/>
-        </w:rPr>
-        <w:t xml:space="preserve"> </w:t>
-      </w:r>
-      <w:r>
-        <w:t>All labor requirements for {</w:t>
-      </w:r>
-      <w:proofErr w:type="spellStart"/>
-      <w:r>
-        <w:t>Info.ProgramName</w:t>
-      </w:r>
-      <w:proofErr w:type="spellEnd"/>
-      <w:r>
-        <w:t>}</w:t>
+        <w:t>All labor requirements for {Info.ProgramName}</w:t>
       </w:r>
       <w:r>
         <w:t xml:space="preserve"> </w:t>
@@ -4200,27 +3883,13 @@
         <w:rPr>
           <w:rStyle w:val="Heading2Char"/>
         </w:rPr>
-        <w:t>{</w:t>
-      </w:r>
-      <w:proofErr w:type="spellStart"/>
+        <w:t>{In</w:t>
+      </w:r>
       <w:r>
         <w:rPr>
           <w:rStyle w:val="Heading2Char"/>
         </w:rPr>
-        <w:t>In</w:t>
-      </w:r>
-      <w:r>
-        <w:rPr>
-          <w:rStyle w:val="Heading2Char"/>
-        </w:rPr>
-        <w:t>fo.ProgramName</w:t>
-      </w:r>
-      <w:proofErr w:type="spellEnd"/>
-      <w:r>
-        <w:rPr>
-          <w:rStyle w:val="Heading2Char"/>
-        </w:rPr>
-        <w:t>}</w:t>
+        <w:t>fo.ProgramName}</w:t>
       </w:r>
       <w:r>
         <w:rPr>
@@ -4336,53 +4005,40 @@
         </w:rPr>
         <w:t>{</w:t>
       </w:r>
-      <w:proofErr w:type="spellStart"/>
       <w:r>
         <w:rPr>
           <w:rStyle w:val="Heading2Char"/>
         </w:rPr>
-        <w:t>Info.ProgramName</w:t>
-      </w:r>
-      <w:proofErr w:type="spellEnd"/>
+        <w:t>Info.ProgramName}</w:t>
+      </w:r>
       <w:r>
         <w:rPr>
           <w:rStyle w:val="Heading2Char"/>
         </w:rPr>
-        <w:t>}</w:t>
+        <w:t xml:space="preserve"> </w:t>
       </w:r>
       <w:r>
         <w:rPr>
           <w:rStyle w:val="Heading2Char"/>
         </w:rPr>
+        <w:t xml:space="preserve">Labor </w:t>
+      </w:r>
+      <w:r>
+        <w:rPr>
+          <w:rStyle w:val="Heading2Char"/>
+        </w:rPr>
+        <w:t>Non-Mod Revision</w:t>
+      </w:r>
+      <w:bookmarkEnd w:id="11"/>
+      <w:r>
         <w:t xml:space="preserve"> </w:t>
       </w:r>
       <w:r>
-        <w:rPr>
-          <w:rStyle w:val="Heading2Char"/>
-        </w:rPr>
-        <w:t xml:space="preserve">Labor </w:t>
-      </w:r>
-      <w:r>
-        <w:rPr>
-          <w:rStyle w:val="Heading2Char"/>
-        </w:rPr>
-        <w:t>Non-Mod Revision</w:t>
-      </w:r>
-      <w:bookmarkEnd w:id="11"/>
-      <w:r>
-        <w:t xml:space="preserve"> </w:t>
-      </w:r>
-      <w:r>
         <w:t xml:space="preserve">requirements are labor </w:t>
       </w:r>
       <w:r>
-        <w:t xml:space="preserve">cost associated with updates to </w:t>
-      </w:r>
-      <w:proofErr w:type="spellStart"/>
-      <w:r>
-        <w:t>TO</w:t>
-      </w:r>
-      <w:proofErr w:type="spellEnd"/>
+        <w:t>cost associated with updates to TO</w:t>
+      </w:r>
       <w:r>
         <w:t xml:space="preserve"> revisions supporting the field and depot users by providing </w:t>
       </w:r>
@@ -4431,15 +4087,7 @@
         <w:t xml:space="preserve">of </w:t>
       </w:r>
       <w:r>
-        <w:t>{</w:t>
-      </w:r>
-      <w:proofErr w:type="spellStart"/>
-      <w:r>
-        <w:t>Info.ProgramName</w:t>
-      </w:r>
-      <w:proofErr w:type="spellEnd"/>
-      <w:r>
-        <w:t>}</w:t>
+        <w:t>{Info.ProgramName}</w:t>
       </w:r>
       <w:r>
         <w:t xml:space="preserve"> Labor</w:t>
@@ -4522,33 +4170,19 @@
         <w:rPr>
           <w:rStyle w:val="Heading2Char"/>
         </w:rPr>
-        <w:t>{</w:t>
-      </w:r>
-      <w:proofErr w:type="spellStart"/>
+        <w:t>{Info.ProgramName}</w:t>
+      </w:r>
       <w:r>
         <w:rPr>
           <w:rStyle w:val="Heading2Char"/>
         </w:rPr>
-        <w:t>Info.ProgramName</w:t>
-      </w:r>
-      <w:proofErr w:type="spellEnd"/>
+        <w:t xml:space="preserve"> S1000D Interactive Electronic Technical Manual (IETM)</w:t>
+      </w:r>
+      <w:bookmarkEnd w:id="12"/>
       <w:r>
         <w:rPr>
           <w:rStyle w:val="Heading2Char"/>
         </w:rPr>
-        <w:t>}</w:t>
-      </w:r>
-      <w:r>
-        <w:rPr>
-          <w:rStyle w:val="Heading2Char"/>
-        </w:rPr>
-        <w:t xml:space="preserve"> S1000D Interactive Electronic Technical Manual (IETM)</w:t>
-      </w:r>
-      <w:bookmarkEnd w:id="12"/>
-      <w:r>
-        <w:rPr>
-          <w:rStyle w:val="Heading2Char"/>
-        </w:rPr>
         <w:t xml:space="preserve"> </w:t>
       </w:r>
       <w:r>
@@ -4561,15 +4195,7 @@
         <w:t xml:space="preserve"> and maintaining current status of data within an electronic database for electronic display of </w:t>
       </w:r>
       <w:r>
-        <w:t>{</w:t>
-      </w:r>
-      <w:proofErr w:type="spellStart"/>
-      <w:r>
-        <w:t>Info.ProgramName</w:t>
-      </w:r>
-      <w:proofErr w:type="spellEnd"/>
-      <w:r>
-        <w:t>}</w:t>
+        <w:t>{Info.ProgramName}</w:t>
       </w:r>
       <w:r>
         <w:t xml:space="preserve"> Technical Data. The mission of S1000D IETM is to provide data in a current format to operate in the electronic environment allowing security configuration updates from any location, at any time.</w:t>
@@ -4667,15 +4293,7 @@
         <w:t xml:space="preserve"> </w:t>
       </w:r>
       <w:r>
-        <w:t>{</w:t>
-      </w:r>
-      <w:proofErr w:type="spellStart"/>
-      <w:r>
-        <w:t>Info.ProgramName</w:t>
-      </w:r>
-      <w:proofErr w:type="spellEnd"/>
-      <w:r>
-        <w:t>}</w:t>
+        <w:t>{Info.ProgramName}</w:t>
       </w:r>
       <w:r>
         <w:rPr>
@@ -4734,15 +4352,7 @@
     </w:p>
     <w:p>
       <w:r>
-        <w:t xml:space="preserve">{#Labor.ContractorSupport.TDSSe ===”yes” &amp;&amp; </w:t>
-      </w:r>
-      <w:proofErr w:type="spellStart"/>
-      <w:r>
-        <w:t>Labor.ContractorSupport.TDSSeRobins</w:t>
-      </w:r>
-      <w:proofErr w:type="spellEnd"/>
-      <w:r>
-        <w:t xml:space="preserve"> === “yes”}</w:t>
+        <w:t>{#Labor.ContractorSupport.TDSSe ===”yes” &amp;&amp; Labor.ContractorSupport.TDSSeRobins === “yes”}</w:t>
       </w:r>
     </w:p>
     <w:p>
@@ -4762,41 +4372,11 @@
         <w:rPr>
           <w:rStyle w:val="Heading2Char"/>
         </w:rPr>
-        <w:t>{</w:t>
-      </w:r>
-      <w:proofErr w:type="spellStart"/>
-      <w:r>
-        <w:rPr>
-          <w:rStyle w:val="Heading2Char"/>
-        </w:rPr>
-        <w:t>Info.ProgramName</w:t>
-      </w:r>
-      <w:proofErr w:type="spellEnd"/>
-      <w:r>
-        <w:rPr>
-          <w:rStyle w:val="Heading2Char"/>
-        </w:rPr>
-        <w:t>} Product Data Services (PDS) TO Sustainment Contract</w:t>
+        <w:t>{Info.ProgramName} Product Data Services (PDS) TO Sustainment Contract</w:t>
       </w:r>
       <w:bookmarkEnd w:id="13"/>
       <w:r>
-        <w:t xml:space="preserve"> task provides labor associated with the sustainment of Technical Orders (TO) to ensure the most current version of TO documents are available and accurately archived. This includes conversion of engineering drawings into text searchable .PDF files, sustainment of parts configuration data extracted from Illustrated Parts Breakdown (IPB) TOs to include conversion, validation, and identification of errors to ensure data extracted from new IPB TOs is captured, sustained, and updated for the Applications, Programs, and Indentures (API/D200F) databases. Contract labor to sustain systems utilized by the AF to manage sustainment, such as </w:t>
-      </w:r>
-      <w:proofErr w:type="spellStart"/>
-      <w:r>
-        <w:t>Contenta</w:t>
-      </w:r>
-      <w:proofErr w:type="spellEnd"/>
-      <w:r>
-        <w:t xml:space="preserve">, </w:t>
-      </w:r>
-      <w:proofErr w:type="spellStart"/>
-      <w:r>
-        <w:t>Framemaker</w:t>
-      </w:r>
-      <w:proofErr w:type="spellEnd"/>
-      <w:r>
-        <w:t xml:space="preserve"> and graphic TO source data. Effort enables the sustainment of TO publishing systems and style libraries. Sustains conversion tool utilized to convert Standard Generalized Markup Language (SGML) to Hypertext Markup Language (HTML) to allow publishing of Type I Interactive Electronic Technical Manuals (IETM) data. Provides labor to sustain user interface tools and access to electronic TO and engineering source data, and enterprise-level search linked U.S. Air Force (USAF) data sources. Effort also provides the labor to evaluate military specifications governing structure, style, and format of TO data and to assess impacts of military specification changes on TO source data. </w:t>
+        <w:t xml:space="preserve"> task provides labor associated with the sustainment of Technical Orders (TO) to ensure the most current version of TO documents are available and accurately archived. This includes conversion of engineering drawings into text searchable .PDF files, sustainment of parts configuration data extracted from Illustrated Parts Breakdown (IPB) TOs to include conversion, validation, and identification of errors to ensure data extracted from new IPB TOs is captured, sustained, and updated for the Applications, Programs, and Indentures (API/D200F) databases. Contract labor to sustain systems utilized by the AF to manage sustainment, such as Contenta, Framemaker and graphic TO source data. Effort enables the sustainment of TO publishing systems and style libraries. Sustains conversion tool utilized to convert Standard Generalized Markup Language (SGML) to Hypertext Markup Language (HTML) to allow publishing of Type I Interactive Electronic Technical Manuals (IETM) data. Provides labor to sustain user interface tools and access to electronic TO and engineering source data, and enterprise-level search linked U.S. Air Force (USAF) data sources. Effort also provides the labor to evaluate military specifications governing structure, style, and format of TO data and to assess impacts of military specification changes on TO source data. </w:t>
       </w:r>
     </w:p>
     <w:p>
@@ -4808,15 +4388,7 @@
         <w:t>Impact Statement:</w:t>
       </w:r>
       <w:r>
-        <w:t xml:space="preserve"> Without the support of Product Data Services (PDS) TO Sustainment Contract {</w:t>
-      </w:r>
-      <w:proofErr w:type="spellStart"/>
-      <w:r>
-        <w:t>Info.ProgramName</w:t>
-      </w:r>
-      <w:proofErr w:type="spellEnd"/>
-      <w:r>
-        <w:t xml:space="preserve">} technical data, the Operational Safety, Suitability, and Effectiveness (OSS&amp;E) of the mission is drastically put at risk. A reduced level of support would create an unacceptable risk to life, health, property, mission capability and the environment. This support maintains the accuracy and consistency of TOs available to users. Without technically accurate data, full mission capability cannot be realized at field level. This task follows guidance provided by AFI 63-101/20-101 which requires that current, valid, </w:t>
+        <w:t xml:space="preserve"> Without the support of Product Data Services (PDS) TO Sustainment Contract {Info.ProgramName} technical data, the Operational Safety, Suitability, and Effectiveness (OSS&amp;E) of the mission is drastically put at risk. A reduced level of support would create an unacceptable risk to life, health, property, mission capability and the environment. This support maintains the accuracy and consistency of TOs available to users. Without technically accurate data, full mission capability cannot be realized at field level. This task follows guidance provided by AFI 63-101/20-101 which requires that current, valid, </w:t>
       </w:r>
       <w:r>
         <w:lastRenderedPageBreak/>
@@ -4843,19 +4415,11 @@
         </w:rPr>
         <w:t>{</w:t>
       </w:r>
-      <w:proofErr w:type="spellStart"/>
       <w:r>
         <w:rPr>
           <w:rStyle w:val="Heading2Char"/>
         </w:rPr>
-        <w:t>Info.ProgramName</w:t>
-      </w:r>
-      <w:proofErr w:type="spellEnd"/>
-      <w:r>
-        <w:rPr>
-          <w:rStyle w:val="Heading2Char"/>
-        </w:rPr>
-        <w:t>} Technical Data Support Services (TDSS) CORE Contract</w:t>
+        <w:t>Info.ProgramName} Technical Data Support Services (TDSS) CORE Contract</w:t>
       </w:r>
       <w:bookmarkEnd w:id="14"/>
       <w:r>
@@ -4900,21 +4464,7 @@
         <w:rPr>
           <w:rStyle w:val="Heading2Char"/>
         </w:rPr>
-        <w:t>{</w:t>
-      </w:r>
-      <w:proofErr w:type="spellStart"/>
-      <w:r>
-        <w:rPr>
-          <w:rStyle w:val="Heading2Char"/>
-        </w:rPr>
-        <w:t>Info.ProgramName</w:t>
-      </w:r>
-      <w:proofErr w:type="spellEnd"/>
-      <w:r>
-        <w:rPr>
-          <w:rStyle w:val="Heading2Char"/>
-        </w:rPr>
-        <w:t>}</w:t>
+        <w:t>{Info.ProgramName}</w:t>
       </w:r>
       <w:r>
         <w:rPr>
@@ -4989,138 +4539,122 @@
         </w:rPr>
         <w:t>{</w:t>
       </w:r>
-      <w:proofErr w:type="spellStart"/>
       <w:r>
         <w:rPr>
           <w:rStyle w:val="Heading1Char"/>
         </w:rPr>
-        <w:t>Info.ProgramName</w:t>
-      </w:r>
-      <w:proofErr w:type="spellEnd"/>
+        <w:t>Info.ProgramName}</w:t>
+      </w:r>
       <w:r>
         <w:rPr>
           <w:rStyle w:val="Heading1Char"/>
         </w:rPr>
-        <w:t>}</w:t>
+        <w:t xml:space="preserve"> </w:t>
       </w:r>
       <w:r>
         <w:rPr>
           <w:rStyle w:val="Heading1Char"/>
         </w:rPr>
+        <w:t>Distribution</w:t>
+      </w:r>
+      <w:bookmarkEnd w:id="16"/>
+      <w:r>
+        <w:rPr>
+          <w:b/>
+        </w:rPr>
+        <w:t>:</w:t>
+      </w:r>
+      <w:r>
+        <w:rPr>
+          <w:b/>
+        </w:rPr>
         <w:t xml:space="preserve"> </w:t>
       </w:r>
       <w:r>
-        <w:rPr>
-          <w:rStyle w:val="Heading1Char"/>
-        </w:rPr>
-        <w:t>Distribution</w:t>
-      </w:r>
-      <w:bookmarkEnd w:id="16"/>
-      <w:r>
-        <w:rPr>
-          <w:b/>
-        </w:rPr>
-        <w:t>:</w:t>
-      </w:r>
-      <w:r>
-        <w:rPr>
-          <w:b/>
-        </w:rPr>
+        <w:t xml:space="preserve">Distribution covers the costs associated with several activities to get </w:t>
+      </w:r>
+      <w:r>
+        <w:t>Technical</w:t>
+      </w:r>
+      <w:r>
+        <w:t xml:space="preserve"> Orders (</w:t>
+      </w:r>
+      <w:r>
+        <w:t>TOs</w:t>
+      </w:r>
+      <w:r>
+        <w:t>)</w:t>
+      </w:r>
+      <w:r>
+        <w:t xml:space="preserve"> into the hands of the users; field/flight line, intermediate and depot maintainers, Equipment Specialists, </w:t>
+      </w:r>
+      <w:r>
+        <w:t>Engineers</w:t>
+      </w:r>
+      <w:r>
+        <w:t>,</w:t>
+      </w:r>
+      <w:r>
         <w:t xml:space="preserve"> </w:t>
       </w:r>
       <w:r>
-        <w:t xml:space="preserve">Distribution covers the costs associated with several activities to get </w:t>
-      </w:r>
-      <w:r>
-        <w:t>Technical</w:t>
-      </w:r>
-      <w:r>
-        <w:t xml:space="preserve"> Orders (</w:t>
-      </w:r>
-      <w:r>
-        <w:t>TOs</w:t>
-      </w:r>
-      <w:r>
-        <w:t>)</w:t>
-      </w:r>
-      <w:r>
-        <w:t xml:space="preserve"> into the hands of the users; field/flight line, intermediate and depot maintainers, Equipment Specialists, </w:t>
-      </w:r>
-      <w:r>
-        <w:t>Engineers</w:t>
-      </w:r>
-      <w:r>
-        <w:t>,</w:t>
+        <w:t>and quality offices. These activities include printing, packaging, postage, prep for digital uploading, and the actual uploading to a database for delivery to and access by the users.</w:t>
       </w:r>
       <w:r>
         <w:t xml:space="preserve"> </w:t>
       </w:r>
       <w:r>
-        <w:t>and quality offices. These activities include printing, packaging, postage, prep for digital uploading, and the actual uploading to a database for delivery to and access by the users.</w:t>
+        <w:t xml:space="preserve">The </w:t>
+      </w:r>
+      <w:r>
+        <w:t xml:space="preserve">primary </w:t>
+      </w:r>
+      <w:r>
+        <w:t>database used for storing and distribution of AF TOs is Enhanced Technical Information Management System (ETIMS).</w:t>
       </w:r>
       <w:r>
         <w:t xml:space="preserve"> </w:t>
       </w:r>
       <w:r>
-        <w:t xml:space="preserve">The </w:t>
-      </w:r>
-      <w:r>
-        <w:t xml:space="preserve">primary </w:t>
-      </w:r>
-      <w:r>
-        <w:t>database used for storing and distribution of AF TOs is Enhanced Technical Information Management System (ETIMS).</w:t>
+        <w:t>{#TechnicalOrders.NumPaper &gt; 0 || TechnicalOrders.NumCDDVD &gt; 0}</w:t>
+      </w:r>
+      <w:r>
+        <w:t xml:space="preserve">The AF </w:t>
+      </w:r>
+      <w:r>
+        <w:t>transitioned</w:t>
       </w:r>
       <w:r>
         <w:t xml:space="preserve"> </w:t>
       </w:r>
       <w:r>
-        <w:t xml:space="preserve">{#TechnicalOrders.NumPaper &gt; 0 || </w:t>
-      </w:r>
-      <w:proofErr w:type="spellStart"/>
-      <w:r>
-        <w:t>TechnicalOrders.NumCDDVD</w:t>
-      </w:r>
-      <w:proofErr w:type="spellEnd"/>
-      <w:r>
-        <w:t xml:space="preserve"> &gt; 0}</w:t>
-      </w:r>
-      <w:r>
-        <w:t xml:space="preserve">The AF </w:t>
-      </w:r>
-      <w:r>
-        <w:t>transitioned</w:t>
+        <w:t xml:space="preserve">print and distribution </w:t>
+      </w:r>
+      <w:r>
+        <w:t xml:space="preserve">of </w:t>
+      </w:r>
+      <w:r>
+        <w:t xml:space="preserve">TOs </w:t>
+      </w:r>
+      <w:r>
+        <w:t xml:space="preserve">to </w:t>
+      </w:r>
+      <w:r>
+        <w:t>Defense Logistics Agency (DLA) Document Services</w:t>
+      </w:r>
+      <w:r>
+        <w:t xml:space="preserve">, </w:t>
+      </w:r>
+      <w:r>
+        <w:t>Data Services Online (DSO)</w:t>
+      </w:r>
+      <w:r>
+        <w:t>.</w:t>
       </w:r>
       <w:r>
         <w:t xml:space="preserve"> </w:t>
       </w:r>
       <w:r>
-        <w:t xml:space="preserve">print and distribution </w:t>
-      </w:r>
-      <w:r>
-        <w:t xml:space="preserve">of </w:t>
-      </w:r>
-      <w:r>
-        <w:t xml:space="preserve">TOs </w:t>
-      </w:r>
-      <w:r>
-        <w:t xml:space="preserve">to </w:t>
-      </w:r>
-      <w:r>
-        <w:t>Defense Logistics Agency (DLA) Document Services</w:t>
-      </w:r>
-      <w:r>
-        <w:t xml:space="preserve">, </w:t>
-      </w:r>
-      <w:r>
-        <w:t>Data Services Online (DSO)</w:t>
-      </w:r>
-      <w:r>
-        <w:t>.</w:t>
-      </w:r>
-      <w:r>
-        <w:t xml:space="preserve"> </w:t>
-      </w:r>
-      <w:r>
         <w:t xml:space="preserve">The distribution section is made up of several specific areas all associated with preparing and delivering TOs to libraries and the field users. </w:t>
       </w:r>
       <w:r>
@@ -5151,31 +4685,18 @@
         <w:t>under the following task.</w:t>
       </w:r>
       <w:r>
-        <w:t xml:space="preserve">{/}{#TechnicalOrders.NumPaper === 0 &amp;&amp; </w:t>
-      </w:r>
-      <w:proofErr w:type="spellStart"/>
-      <w:r>
-        <w:t>TechnicalOrders.NumCDDVD</w:t>
-      </w:r>
-      <w:proofErr w:type="spellEnd"/>
-      <w:r>
-        <w:t xml:space="preserve"> </w:t>
+        <w:t xml:space="preserve">{/}{#TechnicalOrders.NumPaper === 0 &amp;&amp; TechnicalOrders.NumCDDVD </w:t>
       </w:r>
       <w:r>
         <w:lastRenderedPageBreak/>
         <w:t xml:space="preserve">=== 0}There are no distribution requirements for </w:t>
       </w:r>
       <w:r>
-        <w:t>{</w:t>
-      </w:r>
-      <w:proofErr w:type="spellStart"/>
-      <w:r>
-        <w:t>Info.</w:t>
+        <w:t>{Info.</w:t>
       </w:r>
       <w:r>
         <w:t>ProgramName</w:t>
       </w:r>
-      <w:proofErr w:type="spellEnd"/>
       <w:r>
         <w:t>}</w:t>
       </w:r>
@@ -5242,113 +4763,91 @@
         <w:rPr>
           <w:rStyle w:val="Heading2Char"/>
         </w:rPr>
-        <w:t>{</w:t>
-      </w:r>
-      <w:proofErr w:type="spellStart"/>
+        <w:t>{Info.ProgramName}</w:t>
+      </w:r>
       <w:r>
         <w:rPr>
           <w:rStyle w:val="Heading2Char"/>
         </w:rPr>
-        <w:t>Info.ProgramName</w:t>
-      </w:r>
-      <w:proofErr w:type="spellEnd"/>
+        <w:t xml:space="preserve"> </w:t>
+      </w:r>
       <w:r>
         <w:rPr>
           <w:rStyle w:val="Heading2Char"/>
         </w:rPr>
-        <w:t>}</w:t>
+        <w:t>Duplication</w:t>
       </w:r>
       <w:r>
         <w:rPr>
           <w:rStyle w:val="Heading2Char"/>
         </w:rPr>
+        <w:t xml:space="preserve"> Sustainment Changes, Non-Mod Revisions and One-Time Requisitions (OTRs), </w:t>
+      </w:r>
+      <w:r>
+        <w:rPr>
+          <w:rStyle w:val="Heading2Char"/>
+        </w:rPr>
+        <w:t>{#</w:t>
+      </w:r>
+      <w:r>
+        <w:rPr>
+          <w:rStyle w:val="Heading2Char"/>
+        </w:rPr>
+        <w:t>TechnicalOrders</w:t>
+      </w:r>
+      <w:r>
+        <w:rPr>
+          <w:rStyle w:val="Heading2Char"/>
+        </w:rPr>
+        <w:t>}{#</w:t>
+      </w:r>
+      <w:r>
+        <w:rPr>
+          <w:rStyle w:val="Heading2Char"/>
+        </w:rPr>
+        <w:t>NumPaper&gt;0}</w:t>
+      </w:r>
+      <w:r>
+        <w:rPr>
+          <w:rStyle w:val="Heading2Char"/>
+        </w:rPr>
+        <w:t>Paper</w:t>
+      </w:r>
+      <w:r>
+        <w:rPr>
+          <w:rStyle w:val="Heading2Char"/>
+        </w:rPr>
+        <w:t>{/}</w:t>
+      </w:r>
+      <w:r>
+        <w:rPr>
+          <w:rStyle w:val="Heading2Char"/>
+        </w:rPr>
+        <w:t>{#NumPaper&gt;0 &amp;&amp;</w:t>
+      </w:r>
+      <w:r>
+        <w:rPr>
+          <w:rStyle w:val="Heading2Char"/>
+        </w:rPr>
         <w:t xml:space="preserve"> </w:t>
       </w:r>
       <w:r>
         <w:rPr>
           <w:rStyle w:val="Heading2Char"/>
         </w:rPr>
-        <w:t>Duplication</w:t>
+        <w:t>NumC</w:t>
       </w:r>
       <w:r>
         <w:rPr>
           <w:rStyle w:val="Heading2Char"/>
         </w:rPr>
-        <w:t xml:space="preserve"> Sustainment Changes, Non-Mod Revisions and One-Time Requisitions (OTRs), </w:t>
+        <w:t>D</w:t>
       </w:r>
       <w:r>
         <w:rPr>
           <w:rStyle w:val="Heading2Char"/>
         </w:rPr>
-        <w:t>{#</w:t>
-      </w:r>
-      <w:r>
-        <w:rPr>
-          <w:rStyle w:val="Heading2Char"/>
-        </w:rPr>
-        <w:t>TechnicalOrders</w:t>
-      </w:r>
-      <w:r>
-        <w:rPr>
-          <w:rStyle w:val="Heading2Char"/>
-        </w:rPr>
-        <w:t>}{#</w:t>
-      </w:r>
-      <w:r>
-        <w:rPr>
-          <w:rStyle w:val="Heading2Char"/>
-        </w:rPr>
-        <w:t>NumPaper&gt;0}</w:t>
-      </w:r>
-      <w:r>
-        <w:rPr>
-          <w:rStyle w:val="Heading2Char"/>
-        </w:rPr>
-        <w:t>Paper</w:t>
-      </w:r>
-      <w:r>
-        <w:rPr>
-          <w:rStyle w:val="Heading2Char"/>
-        </w:rPr>
-        <w:t>{/}</w:t>
-      </w:r>
-      <w:r>
-        <w:rPr>
-          <w:rStyle w:val="Heading2Char"/>
-        </w:rPr>
-        <w:t>{#NumPaper&gt;0 &amp;&amp;</w:t>
-      </w:r>
-      <w:r>
-        <w:rPr>
-          <w:rStyle w:val="Heading2Char"/>
-        </w:rPr>
-        <w:t xml:space="preserve"> </w:t>
-      </w:r>
-      <w:proofErr w:type="spellStart"/>
-      <w:r>
-        <w:rPr>
-          <w:rStyle w:val="Heading2Char"/>
-        </w:rPr>
-        <w:t>NumC</w:t>
-      </w:r>
-      <w:r>
-        <w:rPr>
-          <w:rStyle w:val="Heading2Char"/>
-        </w:rPr>
-        <w:t>D</w:t>
-      </w:r>
-      <w:r>
-        <w:rPr>
-          <w:rStyle w:val="Heading2Char"/>
-        </w:rPr>
-        <w:t>DVD</w:t>
-      </w:r>
-      <w:proofErr w:type="spellEnd"/>
-      <w:r>
-        <w:rPr>
-          <w:rStyle w:val="Heading2Char"/>
-        </w:rPr>
-        <w:t>&gt;0}</w:t>
+        <w:t>DVD&gt;0}</w:t>
       </w:r>
       <w:r>
         <w:rPr>
@@ -5510,15 +5009,7 @@
         <w:t xml:space="preserve">support of </w:t>
       </w:r>
       <w:r>
-        <w:t>{</w:t>
-      </w:r>
-      <w:proofErr w:type="spellStart"/>
-      <w:r>
-        <w:t>Info.ProgramName</w:t>
-      </w:r>
-      <w:proofErr w:type="spellEnd"/>
-      <w:r>
-        <w:t>}</w:t>
+        <w:t>{Info.ProgramName}</w:t>
       </w:r>
       <w:r>
         <w:t xml:space="preserve"> </w:t>
@@ -5615,21 +5106,7 @@
         <w:rPr>
           <w:rStyle w:val="Heading2Char"/>
         </w:rPr>
-        <w:t>{</w:t>
-      </w:r>
-      <w:proofErr w:type="spellStart"/>
-      <w:r>
-        <w:rPr>
-          <w:rStyle w:val="Heading2Char"/>
-        </w:rPr>
-        <w:t>Info.ProgramName</w:t>
-      </w:r>
-      <w:proofErr w:type="spellEnd"/>
-      <w:r>
-        <w:rPr>
-          <w:rStyle w:val="Heading2Char"/>
-        </w:rPr>
-        <w:t>}</w:t>
+        <w:t>{Info.ProgramName}</w:t>
       </w:r>
       <w:r>
         <w:rPr>
@@ -5839,21 +5316,7 @@
         <w:rPr>
           <w:bCs/>
         </w:rPr>
-        <w:t>{</w:t>
-      </w:r>
-      <w:proofErr w:type="spellStart"/>
-      <w:r>
-        <w:rPr>
-          <w:bCs/>
-        </w:rPr>
-        <w:t>Info.ProgramName</w:t>
-      </w:r>
-      <w:proofErr w:type="spellEnd"/>
-      <w:r>
-        <w:rPr>
-          <w:bCs/>
-        </w:rPr>
-        <w:t>}</w:t>
+        <w:t>{Info.ProgramName}</w:t>
       </w:r>
       <w:r>
         <w:rPr>
@@ -5937,21 +5400,7 @@
         <w:rPr>
           <w:rStyle w:val="Heading2Char"/>
         </w:rPr>
-        <w:t>{</w:t>
-      </w:r>
-      <w:proofErr w:type="spellStart"/>
-      <w:r>
-        <w:rPr>
-          <w:rStyle w:val="Heading2Char"/>
-        </w:rPr>
-        <w:t>Info.ProgramName</w:t>
-      </w:r>
-      <w:proofErr w:type="spellEnd"/>
-      <w:r>
-        <w:rPr>
-          <w:rStyle w:val="Heading2Char"/>
-        </w:rPr>
-        <w:t>}</w:t>
+        <w:t>{Info.ProgramName}</w:t>
       </w:r>
       <w:r>
         <w:rPr>
@@ -6194,21 +5643,7 @@
         <w:rPr>
           <w:bCs/>
         </w:rPr>
-        <w:t>{</w:t>
-      </w:r>
-      <w:proofErr w:type="spellStart"/>
-      <w:r>
-        <w:rPr>
-          <w:bCs/>
-        </w:rPr>
-        <w:t>Info.ProgramName</w:t>
-      </w:r>
-      <w:proofErr w:type="spellEnd"/>
-      <w:r>
-        <w:rPr>
-          <w:bCs/>
-        </w:rPr>
-        <w:t>}</w:t>
+        <w:t>{Info.ProgramName}</w:t>
       </w:r>
       <w:r>
         <w:rPr>
@@ -6317,72 +5752,50 @@
         <w:rPr>
           <w:rStyle w:val="Heading1Char"/>
         </w:rPr>
+        <w:t>{Info.ProgramName}</w:t>
+      </w:r>
+      <w:r>
+        <w:rPr>
+          <w:rStyle w:val="Heading1Char"/>
+        </w:rPr>
+        <w:t xml:space="preserve"> </w:t>
+      </w:r>
+      <w:r>
+        <w:rPr>
+          <w:rStyle w:val="Heading1Char"/>
+        </w:rPr>
+        <w:t>Improvements</w:t>
+      </w:r>
+      <w:bookmarkEnd w:id="20"/>
+      <w:r>
+        <w:rPr>
+          <w:b/>
+        </w:rPr>
+        <w:t>:</w:t>
+      </w:r>
+      <w:r>
+        <w:rPr>
+          <w:b/>
+        </w:rPr>
+        <w:t xml:space="preserve"> </w:t>
+      </w:r>
+      <w:r>
+        <w:rPr>
+          <w:b/>
+        </w:rPr>
         <w:t>{</w:t>
       </w:r>
-      <w:proofErr w:type="spellStart"/>
-      <w:r>
-        <w:rPr>
-          <w:rStyle w:val="Heading1Char"/>
-        </w:rPr>
-        <w:t>Info.ProgramName</w:t>
-      </w:r>
-      <w:proofErr w:type="spellEnd"/>
-      <w:r>
-        <w:rPr>
-          <w:rStyle w:val="Heading1Char"/>
-        </w:rPr>
-        <w:t>}</w:t>
-      </w:r>
-      <w:r>
-        <w:rPr>
-          <w:rStyle w:val="Heading1Char"/>
-        </w:rPr>
+      <w:r>
+        <w:rPr>
+          <w:bCs/>
+        </w:rPr>
+        <w:t>#Improvements.HasImprovements === “no”}</w:t>
+      </w:r>
+      <w:r>
         <w:t xml:space="preserve"> </w:t>
       </w:r>
       <w:r>
-        <w:rPr>
-          <w:rStyle w:val="Heading1Char"/>
-        </w:rPr>
-        <w:t>Improvements</w:t>
-      </w:r>
-      <w:bookmarkEnd w:id="20"/>
-      <w:r>
-        <w:rPr>
-          <w:b/>
-        </w:rPr>
-        <w:t>:</w:t>
-      </w:r>
-      <w:r>
-        <w:rPr>
-          <w:b/>
-        </w:rPr>
-        <w:t xml:space="preserve"> </w:t>
-      </w:r>
-      <w:r>
-        <w:rPr>
-          <w:b/>
-        </w:rPr>
-        <w:t>{</w:t>
-      </w:r>
-      <w:r>
-        <w:rPr>
-          <w:bCs/>
-        </w:rPr>
-        <w:t>#Improvements.HasImprovements === “no”}</w:t>
-      </w:r>
-      <w:r>
-        <w:t xml:space="preserve"> </w:t>
-      </w:r>
-      <w:r>
-        <w:t>There are currently no improvement requirements for {</w:t>
-      </w:r>
-      <w:proofErr w:type="spellStart"/>
-      <w:r>
-        <w:t>Info.ProgramName</w:t>
-      </w:r>
-      <w:proofErr w:type="spellEnd"/>
-      <w:r>
-        <w:t>}.{/}</w:t>
+        <w:t>There are currently no improvement requirements for {Info.ProgramName}.{/}</w:t>
       </w:r>
     </w:p>
     <w:p>
@@ -6602,15 +6015,7 @@
         <w:t xml:space="preserve"> </w:t>
       </w:r>
       <w:r>
-        <w:t>{</w:t>
-      </w:r>
-      <w:proofErr w:type="spellStart"/>
-      <w:r>
-        <w:t>SeqNum</w:t>
-      </w:r>
-      <w:proofErr w:type="spellEnd"/>
-      <w:r>
-        <w:t>}{/}</w:t>
+        <w:t>{SeqNum}{/}</w:t>
       </w:r>
     </w:p>
     <w:p>
@@ -6778,7 +6183,7 @@
         </w:rPr>
         <w:pict w14:anchorId="451E6F9C">
           <v:shape id="_x0000_i1028" type="#_x0000_t75" alt="Microsoft Office Signature Line..." style="width:192pt;height:96pt">
-            <v:imagedata r:id="rId11" o:title=""/>
+            <v:imagedata r:id="rId12" o:title=""/>
             <o:lock v:ext="edit" ungrouping="t" rotation="t" cropping="t" verticies="t" text="t" grouping="t"/>
             <o:signatureline v:ext="edit" id="{F79E3C56-4B48-4B56-8DB7-0185E17BF1E8}" provid="{00000000-0000-0000-0000-000000000000}" o:suggestedsigner="FirstName LastName" o:suggestedsigner2="Program Manager" o:suggestedsigneremail="Email" issignatureline="t"/>
           </v:shape>
@@ -6796,7 +6201,7 @@
       <w:r>
         <w:pict w14:anchorId="659CAB45">
           <v:shape id="_x0000_i1029" type="#_x0000_t75" alt="Microsoft Office Signature Line..." style="width:192pt;height:96pt">
-            <v:imagedata r:id="rId12" o:title=""/>
+            <v:imagedata r:id="rId11" o:title=""/>
             <o:lock v:ext="edit" ungrouping="t" rotation="t" cropping="t" verticies="t" text="t" grouping="t"/>
             <o:signatureline v:ext="edit" id="{28339033-8C39-4735-ACC2-D8807DFF0DD9}" provid="{00000000-0000-0000-0000-000000000000}" o:suggestedsigner="FirstName LastName" o:suggestedsigner2="Program Manager" o:suggestedsigneremail="Email" issignatureline="t"/>
           </v:shape>
@@ -6833,7 +6238,7 @@
       <w:r>
         <w:pict w14:anchorId="261B6BC8">
           <v:shape id="_x0000_i1031" type="#_x0000_t75" alt="Microsoft Office Signature Line..." style="width:192pt;height:96pt">
-            <v:imagedata r:id="rId11" o:title=""/>
+            <v:imagedata r:id="rId13" o:title=""/>
             <o:lock v:ext="edit" ungrouping="t" rotation="t" cropping="t" verticies="t" text="t" grouping="t"/>
             <o:signatureline v:ext="edit" id="{A6CECDB8-5BFD-4C06-9C95-4A9E30C691EB}" provid="{00000000-0000-0000-0000-000000000000}" o:suggestedsigner="FirstName LastName" o:suggestedsigner2="Program Manager" o:suggestedsigneremail="Email" issignatureline="t"/>
           </v:shape>
@@ -6909,7 +6314,7 @@
     </w:p>
     <w:p/>
     <w:sectPr>
-      <w:footerReference w:type="default" r:id="rId13"/>
+      <w:footerReference w:type="default" r:id="rId14"/>
       <w:pgSz w:w="12240" w:h="15840"/>
       <w:pgMar w:top="1440" w:right="1440" w:bottom="1440" w:left="1440" w:header="720" w:footer="720" w:gutter="0"/>
       <w:cols w:space="720"/>
@@ -11993,12 +11398,19 @@
 </file>
 
 <file path=customXml/item1.xml><?xml version="1.0" encoding="utf-8"?>
-<p:properties xmlns:p="http://schemas.microsoft.com/office/2006/metadata/properties" xmlns:xsi="http://www.w3.org/2001/XMLSchema-instance">
-  <documentManagement/>
-</p:properties>
+<b:Sources xmlns:b="http://schemas.openxmlformats.org/officeDocument/2006/bibliography" xmlns="http://schemas.openxmlformats.org/officeDocument/2006/bibliography" SelectedStyle="\APA.XSL" StyleName="APA"/>
 </file>
 
 <file path=customXml/item2.xml><?xml version="1.0" encoding="utf-8"?>
+<?mso-contentType ?>
+<FormTemplates xmlns="http://schemas.microsoft.com/sharepoint/v3/contenttype/forms">
+  <Display>DocumentLibraryForm</Display>
+  <Edit>DocumentLibraryForm</Edit>
+  <New>DocumentLibraryForm</New>
+</FormTemplates>
+</file>
+
+<file path=customXml/item3.xml><?xml version="1.0" encoding="utf-8"?>
 <ct:contentTypeSchema xmlns:ct="http://schemas.microsoft.com/office/2006/metadata/contentType" xmlns:ma="http://schemas.microsoft.com/office/2006/metadata/properties/metaAttributes" ct:_="" ma:_="" ma:contentTypeName="Document" ma:contentTypeID="0x010100A253B644FCFAD7409EBAFCD290AA2418" ma:contentTypeVersion="8" ma:contentTypeDescription="Create a new document." ma:contentTypeScope="" ma:versionID="5be701be97b5a7d030840f97951bd63f">
   <xsd:schema xmlns:xsd="http://www.w3.org/2001/XMLSchema" xmlns:xs="http://www.w3.org/2001/XMLSchema" xmlns:p="http://schemas.microsoft.com/office/2006/metadata/properties" xmlns:ns2="92ee4270-9d09-435c-8163-9480e84d542c" targetNamespace="http://schemas.microsoft.com/office/2006/metadata/properties" ma:root="true" ma:fieldsID="e754431ea33e719513553115a5b5b6cf" ns2:_="">
     <xsd:import namespace="92ee4270-9d09-435c-8163-9480e84d542c"/>
@@ -12166,28 +11578,29 @@
 </ct:contentTypeSchema>
 </file>
 
-<file path=customXml/item3.xml><?xml version="1.0" encoding="utf-8"?>
-<?mso-contentType ?>
-<FormTemplates xmlns="http://schemas.microsoft.com/sharepoint/v3/contenttype/forms">
-  <Display>DocumentLibraryForm</Display>
-  <Edit>DocumentLibraryForm</Edit>
-  <New>DocumentLibraryForm</New>
-</FormTemplates>
-</file>
-
 <file path=customXml/item4.xml><?xml version="1.0" encoding="utf-8"?>
-<b:Sources xmlns:b="http://schemas.openxmlformats.org/officeDocument/2006/bibliography" xmlns="http://schemas.openxmlformats.org/officeDocument/2006/bibliography" SelectedStyle="\APA.XSL" StyleName="APA"/>
+<p:properties xmlns:p="http://schemas.microsoft.com/office/2006/metadata/properties" xmlns:xsi="http://www.w3.org/2001/XMLSchema-instance">
+  <documentManagement/>
+</p:properties>
 </file>
 
 <file path=customXml/itemProps1.xml><?xml version="1.0" encoding="utf-8"?>
-<ds:datastoreItem xmlns:ds="http://schemas.openxmlformats.org/officeDocument/2006/customXml" ds:itemID="{F19E182A-E278-49AC-A58D-A3181FBB2975}">
+<ds:datastoreItem xmlns:ds="http://schemas.openxmlformats.org/officeDocument/2006/customXml" ds:itemID="{A976FBD8-E2B1-46C0-ACBB-B920108BE5B2}">
   <ds:schemaRefs>
-    <ds:schemaRef ds:uri="http://schemas.microsoft.com/office/2006/metadata/properties"/>
+    <ds:schemaRef ds:uri="http://schemas.openxmlformats.org/officeDocument/2006/bibliography"/>
   </ds:schemaRefs>
 </ds:datastoreItem>
 </file>
 
 <file path=customXml/itemProps2.xml><?xml version="1.0" encoding="utf-8"?>
+<ds:datastoreItem xmlns:ds="http://schemas.openxmlformats.org/officeDocument/2006/customXml" ds:itemID="{ABE91D9D-E230-4D73-BAA6-EE83D801CFC1}">
+  <ds:schemaRefs>
+    <ds:schemaRef ds:uri="http://schemas.microsoft.com/sharepoint/v3/contenttype/forms"/>
+  </ds:schemaRefs>
+</ds:datastoreItem>
+</file>
+
+<file path=customXml/itemProps3.xml><?xml version="1.0" encoding="utf-8"?>
 <ds:datastoreItem xmlns:ds="http://schemas.openxmlformats.org/officeDocument/2006/customXml" ds:itemID="{604E41F5-B545-4AA3-AFA7-16798CC9766F}">
   <ds:schemaRefs>
     <ds:schemaRef ds:uri="http://schemas.microsoft.com/office/2006/metadata/contentType"/>
@@ -12205,18 +11618,10 @@
 </ds:datastoreItem>
 </file>
 
-<file path=customXml/itemProps3.xml><?xml version="1.0" encoding="utf-8"?>
-<ds:datastoreItem xmlns:ds="http://schemas.openxmlformats.org/officeDocument/2006/customXml" ds:itemID="{ABE91D9D-E230-4D73-BAA6-EE83D801CFC1}">
+<file path=customXml/itemProps4.xml><?xml version="1.0" encoding="utf-8"?>
+<ds:datastoreItem xmlns:ds="http://schemas.openxmlformats.org/officeDocument/2006/customXml" ds:itemID="{F19E182A-E278-49AC-A58D-A3181FBB2975}">
   <ds:schemaRefs>
-    <ds:schemaRef ds:uri="http://schemas.microsoft.com/sharepoint/v3/contenttype/forms"/>
-  </ds:schemaRefs>
-</ds:datastoreItem>
-</file>
-
-<file path=customXml/itemProps4.xml><?xml version="1.0" encoding="utf-8"?>
-<ds:datastoreItem xmlns:ds="http://schemas.openxmlformats.org/officeDocument/2006/customXml" ds:itemID="{A976FBD8-E2B1-46C0-ACBB-B920108BE5B2}">
-  <ds:schemaRefs>
-    <ds:schemaRef ds:uri="http://schemas.openxmlformats.org/officeDocument/2006/bibliography"/>
+    <ds:schemaRef ds:uri="http://schemas.microsoft.com/office/2006/metadata/properties"/>
   </ds:schemaRefs>
 </ds:datastoreItem>
 </file>

</xml_diff>

<commit_message>
Add commas to cost values in document
</commit_message>
<xml_diff>
--- a/public/CAFTOP_Template.docx
+++ b/public/CAFTOP_Template.docx
@@ -2953,7 +2953,13 @@
         <w:t>ContractorSupport.</w:t>
       </w:r>
       <w:r>
-        <w:t>LaborCost}, Contract #{</w:t>
+        <w:t>LaborCost</w:t>
+      </w:r>
+      <w:r>
+        <w:t xml:space="preserve"> | comma</w:t>
+      </w:r>
+      <w:r>
+        <w:t>}, Contract #{</w:t>
       </w:r>
       <w:r>
         <w:t>Labor</w:t>
@@ -3020,6 +3026,15 @@
       </w:r>
       <w:r>
         <w:t>Cost</w:t>
+      </w:r>
+      <w:r>
+        <w:t xml:space="preserve"> </w:t>
+      </w:r>
+      <w:r>
+        <w:t>| comma</w:t>
+      </w:r>
+      <w:r>
+        <w:t xml:space="preserve"> </w:t>
       </w:r>
       <w:r>
         <w:t>}</w:t>
@@ -6183,7 +6198,7 @@
         </w:rPr>
         <w:pict w14:anchorId="451E6F9C">
           <v:shape id="_x0000_i1028" type="#_x0000_t75" alt="Microsoft Office Signature Line..." style="width:192pt;height:96pt">
-            <v:imagedata r:id="rId12" o:title=""/>
+            <v:imagedata r:id="rId11" o:title=""/>
             <o:lock v:ext="edit" ungrouping="t" rotation="t" cropping="t" verticies="t" text="t" grouping="t"/>
             <o:signatureline v:ext="edit" id="{F79E3C56-4B48-4B56-8DB7-0185E17BF1E8}" provid="{00000000-0000-0000-0000-000000000000}" o:suggestedsigner="FirstName LastName" o:suggestedsigner2="Program Manager" o:suggestedsigneremail="Email" issignatureline="t"/>
           </v:shape>
@@ -6238,7 +6253,7 @@
       <w:r>
         <w:pict w14:anchorId="261B6BC8">
           <v:shape id="_x0000_i1031" type="#_x0000_t75" alt="Microsoft Office Signature Line..." style="width:192pt;height:96pt">
-            <v:imagedata r:id="rId13" o:title=""/>
+            <v:imagedata r:id="rId11" o:title=""/>
             <o:lock v:ext="edit" ungrouping="t" rotation="t" cropping="t" verticies="t" text="t" grouping="t"/>
             <o:signatureline v:ext="edit" id="{A6CECDB8-5BFD-4C06-9C95-4A9E30C691EB}" provid="{00000000-0000-0000-0000-000000000000}" o:suggestedsigner="FirstName LastName" o:suggestedsigner2="Program Manager" o:suggestedsigneremail="Email" issignatureline="t"/>
           </v:shape>
@@ -6256,7 +6271,7 @@
       <w:r>
         <w:pict w14:anchorId="50CDE46C">
           <v:shape id="_x0000_i1032" type="#_x0000_t75" alt="Microsoft Office Signature Line..." style="width:192pt;height:96pt">
-            <v:imagedata r:id="rId12" o:title=""/>
+            <v:imagedata r:id="rId11" o:title=""/>
             <o:lock v:ext="edit" ungrouping="t" rotation="t" cropping="t" verticies="t" text="t" grouping="t"/>
             <o:signatureline v:ext="edit" id="{738798CE-9880-4897-9C74-5D50139E818C}" provid="{00000000-0000-0000-0000-000000000000}" o:suggestedsigner="FirstName LastName" o:suggestedsigner2="Program Manager" o:suggestedsigneremail="Email" issignatureline="t"/>
           </v:shape>
@@ -6314,7 +6329,7 @@
     </w:p>
     <w:p/>
     <w:sectPr>
-      <w:footerReference w:type="default" r:id="rId14"/>
+      <w:footerReference w:type="default" r:id="rId12"/>
       <w:pgSz w:w="12240" w:h="15840"/>
       <w:pgMar w:top="1440" w:right="1440" w:bottom="1440" w:left="1440" w:header="720" w:footer="720" w:gutter="0"/>
       <w:cols w:space="720"/>

</xml_diff>

<commit_message>
Add section 8.0 Tech Manager Approval to document
</commit_message>
<xml_diff>
--- a/public/CAFTOP_Template.docx
+++ b/public/CAFTOP_Template.docx
@@ -136,6 +136,7 @@
               </w:rPr>
               <w:t>{</w:t>
             </w:r>
+            <w:proofErr w:type="spellStart"/>
             <w:r>
               <w:rPr>
                 <w:rFonts w:ascii="Times New Roman" w:eastAsiaTheme="majorEastAsia" w:hAnsi="Times New Roman"/>
@@ -150,7 +151,16 @@
                 <w:sz w:val="32"/>
                 <w:szCs w:val="32"/>
               </w:rPr>
-              <w:t>ProgramGroup}</w:t>
+              <w:t>ProgramGroup</w:t>
+            </w:r>
+            <w:proofErr w:type="spellEnd"/>
+            <w:r>
+              <w:rPr>
+                <w:rFonts w:ascii="Times New Roman" w:eastAsiaTheme="majorEastAsia" w:hAnsi="Times New Roman"/>
+                <w:sz w:val="32"/>
+                <w:szCs w:val="32"/>
+              </w:rPr>
+              <w:t>}</w:t>
             </w:r>
           </w:p>
           <w:p>
@@ -201,7 +211,25 @@
                 <w:sz w:val="32"/>
                 <w:szCs w:val="32"/>
               </w:rPr>
-              <w:t>{Info.ProgramName}</w:t>
+              <w:t>{</w:t>
+            </w:r>
+            <w:proofErr w:type="spellStart"/>
+            <w:r>
+              <w:rPr>
+                <w:rFonts w:ascii="Times New Roman" w:eastAsiaTheme="majorEastAsia" w:hAnsi="Times New Roman"/>
+                <w:sz w:val="32"/>
+                <w:szCs w:val="32"/>
+              </w:rPr>
+              <w:t>Info.ProgramName</w:t>
+            </w:r>
+            <w:proofErr w:type="spellEnd"/>
+            <w:r>
+              <w:rPr>
+                <w:rFonts w:ascii="Times New Roman" w:eastAsiaTheme="majorEastAsia" w:hAnsi="Times New Roman"/>
+                <w:sz w:val="32"/>
+                <w:szCs w:val="32"/>
+              </w:rPr>
+              <w:t>}</w:t>
             </w:r>
           </w:p>
           <w:p>
@@ -238,6 +266,7 @@
               </w:rPr>
               <w:t>{</w:t>
             </w:r>
+            <w:proofErr w:type="spellStart"/>
             <w:r>
               <w:rPr>
                 <w:rFonts w:ascii="Times New Roman" w:eastAsiaTheme="majorEastAsia" w:hAnsi="Times New Roman"/>
@@ -252,7 +281,16 @@
                 <w:sz w:val="32"/>
                 <w:szCs w:val="32"/>
               </w:rPr>
-              <w:t>ProgramElementCode}</w:t>
+              <w:t>ProgramElementCode</w:t>
+            </w:r>
+            <w:proofErr w:type="spellEnd"/>
+            <w:r>
+              <w:rPr>
+                <w:rFonts w:ascii="Times New Roman" w:eastAsiaTheme="majorEastAsia" w:hAnsi="Times New Roman"/>
+                <w:sz w:val="32"/>
+                <w:szCs w:val="32"/>
+              </w:rPr>
+              <w:t>}</w:t>
             </w:r>
             <w:r>
               <w:rPr>
@@ -396,7 +434,25 @@
                 <w:sz w:val="28"/>
                 <w:szCs w:val="28"/>
               </w:rPr>
-              <w:t>{Info.PreparingOffice}</w:t>
+              <w:t>{</w:t>
+            </w:r>
+            <w:proofErr w:type="spellStart"/>
+            <w:r>
+              <w:rPr>
+                <w:rFonts w:ascii="Times New Roman" w:eastAsiaTheme="majorEastAsia" w:hAnsi="Times New Roman"/>
+                <w:sz w:val="28"/>
+                <w:szCs w:val="28"/>
+              </w:rPr>
+              <w:t>Info.PreparingOffice</w:t>
+            </w:r>
+            <w:proofErr w:type="spellEnd"/>
+            <w:r>
+              <w:rPr>
+                <w:rFonts w:ascii="Times New Roman" w:eastAsiaTheme="majorEastAsia" w:hAnsi="Times New Roman"/>
+                <w:sz w:val="28"/>
+                <w:szCs w:val="28"/>
+              </w:rPr>
+              <w:t>}</w:t>
             </w:r>
           </w:p>
           <w:p>
@@ -415,7 +471,25 @@
                 <w:sz w:val="28"/>
                 <w:szCs w:val="28"/>
               </w:rPr>
-              <w:t>{Info.PreparingBase}</w:t>
+              <w:t>{</w:t>
+            </w:r>
+            <w:proofErr w:type="spellStart"/>
+            <w:r>
+              <w:rPr>
+                <w:rFonts w:ascii="Times New Roman" w:eastAsiaTheme="majorEastAsia" w:hAnsi="Times New Roman"/>
+                <w:sz w:val="28"/>
+                <w:szCs w:val="28"/>
+              </w:rPr>
+              <w:t>Info.PreparingBase</w:t>
+            </w:r>
+            <w:proofErr w:type="spellEnd"/>
+            <w:r>
+              <w:rPr>
+                <w:rFonts w:ascii="Times New Roman" w:eastAsiaTheme="majorEastAsia" w:hAnsi="Times New Roman"/>
+                <w:sz w:val="28"/>
+                <w:szCs w:val="28"/>
+              </w:rPr>
+              <w:t>}</w:t>
             </w:r>
           </w:p>
           <w:p>
@@ -622,7 +696,16 @@
                 <w:sz w:val="28"/>
                 <w:szCs w:val="28"/>
               </w:rPr>
-              <w:t>{/}</w:t>
+              <w:t>{</w:t>
+            </w:r>
+            <w:proofErr w:type="gramStart"/>
+            <w:r>
+              <w:rPr>
+                <w:rFonts w:ascii="Times New Roman" w:eastAsiaTheme="majorEastAsia" w:hAnsi="Times New Roman"/>
+                <w:sz w:val="28"/>
+                <w:szCs w:val="28"/>
+              </w:rPr>
+              <w:t>/}</w:t>
             </w:r>
             <w:r>
               <w:rPr>
@@ -630,7 +713,16 @@
                 <w:sz w:val="28"/>
                 <w:szCs w:val="28"/>
               </w:rPr>
-              <w:t>{#Info.TechOrderManagers}</w:t>
+              <w:t>{</w:t>
+            </w:r>
+            <w:proofErr w:type="gramEnd"/>
+            <w:r>
+              <w:rPr>
+                <w:rFonts w:ascii="Times New Roman" w:eastAsiaTheme="majorEastAsia" w:hAnsi="Times New Roman"/>
+                <w:sz w:val="28"/>
+                <w:szCs w:val="28"/>
+              </w:rPr>
+              <w:t>#Info.TechOrderManagers}</w:t>
             </w:r>
           </w:p>
           <w:p>
@@ -835,7 +927,7 @@
         </w:rPr>
         <w:fldChar w:fldCharType="separate"/>
       </w:r>
-      <w:hyperlink w:anchor="_Toc178317186" w:history="1">
+      <w:hyperlink w:anchor="_Toc179957420" w:history="1">
         <w:r>
           <w:rPr>
             <w:rStyle w:val="Hyperlink"/>
@@ -862,7 +954,7 @@
             <w:noProof/>
             <w:webHidden/>
           </w:rPr>
-          <w:instrText xml:space="preserve"> PAGEREF _Toc178317186 \h </w:instrText>
+          <w:instrText xml:space="preserve"> PAGEREF _Toc179957420 \h </w:instrText>
         </w:r>
         <w:r>
           <w:rPr>
@@ -903,7 +995,7 @@
           <w14:ligatures w14:val="standardContextual"/>
         </w:rPr>
       </w:pPr>
-      <w:hyperlink w:anchor="_Toc178317187" w:history="1">
+      <w:hyperlink w:anchor="_Toc179957421" w:history="1">
         <w:r>
           <w:rPr>
             <w:rStyle w:val="Hyperlink"/>
@@ -930,7 +1022,7 @@
             <w:noProof/>
             <w:webHidden/>
           </w:rPr>
-          <w:instrText xml:space="preserve"> PAGEREF _Toc178317187 \h </w:instrText>
+          <w:instrText xml:space="preserve"> PAGEREF _Toc179957421 \h </w:instrText>
         </w:r>
         <w:r>
           <w:rPr>
@@ -971,7 +1063,7 @@
           <w14:ligatures w14:val="standardContextual"/>
         </w:rPr>
       </w:pPr>
-      <w:hyperlink w:anchor="_Toc178317188" w:history="1">
+      <w:hyperlink w:anchor="_Toc179957422" w:history="1">
         <w:r>
           <w:rPr>
             <w:rStyle w:val="Hyperlink"/>
@@ -998,7 +1090,7 @@
             <w:noProof/>
             <w:webHidden/>
           </w:rPr>
-          <w:instrText xml:space="preserve"> PAGEREF _Toc178317188 \h </w:instrText>
+          <w:instrText xml:space="preserve"> PAGEREF _Toc179957422 \h </w:instrText>
         </w:r>
         <w:r>
           <w:rPr>
@@ -1039,7 +1131,7 @@
           <w14:ligatures w14:val="standardContextual"/>
         </w:rPr>
       </w:pPr>
-      <w:hyperlink w:anchor="_Toc178317189" w:history="1">
+      <w:hyperlink w:anchor="_Toc179957423" w:history="1">
         <w:r>
           <w:rPr>
             <w:rStyle w:val="Hyperlink"/>
@@ -1066,7 +1158,7 @@
             <w:noProof/>
             <w:webHidden/>
           </w:rPr>
-          <w:instrText xml:space="preserve"> PAGEREF _Toc178317189 \h </w:instrText>
+          <w:instrText xml:space="preserve"> PAGEREF _Toc179957423 \h </w:instrText>
         </w:r>
         <w:r>
           <w:rPr>
@@ -1107,7 +1199,7 @@
           <w14:ligatures w14:val="standardContextual"/>
         </w:rPr>
       </w:pPr>
-      <w:hyperlink w:anchor="_Toc178317190" w:history="1">
+      <w:hyperlink w:anchor="_Toc179957424" w:history="1">
         <w:r>
           <w:rPr>
             <w:rStyle w:val="Hyperlink"/>
@@ -1134,7 +1226,7 @@
             <w:noProof/>
             <w:webHidden/>
           </w:rPr>
-          <w:instrText xml:space="preserve"> PAGEREF _Toc178317190 \h </w:instrText>
+          <w:instrText xml:space="preserve"> PAGEREF _Toc179957424 \h </w:instrText>
         </w:r>
         <w:r>
           <w:rPr>
@@ -1175,7 +1267,7 @@
           <w14:ligatures w14:val="standardContextual"/>
         </w:rPr>
       </w:pPr>
-      <w:hyperlink w:anchor="_Toc178317191" w:history="1">
+      <w:hyperlink w:anchor="_Toc179957425" w:history="1">
         <w:r>
           <w:rPr>
             <w:rStyle w:val="Hyperlink"/>
@@ -1202,7 +1294,7 @@
             <w:noProof/>
             <w:webHidden/>
           </w:rPr>
-          <w:instrText xml:space="preserve"> PAGEREF _Toc178317191 \h </w:instrText>
+          <w:instrText xml:space="preserve"> PAGEREF _Toc179957425 \h </w:instrText>
         </w:r>
         <w:r>
           <w:rPr>
@@ -1243,7 +1335,7 @@
           <w14:ligatures w14:val="standardContextual"/>
         </w:rPr>
       </w:pPr>
-      <w:hyperlink w:anchor="_Toc178317192" w:history="1">
+      <w:hyperlink w:anchor="_Toc179957426" w:history="1">
         <w:r>
           <w:rPr>
             <w:rStyle w:val="Hyperlink"/>
@@ -1270,7 +1362,7 @@
             <w:noProof/>
             <w:webHidden/>
           </w:rPr>
-          <w:instrText xml:space="preserve"> PAGEREF _Toc178317192 \h </w:instrText>
+          <w:instrText xml:space="preserve"> PAGEREF _Toc179957426 \h </w:instrText>
         </w:r>
         <w:r>
           <w:rPr>
@@ -1311,7 +1403,7 @@
           <w14:ligatures w14:val="standardContextual"/>
         </w:rPr>
       </w:pPr>
-      <w:hyperlink w:anchor="_Toc178317193" w:history="1">
+      <w:hyperlink w:anchor="_Toc179957427" w:history="1">
         <w:r>
           <w:rPr>
             <w:rStyle w:val="Hyperlink"/>
@@ -1338,7 +1430,7 @@
             <w:noProof/>
             <w:webHidden/>
           </w:rPr>
-          <w:instrText xml:space="preserve"> PAGEREF _Toc178317193 \h </w:instrText>
+          <w:instrText xml:space="preserve"> PAGEREF _Toc179957427 \h </w:instrText>
         </w:r>
         <w:r>
           <w:rPr>
@@ -1379,7 +1471,7 @@
           <w14:ligatures w14:val="standardContextual"/>
         </w:rPr>
       </w:pPr>
-      <w:hyperlink w:anchor="_Toc178317194" w:history="1">
+      <w:hyperlink w:anchor="_Toc179957428" w:history="1">
         <w:r>
           <w:rPr>
             <w:rStyle w:val="Hyperlink"/>
@@ -1406,7 +1498,7 @@
             <w:noProof/>
             <w:webHidden/>
           </w:rPr>
-          <w:instrText xml:space="preserve"> PAGEREF _Toc178317194 \h </w:instrText>
+          <w:instrText xml:space="preserve"> PAGEREF _Toc179957428 \h </w:instrText>
         </w:r>
         <w:r>
           <w:rPr>
@@ -1448,7 +1540,7 @@
           <w14:ligatures w14:val="standardContextual"/>
         </w:rPr>
       </w:pPr>
-      <w:hyperlink w:anchor="_Toc178317195" w:history="1">
+      <w:hyperlink w:anchor="_Toc179957429" w:history="1">
         <w:r>
           <w:rPr>
             <w:rStyle w:val="Hyperlink"/>
@@ -1492,7 +1584,7 @@
             <w:noProof/>
             <w:webHidden/>
           </w:rPr>
-          <w:instrText xml:space="preserve"> PAGEREF _Toc178317195 \h </w:instrText>
+          <w:instrText xml:space="preserve"> PAGEREF _Toc179957429 \h </w:instrText>
         </w:r>
         <w:r>
           <w:rPr>
@@ -1533,7 +1625,7 @@
           <w14:ligatures w14:val="standardContextual"/>
         </w:rPr>
       </w:pPr>
-      <w:hyperlink w:anchor="_Toc178317196" w:history="1">
+      <w:hyperlink w:anchor="_Toc179957430" w:history="1">
         <w:r>
           <w:rPr>
             <w:rStyle w:val="Hyperlink"/>
@@ -1576,7 +1668,7 @@
             <w:noProof/>
             <w:webHidden/>
           </w:rPr>
-          <w:instrText xml:space="preserve"> PAGEREF _Toc178317196 \h </w:instrText>
+          <w:instrText xml:space="preserve"> PAGEREF _Toc179957430 \h </w:instrText>
         </w:r>
         <w:r>
           <w:rPr>
@@ -1617,7 +1709,7 @@
           <w14:ligatures w14:val="standardContextual"/>
         </w:rPr>
       </w:pPr>
-      <w:hyperlink w:anchor="_Toc178317197" w:history="1">
+      <w:hyperlink w:anchor="_Toc179957431" w:history="1">
         <w:r>
           <w:rPr>
             <w:rStyle w:val="Hyperlink"/>
@@ -1660,7 +1752,7 @@
             <w:noProof/>
             <w:webHidden/>
           </w:rPr>
-          <w:instrText xml:space="preserve"> PAGEREF _Toc178317197 \h </w:instrText>
+          <w:instrText xml:space="preserve"> PAGEREF _Toc179957431 \h </w:instrText>
         </w:r>
         <w:r>
           <w:rPr>
@@ -1701,7 +1793,7 @@
           <w14:ligatures w14:val="standardContextual"/>
         </w:rPr>
       </w:pPr>
-      <w:hyperlink w:anchor="_Toc178317198" w:history="1">
+      <w:hyperlink w:anchor="_Toc179957432" w:history="1">
         <w:r>
           <w:rPr>
             <w:rStyle w:val="Hyperlink"/>
@@ -1744,7 +1836,7 @@
             <w:noProof/>
             <w:webHidden/>
           </w:rPr>
-          <w:instrText xml:space="preserve"> PAGEREF _Toc178317198 \h </w:instrText>
+          <w:instrText xml:space="preserve"> PAGEREF _Toc179957432 \h </w:instrText>
         </w:r>
         <w:r>
           <w:rPr>
@@ -1785,7 +1877,7 @@
           <w14:ligatures w14:val="standardContextual"/>
         </w:rPr>
       </w:pPr>
-      <w:hyperlink w:anchor="_Toc178317199" w:history="1">
+      <w:hyperlink w:anchor="_Toc179957433" w:history="1">
         <w:r>
           <w:rPr>
             <w:rStyle w:val="Hyperlink"/>
@@ -1828,7 +1920,7 @@
             <w:noProof/>
             <w:webHidden/>
           </w:rPr>
-          <w:instrText xml:space="preserve"> PAGEREF _Toc178317199 \h </w:instrText>
+          <w:instrText xml:space="preserve"> PAGEREF _Toc179957433 \h </w:instrText>
         </w:r>
         <w:r>
           <w:rPr>
@@ -1869,7 +1961,7 @@
           <w14:ligatures w14:val="standardContextual"/>
         </w:rPr>
       </w:pPr>
-      <w:hyperlink w:anchor="_Toc178317200" w:history="1">
+      <w:hyperlink w:anchor="_Toc179957434" w:history="1">
         <w:r>
           <w:rPr>
             <w:rStyle w:val="Hyperlink"/>
@@ -1912,7 +2004,7 @@
             <w:noProof/>
             <w:webHidden/>
           </w:rPr>
-          <w:instrText xml:space="preserve"> PAGEREF _Toc178317200 \h </w:instrText>
+          <w:instrText xml:space="preserve"> PAGEREF _Toc179957434 \h </w:instrText>
         </w:r>
         <w:r>
           <w:rPr>
@@ -1953,7 +2045,7 @@
           <w14:ligatures w14:val="standardContextual"/>
         </w:rPr>
       </w:pPr>
-      <w:hyperlink w:anchor="_Toc178317201" w:history="1">
+      <w:hyperlink w:anchor="_Toc179957435" w:history="1">
         <w:r>
           <w:rPr>
             <w:rStyle w:val="Hyperlink"/>
@@ -1996,7 +2088,7 @@
             <w:noProof/>
             <w:webHidden/>
           </w:rPr>
-          <w:instrText xml:space="preserve"> PAGEREF _Toc178317201 \h </w:instrText>
+          <w:instrText xml:space="preserve"> PAGEREF _Toc179957435 \h </w:instrText>
         </w:r>
         <w:r>
           <w:rPr>
@@ -2038,7 +2130,7 @@
           <w14:ligatures w14:val="standardContextual"/>
         </w:rPr>
       </w:pPr>
-      <w:hyperlink w:anchor="_Toc178317202" w:history="1">
+      <w:hyperlink w:anchor="_Toc179957436" w:history="1">
         <w:r>
           <w:rPr>
             <w:rStyle w:val="Hyperlink"/>
@@ -2082,7 +2174,7 @@
             <w:noProof/>
             <w:webHidden/>
           </w:rPr>
-          <w:instrText xml:space="preserve"> PAGEREF _Toc178317202 \h </w:instrText>
+          <w:instrText xml:space="preserve"> PAGEREF _Toc179957436 \h </w:instrText>
         </w:r>
         <w:r>
           <w:rPr>
@@ -2123,7 +2215,7 @@
           <w14:ligatures w14:val="standardContextual"/>
         </w:rPr>
       </w:pPr>
-      <w:hyperlink w:anchor="_Toc178317203" w:history="1">
+      <w:hyperlink w:anchor="_Toc179957437" w:history="1">
         <w:r>
           <w:rPr>
             <w:rStyle w:val="Hyperlink"/>
@@ -2166,7 +2258,7 @@
             <w:noProof/>
             <w:webHidden/>
           </w:rPr>
-          <w:instrText xml:space="preserve"> PAGEREF _Toc178317203 \h </w:instrText>
+          <w:instrText xml:space="preserve"> PAGEREF _Toc179957437 \h </w:instrText>
         </w:r>
         <w:r>
           <w:rPr>
@@ -2207,7 +2299,7 @@
           <w14:ligatures w14:val="standardContextual"/>
         </w:rPr>
       </w:pPr>
-      <w:hyperlink w:anchor="_Toc178317204" w:history="1">
+      <w:hyperlink w:anchor="_Toc179957438" w:history="1">
         <w:r>
           <w:rPr>
             <w:rStyle w:val="Hyperlink"/>
@@ -2250,7 +2342,7 @@
             <w:noProof/>
             <w:webHidden/>
           </w:rPr>
-          <w:instrText xml:space="preserve"> PAGEREF _Toc178317204 \h </w:instrText>
+          <w:instrText xml:space="preserve"> PAGEREF _Toc179957438 \h </w:instrText>
         </w:r>
         <w:r>
           <w:rPr>
@@ -2291,7 +2383,7 @@
           <w14:ligatures w14:val="standardContextual"/>
         </w:rPr>
       </w:pPr>
-      <w:hyperlink w:anchor="_Toc178317205" w:history="1">
+      <w:hyperlink w:anchor="_Toc179957439" w:history="1">
         <w:r>
           <w:rPr>
             <w:rStyle w:val="Hyperlink"/>
@@ -2334,7 +2426,7 @@
             <w:noProof/>
             <w:webHidden/>
           </w:rPr>
-          <w:instrText xml:space="preserve"> PAGEREF _Toc178317205 \h </w:instrText>
+          <w:instrText xml:space="preserve"> PAGEREF _Toc179957439 \h </w:instrText>
         </w:r>
         <w:r>
           <w:rPr>
@@ -2376,7 +2468,7 @@
           <w14:ligatures w14:val="standardContextual"/>
         </w:rPr>
       </w:pPr>
-      <w:hyperlink w:anchor="_Toc178317206" w:history="1">
+      <w:hyperlink w:anchor="_Toc179957440" w:history="1">
         <w:r>
           <w:rPr>
             <w:rStyle w:val="Hyperlink"/>
@@ -2420,7 +2512,7 @@
             <w:noProof/>
             <w:webHidden/>
           </w:rPr>
-          <w:instrText xml:space="preserve"> PAGEREF _Toc178317206 \h </w:instrText>
+          <w:instrText xml:space="preserve"> PAGEREF _Toc179957440 \h </w:instrText>
         </w:r>
         <w:r>
           <w:rPr>
@@ -2461,7 +2553,7 @@
           <w14:ligatures w14:val="standardContextual"/>
         </w:rPr>
       </w:pPr>
-      <w:hyperlink w:anchor="_Toc178317207" w:history="1">
+      <w:hyperlink w:anchor="_Toc179957441" w:history="1">
         <w:r>
           <w:rPr>
             <w:rStyle w:val="Hyperlink"/>
@@ -2504,7 +2596,7 @@
             <w:noProof/>
             <w:webHidden/>
           </w:rPr>
-          <w:instrText xml:space="preserve"> PAGEREF _Toc178317207 \h </w:instrText>
+          <w:instrText xml:space="preserve"> PAGEREF _Toc179957441 \h </w:instrText>
         </w:r>
         <w:r>
           <w:rPr>
@@ -2546,7 +2638,7 @@
           <w14:ligatures w14:val="standardContextual"/>
         </w:rPr>
       </w:pPr>
-      <w:hyperlink w:anchor="_Toc178317208" w:history="1">
+      <w:hyperlink w:anchor="_Toc179957442" w:history="1">
         <w:r>
           <w:rPr>
             <w:rStyle w:val="Hyperlink"/>
@@ -2590,7 +2682,7 @@
             <w:noProof/>
             <w:webHidden/>
           </w:rPr>
-          <w:instrText xml:space="preserve"> PAGEREF _Toc178317208 \h </w:instrText>
+          <w:instrText xml:space="preserve"> PAGEREF _Toc179957442 \h </w:instrText>
         </w:r>
         <w:r>
           <w:rPr>
@@ -2632,7 +2724,7 @@
           <w14:ligatures w14:val="standardContextual"/>
         </w:rPr>
       </w:pPr>
-      <w:hyperlink w:anchor="_Toc178317209" w:history="1">
+      <w:hyperlink w:anchor="_Toc179957443" w:history="1">
         <w:r>
           <w:rPr>
             <w:rStyle w:val="Hyperlink"/>
@@ -2676,7 +2768,7 @@
             <w:noProof/>
             <w:webHidden/>
           </w:rPr>
-          <w:instrText xml:space="preserve"> PAGEREF _Toc178317209 \h </w:instrText>
+          <w:instrText xml:space="preserve"> PAGEREF _Toc179957443 \h </w:instrText>
         </w:r>
         <w:r>
           <w:rPr>
@@ -2718,23 +2810,40 @@
           <w14:ligatures w14:val="standardContextual"/>
         </w:rPr>
       </w:pPr>
-      <w:hyperlink w:anchor="_Toc178317210" w:history="1">
+      <w:hyperlink w:anchor="_Toc179957444" w:history="1">
         <w:r>
           <w:rPr>
             <w:rStyle w:val="Hyperlink"/>
             <w:noProof/>
           </w:rPr>
-          <w:t>7.0 Program Manager Approval</w:t>
-        </w:r>
-        <w:r>
-          <w:rPr>
-            <w:noProof/>
-            <w:webHidden/>
+          <w:t>7.0</w:t>
+        </w:r>
+        <w:r>
+          <w:rPr>
+            <w:rFonts w:asciiTheme="minorHAnsi" w:hAnsiTheme="minorHAnsi" w:cstheme="minorBidi"/>
+            <w:b w:val="0"/>
+            <w:noProof/>
+            <w:kern w:val="2"/>
+            <w14:ligatures w14:val="standardContextual"/>
           </w:rPr>
           <w:tab/>
         </w:r>
         <w:r>
           <w:rPr>
+            <w:rStyle w:val="Hyperlink"/>
+            <w:noProof/>
+          </w:rPr>
+          <w:t>Program Manager Approval</w:t>
+        </w:r>
+        <w:r>
+          <w:rPr>
+            <w:noProof/>
+            <w:webHidden/>
+          </w:rPr>
+          <w:tab/>
+        </w:r>
+        <w:r>
+          <w:rPr>
             <w:noProof/>
             <w:webHidden/>
           </w:rPr>
@@ -2745,7 +2854,7 @@
             <w:noProof/>
             <w:webHidden/>
           </w:rPr>
-          <w:instrText xml:space="preserve"> PAGEREF _Toc178317210 \h </w:instrText>
+          <w:instrText xml:space="preserve"> PAGEREF _Toc179957444 \h </w:instrText>
         </w:r>
         <w:r>
           <w:rPr>
@@ -2778,6 +2887,92 @@
     </w:p>
     <w:p>
       <w:pPr>
+        <w:pStyle w:val="TOC1"/>
+        <w:rPr>
+          <w:rFonts w:asciiTheme="minorHAnsi" w:hAnsiTheme="minorHAnsi" w:cstheme="minorBidi"/>
+          <w:b w:val="0"/>
+          <w:noProof/>
+          <w:kern w:val="2"/>
+          <w14:ligatures w14:val="standardContextual"/>
+        </w:rPr>
+      </w:pPr>
+      <w:hyperlink w:anchor="_Toc179957445" w:history="1">
+        <w:r>
+          <w:rPr>
+            <w:rStyle w:val="Hyperlink"/>
+            <w:noProof/>
+          </w:rPr>
+          <w:t>8.0</w:t>
+        </w:r>
+        <w:r>
+          <w:rPr>
+            <w:rFonts w:asciiTheme="minorHAnsi" w:hAnsiTheme="minorHAnsi" w:cstheme="minorBidi"/>
+            <w:b w:val="0"/>
+            <w:noProof/>
+            <w:kern w:val="2"/>
+            <w14:ligatures w14:val="standardContextual"/>
+          </w:rPr>
+          <w:tab/>
+        </w:r>
+        <w:r>
+          <w:rPr>
+            <w:rStyle w:val="Hyperlink"/>
+            <w:noProof/>
+          </w:rPr>
+          <w:t>Technical Order Manager Approval</w:t>
+        </w:r>
+        <w:r>
+          <w:rPr>
+            <w:noProof/>
+            <w:webHidden/>
+          </w:rPr>
+          <w:tab/>
+        </w:r>
+        <w:r>
+          <w:rPr>
+            <w:noProof/>
+            <w:webHidden/>
+          </w:rPr>
+          <w:fldChar w:fldCharType="begin"/>
+        </w:r>
+        <w:r>
+          <w:rPr>
+            <w:noProof/>
+            <w:webHidden/>
+          </w:rPr>
+          <w:instrText xml:space="preserve"> PAGEREF _Toc179957445 \h </w:instrText>
+        </w:r>
+        <w:r>
+          <w:rPr>
+            <w:noProof/>
+            <w:webHidden/>
+          </w:rPr>
+        </w:r>
+        <w:r>
+          <w:rPr>
+            <w:noProof/>
+            <w:webHidden/>
+          </w:rPr>
+          <w:fldChar w:fldCharType="separate"/>
+        </w:r>
+        <w:r>
+          <w:rPr>
+            <w:noProof/>
+            <w:webHidden/>
+          </w:rPr>
+          <w:t>10</w:t>
+        </w:r>
+        <w:r>
+          <w:rPr>
+            <w:noProof/>
+            <w:webHidden/>
+          </w:rPr>
+          <w:fldChar w:fldCharType="end"/>
+        </w:r>
+      </w:hyperlink>
+    </w:p>
+    <w:p>
+      <w:pPr>
         <w:tabs>
           <w:tab w:val="left" w:pos="450"/>
         </w:tabs>
@@ -2792,7 +2987,7 @@
       </w:r>
     </w:p>
     <w:p>
-      <w:bookmarkStart w:id="0" w:name="_Toc178317186"/>
+      <w:bookmarkStart w:id="0" w:name="_Toc179957420"/>
       <w:r>
         <w:rPr>
           <w:rStyle w:val="Heading1Char"/>
@@ -2810,7 +3005,21 @@
         <w:rPr>
           <w:rStyle w:val="Heading1Char"/>
         </w:rPr>
-        <w:t>{Info.ProgramName}</w:t>
+        <w:t>{</w:t>
+      </w:r>
+      <w:proofErr w:type="spellStart"/>
+      <w:r>
+        <w:rPr>
+          <w:rStyle w:val="Heading1Char"/>
+        </w:rPr>
+        <w:t>Info.ProgramName</w:t>
+      </w:r>
+      <w:proofErr w:type="spellEnd"/>
+      <w:r>
+        <w:rPr>
+          <w:rStyle w:val="Heading1Char"/>
+        </w:rPr>
+        <w:t>}</w:t>
       </w:r>
       <w:r>
         <w:rPr>
@@ -2845,12 +3054,20 @@
         <w:t xml:space="preserve"> </w:t>
       </w:r>
       <w:r>
-        <w:t>{Description.Description}</w:t>
+        <w:t>{</w:t>
+      </w:r>
+      <w:proofErr w:type="spellStart"/>
+      <w:r>
+        <w:t>Description.Description</w:t>
+      </w:r>
+      <w:proofErr w:type="spellEnd"/>
+      <w:r>
+        <w:t>}</w:t>
       </w:r>
     </w:p>
     <w:p/>
     <w:p>
-      <w:bookmarkStart w:id="1" w:name="_Toc178317187"/>
+      <w:bookmarkStart w:id="1" w:name="_Toc179957421"/>
       <w:r>
         <w:rPr>
           <w:rStyle w:val="Heading2Char"/>
@@ -2869,12 +3086,20 @@
         <w:t xml:space="preserve"> </w:t>
       </w:r>
       <w:r>
-        <w:t>{Description.Introduction}</w:t>
+        <w:t>{</w:t>
+      </w:r>
+      <w:proofErr w:type="spellStart"/>
+      <w:r>
+        <w:t>Description.Introduction</w:t>
+      </w:r>
+      <w:proofErr w:type="spellEnd"/>
+      <w:r>
+        <w:t>}</w:t>
       </w:r>
     </w:p>
     <w:p/>
     <w:p>
-      <w:bookmarkStart w:id="2" w:name="_Toc178317188"/>
+      <w:bookmarkStart w:id="2" w:name="_Toc179957422"/>
       <w:r>
         <w:rPr>
           <w:rStyle w:val="Heading2Char"/>
@@ -2893,7 +3118,15 @@
         <w:t xml:space="preserve"> </w:t>
       </w:r>
       <w:r>
-        <w:t xml:space="preserve">The {Info.ProgramName} TO sustainment support is provided by </w:t>
+        <w:t>The {</w:t>
+      </w:r>
+      <w:proofErr w:type="spellStart"/>
+      <w:r>
+        <w:t>Info.ProgramName</w:t>
+      </w:r>
+      <w:proofErr w:type="spellEnd"/>
+      <w:r>
+        <w:t xml:space="preserve">} TO sustainment support is provided by </w:t>
       </w:r>
       <w:r>
         <w:t>{#</w:t>
@@ -2943,6 +3176,7 @@
       <w:r>
         <w:t>{</w:t>
       </w:r>
+      <w:proofErr w:type="spellStart"/>
       <w:r>
         <w:t>Labor</w:t>
       </w:r>
@@ -2955,6 +3189,7 @@
       <w:r>
         <w:t>LaborCost</w:t>
       </w:r>
+      <w:proofErr w:type="spellEnd"/>
       <w:r>
         <w:t xml:space="preserve"> | comma</w:t>
       </w:r>
@@ -2973,6 +3208,7 @@
       <w:r>
         <w:t>ContractNumber} for the TO labor/sustainment. This contract will expire on {</w:t>
       </w:r>
+      <w:proofErr w:type="gramStart"/>
       <w:r>
         <w:t>Labor</w:t>
       </w:r>
@@ -2983,7 +3219,11 @@
         <w:t>ContractorSupport.</w:t>
       </w:r>
       <w:r>
-        <w:t>ContractExpiration}.{/}{#Distribution.</w:t>
+        <w:t>ContractExpiration</w:t>
+      </w:r>
+      <w:proofErr w:type="gramEnd"/>
+      <w:r>
+        <w:t>}.{/}{#Distribution.</w:t>
       </w:r>
       <w:r>
         <w:t>hasDistCost</w:t>
@@ -3018,6 +3258,7 @@
       <w:r>
         <w:t>{</w:t>
       </w:r>
+      <w:proofErr w:type="spellStart"/>
       <w:r>
         <w:t>Distribution</w:t>
       </w:r>
@@ -3027,14 +3268,9 @@
       <w:r>
         <w:t>Cost</w:t>
       </w:r>
-      <w:r>
-        <w:t xml:space="preserve"> </w:t>
-      </w:r>
-      <w:r>
-        <w:t>| comma</w:t>
-      </w:r>
-      <w:r>
-        <w:t xml:space="preserve"> </w:t>
+      <w:proofErr w:type="spellEnd"/>
+      <w:r>
+        <w:t xml:space="preserve"> | comma </w:t>
       </w:r>
       <w:r>
         <w:t>}</w:t>
@@ -3048,7 +3284,7 @@
     </w:p>
     <w:p/>
     <w:p>
-      <w:bookmarkStart w:id="3" w:name="_Toc178317189"/>
+      <w:bookmarkStart w:id="3" w:name="_Toc179957423"/>
       <w:r>
         <w:rPr>
           <w:rStyle w:val="Heading2Char"/>
@@ -3123,22 +3359,46 @@
         <w:t>AuthoredInTOAPType</w:t>
       </w:r>
       <w:r>
-        <w:t xml:space="preserve"> === “fully”</w:t>
+        <w:t xml:space="preserve"> === “fully</w:t>
+      </w:r>
+      <w:proofErr w:type="gramStart"/>
+      <w:r>
+        <w:t>”</w:t>
       </w:r>
       <w:r>
         <w:t>}</w:t>
       </w:r>
       <w:r>
-        <w:t xml:space="preserve">All </w:t>
-      </w:r>
-      <w:r>
-        <w:t xml:space="preserve">{Info.ProgramName} </w:t>
-      </w:r>
-      <w:r>
-        <w:t>TOs are authored and sustained in TOAP. All future TOs to include modification or newly developed TOs will be developed in TOAP. TOs moving from acquisition to sustainment will be authored and sustained in TOAP.</w:t>
-      </w:r>
-      <w:r>
-        <w:t>{/</w:t>
+        <w:t>All</w:t>
+      </w:r>
+      <w:proofErr w:type="gramEnd"/>
+      <w:r>
+        <w:t xml:space="preserve"> </w:t>
+      </w:r>
+      <w:r>
+        <w:t>{</w:t>
+      </w:r>
+      <w:proofErr w:type="spellStart"/>
+      <w:r>
+        <w:t>Info.ProgramName</w:t>
+      </w:r>
+      <w:proofErr w:type="spellEnd"/>
+      <w:r>
+        <w:t xml:space="preserve">} </w:t>
+      </w:r>
+      <w:r>
+        <w:t xml:space="preserve">TOs are authored and sustained in TOAP. All future TOs to include modification or newly developed TOs will be developed in TOAP. TOs moving from acquisition to sustainment will be authored and sustained in </w:t>
+      </w:r>
+      <w:proofErr w:type="gramStart"/>
+      <w:r>
+        <w:t>TOAP.</w:t>
+      </w:r>
+      <w:r>
+        <w:t>{</w:t>
+      </w:r>
+      <w:proofErr w:type="gramEnd"/>
+      <w:r>
+        <w:t>/</w:t>
       </w:r>
       <w:r>
         <w:t>}</w:t>
@@ -3156,29 +3416,58 @@
         <w:t>AuthoredInTOAPType</w:t>
       </w:r>
       <w:r>
-        <w:t xml:space="preserve"> === “partially”}{Info.ProgramName} </w:t>
+        <w:t xml:space="preserve"> === “partially”}{</w:t>
+      </w:r>
+      <w:proofErr w:type="spellStart"/>
+      <w:r>
+        <w:t>Info.ProgramName</w:t>
+      </w:r>
+      <w:proofErr w:type="spellEnd"/>
+      <w:r>
+        <w:t xml:space="preserve">} </w:t>
       </w:r>
       <w:r>
         <w:t>consisting of</w:t>
       </w:r>
       <w:r>
-        <w:t xml:space="preserve"> {TechnicalOrders.TotalCount} </w:t>
+        <w:t xml:space="preserve"> {</w:t>
+      </w:r>
+      <w:proofErr w:type="spellStart"/>
+      <w:r>
+        <w:t>TechnicalOrders.TotalCount</w:t>
+      </w:r>
+      <w:proofErr w:type="spellEnd"/>
+      <w:r>
+        <w:t xml:space="preserve">} </w:t>
       </w:r>
       <w:r>
         <w:t>TOs. Of the</w:t>
       </w:r>
       <w:r>
-        <w:t xml:space="preserve"> {TechnicalOrders.TotalCount} </w:t>
+        <w:t xml:space="preserve"> {</w:t>
+      </w:r>
+      <w:proofErr w:type="spellStart"/>
+      <w:r>
+        <w:t>TechnicalOrders.TotalCount</w:t>
+      </w:r>
+      <w:proofErr w:type="spellEnd"/>
+      <w:r>
+        <w:t xml:space="preserve">} </w:t>
       </w:r>
       <w:r>
         <w:t xml:space="preserve">TOs, </w:t>
       </w:r>
       <w:r>
-        <w:t>{TechnicalOrders.</w:t>
+        <w:t>{</w:t>
+      </w:r>
+      <w:proofErr w:type="spellStart"/>
+      <w:r>
+        <w:t>TechnicalOrders.</w:t>
       </w:r>
       <w:r>
         <w:t>NumAuthoredInTOAP</w:t>
       </w:r>
+      <w:proofErr w:type="spellEnd"/>
       <w:r>
         <w:t>}</w:t>
       </w:r>
@@ -3204,11 +3493,16 @@
         <w:t xml:space="preserve"> Additional </w:t>
       </w:r>
       <w:r>
-        <w:t>{TechnicalOrders.</w:t>
+        <w:t>{</w:t>
+      </w:r>
+      <w:proofErr w:type="spellStart"/>
+      <w:r>
+        <w:t>TechnicalOrders.</w:t>
       </w:r>
       <w:r>
         <w:t>NumNotAuthoredInTOAP</w:t>
       </w:r>
+      <w:proofErr w:type="spellEnd"/>
       <w:r>
         <w:t xml:space="preserve">} </w:t>
       </w:r>
@@ -3241,19 +3535,40 @@
         <w:t>Currently there are </w:t>
       </w:r>
       <w:r>
-        <w:t>{TechnicalOrders.</w:t>
-      </w:r>
-      <w:r>
-        <w:t xml:space="preserve"> NumUnpublished</w:t>
-      </w:r>
+        <w:t>{</w:t>
+      </w:r>
+      <w:proofErr w:type="spellStart"/>
+      <w:r>
+        <w:t>TechnicalOrders</w:t>
+      </w:r>
+      <w:proofErr w:type="spellEnd"/>
+      <w:r>
+        <w:t>.</w:t>
+      </w:r>
+      <w:r>
+        <w:t xml:space="preserve"> </w:t>
+      </w:r>
+      <w:proofErr w:type="spellStart"/>
+      <w:r>
+        <w:t>NumUnpublished</w:t>
+      </w:r>
+      <w:proofErr w:type="spellEnd"/>
       <w:r>
         <w:t>}</w:t>
       </w:r>
       <w:r>
-        <w:t> unpublished TOs that will be authored in TOAP.</w:t>
-      </w:r>
-      <w:r>
-        <w:t>{/}</w:t>
+        <w:t xml:space="preserve"> unpublished TOs that will be authored in </w:t>
+      </w:r>
+      <w:proofErr w:type="gramStart"/>
+      <w:r>
+        <w:t>TOAP.</w:t>
+      </w:r>
+      <w:r>
+        <w:t>{</w:t>
+      </w:r>
+      <w:proofErr w:type="gramEnd"/>
+      <w:r>
+        <w:t>/}</w:t>
       </w:r>
       <w:r>
         <w:t>{#TechnicalOrders.</w:t>
@@ -3278,11 +3593,16 @@
         <w:t>The remaining </w:t>
       </w:r>
       <w:r>
-        <w:t>{TechnicalOrders.</w:t>
+        <w:t>{</w:t>
+      </w:r>
+      <w:proofErr w:type="spellStart"/>
+      <w:r>
+        <w:t>TechnicalOrders.</w:t>
       </w:r>
       <w:r>
         <w:t>NumWillNotBeAuthoredInTOAP</w:t>
       </w:r>
+      <w:proofErr w:type="spellEnd"/>
       <w:r>
         <w:t>}</w:t>
       </w:r>
@@ -3293,10 +3613,18 @@
         <w:t xml:space="preserve"> </w:t>
       </w:r>
       <w:r>
-        <w:t>{TechnicalOrders.Explanation}</w:t>
-      </w:r>
-      <w:r>
-        <w:t>{/}{/}</w:t>
+        <w:t>{</w:t>
+      </w:r>
+      <w:proofErr w:type="gramStart"/>
+      <w:r>
+        <w:t>TechnicalOrders.Explanation}</w:t>
+      </w:r>
+      <w:r>
+        <w:t>{</w:t>
+      </w:r>
+      <w:proofErr w:type="gramEnd"/>
+      <w:r>
+        <w:t>/}{/}</w:t>
       </w:r>
       <w:r>
         <w:t>{#TechnicalOrders.</w:t>
@@ -3337,7 +3665,7 @@
     </w:p>
     <w:p/>
     <w:p>
-      <w:bookmarkStart w:id="4" w:name="_Toc178317190"/>
+      <w:bookmarkStart w:id="4" w:name="_Toc179957424"/>
       <w:r>
         <w:rPr>
           <w:rStyle w:val="Heading2Char"/>
@@ -3377,11 +3705,16 @@
         <w:t>”}</w:t>
       </w:r>
       <w:r>
-        <w:t>{Info.</w:t>
+        <w:t>{</w:t>
+      </w:r>
+      <w:proofErr w:type="spellStart"/>
+      <w:r>
+        <w:t>Info.</w:t>
       </w:r>
       <w:r>
         <w:t>ProgramName</w:t>
       </w:r>
+      <w:proofErr w:type="spellEnd"/>
       <w:r>
         <w:t xml:space="preserve">} </w:t>
       </w:r>
@@ -3437,7 +3770,15 @@
         <w:t>”}</w:t>
       </w:r>
       <w:r>
-        <w:t>{Info.ProgramName}</w:t>
+        <w:t>{</w:t>
+      </w:r>
+      <w:proofErr w:type="spellStart"/>
+      <w:r>
+        <w:t>Info.ProgramName</w:t>
+      </w:r>
+      <w:proofErr w:type="spellEnd"/>
+      <w:r>
+        <w:t>}</w:t>
       </w:r>
       <w:r>
         <w:t xml:space="preserve"> is currently in the process of converting Tech Data to MIL-STD-3048 (S1000D) utilizing</w:t>
@@ -3452,10 +3793,26 @@
         <w:t>{/}</w:t>
       </w:r>
       <w:r>
-        <w:t>{#Labor.MILSTD3048Status === “noplan”} There are no plans to convert</w:t>
-      </w:r>
-      <w:r>
-        <w:t xml:space="preserve"> {Info.ProgramName} </w:t>
+        <w:t>{#Labor.MILSTD3048Status === “</w:t>
+      </w:r>
+      <w:proofErr w:type="spellStart"/>
+      <w:r>
+        <w:t>noplan</w:t>
+      </w:r>
+      <w:proofErr w:type="spellEnd"/>
+      <w:r>
+        <w:t>”} There are no plans to convert</w:t>
+      </w:r>
+      <w:r>
+        <w:t xml:space="preserve"> {</w:t>
+      </w:r>
+      <w:proofErr w:type="spellStart"/>
+      <w:r>
+        <w:t>Info.ProgramName</w:t>
+      </w:r>
+      <w:proofErr w:type="spellEnd"/>
+      <w:r>
+        <w:t xml:space="preserve">} </w:t>
       </w:r>
       <w:r>
         <w:t>TOs to MIL-STD-3048 (S1000D).{/}</w:t>
@@ -3463,7 +3820,7 @@
     </w:p>
     <w:p/>
     <w:p>
-      <w:bookmarkStart w:id="5" w:name="_Toc178317191"/>
+      <w:bookmarkStart w:id="5" w:name="_Toc179957425"/>
       <w:r>
         <w:rPr>
           <w:rStyle w:val="Heading2Char"/>
@@ -3526,13 +3883,21 @@
         <w:t>NumInAcquisition</w:t>
       </w:r>
       <w:r>
-        <w:t xml:space="preserve"> === 0</w:t>
+        <w:t xml:space="preserve"> === </w:t>
+      </w:r>
+      <w:proofErr w:type="gramStart"/>
+      <w:r>
+        <w:t>0</w:t>
       </w:r>
       <w:r>
         <w:t>}</w:t>
       </w:r>
       <w:r>
-        <w:t>There are no TOs currently in Acquisition.</w:t>
+        <w:t>There</w:t>
+      </w:r>
+      <w:proofErr w:type="gramEnd"/>
+      <w:r>
+        <w:t xml:space="preserve"> are no TOs currently in Acquisition.</w:t>
       </w:r>
       <w:r>
         <w:t>{/}</w:t>
@@ -3550,24 +3915,37 @@
         <w:t xml:space="preserve">There are currently </w:t>
       </w:r>
       <w:r>
-        <w:t>{TechnicalOrders.</w:t>
+        <w:t>{</w:t>
+      </w:r>
+      <w:proofErr w:type="spellStart"/>
+      <w:r>
+        <w:t>TechnicalOrders.</w:t>
       </w:r>
       <w:r>
         <w:t>NumInAcquisition</w:t>
       </w:r>
+      <w:proofErr w:type="spellEnd"/>
       <w:r>
         <w:t>}</w:t>
       </w:r>
       <w:r>
-        <w:t xml:space="preserve"> TOs in the acquisition process. Effort will be made to ensure that all future TOs acquired will be delivered in digital format.</w:t>
-      </w:r>
-      <w:r>
-        <w:t>{/}</w:t>
+        <w:t xml:space="preserve"> TOs in the acquisition process. Effort will be made to ensure that all future TOs acquired will be delivered in digital </w:t>
+      </w:r>
+      <w:proofErr w:type="gramStart"/>
+      <w:r>
+        <w:t>format.</w:t>
+      </w:r>
+      <w:r>
+        <w:t>{</w:t>
+      </w:r>
+      <w:proofErr w:type="gramEnd"/>
+      <w:r>
+        <w:t>/}</w:t>
       </w:r>
     </w:p>
     <w:p/>
     <w:p>
-      <w:bookmarkStart w:id="6" w:name="_Toc178317192"/>
+      <w:bookmarkStart w:id="6" w:name="_Toc179957426"/>
       <w:r>
         <w:rPr>
           <w:rStyle w:val="Heading2Char"/>
@@ -3602,7 +3980,15 @@
         <w:t xml:space="preserve"> </w:t>
       </w:r>
       <w:r>
-        <w:t>{Description.ConfigurationPlan}</w:t>
+        <w:t>{</w:t>
+      </w:r>
+      <w:proofErr w:type="spellStart"/>
+      <w:r>
+        <w:t>Description.ConfigurationPlan</w:t>
+      </w:r>
+      <w:proofErr w:type="spellEnd"/>
+      <w:r>
+        <w:t>}</w:t>
       </w:r>
       <w:r>
         <w:t xml:space="preserve"> </w:t>
@@ -3610,7 +3996,7 @@
     </w:p>
     <w:p/>
     <w:p>
-      <w:bookmarkStart w:id="7" w:name="_Toc178317193"/>
+      <w:bookmarkStart w:id="7" w:name="_Toc179957427"/>
       <w:r>
         <w:rPr>
           <w:rStyle w:val="Heading2Char"/>
@@ -3641,7 +4027,15 @@
         <w:t xml:space="preserve">The </w:t>
       </w:r>
       <w:r>
-        <w:t>{Info.ProgramName}</w:t>
+        <w:t>{</w:t>
+      </w:r>
+      <w:proofErr w:type="spellStart"/>
+      <w:r>
+        <w:t>Info.ProgramName</w:t>
+      </w:r>
+      <w:proofErr w:type="spellEnd"/>
+      <w:r>
+        <w:t>}</w:t>
       </w:r>
       <w:r>
         <w:t xml:space="preserve"> program</w:t>
@@ -3653,7 +4047,15 @@
         <w:t xml:space="preserve">maintains </w:t>
       </w:r>
       <w:r>
-        <w:t>{TechnicalOrders.TotalTypeCount}</w:t>
+        <w:t>{</w:t>
+      </w:r>
+      <w:proofErr w:type="spellStart"/>
+      <w:r>
+        <w:t>TechnicalOrders.TotalTypeCount</w:t>
+      </w:r>
+      <w:proofErr w:type="spellEnd"/>
+      <w:r>
+        <w:t>}</w:t>
       </w:r>
       <w:r>
         <w:t xml:space="preserve"> </w:t>
@@ -3668,7 +4070,15 @@
         <w:t xml:space="preserve">Os; </w:t>
       </w:r>
       <w:r>
-        <w:t>{TechnicalOrders.NumPaper}</w:t>
+        <w:t>{</w:t>
+      </w:r>
+      <w:proofErr w:type="spellStart"/>
+      <w:r>
+        <w:t>TechnicalOrders.NumPaper</w:t>
+      </w:r>
+      <w:proofErr w:type="spellEnd"/>
+      <w:r>
+        <w:t>}</w:t>
       </w:r>
       <w:r>
         <w:t xml:space="preserve"> </w:t>
@@ -3677,7 +4087,15 @@
         <w:t xml:space="preserve">paper, </w:t>
       </w:r>
       <w:r>
-        <w:t>{TechnicalOrders.NumElectronic}</w:t>
+        <w:t>{</w:t>
+      </w:r>
+      <w:proofErr w:type="spellStart"/>
+      <w:r>
+        <w:t>TechnicalOrders.NumElectronic</w:t>
+      </w:r>
+      <w:proofErr w:type="spellEnd"/>
+      <w:r>
+        <w:t>}</w:t>
       </w:r>
       <w:r>
         <w:t xml:space="preserve"> </w:t>
@@ -3692,7 +4110,15 @@
         <w:t xml:space="preserve">, </w:t>
       </w:r>
       <w:r>
-        <w:t>{TechnicalOrders.NumCDDVD}</w:t>
+        <w:t>{</w:t>
+      </w:r>
+      <w:proofErr w:type="spellStart"/>
+      <w:r>
+        <w:t>TechnicalOrders.NumCDDVD</w:t>
+      </w:r>
+      <w:proofErr w:type="spellEnd"/>
+      <w:r>
+        <w:t>}</w:t>
       </w:r>
       <w:r>
         <w:t xml:space="preserve"> </w:t>
@@ -3728,13 +4154,29 @@
         <w:t xml:space="preserve">there are no plans to convert to Standard Generalized Markup Language (SGML). </w:t>
       </w:r>
       <w:r>
-        <w:t>{#TechnicalOrders.NumUnpublished &gt; 0}</w:t>
-      </w:r>
-      <w:r>
-        <w:t>Currently there are</w:t>
-      </w:r>
-      <w:r>
-        <w:t xml:space="preserve"> {TechnicalOrders.NumUnpublished}</w:t>
+        <w:t xml:space="preserve">{#TechnicalOrders.NumUnpublished &gt; </w:t>
+      </w:r>
+      <w:proofErr w:type="gramStart"/>
+      <w:r>
+        <w:t>0}</w:t>
+      </w:r>
+      <w:r>
+        <w:t>Currently</w:t>
+      </w:r>
+      <w:proofErr w:type="gramEnd"/>
+      <w:r>
+        <w:t xml:space="preserve"> there are</w:t>
+      </w:r>
+      <w:r>
+        <w:t xml:space="preserve"> {</w:t>
+      </w:r>
+      <w:proofErr w:type="spellStart"/>
+      <w:r>
+        <w:t>TechnicalOrders.NumUnpublished</w:t>
+      </w:r>
+      <w:proofErr w:type="spellEnd"/>
+      <w:r>
+        <w:t>}</w:t>
       </w:r>
       <w:r>
         <w:t xml:space="preserve"> </w:t>
@@ -3757,7 +4199,7 @@
     </w:p>
     <w:p/>
     <w:p>
-      <w:bookmarkStart w:id="8" w:name="_Toc178317194"/>
+      <w:bookmarkStart w:id="8" w:name="_Toc179957428"/>
       <w:r>
         <w:rPr>
           <w:rStyle w:val="Heading2Char"/>
@@ -3793,7 +4235,15 @@
         <w:t xml:space="preserve"> </w:t>
       </w:r>
       <w:r>
-        <w:t>{Description.SystemMissionDescription}</w:t>
+        <w:t>{</w:t>
+      </w:r>
+      <w:proofErr w:type="spellStart"/>
+      <w:r>
+        <w:t>Description.SystemMissionDescription</w:t>
+      </w:r>
+      <w:proofErr w:type="spellEnd"/>
+      <w:r>
+        <w:t>}</w:t>
       </w:r>
       <w:r>
         <w:t xml:space="preserve"> </w:t>
@@ -3812,23 +4262,31 @@
         </w:tabs>
         <w:ind w:left="0" w:firstLine="0"/>
       </w:pPr>
-      <w:bookmarkStart w:id="9" w:name="_Toc178317195"/>
+      <w:bookmarkStart w:id="9" w:name="_Toc179957429"/>
       <w:r>
         <w:rPr>
           <w:rStyle w:val="Heading1Char"/>
         </w:rPr>
         <w:t>{</w:t>
       </w:r>
+      <w:proofErr w:type="spellStart"/>
       <w:r>
         <w:rPr>
           <w:rStyle w:val="Heading1Char"/>
         </w:rPr>
-        <w:t>Info.ProgramName}</w:t>
-      </w:r>
+        <w:t>Info.ProgramName</w:t>
+      </w:r>
+      <w:proofErr w:type="spellEnd"/>
       <w:r>
         <w:rPr>
           <w:rStyle w:val="Heading1Char"/>
         </w:rPr>
+        <w:t>}</w:t>
+      </w:r>
+      <w:r>
+        <w:rPr>
+          <w:rStyle w:val="Heading1Char"/>
+        </w:rPr>
         <w:t xml:space="preserve"> </w:t>
       </w:r>
       <w:r>
@@ -3851,7 +4309,15 @@
         <w:t xml:space="preserve"> </w:t>
       </w:r>
       <w:r>
-        <w:t>All labor requirements for {Info.ProgramName}</w:t>
+        <w:t>All labor requirements for {</w:t>
+      </w:r>
+      <w:proofErr w:type="spellStart"/>
+      <w:r>
+        <w:t>Info.ProgramName</w:t>
+      </w:r>
+      <w:proofErr w:type="spellEnd"/>
+      <w:r>
+        <w:t>}</w:t>
       </w:r>
       <w:r>
         <w:t xml:space="preserve"> </w:t>
@@ -3893,18 +4359,32 @@
         </w:tabs>
         <w:ind w:left="0" w:firstLine="0"/>
       </w:pPr>
-      <w:bookmarkStart w:id="10" w:name="_Toc178317196"/>
+      <w:bookmarkStart w:id="10" w:name="_Toc179957430"/>
       <w:r>
         <w:rPr>
           <w:rStyle w:val="Heading2Char"/>
         </w:rPr>
-        <w:t>{In</w:t>
-      </w:r>
+        <w:t>{</w:t>
+      </w:r>
+      <w:proofErr w:type="spellStart"/>
       <w:r>
         <w:rPr>
           <w:rStyle w:val="Heading2Char"/>
         </w:rPr>
-        <w:t>fo.ProgramName}</w:t>
+        <w:t>In</w:t>
+      </w:r>
+      <w:r>
+        <w:rPr>
+          <w:rStyle w:val="Heading2Char"/>
+        </w:rPr>
+        <w:t>fo.ProgramName</w:t>
+      </w:r>
+      <w:proofErr w:type="spellEnd"/>
+      <w:r>
+        <w:rPr>
+          <w:rStyle w:val="Heading2Char"/>
+        </w:rPr>
+        <w:t>}</w:t>
       </w:r>
       <w:r>
         <w:rPr>
@@ -4013,23 +4493,31 @@
         </w:tabs>
         <w:ind w:left="0" w:firstLine="0"/>
       </w:pPr>
-      <w:bookmarkStart w:id="11" w:name="_Toc178317197"/>
+      <w:bookmarkStart w:id="11" w:name="_Toc179957431"/>
       <w:r>
         <w:rPr>
           <w:rStyle w:val="Heading2Char"/>
         </w:rPr>
         <w:t>{</w:t>
       </w:r>
+      <w:proofErr w:type="spellStart"/>
       <w:r>
         <w:rPr>
           <w:rStyle w:val="Heading2Char"/>
         </w:rPr>
-        <w:t>Info.ProgramName}</w:t>
-      </w:r>
+        <w:t>Info.ProgramName</w:t>
+      </w:r>
+      <w:proofErr w:type="spellEnd"/>
       <w:r>
         <w:rPr>
           <w:rStyle w:val="Heading2Char"/>
         </w:rPr>
+        <w:t>}</w:t>
+      </w:r>
+      <w:r>
+        <w:rPr>
+          <w:rStyle w:val="Heading2Char"/>
+        </w:rPr>
         <w:t xml:space="preserve"> </w:t>
       </w:r>
       <w:r>
@@ -4052,8 +4540,13 @@
         <w:t xml:space="preserve">requirements are labor </w:t>
       </w:r>
       <w:r>
-        <w:t>cost associated with updates to TO</w:t>
-      </w:r>
+        <w:t xml:space="preserve">cost associated with updates to </w:t>
+      </w:r>
+      <w:proofErr w:type="spellStart"/>
+      <w:r>
+        <w:t>TO</w:t>
+      </w:r>
+      <w:proofErr w:type="spellEnd"/>
       <w:r>
         <w:t xml:space="preserve"> revisions supporting the field and depot users by providing </w:t>
       </w:r>
@@ -4102,7 +4595,15 @@
         <w:t xml:space="preserve">of </w:t>
       </w:r>
       <w:r>
-        <w:t>{Info.ProgramName}</w:t>
+        <w:t>{</w:t>
+      </w:r>
+      <w:proofErr w:type="spellStart"/>
+      <w:r>
+        <w:t>Info.ProgramName</w:t>
+      </w:r>
+      <w:proofErr w:type="spellEnd"/>
+      <w:r>
+        <w:t>}</w:t>
       </w:r>
       <w:r>
         <w:t xml:space="preserve"> Labor</w:t>
@@ -4123,7 +4624,15 @@
         <w:t xml:space="preserve"> </w:t>
       </w:r>
       <w:r>
-        <w:t>Labor Non-Mod revisions cannot be create</w:t>
+        <w:t xml:space="preserve">Labor </w:t>
+      </w:r>
+      <w:proofErr w:type="gramStart"/>
+      <w:r>
+        <w:t>Non-Mod</w:t>
+      </w:r>
+      <w:proofErr w:type="gramEnd"/>
+      <w:r>
+        <w:t xml:space="preserve"> revisions cannot be create</w:t>
       </w:r>
       <w:r>
         <w:t>d</w:t>
@@ -4180,17 +4689,31 @@
         </w:tabs>
         <w:ind w:left="0" w:firstLine="0"/>
       </w:pPr>
-      <w:bookmarkStart w:id="12" w:name="_Toc178317198"/>
+      <w:bookmarkStart w:id="12" w:name="_Toc179957432"/>
       <w:r>
         <w:rPr>
           <w:rStyle w:val="Heading2Char"/>
         </w:rPr>
-        <w:t>{Info.ProgramName}</w:t>
-      </w:r>
+        <w:t>{</w:t>
+      </w:r>
+      <w:proofErr w:type="spellStart"/>
       <w:r>
         <w:rPr>
           <w:rStyle w:val="Heading2Char"/>
         </w:rPr>
+        <w:t>Info.ProgramName</w:t>
+      </w:r>
+      <w:proofErr w:type="spellEnd"/>
+      <w:r>
+        <w:rPr>
+          <w:rStyle w:val="Heading2Char"/>
+        </w:rPr>
+        <w:t>}</w:t>
+      </w:r>
+      <w:r>
+        <w:rPr>
+          <w:rStyle w:val="Heading2Char"/>
+        </w:rPr>
         <w:t xml:space="preserve"> S1000D Interactive Electronic Technical Manual (IETM)</w:t>
       </w:r>
       <w:bookmarkEnd w:id="12"/>
@@ -4207,10 +4730,26 @@
         <w:t>,</w:t>
       </w:r>
       <w:r>
-        <w:t xml:space="preserve"> and maintaining current status of data within an electronic database for electronic display of </w:t>
-      </w:r>
-      <w:r>
-        <w:t>{Info.ProgramName}</w:t>
+        <w:t xml:space="preserve"> and maintaining </w:t>
+      </w:r>
+      <w:proofErr w:type="gramStart"/>
+      <w:r>
+        <w:t>current status</w:t>
+      </w:r>
+      <w:proofErr w:type="gramEnd"/>
+      <w:r>
+        <w:t xml:space="preserve"> of data within an electronic database for electronic display of </w:t>
+      </w:r>
+      <w:r>
+        <w:t>{</w:t>
+      </w:r>
+      <w:proofErr w:type="spellStart"/>
+      <w:r>
+        <w:t>Info.ProgramName</w:t>
+      </w:r>
+      <w:proofErr w:type="spellEnd"/>
+      <w:r>
+        <w:t>}</w:t>
       </w:r>
       <w:r>
         <w:t xml:space="preserve"> Technical Data. The mission of S1000D IETM is to provide data in a current format to operate in the electronic environment allowing security configuration updates from any location, at any time.</w:t>
@@ -4246,7 +4785,15 @@
         <w:t>D</w:t>
       </w:r>
       <w:r>
-        <w:t xml:space="preserve"> 3048B) are located in the Technical Manual Contract Requirements (TMCR) document.</w:t>
+        <w:t xml:space="preserve"> 3048B) </w:t>
+      </w:r>
+      <w:proofErr w:type="gramStart"/>
+      <w:r>
+        <w:t>are located in</w:t>
+      </w:r>
+      <w:proofErr w:type="gramEnd"/>
+      <w:r>
+        <w:t xml:space="preserve"> the Technical Manual Contract Requirements (TMCR) document.</w:t>
       </w:r>
       <w:r>
         <w:t xml:space="preserve"> </w:t>
@@ -4308,7 +4855,15 @@
         <w:t xml:space="preserve"> </w:t>
       </w:r>
       <w:r>
-        <w:t>{Info.ProgramName}</w:t>
+        <w:t>{</w:t>
+      </w:r>
+      <w:proofErr w:type="spellStart"/>
+      <w:r>
+        <w:t>Info.ProgramName</w:t>
+      </w:r>
+      <w:proofErr w:type="spellEnd"/>
+      <w:r>
+        <w:t>}</w:t>
       </w:r>
       <w:r>
         <w:rPr>
@@ -4352,6 +4907,7 @@
       <w:r>
         <w:t xml:space="preserve"> potentially cause equipment damage or work </w:t>
       </w:r>
+      <w:proofErr w:type="gramStart"/>
       <w:r>
         <w:t>stoppage</w:t>
       </w:r>
@@ -4359,7 +4915,11 @@
         <w:t>.</w:t>
       </w:r>
       <w:r>
-        <w:t>{/}</w:t>
+        <w:t>{</w:t>
+      </w:r>
+      <w:proofErr w:type="gramEnd"/>
+      <w:r>
+        <w:t>/}</w:t>
       </w:r>
       <w:r>
         <w:t xml:space="preserve"> </w:t>
@@ -4367,7 +4927,23 @@
     </w:p>
     <w:p>
       <w:r>
-        <w:t>{#Labor.ContractorSupport.TDSSe ===”yes” &amp;&amp; Labor.ContractorSupport.TDSSeRobins === “yes”}</w:t>
+        <w:t>{#</w:t>
+      </w:r>
+      <w:proofErr w:type="gramStart"/>
+      <w:r>
+        <w:t>Labor.ContractorSupport.TDSSe</w:t>
+      </w:r>
+      <w:proofErr w:type="gramEnd"/>
+      <w:r>
+        <w:t xml:space="preserve"> ===”yes” &amp;&amp; </w:t>
+      </w:r>
+      <w:proofErr w:type="spellStart"/>
+      <w:r>
+        <w:t>Labor.ContractorSupport.TDSSeRobins</w:t>
+      </w:r>
+      <w:proofErr w:type="spellEnd"/>
+      <w:r>
+        <w:t xml:space="preserve"> === “yes”}</w:t>
       </w:r>
     </w:p>
     <w:p>
@@ -4382,16 +4958,46 @@
         </w:tabs>
         <w:ind w:left="0" w:firstLine="0"/>
       </w:pPr>
-      <w:bookmarkStart w:id="13" w:name="_Toc178317199"/>
+      <w:bookmarkStart w:id="13" w:name="_Toc179957433"/>
       <w:r>
         <w:rPr>
           <w:rStyle w:val="Heading2Char"/>
         </w:rPr>
-        <w:t>{Info.ProgramName} Product Data Services (PDS) TO Sustainment Contract</w:t>
+        <w:t>{</w:t>
+      </w:r>
+      <w:proofErr w:type="spellStart"/>
+      <w:r>
+        <w:rPr>
+          <w:rStyle w:val="Heading2Char"/>
+        </w:rPr>
+        <w:t>Info.ProgramName</w:t>
+      </w:r>
+      <w:proofErr w:type="spellEnd"/>
+      <w:r>
+        <w:rPr>
+          <w:rStyle w:val="Heading2Char"/>
+        </w:rPr>
+        <w:t>} Product Data Services (PDS) TO Sustainment Contract</w:t>
       </w:r>
       <w:bookmarkEnd w:id="13"/>
       <w:r>
-        <w:t xml:space="preserve"> task provides labor associated with the sustainment of Technical Orders (TO) to ensure the most current version of TO documents are available and accurately archived. This includes conversion of engineering drawings into text searchable .PDF files, sustainment of parts configuration data extracted from Illustrated Parts Breakdown (IPB) TOs to include conversion, validation, and identification of errors to ensure data extracted from new IPB TOs is captured, sustained, and updated for the Applications, Programs, and Indentures (API/D200F) databases. Contract labor to sustain systems utilized by the AF to manage sustainment, such as Contenta, Framemaker and graphic TO source data. Effort enables the sustainment of TO publishing systems and style libraries. Sustains conversion tool utilized to convert Standard Generalized Markup Language (SGML) to Hypertext Markup Language (HTML) to allow publishing of Type I Interactive Electronic Technical Manuals (IETM) data. Provides labor to sustain user interface tools and access to electronic TO and engineering source data, and enterprise-level search linked U.S. Air Force (USAF) data sources. Effort also provides the labor to evaluate military specifications governing structure, style, and format of TO data and to assess impacts of military specification changes on TO source data. </w:t>
+        <w:t xml:space="preserve"> task provides labor associated with the sustainment of Technical Orders (TO) to ensure the most current version of TO documents are available and accurately archived. This includes conversion of engineering drawings into text searchable .PDF files, sustainment of parts configuration data extracted from Illustrated Parts Breakdown (IPB) TOs to include conversion, validation, and identification of errors to ensure data extracted from new IPB TOs is captured, sustained, and updated for the Applications, Programs, and Indentures (API/D200F) databases. Contract labor to sustain systems utilized by the AF to manage sustainment, such as </w:t>
+      </w:r>
+      <w:proofErr w:type="spellStart"/>
+      <w:r>
+        <w:t>Contenta</w:t>
+      </w:r>
+      <w:proofErr w:type="spellEnd"/>
+      <w:r>
+        <w:t xml:space="preserve">, </w:t>
+      </w:r>
+      <w:proofErr w:type="spellStart"/>
+      <w:r>
+        <w:t>Framemaker</w:t>
+      </w:r>
+      <w:proofErr w:type="spellEnd"/>
+      <w:r>
+        <w:t xml:space="preserve"> and graphic TO source data. Effort enables the sustainment of TO publishing systems and style libraries. Sustains conversion tool utilized to convert Standard Generalized Markup Language (SGML) to Hypertext Markup Language (HTML) to allow publishing of Type I Interactive Electronic Technical Manuals (IETM) data. Provides labor to sustain user interface tools and access to electronic TO and engineering source data, and enterprise-level search linked U.S. Air Force (USAF) data sources. Effort also provides the labor to evaluate military specifications governing structure, style, and format of TO data and to assess impacts of military specification changes on TO source data. </w:t>
       </w:r>
     </w:p>
     <w:p>
@@ -4403,7 +5009,15 @@
         <w:t>Impact Statement:</w:t>
       </w:r>
       <w:r>
-        <w:t xml:space="preserve"> Without the support of Product Data Services (PDS) TO Sustainment Contract {Info.ProgramName} technical data, the Operational Safety, Suitability, and Effectiveness (OSS&amp;E) of the mission is drastically put at risk. A reduced level of support would create an unacceptable risk to life, health, property, mission capability and the environment. This support maintains the accuracy and consistency of TOs available to users. Without technically accurate data, full mission capability cannot be realized at field level. This task follows guidance provided by AFI 63-101/20-101 which requires that current, valid, </w:t>
+        <w:t xml:space="preserve"> Without the support of Product Data Services (PDS) TO Sustainment Contract {</w:t>
+      </w:r>
+      <w:proofErr w:type="spellStart"/>
+      <w:r>
+        <w:t>Info.ProgramName</w:t>
+      </w:r>
+      <w:proofErr w:type="spellEnd"/>
+      <w:r>
+        <w:t xml:space="preserve">} technical data, the Operational Safety, Suitability, and Effectiveness (OSS&amp;E) of the mission is drastically put at risk. A reduced level of support would create an unacceptable risk to life, health, property, mission capability and the environment. This support maintains the accuracy and consistency of TOs available to users. Without technically accurate data, full mission capability cannot be realized at field level. This task follows guidance provided by AFI 63-101/20-101 which requires that current, valid, </w:t>
       </w:r>
       <w:r>
         <w:lastRenderedPageBreak/>
@@ -4423,18 +5037,26 @@
         </w:tabs>
         <w:ind w:left="0" w:firstLine="0"/>
       </w:pPr>
-      <w:bookmarkStart w:id="14" w:name="_Toc178317200"/>
+      <w:bookmarkStart w:id="14" w:name="_Toc179957434"/>
       <w:r>
         <w:rPr>
           <w:rStyle w:val="Heading2Char"/>
         </w:rPr>
         <w:t>{</w:t>
       </w:r>
+      <w:proofErr w:type="spellStart"/>
       <w:r>
         <w:rPr>
           <w:rStyle w:val="Heading2Char"/>
         </w:rPr>
-        <w:t>Info.ProgramName} Technical Data Support Services (TDSS) CORE Contract</w:t>
+        <w:t>Info.ProgramName</w:t>
+      </w:r>
+      <w:proofErr w:type="spellEnd"/>
+      <w:r>
+        <w:rPr>
+          <w:rStyle w:val="Heading2Char"/>
+        </w:rPr>
+        <w:t>} Technical Data Support Services (TDSS) CORE Contract</w:t>
       </w:r>
       <w:bookmarkEnd w:id="14"/>
       <w:r>
@@ -4450,10 +5072,18 @@
         <w:t>Impact Statement:</w:t>
       </w:r>
       <w:r>
-        <w:t xml:space="preserve"> This task follows guidance provided by AFI 63-101/20-101 which requires that current, valid, verified TOs and technical data must be provided that clearly identifies procedures and requirements necessary to preserve OSS&amp;E baselines and to diagnose, repair, calibrate, operate, and test systems or end items. Without full support, the technical data and the OSS&amp;E of the mission is drastically put at risk. A reduced level of support would create an unacceptable risk to life, health, property, mission capability and the environment. This support maintains the accuracy and consistency of TOs available to users. Without technically accurate data, full mission capability cannot be realized at field level.</w:t>
-      </w:r>
-      <w:r>
-        <w:t>{/}</w:t>
+        <w:t xml:space="preserve"> This task follows guidance provided by AFI 63-101/20-101 which requires that current, valid, verified TOs and technical data must be provided that clearly identifies procedures and requirements necessary to preserve OSS&amp;E baselines and to diagnose, repair, calibrate, operate, and test systems or end items. Without full support, the technical data and the OSS&amp;E of the mission is drastically put at risk. A reduced level of support would create an unacceptable risk to life, health, property, mission capability and the environment. This support maintains the accuracy and consistency of TOs available to users. Without technically accurate data, full mission capability cannot be realized at field </w:t>
+      </w:r>
+      <w:proofErr w:type="gramStart"/>
+      <w:r>
+        <w:t>level.</w:t>
+      </w:r>
+      <w:r>
+        <w:t>{</w:t>
+      </w:r>
+      <w:proofErr w:type="gramEnd"/>
+      <w:r>
+        <w:t>/}</w:t>
       </w:r>
     </w:p>
     <w:p>
@@ -4474,12 +5104,26 @@
         </w:tabs>
         <w:ind w:left="0" w:firstLine="0"/>
       </w:pPr>
-      <w:bookmarkStart w:id="15" w:name="_Toc178317201"/>
+      <w:bookmarkStart w:id="15" w:name="_Toc179957435"/>
       <w:r>
         <w:rPr>
           <w:rStyle w:val="Heading2Char"/>
         </w:rPr>
-        <w:t>{Info.ProgramName}</w:t>
+        <w:t>{</w:t>
+      </w:r>
+      <w:proofErr w:type="spellStart"/>
+      <w:r>
+        <w:rPr>
+          <w:rStyle w:val="Heading2Char"/>
+        </w:rPr>
+        <w:t>Info.ProgramName</w:t>
+      </w:r>
+      <w:proofErr w:type="spellEnd"/>
+      <w:r>
+        <w:rPr>
+          <w:rStyle w:val="Heading2Char"/>
+        </w:rPr>
+        <w:t>}</w:t>
       </w:r>
       <w:r>
         <w:rPr>
@@ -4507,6 +5151,7 @@
           <w:tab w:val="left" w:pos="360"/>
         </w:tabs>
       </w:pPr>
+      <w:proofErr w:type="gramStart"/>
       <w:r>
         <w:rPr>
           <w:b/>
@@ -4515,7 +5160,11 @@
         <w:t>Impact:</w:t>
       </w:r>
       <w:r>
-        <w:t>{Impact}</w:t>
+        <w:t>{</w:t>
+      </w:r>
+      <w:proofErr w:type="gramEnd"/>
+      <w:r>
+        <w:t>Impact}</w:t>
       </w:r>
     </w:p>
     <w:p>
@@ -4547,23 +5196,31 @@
         </w:tabs>
         <w:ind w:left="0" w:firstLine="0"/>
       </w:pPr>
-      <w:bookmarkStart w:id="16" w:name="_Toc178317202"/>
+      <w:bookmarkStart w:id="16" w:name="_Toc179957436"/>
       <w:r>
         <w:rPr>
           <w:rStyle w:val="Heading1Char"/>
         </w:rPr>
         <w:t>{</w:t>
       </w:r>
+      <w:proofErr w:type="spellStart"/>
       <w:r>
         <w:rPr>
           <w:rStyle w:val="Heading1Char"/>
         </w:rPr>
-        <w:t>Info.ProgramName}</w:t>
-      </w:r>
+        <w:t>Info.ProgramName</w:t>
+      </w:r>
+      <w:proofErr w:type="spellEnd"/>
       <w:r>
         <w:rPr>
           <w:rStyle w:val="Heading1Char"/>
         </w:rPr>
+        <w:t>}</w:t>
+      </w:r>
+      <w:r>
+        <w:rPr>
+          <w:rStyle w:val="Heading1Char"/>
+        </w:rPr>
         <w:t xml:space="preserve"> </w:t>
       </w:r>
       <w:r>
@@ -4631,10 +5288,26 @@
         <w:t xml:space="preserve"> </w:t>
       </w:r>
       <w:r>
-        <w:t>{#TechnicalOrders.NumPaper &gt; 0 || TechnicalOrders.NumCDDVD &gt; 0}</w:t>
-      </w:r>
-      <w:r>
-        <w:t xml:space="preserve">The AF </w:t>
+        <w:t xml:space="preserve">{#TechnicalOrders.NumPaper &gt; 0 || </w:t>
+      </w:r>
+      <w:proofErr w:type="spellStart"/>
+      <w:r>
+        <w:t>TechnicalOrders.NumCDDVD</w:t>
+      </w:r>
+      <w:proofErr w:type="spellEnd"/>
+      <w:r>
+        <w:t xml:space="preserve"> &gt; </w:t>
+      </w:r>
+      <w:proofErr w:type="gramStart"/>
+      <w:r>
+        <w:t>0}</w:t>
+      </w:r>
+      <w:r>
+        <w:t>The</w:t>
+      </w:r>
+      <w:proofErr w:type="gramEnd"/>
+      <w:r>
+        <w:t xml:space="preserve"> AF </w:t>
       </w:r>
       <w:r>
         <w:t>transitioned</w:t>
@@ -4697,21 +5370,42 @@
         <w:t xml:space="preserve">requirements </w:t>
       </w:r>
       <w:r>
-        <w:t>under the following task.</w:t>
-      </w:r>
-      <w:r>
-        <w:t xml:space="preserve">{/}{#TechnicalOrders.NumPaper === 0 &amp;&amp; TechnicalOrders.NumCDDVD </w:t>
+        <w:t xml:space="preserve">under the following </w:t>
+      </w:r>
+      <w:proofErr w:type="gramStart"/>
+      <w:r>
+        <w:t>task.</w:t>
+      </w:r>
+      <w:r>
+        <w:t>{</w:t>
+      </w:r>
+      <w:proofErr w:type="gramEnd"/>
+      <w:r>
+        <w:t xml:space="preserve">/}{#TechnicalOrders.NumPaper === 0 &amp;&amp; </w:t>
+      </w:r>
+      <w:proofErr w:type="spellStart"/>
+      <w:r>
+        <w:t>TechnicalOrders.NumCDDVD</w:t>
+      </w:r>
+      <w:proofErr w:type="spellEnd"/>
+      <w:r>
+        <w:t xml:space="preserve"> </w:t>
       </w:r>
       <w:r>
         <w:lastRenderedPageBreak/>
         <w:t xml:space="preserve">=== 0}There are no distribution requirements for </w:t>
       </w:r>
       <w:r>
-        <w:t>{Info.</w:t>
+        <w:t>{</w:t>
+      </w:r>
+      <w:proofErr w:type="spellStart"/>
+      <w:r>
+        <w:t>Info.</w:t>
       </w:r>
       <w:r>
         <w:t>ProgramName</w:t>
       </w:r>
+      <w:proofErr w:type="spellEnd"/>
       <w:r>
         <w:t>}</w:t>
       </w:r>
@@ -4752,7 +5446,15 @@
         <w:ind w:left="0"/>
       </w:pPr>
       <w:r>
-        <w:t>{#Distribution.hasDSO===”yes”}</w:t>
+        <w:t>{#Distribution.hasDSO==</w:t>
+      </w:r>
+      <w:proofErr w:type="gramStart"/>
+      <w:r>
+        <w:t>=”yes</w:t>
+      </w:r>
+      <w:proofErr w:type="gramEnd"/>
+      <w:r>
+        <w:t>”}</w:t>
       </w:r>
     </w:p>
     <w:p>
@@ -4773,17 +5475,31 @@
         </w:rPr>
         <w:t xml:space="preserve"> </w:t>
       </w:r>
-      <w:bookmarkStart w:id="17" w:name="_Toc178317203"/>
+      <w:bookmarkStart w:id="17" w:name="_Toc179957437"/>
       <w:r>
         <w:rPr>
           <w:rStyle w:val="Heading2Char"/>
         </w:rPr>
-        <w:t>{Info.ProgramName}</w:t>
-      </w:r>
+        <w:t>{</w:t>
+      </w:r>
+      <w:proofErr w:type="spellStart"/>
       <w:r>
         <w:rPr>
           <w:rStyle w:val="Heading2Char"/>
         </w:rPr>
+        <w:t>Info.ProgramName</w:t>
+      </w:r>
+      <w:proofErr w:type="spellEnd"/>
+      <w:r>
+        <w:rPr>
+          <w:rStyle w:val="Heading2Char"/>
+        </w:rPr>
+        <w:t>}</w:t>
+      </w:r>
+      <w:r>
+        <w:rPr>
+          <w:rStyle w:val="Heading2Char"/>
+        </w:rPr>
         <w:t xml:space="preserve"> </w:t>
       </w:r>
       <w:r>
@@ -4804,6 +5520,7 @@
         </w:rPr>
         <w:t>{#</w:t>
       </w:r>
+      <w:proofErr w:type="gramStart"/>
       <w:r>
         <w:rPr>
           <w:rStyle w:val="Heading2Char"/>
@@ -4814,7 +5531,14 @@
         <w:rPr>
           <w:rStyle w:val="Heading2Char"/>
         </w:rPr>
-        <w:t>}{#</w:t>
+        <w:t>}{</w:t>
+      </w:r>
+      <w:proofErr w:type="gramEnd"/>
+      <w:r>
+        <w:rPr>
+          <w:rStyle w:val="Heading2Char"/>
+        </w:rPr>
+        <w:t>#</w:t>
       </w:r>
       <w:r>
         <w:rPr>
@@ -5024,7 +5748,15 @@
         <w:t xml:space="preserve">support of </w:t>
       </w:r>
       <w:r>
-        <w:t>{Info.ProgramName}</w:t>
+        <w:t>{</w:t>
+      </w:r>
+      <w:proofErr w:type="spellStart"/>
+      <w:r>
+        <w:t>Info.ProgramName</w:t>
+      </w:r>
+      <w:proofErr w:type="spellEnd"/>
+      <w:r>
+        <w:t>}</w:t>
       </w:r>
       <w:r>
         <w:t xml:space="preserve"> </w:t>
@@ -5101,7 +5833,15 @@
     </w:p>
     <w:p>
       <w:r>
-        <w:t>{#Distribution.hasDSO ==”yes”}</w:t>
+        <w:t>{#Distribution.hasDSO =</w:t>
+      </w:r>
+      <w:proofErr w:type="gramStart"/>
+      <w:r>
+        <w:t>=”yes</w:t>
+      </w:r>
+      <w:proofErr w:type="gramEnd"/>
+      <w:r>
+        <w:t>”}</w:t>
       </w:r>
     </w:p>
     <w:p>
@@ -5116,12 +5856,26 @@
         </w:tabs>
         <w:ind w:left="0" w:firstLine="0"/>
       </w:pPr>
-      <w:bookmarkStart w:id="18" w:name="_Toc178317204"/>
+      <w:bookmarkStart w:id="18" w:name="_Toc179957438"/>
       <w:r>
         <w:rPr>
           <w:rStyle w:val="Heading2Char"/>
         </w:rPr>
-        <w:t>{Info.ProgramName}</w:t>
+        <w:t>{</w:t>
+      </w:r>
+      <w:proofErr w:type="spellStart"/>
+      <w:r>
+        <w:rPr>
+          <w:rStyle w:val="Heading2Char"/>
+        </w:rPr>
+        <w:t>Info.ProgramName</w:t>
+      </w:r>
+      <w:proofErr w:type="spellEnd"/>
+      <w:r>
+        <w:rPr>
+          <w:rStyle w:val="Heading2Char"/>
+        </w:rPr>
+        <w:t>}</w:t>
       </w:r>
       <w:r>
         <w:rPr>
@@ -5331,7 +6085,21 @@
         <w:rPr>
           <w:bCs/>
         </w:rPr>
-        <w:t>{Info.ProgramName}</w:t>
+        <w:t>{</w:t>
+      </w:r>
+      <w:proofErr w:type="spellStart"/>
+      <w:r>
+        <w:rPr>
+          <w:bCs/>
+        </w:rPr>
+        <w:t>Info.ProgramName</w:t>
+      </w:r>
+      <w:proofErr w:type="spellEnd"/>
+      <w:r>
+        <w:rPr>
+          <w:bCs/>
+        </w:rPr>
+        <w:t>}</w:t>
       </w:r>
       <w:r>
         <w:rPr>
@@ -5386,10 +6154,18 @@
     <w:p>
       <w:r>
         <w:lastRenderedPageBreak/>
-        <w:t>{/}</w:t>
-      </w:r>
-      <w:r>
-        <w:t>{#Distribution.has</w:t>
+        <w:t>{</w:t>
+      </w:r>
+      <w:proofErr w:type="gramStart"/>
+      <w:r>
+        <w:t>/}</w:t>
+      </w:r>
+      <w:r>
+        <w:t>{</w:t>
+      </w:r>
+      <w:proofErr w:type="gramEnd"/>
+      <w:r>
+        <w:t>#Distribution.has</w:t>
       </w:r>
       <w:r>
         <w:t>Outside</w:t>
@@ -5410,12 +6186,26 @@
         </w:tabs>
         <w:ind w:left="0" w:firstLine="0"/>
       </w:pPr>
-      <w:bookmarkStart w:id="19" w:name="_Toc178317205"/>
+      <w:bookmarkStart w:id="19" w:name="_Toc179957439"/>
       <w:r>
         <w:rPr>
           <w:rStyle w:val="Heading2Char"/>
         </w:rPr>
-        <w:t>{Info.ProgramName}</w:t>
+        <w:t>{</w:t>
+      </w:r>
+      <w:proofErr w:type="spellStart"/>
+      <w:r>
+        <w:rPr>
+          <w:rStyle w:val="Heading2Char"/>
+        </w:rPr>
+        <w:t>Info.ProgramName</w:t>
+      </w:r>
+      <w:proofErr w:type="spellEnd"/>
+      <w:r>
+        <w:rPr>
+          <w:rStyle w:val="Heading2Char"/>
+        </w:rPr>
+        <w:t>}</w:t>
       </w:r>
       <w:r>
         <w:rPr>
@@ -5658,7 +6448,21 @@
         <w:rPr>
           <w:bCs/>
         </w:rPr>
-        <w:t>{Info.ProgramName}</w:t>
+        <w:t>{</w:t>
+      </w:r>
+      <w:proofErr w:type="spellStart"/>
+      <w:r>
+        <w:rPr>
+          <w:bCs/>
+        </w:rPr>
+        <w:t>Info.ProgramName</w:t>
+      </w:r>
+      <w:proofErr w:type="spellEnd"/>
+      <w:r>
+        <w:rPr>
+          <w:bCs/>
+        </w:rPr>
+        <w:t>}</w:t>
       </w:r>
       <w:r>
         <w:rPr>
@@ -5709,10 +6513,18 @@
         <w:t xml:space="preserve"> </w:t>
       </w:r>
       <w:r>
-        <w:t>or work stoppage.</w:t>
-      </w:r>
-      <w:r>
-        <w:t>{#Distribution.</w:t>
+        <w:t xml:space="preserve">or work </w:t>
+      </w:r>
+      <w:proofErr w:type="gramStart"/>
+      <w:r>
+        <w:t>stoppage.</w:t>
+      </w:r>
+      <w:r>
+        <w:t>{</w:t>
+      </w:r>
+      <w:proofErr w:type="gramEnd"/>
+      <w:r>
+        <w:t>#Distribution.</w:t>
       </w:r>
       <w:r>
         <w:t>ODSO</w:t>
@@ -5762,17 +6574,31 @@
         </w:tabs>
         <w:ind w:left="0" w:firstLine="0"/>
       </w:pPr>
-      <w:bookmarkStart w:id="20" w:name="_Toc178317206"/>
+      <w:bookmarkStart w:id="20" w:name="_Toc179957440"/>
       <w:r>
         <w:rPr>
           <w:rStyle w:val="Heading1Char"/>
         </w:rPr>
-        <w:t>{Info.ProgramName}</w:t>
-      </w:r>
+        <w:t>{</w:t>
+      </w:r>
+      <w:proofErr w:type="spellStart"/>
       <w:r>
         <w:rPr>
           <w:rStyle w:val="Heading1Char"/>
         </w:rPr>
+        <w:t>Info.ProgramName</w:t>
+      </w:r>
+      <w:proofErr w:type="spellEnd"/>
+      <w:r>
+        <w:rPr>
+          <w:rStyle w:val="Heading1Char"/>
+        </w:rPr>
+        <w:t>}</w:t>
+      </w:r>
+      <w:r>
+        <w:rPr>
+          <w:rStyle w:val="Heading1Char"/>
+        </w:rPr>
         <w:t xml:space="preserve"> </w:t>
       </w:r>
       <w:r>
@@ -5810,7 +6636,20 @@
         <w:t xml:space="preserve"> </w:t>
       </w:r>
       <w:r>
-        <w:t>There are currently no improvement requirements for {Info.ProgramName}.{/}</w:t>
+        <w:t>There are currently no improvement requirements for {</w:t>
+      </w:r>
+      <w:proofErr w:type="spellStart"/>
+      <w:r>
+        <w:t>Info.ProgramName</w:t>
+      </w:r>
+      <w:proofErr w:type="spellEnd"/>
+      <w:proofErr w:type="gramStart"/>
+      <w:r>
+        <w:t>}.{</w:t>
+      </w:r>
+      <w:proofErr w:type="gramEnd"/>
+      <w:r>
+        <w:t>/}</w:t>
       </w:r>
     </w:p>
     <w:p>
@@ -5851,7 +6690,7 @@
         </w:tabs>
         <w:ind w:left="0" w:firstLine="0"/>
       </w:pPr>
-      <w:bookmarkStart w:id="21" w:name="_Toc178317207"/>
+      <w:bookmarkStart w:id="21" w:name="_Toc179957441"/>
       <w:r>
         <w:rPr>
           <w:rStyle w:val="Heading2Char"/>
@@ -5874,6 +6713,7 @@
         <w:pStyle w:val="ListParagraph"/>
         <w:ind w:left="360"/>
       </w:pPr>
+      <w:proofErr w:type="gramStart"/>
       <w:r>
         <w:rPr>
           <w:b/>
@@ -5882,7 +6722,11 @@
         <w:t>Impact:</w:t>
       </w:r>
       <w:r>
-        <w:t>{Impact}</w:t>
+        <w:t>{</w:t>
+      </w:r>
+      <w:proofErr w:type="gramEnd"/>
+      <w:r>
+        <w:t>Impact}</w:t>
       </w:r>
     </w:p>
     <w:p>
@@ -5907,7 +6751,7 @@
           <w:b/>
         </w:rPr>
       </w:pPr>
-      <w:bookmarkStart w:id="22" w:name="_Toc178317208"/>
+      <w:bookmarkStart w:id="22" w:name="_Toc179957442"/>
       <w:r>
         <w:rPr>
           <w:rStyle w:val="Heading1Char"/>
@@ -5948,6 +6792,7 @@
       <w:r>
         <w:t xml:space="preserve"> </w:t>
       </w:r>
+      <w:proofErr w:type="gramStart"/>
       <w:r>
         <w:t>twoDigit</w:t>
       </w:r>
@@ -5957,6 +6802,7 @@
       <w:r>
         <w:t>_</w:t>
       </w:r>
+      <w:proofErr w:type="gramEnd"/>
       <w:r>
         <w:t>{Info.LeadCommand}_{Info.Center}_{Info.ProgramElementCode}</w:t>
       </w:r>
@@ -5985,7 +6831,7 @@
           <w:numId w:val="23"/>
         </w:numPr>
       </w:pPr>
-      <w:bookmarkStart w:id="23" w:name="_Toc178317209"/>
+      <w:bookmarkStart w:id="23" w:name="_Toc179957443"/>
       <w:r>
         <w:rPr>
           <w:rStyle w:val="Heading1Char"/>
@@ -5996,14 +6842,25 @@
         <w:rPr>
           <w:rStyle w:val="Heading1Char"/>
         </w:rPr>
-        <w:t>Task Prioritization</w:t>
+        <w:t xml:space="preserve">Task </w:t>
+      </w:r>
+      <w:proofErr w:type="gramStart"/>
+      <w:r>
+        <w:rPr>
+          <w:rStyle w:val="Heading1Char"/>
+        </w:rPr>
+        <w:t>Prioritization</w:t>
       </w:r>
       <w:bookmarkEnd w:id="23"/>
       <w:r>
         <w:t>:</w:t>
       </w:r>
       <w:r>
-        <w:t>{#LRDP.LRDP}</w:t>
+        <w:t>{</w:t>
+      </w:r>
+      <w:proofErr w:type="gramEnd"/>
+      <w:r>
+        <w:t>#LRDP.LRDP}</w:t>
       </w:r>
     </w:p>
     <w:p>
@@ -6030,7 +6887,20 @@
         <w:t xml:space="preserve"> </w:t>
       </w:r>
       <w:r>
-        <w:t>{SeqNum}{/}</w:t>
+        <w:t>{</w:t>
+      </w:r>
+      <w:proofErr w:type="spellStart"/>
+      <w:r>
+        <w:t>SeqNum</w:t>
+      </w:r>
+      <w:proofErr w:type="spellEnd"/>
+      <w:proofErr w:type="gramStart"/>
+      <w:r>
+        <w:t>}{</w:t>
+      </w:r>
+      <w:proofErr w:type="gramEnd"/>
+      <w:r>
+        <w:t>/}</w:t>
       </w:r>
     </w:p>
     <w:p>
@@ -6040,6 +6910,7 @@
       <w:r>
         <w:t>{#LRDP.hasLRDP === “no</w:t>
       </w:r>
+      <w:proofErr w:type="gramStart"/>
       <w:r>
         <w:t>”</w:t>
       </w:r>
@@ -6047,7 +6918,11 @@
         <w:t>}</w:t>
       </w:r>
       <w:r>
-        <w:t>There are no LRDP tasks.</w:t>
+        <w:t>There</w:t>
+      </w:r>
+      <w:proofErr w:type="gramEnd"/>
+      <w:r>
+        <w:t xml:space="preserve"> are no LRDP tasks.</w:t>
       </w:r>
       <w:r>
         <w:t>{/}</w:t>
@@ -6056,17 +6931,22 @@
     <w:p/>
     <w:p>
       <w:pPr>
+        <w:pStyle w:val="ListParagraph"/>
+        <w:numPr>
+          <w:ilvl w:val="0"/>
+          <w:numId w:val="42"/>
+        </w:numPr>
         <w:rPr>
           <w:b/>
           <w:bCs/>
         </w:rPr>
       </w:pPr>
-      <w:bookmarkStart w:id="24" w:name="_Toc178317210"/>
+      <w:bookmarkStart w:id="24" w:name="_Toc179957444"/>
       <w:r>
         <w:rPr>
           <w:rStyle w:val="Heading1Char"/>
         </w:rPr>
-        <w:t xml:space="preserve">7.0 Program </w:t>
+        <w:t xml:space="preserve">Program </w:t>
       </w:r>
       <w:r>
         <w:rPr>
@@ -6283,53 +7163,278 @@
     </w:p>
     <w:p/>
     <w:p>
-      <w:r>
-        <w:t>8</w:t>
-      </w:r>
-      <w:r>
-        <w:t>.0 T</w:t>
-      </w:r>
-      <w:r>
-        <w:t xml:space="preserve">echnical </w:t>
-      </w:r>
-      <w:r>
-        <w:t>O</w:t>
-      </w:r>
-      <w:r>
-        <w:t>rder</w:t>
-      </w:r>
-      <w:r>
-        <w:t xml:space="preserve"> Manager </w:t>
-      </w:r>
-      <w:r>
-        <w:t>Approval:</w:t>
+      <w:pPr>
+        <w:pStyle w:val="ListParagraph"/>
+        <w:numPr>
+          <w:ilvl w:val="0"/>
+          <w:numId w:val="40"/>
+        </w:numPr>
+      </w:pPr>
+      <w:bookmarkStart w:id="25" w:name="_Toc179957445"/>
+      <w:r>
+        <w:rPr>
+          <w:rStyle w:val="Heading1Char"/>
+        </w:rPr>
+        <w:t>Technical Order Manager Approval</w:t>
+      </w:r>
+      <w:bookmarkEnd w:id="25"/>
+      <w:r>
+        <w:t>:</w:t>
       </w:r>
     </w:p>
     <w:p>
       <w:r>
-        <w:tab/>
-      </w:r>
-      <w:r>
-        <w:t xml:space="preserve">Add </w:t>
-      </w:r>
-      <w:r>
-        <w:t>TO Manager Signature</w:t>
-      </w:r>
-      <w:r>
-        <w:t xml:space="preserve"> block</w:t>
-      </w:r>
-      <w:r>
-        <w:t xml:space="preserve">. </w:t>
+        <w:t>{#</w:t>
+      </w:r>
+      <w:proofErr w:type="gramStart"/>
+      <w:r>
+        <w:t>Info.</w:t>
+      </w:r>
+      <w:r>
+        <w:t>TechOrderManagers</w:t>
+      </w:r>
+      <w:r>
+        <w:t>.length</w:t>
+      </w:r>
+      <w:proofErr w:type="gramEnd"/>
+      <w:r>
+        <w:t xml:space="preserve"> &gt;=1}</w:t>
+      </w:r>
+      <w:r>
+        <w:pict w14:anchorId="0EB326D8">
+          <v:shape id="_x0000_i1033" type="#_x0000_t75" alt="Microsoft Office Signature Line..." style="width:192pt;height:96pt">
+            <v:imagedata r:id="rId12" o:title=""/>
+            <o:lock v:ext="edit" ungrouping="t" rotation="t" cropping="t" verticies="t" text="t" grouping="t"/>
+            <o:signatureline v:ext="edit" id="{F0D72538-6F55-4837-920F-9520253F9B5F}" provid="{00000000-0000-0000-0000-000000000000}" o:suggestedsigner="TO FirstName LastName" o:suggestedsigner2="Technical Order Manager" o:suggestedsigneremail="TO Email" issignatureline="t"/>
+          </v:shape>
+        </w:pict>
+      </w:r>
+      <w:r>
+        <w:t>{/}</w:t>
+      </w:r>
+      <w:r>
+        <w:t xml:space="preserve">  </w:t>
+      </w:r>
+      <w:r>
+        <w:t>{#Info.TechOrderManagers.length &gt;=</w:t>
+      </w:r>
+      <w:r>
+        <w:t>2</w:t>
+      </w:r>
+      <w:r>
+        <w:t>}</w:t>
+      </w:r>
+      <w:r>
+        <w:pict w14:anchorId="3C8CAD91">
+          <v:shape id="_x0000_i1034" type="#_x0000_t75" alt="Microsoft Office Signature Line..." style="width:192pt;height:96pt">
+            <v:imagedata r:id="rId12" o:title=""/>
+            <o:lock v:ext="edit" ungrouping="t" rotation="t" cropping="t" verticies="t" text="t" grouping="t"/>
+            <o:signatureline v:ext="edit" id="{8664F99E-BCC5-41F2-8956-EB21F8C91E79}" provid="{00000000-0000-0000-0000-000000000000}" o:suggestedsigner="TO FirstName LastName" o:suggestedsigner2="Technical Order Manager" o:suggestedsigneremail="TO Email" issignatureline="t"/>
+          </v:shape>
+        </w:pict>
+      </w:r>
+      <w:r>
+        <w:t>{/}</w:t>
+      </w:r>
+      <w:r>
+        <w:t xml:space="preserve">  </w:t>
+      </w:r>
+      <w:r>
+        <w:t>{#Info.TechOrderManagers.length &gt;=</w:t>
+      </w:r>
+      <w:r>
+        <w:t>3</w:t>
+      </w:r>
+      <w:r>
+        <w:t>}</w:t>
+      </w:r>
+      <w:r>
+        <w:pict w14:anchorId="1073A289">
+          <v:shape id="_x0000_i1035" type="#_x0000_t75" alt="Microsoft Office Signature Line..." style="width:192pt;height:96pt">
+            <v:imagedata r:id="rId13" o:title=""/>
+            <o:lock v:ext="edit" ungrouping="t" rotation="t" cropping="t" verticies="t" text="t" grouping="t"/>
+            <o:signatureline v:ext="edit" id="{FEB257D3-9AC1-49DF-930B-18FDA7B7B0C5}" provid="{00000000-0000-0000-0000-000000000000}" o:suggestedsigner="TO FirstName LastName" o:suggestedsigner2="Technical Order Manager" o:suggestedsigneremail="TO Email" issignatureline="t"/>
+          </v:shape>
+        </w:pict>
+      </w:r>
+      <w:r>
+        <w:t>{/}</w:t>
       </w:r>
     </w:p>
     <w:p>
       <w:r>
-        <w:t>All signature blocks need to be added before signing.</w:t>
+        <w:t xml:space="preserve">  </w:t>
+      </w:r>
+      <w:r>
+        <w:t>{#</w:t>
+      </w:r>
+      <w:proofErr w:type="gramStart"/>
+      <w:r>
+        <w:t>Info.TechOrderManagers.length</w:t>
+      </w:r>
+      <w:proofErr w:type="gramEnd"/>
+      <w:r>
+        <w:t xml:space="preserve"> &gt;=</w:t>
+      </w:r>
+      <w:r>
+        <w:t>4</w:t>
+      </w:r>
+      <w:r>
+        <w:t>}</w:t>
+      </w:r>
+      <w:r>
+        <w:pict w14:anchorId="0D79D61D">
+          <v:shape id="_x0000_i1036" type="#_x0000_t75" alt="Microsoft Office Signature Line..." style="width:192pt;height:96pt">
+            <v:imagedata r:id="rId12" o:title=""/>
+            <o:lock v:ext="edit" ungrouping="t" rotation="t" cropping="t" verticies="t" text="t" grouping="t"/>
+            <o:signatureline v:ext="edit" id="{6C4D4D72-FD9C-4DBE-AF52-7CF8E787BE36}" provid="{00000000-0000-0000-0000-000000000000}" o:suggestedsigner="TO FirstName LastName" o:suggestedsigner2="Technical Order Manager" o:suggestedsigneremail="TO Email" issignatureline="t"/>
+          </v:shape>
+        </w:pict>
+      </w:r>
+      <w:r>
+        <w:t>{/}</w:t>
+      </w:r>
+    </w:p>
+    <w:p>
+      <w:r>
+        <w:lastRenderedPageBreak/>
+        <w:t xml:space="preserve">  </w:t>
+      </w:r>
+      <w:r>
+        <w:t>{#</w:t>
+      </w:r>
+      <w:proofErr w:type="gramStart"/>
+      <w:r>
+        <w:t>Info.TechOrderManagers.length</w:t>
+      </w:r>
+      <w:proofErr w:type="gramEnd"/>
+      <w:r>
+        <w:t xml:space="preserve"> &gt;=</w:t>
+      </w:r>
+      <w:r>
+        <w:t>5</w:t>
+      </w:r>
+      <w:r>
+        <w:t>}</w:t>
+      </w:r>
+      <w:r>
+        <w:pict w14:anchorId="289F72EC">
+          <v:shape id="_x0000_i1037" type="#_x0000_t75" alt="Microsoft Office Signature Line..." style="width:192pt;height:96pt">
+            <v:imagedata r:id="rId14" o:title=""/>
+            <o:lock v:ext="edit" ungrouping="t" rotation="t" cropping="t" verticies="t" text="t" grouping="t"/>
+            <o:signatureline v:ext="edit" id="{01218CBD-1AC9-4D24-91F0-21C1AAD49B2A}" provid="{00000000-0000-0000-0000-000000000000}" o:suggestedsigner="TO FirstName LastName" o:suggestedsigner2="Technical Order Manager" o:suggestedsigneremail="TO Email" issignatureline="t"/>
+          </v:shape>
+        </w:pict>
+      </w:r>
+      <w:r>
+        <w:t>{/}</w:t>
+      </w:r>
+    </w:p>
+    <w:p>
+      <w:r>
+        <w:t xml:space="preserve">  </w:t>
+      </w:r>
+      <w:r>
+        <w:t>{#</w:t>
+      </w:r>
+      <w:proofErr w:type="gramStart"/>
+      <w:r>
+        <w:t>Info.TechOrderManagers.length</w:t>
+      </w:r>
+      <w:proofErr w:type="gramEnd"/>
+      <w:r>
+        <w:t xml:space="preserve"> &gt;=</w:t>
+      </w:r>
+      <w:r>
+        <w:t>6</w:t>
+      </w:r>
+      <w:r>
+        <w:t>}</w:t>
+      </w:r>
+      <w:r>
+        <w:pict w14:anchorId="48EA1299">
+          <v:shape id="_x0000_i1038" type="#_x0000_t75" alt="Microsoft Office Signature Line..." style="width:192pt;height:96pt">
+            <v:imagedata r:id="rId14" o:title=""/>
+            <o:lock v:ext="edit" ungrouping="t" rotation="t" cropping="t" verticies="t" text="t" grouping="t"/>
+            <o:signatureline v:ext="edit" id="{FCBE8BA4-D3AD-4BC3-8449-72C754272415}" provid="{00000000-0000-0000-0000-000000000000}" o:suggestedsigner="TO FirstName LastName" o:suggestedsigner2="Technical Order Manager" o:suggestedsigneremail="TO Email" issignatureline="t"/>
+          </v:shape>
+        </w:pict>
+      </w:r>
+      <w:r>
+        <w:t>{/}</w:t>
+      </w:r>
+    </w:p>
+    <w:p>
+      <w:r>
+        <w:t xml:space="preserve">  </w:t>
+      </w:r>
+      <w:r>
+        <w:t>{#</w:t>
+      </w:r>
+      <w:proofErr w:type="gramStart"/>
+      <w:r>
+        <w:t>Info.TechOrderManagers.length</w:t>
+      </w:r>
+      <w:proofErr w:type="gramEnd"/>
+      <w:r>
+        <w:t xml:space="preserve"> &gt;=</w:t>
+      </w:r>
+      <w:r>
+        <w:t>7</w:t>
+      </w:r>
+      <w:r>
+        <w:t>}</w:t>
+      </w:r>
+      <w:r>
+        <w:pict w14:anchorId="45399C94">
+          <v:shape id="_x0000_i1039" type="#_x0000_t75" alt="Microsoft Office Signature Line..." style="width:192pt;height:96pt">
+            <v:imagedata r:id="rId15" o:title=""/>
+            <o:lock v:ext="edit" ungrouping="t" rotation="t" cropping="t" verticies="t" text="t" grouping="t"/>
+            <o:signatureline v:ext="edit" id="{12E432A9-E904-404C-BBD0-AF8260FD6E04}" provid="{00000000-0000-0000-0000-000000000000}" o:suggestedsigner="TO FirstName LastName" o:suggestedsigner2="Technical Order Manager" o:suggestedsigneremail="TO Email" issignatureline="t"/>
+          </v:shape>
+        </w:pict>
+      </w:r>
+      <w:r>
+        <w:t>{/}</w:t>
+      </w:r>
+    </w:p>
+    <w:p>
+      <w:r>
+        <w:t xml:space="preserve">  </w:t>
+      </w:r>
+      <w:r>
+        <w:t>{#</w:t>
+      </w:r>
+      <w:proofErr w:type="gramStart"/>
+      <w:r>
+        <w:t>Info.TechOrderManagers.length</w:t>
+      </w:r>
+      <w:proofErr w:type="gramEnd"/>
+      <w:r>
+        <w:t xml:space="preserve"> &gt;=</w:t>
+      </w:r>
+      <w:r>
+        <w:t>8</w:t>
+      </w:r>
+      <w:r>
+        <w:t>}</w:t>
+      </w:r>
+      <w:r>
+        <w:pict w14:anchorId="6DF92DE1">
+          <v:shape id="_x0000_i1040" type="#_x0000_t75" alt="Microsoft Office Signature Line..." style="width:192pt;height:96pt">
+            <v:imagedata r:id="rId15" o:title=""/>
+            <o:lock v:ext="edit" ungrouping="t" rotation="t" cropping="t" verticies="t" text="t" grouping="t"/>
+            <o:signatureline v:ext="edit" id="{00F933D7-8294-4244-95B5-379E40936944}" provid="{00000000-0000-0000-0000-000000000000}" o:suggestedsigner="TO FirstName LastName" o:suggestedsigner2="Technical Order Manager" o:suggestedsigneremail="TO Email" issignatureline="t"/>
+          </v:shape>
+        </w:pict>
+      </w:r>
+      <w:r>
+        <w:t>{/}</w:t>
       </w:r>
     </w:p>
     <w:p/>
     <w:sectPr>
-      <w:footerReference w:type="default" r:id="rId12"/>
+      <w:footerReference w:type="default" r:id="rId16"/>
       <w:pgSz w:w="12240" w:h="15840"/>
       <w:pgMar w:top="1440" w:right="1440" w:bottom="1440" w:left="1440" w:header="720" w:footer="720" w:gutter="0"/>
       <w:cols w:space="720"/>
@@ -7895,6 +9000,119 @@
     </w:lvl>
   </w:abstractNum>
   <w:abstractNum w:abstractNumId="15" w15:restartNumberingAfterBreak="0">
+    <w:nsid w:val="333416B5"/>
+    <w:multiLevelType w:val="multilevel"/>
+    <w:tmpl w:val="A9887A28"/>
+    <w:lvl w:ilvl="0">
+      <w:start w:val="7"/>
+      <w:numFmt w:val="decimal"/>
+      <w:lvlText w:val="%1.0"/>
+      <w:lvlJc w:val="left"/>
+      <w:pPr>
+        <w:ind w:left="360" w:hanging="360"/>
+      </w:pPr>
+      <w:rPr>
+        <w:rFonts w:hint="default"/>
+      </w:rPr>
+    </w:lvl>
+    <w:lvl w:ilvl="1">
+      <w:start w:val="1"/>
+      <w:numFmt w:val="decimal"/>
+      <w:lvlText w:val="%1.%2"/>
+      <w:lvlJc w:val="left"/>
+      <w:pPr>
+        <w:ind w:left="1080" w:hanging="360"/>
+      </w:pPr>
+      <w:rPr>
+        <w:rFonts w:hint="default"/>
+      </w:rPr>
+    </w:lvl>
+    <w:lvl w:ilvl="2">
+      <w:start w:val="1"/>
+      <w:numFmt w:val="decimal"/>
+      <w:lvlText w:val="%1.%2.%3"/>
+      <w:lvlJc w:val="left"/>
+      <w:pPr>
+        <w:ind w:left="2160" w:hanging="720"/>
+      </w:pPr>
+      <w:rPr>
+        <w:rFonts w:hint="default"/>
+      </w:rPr>
+    </w:lvl>
+    <w:lvl w:ilvl="3">
+      <w:start w:val="1"/>
+      <w:numFmt w:val="decimal"/>
+      <w:lvlText w:val="%1.%2.%3.%4"/>
+      <w:lvlJc w:val="left"/>
+      <w:pPr>
+        <w:ind w:left="2880" w:hanging="720"/>
+      </w:pPr>
+      <w:rPr>
+        <w:rFonts w:hint="default"/>
+      </w:rPr>
+    </w:lvl>
+    <w:lvl w:ilvl="4">
+      <w:start w:val="1"/>
+      <w:numFmt w:val="decimal"/>
+      <w:lvlText w:val="%1.%2.%3.%4.%5"/>
+      <w:lvlJc w:val="left"/>
+      <w:pPr>
+        <w:ind w:left="3960" w:hanging="1080"/>
+      </w:pPr>
+      <w:rPr>
+        <w:rFonts w:hint="default"/>
+      </w:rPr>
+    </w:lvl>
+    <w:lvl w:ilvl="5">
+      <w:start w:val="1"/>
+      <w:numFmt w:val="decimal"/>
+      <w:lvlText w:val="%1.%2.%3.%4.%5.%6"/>
+      <w:lvlJc w:val="left"/>
+      <w:pPr>
+        <w:ind w:left="4680" w:hanging="1080"/>
+      </w:pPr>
+      <w:rPr>
+        <w:rFonts w:hint="default"/>
+      </w:rPr>
+    </w:lvl>
+    <w:lvl w:ilvl="6">
+      <w:start w:val="1"/>
+      <w:numFmt w:val="decimal"/>
+      <w:lvlText w:val="%1.%2.%3.%4.%5.%6.%7"/>
+      <w:lvlJc w:val="left"/>
+      <w:pPr>
+        <w:ind w:left="5760" w:hanging="1440"/>
+      </w:pPr>
+      <w:rPr>
+        <w:rFonts w:hint="default"/>
+      </w:rPr>
+    </w:lvl>
+    <w:lvl w:ilvl="7">
+      <w:start w:val="1"/>
+      <w:numFmt w:val="decimal"/>
+      <w:lvlText w:val="%1.%2.%3.%4.%5.%6.%7.%8"/>
+      <w:lvlJc w:val="left"/>
+      <w:pPr>
+        <w:ind w:left="6480" w:hanging="1440"/>
+      </w:pPr>
+      <w:rPr>
+        <w:rFonts w:hint="default"/>
+      </w:rPr>
+    </w:lvl>
+    <w:lvl w:ilvl="8">
+      <w:start w:val="1"/>
+      <w:numFmt w:val="decimal"/>
+      <w:lvlText w:val="%1.%2.%3.%4.%5.%6.%7.%8.%9"/>
+      <w:lvlJc w:val="left"/>
+      <w:pPr>
+        <w:ind w:left="7560" w:hanging="1800"/>
+      </w:pPr>
+      <w:rPr>
+        <w:rFonts w:hint="default"/>
+      </w:rPr>
+    </w:lvl>
+  </w:abstractNum>
+  <w:abstractNum w:abstractNumId="16" w15:restartNumberingAfterBreak="0">
     <w:nsid w:val="340D1392"/>
     <w:multiLevelType w:val="hybridMultilevel"/>
     <w:tmpl w:val="09C89C76"/>
@@ -8007,7 +9225,93 @@
       </w:rPr>
     </w:lvl>
   </w:abstractNum>
-  <w:abstractNum w:abstractNumId="16" w15:restartNumberingAfterBreak="0">
+  <w:abstractNum w:abstractNumId="17" w15:restartNumberingAfterBreak="0">
+    <w:nsid w:val="35D741BF"/>
+    <w:multiLevelType w:val="hybridMultilevel"/>
+    <w:tmpl w:val="E35860B8"/>
+    <w:lvl w:ilvl="0" w:tplc="0409000F">
+      <w:start w:val="1"/>
+      <w:numFmt w:val="decimal"/>
+      <w:lvlText w:val="%1."/>
+      <w:lvlJc w:val="left"/>
+      <w:pPr>
+        <w:ind w:left="360" w:hanging="360"/>
+      </w:pPr>
+    </w:lvl>
+    <w:lvl w:ilvl="1" w:tplc="04090019" w:tentative="1">
+      <w:start w:val="1"/>
+      <w:numFmt w:val="lowerLetter"/>
+      <w:lvlText w:val="%2."/>
+      <w:lvlJc w:val="left"/>
+      <w:pPr>
+        <w:ind w:left="1080" w:hanging="360"/>
+      </w:pPr>
+    </w:lvl>
+    <w:lvl w:ilvl="2" w:tplc="0409001B" w:tentative="1">
+      <w:start w:val="1"/>
+      <w:numFmt w:val="lowerRoman"/>
+      <w:lvlText w:val="%3."/>
+      <w:lvlJc w:val="right"/>
+      <w:pPr>
+        <w:ind w:left="1800" w:hanging="180"/>
+      </w:pPr>
+    </w:lvl>
+    <w:lvl w:ilvl="3" w:tplc="0409000F" w:tentative="1">
+      <w:start w:val="1"/>
+      <w:numFmt w:val="decimal"/>
+      <w:lvlText w:val="%4."/>
+      <w:lvlJc w:val="left"/>
+      <w:pPr>
+        <w:ind w:left="2520" w:hanging="360"/>
+      </w:pPr>
+    </w:lvl>
+    <w:lvl w:ilvl="4" w:tplc="04090019" w:tentative="1">
+      <w:start w:val="1"/>
+      <w:numFmt w:val="lowerLetter"/>
+      <w:lvlText w:val="%5."/>
+      <w:lvlJc w:val="left"/>
+      <w:pPr>
+        <w:ind w:left="3240" w:hanging="360"/>
+      </w:pPr>
+    </w:lvl>
+    <w:lvl w:ilvl="5" w:tplc="0409001B" w:tentative="1">
+      <w:start w:val="1"/>
+      <w:numFmt w:val="lowerRoman"/>
+      <w:lvlText w:val="%6."/>
+      <w:lvlJc w:val="right"/>
+      <w:pPr>
+        <w:ind w:left="3960" w:hanging="180"/>
+      </w:pPr>
+    </w:lvl>
+    <w:lvl w:ilvl="6" w:tplc="0409000F" w:tentative="1">
+      <w:start w:val="1"/>
+      <w:numFmt w:val="decimal"/>
+      <w:lvlText w:val="%7."/>
+      <w:lvlJc w:val="left"/>
+      <w:pPr>
+        <w:ind w:left="4680" w:hanging="360"/>
+      </w:pPr>
+    </w:lvl>
+    <w:lvl w:ilvl="7" w:tplc="04090019" w:tentative="1">
+      <w:start w:val="1"/>
+      <w:numFmt w:val="lowerLetter"/>
+      <w:lvlText w:val="%8."/>
+      <w:lvlJc w:val="left"/>
+      <w:pPr>
+        <w:ind w:left="5400" w:hanging="360"/>
+      </w:pPr>
+    </w:lvl>
+    <w:lvl w:ilvl="8" w:tplc="0409001B" w:tentative="1">
+      <w:start w:val="1"/>
+      <w:numFmt w:val="lowerRoman"/>
+      <w:lvlText w:val="%9."/>
+      <w:lvlJc w:val="right"/>
+      <w:pPr>
+        <w:ind w:left="6120" w:hanging="180"/>
+      </w:pPr>
+    </w:lvl>
+  </w:abstractNum>
+  <w:abstractNum w:abstractNumId="18" w15:restartNumberingAfterBreak="0">
     <w:nsid w:val="397D2BB9"/>
     <w:multiLevelType w:val="hybridMultilevel"/>
     <w:tmpl w:val="02749E1C"/>
@@ -8093,7 +9397,7 @@
       </w:pPr>
     </w:lvl>
   </w:abstractNum>
-  <w:abstractNum w:abstractNumId="17" w15:restartNumberingAfterBreak="0">
+  <w:abstractNum w:abstractNumId="19" w15:restartNumberingAfterBreak="0">
     <w:nsid w:val="438A555D"/>
     <w:multiLevelType w:val="hybridMultilevel"/>
     <w:tmpl w:val="4FD89128"/>
@@ -8179,7 +9483,7 @@
       </w:pPr>
     </w:lvl>
   </w:abstractNum>
-  <w:abstractNum w:abstractNumId="18" w15:restartNumberingAfterBreak="0">
+  <w:abstractNum w:abstractNumId="20" w15:restartNumberingAfterBreak="0">
     <w:nsid w:val="43A13001"/>
     <w:multiLevelType w:val="multilevel"/>
     <w:tmpl w:val="B0240350"/>
@@ -8301,7 +9605,7 @@
       </w:rPr>
     </w:lvl>
   </w:abstractNum>
-  <w:abstractNum w:abstractNumId="19" w15:restartNumberingAfterBreak="0">
+  <w:abstractNum w:abstractNumId="21" w15:restartNumberingAfterBreak="0">
     <w:nsid w:val="46917188"/>
     <w:multiLevelType w:val="hybridMultilevel"/>
     <w:tmpl w:val="89F4BEAC"/>
@@ -8387,7 +9691,7 @@
       </w:pPr>
     </w:lvl>
   </w:abstractNum>
-  <w:abstractNum w:abstractNumId="20" w15:restartNumberingAfterBreak="0">
+  <w:abstractNum w:abstractNumId="22" w15:restartNumberingAfterBreak="0">
     <w:nsid w:val="49DE1D79"/>
     <w:multiLevelType w:val="hybridMultilevel"/>
     <w:tmpl w:val="B4B66018"/>
@@ -8476,7 +9780,7 @@
       </w:pPr>
     </w:lvl>
   </w:abstractNum>
-  <w:abstractNum w:abstractNumId="21" w15:restartNumberingAfterBreak="0">
+  <w:abstractNum w:abstractNumId="23" w15:restartNumberingAfterBreak="0">
     <w:nsid w:val="4ADB6D72"/>
     <w:multiLevelType w:val="hybridMultilevel"/>
     <w:tmpl w:val="5D9A7866"/>
@@ -8562,7 +9866,7 @@
       </w:pPr>
     </w:lvl>
   </w:abstractNum>
-  <w:abstractNum w:abstractNumId="22" w15:restartNumberingAfterBreak="0">
+  <w:abstractNum w:abstractNumId="24" w15:restartNumberingAfterBreak="0">
     <w:nsid w:val="4E321848"/>
     <w:multiLevelType w:val="multilevel"/>
     <w:tmpl w:val="903E1712"/>
@@ -8675,7 +9979,129 @@
       </w:rPr>
     </w:lvl>
   </w:abstractNum>
-  <w:abstractNum w:abstractNumId="23" w15:restartNumberingAfterBreak="0">
+  <w:abstractNum w:abstractNumId="25" w15:restartNumberingAfterBreak="0">
+    <w:nsid w:val="50B20F15"/>
+    <w:multiLevelType w:val="multilevel"/>
+    <w:tmpl w:val="84C84E5C"/>
+    <w:lvl w:ilvl="0">
+      <w:start w:val="8"/>
+      <w:numFmt w:val="decimal"/>
+      <w:lvlText w:val="%1.0"/>
+      <w:lvlJc w:val="left"/>
+      <w:pPr>
+        <w:ind w:left="360" w:hanging="360"/>
+      </w:pPr>
+      <w:rPr>
+        <w:rFonts w:hint="default"/>
+        <w:b/>
+      </w:rPr>
+    </w:lvl>
+    <w:lvl w:ilvl="1">
+      <w:start w:val="1"/>
+      <w:numFmt w:val="decimal"/>
+      <w:lvlText w:val="%1.%2"/>
+      <w:lvlJc w:val="left"/>
+      <w:pPr>
+        <w:ind w:left="1080" w:hanging="360"/>
+      </w:pPr>
+      <w:rPr>
+        <w:rFonts w:hint="default"/>
+        <w:b/>
+      </w:rPr>
+    </w:lvl>
+    <w:lvl w:ilvl="2">
+      <w:start w:val="1"/>
+      <w:numFmt w:val="decimal"/>
+      <w:lvlText w:val="%1.%2.%3"/>
+      <w:lvlJc w:val="left"/>
+      <w:pPr>
+        <w:ind w:left="2160" w:hanging="720"/>
+      </w:pPr>
+      <w:rPr>
+        <w:rFonts w:hint="default"/>
+        <w:b/>
+      </w:rPr>
+    </w:lvl>
+    <w:lvl w:ilvl="3">
+      <w:start w:val="1"/>
+      <w:numFmt w:val="decimal"/>
+      <w:lvlText w:val="%1.%2.%3.%4"/>
+      <w:lvlJc w:val="left"/>
+      <w:pPr>
+        <w:ind w:left="2880" w:hanging="720"/>
+      </w:pPr>
+      <w:rPr>
+        <w:rFonts w:hint="default"/>
+        <w:b/>
+      </w:rPr>
+    </w:lvl>
+    <w:lvl w:ilvl="4">
+      <w:start w:val="1"/>
+      <w:numFmt w:val="decimal"/>
+      <w:lvlText w:val="%1.%2.%3.%4.%5"/>
+      <w:lvlJc w:val="left"/>
+      <w:pPr>
+        <w:ind w:left="3960" w:hanging="1080"/>
+      </w:pPr>
+      <w:rPr>
+        <w:rFonts w:hint="default"/>
+        <w:b/>
+      </w:rPr>
+    </w:lvl>
+    <w:lvl w:ilvl="5">
+      <w:start w:val="1"/>
+      <w:numFmt w:val="decimal"/>
+      <w:lvlText w:val="%1.%2.%3.%4.%5.%6"/>
+      <w:lvlJc w:val="left"/>
+      <w:pPr>
+        <w:ind w:left="4680" w:hanging="1080"/>
+      </w:pPr>
+      <w:rPr>
+        <w:rFonts w:hint="default"/>
+        <w:b/>
+      </w:rPr>
+    </w:lvl>
+    <w:lvl w:ilvl="6">
+      <w:start w:val="1"/>
+      <w:numFmt w:val="decimal"/>
+      <w:lvlText w:val="%1.%2.%3.%4.%5.%6.%7"/>
+      <w:lvlJc w:val="left"/>
+      <w:pPr>
+        <w:ind w:left="5760" w:hanging="1440"/>
+      </w:pPr>
+      <w:rPr>
+        <w:rFonts w:hint="default"/>
+        <w:b/>
+      </w:rPr>
+    </w:lvl>
+    <w:lvl w:ilvl="7">
+      <w:start w:val="1"/>
+      <w:numFmt w:val="decimal"/>
+      <w:lvlText w:val="%1.%2.%3.%4.%5.%6.%7.%8"/>
+      <w:lvlJc w:val="left"/>
+      <w:pPr>
+        <w:ind w:left="6480" w:hanging="1440"/>
+      </w:pPr>
+      <w:rPr>
+        <w:rFonts w:hint="default"/>
+        <w:b/>
+      </w:rPr>
+    </w:lvl>
+    <w:lvl w:ilvl="8">
+      <w:start w:val="1"/>
+      <w:numFmt w:val="decimal"/>
+      <w:lvlText w:val="%1.%2.%3.%4.%5.%6.%7.%8.%9"/>
+      <w:lvlJc w:val="left"/>
+      <w:pPr>
+        <w:ind w:left="7560" w:hanging="1800"/>
+      </w:pPr>
+      <w:rPr>
+        <w:rFonts w:hint="default"/>
+        <w:b/>
+      </w:rPr>
+    </w:lvl>
+  </w:abstractNum>
+  <w:abstractNum w:abstractNumId="26" w15:restartNumberingAfterBreak="0">
     <w:nsid w:val="51AB5AF4"/>
     <w:multiLevelType w:val="hybridMultilevel"/>
     <w:tmpl w:val="494C6DA6"/>
@@ -8761,7 +10187,129 @@
       </w:pPr>
     </w:lvl>
   </w:abstractNum>
-  <w:abstractNum w:abstractNumId="24" w15:restartNumberingAfterBreak="0">
+  <w:abstractNum w:abstractNumId="27" w15:restartNumberingAfterBreak="0">
+    <w:nsid w:val="5B1E63E1"/>
+    <w:multiLevelType w:val="multilevel"/>
+    <w:tmpl w:val="84C84E5C"/>
+    <w:lvl w:ilvl="0">
+      <w:start w:val="8"/>
+      <w:numFmt w:val="decimal"/>
+      <w:lvlText w:val="%1.0"/>
+      <w:lvlJc w:val="left"/>
+      <w:pPr>
+        <w:ind w:left="360" w:hanging="360"/>
+      </w:pPr>
+      <w:rPr>
+        <w:rFonts w:hint="default"/>
+        <w:b/>
+      </w:rPr>
+    </w:lvl>
+    <w:lvl w:ilvl="1">
+      <w:start w:val="1"/>
+      <w:numFmt w:val="decimal"/>
+      <w:lvlText w:val="%1.%2"/>
+      <w:lvlJc w:val="left"/>
+      <w:pPr>
+        <w:ind w:left="1080" w:hanging="360"/>
+      </w:pPr>
+      <w:rPr>
+        <w:rFonts w:hint="default"/>
+        <w:b/>
+      </w:rPr>
+    </w:lvl>
+    <w:lvl w:ilvl="2">
+      <w:start w:val="1"/>
+      <w:numFmt w:val="decimal"/>
+      <w:lvlText w:val="%1.%2.%3"/>
+      <w:lvlJc w:val="left"/>
+      <w:pPr>
+        <w:ind w:left="2160" w:hanging="720"/>
+      </w:pPr>
+      <w:rPr>
+        <w:rFonts w:hint="default"/>
+        <w:b/>
+      </w:rPr>
+    </w:lvl>
+    <w:lvl w:ilvl="3">
+      <w:start w:val="1"/>
+      <w:numFmt w:val="decimal"/>
+      <w:lvlText w:val="%1.%2.%3.%4"/>
+      <w:lvlJc w:val="left"/>
+      <w:pPr>
+        <w:ind w:left="2880" w:hanging="720"/>
+      </w:pPr>
+      <w:rPr>
+        <w:rFonts w:hint="default"/>
+        <w:b/>
+      </w:rPr>
+    </w:lvl>
+    <w:lvl w:ilvl="4">
+      <w:start w:val="1"/>
+      <w:numFmt w:val="decimal"/>
+      <w:lvlText w:val="%1.%2.%3.%4.%5"/>
+      <w:lvlJc w:val="left"/>
+      <w:pPr>
+        <w:ind w:left="3960" w:hanging="1080"/>
+      </w:pPr>
+      <w:rPr>
+        <w:rFonts w:hint="default"/>
+        <w:b/>
+      </w:rPr>
+    </w:lvl>
+    <w:lvl w:ilvl="5">
+      <w:start w:val="1"/>
+      <w:numFmt w:val="decimal"/>
+      <w:lvlText w:val="%1.%2.%3.%4.%5.%6"/>
+      <w:lvlJc w:val="left"/>
+      <w:pPr>
+        <w:ind w:left="4680" w:hanging="1080"/>
+      </w:pPr>
+      <w:rPr>
+        <w:rFonts w:hint="default"/>
+        <w:b/>
+      </w:rPr>
+    </w:lvl>
+    <w:lvl w:ilvl="6">
+      <w:start w:val="1"/>
+      <w:numFmt w:val="decimal"/>
+      <w:lvlText w:val="%1.%2.%3.%4.%5.%6.%7"/>
+      <w:lvlJc w:val="left"/>
+      <w:pPr>
+        <w:ind w:left="5760" w:hanging="1440"/>
+      </w:pPr>
+      <w:rPr>
+        <w:rFonts w:hint="default"/>
+        <w:b/>
+      </w:rPr>
+    </w:lvl>
+    <w:lvl w:ilvl="7">
+      <w:start w:val="1"/>
+      <w:numFmt w:val="decimal"/>
+      <w:lvlText w:val="%1.%2.%3.%4.%5.%6.%7.%8"/>
+      <w:lvlJc w:val="left"/>
+      <w:pPr>
+        <w:ind w:left="6480" w:hanging="1440"/>
+      </w:pPr>
+      <w:rPr>
+        <w:rFonts w:hint="default"/>
+        <w:b/>
+      </w:rPr>
+    </w:lvl>
+    <w:lvl w:ilvl="8">
+      <w:start w:val="1"/>
+      <w:numFmt w:val="decimal"/>
+      <w:lvlText w:val="%1.%2.%3.%4.%5.%6.%7.%8.%9"/>
+      <w:lvlJc w:val="left"/>
+      <w:pPr>
+        <w:ind w:left="7560" w:hanging="1800"/>
+      </w:pPr>
+      <w:rPr>
+        <w:rFonts w:hint="default"/>
+        <w:b/>
+      </w:rPr>
+    </w:lvl>
+  </w:abstractNum>
+  <w:abstractNum w:abstractNumId="28" w15:restartNumberingAfterBreak="0">
     <w:nsid w:val="5B6A3153"/>
     <w:multiLevelType w:val="hybridMultilevel"/>
     <w:tmpl w:val="8AFA2670"/>
@@ -8874,7 +10422,7 @@
       </w:rPr>
     </w:lvl>
   </w:abstractNum>
-  <w:abstractNum w:abstractNumId="25" w15:restartNumberingAfterBreak="0">
+  <w:abstractNum w:abstractNumId="29" w15:restartNumberingAfterBreak="0">
     <w:nsid w:val="5EAE1239"/>
     <w:multiLevelType w:val="multilevel"/>
     <w:tmpl w:val="5356625C"/>
@@ -8987,7 +10535,7 @@
       </w:rPr>
     </w:lvl>
   </w:abstractNum>
-  <w:abstractNum w:abstractNumId="26" w15:restartNumberingAfterBreak="0">
+  <w:abstractNum w:abstractNumId="30" w15:restartNumberingAfterBreak="0">
     <w:nsid w:val="604456AB"/>
     <w:multiLevelType w:val="multilevel"/>
     <w:tmpl w:val="99C45EF4"/>
@@ -9109,7 +10657,7 @@
       </w:rPr>
     </w:lvl>
   </w:abstractNum>
-  <w:abstractNum w:abstractNumId="27" w15:restartNumberingAfterBreak="0">
+  <w:abstractNum w:abstractNumId="31" w15:restartNumberingAfterBreak="0">
     <w:nsid w:val="626D2A5C"/>
     <w:multiLevelType w:val="multilevel"/>
     <w:tmpl w:val="9A60DD42"/>
@@ -9201,7 +10749,7 @@
       </w:pPr>
     </w:lvl>
   </w:abstractNum>
-  <w:abstractNum w:abstractNumId="28" w15:restartNumberingAfterBreak="0">
+  <w:abstractNum w:abstractNumId="32" w15:restartNumberingAfterBreak="0">
     <w:nsid w:val="676C787A"/>
     <w:multiLevelType w:val="hybridMultilevel"/>
     <w:tmpl w:val="814CBBCA"/>
@@ -9287,7 +10835,7 @@
       </w:pPr>
     </w:lvl>
   </w:abstractNum>
-  <w:abstractNum w:abstractNumId="29" w15:restartNumberingAfterBreak="0">
+  <w:abstractNum w:abstractNumId="33" w15:restartNumberingAfterBreak="0">
     <w:nsid w:val="6EA031F5"/>
     <w:multiLevelType w:val="multilevel"/>
     <w:tmpl w:val="9B520C18"/>
@@ -9409,7 +10957,7 @@
       </w:rPr>
     </w:lvl>
   </w:abstractNum>
-  <w:abstractNum w:abstractNumId="30" w15:restartNumberingAfterBreak="0">
+  <w:abstractNum w:abstractNumId="34" w15:restartNumberingAfterBreak="0">
     <w:nsid w:val="6EFD2C60"/>
     <w:multiLevelType w:val="hybridMultilevel"/>
     <w:tmpl w:val="2CF061EA"/>
@@ -9522,7 +11070,7 @@
       </w:rPr>
     </w:lvl>
   </w:abstractNum>
-  <w:abstractNum w:abstractNumId="31" w15:restartNumberingAfterBreak="0">
+  <w:abstractNum w:abstractNumId="35" w15:restartNumberingAfterBreak="0">
     <w:nsid w:val="738A3410"/>
     <w:multiLevelType w:val="hybridMultilevel"/>
     <w:tmpl w:val="6D5CBD12"/>
@@ -9608,7 +11156,7 @@
       </w:pPr>
     </w:lvl>
   </w:abstractNum>
-  <w:abstractNum w:abstractNumId="32" w15:restartNumberingAfterBreak="0">
+  <w:abstractNum w:abstractNumId="36" w15:restartNumberingAfterBreak="0">
     <w:nsid w:val="758C58B8"/>
     <w:multiLevelType w:val="hybridMultilevel"/>
     <w:tmpl w:val="92A0814E"/>
@@ -9721,7 +11269,7 @@
       </w:rPr>
     </w:lvl>
   </w:abstractNum>
-  <w:abstractNum w:abstractNumId="33" w15:restartNumberingAfterBreak="0">
+  <w:abstractNum w:abstractNumId="37" w15:restartNumberingAfterBreak="0">
     <w:nsid w:val="7A6E2B11"/>
     <w:multiLevelType w:val="hybridMultilevel"/>
     <w:tmpl w:val="D8AE2664"/>
@@ -9807,7 +11355,7 @@
       </w:pPr>
     </w:lvl>
   </w:abstractNum>
-  <w:abstractNum w:abstractNumId="34" w15:restartNumberingAfterBreak="0">
+  <w:abstractNum w:abstractNumId="38" w15:restartNumberingAfterBreak="0">
     <w:nsid w:val="7BDB5255"/>
     <w:multiLevelType w:val="hybridMultilevel"/>
     <w:tmpl w:val="AAF61E66"/>
@@ -9893,7 +11441,7 @@
       </w:pPr>
     </w:lvl>
   </w:abstractNum>
-  <w:abstractNum w:abstractNumId="35" w15:restartNumberingAfterBreak="0">
+  <w:abstractNum w:abstractNumId="39" w15:restartNumberingAfterBreak="0">
     <w:nsid w:val="7EE26A6B"/>
     <w:multiLevelType w:val="hybridMultilevel"/>
     <w:tmpl w:val="C166167A"/>
@@ -10006,7 +11554,7 @@
       </w:rPr>
     </w:lvl>
   </w:abstractNum>
-  <w:abstractNum w:abstractNumId="36" w15:restartNumberingAfterBreak="0">
+  <w:abstractNum w:abstractNumId="40" w15:restartNumberingAfterBreak="0">
     <w:nsid w:val="7F2D2FD8"/>
     <w:multiLevelType w:val="multilevel"/>
     <w:tmpl w:val="6ABE78AC"/>
@@ -10121,7 +11669,7 @@
       </w:rPr>
     </w:lvl>
   </w:abstractNum>
-  <w:abstractNum w:abstractNumId="37" w15:restartNumberingAfterBreak="0">
+  <w:abstractNum w:abstractNumId="41" w15:restartNumberingAfterBreak="0">
     <w:nsid w:val="7FFA71AC"/>
     <w:multiLevelType w:val="hybridMultilevel"/>
     <w:tmpl w:val="31108444"/>
@@ -10208,25 +11756,25 @@
     </w:lvl>
   </w:abstractNum>
   <w:num w:numId="1" w16cid:durableId="537856865">
-    <w:abstractNumId w:val="35"/>
+    <w:abstractNumId w:val="39"/>
   </w:num>
   <w:num w:numId="2" w16cid:durableId="2132286579">
-    <w:abstractNumId w:val="24"/>
+    <w:abstractNumId w:val="28"/>
   </w:num>
   <w:num w:numId="3" w16cid:durableId="991175242">
-    <w:abstractNumId w:val="30"/>
+    <w:abstractNumId w:val="34"/>
   </w:num>
   <w:num w:numId="4" w16cid:durableId="1827012824">
-    <w:abstractNumId w:val="15"/>
+    <w:abstractNumId w:val="16"/>
   </w:num>
   <w:num w:numId="5" w16cid:durableId="1885170031">
-    <w:abstractNumId w:val="16"/>
+    <w:abstractNumId w:val="18"/>
   </w:num>
   <w:num w:numId="6" w16cid:durableId="118689161">
     <w:abstractNumId w:val="6"/>
   </w:num>
   <w:num w:numId="7" w16cid:durableId="1280794866">
-    <w:abstractNumId w:val="32"/>
+    <w:abstractNumId w:val="36"/>
   </w:num>
   <w:num w:numId="8" w16cid:durableId="610820190">
     <w:abstractNumId w:val="13"/>
@@ -10238,28 +11786,28 @@
     <w:abstractNumId w:val="7"/>
   </w:num>
   <w:num w:numId="11" w16cid:durableId="391540557">
-    <w:abstractNumId w:val="27"/>
+    <w:abstractNumId w:val="31"/>
   </w:num>
   <w:num w:numId="12" w16cid:durableId="709838910">
-    <w:abstractNumId w:val="22"/>
+    <w:abstractNumId w:val="24"/>
   </w:num>
   <w:num w:numId="13" w16cid:durableId="1305045038">
-    <w:abstractNumId w:val="36"/>
+    <w:abstractNumId w:val="40"/>
   </w:num>
   <w:num w:numId="14" w16cid:durableId="68501446">
-    <w:abstractNumId w:val="37"/>
+    <w:abstractNumId w:val="41"/>
   </w:num>
   <w:num w:numId="15" w16cid:durableId="1520312902">
     <w:abstractNumId w:val="12"/>
   </w:num>
   <w:num w:numId="16" w16cid:durableId="825124030">
-    <w:abstractNumId w:val="18"/>
+    <w:abstractNumId w:val="20"/>
   </w:num>
   <w:num w:numId="17" w16cid:durableId="1322006721">
-    <w:abstractNumId w:val="29"/>
+    <w:abstractNumId w:val="33"/>
   </w:num>
   <w:num w:numId="18" w16cid:durableId="1284191481">
-    <w:abstractNumId w:val="25"/>
+    <w:abstractNumId w:val="29"/>
   </w:num>
   <w:num w:numId="19" w16cid:durableId="574776763">
     <w:abstractNumId w:val="8"/>
@@ -10271,46 +11819,46 @@
     <w:abstractNumId w:val="11"/>
   </w:num>
   <w:num w:numId="22" w16cid:durableId="635069772">
-    <w:abstractNumId w:val="23"/>
+    <w:abstractNumId w:val="26"/>
   </w:num>
   <w:num w:numId="23" w16cid:durableId="544410648">
-    <w:abstractNumId w:val="26"/>
+    <w:abstractNumId w:val="30"/>
   </w:num>
   <w:num w:numId="24" w16cid:durableId="212160019">
-    <w:abstractNumId w:val="28"/>
+    <w:abstractNumId w:val="32"/>
   </w:num>
   <w:num w:numId="25" w16cid:durableId="1292051577">
-    <w:abstractNumId w:val="31"/>
+    <w:abstractNumId w:val="35"/>
   </w:num>
   <w:num w:numId="26" w16cid:durableId="1964536252">
     <w:abstractNumId w:val="1"/>
   </w:num>
   <w:num w:numId="27" w16cid:durableId="261767398">
-    <w:abstractNumId w:val="33"/>
+    <w:abstractNumId w:val="37"/>
   </w:num>
   <w:num w:numId="28" w16cid:durableId="873931458">
     <w:abstractNumId w:val="14"/>
   </w:num>
   <w:num w:numId="29" w16cid:durableId="520509830">
-    <w:abstractNumId w:val="17"/>
+    <w:abstractNumId w:val="19"/>
   </w:num>
   <w:num w:numId="30" w16cid:durableId="532575621">
-    <w:abstractNumId w:val="21"/>
+    <w:abstractNumId w:val="23"/>
   </w:num>
   <w:num w:numId="31" w16cid:durableId="84427165">
     <w:abstractNumId w:val="0"/>
   </w:num>
   <w:num w:numId="32" w16cid:durableId="968318266">
-    <w:abstractNumId w:val="20"/>
+    <w:abstractNumId w:val="22"/>
   </w:num>
   <w:num w:numId="33" w16cid:durableId="1941256252">
     <w:abstractNumId w:val="2"/>
   </w:num>
   <w:num w:numId="34" w16cid:durableId="949893361">
-    <w:abstractNumId w:val="19"/>
+    <w:abstractNumId w:val="21"/>
   </w:num>
   <w:num w:numId="35" w16cid:durableId="97793016">
-    <w:abstractNumId w:val="34"/>
+    <w:abstractNumId w:val="38"/>
   </w:num>
   <w:num w:numId="36" w16cid:durableId="627783379">
     <w:abstractNumId w:val="3"/>
@@ -10320,6 +11868,18 @@
   </w:num>
   <w:num w:numId="38" w16cid:durableId="1016689318">
     <w:abstractNumId w:val="4"/>
+  </w:num>
+  <w:num w:numId="39" w16cid:durableId="754517520">
+    <w:abstractNumId w:val="17"/>
+  </w:num>
+  <w:num w:numId="40" w16cid:durableId="1060858389">
+    <w:abstractNumId w:val="25"/>
+  </w:num>
+  <w:num w:numId="41" w16cid:durableId="1812097420">
+    <w:abstractNumId w:val="27"/>
+  </w:num>
+  <w:num w:numId="42" w16cid:durableId="1683971613">
+    <w:abstractNumId w:val="15"/>
   </w:num>
 </w:numbering>
 </file>
@@ -11413,19 +12973,12 @@
 </file>
 
 <file path=customXml/item1.xml><?xml version="1.0" encoding="utf-8"?>
-<b:Sources xmlns:b="http://schemas.openxmlformats.org/officeDocument/2006/bibliography" xmlns="http://schemas.openxmlformats.org/officeDocument/2006/bibliography" SelectedStyle="\APA.XSL" StyleName="APA"/>
+<p:properties xmlns:p="http://schemas.microsoft.com/office/2006/metadata/properties" xmlns:xsi="http://www.w3.org/2001/XMLSchema-instance">
+  <documentManagement/>
+</p:properties>
 </file>
 
 <file path=customXml/item2.xml><?xml version="1.0" encoding="utf-8"?>
-<?mso-contentType ?>
-<FormTemplates xmlns="http://schemas.microsoft.com/sharepoint/v3/contenttype/forms">
-  <Display>DocumentLibraryForm</Display>
-  <Edit>DocumentLibraryForm</Edit>
-  <New>DocumentLibraryForm</New>
-</FormTemplates>
-</file>
-
-<file path=customXml/item3.xml><?xml version="1.0" encoding="utf-8"?>
 <ct:contentTypeSchema xmlns:ct="http://schemas.microsoft.com/office/2006/metadata/contentType" xmlns:ma="http://schemas.microsoft.com/office/2006/metadata/properties/metaAttributes" ct:_="" ma:_="" ma:contentTypeName="Document" ma:contentTypeID="0x010100A253B644FCFAD7409EBAFCD290AA2418" ma:contentTypeVersion="8" ma:contentTypeDescription="Create a new document." ma:contentTypeScope="" ma:versionID="5be701be97b5a7d030840f97951bd63f">
   <xsd:schema xmlns:xsd="http://www.w3.org/2001/XMLSchema" xmlns:xs="http://www.w3.org/2001/XMLSchema" xmlns:p="http://schemas.microsoft.com/office/2006/metadata/properties" xmlns:ns2="92ee4270-9d09-435c-8163-9480e84d542c" targetNamespace="http://schemas.microsoft.com/office/2006/metadata/properties" ma:root="true" ma:fieldsID="e754431ea33e719513553115a5b5b6cf" ns2:_="">
     <xsd:import namespace="92ee4270-9d09-435c-8163-9480e84d542c"/>
@@ -11593,29 +13146,28 @@
 </ct:contentTypeSchema>
 </file>
 
+<file path=customXml/item3.xml><?xml version="1.0" encoding="utf-8"?>
+<?mso-contentType ?>
+<FormTemplates xmlns="http://schemas.microsoft.com/sharepoint/v3/contenttype/forms">
+  <Display>DocumentLibraryForm</Display>
+  <Edit>DocumentLibraryForm</Edit>
+  <New>DocumentLibraryForm</New>
+</FormTemplates>
+</file>
+
 <file path=customXml/item4.xml><?xml version="1.0" encoding="utf-8"?>
-<p:properties xmlns:p="http://schemas.microsoft.com/office/2006/metadata/properties" xmlns:xsi="http://www.w3.org/2001/XMLSchema-instance">
-  <documentManagement/>
-</p:properties>
+<b:Sources xmlns:b="http://schemas.openxmlformats.org/officeDocument/2006/bibliography" xmlns="http://schemas.openxmlformats.org/officeDocument/2006/bibliography" SelectedStyle="\APA.XSL" StyleName="APA"/>
 </file>
 
 <file path=customXml/itemProps1.xml><?xml version="1.0" encoding="utf-8"?>
-<ds:datastoreItem xmlns:ds="http://schemas.openxmlformats.org/officeDocument/2006/customXml" ds:itemID="{A976FBD8-E2B1-46C0-ACBB-B920108BE5B2}">
+<ds:datastoreItem xmlns:ds="http://schemas.openxmlformats.org/officeDocument/2006/customXml" ds:itemID="{F19E182A-E278-49AC-A58D-A3181FBB2975}">
   <ds:schemaRefs>
-    <ds:schemaRef ds:uri="http://schemas.openxmlformats.org/officeDocument/2006/bibliography"/>
+    <ds:schemaRef ds:uri="http://schemas.microsoft.com/office/2006/metadata/properties"/>
   </ds:schemaRefs>
 </ds:datastoreItem>
 </file>
 
 <file path=customXml/itemProps2.xml><?xml version="1.0" encoding="utf-8"?>
-<ds:datastoreItem xmlns:ds="http://schemas.openxmlformats.org/officeDocument/2006/customXml" ds:itemID="{ABE91D9D-E230-4D73-BAA6-EE83D801CFC1}">
-  <ds:schemaRefs>
-    <ds:schemaRef ds:uri="http://schemas.microsoft.com/sharepoint/v3/contenttype/forms"/>
-  </ds:schemaRefs>
-</ds:datastoreItem>
-</file>
-
-<file path=customXml/itemProps3.xml><?xml version="1.0" encoding="utf-8"?>
 <ds:datastoreItem xmlns:ds="http://schemas.openxmlformats.org/officeDocument/2006/customXml" ds:itemID="{604E41F5-B545-4AA3-AFA7-16798CC9766F}">
   <ds:schemaRefs>
     <ds:schemaRef ds:uri="http://schemas.microsoft.com/office/2006/metadata/contentType"/>
@@ -11633,10 +13185,18 @@
 </ds:datastoreItem>
 </file>
 
+<file path=customXml/itemProps3.xml><?xml version="1.0" encoding="utf-8"?>
+<ds:datastoreItem xmlns:ds="http://schemas.openxmlformats.org/officeDocument/2006/customXml" ds:itemID="{ABE91D9D-E230-4D73-BAA6-EE83D801CFC1}">
+  <ds:schemaRefs>
+    <ds:schemaRef ds:uri="http://schemas.microsoft.com/sharepoint/v3/contenttype/forms"/>
+  </ds:schemaRefs>
+</ds:datastoreItem>
+</file>
+
 <file path=customXml/itemProps4.xml><?xml version="1.0" encoding="utf-8"?>
-<ds:datastoreItem xmlns:ds="http://schemas.openxmlformats.org/officeDocument/2006/customXml" ds:itemID="{F19E182A-E278-49AC-A58D-A3181FBB2975}">
+<ds:datastoreItem xmlns:ds="http://schemas.openxmlformats.org/officeDocument/2006/customXml" ds:itemID="{A976FBD8-E2B1-46C0-ACBB-B920108BE5B2}">
   <ds:schemaRefs>
-    <ds:schemaRef ds:uri="http://schemas.microsoft.com/office/2006/metadata/properties"/>
+    <ds:schemaRef ds:uri="http://schemas.openxmlformats.org/officeDocument/2006/bibliography"/>
   </ds:schemaRefs>
 </ds:datastoreItem>
 </file>

</xml_diff>

<commit_message>
Fix TechnicalOrders data wasn't being sent to document. Fix document to also check for Paper/CDDVD in addition to Distribution values
</commit_message>
<xml_diff>
--- a/public/CAFTOP_Template.docx
+++ b/public/CAFTOP_Template.docx
@@ -696,16 +696,7 @@
                 <w:sz w:val="28"/>
                 <w:szCs w:val="28"/>
               </w:rPr>
-              <w:t>{</w:t>
-            </w:r>
-            <w:proofErr w:type="gramStart"/>
-            <w:r>
-              <w:rPr>
-                <w:rFonts w:ascii="Times New Roman" w:eastAsiaTheme="majorEastAsia" w:hAnsi="Times New Roman"/>
-                <w:sz w:val="28"/>
-                <w:szCs w:val="28"/>
-              </w:rPr>
-              <w:t>/}</w:t>
+              <w:t>{/}</w:t>
             </w:r>
             <w:r>
               <w:rPr>
@@ -713,16 +704,7 @@
                 <w:sz w:val="28"/>
                 <w:szCs w:val="28"/>
               </w:rPr>
-              <w:t>{</w:t>
-            </w:r>
-            <w:proofErr w:type="gramEnd"/>
-            <w:r>
-              <w:rPr>
-                <w:rFonts w:ascii="Times New Roman" w:eastAsiaTheme="majorEastAsia" w:hAnsi="Times New Roman"/>
-                <w:sz w:val="28"/>
-                <w:szCs w:val="28"/>
-              </w:rPr>
-              <w:t>#Info.TechOrderManagers}</w:t>
+              <w:t>{#Info.TechOrderManagers}</w:t>
             </w:r>
           </w:p>
           <w:p>
@@ -3208,7 +3190,6 @@
       <w:r>
         <w:t>ContractNumber} for the TO labor/sustainment. This contract will expire on {</w:t>
       </w:r>
-      <w:proofErr w:type="gramStart"/>
       <w:r>
         <w:t>Labor</w:t>
       </w:r>
@@ -3219,11 +3200,7 @@
         <w:t>ContractorSupport.</w:t>
       </w:r>
       <w:r>
-        <w:t>ContractExpiration</w:t>
-      </w:r>
-      <w:proofErr w:type="gramEnd"/>
-      <w:r>
-        <w:t>}.{/}{#Distribution.</w:t>
+        <w:t>ContractExpiration}.{/}{#Distribution.</w:t>
       </w:r>
       <w:r>
         <w:t>hasDistCost</w:t>
@@ -3359,21 +3336,13 @@
         <w:t>AuthoredInTOAPType</w:t>
       </w:r>
       <w:r>
-        <w:t xml:space="preserve"> === “fully</w:t>
-      </w:r>
-      <w:proofErr w:type="gramStart"/>
-      <w:r>
-        <w:t>”</w:t>
+        <w:t xml:space="preserve"> === “fully”</w:t>
       </w:r>
       <w:r>
         <w:t>}</w:t>
       </w:r>
       <w:r>
-        <w:t>All</w:t>
-      </w:r>
-      <w:proofErr w:type="gramEnd"/>
-      <w:r>
-        <w:t xml:space="preserve"> </w:t>
+        <w:t xml:space="preserve">All </w:t>
       </w:r>
       <w:r>
         <w:t>{</w:t>
@@ -3387,18 +3356,10 @@
         <w:t xml:space="preserve">} </w:t>
       </w:r>
       <w:r>
-        <w:t xml:space="preserve">TOs are authored and sustained in TOAP. All future TOs to include modification or newly developed TOs will be developed in TOAP. TOs moving from acquisition to sustainment will be authored and sustained in </w:t>
-      </w:r>
-      <w:proofErr w:type="gramStart"/>
-      <w:r>
-        <w:t>TOAP.</w:t>
-      </w:r>
-      <w:r>
-        <w:t>{</w:t>
-      </w:r>
-      <w:proofErr w:type="gramEnd"/>
-      <w:r>
-        <w:t>/</w:t>
+        <w:t>TOs are authored and sustained in TOAP. All future TOs to include modification or newly developed TOs will be developed in TOAP. TOs moving from acquisition to sustainment will be authored and sustained in TOAP.</w:t>
+      </w:r>
+      <w:r>
+        <w:t>{/</w:t>
       </w:r>
       <w:r>
         <w:t>}</w:t>
@@ -3557,18 +3518,10 @@
         <w:t>}</w:t>
       </w:r>
       <w:r>
-        <w:t xml:space="preserve"> unpublished TOs that will be authored in </w:t>
-      </w:r>
-      <w:proofErr w:type="gramStart"/>
-      <w:r>
-        <w:t>TOAP.</w:t>
-      </w:r>
-      <w:r>
-        <w:t>{</w:t>
-      </w:r>
-      <w:proofErr w:type="gramEnd"/>
-      <w:r>
-        <w:t>/}</w:t>
+        <w:t> unpublished TOs that will be authored in TOAP.</w:t>
+      </w:r>
+      <w:r>
+        <w:t>{/}</w:t>
       </w:r>
       <w:r>
         <w:t>{#TechnicalOrders.</w:t>
@@ -3613,18 +3566,10 @@
         <w:t xml:space="preserve"> </w:t>
       </w:r>
       <w:r>
-        <w:t>{</w:t>
-      </w:r>
-      <w:proofErr w:type="gramStart"/>
-      <w:r>
-        <w:t>TechnicalOrders.Explanation}</w:t>
-      </w:r>
-      <w:r>
-        <w:t>{</w:t>
-      </w:r>
-      <w:proofErr w:type="gramEnd"/>
-      <w:r>
-        <w:t>/}{/}</w:t>
+        <w:t>{TechnicalOrders.Explanation}</w:t>
+      </w:r>
+      <w:r>
+        <w:t>{/}{/}</w:t>
       </w:r>
       <w:r>
         <w:t>{#TechnicalOrders.</w:t>
@@ -3883,21 +3828,13 @@
         <w:t>NumInAcquisition</w:t>
       </w:r>
       <w:r>
-        <w:t xml:space="preserve"> === </w:t>
-      </w:r>
-      <w:proofErr w:type="gramStart"/>
-      <w:r>
-        <w:t>0</w:t>
+        <w:t xml:space="preserve"> === 0</w:t>
       </w:r>
       <w:r>
         <w:t>}</w:t>
       </w:r>
       <w:r>
-        <w:t>There</w:t>
-      </w:r>
-      <w:proofErr w:type="gramEnd"/>
-      <w:r>
-        <w:t xml:space="preserve"> are no TOs currently in Acquisition.</w:t>
+        <w:t>There are no TOs currently in Acquisition.</w:t>
       </w:r>
       <w:r>
         <w:t>{/}</w:t>
@@ -3929,18 +3866,10 @@
         <w:t>}</w:t>
       </w:r>
       <w:r>
-        <w:t xml:space="preserve"> TOs in the acquisition process. Effort will be made to ensure that all future TOs acquired will be delivered in digital </w:t>
-      </w:r>
-      <w:proofErr w:type="gramStart"/>
-      <w:r>
-        <w:t>format.</w:t>
-      </w:r>
-      <w:r>
-        <w:t>{</w:t>
-      </w:r>
-      <w:proofErr w:type="gramEnd"/>
-      <w:r>
-        <w:t>/}</w:t>
+        <w:t xml:space="preserve"> TOs in the acquisition process. Effort will be made to ensure that all future TOs acquired will be delivered in digital format.</w:t>
+      </w:r>
+      <w:r>
+        <w:t>{/}</w:t>
       </w:r>
     </w:p>
     <w:p/>
@@ -4154,18 +4083,10 @@
         <w:t xml:space="preserve">there are no plans to convert to Standard Generalized Markup Language (SGML). </w:t>
       </w:r>
       <w:r>
-        <w:t xml:space="preserve">{#TechnicalOrders.NumUnpublished &gt; </w:t>
-      </w:r>
-      <w:proofErr w:type="gramStart"/>
-      <w:r>
-        <w:t>0}</w:t>
-      </w:r>
-      <w:r>
-        <w:t>Currently</w:t>
-      </w:r>
-      <w:proofErr w:type="gramEnd"/>
-      <w:r>
-        <w:t xml:space="preserve"> there are</w:t>
+        <w:t>{#TechnicalOrders.NumUnpublished &gt; 0}</w:t>
+      </w:r>
+      <w:r>
+        <w:t>Currently there are</w:t>
       </w:r>
       <w:r>
         <w:t xml:space="preserve"> {</w:t>
@@ -4624,15 +4545,7 @@
         <w:t xml:space="preserve"> </w:t>
       </w:r>
       <w:r>
-        <w:t xml:space="preserve">Labor </w:t>
-      </w:r>
-      <w:proofErr w:type="gramStart"/>
-      <w:r>
-        <w:t>Non-Mod</w:t>
-      </w:r>
-      <w:proofErr w:type="gramEnd"/>
-      <w:r>
-        <w:t xml:space="preserve"> revisions cannot be create</w:t>
+        <w:t>Labor Non-Mod revisions cannot be create</w:t>
       </w:r>
       <w:r>
         <w:t>d</w:t>
@@ -4730,15 +4643,7 @@
         <w:t>,</w:t>
       </w:r>
       <w:r>
-        <w:t xml:space="preserve"> and maintaining </w:t>
-      </w:r>
-      <w:proofErr w:type="gramStart"/>
-      <w:r>
-        <w:t>current status</w:t>
-      </w:r>
-      <w:proofErr w:type="gramEnd"/>
-      <w:r>
-        <w:t xml:space="preserve"> of data within an electronic database for electronic display of </w:t>
+        <w:t xml:space="preserve"> and maintaining current status of data within an electronic database for electronic display of </w:t>
       </w:r>
       <w:r>
         <w:t>{</w:t>
@@ -4785,15 +4690,7 @@
         <w:t>D</w:t>
       </w:r>
       <w:r>
-        <w:t xml:space="preserve"> 3048B) </w:t>
-      </w:r>
-      <w:proofErr w:type="gramStart"/>
-      <w:r>
-        <w:t>are located in</w:t>
-      </w:r>
-      <w:proofErr w:type="gramEnd"/>
-      <w:r>
-        <w:t xml:space="preserve"> the Technical Manual Contract Requirements (TMCR) document.</w:t>
+        <w:t xml:space="preserve"> 3048B) are located in the Technical Manual Contract Requirements (TMCR) document.</w:t>
       </w:r>
       <w:r>
         <w:t xml:space="preserve"> </w:t>
@@ -4907,7 +4804,6 @@
       <w:r>
         <w:t xml:space="preserve"> potentially cause equipment damage or work </w:t>
       </w:r>
-      <w:proofErr w:type="gramStart"/>
       <w:r>
         <w:t>stoppage</w:t>
       </w:r>
@@ -4915,11 +4811,7 @@
         <w:t>.</w:t>
       </w:r>
       <w:r>
-        <w:t>{</w:t>
-      </w:r>
-      <w:proofErr w:type="gramEnd"/>
-      <w:r>
-        <w:t>/}</w:t>
+        <w:t>{/}</w:t>
       </w:r>
       <w:r>
         <w:t xml:space="preserve"> </w:t>
@@ -4927,15 +4819,7 @@
     </w:p>
     <w:p>
       <w:r>
-        <w:t>{#</w:t>
-      </w:r>
-      <w:proofErr w:type="gramStart"/>
-      <w:r>
-        <w:t>Labor.ContractorSupport.TDSSe</w:t>
-      </w:r>
-      <w:proofErr w:type="gramEnd"/>
-      <w:r>
-        <w:t xml:space="preserve"> ===”yes” &amp;&amp; </w:t>
+        <w:t xml:space="preserve">{#Labor.ContractorSupport.TDSSe ===”yes” &amp;&amp; </w:t>
       </w:r>
       <w:proofErr w:type="spellStart"/>
       <w:r>
@@ -5072,18 +4956,10 @@
         <w:t>Impact Statement:</w:t>
       </w:r>
       <w:r>
-        <w:t xml:space="preserve"> This task follows guidance provided by AFI 63-101/20-101 which requires that current, valid, verified TOs and technical data must be provided that clearly identifies procedures and requirements necessary to preserve OSS&amp;E baselines and to diagnose, repair, calibrate, operate, and test systems or end items. Without full support, the technical data and the OSS&amp;E of the mission is drastically put at risk. A reduced level of support would create an unacceptable risk to life, health, property, mission capability and the environment. This support maintains the accuracy and consistency of TOs available to users. Without technically accurate data, full mission capability cannot be realized at field </w:t>
-      </w:r>
-      <w:proofErr w:type="gramStart"/>
-      <w:r>
-        <w:t>level.</w:t>
-      </w:r>
-      <w:r>
-        <w:t>{</w:t>
-      </w:r>
-      <w:proofErr w:type="gramEnd"/>
-      <w:r>
-        <w:t>/}</w:t>
+        <w:t xml:space="preserve"> This task follows guidance provided by AFI 63-101/20-101 which requires that current, valid, verified TOs and technical data must be provided that clearly identifies procedures and requirements necessary to preserve OSS&amp;E baselines and to diagnose, repair, calibrate, operate, and test systems or end items. Without full support, the technical data and the OSS&amp;E of the mission is drastically put at risk. A reduced level of support would create an unacceptable risk to life, health, property, mission capability and the environment. This support maintains the accuracy and consistency of TOs available to users. Without technically accurate data, full mission capability cannot be realized at field level.</w:t>
+      </w:r>
+      <w:r>
+        <w:t>{/}</w:t>
       </w:r>
     </w:p>
     <w:p>
@@ -5151,7 +5027,6 @@
           <w:tab w:val="left" w:pos="360"/>
         </w:tabs>
       </w:pPr>
-      <w:proofErr w:type="gramStart"/>
       <w:r>
         <w:rPr>
           <w:b/>
@@ -5160,11 +5035,7 @@
         <w:t>Impact:</w:t>
       </w:r>
       <w:r>
-        <w:t>{</w:t>
-      </w:r>
-      <w:proofErr w:type="gramEnd"/>
-      <w:r>
-        <w:t>Impact}</w:t>
+        <w:t>{Impact}</w:t>
       </w:r>
     </w:p>
     <w:p>
@@ -5296,18 +5167,10 @@
       </w:r>
       <w:proofErr w:type="spellEnd"/>
       <w:r>
-        <w:t xml:space="preserve"> &gt; </w:t>
-      </w:r>
-      <w:proofErr w:type="gramStart"/>
-      <w:r>
-        <w:t>0}</w:t>
-      </w:r>
-      <w:r>
-        <w:t>The</w:t>
-      </w:r>
-      <w:proofErr w:type="gramEnd"/>
-      <w:r>
-        <w:t xml:space="preserve"> AF </w:t>
+        <w:t xml:space="preserve"> &gt; 0}</w:t>
+      </w:r>
+      <w:r>
+        <w:t xml:space="preserve">The AF </w:t>
       </w:r>
       <w:r>
         <w:t>transitioned</w:t>
@@ -5370,18 +5233,10 @@
         <w:t xml:space="preserve">requirements </w:t>
       </w:r>
       <w:r>
-        <w:t xml:space="preserve">under the following </w:t>
-      </w:r>
-      <w:proofErr w:type="gramStart"/>
-      <w:r>
-        <w:t>task.</w:t>
-      </w:r>
-      <w:r>
-        <w:t>{</w:t>
-      </w:r>
-      <w:proofErr w:type="gramEnd"/>
-      <w:r>
-        <w:t xml:space="preserve">/}{#TechnicalOrders.NumPaper === 0 &amp;&amp; </w:t>
+        <w:t>under the following task.</w:t>
+      </w:r>
+      <w:r>
+        <w:t xml:space="preserve">{/}{#TechnicalOrders.NumPaper === 0 &amp;&amp; </w:t>
       </w:r>
       <w:proofErr w:type="spellStart"/>
       <w:r>
@@ -5446,15 +5301,32 @@
         <w:ind w:left="0"/>
       </w:pPr>
       <w:r>
-        <w:t>{#Distribution.hasDSO==</w:t>
-      </w:r>
-      <w:proofErr w:type="gramStart"/>
-      <w:r>
-        <w:t>=”yes</w:t>
-      </w:r>
-      <w:proofErr w:type="gramEnd"/>
-      <w:r>
-        <w:t>”}</w:t>
+        <w:t>{#Distribution.hasDSO===”yes”</w:t>
+      </w:r>
+      <w:r>
+        <w:t xml:space="preserve"> &amp;&amp; (</w:t>
+      </w:r>
+      <w:proofErr w:type="spellStart"/>
+      <w:r>
+        <w:t>TechnicalOrders.NumPaper</w:t>
+      </w:r>
+      <w:proofErr w:type="spellEnd"/>
+      <w:r>
+        <w:t xml:space="preserve"> &gt; 0 || </w:t>
+      </w:r>
+      <w:proofErr w:type="spellStart"/>
+      <w:r>
+        <w:t>TechnicalOrders.NumCDDVD</w:t>
+      </w:r>
+      <w:proofErr w:type="spellEnd"/>
+      <w:r>
+        <w:t xml:space="preserve"> &gt; 0</w:t>
+      </w:r>
+      <w:r>
+        <w:t>)</w:t>
+      </w:r>
+      <w:r>
+        <w:t>}</w:t>
       </w:r>
     </w:p>
     <w:p>
@@ -5520,7 +5392,6 @@
         </w:rPr>
         <w:t>{#</w:t>
       </w:r>
-      <w:proofErr w:type="gramStart"/>
       <w:r>
         <w:rPr>
           <w:rStyle w:val="Heading2Char"/>
@@ -5531,14 +5402,7 @@
         <w:rPr>
           <w:rStyle w:val="Heading2Char"/>
         </w:rPr>
-        <w:t>}{</w:t>
-      </w:r>
-      <w:proofErr w:type="gramEnd"/>
-      <w:r>
-        <w:rPr>
-          <w:rStyle w:val="Heading2Char"/>
-        </w:rPr>
-        <w:t>#</w:t>
+        <w:t>}{#</w:t>
       </w:r>
       <w:r>
         <w:rPr>
@@ -5833,15 +5697,32 @@
     </w:p>
     <w:p>
       <w:r>
-        <w:t>{#Distribution.hasDSO =</w:t>
-      </w:r>
-      <w:proofErr w:type="gramStart"/>
-      <w:r>
-        <w:t>=”yes</w:t>
-      </w:r>
-      <w:proofErr w:type="gramEnd"/>
-      <w:r>
-        <w:t>”}</w:t>
+        <w:t>{#Distribution.hasDSO ==”yes”</w:t>
+      </w:r>
+      <w:r>
+        <w:t xml:space="preserve"> &amp;&amp; (</w:t>
+      </w:r>
+      <w:proofErr w:type="spellStart"/>
+      <w:r>
+        <w:t>TechnicalOrders.NumPaper</w:t>
+      </w:r>
+      <w:proofErr w:type="spellEnd"/>
+      <w:r>
+        <w:t xml:space="preserve"> &gt; 0 || </w:t>
+      </w:r>
+      <w:proofErr w:type="spellStart"/>
+      <w:r>
+        <w:t>TechnicalOrders.NumCDDVD</w:t>
+      </w:r>
+      <w:proofErr w:type="spellEnd"/>
+      <w:r>
+        <w:t xml:space="preserve"> &gt; 0</w:t>
+      </w:r>
+      <w:r>
+        <w:t>)</w:t>
+      </w:r>
+      <w:r>
+        <w:t>}</w:t>
       </w:r>
     </w:p>
     <w:p>
@@ -6129,6 +6010,7 @@
         <w:t xml:space="preserve">cause </w:t>
       </w:r>
       <w:r>
+        <w:lastRenderedPageBreak/>
         <w:t>potential equipment damage,</w:t>
       </w:r>
       <w:r>
@@ -6153,25 +6035,41 @@
     <w:p/>
     <w:p>
       <w:r>
-        <w:lastRenderedPageBreak/>
-        <w:t>{</w:t>
-      </w:r>
-      <w:proofErr w:type="gramStart"/>
-      <w:r>
-        <w:t>/}</w:t>
-      </w:r>
-      <w:r>
-        <w:t>{</w:t>
-      </w:r>
-      <w:proofErr w:type="gramEnd"/>
-      <w:r>
-        <w:t>#Distribution.has</w:t>
+        <w:t>{/}</w:t>
+      </w:r>
+      <w:r>
+        <w:t>{#Distribution.has</w:t>
       </w:r>
       <w:r>
         <w:t>Outside</w:t>
       </w:r>
       <w:r>
-        <w:t>DSO ==”yes”}</w:t>
+        <w:t>DSO ==”yes”</w:t>
+      </w:r>
+      <w:r>
+        <w:t xml:space="preserve"> &amp;&amp; (</w:t>
+      </w:r>
+      <w:proofErr w:type="spellStart"/>
+      <w:r>
+        <w:t>TechnicalOrders.NumPaper</w:t>
+      </w:r>
+      <w:proofErr w:type="spellEnd"/>
+      <w:r>
+        <w:t xml:space="preserve"> &gt; 0 || </w:t>
+      </w:r>
+      <w:proofErr w:type="spellStart"/>
+      <w:r>
+        <w:t>TechnicalOrders.NumCDDVD</w:t>
+      </w:r>
+      <w:proofErr w:type="spellEnd"/>
+      <w:r>
+        <w:t xml:space="preserve"> &gt; 0</w:t>
+      </w:r>
+      <w:r>
+        <w:t>)</w:t>
+      </w:r>
+      <w:r>
+        <w:t>}</w:t>
       </w:r>
     </w:p>
     <w:p>
@@ -6513,18 +6411,10 @@
         <w:t xml:space="preserve"> </w:t>
       </w:r>
       <w:r>
-        <w:t xml:space="preserve">or work </w:t>
-      </w:r>
-      <w:proofErr w:type="gramStart"/>
-      <w:r>
-        <w:t>stoppage.</w:t>
-      </w:r>
-      <w:r>
-        <w:t>{</w:t>
-      </w:r>
-      <w:proofErr w:type="gramEnd"/>
-      <w:r>
-        <w:t>#Distribution.</w:t>
+        <w:t>or work stoppage.</w:t>
+      </w:r>
+      <w:r>
+        <w:t>{#Distribution.</w:t>
       </w:r>
       <w:r>
         <w:t>ODSO</w:t>
@@ -6643,13 +6533,8 @@
         <w:t>Info.ProgramName</w:t>
       </w:r>
       <w:proofErr w:type="spellEnd"/>
-      <w:proofErr w:type="gramStart"/>
-      <w:r>
-        <w:t>}.{</w:t>
-      </w:r>
-      <w:proofErr w:type="gramEnd"/>
-      <w:r>
-        <w:t>/}</w:t>
+      <w:r>
+        <w:t>}.{/}</w:t>
       </w:r>
     </w:p>
     <w:p>
@@ -6713,7 +6598,6 @@
         <w:pStyle w:val="ListParagraph"/>
         <w:ind w:left="360"/>
       </w:pPr>
-      <w:proofErr w:type="gramStart"/>
       <w:r>
         <w:rPr>
           <w:b/>
@@ -6722,11 +6606,7 @@
         <w:t>Impact:</w:t>
       </w:r>
       <w:r>
-        <w:t>{</w:t>
-      </w:r>
-      <w:proofErr w:type="gramEnd"/>
-      <w:r>
-        <w:t>Impact}</w:t>
+        <w:t>{Impact}</w:t>
       </w:r>
     </w:p>
     <w:p>
@@ -6792,7 +6672,6 @@
       <w:r>
         <w:t xml:space="preserve"> </w:t>
       </w:r>
-      <w:proofErr w:type="gramStart"/>
       <w:r>
         <w:t>twoDigit</w:t>
       </w:r>
@@ -6802,7 +6681,6 @@
       <w:r>
         <w:t>_</w:t>
       </w:r>
-      <w:proofErr w:type="gramEnd"/>
       <w:r>
         <w:t>{Info.LeadCommand}_{Info.Center}_{Info.ProgramElementCode}</w:t>
       </w:r>
@@ -6842,25 +6720,14 @@
         <w:rPr>
           <w:rStyle w:val="Heading1Char"/>
         </w:rPr>
-        <w:t xml:space="preserve">Task </w:t>
-      </w:r>
-      <w:proofErr w:type="gramStart"/>
-      <w:r>
-        <w:rPr>
-          <w:rStyle w:val="Heading1Char"/>
-        </w:rPr>
-        <w:t>Prioritization</w:t>
+        <w:t>Task Prioritization</w:t>
       </w:r>
       <w:bookmarkEnd w:id="23"/>
       <w:r>
         <w:t>:</w:t>
       </w:r>
       <w:r>
-        <w:t>{</w:t>
-      </w:r>
-      <w:proofErr w:type="gramEnd"/>
-      <w:r>
-        <w:t>#LRDP.LRDP}</w:t>
+        <w:t>{#LRDP.LRDP}</w:t>
       </w:r>
     </w:p>
     <w:p>
@@ -6894,13 +6761,8 @@
         <w:t>SeqNum</w:t>
       </w:r>
       <w:proofErr w:type="spellEnd"/>
-      <w:proofErr w:type="gramStart"/>
-      <w:r>
-        <w:t>}{</w:t>
-      </w:r>
-      <w:proofErr w:type="gramEnd"/>
-      <w:r>
-        <w:t>/}</w:t>
+      <w:r>
+        <w:t>}{/}</w:t>
       </w:r>
     </w:p>
     <w:p>
@@ -6910,7 +6772,6 @@
       <w:r>
         <w:t>{#LRDP.hasLRDP === “no</w:t>
       </w:r>
-      <w:proofErr w:type="gramStart"/>
       <w:r>
         <w:t>”</w:t>
       </w:r>
@@ -6918,11 +6779,7 @@
         <w:t>}</w:t>
       </w:r>
       <w:r>
-        <w:t>There</w:t>
-      </w:r>
-      <w:proofErr w:type="gramEnd"/>
-      <w:r>
-        <w:t xml:space="preserve"> are no LRDP tasks.</w:t>
+        <w:t>There are no LRDP tasks.</w:t>
       </w:r>
       <w:r>
         <w:t>{/}</w:t>
@@ -7184,21 +7041,13 @@
     </w:p>
     <w:p>
       <w:r>
-        <w:t>{#</w:t>
-      </w:r>
-      <w:proofErr w:type="gramStart"/>
-      <w:r>
-        <w:t>Info.</w:t>
+        <w:t>{#Info.</w:t>
       </w:r>
       <w:r>
         <w:t>TechOrderManagers</w:t>
       </w:r>
       <w:r>
-        <w:t>.length</w:t>
-      </w:r>
-      <w:proofErr w:type="gramEnd"/>
-      <w:r>
-        <w:t xml:space="preserve"> &gt;=1}</w:t>
+        <w:t>.length &gt;=1}</w:t>
       </w:r>
       <w:r>
         <w:pict w14:anchorId="0EB326D8">
@@ -7213,16 +7062,7 @@
         <w:t>{/}</w:t>
       </w:r>
       <w:r>
-        <w:t xml:space="preserve">  </w:t>
-      </w:r>
-      <w:r>
-        <w:t>{#Info.TechOrderManagers.length &gt;=</w:t>
-      </w:r>
-      <w:r>
-        <w:t>2</w:t>
-      </w:r>
-      <w:r>
-        <w:t>}</w:t>
+        <w:t xml:space="preserve">  {#Info.TechOrderManagers.length &gt;=2}</w:t>
       </w:r>
       <w:r>
         <w:pict w14:anchorId="3C8CAD91">
@@ -7234,24 +7074,12 @@
         </w:pict>
       </w:r>
       <w:r>
-        <w:t>{/}</w:t>
-      </w:r>
-      <w:r>
-        <w:t xml:space="preserve">  </w:t>
-      </w:r>
-      <w:r>
-        <w:t>{#Info.TechOrderManagers.length &gt;=</w:t>
-      </w:r>
-      <w:r>
-        <w:t>3</w:t>
-      </w:r>
-      <w:r>
-        <w:t>}</w:t>
+        <w:t>{/}  {#Info.TechOrderManagers.length &gt;=3}</w:t>
       </w:r>
       <w:r>
         <w:pict w14:anchorId="1073A289">
           <v:shape id="_x0000_i1035" type="#_x0000_t75" alt="Microsoft Office Signature Line..." style="width:192pt;height:96pt">
-            <v:imagedata r:id="rId13" o:title=""/>
+            <v:imagedata r:id="rId12" o:title=""/>
             <o:lock v:ext="edit" ungrouping="t" rotation="t" cropping="t" verticies="t" text="t" grouping="t"/>
             <o:signatureline v:ext="edit" id="{FEB257D3-9AC1-49DF-930B-18FDA7B7B0C5}" provid="{00000000-0000-0000-0000-000000000000}" o:suggestedsigner="TO FirstName LastName" o:suggestedsigner2="Technical Order Manager" o:suggestedsigneremail="TO Email" issignatureline="t"/>
           </v:shape>
@@ -7263,24 +7091,7 @@
     </w:p>
     <w:p>
       <w:r>
-        <w:t xml:space="preserve">  </w:t>
-      </w:r>
-      <w:r>
-        <w:t>{#</w:t>
-      </w:r>
-      <w:proofErr w:type="gramStart"/>
-      <w:r>
-        <w:t>Info.TechOrderManagers.length</w:t>
-      </w:r>
-      <w:proofErr w:type="gramEnd"/>
-      <w:r>
-        <w:t xml:space="preserve"> &gt;=</w:t>
-      </w:r>
-      <w:r>
-        <w:t>4</w:t>
-      </w:r>
-      <w:r>
-        <w:t>}</w:t>
+        <w:t xml:space="preserve">  {#Info.TechOrderManagers.length &gt;=4}</w:t>
       </w:r>
       <w:r>
         <w:pict w14:anchorId="0D79D61D">
@@ -7298,29 +7109,12 @@
     <w:p>
       <w:r>
         <w:lastRenderedPageBreak/>
-        <w:t xml:space="preserve">  </w:t>
-      </w:r>
-      <w:r>
-        <w:t>{#</w:t>
-      </w:r>
-      <w:proofErr w:type="gramStart"/>
-      <w:r>
-        <w:t>Info.TechOrderManagers.length</w:t>
-      </w:r>
-      <w:proofErr w:type="gramEnd"/>
-      <w:r>
-        <w:t xml:space="preserve"> &gt;=</w:t>
-      </w:r>
-      <w:r>
-        <w:t>5</w:t>
-      </w:r>
-      <w:r>
-        <w:t>}</w:t>
+        <w:t xml:space="preserve">  {#Info.TechOrderManagers.length &gt;=5}</w:t>
       </w:r>
       <w:r>
         <w:pict w14:anchorId="289F72EC">
           <v:shape id="_x0000_i1037" type="#_x0000_t75" alt="Microsoft Office Signature Line..." style="width:192pt;height:96pt">
-            <v:imagedata r:id="rId14" o:title=""/>
+            <v:imagedata r:id="rId12" o:title=""/>
             <o:lock v:ext="edit" ungrouping="t" rotation="t" cropping="t" verticies="t" text="t" grouping="t"/>
             <o:signatureline v:ext="edit" id="{01218CBD-1AC9-4D24-91F0-21C1AAD49B2A}" provid="{00000000-0000-0000-0000-000000000000}" o:suggestedsigner="TO FirstName LastName" o:suggestedsigner2="Technical Order Manager" o:suggestedsigneremail="TO Email" issignatureline="t"/>
           </v:shape>
@@ -7332,29 +7126,12 @@
     </w:p>
     <w:p>
       <w:r>
-        <w:t xml:space="preserve">  </w:t>
-      </w:r>
-      <w:r>
-        <w:t>{#</w:t>
-      </w:r>
-      <w:proofErr w:type="gramStart"/>
-      <w:r>
-        <w:t>Info.TechOrderManagers.length</w:t>
-      </w:r>
-      <w:proofErr w:type="gramEnd"/>
-      <w:r>
-        <w:t xml:space="preserve"> &gt;=</w:t>
-      </w:r>
-      <w:r>
-        <w:t>6</w:t>
-      </w:r>
-      <w:r>
-        <w:t>}</w:t>
+        <w:t xml:space="preserve">  {#Info.TechOrderManagers.length &gt;=6}</w:t>
       </w:r>
       <w:r>
         <w:pict w14:anchorId="48EA1299">
           <v:shape id="_x0000_i1038" type="#_x0000_t75" alt="Microsoft Office Signature Line..." style="width:192pt;height:96pt">
-            <v:imagedata r:id="rId14" o:title=""/>
+            <v:imagedata r:id="rId12" o:title=""/>
             <o:lock v:ext="edit" ungrouping="t" rotation="t" cropping="t" verticies="t" text="t" grouping="t"/>
             <o:signatureline v:ext="edit" id="{FCBE8BA4-D3AD-4BC3-8449-72C754272415}" provid="{00000000-0000-0000-0000-000000000000}" o:suggestedsigner="TO FirstName LastName" o:suggestedsigner2="Technical Order Manager" o:suggestedsigneremail="TO Email" issignatureline="t"/>
           </v:shape>
@@ -7366,29 +7143,12 @@
     </w:p>
     <w:p>
       <w:r>
-        <w:t xml:space="preserve">  </w:t>
-      </w:r>
-      <w:r>
-        <w:t>{#</w:t>
-      </w:r>
-      <w:proofErr w:type="gramStart"/>
-      <w:r>
-        <w:t>Info.TechOrderManagers.length</w:t>
-      </w:r>
-      <w:proofErr w:type="gramEnd"/>
-      <w:r>
-        <w:t xml:space="preserve"> &gt;=</w:t>
-      </w:r>
-      <w:r>
-        <w:t>7</w:t>
-      </w:r>
-      <w:r>
-        <w:t>}</w:t>
+        <w:t xml:space="preserve">  {#Info.TechOrderManagers.length &gt;=7}</w:t>
       </w:r>
       <w:r>
         <w:pict w14:anchorId="45399C94">
           <v:shape id="_x0000_i1039" type="#_x0000_t75" alt="Microsoft Office Signature Line..." style="width:192pt;height:96pt">
-            <v:imagedata r:id="rId15" o:title=""/>
+            <v:imagedata r:id="rId12" o:title=""/>
             <o:lock v:ext="edit" ungrouping="t" rotation="t" cropping="t" verticies="t" text="t" grouping="t"/>
             <o:signatureline v:ext="edit" id="{12E432A9-E904-404C-BBD0-AF8260FD6E04}" provid="{00000000-0000-0000-0000-000000000000}" o:suggestedsigner="TO FirstName LastName" o:suggestedsigner2="Technical Order Manager" o:suggestedsigneremail="TO Email" issignatureline="t"/>
           </v:shape>
@@ -7400,29 +7160,12 @@
     </w:p>
     <w:p>
       <w:r>
-        <w:t xml:space="preserve">  </w:t>
-      </w:r>
-      <w:r>
-        <w:t>{#</w:t>
-      </w:r>
-      <w:proofErr w:type="gramStart"/>
-      <w:r>
-        <w:t>Info.TechOrderManagers.length</w:t>
-      </w:r>
-      <w:proofErr w:type="gramEnd"/>
-      <w:r>
-        <w:t xml:space="preserve"> &gt;=</w:t>
-      </w:r>
-      <w:r>
-        <w:t>8</w:t>
-      </w:r>
-      <w:r>
-        <w:t>}</w:t>
+        <w:t xml:space="preserve">  {#Info.TechOrderManagers.length &gt;=8}</w:t>
       </w:r>
       <w:r>
         <w:pict w14:anchorId="6DF92DE1">
           <v:shape id="_x0000_i1040" type="#_x0000_t75" alt="Microsoft Office Signature Line..." style="width:192pt;height:96pt">
-            <v:imagedata r:id="rId15" o:title=""/>
+            <v:imagedata r:id="rId12" o:title=""/>
             <o:lock v:ext="edit" ungrouping="t" rotation="t" cropping="t" verticies="t" text="t" grouping="t"/>
             <o:signatureline v:ext="edit" id="{00F933D7-8294-4244-95B5-379E40936944}" provid="{00000000-0000-0000-0000-000000000000}" o:suggestedsigner="TO FirstName LastName" o:suggestedsigner2="Technical Order Manager" o:suggestedsigneremail="TO Email" issignatureline="t"/>
           </v:shape>
@@ -7434,7 +7177,7 @@
     </w:p>
     <w:p/>
     <w:sectPr>
-      <w:footerReference w:type="default" r:id="rId16"/>
+      <w:footerReference w:type="default" r:id="rId13"/>
       <w:pgSz w:w="12240" w:h="15840"/>
       <w:pgMar w:top="1440" w:right="1440" w:bottom="1440" w:left="1440" w:header="720" w:footer="720" w:gutter="0"/>
       <w:cols w:space="720"/>
@@ -12973,12 +12716,19 @@
 </file>
 
 <file path=customXml/item1.xml><?xml version="1.0" encoding="utf-8"?>
-<p:properties xmlns:p="http://schemas.microsoft.com/office/2006/metadata/properties" xmlns:xsi="http://www.w3.org/2001/XMLSchema-instance">
-  <documentManagement/>
-</p:properties>
+<b:Sources xmlns:b="http://schemas.openxmlformats.org/officeDocument/2006/bibliography" xmlns="http://schemas.openxmlformats.org/officeDocument/2006/bibliography" SelectedStyle="\APA.XSL" StyleName="APA"/>
 </file>
 
 <file path=customXml/item2.xml><?xml version="1.0" encoding="utf-8"?>
+<?mso-contentType ?>
+<FormTemplates xmlns="http://schemas.microsoft.com/sharepoint/v3/contenttype/forms">
+  <Display>DocumentLibraryForm</Display>
+  <Edit>DocumentLibraryForm</Edit>
+  <New>DocumentLibraryForm</New>
+</FormTemplates>
+</file>
+
+<file path=customXml/item3.xml><?xml version="1.0" encoding="utf-8"?>
 <ct:contentTypeSchema xmlns:ct="http://schemas.microsoft.com/office/2006/metadata/contentType" xmlns:ma="http://schemas.microsoft.com/office/2006/metadata/properties/metaAttributes" ct:_="" ma:_="" ma:contentTypeName="Document" ma:contentTypeID="0x010100A253B644FCFAD7409EBAFCD290AA2418" ma:contentTypeVersion="8" ma:contentTypeDescription="Create a new document." ma:contentTypeScope="" ma:versionID="5be701be97b5a7d030840f97951bd63f">
   <xsd:schema xmlns:xsd="http://www.w3.org/2001/XMLSchema" xmlns:xs="http://www.w3.org/2001/XMLSchema" xmlns:p="http://schemas.microsoft.com/office/2006/metadata/properties" xmlns:ns2="92ee4270-9d09-435c-8163-9480e84d542c" targetNamespace="http://schemas.microsoft.com/office/2006/metadata/properties" ma:root="true" ma:fieldsID="e754431ea33e719513553115a5b5b6cf" ns2:_="">
     <xsd:import namespace="92ee4270-9d09-435c-8163-9480e84d542c"/>
@@ -13146,28 +12896,29 @@
 </ct:contentTypeSchema>
 </file>
 
-<file path=customXml/item3.xml><?xml version="1.0" encoding="utf-8"?>
-<?mso-contentType ?>
-<FormTemplates xmlns="http://schemas.microsoft.com/sharepoint/v3/contenttype/forms">
-  <Display>DocumentLibraryForm</Display>
-  <Edit>DocumentLibraryForm</Edit>
-  <New>DocumentLibraryForm</New>
-</FormTemplates>
-</file>
-
 <file path=customXml/item4.xml><?xml version="1.0" encoding="utf-8"?>
-<b:Sources xmlns:b="http://schemas.openxmlformats.org/officeDocument/2006/bibliography" xmlns="http://schemas.openxmlformats.org/officeDocument/2006/bibliography" SelectedStyle="\APA.XSL" StyleName="APA"/>
+<p:properties xmlns:p="http://schemas.microsoft.com/office/2006/metadata/properties" xmlns:xsi="http://www.w3.org/2001/XMLSchema-instance">
+  <documentManagement/>
+</p:properties>
 </file>
 
 <file path=customXml/itemProps1.xml><?xml version="1.0" encoding="utf-8"?>
-<ds:datastoreItem xmlns:ds="http://schemas.openxmlformats.org/officeDocument/2006/customXml" ds:itemID="{F19E182A-E278-49AC-A58D-A3181FBB2975}">
+<ds:datastoreItem xmlns:ds="http://schemas.openxmlformats.org/officeDocument/2006/customXml" ds:itemID="{A976FBD8-E2B1-46C0-ACBB-B920108BE5B2}">
   <ds:schemaRefs>
-    <ds:schemaRef ds:uri="http://schemas.microsoft.com/office/2006/metadata/properties"/>
+    <ds:schemaRef ds:uri="http://schemas.openxmlformats.org/officeDocument/2006/bibliography"/>
   </ds:schemaRefs>
 </ds:datastoreItem>
 </file>
 
 <file path=customXml/itemProps2.xml><?xml version="1.0" encoding="utf-8"?>
+<ds:datastoreItem xmlns:ds="http://schemas.openxmlformats.org/officeDocument/2006/customXml" ds:itemID="{ABE91D9D-E230-4D73-BAA6-EE83D801CFC1}">
+  <ds:schemaRefs>
+    <ds:schemaRef ds:uri="http://schemas.microsoft.com/sharepoint/v3/contenttype/forms"/>
+  </ds:schemaRefs>
+</ds:datastoreItem>
+</file>
+
+<file path=customXml/itemProps3.xml><?xml version="1.0" encoding="utf-8"?>
 <ds:datastoreItem xmlns:ds="http://schemas.openxmlformats.org/officeDocument/2006/customXml" ds:itemID="{604E41F5-B545-4AA3-AFA7-16798CC9766F}">
   <ds:schemaRefs>
     <ds:schemaRef ds:uri="http://schemas.microsoft.com/office/2006/metadata/contentType"/>
@@ -13185,18 +12936,10 @@
 </ds:datastoreItem>
 </file>
 
-<file path=customXml/itemProps3.xml><?xml version="1.0" encoding="utf-8"?>
-<ds:datastoreItem xmlns:ds="http://schemas.openxmlformats.org/officeDocument/2006/customXml" ds:itemID="{ABE91D9D-E230-4D73-BAA6-EE83D801CFC1}">
+<file path=customXml/itemProps4.xml><?xml version="1.0" encoding="utf-8"?>
+<ds:datastoreItem xmlns:ds="http://schemas.openxmlformats.org/officeDocument/2006/customXml" ds:itemID="{F19E182A-E278-49AC-A58D-A3181FBB2975}">
   <ds:schemaRefs>
-    <ds:schemaRef ds:uri="http://schemas.microsoft.com/sharepoint/v3/contenttype/forms"/>
-  </ds:schemaRefs>
-</ds:datastoreItem>
-</file>
-
-<file path=customXml/itemProps4.xml><?xml version="1.0" encoding="utf-8"?>
-<ds:datastoreItem xmlns:ds="http://schemas.openxmlformats.org/officeDocument/2006/customXml" ds:itemID="{A976FBD8-E2B1-46C0-ACBB-B920108BE5B2}">
-  <ds:schemaRefs>
-    <ds:schemaRef ds:uri="http://schemas.openxmlformats.org/officeDocument/2006/bibliography"/>
+    <ds:schemaRef ds:uri="http://schemas.microsoft.com/office/2006/metadata/properties"/>
   </ds:schemaRefs>
 </ds:datastoreItem>
 </file>

</xml_diff>